<commit_message>
doc - 1.3 Scopo
</commit_message>
<xml_diff>
--- a/Documentazione/Documentazione_GestioneEsercizi.docx
+++ b/Documentazione/Documentazione_GestioneEsercizi.docx
@@ -3031,32 +3031,84 @@
         <w:rPr>
           <w:lang w:val="it-IT"/>
         </w:rPr>
-        <w:t>Lo scopo del progetto (scopi didattici/scopi operativi)</w:t>
-      </w:r>
-      <w:r>
-        <w:rPr>
-          <w:lang w:val="it-IT"/>
-        </w:rPr>
-        <w:t>. Dovrebbe descrivere il mandato</w:t>
-      </w:r>
-      <w:r>
-        <w:rPr>
-          <w:lang w:val="it-IT"/>
-        </w:rPr>
-        <w:t>, ma non vanno ricopiate le informazioni del quaderno dei compiti</w:t>
-      </w:r>
-      <w:r>
-        <w:rPr>
-          <w:lang w:val="it-IT"/>
-        </w:rPr>
-        <w:t xml:space="preserve"> (che va invece allegato)</w:t>
-      </w:r>
-      <w:r>
-        <w:rPr>
-          <w:lang w:val="it-IT"/>
-        </w:rPr>
-        <w:t>.</w:t>
-      </w:r>
+        <w:t xml:space="preserve">Il progetto consiste nel sviluppare una piccola applicazione che gestisca </w:t>
+      </w:r>
+      <w:r>
+        <w:rPr>
+          <w:lang w:val="it-IT"/>
+        </w:rPr>
+        <w:t xml:space="preserve">e crei </w:t>
+      </w:r>
+      <w:r>
+        <w:rPr>
+          <w:lang w:val="it-IT"/>
+        </w:rPr>
+        <w:t xml:space="preserve">gli esercizi delle prove </w:t>
+      </w:r>
+      <w:r>
+        <w:rPr>
+          <w:lang w:val="it-IT"/>
+        </w:rPr>
+        <w:t xml:space="preserve">per poi prepararne il documento. </w:t>
+      </w:r>
+      <w:r>
+        <w:rPr>
+          <w:lang w:val="it-IT"/>
+        </w:rPr>
+        <w:t xml:space="preserve">Il programma deve funzionare in modo che si possano inserire delle informazioni di base: definizione di moduli, tematiche e classi. </w:t>
+      </w:r>
+      <w:r>
+        <w:rPr>
+          <w:lang w:val="it-IT"/>
+        </w:rPr>
+        <w:br/>
+        <w:t xml:space="preserve">In seguito </w:t>
+      </w:r>
+      <w:r>
+        <w:rPr>
+          <w:lang w:val="it-IT"/>
+        </w:rPr>
+        <w:t xml:space="preserve">si gestiscono </w:t>
+      </w:r>
+      <w:r>
+        <w:rPr>
+          <w:lang w:val="it-IT"/>
+        </w:rPr>
+        <w:t xml:space="preserve">i veri e propri esercizi, in cui si </w:t>
+      </w:r>
+      <w:r>
+        <w:rPr>
+          <w:lang w:val="it-IT"/>
+        </w:rPr>
+        <w:t xml:space="preserve">ha </w:t>
+      </w:r>
+      <w:r>
+        <w:rPr>
+          <w:lang w:val="it-IT"/>
+        </w:rPr>
+        <w:t>una visione generale delle impostazioni di base</w:t>
+      </w:r>
+      <w:r>
+        <w:rPr>
+          <w:lang w:val="it-IT"/>
+        </w:rPr>
+        <w:t xml:space="preserve"> al fine di iniziare a inserire i dettagli dell’esercizio (titolo, testo, immagine, …). </w:t>
+      </w:r>
+      <w:r>
+        <w:rPr>
+          <w:lang w:val="it-IT"/>
+        </w:rPr>
+        <w:br/>
+        <w:t>Infine si passa alla creazione del documento, dove vanno definiti i camp</w:t>
+      </w:r>
+      <w:r>
+        <w:rPr>
+          <w:lang w:val="it-IT"/>
+        </w:rPr>
+        <w:t xml:space="preserve">i fondamentali e si selezionano gli esercizi da inserire nella prova. </w:t>
+      </w:r>
+      <w:bookmarkStart w:id="4" w:name="_GoBack"/>
+      <w:bookmarkEnd w:id="4"/>
     </w:p>
     <w:p>
       <w:pPr>
@@ -3069,22 +3121,22 @@
       <w:r>
         <w:br w:type="page"/>
       </w:r>
-      <w:bookmarkStart w:id="4" w:name="_Toc18582669"/>
+      <w:bookmarkStart w:id="5" w:name="_Toc18582669"/>
       <w:r>
         <w:lastRenderedPageBreak/>
         <w:t>Analisi</w:t>
       </w:r>
-      <w:bookmarkEnd w:id="4"/>
+      <w:bookmarkEnd w:id="5"/>
     </w:p>
     <w:p>
       <w:pPr>
         <w:pStyle w:val="Titolo2"/>
       </w:pPr>
-      <w:bookmarkStart w:id="5" w:name="_Toc18582670"/>
+      <w:bookmarkStart w:id="6" w:name="_Toc18582670"/>
       <w:r>
         <w:t>Analisi del dominio</w:t>
       </w:r>
-      <w:bookmarkEnd w:id="5"/>
+      <w:bookmarkEnd w:id="6"/>
     </w:p>
     <w:p>
       <w:pPr>
@@ -3257,7 +3309,7 @@
       <w:pPr>
         <w:pStyle w:val="Titolo2"/>
       </w:pPr>
-      <w:bookmarkStart w:id="6" w:name="_Toc18582671"/>
+      <w:bookmarkStart w:id="7" w:name="_Toc18582671"/>
       <w:r>
         <w:t>Analisi e s</w:t>
       </w:r>
@@ -3270,7 +3322,7 @@
       <w:r>
         <w:t>dei requisiti</w:t>
       </w:r>
-      <w:bookmarkEnd w:id="6"/>
+      <w:bookmarkEnd w:id="7"/>
     </w:p>
     <w:p>
       <w:pPr>
@@ -4196,12 +4248,12 @@
       <w:r>
         <w:br w:type="page"/>
       </w:r>
-      <w:bookmarkStart w:id="7" w:name="_Toc18582672"/>
+      <w:bookmarkStart w:id="8" w:name="_Toc18582672"/>
       <w:r>
         <w:lastRenderedPageBreak/>
         <w:t>Use case</w:t>
       </w:r>
-      <w:bookmarkEnd w:id="7"/>
+      <w:bookmarkEnd w:id="8"/>
     </w:p>
     <w:p>
       <w:pPr>
@@ -4245,11 +4297,11 @@
       <w:pPr>
         <w:pStyle w:val="Titolo2"/>
       </w:pPr>
-      <w:bookmarkStart w:id="8" w:name="_Toc18582673"/>
+      <w:bookmarkStart w:id="9" w:name="_Toc18582673"/>
       <w:r>
         <w:t>Pianificazione</w:t>
       </w:r>
-      <w:bookmarkEnd w:id="8"/>
+      <w:bookmarkEnd w:id="9"/>
     </w:p>
     <w:p>
       <w:pPr>
@@ -4481,11 +4533,11 @@
       <w:pPr>
         <w:pStyle w:val="Titolo2"/>
       </w:pPr>
-      <w:bookmarkStart w:id="9" w:name="_Toc18582674"/>
+      <w:bookmarkStart w:id="10" w:name="_Toc18582674"/>
       <w:r>
         <w:t>Analisi dei mezzi</w:t>
       </w:r>
-      <w:bookmarkEnd w:id="9"/>
+      <w:bookmarkEnd w:id="10"/>
     </w:p>
     <w:p>
       <w:pPr>
@@ -4529,13 +4581,13 @@
       <w:pPr>
         <w:pStyle w:val="Titolo3"/>
       </w:pPr>
-      <w:bookmarkStart w:id="10" w:name="_Toc413411419"/>
-      <w:bookmarkStart w:id="11" w:name="_Toc18582675"/>
+      <w:bookmarkStart w:id="11" w:name="_Toc413411419"/>
+      <w:bookmarkStart w:id="12" w:name="_Toc18582675"/>
       <w:r>
         <w:t>Software</w:t>
       </w:r>
-      <w:bookmarkEnd w:id="10"/>
       <w:bookmarkEnd w:id="11"/>
+      <w:bookmarkEnd w:id="12"/>
     </w:p>
     <w:p>
       <w:pPr>
@@ -4607,13 +4659,13 @@
       <w:pPr>
         <w:pStyle w:val="Titolo3"/>
       </w:pPr>
-      <w:bookmarkStart w:id="12" w:name="_Toc413411420"/>
-      <w:bookmarkStart w:id="13" w:name="_Toc18582676"/>
+      <w:bookmarkStart w:id="13" w:name="_Toc413411420"/>
+      <w:bookmarkStart w:id="14" w:name="_Toc18582676"/>
       <w:r>
         <w:t>Hardware</w:t>
       </w:r>
-      <w:bookmarkEnd w:id="12"/>
       <w:bookmarkEnd w:id="13"/>
+      <w:bookmarkEnd w:id="14"/>
     </w:p>
     <w:p>
       <w:pPr>
@@ -4653,14 +4705,14 @@
       <w:pPr>
         <w:pStyle w:val="Titolo1"/>
       </w:pPr>
-      <w:bookmarkStart w:id="14" w:name="_Toc429059808"/>
-      <w:bookmarkStart w:id="15" w:name="_Toc18582677"/>
+      <w:bookmarkStart w:id="15" w:name="_Toc429059808"/>
+      <w:bookmarkStart w:id="16" w:name="_Toc18582677"/>
       <w:r>
         <w:lastRenderedPageBreak/>
         <w:t>Progettazione</w:t>
       </w:r>
-      <w:bookmarkEnd w:id="14"/>
       <w:bookmarkEnd w:id="15"/>
+      <w:bookmarkEnd w:id="16"/>
     </w:p>
     <w:p>
       <w:pPr>
@@ -4686,13 +4738,13 @@
       <w:pPr>
         <w:pStyle w:val="Titolo2"/>
       </w:pPr>
-      <w:bookmarkStart w:id="16" w:name="_Toc429059809"/>
-      <w:bookmarkStart w:id="17" w:name="_Toc18582678"/>
+      <w:bookmarkStart w:id="17" w:name="_Toc429059809"/>
+      <w:bookmarkStart w:id="18" w:name="_Toc18582678"/>
       <w:r>
         <w:t>Design dell’architettura del sistema</w:t>
       </w:r>
-      <w:bookmarkEnd w:id="16"/>
       <w:bookmarkEnd w:id="17"/>
+      <w:bookmarkEnd w:id="18"/>
     </w:p>
     <w:p>
       <w:pPr>
@@ -4837,16 +4889,16 @@
       <w:pPr>
         <w:pStyle w:val="Titolo2"/>
       </w:pPr>
-      <w:bookmarkStart w:id="18" w:name="_Toc429059810"/>
-      <w:bookmarkStart w:id="19" w:name="_Toc18582679"/>
+      <w:bookmarkStart w:id="19" w:name="_Toc429059810"/>
+      <w:bookmarkStart w:id="20" w:name="_Toc18582679"/>
       <w:r>
         <w:t>Design dei dati</w:t>
       </w:r>
       <w:r>
         <w:t xml:space="preserve"> e database</w:t>
       </w:r>
-      <w:bookmarkEnd w:id="18"/>
       <w:bookmarkEnd w:id="19"/>
+      <w:bookmarkEnd w:id="20"/>
     </w:p>
     <w:p>
       <w:pPr>
@@ -4897,13 +4949,13 @@
       <w:pPr>
         <w:pStyle w:val="Titolo2"/>
       </w:pPr>
-      <w:bookmarkStart w:id="20" w:name="_Toc429059811"/>
-      <w:bookmarkStart w:id="21" w:name="_Toc18582680"/>
+      <w:bookmarkStart w:id="21" w:name="_Toc429059811"/>
+      <w:bookmarkStart w:id="22" w:name="_Toc18582680"/>
       <w:r>
         <w:t>Design delle interfacce</w:t>
       </w:r>
-      <w:bookmarkEnd w:id="20"/>
       <w:bookmarkEnd w:id="21"/>
+      <w:bookmarkEnd w:id="22"/>
     </w:p>
     <w:p>
       <w:pPr>
@@ -4942,13 +4994,13 @@
       <w:pPr>
         <w:pStyle w:val="Titolo2"/>
       </w:pPr>
-      <w:bookmarkStart w:id="22" w:name="_Toc429059812"/>
-      <w:bookmarkStart w:id="23" w:name="_Toc18582681"/>
+      <w:bookmarkStart w:id="23" w:name="_Toc429059812"/>
+      <w:bookmarkStart w:id="24" w:name="_Toc18582681"/>
       <w:r>
         <w:t>Design procedurale</w:t>
       </w:r>
-      <w:bookmarkEnd w:id="22"/>
       <w:bookmarkEnd w:id="23"/>
+      <w:bookmarkEnd w:id="24"/>
     </w:p>
     <w:p>
       <w:pPr>
@@ -5124,14 +5176,14 @@
           <w:bottom w:val="single" w:sz="4" w:space="1" w:color="auto"/>
         </w:pBdr>
       </w:pPr>
-      <w:bookmarkStart w:id="24" w:name="_Toc461179222"/>
-      <w:bookmarkStart w:id="25" w:name="_Toc18582682"/>
+      <w:bookmarkStart w:id="25" w:name="_Toc461179222"/>
+      <w:bookmarkStart w:id="26" w:name="_Toc18582682"/>
       <w:r>
         <w:lastRenderedPageBreak/>
         <w:t>Implementazione</w:t>
       </w:r>
-      <w:bookmarkEnd w:id="24"/>
       <w:bookmarkEnd w:id="25"/>
+      <w:bookmarkEnd w:id="26"/>
     </w:p>
     <w:p>
       <w:r>
@@ -5178,28 +5230,28 @@
           <w:lang w:val="it-IT"/>
         </w:rPr>
       </w:pPr>
-      <w:bookmarkStart w:id="26" w:name="_Toc461179223"/>
-      <w:bookmarkStart w:id="27" w:name="_Toc18582683"/>
+      <w:bookmarkStart w:id="27" w:name="_Toc461179223"/>
+      <w:bookmarkStart w:id="28" w:name="_Toc18582683"/>
       <w:r>
         <w:rPr>
           <w:lang w:val="it-IT"/>
         </w:rPr>
         <w:t>Test</w:t>
       </w:r>
-      <w:bookmarkEnd w:id="26"/>
       <w:bookmarkEnd w:id="27"/>
+      <w:bookmarkEnd w:id="28"/>
     </w:p>
     <w:p>
       <w:pPr>
         <w:pStyle w:val="Titolo2"/>
       </w:pPr>
-      <w:bookmarkStart w:id="28" w:name="_Toc461179224"/>
-      <w:bookmarkStart w:id="29" w:name="_Toc18582684"/>
+      <w:bookmarkStart w:id="29" w:name="_Toc461179224"/>
+      <w:bookmarkStart w:id="30" w:name="_Toc18582684"/>
       <w:r>
         <w:t>Protocollo di test</w:t>
       </w:r>
-      <w:bookmarkEnd w:id="28"/>
       <w:bookmarkEnd w:id="29"/>
+      <w:bookmarkEnd w:id="30"/>
     </w:p>
     <w:p>
       <w:pPr>
@@ -6233,13 +6285,13 @@
       <w:pPr>
         <w:pStyle w:val="Titolo2"/>
       </w:pPr>
-      <w:bookmarkStart w:id="30" w:name="_Toc461179225"/>
-      <w:bookmarkStart w:id="31" w:name="_Toc18582685"/>
+      <w:bookmarkStart w:id="31" w:name="_Toc461179225"/>
+      <w:bookmarkStart w:id="32" w:name="_Toc18582685"/>
       <w:r>
         <w:t>Risultati test</w:t>
       </w:r>
-      <w:bookmarkEnd w:id="30"/>
       <w:bookmarkEnd w:id="31"/>
+      <w:bookmarkEnd w:id="32"/>
     </w:p>
     <w:p>
       <w:pPr>
@@ -6258,8 +6310,8 @@
       <w:pPr>
         <w:pStyle w:val="Titolo2"/>
       </w:pPr>
-      <w:bookmarkStart w:id="32" w:name="_Toc461179226"/>
-      <w:bookmarkStart w:id="33" w:name="_Toc18582686"/>
+      <w:bookmarkStart w:id="33" w:name="_Toc461179226"/>
+      <w:bookmarkStart w:id="34" w:name="_Toc18582686"/>
       <w:r>
         <w:lastRenderedPageBreak/>
         <w:t>Mancanze</w:t>
@@ -6267,8 +6319,8 @@
       <w:r>
         <w:t>/limitazioni conosciute</w:t>
       </w:r>
-      <w:bookmarkEnd w:id="32"/>
       <w:bookmarkEnd w:id="33"/>
+      <w:bookmarkEnd w:id="34"/>
     </w:p>
     <w:p>
       <w:pPr>
@@ -6290,16 +6342,16 @@
           <w:lang w:val="it-IT"/>
         </w:rPr>
       </w:pPr>
-      <w:bookmarkStart w:id="34" w:name="_Toc461179227"/>
-      <w:bookmarkStart w:id="35" w:name="_Toc18582687"/>
+      <w:bookmarkStart w:id="35" w:name="_Toc461179227"/>
+      <w:bookmarkStart w:id="36" w:name="_Toc18582687"/>
       <w:r>
         <w:rPr>
           <w:lang w:val="it-IT"/>
         </w:rPr>
         <w:t>Consuntivo</w:t>
       </w:r>
-      <w:bookmarkEnd w:id="34"/>
       <w:bookmarkEnd w:id="35"/>
+      <w:bookmarkEnd w:id="36"/>
     </w:p>
     <w:p>
       <w:pPr>
@@ -6349,16 +6401,16 @@
           <w:lang w:val="it-IT"/>
         </w:rPr>
       </w:pPr>
-      <w:bookmarkStart w:id="36" w:name="_Toc461179228"/>
-      <w:bookmarkStart w:id="37" w:name="_Toc18582688"/>
+      <w:bookmarkStart w:id="37" w:name="_Toc461179228"/>
+      <w:bookmarkStart w:id="38" w:name="_Toc18582688"/>
       <w:r>
         <w:rPr>
           <w:lang w:val="it-IT"/>
         </w:rPr>
         <w:t>Conclusioni</w:t>
       </w:r>
-      <w:bookmarkEnd w:id="36"/>
       <w:bookmarkEnd w:id="37"/>
+      <w:bookmarkEnd w:id="38"/>
     </w:p>
     <w:p>
       <w:pPr>
@@ -6451,13 +6503,13 @@
       <w:pPr>
         <w:pStyle w:val="Titolo2"/>
       </w:pPr>
-      <w:bookmarkStart w:id="38" w:name="_Toc461179229"/>
-      <w:bookmarkStart w:id="39" w:name="_Toc18582689"/>
+      <w:bookmarkStart w:id="39" w:name="_Toc461179229"/>
+      <w:bookmarkStart w:id="40" w:name="_Toc18582689"/>
       <w:r>
         <w:t>Sviluppi futuri</w:t>
       </w:r>
-      <w:bookmarkEnd w:id="38"/>
       <w:bookmarkEnd w:id="39"/>
+      <w:bookmarkEnd w:id="40"/>
     </w:p>
     <w:p>
       <w:pPr>
@@ -6476,13 +6528,13 @@
       <w:pPr>
         <w:pStyle w:val="Titolo2"/>
       </w:pPr>
-      <w:bookmarkStart w:id="40" w:name="_Toc461179230"/>
-      <w:bookmarkStart w:id="41" w:name="_Toc18582690"/>
+      <w:bookmarkStart w:id="41" w:name="_Toc461179230"/>
+      <w:bookmarkStart w:id="42" w:name="_Toc18582690"/>
       <w:r>
         <w:t>Considerazioni personali</w:t>
       </w:r>
-      <w:bookmarkEnd w:id="40"/>
       <w:bookmarkEnd w:id="41"/>
+      <w:bookmarkEnd w:id="42"/>
     </w:p>
     <w:p>
       <w:pPr>
@@ -6512,28 +6564,28 @@
           <w:lang w:val="it-IT"/>
         </w:rPr>
       </w:pPr>
-      <w:bookmarkStart w:id="42" w:name="_Toc461179231"/>
-      <w:bookmarkStart w:id="43" w:name="_Toc18582691"/>
+      <w:bookmarkStart w:id="43" w:name="_Toc461179231"/>
+      <w:bookmarkStart w:id="44" w:name="_Toc18582691"/>
       <w:r>
         <w:rPr>
           <w:lang w:val="it-IT"/>
         </w:rPr>
         <w:t>Bibliografia</w:t>
       </w:r>
-      <w:bookmarkEnd w:id="42"/>
       <w:bookmarkEnd w:id="43"/>
+      <w:bookmarkEnd w:id="44"/>
     </w:p>
     <w:p>
       <w:pPr>
         <w:pStyle w:val="Titolo2"/>
       </w:pPr>
-      <w:bookmarkStart w:id="44" w:name="_Toc461179232"/>
-      <w:bookmarkStart w:id="45" w:name="_Toc18582692"/>
+      <w:bookmarkStart w:id="45" w:name="_Toc461179232"/>
+      <w:bookmarkStart w:id="46" w:name="_Toc18582692"/>
       <w:r>
         <w:t>Bibliografia per articoli di riviste:</w:t>
       </w:r>
-      <w:bookmarkEnd w:id="44"/>
       <w:bookmarkEnd w:id="45"/>
+      <w:bookmarkEnd w:id="46"/>
     </w:p>
     <w:p>
       <w:pPr>
@@ -6636,13 +6688,13 @@
       <w:pPr>
         <w:pStyle w:val="Titolo2"/>
       </w:pPr>
-      <w:bookmarkStart w:id="46" w:name="_Toc461179233"/>
-      <w:bookmarkStart w:id="47" w:name="_Toc18582693"/>
+      <w:bookmarkStart w:id="47" w:name="_Toc461179233"/>
+      <w:bookmarkStart w:id="48" w:name="_Toc18582693"/>
       <w:r>
         <w:t>Bibliografia per libri</w:t>
       </w:r>
-      <w:bookmarkEnd w:id="46"/>
       <w:bookmarkEnd w:id="47"/>
+      <w:bookmarkEnd w:id="48"/>
     </w:p>
     <w:p>
       <w:pPr>
@@ -6764,14 +6816,14 @@
       <w:pPr>
         <w:pStyle w:val="Titolo2"/>
       </w:pPr>
-      <w:bookmarkStart w:id="48" w:name="_Toc461179234"/>
-      <w:bookmarkStart w:id="49" w:name="_Toc18582694"/>
+      <w:bookmarkStart w:id="49" w:name="_Toc461179234"/>
+      <w:bookmarkStart w:id="50" w:name="_Toc18582694"/>
       <w:proofErr w:type="spellStart"/>
       <w:r>
         <w:t>Sitografia</w:t>
       </w:r>
-      <w:bookmarkEnd w:id="48"/>
       <w:bookmarkEnd w:id="49"/>
+      <w:bookmarkEnd w:id="50"/>
       <w:proofErr w:type="spellEnd"/>
     </w:p>
     <w:p>
@@ -6923,8 +6975,8 @@
           <w:lang w:val="it-IT"/>
         </w:rPr>
       </w:pPr>
-      <w:bookmarkStart w:id="50" w:name="_Toc461179235"/>
-      <w:bookmarkStart w:id="51" w:name="_Toc18582695"/>
+      <w:bookmarkStart w:id="51" w:name="_Toc461179235"/>
+      <w:bookmarkStart w:id="52" w:name="_Toc18582695"/>
       <w:r>
         <w:rPr>
           <w:lang w:val="it-IT"/>
@@ -6932,8 +6984,8 @@
         <w:lastRenderedPageBreak/>
         <w:t>Allegati</w:t>
       </w:r>
-      <w:bookmarkEnd w:id="50"/>
       <w:bookmarkEnd w:id="51"/>
+      <w:bookmarkEnd w:id="52"/>
     </w:p>
     <w:p>
       <w:pPr>
@@ -7147,26 +7199,43 @@
     <w:pPr>
       <w:pStyle w:val="Pidipagina"/>
     </w:pPr>
-    <w:r>
-      <w:t>Gabriele Alessi</w:t>
-    </w:r>
+    <w:sdt>
+      <w:sdtPr>
+        <w:alias w:val="Autore"/>
+        <w:tag w:val=""/>
+        <w:id w:val="512270088"/>
+        <w:placeholder>
+          <w:docPart w:val="79CA6F7D78F249AE8F33078ED2DBBAC9"/>
+        </w:placeholder>
+        <w:dataBinding w:prefixMappings="xmlns:ns0='http://purl.org/dc/elements/1.1/' xmlns:ns1='http://schemas.openxmlformats.org/package/2006/metadata/core-properties' " w:xpath="/ns1:coreProperties[1]/ns0:creator[1]" w:storeItemID="{6C3C8BC8-F283-45AE-878A-BAB7291924A1}"/>
+        <w:text/>
+      </w:sdtPr>
+      <w:sdtContent>
+        <w:r>
+          <w:t>Gabriele Alessi</w:t>
+        </w:r>
+      </w:sdtContent>
+    </w:sdt>
     <w:r>
       <w:tab/>
     </w:r>
-    <w:r>
-      <w:t xml:space="preserve">Gestione </w:t>
-    </w:r>
-    <w:proofErr w:type="spellStart"/>
-    <w:r>
-      <w:t>Eserci</w:t>
-    </w:r>
-    <w:proofErr w:type="spellEnd"/>
-    <w:r>
-      <w:rPr>
-        <w:lang w:val="it-IT"/>
-      </w:rPr>
-      <w:t>zi</w:t>
-    </w:r>
+    <w:sdt>
+      <w:sdtPr>
+        <w:alias w:val="Titolo"/>
+        <w:tag w:val=""/>
+        <w:id w:val="383369702"/>
+        <w:placeholder>
+          <w:docPart w:val="40991A5FDC4B4A92842524505FD1E094"/>
+        </w:placeholder>
+        <w:dataBinding w:prefixMappings="xmlns:ns0='http://purl.org/dc/elements/1.1/' xmlns:ns1='http://schemas.openxmlformats.org/package/2006/metadata/core-properties' " w:xpath="/ns1:coreProperties[1]/ns0:title[1]" w:storeItemID="{6C3C8BC8-F283-45AE-878A-BAB7291924A1}"/>
+        <w:text/>
+      </w:sdtPr>
+      <w:sdtContent>
+        <w:r>
+          <w:t>Gestione degli esercizi delle prove svolte durante la professione di docente</w:t>
+        </w:r>
+      </w:sdtContent>
+    </w:sdt>
     <w:r>
       <w:tab/>
       <w:t>1.0</w:t>
@@ -7688,7 +7757,7 @@
               <w:noProof/>
               <w:snapToGrid w:val="0"/>
             </w:rPr>
-            <w:t>2</w:t>
+            <w:t>10</w:t>
           </w:r>
           <w:r>
             <w:rPr>
@@ -11595,6 +11664,58 @@
         </w:p>
       </w:docPartBody>
     </w:docPart>
+    <w:docPart>
+      <w:docPartPr>
+        <w:name w:val="79CA6F7D78F249AE8F33078ED2DBBAC9"/>
+        <w:category>
+          <w:name w:val="Generale"/>
+          <w:gallery w:val="placeholder"/>
+        </w:category>
+        <w:types>
+          <w:type w:val="bbPlcHdr"/>
+        </w:types>
+        <w:behaviors>
+          <w:behavior w:val="content"/>
+        </w:behaviors>
+        <w:guid w:val="{4CAB7BC7-0DA6-4CCC-9EA6-797B54AB2C8A}"/>
+      </w:docPartPr>
+      <w:docPartBody>
+        <w:p>
+          <w:r>
+            <w:rPr>
+              <w:rStyle w:val="Testosegnaposto"/>
+            </w:rPr>
+            <w:t>[Autore]</w:t>
+          </w:r>
+        </w:p>
+      </w:docPartBody>
+    </w:docPart>
+    <w:docPart>
+      <w:docPartPr>
+        <w:name w:val="40991A5FDC4B4A92842524505FD1E094"/>
+        <w:category>
+          <w:name w:val="Generale"/>
+          <w:gallery w:val="placeholder"/>
+        </w:category>
+        <w:types>
+          <w:type w:val="bbPlcHdr"/>
+        </w:types>
+        <w:behaviors>
+          <w:behavior w:val="content"/>
+        </w:behaviors>
+        <w:guid w:val="{31A502C7-754A-4D1B-9B69-AD70795BB6BC}"/>
+      </w:docPartPr>
+      <w:docPartBody>
+        <w:p>
+          <w:r>
+            <w:rPr>
+              <w:rStyle w:val="Testosegnaposto"/>
+            </w:rPr>
+            <w:t>[Titolo]</w:t>
+          </w:r>
+        </w:p>
+      </w:docPartBody>
+    </w:docPart>
   </w:docParts>
 </w:glossaryDocument>
 </file>
@@ -11684,7 +11805,7 @@
   </w:compat>
   <w:rsids>
     <w:rsidRoot w:val="00F36E03"/>
-    <w:rsid w:val="00E34E3F"/>
+    <w:rsid w:val="00463A96"/>
     <w:rsid w:val="00F36E03"/>
   </w:rsids>
   <m:mathPr>
@@ -12415,7 +12536,7 @@
 </file>
 
 <file path=customXml/itemProps1.xml><?xml version="1.0" encoding="utf-8"?>
-<ds:datastoreItem xmlns:ds="http://schemas.openxmlformats.org/officeDocument/2006/customXml" ds:itemID="{79530C9B-116C-4206-91DB-5CDB01825828}">
+<ds:datastoreItem xmlns:ds="http://schemas.openxmlformats.org/officeDocument/2006/customXml" ds:itemID="{4BA30747-6D87-4438-BEAB-3A2A264ADB52}">
   <ds:schemaRefs>
     <ds:schemaRef ds:uri="http://schemas.openxmlformats.org/officeDocument/2006/bibliography"/>
   </ds:schemaRefs>

</xml_diff>

<commit_message>
doc - 1.4 Analisi del dominio
</commit_message>
<xml_diff>
--- a/Documentazione/Documentazione_GestioneEsercizi.docx
+++ b/Documentazione/Documentazione_GestioneEsercizi.docx
@@ -2660,16 +2660,8 @@
         <w:rPr>
           <w:lang w:val="it-IT"/>
         </w:rPr>
-        <w:t xml:space="preserve">Superiore professionale: Ugo </w:t>
-      </w:r>
-      <w:proofErr w:type="spellStart"/>
-      <w:r>
-        <w:rPr>
-          <w:lang w:val="it-IT"/>
-        </w:rPr>
-        <w:t>Bernasconi</w:t>
-      </w:r>
-      <w:proofErr w:type="spellEnd"/>
+        <w:t>Superiore professionale: Ugo Bernasconi</w:t>
+      </w:r>
     </w:p>
     <w:p>
       <w:pPr>
@@ -2759,26 +2751,7 @@
         <w:t xml:space="preserve"> efficace dovrebbe essere quello di far conoscere all’utente il contenuto di base di un documento e metterlo nella condizione di decidere se risponde ai suoi interessi e se è opportuno il ricorso al documento originale.</w:t>
       </w:r>
     </w:p>
-    <w:p>
-      <w:pPr>
-        <w:rPr>
-          <w:lang w:val="it-IT"/>
-        </w:rPr>
-      </w:pPr>
-    </w:p>
-    <w:p>
-      <w:pPr>
-        <w:rPr>
-          <w:lang w:val="it-IT"/>
-        </w:rPr>
-      </w:pPr>
-      <w:r>
-        <w:rPr>
-          <w:lang w:val="it-IT"/>
-        </w:rPr>
-        <w:t>Può contenere alcuni o tutti gli elementi seguenti:</w:t>
-      </w:r>
-    </w:p>
+    <w:p/>
     <w:p>
       <w:pPr>
         <w:numPr>
@@ -2920,99 +2893,6 @@
     </w:p>
     <w:p>
       <w:pPr>
-        <w:rPr>
-          <w:lang w:val="it-IT"/>
-        </w:rPr>
-      </w:pPr>
-    </w:p>
-    <w:p>
-      <w:pPr>
-        <w:rPr>
-          <w:lang w:val="en-US"/>
-        </w:rPr>
-      </w:pPr>
-      <w:proofErr w:type="spellStart"/>
-      <w:r>
-        <w:rPr>
-          <w:lang w:val="en-US"/>
-        </w:rPr>
-        <w:t>Esempio</w:t>
-      </w:r>
-      <w:proofErr w:type="spellEnd"/>
-      <w:r>
-        <w:rPr>
-          <w:lang w:val="en-US"/>
-        </w:rPr>
-        <w:t xml:space="preserve"> di abstract: </w:t>
-      </w:r>
-    </w:p>
-    <w:p>
-      <w:pPr>
-        <w:ind w:left="720"/>
-        <w:rPr>
-          <w:lang w:val="en-US"/>
-        </w:rPr>
-      </w:pPr>
-    </w:p>
-    <w:p>
-      <w:pPr>
-        <w:ind w:left="720"/>
-        <w:rPr>
-          <w:i/>
-          <w:lang w:val="en-US"/>
-        </w:rPr>
-      </w:pPr>
-      <w:r>
-        <w:rPr>
-          <w:i/>
-          <w:lang w:val="en-US"/>
-        </w:rPr>
-        <w:t xml:space="preserve">As the size and complexity of today’s most modern computer chips increase, new techniques </w:t>
-      </w:r>
-      <w:proofErr w:type="gramStart"/>
-      <w:r>
-        <w:rPr>
-          <w:i/>
-          <w:lang w:val="en-US"/>
-        </w:rPr>
-        <w:t>must be developed</w:t>
-      </w:r>
-      <w:proofErr w:type="gramEnd"/>
-      <w:r>
-        <w:rPr>
-          <w:i/>
-          <w:lang w:val="en-US"/>
-        </w:rPr>
-        <w:t xml:space="preserve"> to effectively design and create Very Large Scale Integration chips quickly. For this project, a new type of hardware compiler </w:t>
-      </w:r>
-      <w:proofErr w:type="gramStart"/>
-      <w:r>
-        <w:rPr>
-          <w:i/>
-          <w:lang w:val="en-US"/>
-        </w:rPr>
-        <w:t>is created</w:t>
-      </w:r>
-      <w:proofErr w:type="gramEnd"/>
-      <w:r>
-        <w:rPr>
-          <w:i/>
-          <w:lang w:val="en-US"/>
-        </w:rPr>
-        <w:t>. This hardware compiler will read a C++ program, and physically design a suitable microprocessor intended for running that specific program. With this new and powerful compiler, it is possible to design anything from a small adder, to a microprocessor with millions of transistors. Designing new computer chips, such as the Pentium 4, can require dozens of engineers and months of time. With the help of this compiler, a single person could design such a large-scale microprocessor in just weeks.</w:t>
-      </w:r>
-    </w:p>
-    <w:p>
-      <w:pPr>
-        <w:ind w:left="720"/>
-        <w:rPr>
-          <w:i/>
-          <w:lang w:val="en-US"/>
-        </w:rPr>
-      </w:pPr>
-    </w:p>
-    <w:p>
-      <w:pPr>
         <w:pStyle w:val="Titolo2"/>
       </w:pPr>
       <w:bookmarkStart w:id="3" w:name="_Toc18582668"/>
@@ -3107,8 +2987,6 @@
         </w:rPr>
         <w:t xml:space="preserve">i fondamentali e si selezionano gli esercizi da inserire nella prova. </w:t>
       </w:r>
-      <w:bookmarkStart w:id="4" w:name="_GoBack"/>
-      <w:bookmarkEnd w:id="4"/>
     </w:p>
     <w:p>
       <w:pPr>
@@ -3121,468 +2999,67 @@
       <w:r>
         <w:br w:type="page"/>
       </w:r>
-      <w:bookmarkStart w:id="5" w:name="_Toc18582669"/>
+      <w:bookmarkStart w:id="4" w:name="_Toc18582669"/>
       <w:r>
         <w:lastRenderedPageBreak/>
         <w:t>Analisi</w:t>
       </w:r>
+      <w:bookmarkEnd w:id="4"/>
+    </w:p>
+    <w:p>
+      <w:pPr>
+        <w:pStyle w:val="Titolo2"/>
+      </w:pPr>
+      <w:bookmarkStart w:id="5" w:name="_Toc18582670"/>
+      <w:r>
+        <w:t>Analisi del dominio</w:t>
+      </w:r>
       <w:bookmarkEnd w:id="5"/>
     </w:p>
     <w:p>
       <w:pPr>
+        <w:rPr>
+          <w:lang w:val="it-IT"/>
+        </w:rPr>
+      </w:pPr>
+      <w:r>
+        <w:rPr>
+          <w:lang w:val="it-IT"/>
+        </w:rPr>
+        <w:t xml:space="preserve">Fino a ora i professori gestivano e creavano gli esercizi e le prove a mano, quindi l’obiettivo è quello di sviluppare un programma che agevoli appunto la gestione degli esercizi. Il prodotto è leggero e semplice e veloce da usare, quindi può funzionare senza problemi sui computer dei docenti della SAMT. </w:t>
+      </w:r>
+      <w:r>
+        <w:rPr>
+          <w:lang w:val="it-IT"/>
+        </w:rPr>
+        <w:br/>
+        <w:t xml:space="preserve">Attualmente non sembra esistere una soluzione simile, dunque </w:t>
+      </w:r>
+      <w:r>
+        <w:rPr>
+          <w:lang w:val="it-IT"/>
+        </w:rPr>
+        <w:t>il sistema funzionerà in modo che sia user-friendly e che più docenti potranno usarlo.</w:t>
+      </w:r>
+    </w:p>
+    <w:p>
+      <w:pPr>
         <w:pStyle w:val="Titolo2"/>
       </w:pPr>
-      <w:bookmarkStart w:id="6" w:name="_Toc18582670"/>
-      <w:r>
-        <w:t>Analisi del dominio</w:t>
+      <w:bookmarkStart w:id="6" w:name="_Toc18582671"/>
+      <w:r>
+        <w:t>Analisi e s</w:t>
+      </w:r>
+      <w:r>
+        <w:t>pecifica</w:t>
+      </w:r>
+      <w:r>
+        <w:t xml:space="preserve"> </w:t>
+      </w:r>
+      <w:r>
+        <w:t>dei requisiti</w:t>
       </w:r>
       <w:bookmarkEnd w:id="6"/>
-    </w:p>
-    <w:p>
-      <w:pPr>
-        <w:rPr>
-          <w:lang w:val="it-IT"/>
-        </w:rPr>
-      </w:pPr>
-      <w:r>
-        <w:rPr>
-          <w:lang w:val="it-IT"/>
-        </w:rPr>
-        <w:t>Questo capitolo dovrebbe descrivere il contesto in cui il prodotto verrà utilizzato, da questa analisi dovrebbero scaturire le risposte a quesiti quali ad esempio:</w:t>
-      </w:r>
-    </w:p>
-    <w:p>
-      <w:pPr>
-        <w:numPr>
-          <w:ilvl w:val="0"/>
-          <w:numId w:val="4"/>
-        </w:numPr>
-        <w:rPr>
-          <w:lang w:val="it-IT"/>
-        </w:rPr>
-      </w:pPr>
-      <w:r>
-        <w:rPr>
-          <w:lang w:val="it-IT"/>
-        </w:rPr>
-        <w:t xml:space="preserve">Background/Situazione iniziale  </w:t>
-      </w:r>
-    </w:p>
-    <w:p>
-      <w:pPr>
-        <w:numPr>
-          <w:ilvl w:val="0"/>
-          <w:numId w:val="4"/>
-        </w:numPr>
-        <w:rPr>
-          <w:lang w:val="it-IT"/>
-        </w:rPr>
-      </w:pPr>
-      <w:r>
-        <w:rPr>
-          <w:lang w:val="it-IT"/>
-        </w:rPr>
-        <w:t>Quale è e come è organizzato il contesto in cui il prodotto dovrà funzionare?</w:t>
-      </w:r>
-    </w:p>
-    <w:p>
-      <w:pPr>
-        <w:numPr>
-          <w:ilvl w:val="0"/>
-          <w:numId w:val="3"/>
-        </w:numPr>
-        <w:rPr>
-          <w:lang w:val="it-IT"/>
-        </w:rPr>
-      </w:pPr>
-      <w:r>
-        <w:rPr>
-          <w:lang w:val="it-IT"/>
-        </w:rPr>
-        <w:t>Come viene risolto attualmente il problema?</w:t>
-      </w:r>
-      <w:r>
-        <w:rPr>
-          <w:lang w:val="it-IT"/>
-        </w:rPr>
-        <w:t xml:space="preserve"> Esiste già un prodotto </w:t>
-      </w:r>
-      <w:r>
-        <w:rPr>
-          <w:lang w:val="it-IT"/>
-        </w:rPr>
-        <w:t>simile</w:t>
-      </w:r>
-      <w:r>
-        <w:rPr>
-          <w:lang w:val="it-IT"/>
-        </w:rPr>
-        <w:t>?</w:t>
-      </w:r>
-    </w:p>
-    <w:p>
-      <w:pPr>
-        <w:numPr>
-          <w:ilvl w:val="0"/>
-          <w:numId w:val="3"/>
-        </w:numPr>
-        <w:rPr>
-          <w:lang w:val="it-IT"/>
-        </w:rPr>
-      </w:pPr>
-      <w:r>
-        <w:rPr>
-          <w:lang w:val="it-IT"/>
-        </w:rPr>
-        <w:t>Chi sono gli utenti? Che bisogni hanno? Come e dove lavorano?</w:t>
-      </w:r>
-    </w:p>
-    <w:p>
-      <w:pPr>
-        <w:numPr>
-          <w:ilvl w:val="0"/>
-          <w:numId w:val="3"/>
-        </w:numPr>
-        <w:rPr>
-          <w:lang w:val="it-IT"/>
-        </w:rPr>
-      </w:pPr>
-      <w:r>
-        <w:rPr>
-          <w:lang w:val="it-IT"/>
-        </w:rPr>
-        <w:t>Che competenze/conoscenze/cultura posseggono gli utenti in relazione con il problema?</w:t>
-      </w:r>
-    </w:p>
-    <w:p>
-      <w:pPr>
-        <w:numPr>
-          <w:ilvl w:val="0"/>
-          <w:numId w:val="3"/>
-        </w:numPr>
-        <w:rPr>
-          <w:lang w:val="it-IT"/>
-        </w:rPr>
-      </w:pPr>
-      <w:r>
-        <w:rPr>
-          <w:lang w:val="it-IT"/>
-        </w:rPr>
-        <w:t>Esistono convenzioni/standard applicati nel dominio?</w:t>
-      </w:r>
-    </w:p>
-    <w:p>
-      <w:pPr>
-        <w:numPr>
-          <w:ilvl w:val="0"/>
-          <w:numId w:val="3"/>
-        </w:numPr>
-        <w:rPr>
-          <w:lang w:val="it-IT"/>
-        </w:rPr>
-      </w:pPr>
-      <w:r>
-        <w:rPr>
-          <w:lang w:val="it-IT"/>
-        </w:rPr>
-        <w:t>Che conoscenze teoriche bisogna avere/acquisire per poter operare efficacemente nel dominio?</w:t>
-      </w:r>
-    </w:p>
-    <w:p>
-      <w:pPr>
-        <w:numPr>
-          <w:ilvl w:val="0"/>
-          <w:numId w:val="3"/>
-        </w:numPr>
-        <w:rPr>
-          <w:lang w:val="it-IT"/>
-        </w:rPr>
-      </w:pPr>
-      <w:r>
-        <w:rPr>
-          <w:lang w:val="it-IT"/>
-        </w:rPr>
-        <w:t>…</w:t>
-      </w:r>
-    </w:p>
-    <w:p>
-      <w:pPr>
-        <w:pStyle w:val="Titolo2"/>
-      </w:pPr>
-      <w:bookmarkStart w:id="7" w:name="_Toc18582671"/>
-      <w:r>
-        <w:t>Analisi e s</w:t>
-      </w:r>
-      <w:r>
-        <w:t>pecifica</w:t>
-      </w:r>
-      <w:r>
-        <w:t xml:space="preserve"> </w:t>
-      </w:r>
-      <w:r>
-        <w:t>dei requisiti</w:t>
-      </w:r>
-      <w:bookmarkEnd w:id="7"/>
-    </w:p>
-    <w:p>
-      <w:pPr>
-        <w:rPr>
-          <w:lang w:val="it-IT"/>
-        </w:rPr>
-      </w:pPr>
-      <w:r>
-        <w:rPr>
-          <w:lang w:val="it-IT"/>
-        </w:rPr>
-        <w:t>I</w:t>
-      </w:r>
-      <w:r>
-        <w:rPr>
-          <w:lang w:val="it-IT"/>
-        </w:rPr>
-        <w:t xml:space="preserve">l </w:t>
-      </w:r>
-      <w:r>
-        <w:rPr>
-          <w:lang w:val="it-IT"/>
-        </w:rPr>
-        <w:t>progettista, dopo aver ricevuto il mandato</w:t>
-      </w:r>
-      <w:r>
-        <w:rPr>
-          <w:lang w:val="it-IT"/>
-        </w:rPr>
-        <w:t xml:space="preserve">, in collaborazione con il </w:t>
-      </w:r>
-      <w:r>
-        <w:rPr>
-          <w:lang w:val="it-IT"/>
-        </w:rPr>
-        <w:t>committente</w:t>
-      </w:r>
-      <w:r>
-        <w:rPr>
-          <w:lang w:val="it-IT"/>
-        </w:rPr>
-        <w:t xml:space="preserve"> redige una lista di requisiti</w:t>
-      </w:r>
-      <w:r>
-        <w:rPr>
-          <w:lang w:val="it-IT"/>
-        </w:rPr>
-        <w:t xml:space="preserve">. Durante questi incontri, tramite interviste (da inserire nei diari), </w:t>
-      </w:r>
-      <w:r>
-        <w:rPr>
-          <w:lang w:val="it-IT"/>
-        </w:rPr>
-        <w:t>il progettista deve cercare di rispondere alle seguenti domande:</w:t>
-      </w:r>
-    </w:p>
-    <w:p>
-      <w:pPr>
-        <w:numPr>
-          <w:ilvl w:val="0"/>
-          <w:numId w:val="13"/>
-        </w:numPr>
-        <w:rPr>
-          <w:lang w:val="it-IT"/>
-        </w:rPr>
-      </w:pPr>
-      <w:r>
-        <w:rPr>
-          <w:lang w:val="it-IT"/>
-        </w:rPr>
-        <w:t>Quali sono i bisogni del committente?</w:t>
-      </w:r>
-    </w:p>
-    <w:p>
-      <w:pPr>
-        <w:numPr>
-          <w:ilvl w:val="0"/>
-          <w:numId w:val="13"/>
-        </w:numPr>
-        <w:rPr>
-          <w:lang w:val="it-IT"/>
-        </w:rPr>
-      </w:pPr>
-      <w:r>
-        <w:rPr>
-          <w:lang w:val="it-IT"/>
-        </w:rPr>
-        <w:t>Quali funzioni deve svolgere il prodotto?</w:t>
-      </w:r>
-    </w:p>
-    <w:p>
-      <w:pPr>
-        <w:numPr>
-          <w:ilvl w:val="0"/>
-          <w:numId w:val="13"/>
-        </w:numPr>
-        <w:rPr>
-          <w:lang w:val="it-IT"/>
-        </w:rPr>
-      </w:pPr>
-      <w:r>
-        <w:rPr>
-          <w:lang w:val="it-IT"/>
-        </w:rPr>
-        <w:t>Come devono essere implementate?</w:t>
-      </w:r>
-    </w:p>
-    <w:p>
-      <w:pPr>
-        <w:numPr>
-          <w:ilvl w:val="0"/>
-          <w:numId w:val="13"/>
-        </w:numPr>
-        <w:rPr>
-          <w:lang w:val="it-IT"/>
-        </w:rPr>
-      </w:pPr>
-      <w:r>
-        <w:rPr>
-          <w:lang w:val="it-IT"/>
-        </w:rPr>
-        <w:t>L’utente, come vorrebbe/dovrebbe interagire con il prodotto?</w:t>
-      </w:r>
-    </w:p>
-    <w:p>
-      <w:pPr>
-        <w:numPr>
-          <w:ilvl w:val="0"/>
-          <w:numId w:val="13"/>
-        </w:numPr>
-        <w:rPr>
-          <w:lang w:val="it-IT"/>
-        </w:rPr>
-      </w:pPr>
-      <w:r>
-        <w:rPr>
-          <w:lang w:val="it-IT"/>
-        </w:rPr>
-        <w:t>Come verrà utilizzato il prodotto?</w:t>
-      </w:r>
-    </w:p>
-    <w:p>
-      <w:pPr>
-        <w:numPr>
-          <w:ilvl w:val="0"/>
-          <w:numId w:val="13"/>
-        </w:numPr>
-        <w:rPr>
-          <w:lang w:val="it-IT"/>
-        </w:rPr>
-      </w:pPr>
-      <w:r>
-        <w:rPr>
-          <w:lang w:val="it-IT"/>
-        </w:rPr>
-        <w:t xml:space="preserve">Che tipo di interfaccia </w:t>
-      </w:r>
-      <w:r>
-        <w:rPr>
-          <w:lang w:val="it-IT"/>
-        </w:rPr>
-        <w:t>si immagina?</w:t>
-      </w:r>
-    </w:p>
-    <w:p>
-      <w:pPr>
-        <w:numPr>
-          <w:ilvl w:val="0"/>
-          <w:numId w:val="13"/>
-        </w:numPr>
-        <w:rPr>
-          <w:lang w:val="it-IT"/>
-        </w:rPr>
-      </w:pPr>
-      <w:r>
-        <w:rPr>
-          <w:lang w:val="it-IT"/>
-        </w:rPr>
-        <w:t>Che prestazioni minime deve fornire il prodotto?</w:t>
-      </w:r>
-    </w:p>
-    <w:p>
-      <w:pPr>
-        <w:numPr>
-          <w:ilvl w:val="0"/>
-          <w:numId w:val="13"/>
-        </w:numPr>
-        <w:rPr>
-          <w:lang w:val="it-IT"/>
-        </w:rPr>
-      </w:pPr>
-      <w:r>
-        <w:rPr>
-          <w:lang w:val="it-IT"/>
-        </w:rPr>
-        <w:t>Che grado di sicurezza deve avere il prodotto?</w:t>
-      </w:r>
-    </w:p>
-    <w:p>
-      <w:pPr>
-        <w:numPr>
-          <w:ilvl w:val="0"/>
-          <w:numId w:val="13"/>
-        </w:numPr>
-        <w:rPr>
-          <w:lang w:val="it-IT"/>
-        </w:rPr>
-      </w:pPr>
-      <w:r>
-        <w:rPr>
-          <w:lang w:val="it-IT"/>
-        </w:rPr>
-        <w:t>…</w:t>
-      </w:r>
-    </w:p>
-    <w:p>
-      <w:pPr>
-        <w:rPr>
-          <w:lang w:val="it-IT"/>
-        </w:rPr>
-      </w:pPr>
-    </w:p>
-    <w:p>
-      <w:pPr>
-        <w:rPr>
-          <w:lang w:val="it-IT"/>
-        </w:rPr>
-      </w:pPr>
-      <w:r>
-        <w:rPr>
-          <w:lang w:val="it-IT"/>
-        </w:rPr>
-        <w:t xml:space="preserve">In base alla lista dei requisiti e all’analisi degli stessi, il progettista redige una </w:t>
-      </w:r>
-      <w:r>
-        <w:rPr>
-          <w:i/>
-          <w:lang w:val="it-IT"/>
-        </w:rPr>
-        <w:t>specifica dei requisiti</w:t>
-      </w:r>
-      <w:r>
-        <w:rPr>
-          <w:lang w:val="it-IT"/>
-        </w:rPr>
-        <w:t xml:space="preserve"> in cui elenca e descrive in modo dettagliato quali sono le funzionalità che il prodotto fornirà. La specifica dovrebbe essere abbastanza dettagliata da poter essere utilizzata come base per lo sviluppo, ma non troppo; ad esempio non dovrebbe contenere dettagli di implementazione, o definizioni dettagliate dell’interfaccia grafica a meno che questi non siano considerati cruciali. </w:t>
-      </w:r>
-      <w:r>
-        <w:rPr>
-          <w:lang w:val="it-IT"/>
-        </w:rPr>
-        <w:t>Non si deve scordare che i requisiti non rappresentano delle attività bensì delle caratteristiche che il prodotto dovrà possedere.</w:t>
-      </w:r>
-    </w:p>
-    <w:p>
-      <w:pPr>
-        <w:rPr>
-          <w:lang w:val="it-IT"/>
-        </w:rPr>
-      </w:pPr>
     </w:p>
     <w:tbl>
       <w:tblPr>
@@ -4125,126 +3602,16 @@
         </w:tc>
       </w:tr>
     </w:tbl>
-    <w:p/>
-    <w:p>
-      <w:pPr>
-        <w:rPr>
-          <w:b/>
-        </w:rPr>
-      </w:pPr>
-      <w:r>
-        <w:rPr>
-          <w:b/>
-        </w:rPr>
-        <w:t>Spiegazione elementi tabella dei requisiti:</w:t>
-      </w:r>
-    </w:p>
-    <w:p/>
-    <w:p>
-      <w:r>
-        <w:rPr>
-          <w:b/>
-        </w:rPr>
-        <w:t>ID</w:t>
-      </w:r>
-      <w:r>
-        <w:t>: identificativo univoco del requisito</w:t>
-      </w:r>
-    </w:p>
-    <w:p>
-      <w:r>
-        <w:rPr>
-          <w:b/>
-        </w:rPr>
-        <w:t>Nome</w:t>
-      </w:r>
-      <w:r>
-        <w:t>: breve descrizione del requisito</w:t>
-      </w:r>
-    </w:p>
-    <w:p>
-      <w:r>
-        <w:rPr>
-          <w:b/>
-        </w:rPr>
-        <w:t>Priorità</w:t>
-      </w:r>
-      <w:r>
-        <w:t>: indica l’importanza di un requisito nell’insieme del progetto, definita assieme al committente. Ad esempio poter disporre di report con colonne di colori diversi ha priorità minore rispetto al fatto di avere un database con gli elementi al suo interno. Solitamente si definiscono al massimo di 2-3 livelli di priorità.</w:t>
-      </w:r>
-    </w:p>
-    <w:p>
-      <w:r>
-        <w:rPr>
-          <w:b/>
-        </w:rPr>
-        <w:t>Versione</w:t>
-      </w:r>
-      <w:r>
-        <w:t xml:space="preserve">: indica la versione del requisito. Ogni modifica del requisito avrà una versione aggiornata. </w:t>
-      </w:r>
-    </w:p>
-    <w:p>
-      <w:r>
-        <w:t>Sulla documentazione apparirà solamente l’ultima versione, mentre le vecchie dovranno essere inserite nei diari.</w:t>
-      </w:r>
-    </w:p>
-    <w:p>
-      <w:r>
-        <w:rPr>
-          <w:b/>
-        </w:rPr>
-        <w:t>Note</w:t>
-      </w:r>
-      <w:r>
-        <w:t>: eventuali osservazioni importanti o riferimenti ad altri requisiti.</w:t>
-      </w:r>
-    </w:p>
-    <w:p>
-      <w:r>
-        <w:rPr>
-          <w:b/>
-        </w:rPr>
-        <w:t>Sotto requisiti</w:t>
-      </w:r>
-      <w:r>
-        <w:t xml:space="preserve">: elementi che compongono il requisito. </w:t>
-      </w:r>
-    </w:p>
-    <w:p>
-      <w:pPr>
-        <w:rPr>
-          <w:lang w:val="it-IT"/>
-        </w:rPr>
-      </w:pPr>
-    </w:p>
-    <w:p>
-      <w:pPr>
-        <w:rPr>
-          <w:lang w:val="it-IT"/>
-        </w:rPr>
-      </w:pPr>
-    </w:p>
-    <w:p>
-      <w:pPr>
-        <w:rPr>
-          <w:lang w:val="it-IT"/>
-        </w:rPr>
-      </w:pPr>
-    </w:p>
-    <w:p>
-      <w:pPr>
-        <w:rPr>
-          <w:lang w:val="it-IT"/>
-        </w:rPr>
-      </w:pPr>
-    </w:p>
-    <w:p/>
     <w:p>
       <w:pPr>
         <w:pStyle w:val="Titolo2"/>
-        <w:ind w:left="578" w:hanging="578"/>
-      </w:pPr>
+        <w:numPr>
+          <w:ilvl w:val="0"/>
+          <w:numId w:val="0"/>
+        </w:numPr>
+      </w:pPr>
+      <w:bookmarkStart w:id="7" w:name="_GoBack"/>
+      <w:bookmarkEnd w:id="7"/>
       <w:r>
         <w:br w:type="page"/>
       </w:r>
@@ -7497,16 +6864,8 @@
             <w:rPr>
               <w:lang w:val="it-IT"/>
             </w:rPr>
-            <w:t xml:space="preserve">Ugo </w:t>
+            <w:t>Ugo Bernasconi</w:t>
           </w:r>
-          <w:proofErr w:type="spellStart"/>
-          <w:r>
-            <w:rPr>
-              <w:lang w:val="it-IT"/>
-            </w:rPr>
-            <w:t>Bernasconi</w:t>
-          </w:r>
-          <w:proofErr w:type="spellEnd"/>
         </w:p>
       </w:tc>
     </w:tr>
@@ -7757,7 +7116,7 @@
               <w:noProof/>
               <w:snapToGrid w:val="0"/>
             </w:rPr>
-            <w:t>10</w:t>
+            <w:t>5</w:t>
           </w:r>
           <w:r>
             <w:rPr>
@@ -7800,7 +7159,7 @@
               <w:noProof/>
               <w:snapToGrid w:val="0"/>
             </w:rPr>
-            <w:t>10</w:t>
+            <w:t>9</w:t>
           </w:r>
           <w:r>
             <w:rPr>
@@ -11805,7 +11164,7 @@
   </w:compat>
   <w:rsids>
     <w:rsidRoot w:val="00F36E03"/>
-    <w:rsid w:val="00463A96"/>
+    <w:rsid w:val="004745CD"/>
     <w:rsid w:val="00F36E03"/>
   </w:rsids>
   <m:mathPr>
@@ -12536,7 +11895,7 @@
 </file>
 
 <file path=customXml/itemProps1.xml><?xml version="1.0" encoding="utf-8"?>
-<ds:datastoreItem xmlns:ds="http://schemas.openxmlformats.org/officeDocument/2006/customXml" ds:itemID="{4BA30747-6D87-4438-BEAB-3A2A264ADB52}">
+<ds:datastoreItem xmlns:ds="http://schemas.openxmlformats.org/officeDocument/2006/customXml" ds:itemID="{77077647-2570-48B8-A896-F9352B67021C}">
   <ds:schemaRefs>
     <ds:schemaRef ds:uri="http://schemas.openxmlformats.org/officeDocument/2006/bibliography"/>
   </ds:schemaRefs>

</xml_diff>

<commit_message>
doc - Gantt, analisi dei mezzi
</commit_message>
<xml_diff>
--- a/Documentazione/Documentazione_GestioneEsercizi.docx
+++ b/Documentazione/Documentazione_GestioneEsercizi.docx
@@ -25,6 +25,7 @@
         <w:dataBinding w:prefixMappings="xmlns:ns0='http://purl.org/dc/elements/1.1/' xmlns:ns1='http://schemas.openxmlformats.org/package/2006/metadata/core-properties' " w:xpath="/ns1:coreProperties[1]/ns0:title[1]" w:storeItemID="{6C3C8BC8-F283-45AE-878A-BAB7291924A1}"/>
         <w:text/>
       </w:sdtPr>
+      <w:sdtEndPr/>
       <w:sdtContent>
         <w:p>
           <w:pPr>
@@ -152,7 +153,7 @@
         <w:rPr>
           <w:noProof/>
         </w:rPr>
-        <w:instrText xml:space="preserve"> PAGEREF _Toc18586613 \h </w:instrText>
+        <w:instrText xml:space="preserve"> PAGEREF _Toc18676627 \h </w:instrText>
       </w:r>
       <w:r>
         <w:rPr>
@@ -231,7 +232,7 @@
         <w:rPr>
           <w:noProof/>
         </w:rPr>
-        <w:instrText xml:space="preserve"> PAGEREF _Toc18586614 \h </w:instrText>
+        <w:instrText xml:space="preserve"> PAGEREF _Toc18676628 \h </w:instrText>
       </w:r>
       <w:r>
         <w:rPr>
@@ -310,7 +311,7 @@
         <w:rPr>
           <w:noProof/>
         </w:rPr>
-        <w:instrText xml:space="preserve"> PAGEREF _Toc18586615 \h </w:instrText>
+        <w:instrText xml:space="preserve"> PAGEREF _Toc18676629 \h </w:instrText>
       </w:r>
       <w:r>
         <w:rPr>
@@ -389,7 +390,7 @@
         <w:rPr>
           <w:noProof/>
         </w:rPr>
-        <w:instrText xml:space="preserve"> PAGEREF _Toc18586616 \h </w:instrText>
+        <w:instrText xml:space="preserve"> PAGEREF _Toc18676630 \h </w:instrText>
       </w:r>
       <w:r>
         <w:rPr>
@@ -451,7 +452,7 @@
         <w:rPr>
           <w:noProof/>
         </w:rPr>
-        <w:instrText xml:space="preserve"> PAGEREF _Toc18586617 \h </w:instrText>
+        <w:instrText xml:space="preserve"> PAGEREF _Toc18676631 \h </w:instrText>
       </w:r>
       <w:r>
         <w:rPr>
@@ -530,7 +531,7 @@
         <w:rPr>
           <w:noProof/>
         </w:rPr>
-        <w:instrText xml:space="preserve"> PAGEREF _Toc18586618 \h </w:instrText>
+        <w:instrText xml:space="preserve"> PAGEREF _Toc18676632 \h </w:instrText>
       </w:r>
       <w:r>
         <w:rPr>
@@ -609,7 +610,7 @@
         <w:rPr>
           <w:noProof/>
         </w:rPr>
-        <w:instrText xml:space="preserve"> PAGEREF _Toc18586619 \h </w:instrText>
+        <w:instrText xml:space="preserve"> PAGEREF _Toc18676633 \h </w:instrText>
       </w:r>
       <w:r>
         <w:rPr>
@@ -688,7 +689,7 @@
         <w:rPr>
           <w:noProof/>
         </w:rPr>
-        <w:instrText xml:space="preserve"> PAGEREF _Toc18586620 \h </w:instrText>
+        <w:instrText xml:space="preserve"> PAGEREF _Toc18676634 \h </w:instrText>
       </w:r>
       <w:r>
         <w:rPr>
@@ -767,7 +768,7 @@
         <w:rPr>
           <w:noProof/>
         </w:rPr>
-        <w:instrText xml:space="preserve"> PAGEREF _Toc18586621 \h </w:instrText>
+        <w:instrText xml:space="preserve"> PAGEREF _Toc18676635 \h </w:instrText>
       </w:r>
       <w:r>
         <w:rPr>
@@ -784,7 +785,7 @@
         <w:rPr>
           <w:noProof/>
         </w:rPr>
-        <w:t>5</w:t>
+        <w:t>6</w:t>
       </w:r>
       <w:r>
         <w:rPr>
@@ -846,7 +847,7 @@
         <w:rPr>
           <w:noProof/>
         </w:rPr>
-        <w:instrText xml:space="preserve"> PAGEREF _Toc18586622 \h </w:instrText>
+        <w:instrText xml:space="preserve"> PAGEREF _Toc18676636 \h </w:instrText>
       </w:r>
       <w:r>
         <w:rPr>
@@ -863,7 +864,7 @@
         <w:rPr>
           <w:noProof/>
         </w:rPr>
-        <w:t>5</w:t>
+        <w:t>7</w:t>
       </w:r>
       <w:r>
         <w:rPr>
@@ -925,7 +926,7 @@
         <w:rPr>
           <w:noProof/>
         </w:rPr>
-        <w:instrText xml:space="preserve"> PAGEREF _Toc18586623 \h </w:instrText>
+        <w:instrText xml:space="preserve"> PAGEREF _Toc18676637 \h </w:instrText>
       </w:r>
       <w:r>
         <w:rPr>
@@ -942,7 +943,7 @@
         <w:rPr>
           <w:noProof/>
         </w:rPr>
-        <w:t>5</w:t>
+        <w:t>7</w:t>
       </w:r>
       <w:r>
         <w:rPr>
@@ -1004,7 +1005,7 @@
         <w:rPr>
           <w:noProof/>
         </w:rPr>
-        <w:instrText xml:space="preserve"> PAGEREF _Toc18586624 \h </w:instrText>
+        <w:instrText xml:space="preserve"> PAGEREF _Toc18676638 \h </w:instrText>
       </w:r>
       <w:r>
         <w:rPr>
@@ -1021,7 +1022,7 @@
         <w:rPr>
           <w:noProof/>
         </w:rPr>
-        <w:t>5</w:t>
+        <w:t>7</w:t>
       </w:r>
       <w:r>
         <w:rPr>
@@ -1083,7 +1084,7 @@
         <w:rPr>
           <w:noProof/>
         </w:rPr>
-        <w:instrText xml:space="preserve"> PAGEREF _Toc18586625 \h </w:instrText>
+        <w:instrText xml:space="preserve"> PAGEREF _Toc18676639 \h </w:instrText>
       </w:r>
       <w:r>
         <w:rPr>
@@ -1100,7 +1101,7 @@
         <w:rPr>
           <w:noProof/>
         </w:rPr>
-        <w:t>6</w:t>
+        <w:t>8</w:t>
       </w:r>
       <w:r>
         <w:rPr>
@@ -1162,7 +1163,7 @@
         <w:rPr>
           <w:noProof/>
         </w:rPr>
-        <w:instrText xml:space="preserve"> PAGEREF _Toc18586626 \h </w:instrText>
+        <w:instrText xml:space="preserve"> PAGEREF _Toc18676640 \h </w:instrText>
       </w:r>
       <w:r>
         <w:rPr>
@@ -1179,7 +1180,7 @@
         <w:rPr>
           <w:noProof/>
         </w:rPr>
-        <w:t>6</w:t>
+        <w:t>8</w:t>
       </w:r>
       <w:r>
         <w:rPr>
@@ -1241,7 +1242,7 @@
         <w:rPr>
           <w:noProof/>
         </w:rPr>
-        <w:instrText xml:space="preserve"> PAGEREF _Toc18586627 \h </w:instrText>
+        <w:instrText xml:space="preserve"> PAGEREF _Toc18676641 \h </w:instrText>
       </w:r>
       <w:r>
         <w:rPr>
@@ -1258,7 +1259,7 @@
         <w:rPr>
           <w:noProof/>
         </w:rPr>
-        <w:t>6</w:t>
+        <w:t>8</w:t>
       </w:r>
       <w:r>
         <w:rPr>
@@ -1320,7 +1321,7 @@
         <w:rPr>
           <w:noProof/>
         </w:rPr>
-        <w:instrText xml:space="preserve"> PAGEREF _Toc18586628 \h </w:instrText>
+        <w:instrText xml:space="preserve"> PAGEREF _Toc18676642 \h </w:instrText>
       </w:r>
       <w:r>
         <w:rPr>
@@ -1337,7 +1338,7 @@
         <w:rPr>
           <w:noProof/>
         </w:rPr>
-        <w:t>6</w:t>
+        <w:t>8</w:t>
       </w:r>
       <w:r>
         <w:rPr>
@@ -1399,7 +1400,7 @@
         <w:rPr>
           <w:noProof/>
         </w:rPr>
-        <w:instrText xml:space="preserve"> PAGEREF _Toc18586629 \h </w:instrText>
+        <w:instrText xml:space="preserve"> PAGEREF _Toc18676643 \h </w:instrText>
       </w:r>
       <w:r>
         <w:rPr>
@@ -1416,7 +1417,7 @@
         <w:rPr>
           <w:noProof/>
         </w:rPr>
-        <w:t>6</w:t>
+        <w:t>8</w:t>
       </w:r>
       <w:r>
         <w:rPr>
@@ -1478,7 +1479,7 @@
         <w:rPr>
           <w:noProof/>
         </w:rPr>
-        <w:instrText xml:space="preserve"> PAGEREF _Toc18586630 \h </w:instrText>
+        <w:instrText xml:space="preserve"> PAGEREF _Toc18676644 \h </w:instrText>
       </w:r>
       <w:r>
         <w:rPr>
@@ -1495,7 +1496,7 @@
         <w:rPr>
           <w:noProof/>
         </w:rPr>
-        <w:t>7</w:t>
+        <w:t>9</w:t>
       </w:r>
       <w:r>
         <w:rPr>
@@ -1559,7 +1560,7 @@
         <w:rPr>
           <w:noProof/>
         </w:rPr>
-        <w:instrText xml:space="preserve"> PAGEREF _Toc18586631 \h </w:instrText>
+        <w:instrText xml:space="preserve"> PAGEREF _Toc18676645 \h </w:instrText>
       </w:r>
       <w:r>
         <w:rPr>
@@ -1576,7 +1577,7 @@
         <w:rPr>
           <w:noProof/>
         </w:rPr>
-        <w:t>7</w:t>
+        <w:t>9</w:t>
       </w:r>
       <w:r>
         <w:rPr>
@@ -1638,7 +1639,7 @@
         <w:rPr>
           <w:noProof/>
         </w:rPr>
-        <w:instrText xml:space="preserve"> PAGEREF _Toc18586632 \h </w:instrText>
+        <w:instrText xml:space="preserve"> PAGEREF _Toc18676646 \h </w:instrText>
       </w:r>
       <w:r>
         <w:rPr>
@@ -1655,7 +1656,7 @@
         <w:rPr>
           <w:noProof/>
         </w:rPr>
-        <w:t>7</w:t>
+        <w:t>9</w:t>
       </w:r>
       <w:r>
         <w:rPr>
@@ -1717,7 +1718,7 @@
         <w:rPr>
           <w:noProof/>
         </w:rPr>
-        <w:instrText xml:space="preserve"> PAGEREF _Toc18586633 \h </w:instrText>
+        <w:instrText xml:space="preserve"> PAGEREF _Toc18676647 \h </w:instrText>
       </w:r>
       <w:r>
         <w:rPr>
@@ -1734,7 +1735,7 @@
         <w:rPr>
           <w:noProof/>
         </w:rPr>
-        <w:t>7</w:t>
+        <w:t>9</w:t>
       </w:r>
       <w:r>
         <w:rPr>
@@ -1796,7 +1797,7 @@
         <w:rPr>
           <w:noProof/>
         </w:rPr>
-        <w:instrText xml:space="preserve"> PAGEREF _Toc18586634 \h </w:instrText>
+        <w:instrText xml:space="preserve"> PAGEREF _Toc18676648 \h </w:instrText>
       </w:r>
       <w:r>
         <w:rPr>
@@ -1813,7 +1814,7 @@
         <w:rPr>
           <w:noProof/>
         </w:rPr>
-        <w:t>8</w:t>
+        <w:t>10</w:t>
       </w:r>
       <w:r>
         <w:rPr>
@@ -1877,7 +1878,7 @@
         <w:rPr>
           <w:noProof/>
         </w:rPr>
-        <w:instrText xml:space="preserve"> PAGEREF _Toc18586635 \h </w:instrText>
+        <w:instrText xml:space="preserve"> PAGEREF _Toc18676649 \h </w:instrText>
       </w:r>
       <w:r>
         <w:rPr>
@@ -1894,7 +1895,7 @@
         <w:rPr>
           <w:noProof/>
         </w:rPr>
-        <w:t>8</w:t>
+        <w:t>10</w:t>
       </w:r>
       <w:r>
         <w:rPr>
@@ -1958,7 +1959,7 @@
         <w:rPr>
           <w:noProof/>
         </w:rPr>
-        <w:instrText xml:space="preserve"> PAGEREF _Toc18586636 \h </w:instrText>
+        <w:instrText xml:space="preserve"> PAGEREF _Toc18676650 \h </w:instrText>
       </w:r>
       <w:r>
         <w:rPr>
@@ -1975,7 +1976,7 @@
         <w:rPr>
           <w:noProof/>
         </w:rPr>
-        <w:t>8</w:t>
+        <w:t>10</w:t>
       </w:r>
       <w:r>
         <w:rPr>
@@ -2037,7 +2038,7 @@
         <w:rPr>
           <w:noProof/>
         </w:rPr>
-        <w:instrText xml:space="preserve"> PAGEREF _Toc18586637 \h </w:instrText>
+        <w:instrText xml:space="preserve"> PAGEREF _Toc18676651 \h </w:instrText>
       </w:r>
       <w:r>
         <w:rPr>
@@ -2054,7 +2055,7 @@
         <w:rPr>
           <w:noProof/>
         </w:rPr>
-        <w:t>8</w:t>
+        <w:t>10</w:t>
       </w:r>
       <w:r>
         <w:rPr>
@@ -2116,7 +2117,7 @@
         <w:rPr>
           <w:noProof/>
         </w:rPr>
-        <w:instrText xml:space="preserve"> PAGEREF _Toc18586638 \h </w:instrText>
+        <w:instrText xml:space="preserve"> PAGEREF _Toc18676652 \h </w:instrText>
       </w:r>
       <w:r>
         <w:rPr>
@@ -2133,7 +2134,7 @@
         <w:rPr>
           <w:noProof/>
         </w:rPr>
-        <w:t>8</w:t>
+        <w:t>10</w:t>
       </w:r>
       <w:r>
         <w:rPr>
@@ -2197,7 +2198,7 @@
         <w:rPr>
           <w:noProof/>
         </w:rPr>
-        <w:instrText xml:space="preserve"> PAGEREF _Toc18586639 \h </w:instrText>
+        <w:instrText xml:space="preserve"> PAGEREF _Toc18676653 \h </w:instrText>
       </w:r>
       <w:r>
         <w:rPr>
@@ -2214,7 +2215,7 @@
         <w:rPr>
           <w:noProof/>
         </w:rPr>
-        <w:t>8</w:t>
+        <w:t>10</w:t>
       </w:r>
       <w:r>
         <w:rPr>
@@ -2276,7 +2277,7 @@
         <w:rPr>
           <w:noProof/>
         </w:rPr>
-        <w:instrText xml:space="preserve"> PAGEREF _Toc18586640 \h </w:instrText>
+        <w:instrText xml:space="preserve"> PAGEREF _Toc18676654 \h </w:instrText>
       </w:r>
       <w:r>
         <w:rPr>
@@ -2293,7 +2294,7 @@
         <w:rPr>
           <w:noProof/>
         </w:rPr>
-        <w:t>8</w:t>
+        <w:t>10</w:t>
       </w:r>
       <w:r>
         <w:rPr>
@@ -2355,7 +2356,7 @@
         <w:rPr>
           <w:noProof/>
         </w:rPr>
-        <w:instrText xml:space="preserve"> PAGEREF _Toc18586641 \h </w:instrText>
+        <w:instrText xml:space="preserve"> PAGEREF _Toc18676655 \h </w:instrText>
       </w:r>
       <w:r>
         <w:rPr>
@@ -2372,7 +2373,7 @@
         <w:rPr>
           <w:noProof/>
         </w:rPr>
-        <w:t>8</w:t>
+        <w:t>10</w:t>
       </w:r>
       <w:r>
         <w:rPr>
@@ -2434,7 +2435,7 @@
         <w:rPr>
           <w:noProof/>
         </w:rPr>
-        <w:instrText xml:space="preserve"> PAGEREF _Toc18586642 \h </w:instrText>
+        <w:instrText xml:space="preserve"> PAGEREF _Toc18676656 \h </w:instrText>
       </w:r>
       <w:r>
         <w:rPr>
@@ -2451,7 +2452,7 @@
         <w:rPr>
           <w:noProof/>
         </w:rPr>
-        <w:t>8</w:t>
+        <w:t>10</w:t>
       </w:r>
       <w:r>
         <w:rPr>
@@ -2515,7 +2516,7 @@
         <w:rPr>
           <w:noProof/>
         </w:rPr>
-        <w:instrText xml:space="preserve"> PAGEREF _Toc18586643 \h </w:instrText>
+        <w:instrText xml:space="preserve"> PAGEREF _Toc18676657 \h </w:instrText>
       </w:r>
       <w:r>
         <w:rPr>
@@ -2532,7 +2533,7 @@
         <w:rPr>
           <w:noProof/>
         </w:rPr>
-        <w:t>9</w:t>
+        <w:t>11</w:t>
       </w:r>
       <w:r>
         <w:rPr>
@@ -2581,7 +2582,7 @@
         </w:rPr>
         <w:br w:type="page"/>
       </w:r>
-      <w:bookmarkStart w:id="0" w:name="_Toc18586613"/>
+      <w:bookmarkStart w:id="0" w:name="_Toc18676627"/>
       <w:r>
         <w:rPr>
           <w:lang w:val="it-IT"/>
@@ -2595,7 +2596,7 @@
       <w:pPr>
         <w:pStyle w:val="Titolo2"/>
       </w:pPr>
-      <w:bookmarkStart w:id="1" w:name="_Toc18586614"/>
+      <w:bookmarkStart w:id="1" w:name="_Toc18676628"/>
       <w:r>
         <w:t>Informazioni sul progetto</w:t>
       </w:r>
@@ -2635,6 +2636,7 @@
           <w:dataBinding w:prefixMappings="xmlns:ns0='http://purl.org/dc/elements/1.1/' xmlns:ns1='http://schemas.openxmlformats.org/package/2006/metadata/core-properties' " w:xpath="/ns1:coreProperties[1]/ns0:creator[1]" w:storeItemID="{6C3C8BC8-F283-45AE-878A-BAB7291924A1}"/>
           <w:text/>
         </w:sdtPr>
+        <w:sdtEndPr/>
         <w:sdtContent>
           <w:r>
             <w:rPr>
@@ -2722,33 +2724,18 @@
       <w:pPr>
         <w:pStyle w:val="Titolo2"/>
       </w:pPr>
-      <w:bookmarkStart w:id="2" w:name="_Toc18586615"/>
-      <w:proofErr w:type="spellStart"/>
+      <w:bookmarkStart w:id="2" w:name="_Toc18676629"/>
       <w:r>
         <w:t>Abstract</w:t>
       </w:r>
       <w:bookmarkEnd w:id="2"/>
-      <w:proofErr w:type="spellEnd"/>
       <w:r>
         <w:t xml:space="preserve"> </w:t>
       </w:r>
     </w:p>
     <w:p>
-      <w:proofErr w:type="gramStart"/>
-      <w:r>
-        <w:t>E’</w:t>
-      </w:r>
-      <w:proofErr w:type="gramEnd"/>
-      <w:r>
-        <w:t xml:space="preserve"> una breve e accurata rappresentazione dei contenuti di un documento, senza notazioni critiche o valutazioni. Lo scopo di un </w:t>
-      </w:r>
-      <w:proofErr w:type="spellStart"/>
-      <w:r>
-        <w:t>abstract</w:t>
-      </w:r>
-      <w:proofErr w:type="spellEnd"/>
-      <w:r>
-        <w:t xml:space="preserve"> efficace dovrebbe essere quello di far conoscere all’utente il contenuto di base di un documento e metterlo nella condizione di decidere se risponde ai suoi interessi e se è opportuno il ricorso al documento originale.</w:t>
+      <w:r>
+        <w:t>E’ una breve e accurata rappresentazione dei contenuti di un documento, senza notazioni critiche o valutazioni. Lo scopo di un abstract efficace dovrebbe essere quello di far conoscere all’utente il contenuto di base di un documento e metterlo nella condizione di decidere se risponde ai suoi interessi e se è opportuno il ricorso al documento originale.</w:t>
       </w:r>
     </w:p>
     <w:p/>
@@ -2895,7 +2882,7 @@
       <w:pPr>
         <w:pStyle w:val="Titolo2"/>
       </w:pPr>
-      <w:bookmarkStart w:id="3" w:name="_Toc18586616"/>
+      <w:bookmarkStart w:id="3" w:name="_Toc18676630"/>
       <w:r>
         <w:t>Scopo</w:t>
       </w:r>
@@ -2986,6 +2973,19 @@
           <w:lang w:val="it-IT"/>
         </w:rPr>
         <w:t xml:space="preserve">i fondamentali e si selezionano gli esercizi da inserire nella prova. </w:t>
+      </w:r>
+    </w:p>
+    <w:p>
+      <w:pPr>
+        <w:rPr>
+          <w:lang w:val="it-IT"/>
+        </w:rPr>
+      </w:pPr>
+      <w:r>
+        <w:rPr>
+          <w:lang w:val="it-IT"/>
+        </w:rPr>
+        <w:t>Il progetto ha anche uno scopo scolastico, cioè la preparazione al lavoro finale LPI che si svolge alla fine dell’anno per l’ottenimento dell’AFC.</w:t>
       </w:r>
     </w:p>
     <w:p>
@@ -2999,7 +2999,7 @@
       <w:r>
         <w:br w:type="page"/>
       </w:r>
-      <w:bookmarkStart w:id="4" w:name="_Toc18586617"/>
+      <w:bookmarkStart w:id="4" w:name="_Toc18676631"/>
       <w:r>
         <w:lastRenderedPageBreak/>
         <w:t>Analisi</w:t>
@@ -3010,7 +3010,7 @@
       <w:pPr>
         <w:pStyle w:val="Titolo2"/>
       </w:pPr>
-      <w:bookmarkStart w:id="5" w:name="_Toc18586618"/>
+      <w:bookmarkStart w:id="5" w:name="_Toc18676632"/>
       <w:r>
         <w:t>Analisi del dominio</w:t>
       </w:r>
@@ -3046,7 +3046,7 @@
       <w:pPr>
         <w:pStyle w:val="Titolo2"/>
       </w:pPr>
-      <w:bookmarkStart w:id="6" w:name="_Toc18586619"/>
+      <w:bookmarkStart w:id="6" w:name="_Toc18676633"/>
       <w:r>
         <w:t>Analisi e s</w:t>
       </w:r>
@@ -3690,15 +3690,7 @@
                 <w:sz w:val="16"/>
                 <w:szCs w:val="16"/>
               </w:rPr>
-              <w:t>0</w:t>
-            </w:r>
-            <w:r>
-              <w:rPr>
-                <w:b/>
-                <w:sz w:val="16"/>
-                <w:szCs w:val="16"/>
-              </w:rPr>
-              <w:t>2</w:t>
+              <w:t>02</w:t>
             </w:r>
           </w:p>
         </w:tc>
@@ -4244,15 +4236,7 @@
                 <w:sz w:val="16"/>
                 <w:szCs w:val="16"/>
               </w:rPr>
-              <w:t>0</w:t>
-            </w:r>
-            <w:r>
-              <w:rPr>
-                <w:b/>
-                <w:sz w:val="16"/>
-                <w:szCs w:val="16"/>
-              </w:rPr>
-              <w:t>3</w:t>
+              <w:t>03</w:t>
             </w:r>
           </w:p>
         </w:tc>
@@ -4740,15 +4724,7 @@
                 <w:sz w:val="16"/>
                 <w:szCs w:val="16"/>
               </w:rPr>
-              <w:t>0</w:t>
-            </w:r>
-            <w:r>
-              <w:rPr>
-                <w:b/>
-                <w:sz w:val="16"/>
-                <w:szCs w:val="16"/>
-              </w:rPr>
-              <w:t>4</w:t>
+              <w:t>04</w:t>
             </w:r>
           </w:p>
         </w:tc>
@@ -5230,7 +5206,7 @@
         <w:pStyle w:val="Titolo2"/>
         <w:ind w:left="578" w:hanging="578"/>
       </w:pPr>
-      <w:bookmarkStart w:id="7" w:name="_Toc18586620"/>
+      <w:bookmarkStart w:id="7" w:name="_Toc18676634"/>
       <w:r>
         <w:t>Use case</w:t>
       </w:r>
@@ -5291,7 +5267,7 @@
       <w:pPr>
         <w:pStyle w:val="Titolo2"/>
       </w:pPr>
-      <w:bookmarkStart w:id="8" w:name="_Toc18586621"/>
+      <w:bookmarkStart w:id="8" w:name="_Toc18676635"/>
       <w:r>
         <w:lastRenderedPageBreak/>
         <w:t>Pianificazione</w:t>
@@ -5299,17 +5275,6 @@
       <w:bookmarkEnd w:id="8"/>
     </w:p>
     <w:p>
-      <w:r>
-        <w:t xml:space="preserve">La pianificazione del progetto è stata effettuata mediante la realizzazione di un diagramma di </w:t>
-      </w:r>
-      <w:proofErr w:type="spellStart"/>
-      <w:r>
-        <w:t>Gantt</w:t>
-      </w:r>
-      <w:proofErr w:type="spellEnd"/>
-      <w:r>
-        <w:t>.</w:t>
-      </w:r>
       <w:r>
         <w:rPr>
           <w:noProof/>
@@ -5322,12 +5287,12 @@
               <wp:align>center</wp:align>
             </wp:positionH>
             <wp:positionV relativeFrom="paragraph">
-              <wp:posOffset>3221990</wp:posOffset>
+              <wp:posOffset>2667000</wp:posOffset>
             </wp:positionV>
-            <wp:extent cx="7922895" cy="2656840"/>
-            <wp:effectExtent l="4128" t="0" r="6032" b="6033"/>
+            <wp:extent cx="8007350" cy="3102610"/>
+            <wp:effectExtent l="0" t="5080" r="7620" b="7620"/>
             <wp:wrapTopAndBottom/>
-            <wp:docPr id="52" name="Immagine 52" descr="D:\Desktop\Scuola\3SAMT\Mod306\Progetti\Word-Clock\Documentazione\img\Pianificazione.png"/>
+            <wp:docPr id="52" name="Immagine 52"/>
             <wp:cNvGraphicFramePr>
               <a:graphicFrameLocks xmlns:a="http://schemas.openxmlformats.org/drawingml/2006/main" noChangeAspect="1"/>
             </wp:cNvGraphicFramePr>
@@ -5348,7 +5313,6 @@
                         </a:ext>
                       </a:extLst>
                     </a:blip>
-                    <a:srcRect/>
                     <a:stretch>
                       <a:fillRect/>
                     </a:stretch>
@@ -5356,7 +5320,7 @@
                   <pic:spPr bwMode="auto">
                     <a:xfrm rot="16200000">
                       <a:off x="0" y="0"/>
-                      <a:ext cx="7922895" cy="2656840"/>
+                      <a:ext cx="8007350" cy="3102610"/>
                     </a:xfrm>
                     <a:prstGeom prst="rect">
                       <a:avLst/>
@@ -5378,12 +5342,15 @@
           </wp:anchor>
         </w:drawing>
       </w:r>
+      <w:r>
+        <w:t>La pianificazione del progetto è stata effettuata mediante la realizzazione di un diagramma di Gantt.</w:t>
+      </w:r>
     </w:p>
     <w:p>
       <w:pPr>
         <w:pStyle w:val="Titolo2"/>
       </w:pPr>
-      <w:bookmarkStart w:id="9" w:name="_Toc18586622"/>
+      <w:bookmarkStart w:id="9" w:name="_Toc18676636"/>
       <w:r>
         <w:lastRenderedPageBreak/>
         <w:t>Analisi dei mezzi</w:t>
@@ -5395,7 +5362,7 @@
         <w:pStyle w:val="Titolo3"/>
       </w:pPr>
       <w:bookmarkStart w:id="10" w:name="_Toc413411419"/>
-      <w:bookmarkStart w:id="11" w:name="_Toc18586623"/>
+      <w:bookmarkStart w:id="11" w:name="_Toc18676637"/>
       <w:r>
         <w:t>Software</w:t>
       </w:r>
@@ -5450,19 +5417,11 @@
           <w:lang w:val="it-IT"/>
         </w:rPr>
       </w:pPr>
-      <w:proofErr w:type="spellStart"/>
-      <w:r>
-        <w:rPr>
-          <w:lang w:val="it-IT"/>
-        </w:rPr>
-        <w:t>GitHub</w:t>
-      </w:r>
-      <w:proofErr w:type="spellEnd"/>
-      <w:r>
-        <w:rPr>
-          <w:lang w:val="it-IT"/>
-        </w:rPr>
-        <w:t xml:space="preserve"> Desktop 2.1.3</w:t>
+      <w:r>
+        <w:rPr>
+          <w:lang w:val="it-IT"/>
+        </w:rPr>
+        <w:t>GitHub Desktop 2.1.3</w:t>
       </w:r>
     </w:p>
     <w:p>
@@ -5503,39 +5462,57 @@
     </w:p>
     <w:p>
       <w:pPr>
-        <w:pStyle w:val="Titolo3"/>
-      </w:pPr>
-      <w:bookmarkStart w:id="12" w:name="_Toc413411420"/>
-      <w:bookmarkStart w:id="13" w:name="_Toc18586624"/>
-      <w:r>
-        <w:t>Hardware</w:t>
-      </w:r>
-      <w:bookmarkStart w:id="14" w:name="_GoBack"/>
-      <w:bookmarkEnd w:id="12"/>
-      <w:bookmarkEnd w:id="13"/>
-    </w:p>
-    <w:bookmarkEnd w:id="14"/>
-    <w:p>
-      <w:pPr>
-        <w:rPr>
-          <w:lang w:val="it-IT"/>
-        </w:rPr>
-      </w:pPr>
-      <w:r>
-        <w:rPr>
-          <w:lang w:val="it-IT"/>
-        </w:rPr>
-        <w:t>Personal Computer:</w:t>
-      </w:r>
-    </w:p>
-    <w:p>
-      <w:pPr>
         <w:pStyle w:val="Paragrafoelenco"/>
         <w:numPr>
           <w:ilvl w:val="0"/>
           <w:numId w:val="26"/>
         </w:numPr>
         <w:rPr>
+          <w:lang w:val="it-IT"/>
+        </w:rPr>
+      </w:pPr>
+      <w:r>
+        <w:rPr>
+          <w:lang w:val="it-IT"/>
+        </w:rPr>
+        <w:t>Microsoft Project 2016</w:t>
+      </w:r>
+      <w:bookmarkStart w:id="12" w:name="_GoBack"/>
+      <w:bookmarkEnd w:id="12"/>
+    </w:p>
+    <w:p>
+      <w:pPr>
+        <w:pStyle w:val="Titolo3"/>
+      </w:pPr>
+      <w:bookmarkStart w:id="13" w:name="_Toc413411420"/>
+      <w:bookmarkStart w:id="14" w:name="_Toc18676638"/>
+      <w:r>
+        <w:t>Hardware</w:t>
+      </w:r>
+      <w:bookmarkEnd w:id="13"/>
+      <w:bookmarkEnd w:id="14"/>
+    </w:p>
+    <w:p>
+      <w:pPr>
+        <w:rPr>
+          <w:lang w:val="it-IT"/>
+        </w:rPr>
+      </w:pPr>
+      <w:r>
+        <w:rPr>
+          <w:lang w:val="it-IT"/>
+        </w:rPr>
+        <w:t>Personal Computer:</w:t>
+      </w:r>
+    </w:p>
+    <w:p>
+      <w:pPr>
+        <w:pStyle w:val="Paragrafoelenco"/>
+        <w:numPr>
+          <w:ilvl w:val="0"/>
+          <w:numId w:val="26"/>
+        </w:numPr>
+        <w:rPr>
           <w:lang w:val="en-IE"/>
         </w:rPr>
       </w:pPr>
@@ -5543,12 +5520,24 @@
         <w:rPr>
           <w:lang w:val="en-IE"/>
         </w:rPr>
-        <w:t xml:space="preserve">HP Envy Notebook, </w:t>
-      </w:r>
-      <w:r>
+        <w:t>HP Envy Notebook</w:t>
+      </w:r>
+    </w:p>
+    <w:p>
+      <w:pPr>
+        <w:pStyle w:val="Paragrafoelenco"/>
+        <w:numPr>
+          <w:ilvl w:val="0"/>
+          <w:numId w:val="26"/>
+        </w:numPr>
         <w:rPr>
           <w:lang w:val="en-IE"/>
         </w:rPr>
+      </w:pPr>
+      <w:r>
+        <w:rPr>
+          <w:lang w:val="en-IE"/>
+        </w:rPr>
         <w:t xml:space="preserve">Intel© </w:t>
       </w:r>
       <w:r>
@@ -5579,11 +5568,16 @@
         <w:rPr>
           <w:lang w:val="en-IE"/>
         </w:rPr>
-        <w:t>, 16GB</w:t>
-      </w:r>
-    </w:p>
-    <w:p>
-      <w:pPr>
+        <w:t xml:space="preserve"> @ 2.50GHz</w:t>
+      </w:r>
+    </w:p>
+    <w:p>
+      <w:pPr>
+        <w:pStyle w:val="Paragrafoelenco"/>
+        <w:numPr>
+          <w:ilvl w:val="0"/>
+          <w:numId w:val="26"/>
+        </w:numPr>
         <w:rPr>
           <w:lang w:val="en-IE"/>
         </w:rPr>
@@ -5592,6 +5586,62 @@
         <w:rPr>
           <w:lang w:val="en-IE"/>
         </w:rPr>
+        <w:t>16GB</w:t>
+      </w:r>
+    </w:p>
+    <w:p>
+      <w:pPr>
+        <w:pStyle w:val="Paragrafoelenco"/>
+        <w:numPr>
+          <w:ilvl w:val="0"/>
+          <w:numId w:val="26"/>
+        </w:numPr>
+        <w:rPr>
+          <w:lang w:val="en-IE"/>
+        </w:rPr>
+      </w:pPr>
+      <w:r>
+        <w:rPr>
+          <w:lang w:val="en-IE"/>
+        </w:rPr>
+        <w:t>Windows 10 Home 64bit</w:t>
+      </w:r>
+    </w:p>
+    <w:p>
+      <w:pPr>
+        <w:pStyle w:val="Paragrafoelenco"/>
+        <w:numPr>
+          <w:ilvl w:val="0"/>
+          <w:numId w:val="26"/>
+        </w:numPr>
+        <w:rPr>
+          <w:lang w:val="en-IE"/>
+        </w:rPr>
+      </w:pPr>
+      <w:r>
+        <w:rPr>
+          <w:lang w:val="en-IE"/>
+        </w:rPr>
+        <w:t>Intel® HD Graphics 520</w:t>
+      </w:r>
+    </w:p>
+    <w:p>
+      <w:pPr>
+        <w:rPr>
+          <w:lang w:val="en-IE"/>
+        </w:rPr>
+      </w:pPr>
+    </w:p>
+    <w:p>
+      <w:pPr>
+        <w:rPr>
+          <w:lang w:val="en-IE"/>
+        </w:rPr>
+      </w:pPr>
+      <w:r>
+        <w:rPr>
+          <w:lang w:val="en-IE"/>
+        </w:rPr>
         <w:br w:type="page"/>
       </w:r>
     </w:p>
@@ -5600,7 +5650,7 @@
         <w:pStyle w:val="Titolo1"/>
       </w:pPr>
       <w:bookmarkStart w:id="15" w:name="_Toc429059808"/>
-      <w:bookmarkStart w:id="16" w:name="_Toc18586625"/>
+      <w:bookmarkStart w:id="16" w:name="_Toc18676639"/>
       <w:r>
         <w:lastRenderedPageBreak/>
         <w:t>Progettazione</w:t>
@@ -5633,7 +5683,7 @@
         <w:pStyle w:val="Titolo2"/>
       </w:pPr>
       <w:bookmarkStart w:id="17" w:name="_Toc429059809"/>
-      <w:bookmarkStart w:id="18" w:name="_Toc18586626"/>
+      <w:bookmarkStart w:id="18" w:name="_Toc18676640"/>
       <w:r>
         <w:t>Design dell’architettura del sistema</w:t>
       </w:r>
@@ -5761,16 +5811,8 @@
         <w:rPr>
           <w:lang w:val="it-IT"/>
         </w:rPr>
-        <w:t xml:space="preserve">Eventuale </w:t>
-      </w:r>
-      <w:proofErr w:type="spellStart"/>
-      <w:r>
-        <w:rPr>
-          <w:lang w:val="it-IT"/>
-        </w:rPr>
-        <w:t>sitemap</w:t>
-      </w:r>
-      <w:proofErr w:type="spellEnd"/>
+        <w:t>Eventuale sitemap</w:t>
+      </w:r>
     </w:p>
     <w:p>
       <w:pPr>
@@ -5784,7 +5826,7 @@
         <w:pStyle w:val="Titolo2"/>
       </w:pPr>
       <w:bookmarkStart w:id="19" w:name="_Toc429059810"/>
-      <w:bookmarkStart w:id="20" w:name="_Toc18586627"/>
+      <w:bookmarkStart w:id="20" w:name="_Toc18676641"/>
       <w:r>
         <w:t>Design dei dati</w:t>
       </w:r>
@@ -5844,7 +5886,7 @@
         <w:pStyle w:val="Titolo2"/>
       </w:pPr>
       <w:bookmarkStart w:id="21" w:name="_Toc429059811"/>
-      <w:bookmarkStart w:id="22" w:name="_Toc18586628"/>
+      <w:bookmarkStart w:id="22" w:name="_Toc18676642"/>
       <w:r>
         <w:t>Design delle interfacce</w:t>
       </w:r>
@@ -5867,21 +5909,7 @@
         <w:rPr>
           <w:lang w:val="it-IT"/>
         </w:rPr>
-        <w:t xml:space="preserve">vate durante la fase di analisi e realizzata tramite </w:t>
-      </w:r>
-      <w:proofErr w:type="spellStart"/>
-      <w:r>
-        <w:rPr>
-          <w:lang w:val="it-IT"/>
-        </w:rPr>
-        <w:t>mockups</w:t>
-      </w:r>
-      <w:proofErr w:type="spellEnd"/>
-      <w:r>
-        <w:rPr>
-          <w:lang w:val="it-IT"/>
-        </w:rPr>
-        <w:t>.</w:t>
+        <w:t>vate durante la fase di analisi e realizzata tramite mockups.</w:t>
       </w:r>
     </w:p>
     <w:p>
@@ -5889,7 +5917,7 @@
         <w:pStyle w:val="Titolo2"/>
       </w:pPr>
       <w:bookmarkStart w:id="23" w:name="_Toc429059812"/>
-      <w:bookmarkStart w:id="24" w:name="_Toc18586629"/>
+      <w:bookmarkStart w:id="24" w:name="_Toc18676643"/>
       <w:r>
         <w:t>Design procedurale</w:t>
       </w:r>
@@ -5986,16 +6014,8 @@
         <w:rPr>
           <w:lang w:val="it-IT"/>
         </w:rPr>
-        <w:t xml:space="preserve">Tabelle di </w:t>
-      </w:r>
-      <w:proofErr w:type="spellStart"/>
-      <w:r>
-        <w:rPr>
-          <w:lang w:val="it-IT"/>
-        </w:rPr>
-        <w:t>routing</w:t>
-      </w:r>
-      <w:proofErr w:type="spellEnd"/>
+        <w:t>Tabelle di routing</w:t>
+      </w:r>
     </w:p>
     <w:p>
       <w:pPr>
@@ -6071,7 +6091,7 @@
         </w:pBdr>
       </w:pPr>
       <w:bookmarkStart w:id="25" w:name="_Toc461179222"/>
-      <w:bookmarkStart w:id="26" w:name="_Toc18586630"/>
+      <w:bookmarkStart w:id="26" w:name="_Toc18676644"/>
       <w:r>
         <w:lastRenderedPageBreak/>
         <w:t>Implementazione</w:t>
@@ -6091,15 +6111,7 @@
     </w:p>
     <w:p>
       <w:r>
-        <w:t>In questa parte è richiesto l’inserimento di codice sorgente/</w:t>
-      </w:r>
-      <w:proofErr w:type="spellStart"/>
-      <w:r>
-        <w:t>print</w:t>
-      </w:r>
-      <w:proofErr w:type="spellEnd"/>
-      <w:r>
-        <w:t xml:space="preserve"> screen di maschere solamente per quei passaggi particolarmente significativi e/o critici.</w:t>
+        <w:t>In questa parte è richiesto l’inserimento di codice sorgente/print screen di maschere solamente per quei passaggi particolarmente significativi e/o critici.</w:t>
       </w:r>
     </w:p>
     <w:p>
@@ -6125,7 +6137,7 @@
         </w:rPr>
       </w:pPr>
       <w:bookmarkStart w:id="27" w:name="_Toc461179223"/>
-      <w:bookmarkStart w:id="28" w:name="_Toc18586631"/>
+      <w:bookmarkStart w:id="28" w:name="_Toc18676645"/>
       <w:r>
         <w:rPr>
           <w:lang w:val="it-IT"/>
@@ -6140,7 +6152,7 @@
         <w:pStyle w:val="Titolo2"/>
       </w:pPr>
       <w:bookmarkStart w:id="29" w:name="_Toc461179224"/>
-      <w:bookmarkStart w:id="30" w:name="_Toc18586632"/>
+      <w:bookmarkStart w:id="30" w:name="_Toc18676646"/>
       <w:r>
         <w:t>Protocollo di test</w:t>
       </w:r>
@@ -6224,7 +6236,6 @@
                 <w:lang w:val="en-GB" w:eastAsia="en-US"/>
               </w:rPr>
             </w:pPr>
-            <w:proofErr w:type="spellStart"/>
             <w:r>
               <w:rPr>
                 <w:b/>
@@ -6234,7 +6245,6 @@
               </w:rPr>
               <w:t>Riferimento</w:t>
             </w:r>
-            <w:proofErr w:type="spellEnd"/>
             <w:r>
               <w:rPr>
                 <w:sz w:val="18"/>
@@ -6366,7 +6376,6 @@
                 <w:szCs w:val="18"/>
               </w:rPr>
             </w:pPr>
-            <w:proofErr w:type="spellStart"/>
             <w:r>
               <w:rPr>
                 <w:b/>
@@ -6375,7 +6384,6 @@
               </w:rPr>
               <w:t>Descrizione</w:t>
             </w:r>
-            <w:proofErr w:type="spellEnd"/>
             <w:r>
               <w:rPr>
                 <w:b/>
@@ -6430,7 +6438,6 @@
                 <w:szCs w:val="18"/>
               </w:rPr>
             </w:pPr>
-            <w:proofErr w:type="spellStart"/>
             <w:r>
               <w:rPr>
                 <w:b/>
@@ -6439,7 +6446,6 @@
               </w:rPr>
               <w:t>Prerequisiti</w:t>
             </w:r>
-            <w:proofErr w:type="spellEnd"/>
             <w:r>
               <w:rPr>
                 <w:b/>
@@ -6473,7 +6479,6 @@
               </w:rPr>
               <w:t xml:space="preserve">Store on local PC: Profile_1.2.001.xml (appendix </w:t>
             </w:r>
-            <w:proofErr w:type="spellStart"/>
             <w:r>
               <w:rPr>
                 <w:sz w:val="18"/>
@@ -6482,7 +6487,6 @@
               </w:rPr>
               <w:t>n_n</w:t>
             </w:r>
-            <w:proofErr w:type="spellEnd"/>
             <w:r>
               <w:rPr>
                 <w:sz w:val="18"/>
@@ -6490,7 +6494,6 @@
               </w:rPr>
               <w:t xml:space="preserve">) and Cards_1.2.001.txt (appendix </w:t>
             </w:r>
-            <w:proofErr w:type="spellStart"/>
             <w:r>
               <w:rPr>
                 <w:sz w:val="18"/>
@@ -6499,7 +6502,6 @@
               </w:rPr>
               <w:t>n_n</w:t>
             </w:r>
-            <w:proofErr w:type="spellEnd"/>
             <w:r>
               <w:rPr>
                 <w:sz w:val="18"/>
@@ -6544,7 +6546,6 @@
                 <w:szCs w:val="18"/>
               </w:rPr>
             </w:pPr>
-            <w:proofErr w:type="spellStart"/>
             <w:r>
               <w:rPr>
                 <w:b/>
@@ -6553,7 +6554,6 @@
               </w:rPr>
               <w:t>Procedura</w:t>
             </w:r>
-            <w:proofErr w:type="spellEnd"/>
             <w:r>
               <w:rPr>
                 <w:b/>
@@ -6720,23 +6720,7 @@
                 <w:szCs w:val="18"/>
               </w:rPr>
               <w:br/>
-              <w:t xml:space="preserve">Click the </w:t>
-            </w:r>
-            <w:proofErr w:type="spellStart"/>
-            <w:r>
-              <w:rPr>
-                <w:sz w:val="18"/>
-                <w:szCs w:val="18"/>
-              </w:rPr>
-              <w:t>imsi</w:t>
-            </w:r>
-            <w:proofErr w:type="spellEnd"/>
-            <w:r>
-              <w:rPr>
-                <w:sz w:val="18"/>
-                <w:szCs w:val="18"/>
-              </w:rPr>
-              <w:t xml:space="preserve"> card link</w:t>
+              <w:t>Click the imsi card link</w:t>
             </w:r>
             <w:r>
               <w:rPr>
@@ -6784,287 +6768,7 @@
                 <w:szCs w:val="16"/>
                 <w:lang w:eastAsia="ja-JP"/>
               </w:rPr>
-              <w:t xml:space="preserve">SELECT </w:t>
-            </w:r>
-            <w:proofErr w:type="spellStart"/>
-            <w:r>
-              <w:rPr>
-                <w:rFonts w:ascii="Courier New" w:eastAsia="MS Mincho" w:hAnsi="Courier New" w:cs="Courier New"/>
-                <w:sz w:val="16"/>
-                <w:szCs w:val="16"/>
-                <w:lang w:eastAsia="ja-JP"/>
-              </w:rPr>
-              <w:t>imsi</w:t>
-            </w:r>
-            <w:proofErr w:type="spellEnd"/>
-            <w:r>
-              <w:rPr>
-                <w:rFonts w:ascii="Courier New" w:eastAsia="MS Mincho" w:hAnsi="Courier New" w:cs="Courier New"/>
-                <w:sz w:val="16"/>
-                <w:szCs w:val="16"/>
-                <w:lang w:eastAsia="ja-JP"/>
-              </w:rPr>
-              <w:t xml:space="preserve">, </w:t>
-            </w:r>
-            <w:proofErr w:type="spellStart"/>
-            <w:r>
-              <w:rPr>
-                <w:rFonts w:ascii="Courier New" w:eastAsia="MS Mincho" w:hAnsi="Courier New" w:cs="Courier New"/>
-                <w:sz w:val="16"/>
-                <w:szCs w:val="16"/>
-                <w:lang w:eastAsia="ja-JP"/>
-              </w:rPr>
-              <w:t>dir</w:t>
-            </w:r>
-            <w:proofErr w:type="spellEnd"/>
-            <w:r>
-              <w:rPr>
-                <w:rFonts w:ascii="Courier New" w:eastAsia="MS Mincho" w:hAnsi="Courier New" w:cs="Courier New"/>
-                <w:sz w:val="16"/>
-                <w:szCs w:val="16"/>
-                <w:lang w:eastAsia="ja-JP"/>
-              </w:rPr>
-              <w:t xml:space="preserve">, keyset, </w:t>
-            </w:r>
-            <w:proofErr w:type="spellStart"/>
-            <w:r>
-              <w:rPr>
-                <w:rFonts w:ascii="Courier New" w:eastAsia="MS Mincho" w:hAnsi="Courier New" w:cs="Courier New"/>
-                <w:sz w:val="16"/>
-                <w:szCs w:val="16"/>
-                <w:lang w:eastAsia="ja-JP"/>
-              </w:rPr>
-              <w:t>cntr</w:t>
-            </w:r>
-            <w:proofErr w:type="spellEnd"/>
-            <w:r>
-              <w:rPr>
-                <w:rFonts w:ascii="Courier New" w:eastAsia="MS Mincho" w:hAnsi="Courier New" w:cs="Courier New"/>
-                <w:sz w:val="16"/>
-                <w:szCs w:val="16"/>
-                <w:lang w:eastAsia="ja-JP"/>
-              </w:rPr>
-              <w:t xml:space="preserve">, </w:t>
-            </w:r>
-            <w:proofErr w:type="spellStart"/>
-            <w:r>
-              <w:rPr>
-                <w:rFonts w:ascii="Courier New" w:eastAsia="MS Mincho" w:hAnsi="Courier New" w:cs="Courier New"/>
-                <w:sz w:val="16"/>
-                <w:szCs w:val="16"/>
-                <w:lang w:eastAsia="ja-JP"/>
-              </w:rPr>
-              <w:t>rawtohex</w:t>
-            </w:r>
-            <w:proofErr w:type="spellEnd"/>
-            <w:r>
-              <w:rPr>
-                <w:rFonts w:ascii="Courier New" w:eastAsia="MS Mincho" w:hAnsi="Courier New" w:cs="Courier New"/>
-                <w:sz w:val="16"/>
-                <w:szCs w:val="16"/>
-                <w:lang w:eastAsia="ja-JP"/>
-              </w:rPr>
-              <w:t>(</w:t>
-            </w:r>
-            <w:proofErr w:type="spellStart"/>
-            <w:r>
-              <w:rPr>
-                <w:rFonts w:ascii="Courier New" w:eastAsia="MS Mincho" w:hAnsi="Courier New" w:cs="Courier New"/>
-                <w:sz w:val="16"/>
-                <w:szCs w:val="16"/>
-                <w:lang w:eastAsia="ja-JP"/>
-              </w:rPr>
-              <w:t>kickey</w:t>
-            </w:r>
-            <w:proofErr w:type="spellEnd"/>
-            <w:r>
-              <w:rPr>
-                <w:rFonts w:ascii="Courier New" w:eastAsia="MS Mincho" w:hAnsi="Courier New" w:cs="Courier New"/>
-                <w:sz w:val="16"/>
-                <w:szCs w:val="16"/>
-                <w:lang w:eastAsia="ja-JP"/>
-              </w:rPr>
-              <w:t xml:space="preserve">), </w:t>
-            </w:r>
-            <w:proofErr w:type="spellStart"/>
-            <w:r>
-              <w:rPr>
-                <w:rFonts w:ascii="Courier New" w:eastAsia="MS Mincho" w:hAnsi="Courier New" w:cs="Courier New"/>
-                <w:sz w:val="16"/>
-                <w:szCs w:val="16"/>
-                <w:lang w:eastAsia="ja-JP"/>
-              </w:rPr>
-              <w:t>rawtohex</w:t>
-            </w:r>
-            <w:proofErr w:type="spellEnd"/>
-            <w:r>
-              <w:rPr>
-                <w:rFonts w:ascii="Courier New" w:eastAsia="MS Mincho" w:hAnsi="Courier New" w:cs="Courier New"/>
-                <w:sz w:val="16"/>
-                <w:szCs w:val="16"/>
-                <w:lang w:eastAsia="ja-JP"/>
-              </w:rPr>
-              <w:t>(</w:t>
-            </w:r>
-            <w:proofErr w:type="spellStart"/>
-            <w:r>
-              <w:rPr>
-                <w:rFonts w:ascii="Courier New" w:eastAsia="MS Mincho" w:hAnsi="Courier New" w:cs="Courier New"/>
-                <w:sz w:val="16"/>
-                <w:szCs w:val="16"/>
-                <w:lang w:eastAsia="ja-JP"/>
-              </w:rPr>
-              <w:t>kidkey</w:t>
-            </w:r>
-            <w:proofErr w:type="spellEnd"/>
-            <w:r>
-              <w:rPr>
-                <w:rFonts w:ascii="Courier New" w:eastAsia="MS Mincho" w:hAnsi="Courier New" w:cs="Courier New"/>
-                <w:sz w:val="16"/>
-                <w:szCs w:val="16"/>
-                <w:lang w:eastAsia="ja-JP"/>
-              </w:rPr>
-              <w:t xml:space="preserve">), </w:t>
-            </w:r>
-            <w:proofErr w:type="spellStart"/>
-            <w:r>
-              <w:rPr>
-                <w:rFonts w:ascii="Courier New" w:eastAsia="MS Mincho" w:hAnsi="Courier New" w:cs="Courier New"/>
-                <w:sz w:val="16"/>
-                <w:szCs w:val="16"/>
-                <w:lang w:eastAsia="ja-JP"/>
-              </w:rPr>
-              <w:t>rawtohex</w:t>
-            </w:r>
-            <w:proofErr w:type="spellEnd"/>
-            <w:r>
-              <w:rPr>
-                <w:rFonts w:ascii="Courier New" w:eastAsia="MS Mincho" w:hAnsi="Courier New" w:cs="Courier New"/>
-                <w:sz w:val="16"/>
-                <w:szCs w:val="16"/>
-                <w:lang w:eastAsia="ja-JP"/>
-              </w:rPr>
-              <w:t>(</w:t>
-            </w:r>
-            <w:proofErr w:type="spellStart"/>
-            <w:r>
-              <w:rPr>
-                <w:rFonts w:ascii="Courier New" w:eastAsia="MS Mincho" w:hAnsi="Courier New" w:cs="Courier New"/>
-                <w:sz w:val="16"/>
-                <w:szCs w:val="16"/>
-                <w:lang w:eastAsia="ja-JP"/>
-              </w:rPr>
-              <w:t>kikkey</w:t>
-            </w:r>
-            <w:proofErr w:type="spellEnd"/>
-            <w:r>
-              <w:rPr>
-                <w:rFonts w:ascii="Courier New" w:eastAsia="MS Mincho" w:hAnsi="Courier New" w:cs="Courier New"/>
-                <w:sz w:val="16"/>
-                <w:szCs w:val="16"/>
-                <w:lang w:eastAsia="ja-JP"/>
-              </w:rPr>
-              <w:t xml:space="preserve">), </w:t>
-            </w:r>
-            <w:proofErr w:type="spellStart"/>
-            <w:r>
-              <w:rPr>
-                <w:rFonts w:ascii="Courier New" w:eastAsia="MS Mincho" w:hAnsi="Courier New" w:cs="Courier New"/>
-                <w:sz w:val="16"/>
-                <w:szCs w:val="16"/>
-                <w:lang w:eastAsia="ja-JP"/>
-              </w:rPr>
-              <w:t>rawtohex</w:t>
-            </w:r>
-            <w:proofErr w:type="spellEnd"/>
-            <w:r>
-              <w:rPr>
-                <w:rFonts w:ascii="Courier New" w:eastAsia="MS Mincho" w:hAnsi="Courier New" w:cs="Courier New"/>
-                <w:sz w:val="16"/>
-                <w:szCs w:val="16"/>
-                <w:lang w:eastAsia="ja-JP"/>
-              </w:rPr>
-              <w:t>(</w:t>
-            </w:r>
-            <w:proofErr w:type="spellStart"/>
-            <w:r>
-              <w:rPr>
-                <w:rFonts w:ascii="Courier New" w:eastAsia="MS Mincho" w:hAnsi="Courier New" w:cs="Courier New"/>
-                <w:sz w:val="16"/>
-                <w:szCs w:val="16"/>
-                <w:lang w:eastAsia="ja-JP"/>
-              </w:rPr>
-              <w:t>chv</w:t>
-            </w:r>
-            <w:proofErr w:type="spellEnd"/>
-            <w:r>
-              <w:rPr>
-                <w:rFonts w:ascii="Courier New" w:eastAsia="MS Mincho" w:hAnsi="Courier New" w:cs="Courier New"/>
-                <w:sz w:val="16"/>
-                <w:szCs w:val="16"/>
-                <w:lang w:eastAsia="ja-JP"/>
-              </w:rPr>
-              <w:t xml:space="preserve">), </w:t>
-            </w:r>
-            <w:proofErr w:type="spellStart"/>
-            <w:r>
-              <w:rPr>
-                <w:rFonts w:ascii="Courier New" w:eastAsia="MS Mincho" w:hAnsi="Courier New" w:cs="Courier New"/>
-                <w:sz w:val="16"/>
-                <w:szCs w:val="16"/>
-                <w:lang w:eastAsia="ja-JP"/>
-              </w:rPr>
-              <w:t>rawtohex</w:t>
-            </w:r>
-            <w:proofErr w:type="spellEnd"/>
-            <w:r>
-              <w:rPr>
-                <w:rFonts w:ascii="Courier New" w:eastAsia="MS Mincho" w:hAnsi="Courier New" w:cs="Courier New"/>
-                <w:sz w:val="16"/>
-                <w:szCs w:val="16"/>
-                <w:lang w:eastAsia="ja-JP"/>
-              </w:rPr>
-              <w:t xml:space="preserve">(dap)FROM </w:t>
-            </w:r>
-            <w:proofErr w:type="spellStart"/>
-            <w:r>
-              <w:rPr>
-                <w:rFonts w:ascii="Courier New" w:eastAsia="MS Mincho" w:hAnsi="Courier New" w:cs="Courier New"/>
-                <w:sz w:val="16"/>
-                <w:szCs w:val="16"/>
-                <w:lang w:eastAsia="ja-JP"/>
-              </w:rPr>
-              <w:t>otacardkey</w:t>
-            </w:r>
-            <w:proofErr w:type="spellEnd"/>
-            <w:r>
-              <w:rPr>
-                <w:rFonts w:ascii="Courier New" w:eastAsia="MS Mincho" w:hAnsi="Courier New" w:cs="Courier New"/>
-                <w:sz w:val="16"/>
-                <w:szCs w:val="16"/>
-                <w:lang w:eastAsia="ja-JP"/>
-              </w:rPr>
-              <w:t xml:space="preserve"> a where </w:t>
-            </w:r>
-            <w:proofErr w:type="spellStart"/>
-            <w:r>
-              <w:rPr>
-                <w:rFonts w:ascii="Courier New" w:eastAsia="MS Mincho" w:hAnsi="Courier New" w:cs="Courier New"/>
-                <w:sz w:val="16"/>
-                <w:szCs w:val="16"/>
-                <w:lang w:eastAsia="ja-JP"/>
-              </w:rPr>
-              <w:t>imsi</w:t>
-            </w:r>
-            <w:proofErr w:type="spellEnd"/>
-            <w:r>
-              <w:rPr>
-                <w:rFonts w:ascii="Courier New" w:eastAsia="MS Mincho" w:hAnsi="Courier New" w:cs="Courier New"/>
-                <w:sz w:val="16"/>
-                <w:szCs w:val="16"/>
-                <w:lang w:eastAsia="ja-JP"/>
-              </w:rPr>
-              <w:t>='340041795924770' ORDER BY keyset;</w:t>
+              <w:t>SELECT imsi, dir, keyset, cntr, rawtohex(kickey), rawtohex(kidkey), rawtohex(kikkey), rawtohex(chv), rawtohex(dap)FROM otacardkey a where imsi='340041795924770' ORDER BY keyset;</w:t>
             </w:r>
           </w:p>
         </w:tc>
@@ -7087,34 +6791,14 @@
                 <w:szCs w:val="18"/>
               </w:rPr>
             </w:pPr>
-            <w:proofErr w:type="spellStart"/>
             <w:r>
               <w:rPr>
                 <w:b/>
                 <w:sz w:val="18"/>
                 <w:szCs w:val="18"/>
               </w:rPr>
-              <w:t>Risultati</w:t>
+              <w:t>Risultati attesi</w:t>
             </w:r>
-            <w:proofErr w:type="spellEnd"/>
-            <w:r>
-              <w:rPr>
-                <w:b/>
-                <w:sz w:val="18"/>
-                <w:szCs w:val="18"/>
-              </w:rPr>
-              <w:t xml:space="preserve"> </w:t>
-            </w:r>
-            <w:proofErr w:type="spellStart"/>
-            <w:r>
-              <w:rPr>
-                <w:b/>
-                <w:sz w:val="18"/>
-                <w:szCs w:val="18"/>
-              </w:rPr>
-              <w:t>attesi</w:t>
-            </w:r>
-            <w:proofErr w:type="spellEnd"/>
             <w:r>
               <w:rPr>
                 <w:b/>
@@ -7146,23 +6830,7 @@
                 <w:sz w:val="18"/>
                 <w:szCs w:val="18"/>
               </w:rPr>
-              <w:t>Keys visible in the DB (</w:t>
-            </w:r>
-            <w:proofErr w:type="spellStart"/>
-            <w:r>
-              <w:rPr>
-                <w:sz w:val="18"/>
-                <w:szCs w:val="18"/>
-              </w:rPr>
-              <w:t>OtaCardKey</w:t>
-            </w:r>
-            <w:proofErr w:type="spellEnd"/>
-            <w:r>
-              <w:rPr>
-                <w:sz w:val="18"/>
-                <w:szCs w:val="18"/>
-              </w:rPr>
-              <w:t>) but not visible in the GUI (Card details)</w:t>
+              <w:t>Keys visible in the DB (OtaCardKey) but not visible in the GUI (Card details)</w:t>
             </w:r>
           </w:p>
         </w:tc>
@@ -7180,7 +6848,7 @@
         <w:pStyle w:val="Titolo2"/>
       </w:pPr>
       <w:bookmarkStart w:id="31" w:name="_Toc461179225"/>
-      <w:bookmarkStart w:id="32" w:name="_Toc18586633"/>
+      <w:bookmarkStart w:id="32" w:name="_Toc18676647"/>
       <w:r>
         <w:t>Risultati test</w:t>
       </w:r>
@@ -7205,7 +6873,7 @@
         <w:pStyle w:val="Titolo2"/>
       </w:pPr>
       <w:bookmarkStart w:id="33" w:name="_Toc461179226"/>
-      <w:bookmarkStart w:id="34" w:name="_Toc18586634"/>
+      <w:bookmarkStart w:id="34" w:name="_Toc18676648"/>
       <w:r>
         <w:lastRenderedPageBreak/>
         <w:t>Mancanze</w:t>
@@ -7237,7 +6905,7 @@
         </w:rPr>
       </w:pPr>
       <w:bookmarkStart w:id="35" w:name="_Toc461179227"/>
-      <w:bookmarkStart w:id="36" w:name="_Toc18586635"/>
+      <w:bookmarkStart w:id="36" w:name="_Toc18676649"/>
       <w:r>
         <w:rPr>
           <w:lang w:val="it-IT"/>
@@ -7257,35 +6925,7 @@
         <w:rPr>
           <w:lang w:val="it-IT"/>
         </w:rPr>
-        <w:t>Consuntivo del tempo di lavoro effettivo e considerazioni riguardo le differenze rispetto alla pianificazione (</w:t>
-      </w:r>
-      <w:proofErr w:type="spellStart"/>
-      <w:r>
-        <w:rPr>
-          <w:lang w:val="it-IT"/>
-        </w:rPr>
-        <w:t>cap</w:t>
-      </w:r>
-      <w:proofErr w:type="spellEnd"/>
-      <w:r>
-        <w:rPr>
-          <w:lang w:val="it-IT"/>
-        </w:rPr>
-        <w:t xml:space="preserve"> 1.7) (ad esempio </w:t>
-      </w:r>
-      <w:proofErr w:type="spellStart"/>
-      <w:r>
-        <w:rPr>
-          <w:lang w:val="it-IT"/>
-        </w:rPr>
-        <w:t>Gannt</w:t>
-      </w:r>
-      <w:proofErr w:type="spellEnd"/>
-      <w:r>
-        <w:rPr>
-          <w:lang w:val="it-IT"/>
-        </w:rPr>
-        <w:t xml:space="preserve"> consuntivo).</w:t>
+        <w:t>Consuntivo del tempo di lavoro effettivo e considerazioni riguardo le differenze rispetto alla pianificazione (cap 1.7) (ad esempio Gannt consuntivo).</w:t>
       </w:r>
     </w:p>
     <w:p>
@@ -7296,7 +6936,7 @@
         </w:rPr>
       </w:pPr>
       <w:bookmarkStart w:id="37" w:name="_Toc461179228"/>
-      <w:bookmarkStart w:id="38" w:name="_Toc18586636"/>
+      <w:bookmarkStart w:id="38" w:name="_Toc18676650"/>
       <w:r>
         <w:rPr>
           <w:lang w:val="it-IT"/>
@@ -7382,23 +7022,15 @@
         <w:rPr>
           <w:lang w:val="it-IT"/>
         </w:rPr>
-        <w:t xml:space="preserve"> </w:t>
-      </w:r>
-      <w:proofErr w:type="spellStart"/>
-      <w:r>
-        <w:rPr>
-          <w:lang w:val="it-IT"/>
-        </w:rPr>
-        <w:t>ecc</w:t>
-      </w:r>
-      <w:proofErr w:type="spellEnd"/>
+        <w:t xml:space="preserve"> ecc</w:t>
+      </w:r>
     </w:p>
     <w:p>
       <w:pPr>
         <w:pStyle w:val="Titolo2"/>
       </w:pPr>
       <w:bookmarkStart w:id="39" w:name="_Toc461179229"/>
-      <w:bookmarkStart w:id="40" w:name="_Toc18586637"/>
+      <w:bookmarkStart w:id="40" w:name="_Toc18676651"/>
       <w:r>
         <w:t>Sviluppi futuri</w:t>
       </w:r>
@@ -7423,7 +7055,7 @@
         <w:pStyle w:val="Titolo2"/>
       </w:pPr>
       <w:bookmarkStart w:id="41" w:name="_Toc461179230"/>
-      <w:bookmarkStart w:id="42" w:name="_Toc18586638"/>
+      <w:bookmarkStart w:id="42" w:name="_Toc18676652"/>
       <w:r>
         <w:t>Considerazioni personali</w:t>
       </w:r>
@@ -7440,16 +7072,8 @@
         <w:rPr>
           <w:lang w:val="it-IT"/>
         </w:rPr>
-        <w:t xml:space="preserve">Cosa ho imparato in questo progetto? </w:t>
-      </w:r>
-      <w:proofErr w:type="spellStart"/>
-      <w:r>
-        <w:rPr>
-          <w:lang w:val="it-IT"/>
-        </w:rPr>
-        <w:t>ecc</w:t>
-      </w:r>
-      <w:proofErr w:type="spellEnd"/>
+        <w:t>Cosa ho imparato in questo progetto? ecc</w:t>
+      </w:r>
     </w:p>
     <w:p>
       <w:pPr>
@@ -7459,7 +7083,7 @@
         </w:rPr>
       </w:pPr>
       <w:bookmarkStart w:id="43" w:name="_Toc461179231"/>
-      <w:bookmarkStart w:id="44" w:name="_Toc18586639"/>
+      <w:bookmarkStart w:id="44" w:name="_Toc18676653"/>
       <w:r>
         <w:rPr>
           <w:lang w:val="it-IT"/>
@@ -7474,7 +7098,7 @@
         <w:pStyle w:val="Titolo2"/>
       </w:pPr>
       <w:bookmarkStart w:id="45" w:name="_Toc461179232"/>
-      <w:bookmarkStart w:id="46" w:name="_Toc18586640"/>
+      <w:bookmarkStart w:id="46" w:name="_Toc18676654"/>
       <w:r>
         <w:t>Bibliografia per articoli di riviste:</w:t>
       </w:r>
@@ -7583,7 +7207,7 @@
         <w:pStyle w:val="Titolo2"/>
       </w:pPr>
       <w:bookmarkStart w:id="47" w:name="_Toc461179233"/>
-      <w:bookmarkStart w:id="48" w:name="_Toc18586641"/>
+      <w:bookmarkStart w:id="48" w:name="_Toc18676655"/>
       <w:r>
         <w:t>Bibliografia per libri</w:t>
       </w:r>
@@ -7634,19 +7258,11 @@
           <w:lang w:val="it-IT"/>
         </w:rPr>
       </w:pPr>
-      <w:proofErr w:type="spellStart"/>
-      <w:r>
-        <w:rPr>
-          <w:lang w:val="it-IT"/>
-        </w:rPr>
-        <w:t>ev</w:t>
-      </w:r>
-      <w:proofErr w:type="spellEnd"/>
-      <w:r>
-        <w:rPr>
-          <w:lang w:val="it-IT"/>
-        </w:rPr>
-        <w:t>. Numero di edizione,</w:t>
+      <w:r>
+        <w:rPr>
+          <w:lang w:val="it-IT"/>
+        </w:rPr>
+        <w:t>ev. Numero di edizione,</w:t>
       </w:r>
     </w:p>
     <w:p>
@@ -7711,14 +7327,12 @@
         <w:pStyle w:val="Titolo2"/>
       </w:pPr>
       <w:bookmarkStart w:id="49" w:name="_Toc461179234"/>
-      <w:bookmarkStart w:id="50" w:name="_Toc18586642"/>
-      <w:proofErr w:type="spellStart"/>
+      <w:bookmarkStart w:id="50" w:name="_Toc18676656"/>
       <w:r>
         <w:t>Sitografia</w:t>
       </w:r>
       <w:bookmarkEnd w:id="49"/>
       <w:bookmarkEnd w:id="50"/>
-      <w:proofErr w:type="spellEnd"/>
     </w:p>
     <w:p>
       <w:pPr>
@@ -7740,21 +7354,7 @@
         <w:rPr>
           <w:lang w:val="it-IT"/>
         </w:rPr>
-        <w:t xml:space="preserve"> (se troppo lungo solo dominio, </w:t>
-      </w:r>
-      <w:proofErr w:type="spellStart"/>
-      <w:r>
-        <w:rPr>
-          <w:lang w:val="it-IT"/>
-        </w:rPr>
-        <w:t>evt</w:t>
-      </w:r>
-      <w:proofErr w:type="spellEnd"/>
-      <w:r>
-        <w:rPr>
-          <w:lang w:val="it-IT"/>
-        </w:rPr>
-        <w:t xml:space="preserve"> completo nel diario)</w:t>
+        <w:t xml:space="preserve"> (se troppo lungo solo dominio, evt completo nel diario)</w:t>
       </w:r>
       <w:r>
         <w:rPr>
@@ -7870,7 +7470,7 @@
         </w:rPr>
       </w:pPr>
       <w:bookmarkStart w:id="51" w:name="_Toc461179235"/>
-      <w:bookmarkStart w:id="52" w:name="_Toc18586643"/>
+      <w:bookmarkStart w:id="52" w:name="_Toc18676657"/>
       <w:r>
         <w:rPr>
           <w:lang w:val="it-IT"/>
@@ -8011,16 +7611,8 @@
         <w:rPr>
           <w:lang w:val="it-IT"/>
         </w:rPr>
-        <w:t xml:space="preserve">Mandato e/o </w:t>
-      </w:r>
-      <w:proofErr w:type="spellStart"/>
-      <w:r>
-        <w:rPr>
-          <w:lang w:val="it-IT"/>
-        </w:rPr>
-        <w:t>Qdc</w:t>
-      </w:r>
-      <w:proofErr w:type="spellEnd"/>
+        <w:t>Mandato e/o Qdc</w:t>
+      </w:r>
     </w:p>
     <w:p>
       <w:pPr>
@@ -8104,6 +7696,7 @@
         <w:dataBinding w:prefixMappings="xmlns:ns0='http://purl.org/dc/elements/1.1/' xmlns:ns1='http://schemas.openxmlformats.org/package/2006/metadata/core-properties' " w:xpath="/ns1:coreProperties[1]/ns0:creator[1]" w:storeItemID="{6C3C8BC8-F283-45AE-878A-BAB7291924A1}"/>
         <w:text/>
       </w:sdtPr>
+      <w:sdtEndPr/>
       <w:sdtContent>
         <w:r>
           <w:t>Gabriele Alessi</w:t>
@@ -8124,6 +7717,7 @@
         <w:dataBinding w:prefixMappings="xmlns:ns0='http://purl.org/dc/elements/1.1/' xmlns:ns1='http://schemas.openxmlformats.org/package/2006/metadata/core-properties' " w:xpath="/ns1:coreProperties[1]/ns0:title[1]" w:storeItemID="{6C3C8BC8-F283-45AE-878A-BAB7291924A1}"/>
         <w:text/>
       </w:sdtPr>
+      <w:sdtEndPr/>
       <w:sdtContent>
         <w:r>
           <w:t>Gestione degli esercizi delle prove svolte durante la professione di docente</w:t>
@@ -8188,6 +7782,7 @@
           <w:dataBinding w:prefixMappings="xmlns:ns0='http://purl.org/dc/elements/1.1/' xmlns:ns1='http://schemas.openxmlformats.org/package/2006/metadata/core-properties' " w:xpath="/ns1:coreProperties[1]/ns0:title[1]" w:storeItemID="{6C3C8BC8-F283-45AE-878A-BAB7291924A1}"/>
           <w:text/>
         </w:sdtPr>
+        <w:sdtEndPr/>
         <w:sdtContent>
           <w:tc>
             <w:tcPr>
@@ -8247,6 +7842,7 @@
           <w:dataBinding w:prefixMappings="xmlns:ns0='http://purl.org/dc/elements/1.1/' xmlns:ns1='http://schemas.openxmlformats.org/package/2006/metadata/core-properties' " w:xpath="/ns1:coreProperties[1]/ns0:creator[1]" w:storeItemID="{6C3C8BC8-F283-45AE-878A-BAB7291924A1}"/>
           <w:text/>
         </w:sdtPr>
+        <w:sdtEndPr/>
         <w:sdtContent>
           <w:tc>
             <w:tcPr>
@@ -8745,6 +8341,7 @@
           <w:dataBinding w:prefixMappings="xmlns:ns0='http://purl.org/dc/elements/1.1/' xmlns:ns1='http://schemas.openxmlformats.org/package/2006/metadata/core-properties' " w:xpath="/ns1:coreProperties[1]/ns0:title[1]" w:storeItemID="{6C3C8BC8-F283-45AE-878A-BAB7291924A1}"/>
           <w:text/>
         </w:sdtPr>
+        <w:sdtEndPr/>
         <w:sdtContent>
           <w:tc>
             <w:tcPr>
@@ -12736,7 +12333,7 @@
     <w:charset w:val="00"/>
     <w:family w:val="roman"/>
     <w:pitch w:val="variable"/>
-    <w:sig w:usb0="E0002AFF" w:usb1="C0007843" w:usb2="00000009" w:usb3="00000000" w:csb0="000001FF" w:csb1="00000000"/>
+    <w:sig w:usb0="E0002EFF" w:usb1="C000785B" w:usb2="00000009" w:usb3="00000000" w:csb0="000001FF" w:csb1="00000000"/>
   </w:font>
   <w:font w:name="Courier New">
     <w:panose1 w:val="02070309020205020404"/>
@@ -12757,7 +12354,7 @@
     <w:charset w:val="00"/>
     <w:family w:val="swiss"/>
     <w:pitch w:val="variable"/>
-    <w:sig w:usb0="E0002AFF" w:usb1="C0007843" w:usb2="00000009" w:usb3="00000000" w:csb0="000001FF" w:csb1="00000000"/>
+    <w:sig w:usb0="E0002EFF" w:usb1="C000785B" w:usb2="00000009" w:usb3="00000000" w:csb0="000001FF" w:csb1="00000000"/>
   </w:font>
   <w:font w:name="Tahoma">
     <w:panose1 w:val="020B0604030504040204"/>
@@ -12771,10 +12368,10 @@
     <w:charset w:val="00"/>
     <w:family w:val="swiss"/>
     <w:pitch w:val="variable"/>
-    <w:sig w:usb0="E0002AFF" w:usb1="4000ACFF" w:usb2="00000001" w:usb3="00000000" w:csb0="000001FF" w:csb1="00000000"/>
+    <w:sig w:usb0="E0002AFF" w:usb1="C000247B" w:usb2="00000009" w:usb3="00000000" w:csb0="000001FF" w:csb1="00000000"/>
   </w:font>
   <w:font w:name="MS Mincho">
-    <w:altName w:val="Yu Gothic UI"/>
+    <w:altName w:val="ＭＳ 明朝"/>
     <w:panose1 w:val="02020609040205080304"/>
     <w:charset w:val="80"/>
     <w:family w:val="roman"/>
@@ -12786,7 +12383,7 @@
     <w:charset w:val="00"/>
     <w:family w:val="swiss"/>
     <w:pitch w:val="variable"/>
-    <w:sig w:usb0="A0002AEF" w:usb1="4000207B" w:usb2="00000000" w:usb3="00000000" w:csb0="000001FF" w:csb1="00000000"/>
+    <w:sig w:usb0="E0002AFF" w:usb1="C000247B" w:usb2="00000009" w:usb3="00000000" w:csb0="000001FF" w:csb1="00000000"/>
   </w:font>
 </w:fonts>
 </file>
@@ -12807,6 +12404,8 @@
   </w:compat>
   <w:rsids>
     <w:rsidRoot w:val="00F36E03"/>
+    <w:rsid w:val="0047181D"/>
+    <w:rsid w:val="00CD013D"/>
     <w:rsid w:val="00D63F00"/>
     <w:rsid w:val="00F36E03"/>
   </w:rsids>
@@ -13570,7 +13169,7 @@
 </file>
 
 <file path=customXml/itemProps1.xml><?xml version="1.0" encoding="utf-8"?>
-<ds:datastoreItem xmlns:ds="http://schemas.openxmlformats.org/officeDocument/2006/customXml" ds:itemID="{1BDEEC4F-0C3D-4FCF-AC0D-B87CCD8F511E}">
+<ds:datastoreItem xmlns:ds="http://schemas.openxmlformats.org/officeDocument/2006/customXml" ds:itemID="{1F9044B1-A5E7-49A0-82FF-ECCF6C0FCEA2}">
   <ds:schemaRefs>
     <ds:schemaRef ds:uri="http://schemas.openxmlformats.org/officeDocument/2006/bibliography"/>
   </ds:schemaRefs>

</xml_diff>

<commit_message>
doc - analisi conclusa
</commit_message>
<xml_diff>
--- a/Documentazione/Documentazione_GestioneEsercizi.docx
+++ b/Documentazione/Documentazione_GestioneEsercizi.docx
@@ -153,7 +153,7 @@
         <w:rPr>
           <w:noProof/>
         </w:rPr>
-        <w:instrText xml:space="preserve"> PAGEREF _Toc18676627 \h </w:instrText>
+        <w:instrText xml:space="preserve"> PAGEREF _Toc19018601 \h </w:instrText>
       </w:r>
       <w:r>
         <w:rPr>
@@ -232,7 +232,7 @@
         <w:rPr>
           <w:noProof/>
         </w:rPr>
-        <w:instrText xml:space="preserve"> PAGEREF _Toc18676628 \h </w:instrText>
+        <w:instrText xml:space="preserve"> PAGEREF _Toc19018602 \h </w:instrText>
       </w:r>
       <w:r>
         <w:rPr>
@@ -311,7 +311,7 @@
         <w:rPr>
           <w:noProof/>
         </w:rPr>
-        <w:instrText xml:space="preserve"> PAGEREF _Toc18676629 \h </w:instrText>
+        <w:instrText xml:space="preserve"> PAGEREF _Toc19018603 \h </w:instrText>
       </w:r>
       <w:r>
         <w:rPr>
@@ -390,7 +390,7 @@
         <w:rPr>
           <w:noProof/>
         </w:rPr>
-        <w:instrText xml:space="preserve"> PAGEREF _Toc18676630 \h </w:instrText>
+        <w:instrText xml:space="preserve"> PAGEREF _Toc19018604 \h </w:instrText>
       </w:r>
       <w:r>
         <w:rPr>
@@ -452,7 +452,7 @@
         <w:rPr>
           <w:noProof/>
         </w:rPr>
-        <w:instrText xml:space="preserve"> PAGEREF _Toc18676631 \h </w:instrText>
+        <w:instrText xml:space="preserve"> PAGEREF _Toc19018605 \h </w:instrText>
       </w:r>
       <w:r>
         <w:rPr>
@@ -531,7 +531,7 @@
         <w:rPr>
           <w:noProof/>
         </w:rPr>
-        <w:instrText xml:space="preserve"> PAGEREF _Toc18676632 \h </w:instrText>
+        <w:instrText xml:space="preserve"> PAGEREF _Toc19018606 \h </w:instrText>
       </w:r>
       <w:r>
         <w:rPr>
@@ -610,7 +610,7 @@
         <w:rPr>
           <w:noProof/>
         </w:rPr>
-        <w:instrText xml:space="preserve"> PAGEREF _Toc18676633 \h </w:instrText>
+        <w:instrText xml:space="preserve"> PAGEREF _Toc19018607 \h </w:instrText>
       </w:r>
       <w:r>
         <w:rPr>
@@ -689,7 +689,7 @@
         <w:rPr>
           <w:noProof/>
         </w:rPr>
-        <w:instrText xml:space="preserve"> PAGEREF _Toc18676634 \h </w:instrText>
+        <w:instrText xml:space="preserve"> PAGEREF _Toc19018608 \h </w:instrText>
       </w:r>
       <w:r>
         <w:rPr>
@@ -706,7 +706,7 @@
         <w:rPr>
           <w:noProof/>
         </w:rPr>
-        <w:t>5</w:t>
+        <w:t>6</w:t>
       </w:r>
       <w:r>
         <w:rPr>
@@ -768,7 +768,7 @@
         <w:rPr>
           <w:noProof/>
         </w:rPr>
-        <w:instrText xml:space="preserve"> PAGEREF _Toc18676635 \h </w:instrText>
+        <w:instrText xml:space="preserve"> PAGEREF _Toc19018609 \h </w:instrText>
       </w:r>
       <w:r>
         <w:rPr>
@@ -785,7 +785,7 @@
         <w:rPr>
           <w:noProof/>
         </w:rPr>
-        <w:t>6</w:t>
+        <w:t>7</w:t>
       </w:r>
       <w:r>
         <w:rPr>
@@ -847,7 +847,7 @@
         <w:rPr>
           <w:noProof/>
         </w:rPr>
-        <w:instrText xml:space="preserve"> PAGEREF _Toc18676636 \h </w:instrText>
+        <w:instrText xml:space="preserve"> PAGEREF _Toc19018610 \h </w:instrText>
       </w:r>
       <w:r>
         <w:rPr>
@@ -864,7 +864,7 @@
         <w:rPr>
           <w:noProof/>
         </w:rPr>
-        <w:t>7</w:t>
+        <w:t>8</w:t>
       </w:r>
       <w:r>
         <w:rPr>
@@ -926,7 +926,7 @@
         <w:rPr>
           <w:noProof/>
         </w:rPr>
-        <w:instrText xml:space="preserve"> PAGEREF _Toc18676637 \h </w:instrText>
+        <w:instrText xml:space="preserve"> PAGEREF _Toc19018611 \h </w:instrText>
       </w:r>
       <w:r>
         <w:rPr>
@@ -943,7 +943,7 @@
         <w:rPr>
           <w:noProof/>
         </w:rPr>
-        <w:t>7</w:t>
+        <w:t>8</w:t>
       </w:r>
       <w:r>
         <w:rPr>
@@ -1005,7 +1005,7 @@
         <w:rPr>
           <w:noProof/>
         </w:rPr>
-        <w:instrText xml:space="preserve"> PAGEREF _Toc18676638 \h </w:instrText>
+        <w:instrText xml:space="preserve"> PAGEREF _Toc19018612 \h </w:instrText>
       </w:r>
       <w:r>
         <w:rPr>
@@ -1022,7 +1022,7 @@
         <w:rPr>
           <w:noProof/>
         </w:rPr>
-        <w:t>7</w:t>
+        <w:t>8</w:t>
       </w:r>
       <w:r>
         <w:rPr>
@@ -1084,7 +1084,7 @@
         <w:rPr>
           <w:noProof/>
         </w:rPr>
-        <w:instrText xml:space="preserve"> PAGEREF _Toc18676639 \h </w:instrText>
+        <w:instrText xml:space="preserve"> PAGEREF _Toc19018613 \h </w:instrText>
       </w:r>
       <w:r>
         <w:rPr>
@@ -1101,7 +1101,7 @@
         <w:rPr>
           <w:noProof/>
         </w:rPr>
-        <w:t>8</w:t>
+        <w:t>9</w:t>
       </w:r>
       <w:r>
         <w:rPr>
@@ -1163,7 +1163,7 @@
         <w:rPr>
           <w:noProof/>
         </w:rPr>
-        <w:instrText xml:space="preserve"> PAGEREF _Toc18676640 \h </w:instrText>
+        <w:instrText xml:space="preserve"> PAGEREF _Toc19018614 \h </w:instrText>
       </w:r>
       <w:r>
         <w:rPr>
@@ -1180,7 +1180,7 @@
         <w:rPr>
           <w:noProof/>
         </w:rPr>
-        <w:t>8</w:t>
+        <w:t>9</w:t>
       </w:r>
       <w:r>
         <w:rPr>
@@ -1242,7 +1242,7 @@
         <w:rPr>
           <w:noProof/>
         </w:rPr>
-        <w:instrText xml:space="preserve"> PAGEREF _Toc18676641 \h </w:instrText>
+        <w:instrText xml:space="preserve"> PAGEREF _Toc19018615 \h </w:instrText>
       </w:r>
       <w:r>
         <w:rPr>
@@ -1259,7 +1259,7 @@
         <w:rPr>
           <w:noProof/>
         </w:rPr>
-        <w:t>8</w:t>
+        <w:t>9</w:t>
       </w:r>
       <w:r>
         <w:rPr>
@@ -1321,7 +1321,7 @@
         <w:rPr>
           <w:noProof/>
         </w:rPr>
-        <w:instrText xml:space="preserve"> PAGEREF _Toc18676642 \h </w:instrText>
+        <w:instrText xml:space="preserve"> PAGEREF _Toc19018616 \h </w:instrText>
       </w:r>
       <w:r>
         <w:rPr>
@@ -1338,7 +1338,7 @@
         <w:rPr>
           <w:noProof/>
         </w:rPr>
-        <w:t>8</w:t>
+        <w:t>9</w:t>
       </w:r>
       <w:r>
         <w:rPr>
@@ -1400,7 +1400,7 @@
         <w:rPr>
           <w:noProof/>
         </w:rPr>
-        <w:instrText xml:space="preserve"> PAGEREF _Toc18676643 \h </w:instrText>
+        <w:instrText xml:space="preserve"> PAGEREF _Toc19018617 \h </w:instrText>
       </w:r>
       <w:r>
         <w:rPr>
@@ -1417,7 +1417,7 @@
         <w:rPr>
           <w:noProof/>
         </w:rPr>
-        <w:t>8</w:t>
+        <w:t>9</w:t>
       </w:r>
       <w:r>
         <w:rPr>
@@ -1479,7 +1479,7 @@
         <w:rPr>
           <w:noProof/>
         </w:rPr>
-        <w:instrText xml:space="preserve"> PAGEREF _Toc18676644 \h </w:instrText>
+        <w:instrText xml:space="preserve"> PAGEREF _Toc19018618 \h </w:instrText>
       </w:r>
       <w:r>
         <w:rPr>
@@ -1496,7 +1496,7 @@
         <w:rPr>
           <w:noProof/>
         </w:rPr>
-        <w:t>9</w:t>
+        <w:t>10</w:t>
       </w:r>
       <w:r>
         <w:rPr>
@@ -1560,7 +1560,7 @@
         <w:rPr>
           <w:noProof/>
         </w:rPr>
-        <w:instrText xml:space="preserve"> PAGEREF _Toc18676645 \h </w:instrText>
+        <w:instrText xml:space="preserve"> PAGEREF _Toc19018619 \h </w:instrText>
       </w:r>
       <w:r>
         <w:rPr>
@@ -1577,7 +1577,7 @@
         <w:rPr>
           <w:noProof/>
         </w:rPr>
-        <w:t>9</w:t>
+        <w:t>10</w:t>
       </w:r>
       <w:r>
         <w:rPr>
@@ -1639,7 +1639,7 @@
         <w:rPr>
           <w:noProof/>
         </w:rPr>
-        <w:instrText xml:space="preserve"> PAGEREF _Toc18676646 \h </w:instrText>
+        <w:instrText xml:space="preserve"> PAGEREF _Toc19018620 \h </w:instrText>
       </w:r>
       <w:r>
         <w:rPr>
@@ -1656,7 +1656,7 @@
         <w:rPr>
           <w:noProof/>
         </w:rPr>
-        <w:t>9</w:t>
+        <w:t>10</w:t>
       </w:r>
       <w:r>
         <w:rPr>
@@ -1718,7 +1718,7 @@
         <w:rPr>
           <w:noProof/>
         </w:rPr>
-        <w:instrText xml:space="preserve"> PAGEREF _Toc18676647 \h </w:instrText>
+        <w:instrText xml:space="preserve"> PAGEREF _Toc19018621 \h </w:instrText>
       </w:r>
       <w:r>
         <w:rPr>
@@ -1735,7 +1735,7 @@
         <w:rPr>
           <w:noProof/>
         </w:rPr>
-        <w:t>9</w:t>
+        <w:t>10</w:t>
       </w:r>
       <w:r>
         <w:rPr>
@@ -1797,7 +1797,7 @@
         <w:rPr>
           <w:noProof/>
         </w:rPr>
-        <w:instrText xml:space="preserve"> PAGEREF _Toc18676648 \h </w:instrText>
+        <w:instrText xml:space="preserve"> PAGEREF _Toc19018622 \h </w:instrText>
       </w:r>
       <w:r>
         <w:rPr>
@@ -1814,7 +1814,7 @@
         <w:rPr>
           <w:noProof/>
         </w:rPr>
-        <w:t>10</w:t>
+        <w:t>11</w:t>
       </w:r>
       <w:r>
         <w:rPr>
@@ -1878,7 +1878,7 @@
         <w:rPr>
           <w:noProof/>
         </w:rPr>
-        <w:instrText xml:space="preserve"> PAGEREF _Toc18676649 \h </w:instrText>
+        <w:instrText xml:space="preserve"> PAGEREF _Toc19018623 \h </w:instrText>
       </w:r>
       <w:r>
         <w:rPr>
@@ -1895,7 +1895,7 @@
         <w:rPr>
           <w:noProof/>
         </w:rPr>
-        <w:t>10</w:t>
+        <w:t>11</w:t>
       </w:r>
       <w:r>
         <w:rPr>
@@ -1959,7 +1959,7 @@
         <w:rPr>
           <w:noProof/>
         </w:rPr>
-        <w:instrText xml:space="preserve"> PAGEREF _Toc18676650 \h </w:instrText>
+        <w:instrText xml:space="preserve"> PAGEREF _Toc19018624 \h </w:instrText>
       </w:r>
       <w:r>
         <w:rPr>
@@ -1976,7 +1976,7 @@
         <w:rPr>
           <w:noProof/>
         </w:rPr>
-        <w:t>10</w:t>
+        <w:t>11</w:t>
       </w:r>
       <w:r>
         <w:rPr>
@@ -2038,7 +2038,7 @@
         <w:rPr>
           <w:noProof/>
         </w:rPr>
-        <w:instrText xml:space="preserve"> PAGEREF _Toc18676651 \h </w:instrText>
+        <w:instrText xml:space="preserve"> PAGEREF _Toc19018625 \h </w:instrText>
       </w:r>
       <w:r>
         <w:rPr>
@@ -2055,7 +2055,7 @@
         <w:rPr>
           <w:noProof/>
         </w:rPr>
-        <w:t>10</w:t>
+        <w:t>11</w:t>
       </w:r>
       <w:r>
         <w:rPr>
@@ -2117,7 +2117,7 @@
         <w:rPr>
           <w:noProof/>
         </w:rPr>
-        <w:instrText xml:space="preserve"> PAGEREF _Toc18676652 \h </w:instrText>
+        <w:instrText xml:space="preserve"> PAGEREF _Toc19018626 \h </w:instrText>
       </w:r>
       <w:r>
         <w:rPr>
@@ -2134,7 +2134,7 @@
         <w:rPr>
           <w:noProof/>
         </w:rPr>
-        <w:t>10</w:t>
+        <w:t>11</w:t>
       </w:r>
       <w:r>
         <w:rPr>
@@ -2198,7 +2198,7 @@
         <w:rPr>
           <w:noProof/>
         </w:rPr>
-        <w:instrText xml:space="preserve"> PAGEREF _Toc18676653 \h </w:instrText>
+        <w:instrText xml:space="preserve"> PAGEREF _Toc19018627 \h </w:instrText>
       </w:r>
       <w:r>
         <w:rPr>
@@ -2215,7 +2215,7 @@
         <w:rPr>
           <w:noProof/>
         </w:rPr>
-        <w:t>10</w:t>
+        <w:t>11</w:t>
       </w:r>
       <w:r>
         <w:rPr>
@@ -2277,7 +2277,7 @@
         <w:rPr>
           <w:noProof/>
         </w:rPr>
-        <w:instrText xml:space="preserve"> PAGEREF _Toc18676654 \h </w:instrText>
+        <w:instrText xml:space="preserve"> PAGEREF _Toc19018628 \h </w:instrText>
       </w:r>
       <w:r>
         <w:rPr>
@@ -2294,7 +2294,7 @@
         <w:rPr>
           <w:noProof/>
         </w:rPr>
-        <w:t>10</w:t>
+        <w:t>11</w:t>
       </w:r>
       <w:r>
         <w:rPr>
@@ -2356,7 +2356,7 @@
         <w:rPr>
           <w:noProof/>
         </w:rPr>
-        <w:instrText xml:space="preserve"> PAGEREF _Toc18676655 \h </w:instrText>
+        <w:instrText xml:space="preserve"> PAGEREF _Toc19018629 \h </w:instrText>
       </w:r>
       <w:r>
         <w:rPr>
@@ -2373,7 +2373,7 @@
         <w:rPr>
           <w:noProof/>
         </w:rPr>
-        <w:t>10</w:t>
+        <w:t>11</w:t>
       </w:r>
       <w:r>
         <w:rPr>
@@ -2435,7 +2435,7 @@
         <w:rPr>
           <w:noProof/>
         </w:rPr>
-        <w:instrText xml:space="preserve"> PAGEREF _Toc18676656 \h </w:instrText>
+        <w:instrText xml:space="preserve"> PAGEREF _Toc19018630 \h </w:instrText>
       </w:r>
       <w:r>
         <w:rPr>
@@ -2452,7 +2452,7 @@
         <w:rPr>
           <w:noProof/>
         </w:rPr>
-        <w:t>10</w:t>
+        <w:t>11</w:t>
       </w:r>
       <w:r>
         <w:rPr>
@@ -2516,7 +2516,7 @@
         <w:rPr>
           <w:noProof/>
         </w:rPr>
-        <w:instrText xml:space="preserve"> PAGEREF _Toc18676657 \h </w:instrText>
+        <w:instrText xml:space="preserve"> PAGEREF _Toc19018631 \h </w:instrText>
       </w:r>
       <w:r>
         <w:rPr>
@@ -2533,7 +2533,7 @@
         <w:rPr>
           <w:noProof/>
         </w:rPr>
-        <w:t>11</w:t>
+        <w:t>12</w:t>
       </w:r>
       <w:r>
         <w:rPr>
@@ -2582,7 +2582,7 @@
         </w:rPr>
         <w:br w:type="page"/>
       </w:r>
-      <w:bookmarkStart w:id="0" w:name="_Toc18676627"/>
+      <w:bookmarkStart w:id="0" w:name="_Toc19018601"/>
       <w:r>
         <w:rPr>
           <w:lang w:val="it-IT"/>
@@ -2596,7 +2596,7 @@
       <w:pPr>
         <w:pStyle w:val="Titolo2"/>
       </w:pPr>
-      <w:bookmarkStart w:id="1" w:name="_Toc18676628"/>
+      <w:bookmarkStart w:id="1" w:name="_Toc19018602"/>
       <w:r>
         <w:t>Informazioni sul progetto</w:t>
       </w:r>
@@ -2724,33 +2724,18 @@
       <w:pPr>
         <w:pStyle w:val="Titolo2"/>
       </w:pPr>
-      <w:bookmarkStart w:id="2" w:name="_Toc18676629"/>
-      <w:proofErr w:type="spellStart"/>
+      <w:bookmarkStart w:id="2" w:name="_Toc19018603"/>
       <w:r>
         <w:t>Abstract</w:t>
       </w:r>
       <w:bookmarkEnd w:id="2"/>
-      <w:proofErr w:type="spellEnd"/>
       <w:r>
         <w:t xml:space="preserve"> </w:t>
       </w:r>
     </w:p>
     <w:p>
-      <w:proofErr w:type="gramStart"/>
-      <w:r>
-        <w:t>E’</w:t>
-      </w:r>
-      <w:proofErr w:type="gramEnd"/>
-      <w:r>
-        <w:t xml:space="preserve"> una breve e accurata rappresentazione dei contenuti di un documento, senza notazioni critiche o valutazioni. Lo scopo di un </w:t>
-      </w:r>
-      <w:proofErr w:type="spellStart"/>
-      <w:r>
-        <w:t>abstract</w:t>
-      </w:r>
-      <w:proofErr w:type="spellEnd"/>
-      <w:r>
-        <w:t xml:space="preserve"> efficace dovrebbe essere quello di far conoscere all’utente il contenuto di base di un documento e metterlo nella condizione di decidere se risponde ai suoi interessi e se è opportuno il ricorso al documento originale.</w:t>
+      <w:r>
+        <w:t>E’ una breve e accurata rappresentazione dei contenuti di un documento, senza notazioni critiche o valutazioni. Lo scopo di un abstract efficace dovrebbe essere quello di far conoscere all’utente il contenuto di base di un documento e metterlo nella condizione di decidere se risponde ai suoi interessi e se è opportuno il ricorso al documento originale.</w:t>
       </w:r>
     </w:p>
     <w:p/>
@@ -2897,7 +2882,7 @@
       <w:pPr>
         <w:pStyle w:val="Titolo2"/>
       </w:pPr>
-      <w:bookmarkStart w:id="3" w:name="_Toc18676630"/>
+      <w:bookmarkStart w:id="3" w:name="_Toc19018604"/>
       <w:r>
         <w:t>Scopo</w:t>
       </w:r>
@@ -3014,7 +2999,7 @@
       <w:r>
         <w:br w:type="page"/>
       </w:r>
-      <w:bookmarkStart w:id="4" w:name="_Toc18676631"/>
+      <w:bookmarkStart w:id="4" w:name="_Toc19018605"/>
       <w:r>
         <w:lastRenderedPageBreak/>
         <w:t>Analisi</w:t>
@@ -3025,7 +3010,7 @@
       <w:pPr>
         <w:pStyle w:val="Titolo2"/>
       </w:pPr>
-      <w:bookmarkStart w:id="5" w:name="_Toc18676632"/>
+      <w:bookmarkStart w:id="5" w:name="_Toc19018606"/>
       <w:r>
         <w:t>Analisi del dominio</w:t>
       </w:r>
@@ -3061,7 +3046,7 @@
       <w:pPr>
         <w:pStyle w:val="Titolo2"/>
       </w:pPr>
-      <w:bookmarkStart w:id="6" w:name="_Toc18676633"/>
+      <w:bookmarkStart w:id="6" w:name="_Toc19018607"/>
       <w:r>
         <w:t>Analisi e s</w:t>
       </w:r>
@@ -5234,7 +5219,7 @@
         <w:pStyle w:val="Titolo2"/>
         <w:ind w:left="578" w:hanging="578"/>
       </w:pPr>
-      <w:bookmarkStart w:id="7" w:name="_Toc18676634"/>
+      <w:bookmarkStart w:id="7" w:name="_Toc19018608"/>
       <w:r>
         <w:rPr>
           <w:noProof/>
@@ -5305,7 +5290,7 @@
       <w:pPr>
         <w:pStyle w:val="Titolo2"/>
       </w:pPr>
-      <w:bookmarkStart w:id="8" w:name="_Toc18676635"/>
+      <w:bookmarkStart w:id="8" w:name="_Toc19018609"/>
       <w:r>
         <w:lastRenderedPageBreak/>
         <w:t>Pianificazione</w:t>
@@ -5381,22 +5366,14 @@
         </w:drawing>
       </w:r>
       <w:r>
-        <w:t xml:space="preserve">La pianificazione del progetto è stata effettuata mediante la realizzazione di un diagramma di </w:t>
-      </w:r>
-      <w:proofErr w:type="spellStart"/>
-      <w:r>
-        <w:t>Gantt</w:t>
-      </w:r>
-      <w:proofErr w:type="spellEnd"/>
-      <w:r>
-        <w:t>.</w:t>
+        <w:t>La pianificazione del progetto è stata effettuata mediante la realizzazione di un diagramma di Gantt.</w:t>
       </w:r>
     </w:p>
     <w:p>
       <w:pPr>
         <w:pStyle w:val="Titolo2"/>
       </w:pPr>
-      <w:bookmarkStart w:id="9" w:name="_Toc18676636"/>
+      <w:bookmarkStart w:id="9" w:name="_Toc19018610"/>
       <w:r>
         <w:lastRenderedPageBreak/>
         <w:t>Analisi dei mezzi</w:t>
@@ -5408,7 +5385,7 @@
         <w:pStyle w:val="Titolo3"/>
       </w:pPr>
       <w:bookmarkStart w:id="10" w:name="_Toc413411419"/>
-      <w:bookmarkStart w:id="11" w:name="_Toc18676637"/>
+      <w:bookmarkStart w:id="11" w:name="_Toc19018611"/>
       <w:r>
         <w:t>Software</w:t>
       </w:r>
@@ -5562,21 +5539,7 @@
           <w:lang w:val="it-IT"/>
         </w:rPr>
         <w:br/>
-        <w:t xml:space="preserve">Realizzazione del diagramma di </w:t>
-      </w:r>
-      <w:proofErr w:type="spellStart"/>
-      <w:r>
-        <w:rPr>
-          <w:lang w:val="it-IT"/>
-        </w:rPr>
-        <w:t>Gantt</w:t>
-      </w:r>
-      <w:proofErr w:type="spellEnd"/>
-      <w:r>
-        <w:rPr>
-          <w:lang w:val="it-IT"/>
-        </w:rPr>
-        <w:t>.</w:t>
+        <w:t>Realizzazione del diagramma di Gantt.</w:t>
       </w:r>
     </w:p>
     <w:p>
@@ -5596,44 +5559,35 @@
         </w:rPr>
         <w:t>Microsoft Visio 2016</w:t>
       </w:r>
-    </w:p>
-    <w:p>
-      <w:pPr>
-        <w:pStyle w:val="Paragrafoelenco"/>
-        <w:rPr>
-          <w:lang w:val="it-IT"/>
-        </w:rPr>
-      </w:pPr>
-      <w:r>
-        <w:rPr>
-          <w:lang w:val="it-IT"/>
-        </w:rPr>
-        <w:t>Realizzazione di schemi e diagrammi.</w:t>
-      </w:r>
-    </w:p>
-    <w:p>
-      <w:pPr>
-        <w:pStyle w:val="Titolo3"/>
-      </w:pPr>
-      <w:bookmarkStart w:id="12" w:name="_Toc413411420"/>
-      <w:bookmarkStart w:id="13" w:name="_Toc18676638"/>
-      <w:r>
-        <w:t>Hardware</w:t>
-      </w:r>
-      <w:bookmarkEnd w:id="12"/>
-      <w:bookmarkEnd w:id="13"/>
-    </w:p>
-    <w:p>
-      <w:pPr>
-        <w:rPr>
-          <w:lang w:val="it-IT"/>
-        </w:rPr>
-      </w:pPr>
-      <w:r>
-        <w:rPr>
-          <w:lang w:val="it-IT"/>
-        </w:rPr>
-        <w:t>Personal Computer:</w:t>
+      <w:r>
+        <w:rPr>
+          <w:lang w:val="it-IT"/>
+        </w:rPr>
+        <w:t xml:space="preserve"> </w:t>
+      </w:r>
+      <w:r>
+        <w:rPr>
+          <w:lang w:val="it-IT"/>
+        </w:rPr>
+        <w:br/>
+      </w:r>
+      <w:r>
+        <w:rPr>
+          <w:lang w:val="it-IT"/>
+        </w:rPr>
+        <w:t xml:space="preserve">Realizzazione di </w:t>
+      </w:r>
+      <w:r>
+        <w:rPr>
+          <w:lang w:val="it-IT"/>
+        </w:rPr>
+        <w:t xml:space="preserve">vari </w:t>
+      </w:r>
+      <w:r>
+        <w:rPr>
+          <w:lang w:val="it-IT"/>
+        </w:rPr>
+        <w:t>schemi e diagrammi.</w:t>
       </w:r>
     </w:p>
     <w:p>
@@ -5644,14 +5598,48 @@
           <w:numId w:val="26"/>
         </w:numPr>
         <w:rPr>
-          <w:lang w:val="en-IE"/>
-        </w:rPr>
-      </w:pPr>
-      <w:r>
-        <w:rPr>
-          <w:lang w:val="en-IE"/>
-        </w:rPr>
-        <w:t>HP Envy Notebook</w:t>
+          <w:lang w:val="it-IT"/>
+        </w:rPr>
+      </w:pPr>
+      <w:r>
+        <w:rPr>
+          <w:lang w:val="it-IT"/>
+        </w:rPr>
+        <w:t xml:space="preserve">StarUML 3.1.0 </w:t>
+      </w:r>
+      <w:r>
+        <w:rPr>
+          <w:lang w:val="it-IT"/>
+        </w:rPr>
+        <w:br/>
+        <w:t>Realizzazione diagramma delle classi.</w:t>
+      </w:r>
+      <w:bookmarkStart w:id="12" w:name="_GoBack"/>
+      <w:bookmarkEnd w:id="12"/>
+    </w:p>
+    <w:p>
+      <w:pPr>
+        <w:pStyle w:val="Titolo3"/>
+      </w:pPr>
+      <w:bookmarkStart w:id="13" w:name="_Toc413411420"/>
+      <w:bookmarkStart w:id="14" w:name="_Toc19018612"/>
+      <w:r>
+        <w:t>Hardware</w:t>
+      </w:r>
+      <w:bookmarkEnd w:id="13"/>
+      <w:bookmarkEnd w:id="14"/>
+    </w:p>
+    <w:p>
+      <w:pPr>
+        <w:rPr>
+          <w:lang w:val="it-IT"/>
+        </w:rPr>
+      </w:pPr>
+      <w:r>
+        <w:rPr>
+          <w:lang w:val="it-IT"/>
+        </w:rPr>
+        <w:t>Personal Computer:</w:t>
       </w:r>
     </w:p>
     <w:p>
@@ -5662,44 +5650,14 @@
           <w:numId w:val="26"/>
         </w:numPr>
         <w:rPr>
-          <w:lang w:val="en-IE"/>
-        </w:rPr>
-      </w:pPr>
-      <w:r>
-        <w:rPr>
-          <w:lang w:val="en-IE"/>
-        </w:rPr>
-        <w:t xml:space="preserve">Intel© </w:t>
-      </w:r>
-      <w:r>
-        <w:rPr>
-          <w:lang w:val="en-IE"/>
-        </w:rPr>
-        <w:t>Core</w:t>
-      </w:r>
-      <w:r>
-        <w:rPr>
-          <w:lang w:val="en-IE"/>
-        </w:rPr>
-        <w:t>™</w:t>
-      </w:r>
-      <w:r>
-        <w:rPr>
-          <w:lang w:val="en-IE"/>
-        </w:rPr>
-        <w:t xml:space="preserve"> i7</w:t>
-      </w:r>
-      <w:r>
-        <w:rPr>
-          <w:lang w:val="en-IE"/>
-        </w:rPr>
-        <w:t>-6500U</w:t>
-      </w:r>
-      <w:r>
-        <w:rPr>
-          <w:lang w:val="en-IE"/>
-        </w:rPr>
-        <w:t xml:space="preserve"> @ 2.50GHz</w:t>
+          <w:lang w:val="it-IT"/>
+        </w:rPr>
+      </w:pPr>
+      <w:r>
+        <w:rPr>
+          <w:lang w:val="it-IT"/>
+        </w:rPr>
+        <w:t>HP Envy Notebook</w:t>
       </w:r>
     </w:p>
     <w:p>
@@ -5710,14 +5668,44 @@
           <w:numId w:val="26"/>
         </w:numPr>
         <w:rPr>
-          <w:lang w:val="en-IE"/>
-        </w:rPr>
-      </w:pPr>
-      <w:r>
-        <w:rPr>
-          <w:lang w:val="en-IE"/>
-        </w:rPr>
-        <w:t>16GB</w:t>
+          <w:lang w:val="it-IT"/>
+        </w:rPr>
+      </w:pPr>
+      <w:r>
+        <w:rPr>
+          <w:lang w:val="it-IT"/>
+        </w:rPr>
+        <w:t xml:space="preserve">Intel© </w:t>
+      </w:r>
+      <w:r>
+        <w:rPr>
+          <w:lang w:val="it-IT"/>
+        </w:rPr>
+        <w:t>Core</w:t>
+      </w:r>
+      <w:r>
+        <w:rPr>
+          <w:lang w:val="it-IT"/>
+        </w:rPr>
+        <w:t>™</w:t>
+      </w:r>
+      <w:r>
+        <w:rPr>
+          <w:lang w:val="it-IT"/>
+        </w:rPr>
+        <w:t xml:space="preserve"> i7</w:t>
+      </w:r>
+      <w:r>
+        <w:rPr>
+          <w:lang w:val="it-IT"/>
+        </w:rPr>
+        <w:t>-6500U</w:t>
+      </w:r>
+      <w:r>
+        <w:rPr>
+          <w:lang w:val="it-IT"/>
+        </w:rPr>
+        <w:t xml:space="preserve"> @ 2.50GHz</w:t>
       </w:r>
     </w:p>
     <w:p>
@@ -5728,14 +5716,14 @@
           <w:numId w:val="26"/>
         </w:numPr>
         <w:rPr>
-          <w:lang w:val="en-IE"/>
-        </w:rPr>
-      </w:pPr>
-      <w:r>
-        <w:rPr>
-          <w:lang w:val="en-IE"/>
-        </w:rPr>
-        <w:t>Windows 10 Home 64bit</w:t>
+          <w:lang w:val="it-IT"/>
+        </w:rPr>
+      </w:pPr>
+      <w:r>
+        <w:rPr>
+          <w:lang w:val="it-IT"/>
+        </w:rPr>
+        <w:t>16GB</w:t>
       </w:r>
     </w:p>
     <w:p>
@@ -5746,12 +5734,30 @@
           <w:numId w:val="26"/>
         </w:numPr>
         <w:rPr>
-          <w:lang w:val="en-IE"/>
-        </w:rPr>
-      </w:pPr>
-      <w:r>
-        <w:rPr>
-          <w:lang w:val="en-IE"/>
+          <w:lang w:val="it-IT"/>
+        </w:rPr>
+      </w:pPr>
+      <w:r>
+        <w:rPr>
+          <w:lang w:val="it-IT"/>
+        </w:rPr>
+        <w:t>Windows 10 Home 64bit</w:t>
+      </w:r>
+    </w:p>
+    <w:p>
+      <w:pPr>
+        <w:pStyle w:val="Paragrafoelenco"/>
+        <w:numPr>
+          <w:ilvl w:val="0"/>
+          <w:numId w:val="26"/>
+        </w:numPr>
+        <w:rPr>
+          <w:lang w:val="it-IT"/>
+        </w:rPr>
+      </w:pPr>
+      <w:r>
+        <w:rPr>
+          <w:lang w:val="it-IT"/>
         </w:rPr>
         <w:t>Intel® HD Graphics 520</w:t>
       </w:r>
@@ -5759,19 +5765,19 @@
     <w:p>
       <w:pPr>
         <w:rPr>
-          <w:lang w:val="en-IE"/>
-        </w:rPr>
-      </w:pPr>
-    </w:p>
-    <w:p>
-      <w:pPr>
-        <w:rPr>
-          <w:lang w:val="en-IE"/>
-        </w:rPr>
-      </w:pPr>
-      <w:r>
-        <w:rPr>
-          <w:lang w:val="en-IE"/>
+          <w:lang w:val="it-IT"/>
+        </w:rPr>
+      </w:pPr>
+    </w:p>
+    <w:p>
+      <w:pPr>
+        <w:rPr>
+          <w:lang w:val="it-IT"/>
+        </w:rPr>
+      </w:pPr>
+      <w:r>
+        <w:rPr>
+          <w:lang w:val="it-IT"/>
         </w:rPr>
         <w:br w:type="page"/>
       </w:r>
@@ -5780,14 +5786,12 @@
       <w:pPr>
         <w:pStyle w:val="Titolo1"/>
       </w:pPr>
-      <w:bookmarkStart w:id="14" w:name="_Toc429059808"/>
-      <w:bookmarkStart w:id="15" w:name="_Toc18676639"/>
+      <w:bookmarkStart w:id="15" w:name="_Toc429059808"/>
+      <w:bookmarkStart w:id="16" w:name="_Toc19018613"/>
       <w:r>
         <w:lastRenderedPageBreak/>
         <w:t>Progettazione</w:t>
       </w:r>
-      <w:bookmarkStart w:id="16" w:name="_GoBack"/>
-      <w:bookmarkEnd w:id="14"/>
       <w:bookmarkEnd w:id="15"/>
       <w:bookmarkEnd w:id="16"/>
     </w:p>
@@ -5796,7 +5800,7 @@
         <w:pStyle w:val="Titolo2"/>
       </w:pPr>
       <w:bookmarkStart w:id="17" w:name="_Toc429059809"/>
-      <w:bookmarkStart w:id="18" w:name="_Toc18676640"/>
+      <w:bookmarkStart w:id="18" w:name="_Toc19018614"/>
       <w:r>
         <w:t>Design dell’architettura del sistema</w:t>
       </w:r>
@@ -5924,16 +5928,15 @@
         <w:rPr>
           <w:lang w:val="it-IT"/>
         </w:rPr>
-        <w:t xml:space="preserve">Eventuale </w:t>
-      </w:r>
-      <w:proofErr w:type="spellStart"/>
-      <w:r>
-        <w:rPr>
-          <w:lang w:val="it-IT"/>
-        </w:rPr>
-        <w:t>sitemap</w:t>
-      </w:r>
-      <w:proofErr w:type="spellEnd"/>
+        <w:t>Eventuale sitemap</w:t>
+      </w:r>
+    </w:p>
+    <w:p>
+      <w:pPr>
+        <w:rPr>
+          <w:lang w:val="it-IT"/>
+        </w:rPr>
+      </w:pPr>
     </w:p>
     <w:p>
       <w:pPr>
@@ -5947,7 +5950,7 @@
         <w:pStyle w:val="Titolo2"/>
       </w:pPr>
       <w:bookmarkStart w:id="19" w:name="_Toc429059810"/>
-      <w:bookmarkStart w:id="20" w:name="_Toc18676641"/>
+      <w:bookmarkStart w:id="20" w:name="_Toc19018615"/>
       <w:r>
         <w:t>Design dei dati</w:t>
       </w:r>
@@ -6007,7 +6010,7 @@
         <w:pStyle w:val="Titolo2"/>
       </w:pPr>
       <w:bookmarkStart w:id="21" w:name="_Toc429059811"/>
-      <w:bookmarkStart w:id="22" w:name="_Toc18676642"/>
+      <w:bookmarkStart w:id="22" w:name="_Toc19018616"/>
       <w:r>
         <w:t>Design delle interfacce</w:t>
       </w:r>
@@ -6030,21 +6033,7 @@
         <w:rPr>
           <w:lang w:val="it-IT"/>
         </w:rPr>
-        <w:t xml:space="preserve">vate durante la fase di analisi e realizzata tramite </w:t>
-      </w:r>
-      <w:proofErr w:type="spellStart"/>
-      <w:r>
-        <w:rPr>
-          <w:lang w:val="it-IT"/>
-        </w:rPr>
-        <w:t>mockups</w:t>
-      </w:r>
-      <w:proofErr w:type="spellEnd"/>
-      <w:r>
-        <w:rPr>
-          <w:lang w:val="it-IT"/>
-        </w:rPr>
-        <w:t>.</w:t>
+        <w:t>vate durante la fase di analisi e realizzata tramite mockups.</w:t>
       </w:r>
     </w:p>
     <w:p>
@@ -6052,7 +6041,7 @@
         <w:pStyle w:val="Titolo2"/>
       </w:pPr>
       <w:bookmarkStart w:id="23" w:name="_Toc429059812"/>
-      <w:bookmarkStart w:id="24" w:name="_Toc18676643"/>
+      <w:bookmarkStart w:id="24" w:name="_Toc19018617"/>
       <w:r>
         <w:t>Design procedurale</w:t>
       </w:r>
@@ -6149,16 +6138,8 @@
         <w:rPr>
           <w:lang w:val="it-IT"/>
         </w:rPr>
-        <w:t xml:space="preserve">Tabelle di </w:t>
-      </w:r>
-      <w:proofErr w:type="spellStart"/>
-      <w:r>
-        <w:rPr>
-          <w:lang w:val="it-IT"/>
-        </w:rPr>
-        <w:t>routing</w:t>
-      </w:r>
-      <w:proofErr w:type="spellEnd"/>
+        <w:t>Tabelle di routing</w:t>
+      </w:r>
     </w:p>
     <w:p>
       <w:pPr>
@@ -6234,7 +6215,7 @@
         </w:pBdr>
       </w:pPr>
       <w:bookmarkStart w:id="25" w:name="_Toc461179222"/>
-      <w:bookmarkStart w:id="26" w:name="_Toc18676644"/>
+      <w:bookmarkStart w:id="26" w:name="_Toc19018618"/>
       <w:r>
         <w:lastRenderedPageBreak/>
         <w:t>Implementazione</w:t>
@@ -6254,15 +6235,7 @@
     </w:p>
     <w:p>
       <w:r>
-        <w:t>In questa parte è richiesto l’inserimento di codice sorgente/</w:t>
-      </w:r>
-      <w:proofErr w:type="spellStart"/>
-      <w:r>
-        <w:t>print</w:t>
-      </w:r>
-      <w:proofErr w:type="spellEnd"/>
-      <w:r>
-        <w:t xml:space="preserve"> screen di maschere solamente per quei passaggi particolarmente significativi e/o critici.</w:t>
+        <w:t>In questa parte è richiesto l’inserimento di codice sorgente/print screen di maschere solamente per quei passaggi particolarmente significativi e/o critici.</w:t>
       </w:r>
     </w:p>
     <w:p>
@@ -6288,7 +6261,7 @@
         </w:rPr>
       </w:pPr>
       <w:bookmarkStart w:id="27" w:name="_Toc461179223"/>
-      <w:bookmarkStart w:id="28" w:name="_Toc18676645"/>
+      <w:bookmarkStart w:id="28" w:name="_Toc19018619"/>
       <w:r>
         <w:rPr>
           <w:lang w:val="it-IT"/>
@@ -6303,7 +6276,7 @@
         <w:pStyle w:val="Titolo2"/>
       </w:pPr>
       <w:bookmarkStart w:id="29" w:name="_Toc461179224"/>
-      <w:bookmarkStart w:id="30" w:name="_Toc18676646"/>
+      <w:bookmarkStart w:id="30" w:name="_Toc19018620"/>
       <w:r>
         <w:t>Protocollo di test</w:t>
       </w:r>
@@ -6387,7 +6360,6 @@
                 <w:lang w:val="en-GB" w:eastAsia="en-US"/>
               </w:rPr>
             </w:pPr>
-            <w:proofErr w:type="spellStart"/>
             <w:r>
               <w:rPr>
                 <w:b/>
@@ -6397,7 +6369,6 @@
               </w:rPr>
               <w:t>Riferimento</w:t>
             </w:r>
-            <w:proofErr w:type="spellEnd"/>
             <w:r>
               <w:rPr>
                 <w:sz w:val="18"/>
@@ -6529,7 +6500,6 @@
                 <w:szCs w:val="18"/>
               </w:rPr>
             </w:pPr>
-            <w:proofErr w:type="spellStart"/>
             <w:r>
               <w:rPr>
                 <w:b/>
@@ -6538,7 +6508,6 @@
               </w:rPr>
               <w:t>Descrizione</w:t>
             </w:r>
-            <w:proofErr w:type="spellEnd"/>
             <w:r>
               <w:rPr>
                 <w:b/>
@@ -6593,7 +6562,6 @@
                 <w:szCs w:val="18"/>
               </w:rPr>
             </w:pPr>
-            <w:proofErr w:type="spellStart"/>
             <w:r>
               <w:rPr>
                 <w:b/>
@@ -6602,7 +6570,6 @@
               </w:rPr>
               <w:t>Prerequisiti</w:t>
             </w:r>
-            <w:proofErr w:type="spellEnd"/>
             <w:r>
               <w:rPr>
                 <w:b/>
@@ -6636,7 +6603,6 @@
               </w:rPr>
               <w:t xml:space="preserve">Store on local PC: Profile_1.2.001.xml (appendix </w:t>
             </w:r>
-            <w:proofErr w:type="spellStart"/>
             <w:r>
               <w:rPr>
                 <w:sz w:val="18"/>
@@ -6645,7 +6611,6 @@
               </w:rPr>
               <w:t>n_n</w:t>
             </w:r>
-            <w:proofErr w:type="spellEnd"/>
             <w:r>
               <w:rPr>
                 <w:sz w:val="18"/>
@@ -6653,7 +6618,6 @@
               </w:rPr>
               <w:t xml:space="preserve">) and Cards_1.2.001.txt (appendix </w:t>
             </w:r>
-            <w:proofErr w:type="spellStart"/>
             <w:r>
               <w:rPr>
                 <w:sz w:val="18"/>
@@ -6662,7 +6626,6 @@
               </w:rPr>
               <w:t>n_n</w:t>
             </w:r>
-            <w:proofErr w:type="spellEnd"/>
             <w:r>
               <w:rPr>
                 <w:sz w:val="18"/>
@@ -6707,7 +6670,6 @@
                 <w:szCs w:val="18"/>
               </w:rPr>
             </w:pPr>
-            <w:proofErr w:type="spellStart"/>
             <w:r>
               <w:rPr>
                 <w:b/>
@@ -6716,7 +6678,6 @@
               </w:rPr>
               <w:t>Procedura</w:t>
             </w:r>
-            <w:proofErr w:type="spellEnd"/>
             <w:r>
               <w:rPr>
                 <w:b/>
@@ -6883,23 +6844,7 @@
                 <w:szCs w:val="18"/>
               </w:rPr>
               <w:br/>
-              <w:t xml:space="preserve">Click the </w:t>
-            </w:r>
-            <w:proofErr w:type="spellStart"/>
-            <w:r>
-              <w:rPr>
-                <w:sz w:val="18"/>
-                <w:szCs w:val="18"/>
-              </w:rPr>
-              <w:t>imsi</w:t>
-            </w:r>
-            <w:proofErr w:type="spellEnd"/>
-            <w:r>
-              <w:rPr>
-                <w:sz w:val="18"/>
-                <w:szCs w:val="18"/>
-              </w:rPr>
-              <w:t xml:space="preserve"> card link</w:t>
+              <w:t>Click the imsi card link</w:t>
             </w:r>
             <w:r>
               <w:rPr>
@@ -6947,287 +6892,7 @@
                 <w:szCs w:val="16"/>
                 <w:lang w:eastAsia="ja-JP"/>
               </w:rPr>
-              <w:t xml:space="preserve">SELECT </w:t>
-            </w:r>
-            <w:proofErr w:type="spellStart"/>
-            <w:r>
-              <w:rPr>
-                <w:rFonts w:ascii="Courier New" w:eastAsia="MS Mincho" w:hAnsi="Courier New" w:cs="Courier New"/>
-                <w:sz w:val="16"/>
-                <w:szCs w:val="16"/>
-                <w:lang w:eastAsia="ja-JP"/>
-              </w:rPr>
-              <w:t>imsi</w:t>
-            </w:r>
-            <w:proofErr w:type="spellEnd"/>
-            <w:r>
-              <w:rPr>
-                <w:rFonts w:ascii="Courier New" w:eastAsia="MS Mincho" w:hAnsi="Courier New" w:cs="Courier New"/>
-                <w:sz w:val="16"/>
-                <w:szCs w:val="16"/>
-                <w:lang w:eastAsia="ja-JP"/>
-              </w:rPr>
-              <w:t xml:space="preserve">, </w:t>
-            </w:r>
-            <w:proofErr w:type="spellStart"/>
-            <w:r>
-              <w:rPr>
-                <w:rFonts w:ascii="Courier New" w:eastAsia="MS Mincho" w:hAnsi="Courier New" w:cs="Courier New"/>
-                <w:sz w:val="16"/>
-                <w:szCs w:val="16"/>
-                <w:lang w:eastAsia="ja-JP"/>
-              </w:rPr>
-              <w:t>dir</w:t>
-            </w:r>
-            <w:proofErr w:type="spellEnd"/>
-            <w:r>
-              <w:rPr>
-                <w:rFonts w:ascii="Courier New" w:eastAsia="MS Mincho" w:hAnsi="Courier New" w:cs="Courier New"/>
-                <w:sz w:val="16"/>
-                <w:szCs w:val="16"/>
-                <w:lang w:eastAsia="ja-JP"/>
-              </w:rPr>
-              <w:t xml:space="preserve">, keyset, </w:t>
-            </w:r>
-            <w:proofErr w:type="spellStart"/>
-            <w:r>
-              <w:rPr>
-                <w:rFonts w:ascii="Courier New" w:eastAsia="MS Mincho" w:hAnsi="Courier New" w:cs="Courier New"/>
-                <w:sz w:val="16"/>
-                <w:szCs w:val="16"/>
-                <w:lang w:eastAsia="ja-JP"/>
-              </w:rPr>
-              <w:t>cntr</w:t>
-            </w:r>
-            <w:proofErr w:type="spellEnd"/>
-            <w:r>
-              <w:rPr>
-                <w:rFonts w:ascii="Courier New" w:eastAsia="MS Mincho" w:hAnsi="Courier New" w:cs="Courier New"/>
-                <w:sz w:val="16"/>
-                <w:szCs w:val="16"/>
-                <w:lang w:eastAsia="ja-JP"/>
-              </w:rPr>
-              <w:t xml:space="preserve">, </w:t>
-            </w:r>
-            <w:proofErr w:type="spellStart"/>
-            <w:r>
-              <w:rPr>
-                <w:rFonts w:ascii="Courier New" w:eastAsia="MS Mincho" w:hAnsi="Courier New" w:cs="Courier New"/>
-                <w:sz w:val="16"/>
-                <w:szCs w:val="16"/>
-                <w:lang w:eastAsia="ja-JP"/>
-              </w:rPr>
-              <w:t>rawtohex</w:t>
-            </w:r>
-            <w:proofErr w:type="spellEnd"/>
-            <w:r>
-              <w:rPr>
-                <w:rFonts w:ascii="Courier New" w:eastAsia="MS Mincho" w:hAnsi="Courier New" w:cs="Courier New"/>
-                <w:sz w:val="16"/>
-                <w:szCs w:val="16"/>
-                <w:lang w:eastAsia="ja-JP"/>
-              </w:rPr>
-              <w:t>(</w:t>
-            </w:r>
-            <w:proofErr w:type="spellStart"/>
-            <w:r>
-              <w:rPr>
-                <w:rFonts w:ascii="Courier New" w:eastAsia="MS Mincho" w:hAnsi="Courier New" w:cs="Courier New"/>
-                <w:sz w:val="16"/>
-                <w:szCs w:val="16"/>
-                <w:lang w:eastAsia="ja-JP"/>
-              </w:rPr>
-              <w:t>kickey</w:t>
-            </w:r>
-            <w:proofErr w:type="spellEnd"/>
-            <w:r>
-              <w:rPr>
-                <w:rFonts w:ascii="Courier New" w:eastAsia="MS Mincho" w:hAnsi="Courier New" w:cs="Courier New"/>
-                <w:sz w:val="16"/>
-                <w:szCs w:val="16"/>
-                <w:lang w:eastAsia="ja-JP"/>
-              </w:rPr>
-              <w:t xml:space="preserve">), </w:t>
-            </w:r>
-            <w:proofErr w:type="spellStart"/>
-            <w:r>
-              <w:rPr>
-                <w:rFonts w:ascii="Courier New" w:eastAsia="MS Mincho" w:hAnsi="Courier New" w:cs="Courier New"/>
-                <w:sz w:val="16"/>
-                <w:szCs w:val="16"/>
-                <w:lang w:eastAsia="ja-JP"/>
-              </w:rPr>
-              <w:t>rawtohex</w:t>
-            </w:r>
-            <w:proofErr w:type="spellEnd"/>
-            <w:r>
-              <w:rPr>
-                <w:rFonts w:ascii="Courier New" w:eastAsia="MS Mincho" w:hAnsi="Courier New" w:cs="Courier New"/>
-                <w:sz w:val="16"/>
-                <w:szCs w:val="16"/>
-                <w:lang w:eastAsia="ja-JP"/>
-              </w:rPr>
-              <w:t>(</w:t>
-            </w:r>
-            <w:proofErr w:type="spellStart"/>
-            <w:r>
-              <w:rPr>
-                <w:rFonts w:ascii="Courier New" w:eastAsia="MS Mincho" w:hAnsi="Courier New" w:cs="Courier New"/>
-                <w:sz w:val="16"/>
-                <w:szCs w:val="16"/>
-                <w:lang w:eastAsia="ja-JP"/>
-              </w:rPr>
-              <w:t>kidkey</w:t>
-            </w:r>
-            <w:proofErr w:type="spellEnd"/>
-            <w:r>
-              <w:rPr>
-                <w:rFonts w:ascii="Courier New" w:eastAsia="MS Mincho" w:hAnsi="Courier New" w:cs="Courier New"/>
-                <w:sz w:val="16"/>
-                <w:szCs w:val="16"/>
-                <w:lang w:eastAsia="ja-JP"/>
-              </w:rPr>
-              <w:t xml:space="preserve">), </w:t>
-            </w:r>
-            <w:proofErr w:type="spellStart"/>
-            <w:r>
-              <w:rPr>
-                <w:rFonts w:ascii="Courier New" w:eastAsia="MS Mincho" w:hAnsi="Courier New" w:cs="Courier New"/>
-                <w:sz w:val="16"/>
-                <w:szCs w:val="16"/>
-                <w:lang w:eastAsia="ja-JP"/>
-              </w:rPr>
-              <w:t>rawtohex</w:t>
-            </w:r>
-            <w:proofErr w:type="spellEnd"/>
-            <w:r>
-              <w:rPr>
-                <w:rFonts w:ascii="Courier New" w:eastAsia="MS Mincho" w:hAnsi="Courier New" w:cs="Courier New"/>
-                <w:sz w:val="16"/>
-                <w:szCs w:val="16"/>
-                <w:lang w:eastAsia="ja-JP"/>
-              </w:rPr>
-              <w:t>(</w:t>
-            </w:r>
-            <w:proofErr w:type="spellStart"/>
-            <w:r>
-              <w:rPr>
-                <w:rFonts w:ascii="Courier New" w:eastAsia="MS Mincho" w:hAnsi="Courier New" w:cs="Courier New"/>
-                <w:sz w:val="16"/>
-                <w:szCs w:val="16"/>
-                <w:lang w:eastAsia="ja-JP"/>
-              </w:rPr>
-              <w:t>kikkey</w:t>
-            </w:r>
-            <w:proofErr w:type="spellEnd"/>
-            <w:r>
-              <w:rPr>
-                <w:rFonts w:ascii="Courier New" w:eastAsia="MS Mincho" w:hAnsi="Courier New" w:cs="Courier New"/>
-                <w:sz w:val="16"/>
-                <w:szCs w:val="16"/>
-                <w:lang w:eastAsia="ja-JP"/>
-              </w:rPr>
-              <w:t xml:space="preserve">), </w:t>
-            </w:r>
-            <w:proofErr w:type="spellStart"/>
-            <w:r>
-              <w:rPr>
-                <w:rFonts w:ascii="Courier New" w:eastAsia="MS Mincho" w:hAnsi="Courier New" w:cs="Courier New"/>
-                <w:sz w:val="16"/>
-                <w:szCs w:val="16"/>
-                <w:lang w:eastAsia="ja-JP"/>
-              </w:rPr>
-              <w:t>rawtohex</w:t>
-            </w:r>
-            <w:proofErr w:type="spellEnd"/>
-            <w:r>
-              <w:rPr>
-                <w:rFonts w:ascii="Courier New" w:eastAsia="MS Mincho" w:hAnsi="Courier New" w:cs="Courier New"/>
-                <w:sz w:val="16"/>
-                <w:szCs w:val="16"/>
-                <w:lang w:eastAsia="ja-JP"/>
-              </w:rPr>
-              <w:t>(</w:t>
-            </w:r>
-            <w:proofErr w:type="spellStart"/>
-            <w:r>
-              <w:rPr>
-                <w:rFonts w:ascii="Courier New" w:eastAsia="MS Mincho" w:hAnsi="Courier New" w:cs="Courier New"/>
-                <w:sz w:val="16"/>
-                <w:szCs w:val="16"/>
-                <w:lang w:eastAsia="ja-JP"/>
-              </w:rPr>
-              <w:t>chv</w:t>
-            </w:r>
-            <w:proofErr w:type="spellEnd"/>
-            <w:r>
-              <w:rPr>
-                <w:rFonts w:ascii="Courier New" w:eastAsia="MS Mincho" w:hAnsi="Courier New" w:cs="Courier New"/>
-                <w:sz w:val="16"/>
-                <w:szCs w:val="16"/>
-                <w:lang w:eastAsia="ja-JP"/>
-              </w:rPr>
-              <w:t xml:space="preserve">), </w:t>
-            </w:r>
-            <w:proofErr w:type="spellStart"/>
-            <w:r>
-              <w:rPr>
-                <w:rFonts w:ascii="Courier New" w:eastAsia="MS Mincho" w:hAnsi="Courier New" w:cs="Courier New"/>
-                <w:sz w:val="16"/>
-                <w:szCs w:val="16"/>
-                <w:lang w:eastAsia="ja-JP"/>
-              </w:rPr>
-              <w:t>rawtohex</w:t>
-            </w:r>
-            <w:proofErr w:type="spellEnd"/>
-            <w:r>
-              <w:rPr>
-                <w:rFonts w:ascii="Courier New" w:eastAsia="MS Mincho" w:hAnsi="Courier New" w:cs="Courier New"/>
-                <w:sz w:val="16"/>
-                <w:szCs w:val="16"/>
-                <w:lang w:eastAsia="ja-JP"/>
-              </w:rPr>
-              <w:t xml:space="preserve">(dap)FROM </w:t>
-            </w:r>
-            <w:proofErr w:type="spellStart"/>
-            <w:r>
-              <w:rPr>
-                <w:rFonts w:ascii="Courier New" w:eastAsia="MS Mincho" w:hAnsi="Courier New" w:cs="Courier New"/>
-                <w:sz w:val="16"/>
-                <w:szCs w:val="16"/>
-                <w:lang w:eastAsia="ja-JP"/>
-              </w:rPr>
-              <w:t>otacardkey</w:t>
-            </w:r>
-            <w:proofErr w:type="spellEnd"/>
-            <w:r>
-              <w:rPr>
-                <w:rFonts w:ascii="Courier New" w:eastAsia="MS Mincho" w:hAnsi="Courier New" w:cs="Courier New"/>
-                <w:sz w:val="16"/>
-                <w:szCs w:val="16"/>
-                <w:lang w:eastAsia="ja-JP"/>
-              </w:rPr>
-              <w:t xml:space="preserve"> a where </w:t>
-            </w:r>
-            <w:proofErr w:type="spellStart"/>
-            <w:r>
-              <w:rPr>
-                <w:rFonts w:ascii="Courier New" w:eastAsia="MS Mincho" w:hAnsi="Courier New" w:cs="Courier New"/>
-                <w:sz w:val="16"/>
-                <w:szCs w:val="16"/>
-                <w:lang w:eastAsia="ja-JP"/>
-              </w:rPr>
-              <w:t>imsi</w:t>
-            </w:r>
-            <w:proofErr w:type="spellEnd"/>
-            <w:r>
-              <w:rPr>
-                <w:rFonts w:ascii="Courier New" w:eastAsia="MS Mincho" w:hAnsi="Courier New" w:cs="Courier New"/>
-                <w:sz w:val="16"/>
-                <w:szCs w:val="16"/>
-                <w:lang w:eastAsia="ja-JP"/>
-              </w:rPr>
-              <w:t>='340041795924770' ORDER BY keyset;</w:t>
+              <w:t>SELECT imsi, dir, keyset, cntr, rawtohex(kickey), rawtohex(kidkey), rawtohex(kikkey), rawtohex(chv), rawtohex(dap)FROM otacardkey a where imsi='340041795924770' ORDER BY keyset;</w:t>
             </w:r>
           </w:p>
         </w:tc>
@@ -7250,34 +6915,14 @@
                 <w:szCs w:val="18"/>
               </w:rPr>
             </w:pPr>
-            <w:proofErr w:type="spellStart"/>
             <w:r>
               <w:rPr>
                 <w:b/>
                 <w:sz w:val="18"/>
                 <w:szCs w:val="18"/>
               </w:rPr>
-              <w:t>Risultati</w:t>
+              <w:t>Risultati attesi</w:t>
             </w:r>
-            <w:proofErr w:type="spellEnd"/>
-            <w:r>
-              <w:rPr>
-                <w:b/>
-                <w:sz w:val="18"/>
-                <w:szCs w:val="18"/>
-              </w:rPr>
-              <w:t xml:space="preserve"> </w:t>
-            </w:r>
-            <w:proofErr w:type="spellStart"/>
-            <w:r>
-              <w:rPr>
-                <w:b/>
-                <w:sz w:val="18"/>
-                <w:szCs w:val="18"/>
-              </w:rPr>
-              <w:t>attesi</w:t>
-            </w:r>
-            <w:proofErr w:type="spellEnd"/>
             <w:r>
               <w:rPr>
                 <w:b/>
@@ -7309,23 +6954,7 @@
                 <w:sz w:val="18"/>
                 <w:szCs w:val="18"/>
               </w:rPr>
-              <w:t>Keys visible in the DB (</w:t>
-            </w:r>
-            <w:proofErr w:type="spellStart"/>
-            <w:r>
-              <w:rPr>
-                <w:sz w:val="18"/>
-                <w:szCs w:val="18"/>
-              </w:rPr>
-              <w:t>OtaCardKey</w:t>
-            </w:r>
-            <w:proofErr w:type="spellEnd"/>
-            <w:r>
-              <w:rPr>
-                <w:sz w:val="18"/>
-                <w:szCs w:val="18"/>
-              </w:rPr>
-              <w:t>) but not visible in the GUI (Card details)</w:t>
+              <w:t>Keys visible in the DB (OtaCardKey) but not visible in the GUI (Card details)</w:t>
             </w:r>
           </w:p>
         </w:tc>
@@ -7343,7 +6972,7 @@
         <w:pStyle w:val="Titolo2"/>
       </w:pPr>
       <w:bookmarkStart w:id="31" w:name="_Toc461179225"/>
-      <w:bookmarkStart w:id="32" w:name="_Toc18676647"/>
+      <w:bookmarkStart w:id="32" w:name="_Toc19018621"/>
       <w:r>
         <w:t>Risultati test</w:t>
       </w:r>
@@ -7368,7 +6997,7 @@
         <w:pStyle w:val="Titolo2"/>
       </w:pPr>
       <w:bookmarkStart w:id="33" w:name="_Toc461179226"/>
-      <w:bookmarkStart w:id="34" w:name="_Toc18676648"/>
+      <w:bookmarkStart w:id="34" w:name="_Toc19018622"/>
       <w:r>
         <w:lastRenderedPageBreak/>
         <w:t>Mancanze</w:t>
@@ -7394,17 +7023,38 @@
     </w:p>
     <w:p>
       <w:pPr>
+        <w:rPr>
+          <w:lang w:val="it-IT"/>
+        </w:rPr>
+      </w:pPr>
+    </w:p>
+    <w:p>
+      <w:pPr>
+        <w:rPr>
+          <w:lang w:val="it-IT"/>
+        </w:rPr>
+      </w:pPr>
+      <w:r>
+        <w:rPr>
+          <w:lang w:val="it-IT"/>
+        </w:rPr>
+        <w:br w:type="page"/>
+      </w:r>
+    </w:p>
+    <w:p>
+      <w:pPr>
         <w:pStyle w:val="Titolo1"/>
         <w:rPr>
           <w:lang w:val="it-IT"/>
         </w:rPr>
       </w:pPr>
       <w:bookmarkStart w:id="35" w:name="_Toc461179227"/>
-      <w:bookmarkStart w:id="36" w:name="_Toc18676649"/>
-      <w:r>
-        <w:rPr>
-          <w:lang w:val="it-IT"/>
-        </w:rPr>
+      <w:bookmarkStart w:id="36" w:name="_Toc19018623"/>
+      <w:r>
+        <w:rPr>
+          <w:lang w:val="it-IT"/>
+        </w:rPr>
+        <w:lastRenderedPageBreak/>
         <w:t>Consuntivo</w:t>
       </w:r>
       <w:bookmarkEnd w:id="35"/>
@@ -7420,35 +7070,27 @@
         <w:rPr>
           <w:lang w:val="it-IT"/>
         </w:rPr>
-        <w:t>Consuntivo del tempo di lavoro effettivo e considerazioni riguardo le differenze rispetto alla pianificazione (</w:t>
-      </w:r>
-      <w:proofErr w:type="spellStart"/>
-      <w:r>
-        <w:rPr>
-          <w:lang w:val="it-IT"/>
-        </w:rPr>
-        <w:t>cap</w:t>
-      </w:r>
-      <w:proofErr w:type="spellEnd"/>
-      <w:r>
-        <w:rPr>
-          <w:lang w:val="it-IT"/>
-        </w:rPr>
-        <w:t xml:space="preserve"> 1.7) (ad esempio </w:t>
-      </w:r>
-      <w:proofErr w:type="spellStart"/>
-      <w:r>
-        <w:rPr>
-          <w:lang w:val="it-IT"/>
-        </w:rPr>
-        <w:t>Gannt</w:t>
-      </w:r>
-      <w:proofErr w:type="spellEnd"/>
-      <w:r>
-        <w:rPr>
-          <w:lang w:val="it-IT"/>
-        </w:rPr>
-        <w:t xml:space="preserve"> consuntivo).</w:t>
+        <w:t>Consuntivo del tempo di lavoro effettivo e considerazioni riguardo le differenze rispetto alla pianificazione (cap 1.7) (ad esempio Gannt consuntivo).</w:t>
+      </w:r>
+    </w:p>
+    <w:p>
+      <w:pPr>
+        <w:rPr>
+          <w:lang w:val="it-IT"/>
+        </w:rPr>
+      </w:pPr>
+    </w:p>
+    <w:p>
+      <w:pPr>
+        <w:rPr>
+          <w:lang w:val="it-IT"/>
+        </w:rPr>
+      </w:pPr>
+      <w:r>
+        <w:rPr>
+          <w:lang w:val="it-IT"/>
+        </w:rPr>
+        <w:br w:type="page"/>
       </w:r>
     </w:p>
     <w:p>
@@ -7459,11 +7101,12 @@
         </w:rPr>
       </w:pPr>
       <w:bookmarkStart w:id="37" w:name="_Toc461179228"/>
-      <w:bookmarkStart w:id="38" w:name="_Toc18676650"/>
-      <w:r>
-        <w:rPr>
-          <w:lang w:val="it-IT"/>
-        </w:rPr>
+      <w:bookmarkStart w:id="38" w:name="_Toc19018624"/>
+      <w:r>
+        <w:rPr>
+          <w:lang w:val="it-IT"/>
+        </w:rPr>
+        <w:lastRenderedPageBreak/>
         <w:t>Conclusioni</w:t>
       </w:r>
       <w:bookmarkEnd w:id="37"/>
@@ -7545,23 +7188,15 @@
         <w:rPr>
           <w:lang w:val="it-IT"/>
         </w:rPr>
-        <w:t xml:space="preserve"> </w:t>
-      </w:r>
-      <w:proofErr w:type="spellStart"/>
-      <w:r>
-        <w:rPr>
-          <w:lang w:val="it-IT"/>
-        </w:rPr>
-        <w:t>ecc</w:t>
-      </w:r>
-      <w:proofErr w:type="spellEnd"/>
+        <w:t xml:space="preserve"> ecc</w:t>
+      </w:r>
     </w:p>
     <w:p>
       <w:pPr>
         <w:pStyle w:val="Titolo2"/>
       </w:pPr>
       <w:bookmarkStart w:id="39" w:name="_Toc461179229"/>
-      <w:bookmarkStart w:id="40" w:name="_Toc18676651"/>
+      <w:bookmarkStart w:id="40" w:name="_Toc19018625"/>
       <w:r>
         <w:t>Sviluppi futuri</w:t>
       </w:r>
@@ -7586,7 +7221,7 @@
         <w:pStyle w:val="Titolo2"/>
       </w:pPr>
       <w:bookmarkStart w:id="41" w:name="_Toc461179230"/>
-      <w:bookmarkStart w:id="42" w:name="_Toc18676652"/>
+      <w:bookmarkStart w:id="42" w:name="_Toc19018626"/>
       <w:r>
         <w:t>Considerazioni personali</w:t>
       </w:r>
@@ -7603,16 +7238,8 @@
         <w:rPr>
           <w:lang w:val="it-IT"/>
         </w:rPr>
-        <w:t xml:space="preserve">Cosa ho imparato in questo progetto? </w:t>
-      </w:r>
-      <w:proofErr w:type="spellStart"/>
-      <w:r>
-        <w:rPr>
-          <w:lang w:val="it-IT"/>
-        </w:rPr>
-        <w:t>ecc</w:t>
-      </w:r>
-      <w:proofErr w:type="spellEnd"/>
+        <w:t>Cosa ho imparato in questo progetto? ecc</w:t>
+      </w:r>
     </w:p>
     <w:p>
       <w:pPr>
@@ -7622,7 +7249,7 @@
         </w:rPr>
       </w:pPr>
       <w:bookmarkStart w:id="43" w:name="_Toc461179231"/>
-      <w:bookmarkStart w:id="44" w:name="_Toc18676653"/>
+      <w:bookmarkStart w:id="44" w:name="_Toc19018627"/>
       <w:r>
         <w:rPr>
           <w:lang w:val="it-IT"/>
@@ -7636,413 +7263,58 @@
       <w:pPr>
         <w:pStyle w:val="Titolo2"/>
       </w:pPr>
-      <w:bookmarkStart w:id="45" w:name="_Toc461179232"/>
-      <w:bookmarkStart w:id="46" w:name="_Toc18676654"/>
-      <w:r>
-        <w:t>Bibliografia per articoli di riviste:</w:t>
+      <w:bookmarkStart w:id="45" w:name="_Toc461179234"/>
+      <w:bookmarkStart w:id="46" w:name="_Toc19018630"/>
+      <w:r>
+        <w:t>Sitografia</w:t>
       </w:r>
       <w:bookmarkEnd w:id="45"/>
       <w:bookmarkEnd w:id="46"/>
     </w:p>
     <w:p>
       <w:pPr>
+        <w:pStyle w:val="Paragrafoelenco"/>
         <w:numPr>
           <w:ilvl w:val="0"/>
-          <w:numId w:val="6"/>
+          <w:numId w:val="27"/>
         </w:numPr>
         <w:rPr>
-          <w:lang w:val="it-IT"/>
-        </w:rPr>
-      </w:pPr>
-      <w:r>
-        <w:rPr>
-          <w:lang w:val="it-IT"/>
-        </w:rPr>
-        <w:t>Cognome e nome (o iniziali) dell’autore o degli autori, o nome dell’organizzazione,</w:t>
-      </w:r>
-    </w:p>
-    <w:p>
-      <w:pPr>
-        <w:numPr>
-          <w:ilvl w:val="0"/>
-          <w:numId w:val="6"/>
-        </w:numPr>
-        <w:rPr>
-          <w:lang w:val="it-IT"/>
-        </w:rPr>
-      </w:pPr>
-      <w:r>
-        <w:rPr>
-          <w:lang w:val="it-IT"/>
-        </w:rPr>
-        <w:t>Titolo dell’articolo (tra virgolette),</w:t>
-      </w:r>
-    </w:p>
-    <w:p>
-      <w:pPr>
-        <w:numPr>
-          <w:ilvl w:val="0"/>
-          <w:numId w:val="6"/>
-        </w:numPr>
-        <w:rPr>
-          <w:lang w:val="it-IT"/>
-        </w:rPr>
-      </w:pPr>
-      <w:r>
-        <w:rPr>
-          <w:lang w:val="it-IT"/>
-        </w:rPr>
-        <w:t xml:space="preserve">Titolo della rivista </w:t>
-      </w:r>
-      <w:r>
-        <w:rPr>
-          <w:lang w:val="it-IT"/>
-        </w:rPr>
-        <w:t>(in italico),</w:t>
-      </w:r>
-    </w:p>
-    <w:p>
-      <w:pPr>
-        <w:numPr>
-          <w:ilvl w:val="0"/>
-          <w:numId w:val="6"/>
-        </w:numPr>
-        <w:rPr>
-          <w:lang w:val="it-IT"/>
-        </w:rPr>
-      </w:pPr>
-      <w:r>
-        <w:rPr>
-          <w:lang w:val="it-IT"/>
-        </w:rPr>
-        <w:t>Anno e numero</w:t>
-      </w:r>
-    </w:p>
-    <w:p>
-      <w:pPr>
-        <w:numPr>
-          <w:ilvl w:val="0"/>
-          <w:numId w:val="6"/>
-        </w:numPr>
-        <w:rPr>
-          <w:lang w:val="it-IT"/>
-        </w:rPr>
-      </w:pPr>
-      <w:r>
-        <w:rPr>
-          <w:lang w:val="it-IT"/>
-        </w:rPr>
-        <w:t>Pagina iniziale</w:t>
-      </w:r>
-      <w:r>
-        <w:rPr>
-          <w:lang w:val="it-IT"/>
-        </w:rPr>
-        <w:t xml:space="preserve"> dell’articolo,</w:t>
-      </w:r>
-    </w:p>
-    <w:p>
-      <w:pPr>
-        <w:pStyle w:val="Titolo2"/>
-      </w:pPr>
-      <w:bookmarkStart w:id="47" w:name="_Toc461179233"/>
-      <w:bookmarkStart w:id="48" w:name="_Toc18676655"/>
-      <w:r>
-        <w:t>Bibliografia per libri</w:t>
+          <w:lang w:val="en-IE"/>
+        </w:rPr>
+      </w:pPr>
+      <w:hyperlink r:id="rId10" w:history="1">
+        <w:r>
+          <w:rPr>
+            <w:rStyle w:val="Collegamentoipertestuale"/>
+            <w:lang w:val="en-IE"/>
+          </w:rPr>
+          <w:t>https://fmoralesdev.com/2019/05/16/generate-class-diagram-vs2019-net-core/</w:t>
+        </w:r>
+      </w:hyperlink>
+      <w:r>
+        <w:rPr>
+          <w:lang w:val="en-IE"/>
+        </w:rPr>
+        <w:t>, Generate a class diagram in VS2019, 10-09-2019</w:t>
+      </w:r>
+    </w:p>
+    <w:p>
+      <w:pPr>
+        <w:pStyle w:val="Titolo1"/>
+        <w:rPr>
+          <w:lang w:val="it-IT"/>
+        </w:rPr>
+      </w:pPr>
+      <w:bookmarkStart w:id="47" w:name="_Toc461179235"/>
+      <w:bookmarkStart w:id="48" w:name="_Toc19018631"/>
+      <w:r>
+        <w:rPr>
+          <w:lang w:val="it-IT"/>
+        </w:rPr>
+        <w:t>Allegati</w:t>
       </w:r>
       <w:bookmarkEnd w:id="47"/>
       <w:bookmarkEnd w:id="48"/>
-    </w:p>
-    <w:p>
-      <w:pPr>
-        <w:numPr>
-          <w:ilvl w:val="0"/>
-          <w:numId w:val="7"/>
-        </w:numPr>
-        <w:rPr>
-          <w:lang w:val="it-IT"/>
-        </w:rPr>
-      </w:pPr>
-      <w:r>
-        <w:rPr>
-          <w:lang w:val="it-IT"/>
-        </w:rPr>
-        <w:t>Cognome e nome (o iniziali) dell’autore o degli autori, o nome dell’organizzazione,</w:t>
-      </w:r>
-    </w:p>
-    <w:p>
-      <w:pPr>
-        <w:numPr>
-          <w:ilvl w:val="0"/>
-          <w:numId w:val="7"/>
-        </w:numPr>
-        <w:rPr>
-          <w:lang w:val="it-IT"/>
-        </w:rPr>
-      </w:pPr>
-      <w:r>
-        <w:rPr>
-          <w:lang w:val="it-IT"/>
-        </w:rPr>
-        <w:t>Titolo del libro (in italico),</w:t>
-      </w:r>
-    </w:p>
-    <w:p>
-      <w:pPr>
-        <w:numPr>
-          <w:ilvl w:val="0"/>
-          <w:numId w:val="7"/>
-        </w:numPr>
-        <w:rPr>
-          <w:lang w:val="it-IT"/>
-        </w:rPr>
-      </w:pPr>
-      <w:proofErr w:type="spellStart"/>
-      <w:r>
-        <w:rPr>
-          <w:lang w:val="it-IT"/>
-        </w:rPr>
-        <w:t>ev</w:t>
-      </w:r>
-      <w:proofErr w:type="spellEnd"/>
-      <w:r>
-        <w:rPr>
-          <w:lang w:val="it-IT"/>
-        </w:rPr>
-        <w:t>. Numero di edizione,</w:t>
-      </w:r>
-    </w:p>
-    <w:p>
-      <w:pPr>
-        <w:numPr>
-          <w:ilvl w:val="0"/>
-          <w:numId w:val="7"/>
-        </w:numPr>
-        <w:rPr>
-          <w:lang w:val="it-IT"/>
-        </w:rPr>
-      </w:pPr>
-      <w:r>
-        <w:rPr>
-          <w:lang w:val="it-IT"/>
-        </w:rPr>
-        <w:t>Nome dell’editore,</w:t>
-      </w:r>
-    </w:p>
-    <w:p>
-      <w:pPr>
-        <w:numPr>
-          <w:ilvl w:val="0"/>
-          <w:numId w:val="7"/>
-        </w:numPr>
-        <w:rPr>
-          <w:lang w:val="it-IT"/>
-        </w:rPr>
-      </w:pPr>
-      <w:r>
-        <w:rPr>
-          <w:lang w:val="it-IT"/>
-        </w:rPr>
-        <w:t>Anno di pubblicazione,</w:t>
-      </w:r>
-    </w:p>
-    <w:p>
-      <w:pPr>
-        <w:numPr>
-          <w:ilvl w:val="0"/>
-          <w:numId w:val="7"/>
-        </w:numPr>
-        <w:rPr>
-          <w:lang w:val="it-IT"/>
-        </w:rPr>
-      </w:pPr>
-      <w:r>
-        <w:rPr>
-          <w:lang w:val="it-IT"/>
-        </w:rPr>
-        <w:t>ISBN</w:t>
-      </w:r>
-      <w:r>
-        <w:rPr>
-          <w:lang w:val="it-IT"/>
-        </w:rPr>
-        <w:t>.</w:t>
-      </w:r>
-    </w:p>
-    <w:p>
-      <w:pPr>
-        <w:pStyle w:val="Titolo2"/>
-      </w:pPr>
-      <w:bookmarkStart w:id="49" w:name="_Toc461179234"/>
-      <w:bookmarkStart w:id="50" w:name="_Toc18676656"/>
-      <w:proofErr w:type="spellStart"/>
-      <w:r>
-        <w:t>Sitografia</w:t>
-      </w:r>
-      <w:bookmarkEnd w:id="49"/>
-      <w:bookmarkEnd w:id="50"/>
-      <w:proofErr w:type="spellEnd"/>
-    </w:p>
-    <w:p>
-      <w:pPr>
-        <w:numPr>
-          <w:ilvl w:val="0"/>
-          <w:numId w:val="9"/>
-        </w:numPr>
-        <w:rPr>
-          <w:lang w:val="it-IT"/>
-        </w:rPr>
-      </w:pPr>
-      <w:r>
-        <w:rPr>
-          <w:lang w:val="it-IT"/>
-        </w:rPr>
-        <w:t>URL del sito</w:t>
-      </w:r>
-      <w:r>
-        <w:rPr>
-          <w:lang w:val="it-IT"/>
-        </w:rPr>
-        <w:t xml:space="preserve"> (se troppo lungo solo dominio, </w:t>
-      </w:r>
-      <w:proofErr w:type="spellStart"/>
-      <w:r>
-        <w:rPr>
-          <w:lang w:val="it-IT"/>
-        </w:rPr>
-        <w:t>evt</w:t>
-      </w:r>
-      <w:proofErr w:type="spellEnd"/>
-      <w:r>
-        <w:rPr>
-          <w:lang w:val="it-IT"/>
-        </w:rPr>
-        <w:t xml:space="preserve"> completo nel diario)</w:t>
-      </w:r>
-      <w:r>
-        <w:rPr>
-          <w:lang w:val="it-IT"/>
-        </w:rPr>
-        <w:t>,</w:t>
-      </w:r>
-    </w:p>
-    <w:p>
-      <w:pPr>
-        <w:numPr>
-          <w:ilvl w:val="0"/>
-          <w:numId w:val="9"/>
-        </w:numPr>
-        <w:rPr>
-          <w:lang w:val="it-IT"/>
-        </w:rPr>
-      </w:pPr>
-      <w:r>
-        <w:rPr>
-          <w:lang w:val="it-IT"/>
-        </w:rPr>
-        <w:t>Eventuale t</w:t>
-      </w:r>
-      <w:r>
-        <w:rPr>
-          <w:lang w:val="it-IT"/>
-        </w:rPr>
-        <w:t>itolo della pagina (in italico),</w:t>
-      </w:r>
-    </w:p>
-    <w:p>
-      <w:pPr>
-        <w:numPr>
-          <w:ilvl w:val="0"/>
-          <w:numId w:val="9"/>
-        </w:numPr>
-        <w:rPr>
-          <w:lang w:val="it-IT"/>
-        </w:rPr>
-      </w:pPr>
-      <w:r>
-        <w:rPr>
-          <w:lang w:val="it-IT"/>
-        </w:rPr>
-        <w:t>D</w:t>
-      </w:r>
-      <w:r>
-        <w:rPr>
-          <w:lang w:val="it-IT"/>
-        </w:rPr>
-        <w:t>ata di consultazione (GG-MM-AAAA).</w:t>
-      </w:r>
-    </w:p>
-    <w:p>
-      <w:pPr>
-        <w:rPr>
-          <w:b/>
-          <w:lang w:val="it-IT"/>
-        </w:rPr>
-      </w:pPr>
-    </w:p>
-    <w:p>
-      <w:pPr>
-        <w:rPr>
-          <w:b/>
-          <w:lang w:val="it-IT"/>
-        </w:rPr>
-      </w:pPr>
-      <w:r>
-        <w:rPr>
-          <w:b/>
-          <w:lang w:val="it-IT"/>
-        </w:rPr>
-        <w:t>Esempio:</w:t>
-      </w:r>
-    </w:p>
-    <w:p>
-      <w:pPr>
-        <w:numPr>
-          <w:ilvl w:val="0"/>
-          <w:numId w:val="8"/>
-        </w:numPr>
-        <w:rPr>
-          <w:lang w:val="en-US"/>
-        </w:rPr>
-      </w:pPr>
-      <w:r>
-        <w:rPr>
-          <w:lang w:val="en-US"/>
-        </w:rPr>
-        <w:t xml:space="preserve">http://standards.ieee.org/guides/style/section7.html, </w:t>
-      </w:r>
-      <w:r>
-        <w:rPr>
-          <w:i/>
-          <w:lang w:val="en-US"/>
-        </w:rPr>
-        <w:t>IEEE Standards Style Manual</w:t>
-      </w:r>
-      <w:r>
-        <w:rPr>
-          <w:lang w:val="en-US"/>
-        </w:rPr>
-        <w:t>, 07-06-2008.</w:t>
-      </w:r>
-    </w:p>
-    <w:p>
-      <w:pPr>
-        <w:pStyle w:val="Titolo1"/>
-        <w:rPr>
-          <w:lang w:val="it-IT"/>
-        </w:rPr>
-      </w:pPr>
-      <w:bookmarkStart w:id="51" w:name="_Toc461179235"/>
-      <w:bookmarkStart w:id="52" w:name="_Toc18676657"/>
-      <w:r>
-        <w:rPr>
-          <w:lang w:val="it-IT"/>
-        </w:rPr>
-        <w:lastRenderedPageBreak/>
-        <w:t>Allegati</w:t>
-      </w:r>
-      <w:bookmarkEnd w:id="51"/>
-      <w:bookmarkEnd w:id="52"/>
     </w:p>
     <w:p>
       <w:pPr>
@@ -8174,16 +7446,8 @@
         <w:rPr>
           <w:lang w:val="it-IT"/>
         </w:rPr>
-        <w:t xml:space="preserve">Mandato e/o </w:t>
-      </w:r>
-      <w:proofErr w:type="spellStart"/>
-      <w:r>
-        <w:rPr>
-          <w:lang w:val="it-IT"/>
-        </w:rPr>
-        <w:t>Qdc</w:t>
-      </w:r>
-      <w:proofErr w:type="spellEnd"/>
+        <w:t>Mandato e/o Qdc</w:t>
+      </w:r>
     </w:p>
     <w:p>
       <w:pPr>
@@ -8217,10 +7481,10 @@
       </w:pPr>
     </w:p>
     <w:sectPr>
-      <w:headerReference w:type="default" r:id="rId10"/>
-      <w:footerReference w:type="default" r:id="rId11"/>
-      <w:headerReference w:type="first" r:id="rId12"/>
-      <w:footerReference w:type="first" r:id="rId13"/>
+      <w:headerReference w:type="default" r:id="rId11"/>
+      <w:footerReference w:type="default" r:id="rId12"/>
+      <w:headerReference w:type="first" r:id="rId13"/>
+      <w:footerReference w:type="first" r:id="rId14"/>
       <w:pgSz w:w="11906" w:h="16838"/>
       <w:pgMar w:top="1985" w:right="1134" w:bottom="1418" w:left="1134" w:header="567" w:footer="567" w:gutter="0"/>
       <w:pgNumType w:start="1"/>
@@ -8810,7 +8074,7 @@
               <w:noProof/>
               <w:snapToGrid w:val="0"/>
             </w:rPr>
-            <w:t>12</w:t>
+            <w:t>7</w:t>
           </w:r>
           <w:r>
             <w:rPr>
@@ -8853,7 +8117,7 @@
               <w:noProof/>
               <w:snapToGrid w:val="0"/>
             </w:rPr>
-            <w:t>12</w:t>
+            <w:t>13</w:t>
           </w:r>
           <w:r>
             <w:rPr>
@@ -9257,6 +8521,119 @@
 <file path=word/numbering.xml><?xml version="1.0" encoding="utf-8"?>
 <w:numbering xmlns:wpc="http://schemas.microsoft.com/office/word/2010/wordprocessingCanvas" xmlns:cx="http://schemas.microsoft.com/office/drawing/2014/chartex" xmlns:cx1="http://schemas.microsoft.com/office/drawing/2015/9/8/chartex" xmlns:mc="http://schemas.openxmlformats.org/markup-compatibility/2006" xmlns:o="urn:schemas-microsoft-com:office:office" xmlns:r="http://schemas.openxmlformats.org/officeDocument/2006/relationships" xmlns:m="http://schemas.openxmlformats.org/officeDocument/2006/math" xmlns:v="urn:schemas-microsoft-com:vml" xmlns:wp14="http://schemas.microsoft.com/office/word/2010/wordprocessingDrawing" xmlns:wp="http://schemas.openxmlformats.org/drawingml/2006/wordprocessingDrawing" xmlns:w10="urn:schemas-microsoft-com:office:word" xmlns:w="http://schemas.openxmlformats.org/wordprocessingml/2006/main" xmlns:w14="http://schemas.microsoft.com/office/word/2010/wordml" xmlns:w15="http://schemas.microsoft.com/office/word/2012/wordml" xmlns:w16se="http://schemas.microsoft.com/office/word/2015/wordml/symex" xmlns:wpg="http://schemas.microsoft.com/office/word/2010/wordprocessingGroup" xmlns:wpi="http://schemas.microsoft.com/office/word/2010/wordprocessingInk" xmlns:wne="http://schemas.microsoft.com/office/word/2006/wordml" xmlns:wps="http://schemas.microsoft.com/office/word/2010/wordprocessingShape" mc:Ignorable="w14 w15 w16se wp14">
   <w:abstractNum w:abstractNumId="0" w15:restartNumberingAfterBreak="0">
+    <w:nsid w:val="00DB002B"/>
+    <w:multiLevelType w:val="hybridMultilevel"/>
+    <w:tmpl w:val="5184C478"/>
+    <w:lvl w:ilvl="0" w:tplc="04100001">
+      <w:start w:val="1"/>
+      <w:numFmt w:val="bullet"/>
+      <w:lvlText w:val=""/>
+      <w:lvlJc w:val="left"/>
+      <w:pPr>
+        <w:ind w:left="720" w:hanging="360"/>
+      </w:pPr>
+      <w:rPr>
+        <w:rFonts w:ascii="Symbol" w:hAnsi="Symbol" w:hint="default"/>
+      </w:rPr>
+    </w:lvl>
+    <w:lvl w:ilvl="1" w:tplc="04100003" w:tentative="1">
+      <w:start w:val="1"/>
+      <w:numFmt w:val="bullet"/>
+      <w:lvlText w:val="o"/>
+      <w:lvlJc w:val="left"/>
+      <w:pPr>
+        <w:ind w:left="1440" w:hanging="360"/>
+      </w:pPr>
+      <w:rPr>
+        <w:rFonts w:ascii="Courier New" w:hAnsi="Courier New" w:cs="Courier New" w:hint="default"/>
+      </w:rPr>
+    </w:lvl>
+    <w:lvl w:ilvl="2" w:tplc="04100005" w:tentative="1">
+      <w:start w:val="1"/>
+      <w:numFmt w:val="bullet"/>
+      <w:lvlText w:val=""/>
+      <w:lvlJc w:val="left"/>
+      <w:pPr>
+        <w:ind w:left="2160" w:hanging="360"/>
+      </w:pPr>
+      <w:rPr>
+        <w:rFonts w:ascii="Wingdings" w:hAnsi="Wingdings" w:hint="default"/>
+      </w:rPr>
+    </w:lvl>
+    <w:lvl w:ilvl="3" w:tplc="04100001" w:tentative="1">
+      <w:start w:val="1"/>
+      <w:numFmt w:val="bullet"/>
+      <w:lvlText w:val=""/>
+      <w:lvlJc w:val="left"/>
+      <w:pPr>
+        <w:ind w:left="2880" w:hanging="360"/>
+      </w:pPr>
+      <w:rPr>
+        <w:rFonts w:ascii="Symbol" w:hAnsi="Symbol" w:hint="default"/>
+      </w:rPr>
+    </w:lvl>
+    <w:lvl w:ilvl="4" w:tplc="04100003" w:tentative="1">
+      <w:start w:val="1"/>
+      <w:numFmt w:val="bullet"/>
+      <w:lvlText w:val="o"/>
+      <w:lvlJc w:val="left"/>
+      <w:pPr>
+        <w:ind w:left="3600" w:hanging="360"/>
+      </w:pPr>
+      <w:rPr>
+        <w:rFonts w:ascii="Courier New" w:hAnsi="Courier New" w:cs="Courier New" w:hint="default"/>
+      </w:rPr>
+    </w:lvl>
+    <w:lvl w:ilvl="5" w:tplc="04100005" w:tentative="1">
+      <w:start w:val="1"/>
+      <w:numFmt w:val="bullet"/>
+      <w:lvlText w:val=""/>
+      <w:lvlJc w:val="left"/>
+      <w:pPr>
+        <w:ind w:left="4320" w:hanging="360"/>
+      </w:pPr>
+      <w:rPr>
+        <w:rFonts w:ascii="Wingdings" w:hAnsi="Wingdings" w:hint="default"/>
+      </w:rPr>
+    </w:lvl>
+    <w:lvl w:ilvl="6" w:tplc="04100001" w:tentative="1">
+      <w:start w:val="1"/>
+      <w:numFmt w:val="bullet"/>
+      <w:lvlText w:val=""/>
+      <w:lvlJc w:val="left"/>
+      <w:pPr>
+        <w:ind w:left="5040" w:hanging="360"/>
+      </w:pPr>
+      <w:rPr>
+        <w:rFonts w:ascii="Symbol" w:hAnsi="Symbol" w:hint="default"/>
+      </w:rPr>
+    </w:lvl>
+    <w:lvl w:ilvl="7" w:tplc="04100003" w:tentative="1">
+      <w:start w:val="1"/>
+      <w:numFmt w:val="bullet"/>
+      <w:lvlText w:val="o"/>
+      <w:lvlJc w:val="left"/>
+      <w:pPr>
+        <w:ind w:left="5760" w:hanging="360"/>
+      </w:pPr>
+      <w:rPr>
+        <w:rFonts w:ascii="Courier New" w:hAnsi="Courier New" w:cs="Courier New" w:hint="default"/>
+      </w:rPr>
+    </w:lvl>
+    <w:lvl w:ilvl="8" w:tplc="04100005" w:tentative="1">
+      <w:start w:val="1"/>
+      <w:numFmt w:val="bullet"/>
+      <w:lvlText w:val=""/>
+      <w:lvlJc w:val="left"/>
+      <w:pPr>
+        <w:ind w:left="6480" w:hanging="360"/>
+      </w:pPr>
+      <w:rPr>
+        <w:rFonts w:ascii="Wingdings" w:hAnsi="Wingdings" w:hint="default"/>
+      </w:rPr>
+    </w:lvl>
+  </w:abstractNum>
+  <w:abstractNum w:abstractNumId="1" w15:restartNumberingAfterBreak="0">
     <w:nsid w:val="01A4132E"/>
     <w:multiLevelType w:val="hybridMultilevel"/>
     <w:tmpl w:val="414A13DA"/>
@@ -9369,7 +8746,7 @@
       </w:rPr>
     </w:lvl>
   </w:abstractNum>
-  <w:abstractNum w:abstractNumId="1" w15:restartNumberingAfterBreak="0">
+  <w:abstractNum w:abstractNumId="2" w15:restartNumberingAfterBreak="0">
     <w:nsid w:val="0801489A"/>
     <w:multiLevelType w:val="hybridMultilevel"/>
     <w:tmpl w:val="F3A21FFC"/>
@@ -9482,7 +8859,7 @@
       </w:pPr>
     </w:lvl>
   </w:abstractNum>
-  <w:abstractNum w:abstractNumId="2" w15:restartNumberingAfterBreak="0">
+  <w:abstractNum w:abstractNumId="3" w15:restartNumberingAfterBreak="0">
     <w:nsid w:val="0BD80EB2"/>
     <w:multiLevelType w:val="hybridMultilevel"/>
     <w:tmpl w:val="D3143AC2"/>
@@ -9622,7 +8999,7 @@
       </w:rPr>
     </w:lvl>
   </w:abstractNum>
-  <w:abstractNum w:abstractNumId="3" w15:restartNumberingAfterBreak="0">
+  <w:abstractNum w:abstractNumId="4" w15:restartNumberingAfterBreak="0">
     <w:nsid w:val="0D547769"/>
     <w:multiLevelType w:val="hybridMultilevel"/>
     <w:tmpl w:val="7F2074D2"/>
@@ -9762,7 +9139,7 @@
       </w:rPr>
     </w:lvl>
   </w:abstractNum>
-  <w:abstractNum w:abstractNumId="4" w15:restartNumberingAfterBreak="0">
+  <w:abstractNum w:abstractNumId="5" w15:restartNumberingAfterBreak="0">
     <w:nsid w:val="10CB776C"/>
     <w:multiLevelType w:val="hybridMultilevel"/>
     <w:tmpl w:val="678CE950"/>
@@ -9902,7 +9279,7 @@
       </w:rPr>
     </w:lvl>
   </w:abstractNum>
-  <w:abstractNum w:abstractNumId="5" w15:restartNumberingAfterBreak="0">
+  <w:abstractNum w:abstractNumId="6" w15:restartNumberingAfterBreak="0">
     <w:nsid w:val="12C843D7"/>
     <w:multiLevelType w:val="hybridMultilevel"/>
     <w:tmpl w:val="C1845D68"/>
@@ -10042,7 +9419,7 @@
       </w:rPr>
     </w:lvl>
   </w:abstractNum>
-  <w:abstractNum w:abstractNumId="6" w15:restartNumberingAfterBreak="0">
+  <w:abstractNum w:abstractNumId="7" w15:restartNumberingAfterBreak="0">
     <w:nsid w:val="16173516"/>
     <w:multiLevelType w:val="hybridMultilevel"/>
     <w:tmpl w:val="95E6023C"/>
@@ -10161,7 +9538,7 @@
       </w:pPr>
     </w:lvl>
   </w:abstractNum>
-  <w:abstractNum w:abstractNumId="7" w15:restartNumberingAfterBreak="0">
+  <w:abstractNum w:abstractNumId="8" w15:restartNumberingAfterBreak="0">
     <w:nsid w:val="177064D3"/>
     <w:multiLevelType w:val="hybridMultilevel"/>
     <w:tmpl w:val="6E22B194"/>
@@ -10274,7 +9651,7 @@
       </w:rPr>
     </w:lvl>
   </w:abstractNum>
-  <w:abstractNum w:abstractNumId="8" w15:restartNumberingAfterBreak="0">
+  <w:abstractNum w:abstractNumId="9" w15:restartNumberingAfterBreak="0">
     <w:nsid w:val="22DC02CA"/>
     <w:multiLevelType w:val="hybridMultilevel"/>
     <w:tmpl w:val="3E6C221C"/>
@@ -10414,7 +9791,7 @@
       </w:rPr>
     </w:lvl>
   </w:abstractNum>
-  <w:abstractNum w:abstractNumId="9" w15:restartNumberingAfterBreak="0">
+  <w:abstractNum w:abstractNumId="10" w15:restartNumberingAfterBreak="0">
     <w:nsid w:val="24A46D31"/>
     <w:multiLevelType w:val="hybridMultilevel"/>
     <w:tmpl w:val="A56221F0"/>
@@ -10527,7 +9904,7 @@
       </w:pPr>
     </w:lvl>
   </w:abstractNum>
-  <w:abstractNum w:abstractNumId="10" w15:restartNumberingAfterBreak="0">
+  <w:abstractNum w:abstractNumId="11" w15:restartNumberingAfterBreak="0">
     <w:nsid w:val="57C86EE7"/>
     <w:multiLevelType w:val="multilevel"/>
     <w:tmpl w:val="4DE6CDEC"/>
@@ -10676,7 +10053,7 @@
       </w:rPr>
     </w:lvl>
   </w:abstractNum>
-  <w:abstractNum w:abstractNumId="11" w15:restartNumberingAfterBreak="0">
+  <w:abstractNum w:abstractNumId="12" w15:restartNumberingAfterBreak="0">
     <w:nsid w:val="652809B9"/>
     <w:multiLevelType w:val="hybridMultilevel"/>
     <w:tmpl w:val="C10EC632"/>
@@ -10789,7 +10166,7 @@
       </w:rPr>
     </w:lvl>
   </w:abstractNum>
-  <w:abstractNum w:abstractNumId="12" w15:restartNumberingAfterBreak="0">
+  <w:abstractNum w:abstractNumId="13" w15:restartNumberingAfterBreak="0">
     <w:nsid w:val="66871ECE"/>
     <w:multiLevelType w:val="hybridMultilevel"/>
     <w:tmpl w:val="7F74FC56"/>
@@ -10905,7 +10282,7 @@
       </w:pPr>
     </w:lvl>
   </w:abstractNum>
-  <w:abstractNum w:abstractNumId="13" w15:restartNumberingAfterBreak="0">
+  <w:abstractNum w:abstractNumId="14" w15:restartNumberingAfterBreak="0">
     <w:nsid w:val="6ABE5228"/>
     <w:multiLevelType w:val="hybridMultilevel"/>
     <w:tmpl w:val="089EE6D8"/>
@@ -11021,7 +10398,7 @@
       </w:pPr>
     </w:lvl>
   </w:abstractNum>
-  <w:abstractNum w:abstractNumId="14" w15:restartNumberingAfterBreak="0">
+  <w:abstractNum w:abstractNumId="15" w15:restartNumberingAfterBreak="0">
     <w:nsid w:val="6C1D7334"/>
     <w:multiLevelType w:val="hybridMultilevel"/>
     <w:tmpl w:val="7F20929C"/>
@@ -11137,7 +10514,7 @@
       </w:pPr>
     </w:lvl>
   </w:abstractNum>
-  <w:abstractNum w:abstractNumId="15" w15:restartNumberingAfterBreak="0">
+  <w:abstractNum w:abstractNumId="16" w15:restartNumberingAfterBreak="0">
     <w:nsid w:val="72904C79"/>
     <w:multiLevelType w:val="hybridMultilevel"/>
     <w:tmpl w:val="EB328896"/>
@@ -11277,7 +10654,7 @@
       </w:rPr>
     </w:lvl>
   </w:abstractNum>
-  <w:abstractNum w:abstractNumId="16" w15:restartNumberingAfterBreak="0">
+  <w:abstractNum w:abstractNumId="17" w15:restartNumberingAfterBreak="0">
     <w:nsid w:val="7ACC392C"/>
     <w:multiLevelType w:val="hybridMultilevel"/>
     <w:tmpl w:val="F282F7F0"/>
@@ -11417,7 +10794,7 @@
       </w:rPr>
     </w:lvl>
   </w:abstractNum>
-  <w:abstractNum w:abstractNumId="17" w15:restartNumberingAfterBreak="0">
+  <w:abstractNum w:abstractNumId="18" w15:restartNumberingAfterBreak="0">
     <w:nsid w:val="7CD54937"/>
     <w:multiLevelType w:val="hybridMultilevel"/>
     <w:tmpl w:val="1AB0305A"/>
@@ -11557,7 +10934,7 @@
       </w:rPr>
     </w:lvl>
   </w:abstractNum>
-  <w:abstractNum w:abstractNumId="18" w15:restartNumberingAfterBreak="0">
+  <w:abstractNum w:abstractNumId="19" w15:restartNumberingAfterBreak="0">
     <w:nsid w:val="7FCB5A3D"/>
     <w:multiLevelType w:val="hybridMultilevel"/>
     <w:tmpl w:val="5D0634DA"/>
@@ -11671,81 +11048,84 @@
     </w:lvl>
   </w:abstractNum>
   <w:num w:numId="1">
+    <w:abstractNumId w:val="11"/>
+  </w:num>
+  <w:num w:numId="2">
+    <w:abstractNumId w:val="5"/>
+  </w:num>
+  <w:num w:numId="3">
+    <w:abstractNumId w:val="9"/>
+  </w:num>
+  <w:num w:numId="4">
+    <w:abstractNumId w:val="3"/>
+  </w:num>
+  <w:num w:numId="5">
+    <w:abstractNumId w:val="6"/>
+  </w:num>
+  <w:num w:numId="6">
+    <w:abstractNumId w:val="13"/>
+  </w:num>
+  <w:num w:numId="7">
     <w:abstractNumId w:val="10"/>
   </w:num>
-  <w:num w:numId="2">
+  <w:num w:numId="8">
+    <w:abstractNumId w:val="14"/>
+  </w:num>
+  <w:num w:numId="9">
+    <w:abstractNumId w:val="2"/>
+  </w:num>
+  <w:num w:numId="10">
+    <w:abstractNumId w:val="16"/>
+  </w:num>
+  <w:num w:numId="11">
+    <w:abstractNumId w:val="17"/>
+  </w:num>
+  <w:num w:numId="12">
+    <w:abstractNumId w:val="7"/>
+  </w:num>
+  <w:num w:numId="13">
     <w:abstractNumId w:val="4"/>
   </w:num>
-  <w:num w:numId="3">
+  <w:num w:numId="14">
+    <w:abstractNumId w:val="18"/>
+  </w:num>
+  <w:num w:numId="15">
     <w:abstractNumId w:val="8"/>
   </w:num>
-  <w:num w:numId="4">
-    <w:abstractNumId w:val="2"/>
+  <w:num w:numId="16">
+    <w:abstractNumId w:val="11"/>
   </w:num>
-  <w:num w:numId="5">
-    <w:abstractNumId w:val="5"/>
+  <w:num w:numId="17">
+    <w:abstractNumId w:val="15"/>
   </w:num>
-  <w:num w:numId="6">
+  <w:num w:numId="18">
+    <w:abstractNumId w:val="11"/>
+  </w:num>
+  <w:num w:numId="19">
+    <w:abstractNumId w:val="11"/>
+  </w:num>
+  <w:num w:numId="20">
+    <w:abstractNumId w:val="11"/>
+  </w:num>
+  <w:num w:numId="21">
+    <w:abstractNumId w:val="11"/>
+  </w:num>
+  <w:num w:numId="22">
+    <w:abstractNumId w:val="11"/>
+  </w:num>
+  <w:num w:numId="23">
     <w:abstractNumId w:val="12"/>
   </w:num>
-  <w:num w:numId="7">
-    <w:abstractNumId w:val="9"/>
+  <w:num w:numId="24">
+    <w:abstractNumId w:val="11"/>
   </w:num>
-  <w:num w:numId="8">
-    <w:abstractNumId w:val="13"/>
+  <w:num w:numId="25">
+    <w:abstractNumId w:val="19"/>
   </w:num>
-  <w:num w:numId="9">
+  <w:num w:numId="26">
     <w:abstractNumId w:val="1"/>
   </w:num>
-  <w:num w:numId="10">
-    <w:abstractNumId w:val="15"/>
-  </w:num>
-  <w:num w:numId="11">
-    <w:abstractNumId w:val="16"/>
-  </w:num>
-  <w:num w:numId="12">
-    <w:abstractNumId w:val="6"/>
-  </w:num>
-  <w:num w:numId="13">
-    <w:abstractNumId w:val="3"/>
-  </w:num>
-  <w:num w:numId="14">
-    <w:abstractNumId w:val="17"/>
-  </w:num>
-  <w:num w:numId="15">
-    <w:abstractNumId w:val="7"/>
-  </w:num>
-  <w:num w:numId="16">
-    <w:abstractNumId w:val="10"/>
-  </w:num>
-  <w:num w:numId="17">
-    <w:abstractNumId w:val="14"/>
-  </w:num>
-  <w:num w:numId="18">
-    <w:abstractNumId w:val="10"/>
-  </w:num>
-  <w:num w:numId="19">
-    <w:abstractNumId w:val="10"/>
-  </w:num>
-  <w:num w:numId="20">
-    <w:abstractNumId w:val="10"/>
-  </w:num>
-  <w:num w:numId="21">
-    <w:abstractNumId w:val="10"/>
-  </w:num>
-  <w:num w:numId="22">
-    <w:abstractNumId w:val="10"/>
-  </w:num>
-  <w:num w:numId="23">
-    <w:abstractNumId w:val="11"/>
-  </w:num>
-  <w:num w:numId="24">
-    <w:abstractNumId w:val="10"/>
-  </w:num>
-  <w:num w:numId="25">
-    <w:abstractNumId w:val="18"/>
-  </w:num>
-  <w:num w:numId="26">
+  <w:num w:numId="27">
     <w:abstractNumId w:val="0"/>
   </w:num>
   <w:numIdMacAtCleanup w:val="14"/>
@@ -12976,7 +12356,8 @@
   <w:rsids>
     <w:rsidRoot w:val="00F36E03"/>
     <w:rsid w:val="00104E3A"/>
-    <w:rsid w:val="00346311"/>
+    <w:rsid w:val="004A043F"/>
+    <w:rsid w:val="00644790"/>
     <w:rsid w:val="00CD013D"/>
     <w:rsid w:val="00D63F00"/>
     <w:rsid w:val="00F36E03"/>
@@ -13741,7 +13122,7 @@
 </file>
 
 <file path=customXml/itemProps1.xml><?xml version="1.0" encoding="utf-8"?>
-<ds:datastoreItem xmlns:ds="http://schemas.openxmlformats.org/officeDocument/2006/customXml" ds:itemID="{A07DB8B9-2B62-457D-BAB7-EBAD6D042295}">
+<ds:datastoreItem xmlns:ds="http://schemas.openxmlformats.org/officeDocument/2006/customXml" ds:itemID="{BC82F8C0-D060-40BE-8FDD-95E84D90A3BA}">
   <ds:schemaRefs>
     <ds:schemaRef ds:uri="http://schemas.openxmlformats.org/officeDocument/2006/bibliography"/>
   </ds:schemaRefs>

</xml_diff>

<commit_message>
doc - prime immagini di progettazione
</commit_message>
<xml_diff>
--- a/Documentazione/Documentazione_GestioneEsercizi.docx
+++ b/Documentazione/Documentazione_GestioneEsercizi.docx
@@ -2662,8 +2662,16 @@
         <w:rPr>
           <w:lang w:val="it-IT"/>
         </w:rPr>
-        <w:t>Superiore professionale: Ugo Bernasconi</w:t>
-      </w:r>
+        <w:t xml:space="preserve">Superiore professionale: Ugo </w:t>
+      </w:r>
+      <w:proofErr w:type="spellStart"/>
+      <w:r>
+        <w:rPr>
+          <w:lang w:val="it-IT"/>
+        </w:rPr>
+        <w:t>Bernasconi</w:t>
+      </w:r>
+      <w:proofErr w:type="spellEnd"/>
     </w:p>
     <w:p>
       <w:pPr>
@@ -2725,17 +2733,32 @@
         <w:pStyle w:val="Titolo2"/>
       </w:pPr>
       <w:bookmarkStart w:id="2" w:name="_Toc19018603"/>
+      <w:proofErr w:type="spellStart"/>
       <w:r>
         <w:t>Abstract</w:t>
       </w:r>
       <w:bookmarkEnd w:id="2"/>
+      <w:proofErr w:type="spellEnd"/>
       <w:r>
         <w:t xml:space="preserve"> </w:t>
       </w:r>
     </w:p>
     <w:p>
-      <w:r>
-        <w:t>E’ una breve e accurata rappresentazione dei contenuti di un documento, senza notazioni critiche o valutazioni. Lo scopo di un abstract efficace dovrebbe essere quello di far conoscere all’utente il contenuto di base di un documento e metterlo nella condizione di decidere se risponde ai suoi interessi e se è opportuno il ricorso al documento originale.</w:t>
+      <w:proofErr w:type="gramStart"/>
+      <w:r>
+        <w:t>E’</w:t>
+      </w:r>
+      <w:proofErr w:type="gramEnd"/>
+      <w:r>
+        <w:t xml:space="preserve"> una breve e accurata rappresentazione dei contenuti di un documento, senza notazioni critiche o valutazioni. Lo scopo di un </w:t>
+      </w:r>
+      <w:proofErr w:type="spellStart"/>
+      <w:r>
+        <w:t>abstract</w:t>
+      </w:r>
+      <w:proofErr w:type="spellEnd"/>
+      <w:r>
+        <w:t xml:space="preserve"> efficace dovrebbe essere quello di far conoscere all’utente il contenuto di base di un documento e metterlo nella condizione di decidere se risponde ai suoi interessi e se è opportuno il ricorso al documento originale.</w:t>
       </w:r>
     </w:p>
     <w:p/>
@@ -3039,7 +3062,21 @@
         <w:rPr>
           <w:lang w:val="it-IT"/>
         </w:rPr>
-        <w:t>il sistema funzionerà in modo che sia user-friendly e che più docenti potranno usarlo.</w:t>
+        <w:t xml:space="preserve">il sistema funzionerà in modo che sia </w:t>
+      </w:r>
+      <w:proofErr w:type="spellStart"/>
+      <w:r>
+        <w:rPr>
+          <w:lang w:val="it-IT"/>
+        </w:rPr>
+        <w:t>user-friendly</w:t>
+      </w:r>
+      <w:proofErr w:type="spellEnd"/>
+      <w:r>
+        <w:rPr>
+          <w:lang w:val="it-IT"/>
+        </w:rPr>
+        <w:t xml:space="preserve"> e che più docenti potranno usarlo.</w:t>
       </w:r>
     </w:p>
     <w:p>
@@ -5234,8 +5271,8 @@
             <wp:positionV relativeFrom="paragraph">
               <wp:posOffset>1653540</wp:posOffset>
             </wp:positionV>
-            <wp:extent cx="8173720" cy="5556885"/>
-            <wp:effectExtent l="0" t="6033" r="0" b="0"/>
+            <wp:extent cx="8173085" cy="5556885"/>
+            <wp:effectExtent l="0" t="6350" r="0" b="0"/>
             <wp:wrapTopAndBottom/>
             <wp:docPr id="2" name="Immagine 2"/>
             <wp:cNvGraphicFramePr>
@@ -5263,7 +5300,7 @@
                   <pic:spPr>
                     <a:xfrm rot="16200000">
                       <a:off x="0" y="0"/>
-                      <a:ext cx="8173720" cy="5556885"/>
+                      <a:ext cx="8173328" cy="5556885"/>
                     </a:xfrm>
                     <a:prstGeom prst="rect">
                       <a:avLst/>
@@ -5453,18 +5490,40 @@
           <w:lang w:val="it-IT"/>
         </w:rPr>
       </w:pPr>
-      <w:r>
-        <w:rPr>
-          <w:lang w:val="it-IT"/>
-        </w:rPr>
-        <w:t>GitHub Desktop 2.1.3</w:t>
+      <w:proofErr w:type="spellStart"/>
+      <w:r>
+        <w:rPr>
+          <w:lang w:val="it-IT"/>
+        </w:rPr>
+        <w:t>GitHub</w:t>
+      </w:r>
+      <w:proofErr w:type="spellEnd"/>
+      <w:r>
+        <w:rPr>
+          <w:lang w:val="it-IT"/>
+        </w:rPr>
+        <w:t xml:space="preserve"> Desktop 2.1.3</w:t>
       </w:r>
       <w:r>
         <w:rPr>
           <w:lang w:val="it-IT"/>
         </w:rPr>
         <w:br/>
-        <w:t>Gestione del sistema di versioning del progetto.</w:t>
+        <w:t xml:space="preserve">Gestione del sistema di </w:t>
+      </w:r>
+      <w:proofErr w:type="spellStart"/>
+      <w:r>
+        <w:rPr>
+          <w:lang w:val="it-IT"/>
+        </w:rPr>
+        <w:t>versioning</w:t>
+      </w:r>
+      <w:proofErr w:type="spellEnd"/>
+      <w:r>
+        <w:rPr>
+          <w:lang w:val="it-IT"/>
+        </w:rPr>
+        <w:t xml:space="preserve"> del progetto.</w:t>
       </w:r>
     </w:p>
     <w:p>
@@ -5539,7 +5598,21 @@
           <w:lang w:val="it-IT"/>
         </w:rPr>
         <w:br/>
-        <w:t>Realizzazione del diagramma di Gantt.</w:t>
+        <w:t xml:space="preserve">Realizzazione del diagramma di </w:t>
+      </w:r>
+      <w:proofErr w:type="spellStart"/>
+      <w:r>
+        <w:rPr>
+          <w:lang w:val="it-IT"/>
+        </w:rPr>
+        <w:t>Gantt</w:t>
+      </w:r>
+      <w:proofErr w:type="spellEnd"/>
+      <w:r>
+        <w:rPr>
+          <w:lang w:val="it-IT"/>
+        </w:rPr>
+        <w:t>.</w:t>
       </w:r>
     </w:p>
     <w:p>
@@ -5601,11 +5674,19 @@
           <w:lang w:val="it-IT"/>
         </w:rPr>
       </w:pPr>
-      <w:r>
-        <w:rPr>
-          <w:lang w:val="it-IT"/>
-        </w:rPr>
-        <w:t xml:space="preserve">StarUML 3.1.0 </w:t>
+      <w:proofErr w:type="spellStart"/>
+      <w:r>
+        <w:rPr>
+          <w:lang w:val="it-IT"/>
+        </w:rPr>
+        <w:t>StarUML</w:t>
+      </w:r>
+      <w:proofErr w:type="spellEnd"/>
+      <w:r>
+        <w:rPr>
+          <w:lang w:val="it-IT"/>
+        </w:rPr>
+        <w:t xml:space="preserve"> 3.1.0 </w:t>
       </w:r>
       <w:r>
         <w:rPr>
@@ -5614,20 +5695,18 @@
         <w:br/>
         <w:t>Realizzazione diagramma delle classi.</w:t>
       </w:r>
-      <w:bookmarkStart w:id="12" w:name="_GoBack"/>
+    </w:p>
+    <w:p>
+      <w:pPr>
+        <w:pStyle w:val="Titolo3"/>
+      </w:pPr>
+      <w:bookmarkStart w:id="12" w:name="_Toc413411420"/>
+      <w:bookmarkStart w:id="13" w:name="_Toc19018612"/>
+      <w:r>
+        <w:t>Hardware</w:t>
+      </w:r>
       <w:bookmarkEnd w:id="12"/>
-    </w:p>
-    <w:p>
-      <w:pPr>
-        <w:pStyle w:val="Titolo3"/>
-      </w:pPr>
-      <w:bookmarkStart w:id="13" w:name="_Toc413411420"/>
-      <w:bookmarkStart w:id="14" w:name="_Toc19018612"/>
-      <w:r>
-        <w:t>Hardware</w:t>
-      </w:r>
       <w:bookmarkEnd w:id="13"/>
-      <w:bookmarkEnd w:id="14"/>
     </w:p>
     <w:p>
       <w:pPr>
@@ -5657,7 +5736,21 @@
         <w:rPr>
           <w:lang w:val="it-IT"/>
         </w:rPr>
-        <w:t>HP Envy Notebook</w:t>
+        <w:t xml:space="preserve">HP </w:t>
+      </w:r>
+      <w:proofErr w:type="spellStart"/>
+      <w:r>
+        <w:rPr>
+          <w:lang w:val="it-IT"/>
+        </w:rPr>
+        <w:t>Envy</w:t>
+      </w:r>
+      <w:proofErr w:type="spellEnd"/>
+      <w:r>
+        <w:rPr>
+          <w:lang w:val="it-IT"/>
+        </w:rPr>
+        <w:t xml:space="preserve"> Notebook</w:t>
       </w:r>
     </w:p>
     <w:p>
@@ -5786,157 +5879,55 @@
       <w:pPr>
         <w:pStyle w:val="Titolo1"/>
       </w:pPr>
-      <w:bookmarkStart w:id="15" w:name="_Toc429059808"/>
-      <w:bookmarkStart w:id="16" w:name="_Toc19018613"/>
+      <w:bookmarkStart w:id="14" w:name="_Toc429059808"/>
+      <w:bookmarkStart w:id="15" w:name="_Toc19018613"/>
       <w:r>
         <w:lastRenderedPageBreak/>
         <w:t>Progettazione</w:t>
       </w:r>
+      <w:bookmarkEnd w:id="14"/>
       <w:bookmarkEnd w:id="15"/>
+    </w:p>
+    <w:p>
+      <w:pPr>
+        <w:pStyle w:val="Titolo2"/>
+      </w:pPr>
+      <w:bookmarkStart w:id="16" w:name="_Toc429059809"/>
+      <w:bookmarkStart w:id="17" w:name="_Toc19018614"/>
+      <w:r>
+        <w:t>Design dell’architettura del sistema</w:t>
+      </w:r>
       <w:bookmarkEnd w:id="16"/>
-    </w:p>
-    <w:p>
-      <w:pPr>
-        <w:pStyle w:val="Titolo2"/>
-      </w:pPr>
-      <w:bookmarkStart w:id="17" w:name="_Toc429059809"/>
-      <w:bookmarkStart w:id="18" w:name="_Toc19018614"/>
-      <w:r>
-        <w:t>Design dell’architettura del sistema</w:t>
-      </w:r>
       <w:bookmarkEnd w:id="17"/>
+    </w:p>
+    <w:p>
+      <w:pPr>
+        <w:rPr>
+          <w:lang w:val="it-IT"/>
+        </w:rPr>
+      </w:pPr>
+      <w:r>
+        <w:rPr>
+          <w:lang w:val="it-IT"/>
+        </w:rPr>
+        <w:t>In questo capitolo viene spiegato il ciclo di vita del prodotto e il suo comportamento in conseguenza di determinate azioni. Ciò è stato schematizzato in un diagramma di flusso dei dati.</w:t>
+      </w:r>
+    </w:p>
+    <w:p>
+      <w:pPr>
+        <w:rPr>
+          <w:lang w:val="it-IT"/>
+        </w:rPr>
+      </w:pPr>
+    </w:p>
+    <w:p>
+      <w:pPr>
+        <w:rPr>
+          <w:lang w:val="it-IT"/>
+        </w:rPr>
+      </w:pPr>
+      <w:bookmarkStart w:id="18" w:name="_GoBack"/>
       <w:bookmarkEnd w:id="18"/>
-    </w:p>
-    <w:p>
-      <w:pPr>
-        <w:rPr>
-          <w:lang w:val="it-IT"/>
-        </w:rPr>
-      </w:pPr>
-      <w:r>
-        <w:rPr>
-          <w:lang w:val="it-IT"/>
-        </w:rPr>
-        <w:t>Descrive:</w:t>
-      </w:r>
-    </w:p>
-    <w:p>
-      <w:pPr>
-        <w:numPr>
-          <w:ilvl w:val="0"/>
-          <w:numId w:val="10"/>
-        </w:numPr>
-        <w:rPr>
-          <w:lang w:val="it-IT"/>
-        </w:rPr>
-      </w:pPr>
-      <w:r>
-        <w:rPr>
-          <w:lang w:val="it-IT"/>
-        </w:rPr>
-        <w:t>La struttura del programma/sistema lo schema di rete...</w:t>
-      </w:r>
-    </w:p>
-    <w:p>
-      <w:pPr>
-        <w:numPr>
-          <w:ilvl w:val="0"/>
-          <w:numId w:val="10"/>
-        </w:numPr>
-        <w:rPr>
-          <w:lang w:val="it-IT"/>
-        </w:rPr>
-      </w:pPr>
-      <w:r>
-        <w:rPr>
-          <w:lang w:val="it-IT"/>
-        </w:rPr>
-        <w:t>G</w:t>
-      </w:r>
-      <w:r>
-        <w:rPr>
-          <w:lang w:val="it-IT"/>
-        </w:rPr>
-        <w:t>li o</w:t>
-      </w:r>
-      <w:r>
-        <w:rPr>
-          <w:lang w:val="it-IT"/>
-        </w:rPr>
-        <w:t>ggetti/moduli/componenti che lo compongono.</w:t>
-      </w:r>
-    </w:p>
-    <w:p>
-      <w:pPr>
-        <w:numPr>
-          <w:ilvl w:val="0"/>
-          <w:numId w:val="10"/>
-        </w:numPr>
-        <w:rPr>
-          <w:lang w:val="it-IT"/>
-        </w:rPr>
-      </w:pPr>
-      <w:r>
-        <w:rPr>
-          <w:lang w:val="it-IT"/>
-        </w:rPr>
-        <w:t>I</w:t>
-      </w:r>
-      <w:r>
-        <w:rPr>
-          <w:lang w:val="it-IT"/>
-        </w:rPr>
-        <w:t xml:space="preserve"> flussi di informazione in ingresso ed in uscita e le relative elaborazioni. Pu</w:t>
-      </w:r>
-      <w:r>
-        <w:rPr>
-          <w:lang w:val="it-IT"/>
-        </w:rPr>
-        <w:t>ò</w:t>
-      </w:r>
-      <w:r>
-        <w:rPr>
-          <w:lang w:val="it-IT"/>
-        </w:rPr>
-        <w:t xml:space="preserve"> utilizzare </w:t>
-      </w:r>
-      <w:r>
-        <w:rPr>
-          <w:i/>
-          <w:lang w:val="it-IT"/>
-        </w:rPr>
-        <w:t>diagrammi di flusso dei dati</w:t>
-      </w:r>
-      <w:r>
-        <w:rPr>
-          <w:lang w:val="it-IT"/>
-        </w:rPr>
-        <w:t xml:space="preserve"> (DFD).</w:t>
-      </w:r>
-    </w:p>
-    <w:p>
-      <w:pPr>
-        <w:numPr>
-          <w:ilvl w:val="0"/>
-          <w:numId w:val="10"/>
-        </w:numPr>
-        <w:rPr>
-          <w:lang w:val="it-IT"/>
-        </w:rPr>
-      </w:pPr>
-      <w:r>
-        <w:rPr>
-          <w:lang w:val="it-IT"/>
-        </w:rPr>
-        <w:t>Eventuale sitemap</w:t>
-      </w:r>
-    </w:p>
-    <w:p>
-      <w:pPr>
-        <w:rPr>
-          <w:lang w:val="it-IT"/>
-        </w:rPr>
-      </w:pPr>
     </w:p>
     <w:p>
       <w:pPr>
@@ -5970,40 +5961,90 @@
         <w:rPr>
           <w:lang w:val="it-IT"/>
         </w:rPr>
-        <w:t xml:space="preserve">Descrizione delle strutture di dati utilizzate dal programma in base agli attributi e le </w:t>
-      </w:r>
-      <w:r>
-        <w:rPr>
-          <w:lang w:val="it-IT"/>
-        </w:rPr>
-        <w:t>relazioni degli oggetti in uso.</w:t>
-      </w:r>
-    </w:p>
-    <w:p>
-      <w:pPr>
-        <w:rPr>
-          <w:lang w:val="it-IT"/>
-        </w:rPr>
-      </w:pPr>
-      <w:r>
-        <w:rPr>
-          <w:lang w:val="it-IT"/>
-        </w:rPr>
-        <w:t>Schema E-R, schema logico e descrizione.</w:t>
-      </w:r>
-    </w:p>
-    <w:p>
-      <w:pPr>
-        <w:rPr>
-          <w:lang w:val="it-IT"/>
-        </w:rPr>
-      </w:pPr>
-      <w:r>
-        <w:rPr>
-          <w:lang w:val="it-IT"/>
-        </w:rPr>
-        <w:t>Se il diagramma E-R viene modificato, sulla doc dovrà apparire l’ultima versione, mentre le vecchie saranno sui diari.</w:t>
-      </w:r>
+        <w:t>L’immagine seguente rappresenta la progettazione del database del sistema. In concreto ci sono poche entità e l’elemento centrale è l’esercizio, che presenta un titolo (identificatore), il testo descrittivo e un’immagine.</w:t>
+      </w:r>
+    </w:p>
+    <w:p>
+      <w:pPr>
+        <w:rPr>
+          <w:lang w:val="it-IT"/>
+        </w:rPr>
+      </w:pPr>
+    </w:p>
+    <w:p>
+      <w:pPr>
+        <w:rPr>
+          <w:lang w:val="it-IT"/>
+        </w:rPr>
+      </w:pPr>
+      <w:r>
+        <w:rPr>
+          <w:noProof/>
+          <w:lang w:val="it-IT"/>
+        </w:rPr>
+        <w:drawing>
+          <wp:inline distT="0" distB="0" distL="0" distR="0" wp14:anchorId="7CDD185C" wp14:editId="48FC74E3">
+            <wp:extent cx="6120130" cy="4119880"/>
+            <wp:effectExtent l="0" t="0" r="0" b="0"/>
+            <wp:docPr id="1" name="Immagine 1"/>
+            <wp:cNvGraphicFramePr>
+              <a:graphicFrameLocks xmlns:a="http://schemas.openxmlformats.org/drawingml/2006/main" noChangeAspect="1"/>
+            </wp:cNvGraphicFramePr>
+            <a:graphic xmlns:a="http://schemas.openxmlformats.org/drawingml/2006/main">
+              <a:graphicData uri="http://schemas.openxmlformats.org/drawingml/2006/picture">
+                <pic:pic xmlns:pic="http://schemas.openxmlformats.org/drawingml/2006/picture">
+                  <pic:nvPicPr>
+                    <pic:cNvPr id="1" name="Database.png"/>
+                    <pic:cNvPicPr/>
+                  </pic:nvPicPr>
+                  <pic:blipFill>
+                    <a:blip r:embed="rId10">
+                      <a:extLst>
+                        <a:ext uri="{28A0092B-C50C-407E-A947-70E740481C1C}">
+                          <a14:useLocalDpi xmlns:a14="http://schemas.microsoft.com/office/drawing/2010/main" val="0"/>
+                        </a:ext>
+                      </a:extLst>
+                    </a:blip>
+                    <a:stretch>
+                      <a:fillRect/>
+                    </a:stretch>
+                  </pic:blipFill>
+                  <pic:spPr>
+                    <a:xfrm>
+                      <a:off x="0" y="0"/>
+                      <a:ext cx="6120130" cy="4119880"/>
+                    </a:xfrm>
+                    <a:prstGeom prst="rect">
+                      <a:avLst/>
+                    </a:prstGeom>
+                  </pic:spPr>
+                </pic:pic>
+              </a:graphicData>
+            </a:graphic>
+          </wp:inline>
+        </w:drawing>
+      </w:r>
+    </w:p>
+    <w:p>
+      <w:pPr>
+        <w:rPr>
+          <w:lang w:val="it-IT"/>
+        </w:rPr>
+      </w:pPr>
+    </w:p>
+    <w:p>
+      <w:pPr>
+        <w:rPr>
+          <w:lang w:val="it-IT"/>
+        </w:rPr>
+      </w:pPr>
+    </w:p>
+    <w:p>
+      <w:pPr>
+        <w:rPr>
+          <w:lang w:val="it-IT"/>
+        </w:rPr>
+      </w:pPr>
     </w:p>
     <w:p>
       <w:pPr>
@@ -6033,7 +6074,21 @@
         <w:rPr>
           <w:lang w:val="it-IT"/>
         </w:rPr>
-        <w:t>vate durante la fase di analisi e realizzata tramite mockups.</w:t>
+        <w:t xml:space="preserve">vate durante la fase di analisi e realizzata tramite </w:t>
+      </w:r>
+      <w:proofErr w:type="spellStart"/>
+      <w:r>
+        <w:rPr>
+          <w:lang w:val="it-IT"/>
+        </w:rPr>
+        <w:t>mockups</w:t>
+      </w:r>
+      <w:proofErr w:type="spellEnd"/>
+      <w:r>
+        <w:rPr>
+          <w:lang w:val="it-IT"/>
+        </w:rPr>
+        <w:t>.</w:t>
       </w:r>
     </w:p>
     <w:p>
@@ -6087,6 +6142,7 @@
         <w:rPr>
           <w:lang w:val="it-IT"/>
         </w:rPr>
+        <w:lastRenderedPageBreak/>
         <w:t>Diagrammi di flusso e Nassi.</w:t>
       </w:r>
     </w:p>
@@ -6138,8 +6194,16 @@
         <w:rPr>
           <w:lang w:val="it-IT"/>
         </w:rPr>
-        <w:t>Tabelle di routing</w:t>
-      </w:r>
+        <w:t xml:space="preserve">Tabelle di </w:t>
+      </w:r>
+      <w:proofErr w:type="spellStart"/>
+      <w:r>
+        <w:rPr>
+          <w:lang w:val="it-IT"/>
+        </w:rPr>
+        <w:t>routing</w:t>
+      </w:r>
+      <w:proofErr w:type="spellEnd"/>
     </w:p>
     <w:p>
       <w:pPr>
@@ -6235,7 +6299,15 @@
     </w:p>
     <w:p>
       <w:r>
-        <w:t>In questa parte è richiesto l’inserimento di codice sorgente/print screen di maschere solamente per quei passaggi particolarmente significativi e/o critici.</w:t>
+        <w:t>In questa parte è richiesto l’inserimento di codice sorgente/</w:t>
+      </w:r>
+      <w:proofErr w:type="spellStart"/>
+      <w:r>
+        <w:t>print</w:t>
+      </w:r>
+      <w:proofErr w:type="spellEnd"/>
+      <w:r>
+        <w:t xml:space="preserve"> screen di maschere solamente per quei passaggi particolarmente significativi e/o critici.</w:t>
       </w:r>
     </w:p>
     <w:p>
@@ -6360,6 +6432,7 @@
                 <w:lang w:val="en-GB" w:eastAsia="en-US"/>
               </w:rPr>
             </w:pPr>
+            <w:proofErr w:type="spellStart"/>
             <w:r>
               <w:rPr>
                 <w:b/>
@@ -6369,6 +6442,7 @@
               </w:rPr>
               <w:t>Riferimento</w:t>
             </w:r>
+            <w:proofErr w:type="spellEnd"/>
             <w:r>
               <w:rPr>
                 <w:sz w:val="18"/>
@@ -6500,6 +6574,7 @@
                 <w:szCs w:val="18"/>
               </w:rPr>
             </w:pPr>
+            <w:proofErr w:type="spellStart"/>
             <w:r>
               <w:rPr>
                 <w:b/>
@@ -6508,6 +6583,7 @@
               </w:rPr>
               <w:t>Descrizione</w:t>
             </w:r>
+            <w:proofErr w:type="spellEnd"/>
             <w:r>
               <w:rPr>
                 <w:b/>
@@ -6562,6 +6638,7 @@
                 <w:szCs w:val="18"/>
               </w:rPr>
             </w:pPr>
+            <w:proofErr w:type="spellStart"/>
             <w:r>
               <w:rPr>
                 <w:b/>
@@ -6570,6 +6647,7 @@
               </w:rPr>
               <w:t>Prerequisiti</w:t>
             </w:r>
+            <w:proofErr w:type="spellEnd"/>
             <w:r>
               <w:rPr>
                 <w:b/>
@@ -6603,6 +6681,7 @@
               </w:rPr>
               <w:t xml:space="preserve">Store on local PC: Profile_1.2.001.xml (appendix </w:t>
             </w:r>
+            <w:proofErr w:type="spellStart"/>
             <w:r>
               <w:rPr>
                 <w:sz w:val="18"/>
@@ -6611,6 +6690,7 @@
               </w:rPr>
               <w:t>n_n</w:t>
             </w:r>
+            <w:proofErr w:type="spellEnd"/>
             <w:r>
               <w:rPr>
                 <w:sz w:val="18"/>
@@ -6618,6 +6698,7 @@
               </w:rPr>
               <w:t xml:space="preserve">) and Cards_1.2.001.txt (appendix </w:t>
             </w:r>
+            <w:proofErr w:type="spellStart"/>
             <w:r>
               <w:rPr>
                 <w:sz w:val="18"/>
@@ -6626,6 +6707,7 @@
               </w:rPr>
               <w:t>n_n</w:t>
             </w:r>
+            <w:proofErr w:type="spellEnd"/>
             <w:r>
               <w:rPr>
                 <w:sz w:val="18"/>
@@ -6670,6 +6752,7 @@
                 <w:szCs w:val="18"/>
               </w:rPr>
             </w:pPr>
+            <w:proofErr w:type="spellStart"/>
             <w:r>
               <w:rPr>
                 <w:b/>
@@ -6678,6 +6761,7 @@
               </w:rPr>
               <w:t>Procedura</w:t>
             </w:r>
+            <w:proofErr w:type="spellEnd"/>
             <w:r>
               <w:rPr>
                 <w:b/>
@@ -6844,7 +6928,23 @@
                 <w:szCs w:val="18"/>
               </w:rPr>
               <w:br/>
-              <w:t>Click the imsi card link</w:t>
+              <w:t xml:space="preserve">Click the </w:t>
+            </w:r>
+            <w:proofErr w:type="spellStart"/>
+            <w:r>
+              <w:rPr>
+                <w:sz w:val="18"/>
+                <w:szCs w:val="18"/>
+              </w:rPr>
+              <w:t>imsi</w:t>
+            </w:r>
+            <w:proofErr w:type="spellEnd"/>
+            <w:r>
+              <w:rPr>
+                <w:sz w:val="18"/>
+                <w:szCs w:val="18"/>
+              </w:rPr>
+              <w:t xml:space="preserve"> card link</w:t>
             </w:r>
             <w:r>
               <w:rPr>
@@ -6892,7 +6992,287 @@
                 <w:szCs w:val="16"/>
                 <w:lang w:eastAsia="ja-JP"/>
               </w:rPr>
-              <w:t>SELECT imsi, dir, keyset, cntr, rawtohex(kickey), rawtohex(kidkey), rawtohex(kikkey), rawtohex(chv), rawtohex(dap)FROM otacardkey a where imsi='340041795924770' ORDER BY keyset;</w:t>
+              <w:t xml:space="preserve">SELECT </w:t>
+            </w:r>
+            <w:proofErr w:type="spellStart"/>
+            <w:r>
+              <w:rPr>
+                <w:rFonts w:ascii="Courier New" w:eastAsia="MS Mincho" w:hAnsi="Courier New" w:cs="Courier New"/>
+                <w:sz w:val="16"/>
+                <w:szCs w:val="16"/>
+                <w:lang w:eastAsia="ja-JP"/>
+              </w:rPr>
+              <w:t>imsi</w:t>
+            </w:r>
+            <w:proofErr w:type="spellEnd"/>
+            <w:r>
+              <w:rPr>
+                <w:rFonts w:ascii="Courier New" w:eastAsia="MS Mincho" w:hAnsi="Courier New" w:cs="Courier New"/>
+                <w:sz w:val="16"/>
+                <w:szCs w:val="16"/>
+                <w:lang w:eastAsia="ja-JP"/>
+              </w:rPr>
+              <w:t xml:space="preserve">, </w:t>
+            </w:r>
+            <w:proofErr w:type="spellStart"/>
+            <w:r>
+              <w:rPr>
+                <w:rFonts w:ascii="Courier New" w:eastAsia="MS Mincho" w:hAnsi="Courier New" w:cs="Courier New"/>
+                <w:sz w:val="16"/>
+                <w:szCs w:val="16"/>
+                <w:lang w:eastAsia="ja-JP"/>
+              </w:rPr>
+              <w:t>dir</w:t>
+            </w:r>
+            <w:proofErr w:type="spellEnd"/>
+            <w:r>
+              <w:rPr>
+                <w:rFonts w:ascii="Courier New" w:eastAsia="MS Mincho" w:hAnsi="Courier New" w:cs="Courier New"/>
+                <w:sz w:val="16"/>
+                <w:szCs w:val="16"/>
+                <w:lang w:eastAsia="ja-JP"/>
+              </w:rPr>
+              <w:t xml:space="preserve">, keyset, </w:t>
+            </w:r>
+            <w:proofErr w:type="spellStart"/>
+            <w:r>
+              <w:rPr>
+                <w:rFonts w:ascii="Courier New" w:eastAsia="MS Mincho" w:hAnsi="Courier New" w:cs="Courier New"/>
+                <w:sz w:val="16"/>
+                <w:szCs w:val="16"/>
+                <w:lang w:eastAsia="ja-JP"/>
+              </w:rPr>
+              <w:t>cntr</w:t>
+            </w:r>
+            <w:proofErr w:type="spellEnd"/>
+            <w:r>
+              <w:rPr>
+                <w:rFonts w:ascii="Courier New" w:eastAsia="MS Mincho" w:hAnsi="Courier New" w:cs="Courier New"/>
+                <w:sz w:val="16"/>
+                <w:szCs w:val="16"/>
+                <w:lang w:eastAsia="ja-JP"/>
+              </w:rPr>
+              <w:t xml:space="preserve">, </w:t>
+            </w:r>
+            <w:proofErr w:type="spellStart"/>
+            <w:r>
+              <w:rPr>
+                <w:rFonts w:ascii="Courier New" w:eastAsia="MS Mincho" w:hAnsi="Courier New" w:cs="Courier New"/>
+                <w:sz w:val="16"/>
+                <w:szCs w:val="16"/>
+                <w:lang w:eastAsia="ja-JP"/>
+              </w:rPr>
+              <w:t>rawtohex</w:t>
+            </w:r>
+            <w:proofErr w:type="spellEnd"/>
+            <w:r>
+              <w:rPr>
+                <w:rFonts w:ascii="Courier New" w:eastAsia="MS Mincho" w:hAnsi="Courier New" w:cs="Courier New"/>
+                <w:sz w:val="16"/>
+                <w:szCs w:val="16"/>
+                <w:lang w:eastAsia="ja-JP"/>
+              </w:rPr>
+              <w:t>(</w:t>
+            </w:r>
+            <w:proofErr w:type="spellStart"/>
+            <w:r>
+              <w:rPr>
+                <w:rFonts w:ascii="Courier New" w:eastAsia="MS Mincho" w:hAnsi="Courier New" w:cs="Courier New"/>
+                <w:sz w:val="16"/>
+                <w:szCs w:val="16"/>
+                <w:lang w:eastAsia="ja-JP"/>
+              </w:rPr>
+              <w:t>kickey</w:t>
+            </w:r>
+            <w:proofErr w:type="spellEnd"/>
+            <w:r>
+              <w:rPr>
+                <w:rFonts w:ascii="Courier New" w:eastAsia="MS Mincho" w:hAnsi="Courier New" w:cs="Courier New"/>
+                <w:sz w:val="16"/>
+                <w:szCs w:val="16"/>
+                <w:lang w:eastAsia="ja-JP"/>
+              </w:rPr>
+              <w:t xml:space="preserve">), </w:t>
+            </w:r>
+            <w:proofErr w:type="spellStart"/>
+            <w:r>
+              <w:rPr>
+                <w:rFonts w:ascii="Courier New" w:eastAsia="MS Mincho" w:hAnsi="Courier New" w:cs="Courier New"/>
+                <w:sz w:val="16"/>
+                <w:szCs w:val="16"/>
+                <w:lang w:eastAsia="ja-JP"/>
+              </w:rPr>
+              <w:t>rawtohex</w:t>
+            </w:r>
+            <w:proofErr w:type="spellEnd"/>
+            <w:r>
+              <w:rPr>
+                <w:rFonts w:ascii="Courier New" w:eastAsia="MS Mincho" w:hAnsi="Courier New" w:cs="Courier New"/>
+                <w:sz w:val="16"/>
+                <w:szCs w:val="16"/>
+                <w:lang w:eastAsia="ja-JP"/>
+              </w:rPr>
+              <w:t>(</w:t>
+            </w:r>
+            <w:proofErr w:type="spellStart"/>
+            <w:r>
+              <w:rPr>
+                <w:rFonts w:ascii="Courier New" w:eastAsia="MS Mincho" w:hAnsi="Courier New" w:cs="Courier New"/>
+                <w:sz w:val="16"/>
+                <w:szCs w:val="16"/>
+                <w:lang w:eastAsia="ja-JP"/>
+              </w:rPr>
+              <w:t>kidkey</w:t>
+            </w:r>
+            <w:proofErr w:type="spellEnd"/>
+            <w:r>
+              <w:rPr>
+                <w:rFonts w:ascii="Courier New" w:eastAsia="MS Mincho" w:hAnsi="Courier New" w:cs="Courier New"/>
+                <w:sz w:val="16"/>
+                <w:szCs w:val="16"/>
+                <w:lang w:eastAsia="ja-JP"/>
+              </w:rPr>
+              <w:t xml:space="preserve">), </w:t>
+            </w:r>
+            <w:proofErr w:type="spellStart"/>
+            <w:r>
+              <w:rPr>
+                <w:rFonts w:ascii="Courier New" w:eastAsia="MS Mincho" w:hAnsi="Courier New" w:cs="Courier New"/>
+                <w:sz w:val="16"/>
+                <w:szCs w:val="16"/>
+                <w:lang w:eastAsia="ja-JP"/>
+              </w:rPr>
+              <w:t>rawtohex</w:t>
+            </w:r>
+            <w:proofErr w:type="spellEnd"/>
+            <w:r>
+              <w:rPr>
+                <w:rFonts w:ascii="Courier New" w:eastAsia="MS Mincho" w:hAnsi="Courier New" w:cs="Courier New"/>
+                <w:sz w:val="16"/>
+                <w:szCs w:val="16"/>
+                <w:lang w:eastAsia="ja-JP"/>
+              </w:rPr>
+              <w:t>(</w:t>
+            </w:r>
+            <w:proofErr w:type="spellStart"/>
+            <w:r>
+              <w:rPr>
+                <w:rFonts w:ascii="Courier New" w:eastAsia="MS Mincho" w:hAnsi="Courier New" w:cs="Courier New"/>
+                <w:sz w:val="16"/>
+                <w:szCs w:val="16"/>
+                <w:lang w:eastAsia="ja-JP"/>
+              </w:rPr>
+              <w:t>kikkey</w:t>
+            </w:r>
+            <w:proofErr w:type="spellEnd"/>
+            <w:r>
+              <w:rPr>
+                <w:rFonts w:ascii="Courier New" w:eastAsia="MS Mincho" w:hAnsi="Courier New" w:cs="Courier New"/>
+                <w:sz w:val="16"/>
+                <w:szCs w:val="16"/>
+                <w:lang w:eastAsia="ja-JP"/>
+              </w:rPr>
+              <w:t xml:space="preserve">), </w:t>
+            </w:r>
+            <w:proofErr w:type="spellStart"/>
+            <w:r>
+              <w:rPr>
+                <w:rFonts w:ascii="Courier New" w:eastAsia="MS Mincho" w:hAnsi="Courier New" w:cs="Courier New"/>
+                <w:sz w:val="16"/>
+                <w:szCs w:val="16"/>
+                <w:lang w:eastAsia="ja-JP"/>
+              </w:rPr>
+              <w:t>rawtohex</w:t>
+            </w:r>
+            <w:proofErr w:type="spellEnd"/>
+            <w:r>
+              <w:rPr>
+                <w:rFonts w:ascii="Courier New" w:eastAsia="MS Mincho" w:hAnsi="Courier New" w:cs="Courier New"/>
+                <w:sz w:val="16"/>
+                <w:szCs w:val="16"/>
+                <w:lang w:eastAsia="ja-JP"/>
+              </w:rPr>
+              <w:t>(</w:t>
+            </w:r>
+            <w:proofErr w:type="spellStart"/>
+            <w:r>
+              <w:rPr>
+                <w:rFonts w:ascii="Courier New" w:eastAsia="MS Mincho" w:hAnsi="Courier New" w:cs="Courier New"/>
+                <w:sz w:val="16"/>
+                <w:szCs w:val="16"/>
+                <w:lang w:eastAsia="ja-JP"/>
+              </w:rPr>
+              <w:t>chv</w:t>
+            </w:r>
+            <w:proofErr w:type="spellEnd"/>
+            <w:r>
+              <w:rPr>
+                <w:rFonts w:ascii="Courier New" w:eastAsia="MS Mincho" w:hAnsi="Courier New" w:cs="Courier New"/>
+                <w:sz w:val="16"/>
+                <w:szCs w:val="16"/>
+                <w:lang w:eastAsia="ja-JP"/>
+              </w:rPr>
+              <w:t xml:space="preserve">), </w:t>
+            </w:r>
+            <w:proofErr w:type="spellStart"/>
+            <w:r>
+              <w:rPr>
+                <w:rFonts w:ascii="Courier New" w:eastAsia="MS Mincho" w:hAnsi="Courier New" w:cs="Courier New"/>
+                <w:sz w:val="16"/>
+                <w:szCs w:val="16"/>
+                <w:lang w:eastAsia="ja-JP"/>
+              </w:rPr>
+              <w:t>rawtohex</w:t>
+            </w:r>
+            <w:proofErr w:type="spellEnd"/>
+            <w:r>
+              <w:rPr>
+                <w:rFonts w:ascii="Courier New" w:eastAsia="MS Mincho" w:hAnsi="Courier New" w:cs="Courier New"/>
+                <w:sz w:val="16"/>
+                <w:szCs w:val="16"/>
+                <w:lang w:eastAsia="ja-JP"/>
+              </w:rPr>
+              <w:t xml:space="preserve">(dap)FROM </w:t>
+            </w:r>
+            <w:proofErr w:type="spellStart"/>
+            <w:r>
+              <w:rPr>
+                <w:rFonts w:ascii="Courier New" w:eastAsia="MS Mincho" w:hAnsi="Courier New" w:cs="Courier New"/>
+                <w:sz w:val="16"/>
+                <w:szCs w:val="16"/>
+                <w:lang w:eastAsia="ja-JP"/>
+              </w:rPr>
+              <w:t>otacardkey</w:t>
+            </w:r>
+            <w:proofErr w:type="spellEnd"/>
+            <w:r>
+              <w:rPr>
+                <w:rFonts w:ascii="Courier New" w:eastAsia="MS Mincho" w:hAnsi="Courier New" w:cs="Courier New"/>
+                <w:sz w:val="16"/>
+                <w:szCs w:val="16"/>
+                <w:lang w:eastAsia="ja-JP"/>
+              </w:rPr>
+              <w:t xml:space="preserve"> a where </w:t>
+            </w:r>
+            <w:proofErr w:type="spellStart"/>
+            <w:r>
+              <w:rPr>
+                <w:rFonts w:ascii="Courier New" w:eastAsia="MS Mincho" w:hAnsi="Courier New" w:cs="Courier New"/>
+                <w:sz w:val="16"/>
+                <w:szCs w:val="16"/>
+                <w:lang w:eastAsia="ja-JP"/>
+              </w:rPr>
+              <w:t>imsi</w:t>
+            </w:r>
+            <w:proofErr w:type="spellEnd"/>
+            <w:r>
+              <w:rPr>
+                <w:rFonts w:ascii="Courier New" w:eastAsia="MS Mincho" w:hAnsi="Courier New" w:cs="Courier New"/>
+                <w:sz w:val="16"/>
+                <w:szCs w:val="16"/>
+                <w:lang w:eastAsia="ja-JP"/>
+              </w:rPr>
+              <w:t>='340041795924770' ORDER BY keyset;</w:t>
             </w:r>
           </w:p>
         </w:tc>
@@ -6915,14 +7295,34 @@
                 <w:szCs w:val="18"/>
               </w:rPr>
             </w:pPr>
+            <w:proofErr w:type="spellStart"/>
             <w:r>
               <w:rPr>
                 <w:b/>
                 <w:sz w:val="18"/>
                 <w:szCs w:val="18"/>
               </w:rPr>
-              <w:t>Risultati attesi</w:t>
-            </w:r>
+              <w:t>Risultati</w:t>
+            </w:r>
+            <w:proofErr w:type="spellEnd"/>
+            <w:r>
+              <w:rPr>
+                <w:b/>
+                <w:sz w:val="18"/>
+                <w:szCs w:val="18"/>
+              </w:rPr>
+              <w:t xml:space="preserve"> </w:t>
+            </w:r>
+            <w:proofErr w:type="spellStart"/>
+            <w:r>
+              <w:rPr>
+                <w:b/>
+                <w:sz w:val="18"/>
+                <w:szCs w:val="18"/>
+              </w:rPr>
+              <w:t>attesi</w:t>
+            </w:r>
+            <w:proofErr w:type="spellEnd"/>
             <w:r>
               <w:rPr>
                 <w:b/>
@@ -6954,7 +7354,23 @@
                 <w:sz w:val="18"/>
                 <w:szCs w:val="18"/>
               </w:rPr>
-              <w:t>Keys visible in the DB (OtaCardKey) but not visible in the GUI (Card details)</w:t>
+              <w:t>Keys visible in the DB (</w:t>
+            </w:r>
+            <w:proofErr w:type="spellStart"/>
+            <w:r>
+              <w:rPr>
+                <w:sz w:val="18"/>
+                <w:szCs w:val="18"/>
+              </w:rPr>
+              <w:t>OtaCardKey</w:t>
+            </w:r>
+            <w:proofErr w:type="spellEnd"/>
+            <w:r>
+              <w:rPr>
+                <w:sz w:val="18"/>
+                <w:szCs w:val="18"/>
+              </w:rPr>
+              <w:t>) but not visible in the GUI (Card details)</w:t>
             </w:r>
           </w:p>
         </w:tc>
@@ -7070,7 +7486,35 @@
         <w:rPr>
           <w:lang w:val="it-IT"/>
         </w:rPr>
-        <w:t>Consuntivo del tempo di lavoro effettivo e considerazioni riguardo le differenze rispetto alla pianificazione (cap 1.7) (ad esempio Gannt consuntivo).</w:t>
+        <w:t>Consuntivo del tempo di lavoro effettivo e considerazioni riguardo le differenze rispetto alla pianificazione (</w:t>
+      </w:r>
+      <w:proofErr w:type="spellStart"/>
+      <w:r>
+        <w:rPr>
+          <w:lang w:val="it-IT"/>
+        </w:rPr>
+        <w:t>cap</w:t>
+      </w:r>
+      <w:proofErr w:type="spellEnd"/>
+      <w:r>
+        <w:rPr>
+          <w:lang w:val="it-IT"/>
+        </w:rPr>
+        <w:t xml:space="preserve"> 1.7) (ad esempio </w:t>
+      </w:r>
+      <w:proofErr w:type="spellStart"/>
+      <w:r>
+        <w:rPr>
+          <w:lang w:val="it-IT"/>
+        </w:rPr>
+        <w:t>Gannt</w:t>
+      </w:r>
+      <w:proofErr w:type="spellEnd"/>
+      <w:r>
+        <w:rPr>
+          <w:lang w:val="it-IT"/>
+        </w:rPr>
+        <w:t xml:space="preserve"> consuntivo).</w:t>
       </w:r>
     </w:p>
     <w:p>
@@ -7188,8 +7632,16 @@
         <w:rPr>
           <w:lang w:val="it-IT"/>
         </w:rPr>
-        <w:t xml:space="preserve"> ecc</w:t>
-      </w:r>
+        <w:t xml:space="preserve"> </w:t>
+      </w:r>
+      <w:proofErr w:type="spellStart"/>
+      <w:r>
+        <w:rPr>
+          <w:lang w:val="it-IT"/>
+        </w:rPr>
+        <w:t>ecc</w:t>
+      </w:r>
+      <w:proofErr w:type="spellEnd"/>
     </w:p>
     <w:p>
       <w:pPr>
@@ -7238,8 +7690,16 @@
         <w:rPr>
           <w:lang w:val="it-IT"/>
         </w:rPr>
-        <w:t>Cosa ho imparato in questo progetto? ecc</w:t>
-      </w:r>
+        <w:t xml:space="preserve">Cosa ho imparato in questo progetto? </w:t>
+      </w:r>
+      <w:proofErr w:type="spellStart"/>
+      <w:r>
+        <w:rPr>
+          <w:lang w:val="it-IT"/>
+        </w:rPr>
+        <w:t>ecc</w:t>
+      </w:r>
+      <w:proofErr w:type="spellEnd"/>
     </w:p>
     <w:p>
       <w:pPr>
@@ -7265,11 +7725,13 @@
       </w:pPr>
       <w:bookmarkStart w:id="45" w:name="_Toc461179234"/>
       <w:bookmarkStart w:id="46" w:name="_Toc19018630"/>
+      <w:proofErr w:type="spellStart"/>
       <w:r>
         <w:t>Sitografia</w:t>
       </w:r>
       <w:bookmarkEnd w:id="45"/>
       <w:bookmarkEnd w:id="46"/>
+      <w:proofErr w:type="spellEnd"/>
     </w:p>
     <w:p>
       <w:pPr>
@@ -7282,7 +7744,7 @@
           <w:lang w:val="en-IE"/>
         </w:rPr>
       </w:pPr>
-      <w:hyperlink r:id="rId10" w:history="1">
+      <w:hyperlink r:id="rId11" w:history="1">
         <w:r>
           <w:rPr>
             <w:rStyle w:val="Collegamentoipertestuale"/>
@@ -7446,8 +7908,16 @@
         <w:rPr>
           <w:lang w:val="it-IT"/>
         </w:rPr>
-        <w:t>Mandato e/o Qdc</w:t>
-      </w:r>
+        <w:t xml:space="preserve">Mandato e/o </w:t>
+      </w:r>
+      <w:proofErr w:type="spellStart"/>
+      <w:r>
+        <w:rPr>
+          <w:lang w:val="it-IT"/>
+        </w:rPr>
+        <w:t>Qdc</w:t>
+      </w:r>
+      <w:proofErr w:type="spellEnd"/>
     </w:p>
     <w:p>
       <w:pPr>
@@ -7481,10 +7951,10 @@
       </w:pPr>
     </w:p>
     <w:sectPr>
-      <w:headerReference w:type="default" r:id="rId11"/>
-      <w:footerReference w:type="default" r:id="rId12"/>
-      <w:headerReference w:type="first" r:id="rId13"/>
-      <w:footerReference w:type="first" r:id="rId14"/>
+      <w:headerReference w:type="default" r:id="rId12"/>
+      <w:footerReference w:type="default" r:id="rId13"/>
+      <w:headerReference w:type="first" r:id="rId14"/>
+      <w:footerReference w:type="first" r:id="rId15"/>
       <w:pgSz w:w="11906" w:h="16838"/>
       <w:pgMar w:top="1985" w:right="1134" w:bottom="1418" w:left="1134" w:header="567" w:footer="567" w:gutter="0"/>
       <w:pgNumType w:start="1"/>
@@ -7822,8 +8292,16 @@
             <w:rPr>
               <w:lang w:val="it-IT"/>
             </w:rPr>
-            <w:t>Ugo Bernasconi</w:t>
+            <w:t xml:space="preserve">Ugo </w:t>
           </w:r>
+          <w:proofErr w:type="spellStart"/>
+          <w:r>
+            <w:rPr>
+              <w:lang w:val="it-IT"/>
+            </w:rPr>
+            <w:t>Bernasconi</w:t>
+          </w:r>
+          <w:proofErr w:type="spellEnd"/>
         </w:p>
       </w:tc>
     </w:tr>
@@ -8074,7 +8552,7 @@
               <w:noProof/>
               <w:snapToGrid w:val="0"/>
             </w:rPr>
-            <w:t>7</w:t>
+            <w:t>14</w:t>
           </w:r>
           <w:r>
             <w:rPr>
@@ -8117,7 +8595,7 @@
               <w:noProof/>
               <w:snapToGrid w:val="0"/>
             </w:rPr>
-            <w:t>13</w:t>
+            <w:t>14</w:t>
           </w:r>
           <w:r>
             <w:rPr>
@@ -12361,6 +12839,7 @@
     <w:rsid w:val="00CD013D"/>
     <w:rsid w:val="00D63F00"/>
     <w:rsid w:val="00F36E03"/>
+    <w:rsid w:val="00F374A1"/>
   </w:rsids>
   <m:mathPr>
     <m:mathFont m:val="Cambria Math"/>
@@ -13122,7 +13601,7 @@
 </file>
 
 <file path=customXml/itemProps1.xml><?xml version="1.0" encoding="utf-8"?>
-<ds:datastoreItem xmlns:ds="http://schemas.openxmlformats.org/officeDocument/2006/customXml" ds:itemID="{BC82F8C0-D060-40BE-8FDD-95E84D90A3BA}">
+<ds:datastoreItem xmlns:ds="http://schemas.openxmlformats.org/officeDocument/2006/customXml" ds:itemID="{8B911F6E-F063-4936-95CD-9652C860AE04}">
   <ds:schemaRefs>
     <ds:schemaRef ds:uri="http://schemas.openxmlformats.org/officeDocument/2006/bibliography"/>
   </ds:schemaRefs>

</xml_diff>

<commit_message>
doc - Progettazione architettura e Gantt aggiornato
</commit_message>
<xml_diff>
--- a/Documentazione/Documentazione_GestioneEsercizi.docx
+++ b/Documentazione/Documentazione_GestioneEsercizi.docx
@@ -25,7 +25,6 @@
         <w:dataBinding w:prefixMappings="xmlns:ns0='http://purl.org/dc/elements/1.1/' xmlns:ns1='http://schemas.openxmlformats.org/package/2006/metadata/core-properties' " w:xpath="/ns1:coreProperties[1]/ns0:title[1]" w:storeItemID="{6C3C8BC8-F283-45AE-878A-BAB7291924A1}"/>
         <w:text/>
       </w:sdtPr>
-      <w:sdtEndPr/>
       <w:sdtContent>
         <w:p>
           <w:pPr>
@@ -2636,7 +2635,6 @@
           <w:dataBinding w:prefixMappings="xmlns:ns0='http://purl.org/dc/elements/1.1/' xmlns:ns1='http://schemas.openxmlformats.org/package/2006/metadata/core-properties' " w:xpath="/ns1:coreProperties[1]/ns0:creator[1]" w:storeItemID="{6C3C8BC8-F283-45AE-878A-BAB7291924A1}"/>
           <w:text/>
         </w:sdtPr>
-        <w:sdtEndPr/>
         <w:sdtContent>
           <w:r>
             <w:rPr>
@@ -2662,16 +2660,8 @@
         <w:rPr>
           <w:lang w:val="it-IT"/>
         </w:rPr>
-        <w:t xml:space="preserve">Superiore professionale: Ugo </w:t>
-      </w:r>
-      <w:proofErr w:type="spellStart"/>
-      <w:r>
-        <w:rPr>
-          <w:lang w:val="it-IT"/>
-        </w:rPr>
-        <w:t>Bernasconi</w:t>
-      </w:r>
-      <w:proofErr w:type="spellEnd"/>
+        <w:t>Superiore professionale: Ugo Bernasconi</w:t>
+      </w:r>
     </w:p>
     <w:p>
       <w:pPr>
@@ -2733,32 +2723,17 @@
         <w:pStyle w:val="Titolo2"/>
       </w:pPr>
       <w:bookmarkStart w:id="2" w:name="_Toc19018603"/>
-      <w:proofErr w:type="spellStart"/>
       <w:r>
         <w:t>Abstract</w:t>
       </w:r>
       <w:bookmarkEnd w:id="2"/>
-      <w:proofErr w:type="spellEnd"/>
       <w:r>
         <w:t xml:space="preserve"> </w:t>
       </w:r>
     </w:p>
     <w:p>
-      <w:proofErr w:type="gramStart"/>
-      <w:r>
-        <w:t>E’</w:t>
-      </w:r>
-      <w:proofErr w:type="gramEnd"/>
-      <w:r>
-        <w:t xml:space="preserve"> una breve e accurata rappresentazione dei contenuti di un documento, senza notazioni critiche o valutazioni. Lo scopo di un </w:t>
-      </w:r>
-      <w:proofErr w:type="spellStart"/>
-      <w:r>
-        <w:t>abstract</w:t>
-      </w:r>
-      <w:proofErr w:type="spellEnd"/>
-      <w:r>
-        <w:t xml:space="preserve"> efficace dovrebbe essere quello di far conoscere all’utente il contenuto di base di un documento e metterlo nella condizione di decidere se risponde ai suoi interessi e se è opportuno il ricorso al documento originale.</w:t>
+      <w:r>
+        <w:t>E’ una breve e accurata rappresentazione dei contenuti di un documento, senza notazioni critiche o valutazioni. Lo scopo di un abstract efficace dovrebbe essere quello di far conoscere all’utente il contenuto di base di un documento e metterlo nella condizione di decidere se risponde ai suoi interessi e se è opportuno il ricorso al documento originale.</w:t>
       </w:r>
     </w:p>
     <w:p/>
@@ -3062,21 +3037,7 @@
         <w:rPr>
           <w:lang w:val="it-IT"/>
         </w:rPr>
-        <w:t xml:space="preserve">il sistema funzionerà in modo che sia </w:t>
-      </w:r>
-      <w:proofErr w:type="spellStart"/>
-      <w:r>
-        <w:rPr>
-          <w:lang w:val="it-IT"/>
-        </w:rPr>
-        <w:t>user-friendly</w:t>
-      </w:r>
-      <w:proofErr w:type="spellEnd"/>
-      <w:r>
-        <w:rPr>
-          <w:lang w:val="it-IT"/>
-        </w:rPr>
-        <w:t xml:space="preserve"> e che più docenti potranno usarlo.</w:t>
+        <w:t>il sistema funzionerà in modo che sia user-friendly e che più docenti potranno usarlo.</w:t>
       </w:r>
     </w:p>
     <w:p>
@@ -5344,13 +5305,13 @@
           <wp:anchor distT="0" distB="0" distL="114300" distR="114300" simplePos="0" relativeHeight="251658240" behindDoc="0" locked="0" layoutInCell="1" allowOverlap="1">
             <wp:simplePos x="0" y="0"/>
             <wp:positionH relativeFrom="margin">
-              <wp:align>center</wp:align>
+              <wp:posOffset>-948690</wp:posOffset>
             </wp:positionH>
             <wp:positionV relativeFrom="paragraph">
-              <wp:posOffset>2667000</wp:posOffset>
+              <wp:posOffset>2724785</wp:posOffset>
             </wp:positionV>
-            <wp:extent cx="8007350" cy="3102610"/>
-            <wp:effectExtent l="0" t="5080" r="7620" b="7620"/>
+            <wp:extent cx="8007350" cy="2990215"/>
+            <wp:effectExtent l="0" t="6033" r="6668" b="6667"/>
             <wp:wrapTopAndBottom/>
             <wp:docPr id="52" name="Immagine 52"/>
             <wp:cNvGraphicFramePr>
@@ -5380,7 +5341,7 @@
                   <pic:spPr bwMode="auto">
                     <a:xfrm rot="16200000">
                       <a:off x="0" y="0"/>
-                      <a:ext cx="8007350" cy="3102610"/>
+                      <a:ext cx="8007350" cy="2990215"/>
                     </a:xfrm>
                     <a:prstGeom prst="rect">
                       <a:avLst/>
@@ -5490,40 +5451,18 @@
           <w:lang w:val="it-IT"/>
         </w:rPr>
       </w:pPr>
-      <w:proofErr w:type="spellStart"/>
-      <w:r>
-        <w:rPr>
-          <w:lang w:val="it-IT"/>
-        </w:rPr>
-        <w:t>GitHub</w:t>
-      </w:r>
-      <w:proofErr w:type="spellEnd"/>
-      <w:r>
-        <w:rPr>
-          <w:lang w:val="it-IT"/>
-        </w:rPr>
-        <w:t xml:space="preserve"> Desktop 2.1.3</w:t>
+      <w:r>
+        <w:rPr>
+          <w:lang w:val="it-IT"/>
+        </w:rPr>
+        <w:t>GitHub Desktop 2.1.3</w:t>
       </w:r>
       <w:r>
         <w:rPr>
           <w:lang w:val="it-IT"/>
         </w:rPr>
         <w:br/>
-        <w:t xml:space="preserve">Gestione del sistema di </w:t>
-      </w:r>
-      <w:proofErr w:type="spellStart"/>
-      <w:r>
-        <w:rPr>
-          <w:lang w:val="it-IT"/>
-        </w:rPr>
-        <w:t>versioning</w:t>
-      </w:r>
-      <w:proofErr w:type="spellEnd"/>
-      <w:r>
-        <w:rPr>
-          <w:lang w:val="it-IT"/>
-        </w:rPr>
-        <w:t xml:space="preserve"> del progetto.</w:t>
+        <w:t>Gestione del sistema di versioning del progetto.</w:t>
       </w:r>
     </w:p>
     <w:p>
@@ -5598,21 +5537,7 @@
           <w:lang w:val="it-IT"/>
         </w:rPr>
         <w:br/>
-        <w:t xml:space="preserve">Realizzazione del diagramma di </w:t>
-      </w:r>
-      <w:proofErr w:type="spellStart"/>
-      <w:r>
-        <w:rPr>
-          <w:lang w:val="it-IT"/>
-        </w:rPr>
-        <w:t>Gantt</w:t>
-      </w:r>
-      <w:proofErr w:type="spellEnd"/>
-      <w:r>
-        <w:rPr>
-          <w:lang w:val="it-IT"/>
-        </w:rPr>
-        <w:t>.</w:t>
+        <w:t>Realizzazione del diagramma di Gantt.</w:t>
       </w:r>
     </w:p>
     <w:p>
@@ -5674,19 +5599,11 @@
           <w:lang w:val="it-IT"/>
         </w:rPr>
       </w:pPr>
-      <w:proofErr w:type="spellStart"/>
-      <w:r>
-        <w:rPr>
-          <w:lang w:val="it-IT"/>
-        </w:rPr>
-        <w:t>StarUML</w:t>
-      </w:r>
-      <w:proofErr w:type="spellEnd"/>
-      <w:r>
-        <w:rPr>
-          <w:lang w:val="it-IT"/>
-        </w:rPr>
-        <w:t xml:space="preserve"> 3.1.0 </w:t>
+      <w:r>
+        <w:rPr>
+          <w:lang w:val="it-IT"/>
+        </w:rPr>
+        <w:t xml:space="preserve">StarUML 3.1.0 </w:t>
       </w:r>
       <w:r>
         <w:rPr>
@@ -5736,21 +5653,7 @@
         <w:rPr>
           <w:lang w:val="it-IT"/>
         </w:rPr>
-        <w:t xml:space="preserve">HP </w:t>
-      </w:r>
-      <w:proofErr w:type="spellStart"/>
-      <w:r>
-        <w:rPr>
-          <w:lang w:val="it-IT"/>
-        </w:rPr>
-        <w:t>Envy</w:t>
-      </w:r>
-      <w:proofErr w:type="spellEnd"/>
-      <w:r>
-        <w:rPr>
-          <w:lang w:val="it-IT"/>
-        </w:rPr>
-        <w:t xml:space="preserve"> Notebook</w:t>
+        <w:t>HP Envy Notebook</w:t>
       </w:r>
     </w:p>
     <w:p>
@@ -5910,31 +5813,65 @@
         <w:rPr>
           <w:lang w:val="it-IT"/>
         </w:rPr>
-        <w:t>In questo capitolo viene spiegato il ciclo di vita del prodotto e il suo comportamento in conseguenza di determinate azioni. Ciò è stato schematizzato in un diagramma di flusso dei dati.</w:t>
-      </w:r>
-    </w:p>
-    <w:p>
-      <w:pPr>
-        <w:rPr>
-          <w:lang w:val="it-IT"/>
-        </w:rPr>
-      </w:pPr>
-    </w:p>
-    <w:p>
-      <w:pPr>
-        <w:rPr>
-          <w:lang w:val="it-IT"/>
-        </w:rPr>
-      </w:pPr>
+        <w:t xml:space="preserve">In questo capitolo viene spiegata la </w:t>
+      </w:r>
+      <w:r>
+        <w:rPr>
+          <w:lang w:val="it-IT"/>
+        </w:rPr>
+        <w:t>struttura generale del sistema, i</w:t>
+      </w:r>
+      <w:r>
+        <w:rPr>
+          <w:lang w:val="it-IT"/>
+        </w:rPr>
+        <w:t xml:space="preserve">n particolare </w:t>
+      </w:r>
+      <w:r>
+        <w:rPr>
+          <w:lang w:val="it-IT"/>
+        </w:rPr>
+        <w:t>l’architettura del progetto e il diagramma delle classi.</w:t>
+      </w:r>
+      <w:r>
+        <w:rPr>
+          <w:lang w:val="it-IT"/>
+        </w:rPr>
+        <w:t xml:space="preserve"> </w:t>
+      </w:r>
+    </w:p>
+    <w:p>
+      <w:pPr>
+        <w:rPr>
+          <w:lang w:val="it-IT"/>
+        </w:rPr>
+      </w:pPr>
+      <w:r>
+        <w:rPr>
+          <w:lang w:val="it-IT"/>
+        </w:rPr>
+        <w:t xml:space="preserve">Il programma è sviluppato in C# utilizzando il pattern MVVM, ma ci sono altri componenti per semplificare il lavoro che sono spiegati </w:t>
+      </w:r>
+      <w:r>
+        <w:rPr>
+          <w:lang w:val="it-IT"/>
+        </w:rPr>
+        <w:t xml:space="preserve">nel capitolo di implementazione. La struttura del progetto parte da una Soluzione Vuota </w:t>
+      </w:r>
+      <w:r>
+        <w:rPr>
+          <w:lang w:val="it-IT"/>
+        </w:rPr>
+        <w:t xml:space="preserve">che contiene </w:t>
+      </w:r>
+      <w:r>
+        <w:rPr>
+          <w:lang w:val="it-IT"/>
+        </w:rPr>
+        <w:t>un’app WPF dove vengono gestite le interfacce e una libreria di classi in cui vengono gestiti i dati.</w:t>
+      </w:r>
       <w:bookmarkStart w:id="18" w:name="_GoBack"/>
       <w:bookmarkEnd w:id="18"/>
-    </w:p>
-    <w:p>
-      <w:pPr>
-        <w:rPr>
-          <w:lang w:val="it-IT"/>
-        </w:rPr>
-      </w:pPr>
     </w:p>
     <w:p>
       <w:pPr>
@@ -6074,22 +6011,29 @@
         <w:rPr>
           <w:lang w:val="it-IT"/>
         </w:rPr>
-        <w:t xml:space="preserve">vate durante la fase di analisi e realizzata tramite </w:t>
-      </w:r>
-      <w:proofErr w:type="spellStart"/>
-      <w:r>
-        <w:rPr>
-          <w:lang w:val="it-IT"/>
-        </w:rPr>
-        <w:t>mockups</w:t>
-      </w:r>
-      <w:proofErr w:type="spellEnd"/>
-      <w:r>
-        <w:rPr>
-          <w:lang w:val="it-IT"/>
-        </w:rPr>
-        <w:t>.</w:t>
-      </w:r>
+        <w:t>vate durante la fase di analisi e realizzata tramite mockups.</w:t>
+      </w:r>
+    </w:p>
+    <w:p>
+      <w:pPr>
+        <w:rPr>
+          <w:lang w:val="it-IT"/>
+        </w:rPr>
+      </w:pPr>
+    </w:p>
+    <w:p>
+      <w:pPr>
+        <w:rPr>
+          <w:lang w:val="it-IT"/>
+        </w:rPr>
+      </w:pPr>
+    </w:p>
+    <w:p>
+      <w:pPr>
+        <w:rPr>
+          <w:lang w:val="it-IT"/>
+        </w:rPr>
+      </w:pPr>
     </w:p>
     <w:p>
       <w:pPr>
@@ -6098,6 +6042,7 @@
       <w:bookmarkStart w:id="23" w:name="_Toc429059812"/>
       <w:bookmarkStart w:id="24" w:name="_Toc19018617"/>
       <w:r>
+        <w:lastRenderedPageBreak/>
         <w:t>Design procedurale</w:t>
       </w:r>
       <w:bookmarkEnd w:id="23"/>
@@ -6113,145 +6058,7 @@
         <w:rPr>
           <w:lang w:val="it-IT"/>
         </w:rPr>
-        <w:t xml:space="preserve">Descrive i concetti </w:t>
-      </w:r>
-      <w:r>
-        <w:rPr>
-          <w:lang w:val="it-IT"/>
-        </w:rPr>
-        <w:t>dettagliati dell’architettura/sviluppo</w:t>
-      </w:r>
-      <w:r>
-        <w:rPr>
-          <w:lang w:val="it-IT"/>
-        </w:rPr>
-        <w:t xml:space="preserve"> utilizzando ad esempio:</w:t>
-      </w:r>
-    </w:p>
-    <w:p>
-      <w:pPr>
-        <w:numPr>
-          <w:ilvl w:val="0"/>
-          <w:numId w:val="11"/>
-        </w:numPr>
-        <w:rPr>
-          <w:lang w:val="it-IT"/>
-        </w:rPr>
-      </w:pPr>
-      <w:r>
-        <w:rPr>
-          <w:lang w:val="it-IT"/>
-        </w:rPr>
-        <w:lastRenderedPageBreak/>
-        <w:t>Diagrammi di flusso e Nassi.</w:t>
-      </w:r>
-    </w:p>
-    <w:p>
-      <w:pPr>
-        <w:numPr>
-          <w:ilvl w:val="0"/>
-          <w:numId w:val="11"/>
-        </w:numPr>
-        <w:rPr>
-          <w:lang w:val="it-IT"/>
-        </w:rPr>
-      </w:pPr>
-      <w:r>
-        <w:rPr>
-          <w:lang w:val="it-IT"/>
-        </w:rPr>
-        <w:t>Tabelle.</w:t>
-      </w:r>
-    </w:p>
-    <w:p>
-      <w:pPr>
-        <w:numPr>
-          <w:ilvl w:val="0"/>
-          <w:numId w:val="11"/>
-        </w:numPr>
-        <w:rPr>
-          <w:lang w:val="it-IT"/>
-        </w:rPr>
-      </w:pPr>
-      <w:r>
-        <w:rPr>
-          <w:lang w:val="it-IT"/>
-        </w:rPr>
-        <w:t>Classi e metodi.</w:t>
-      </w:r>
-    </w:p>
-    <w:p>
-      <w:pPr>
-        <w:numPr>
-          <w:ilvl w:val="0"/>
-          <w:numId w:val="11"/>
-        </w:numPr>
-        <w:rPr>
-          <w:lang w:val="it-IT"/>
-        </w:rPr>
-      </w:pPr>
-      <w:r>
-        <w:rPr>
-          <w:lang w:val="it-IT"/>
-        </w:rPr>
-        <w:t xml:space="preserve">Tabelle di </w:t>
-      </w:r>
-      <w:proofErr w:type="spellStart"/>
-      <w:r>
-        <w:rPr>
-          <w:lang w:val="it-IT"/>
-        </w:rPr>
-        <w:t>routing</w:t>
-      </w:r>
-      <w:proofErr w:type="spellEnd"/>
-    </w:p>
-    <w:p>
-      <w:pPr>
-        <w:numPr>
-          <w:ilvl w:val="0"/>
-          <w:numId w:val="11"/>
-        </w:numPr>
-        <w:rPr>
-          <w:lang w:val="it-IT"/>
-        </w:rPr>
-      </w:pPr>
-      <w:r>
-        <w:rPr>
-          <w:lang w:val="it-IT"/>
-        </w:rPr>
-        <w:t>Diritti di accesso a condivisioni …</w:t>
-      </w:r>
-    </w:p>
-    <w:p>
-      <w:pPr>
-        <w:rPr>
-          <w:lang w:val="it-IT"/>
-        </w:rPr>
-      </w:pPr>
-    </w:p>
-    <w:p>
-      <w:pPr>
-        <w:rPr>
-          <w:lang w:val="it-IT"/>
-        </w:rPr>
-      </w:pPr>
-      <w:r>
-        <w:rPr>
-          <w:lang w:val="it-IT"/>
-        </w:rPr>
-        <w:t>Questi</w:t>
-      </w:r>
-      <w:r>
-        <w:rPr>
-          <w:lang w:val="it-IT"/>
-        </w:rPr>
-        <w:t xml:space="preserve"> documenti permetteranno di rappresentare i dettagli procedurali </w:t>
-      </w:r>
-      <w:r>
-        <w:rPr>
-          <w:lang w:val="it-IT"/>
-        </w:rPr>
-        <w:t>per la realizzazione del prodotto.</w:t>
+        <w:t>In questo capitolo viene spiegato il ciclo di vita del prodotto e il suo comportamento in conseguenza di determinate azioni. Ciò è stato schematizzato in un diagramma di flusso dei dati.</w:t>
       </w:r>
     </w:p>
     <w:p>
@@ -6299,15 +6106,7 @@
     </w:p>
     <w:p>
       <w:r>
-        <w:t>In questa parte è richiesto l’inserimento di codice sorgente/</w:t>
-      </w:r>
-      <w:proofErr w:type="spellStart"/>
-      <w:r>
-        <w:t>print</w:t>
-      </w:r>
-      <w:proofErr w:type="spellEnd"/>
-      <w:r>
-        <w:t xml:space="preserve"> screen di maschere solamente per quei passaggi particolarmente significativi e/o critici.</w:t>
+        <w:t>In questa parte è richiesto l’inserimento di codice sorgente/print screen di maschere solamente per quei passaggi particolarmente significativi e/o critici.</w:t>
       </w:r>
     </w:p>
     <w:p>
@@ -6323,6 +6122,11 @@
     <w:p>
       <w:r>
         <w:t>Per eventuali dettagli si possono inserire riferimenti ai diari.</w:t>
+      </w:r>
+    </w:p>
+    <w:p>
+      <w:r>
+        <w:br w:type="page"/>
       </w:r>
     </w:p>
     <w:p>
@@ -6338,6 +6142,7 @@
         <w:rPr>
           <w:lang w:val="it-IT"/>
         </w:rPr>
+        <w:lastRenderedPageBreak/>
         <w:t>Test</w:t>
       </w:r>
       <w:bookmarkEnd w:id="27"/>
@@ -6432,7 +6237,6 @@
                 <w:lang w:val="en-GB" w:eastAsia="en-US"/>
               </w:rPr>
             </w:pPr>
-            <w:proofErr w:type="spellStart"/>
             <w:r>
               <w:rPr>
                 <w:b/>
@@ -6442,7 +6246,6 @@
               </w:rPr>
               <w:t>Riferimento</w:t>
             </w:r>
-            <w:proofErr w:type="spellEnd"/>
             <w:r>
               <w:rPr>
                 <w:sz w:val="18"/>
@@ -6574,7 +6377,6 @@
                 <w:szCs w:val="18"/>
               </w:rPr>
             </w:pPr>
-            <w:proofErr w:type="spellStart"/>
             <w:r>
               <w:rPr>
                 <w:b/>
@@ -6583,7 +6385,6 @@
               </w:rPr>
               <w:t>Descrizione</w:t>
             </w:r>
-            <w:proofErr w:type="spellEnd"/>
             <w:r>
               <w:rPr>
                 <w:b/>
@@ -6638,7 +6439,6 @@
                 <w:szCs w:val="18"/>
               </w:rPr>
             </w:pPr>
-            <w:proofErr w:type="spellStart"/>
             <w:r>
               <w:rPr>
                 <w:b/>
@@ -6647,7 +6447,6 @@
               </w:rPr>
               <w:t>Prerequisiti</w:t>
             </w:r>
-            <w:proofErr w:type="spellEnd"/>
             <w:r>
               <w:rPr>
                 <w:b/>
@@ -6681,7 +6480,6 @@
               </w:rPr>
               <w:t xml:space="preserve">Store on local PC: Profile_1.2.001.xml (appendix </w:t>
             </w:r>
-            <w:proofErr w:type="spellStart"/>
             <w:r>
               <w:rPr>
                 <w:sz w:val="18"/>
@@ -6690,7 +6488,6 @@
               </w:rPr>
               <w:t>n_n</w:t>
             </w:r>
-            <w:proofErr w:type="spellEnd"/>
             <w:r>
               <w:rPr>
                 <w:sz w:val="18"/>
@@ -6698,7 +6495,6 @@
               </w:rPr>
               <w:t xml:space="preserve">) and Cards_1.2.001.txt (appendix </w:t>
             </w:r>
-            <w:proofErr w:type="spellStart"/>
             <w:r>
               <w:rPr>
                 <w:sz w:val="18"/>
@@ -6707,7 +6503,6 @@
               </w:rPr>
               <w:t>n_n</w:t>
             </w:r>
-            <w:proofErr w:type="spellEnd"/>
             <w:r>
               <w:rPr>
                 <w:sz w:val="18"/>
@@ -6752,7 +6547,6 @@
                 <w:szCs w:val="18"/>
               </w:rPr>
             </w:pPr>
-            <w:proofErr w:type="spellStart"/>
             <w:r>
               <w:rPr>
                 <w:b/>
@@ -6761,7 +6555,6 @@
               </w:rPr>
               <w:t>Procedura</w:t>
             </w:r>
-            <w:proofErr w:type="spellEnd"/>
             <w:r>
               <w:rPr>
                 <w:b/>
@@ -6928,23 +6721,7 @@
                 <w:szCs w:val="18"/>
               </w:rPr>
               <w:br/>
-              <w:t xml:space="preserve">Click the </w:t>
-            </w:r>
-            <w:proofErr w:type="spellStart"/>
-            <w:r>
-              <w:rPr>
-                <w:sz w:val="18"/>
-                <w:szCs w:val="18"/>
-              </w:rPr>
-              <w:t>imsi</w:t>
-            </w:r>
-            <w:proofErr w:type="spellEnd"/>
-            <w:r>
-              <w:rPr>
-                <w:sz w:val="18"/>
-                <w:szCs w:val="18"/>
-              </w:rPr>
-              <w:t xml:space="preserve"> card link</w:t>
+              <w:t>Click the imsi card link</w:t>
             </w:r>
             <w:r>
               <w:rPr>
@@ -6992,287 +6769,7 @@
                 <w:szCs w:val="16"/>
                 <w:lang w:eastAsia="ja-JP"/>
               </w:rPr>
-              <w:t xml:space="preserve">SELECT </w:t>
-            </w:r>
-            <w:proofErr w:type="spellStart"/>
-            <w:r>
-              <w:rPr>
-                <w:rFonts w:ascii="Courier New" w:eastAsia="MS Mincho" w:hAnsi="Courier New" w:cs="Courier New"/>
-                <w:sz w:val="16"/>
-                <w:szCs w:val="16"/>
-                <w:lang w:eastAsia="ja-JP"/>
-              </w:rPr>
-              <w:t>imsi</w:t>
-            </w:r>
-            <w:proofErr w:type="spellEnd"/>
-            <w:r>
-              <w:rPr>
-                <w:rFonts w:ascii="Courier New" w:eastAsia="MS Mincho" w:hAnsi="Courier New" w:cs="Courier New"/>
-                <w:sz w:val="16"/>
-                <w:szCs w:val="16"/>
-                <w:lang w:eastAsia="ja-JP"/>
-              </w:rPr>
-              <w:t xml:space="preserve">, </w:t>
-            </w:r>
-            <w:proofErr w:type="spellStart"/>
-            <w:r>
-              <w:rPr>
-                <w:rFonts w:ascii="Courier New" w:eastAsia="MS Mincho" w:hAnsi="Courier New" w:cs="Courier New"/>
-                <w:sz w:val="16"/>
-                <w:szCs w:val="16"/>
-                <w:lang w:eastAsia="ja-JP"/>
-              </w:rPr>
-              <w:t>dir</w:t>
-            </w:r>
-            <w:proofErr w:type="spellEnd"/>
-            <w:r>
-              <w:rPr>
-                <w:rFonts w:ascii="Courier New" w:eastAsia="MS Mincho" w:hAnsi="Courier New" w:cs="Courier New"/>
-                <w:sz w:val="16"/>
-                <w:szCs w:val="16"/>
-                <w:lang w:eastAsia="ja-JP"/>
-              </w:rPr>
-              <w:t xml:space="preserve">, keyset, </w:t>
-            </w:r>
-            <w:proofErr w:type="spellStart"/>
-            <w:r>
-              <w:rPr>
-                <w:rFonts w:ascii="Courier New" w:eastAsia="MS Mincho" w:hAnsi="Courier New" w:cs="Courier New"/>
-                <w:sz w:val="16"/>
-                <w:szCs w:val="16"/>
-                <w:lang w:eastAsia="ja-JP"/>
-              </w:rPr>
-              <w:t>cntr</w:t>
-            </w:r>
-            <w:proofErr w:type="spellEnd"/>
-            <w:r>
-              <w:rPr>
-                <w:rFonts w:ascii="Courier New" w:eastAsia="MS Mincho" w:hAnsi="Courier New" w:cs="Courier New"/>
-                <w:sz w:val="16"/>
-                <w:szCs w:val="16"/>
-                <w:lang w:eastAsia="ja-JP"/>
-              </w:rPr>
-              <w:t xml:space="preserve">, </w:t>
-            </w:r>
-            <w:proofErr w:type="spellStart"/>
-            <w:r>
-              <w:rPr>
-                <w:rFonts w:ascii="Courier New" w:eastAsia="MS Mincho" w:hAnsi="Courier New" w:cs="Courier New"/>
-                <w:sz w:val="16"/>
-                <w:szCs w:val="16"/>
-                <w:lang w:eastAsia="ja-JP"/>
-              </w:rPr>
-              <w:t>rawtohex</w:t>
-            </w:r>
-            <w:proofErr w:type="spellEnd"/>
-            <w:r>
-              <w:rPr>
-                <w:rFonts w:ascii="Courier New" w:eastAsia="MS Mincho" w:hAnsi="Courier New" w:cs="Courier New"/>
-                <w:sz w:val="16"/>
-                <w:szCs w:val="16"/>
-                <w:lang w:eastAsia="ja-JP"/>
-              </w:rPr>
-              <w:t>(</w:t>
-            </w:r>
-            <w:proofErr w:type="spellStart"/>
-            <w:r>
-              <w:rPr>
-                <w:rFonts w:ascii="Courier New" w:eastAsia="MS Mincho" w:hAnsi="Courier New" w:cs="Courier New"/>
-                <w:sz w:val="16"/>
-                <w:szCs w:val="16"/>
-                <w:lang w:eastAsia="ja-JP"/>
-              </w:rPr>
-              <w:t>kickey</w:t>
-            </w:r>
-            <w:proofErr w:type="spellEnd"/>
-            <w:r>
-              <w:rPr>
-                <w:rFonts w:ascii="Courier New" w:eastAsia="MS Mincho" w:hAnsi="Courier New" w:cs="Courier New"/>
-                <w:sz w:val="16"/>
-                <w:szCs w:val="16"/>
-                <w:lang w:eastAsia="ja-JP"/>
-              </w:rPr>
-              <w:t xml:space="preserve">), </w:t>
-            </w:r>
-            <w:proofErr w:type="spellStart"/>
-            <w:r>
-              <w:rPr>
-                <w:rFonts w:ascii="Courier New" w:eastAsia="MS Mincho" w:hAnsi="Courier New" w:cs="Courier New"/>
-                <w:sz w:val="16"/>
-                <w:szCs w:val="16"/>
-                <w:lang w:eastAsia="ja-JP"/>
-              </w:rPr>
-              <w:t>rawtohex</w:t>
-            </w:r>
-            <w:proofErr w:type="spellEnd"/>
-            <w:r>
-              <w:rPr>
-                <w:rFonts w:ascii="Courier New" w:eastAsia="MS Mincho" w:hAnsi="Courier New" w:cs="Courier New"/>
-                <w:sz w:val="16"/>
-                <w:szCs w:val="16"/>
-                <w:lang w:eastAsia="ja-JP"/>
-              </w:rPr>
-              <w:t>(</w:t>
-            </w:r>
-            <w:proofErr w:type="spellStart"/>
-            <w:r>
-              <w:rPr>
-                <w:rFonts w:ascii="Courier New" w:eastAsia="MS Mincho" w:hAnsi="Courier New" w:cs="Courier New"/>
-                <w:sz w:val="16"/>
-                <w:szCs w:val="16"/>
-                <w:lang w:eastAsia="ja-JP"/>
-              </w:rPr>
-              <w:t>kidkey</w:t>
-            </w:r>
-            <w:proofErr w:type="spellEnd"/>
-            <w:r>
-              <w:rPr>
-                <w:rFonts w:ascii="Courier New" w:eastAsia="MS Mincho" w:hAnsi="Courier New" w:cs="Courier New"/>
-                <w:sz w:val="16"/>
-                <w:szCs w:val="16"/>
-                <w:lang w:eastAsia="ja-JP"/>
-              </w:rPr>
-              <w:t xml:space="preserve">), </w:t>
-            </w:r>
-            <w:proofErr w:type="spellStart"/>
-            <w:r>
-              <w:rPr>
-                <w:rFonts w:ascii="Courier New" w:eastAsia="MS Mincho" w:hAnsi="Courier New" w:cs="Courier New"/>
-                <w:sz w:val="16"/>
-                <w:szCs w:val="16"/>
-                <w:lang w:eastAsia="ja-JP"/>
-              </w:rPr>
-              <w:t>rawtohex</w:t>
-            </w:r>
-            <w:proofErr w:type="spellEnd"/>
-            <w:r>
-              <w:rPr>
-                <w:rFonts w:ascii="Courier New" w:eastAsia="MS Mincho" w:hAnsi="Courier New" w:cs="Courier New"/>
-                <w:sz w:val="16"/>
-                <w:szCs w:val="16"/>
-                <w:lang w:eastAsia="ja-JP"/>
-              </w:rPr>
-              <w:t>(</w:t>
-            </w:r>
-            <w:proofErr w:type="spellStart"/>
-            <w:r>
-              <w:rPr>
-                <w:rFonts w:ascii="Courier New" w:eastAsia="MS Mincho" w:hAnsi="Courier New" w:cs="Courier New"/>
-                <w:sz w:val="16"/>
-                <w:szCs w:val="16"/>
-                <w:lang w:eastAsia="ja-JP"/>
-              </w:rPr>
-              <w:t>kikkey</w:t>
-            </w:r>
-            <w:proofErr w:type="spellEnd"/>
-            <w:r>
-              <w:rPr>
-                <w:rFonts w:ascii="Courier New" w:eastAsia="MS Mincho" w:hAnsi="Courier New" w:cs="Courier New"/>
-                <w:sz w:val="16"/>
-                <w:szCs w:val="16"/>
-                <w:lang w:eastAsia="ja-JP"/>
-              </w:rPr>
-              <w:t xml:space="preserve">), </w:t>
-            </w:r>
-            <w:proofErr w:type="spellStart"/>
-            <w:r>
-              <w:rPr>
-                <w:rFonts w:ascii="Courier New" w:eastAsia="MS Mincho" w:hAnsi="Courier New" w:cs="Courier New"/>
-                <w:sz w:val="16"/>
-                <w:szCs w:val="16"/>
-                <w:lang w:eastAsia="ja-JP"/>
-              </w:rPr>
-              <w:t>rawtohex</w:t>
-            </w:r>
-            <w:proofErr w:type="spellEnd"/>
-            <w:r>
-              <w:rPr>
-                <w:rFonts w:ascii="Courier New" w:eastAsia="MS Mincho" w:hAnsi="Courier New" w:cs="Courier New"/>
-                <w:sz w:val="16"/>
-                <w:szCs w:val="16"/>
-                <w:lang w:eastAsia="ja-JP"/>
-              </w:rPr>
-              <w:t>(</w:t>
-            </w:r>
-            <w:proofErr w:type="spellStart"/>
-            <w:r>
-              <w:rPr>
-                <w:rFonts w:ascii="Courier New" w:eastAsia="MS Mincho" w:hAnsi="Courier New" w:cs="Courier New"/>
-                <w:sz w:val="16"/>
-                <w:szCs w:val="16"/>
-                <w:lang w:eastAsia="ja-JP"/>
-              </w:rPr>
-              <w:t>chv</w:t>
-            </w:r>
-            <w:proofErr w:type="spellEnd"/>
-            <w:r>
-              <w:rPr>
-                <w:rFonts w:ascii="Courier New" w:eastAsia="MS Mincho" w:hAnsi="Courier New" w:cs="Courier New"/>
-                <w:sz w:val="16"/>
-                <w:szCs w:val="16"/>
-                <w:lang w:eastAsia="ja-JP"/>
-              </w:rPr>
-              <w:t xml:space="preserve">), </w:t>
-            </w:r>
-            <w:proofErr w:type="spellStart"/>
-            <w:r>
-              <w:rPr>
-                <w:rFonts w:ascii="Courier New" w:eastAsia="MS Mincho" w:hAnsi="Courier New" w:cs="Courier New"/>
-                <w:sz w:val="16"/>
-                <w:szCs w:val="16"/>
-                <w:lang w:eastAsia="ja-JP"/>
-              </w:rPr>
-              <w:t>rawtohex</w:t>
-            </w:r>
-            <w:proofErr w:type="spellEnd"/>
-            <w:r>
-              <w:rPr>
-                <w:rFonts w:ascii="Courier New" w:eastAsia="MS Mincho" w:hAnsi="Courier New" w:cs="Courier New"/>
-                <w:sz w:val="16"/>
-                <w:szCs w:val="16"/>
-                <w:lang w:eastAsia="ja-JP"/>
-              </w:rPr>
-              <w:t xml:space="preserve">(dap)FROM </w:t>
-            </w:r>
-            <w:proofErr w:type="spellStart"/>
-            <w:r>
-              <w:rPr>
-                <w:rFonts w:ascii="Courier New" w:eastAsia="MS Mincho" w:hAnsi="Courier New" w:cs="Courier New"/>
-                <w:sz w:val="16"/>
-                <w:szCs w:val="16"/>
-                <w:lang w:eastAsia="ja-JP"/>
-              </w:rPr>
-              <w:t>otacardkey</w:t>
-            </w:r>
-            <w:proofErr w:type="spellEnd"/>
-            <w:r>
-              <w:rPr>
-                <w:rFonts w:ascii="Courier New" w:eastAsia="MS Mincho" w:hAnsi="Courier New" w:cs="Courier New"/>
-                <w:sz w:val="16"/>
-                <w:szCs w:val="16"/>
-                <w:lang w:eastAsia="ja-JP"/>
-              </w:rPr>
-              <w:t xml:space="preserve"> a where </w:t>
-            </w:r>
-            <w:proofErr w:type="spellStart"/>
-            <w:r>
-              <w:rPr>
-                <w:rFonts w:ascii="Courier New" w:eastAsia="MS Mincho" w:hAnsi="Courier New" w:cs="Courier New"/>
-                <w:sz w:val="16"/>
-                <w:szCs w:val="16"/>
-                <w:lang w:eastAsia="ja-JP"/>
-              </w:rPr>
-              <w:t>imsi</w:t>
-            </w:r>
-            <w:proofErr w:type="spellEnd"/>
-            <w:r>
-              <w:rPr>
-                <w:rFonts w:ascii="Courier New" w:eastAsia="MS Mincho" w:hAnsi="Courier New" w:cs="Courier New"/>
-                <w:sz w:val="16"/>
-                <w:szCs w:val="16"/>
-                <w:lang w:eastAsia="ja-JP"/>
-              </w:rPr>
-              <w:t>='340041795924770' ORDER BY keyset;</w:t>
+              <w:t>SELECT imsi, dir, keyset, cntr, rawtohex(kickey), rawtohex(kidkey), rawtohex(kikkey), rawtohex(chv), rawtohex(dap)FROM otacardkey a where imsi='340041795924770' ORDER BY keyset;</w:t>
             </w:r>
           </w:p>
         </w:tc>
@@ -7295,34 +6792,14 @@
                 <w:szCs w:val="18"/>
               </w:rPr>
             </w:pPr>
-            <w:proofErr w:type="spellStart"/>
             <w:r>
               <w:rPr>
                 <w:b/>
                 <w:sz w:val="18"/>
                 <w:szCs w:val="18"/>
               </w:rPr>
-              <w:t>Risultati</w:t>
+              <w:t>Risultati attesi</w:t>
             </w:r>
-            <w:proofErr w:type="spellEnd"/>
-            <w:r>
-              <w:rPr>
-                <w:b/>
-                <w:sz w:val="18"/>
-                <w:szCs w:val="18"/>
-              </w:rPr>
-              <w:t xml:space="preserve"> </w:t>
-            </w:r>
-            <w:proofErr w:type="spellStart"/>
-            <w:r>
-              <w:rPr>
-                <w:b/>
-                <w:sz w:val="18"/>
-                <w:szCs w:val="18"/>
-              </w:rPr>
-              <w:t>attesi</w:t>
-            </w:r>
-            <w:proofErr w:type="spellEnd"/>
             <w:r>
               <w:rPr>
                 <w:b/>
@@ -7354,23 +6831,7 @@
                 <w:sz w:val="18"/>
                 <w:szCs w:val="18"/>
               </w:rPr>
-              <w:t>Keys visible in the DB (</w:t>
-            </w:r>
-            <w:proofErr w:type="spellStart"/>
-            <w:r>
-              <w:rPr>
-                <w:sz w:val="18"/>
-                <w:szCs w:val="18"/>
-              </w:rPr>
-              <w:t>OtaCardKey</w:t>
-            </w:r>
-            <w:proofErr w:type="spellEnd"/>
-            <w:r>
-              <w:rPr>
-                <w:sz w:val="18"/>
-                <w:szCs w:val="18"/>
-              </w:rPr>
-              <w:t>) but not visible in the GUI (Card details)</w:t>
+              <w:t>Keys visible in the DB (OtaCardKey) but not visible in the GUI (Card details)</w:t>
             </w:r>
           </w:p>
         </w:tc>
@@ -7415,7 +6876,6 @@
       <w:bookmarkStart w:id="33" w:name="_Toc461179226"/>
       <w:bookmarkStart w:id="34" w:name="_Toc19018622"/>
       <w:r>
-        <w:lastRenderedPageBreak/>
         <w:t>Mancanze</w:t>
       </w:r>
       <w:r>
@@ -7486,35 +6946,7 @@
         <w:rPr>
           <w:lang w:val="it-IT"/>
         </w:rPr>
-        <w:t>Consuntivo del tempo di lavoro effettivo e considerazioni riguardo le differenze rispetto alla pianificazione (</w:t>
-      </w:r>
-      <w:proofErr w:type="spellStart"/>
-      <w:r>
-        <w:rPr>
-          <w:lang w:val="it-IT"/>
-        </w:rPr>
-        <w:t>cap</w:t>
-      </w:r>
-      <w:proofErr w:type="spellEnd"/>
-      <w:r>
-        <w:rPr>
-          <w:lang w:val="it-IT"/>
-        </w:rPr>
-        <w:t xml:space="preserve"> 1.7) (ad esempio </w:t>
-      </w:r>
-      <w:proofErr w:type="spellStart"/>
-      <w:r>
-        <w:rPr>
-          <w:lang w:val="it-IT"/>
-        </w:rPr>
-        <w:t>Gannt</w:t>
-      </w:r>
-      <w:proofErr w:type="spellEnd"/>
-      <w:r>
-        <w:rPr>
-          <w:lang w:val="it-IT"/>
-        </w:rPr>
-        <w:t xml:space="preserve"> consuntivo).</w:t>
+        <w:t>Consuntivo del tempo di lavoro effettivo e considerazioni riguardo le differenze rispetto alla pianificazione (cap 1.7) (ad esempio Gannt consuntivo).</w:t>
       </w:r>
     </w:p>
     <w:p>
@@ -7632,16 +7064,8 @@
         <w:rPr>
           <w:lang w:val="it-IT"/>
         </w:rPr>
-        <w:t xml:space="preserve"> </w:t>
-      </w:r>
-      <w:proofErr w:type="spellStart"/>
-      <w:r>
-        <w:rPr>
-          <w:lang w:val="it-IT"/>
-        </w:rPr>
-        <w:t>ecc</w:t>
-      </w:r>
-      <w:proofErr w:type="spellEnd"/>
+        <w:t xml:space="preserve"> ecc</w:t>
+      </w:r>
     </w:p>
     <w:p>
       <w:pPr>
@@ -7690,16 +7114,8 @@
         <w:rPr>
           <w:lang w:val="it-IT"/>
         </w:rPr>
-        <w:t xml:space="preserve">Cosa ho imparato in questo progetto? </w:t>
-      </w:r>
-      <w:proofErr w:type="spellStart"/>
-      <w:r>
-        <w:rPr>
-          <w:lang w:val="it-IT"/>
-        </w:rPr>
-        <w:t>ecc</w:t>
-      </w:r>
-      <w:proofErr w:type="spellEnd"/>
+        <w:t>Cosa ho imparato in questo progetto? ecc</w:t>
+      </w:r>
     </w:p>
     <w:p>
       <w:pPr>
@@ -7725,13 +7141,11 @@
       </w:pPr>
       <w:bookmarkStart w:id="45" w:name="_Toc461179234"/>
       <w:bookmarkStart w:id="46" w:name="_Toc19018630"/>
-      <w:proofErr w:type="spellStart"/>
       <w:r>
         <w:t>Sitografia</w:t>
       </w:r>
       <w:bookmarkEnd w:id="45"/>
       <w:bookmarkEnd w:id="46"/>
-      <w:proofErr w:type="spellEnd"/>
     </w:p>
     <w:p>
       <w:pPr>
@@ -7908,16 +7322,8 @@
         <w:rPr>
           <w:lang w:val="it-IT"/>
         </w:rPr>
-        <w:t xml:space="preserve">Mandato e/o </w:t>
-      </w:r>
-      <w:proofErr w:type="spellStart"/>
-      <w:r>
-        <w:rPr>
-          <w:lang w:val="it-IT"/>
-        </w:rPr>
-        <w:t>Qdc</w:t>
-      </w:r>
-      <w:proofErr w:type="spellEnd"/>
+        <w:t>Mandato e/o Qdc</w:t>
+      </w:r>
     </w:p>
     <w:p>
       <w:pPr>
@@ -8001,7 +7407,6 @@
         <w:dataBinding w:prefixMappings="xmlns:ns0='http://purl.org/dc/elements/1.1/' xmlns:ns1='http://schemas.openxmlformats.org/package/2006/metadata/core-properties' " w:xpath="/ns1:coreProperties[1]/ns0:creator[1]" w:storeItemID="{6C3C8BC8-F283-45AE-878A-BAB7291924A1}"/>
         <w:text/>
       </w:sdtPr>
-      <w:sdtEndPr/>
       <w:sdtContent>
         <w:r>
           <w:t>Gabriele Alessi</w:t>
@@ -8022,7 +7427,6 @@
         <w:dataBinding w:prefixMappings="xmlns:ns0='http://purl.org/dc/elements/1.1/' xmlns:ns1='http://schemas.openxmlformats.org/package/2006/metadata/core-properties' " w:xpath="/ns1:coreProperties[1]/ns0:title[1]" w:storeItemID="{6C3C8BC8-F283-45AE-878A-BAB7291924A1}"/>
         <w:text/>
       </w:sdtPr>
-      <w:sdtEndPr/>
       <w:sdtContent>
         <w:r>
           <w:t>Gestione degli esercizi delle prove svolte durante la professione di docente</w:t>
@@ -8031,10 +7435,7 @@
     </w:sdt>
     <w:r>
       <w:tab/>
-      <w:t>1.0</w:t>
-    </w:r>
-    <w:r>
-      <w:t xml:space="preserve"> </w:t>
+      <w:t xml:space="preserve">1.0 </w:t>
     </w:r>
   </w:p>
 </w:ftr>
@@ -8087,7 +7488,6 @@
           <w:dataBinding w:prefixMappings="xmlns:ns0='http://purl.org/dc/elements/1.1/' xmlns:ns1='http://schemas.openxmlformats.org/package/2006/metadata/core-properties' " w:xpath="/ns1:coreProperties[1]/ns0:title[1]" w:storeItemID="{6C3C8BC8-F283-45AE-878A-BAB7291924A1}"/>
           <w:text/>
         </w:sdtPr>
-        <w:sdtEndPr/>
         <w:sdtContent>
           <w:tc>
             <w:tcPr>
@@ -8147,7 +7547,6 @@
           <w:dataBinding w:prefixMappings="xmlns:ns0='http://purl.org/dc/elements/1.1/' xmlns:ns1='http://schemas.openxmlformats.org/package/2006/metadata/core-properties' " w:xpath="/ns1:coreProperties[1]/ns0:creator[1]" w:storeItemID="{6C3C8BC8-F283-45AE-878A-BAB7291924A1}"/>
           <w:text/>
         </w:sdtPr>
-        <w:sdtEndPr/>
         <w:sdtContent>
           <w:tc>
             <w:tcPr>
@@ -8292,16 +7691,8 @@
             <w:rPr>
               <w:lang w:val="it-IT"/>
             </w:rPr>
-            <w:t xml:space="preserve">Ugo </w:t>
+            <w:t>Ugo Bernasconi</w:t>
           </w:r>
-          <w:proofErr w:type="spellStart"/>
-          <w:r>
-            <w:rPr>
-              <w:lang w:val="it-IT"/>
-            </w:rPr>
-            <w:t>Bernasconi</w:t>
-          </w:r>
-          <w:proofErr w:type="spellEnd"/>
         </w:p>
       </w:tc>
     </w:tr>
@@ -8482,16 +7873,7 @@
               <w:sz w:val="24"/>
               <w:szCs w:val="24"/>
             </w:rPr>
-            <w:t>SAMT – Sezione i</w:t>
-          </w:r>
-          <w:r>
-            <w:rPr>
-              <w:rFonts w:cs="Arial"/>
-              <w:b/>
-              <w:sz w:val="24"/>
-              <w:szCs w:val="24"/>
-            </w:rPr>
-            <w:t>nformatica</w:t>
+            <w:t>SAMT – Sezione informatica</w:t>
           </w:r>
         </w:p>
       </w:tc>
@@ -8552,7 +7934,7 @@
               <w:noProof/>
               <w:snapToGrid w:val="0"/>
             </w:rPr>
-            <w:t>14</w:t>
+            <w:t>9</w:t>
           </w:r>
           <w:r>
             <w:rPr>
@@ -8654,7 +8036,6 @@
           <w:dataBinding w:prefixMappings="xmlns:ns0='http://purl.org/dc/elements/1.1/' xmlns:ns1='http://schemas.openxmlformats.org/package/2006/metadata/core-properties' " w:xpath="/ns1:coreProperties[1]/ns0:title[1]" w:storeItemID="{6C3C8BC8-F283-45AE-878A-BAB7291924A1}"/>
           <w:text/>
         </w:sdtPr>
-        <w:sdtEndPr/>
         <w:sdtContent>
           <w:tc>
             <w:tcPr>
@@ -8879,43 +8260,7 @@
               <w:sz w:val="24"/>
               <w:szCs w:val="24"/>
             </w:rPr>
-            <w:t xml:space="preserve">Scuola </w:t>
-          </w:r>
-          <w:r>
-            <w:rPr>
-              <w:rFonts w:cs="Arial"/>
-              <w:b/>
-              <w:sz w:val="24"/>
-              <w:szCs w:val="24"/>
-            </w:rPr>
-            <w:t>d’</w:t>
-          </w:r>
-          <w:r>
-            <w:rPr>
-              <w:rFonts w:cs="Arial"/>
-              <w:b/>
-              <w:sz w:val="24"/>
-              <w:szCs w:val="24"/>
-            </w:rPr>
-            <w:t>Arti e Mestieri</w:t>
-          </w:r>
-          <w:r>
-            <w:rPr>
-              <w:rFonts w:cs="Arial"/>
-              <w:b/>
-              <w:sz w:val="24"/>
-              <w:szCs w:val="24"/>
-            </w:rPr>
-            <w:t xml:space="preserve"> di</w:t>
-          </w:r>
-          <w:r>
-            <w:rPr>
-              <w:rFonts w:cs="Arial"/>
-              <w:b/>
-              <w:sz w:val="24"/>
-              <w:szCs w:val="24"/>
-            </w:rPr>
-            <w:t xml:space="preserve"> Trevano</w:t>
+            <w:t>Scuola d’Arti e Mestieri di Trevano</w:t>
           </w:r>
         </w:p>
       </w:tc>
@@ -12762,7 +12107,7 @@
     <w:charset w:val="00"/>
     <w:family w:val="roman"/>
     <w:pitch w:val="variable"/>
-    <w:sig w:usb0="E0002EFF" w:usb1="C000785B" w:usb2="00000009" w:usb3="00000000" w:csb0="000001FF" w:csb1="00000000"/>
+    <w:sig w:usb0="E0002AFF" w:usb1="C0007843" w:usb2="00000009" w:usb3="00000000" w:csb0="000001FF" w:csb1="00000000"/>
   </w:font>
   <w:font w:name="Courier New">
     <w:panose1 w:val="02070309020205020404"/>
@@ -12783,7 +12128,7 @@
     <w:charset w:val="00"/>
     <w:family w:val="swiss"/>
     <w:pitch w:val="variable"/>
-    <w:sig w:usb0="E0002EFF" w:usb1="C000785B" w:usb2="00000009" w:usb3="00000000" w:csb0="000001FF" w:csb1="00000000"/>
+    <w:sig w:usb0="E0002AFF" w:usb1="C0007843" w:usb2="00000009" w:usb3="00000000" w:csb0="000001FF" w:csb1="00000000"/>
   </w:font>
   <w:font w:name="Tahoma">
     <w:panose1 w:val="020B0604030504040204"/>
@@ -12797,7 +12142,7 @@
     <w:charset w:val="00"/>
     <w:family w:val="swiss"/>
     <w:pitch w:val="variable"/>
-    <w:sig w:usb0="E0002AFF" w:usb1="C000247B" w:usb2="00000009" w:usb3="00000000" w:csb0="000001FF" w:csb1="00000000"/>
+    <w:sig w:usb0="E0002AFF" w:usb1="4000ACFF" w:usb2="00000001" w:usb3="00000000" w:csb0="000001FF" w:csb1="00000000"/>
   </w:font>
   <w:font w:name="MS Mincho">
     <w:altName w:val="ＭＳ 明朝"/>
@@ -12812,7 +12157,7 @@
     <w:charset w:val="00"/>
     <w:family w:val="swiss"/>
     <w:pitch w:val="variable"/>
-    <w:sig w:usb0="E0002AFF" w:usb1="C000247B" w:usb2="00000009" w:usb3="00000000" w:csb0="000001FF" w:csb1="00000000"/>
+    <w:sig w:usb0="A0002AEF" w:usb1="4000207B" w:usb2="00000000" w:usb3="00000000" w:csb0="000001FF" w:csb1="00000000"/>
   </w:font>
 </w:fonts>
 </file>
@@ -12834,6 +12179,7 @@
   <w:rsids>
     <w:rsidRoot w:val="00F36E03"/>
     <w:rsid w:val="00104E3A"/>
+    <w:rsid w:val="0036628C"/>
     <w:rsid w:val="004A043F"/>
     <w:rsid w:val="00644790"/>
     <w:rsid w:val="00CD013D"/>
@@ -13601,7 +12947,7 @@
 </file>
 
 <file path=customXml/itemProps1.xml><?xml version="1.0" encoding="utf-8"?>
-<ds:datastoreItem xmlns:ds="http://schemas.openxmlformats.org/officeDocument/2006/customXml" ds:itemID="{8B911F6E-F063-4936-95CD-9652C860AE04}">
+<ds:datastoreItem xmlns:ds="http://schemas.openxmlformats.org/officeDocument/2006/customXml" ds:itemID="{ECD2FCD1-CFB1-4069-BB38-9916E4FFCD86}">
   <ds:schemaRefs>
     <ds:schemaRef ds:uri="http://schemas.openxmlformats.org/officeDocument/2006/bibliography"/>
   </ds:schemaRefs>

</xml_diff>

<commit_message>
doc - 2.2 database concluso
</commit_message>
<xml_diff>
--- a/Documentazione/Documentazione_GestioneEsercizi.docx
+++ b/Documentazione/Documentazione_GestioneEsercizi.docx
@@ -111,6 +111,8 @@
           <w:lang w:val="it-IT"/>
         </w:rPr>
       </w:pPr>
+      <w:bookmarkStart w:id="0" w:name="_GoBack"/>
+      <w:bookmarkEnd w:id="0"/>
       <w:r>
         <w:rPr>
           <w:noProof/>
@@ -152,7 +154,7 @@
         <w:rPr>
           <w:noProof/>
         </w:rPr>
-        <w:instrText xml:space="preserve"> PAGEREF _Toc19018601 \h </w:instrText>
+        <w:instrText xml:space="preserve"> PAGEREF _Toc19629767 \h </w:instrText>
       </w:r>
       <w:r>
         <w:rPr>
@@ -231,7 +233,7 @@
         <w:rPr>
           <w:noProof/>
         </w:rPr>
-        <w:instrText xml:space="preserve"> PAGEREF _Toc19018602 \h </w:instrText>
+        <w:instrText xml:space="preserve"> PAGEREF _Toc19629768 \h </w:instrText>
       </w:r>
       <w:r>
         <w:rPr>
@@ -310,7 +312,7 @@
         <w:rPr>
           <w:noProof/>
         </w:rPr>
-        <w:instrText xml:space="preserve"> PAGEREF _Toc19018603 \h </w:instrText>
+        <w:instrText xml:space="preserve"> PAGEREF _Toc19629769 \h </w:instrText>
       </w:r>
       <w:r>
         <w:rPr>
@@ -389,7 +391,7 @@
         <w:rPr>
           <w:noProof/>
         </w:rPr>
-        <w:instrText xml:space="preserve"> PAGEREF _Toc19018604 \h </w:instrText>
+        <w:instrText xml:space="preserve"> PAGEREF _Toc19629770 \h </w:instrText>
       </w:r>
       <w:r>
         <w:rPr>
@@ -451,7 +453,7 @@
         <w:rPr>
           <w:noProof/>
         </w:rPr>
-        <w:instrText xml:space="preserve"> PAGEREF _Toc19018605 \h </w:instrText>
+        <w:instrText xml:space="preserve"> PAGEREF _Toc19629771 \h </w:instrText>
       </w:r>
       <w:r>
         <w:rPr>
@@ -530,7 +532,7 @@
         <w:rPr>
           <w:noProof/>
         </w:rPr>
-        <w:instrText xml:space="preserve"> PAGEREF _Toc19018606 \h </w:instrText>
+        <w:instrText xml:space="preserve"> PAGEREF _Toc19629772 \h </w:instrText>
       </w:r>
       <w:r>
         <w:rPr>
@@ -609,7 +611,7 @@
         <w:rPr>
           <w:noProof/>
         </w:rPr>
-        <w:instrText xml:space="preserve"> PAGEREF _Toc19018607 \h </w:instrText>
+        <w:instrText xml:space="preserve"> PAGEREF _Toc19629773 \h </w:instrText>
       </w:r>
       <w:r>
         <w:rPr>
@@ -688,7 +690,7 @@
         <w:rPr>
           <w:noProof/>
         </w:rPr>
-        <w:instrText xml:space="preserve"> PAGEREF _Toc19018608 \h </w:instrText>
+        <w:instrText xml:space="preserve"> PAGEREF _Toc19629774 \h </w:instrText>
       </w:r>
       <w:r>
         <w:rPr>
@@ -767,7 +769,7 @@
         <w:rPr>
           <w:noProof/>
         </w:rPr>
-        <w:instrText xml:space="preserve"> PAGEREF _Toc19018609 \h </w:instrText>
+        <w:instrText xml:space="preserve"> PAGEREF _Toc19629775 \h </w:instrText>
       </w:r>
       <w:r>
         <w:rPr>
@@ -846,7 +848,7 @@
         <w:rPr>
           <w:noProof/>
         </w:rPr>
-        <w:instrText xml:space="preserve"> PAGEREF _Toc19018610 \h </w:instrText>
+        <w:instrText xml:space="preserve"> PAGEREF _Toc19629776 \h </w:instrText>
       </w:r>
       <w:r>
         <w:rPr>
@@ -925,7 +927,7 @@
         <w:rPr>
           <w:noProof/>
         </w:rPr>
-        <w:instrText xml:space="preserve"> PAGEREF _Toc19018611 \h </w:instrText>
+        <w:instrText xml:space="preserve"> PAGEREF _Toc19629777 \h </w:instrText>
       </w:r>
       <w:r>
         <w:rPr>
@@ -1004,7 +1006,7 @@
         <w:rPr>
           <w:noProof/>
         </w:rPr>
-        <w:instrText xml:space="preserve"> PAGEREF _Toc19018612 \h </w:instrText>
+        <w:instrText xml:space="preserve"> PAGEREF _Toc19629778 \h </w:instrText>
       </w:r>
       <w:r>
         <w:rPr>
@@ -1083,7 +1085,7 @@
         <w:rPr>
           <w:noProof/>
         </w:rPr>
-        <w:instrText xml:space="preserve"> PAGEREF _Toc19018613 \h </w:instrText>
+        <w:instrText xml:space="preserve"> PAGEREF _Toc19629779 \h </w:instrText>
       </w:r>
       <w:r>
         <w:rPr>
@@ -1162,7 +1164,7 @@
         <w:rPr>
           <w:noProof/>
         </w:rPr>
-        <w:instrText xml:space="preserve"> PAGEREF _Toc19018614 \h </w:instrText>
+        <w:instrText xml:space="preserve"> PAGEREF _Toc19629780 \h </w:instrText>
       </w:r>
       <w:r>
         <w:rPr>
@@ -1241,7 +1243,7 @@
         <w:rPr>
           <w:noProof/>
         </w:rPr>
-        <w:instrText xml:space="preserve"> PAGEREF _Toc19018615 \h </w:instrText>
+        <w:instrText xml:space="preserve"> PAGEREF _Toc19629781 \h </w:instrText>
       </w:r>
       <w:r>
         <w:rPr>
@@ -1258,7 +1260,7 @@
         <w:rPr>
           <w:noProof/>
         </w:rPr>
-        <w:t>9</w:t>
+        <w:t>10</w:t>
       </w:r>
       <w:r>
         <w:rPr>
@@ -1320,7 +1322,7 @@
         <w:rPr>
           <w:noProof/>
         </w:rPr>
-        <w:instrText xml:space="preserve"> PAGEREF _Toc19018616 \h </w:instrText>
+        <w:instrText xml:space="preserve"> PAGEREF _Toc19629782 \h </w:instrText>
       </w:r>
       <w:r>
         <w:rPr>
@@ -1337,7 +1339,7 @@
         <w:rPr>
           <w:noProof/>
         </w:rPr>
-        <w:t>9</w:t>
+        <w:t>11</w:t>
       </w:r>
       <w:r>
         <w:rPr>
@@ -1399,7 +1401,7 @@
         <w:rPr>
           <w:noProof/>
         </w:rPr>
-        <w:instrText xml:space="preserve"> PAGEREF _Toc19018617 \h </w:instrText>
+        <w:instrText xml:space="preserve"> PAGEREF _Toc19629783 \h </w:instrText>
       </w:r>
       <w:r>
         <w:rPr>
@@ -1416,7 +1418,7 @@
         <w:rPr>
           <w:noProof/>
         </w:rPr>
-        <w:t>9</w:t>
+        <w:t>12</w:t>
       </w:r>
       <w:r>
         <w:rPr>
@@ -1478,7 +1480,7 @@
         <w:rPr>
           <w:noProof/>
         </w:rPr>
-        <w:instrText xml:space="preserve"> PAGEREF _Toc19018618 \h </w:instrText>
+        <w:instrText xml:space="preserve"> PAGEREF _Toc19629784 \h </w:instrText>
       </w:r>
       <w:r>
         <w:rPr>
@@ -1495,7 +1497,7 @@
         <w:rPr>
           <w:noProof/>
         </w:rPr>
-        <w:t>10</w:t>
+        <w:t>13</w:t>
       </w:r>
       <w:r>
         <w:rPr>
@@ -1559,7 +1561,7 @@
         <w:rPr>
           <w:noProof/>
         </w:rPr>
-        <w:instrText xml:space="preserve"> PAGEREF _Toc19018619 \h </w:instrText>
+        <w:instrText xml:space="preserve"> PAGEREF _Toc19629785 \h </w:instrText>
       </w:r>
       <w:r>
         <w:rPr>
@@ -1576,7 +1578,7 @@
         <w:rPr>
           <w:noProof/>
         </w:rPr>
-        <w:t>10</w:t>
+        <w:t>14</w:t>
       </w:r>
       <w:r>
         <w:rPr>
@@ -1638,7 +1640,7 @@
         <w:rPr>
           <w:noProof/>
         </w:rPr>
-        <w:instrText xml:space="preserve"> PAGEREF _Toc19018620 \h </w:instrText>
+        <w:instrText xml:space="preserve"> PAGEREF _Toc19629786 \h </w:instrText>
       </w:r>
       <w:r>
         <w:rPr>
@@ -1655,7 +1657,7 @@
         <w:rPr>
           <w:noProof/>
         </w:rPr>
-        <w:t>10</w:t>
+        <w:t>14</w:t>
       </w:r>
       <w:r>
         <w:rPr>
@@ -1717,7 +1719,7 @@
         <w:rPr>
           <w:noProof/>
         </w:rPr>
-        <w:instrText xml:space="preserve"> PAGEREF _Toc19018621 \h </w:instrText>
+        <w:instrText xml:space="preserve"> PAGEREF _Toc19629787 \h </w:instrText>
       </w:r>
       <w:r>
         <w:rPr>
@@ -1734,7 +1736,7 @@
         <w:rPr>
           <w:noProof/>
         </w:rPr>
-        <w:t>10</w:t>
+        <w:t>14</w:t>
       </w:r>
       <w:r>
         <w:rPr>
@@ -1796,7 +1798,7 @@
         <w:rPr>
           <w:noProof/>
         </w:rPr>
-        <w:instrText xml:space="preserve"> PAGEREF _Toc19018622 \h </w:instrText>
+        <w:instrText xml:space="preserve"> PAGEREF _Toc19629788 \h </w:instrText>
       </w:r>
       <w:r>
         <w:rPr>
@@ -1813,7 +1815,7 @@
         <w:rPr>
           <w:noProof/>
         </w:rPr>
-        <w:t>11</w:t>
+        <w:t>14</w:t>
       </w:r>
       <w:r>
         <w:rPr>
@@ -1877,7 +1879,7 @@
         <w:rPr>
           <w:noProof/>
         </w:rPr>
-        <w:instrText xml:space="preserve"> PAGEREF _Toc19018623 \h </w:instrText>
+        <w:instrText xml:space="preserve"> PAGEREF _Toc19629789 \h </w:instrText>
       </w:r>
       <w:r>
         <w:rPr>
@@ -1894,7 +1896,7 @@
         <w:rPr>
           <w:noProof/>
         </w:rPr>
-        <w:t>11</w:t>
+        <w:t>15</w:t>
       </w:r>
       <w:r>
         <w:rPr>
@@ -1958,7 +1960,7 @@
         <w:rPr>
           <w:noProof/>
         </w:rPr>
-        <w:instrText xml:space="preserve"> PAGEREF _Toc19018624 \h </w:instrText>
+        <w:instrText xml:space="preserve"> PAGEREF _Toc19629790 \h </w:instrText>
       </w:r>
       <w:r>
         <w:rPr>
@@ -1975,7 +1977,7 @@
         <w:rPr>
           <w:noProof/>
         </w:rPr>
-        <w:t>11</w:t>
+        <w:t>16</w:t>
       </w:r>
       <w:r>
         <w:rPr>
@@ -2037,7 +2039,7 @@
         <w:rPr>
           <w:noProof/>
         </w:rPr>
-        <w:instrText xml:space="preserve"> PAGEREF _Toc19018625 \h </w:instrText>
+        <w:instrText xml:space="preserve"> PAGEREF _Toc19629791 \h </w:instrText>
       </w:r>
       <w:r>
         <w:rPr>
@@ -2054,7 +2056,7 @@
         <w:rPr>
           <w:noProof/>
         </w:rPr>
-        <w:t>11</w:t>
+        <w:t>16</w:t>
       </w:r>
       <w:r>
         <w:rPr>
@@ -2116,7 +2118,7 @@
         <w:rPr>
           <w:noProof/>
         </w:rPr>
-        <w:instrText xml:space="preserve"> PAGEREF _Toc19018626 \h </w:instrText>
+        <w:instrText xml:space="preserve"> PAGEREF _Toc19629792 \h </w:instrText>
       </w:r>
       <w:r>
         <w:rPr>
@@ -2133,7 +2135,7 @@
         <w:rPr>
           <w:noProof/>
         </w:rPr>
-        <w:t>11</w:t>
+        <w:t>16</w:t>
       </w:r>
       <w:r>
         <w:rPr>
@@ -2197,7 +2199,7 @@
         <w:rPr>
           <w:noProof/>
         </w:rPr>
-        <w:instrText xml:space="preserve"> PAGEREF _Toc19018627 \h </w:instrText>
+        <w:instrText xml:space="preserve"> PAGEREF _Toc19629793 \h </w:instrText>
       </w:r>
       <w:r>
         <w:rPr>
@@ -2214,7 +2216,7 @@
         <w:rPr>
           <w:noProof/>
         </w:rPr>
-        <w:t>11</w:t>
+        <w:t>16</w:t>
       </w:r>
       <w:r>
         <w:rPr>
@@ -2258,7 +2260,7 @@
         <w:rPr>
           <w:noProof/>
         </w:rPr>
-        <w:t>Bibliografia per articoli di riviste:</w:t>
+        <w:t>Sitografia</w:t>
       </w:r>
       <w:r>
         <w:rPr>
@@ -2276,7 +2278,7 @@
         <w:rPr>
           <w:noProof/>
         </w:rPr>
-        <w:instrText xml:space="preserve"> PAGEREF _Toc19018628 \h </w:instrText>
+        <w:instrText xml:space="preserve"> PAGEREF _Toc19629794 \h </w:instrText>
       </w:r>
       <w:r>
         <w:rPr>
@@ -2293,7 +2295,7 @@
         <w:rPr>
           <w:noProof/>
         </w:rPr>
-        <w:t>11</w:t>
+        <w:t>16</w:t>
       </w:r>
       <w:r>
         <w:rPr>
@@ -2304,9 +2306,9 @@
     </w:p>
     <w:p>
       <w:pPr>
-        <w:pStyle w:val="Sommario2"/>
-        <w:tabs>
-          <w:tab w:val="left" w:pos="800"/>
+        <w:pStyle w:val="Sommario1"/>
+        <w:tabs>
+          <w:tab w:val="left" w:pos="400"/>
           <w:tab w:val="right" w:leader="dot" w:pos="9628"/>
         </w:tabs>
         <w:rPr>
@@ -2320,8 +2322,9 @@
       <w:r>
         <w:rPr>
           <w:noProof/>
-        </w:rPr>
-        <w:t>7.2</w:t>
+          <w:lang w:val="it-IT"/>
+        </w:rPr>
+        <w:t>8</w:t>
       </w:r>
       <w:r>
         <w:rPr>
@@ -2336,8 +2339,9 @@
       <w:r>
         <w:rPr>
           <w:noProof/>
-        </w:rPr>
-        <w:t>Bibliografia per libri</w:t>
+          <w:lang w:val="it-IT"/>
+        </w:rPr>
+        <w:t>Allegati</w:t>
       </w:r>
       <w:r>
         <w:rPr>
@@ -2355,7 +2359,7 @@
         <w:rPr>
           <w:noProof/>
         </w:rPr>
-        <w:instrText xml:space="preserve"> PAGEREF _Toc19018629 \h </w:instrText>
+        <w:instrText xml:space="preserve"> PAGEREF _Toc19629795 \h </w:instrText>
       </w:r>
       <w:r>
         <w:rPr>
@@ -2372,7 +2376,7 @@
         <w:rPr>
           <w:noProof/>
         </w:rPr>
-        <w:t>11</w:t>
+        <w:t>16</w:t>
       </w:r>
       <w:r>
         <w:rPr>
@@ -2383,179 +2387,19 @@
     </w:p>
     <w:p>
       <w:pPr>
-        <w:pStyle w:val="Sommario2"/>
-        <w:tabs>
-          <w:tab w:val="left" w:pos="800"/>
-          <w:tab w:val="right" w:leader="dot" w:pos="9628"/>
-        </w:tabs>
-        <w:rPr>
-          <w:rFonts w:asciiTheme="minorHAnsi" w:eastAsiaTheme="minorEastAsia" w:hAnsiTheme="minorHAnsi" w:cstheme="minorBidi"/>
-          <w:noProof/>
-          <w:sz w:val="22"/>
-          <w:szCs w:val="22"/>
-          <w:lang w:val="it-IT"/>
-        </w:rPr>
-      </w:pPr>
-      <w:r>
-        <w:rPr>
-          <w:noProof/>
-        </w:rPr>
-        <w:t>7.3</w:t>
-      </w:r>
-      <w:r>
-        <w:rPr>
-          <w:rFonts w:asciiTheme="minorHAnsi" w:eastAsiaTheme="minorEastAsia" w:hAnsiTheme="minorHAnsi" w:cstheme="minorBidi"/>
-          <w:noProof/>
-          <w:sz w:val="22"/>
-          <w:szCs w:val="22"/>
-          <w:lang w:val="it-IT"/>
-        </w:rPr>
-        <w:tab/>
-      </w:r>
-      <w:r>
-        <w:rPr>
-          <w:noProof/>
-        </w:rPr>
-        <w:t>Sitografia</w:t>
-      </w:r>
-      <w:r>
-        <w:rPr>
-          <w:noProof/>
-        </w:rPr>
-        <w:tab/>
-      </w:r>
-      <w:r>
-        <w:rPr>
-          <w:noProof/>
-        </w:rPr>
-        <w:fldChar w:fldCharType="begin"/>
-      </w:r>
-      <w:r>
-        <w:rPr>
-          <w:noProof/>
-        </w:rPr>
-        <w:instrText xml:space="preserve"> PAGEREF _Toc19018630 \h </w:instrText>
-      </w:r>
-      <w:r>
-        <w:rPr>
-          <w:noProof/>
-        </w:rPr>
-      </w:r>
-      <w:r>
-        <w:rPr>
-          <w:noProof/>
-        </w:rPr>
-        <w:fldChar w:fldCharType="separate"/>
-      </w:r>
-      <w:r>
-        <w:rPr>
-          <w:noProof/>
-        </w:rPr>
-        <w:t>11</w:t>
-      </w:r>
-      <w:r>
-        <w:rPr>
-          <w:noProof/>
+        <w:rPr>
+          <w:lang w:val="it-IT"/>
+        </w:rPr>
+      </w:pPr>
+      <w:r>
+        <w:rPr>
+          <w:lang w:val="it-IT"/>
         </w:rPr>
         <w:fldChar w:fldCharType="end"/>
       </w:r>
     </w:p>
     <w:p>
       <w:pPr>
-        <w:pStyle w:val="Sommario1"/>
-        <w:tabs>
-          <w:tab w:val="left" w:pos="400"/>
-          <w:tab w:val="right" w:leader="dot" w:pos="9628"/>
-        </w:tabs>
-        <w:rPr>
-          <w:rFonts w:asciiTheme="minorHAnsi" w:eastAsiaTheme="minorEastAsia" w:hAnsiTheme="minorHAnsi" w:cstheme="minorBidi"/>
-          <w:noProof/>
-          <w:sz w:val="22"/>
-          <w:szCs w:val="22"/>
-          <w:lang w:val="it-IT"/>
-        </w:rPr>
-      </w:pPr>
-      <w:r>
-        <w:rPr>
-          <w:noProof/>
-          <w:lang w:val="it-IT"/>
-        </w:rPr>
-        <w:t>8</w:t>
-      </w:r>
-      <w:r>
-        <w:rPr>
-          <w:rFonts w:asciiTheme="minorHAnsi" w:eastAsiaTheme="minorEastAsia" w:hAnsiTheme="minorHAnsi" w:cstheme="minorBidi"/>
-          <w:noProof/>
-          <w:sz w:val="22"/>
-          <w:szCs w:val="22"/>
-          <w:lang w:val="it-IT"/>
-        </w:rPr>
-        <w:tab/>
-      </w:r>
-      <w:r>
-        <w:rPr>
-          <w:noProof/>
-          <w:lang w:val="it-IT"/>
-        </w:rPr>
-        <w:t>Allegati</w:t>
-      </w:r>
-      <w:r>
-        <w:rPr>
-          <w:noProof/>
-        </w:rPr>
-        <w:tab/>
-      </w:r>
-      <w:r>
-        <w:rPr>
-          <w:noProof/>
-        </w:rPr>
-        <w:fldChar w:fldCharType="begin"/>
-      </w:r>
-      <w:r>
-        <w:rPr>
-          <w:noProof/>
-        </w:rPr>
-        <w:instrText xml:space="preserve"> PAGEREF _Toc19018631 \h </w:instrText>
-      </w:r>
-      <w:r>
-        <w:rPr>
-          <w:noProof/>
-        </w:rPr>
-      </w:r>
-      <w:r>
-        <w:rPr>
-          <w:noProof/>
-        </w:rPr>
-        <w:fldChar w:fldCharType="separate"/>
-      </w:r>
-      <w:r>
-        <w:rPr>
-          <w:noProof/>
-        </w:rPr>
-        <w:t>12</w:t>
-      </w:r>
-      <w:r>
-        <w:rPr>
-          <w:noProof/>
-        </w:rPr>
-        <w:fldChar w:fldCharType="end"/>
-      </w:r>
-    </w:p>
-    <w:p>
-      <w:pPr>
-        <w:rPr>
-          <w:lang w:val="it-IT"/>
-        </w:rPr>
-      </w:pPr>
-      <w:r>
-        <w:rPr>
-          <w:lang w:val="it-IT"/>
-        </w:rPr>
-        <w:fldChar w:fldCharType="end"/>
-      </w:r>
-    </w:p>
-    <w:p>
-      <w:pPr>
         <w:rPr>
           <w:lang w:val="it-IT"/>
         </w:rPr>
@@ -2581,7 +2425,7 @@
         </w:rPr>
         <w:br w:type="page"/>
       </w:r>
-      <w:bookmarkStart w:id="0" w:name="_Toc19018601"/>
+      <w:bookmarkStart w:id="1" w:name="_Toc19629767"/>
       <w:r>
         <w:rPr>
           <w:lang w:val="it-IT"/>
@@ -2589,17 +2433,17 @@
         <w:lastRenderedPageBreak/>
         <w:t>Introduzione</w:t>
       </w:r>
-      <w:bookmarkEnd w:id="0"/>
+      <w:bookmarkEnd w:id="1"/>
     </w:p>
     <w:p>
       <w:pPr>
         <w:pStyle w:val="Titolo2"/>
       </w:pPr>
-      <w:bookmarkStart w:id="1" w:name="_Toc19018602"/>
+      <w:bookmarkStart w:id="2" w:name="_Toc19629768"/>
       <w:r>
         <w:t>Informazioni sul progetto</w:t>
       </w:r>
-      <w:bookmarkEnd w:id="1"/>
+      <w:bookmarkEnd w:id="2"/>
       <w:r>
         <w:t xml:space="preserve"> </w:t>
       </w:r>
@@ -2660,8 +2504,16 @@
         <w:rPr>
           <w:lang w:val="it-IT"/>
         </w:rPr>
-        <w:t>Superiore professionale: Ugo Bernasconi</w:t>
-      </w:r>
+        <w:t xml:space="preserve">Superiore professionale: Ugo </w:t>
+      </w:r>
+      <w:proofErr w:type="spellStart"/>
+      <w:r>
+        <w:rPr>
+          <w:lang w:val="it-IT"/>
+        </w:rPr>
+        <w:t>Bernasconi</w:t>
+      </w:r>
+      <w:proofErr w:type="spellEnd"/>
     </w:p>
     <w:p>
       <w:pPr>
@@ -2722,18 +2574,33 @@
       <w:pPr>
         <w:pStyle w:val="Titolo2"/>
       </w:pPr>
-      <w:bookmarkStart w:id="2" w:name="_Toc19018603"/>
+      <w:bookmarkStart w:id="3" w:name="_Toc19629769"/>
+      <w:proofErr w:type="spellStart"/>
       <w:r>
         <w:t>Abstract</w:t>
       </w:r>
-      <w:bookmarkEnd w:id="2"/>
+      <w:bookmarkEnd w:id="3"/>
+      <w:proofErr w:type="spellEnd"/>
       <w:r>
         <w:t xml:space="preserve"> </w:t>
       </w:r>
     </w:p>
     <w:p>
-      <w:r>
-        <w:t>E’ una breve e accurata rappresentazione dei contenuti di un documento, senza notazioni critiche o valutazioni. Lo scopo di un abstract efficace dovrebbe essere quello di far conoscere all’utente il contenuto di base di un documento e metterlo nella condizione di decidere se risponde ai suoi interessi e se è opportuno il ricorso al documento originale.</w:t>
+      <w:proofErr w:type="gramStart"/>
+      <w:r>
+        <w:t>E’</w:t>
+      </w:r>
+      <w:proofErr w:type="gramEnd"/>
+      <w:r>
+        <w:t xml:space="preserve"> una breve e accurata rappresentazione dei contenuti di un documento, senza notazioni critiche o valutazioni. Lo scopo di un </w:t>
+      </w:r>
+      <w:proofErr w:type="spellStart"/>
+      <w:r>
+        <w:t>abstract</w:t>
+      </w:r>
+      <w:proofErr w:type="spellEnd"/>
+      <w:r>
+        <w:t xml:space="preserve"> efficace dovrebbe essere quello di far conoscere all’utente il contenuto di base di un documento e metterlo nella condizione di decidere se risponde ai suoi interessi e se è opportuno il ricorso al documento originale.</w:t>
       </w:r>
     </w:p>
     <w:p/>
@@ -2880,11 +2747,11 @@
       <w:pPr>
         <w:pStyle w:val="Titolo2"/>
       </w:pPr>
-      <w:bookmarkStart w:id="3" w:name="_Toc19018604"/>
+      <w:bookmarkStart w:id="4" w:name="_Toc19629770"/>
       <w:r>
         <w:t>Scopo</w:t>
       </w:r>
-      <w:bookmarkEnd w:id="3"/>
+      <w:bookmarkEnd w:id="4"/>
     </w:p>
     <w:p>
       <w:pPr>
@@ -2997,22 +2864,22 @@
       <w:r>
         <w:br w:type="page"/>
       </w:r>
-      <w:bookmarkStart w:id="4" w:name="_Toc19018605"/>
+      <w:bookmarkStart w:id="5" w:name="_Toc19629771"/>
       <w:r>
         <w:lastRenderedPageBreak/>
         <w:t>Analisi</w:t>
       </w:r>
-      <w:bookmarkEnd w:id="4"/>
+      <w:bookmarkEnd w:id="5"/>
     </w:p>
     <w:p>
       <w:pPr>
         <w:pStyle w:val="Titolo2"/>
       </w:pPr>
-      <w:bookmarkStart w:id="5" w:name="_Toc19018606"/>
+      <w:bookmarkStart w:id="6" w:name="_Toc19629772"/>
       <w:r>
         <w:t>Analisi del dominio</w:t>
       </w:r>
-      <w:bookmarkEnd w:id="5"/>
+      <w:bookmarkEnd w:id="6"/>
     </w:p>
     <w:p>
       <w:pPr>
@@ -3037,14 +2904,28 @@
         <w:rPr>
           <w:lang w:val="it-IT"/>
         </w:rPr>
-        <w:t>il sistema funzionerà in modo che sia user-friendly e che più docenti potranno usarlo.</w:t>
+        <w:t xml:space="preserve">il sistema funzionerà in modo che sia </w:t>
+      </w:r>
+      <w:proofErr w:type="spellStart"/>
+      <w:r>
+        <w:rPr>
+          <w:lang w:val="it-IT"/>
+        </w:rPr>
+        <w:t>user-friendly</w:t>
+      </w:r>
+      <w:proofErr w:type="spellEnd"/>
+      <w:r>
+        <w:rPr>
+          <w:lang w:val="it-IT"/>
+        </w:rPr>
+        <w:t xml:space="preserve"> e che più docenti potranno usarlo.</w:t>
       </w:r>
     </w:p>
     <w:p>
       <w:pPr>
         <w:pStyle w:val="Titolo2"/>
       </w:pPr>
-      <w:bookmarkStart w:id="6" w:name="_Toc19018607"/>
+      <w:bookmarkStart w:id="7" w:name="_Toc19629773"/>
       <w:r>
         <w:t>Analisi e s</w:t>
       </w:r>
@@ -3057,7 +2938,7 @@
       <w:r>
         <w:t>dei requisiti</w:t>
       </w:r>
-      <w:bookmarkEnd w:id="6"/>
+      <w:bookmarkEnd w:id="7"/>
     </w:p>
     <w:tbl>
       <w:tblPr>
@@ -5217,7 +5098,7 @@
         <w:pStyle w:val="Titolo2"/>
         <w:ind w:left="578" w:hanging="578"/>
       </w:pPr>
-      <w:bookmarkStart w:id="7" w:name="_Toc19018608"/>
+      <w:bookmarkStart w:id="8" w:name="_Toc19629774"/>
       <w:r>
         <w:rPr>
           <w:noProof/>
@@ -5282,18 +5163,18 @@
       <w:r>
         <w:t>Use case</w:t>
       </w:r>
-      <w:bookmarkEnd w:id="7"/>
+      <w:bookmarkEnd w:id="8"/>
     </w:p>
     <w:p>
       <w:pPr>
         <w:pStyle w:val="Titolo2"/>
       </w:pPr>
-      <w:bookmarkStart w:id="8" w:name="_Toc19018609"/>
+      <w:bookmarkStart w:id="9" w:name="_Toc19629775"/>
       <w:r>
         <w:lastRenderedPageBreak/>
         <w:t>Pianificazione</w:t>
       </w:r>
-      <w:bookmarkEnd w:id="8"/>
+      <w:bookmarkEnd w:id="9"/>
     </w:p>
     <w:p>
       <w:r>
@@ -5364,31 +5245,39 @@
         </w:drawing>
       </w:r>
       <w:r>
-        <w:t>La pianificazione del progetto è stata effettuata mediante la realizzazione di un diagramma di Gantt.</w:t>
+        <w:t xml:space="preserve">La pianificazione del progetto è stata effettuata mediante la realizzazione di un diagramma di </w:t>
+      </w:r>
+      <w:proofErr w:type="spellStart"/>
+      <w:r>
+        <w:t>Gantt</w:t>
+      </w:r>
+      <w:proofErr w:type="spellEnd"/>
+      <w:r>
+        <w:t>.</w:t>
       </w:r>
     </w:p>
     <w:p>
       <w:pPr>
         <w:pStyle w:val="Titolo2"/>
       </w:pPr>
-      <w:bookmarkStart w:id="9" w:name="_Toc19018610"/>
+      <w:bookmarkStart w:id="10" w:name="_Toc19629776"/>
       <w:r>
         <w:lastRenderedPageBreak/>
         <w:t>Analisi dei mezzi</w:t>
       </w:r>
-      <w:bookmarkEnd w:id="9"/>
+      <w:bookmarkEnd w:id="10"/>
     </w:p>
     <w:p>
       <w:pPr>
         <w:pStyle w:val="Titolo3"/>
       </w:pPr>
-      <w:bookmarkStart w:id="10" w:name="_Toc413411419"/>
-      <w:bookmarkStart w:id="11" w:name="_Toc19018611"/>
+      <w:bookmarkStart w:id="11" w:name="_Toc413411419"/>
+      <w:bookmarkStart w:id="12" w:name="_Toc19629777"/>
       <w:r>
         <w:t>Software</w:t>
       </w:r>
-      <w:bookmarkEnd w:id="10"/>
       <w:bookmarkEnd w:id="11"/>
+      <w:bookmarkEnd w:id="12"/>
     </w:p>
     <w:p>
       <w:pPr>
@@ -5451,18 +5340,40 @@
           <w:lang w:val="it-IT"/>
         </w:rPr>
       </w:pPr>
-      <w:r>
-        <w:rPr>
-          <w:lang w:val="it-IT"/>
-        </w:rPr>
-        <w:t>GitHub Desktop 2.1.3</w:t>
+      <w:proofErr w:type="spellStart"/>
+      <w:r>
+        <w:rPr>
+          <w:lang w:val="it-IT"/>
+        </w:rPr>
+        <w:t>GitHub</w:t>
+      </w:r>
+      <w:proofErr w:type="spellEnd"/>
+      <w:r>
+        <w:rPr>
+          <w:lang w:val="it-IT"/>
+        </w:rPr>
+        <w:t xml:space="preserve"> Desktop 2.1.3</w:t>
       </w:r>
       <w:r>
         <w:rPr>
           <w:lang w:val="it-IT"/>
         </w:rPr>
         <w:br/>
-        <w:t>Gestione del sistema di versioning del progetto.</w:t>
+        <w:t xml:space="preserve">Gestione del sistema di </w:t>
+      </w:r>
+      <w:proofErr w:type="spellStart"/>
+      <w:r>
+        <w:rPr>
+          <w:lang w:val="it-IT"/>
+        </w:rPr>
+        <w:t>versioning</w:t>
+      </w:r>
+      <w:proofErr w:type="spellEnd"/>
+      <w:r>
+        <w:rPr>
+          <w:lang w:val="it-IT"/>
+        </w:rPr>
+        <w:t xml:space="preserve"> del progetto.</w:t>
       </w:r>
     </w:p>
     <w:p>
@@ -5537,7 +5448,21 @@
           <w:lang w:val="it-IT"/>
         </w:rPr>
         <w:br/>
-        <w:t>Realizzazione del diagramma di Gantt.</w:t>
+        <w:t xml:space="preserve">Realizzazione del diagramma di </w:t>
+      </w:r>
+      <w:proofErr w:type="spellStart"/>
+      <w:r>
+        <w:rPr>
+          <w:lang w:val="it-IT"/>
+        </w:rPr>
+        <w:t>Gantt</w:t>
+      </w:r>
+      <w:proofErr w:type="spellEnd"/>
+      <w:r>
+        <w:rPr>
+          <w:lang w:val="it-IT"/>
+        </w:rPr>
+        <w:t>.</w:t>
       </w:r>
     </w:p>
     <w:p>
@@ -5599,11 +5524,19 @@
           <w:lang w:val="it-IT"/>
         </w:rPr>
       </w:pPr>
-      <w:r>
-        <w:rPr>
-          <w:lang w:val="it-IT"/>
-        </w:rPr>
-        <w:t xml:space="preserve">StarUML 3.1.0 </w:t>
+      <w:proofErr w:type="spellStart"/>
+      <w:r>
+        <w:rPr>
+          <w:lang w:val="it-IT"/>
+        </w:rPr>
+        <w:t>StarUML</w:t>
+      </w:r>
+      <w:proofErr w:type="spellEnd"/>
+      <w:r>
+        <w:rPr>
+          <w:lang w:val="it-IT"/>
+        </w:rPr>
+        <w:t xml:space="preserve"> 3.1.0 </w:t>
       </w:r>
       <w:r>
         <w:rPr>
@@ -5617,13 +5550,13 @@
       <w:pPr>
         <w:pStyle w:val="Titolo3"/>
       </w:pPr>
-      <w:bookmarkStart w:id="12" w:name="_Toc413411420"/>
-      <w:bookmarkStart w:id="13" w:name="_Toc19018612"/>
+      <w:bookmarkStart w:id="13" w:name="_Toc413411420"/>
+      <w:bookmarkStart w:id="14" w:name="_Toc19629778"/>
       <w:r>
         <w:t>Hardware</w:t>
       </w:r>
-      <w:bookmarkEnd w:id="12"/>
       <w:bookmarkEnd w:id="13"/>
+      <w:bookmarkEnd w:id="14"/>
     </w:p>
     <w:p>
       <w:pPr>
@@ -5653,7 +5586,21 @@
         <w:rPr>
           <w:lang w:val="it-IT"/>
         </w:rPr>
-        <w:t>HP Envy Notebook</w:t>
+        <w:t xml:space="preserve">HP </w:t>
+      </w:r>
+      <w:proofErr w:type="spellStart"/>
+      <w:r>
+        <w:rPr>
+          <w:lang w:val="it-IT"/>
+        </w:rPr>
+        <w:t>Envy</w:t>
+      </w:r>
+      <w:proofErr w:type="spellEnd"/>
+      <w:r>
+        <w:rPr>
+          <w:lang w:val="it-IT"/>
+        </w:rPr>
+        <w:t xml:space="preserve"> Notebook</w:t>
       </w:r>
     </w:p>
     <w:p>
@@ -5782,26 +5729,26 @@
       <w:pPr>
         <w:pStyle w:val="Titolo1"/>
       </w:pPr>
-      <w:bookmarkStart w:id="14" w:name="_Toc429059808"/>
-      <w:bookmarkStart w:id="15" w:name="_Toc19018613"/>
+      <w:bookmarkStart w:id="15" w:name="_Toc429059808"/>
+      <w:bookmarkStart w:id="16" w:name="_Toc19629779"/>
       <w:r>
         <w:lastRenderedPageBreak/>
         <w:t>Progettazione</w:t>
       </w:r>
-      <w:bookmarkEnd w:id="14"/>
       <w:bookmarkEnd w:id="15"/>
+      <w:bookmarkEnd w:id="16"/>
     </w:p>
     <w:p>
       <w:pPr>
         <w:pStyle w:val="Titolo2"/>
       </w:pPr>
-      <w:bookmarkStart w:id="16" w:name="_Toc429059809"/>
-      <w:bookmarkStart w:id="17" w:name="_Toc19018614"/>
+      <w:bookmarkStart w:id="17" w:name="_Toc429059809"/>
+      <w:bookmarkStart w:id="18" w:name="_Toc19629780"/>
       <w:r>
         <w:t>Design dell’architettura del sistema</w:t>
       </w:r>
-      <w:bookmarkEnd w:id="16"/>
       <w:bookmarkEnd w:id="17"/>
+      <w:bookmarkEnd w:id="18"/>
     </w:p>
     <w:p>
       <w:pPr>
@@ -5868,18 +5815,51 @@
         <w:rPr>
           <w:lang w:val="it-IT"/>
         </w:rPr>
-        <w:t>un’app WPF dove vengono gestite le interfacce e una libreria di classi in cui vengono gestiti i dati.</w:t>
-      </w:r>
-      <w:bookmarkStart w:id="18" w:name="_GoBack"/>
-      <w:bookmarkEnd w:id="18"/>
+        <w:t>un’</w:t>
+      </w:r>
+      <w:proofErr w:type="spellStart"/>
+      <w:r>
+        <w:rPr>
+          <w:lang w:val="it-IT"/>
+        </w:rPr>
+        <w:t>app</w:t>
+      </w:r>
+      <w:proofErr w:type="spellEnd"/>
+      <w:r>
+        <w:rPr>
+          <w:lang w:val="it-IT"/>
+        </w:rPr>
+        <w:t xml:space="preserve"> WPF dove vengono gestite le interfacce e una libreria di classi in cui vengono gestiti i dati.</w:t>
+      </w:r>
+    </w:p>
+    <w:p>
+      <w:pPr>
+        <w:rPr>
+          <w:lang w:val="it-IT"/>
+        </w:rPr>
+      </w:pPr>
+    </w:p>
+    <w:p>
+      <w:pPr>
+        <w:rPr>
+          <w:lang w:val="it-IT"/>
+        </w:rPr>
+      </w:pPr>
+      <w:r>
+        <w:rPr>
+          <w:lang w:val="it-IT"/>
+        </w:rPr>
+        <w:br w:type="page"/>
+      </w:r>
     </w:p>
     <w:p>
       <w:pPr>
         <w:pStyle w:val="Titolo2"/>
       </w:pPr>
       <w:bookmarkStart w:id="19" w:name="_Toc429059810"/>
-      <w:bookmarkStart w:id="20" w:name="_Toc19018615"/>
-      <w:r>
+      <w:bookmarkStart w:id="20" w:name="_Toc19629781"/>
+      <w:r>
+        <w:lastRenderedPageBreak/>
         <w:t>Design dei dati</w:t>
       </w:r>
       <w:r>
@@ -5898,15 +5878,14 @@
         <w:rPr>
           <w:lang w:val="it-IT"/>
         </w:rPr>
-        <w:t>L’immagine seguente rappresenta la progettazione del database del sistema. In concreto ci sono poche entità e l’elemento centrale è l’esercizio, che presenta un titolo (identificatore), il testo descrittivo e un’immagine.</w:t>
-      </w:r>
-    </w:p>
-    <w:p>
-      <w:pPr>
-        <w:rPr>
-          <w:lang w:val="it-IT"/>
-        </w:rPr>
-      </w:pPr>
+        <w:t xml:space="preserve">L’immagine seguente rappresenta la progettazione del database del sistema. </w:t>
+      </w:r>
+      <w:r>
+        <w:rPr>
+          <w:lang w:val="it-IT"/>
+        </w:rPr>
+        <w:t xml:space="preserve">In generale non è un diagramma molto articolato quindi da esso si può più o meno capire anche la struttura del sistema. </w:t>
+      </w:r>
     </w:p>
     <w:p>
       <w:pPr>
@@ -5920,9 +5899,17 @@
           <w:lang w:val="it-IT"/>
         </w:rPr>
         <w:drawing>
-          <wp:inline distT="0" distB="0" distL="0" distR="0" wp14:anchorId="7CDD185C" wp14:editId="48FC74E3">
-            <wp:extent cx="6120130" cy="4119880"/>
-            <wp:effectExtent l="0" t="0" r="0" b="0"/>
+          <wp:anchor distT="0" distB="0" distL="114300" distR="114300" simplePos="0" relativeHeight="251660288" behindDoc="0" locked="0" layoutInCell="1" allowOverlap="1">
+            <wp:simplePos x="0" y="0"/>
+            <wp:positionH relativeFrom="margin">
+              <wp:align>center</wp:align>
+            </wp:positionH>
+            <wp:positionV relativeFrom="paragraph">
+              <wp:posOffset>1233805</wp:posOffset>
+            </wp:positionV>
+            <wp:extent cx="7051040" cy="4887595"/>
+            <wp:effectExtent l="0" t="4128" r="0" b="0"/>
+            <wp:wrapTopAndBottom/>
             <wp:docPr id="1" name="Immagine 1"/>
             <wp:cNvGraphicFramePr>
               <a:graphicFrameLocks xmlns:a="http://schemas.openxmlformats.org/drawingml/2006/main" noChangeAspect="1"/>
@@ -5947,9 +5934,9 @@
                     </a:stretch>
                   </pic:blipFill>
                   <pic:spPr>
-                    <a:xfrm>
+                    <a:xfrm rot="16200000">
                       <a:off x="0" y="0"/>
-                      <a:ext cx="6120130" cy="4119880"/>
+                      <a:ext cx="7051040" cy="4887595"/>
                     </a:xfrm>
                     <a:prstGeom prst="rect">
                       <a:avLst/>
@@ -5958,7 +5945,7 @@
                 </pic:pic>
               </a:graphicData>
             </a:graphic>
-          </wp:inline>
+          </wp:anchor>
         </w:drawing>
       </w:r>
     </w:p>
@@ -5975,21 +5962,199 @@
           <w:lang w:val="it-IT"/>
         </w:rPr>
       </w:pPr>
-    </w:p>
-    <w:p>
-      <w:pPr>
-        <w:rPr>
-          <w:lang w:val="it-IT"/>
-        </w:rPr>
-      </w:pPr>
+      <w:r>
+        <w:rPr>
+          <w:lang w:val="it-IT"/>
+        </w:rPr>
+        <w:t>L</w:t>
+      </w:r>
+      <w:r>
+        <w:rPr>
+          <w:lang w:val="it-IT"/>
+        </w:rPr>
+        <w:t xml:space="preserve">e entità come </w:t>
+      </w:r>
+      <w:r>
+        <w:rPr>
+          <w:i/>
+          <w:lang w:val="it-IT"/>
+        </w:rPr>
+        <w:t>tematica</w:t>
+      </w:r>
+      <w:r>
+        <w:rPr>
+          <w:lang w:val="it-IT"/>
+        </w:rPr>
+        <w:t xml:space="preserve">, </w:t>
+      </w:r>
+      <w:r>
+        <w:rPr>
+          <w:i/>
+          <w:lang w:val="it-IT"/>
+        </w:rPr>
+        <w:t>classe</w:t>
+      </w:r>
+      <w:r>
+        <w:rPr>
+          <w:lang w:val="it-IT"/>
+        </w:rPr>
+        <w:t xml:space="preserve">, </w:t>
+      </w:r>
+      <w:r>
+        <w:rPr>
+          <w:i/>
+          <w:lang w:val="it-IT"/>
+        </w:rPr>
+        <w:t>anno</w:t>
+      </w:r>
+      <w:r>
+        <w:rPr>
+          <w:lang w:val="it-IT"/>
+        </w:rPr>
+        <w:t xml:space="preserve"> e </w:t>
+      </w:r>
+      <w:r>
+        <w:rPr>
+          <w:i/>
+          <w:lang w:val="it-IT"/>
+        </w:rPr>
+        <w:t>modulo</w:t>
+      </w:r>
+      <w:r>
+        <w:rPr>
+          <w:lang w:val="it-IT"/>
+        </w:rPr>
+        <w:t xml:space="preserve"> presenteranno bene o male sempre gli stessi valori in quanto rappresentano le impostazioni di base.</w:t>
+      </w:r>
+      <w:r>
+        <w:rPr>
+          <w:lang w:val="it-IT"/>
+        </w:rPr>
+        <w:t xml:space="preserve"> </w:t>
+      </w:r>
+      <w:r>
+        <w:rPr>
+          <w:lang w:val="it-IT"/>
+        </w:rPr>
+        <w:t xml:space="preserve">Dopodiché ci sono le entità che simboleggiano gli esercizi e le prove, </w:t>
+      </w:r>
+      <w:r>
+        <w:rPr>
+          <w:lang w:val="it-IT"/>
+        </w:rPr>
+        <w:t xml:space="preserve">le quali sono relazionate tramite </w:t>
+      </w:r>
+      <w:r>
+        <w:rPr>
+          <w:lang w:val="it-IT"/>
+        </w:rPr>
+        <w:t>l’</w:t>
+      </w:r>
+      <w:r>
+        <w:rPr>
+          <w:i/>
+          <w:lang w:val="it-IT"/>
+        </w:rPr>
+        <w:t>anno</w:t>
+      </w:r>
+      <w:r>
+        <w:rPr>
+          <w:lang w:val="it-IT"/>
+        </w:rPr>
+        <w:t xml:space="preserve"> </w:t>
+      </w:r>
+      <w:r>
+        <w:rPr>
+          <w:lang w:val="it-IT"/>
+        </w:rPr>
+        <w:t>e</w:t>
+      </w:r>
+      <w:r>
+        <w:rPr>
+          <w:lang w:val="it-IT"/>
+        </w:rPr>
+        <w:t xml:space="preserve"> il </w:t>
+      </w:r>
+      <w:r>
+        <w:rPr>
+          <w:i/>
+          <w:lang w:val="it-IT"/>
+        </w:rPr>
+        <w:t>modulo</w:t>
+      </w:r>
+      <w:r>
+        <w:rPr>
+          <w:lang w:val="it-IT"/>
+        </w:rPr>
+        <w:t xml:space="preserve">. </w:t>
+      </w:r>
+      <w:r>
+        <w:rPr>
+          <w:lang w:val="it-IT"/>
+        </w:rPr>
+        <w:t xml:space="preserve">L’oggetto </w:t>
+      </w:r>
+      <w:r>
+        <w:rPr>
+          <w:i/>
+          <w:lang w:val="it-IT"/>
+        </w:rPr>
+        <w:t>esercizio</w:t>
+      </w:r>
+      <w:r>
+        <w:rPr>
+          <w:lang w:val="it-IT"/>
+        </w:rPr>
+        <w:t xml:space="preserve"> </w:t>
+      </w:r>
+      <w:r>
+        <w:rPr>
+          <w:i/>
+          <w:lang w:val="it-IT"/>
+        </w:rPr>
+        <w:t>prova</w:t>
+      </w:r>
+      <w:r>
+        <w:rPr>
+          <w:lang w:val="it-IT"/>
+        </w:rPr>
+        <w:t xml:space="preserve"> funge da collegamento tra </w:t>
+      </w:r>
+      <w:r>
+        <w:rPr>
+          <w:i/>
+          <w:lang w:val="it-IT"/>
+        </w:rPr>
+        <w:t>prova</w:t>
+      </w:r>
+      <w:r>
+        <w:rPr>
+          <w:lang w:val="it-IT"/>
+        </w:rPr>
+        <w:t xml:space="preserve"> e </w:t>
+      </w:r>
+      <w:r>
+        <w:rPr>
+          <w:i/>
+          <w:lang w:val="it-IT"/>
+        </w:rPr>
+        <w:t>esercizio</w:t>
+      </w:r>
+      <w:r>
+        <w:rPr>
+          <w:lang w:val="it-IT"/>
+        </w:rPr>
+        <w:t xml:space="preserve"> in modo che sia più facile gestire gli esercizi che si trovano nelle prove.</w:t>
+      </w:r>
     </w:p>
     <w:p>
       <w:pPr>
         <w:pStyle w:val="Titolo2"/>
       </w:pPr>
       <w:bookmarkStart w:id="21" w:name="_Toc429059811"/>
-      <w:bookmarkStart w:id="22" w:name="_Toc19018616"/>
-      <w:r>
+      <w:bookmarkStart w:id="22" w:name="_Toc19629782"/>
+      <w:r>
+        <w:lastRenderedPageBreak/>
         <w:t>Design delle interfacce</w:t>
       </w:r>
       <w:bookmarkEnd w:id="21"/>
@@ -6005,42 +6170,35 @@
         <w:rPr>
           <w:lang w:val="it-IT"/>
         </w:rPr>
-        <w:t>Descrizione delle interfacce interne ed esterne del sistema e dell’interfaccia utente. La progettazione delle interfacce è basata sulle informazioni rica</w:t>
-      </w:r>
-      <w:r>
-        <w:rPr>
-          <w:lang w:val="it-IT"/>
-        </w:rPr>
-        <w:t>vate durante la fase di analisi e realizzata tramite mockups.</w:t>
-      </w:r>
-    </w:p>
-    <w:p>
-      <w:pPr>
-        <w:rPr>
-          <w:lang w:val="it-IT"/>
-        </w:rPr>
-      </w:pPr>
-    </w:p>
-    <w:p>
-      <w:pPr>
-        <w:rPr>
-          <w:lang w:val="it-IT"/>
-        </w:rPr>
-      </w:pPr>
-    </w:p>
-    <w:p>
-      <w:pPr>
-        <w:rPr>
-          <w:lang w:val="it-IT"/>
-        </w:rPr>
-      </w:pPr>
+        <w:t>In questa sezione vengono mostrate e descritte le interfacce dell’applicazione con cui interagisce l’utente.</w:t>
+      </w:r>
+    </w:p>
+    <w:p>
+      <w:pPr>
+        <w:rPr>
+          <w:lang w:val="it-IT"/>
+        </w:rPr>
+      </w:pPr>
+    </w:p>
+    <w:p>
+      <w:pPr>
+        <w:rPr>
+          <w:lang w:val="it-IT"/>
+        </w:rPr>
+      </w:pPr>
+      <w:r>
+        <w:rPr>
+          <w:lang w:val="it-IT"/>
+        </w:rPr>
+        <w:br w:type="page"/>
+      </w:r>
     </w:p>
     <w:p>
       <w:pPr>
         <w:pStyle w:val="Titolo2"/>
       </w:pPr>
       <w:bookmarkStart w:id="23" w:name="_Toc429059812"/>
-      <w:bookmarkStart w:id="24" w:name="_Toc19018617"/>
+      <w:bookmarkStart w:id="24" w:name="_Toc19629783"/>
       <w:r>
         <w:lastRenderedPageBreak/>
         <w:t>Design procedurale</w:t>
@@ -6086,7 +6244,7 @@
         </w:pBdr>
       </w:pPr>
       <w:bookmarkStart w:id="25" w:name="_Toc461179222"/>
-      <w:bookmarkStart w:id="26" w:name="_Toc19018618"/>
+      <w:bookmarkStart w:id="26" w:name="_Toc19629784"/>
       <w:r>
         <w:lastRenderedPageBreak/>
         <w:t>Implementazione</w:t>
@@ -6106,7 +6264,15 @@
     </w:p>
     <w:p>
       <w:r>
-        <w:t>In questa parte è richiesto l’inserimento di codice sorgente/print screen di maschere solamente per quei passaggi particolarmente significativi e/o critici.</w:t>
+        <w:t>In questa parte è richiesto l’inserimento di codice sorgente/</w:t>
+      </w:r>
+      <w:proofErr w:type="spellStart"/>
+      <w:r>
+        <w:t>print</w:t>
+      </w:r>
+      <w:proofErr w:type="spellEnd"/>
+      <w:r>
+        <w:t xml:space="preserve"> screen di maschere solamente per quei passaggi particolarmente significativi e/o critici.</w:t>
       </w:r>
     </w:p>
     <w:p>
@@ -6137,7 +6303,7 @@
         </w:rPr>
       </w:pPr>
       <w:bookmarkStart w:id="27" w:name="_Toc461179223"/>
-      <w:bookmarkStart w:id="28" w:name="_Toc19018619"/>
+      <w:bookmarkStart w:id="28" w:name="_Toc19629785"/>
       <w:r>
         <w:rPr>
           <w:lang w:val="it-IT"/>
@@ -6153,7 +6319,7 @@
         <w:pStyle w:val="Titolo2"/>
       </w:pPr>
       <w:bookmarkStart w:id="29" w:name="_Toc461179224"/>
-      <w:bookmarkStart w:id="30" w:name="_Toc19018620"/>
+      <w:bookmarkStart w:id="30" w:name="_Toc19629786"/>
       <w:r>
         <w:t>Protocollo di test</w:t>
       </w:r>
@@ -6237,6 +6403,7 @@
                 <w:lang w:val="en-GB" w:eastAsia="en-US"/>
               </w:rPr>
             </w:pPr>
+            <w:proofErr w:type="spellStart"/>
             <w:r>
               <w:rPr>
                 <w:b/>
@@ -6246,6 +6413,7 @@
               </w:rPr>
               <w:t>Riferimento</w:t>
             </w:r>
+            <w:proofErr w:type="spellEnd"/>
             <w:r>
               <w:rPr>
                 <w:sz w:val="18"/>
@@ -6377,6 +6545,7 @@
                 <w:szCs w:val="18"/>
               </w:rPr>
             </w:pPr>
+            <w:proofErr w:type="spellStart"/>
             <w:r>
               <w:rPr>
                 <w:b/>
@@ -6385,6 +6554,7 @@
               </w:rPr>
               <w:t>Descrizione</w:t>
             </w:r>
+            <w:proofErr w:type="spellEnd"/>
             <w:r>
               <w:rPr>
                 <w:b/>
@@ -6439,6 +6609,7 @@
                 <w:szCs w:val="18"/>
               </w:rPr>
             </w:pPr>
+            <w:proofErr w:type="spellStart"/>
             <w:r>
               <w:rPr>
                 <w:b/>
@@ -6447,6 +6618,7 @@
               </w:rPr>
               <w:t>Prerequisiti</w:t>
             </w:r>
+            <w:proofErr w:type="spellEnd"/>
             <w:r>
               <w:rPr>
                 <w:b/>
@@ -6480,6 +6652,7 @@
               </w:rPr>
               <w:t xml:space="preserve">Store on local PC: Profile_1.2.001.xml (appendix </w:t>
             </w:r>
+            <w:proofErr w:type="spellStart"/>
             <w:r>
               <w:rPr>
                 <w:sz w:val="18"/>
@@ -6488,6 +6661,7 @@
               </w:rPr>
               <w:t>n_n</w:t>
             </w:r>
+            <w:proofErr w:type="spellEnd"/>
             <w:r>
               <w:rPr>
                 <w:sz w:val="18"/>
@@ -6495,6 +6669,7 @@
               </w:rPr>
               <w:t xml:space="preserve">) and Cards_1.2.001.txt (appendix </w:t>
             </w:r>
+            <w:proofErr w:type="spellStart"/>
             <w:r>
               <w:rPr>
                 <w:sz w:val="18"/>
@@ -6503,6 +6678,7 @@
               </w:rPr>
               <w:t>n_n</w:t>
             </w:r>
+            <w:proofErr w:type="spellEnd"/>
             <w:r>
               <w:rPr>
                 <w:sz w:val="18"/>
@@ -6547,6 +6723,7 @@
                 <w:szCs w:val="18"/>
               </w:rPr>
             </w:pPr>
+            <w:proofErr w:type="spellStart"/>
             <w:r>
               <w:rPr>
                 <w:b/>
@@ -6555,6 +6732,7 @@
               </w:rPr>
               <w:t>Procedura</w:t>
             </w:r>
+            <w:proofErr w:type="spellEnd"/>
             <w:r>
               <w:rPr>
                 <w:b/>
@@ -6721,7 +6899,23 @@
                 <w:szCs w:val="18"/>
               </w:rPr>
               <w:br/>
-              <w:t>Click the imsi card link</w:t>
+              <w:t xml:space="preserve">Click the </w:t>
+            </w:r>
+            <w:proofErr w:type="spellStart"/>
+            <w:r>
+              <w:rPr>
+                <w:sz w:val="18"/>
+                <w:szCs w:val="18"/>
+              </w:rPr>
+              <w:t>imsi</w:t>
+            </w:r>
+            <w:proofErr w:type="spellEnd"/>
+            <w:r>
+              <w:rPr>
+                <w:sz w:val="18"/>
+                <w:szCs w:val="18"/>
+              </w:rPr>
+              <w:t xml:space="preserve"> card link</w:t>
             </w:r>
             <w:r>
               <w:rPr>
@@ -6769,7 +6963,287 @@
                 <w:szCs w:val="16"/>
                 <w:lang w:eastAsia="ja-JP"/>
               </w:rPr>
-              <w:t>SELECT imsi, dir, keyset, cntr, rawtohex(kickey), rawtohex(kidkey), rawtohex(kikkey), rawtohex(chv), rawtohex(dap)FROM otacardkey a where imsi='340041795924770' ORDER BY keyset;</w:t>
+              <w:t xml:space="preserve">SELECT </w:t>
+            </w:r>
+            <w:proofErr w:type="spellStart"/>
+            <w:r>
+              <w:rPr>
+                <w:rFonts w:ascii="Courier New" w:eastAsia="MS Mincho" w:hAnsi="Courier New" w:cs="Courier New"/>
+                <w:sz w:val="16"/>
+                <w:szCs w:val="16"/>
+                <w:lang w:eastAsia="ja-JP"/>
+              </w:rPr>
+              <w:t>imsi</w:t>
+            </w:r>
+            <w:proofErr w:type="spellEnd"/>
+            <w:r>
+              <w:rPr>
+                <w:rFonts w:ascii="Courier New" w:eastAsia="MS Mincho" w:hAnsi="Courier New" w:cs="Courier New"/>
+                <w:sz w:val="16"/>
+                <w:szCs w:val="16"/>
+                <w:lang w:eastAsia="ja-JP"/>
+              </w:rPr>
+              <w:t xml:space="preserve">, </w:t>
+            </w:r>
+            <w:proofErr w:type="spellStart"/>
+            <w:r>
+              <w:rPr>
+                <w:rFonts w:ascii="Courier New" w:eastAsia="MS Mincho" w:hAnsi="Courier New" w:cs="Courier New"/>
+                <w:sz w:val="16"/>
+                <w:szCs w:val="16"/>
+                <w:lang w:eastAsia="ja-JP"/>
+              </w:rPr>
+              <w:t>dir</w:t>
+            </w:r>
+            <w:proofErr w:type="spellEnd"/>
+            <w:r>
+              <w:rPr>
+                <w:rFonts w:ascii="Courier New" w:eastAsia="MS Mincho" w:hAnsi="Courier New" w:cs="Courier New"/>
+                <w:sz w:val="16"/>
+                <w:szCs w:val="16"/>
+                <w:lang w:eastAsia="ja-JP"/>
+              </w:rPr>
+              <w:t xml:space="preserve">, keyset, </w:t>
+            </w:r>
+            <w:proofErr w:type="spellStart"/>
+            <w:r>
+              <w:rPr>
+                <w:rFonts w:ascii="Courier New" w:eastAsia="MS Mincho" w:hAnsi="Courier New" w:cs="Courier New"/>
+                <w:sz w:val="16"/>
+                <w:szCs w:val="16"/>
+                <w:lang w:eastAsia="ja-JP"/>
+              </w:rPr>
+              <w:t>cntr</w:t>
+            </w:r>
+            <w:proofErr w:type="spellEnd"/>
+            <w:r>
+              <w:rPr>
+                <w:rFonts w:ascii="Courier New" w:eastAsia="MS Mincho" w:hAnsi="Courier New" w:cs="Courier New"/>
+                <w:sz w:val="16"/>
+                <w:szCs w:val="16"/>
+                <w:lang w:eastAsia="ja-JP"/>
+              </w:rPr>
+              <w:t xml:space="preserve">, </w:t>
+            </w:r>
+            <w:proofErr w:type="spellStart"/>
+            <w:r>
+              <w:rPr>
+                <w:rFonts w:ascii="Courier New" w:eastAsia="MS Mincho" w:hAnsi="Courier New" w:cs="Courier New"/>
+                <w:sz w:val="16"/>
+                <w:szCs w:val="16"/>
+                <w:lang w:eastAsia="ja-JP"/>
+              </w:rPr>
+              <w:t>rawtohex</w:t>
+            </w:r>
+            <w:proofErr w:type="spellEnd"/>
+            <w:r>
+              <w:rPr>
+                <w:rFonts w:ascii="Courier New" w:eastAsia="MS Mincho" w:hAnsi="Courier New" w:cs="Courier New"/>
+                <w:sz w:val="16"/>
+                <w:szCs w:val="16"/>
+                <w:lang w:eastAsia="ja-JP"/>
+              </w:rPr>
+              <w:t>(</w:t>
+            </w:r>
+            <w:proofErr w:type="spellStart"/>
+            <w:r>
+              <w:rPr>
+                <w:rFonts w:ascii="Courier New" w:eastAsia="MS Mincho" w:hAnsi="Courier New" w:cs="Courier New"/>
+                <w:sz w:val="16"/>
+                <w:szCs w:val="16"/>
+                <w:lang w:eastAsia="ja-JP"/>
+              </w:rPr>
+              <w:t>kickey</w:t>
+            </w:r>
+            <w:proofErr w:type="spellEnd"/>
+            <w:r>
+              <w:rPr>
+                <w:rFonts w:ascii="Courier New" w:eastAsia="MS Mincho" w:hAnsi="Courier New" w:cs="Courier New"/>
+                <w:sz w:val="16"/>
+                <w:szCs w:val="16"/>
+                <w:lang w:eastAsia="ja-JP"/>
+              </w:rPr>
+              <w:t xml:space="preserve">), </w:t>
+            </w:r>
+            <w:proofErr w:type="spellStart"/>
+            <w:r>
+              <w:rPr>
+                <w:rFonts w:ascii="Courier New" w:eastAsia="MS Mincho" w:hAnsi="Courier New" w:cs="Courier New"/>
+                <w:sz w:val="16"/>
+                <w:szCs w:val="16"/>
+                <w:lang w:eastAsia="ja-JP"/>
+              </w:rPr>
+              <w:t>rawtohex</w:t>
+            </w:r>
+            <w:proofErr w:type="spellEnd"/>
+            <w:r>
+              <w:rPr>
+                <w:rFonts w:ascii="Courier New" w:eastAsia="MS Mincho" w:hAnsi="Courier New" w:cs="Courier New"/>
+                <w:sz w:val="16"/>
+                <w:szCs w:val="16"/>
+                <w:lang w:eastAsia="ja-JP"/>
+              </w:rPr>
+              <w:t>(</w:t>
+            </w:r>
+            <w:proofErr w:type="spellStart"/>
+            <w:r>
+              <w:rPr>
+                <w:rFonts w:ascii="Courier New" w:eastAsia="MS Mincho" w:hAnsi="Courier New" w:cs="Courier New"/>
+                <w:sz w:val="16"/>
+                <w:szCs w:val="16"/>
+                <w:lang w:eastAsia="ja-JP"/>
+              </w:rPr>
+              <w:t>kidkey</w:t>
+            </w:r>
+            <w:proofErr w:type="spellEnd"/>
+            <w:r>
+              <w:rPr>
+                <w:rFonts w:ascii="Courier New" w:eastAsia="MS Mincho" w:hAnsi="Courier New" w:cs="Courier New"/>
+                <w:sz w:val="16"/>
+                <w:szCs w:val="16"/>
+                <w:lang w:eastAsia="ja-JP"/>
+              </w:rPr>
+              <w:t xml:space="preserve">), </w:t>
+            </w:r>
+            <w:proofErr w:type="spellStart"/>
+            <w:r>
+              <w:rPr>
+                <w:rFonts w:ascii="Courier New" w:eastAsia="MS Mincho" w:hAnsi="Courier New" w:cs="Courier New"/>
+                <w:sz w:val="16"/>
+                <w:szCs w:val="16"/>
+                <w:lang w:eastAsia="ja-JP"/>
+              </w:rPr>
+              <w:t>rawtohex</w:t>
+            </w:r>
+            <w:proofErr w:type="spellEnd"/>
+            <w:r>
+              <w:rPr>
+                <w:rFonts w:ascii="Courier New" w:eastAsia="MS Mincho" w:hAnsi="Courier New" w:cs="Courier New"/>
+                <w:sz w:val="16"/>
+                <w:szCs w:val="16"/>
+                <w:lang w:eastAsia="ja-JP"/>
+              </w:rPr>
+              <w:t>(</w:t>
+            </w:r>
+            <w:proofErr w:type="spellStart"/>
+            <w:r>
+              <w:rPr>
+                <w:rFonts w:ascii="Courier New" w:eastAsia="MS Mincho" w:hAnsi="Courier New" w:cs="Courier New"/>
+                <w:sz w:val="16"/>
+                <w:szCs w:val="16"/>
+                <w:lang w:eastAsia="ja-JP"/>
+              </w:rPr>
+              <w:t>kikkey</w:t>
+            </w:r>
+            <w:proofErr w:type="spellEnd"/>
+            <w:r>
+              <w:rPr>
+                <w:rFonts w:ascii="Courier New" w:eastAsia="MS Mincho" w:hAnsi="Courier New" w:cs="Courier New"/>
+                <w:sz w:val="16"/>
+                <w:szCs w:val="16"/>
+                <w:lang w:eastAsia="ja-JP"/>
+              </w:rPr>
+              <w:t xml:space="preserve">), </w:t>
+            </w:r>
+            <w:proofErr w:type="spellStart"/>
+            <w:r>
+              <w:rPr>
+                <w:rFonts w:ascii="Courier New" w:eastAsia="MS Mincho" w:hAnsi="Courier New" w:cs="Courier New"/>
+                <w:sz w:val="16"/>
+                <w:szCs w:val="16"/>
+                <w:lang w:eastAsia="ja-JP"/>
+              </w:rPr>
+              <w:t>rawtohex</w:t>
+            </w:r>
+            <w:proofErr w:type="spellEnd"/>
+            <w:r>
+              <w:rPr>
+                <w:rFonts w:ascii="Courier New" w:eastAsia="MS Mincho" w:hAnsi="Courier New" w:cs="Courier New"/>
+                <w:sz w:val="16"/>
+                <w:szCs w:val="16"/>
+                <w:lang w:eastAsia="ja-JP"/>
+              </w:rPr>
+              <w:t>(</w:t>
+            </w:r>
+            <w:proofErr w:type="spellStart"/>
+            <w:r>
+              <w:rPr>
+                <w:rFonts w:ascii="Courier New" w:eastAsia="MS Mincho" w:hAnsi="Courier New" w:cs="Courier New"/>
+                <w:sz w:val="16"/>
+                <w:szCs w:val="16"/>
+                <w:lang w:eastAsia="ja-JP"/>
+              </w:rPr>
+              <w:t>chv</w:t>
+            </w:r>
+            <w:proofErr w:type="spellEnd"/>
+            <w:r>
+              <w:rPr>
+                <w:rFonts w:ascii="Courier New" w:eastAsia="MS Mincho" w:hAnsi="Courier New" w:cs="Courier New"/>
+                <w:sz w:val="16"/>
+                <w:szCs w:val="16"/>
+                <w:lang w:eastAsia="ja-JP"/>
+              </w:rPr>
+              <w:t xml:space="preserve">), </w:t>
+            </w:r>
+            <w:proofErr w:type="spellStart"/>
+            <w:r>
+              <w:rPr>
+                <w:rFonts w:ascii="Courier New" w:eastAsia="MS Mincho" w:hAnsi="Courier New" w:cs="Courier New"/>
+                <w:sz w:val="16"/>
+                <w:szCs w:val="16"/>
+                <w:lang w:eastAsia="ja-JP"/>
+              </w:rPr>
+              <w:t>rawtohex</w:t>
+            </w:r>
+            <w:proofErr w:type="spellEnd"/>
+            <w:r>
+              <w:rPr>
+                <w:rFonts w:ascii="Courier New" w:eastAsia="MS Mincho" w:hAnsi="Courier New" w:cs="Courier New"/>
+                <w:sz w:val="16"/>
+                <w:szCs w:val="16"/>
+                <w:lang w:eastAsia="ja-JP"/>
+              </w:rPr>
+              <w:t xml:space="preserve">(dap)FROM </w:t>
+            </w:r>
+            <w:proofErr w:type="spellStart"/>
+            <w:r>
+              <w:rPr>
+                <w:rFonts w:ascii="Courier New" w:eastAsia="MS Mincho" w:hAnsi="Courier New" w:cs="Courier New"/>
+                <w:sz w:val="16"/>
+                <w:szCs w:val="16"/>
+                <w:lang w:eastAsia="ja-JP"/>
+              </w:rPr>
+              <w:t>otacardkey</w:t>
+            </w:r>
+            <w:proofErr w:type="spellEnd"/>
+            <w:r>
+              <w:rPr>
+                <w:rFonts w:ascii="Courier New" w:eastAsia="MS Mincho" w:hAnsi="Courier New" w:cs="Courier New"/>
+                <w:sz w:val="16"/>
+                <w:szCs w:val="16"/>
+                <w:lang w:eastAsia="ja-JP"/>
+              </w:rPr>
+              <w:t xml:space="preserve"> a where </w:t>
+            </w:r>
+            <w:proofErr w:type="spellStart"/>
+            <w:r>
+              <w:rPr>
+                <w:rFonts w:ascii="Courier New" w:eastAsia="MS Mincho" w:hAnsi="Courier New" w:cs="Courier New"/>
+                <w:sz w:val="16"/>
+                <w:szCs w:val="16"/>
+                <w:lang w:eastAsia="ja-JP"/>
+              </w:rPr>
+              <w:t>imsi</w:t>
+            </w:r>
+            <w:proofErr w:type="spellEnd"/>
+            <w:r>
+              <w:rPr>
+                <w:rFonts w:ascii="Courier New" w:eastAsia="MS Mincho" w:hAnsi="Courier New" w:cs="Courier New"/>
+                <w:sz w:val="16"/>
+                <w:szCs w:val="16"/>
+                <w:lang w:eastAsia="ja-JP"/>
+              </w:rPr>
+              <w:t>='340041795924770' ORDER BY keyset;</w:t>
             </w:r>
           </w:p>
         </w:tc>
@@ -6792,14 +7266,34 @@
                 <w:szCs w:val="18"/>
               </w:rPr>
             </w:pPr>
+            <w:proofErr w:type="spellStart"/>
             <w:r>
               <w:rPr>
                 <w:b/>
                 <w:sz w:val="18"/>
                 <w:szCs w:val="18"/>
               </w:rPr>
-              <w:t>Risultati attesi</w:t>
-            </w:r>
+              <w:t>Risultati</w:t>
+            </w:r>
+            <w:proofErr w:type="spellEnd"/>
+            <w:r>
+              <w:rPr>
+                <w:b/>
+                <w:sz w:val="18"/>
+                <w:szCs w:val="18"/>
+              </w:rPr>
+              <w:t xml:space="preserve"> </w:t>
+            </w:r>
+            <w:proofErr w:type="spellStart"/>
+            <w:r>
+              <w:rPr>
+                <w:b/>
+                <w:sz w:val="18"/>
+                <w:szCs w:val="18"/>
+              </w:rPr>
+              <w:t>attesi</w:t>
+            </w:r>
+            <w:proofErr w:type="spellEnd"/>
             <w:r>
               <w:rPr>
                 <w:b/>
@@ -6831,7 +7325,23 @@
                 <w:sz w:val="18"/>
                 <w:szCs w:val="18"/>
               </w:rPr>
-              <w:t>Keys visible in the DB (OtaCardKey) but not visible in the GUI (Card details)</w:t>
+              <w:t>Keys visible in the DB (</w:t>
+            </w:r>
+            <w:proofErr w:type="spellStart"/>
+            <w:r>
+              <w:rPr>
+                <w:sz w:val="18"/>
+                <w:szCs w:val="18"/>
+              </w:rPr>
+              <w:t>OtaCardKey</w:t>
+            </w:r>
+            <w:proofErr w:type="spellEnd"/>
+            <w:r>
+              <w:rPr>
+                <w:sz w:val="18"/>
+                <w:szCs w:val="18"/>
+              </w:rPr>
+              <w:t>) but not visible in the GUI (Card details)</w:t>
             </w:r>
           </w:p>
         </w:tc>
@@ -6849,7 +7359,7 @@
         <w:pStyle w:val="Titolo2"/>
       </w:pPr>
       <w:bookmarkStart w:id="31" w:name="_Toc461179225"/>
-      <w:bookmarkStart w:id="32" w:name="_Toc19018621"/>
+      <w:bookmarkStart w:id="32" w:name="_Toc19629787"/>
       <w:r>
         <w:t>Risultati test</w:t>
       </w:r>
@@ -6874,7 +7384,7 @@
         <w:pStyle w:val="Titolo2"/>
       </w:pPr>
       <w:bookmarkStart w:id="33" w:name="_Toc461179226"/>
-      <w:bookmarkStart w:id="34" w:name="_Toc19018622"/>
+      <w:bookmarkStart w:id="34" w:name="_Toc19629788"/>
       <w:r>
         <w:t>Mancanze</w:t>
       </w:r>
@@ -6925,7 +7435,7 @@
         </w:rPr>
       </w:pPr>
       <w:bookmarkStart w:id="35" w:name="_Toc461179227"/>
-      <w:bookmarkStart w:id="36" w:name="_Toc19018623"/>
+      <w:bookmarkStart w:id="36" w:name="_Toc19629789"/>
       <w:r>
         <w:rPr>
           <w:lang w:val="it-IT"/>
@@ -6946,7 +7456,35 @@
         <w:rPr>
           <w:lang w:val="it-IT"/>
         </w:rPr>
-        <w:t>Consuntivo del tempo di lavoro effettivo e considerazioni riguardo le differenze rispetto alla pianificazione (cap 1.7) (ad esempio Gannt consuntivo).</w:t>
+        <w:t>Consuntivo del tempo di lavoro effettivo e considerazioni riguardo le differenze rispetto alla pianificazione (</w:t>
+      </w:r>
+      <w:proofErr w:type="spellStart"/>
+      <w:r>
+        <w:rPr>
+          <w:lang w:val="it-IT"/>
+        </w:rPr>
+        <w:t>cap</w:t>
+      </w:r>
+      <w:proofErr w:type="spellEnd"/>
+      <w:r>
+        <w:rPr>
+          <w:lang w:val="it-IT"/>
+        </w:rPr>
+        <w:t xml:space="preserve"> 1.7) (ad esempio </w:t>
+      </w:r>
+      <w:proofErr w:type="spellStart"/>
+      <w:r>
+        <w:rPr>
+          <w:lang w:val="it-IT"/>
+        </w:rPr>
+        <w:t>Gannt</w:t>
+      </w:r>
+      <w:proofErr w:type="spellEnd"/>
+      <w:r>
+        <w:rPr>
+          <w:lang w:val="it-IT"/>
+        </w:rPr>
+        <w:t xml:space="preserve"> consuntivo).</w:t>
       </w:r>
     </w:p>
     <w:p>
@@ -6977,7 +7515,7 @@
         </w:rPr>
       </w:pPr>
       <w:bookmarkStart w:id="37" w:name="_Toc461179228"/>
-      <w:bookmarkStart w:id="38" w:name="_Toc19018624"/>
+      <w:bookmarkStart w:id="38" w:name="_Toc19629790"/>
       <w:r>
         <w:rPr>
           <w:lang w:val="it-IT"/>
@@ -7064,15 +7602,23 @@
         <w:rPr>
           <w:lang w:val="it-IT"/>
         </w:rPr>
-        <w:t xml:space="preserve"> ecc</w:t>
-      </w:r>
+        <w:t xml:space="preserve"> </w:t>
+      </w:r>
+      <w:proofErr w:type="spellStart"/>
+      <w:r>
+        <w:rPr>
+          <w:lang w:val="it-IT"/>
+        </w:rPr>
+        <w:t>ecc</w:t>
+      </w:r>
+      <w:proofErr w:type="spellEnd"/>
     </w:p>
     <w:p>
       <w:pPr>
         <w:pStyle w:val="Titolo2"/>
       </w:pPr>
       <w:bookmarkStart w:id="39" w:name="_Toc461179229"/>
-      <w:bookmarkStart w:id="40" w:name="_Toc19018625"/>
+      <w:bookmarkStart w:id="40" w:name="_Toc19629791"/>
       <w:r>
         <w:t>Sviluppi futuri</w:t>
       </w:r>
@@ -7097,7 +7643,7 @@
         <w:pStyle w:val="Titolo2"/>
       </w:pPr>
       <w:bookmarkStart w:id="41" w:name="_Toc461179230"/>
-      <w:bookmarkStart w:id="42" w:name="_Toc19018626"/>
+      <w:bookmarkStart w:id="42" w:name="_Toc19629792"/>
       <w:r>
         <w:t>Considerazioni personali</w:t>
       </w:r>
@@ -7114,8 +7660,16 @@
         <w:rPr>
           <w:lang w:val="it-IT"/>
         </w:rPr>
-        <w:t>Cosa ho imparato in questo progetto? ecc</w:t>
-      </w:r>
+        <w:t xml:space="preserve">Cosa ho imparato in questo progetto? </w:t>
+      </w:r>
+      <w:proofErr w:type="spellStart"/>
+      <w:r>
+        <w:rPr>
+          <w:lang w:val="it-IT"/>
+        </w:rPr>
+        <w:t>ecc</w:t>
+      </w:r>
+      <w:proofErr w:type="spellEnd"/>
     </w:p>
     <w:p>
       <w:pPr>
@@ -7125,7 +7679,7 @@
         </w:rPr>
       </w:pPr>
       <w:bookmarkStart w:id="43" w:name="_Toc461179231"/>
-      <w:bookmarkStart w:id="44" w:name="_Toc19018627"/>
+      <w:bookmarkStart w:id="44" w:name="_Toc19629793"/>
       <w:r>
         <w:rPr>
           <w:lang w:val="it-IT"/>
@@ -7140,12 +7694,14 @@
         <w:pStyle w:val="Titolo2"/>
       </w:pPr>
       <w:bookmarkStart w:id="45" w:name="_Toc461179234"/>
-      <w:bookmarkStart w:id="46" w:name="_Toc19018630"/>
+      <w:bookmarkStart w:id="46" w:name="_Toc19629794"/>
+      <w:proofErr w:type="spellStart"/>
       <w:r>
         <w:t>Sitografia</w:t>
       </w:r>
       <w:bookmarkEnd w:id="45"/>
       <w:bookmarkEnd w:id="46"/>
+      <w:proofErr w:type="spellEnd"/>
     </w:p>
     <w:p>
       <w:pPr>
@@ -7182,7 +7738,7 @@
         </w:rPr>
       </w:pPr>
       <w:bookmarkStart w:id="47" w:name="_Toc461179235"/>
-      <w:bookmarkStart w:id="48" w:name="_Toc19018631"/>
+      <w:bookmarkStart w:id="48" w:name="_Toc19629795"/>
       <w:r>
         <w:rPr>
           <w:lang w:val="it-IT"/>
@@ -7322,8 +7878,16 @@
         <w:rPr>
           <w:lang w:val="it-IT"/>
         </w:rPr>
-        <w:t>Mandato e/o Qdc</w:t>
-      </w:r>
+        <w:t xml:space="preserve">Mandato e/o </w:t>
+      </w:r>
+      <w:proofErr w:type="spellStart"/>
+      <w:r>
+        <w:rPr>
+          <w:lang w:val="it-IT"/>
+        </w:rPr>
+        <w:t>Qdc</w:t>
+      </w:r>
+      <w:proofErr w:type="spellEnd"/>
     </w:p>
     <w:p>
       <w:pPr>
@@ -7691,8 +8255,16 @@
             <w:rPr>
               <w:lang w:val="it-IT"/>
             </w:rPr>
-            <w:t>Ugo Bernasconi</w:t>
+            <w:t xml:space="preserve">Ugo </w:t>
           </w:r>
+          <w:proofErr w:type="spellStart"/>
+          <w:r>
+            <w:rPr>
+              <w:lang w:val="it-IT"/>
+            </w:rPr>
+            <w:t>Bernasconi</w:t>
+          </w:r>
+          <w:proofErr w:type="spellEnd"/>
         </w:p>
       </w:tc>
     </w:tr>
@@ -7934,7 +8506,7 @@
               <w:noProof/>
               <w:snapToGrid w:val="0"/>
             </w:rPr>
-            <w:t>9</w:t>
+            <w:t>16</w:t>
           </w:r>
           <w:r>
             <w:rPr>
@@ -7977,7 +8549,7 @@
               <w:noProof/>
               <w:snapToGrid w:val="0"/>
             </w:rPr>
-            <w:t>14</w:t>
+            <w:t>16</w:t>
           </w:r>
           <w:r>
             <w:rPr>
@@ -12107,7 +12679,7 @@
     <w:charset w:val="00"/>
     <w:family w:val="roman"/>
     <w:pitch w:val="variable"/>
-    <w:sig w:usb0="E0002AFF" w:usb1="C0007843" w:usb2="00000009" w:usb3="00000000" w:csb0="000001FF" w:csb1="00000000"/>
+    <w:sig w:usb0="E0002EFF" w:usb1="C000785B" w:usb2="00000009" w:usb3="00000000" w:csb0="000001FF" w:csb1="00000000"/>
   </w:font>
   <w:font w:name="Courier New">
     <w:panose1 w:val="02070309020205020404"/>
@@ -12128,7 +12700,7 @@
     <w:charset w:val="00"/>
     <w:family w:val="swiss"/>
     <w:pitch w:val="variable"/>
-    <w:sig w:usb0="E0002AFF" w:usb1="C0007843" w:usb2="00000009" w:usb3="00000000" w:csb0="000001FF" w:csb1="00000000"/>
+    <w:sig w:usb0="E0002EFF" w:usb1="C000785B" w:usb2="00000009" w:usb3="00000000" w:csb0="000001FF" w:csb1="00000000"/>
   </w:font>
   <w:font w:name="Tahoma">
     <w:panose1 w:val="020B0604030504040204"/>
@@ -12142,7 +12714,7 @@
     <w:charset w:val="00"/>
     <w:family w:val="swiss"/>
     <w:pitch w:val="variable"/>
-    <w:sig w:usb0="E0002AFF" w:usb1="4000ACFF" w:usb2="00000001" w:usb3="00000000" w:csb0="000001FF" w:csb1="00000000"/>
+    <w:sig w:usb0="E0002AFF" w:usb1="C000247B" w:usb2="00000009" w:usb3="00000000" w:csb0="000001FF" w:csb1="00000000"/>
   </w:font>
   <w:font w:name="MS Mincho">
     <w:altName w:val="ＭＳ 明朝"/>
@@ -12157,7 +12729,7 @@
     <w:charset w:val="00"/>
     <w:family w:val="swiss"/>
     <w:pitch w:val="variable"/>
-    <w:sig w:usb0="A0002AEF" w:usb1="4000207B" w:usb2="00000000" w:usb3="00000000" w:csb0="000001FF" w:csb1="00000000"/>
+    <w:sig w:usb0="E0002AFF" w:usb1="C000247B" w:usb2="00000009" w:usb3="00000000" w:csb0="000001FF" w:csb1="00000000"/>
   </w:font>
 </w:fonts>
 </file>
@@ -12181,6 +12753,7 @@
     <w:rsid w:val="00104E3A"/>
     <w:rsid w:val="0036628C"/>
     <w:rsid w:val="004A043F"/>
+    <w:rsid w:val="00522EDF"/>
     <w:rsid w:val="00644790"/>
     <w:rsid w:val="00CD013D"/>
     <w:rsid w:val="00D63F00"/>
@@ -12947,7 +13520,7 @@
 </file>
 
 <file path=customXml/itemProps1.xml><?xml version="1.0" encoding="utf-8"?>
-<ds:datastoreItem xmlns:ds="http://schemas.openxmlformats.org/officeDocument/2006/customXml" ds:itemID="{ECD2FCD1-CFB1-4069-BB38-9916E4FFCD86}">
+<ds:datastoreItem xmlns:ds="http://schemas.openxmlformats.org/officeDocument/2006/customXml" ds:itemID="{D1CA49DD-B50D-48F4-9EB7-789E068400F3}">
   <ds:schemaRefs>
     <ds:schemaRef ds:uri="http://schemas.openxmlformats.org/officeDocument/2006/bibliography"/>
   </ds:schemaRefs>

</xml_diff>

<commit_message>
img impostazioni base aggiornata
</commit_message>
<xml_diff>
--- a/Documentazione/Documentazione_GestioneEsercizi.docx
+++ b/Documentazione/Documentazione_GestioneEsercizi.docx
@@ -2712,8 +2712,6 @@
         </w:rPr>
         <w:fldChar w:fldCharType="end"/>
       </w:r>
-      <w:bookmarkStart w:id="0" w:name="_GoBack"/>
-      <w:bookmarkEnd w:id="0"/>
     </w:p>
     <w:p>
       <w:pPr>
@@ -2728,7 +2726,7 @@
         </w:rPr>
         <w:br w:type="page"/>
       </w:r>
-      <w:bookmarkStart w:id="1" w:name="_Toc19801030"/>
+      <w:bookmarkStart w:id="0" w:name="_Toc19801030"/>
       <w:r>
         <w:rPr>
           <w:lang w:val="it-IT"/>
@@ -2736,17 +2734,17 @@
         <w:lastRenderedPageBreak/>
         <w:t>Introduzione</w:t>
       </w:r>
+      <w:bookmarkEnd w:id="0"/>
+    </w:p>
+    <w:p>
+      <w:pPr>
+        <w:pStyle w:val="Titolo2"/>
+      </w:pPr>
+      <w:bookmarkStart w:id="1" w:name="_Toc19801031"/>
+      <w:r>
+        <w:t>Informazioni sul progetto</w:t>
+      </w:r>
       <w:bookmarkEnd w:id="1"/>
-    </w:p>
-    <w:p>
-      <w:pPr>
-        <w:pStyle w:val="Titolo2"/>
-      </w:pPr>
-      <w:bookmarkStart w:id="2" w:name="_Toc19801031"/>
-      <w:r>
-        <w:t>Informazioni sul progetto</w:t>
-      </w:r>
-      <w:bookmarkEnd w:id="2"/>
       <w:r>
         <w:t xml:space="preserve"> </w:t>
       </w:r>
@@ -2878,12 +2876,12 @@
       <w:pPr>
         <w:pStyle w:val="Titolo2"/>
       </w:pPr>
-      <w:bookmarkStart w:id="3" w:name="_Toc19801032"/>
+      <w:bookmarkStart w:id="2" w:name="_Toc19801032"/>
       <w:proofErr w:type="spellStart"/>
       <w:r>
         <w:t>Abstract</w:t>
       </w:r>
-      <w:bookmarkEnd w:id="3"/>
+      <w:bookmarkEnd w:id="2"/>
       <w:proofErr w:type="spellEnd"/>
       <w:r>
         <w:t xml:space="preserve"> </w:t>
@@ -3051,11 +3049,11 @@
       <w:pPr>
         <w:pStyle w:val="Titolo2"/>
       </w:pPr>
-      <w:bookmarkStart w:id="4" w:name="_Toc19801033"/>
+      <w:bookmarkStart w:id="3" w:name="_Toc19801033"/>
       <w:r>
         <w:t>Scopo</w:t>
       </w:r>
-      <w:bookmarkEnd w:id="4"/>
+      <w:bookmarkEnd w:id="3"/>
     </w:p>
     <w:p>
       <w:pPr>
@@ -3168,22 +3166,22 @@
       <w:r>
         <w:br w:type="page"/>
       </w:r>
-      <w:bookmarkStart w:id="5" w:name="_Toc19801034"/>
+      <w:bookmarkStart w:id="4" w:name="_Toc19801034"/>
       <w:r>
         <w:lastRenderedPageBreak/>
         <w:t>Analisi</w:t>
       </w:r>
+      <w:bookmarkEnd w:id="4"/>
+    </w:p>
+    <w:p>
+      <w:pPr>
+        <w:pStyle w:val="Titolo2"/>
+      </w:pPr>
+      <w:bookmarkStart w:id="5" w:name="_Toc19801035"/>
+      <w:r>
+        <w:t>Analisi del dominio</w:t>
+      </w:r>
       <w:bookmarkEnd w:id="5"/>
-    </w:p>
-    <w:p>
-      <w:pPr>
-        <w:pStyle w:val="Titolo2"/>
-      </w:pPr>
-      <w:bookmarkStart w:id="6" w:name="_Toc19801035"/>
-      <w:r>
-        <w:t>Analisi del dominio</w:t>
-      </w:r>
-      <w:bookmarkEnd w:id="6"/>
     </w:p>
     <w:p>
       <w:pPr>
@@ -3229,7 +3227,7 @@
       <w:pPr>
         <w:pStyle w:val="Titolo2"/>
       </w:pPr>
-      <w:bookmarkStart w:id="7" w:name="_Toc19801036"/>
+      <w:bookmarkStart w:id="6" w:name="_Toc19801036"/>
       <w:r>
         <w:t>Analisi e s</w:t>
       </w:r>
@@ -3242,7 +3240,7 @@
       <w:r>
         <w:t>dei requisiti</w:t>
       </w:r>
-      <w:bookmarkEnd w:id="7"/>
+      <w:bookmarkEnd w:id="6"/>
     </w:p>
     <w:tbl>
       <w:tblPr>
@@ -5402,7 +5400,7 @@
         <w:pStyle w:val="Titolo2"/>
         <w:ind w:left="578" w:hanging="578"/>
       </w:pPr>
-      <w:bookmarkStart w:id="8" w:name="_Toc19801037"/>
+      <w:bookmarkStart w:id="7" w:name="_Toc19801037"/>
       <w:r>
         <w:rPr>
           <w:noProof/>
@@ -5467,18 +5465,18 @@
       <w:r>
         <w:t>Use case</w:t>
       </w:r>
-      <w:bookmarkEnd w:id="8"/>
+      <w:bookmarkEnd w:id="7"/>
     </w:p>
     <w:p>
       <w:pPr>
         <w:pStyle w:val="Titolo2"/>
       </w:pPr>
-      <w:bookmarkStart w:id="9" w:name="_Toc19801038"/>
+      <w:bookmarkStart w:id="8" w:name="_Toc19801038"/>
       <w:r>
         <w:lastRenderedPageBreak/>
         <w:t>Pianificazione</w:t>
       </w:r>
-      <w:bookmarkEnd w:id="9"/>
+      <w:bookmarkEnd w:id="8"/>
     </w:p>
     <w:p>
       <w:r>
@@ -5564,24 +5562,24 @@
       <w:pPr>
         <w:pStyle w:val="Titolo2"/>
       </w:pPr>
-      <w:bookmarkStart w:id="10" w:name="_Toc19801039"/>
+      <w:bookmarkStart w:id="9" w:name="_Toc19801039"/>
       <w:r>
         <w:lastRenderedPageBreak/>
         <w:t>Analisi dei mezzi</w:t>
       </w:r>
+      <w:bookmarkEnd w:id="9"/>
+    </w:p>
+    <w:p>
+      <w:pPr>
+        <w:pStyle w:val="Titolo3"/>
+      </w:pPr>
+      <w:bookmarkStart w:id="10" w:name="_Toc413411419"/>
+      <w:bookmarkStart w:id="11" w:name="_Toc19801040"/>
+      <w:r>
+        <w:t>Software</w:t>
+      </w:r>
       <w:bookmarkEnd w:id="10"/>
-    </w:p>
-    <w:p>
-      <w:pPr>
-        <w:pStyle w:val="Titolo3"/>
-      </w:pPr>
-      <w:bookmarkStart w:id="11" w:name="_Toc413411419"/>
-      <w:bookmarkStart w:id="12" w:name="_Toc19801040"/>
-      <w:r>
-        <w:t>Software</w:t>
-      </w:r>
       <w:bookmarkEnd w:id="11"/>
-      <w:bookmarkEnd w:id="12"/>
     </w:p>
     <w:p>
       <w:pPr>
@@ -5854,13 +5852,13 @@
       <w:pPr>
         <w:pStyle w:val="Titolo3"/>
       </w:pPr>
-      <w:bookmarkStart w:id="13" w:name="_Toc413411420"/>
-      <w:bookmarkStart w:id="14" w:name="_Toc19801041"/>
+      <w:bookmarkStart w:id="12" w:name="_Toc413411420"/>
+      <w:bookmarkStart w:id="13" w:name="_Toc19801041"/>
       <w:r>
         <w:t>Hardware</w:t>
       </w:r>
+      <w:bookmarkEnd w:id="12"/>
       <w:bookmarkEnd w:id="13"/>
-      <w:bookmarkEnd w:id="14"/>
     </w:p>
     <w:p>
       <w:pPr>
@@ -6033,135 +6031,135 @@
       <w:pPr>
         <w:pStyle w:val="Titolo1"/>
       </w:pPr>
-      <w:bookmarkStart w:id="15" w:name="_Toc429059808"/>
-      <w:bookmarkStart w:id="16" w:name="_Toc19801042"/>
+      <w:bookmarkStart w:id="14" w:name="_Toc429059808"/>
+      <w:bookmarkStart w:id="15" w:name="_Toc19801042"/>
       <w:r>
         <w:lastRenderedPageBreak/>
         <w:t>Progettazione</w:t>
       </w:r>
+      <w:bookmarkEnd w:id="14"/>
       <w:bookmarkEnd w:id="15"/>
+    </w:p>
+    <w:p>
+      <w:pPr>
+        <w:pStyle w:val="Titolo2"/>
+      </w:pPr>
+      <w:bookmarkStart w:id="16" w:name="_Toc429059809"/>
+      <w:bookmarkStart w:id="17" w:name="_Toc19801043"/>
+      <w:r>
+        <w:t>Design dell’architettura del sistema</w:t>
+      </w:r>
       <w:bookmarkEnd w:id="16"/>
+      <w:bookmarkEnd w:id="17"/>
+    </w:p>
+    <w:p>
+      <w:pPr>
+        <w:rPr>
+          <w:lang w:val="it-IT"/>
+        </w:rPr>
+      </w:pPr>
+      <w:r>
+        <w:rPr>
+          <w:lang w:val="it-IT"/>
+        </w:rPr>
+        <w:t xml:space="preserve">In questo capitolo viene spiegata la </w:t>
+      </w:r>
+      <w:r>
+        <w:rPr>
+          <w:lang w:val="it-IT"/>
+        </w:rPr>
+        <w:t>struttura generale del sistema, i</w:t>
+      </w:r>
+      <w:r>
+        <w:rPr>
+          <w:lang w:val="it-IT"/>
+        </w:rPr>
+        <w:t xml:space="preserve">n particolare </w:t>
+      </w:r>
+      <w:r>
+        <w:rPr>
+          <w:lang w:val="it-IT"/>
+        </w:rPr>
+        <w:t>l’architettura del progetto e il diagramma delle classi.</w:t>
+      </w:r>
+      <w:r>
+        <w:rPr>
+          <w:lang w:val="it-IT"/>
+        </w:rPr>
+        <w:t xml:space="preserve"> </w:t>
+      </w:r>
+    </w:p>
+    <w:p>
+      <w:pPr>
+        <w:rPr>
+          <w:lang w:val="it-IT"/>
+        </w:rPr>
+      </w:pPr>
+      <w:r>
+        <w:rPr>
+          <w:lang w:val="it-IT"/>
+        </w:rPr>
+        <w:t xml:space="preserve">Il programma è sviluppato in C# utilizzando il pattern MVVM, ma ci sono altri componenti per semplificare il lavoro che sono spiegati </w:t>
+      </w:r>
+      <w:r>
+        <w:rPr>
+          <w:lang w:val="it-IT"/>
+        </w:rPr>
+        <w:t xml:space="preserve">nel capitolo di implementazione. La struttura del progetto parte da una Soluzione Vuota </w:t>
+      </w:r>
+      <w:r>
+        <w:rPr>
+          <w:lang w:val="it-IT"/>
+        </w:rPr>
+        <w:t xml:space="preserve">che contiene </w:t>
+      </w:r>
+      <w:r>
+        <w:rPr>
+          <w:lang w:val="it-IT"/>
+        </w:rPr>
+        <w:t>un’</w:t>
+      </w:r>
+      <w:proofErr w:type="spellStart"/>
+      <w:r>
+        <w:rPr>
+          <w:lang w:val="it-IT"/>
+        </w:rPr>
+        <w:t>app</w:t>
+      </w:r>
+      <w:proofErr w:type="spellEnd"/>
+      <w:r>
+        <w:rPr>
+          <w:lang w:val="it-IT"/>
+        </w:rPr>
+        <w:t xml:space="preserve"> WPF dove vengono gestite le interfacce e una libreria di classi in cui vengono gestiti i dati.</w:t>
+      </w:r>
+    </w:p>
+    <w:p>
+      <w:pPr>
+        <w:rPr>
+          <w:lang w:val="it-IT"/>
+        </w:rPr>
+      </w:pPr>
+    </w:p>
+    <w:p>
+      <w:pPr>
+        <w:rPr>
+          <w:lang w:val="it-IT"/>
+        </w:rPr>
+      </w:pPr>
+      <w:r>
+        <w:rPr>
+          <w:lang w:val="it-IT"/>
+        </w:rPr>
+        <w:br w:type="page"/>
+      </w:r>
     </w:p>
     <w:p>
       <w:pPr>
         <w:pStyle w:val="Titolo2"/>
       </w:pPr>
-      <w:bookmarkStart w:id="17" w:name="_Toc429059809"/>
-      <w:bookmarkStart w:id="18" w:name="_Toc19801043"/>
-      <w:r>
-        <w:t>Design dell’architettura del sistema</w:t>
-      </w:r>
-      <w:bookmarkEnd w:id="17"/>
-      <w:bookmarkEnd w:id="18"/>
-    </w:p>
-    <w:p>
-      <w:pPr>
-        <w:rPr>
-          <w:lang w:val="it-IT"/>
-        </w:rPr>
-      </w:pPr>
-      <w:r>
-        <w:rPr>
-          <w:lang w:val="it-IT"/>
-        </w:rPr>
-        <w:t xml:space="preserve">In questo capitolo viene spiegata la </w:t>
-      </w:r>
-      <w:r>
-        <w:rPr>
-          <w:lang w:val="it-IT"/>
-        </w:rPr>
-        <w:t>struttura generale del sistema, i</w:t>
-      </w:r>
-      <w:r>
-        <w:rPr>
-          <w:lang w:val="it-IT"/>
-        </w:rPr>
-        <w:t xml:space="preserve">n particolare </w:t>
-      </w:r>
-      <w:r>
-        <w:rPr>
-          <w:lang w:val="it-IT"/>
-        </w:rPr>
-        <w:t>l’architettura del progetto e il diagramma delle classi.</w:t>
-      </w:r>
-      <w:r>
-        <w:rPr>
-          <w:lang w:val="it-IT"/>
-        </w:rPr>
-        <w:t xml:space="preserve"> </w:t>
-      </w:r>
-    </w:p>
-    <w:p>
-      <w:pPr>
-        <w:rPr>
-          <w:lang w:val="it-IT"/>
-        </w:rPr>
-      </w:pPr>
-      <w:r>
-        <w:rPr>
-          <w:lang w:val="it-IT"/>
-        </w:rPr>
-        <w:t xml:space="preserve">Il programma è sviluppato in C# utilizzando il pattern MVVM, ma ci sono altri componenti per semplificare il lavoro che sono spiegati </w:t>
-      </w:r>
-      <w:r>
-        <w:rPr>
-          <w:lang w:val="it-IT"/>
-        </w:rPr>
-        <w:t xml:space="preserve">nel capitolo di implementazione. La struttura del progetto parte da una Soluzione Vuota </w:t>
-      </w:r>
-      <w:r>
-        <w:rPr>
-          <w:lang w:val="it-IT"/>
-        </w:rPr>
-        <w:t xml:space="preserve">che contiene </w:t>
-      </w:r>
-      <w:r>
-        <w:rPr>
-          <w:lang w:val="it-IT"/>
-        </w:rPr>
-        <w:t>un’</w:t>
-      </w:r>
-      <w:proofErr w:type="spellStart"/>
-      <w:r>
-        <w:rPr>
-          <w:lang w:val="it-IT"/>
-        </w:rPr>
-        <w:t>app</w:t>
-      </w:r>
-      <w:proofErr w:type="spellEnd"/>
-      <w:r>
-        <w:rPr>
-          <w:lang w:val="it-IT"/>
-        </w:rPr>
-        <w:t xml:space="preserve"> WPF dove vengono gestite le interfacce e una libreria di classi in cui vengono gestiti i dati.</w:t>
-      </w:r>
-    </w:p>
-    <w:p>
-      <w:pPr>
-        <w:rPr>
-          <w:lang w:val="it-IT"/>
-        </w:rPr>
-      </w:pPr>
-    </w:p>
-    <w:p>
-      <w:pPr>
-        <w:rPr>
-          <w:lang w:val="it-IT"/>
-        </w:rPr>
-      </w:pPr>
-      <w:r>
-        <w:rPr>
-          <w:lang w:val="it-IT"/>
-        </w:rPr>
-        <w:br w:type="page"/>
-      </w:r>
-    </w:p>
-    <w:p>
-      <w:pPr>
-        <w:pStyle w:val="Titolo2"/>
-      </w:pPr>
-      <w:bookmarkStart w:id="19" w:name="_Toc429059810"/>
-      <w:bookmarkStart w:id="20" w:name="_Toc19801044"/>
+      <w:bookmarkStart w:id="18" w:name="_Toc429059810"/>
+      <w:bookmarkStart w:id="19" w:name="_Toc19801044"/>
       <w:r>
         <w:lastRenderedPageBreak/>
         <w:t>Design dei dati</w:t>
@@ -6169,8 +6167,8 @@
       <w:r>
         <w:t xml:space="preserve"> e database</w:t>
       </w:r>
+      <w:bookmarkEnd w:id="18"/>
       <w:bookmarkEnd w:id="19"/>
-      <w:bookmarkEnd w:id="20"/>
     </w:p>
     <w:p>
       <w:pPr>
@@ -6455,55 +6453,49 @@
       <w:pPr>
         <w:pStyle w:val="Titolo2"/>
       </w:pPr>
-      <w:bookmarkStart w:id="21" w:name="_Toc429059811"/>
-      <w:bookmarkStart w:id="22" w:name="_Toc19801045"/>
+      <w:bookmarkStart w:id="20" w:name="_Toc429059811"/>
+      <w:bookmarkStart w:id="21" w:name="_Toc19801045"/>
       <w:r>
         <w:lastRenderedPageBreak/>
         <w:t>Design delle interfacce</w:t>
       </w:r>
+      <w:bookmarkEnd w:id="20"/>
       <w:bookmarkEnd w:id="21"/>
+    </w:p>
+    <w:p>
+      <w:pPr>
+        <w:rPr>
+          <w:lang w:val="it-IT"/>
+        </w:rPr>
+      </w:pPr>
+      <w:r>
+        <w:rPr>
+          <w:lang w:val="it-IT"/>
+        </w:rPr>
+        <w:t xml:space="preserve">In questa sezione vengono mostrate e descritte le interfacce dell’applicazione con cui </w:t>
+      </w:r>
+      <w:r>
+        <w:rPr>
+          <w:lang w:val="it-IT"/>
+        </w:rPr>
+        <w:t xml:space="preserve">l’utente </w:t>
+      </w:r>
+      <w:r>
+        <w:rPr>
+          <w:lang w:val="it-IT"/>
+        </w:rPr>
+        <w:t>interagisce.</w:t>
+      </w:r>
+    </w:p>
+    <w:p>
+      <w:pPr>
+        <w:pStyle w:val="Titolo3"/>
+      </w:pPr>
+      <w:bookmarkStart w:id="22" w:name="_Toc19801046"/>
+      <w:r>
+        <w:t>Schermata principale</w:t>
+      </w:r>
       <w:bookmarkEnd w:id="22"/>
-    </w:p>
-    <w:p>
-      <w:pPr>
-        <w:rPr>
-          <w:lang w:val="it-IT"/>
-        </w:rPr>
-      </w:pPr>
-      <w:r>
-        <w:rPr>
-          <w:lang w:val="it-IT"/>
-        </w:rPr>
-        <w:t xml:space="preserve">In questa sezione vengono mostrate e descritte le interfacce dell’applicazione con cui </w:t>
-      </w:r>
-      <w:r>
-        <w:rPr>
-          <w:lang w:val="it-IT"/>
-        </w:rPr>
-        <w:t>l’utente</w:t>
-      </w:r>
-      <w:r>
-        <w:rPr>
-          <w:lang w:val="it-IT"/>
-        </w:rPr>
-        <w:t xml:space="preserve"> </w:t>
-      </w:r>
-      <w:r>
-        <w:rPr>
-          <w:lang w:val="it-IT"/>
-        </w:rPr>
-        <w:t>interagisce.</w:t>
-      </w:r>
-    </w:p>
-    <w:p>
-      <w:pPr>
-        <w:pStyle w:val="Titolo3"/>
-      </w:pPr>
-      <w:bookmarkStart w:id="23" w:name="_Toc19801046"/>
-      <w:r>
-        <w:t>Schermata principale</w:t>
-      </w:r>
-      <w:bookmarkEnd w:id="23"/>
     </w:p>
     <w:p>
       <w:pPr>
@@ -6658,24 +6650,7 @@
           <w:lang w:val="it-IT"/>
         </w:rPr>
         <w:br/>
-      </w:r>
-      <w:r>
-        <w:rPr>
-          <w:lang w:val="it-IT"/>
-        </w:rPr>
-        <w:t xml:space="preserve">Mostra una schermata con lista </w:t>
-      </w:r>
-      <w:r>
-        <w:rPr>
-          <w:lang w:val="it-IT"/>
-        </w:rPr>
-        <w:t xml:space="preserve">delle prove </w:t>
-      </w:r>
-      <w:r>
-        <w:rPr>
-          <w:lang w:val="it-IT"/>
-        </w:rPr>
-        <w:t>salvati nel database.</w:t>
+        <w:t>Mostra una schermata con lista delle prove salvati nel database.</w:t>
       </w:r>
     </w:p>
     <w:p>
@@ -6808,6 +6783,19 @@
           <w:lang w:val="it-IT"/>
         </w:rPr>
       </w:pPr>
+      <w:r>
+        <w:rPr>
+          <w:lang w:val="it-IT"/>
+        </w:rPr>
+        <w:t>I tre pulsanti apriranno una nuova schermata in base alla relativa scelta e non sarà possibile uscire da quella schermata senza l’uso dei pulsanti “OK” o “Annulla”.</w:t>
+      </w:r>
+    </w:p>
+    <w:p>
+      <w:pPr>
+        <w:rPr>
+          <w:lang w:val="it-IT"/>
+        </w:rPr>
+      </w:pPr>
     </w:p>
     <w:p>
       <w:pPr>
@@ -6826,19 +6814,20 @@
       <w:pPr>
         <w:pStyle w:val="Titolo3"/>
       </w:pPr>
-      <w:bookmarkStart w:id="24" w:name="_Toc19801047"/>
+      <w:bookmarkStart w:id="23" w:name="_Toc19801047"/>
       <w:r>
         <w:lastRenderedPageBreak/>
         <w:t>Impostazioni di base</w:t>
       </w:r>
-      <w:bookmarkEnd w:id="24"/>
-    </w:p>
-    <w:p>
-      <w:pPr>
-        <w:rPr>
-          <w:lang w:val="it-IT"/>
-        </w:rPr>
-      </w:pPr>
+      <w:bookmarkEnd w:id="23"/>
+    </w:p>
+    <w:p>
+      <w:pPr>
+        <w:rPr>
+          <w:lang w:val="it-IT"/>
+        </w:rPr>
+      </w:pPr>
+      <w:bookmarkStart w:id="24" w:name="_GoBack"/>
       <w:r>
         <w:rPr>
           <w:noProof/>
@@ -6853,8 +6842,8 @@
             <wp:positionV relativeFrom="paragraph">
               <wp:posOffset>582295</wp:posOffset>
             </wp:positionV>
-            <wp:extent cx="4533900" cy="3085465"/>
-            <wp:effectExtent l="0" t="0" r="0" b="635"/>
+            <wp:extent cx="4532630" cy="3085465"/>
+            <wp:effectExtent l="0" t="0" r="1270" b="635"/>
             <wp:wrapTopAndBottom/>
             <wp:docPr id="4" name="Immagine 4"/>
             <wp:cNvGraphicFramePr>
@@ -6882,7 +6871,7 @@
                   <pic:spPr>
                     <a:xfrm>
                       <a:off x="0" y="0"/>
-                      <a:ext cx="4533900" cy="3085465"/>
+                      <a:ext cx="4532630" cy="3085465"/>
                     </a:xfrm>
                     <a:prstGeom prst="rect">
                       <a:avLst/>
@@ -6894,6 +6883,7 @@
           </wp:anchor>
         </w:drawing>
       </w:r>
+      <w:bookmarkEnd w:id="24"/>
       <w:r>
         <w:rPr>
           <w:lang w:val="it-IT"/>
@@ -9512,7 +9502,7 @@
               <w:noProof/>
               <w:snapToGrid w:val="0"/>
             </w:rPr>
-            <w:t>19</w:t>
+            <w:t>13</w:t>
           </w:r>
           <w:r>
             <w:rPr>
@@ -14111,6 +14101,7 @@
     <w:rsid w:val="00522EDF"/>
     <w:rsid w:val="00644790"/>
     <w:rsid w:val="00833FD7"/>
+    <w:rsid w:val="00843395"/>
     <w:rsid w:val="00CD013D"/>
     <w:rsid w:val="00D63F00"/>
     <w:rsid w:val="00F36E03"/>
@@ -14876,7 +14867,7 @@
 </file>
 
 <file path=customXml/itemProps1.xml><?xml version="1.0" encoding="utf-8"?>
-<ds:datastoreItem xmlns:ds="http://schemas.openxmlformats.org/officeDocument/2006/customXml" ds:itemID="{F239C0F2-7757-4F31-9A4D-9009CDBEF4CF}">
+<ds:datastoreItem xmlns:ds="http://schemas.openxmlformats.org/officeDocument/2006/customXml" ds:itemID="{426C96A1-8603-446D-94B5-D269D0A9586C}">
   <ds:schemaRefs>
     <ds:schemaRef ds:uri="http://schemas.openxmlformats.org/officeDocument/2006/bibliography"/>
   </ds:schemaRefs>

</xml_diff>

<commit_message>
design esercizio e prova
</commit_message>
<xml_diff>
--- a/Documentazione/Documentazione_GestioneEsercizi.docx
+++ b/Documentazione/Documentazione_GestioneEsercizi.docx
@@ -2806,16 +2806,8 @@
         <w:rPr>
           <w:lang w:val="it-IT"/>
         </w:rPr>
-        <w:t xml:space="preserve">Superiore professionale: Ugo </w:t>
-      </w:r>
-      <w:proofErr w:type="spellStart"/>
-      <w:r>
-        <w:rPr>
-          <w:lang w:val="it-IT"/>
-        </w:rPr>
-        <w:t>Bernasconi</w:t>
-      </w:r>
-      <w:proofErr w:type="spellEnd"/>
+        <w:t>Superiore professionale: Ugo Bernasconi</w:t>
+      </w:r>
     </w:p>
     <w:p>
       <w:pPr>
@@ -2877,32 +2869,17 @@
         <w:pStyle w:val="Titolo2"/>
       </w:pPr>
       <w:bookmarkStart w:id="2" w:name="_Toc19801032"/>
-      <w:proofErr w:type="spellStart"/>
       <w:r>
         <w:t>Abstract</w:t>
       </w:r>
       <w:bookmarkEnd w:id="2"/>
-      <w:proofErr w:type="spellEnd"/>
       <w:r>
         <w:t xml:space="preserve"> </w:t>
       </w:r>
     </w:p>
     <w:p>
-      <w:proofErr w:type="gramStart"/>
-      <w:r>
-        <w:t>E’</w:t>
-      </w:r>
-      <w:proofErr w:type="gramEnd"/>
-      <w:r>
-        <w:t xml:space="preserve"> una breve e accurata rappresentazione dei contenuti di un documento, senza notazioni critiche o valutazioni. Lo scopo di un </w:t>
-      </w:r>
-      <w:proofErr w:type="spellStart"/>
-      <w:r>
-        <w:t>abstract</w:t>
-      </w:r>
-      <w:proofErr w:type="spellEnd"/>
-      <w:r>
-        <w:t xml:space="preserve"> efficace dovrebbe essere quello di far conoscere all’utente il contenuto di base di un documento e metterlo nella condizione di decidere se risponde ai suoi interessi e se è opportuno il ricorso al documento originale.</w:t>
+      <w:r>
+        <w:t>E’ una breve e accurata rappresentazione dei contenuti di un documento, senza notazioni critiche o valutazioni. Lo scopo di un abstract efficace dovrebbe essere quello di far conoscere all’utente il contenuto di base di un documento e metterlo nella condizione di decidere se risponde ai suoi interessi e se è opportuno il ricorso al documento originale.</w:t>
       </w:r>
     </w:p>
     <w:p/>
@@ -3206,21 +3183,7 @@
         <w:rPr>
           <w:lang w:val="it-IT"/>
         </w:rPr>
-        <w:t xml:space="preserve">il sistema funzionerà in modo che sia </w:t>
-      </w:r>
-      <w:proofErr w:type="spellStart"/>
-      <w:r>
-        <w:rPr>
-          <w:lang w:val="it-IT"/>
-        </w:rPr>
-        <w:t>user-friendly</w:t>
-      </w:r>
-      <w:proofErr w:type="spellEnd"/>
-      <w:r>
-        <w:rPr>
-          <w:lang w:val="it-IT"/>
-        </w:rPr>
-        <w:t xml:space="preserve"> e che più docenti potranno usarlo.</w:t>
+        <w:t>il sistema funzionerà in modo che sia user-friendly e che più docenti potranno usarlo.</w:t>
       </w:r>
     </w:p>
     <w:p>
@@ -5547,15 +5510,7 @@
         </w:drawing>
       </w:r>
       <w:r>
-        <w:t xml:space="preserve">La pianificazione del progetto è stata effettuata mediante la realizzazione di un diagramma di </w:t>
-      </w:r>
-      <w:proofErr w:type="spellStart"/>
-      <w:r>
-        <w:t>Gantt</w:t>
-      </w:r>
-      <w:proofErr w:type="spellEnd"/>
-      <w:r>
-        <w:t>.</w:t>
+        <w:t>La pianificazione del progetto è stata effettuata mediante la realizzazione di un diagramma di Gantt.</w:t>
       </w:r>
     </w:p>
     <w:p>
@@ -5642,40 +5597,18 @@
           <w:lang w:val="it-IT"/>
         </w:rPr>
       </w:pPr>
-      <w:proofErr w:type="spellStart"/>
-      <w:r>
-        <w:rPr>
-          <w:lang w:val="it-IT"/>
-        </w:rPr>
-        <w:t>GitHub</w:t>
-      </w:r>
-      <w:proofErr w:type="spellEnd"/>
-      <w:r>
-        <w:rPr>
-          <w:lang w:val="it-IT"/>
-        </w:rPr>
-        <w:t xml:space="preserve"> Desktop 2.1.3</w:t>
+      <w:r>
+        <w:rPr>
+          <w:lang w:val="it-IT"/>
+        </w:rPr>
+        <w:t>GitHub Desktop 2.1.3</w:t>
       </w:r>
       <w:r>
         <w:rPr>
           <w:lang w:val="it-IT"/>
         </w:rPr>
         <w:br/>
-        <w:t xml:space="preserve">Gestione del sistema di </w:t>
-      </w:r>
-      <w:proofErr w:type="spellStart"/>
-      <w:r>
-        <w:rPr>
-          <w:lang w:val="it-IT"/>
-        </w:rPr>
-        <w:t>versioning</w:t>
-      </w:r>
-      <w:proofErr w:type="spellEnd"/>
-      <w:r>
-        <w:rPr>
-          <w:lang w:val="it-IT"/>
-        </w:rPr>
-        <w:t xml:space="preserve"> del progetto.</w:t>
+        <w:t>Gestione del sistema di versioning del progetto.</w:t>
       </w:r>
     </w:p>
     <w:p>
@@ -5750,21 +5683,7 @@
           <w:lang w:val="it-IT"/>
         </w:rPr>
         <w:br/>
-        <w:t xml:space="preserve">Realizzazione del diagramma di </w:t>
-      </w:r>
-      <w:proofErr w:type="spellStart"/>
-      <w:r>
-        <w:rPr>
-          <w:lang w:val="it-IT"/>
-        </w:rPr>
-        <w:t>Gantt</w:t>
-      </w:r>
-      <w:proofErr w:type="spellEnd"/>
-      <w:r>
-        <w:rPr>
-          <w:lang w:val="it-IT"/>
-        </w:rPr>
-        <w:t>.</w:t>
+        <w:t>Realizzazione del diagramma di Gantt.</w:t>
       </w:r>
     </w:p>
     <w:p>
@@ -5826,19 +5745,11 @@
           <w:lang w:val="it-IT"/>
         </w:rPr>
       </w:pPr>
-      <w:proofErr w:type="spellStart"/>
-      <w:r>
-        <w:rPr>
-          <w:lang w:val="it-IT"/>
-        </w:rPr>
-        <w:t>StarUML</w:t>
-      </w:r>
-      <w:proofErr w:type="spellEnd"/>
-      <w:r>
-        <w:rPr>
-          <w:lang w:val="it-IT"/>
-        </w:rPr>
-        <w:t xml:space="preserve"> 3.1.0 </w:t>
+      <w:r>
+        <w:rPr>
+          <w:lang w:val="it-IT"/>
+        </w:rPr>
+        <w:t xml:space="preserve">StarUML 3.1.0 </w:t>
       </w:r>
       <w:r>
         <w:rPr>
@@ -5888,21 +5799,7 @@
         <w:rPr>
           <w:lang w:val="it-IT"/>
         </w:rPr>
-        <w:t xml:space="preserve">HP </w:t>
-      </w:r>
-      <w:proofErr w:type="spellStart"/>
-      <w:r>
-        <w:rPr>
-          <w:lang w:val="it-IT"/>
-        </w:rPr>
-        <w:t>Envy</w:t>
-      </w:r>
-      <w:proofErr w:type="spellEnd"/>
-      <w:r>
-        <w:rPr>
-          <w:lang w:val="it-IT"/>
-        </w:rPr>
-        <w:t xml:space="preserve"> Notebook</w:t>
+        <w:t>HP Envy Notebook</w:t>
       </w:r>
     </w:p>
     <w:p>
@@ -6117,21 +6014,7 @@
         <w:rPr>
           <w:lang w:val="it-IT"/>
         </w:rPr>
-        <w:t>un’</w:t>
-      </w:r>
-      <w:proofErr w:type="spellStart"/>
-      <w:r>
-        <w:rPr>
-          <w:lang w:val="it-IT"/>
-        </w:rPr>
-        <w:t>app</w:t>
-      </w:r>
-      <w:proofErr w:type="spellEnd"/>
-      <w:r>
-        <w:rPr>
-          <w:lang w:val="it-IT"/>
-        </w:rPr>
-        <w:t xml:space="preserve"> WPF dove vengono gestite le interfacce e una libreria di classi in cui vengono gestiti i dati.</w:t>
+        <w:t>un’app WPF dove vengono gestite le interfacce e una libreria di classi in cui vengono gestiti i dati.</w:t>
       </w:r>
     </w:p>
     <w:p>
@@ -6827,7 +6710,6 @@
           <w:lang w:val="it-IT"/>
         </w:rPr>
       </w:pPr>
-      <w:bookmarkStart w:id="24" w:name="_GoBack"/>
       <w:r>
         <w:rPr>
           <w:noProof/>
@@ -6883,7 +6765,6 @@
           </wp:anchor>
         </w:drawing>
       </w:r>
-      <w:bookmarkEnd w:id="24"/>
       <w:r>
         <w:rPr>
           <w:lang w:val="it-IT"/>
@@ -7113,19 +6994,133 @@
       <w:pPr>
         <w:pStyle w:val="Titolo3"/>
       </w:pPr>
-      <w:bookmarkStart w:id="25" w:name="_Toc19801048"/>
+      <w:bookmarkStart w:id="24" w:name="_Toc19801048"/>
       <w:r>
         <w:lastRenderedPageBreak/>
         <w:t>Esercizi</w:t>
       </w:r>
+      <w:bookmarkEnd w:id="24"/>
+    </w:p>
+    <w:p>
+      <w:pPr>
+        <w:rPr>
+          <w:lang w:val="it-IT"/>
+        </w:rPr>
+      </w:pPr>
+      <w:r>
+        <w:rPr>
+          <w:lang w:val="it-IT"/>
+        </w:rPr>
+        <w:t>L’interfaccia che gestisce gli esercizi permette innanzitutto di scegliere tra le informazioni di base, per poi definire i dettagli dell’esercizio, cioè il testo e un eventuale immagine. Gli esercizi salvati verranno memorizzati per poi essere usati durante la realizzazione di una prova.</w:t>
+      </w:r>
+    </w:p>
+    <w:p>
+      <w:pPr>
+        <w:rPr>
+          <w:lang w:val="it-IT"/>
+        </w:rPr>
+      </w:pPr>
+      <w:r>
+        <w:rPr>
+          <w:noProof/>
+          <w:lang w:val="it-IT"/>
+        </w:rPr>
+        <w:drawing>
+          <wp:anchor distT="0" distB="0" distL="114300" distR="114300" simplePos="0" relativeHeight="251663360" behindDoc="0" locked="0" layoutInCell="1" allowOverlap="1">
+            <wp:simplePos x="0" y="0"/>
+            <wp:positionH relativeFrom="margin">
+              <wp:posOffset>793115</wp:posOffset>
+            </wp:positionH>
+            <wp:positionV relativeFrom="paragraph">
+              <wp:posOffset>145415</wp:posOffset>
+            </wp:positionV>
+            <wp:extent cx="4533900" cy="5471160"/>
+            <wp:effectExtent l="0" t="0" r="0" b="0"/>
+            <wp:wrapTopAndBottom/>
+            <wp:docPr id="5" name="Immagine 5"/>
+            <wp:cNvGraphicFramePr>
+              <a:graphicFrameLocks xmlns:a="http://schemas.openxmlformats.org/drawingml/2006/main" noChangeAspect="1"/>
+            </wp:cNvGraphicFramePr>
+            <a:graphic xmlns:a="http://schemas.openxmlformats.org/drawingml/2006/main">
+              <a:graphicData uri="http://schemas.openxmlformats.org/drawingml/2006/picture">
+                <pic:pic xmlns:pic="http://schemas.openxmlformats.org/drawingml/2006/picture">
+                  <pic:nvPicPr>
+                    <pic:cNvPr id="5" name="Esercizio.png"/>
+                    <pic:cNvPicPr/>
+                  </pic:nvPicPr>
+                  <pic:blipFill>
+                    <a:blip r:embed="rId13">
+                      <a:extLst>
+                        <a:ext uri="{28A0092B-C50C-407E-A947-70E740481C1C}">
+                          <a14:useLocalDpi xmlns:a14="http://schemas.microsoft.com/office/drawing/2010/main" val="0"/>
+                        </a:ext>
+                      </a:extLst>
+                    </a:blip>
+                    <a:stretch>
+                      <a:fillRect/>
+                    </a:stretch>
+                  </pic:blipFill>
+                  <pic:spPr>
+                    <a:xfrm>
+                      <a:off x="0" y="0"/>
+                      <a:ext cx="4533900" cy="5471160"/>
+                    </a:xfrm>
+                    <a:prstGeom prst="rect">
+                      <a:avLst/>
+                    </a:prstGeom>
+                  </pic:spPr>
+                </pic:pic>
+              </a:graphicData>
+            </a:graphic>
+          </wp:anchor>
+        </w:drawing>
+      </w:r>
+    </w:p>
+    <w:p>
+      <w:pPr>
+        <w:rPr>
+          <w:lang w:val="it-IT"/>
+        </w:rPr>
+      </w:pPr>
+      <w:r>
+        <w:rPr>
+          <w:lang w:val="it-IT"/>
+        </w:rPr>
+        <w:t>La prima maschera consente di attribuire un titolo all’esercizio e di scegliere tramite un menu a tendina le informazioni di base stabilite nell’</w:t>
+      </w:r>
+      <w:r>
+        <w:rPr>
+          <w:lang w:val="it-IT"/>
+        </w:rPr>
+        <w:t>applicazione</w:t>
+      </w:r>
+      <w:r>
+        <w:rPr>
+          <w:lang w:val="it-IT"/>
+        </w:rPr>
+        <w:t>.</w:t>
+      </w:r>
+    </w:p>
+    <w:p>
+      <w:pPr>
+        <w:rPr>
+          <w:lang w:val="it-IT"/>
+        </w:rPr>
+      </w:pPr>
+      <w:r>
+        <w:rPr>
+          <w:lang w:val="it-IT"/>
+        </w:rPr>
+        <w:t>Nell’altra maschera è possibile comporre il testo dell’esercizio e inserire un’immagine attraverso Drag &amp; Drop oppure sfogliando tra i file.</w:t>
+      </w:r>
+      <w:r>
+        <w:rPr>
+          <w:lang w:val="it-IT"/>
+        </w:rPr>
+        <w:t xml:space="preserve"> Se si clicca “OK” il programma genererà un file RFT con il contenuto del testo e dell’immagine.</w:t>
+      </w:r>
+      <w:bookmarkStart w:id="25" w:name="_GoBack"/>
       <w:bookmarkEnd w:id="25"/>
-    </w:p>
-    <w:p>
-      <w:pPr>
-        <w:rPr>
-          <w:lang w:val="it-IT"/>
-        </w:rPr>
-      </w:pPr>
     </w:p>
     <w:p>
       <w:pPr>
@@ -7164,6 +7159,178 @@
           <w:lang w:val="it-IT"/>
         </w:rPr>
       </w:pPr>
+      <w:r>
+        <w:rPr>
+          <w:lang w:val="it-IT"/>
+        </w:rPr>
+        <w:t xml:space="preserve">L’opzione finale dell’applicazione è la creazione delle prove. In questa schermata </w:t>
+      </w:r>
+      <w:r>
+        <w:rPr>
+          <w:lang w:val="it-IT"/>
+        </w:rPr>
+        <w:t>vengono dapprima definiti i campi fondamentali (più o meno come negli esercizi) e infine vengono selezionati gli esercizi da inserire.</w:t>
+      </w:r>
+    </w:p>
+    <w:p>
+      <w:pPr>
+        <w:rPr>
+          <w:lang w:val="it-IT"/>
+        </w:rPr>
+      </w:pPr>
+      <w:r>
+        <w:rPr>
+          <w:noProof/>
+          <w:lang w:val="it-IT"/>
+        </w:rPr>
+        <w:drawing>
+          <wp:anchor distT="0" distB="0" distL="114300" distR="114300" simplePos="0" relativeHeight="251664384" behindDoc="0" locked="0" layoutInCell="1" allowOverlap="1">
+            <wp:simplePos x="0" y="0"/>
+            <wp:positionH relativeFrom="margin">
+              <wp:posOffset>793115</wp:posOffset>
+            </wp:positionH>
+            <wp:positionV relativeFrom="paragraph">
+              <wp:posOffset>142875</wp:posOffset>
+            </wp:positionV>
+            <wp:extent cx="4533900" cy="3086100"/>
+            <wp:effectExtent l="0" t="0" r="0" b="0"/>
+            <wp:wrapTopAndBottom/>
+            <wp:docPr id="6" name="Immagine 6"/>
+            <wp:cNvGraphicFramePr>
+              <a:graphicFrameLocks xmlns:a="http://schemas.openxmlformats.org/drawingml/2006/main" noChangeAspect="1"/>
+            </wp:cNvGraphicFramePr>
+            <a:graphic xmlns:a="http://schemas.openxmlformats.org/drawingml/2006/main">
+              <a:graphicData uri="http://schemas.openxmlformats.org/drawingml/2006/picture">
+                <pic:pic xmlns:pic="http://schemas.openxmlformats.org/drawingml/2006/picture">
+                  <pic:nvPicPr>
+                    <pic:cNvPr id="6" name="Prova.png"/>
+                    <pic:cNvPicPr/>
+                  </pic:nvPicPr>
+                  <pic:blipFill>
+                    <a:blip r:embed="rId14">
+                      <a:extLst>
+                        <a:ext uri="{28A0092B-C50C-407E-A947-70E740481C1C}">
+                          <a14:useLocalDpi xmlns:a14="http://schemas.microsoft.com/office/drawing/2010/main" val="0"/>
+                        </a:ext>
+                      </a:extLst>
+                    </a:blip>
+                    <a:stretch>
+                      <a:fillRect/>
+                    </a:stretch>
+                  </pic:blipFill>
+                  <pic:spPr>
+                    <a:xfrm>
+                      <a:off x="0" y="0"/>
+                      <a:ext cx="4533900" cy="3086100"/>
+                    </a:xfrm>
+                    <a:prstGeom prst="rect">
+                      <a:avLst/>
+                    </a:prstGeom>
+                  </pic:spPr>
+                </pic:pic>
+              </a:graphicData>
+            </a:graphic>
+          </wp:anchor>
+        </w:drawing>
+      </w:r>
+    </w:p>
+    <w:p>
+      <w:pPr>
+        <w:rPr>
+          <w:lang w:val="it-IT"/>
+        </w:rPr>
+      </w:pPr>
+      <w:r>
+        <w:rPr>
+          <w:lang w:val="it-IT"/>
+        </w:rPr>
+        <w:t>Nel primo campo si scrive il titolo della prova, nel secondo si inserisce la data (anche con l’aiuto del calendario</w:t>
+      </w:r>
+      <w:r>
+        <w:rPr>
+          <w:lang w:val="it-IT"/>
+        </w:rPr>
+        <w:t>), poi si inseriscono</w:t>
+      </w:r>
+      <w:r>
+        <w:rPr>
+          <w:lang w:val="it-IT"/>
+        </w:rPr>
+        <w:t xml:space="preserve"> </w:t>
+      </w:r>
+      <w:r>
+        <w:rPr>
+          <w:lang w:val="it-IT"/>
+        </w:rPr>
+        <w:t>classe e</w:t>
+      </w:r>
+      <w:r>
+        <w:rPr>
+          <w:lang w:val="it-IT"/>
+        </w:rPr>
+        <w:t xml:space="preserve"> modulo</w:t>
+      </w:r>
+      <w:r>
+        <w:rPr>
+          <w:lang w:val="it-IT"/>
+        </w:rPr>
+        <w:t>, che</w:t>
+      </w:r>
+      <w:r>
+        <w:rPr>
+          <w:lang w:val="it-IT"/>
+        </w:rPr>
+        <w:t xml:space="preserve"> vengono estrapolati sempre dalle impostazioni di base.</w:t>
+      </w:r>
+      <w:r>
+        <w:rPr>
+          <w:lang w:val="it-IT"/>
+        </w:rPr>
+        <w:t xml:space="preserve"> </w:t>
+      </w:r>
+      <w:r>
+        <w:rPr>
+          <w:lang w:val="it-IT"/>
+        </w:rPr>
+        <w:t>Finalmente si aggiungono gli esercizi tramite Drag &amp; Drop o sfogliando tra i propri file.</w:t>
+      </w:r>
+      <w:r>
+        <w:rPr>
+          <w:lang w:val="it-IT"/>
+        </w:rPr>
+        <w:t xml:space="preserve"> </w:t>
+      </w:r>
+    </w:p>
+    <w:p>
+      <w:pPr>
+        <w:rPr>
+          <w:lang w:val="it-IT"/>
+        </w:rPr>
+      </w:pPr>
+      <w:r>
+        <w:rPr>
+          <w:lang w:val="it-IT"/>
+        </w:rPr>
+        <w:t xml:space="preserve">Per avere un’anteprima della prova esiste un apposito pulsante che </w:t>
+      </w:r>
+      <w:r>
+        <w:rPr>
+          <w:lang w:val="it-IT"/>
+        </w:rPr>
+        <w:t>mostrerà</w:t>
+      </w:r>
+      <w:r>
+        <w:rPr>
+          <w:lang w:val="it-IT"/>
+        </w:rPr>
+        <w:t xml:space="preserve"> un’altra finestra con </w:t>
+      </w:r>
+      <w:r>
+        <w:rPr>
+          <w:lang w:val="it-IT"/>
+        </w:rPr>
+        <w:t>ciò che produrrà il programma se si dovesse generare il file.</w:t>
+      </w:r>
     </w:p>
     <w:p>
       <w:pPr>
@@ -7256,15 +7423,7 @@
     </w:p>
     <w:p>
       <w:r>
-        <w:t>In questa parte è richiesto l’inserimento di codice sorgente/</w:t>
-      </w:r>
-      <w:proofErr w:type="spellStart"/>
-      <w:r>
-        <w:t>print</w:t>
-      </w:r>
-      <w:proofErr w:type="spellEnd"/>
-      <w:r>
-        <w:t xml:space="preserve"> screen di maschere solamente per quei passaggi particolarmente significativi e/o critici.</w:t>
+        <w:t>In questa parte è richiesto l’inserimento di codice sorgente/print screen di maschere solamente per quei passaggi particolarmente significativi e/o critici.</w:t>
       </w:r>
     </w:p>
     <w:p>
@@ -7395,7 +7554,6 @@
                 <w:lang w:val="en-GB" w:eastAsia="en-US"/>
               </w:rPr>
             </w:pPr>
-            <w:proofErr w:type="spellStart"/>
             <w:r>
               <w:rPr>
                 <w:b/>
@@ -7405,7 +7563,6 @@
               </w:rPr>
               <w:t>Riferimento</w:t>
             </w:r>
-            <w:proofErr w:type="spellEnd"/>
             <w:r>
               <w:rPr>
                 <w:sz w:val="18"/>
@@ -7537,7 +7694,6 @@
                 <w:szCs w:val="18"/>
               </w:rPr>
             </w:pPr>
-            <w:proofErr w:type="spellStart"/>
             <w:r>
               <w:rPr>
                 <w:b/>
@@ -7546,7 +7702,6 @@
               </w:rPr>
               <w:t>Descrizione</w:t>
             </w:r>
-            <w:proofErr w:type="spellEnd"/>
             <w:r>
               <w:rPr>
                 <w:b/>
@@ -7601,7 +7756,6 @@
                 <w:szCs w:val="18"/>
               </w:rPr>
             </w:pPr>
-            <w:proofErr w:type="spellStart"/>
             <w:r>
               <w:rPr>
                 <w:b/>
@@ -7610,7 +7764,6 @@
               </w:rPr>
               <w:t>Prerequisiti</w:t>
             </w:r>
-            <w:proofErr w:type="spellEnd"/>
             <w:r>
               <w:rPr>
                 <w:b/>
@@ -7644,7 +7797,6 @@
               </w:rPr>
               <w:t xml:space="preserve">Store on local PC: Profile_1.2.001.xml (appendix </w:t>
             </w:r>
-            <w:proofErr w:type="spellStart"/>
             <w:r>
               <w:rPr>
                 <w:sz w:val="18"/>
@@ -7653,7 +7805,6 @@
               </w:rPr>
               <w:t>n_n</w:t>
             </w:r>
-            <w:proofErr w:type="spellEnd"/>
             <w:r>
               <w:rPr>
                 <w:sz w:val="18"/>
@@ -7661,7 +7812,6 @@
               </w:rPr>
               <w:t xml:space="preserve">) and Cards_1.2.001.txt (appendix </w:t>
             </w:r>
-            <w:proofErr w:type="spellStart"/>
             <w:r>
               <w:rPr>
                 <w:sz w:val="18"/>
@@ -7670,7 +7820,6 @@
               </w:rPr>
               <w:t>n_n</w:t>
             </w:r>
-            <w:proofErr w:type="spellEnd"/>
             <w:r>
               <w:rPr>
                 <w:sz w:val="18"/>
@@ -7715,7 +7864,6 @@
                 <w:szCs w:val="18"/>
               </w:rPr>
             </w:pPr>
-            <w:proofErr w:type="spellStart"/>
             <w:r>
               <w:rPr>
                 <w:b/>
@@ -7724,7 +7872,6 @@
               </w:rPr>
               <w:t>Procedura</w:t>
             </w:r>
-            <w:proofErr w:type="spellEnd"/>
             <w:r>
               <w:rPr>
                 <w:b/>
@@ -7891,23 +8038,7 @@
                 <w:szCs w:val="18"/>
               </w:rPr>
               <w:br/>
-              <w:t xml:space="preserve">Click the </w:t>
-            </w:r>
-            <w:proofErr w:type="spellStart"/>
-            <w:r>
-              <w:rPr>
-                <w:sz w:val="18"/>
-                <w:szCs w:val="18"/>
-              </w:rPr>
-              <w:t>imsi</w:t>
-            </w:r>
-            <w:proofErr w:type="spellEnd"/>
-            <w:r>
-              <w:rPr>
-                <w:sz w:val="18"/>
-                <w:szCs w:val="18"/>
-              </w:rPr>
-              <w:t xml:space="preserve"> card link</w:t>
+              <w:t>Click the imsi card link</w:t>
             </w:r>
             <w:r>
               <w:rPr>
@@ -7955,287 +8086,7 @@
                 <w:szCs w:val="16"/>
                 <w:lang w:eastAsia="ja-JP"/>
               </w:rPr>
-              <w:t xml:space="preserve">SELECT </w:t>
-            </w:r>
-            <w:proofErr w:type="spellStart"/>
-            <w:r>
-              <w:rPr>
-                <w:rFonts w:ascii="Courier New" w:eastAsia="MS Mincho" w:hAnsi="Courier New" w:cs="Courier New"/>
-                <w:sz w:val="16"/>
-                <w:szCs w:val="16"/>
-                <w:lang w:eastAsia="ja-JP"/>
-              </w:rPr>
-              <w:t>imsi</w:t>
-            </w:r>
-            <w:proofErr w:type="spellEnd"/>
-            <w:r>
-              <w:rPr>
-                <w:rFonts w:ascii="Courier New" w:eastAsia="MS Mincho" w:hAnsi="Courier New" w:cs="Courier New"/>
-                <w:sz w:val="16"/>
-                <w:szCs w:val="16"/>
-                <w:lang w:eastAsia="ja-JP"/>
-              </w:rPr>
-              <w:t xml:space="preserve">, </w:t>
-            </w:r>
-            <w:proofErr w:type="spellStart"/>
-            <w:r>
-              <w:rPr>
-                <w:rFonts w:ascii="Courier New" w:eastAsia="MS Mincho" w:hAnsi="Courier New" w:cs="Courier New"/>
-                <w:sz w:val="16"/>
-                <w:szCs w:val="16"/>
-                <w:lang w:eastAsia="ja-JP"/>
-              </w:rPr>
-              <w:t>dir</w:t>
-            </w:r>
-            <w:proofErr w:type="spellEnd"/>
-            <w:r>
-              <w:rPr>
-                <w:rFonts w:ascii="Courier New" w:eastAsia="MS Mincho" w:hAnsi="Courier New" w:cs="Courier New"/>
-                <w:sz w:val="16"/>
-                <w:szCs w:val="16"/>
-                <w:lang w:eastAsia="ja-JP"/>
-              </w:rPr>
-              <w:t xml:space="preserve">, keyset, </w:t>
-            </w:r>
-            <w:proofErr w:type="spellStart"/>
-            <w:r>
-              <w:rPr>
-                <w:rFonts w:ascii="Courier New" w:eastAsia="MS Mincho" w:hAnsi="Courier New" w:cs="Courier New"/>
-                <w:sz w:val="16"/>
-                <w:szCs w:val="16"/>
-                <w:lang w:eastAsia="ja-JP"/>
-              </w:rPr>
-              <w:t>cntr</w:t>
-            </w:r>
-            <w:proofErr w:type="spellEnd"/>
-            <w:r>
-              <w:rPr>
-                <w:rFonts w:ascii="Courier New" w:eastAsia="MS Mincho" w:hAnsi="Courier New" w:cs="Courier New"/>
-                <w:sz w:val="16"/>
-                <w:szCs w:val="16"/>
-                <w:lang w:eastAsia="ja-JP"/>
-              </w:rPr>
-              <w:t xml:space="preserve">, </w:t>
-            </w:r>
-            <w:proofErr w:type="spellStart"/>
-            <w:r>
-              <w:rPr>
-                <w:rFonts w:ascii="Courier New" w:eastAsia="MS Mincho" w:hAnsi="Courier New" w:cs="Courier New"/>
-                <w:sz w:val="16"/>
-                <w:szCs w:val="16"/>
-                <w:lang w:eastAsia="ja-JP"/>
-              </w:rPr>
-              <w:t>rawtohex</w:t>
-            </w:r>
-            <w:proofErr w:type="spellEnd"/>
-            <w:r>
-              <w:rPr>
-                <w:rFonts w:ascii="Courier New" w:eastAsia="MS Mincho" w:hAnsi="Courier New" w:cs="Courier New"/>
-                <w:sz w:val="16"/>
-                <w:szCs w:val="16"/>
-                <w:lang w:eastAsia="ja-JP"/>
-              </w:rPr>
-              <w:t>(</w:t>
-            </w:r>
-            <w:proofErr w:type="spellStart"/>
-            <w:r>
-              <w:rPr>
-                <w:rFonts w:ascii="Courier New" w:eastAsia="MS Mincho" w:hAnsi="Courier New" w:cs="Courier New"/>
-                <w:sz w:val="16"/>
-                <w:szCs w:val="16"/>
-                <w:lang w:eastAsia="ja-JP"/>
-              </w:rPr>
-              <w:t>kickey</w:t>
-            </w:r>
-            <w:proofErr w:type="spellEnd"/>
-            <w:r>
-              <w:rPr>
-                <w:rFonts w:ascii="Courier New" w:eastAsia="MS Mincho" w:hAnsi="Courier New" w:cs="Courier New"/>
-                <w:sz w:val="16"/>
-                <w:szCs w:val="16"/>
-                <w:lang w:eastAsia="ja-JP"/>
-              </w:rPr>
-              <w:t xml:space="preserve">), </w:t>
-            </w:r>
-            <w:proofErr w:type="spellStart"/>
-            <w:r>
-              <w:rPr>
-                <w:rFonts w:ascii="Courier New" w:eastAsia="MS Mincho" w:hAnsi="Courier New" w:cs="Courier New"/>
-                <w:sz w:val="16"/>
-                <w:szCs w:val="16"/>
-                <w:lang w:eastAsia="ja-JP"/>
-              </w:rPr>
-              <w:t>rawtohex</w:t>
-            </w:r>
-            <w:proofErr w:type="spellEnd"/>
-            <w:r>
-              <w:rPr>
-                <w:rFonts w:ascii="Courier New" w:eastAsia="MS Mincho" w:hAnsi="Courier New" w:cs="Courier New"/>
-                <w:sz w:val="16"/>
-                <w:szCs w:val="16"/>
-                <w:lang w:eastAsia="ja-JP"/>
-              </w:rPr>
-              <w:t>(</w:t>
-            </w:r>
-            <w:proofErr w:type="spellStart"/>
-            <w:r>
-              <w:rPr>
-                <w:rFonts w:ascii="Courier New" w:eastAsia="MS Mincho" w:hAnsi="Courier New" w:cs="Courier New"/>
-                <w:sz w:val="16"/>
-                <w:szCs w:val="16"/>
-                <w:lang w:eastAsia="ja-JP"/>
-              </w:rPr>
-              <w:t>kidkey</w:t>
-            </w:r>
-            <w:proofErr w:type="spellEnd"/>
-            <w:r>
-              <w:rPr>
-                <w:rFonts w:ascii="Courier New" w:eastAsia="MS Mincho" w:hAnsi="Courier New" w:cs="Courier New"/>
-                <w:sz w:val="16"/>
-                <w:szCs w:val="16"/>
-                <w:lang w:eastAsia="ja-JP"/>
-              </w:rPr>
-              <w:t xml:space="preserve">), </w:t>
-            </w:r>
-            <w:proofErr w:type="spellStart"/>
-            <w:r>
-              <w:rPr>
-                <w:rFonts w:ascii="Courier New" w:eastAsia="MS Mincho" w:hAnsi="Courier New" w:cs="Courier New"/>
-                <w:sz w:val="16"/>
-                <w:szCs w:val="16"/>
-                <w:lang w:eastAsia="ja-JP"/>
-              </w:rPr>
-              <w:t>rawtohex</w:t>
-            </w:r>
-            <w:proofErr w:type="spellEnd"/>
-            <w:r>
-              <w:rPr>
-                <w:rFonts w:ascii="Courier New" w:eastAsia="MS Mincho" w:hAnsi="Courier New" w:cs="Courier New"/>
-                <w:sz w:val="16"/>
-                <w:szCs w:val="16"/>
-                <w:lang w:eastAsia="ja-JP"/>
-              </w:rPr>
-              <w:t>(</w:t>
-            </w:r>
-            <w:proofErr w:type="spellStart"/>
-            <w:r>
-              <w:rPr>
-                <w:rFonts w:ascii="Courier New" w:eastAsia="MS Mincho" w:hAnsi="Courier New" w:cs="Courier New"/>
-                <w:sz w:val="16"/>
-                <w:szCs w:val="16"/>
-                <w:lang w:eastAsia="ja-JP"/>
-              </w:rPr>
-              <w:t>kikkey</w:t>
-            </w:r>
-            <w:proofErr w:type="spellEnd"/>
-            <w:r>
-              <w:rPr>
-                <w:rFonts w:ascii="Courier New" w:eastAsia="MS Mincho" w:hAnsi="Courier New" w:cs="Courier New"/>
-                <w:sz w:val="16"/>
-                <w:szCs w:val="16"/>
-                <w:lang w:eastAsia="ja-JP"/>
-              </w:rPr>
-              <w:t xml:space="preserve">), </w:t>
-            </w:r>
-            <w:proofErr w:type="spellStart"/>
-            <w:r>
-              <w:rPr>
-                <w:rFonts w:ascii="Courier New" w:eastAsia="MS Mincho" w:hAnsi="Courier New" w:cs="Courier New"/>
-                <w:sz w:val="16"/>
-                <w:szCs w:val="16"/>
-                <w:lang w:eastAsia="ja-JP"/>
-              </w:rPr>
-              <w:t>rawtohex</w:t>
-            </w:r>
-            <w:proofErr w:type="spellEnd"/>
-            <w:r>
-              <w:rPr>
-                <w:rFonts w:ascii="Courier New" w:eastAsia="MS Mincho" w:hAnsi="Courier New" w:cs="Courier New"/>
-                <w:sz w:val="16"/>
-                <w:szCs w:val="16"/>
-                <w:lang w:eastAsia="ja-JP"/>
-              </w:rPr>
-              <w:t>(</w:t>
-            </w:r>
-            <w:proofErr w:type="spellStart"/>
-            <w:r>
-              <w:rPr>
-                <w:rFonts w:ascii="Courier New" w:eastAsia="MS Mincho" w:hAnsi="Courier New" w:cs="Courier New"/>
-                <w:sz w:val="16"/>
-                <w:szCs w:val="16"/>
-                <w:lang w:eastAsia="ja-JP"/>
-              </w:rPr>
-              <w:t>chv</w:t>
-            </w:r>
-            <w:proofErr w:type="spellEnd"/>
-            <w:r>
-              <w:rPr>
-                <w:rFonts w:ascii="Courier New" w:eastAsia="MS Mincho" w:hAnsi="Courier New" w:cs="Courier New"/>
-                <w:sz w:val="16"/>
-                <w:szCs w:val="16"/>
-                <w:lang w:eastAsia="ja-JP"/>
-              </w:rPr>
-              <w:t xml:space="preserve">), </w:t>
-            </w:r>
-            <w:proofErr w:type="spellStart"/>
-            <w:r>
-              <w:rPr>
-                <w:rFonts w:ascii="Courier New" w:eastAsia="MS Mincho" w:hAnsi="Courier New" w:cs="Courier New"/>
-                <w:sz w:val="16"/>
-                <w:szCs w:val="16"/>
-                <w:lang w:eastAsia="ja-JP"/>
-              </w:rPr>
-              <w:t>rawtohex</w:t>
-            </w:r>
-            <w:proofErr w:type="spellEnd"/>
-            <w:r>
-              <w:rPr>
-                <w:rFonts w:ascii="Courier New" w:eastAsia="MS Mincho" w:hAnsi="Courier New" w:cs="Courier New"/>
-                <w:sz w:val="16"/>
-                <w:szCs w:val="16"/>
-                <w:lang w:eastAsia="ja-JP"/>
-              </w:rPr>
-              <w:t xml:space="preserve">(dap)FROM </w:t>
-            </w:r>
-            <w:proofErr w:type="spellStart"/>
-            <w:r>
-              <w:rPr>
-                <w:rFonts w:ascii="Courier New" w:eastAsia="MS Mincho" w:hAnsi="Courier New" w:cs="Courier New"/>
-                <w:sz w:val="16"/>
-                <w:szCs w:val="16"/>
-                <w:lang w:eastAsia="ja-JP"/>
-              </w:rPr>
-              <w:t>otacardkey</w:t>
-            </w:r>
-            <w:proofErr w:type="spellEnd"/>
-            <w:r>
-              <w:rPr>
-                <w:rFonts w:ascii="Courier New" w:eastAsia="MS Mincho" w:hAnsi="Courier New" w:cs="Courier New"/>
-                <w:sz w:val="16"/>
-                <w:szCs w:val="16"/>
-                <w:lang w:eastAsia="ja-JP"/>
-              </w:rPr>
-              <w:t xml:space="preserve"> a where </w:t>
-            </w:r>
-            <w:proofErr w:type="spellStart"/>
-            <w:r>
-              <w:rPr>
-                <w:rFonts w:ascii="Courier New" w:eastAsia="MS Mincho" w:hAnsi="Courier New" w:cs="Courier New"/>
-                <w:sz w:val="16"/>
-                <w:szCs w:val="16"/>
-                <w:lang w:eastAsia="ja-JP"/>
-              </w:rPr>
-              <w:t>imsi</w:t>
-            </w:r>
-            <w:proofErr w:type="spellEnd"/>
-            <w:r>
-              <w:rPr>
-                <w:rFonts w:ascii="Courier New" w:eastAsia="MS Mincho" w:hAnsi="Courier New" w:cs="Courier New"/>
-                <w:sz w:val="16"/>
-                <w:szCs w:val="16"/>
-                <w:lang w:eastAsia="ja-JP"/>
-              </w:rPr>
-              <w:t>='340041795924770' ORDER BY keyset;</w:t>
+              <w:t>SELECT imsi, dir, keyset, cntr, rawtohex(kickey), rawtohex(kidkey), rawtohex(kikkey), rawtohex(chv), rawtohex(dap)FROM otacardkey a where imsi='340041795924770' ORDER BY keyset;</w:t>
             </w:r>
           </w:p>
         </w:tc>
@@ -8258,34 +8109,14 @@
                 <w:szCs w:val="18"/>
               </w:rPr>
             </w:pPr>
-            <w:proofErr w:type="spellStart"/>
             <w:r>
               <w:rPr>
                 <w:b/>
                 <w:sz w:val="18"/>
                 <w:szCs w:val="18"/>
               </w:rPr>
-              <w:t>Risultati</w:t>
+              <w:t>Risultati attesi</w:t>
             </w:r>
-            <w:proofErr w:type="spellEnd"/>
-            <w:r>
-              <w:rPr>
-                <w:b/>
-                <w:sz w:val="18"/>
-                <w:szCs w:val="18"/>
-              </w:rPr>
-              <w:t xml:space="preserve"> </w:t>
-            </w:r>
-            <w:proofErr w:type="spellStart"/>
-            <w:r>
-              <w:rPr>
-                <w:b/>
-                <w:sz w:val="18"/>
-                <w:szCs w:val="18"/>
-              </w:rPr>
-              <w:t>attesi</w:t>
-            </w:r>
-            <w:proofErr w:type="spellEnd"/>
             <w:r>
               <w:rPr>
                 <w:b/>
@@ -8317,23 +8148,7 @@
                 <w:sz w:val="18"/>
                 <w:szCs w:val="18"/>
               </w:rPr>
-              <w:t>Keys visible in the DB (</w:t>
-            </w:r>
-            <w:proofErr w:type="spellStart"/>
-            <w:r>
-              <w:rPr>
-                <w:sz w:val="18"/>
-                <w:szCs w:val="18"/>
-              </w:rPr>
-              <w:t>OtaCardKey</w:t>
-            </w:r>
-            <w:proofErr w:type="spellEnd"/>
-            <w:r>
-              <w:rPr>
-                <w:sz w:val="18"/>
-                <w:szCs w:val="18"/>
-              </w:rPr>
-              <w:t>) but not visible in the GUI (Card details)</w:t>
+              <w:t>Keys visible in the DB (OtaCardKey) but not visible in the GUI (Card details)</w:t>
             </w:r>
           </w:p>
         </w:tc>
@@ -8448,35 +8263,7 @@
         <w:rPr>
           <w:lang w:val="it-IT"/>
         </w:rPr>
-        <w:t>Consuntivo del tempo di lavoro effettivo e considerazioni riguardo le differenze rispetto alla pianificazione (</w:t>
-      </w:r>
-      <w:proofErr w:type="spellStart"/>
-      <w:r>
-        <w:rPr>
-          <w:lang w:val="it-IT"/>
-        </w:rPr>
-        <w:t>cap</w:t>
-      </w:r>
-      <w:proofErr w:type="spellEnd"/>
-      <w:r>
-        <w:rPr>
-          <w:lang w:val="it-IT"/>
-        </w:rPr>
-        <w:t xml:space="preserve"> 1.7) (ad esempio </w:t>
-      </w:r>
-      <w:proofErr w:type="spellStart"/>
-      <w:r>
-        <w:rPr>
-          <w:lang w:val="it-IT"/>
-        </w:rPr>
-        <w:t>Gannt</w:t>
-      </w:r>
-      <w:proofErr w:type="spellEnd"/>
-      <w:r>
-        <w:rPr>
-          <w:lang w:val="it-IT"/>
-        </w:rPr>
-        <w:t xml:space="preserve"> consuntivo).</w:t>
+        <w:t>Consuntivo del tempo di lavoro effettivo e considerazioni riguardo le differenze rispetto alla pianificazione (cap 1.7) (ad esempio Gannt consuntivo).</w:t>
       </w:r>
     </w:p>
     <w:p>
@@ -8594,16 +8381,8 @@
         <w:rPr>
           <w:lang w:val="it-IT"/>
         </w:rPr>
-        <w:t xml:space="preserve"> </w:t>
-      </w:r>
-      <w:proofErr w:type="spellStart"/>
-      <w:r>
-        <w:rPr>
-          <w:lang w:val="it-IT"/>
-        </w:rPr>
-        <w:t>ecc</w:t>
-      </w:r>
-      <w:proofErr w:type="spellEnd"/>
+        <w:t xml:space="preserve"> ecc</w:t>
+      </w:r>
     </w:p>
     <w:p>
       <w:pPr>
@@ -8652,16 +8431,8 @@
         <w:rPr>
           <w:lang w:val="it-IT"/>
         </w:rPr>
-        <w:t xml:space="preserve">Cosa ho imparato in questo progetto? </w:t>
-      </w:r>
-      <w:proofErr w:type="spellStart"/>
-      <w:r>
-        <w:rPr>
-          <w:lang w:val="it-IT"/>
-        </w:rPr>
-        <w:t>ecc</w:t>
-      </w:r>
-      <w:proofErr w:type="spellEnd"/>
+        <w:t>Cosa ho imparato in questo progetto? ecc</w:t>
+      </w:r>
     </w:p>
     <w:p>
       <w:pPr>
@@ -8687,13 +8458,11 @@
       </w:pPr>
       <w:bookmarkStart w:id="49" w:name="_Toc461179234"/>
       <w:bookmarkStart w:id="50" w:name="_Toc19801061"/>
-      <w:proofErr w:type="spellStart"/>
       <w:r>
         <w:t>Sitografia</w:t>
       </w:r>
       <w:bookmarkEnd w:id="49"/>
       <w:bookmarkEnd w:id="50"/>
-      <w:proofErr w:type="spellEnd"/>
     </w:p>
     <w:p>
       <w:pPr>
@@ -8706,7 +8475,7 @@
           <w:lang w:val="en-IE"/>
         </w:rPr>
       </w:pPr>
-      <w:hyperlink r:id="rId13" w:history="1">
+      <w:hyperlink r:id="rId15" w:history="1">
         <w:r>
           <w:rPr>
             <w:rStyle w:val="Collegamentoipertestuale"/>
@@ -8870,16 +8639,8 @@
         <w:rPr>
           <w:lang w:val="it-IT"/>
         </w:rPr>
-        <w:t xml:space="preserve">Mandato e/o </w:t>
-      </w:r>
-      <w:proofErr w:type="spellStart"/>
-      <w:r>
-        <w:rPr>
-          <w:lang w:val="it-IT"/>
-        </w:rPr>
-        <w:t>Qdc</w:t>
-      </w:r>
-      <w:proofErr w:type="spellEnd"/>
+        <w:t>Mandato e/o Qdc</w:t>
+      </w:r>
     </w:p>
     <w:p>
       <w:pPr>
@@ -8913,10 +8674,10 @@
       </w:pPr>
     </w:p>
     <w:sectPr>
-      <w:headerReference w:type="default" r:id="rId14"/>
-      <w:footerReference w:type="default" r:id="rId15"/>
-      <w:headerReference w:type="first" r:id="rId16"/>
-      <w:footerReference w:type="first" r:id="rId17"/>
+      <w:headerReference w:type="default" r:id="rId16"/>
+      <w:footerReference w:type="default" r:id="rId17"/>
+      <w:headerReference w:type="first" r:id="rId18"/>
+      <w:footerReference w:type="first" r:id="rId19"/>
       <w:pgSz w:w="11906" w:h="16838"/>
       <w:pgMar w:top="1985" w:right="1134" w:bottom="1418" w:left="1134" w:header="567" w:footer="567" w:gutter="0"/>
       <w:pgNumType w:start="1"/>
@@ -9251,16 +9012,8 @@
             <w:rPr>
               <w:lang w:val="it-IT"/>
             </w:rPr>
-            <w:t xml:space="preserve">Ugo </w:t>
+            <w:t>Ugo Bernasconi</w:t>
           </w:r>
-          <w:proofErr w:type="spellStart"/>
-          <w:r>
-            <w:rPr>
-              <w:lang w:val="it-IT"/>
-            </w:rPr>
-            <w:t>Bernasconi</w:t>
-          </w:r>
-          <w:proofErr w:type="spellEnd"/>
         </w:p>
       </w:tc>
     </w:tr>
@@ -14096,12 +13849,12 @@
   <w:rsids>
     <w:rsidRoot w:val="00F36E03"/>
     <w:rsid w:val="00104E3A"/>
+    <w:rsid w:val="002A75E6"/>
     <w:rsid w:val="0036628C"/>
     <w:rsid w:val="004A043F"/>
     <w:rsid w:val="00522EDF"/>
     <w:rsid w:val="00644790"/>
     <w:rsid w:val="00833FD7"/>
-    <w:rsid w:val="00843395"/>
     <w:rsid w:val="00CD013D"/>
     <w:rsid w:val="00D63F00"/>
     <w:rsid w:val="00F36E03"/>
@@ -14867,7 +14620,7 @@
 </file>
 
 <file path=customXml/itemProps1.xml><?xml version="1.0" encoding="utf-8"?>
-<ds:datastoreItem xmlns:ds="http://schemas.openxmlformats.org/officeDocument/2006/customXml" ds:itemID="{426C96A1-8603-446D-94B5-D269D0A9586C}">
+<ds:datastoreItem xmlns:ds="http://schemas.openxmlformats.org/officeDocument/2006/customXml" ds:itemID="{95573543-D909-4C2E-BC3F-F370E016F498}">
   <ds:schemaRefs>
     <ds:schemaRef ds:uri="http://schemas.openxmlformats.org/officeDocument/2006/bibliography"/>
   </ds:schemaRefs>

</xml_diff>

<commit_message>
data flow diagram aggiornato
</commit_message>
<xml_diff>
--- a/Documentazione/Documentazione_GestioneEsercizi.docx
+++ b/Documentazione/Documentazione_GestioneEsercizi.docx
@@ -7119,8 +7119,6 @@
         </w:rPr>
         <w:t xml:space="preserve"> Se si clicca “OK” il programma genererà un file RFT con il contenuto del testo e dell’immagine.</w:t>
       </w:r>
-      <w:bookmarkStart w:id="25" w:name="_GoBack"/>
-      <w:bookmarkEnd w:id="25"/>
     </w:p>
     <w:p>
       <w:pPr>
@@ -7146,12 +7144,12 @@
       <w:pPr>
         <w:pStyle w:val="Titolo3"/>
       </w:pPr>
-      <w:bookmarkStart w:id="26" w:name="_Toc19801049"/>
+      <w:bookmarkStart w:id="25" w:name="_Toc19801049"/>
       <w:r>
         <w:lastRenderedPageBreak/>
         <w:t>Creazione prova</w:t>
       </w:r>
-      <w:bookmarkEnd w:id="26"/>
+      <w:bookmarkEnd w:id="25"/>
     </w:p>
     <w:p>
       <w:pPr>
@@ -7356,44 +7354,90 @@
       <w:pPr>
         <w:pStyle w:val="Titolo2"/>
       </w:pPr>
-      <w:bookmarkStart w:id="27" w:name="_Toc429059812"/>
-      <w:bookmarkStart w:id="28" w:name="_Toc19801050"/>
+      <w:bookmarkStart w:id="26" w:name="_Toc429059812"/>
+      <w:bookmarkStart w:id="27" w:name="_Toc19801050"/>
       <w:r>
         <w:lastRenderedPageBreak/>
         <w:t>Design procedurale</w:t>
       </w:r>
+      <w:bookmarkEnd w:id="26"/>
       <w:bookmarkEnd w:id="27"/>
+    </w:p>
+    <w:p>
+      <w:pPr>
+        <w:rPr>
+          <w:lang w:val="it-IT"/>
+        </w:rPr>
+      </w:pPr>
+      <w:r>
+        <w:rPr>
+          <w:noProof/>
+          <w:lang w:val="it-IT"/>
+        </w:rPr>
+        <w:drawing>
+          <wp:anchor distT="0" distB="0" distL="114300" distR="114300" simplePos="0" relativeHeight="251665408" behindDoc="0" locked="0" layoutInCell="1" allowOverlap="1">
+            <wp:simplePos x="0" y="0"/>
+            <wp:positionH relativeFrom="margin">
+              <wp:posOffset>-797560</wp:posOffset>
+            </wp:positionH>
+            <wp:positionV relativeFrom="paragraph">
+              <wp:posOffset>3415030</wp:posOffset>
+            </wp:positionV>
+            <wp:extent cx="7800975" cy="1818640"/>
+            <wp:effectExtent l="318" t="0" r="0" b="0"/>
+            <wp:wrapTopAndBottom/>
+            <wp:docPr id="7" name="Immagine 7"/>
+            <wp:cNvGraphicFramePr>
+              <a:graphicFrameLocks xmlns:a="http://schemas.openxmlformats.org/drawingml/2006/main" noChangeAspect="1"/>
+            </wp:cNvGraphicFramePr>
+            <a:graphic xmlns:a="http://schemas.openxmlformats.org/drawingml/2006/main">
+              <a:graphicData uri="http://schemas.openxmlformats.org/drawingml/2006/picture">
+                <pic:pic xmlns:pic="http://schemas.openxmlformats.org/drawingml/2006/picture">
+                  <pic:nvPicPr>
+                    <pic:cNvPr id="7" name="DataFlowDiagram.png"/>
+                    <pic:cNvPicPr/>
+                  </pic:nvPicPr>
+                  <pic:blipFill>
+                    <a:blip r:embed="rId15">
+                      <a:extLst>
+                        <a:ext uri="{28A0092B-C50C-407E-A947-70E740481C1C}">
+                          <a14:useLocalDpi xmlns:a14="http://schemas.microsoft.com/office/drawing/2010/main" val="0"/>
+                        </a:ext>
+                      </a:extLst>
+                    </a:blip>
+                    <a:stretch>
+                      <a:fillRect/>
+                    </a:stretch>
+                  </pic:blipFill>
+                  <pic:spPr>
+                    <a:xfrm rot="16200000">
+                      <a:off x="0" y="0"/>
+                      <a:ext cx="7800975" cy="1818640"/>
+                    </a:xfrm>
+                    <a:prstGeom prst="rect">
+                      <a:avLst/>
+                    </a:prstGeom>
+                  </pic:spPr>
+                </pic:pic>
+              </a:graphicData>
+            </a:graphic>
+            <wp14:sizeRelH relativeFrom="margin">
+              <wp14:pctWidth>0</wp14:pctWidth>
+            </wp14:sizeRelH>
+            <wp14:sizeRelV relativeFrom="margin">
+              <wp14:pctHeight>0</wp14:pctHeight>
+            </wp14:sizeRelV>
+          </wp:anchor>
+        </w:drawing>
+      </w:r>
+      <w:r>
+        <w:rPr>
+          <w:lang w:val="it-IT"/>
+        </w:rPr>
+        <w:t>In questo capitolo viene spiegato il ciclo di vita del prodotto e il suo comportamento in conseguenza di determinate azioni. Ciò è stato schematizzato in un diagramma di flusso dei dati.</w:t>
+      </w:r>
+      <w:bookmarkStart w:id="28" w:name="_GoBack"/>
       <w:bookmarkEnd w:id="28"/>
-    </w:p>
-    <w:p>
-      <w:pPr>
-        <w:rPr>
-          <w:lang w:val="it-IT"/>
-        </w:rPr>
-      </w:pPr>
-      <w:r>
-        <w:rPr>
-          <w:lang w:val="it-IT"/>
-        </w:rPr>
-        <w:t>In questo capitolo viene spiegato il ciclo di vita del prodotto e il suo comportamento in conseguenza di determinate azioni. Ciò è stato schematizzato in un diagramma di flusso dei dati.</w:t>
-      </w:r>
-    </w:p>
-    <w:p>
-      <w:pPr>
-        <w:rPr>
-          <w:lang w:val="it-IT"/>
-        </w:rPr>
-      </w:pPr>
-    </w:p>
-    <w:p>
-      <w:pPr>
-        <w:rPr>
-          <w:lang w:val="it-IT"/>
-        </w:rPr>
-      </w:pPr>
-      <w:r>
-        <w:br w:type="page"/>
-      </w:r>
     </w:p>
     <w:p>
       <w:pPr>
@@ -8475,7 +8519,7 @@
           <w:lang w:val="en-IE"/>
         </w:rPr>
       </w:pPr>
-      <w:hyperlink r:id="rId15" w:history="1">
+      <w:hyperlink r:id="rId16" w:history="1">
         <w:r>
           <w:rPr>
             <w:rStyle w:val="Collegamentoipertestuale"/>
@@ -8674,10 +8718,10 @@
       </w:pPr>
     </w:p>
     <w:sectPr>
-      <w:headerReference w:type="default" r:id="rId16"/>
-      <w:footerReference w:type="default" r:id="rId17"/>
-      <w:headerReference w:type="first" r:id="rId18"/>
-      <w:footerReference w:type="first" r:id="rId19"/>
+      <w:headerReference w:type="default" r:id="rId17"/>
+      <w:footerReference w:type="default" r:id="rId18"/>
+      <w:headerReference w:type="first" r:id="rId19"/>
+      <w:footerReference w:type="first" r:id="rId20"/>
       <w:pgSz w:w="11906" w:h="16838"/>
       <w:pgMar w:top="1985" w:right="1134" w:bottom="1418" w:left="1134" w:header="567" w:footer="567" w:gutter="0"/>
       <w:pgNumType w:start="1"/>
@@ -9255,7 +9299,7 @@
               <w:noProof/>
               <w:snapToGrid w:val="0"/>
             </w:rPr>
-            <w:t>13</w:t>
+            <w:t>9</w:t>
           </w:r>
           <w:r>
             <w:rPr>
@@ -13849,7 +13893,6 @@
   <w:rsids>
     <w:rsidRoot w:val="00F36E03"/>
     <w:rsid w:val="00104E3A"/>
-    <w:rsid w:val="002A75E6"/>
     <w:rsid w:val="0036628C"/>
     <w:rsid w:val="004A043F"/>
     <w:rsid w:val="00522EDF"/>
@@ -13857,6 +13900,7 @@
     <w:rsid w:val="00833FD7"/>
     <w:rsid w:val="00CD013D"/>
     <w:rsid w:val="00D63F00"/>
+    <w:rsid w:val="00E67AA7"/>
     <w:rsid w:val="00F36E03"/>
     <w:rsid w:val="00F374A1"/>
   </w:rsids>
@@ -14620,7 +14664,7 @@
 </file>
 
 <file path=customXml/itemProps1.xml><?xml version="1.0" encoding="utf-8"?>
-<ds:datastoreItem xmlns:ds="http://schemas.openxmlformats.org/officeDocument/2006/customXml" ds:itemID="{95573543-D909-4C2E-BC3F-F370E016F498}">
+<ds:datastoreItem xmlns:ds="http://schemas.openxmlformats.org/officeDocument/2006/customXml" ds:itemID="{C0ACD768-DDC5-4E37-B20A-77101A6095F2}">
   <ds:schemaRefs>
     <ds:schemaRef ds:uri="http://schemas.openxmlformats.org/officeDocument/2006/bibliography"/>
   </ds:schemaRefs>

</xml_diff>

<commit_message>
doc - struttura del sistema, design procedurale conclusi
</commit_message>
<xml_diff>
--- a/Documentazione/Documentazione_GestioneEsercizi.docx
+++ b/Documentazione/Documentazione_GestioneEsercizi.docx
@@ -25,7 +25,6 @@
         <w:dataBinding w:prefixMappings="xmlns:ns0='http://purl.org/dc/elements/1.1/' xmlns:ns1='http://schemas.openxmlformats.org/package/2006/metadata/core-properties' " w:xpath="/ns1:coreProperties[1]/ns0:title[1]" w:storeItemID="{6C3C8BC8-F283-45AE-878A-BAB7291924A1}"/>
         <w:text/>
       </w:sdtPr>
-      <w:sdtEndPr/>
       <w:sdtContent>
         <w:p>
           <w:pPr>
@@ -2780,7 +2779,6 @@
           <w:dataBinding w:prefixMappings="xmlns:ns0='http://purl.org/dc/elements/1.1/' xmlns:ns1='http://schemas.openxmlformats.org/package/2006/metadata/core-properties' " w:xpath="/ns1:coreProperties[1]/ns0:creator[1]" w:storeItemID="{6C3C8BC8-F283-45AE-878A-BAB7291924A1}"/>
           <w:text/>
         </w:sdtPr>
-        <w:sdtEndPr/>
         <w:sdtContent>
           <w:r>
             <w:rPr>
@@ -2806,8 +2804,16 @@
         <w:rPr>
           <w:lang w:val="it-IT"/>
         </w:rPr>
-        <w:t>Superiore professionale: Ugo Bernasconi</w:t>
-      </w:r>
+        <w:t xml:space="preserve">Superiore professionale: Ugo </w:t>
+      </w:r>
+      <w:proofErr w:type="spellStart"/>
+      <w:r>
+        <w:rPr>
+          <w:lang w:val="it-IT"/>
+        </w:rPr>
+        <w:t>Bernasconi</w:t>
+      </w:r>
+      <w:proofErr w:type="spellEnd"/>
     </w:p>
     <w:p>
       <w:pPr>
@@ -2869,17 +2875,32 @@
         <w:pStyle w:val="Titolo2"/>
       </w:pPr>
       <w:bookmarkStart w:id="2" w:name="_Toc19801032"/>
+      <w:proofErr w:type="spellStart"/>
       <w:r>
         <w:t>Abstract</w:t>
       </w:r>
       <w:bookmarkEnd w:id="2"/>
+      <w:proofErr w:type="spellEnd"/>
       <w:r>
         <w:t xml:space="preserve"> </w:t>
       </w:r>
     </w:p>
     <w:p>
-      <w:r>
-        <w:t>E’ una breve e accurata rappresentazione dei contenuti di un documento, senza notazioni critiche o valutazioni. Lo scopo di un abstract efficace dovrebbe essere quello di far conoscere all’utente il contenuto di base di un documento e metterlo nella condizione di decidere se risponde ai suoi interessi e se è opportuno il ricorso al documento originale.</w:t>
+      <w:proofErr w:type="gramStart"/>
+      <w:r>
+        <w:t>E’</w:t>
+      </w:r>
+      <w:proofErr w:type="gramEnd"/>
+      <w:r>
+        <w:t xml:space="preserve"> una breve e accurata rappresentazione dei contenuti di un documento, senza notazioni critiche o valutazioni. Lo scopo di un </w:t>
+      </w:r>
+      <w:proofErr w:type="spellStart"/>
+      <w:r>
+        <w:t>abstract</w:t>
+      </w:r>
+      <w:proofErr w:type="spellEnd"/>
+      <w:r>
+        <w:t xml:space="preserve"> efficace dovrebbe essere quello di far conoscere all’utente il contenuto di base di un documento e metterlo nella condizione di decidere se risponde ai suoi interessi e se è opportuno il ricorso al documento originale.</w:t>
       </w:r>
     </w:p>
     <w:p/>
@@ -3183,7 +3204,21 @@
         <w:rPr>
           <w:lang w:val="it-IT"/>
         </w:rPr>
-        <w:t>il sistema funzionerà in modo che sia user-friendly e che più docenti potranno usarlo.</w:t>
+        <w:t xml:space="preserve">il sistema funzionerà in modo che sia </w:t>
+      </w:r>
+      <w:proofErr w:type="spellStart"/>
+      <w:r>
+        <w:rPr>
+          <w:lang w:val="it-IT"/>
+        </w:rPr>
+        <w:t>user-friendly</w:t>
+      </w:r>
+      <w:proofErr w:type="spellEnd"/>
+      <w:r>
+        <w:rPr>
+          <w:lang w:val="it-IT"/>
+        </w:rPr>
+        <w:t xml:space="preserve"> e che più docenti potranno usarlo.</w:t>
       </w:r>
     </w:p>
     <w:p>
@@ -5510,7 +5545,15 @@
         </w:drawing>
       </w:r>
       <w:r>
-        <w:t>La pianificazione del progetto è stata effettuata mediante la realizzazione di un diagramma di Gantt.</w:t>
+        <w:t xml:space="preserve">La pianificazione del progetto è stata effettuata mediante la realizzazione di un diagramma di </w:t>
+      </w:r>
+      <w:proofErr w:type="spellStart"/>
+      <w:r>
+        <w:t>Gantt</w:t>
+      </w:r>
+      <w:proofErr w:type="spellEnd"/>
+      <w:r>
+        <w:t>.</w:t>
       </w:r>
     </w:p>
     <w:p>
@@ -5597,18 +5640,40 @@
           <w:lang w:val="it-IT"/>
         </w:rPr>
       </w:pPr>
-      <w:r>
-        <w:rPr>
-          <w:lang w:val="it-IT"/>
-        </w:rPr>
-        <w:t>GitHub Desktop 2.1.3</w:t>
+      <w:proofErr w:type="spellStart"/>
+      <w:r>
+        <w:rPr>
+          <w:lang w:val="it-IT"/>
+        </w:rPr>
+        <w:t>GitHub</w:t>
+      </w:r>
+      <w:proofErr w:type="spellEnd"/>
+      <w:r>
+        <w:rPr>
+          <w:lang w:val="it-IT"/>
+        </w:rPr>
+        <w:t xml:space="preserve"> Desktop 2.1.3</w:t>
       </w:r>
       <w:r>
         <w:rPr>
           <w:lang w:val="it-IT"/>
         </w:rPr>
         <w:br/>
-        <w:t>Gestione del sistema di versioning del progetto.</w:t>
+        <w:t xml:space="preserve">Gestione del sistema di </w:t>
+      </w:r>
+      <w:proofErr w:type="spellStart"/>
+      <w:r>
+        <w:rPr>
+          <w:lang w:val="it-IT"/>
+        </w:rPr>
+        <w:t>versioning</w:t>
+      </w:r>
+      <w:proofErr w:type="spellEnd"/>
+      <w:r>
+        <w:rPr>
+          <w:lang w:val="it-IT"/>
+        </w:rPr>
+        <w:t xml:space="preserve"> del progetto.</w:t>
       </w:r>
     </w:p>
     <w:p>
@@ -5683,7 +5748,21 @@
           <w:lang w:val="it-IT"/>
         </w:rPr>
         <w:br/>
-        <w:t>Realizzazione del diagramma di Gantt.</w:t>
+        <w:t xml:space="preserve">Realizzazione del diagramma di </w:t>
+      </w:r>
+      <w:proofErr w:type="spellStart"/>
+      <w:r>
+        <w:rPr>
+          <w:lang w:val="it-IT"/>
+        </w:rPr>
+        <w:t>Gantt</w:t>
+      </w:r>
+      <w:proofErr w:type="spellEnd"/>
+      <w:r>
+        <w:rPr>
+          <w:lang w:val="it-IT"/>
+        </w:rPr>
+        <w:t>.</w:t>
       </w:r>
     </w:p>
     <w:p>
@@ -5736,6 +5815,31 @@
     </w:p>
     <w:p>
       <w:pPr>
+        <w:pStyle w:val="Titolo3"/>
+      </w:pPr>
+      <w:bookmarkStart w:id="12" w:name="_Toc413411420"/>
+      <w:bookmarkStart w:id="13" w:name="_Toc19801041"/>
+      <w:r>
+        <w:t>Hardware</w:t>
+      </w:r>
+      <w:bookmarkEnd w:id="12"/>
+      <w:bookmarkEnd w:id="13"/>
+    </w:p>
+    <w:p>
+      <w:pPr>
+        <w:rPr>
+          <w:lang w:val="it-IT"/>
+        </w:rPr>
+      </w:pPr>
+      <w:r>
+        <w:rPr>
+          <w:lang w:val="it-IT"/>
+        </w:rPr>
+        <w:t>Personal Computer:</w:t>
+      </w:r>
+    </w:p>
+    <w:p>
+      <w:pPr>
         <w:pStyle w:val="Paragrafoelenco"/>
         <w:numPr>
           <w:ilvl w:val="0"/>
@@ -5749,39 +5853,21 @@
         <w:rPr>
           <w:lang w:val="it-IT"/>
         </w:rPr>
-        <w:t xml:space="preserve">StarUML 3.1.0 </w:t>
-      </w:r>
-      <w:r>
-        <w:rPr>
-          <w:lang w:val="it-IT"/>
-        </w:rPr>
-        <w:br/>
-        <w:t>Realizzazione diagramma delle classi.</w:t>
-      </w:r>
-    </w:p>
-    <w:p>
-      <w:pPr>
-        <w:pStyle w:val="Titolo3"/>
-      </w:pPr>
-      <w:bookmarkStart w:id="12" w:name="_Toc413411420"/>
-      <w:bookmarkStart w:id="13" w:name="_Toc19801041"/>
-      <w:r>
-        <w:t>Hardware</w:t>
-      </w:r>
-      <w:bookmarkEnd w:id="12"/>
-      <w:bookmarkEnd w:id="13"/>
-    </w:p>
-    <w:p>
-      <w:pPr>
-        <w:rPr>
-          <w:lang w:val="it-IT"/>
-        </w:rPr>
-      </w:pPr>
-      <w:r>
-        <w:rPr>
-          <w:lang w:val="it-IT"/>
-        </w:rPr>
-        <w:t>Personal Computer:</w:t>
+        <w:t xml:space="preserve">HP </w:t>
+      </w:r>
+      <w:proofErr w:type="spellStart"/>
+      <w:r>
+        <w:rPr>
+          <w:lang w:val="it-IT"/>
+        </w:rPr>
+        <w:t>Envy</w:t>
+      </w:r>
+      <w:proofErr w:type="spellEnd"/>
+      <w:r>
+        <w:rPr>
+          <w:lang w:val="it-IT"/>
+        </w:rPr>
+        <w:t xml:space="preserve"> Notebook</w:t>
       </w:r>
     </w:p>
     <w:p>
@@ -5799,7 +5885,37 @@
         <w:rPr>
           <w:lang w:val="it-IT"/>
         </w:rPr>
-        <w:t>HP Envy Notebook</w:t>
+        <w:t xml:space="preserve">Intel© </w:t>
+      </w:r>
+      <w:r>
+        <w:rPr>
+          <w:lang w:val="it-IT"/>
+        </w:rPr>
+        <w:t>Core</w:t>
+      </w:r>
+      <w:r>
+        <w:rPr>
+          <w:lang w:val="it-IT"/>
+        </w:rPr>
+        <w:t>™</w:t>
+      </w:r>
+      <w:r>
+        <w:rPr>
+          <w:lang w:val="it-IT"/>
+        </w:rPr>
+        <w:t xml:space="preserve"> i7</w:t>
+      </w:r>
+      <w:r>
+        <w:rPr>
+          <w:lang w:val="it-IT"/>
+        </w:rPr>
+        <w:t>-6500U</w:t>
+      </w:r>
+      <w:r>
+        <w:rPr>
+          <w:lang w:val="it-IT"/>
+        </w:rPr>
+        <w:t xml:space="preserve"> @ 2.50GHz</w:t>
       </w:r>
     </w:p>
     <w:p>
@@ -5817,37 +5933,7 @@
         <w:rPr>
           <w:lang w:val="it-IT"/>
         </w:rPr>
-        <w:t xml:space="preserve">Intel© </w:t>
-      </w:r>
-      <w:r>
-        <w:rPr>
-          <w:lang w:val="it-IT"/>
-        </w:rPr>
-        <w:t>Core</w:t>
-      </w:r>
-      <w:r>
-        <w:rPr>
-          <w:lang w:val="it-IT"/>
-        </w:rPr>
-        <w:t>™</w:t>
-      </w:r>
-      <w:r>
-        <w:rPr>
-          <w:lang w:val="it-IT"/>
-        </w:rPr>
-        <w:t xml:space="preserve"> i7</w:t>
-      </w:r>
-      <w:r>
-        <w:rPr>
-          <w:lang w:val="it-IT"/>
-        </w:rPr>
-        <w:t>-6500U</w:t>
-      </w:r>
-      <w:r>
-        <w:rPr>
-          <w:lang w:val="it-IT"/>
-        </w:rPr>
-        <w:t xml:space="preserve"> @ 2.50GHz</w:t>
+        <w:t>16GB</w:t>
       </w:r>
     </w:p>
     <w:p>
@@ -5865,7 +5951,7 @@
         <w:rPr>
           <w:lang w:val="it-IT"/>
         </w:rPr>
-        <w:t>16GB</w:t>
+        <w:t>Windows 10 Home 64bit</w:t>
       </w:r>
     </w:p>
     <w:p>
@@ -5883,24 +5969,6 @@
         <w:rPr>
           <w:lang w:val="it-IT"/>
         </w:rPr>
-        <w:t>Windows 10 Home 64bit</w:t>
-      </w:r>
-    </w:p>
-    <w:p>
-      <w:pPr>
-        <w:pStyle w:val="Paragrafoelenco"/>
-        <w:numPr>
-          <w:ilvl w:val="0"/>
-          <w:numId w:val="26"/>
-        </w:numPr>
-        <w:rPr>
-          <w:lang w:val="it-IT"/>
-        </w:rPr>
-      </w:pPr>
-      <w:r>
-        <w:rPr>
-          <w:lang w:val="it-IT"/>
-        </w:rPr>
         <w:t>Intel® HD Graphics 520</w:t>
       </w:r>
     </w:p>
@@ -5965,7 +6033,13 @@
         <w:rPr>
           <w:lang w:val="it-IT"/>
         </w:rPr>
-        <w:t>struttura generale del sistema, i</w:t>
+        <w:t>struttura generale del sistema e</w:t>
+      </w:r>
+      <w:r>
+        <w:rPr>
+          <w:lang w:val="it-IT"/>
+        </w:rPr>
+        <w:t xml:space="preserve"> i</w:t>
       </w:r>
       <w:r>
         <w:rPr>
@@ -5977,7 +6051,37 @@
         <w:rPr>
           <w:lang w:val="it-IT"/>
         </w:rPr>
-        <w:t>l’architettura del progetto e il diagramma delle classi.</w:t>
+        <w:t>l’architettura del progetto</w:t>
+      </w:r>
+      <w:r>
+        <w:rPr>
+          <w:lang w:val="it-IT"/>
+        </w:rPr>
+        <w:t xml:space="preserve">. </w:t>
+      </w:r>
+      <w:r>
+        <w:rPr>
+          <w:lang w:val="it-IT"/>
+        </w:rPr>
+        <w:t xml:space="preserve">Il programma è sviluppato in C# utilizzando il pattern MVVM, ma ci sono altri componenti </w:t>
+      </w:r>
+      <w:r>
+        <w:rPr>
+          <w:lang w:val="it-IT"/>
+        </w:rPr>
+        <w:t xml:space="preserve">utili </w:t>
+      </w:r>
+      <w:r>
+        <w:rPr>
+          <w:lang w:val="it-IT"/>
+        </w:rPr>
+        <w:t>per semplificare il lavoro che sono spiegati</w:t>
+      </w:r>
+      <w:r>
+        <w:rPr>
+          <w:lang w:val="it-IT"/>
+        </w:rPr>
+        <w:t xml:space="preserve"> anche</w:t>
       </w:r>
       <w:r>
         <w:rPr>
@@ -5985,24 +6089,24 @@
         </w:rPr>
         <w:t xml:space="preserve"> </w:t>
       </w:r>
-    </w:p>
-    <w:p>
-      <w:pPr>
-        <w:rPr>
-          <w:lang w:val="it-IT"/>
-        </w:rPr>
-      </w:pPr>
-      <w:r>
-        <w:rPr>
-          <w:lang w:val="it-IT"/>
-        </w:rPr>
-        <w:t xml:space="preserve">Il programma è sviluppato in C# utilizzando il pattern MVVM, ma ci sono altri componenti per semplificare il lavoro che sono spiegati </w:t>
-      </w:r>
-      <w:r>
-        <w:rPr>
-          <w:lang w:val="it-IT"/>
-        </w:rPr>
-        <w:t xml:space="preserve">nel capitolo di implementazione. La struttura del progetto parte da una Soluzione Vuota </w:t>
+      <w:r>
+        <w:rPr>
+          <w:lang w:val="it-IT"/>
+        </w:rPr>
+        <w:t xml:space="preserve">nel capitolo di implementazione. </w:t>
+      </w:r>
+    </w:p>
+    <w:p>
+      <w:pPr>
+        <w:rPr>
+          <w:lang w:val="it-IT"/>
+        </w:rPr>
+      </w:pPr>
+      <w:r>
+        <w:rPr>
+          <w:lang w:val="it-IT"/>
+        </w:rPr>
+        <w:t xml:space="preserve">La struttura del progetto parte da una Soluzione Vuota </w:t>
       </w:r>
       <w:r>
         <w:rPr>
@@ -6014,15 +6118,481 @@
         <w:rPr>
           <w:lang w:val="it-IT"/>
         </w:rPr>
-        <w:t>un’app WPF dove vengono gestite le interfacce e una libreria di classi in cui vengono gestiti i dati.</w:t>
-      </w:r>
-    </w:p>
-    <w:p>
-      <w:pPr>
-        <w:rPr>
-          <w:lang w:val="it-IT"/>
-        </w:rPr>
-      </w:pPr>
+        <w:t>un</w:t>
+      </w:r>
+      <w:r>
+        <w:rPr>
+          <w:lang w:val="it-IT"/>
+        </w:rPr>
+        <w:t xml:space="preserve"> progetto </w:t>
+      </w:r>
+      <w:proofErr w:type="spellStart"/>
+      <w:r>
+        <w:rPr>
+          <w:lang w:val="it-IT"/>
+        </w:rPr>
+        <w:t>App</w:t>
+      </w:r>
+      <w:proofErr w:type="spellEnd"/>
+      <w:r>
+        <w:rPr>
+          <w:lang w:val="it-IT"/>
+        </w:rPr>
+        <w:t xml:space="preserve"> WPF il quale gestisce l’intero sistema di dati e interfacce.</w:t>
+      </w:r>
+    </w:p>
+    <w:p>
+      <w:pPr>
+        <w:rPr>
+          <w:lang w:val="it-IT"/>
+        </w:rPr>
+      </w:pPr>
+      <w:r>
+        <w:rPr>
+          <w:noProof/>
+          <w:lang w:val="it-IT"/>
+        </w:rPr>
+        <w:drawing>
+          <wp:anchor distT="0" distB="0" distL="114300" distR="114300" simplePos="0" relativeHeight="251666432" behindDoc="0" locked="0" layoutInCell="1" allowOverlap="1">
+            <wp:simplePos x="0" y="0"/>
+            <wp:positionH relativeFrom="margin">
+              <wp:posOffset>1755140</wp:posOffset>
+            </wp:positionH>
+            <wp:positionV relativeFrom="paragraph">
+              <wp:posOffset>140970</wp:posOffset>
+            </wp:positionV>
+            <wp:extent cx="2606040" cy="2306320"/>
+            <wp:effectExtent l="0" t="0" r="3810" b="0"/>
+            <wp:wrapTopAndBottom/>
+            <wp:docPr id="8" name="Immagine 8"/>
+            <wp:cNvGraphicFramePr>
+              <a:graphicFrameLocks xmlns:a="http://schemas.openxmlformats.org/drawingml/2006/main" noChangeAspect="1"/>
+            </wp:cNvGraphicFramePr>
+            <a:graphic xmlns:a="http://schemas.openxmlformats.org/drawingml/2006/main">
+              <a:graphicData uri="http://schemas.openxmlformats.org/drawingml/2006/picture">
+                <pic:pic xmlns:pic="http://schemas.openxmlformats.org/drawingml/2006/picture">
+                  <pic:nvPicPr>
+                    <pic:cNvPr id="8" name="Struttura.PNG"/>
+                    <pic:cNvPicPr/>
+                  </pic:nvPicPr>
+                  <pic:blipFill>
+                    <a:blip r:embed="rId10">
+                      <a:extLst>
+                        <a:ext uri="{28A0092B-C50C-407E-A947-70E740481C1C}">
+                          <a14:useLocalDpi xmlns:a14="http://schemas.microsoft.com/office/drawing/2010/main" val="0"/>
+                        </a:ext>
+                      </a:extLst>
+                    </a:blip>
+                    <a:stretch>
+                      <a:fillRect/>
+                    </a:stretch>
+                  </pic:blipFill>
+                  <pic:spPr>
+                    <a:xfrm>
+                      <a:off x="0" y="0"/>
+                      <a:ext cx="2606040" cy="2306320"/>
+                    </a:xfrm>
+                    <a:prstGeom prst="rect">
+                      <a:avLst/>
+                    </a:prstGeom>
+                  </pic:spPr>
+                </pic:pic>
+              </a:graphicData>
+            </a:graphic>
+            <wp14:sizeRelH relativeFrom="margin">
+              <wp14:pctWidth>0</wp14:pctWidth>
+            </wp14:sizeRelH>
+            <wp14:sizeRelV relativeFrom="margin">
+              <wp14:pctHeight>0</wp14:pctHeight>
+            </wp14:sizeRelV>
+          </wp:anchor>
+        </w:drawing>
+      </w:r>
+    </w:p>
+    <w:p>
+      <w:pPr>
+        <w:rPr>
+          <w:lang w:val="it-IT"/>
+        </w:rPr>
+      </w:pPr>
+      <w:r>
+        <w:rPr>
+          <w:lang w:val="it-IT"/>
+        </w:rPr>
+        <w:t xml:space="preserve">Per creare questa struttura mi sono valso dell’aiuto del superiore professionale che mi ha consegnato un’estensione che crea automaticamente l’oggetto Model, </w:t>
+      </w:r>
+      <w:proofErr w:type="spellStart"/>
+      <w:r>
+        <w:rPr>
+          <w:lang w:val="it-IT"/>
+        </w:rPr>
+        <w:t>View</w:t>
+      </w:r>
+      <w:proofErr w:type="spellEnd"/>
+      <w:r>
+        <w:rPr>
+          <w:lang w:val="it-IT"/>
+        </w:rPr>
+        <w:t xml:space="preserve">, e </w:t>
+      </w:r>
+      <w:proofErr w:type="spellStart"/>
+      <w:r>
+        <w:rPr>
+          <w:lang w:val="it-IT"/>
+        </w:rPr>
+        <w:t>ViewModel</w:t>
+      </w:r>
+      <w:proofErr w:type="spellEnd"/>
+      <w:r>
+        <w:rPr>
+          <w:lang w:val="it-IT"/>
+        </w:rPr>
+        <w:t xml:space="preserve"> definito.</w:t>
+      </w:r>
+    </w:p>
+    <w:p>
+      <w:pPr>
+        <w:rPr>
+          <w:lang w:val="it-IT"/>
+        </w:rPr>
+      </w:pPr>
+      <w:r>
+        <w:rPr>
+          <w:noProof/>
+          <w:lang w:val="it-IT"/>
+        </w:rPr>
+        <w:drawing>
+          <wp:anchor distT="0" distB="0" distL="114300" distR="114300" simplePos="0" relativeHeight="251667456" behindDoc="0" locked="0" layoutInCell="1" allowOverlap="1">
+            <wp:simplePos x="0" y="0"/>
+            <wp:positionH relativeFrom="margin">
+              <wp:posOffset>846455</wp:posOffset>
+            </wp:positionH>
+            <wp:positionV relativeFrom="paragraph">
+              <wp:posOffset>145415</wp:posOffset>
+            </wp:positionV>
+            <wp:extent cx="4427220" cy="2179320"/>
+            <wp:effectExtent l="0" t="0" r="0" b="0"/>
+            <wp:wrapTopAndBottom/>
+            <wp:docPr id="9" name="Immagine 9"/>
+            <wp:cNvGraphicFramePr>
+              <a:graphicFrameLocks xmlns:a="http://schemas.openxmlformats.org/drawingml/2006/main" noChangeAspect="1"/>
+            </wp:cNvGraphicFramePr>
+            <a:graphic xmlns:a="http://schemas.openxmlformats.org/drawingml/2006/main">
+              <a:graphicData uri="http://schemas.openxmlformats.org/drawingml/2006/picture">
+                <pic:pic xmlns:pic="http://schemas.openxmlformats.org/drawingml/2006/picture">
+                  <pic:nvPicPr>
+                    <pic:cNvPr id="9" name="MenuSAMT.PNG"/>
+                    <pic:cNvPicPr/>
+                  </pic:nvPicPr>
+                  <pic:blipFill>
+                    <a:blip r:embed="rId11">
+                      <a:extLst>
+                        <a:ext uri="{28A0092B-C50C-407E-A947-70E740481C1C}">
+                          <a14:useLocalDpi xmlns:a14="http://schemas.microsoft.com/office/drawing/2010/main" val="0"/>
+                        </a:ext>
+                      </a:extLst>
+                    </a:blip>
+                    <a:stretch>
+                      <a:fillRect/>
+                    </a:stretch>
+                  </pic:blipFill>
+                  <pic:spPr>
+                    <a:xfrm>
+                      <a:off x="0" y="0"/>
+                      <a:ext cx="4427220" cy="2179320"/>
+                    </a:xfrm>
+                    <a:prstGeom prst="rect">
+                      <a:avLst/>
+                    </a:prstGeom>
+                  </pic:spPr>
+                </pic:pic>
+              </a:graphicData>
+            </a:graphic>
+          </wp:anchor>
+        </w:drawing>
+      </w:r>
+    </w:p>
+    <w:p>
+      <w:pPr>
+        <w:rPr>
+          <w:lang w:val="it-IT"/>
+        </w:rPr>
+      </w:pPr>
+      <w:r>
+        <w:rPr>
+          <w:lang w:val="it-IT"/>
+        </w:rPr>
+        <w:br w:type="page"/>
+      </w:r>
+    </w:p>
+    <w:p>
+      <w:pPr>
+        <w:rPr>
+          <w:lang w:val="it-IT"/>
+        </w:rPr>
+      </w:pPr>
+      <w:r>
+        <w:rPr>
+          <w:lang w:val="it-IT"/>
+        </w:rPr>
+        <w:lastRenderedPageBreak/>
+        <w:t xml:space="preserve">Per fare ciò ho anche usato il pacchetto </w:t>
+      </w:r>
+      <w:proofErr w:type="spellStart"/>
+      <w:r>
+        <w:rPr>
+          <w:lang w:val="it-IT"/>
+        </w:rPr>
+        <w:t>DevExpress</w:t>
+      </w:r>
+      <w:r>
+        <w:rPr>
+          <w:lang w:val="it-IT"/>
+        </w:rPr>
+        <w:t>Mvvm</w:t>
+      </w:r>
+      <w:proofErr w:type="spellEnd"/>
+      <w:r>
+        <w:rPr>
+          <w:lang w:val="it-IT"/>
+        </w:rPr>
+        <w:t xml:space="preserve"> che </w:t>
+      </w:r>
+      <w:r>
+        <w:rPr>
+          <w:lang w:val="it-IT"/>
+        </w:rPr>
+        <w:t>è un insieme di strumenti che agevola il lavoro se si utilizza appunto il pattern MVVM.</w:t>
+      </w:r>
+      <w:r>
+        <w:rPr>
+          <w:lang w:val="it-IT"/>
+        </w:rPr>
+        <w:t xml:space="preserve"> Inoltre esso lavora insieme all’estensione SAMT, quindi è molto semplice creare la struttura del progetto e gestire il sistema.</w:t>
+      </w:r>
+    </w:p>
+    <w:p>
+      <w:pPr>
+        <w:rPr>
+          <w:lang w:val="it-IT"/>
+        </w:rPr>
+      </w:pPr>
+      <w:r>
+        <w:rPr>
+          <w:noProof/>
+          <w:lang w:val="it-IT"/>
+        </w:rPr>
+        <w:drawing>
+          <wp:anchor distT="0" distB="0" distL="114300" distR="114300" simplePos="0" relativeHeight="251668480" behindDoc="0" locked="0" layoutInCell="1" allowOverlap="1">
+            <wp:simplePos x="0" y="0"/>
+            <wp:positionH relativeFrom="margin">
+              <wp:posOffset>650240</wp:posOffset>
+            </wp:positionH>
+            <wp:positionV relativeFrom="paragraph">
+              <wp:posOffset>145415</wp:posOffset>
+            </wp:positionV>
+            <wp:extent cx="4815840" cy="4831080"/>
+            <wp:effectExtent l="0" t="0" r="3810" b="7620"/>
+            <wp:wrapTopAndBottom/>
+            <wp:docPr id="12" name="Immagine 12"/>
+            <wp:cNvGraphicFramePr>
+              <a:graphicFrameLocks xmlns:a="http://schemas.openxmlformats.org/drawingml/2006/main" noChangeAspect="1"/>
+            </wp:cNvGraphicFramePr>
+            <a:graphic xmlns:a="http://schemas.openxmlformats.org/drawingml/2006/main">
+              <a:graphicData uri="http://schemas.openxmlformats.org/drawingml/2006/picture">
+                <pic:pic xmlns:pic="http://schemas.openxmlformats.org/drawingml/2006/picture">
+                  <pic:nvPicPr>
+                    <pic:cNvPr id="12" name="DevExpressMVVM.PNG"/>
+                    <pic:cNvPicPr/>
+                  </pic:nvPicPr>
+                  <pic:blipFill>
+                    <a:blip r:embed="rId12">
+                      <a:extLst>
+                        <a:ext uri="{28A0092B-C50C-407E-A947-70E740481C1C}">
+                          <a14:useLocalDpi xmlns:a14="http://schemas.microsoft.com/office/drawing/2010/main" val="0"/>
+                        </a:ext>
+                      </a:extLst>
+                    </a:blip>
+                    <a:stretch>
+                      <a:fillRect/>
+                    </a:stretch>
+                  </pic:blipFill>
+                  <pic:spPr>
+                    <a:xfrm>
+                      <a:off x="0" y="0"/>
+                      <a:ext cx="4815840" cy="4831080"/>
+                    </a:xfrm>
+                    <a:prstGeom prst="rect">
+                      <a:avLst/>
+                    </a:prstGeom>
+                  </pic:spPr>
+                </pic:pic>
+              </a:graphicData>
+            </a:graphic>
+          </wp:anchor>
+        </w:drawing>
+      </w:r>
+    </w:p>
+    <w:p>
+      <w:pPr>
+        <w:rPr>
+          <w:lang w:val="it-IT"/>
+        </w:rPr>
+      </w:pPr>
+      <w:r>
+        <w:rPr>
+          <w:lang w:val="it-IT"/>
+        </w:rPr>
+        <w:t xml:space="preserve">Infine nella cartella Services vengono gestiti i </w:t>
+      </w:r>
+      <w:proofErr w:type="spellStart"/>
+      <w:r>
+        <w:rPr>
+          <w:lang w:val="it-IT"/>
+        </w:rPr>
+        <w:t>DataReposito</w:t>
+      </w:r>
+      <w:r>
+        <w:rPr>
+          <w:lang w:val="it-IT"/>
+        </w:rPr>
+        <w:t>ry</w:t>
+      </w:r>
+      <w:proofErr w:type="spellEnd"/>
+      <w:r>
+        <w:rPr>
+          <w:lang w:val="it-IT"/>
+        </w:rPr>
+        <w:t>, cioè tutto ciò che riguarda la struttura dei dati</w:t>
+      </w:r>
+      <w:r>
+        <w:rPr>
+          <w:lang w:val="it-IT"/>
+        </w:rPr>
+        <w:t xml:space="preserve">. </w:t>
+      </w:r>
+    </w:p>
+    <w:p>
+      <w:pPr>
+        <w:rPr>
+          <w:lang w:val="it-IT"/>
+        </w:rPr>
+      </w:pPr>
+      <w:r>
+        <w:rPr>
+          <w:lang w:val="it-IT"/>
+        </w:rPr>
+        <w:t>In concreto ci saranno delle interfacce e delle classi che impostano le azioni che verranno sui dati (</w:t>
+      </w:r>
+      <w:proofErr w:type="spellStart"/>
+      <w:r>
+        <w:rPr>
+          <w:lang w:val="it-IT"/>
+        </w:rPr>
+        <w:t>insert</w:t>
+      </w:r>
+      <w:proofErr w:type="spellEnd"/>
+      <w:r>
+        <w:rPr>
+          <w:lang w:val="it-IT"/>
+        </w:rPr>
+        <w:t>, delete, update).</w:t>
+      </w:r>
+      <w:r>
+        <w:rPr>
+          <w:lang w:val="it-IT"/>
+        </w:rPr>
+        <w:t xml:space="preserve"> </w:t>
+      </w:r>
+    </w:p>
+    <w:p>
+      <w:pPr>
+        <w:rPr>
+          <w:lang w:val="it-IT"/>
+        </w:rPr>
+      </w:pPr>
+      <w:r>
+        <w:rPr>
+          <w:noProof/>
+          <w:lang w:val="it-IT"/>
+        </w:rPr>
+        <w:drawing>
+          <wp:anchor distT="0" distB="0" distL="114300" distR="114300" simplePos="0" relativeHeight="251669504" behindDoc="0" locked="0" layoutInCell="1" allowOverlap="1">
+            <wp:simplePos x="0" y="0"/>
+            <wp:positionH relativeFrom="margin">
+              <wp:posOffset>1116965</wp:posOffset>
+            </wp:positionH>
+            <wp:positionV relativeFrom="paragraph">
+              <wp:posOffset>139065</wp:posOffset>
+            </wp:positionV>
+            <wp:extent cx="3878580" cy="1303020"/>
+            <wp:effectExtent l="0" t="0" r="7620" b="0"/>
+            <wp:wrapTopAndBottom/>
+            <wp:docPr id="13" name="Immagine 13"/>
+            <wp:cNvGraphicFramePr>
+              <a:graphicFrameLocks xmlns:a="http://schemas.openxmlformats.org/drawingml/2006/main" noChangeAspect="1"/>
+            </wp:cNvGraphicFramePr>
+            <a:graphic xmlns:a="http://schemas.openxmlformats.org/drawingml/2006/main">
+              <a:graphicData uri="http://schemas.openxmlformats.org/drawingml/2006/picture">
+                <pic:pic xmlns:pic="http://schemas.openxmlformats.org/drawingml/2006/picture">
+                  <pic:nvPicPr>
+                    <pic:cNvPr id="13" name="IDataRepository.PNG"/>
+                    <pic:cNvPicPr/>
+                  </pic:nvPicPr>
+                  <pic:blipFill>
+                    <a:blip r:embed="rId13">
+                      <a:extLst>
+                        <a:ext uri="{28A0092B-C50C-407E-A947-70E740481C1C}">
+                          <a14:useLocalDpi xmlns:a14="http://schemas.microsoft.com/office/drawing/2010/main" val="0"/>
+                        </a:ext>
+                      </a:extLst>
+                    </a:blip>
+                    <a:stretch>
+                      <a:fillRect/>
+                    </a:stretch>
+                  </pic:blipFill>
+                  <pic:spPr>
+                    <a:xfrm>
+                      <a:off x="0" y="0"/>
+                      <a:ext cx="3878580" cy="1303020"/>
+                    </a:xfrm>
+                    <a:prstGeom prst="rect">
+                      <a:avLst/>
+                    </a:prstGeom>
+                  </pic:spPr>
+                </pic:pic>
+              </a:graphicData>
+            </a:graphic>
+          </wp:anchor>
+        </w:drawing>
+      </w:r>
+    </w:p>
+    <w:p>
+      <w:pPr>
+        <w:rPr>
+          <w:lang w:val="it-IT"/>
+        </w:rPr>
+      </w:pPr>
+      <w:r>
+        <w:rPr>
+          <w:lang w:val="it-IT"/>
+        </w:rPr>
+        <w:t xml:space="preserve">Per il database verrà usato </w:t>
+      </w:r>
+      <w:proofErr w:type="spellStart"/>
+      <w:r>
+        <w:rPr>
+          <w:lang w:val="it-IT"/>
+        </w:rPr>
+        <w:t>SQLite</w:t>
+      </w:r>
+      <w:proofErr w:type="spellEnd"/>
+      <w:r>
+        <w:rPr>
+          <w:lang w:val="it-IT"/>
+        </w:rPr>
+        <w:t xml:space="preserve"> visto che funziona in modo facile e utilizza semplicemente un file per la memorizzazione dei dati.</w:t>
+      </w:r>
     </w:p>
     <w:p>
       <w:pPr>
@@ -6043,6 +6613,8 @@
       </w:pPr>
       <w:bookmarkStart w:id="18" w:name="_Toc429059810"/>
       <w:bookmarkStart w:id="19" w:name="_Toc19801044"/>
+      <w:bookmarkStart w:id="20" w:name="_GoBack"/>
+      <w:bookmarkEnd w:id="20"/>
       <w:r>
         <w:lastRenderedPageBreak/>
         <w:t>Design dei dati</w:t>
@@ -6107,7 +6679,7 @@
                     <pic:cNvPicPr/>
                   </pic:nvPicPr>
                   <pic:blipFill>
-                    <a:blip r:embed="rId10">
+                    <a:blip r:embed="rId14">
                       <a:extLst>
                         <a:ext uri="{28A0092B-C50C-407E-A947-70E740481C1C}">
                           <a14:useLocalDpi xmlns:a14="http://schemas.microsoft.com/office/drawing/2010/main" val="0"/>
@@ -6336,14 +6908,14 @@
       <w:pPr>
         <w:pStyle w:val="Titolo2"/>
       </w:pPr>
-      <w:bookmarkStart w:id="20" w:name="_Toc429059811"/>
-      <w:bookmarkStart w:id="21" w:name="_Toc19801045"/>
+      <w:bookmarkStart w:id="21" w:name="_Toc429059811"/>
+      <w:bookmarkStart w:id="22" w:name="_Toc19801045"/>
       <w:r>
         <w:lastRenderedPageBreak/>
         <w:t>Design delle interfacce</w:t>
       </w:r>
-      <w:bookmarkEnd w:id="20"/>
       <w:bookmarkEnd w:id="21"/>
+      <w:bookmarkEnd w:id="22"/>
     </w:p>
     <w:p>
       <w:pPr>
@@ -6374,11 +6946,11 @@
       <w:pPr>
         <w:pStyle w:val="Titolo3"/>
       </w:pPr>
-      <w:bookmarkStart w:id="22" w:name="_Toc19801046"/>
+      <w:bookmarkStart w:id="23" w:name="_Toc19801046"/>
       <w:r>
         <w:t>Schermata principale</w:t>
       </w:r>
-      <w:bookmarkEnd w:id="22"/>
+      <w:bookmarkEnd w:id="23"/>
     </w:p>
     <w:p>
       <w:pPr>
@@ -6428,7 +7000,7 @@
                     <pic:cNvPicPr/>
                   </pic:nvPicPr>
                   <pic:blipFill>
-                    <a:blip r:embed="rId11">
+                    <a:blip r:embed="rId15">
                       <a:extLst>
                         <a:ext uri="{28A0092B-C50C-407E-A947-70E740481C1C}">
                           <a14:useLocalDpi xmlns:a14="http://schemas.microsoft.com/office/drawing/2010/main" val="0"/>
@@ -6697,12 +7269,12 @@
       <w:pPr>
         <w:pStyle w:val="Titolo3"/>
       </w:pPr>
-      <w:bookmarkStart w:id="23" w:name="_Toc19801047"/>
+      <w:bookmarkStart w:id="24" w:name="_Toc19801047"/>
       <w:r>
         <w:lastRenderedPageBreak/>
         <w:t>Impostazioni di base</w:t>
       </w:r>
-      <w:bookmarkEnd w:id="23"/>
+      <w:bookmarkEnd w:id="24"/>
     </w:p>
     <w:p>
       <w:pPr>
@@ -6739,7 +7311,7 @@
                     <pic:cNvPicPr/>
                   </pic:nvPicPr>
                   <pic:blipFill>
-                    <a:blip r:embed="rId12">
+                    <a:blip r:embed="rId16">
                       <a:extLst>
                         <a:ext uri="{28A0092B-C50C-407E-A947-70E740481C1C}">
                           <a14:useLocalDpi xmlns:a14="http://schemas.microsoft.com/office/drawing/2010/main" val="0"/>
@@ -6994,12 +7566,12 @@
       <w:pPr>
         <w:pStyle w:val="Titolo3"/>
       </w:pPr>
-      <w:bookmarkStart w:id="24" w:name="_Toc19801048"/>
+      <w:bookmarkStart w:id="25" w:name="_Toc19801048"/>
       <w:r>
         <w:lastRenderedPageBreak/>
         <w:t>Esercizi</w:t>
       </w:r>
-      <w:bookmarkEnd w:id="24"/>
+      <w:bookmarkEnd w:id="25"/>
     </w:p>
     <w:p>
       <w:pPr>
@@ -7049,7 +7621,7 @@
                     <pic:cNvPicPr/>
                   </pic:nvPicPr>
                   <pic:blipFill>
-                    <a:blip r:embed="rId13">
+                    <a:blip r:embed="rId17">
                       <a:extLst>
                         <a:ext uri="{28A0092B-C50C-407E-A947-70E740481C1C}">
                           <a14:useLocalDpi xmlns:a14="http://schemas.microsoft.com/office/drawing/2010/main" val="0"/>
@@ -7111,7 +7683,21 @@
         <w:rPr>
           <w:lang w:val="it-IT"/>
         </w:rPr>
-        <w:t>Nell’altra maschera è possibile comporre il testo dell’esercizio e inserire un’immagine attraverso Drag &amp; Drop oppure sfogliando tra i file.</w:t>
+        <w:t xml:space="preserve">Nell’altra maschera è possibile comporre il testo dell’esercizio e inserire un’immagine attraverso Drag &amp; </w:t>
+      </w:r>
+      <w:proofErr w:type="spellStart"/>
+      <w:r>
+        <w:rPr>
+          <w:lang w:val="it-IT"/>
+        </w:rPr>
+        <w:t>Drop</w:t>
+      </w:r>
+      <w:proofErr w:type="spellEnd"/>
+      <w:r>
+        <w:rPr>
+          <w:lang w:val="it-IT"/>
+        </w:rPr>
+        <w:t xml:space="preserve"> oppure sfogliando tra i file.</w:t>
       </w:r>
       <w:r>
         <w:rPr>
@@ -7144,12 +7730,12 @@
       <w:pPr>
         <w:pStyle w:val="Titolo3"/>
       </w:pPr>
-      <w:bookmarkStart w:id="25" w:name="_Toc19801049"/>
+      <w:bookmarkStart w:id="26" w:name="_Toc19801049"/>
       <w:r>
         <w:lastRenderedPageBreak/>
         <w:t>Creazione prova</w:t>
       </w:r>
-      <w:bookmarkEnd w:id="25"/>
+      <w:bookmarkEnd w:id="26"/>
     </w:p>
     <w:p>
       <w:pPr>
@@ -7205,7 +7791,7 @@
                     <pic:cNvPicPr/>
                   </pic:nvPicPr>
                   <pic:blipFill>
-                    <a:blip r:embed="rId14">
+                    <a:blip r:embed="rId18">
                       <a:extLst>
                         <a:ext uri="{28A0092B-C50C-407E-A947-70E740481C1C}">
                           <a14:useLocalDpi xmlns:a14="http://schemas.microsoft.com/office/drawing/2010/main" val="0"/>
@@ -7290,7 +7876,21 @@
         <w:rPr>
           <w:lang w:val="it-IT"/>
         </w:rPr>
-        <w:t>Finalmente si aggiungono gli esercizi tramite Drag &amp; Drop o sfogliando tra i propri file.</w:t>
+        <w:t xml:space="preserve">Finalmente si aggiungono gli esercizi tramite Drag &amp; </w:t>
+      </w:r>
+      <w:proofErr w:type="spellStart"/>
+      <w:r>
+        <w:rPr>
+          <w:lang w:val="it-IT"/>
+        </w:rPr>
+        <w:t>Drop</w:t>
+      </w:r>
+      <w:proofErr w:type="spellEnd"/>
+      <w:r>
+        <w:rPr>
+          <w:lang w:val="it-IT"/>
+        </w:rPr>
+        <w:t xml:space="preserve"> o sfogliando tra i propri file.</w:t>
       </w:r>
       <w:r>
         <w:rPr>
@@ -7354,14 +7954,27 @@
       <w:pPr>
         <w:pStyle w:val="Titolo2"/>
       </w:pPr>
-      <w:bookmarkStart w:id="26" w:name="_Toc429059812"/>
-      <w:bookmarkStart w:id="27" w:name="_Toc19801050"/>
+      <w:bookmarkStart w:id="27" w:name="_Toc429059812"/>
+      <w:bookmarkStart w:id="28" w:name="_Toc19801050"/>
       <w:r>
         <w:lastRenderedPageBreak/>
         <w:t>Design procedurale</w:t>
       </w:r>
-      <w:bookmarkEnd w:id="26"/>
       <w:bookmarkEnd w:id="27"/>
+      <w:bookmarkEnd w:id="28"/>
+    </w:p>
+    <w:p>
+      <w:pPr>
+        <w:rPr>
+          <w:lang w:val="it-IT"/>
+        </w:rPr>
+      </w:pPr>
+      <w:r>
+        <w:rPr>
+          <w:lang w:val="it-IT"/>
+        </w:rPr>
+        <w:t>In questo capitolo viene spiegato il ciclo di vita del prodotto e il suo comportamento in conseguenza di determinate azioni. Ciò è stato schematizzato in un diagramma di flusso dei dati.</w:t>
+      </w:r>
     </w:p>
     <w:p>
       <w:pPr>
@@ -7378,13 +7991,13 @@
           <wp:anchor distT="0" distB="0" distL="114300" distR="114300" simplePos="0" relativeHeight="251665408" behindDoc="0" locked="0" layoutInCell="1" allowOverlap="1">
             <wp:simplePos x="0" y="0"/>
             <wp:positionH relativeFrom="margin">
-              <wp:posOffset>-797560</wp:posOffset>
+              <wp:align>center</wp:align>
             </wp:positionH>
             <wp:positionV relativeFrom="paragraph">
-              <wp:posOffset>3415030</wp:posOffset>
+              <wp:posOffset>2612390</wp:posOffset>
             </wp:positionV>
-            <wp:extent cx="7800975" cy="1818640"/>
-            <wp:effectExtent l="318" t="0" r="0" b="0"/>
+            <wp:extent cx="6872605" cy="2122170"/>
+            <wp:effectExtent l="0" t="6032" r="0" b="0"/>
             <wp:wrapTopAndBottom/>
             <wp:docPr id="7" name="Immagine 7"/>
             <wp:cNvGraphicFramePr>
@@ -7398,7 +8011,7 @@
                     <pic:cNvPicPr/>
                   </pic:nvPicPr>
                   <pic:blipFill>
-                    <a:blip r:embed="rId15">
+                    <a:blip r:embed="rId19">
                       <a:extLst>
                         <a:ext uri="{28A0092B-C50C-407E-A947-70E740481C1C}">
                           <a14:useLocalDpi xmlns:a14="http://schemas.microsoft.com/office/drawing/2010/main" val="0"/>
@@ -7412,7 +8025,7 @@
                   <pic:spPr>
                     <a:xfrm rot="16200000">
                       <a:off x="0" y="0"/>
-                      <a:ext cx="7800975" cy="1818640"/>
+                      <a:ext cx="6872605" cy="2122170"/>
                     </a:xfrm>
                     <a:prstGeom prst="rect">
                       <a:avLst/>
@@ -7430,14 +8043,33 @@
           </wp:anchor>
         </w:drawing>
       </w:r>
-      <w:r>
-        <w:rPr>
-          <w:lang w:val="it-IT"/>
-        </w:rPr>
-        <w:t>In questo capitolo viene spiegato il ciclo di vita del prodotto e il suo comportamento in conseguenza di determinate azioni. Ciò è stato schematizzato in un diagramma di flusso dei dati.</w:t>
-      </w:r>
-      <w:bookmarkStart w:id="28" w:name="_GoBack"/>
-      <w:bookmarkEnd w:id="28"/>
+    </w:p>
+    <w:p>
+      <w:pPr>
+        <w:rPr>
+          <w:lang w:val="it-IT"/>
+        </w:rPr>
+      </w:pPr>
+    </w:p>
+    <w:p>
+      <w:pPr>
+        <w:rPr>
+          <w:lang w:val="it-IT"/>
+        </w:rPr>
+      </w:pPr>
+    </w:p>
+    <w:p>
+      <w:pPr>
+        <w:rPr>
+          <w:lang w:val="it-IT"/>
+        </w:rPr>
+      </w:pPr>
+      <w:r>
+        <w:rPr>
+          <w:lang w:val="it-IT"/>
+        </w:rPr>
+        <w:t>In questo caso il docente è l’unico oggetto che effettua delle azioni di inserimento dati. Le informazioni che quest’ultimo inserisce vengono memorizzate nelle informazioni di base o possono servire per creare un esercizio o una prova.</w:t>
+      </w:r>
     </w:p>
     <w:p>
       <w:pPr>
@@ -7467,7 +8099,15 @@
     </w:p>
     <w:p>
       <w:r>
-        <w:t>In questa parte è richiesto l’inserimento di codice sorgente/print screen di maschere solamente per quei passaggi particolarmente significativi e/o critici.</w:t>
+        <w:t>In questa parte è richiesto l’inserimento di codice sorgente/</w:t>
+      </w:r>
+      <w:proofErr w:type="spellStart"/>
+      <w:r>
+        <w:t>print</w:t>
+      </w:r>
+      <w:proofErr w:type="spellEnd"/>
+      <w:r>
+        <w:t xml:space="preserve"> screen di maschere solamente per quei passaggi particolarmente significativi e/o critici.</w:t>
       </w:r>
     </w:p>
     <w:p>
@@ -7598,6 +8238,7 @@
                 <w:lang w:val="en-GB" w:eastAsia="en-US"/>
               </w:rPr>
             </w:pPr>
+            <w:proofErr w:type="spellStart"/>
             <w:r>
               <w:rPr>
                 <w:b/>
@@ -7607,6 +8248,7 @@
               </w:rPr>
               <w:t>Riferimento</w:t>
             </w:r>
+            <w:proofErr w:type="spellEnd"/>
             <w:r>
               <w:rPr>
                 <w:sz w:val="18"/>
@@ -7738,6 +8380,7 @@
                 <w:szCs w:val="18"/>
               </w:rPr>
             </w:pPr>
+            <w:proofErr w:type="spellStart"/>
             <w:r>
               <w:rPr>
                 <w:b/>
@@ -7746,6 +8389,7 @@
               </w:rPr>
               <w:t>Descrizione</w:t>
             </w:r>
+            <w:proofErr w:type="spellEnd"/>
             <w:r>
               <w:rPr>
                 <w:b/>
@@ -7800,6 +8444,7 @@
                 <w:szCs w:val="18"/>
               </w:rPr>
             </w:pPr>
+            <w:proofErr w:type="spellStart"/>
             <w:r>
               <w:rPr>
                 <w:b/>
@@ -7808,6 +8453,7 @@
               </w:rPr>
               <w:t>Prerequisiti</w:t>
             </w:r>
+            <w:proofErr w:type="spellEnd"/>
             <w:r>
               <w:rPr>
                 <w:b/>
@@ -7841,6 +8487,7 @@
               </w:rPr>
               <w:t xml:space="preserve">Store on local PC: Profile_1.2.001.xml (appendix </w:t>
             </w:r>
+            <w:proofErr w:type="spellStart"/>
             <w:r>
               <w:rPr>
                 <w:sz w:val="18"/>
@@ -7849,6 +8496,7 @@
               </w:rPr>
               <w:t>n_n</w:t>
             </w:r>
+            <w:proofErr w:type="spellEnd"/>
             <w:r>
               <w:rPr>
                 <w:sz w:val="18"/>
@@ -7856,6 +8504,7 @@
               </w:rPr>
               <w:t xml:space="preserve">) and Cards_1.2.001.txt (appendix </w:t>
             </w:r>
+            <w:proofErr w:type="spellStart"/>
             <w:r>
               <w:rPr>
                 <w:sz w:val="18"/>
@@ -7864,6 +8513,7 @@
               </w:rPr>
               <w:t>n_n</w:t>
             </w:r>
+            <w:proofErr w:type="spellEnd"/>
             <w:r>
               <w:rPr>
                 <w:sz w:val="18"/>
@@ -7908,6 +8558,7 @@
                 <w:szCs w:val="18"/>
               </w:rPr>
             </w:pPr>
+            <w:proofErr w:type="spellStart"/>
             <w:r>
               <w:rPr>
                 <w:b/>
@@ -7916,6 +8567,7 @@
               </w:rPr>
               <w:t>Procedura</w:t>
             </w:r>
+            <w:proofErr w:type="spellEnd"/>
             <w:r>
               <w:rPr>
                 <w:b/>
@@ -8082,7 +8734,23 @@
                 <w:szCs w:val="18"/>
               </w:rPr>
               <w:br/>
-              <w:t>Click the imsi card link</w:t>
+              <w:t xml:space="preserve">Click the </w:t>
+            </w:r>
+            <w:proofErr w:type="spellStart"/>
+            <w:r>
+              <w:rPr>
+                <w:sz w:val="18"/>
+                <w:szCs w:val="18"/>
+              </w:rPr>
+              <w:t>imsi</w:t>
+            </w:r>
+            <w:proofErr w:type="spellEnd"/>
+            <w:r>
+              <w:rPr>
+                <w:sz w:val="18"/>
+                <w:szCs w:val="18"/>
+              </w:rPr>
+              <w:t xml:space="preserve"> card link</w:t>
             </w:r>
             <w:r>
               <w:rPr>
@@ -8130,7 +8798,287 @@
                 <w:szCs w:val="16"/>
                 <w:lang w:eastAsia="ja-JP"/>
               </w:rPr>
-              <w:t>SELECT imsi, dir, keyset, cntr, rawtohex(kickey), rawtohex(kidkey), rawtohex(kikkey), rawtohex(chv), rawtohex(dap)FROM otacardkey a where imsi='340041795924770' ORDER BY keyset;</w:t>
+              <w:t xml:space="preserve">SELECT </w:t>
+            </w:r>
+            <w:proofErr w:type="spellStart"/>
+            <w:r>
+              <w:rPr>
+                <w:rFonts w:ascii="Courier New" w:eastAsia="MS Mincho" w:hAnsi="Courier New" w:cs="Courier New"/>
+                <w:sz w:val="16"/>
+                <w:szCs w:val="16"/>
+                <w:lang w:eastAsia="ja-JP"/>
+              </w:rPr>
+              <w:t>imsi</w:t>
+            </w:r>
+            <w:proofErr w:type="spellEnd"/>
+            <w:r>
+              <w:rPr>
+                <w:rFonts w:ascii="Courier New" w:eastAsia="MS Mincho" w:hAnsi="Courier New" w:cs="Courier New"/>
+                <w:sz w:val="16"/>
+                <w:szCs w:val="16"/>
+                <w:lang w:eastAsia="ja-JP"/>
+              </w:rPr>
+              <w:t xml:space="preserve">, </w:t>
+            </w:r>
+            <w:proofErr w:type="spellStart"/>
+            <w:r>
+              <w:rPr>
+                <w:rFonts w:ascii="Courier New" w:eastAsia="MS Mincho" w:hAnsi="Courier New" w:cs="Courier New"/>
+                <w:sz w:val="16"/>
+                <w:szCs w:val="16"/>
+                <w:lang w:eastAsia="ja-JP"/>
+              </w:rPr>
+              <w:t>dir</w:t>
+            </w:r>
+            <w:proofErr w:type="spellEnd"/>
+            <w:r>
+              <w:rPr>
+                <w:rFonts w:ascii="Courier New" w:eastAsia="MS Mincho" w:hAnsi="Courier New" w:cs="Courier New"/>
+                <w:sz w:val="16"/>
+                <w:szCs w:val="16"/>
+                <w:lang w:eastAsia="ja-JP"/>
+              </w:rPr>
+              <w:t xml:space="preserve">, keyset, </w:t>
+            </w:r>
+            <w:proofErr w:type="spellStart"/>
+            <w:r>
+              <w:rPr>
+                <w:rFonts w:ascii="Courier New" w:eastAsia="MS Mincho" w:hAnsi="Courier New" w:cs="Courier New"/>
+                <w:sz w:val="16"/>
+                <w:szCs w:val="16"/>
+                <w:lang w:eastAsia="ja-JP"/>
+              </w:rPr>
+              <w:t>cntr</w:t>
+            </w:r>
+            <w:proofErr w:type="spellEnd"/>
+            <w:r>
+              <w:rPr>
+                <w:rFonts w:ascii="Courier New" w:eastAsia="MS Mincho" w:hAnsi="Courier New" w:cs="Courier New"/>
+                <w:sz w:val="16"/>
+                <w:szCs w:val="16"/>
+                <w:lang w:eastAsia="ja-JP"/>
+              </w:rPr>
+              <w:t xml:space="preserve">, </w:t>
+            </w:r>
+            <w:proofErr w:type="spellStart"/>
+            <w:r>
+              <w:rPr>
+                <w:rFonts w:ascii="Courier New" w:eastAsia="MS Mincho" w:hAnsi="Courier New" w:cs="Courier New"/>
+                <w:sz w:val="16"/>
+                <w:szCs w:val="16"/>
+                <w:lang w:eastAsia="ja-JP"/>
+              </w:rPr>
+              <w:t>rawtohex</w:t>
+            </w:r>
+            <w:proofErr w:type="spellEnd"/>
+            <w:r>
+              <w:rPr>
+                <w:rFonts w:ascii="Courier New" w:eastAsia="MS Mincho" w:hAnsi="Courier New" w:cs="Courier New"/>
+                <w:sz w:val="16"/>
+                <w:szCs w:val="16"/>
+                <w:lang w:eastAsia="ja-JP"/>
+              </w:rPr>
+              <w:t>(</w:t>
+            </w:r>
+            <w:proofErr w:type="spellStart"/>
+            <w:r>
+              <w:rPr>
+                <w:rFonts w:ascii="Courier New" w:eastAsia="MS Mincho" w:hAnsi="Courier New" w:cs="Courier New"/>
+                <w:sz w:val="16"/>
+                <w:szCs w:val="16"/>
+                <w:lang w:eastAsia="ja-JP"/>
+              </w:rPr>
+              <w:t>kickey</w:t>
+            </w:r>
+            <w:proofErr w:type="spellEnd"/>
+            <w:r>
+              <w:rPr>
+                <w:rFonts w:ascii="Courier New" w:eastAsia="MS Mincho" w:hAnsi="Courier New" w:cs="Courier New"/>
+                <w:sz w:val="16"/>
+                <w:szCs w:val="16"/>
+                <w:lang w:eastAsia="ja-JP"/>
+              </w:rPr>
+              <w:t xml:space="preserve">), </w:t>
+            </w:r>
+            <w:proofErr w:type="spellStart"/>
+            <w:r>
+              <w:rPr>
+                <w:rFonts w:ascii="Courier New" w:eastAsia="MS Mincho" w:hAnsi="Courier New" w:cs="Courier New"/>
+                <w:sz w:val="16"/>
+                <w:szCs w:val="16"/>
+                <w:lang w:eastAsia="ja-JP"/>
+              </w:rPr>
+              <w:t>rawtohex</w:t>
+            </w:r>
+            <w:proofErr w:type="spellEnd"/>
+            <w:r>
+              <w:rPr>
+                <w:rFonts w:ascii="Courier New" w:eastAsia="MS Mincho" w:hAnsi="Courier New" w:cs="Courier New"/>
+                <w:sz w:val="16"/>
+                <w:szCs w:val="16"/>
+                <w:lang w:eastAsia="ja-JP"/>
+              </w:rPr>
+              <w:t>(</w:t>
+            </w:r>
+            <w:proofErr w:type="spellStart"/>
+            <w:r>
+              <w:rPr>
+                <w:rFonts w:ascii="Courier New" w:eastAsia="MS Mincho" w:hAnsi="Courier New" w:cs="Courier New"/>
+                <w:sz w:val="16"/>
+                <w:szCs w:val="16"/>
+                <w:lang w:eastAsia="ja-JP"/>
+              </w:rPr>
+              <w:t>kidkey</w:t>
+            </w:r>
+            <w:proofErr w:type="spellEnd"/>
+            <w:r>
+              <w:rPr>
+                <w:rFonts w:ascii="Courier New" w:eastAsia="MS Mincho" w:hAnsi="Courier New" w:cs="Courier New"/>
+                <w:sz w:val="16"/>
+                <w:szCs w:val="16"/>
+                <w:lang w:eastAsia="ja-JP"/>
+              </w:rPr>
+              <w:t xml:space="preserve">), </w:t>
+            </w:r>
+            <w:proofErr w:type="spellStart"/>
+            <w:r>
+              <w:rPr>
+                <w:rFonts w:ascii="Courier New" w:eastAsia="MS Mincho" w:hAnsi="Courier New" w:cs="Courier New"/>
+                <w:sz w:val="16"/>
+                <w:szCs w:val="16"/>
+                <w:lang w:eastAsia="ja-JP"/>
+              </w:rPr>
+              <w:t>rawtohex</w:t>
+            </w:r>
+            <w:proofErr w:type="spellEnd"/>
+            <w:r>
+              <w:rPr>
+                <w:rFonts w:ascii="Courier New" w:eastAsia="MS Mincho" w:hAnsi="Courier New" w:cs="Courier New"/>
+                <w:sz w:val="16"/>
+                <w:szCs w:val="16"/>
+                <w:lang w:eastAsia="ja-JP"/>
+              </w:rPr>
+              <w:t>(</w:t>
+            </w:r>
+            <w:proofErr w:type="spellStart"/>
+            <w:r>
+              <w:rPr>
+                <w:rFonts w:ascii="Courier New" w:eastAsia="MS Mincho" w:hAnsi="Courier New" w:cs="Courier New"/>
+                <w:sz w:val="16"/>
+                <w:szCs w:val="16"/>
+                <w:lang w:eastAsia="ja-JP"/>
+              </w:rPr>
+              <w:t>kikkey</w:t>
+            </w:r>
+            <w:proofErr w:type="spellEnd"/>
+            <w:r>
+              <w:rPr>
+                <w:rFonts w:ascii="Courier New" w:eastAsia="MS Mincho" w:hAnsi="Courier New" w:cs="Courier New"/>
+                <w:sz w:val="16"/>
+                <w:szCs w:val="16"/>
+                <w:lang w:eastAsia="ja-JP"/>
+              </w:rPr>
+              <w:t xml:space="preserve">), </w:t>
+            </w:r>
+            <w:proofErr w:type="spellStart"/>
+            <w:r>
+              <w:rPr>
+                <w:rFonts w:ascii="Courier New" w:eastAsia="MS Mincho" w:hAnsi="Courier New" w:cs="Courier New"/>
+                <w:sz w:val="16"/>
+                <w:szCs w:val="16"/>
+                <w:lang w:eastAsia="ja-JP"/>
+              </w:rPr>
+              <w:t>rawtohex</w:t>
+            </w:r>
+            <w:proofErr w:type="spellEnd"/>
+            <w:r>
+              <w:rPr>
+                <w:rFonts w:ascii="Courier New" w:eastAsia="MS Mincho" w:hAnsi="Courier New" w:cs="Courier New"/>
+                <w:sz w:val="16"/>
+                <w:szCs w:val="16"/>
+                <w:lang w:eastAsia="ja-JP"/>
+              </w:rPr>
+              <w:t>(</w:t>
+            </w:r>
+            <w:proofErr w:type="spellStart"/>
+            <w:r>
+              <w:rPr>
+                <w:rFonts w:ascii="Courier New" w:eastAsia="MS Mincho" w:hAnsi="Courier New" w:cs="Courier New"/>
+                <w:sz w:val="16"/>
+                <w:szCs w:val="16"/>
+                <w:lang w:eastAsia="ja-JP"/>
+              </w:rPr>
+              <w:t>chv</w:t>
+            </w:r>
+            <w:proofErr w:type="spellEnd"/>
+            <w:r>
+              <w:rPr>
+                <w:rFonts w:ascii="Courier New" w:eastAsia="MS Mincho" w:hAnsi="Courier New" w:cs="Courier New"/>
+                <w:sz w:val="16"/>
+                <w:szCs w:val="16"/>
+                <w:lang w:eastAsia="ja-JP"/>
+              </w:rPr>
+              <w:t xml:space="preserve">), </w:t>
+            </w:r>
+            <w:proofErr w:type="spellStart"/>
+            <w:r>
+              <w:rPr>
+                <w:rFonts w:ascii="Courier New" w:eastAsia="MS Mincho" w:hAnsi="Courier New" w:cs="Courier New"/>
+                <w:sz w:val="16"/>
+                <w:szCs w:val="16"/>
+                <w:lang w:eastAsia="ja-JP"/>
+              </w:rPr>
+              <w:t>rawtohex</w:t>
+            </w:r>
+            <w:proofErr w:type="spellEnd"/>
+            <w:r>
+              <w:rPr>
+                <w:rFonts w:ascii="Courier New" w:eastAsia="MS Mincho" w:hAnsi="Courier New" w:cs="Courier New"/>
+                <w:sz w:val="16"/>
+                <w:szCs w:val="16"/>
+                <w:lang w:eastAsia="ja-JP"/>
+              </w:rPr>
+              <w:t xml:space="preserve">(dap)FROM </w:t>
+            </w:r>
+            <w:proofErr w:type="spellStart"/>
+            <w:r>
+              <w:rPr>
+                <w:rFonts w:ascii="Courier New" w:eastAsia="MS Mincho" w:hAnsi="Courier New" w:cs="Courier New"/>
+                <w:sz w:val="16"/>
+                <w:szCs w:val="16"/>
+                <w:lang w:eastAsia="ja-JP"/>
+              </w:rPr>
+              <w:t>otacardkey</w:t>
+            </w:r>
+            <w:proofErr w:type="spellEnd"/>
+            <w:r>
+              <w:rPr>
+                <w:rFonts w:ascii="Courier New" w:eastAsia="MS Mincho" w:hAnsi="Courier New" w:cs="Courier New"/>
+                <w:sz w:val="16"/>
+                <w:szCs w:val="16"/>
+                <w:lang w:eastAsia="ja-JP"/>
+              </w:rPr>
+              <w:t xml:space="preserve"> a where </w:t>
+            </w:r>
+            <w:proofErr w:type="spellStart"/>
+            <w:r>
+              <w:rPr>
+                <w:rFonts w:ascii="Courier New" w:eastAsia="MS Mincho" w:hAnsi="Courier New" w:cs="Courier New"/>
+                <w:sz w:val="16"/>
+                <w:szCs w:val="16"/>
+                <w:lang w:eastAsia="ja-JP"/>
+              </w:rPr>
+              <w:t>imsi</w:t>
+            </w:r>
+            <w:proofErr w:type="spellEnd"/>
+            <w:r>
+              <w:rPr>
+                <w:rFonts w:ascii="Courier New" w:eastAsia="MS Mincho" w:hAnsi="Courier New" w:cs="Courier New"/>
+                <w:sz w:val="16"/>
+                <w:szCs w:val="16"/>
+                <w:lang w:eastAsia="ja-JP"/>
+              </w:rPr>
+              <w:t>='340041795924770' ORDER BY keyset;</w:t>
             </w:r>
           </w:p>
         </w:tc>
@@ -8153,14 +9101,34 @@
                 <w:szCs w:val="18"/>
               </w:rPr>
             </w:pPr>
+            <w:proofErr w:type="spellStart"/>
             <w:r>
               <w:rPr>
                 <w:b/>
                 <w:sz w:val="18"/>
                 <w:szCs w:val="18"/>
               </w:rPr>
-              <w:t>Risultati attesi</w:t>
+              <w:t>Risultati</w:t>
             </w:r>
+            <w:proofErr w:type="spellEnd"/>
+            <w:r>
+              <w:rPr>
+                <w:b/>
+                <w:sz w:val="18"/>
+                <w:szCs w:val="18"/>
+              </w:rPr>
+              <w:t xml:space="preserve"> </w:t>
+            </w:r>
+            <w:proofErr w:type="spellStart"/>
+            <w:r>
+              <w:rPr>
+                <w:b/>
+                <w:sz w:val="18"/>
+                <w:szCs w:val="18"/>
+              </w:rPr>
+              <w:t>attesi</w:t>
+            </w:r>
+            <w:proofErr w:type="spellEnd"/>
             <w:r>
               <w:rPr>
                 <w:b/>
@@ -8192,7 +9160,23 @@
                 <w:sz w:val="18"/>
                 <w:szCs w:val="18"/>
               </w:rPr>
-              <w:t>Keys visible in the DB (OtaCardKey) but not visible in the GUI (Card details)</w:t>
+              <w:t>Keys visible in the DB (</w:t>
+            </w:r>
+            <w:proofErr w:type="spellStart"/>
+            <w:r>
+              <w:rPr>
+                <w:sz w:val="18"/>
+                <w:szCs w:val="18"/>
+              </w:rPr>
+              <w:t>OtaCardKey</w:t>
+            </w:r>
+            <w:proofErr w:type="spellEnd"/>
+            <w:r>
+              <w:rPr>
+                <w:sz w:val="18"/>
+                <w:szCs w:val="18"/>
+              </w:rPr>
+              <w:t>) but not visible in the GUI (Card details)</w:t>
             </w:r>
           </w:p>
         </w:tc>
@@ -8307,7 +9291,35 @@
         <w:rPr>
           <w:lang w:val="it-IT"/>
         </w:rPr>
-        <w:t>Consuntivo del tempo di lavoro effettivo e considerazioni riguardo le differenze rispetto alla pianificazione (cap 1.7) (ad esempio Gannt consuntivo).</w:t>
+        <w:t>Consuntivo del tempo di lavoro effettivo e considerazioni riguardo le differenze rispetto alla pianificazione (</w:t>
+      </w:r>
+      <w:proofErr w:type="spellStart"/>
+      <w:r>
+        <w:rPr>
+          <w:lang w:val="it-IT"/>
+        </w:rPr>
+        <w:t>cap</w:t>
+      </w:r>
+      <w:proofErr w:type="spellEnd"/>
+      <w:r>
+        <w:rPr>
+          <w:lang w:val="it-IT"/>
+        </w:rPr>
+        <w:t xml:space="preserve"> 1.7) (ad esempio </w:t>
+      </w:r>
+      <w:proofErr w:type="spellStart"/>
+      <w:r>
+        <w:rPr>
+          <w:lang w:val="it-IT"/>
+        </w:rPr>
+        <w:t>Gannt</w:t>
+      </w:r>
+      <w:proofErr w:type="spellEnd"/>
+      <w:r>
+        <w:rPr>
+          <w:lang w:val="it-IT"/>
+        </w:rPr>
+        <w:t xml:space="preserve"> consuntivo).</w:t>
       </w:r>
     </w:p>
     <w:p>
@@ -8425,8 +9437,16 @@
         <w:rPr>
           <w:lang w:val="it-IT"/>
         </w:rPr>
-        <w:t xml:space="preserve"> ecc</w:t>
-      </w:r>
+        <w:t xml:space="preserve"> </w:t>
+      </w:r>
+      <w:proofErr w:type="spellStart"/>
+      <w:r>
+        <w:rPr>
+          <w:lang w:val="it-IT"/>
+        </w:rPr>
+        <w:t>ecc</w:t>
+      </w:r>
+      <w:proofErr w:type="spellEnd"/>
     </w:p>
     <w:p>
       <w:pPr>
@@ -8475,8 +9495,16 @@
         <w:rPr>
           <w:lang w:val="it-IT"/>
         </w:rPr>
-        <w:t>Cosa ho imparato in questo progetto? ecc</w:t>
-      </w:r>
+        <w:t xml:space="preserve">Cosa ho imparato in questo progetto? </w:t>
+      </w:r>
+      <w:proofErr w:type="spellStart"/>
+      <w:r>
+        <w:rPr>
+          <w:lang w:val="it-IT"/>
+        </w:rPr>
+        <w:t>ecc</w:t>
+      </w:r>
+      <w:proofErr w:type="spellEnd"/>
     </w:p>
     <w:p>
       <w:pPr>
@@ -8502,11 +9530,13 @@
       </w:pPr>
       <w:bookmarkStart w:id="49" w:name="_Toc461179234"/>
       <w:bookmarkStart w:id="50" w:name="_Toc19801061"/>
+      <w:proofErr w:type="spellStart"/>
       <w:r>
         <w:t>Sitografia</w:t>
       </w:r>
       <w:bookmarkEnd w:id="49"/>
       <w:bookmarkEnd w:id="50"/>
+      <w:proofErr w:type="spellEnd"/>
     </w:p>
     <w:p>
       <w:pPr>
@@ -8519,7 +9549,7 @@
           <w:lang w:val="en-IE"/>
         </w:rPr>
       </w:pPr>
-      <w:hyperlink r:id="rId16" w:history="1">
+      <w:hyperlink r:id="rId20" w:history="1">
         <w:r>
           <w:rPr>
             <w:rStyle w:val="Collegamentoipertestuale"/>
@@ -8683,8 +9713,16 @@
         <w:rPr>
           <w:lang w:val="it-IT"/>
         </w:rPr>
-        <w:t>Mandato e/o Qdc</w:t>
-      </w:r>
+        <w:t xml:space="preserve">Mandato e/o </w:t>
+      </w:r>
+      <w:proofErr w:type="spellStart"/>
+      <w:r>
+        <w:rPr>
+          <w:lang w:val="it-IT"/>
+        </w:rPr>
+        <w:t>Qdc</w:t>
+      </w:r>
+      <w:proofErr w:type="spellEnd"/>
     </w:p>
     <w:p>
       <w:pPr>
@@ -8718,10 +9756,10 @@
       </w:pPr>
     </w:p>
     <w:sectPr>
-      <w:headerReference w:type="default" r:id="rId17"/>
-      <w:footerReference w:type="default" r:id="rId18"/>
-      <w:headerReference w:type="first" r:id="rId19"/>
-      <w:footerReference w:type="first" r:id="rId20"/>
+      <w:headerReference w:type="default" r:id="rId21"/>
+      <w:footerReference w:type="default" r:id="rId22"/>
+      <w:headerReference w:type="first" r:id="rId23"/>
+      <w:footerReference w:type="first" r:id="rId24"/>
       <w:pgSz w:w="11906" w:h="16838"/>
       <w:pgMar w:top="1985" w:right="1134" w:bottom="1418" w:left="1134" w:header="567" w:footer="567" w:gutter="0"/>
       <w:pgNumType w:start="1"/>
@@ -8768,7 +9806,6 @@
         <w:dataBinding w:prefixMappings="xmlns:ns0='http://purl.org/dc/elements/1.1/' xmlns:ns1='http://schemas.openxmlformats.org/package/2006/metadata/core-properties' " w:xpath="/ns1:coreProperties[1]/ns0:creator[1]" w:storeItemID="{6C3C8BC8-F283-45AE-878A-BAB7291924A1}"/>
         <w:text/>
       </w:sdtPr>
-      <w:sdtEndPr/>
       <w:sdtContent>
         <w:r>
           <w:t>Gabriele Alessi</w:t>
@@ -8789,7 +9826,6 @@
         <w:dataBinding w:prefixMappings="xmlns:ns0='http://purl.org/dc/elements/1.1/' xmlns:ns1='http://schemas.openxmlformats.org/package/2006/metadata/core-properties' " w:xpath="/ns1:coreProperties[1]/ns0:title[1]" w:storeItemID="{6C3C8BC8-F283-45AE-878A-BAB7291924A1}"/>
         <w:text/>
       </w:sdtPr>
-      <w:sdtEndPr/>
       <w:sdtContent>
         <w:r>
           <w:t>Gestione degli esercizi delle prove svolte durante la professione di docente</w:t>
@@ -8851,7 +9887,6 @@
           <w:dataBinding w:prefixMappings="xmlns:ns0='http://purl.org/dc/elements/1.1/' xmlns:ns1='http://schemas.openxmlformats.org/package/2006/metadata/core-properties' " w:xpath="/ns1:coreProperties[1]/ns0:title[1]" w:storeItemID="{6C3C8BC8-F283-45AE-878A-BAB7291924A1}"/>
           <w:text/>
         </w:sdtPr>
-        <w:sdtEndPr/>
         <w:sdtContent>
           <w:tc>
             <w:tcPr>
@@ -8911,7 +9946,6 @@
           <w:dataBinding w:prefixMappings="xmlns:ns0='http://purl.org/dc/elements/1.1/' xmlns:ns1='http://schemas.openxmlformats.org/package/2006/metadata/core-properties' " w:xpath="/ns1:coreProperties[1]/ns0:creator[1]" w:storeItemID="{6C3C8BC8-F283-45AE-878A-BAB7291924A1}"/>
           <w:text/>
         </w:sdtPr>
-        <w:sdtEndPr/>
         <w:sdtContent>
           <w:tc>
             <w:tcPr>
@@ -9056,8 +10090,16 @@
             <w:rPr>
               <w:lang w:val="it-IT"/>
             </w:rPr>
-            <w:t>Ugo Bernasconi</w:t>
+            <w:t xml:space="preserve">Ugo </w:t>
           </w:r>
+          <w:proofErr w:type="spellStart"/>
+          <w:r>
+            <w:rPr>
+              <w:lang w:val="it-IT"/>
+            </w:rPr>
+            <w:t>Bernasconi</w:t>
+          </w:r>
+          <w:proofErr w:type="spellEnd"/>
         </w:p>
       </w:tc>
     </w:tr>
@@ -9299,7 +10341,7 @@
               <w:noProof/>
               <w:snapToGrid w:val="0"/>
             </w:rPr>
-            <w:t>9</w:t>
+            <w:t>20</w:t>
           </w:r>
           <w:r>
             <w:rPr>
@@ -9342,7 +10384,7 @@
               <w:noProof/>
               <w:snapToGrid w:val="0"/>
             </w:rPr>
-            <w:t>19</w:t>
+            <w:t>20</w:t>
           </w:r>
           <w:r>
             <w:rPr>
@@ -9401,7 +10443,6 @@
           <w:dataBinding w:prefixMappings="xmlns:ns0='http://purl.org/dc/elements/1.1/' xmlns:ns1='http://schemas.openxmlformats.org/package/2006/metadata/core-properties' " w:xpath="/ns1:coreProperties[1]/ns0:title[1]" w:storeItemID="{6C3C8BC8-F283-45AE-878A-BAB7291924A1}"/>
           <w:text/>
         </w:sdtPr>
-        <w:sdtEndPr/>
         <w:sdtContent>
           <w:tc>
             <w:tcPr>
@@ -13900,6 +14941,7 @@
     <w:rsid w:val="00833FD7"/>
     <w:rsid w:val="00CD013D"/>
     <w:rsid w:val="00D63F00"/>
+    <w:rsid w:val="00D6444F"/>
     <w:rsid w:val="00E67AA7"/>
     <w:rsid w:val="00F36E03"/>
     <w:rsid w:val="00F374A1"/>
@@ -14664,7 +15706,7 @@
 </file>
 
 <file path=customXml/itemProps1.xml><?xml version="1.0" encoding="utf-8"?>
-<ds:datastoreItem xmlns:ds="http://schemas.openxmlformats.org/officeDocument/2006/customXml" ds:itemID="{C0ACD768-DDC5-4E37-B20A-77101A6095F2}">
+<ds:datastoreItem xmlns:ds="http://schemas.openxmlformats.org/officeDocument/2006/customXml" ds:itemID="{166E9909-A37C-41D2-949B-9D682823F16E}">
   <ds:schemaRefs>
     <ds:schemaRef ds:uri="http://schemas.openxmlformats.org/officeDocument/2006/bibliography"/>
   </ds:schemaRefs>

</xml_diff>

<commit_message>
doc - analisi sistemata
</commit_message>
<xml_diff>
--- a/Documentazione/Documentazione_GestioneEsercizi.docx
+++ b/Documentazione/Documentazione_GestioneEsercizi.docx
@@ -152,7 +152,7 @@
         <w:rPr>
           <w:noProof/>
         </w:rPr>
-        <w:instrText xml:space="preserve"> PAGEREF _Toc19801030 \h </w:instrText>
+        <w:instrText xml:space="preserve"> PAGEREF _Toc20396895 \h </w:instrText>
       </w:r>
       <w:r>
         <w:rPr>
@@ -231,7 +231,7 @@
         <w:rPr>
           <w:noProof/>
         </w:rPr>
-        <w:instrText xml:space="preserve"> PAGEREF _Toc19801031 \h </w:instrText>
+        <w:instrText xml:space="preserve"> PAGEREF _Toc20396896 \h </w:instrText>
       </w:r>
       <w:r>
         <w:rPr>
@@ -310,7 +310,7 @@
         <w:rPr>
           <w:noProof/>
         </w:rPr>
-        <w:instrText xml:space="preserve"> PAGEREF _Toc19801032 \h </w:instrText>
+        <w:instrText xml:space="preserve"> PAGEREF _Toc20396897 \h </w:instrText>
       </w:r>
       <w:r>
         <w:rPr>
@@ -389,7 +389,7 @@
         <w:rPr>
           <w:noProof/>
         </w:rPr>
-        <w:instrText xml:space="preserve"> PAGEREF _Toc19801033 \h </w:instrText>
+        <w:instrText xml:space="preserve"> PAGEREF _Toc20396898 \h </w:instrText>
       </w:r>
       <w:r>
         <w:rPr>
@@ -451,7 +451,7 @@
         <w:rPr>
           <w:noProof/>
         </w:rPr>
-        <w:instrText xml:space="preserve"> PAGEREF _Toc19801034 \h </w:instrText>
+        <w:instrText xml:space="preserve"> PAGEREF _Toc20396899 \h </w:instrText>
       </w:r>
       <w:r>
         <w:rPr>
@@ -530,7 +530,7 @@
         <w:rPr>
           <w:noProof/>
         </w:rPr>
-        <w:instrText xml:space="preserve"> PAGEREF _Toc19801035 \h </w:instrText>
+        <w:instrText xml:space="preserve"> PAGEREF _Toc20396900 \h </w:instrText>
       </w:r>
       <w:r>
         <w:rPr>
@@ -609,7 +609,7 @@
         <w:rPr>
           <w:noProof/>
         </w:rPr>
-        <w:instrText xml:space="preserve"> PAGEREF _Toc19801036 \h </w:instrText>
+        <w:instrText xml:space="preserve"> PAGEREF _Toc20396901 \h </w:instrText>
       </w:r>
       <w:r>
         <w:rPr>
@@ -688,7 +688,7 @@
         <w:rPr>
           <w:noProof/>
         </w:rPr>
-        <w:instrText xml:space="preserve"> PAGEREF _Toc19801037 \h </w:instrText>
+        <w:instrText xml:space="preserve"> PAGEREF _Toc20396902 \h </w:instrText>
       </w:r>
       <w:r>
         <w:rPr>
@@ -767,7 +767,7 @@
         <w:rPr>
           <w:noProof/>
         </w:rPr>
-        <w:instrText xml:space="preserve"> PAGEREF _Toc19801038 \h </w:instrText>
+        <w:instrText xml:space="preserve"> PAGEREF _Toc20396903 \h </w:instrText>
       </w:r>
       <w:r>
         <w:rPr>
@@ -846,7 +846,7 @@
         <w:rPr>
           <w:noProof/>
         </w:rPr>
-        <w:instrText xml:space="preserve"> PAGEREF _Toc19801039 \h </w:instrText>
+        <w:instrText xml:space="preserve"> PAGEREF _Toc20396904 \h </w:instrText>
       </w:r>
       <w:r>
         <w:rPr>
@@ -925,7 +925,7 @@
         <w:rPr>
           <w:noProof/>
         </w:rPr>
-        <w:instrText xml:space="preserve"> PAGEREF _Toc19801040 \h </w:instrText>
+        <w:instrText xml:space="preserve"> PAGEREF _Toc20396905 \h </w:instrText>
       </w:r>
       <w:r>
         <w:rPr>
@@ -1004,7 +1004,7 @@
         <w:rPr>
           <w:noProof/>
         </w:rPr>
-        <w:instrText xml:space="preserve"> PAGEREF _Toc19801041 \h </w:instrText>
+        <w:instrText xml:space="preserve"> PAGEREF _Toc20396906 \h </w:instrText>
       </w:r>
       <w:r>
         <w:rPr>
@@ -1083,7 +1083,7 @@
         <w:rPr>
           <w:noProof/>
         </w:rPr>
-        <w:instrText xml:space="preserve"> PAGEREF _Toc19801042 \h </w:instrText>
+        <w:instrText xml:space="preserve"> PAGEREF _Toc20396907 \h </w:instrText>
       </w:r>
       <w:r>
         <w:rPr>
@@ -1162,7 +1162,7 @@
         <w:rPr>
           <w:noProof/>
         </w:rPr>
-        <w:instrText xml:space="preserve"> PAGEREF _Toc19801043 \h </w:instrText>
+        <w:instrText xml:space="preserve"> PAGEREF _Toc20396908 \h </w:instrText>
       </w:r>
       <w:r>
         <w:rPr>
@@ -1241,7 +1241,7 @@
         <w:rPr>
           <w:noProof/>
         </w:rPr>
-        <w:instrText xml:space="preserve"> PAGEREF _Toc19801044 \h </w:instrText>
+        <w:instrText xml:space="preserve"> PAGEREF _Toc20396909 \h </w:instrText>
       </w:r>
       <w:r>
         <w:rPr>
@@ -1258,7 +1258,7 @@
         <w:rPr>
           <w:noProof/>
         </w:rPr>
-        <w:t>10</w:t>
+        <w:t>11</w:t>
       </w:r>
       <w:r>
         <w:rPr>
@@ -1320,7 +1320,7 @@
         <w:rPr>
           <w:noProof/>
         </w:rPr>
-        <w:instrText xml:space="preserve"> PAGEREF _Toc19801045 \h </w:instrText>
+        <w:instrText xml:space="preserve"> PAGEREF _Toc20396910 \h </w:instrText>
       </w:r>
       <w:r>
         <w:rPr>
@@ -1337,7 +1337,7 @@
         <w:rPr>
           <w:noProof/>
         </w:rPr>
-        <w:t>11</w:t>
+        <w:t>12</w:t>
       </w:r>
       <w:r>
         <w:rPr>
@@ -1399,7 +1399,7 @@
         <w:rPr>
           <w:noProof/>
         </w:rPr>
-        <w:instrText xml:space="preserve"> PAGEREF _Toc19801046 \h </w:instrText>
+        <w:instrText xml:space="preserve"> PAGEREF _Toc20396911 \h </w:instrText>
       </w:r>
       <w:r>
         <w:rPr>
@@ -1416,7 +1416,7 @@
         <w:rPr>
           <w:noProof/>
         </w:rPr>
-        <w:t>11</w:t>
+        <w:t>12</w:t>
       </w:r>
       <w:r>
         <w:rPr>
@@ -1478,7 +1478,7 @@
         <w:rPr>
           <w:noProof/>
         </w:rPr>
-        <w:instrText xml:space="preserve"> PAGEREF _Toc19801047 \h </w:instrText>
+        <w:instrText xml:space="preserve"> PAGEREF _Toc20396912 \h </w:instrText>
       </w:r>
       <w:r>
         <w:rPr>
@@ -1495,7 +1495,7 @@
         <w:rPr>
           <w:noProof/>
         </w:rPr>
-        <w:t>12</w:t>
+        <w:t>13</w:t>
       </w:r>
       <w:r>
         <w:rPr>
@@ -1557,7 +1557,7 @@
         <w:rPr>
           <w:noProof/>
         </w:rPr>
-        <w:instrText xml:space="preserve"> PAGEREF _Toc19801048 \h </w:instrText>
+        <w:instrText xml:space="preserve"> PAGEREF _Toc20396913 \h </w:instrText>
       </w:r>
       <w:r>
         <w:rPr>
@@ -1574,7 +1574,7 @@
         <w:rPr>
           <w:noProof/>
         </w:rPr>
-        <w:t>13</w:t>
+        <w:t>14</w:t>
       </w:r>
       <w:r>
         <w:rPr>
@@ -1636,7 +1636,7 @@
         <w:rPr>
           <w:noProof/>
         </w:rPr>
-        <w:instrText xml:space="preserve"> PAGEREF _Toc19801049 \h </w:instrText>
+        <w:instrText xml:space="preserve"> PAGEREF _Toc20396914 \h </w:instrText>
       </w:r>
       <w:r>
         <w:rPr>
@@ -1653,7 +1653,7 @@
         <w:rPr>
           <w:noProof/>
         </w:rPr>
-        <w:t>14</w:t>
+        <w:t>15</w:t>
       </w:r>
       <w:r>
         <w:rPr>
@@ -1715,7 +1715,7 @@
         <w:rPr>
           <w:noProof/>
         </w:rPr>
-        <w:instrText xml:space="preserve"> PAGEREF _Toc19801050 \h </w:instrText>
+        <w:instrText xml:space="preserve"> PAGEREF _Toc20396915 \h </w:instrText>
       </w:r>
       <w:r>
         <w:rPr>
@@ -1732,7 +1732,7 @@
         <w:rPr>
           <w:noProof/>
         </w:rPr>
-        <w:t>15</w:t>
+        <w:t>16</w:t>
       </w:r>
       <w:r>
         <w:rPr>
@@ -1794,7 +1794,7 @@
         <w:rPr>
           <w:noProof/>
         </w:rPr>
-        <w:instrText xml:space="preserve"> PAGEREF _Toc19801051 \h </w:instrText>
+        <w:instrText xml:space="preserve"> PAGEREF _Toc20396916 \h </w:instrText>
       </w:r>
       <w:r>
         <w:rPr>
@@ -1811,7 +1811,7 @@
         <w:rPr>
           <w:noProof/>
         </w:rPr>
-        <w:t>16</w:t>
+        <w:t>17</w:t>
       </w:r>
       <w:r>
         <w:rPr>
@@ -1875,7 +1875,7 @@
         <w:rPr>
           <w:noProof/>
         </w:rPr>
-        <w:instrText xml:space="preserve"> PAGEREF _Toc19801052 \h </w:instrText>
+        <w:instrText xml:space="preserve"> PAGEREF _Toc20396917 \h </w:instrText>
       </w:r>
       <w:r>
         <w:rPr>
@@ -1892,7 +1892,7 @@
         <w:rPr>
           <w:noProof/>
         </w:rPr>
-        <w:t>17</w:t>
+        <w:t>18</w:t>
       </w:r>
       <w:r>
         <w:rPr>
@@ -1954,7 +1954,7 @@
         <w:rPr>
           <w:noProof/>
         </w:rPr>
-        <w:instrText xml:space="preserve"> PAGEREF _Toc19801053 \h </w:instrText>
+        <w:instrText xml:space="preserve"> PAGEREF _Toc20396918 \h </w:instrText>
       </w:r>
       <w:r>
         <w:rPr>
@@ -1971,7 +1971,7 @@
         <w:rPr>
           <w:noProof/>
         </w:rPr>
-        <w:t>17</w:t>
+        <w:t>18</w:t>
       </w:r>
       <w:r>
         <w:rPr>
@@ -2033,7 +2033,7 @@
         <w:rPr>
           <w:noProof/>
         </w:rPr>
-        <w:instrText xml:space="preserve"> PAGEREF _Toc19801054 \h </w:instrText>
+        <w:instrText xml:space="preserve"> PAGEREF _Toc20396919 \h </w:instrText>
       </w:r>
       <w:r>
         <w:rPr>
@@ -2050,7 +2050,7 @@
         <w:rPr>
           <w:noProof/>
         </w:rPr>
-        <w:t>17</w:t>
+        <w:t>18</w:t>
       </w:r>
       <w:r>
         <w:rPr>
@@ -2112,7 +2112,7 @@
         <w:rPr>
           <w:noProof/>
         </w:rPr>
-        <w:instrText xml:space="preserve"> PAGEREF _Toc19801055 \h </w:instrText>
+        <w:instrText xml:space="preserve"> PAGEREF _Toc20396920 \h </w:instrText>
       </w:r>
       <w:r>
         <w:rPr>
@@ -2129,7 +2129,7 @@
         <w:rPr>
           <w:noProof/>
         </w:rPr>
-        <w:t>17</w:t>
+        <w:t>18</w:t>
       </w:r>
       <w:r>
         <w:rPr>
@@ -2193,7 +2193,7 @@
         <w:rPr>
           <w:noProof/>
         </w:rPr>
-        <w:instrText xml:space="preserve"> PAGEREF _Toc19801056 \h </w:instrText>
+        <w:instrText xml:space="preserve"> PAGEREF _Toc20396921 \h </w:instrText>
       </w:r>
       <w:r>
         <w:rPr>
@@ -2210,7 +2210,7 @@
         <w:rPr>
           <w:noProof/>
         </w:rPr>
-        <w:t>18</w:t>
+        <w:t>19</w:t>
       </w:r>
       <w:r>
         <w:rPr>
@@ -2274,7 +2274,7 @@
         <w:rPr>
           <w:noProof/>
         </w:rPr>
-        <w:instrText xml:space="preserve"> PAGEREF _Toc19801057 \h </w:instrText>
+        <w:instrText xml:space="preserve"> PAGEREF _Toc20396922 \h </w:instrText>
       </w:r>
       <w:r>
         <w:rPr>
@@ -2291,7 +2291,7 @@
         <w:rPr>
           <w:noProof/>
         </w:rPr>
-        <w:t>19</w:t>
+        <w:t>20</w:t>
       </w:r>
       <w:r>
         <w:rPr>
@@ -2353,7 +2353,7 @@
         <w:rPr>
           <w:noProof/>
         </w:rPr>
-        <w:instrText xml:space="preserve"> PAGEREF _Toc19801058 \h </w:instrText>
+        <w:instrText xml:space="preserve"> PAGEREF _Toc20396923 \h </w:instrText>
       </w:r>
       <w:r>
         <w:rPr>
@@ -2370,7 +2370,7 @@
         <w:rPr>
           <w:noProof/>
         </w:rPr>
-        <w:t>19</w:t>
+        <w:t>20</w:t>
       </w:r>
       <w:r>
         <w:rPr>
@@ -2432,7 +2432,7 @@
         <w:rPr>
           <w:noProof/>
         </w:rPr>
-        <w:instrText xml:space="preserve"> PAGEREF _Toc19801059 \h </w:instrText>
+        <w:instrText xml:space="preserve"> PAGEREF _Toc20396924 \h </w:instrText>
       </w:r>
       <w:r>
         <w:rPr>
@@ -2449,7 +2449,7 @@
         <w:rPr>
           <w:noProof/>
         </w:rPr>
-        <w:t>19</w:t>
+        <w:t>20</w:t>
       </w:r>
       <w:r>
         <w:rPr>
@@ -2513,7 +2513,7 @@
         <w:rPr>
           <w:noProof/>
         </w:rPr>
-        <w:instrText xml:space="preserve"> PAGEREF _Toc19801060 \h </w:instrText>
+        <w:instrText xml:space="preserve"> PAGEREF _Toc20396925 \h </w:instrText>
       </w:r>
       <w:r>
         <w:rPr>
@@ -2530,7 +2530,7 @@
         <w:rPr>
           <w:noProof/>
         </w:rPr>
-        <w:t>19</w:t>
+        <w:t>20</w:t>
       </w:r>
       <w:r>
         <w:rPr>
@@ -2592,7 +2592,7 @@
         <w:rPr>
           <w:noProof/>
         </w:rPr>
-        <w:instrText xml:space="preserve"> PAGEREF _Toc19801061 \h </w:instrText>
+        <w:instrText xml:space="preserve"> PAGEREF _Toc20396926 \h </w:instrText>
       </w:r>
       <w:r>
         <w:rPr>
@@ -2609,7 +2609,7 @@
         <w:rPr>
           <w:noProof/>
         </w:rPr>
-        <w:t>19</w:t>
+        <w:t>20</w:t>
       </w:r>
       <w:r>
         <w:rPr>
@@ -2673,7 +2673,7 @@
         <w:rPr>
           <w:noProof/>
         </w:rPr>
-        <w:instrText xml:space="preserve"> PAGEREF _Toc19801062 \h </w:instrText>
+        <w:instrText xml:space="preserve"> PAGEREF _Toc20396927 \h </w:instrText>
       </w:r>
       <w:r>
         <w:rPr>
@@ -2690,7 +2690,7 @@
         <w:rPr>
           <w:noProof/>
         </w:rPr>
-        <w:t>19</w:t>
+        <w:t>20</w:t>
       </w:r>
       <w:r>
         <w:rPr>
@@ -2701,6 +2701,11 @@
     </w:p>
     <w:p>
       <w:pPr>
+        <w:pStyle w:val="Sommario1"/>
+        <w:tabs>
+          <w:tab w:val="left" w:pos="351"/>
+          <w:tab w:val="right" w:leader="dot" w:pos="9628"/>
+        </w:tabs>
         <w:rPr>
           <w:lang w:val="it-IT"/>
         </w:rPr>
@@ -2725,7 +2730,8 @@
         </w:rPr>
         <w:br w:type="page"/>
       </w:r>
-      <w:bookmarkStart w:id="0" w:name="_Toc19801030"/>
+      <w:bookmarkStart w:id="0" w:name="_Toc20396862"/>
+      <w:bookmarkStart w:id="1" w:name="_Toc20396895"/>
       <w:r>
         <w:rPr>
           <w:lang w:val="it-IT"/>
@@ -2734,16 +2740,19 @@
         <w:t>Introduzione</w:t>
       </w:r>
       <w:bookmarkEnd w:id="0"/>
+      <w:bookmarkEnd w:id="1"/>
     </w:p>
     <w:p>
       <w:pPr>
         <w:pStyle w:val="Titolo2"/>
       </w:pPr>
-      <w:bookmarkStart w:id="1" w:name="_Toc19801031"/>
+      <w:bookmarkStart w:id="2" w:name="_Toc20396863"/>
+      <w:bookmarkStart w:id="3" w:name="_Toc20396896"/>
       <w:r>
         <w:t>Informazioni sul progetto</w:t>
       </w:r>
-      <w:bookmarkEnd w:id="1"/>
+      <w:bookmarkEnd w:id="2"/>
+      <w:bookmarkEnd w:id="3"/>
       <w:r>
         <w:t xml:space="preserve"> </w:t>
       </w:r>
@@ -2874,184 +2883,309 @@
       <w:pPr>
         <w:pStyle w:val="Titolo2"/>
       </w:pPr>
-      <w:bookmarkStart w:id="2" w:name="_Toc19801032"/>
+      <w:bookmarkStart w:id="4" w:name="_Toc20396864"/>
+      <w:bookmarkStart w:id="5" w:name="_Toc20396897"/>
       <w:proofErr w:type="spellStart"/>
       <w:r>
         <w:t>Abstract</w:t>
       </w:r>
-      <w:bookmarkEnd w:id="2"/>
+      <w:bookmarkEnd w:id="4"/>
+      <w:bookmarkEnd w:id="5"/>
       <w:proofErr w:type="spellEnd"/>
       <w:r>
         <w:t xml:space="preserve"> </w:t>
       </w:r>
     </w:p>
     <w:p>
+      <w:pPr>
+        <w:rPr>
+          <w:lang w:val="en-IE"/>
+        </w:rPr>
+      </w:pPr>
+      <w:r>
+        <w:rPr>
+          <w:lang w:val="en-IE"/>
+        </w:rPr>
+        <w:t xml:space="preserve">The teachers of the </w:t>
+      </w:r>
+      <w:proofErr w:type="spellStart"/>
+      <w:r>
+        <w:rPr>
+          <w:lang w:val="en-IE"/>
+        </w:rPr>
+        <w:t>Scuola</w:t>
+      </w:r>
+      <w:proofErr w:type="spellEnd"/>
+      <w:r>
+        <w:rPr>
+          <w:lang w:val="en-IE"/>
+        </w:rPr>
+        <w:t xml:space="preserve"> </w:t>
+      </w:r>
+      <w:proofErr w:type="spellStart"/>
+      <w:r>
+        <w:rPr>
+          <w:lang w:val="en-IE"/>
+        </w:rPr>
+        <w:t>d’Arti</w:t>
+      </w:r>
+      <w:proofErr w:type="spellEnd"/>
+      <w:r>
+        <w:rPr>
+          <w:lang w:val="en-IE"/>
+        </w:rPr>
+        <w:t xml:space="preserve"> e </w:t>
+      </w:r>
+      <w:proofErr w:type="spellStart"/>
+      <w:r>
+        <w:rPr>
+          <w:lang w:val="en-IE"/>
+        </w:rPr>
+        <w:t>Mestieri</w:t>
+      </w:r>
+      <w:proofErr w:type="spellEnd"/>
+      <w:r>
+        <w:rPr>
+          <w:lang w:val="en-IE"/>
+        </w:rPr>
+        <w:t xml:space="preserve"> di </w:t>
+      </w:r>
+      <w:proofErr w:type="spellStart"/>
+      <w:r>
+        <w:rPr>
+          <w:lang w:val="en-IE"/>
+        </w:rPr>
+        <w:t>Trevano</w:t>
+      </w:r>
+      <w:proofErr w:type="spellEnd"/>
+      <w:r>
+        <w:rPr>
+          <w:lang w:val="en-IE"/>
+        </w:rPr>
+        <w:t xml:space="preserve"> use to create the exercises and the </w:t>
+      </w:r>
+      <w:r>
+        <w:rPr>
+          <w:lang w:val="en-IE"/>
+        </w:rPr>
+        <w:t>tests without any type of help from a tool or system.</w:t>
+      </w:r>
+      <w:r>
+        <w:rPr>
+          <w:lang w:val="en-IE"/>
+        </w:rPr>
+        <w:t xml:space="preserve"> </w:t>
+      </w:r>
+      <w:r>
+        <w:rPr>
+          <w:lang w:val="en-IE"/>
+        </w:rPr>
+        <w:t>This project consists of creating a computer program that allows</w:t>
+      </w:r>
+      <w:r>
+        <w:rPr>
+          <w:lang w:val="en-IE"/>
+        </w:rPr>
+        <w:t xml:space="preserve"> you</w:t>
+      </w:r>
+      <w:r>
+        <w:rPr>
+          <w:lang w:val="en-IE"/>
+        </w:rPr>
+        <w:t xml:space="preserve"> to create and manage the exercises and the</w:t>
+      </w:r>
+      <w:r>
+        <w:rPr>
+          <w:lang w:val="en-IE"/>
+        </w:rPr>
+        <w:t xml:space="preserve"> tests quickly and easily</w:t>
+      </w:r>
+      <w:r>
+        <w:rPr>
+          <w:lang w:val="en-IE"/>
+        </w:rPr>
+        <w:t>.</w:t>
+      </w:r>
+      <w:r>
+        <w:rPr>
+          <w:lang w:val="en-IE"/>
+        </w:rPr>
+        <w:t xml:space="preserve"> In detail, the program works so you can set up the basic info (subjects, classes and </w:t>
+      </w:r>
+      <w:r>
+        <w:rPr>
+          <w:lang w:val="en-IE"/>
+        </w:rPr>
+        <w:t xml:space="preserve">themes) </w:t>
+      </w:r>
       <w:proofErr w:type="gramStart"/>
       <w:r>
-        <w:t>E’</w:t>
+        <w:rPr>
+          <w:lang w:val="en-IE"/>
+        </w:rPr>
+        <w:t>to then use</w:t>
       </w:r>
       <w:proofErr w:type="gramEnd"/>
       <w:r>
-        <w:t xml:space="preserve"> una breve e accurata rappresentazione dei contenuti di un documento, senza notazioni critiche o valutazioni. Lo scopo di un </w:t>
-      </w:r>
-      <w:proofErr w:type="spellStart"/>
-      <w:r>
-        <w:t>abstract</w:t>
-      </w:r>
-      <w:proofErr w:type="spellEnd"/>
-      <w:r>
-        <w:t xml:space="preserve"> efficace dovrebbe essere quello di far conoscere all’utente il contenuto di base di un documento e metterlo nella condizione di decidere se risponde ai suoi interessi e se è opportuno il ricorso al documento originale.</w:t>
-      </w:r>
-    </w:p>
-    <w:p/>
-    <w:p>
-      <w:pPr>
-        <w:numPr>
-          <w:ilvl w:val="0"/>
-          <w:numId w:val="14"/>
-        </w:numPr>
-        <w:rPr>
-          <w:lang w:val="it-IT"/>
-        </w:rPr>
-      </w:pPr>
-      <w:r>
-        <w:rPr>
-          <w:b/>
-          <w:lang w:val="it-IT"/>
-        </w:rPr>
-        <w:t>Background/Situazione iniziale</w:t>
-      </w:r>
-      <w:r>
-        <w:rPr>
-          <w:lang w:val="it-IT"/>
+        <w:rPr>
+          <w:lang w:val="en-IE"/>
+        </w:rPr>
+        <w:t xml:space="preserve"> them to create the exercises. </w:t>
+      </w:r>
+      <w:r>
+        <w:rPr>
+          <w:lang w:val="en-IE"/>
+        </w:rPr>
+        <w:br/>
+        <w:t xml:space="preserve">When you create an </w:t>
+      </w:r>
+      <w:r>
+        <w:rPr>
+          <w:lang w:val="en-IE"/>
+        </w:rPr>
+        <w:t>exercise,</w:t>
+      </w:r>
+      <w:r>
+        <w:rPr>
+          <w:lang w:val="en-IE"/>
+        </w:rPr>
+        <w:t xml:space="preserve"> you have a global vision of the basic settings</w:t>
+      </w:r>
+      <w:r>
+        <w:rPr>
+          <w:lang w:val="en-IE"/>
+        </w:rPr>
+        <w:t xml:space="preserve"> and then you can define the text and </w:t>
+      </w:r>
+      <w:r>
+        <w:rPr>
+          <w:lang w:val="en-IE"/>
+        </w:rPr>
+        <w:t>eventually insert an image</w:t>
+      </w:r>
+      <w:r>
+        <w:rPr>
+          <w:lang w:val="en-IE"/>
+        </w:rPr>
+        <w:t>.</w:t>
+      </w:r>
+      <w:r>
+        <w:rPr>
+          <w:lang w:val="en-IE"/>
         </w:rPr>
         <w:t xml:space="preserve"> </w:t>
       </w:r>
       <w:r>
         <w:rPr>
-          <w:lang w:val="it-IT"/>
+          <w:lang w:val="en-IE"/>
+        </w:rPr>
+        <w:t>Finally,</w:t>
+      </w:r>
+      <w:r>
+        <w:rPr>
+          <w:lang w:val="en-IE"/>
         </w:rPr>
         <w:t xml:space="preserve"> </w:t>
       </w:r>
-    </w:p>
-    <w:p>
-      <w:pPr>
-        <w:numPr>
-          <w:ilvl w:val="0"/>
-          <w:numId w:val="14"/>
-        </w:numPr>
-        <w:rPr>
-          <w:lang w:val="it-IT"/>
-        </w:rPr>
-      </w:pPr>
-      <w:r>
-        <w:rPr>
-          <w:b/>
-          <w:lang w:val="it-IT"/>
-        </w:rPr>
-        <w:t>Descrizione del problema</w:t>
-      </w:r>
-      <w:r>
-        <w:rPr>
-          <w:b/>
-          <w:lang w:val="it-IT"/>
-        </w:rPr>
-        <w:t xml:space="preserve"> e motivazione</w:t>
-      </w:r>
-      <w:r>
-        <w:rPr>
-          <w:lang w:val="it-IT"/>
-        </w:rPr>
-        <w:t xml:space="preserve">: Che problema </w:t>
-      </w:r>
-      <w:r>
-        <w:rPr>
-          <w:lang w:val="it-IT"/>
-        </w:rPr>
-        <w:t>ho cercato</w:t>
-      </w:r>
-      <w:r>
-        <w:rPr>
-          <w:lang w:val="it-IT"/>
-        </w:rPr>
-        <w:t xml:space="preserve"> di risolvere? </w:t>
-      </w:r>
-      <w:r>
-        <w:rPr>
-          <w:lang w:val="it-IT"/>
-        </w:rPr>
-        <w:t>Questa sezione dovrebbe includere l'importanza del vostro lavoro, la difficoltà dell'area e l'effetto che potrebbe avere se portato a termine con successo.</w:t>
-      </w:r>
-    </w:p>
-    <w:p>
-      <w:pPr>
-        <w:numPr>
-          <w:ilvl w:val="0"/>
-          <w:numId w:val="14"/>
-        </w:numPr>
-        <w:rPr>
-          <w:lang w:val="it-IT"/>
-        </w:rPr>
-      </w:pPr>
-      <w:r>
-        <w:rPr>
-          <w:b/>
-          <w:lang w:val="it-IT"/>
-        </w:rPr>
-        <w:t>Approccio/Metodi</w:t>
-      </w:r>
-      <w:r>
-        <w:rPr>
-          <w:lang w:val="it-IT"/>
-        </w:rPr>
-        <w:t>: Come ho ottenuto dei progressi? Come ho risolto il problema</w:t>
-      </w:r>
-      <w:r>
-        <w:rPr>
-          <w:lang w:val="it-IT"/>
-        </w:rPr>
-        <w:t xml:space="preserve"> (tecniche…)</w:t>
-      </w:r>
-      <w:r>
-        <w:rPr>
-          <w:lang w:val="it-IT"/>
-        </w:rPr>
-        <w:t>? Quale è stata l’entità del mio lavoro? Che fattori importanti controllo, ignoro o misuro?</w:t>
-      </w:r>
-    </w:p>
-    <w:p>
-      <w:pPr>
-        <w:numPr>
-          <w:ilvl w:val="0"/>
-          <w:numId w:val="14"/>
-        </w:numPr>
-        <w:rPr>
-          <w:lang w:val="it-IT"/>
-        </w:rPr>
-      </w:pPr>
-      <w:r>
-        <w:rPr>
-          <w:b/>
-          <w:lang w:val="it-IT"/>
-        </w:rPr>
-        <w:t>Risultati</w:t>
-      </w:r>
-      <w:r>
-        <w:rPr>
-          <w:lang w:val="it-IT"/>
-        </w:rPr>
-        <w:t xml:space="preserve">: Quale è la risposta? Quali sono i risultati? Quanto è più veloce, più sicuro, più economico o in qualche altro aspetto migliore di altri prodotti/soluzioni? </w:t>
+      <w:r>
+        <w:rPr>
+          <w:lang w:val="en-IE"/>
+        </w:rPr>
+        <w:t xml:space="preserve">you can create the document by entering the fundamental fields (title, date, class and subject) and </w:t>
+      </w:r>
+      <w:r>
+        <w:rPr>
+          <w:lang w:val="en-IE"/>
+        </w:rPr>
+        <w:t xml:space="preserve">selecting </w:t>
+      </w:r>
+      <w:r>
+        <w:rPr>
+          <w:lang w:val="en-IE"/>
+        </w:rPr>
+        <w:t>the related exercises.</w:t>
+      </w:r>
+      <w:r>
+        <w:rPr>
+          <w:lang w:val="en-IE"/>
+        </w:rPr>
+        <w:t xml:space="preserve"> </w:t>
+      </w:r>
+      <w:r>
+        <w:rPr>
+          <w:lang w:val="en-IE"/>
+        </w:rPr>
+        <w:br/>
+        <w:t xml:space="preserve">The application </w:t>
+      </w:r>
+      <w:proofErr w:type="gramStart"/>
+      <w:r>
+        <w:rPr>
+          <w:lang w:val="en-IE"/>
+        </w:rPr>
+        <w:t>is entirely developed</w:t>
+      </w:r>
+      <w:proofErr w:type="gramEnd"/>
+      <w:r>
+        <w:rPr>
+          <w:lang w:val="en-IE"/>
+        </w:rPr>
+        <w:t xml:space="preserve"> in C#</w:t>
+      </w:r>
+      <w:r>
+        <w:rPr>
+          <w:lang w:val="en-IE"/>
+        </w:rPr>
+        <w:t xml:space="preserve"> MVVM</w:t>
+      </w:r>
+      <w:r>
+        <w:rPr>
+          <w:lang w:val="en-IE"/>
+        </w:rPr>
+        <w:t xml:space="preserve"> with </w:t>
+      </w:r>
+      <w:r>
+        <w:rPr>
+          <w:lang w:val="en-IE"/>
+        </w:rPr>
+        <w:t>Visual Studio 2019 and</w:t>
+      </w:r>
+      <w:r>
+        <w:rPr>
+          <w:lang w:val="en-IE"/>
+        </w:rPr>
+        <w:t xml:space="preserve"> for the data </w:t>
+      </w:r>
+      <w:r>
+        <w:rPr>
+          <w:lang w:val="en-IE"/>
+        </w:rPr>
+        <w:t>storage,</w:t>
+      </w:r>
+      <w:r>
+        <w:rPr>
+          <w:lang w:val="en-IE"/>
+        </w:rPr>
+        <w:t xml:space="preserve"> SQLite is used</w:t>
+      </w:r>
+      <w:r>
+        <w:rPr>
+          <w:lang w:val="en-IE"/>
+        </w:rPr>
+        <w:t>.</w:t>
       </w:r>
     </w:p>
     <w:p>
       <w:pPr>
         <w:pStyle w:val="Titolo2"/>
       </w:pPr>
-      <w:bookmarkStart w:id="3" w:name="_Toc19801033"/>
+      <w:bookmarkStart w:id="6" w:name="_Toc20396865"/>
+      <w:bookmarkStart w:id="7" w:name="_Toc20396898"/>
       <w:r>
         <w:t>Scopo</w:t>
       </w:r>
-      <w:bookmarkEnd w:id="3"/>
+      <w:bookmarkEnd w:id="6"/>
+      <w:bookmarkEnd w:id="7"/>
     </w:p>
     <w:p>
       <w:pPr>
@@ -3164,22 +3298,26 @@
       <w:r>
         <w:br w:type="page"/>
       </w:r>
-      <w:bookmarkStart w:id="4" w:name="_Toc19801034"/>
+      <w:bookmarkStart w:id="8" w:name="_Toc20396866"/>
+      <w:bookmarkStart w:id="9" w:name="_Toc20396899"/>
       <w:r>
         <w:lastRenderedPageBreak/>
         <w:t>Analisi</w:t>
       </w:r>
-      <w:bookmarkEnd w:id="4"/>
+      <w:bookmarkEnd w:id="8"/>
+      <w:bookmarkEnd w:id="9"/>
     </w:p>
     <w:p>
       <w:pPr>
         <w:pStyle w:val="Titolo2"/>
       </w:pPr>
-      <w:bookmarkStart w:id="5" w:name="_Toc19801035"/>
+      <w:bookmarkStart w:id="10" w:name="_Toc20396867"/>
+      <w:bookmarkStart w:id="11" w:name="_Toc20396900"/>
       <w:r>
         <w:t>Analisi del dominio</w:t>
       </w:r>
-      <w:bookmarkEnd w:id="5"/>
+      <w:bookmarkEnd w:id="10"/>
+      <w:bookmarkEnd w:id="11"/>
     </w:p>
     <w:p>
       <w:pPr>
@@ -3225,7 +3363,8 @@
       <w:pPr>
         <w:pStyle w:val="Titolo2"/>
       </w:pPr>
-      <w:bookmarkStart w:id="6" w:name="_Toc19801036"/>
+      <w:bookmarkStart w:id="12" w:name="_Toc20396868"/>
+      <w:bookmarkStart w:id="13" w:name="_Toc20396901"/>
       <w:r>
         <w:t>Analisi e s</w:t>
       </w:r>
@@ -3238,7 +3377,8 @@
       <w:r>
         <w:t>dei requisiti</w:t>
       </w:r>
-      <w:bookmarkEnd w:id="6"/>
+      <w:bookmarkEnd w:id="12"/>
+      <w:bookmarkEnd w:id="13"/>
     </w:p>
     <w:tbl>
       <w:tblPr>
@@ -4474,7 +4614,14 @@
                 <w:sz w:val="16"/>
                 <w:szCs w:val="16"/>
               </w:rPr>
-              <w:t>Definizione di testi</w:t>
+              <w:t>Definizione d</w:t>
+            </w:r>
+            <w:r>
+              <w:rPr>
+                <w:sz w:val="16"/>
+                <w:szCs w:val="16"/>
+              </w:rPr>
+              <w:t>egli esercizi</w:t>
             </w:r>
           </w:p>
         </w:tc>
@@ -4592,7 +4739,14 @@
                 <w:sz w:val="16"/>
                 <w:szCs w:val="16"/>
               </w:rPr>
-              <w:t>1.0</w:t>
+              <w:t>1.</w:t>
+            </w:r>
+            <w:r>
+              <w:rPr>
+                <w:sz w:val="16"/>
+                <w:szCs w:val="16"/>
+              </w:rPr>
+              <w:t>1</w:t>
             </w:r>
           </w:p>
         </w:tc>
@@ -4660,7 +4814,23 @@
                 <w:szCs w:val="16"/>
                 <w:lang w:val="it-IT"/>
               </w:rPr>
-              <w:t>le informazioni principali per poi formare gli esercizi</w:t>
+              <w:t xml:space="preserve">le informazioni principali per poi </w:t>
+            </w:r>
+            <w:r>
+              <w:rPr>
+                <w:sz w:val="16"/>
+                <w:szCs w:val="16"/>
+                <w:lang w:val="it-IT"/>
+              </w:rPr>
+              <w:t>creare</w:t>
+            </w:r>
+            <w:r>
+              <w:rPr>
+                <w:sz w:val="16"/>
+                <w:szCs w:val="16"/>
+                <w:lang w:val="it-IT"/>
+              </w:rPr>
+              <w:t xml:space="preserve"> gli esercizi</w:t>
             </w:r>
           </w:p>
         </w:tc>
@@ -4754,7 +4924,7 @@
                 <w:sz w:val="16"/>
                 <w:szCs w:val="16"/>
               </w:rPr>
-              <w:t>Ricerca / Visione generale</w:t>
+              <w:t>Impostazione informazioni di base</w:t>
             </w:r>
           </w:p>
         </w:tc>
@@ -4814,7 +4984,98 @@
                 <w:sz w:val="16"/>
                 <w:szCs w:val="16"/>
               </w:rPr>
-              <w:t>Dettagli esercizi</w:t>
+              <w:t>Testo</w:t>
+            </w:r>
+            <w:r>
+              <w:rPr>
+                <w:sz w:val="16"/>
+                <w:szCs w:val="16"/>
+              </w:rPr>
+              <w:t xml:space="preserve"> eserciz</w:t>
+            </w:r>
+            <w:r>
+              <w:rPr>
+                <w:sz w:val="16"/>
+                <w:szCs w:val="16"/>
+              </w:rPr>
+              <w:t>io</w:t>
+            </w:r>
+          </w:p>
+        </w:tc>
+      </w:tr>
+      <w:tr>
+        <w:trPr>
+          <w:tblCellSpacing w:w="0" w:type="dxa"/>
+        </w:trPr>
+        <w:tc>
+          <w:tcPr>
+            <w:tcW w:w="1945" w:type="dxa"/>
+            <w:tcBorders>
+              <w:top w:val="outset" w:sz="6" w:space="0" w:color="000000"/>
+              <w:bottom w:val="outset" w:sz="6" w:space="0" w:color="000000"/>
+              <w:right w:val="outset" w:sz="6" w:space="0" w:color="000000"/>
+            </w:tcBorders>
+          </w:tcPr>
+          <w:p>
+            <w:pPr>
+              <w:spacing w:before="100" w:beforeAutospacing="1"/>
+              <w:rPr>
+                <w:b/>
+                <w:bCs/>
+                <w:sz w:val="16"/>
+                <w:szCs w:val="16"/>
+              </w:rPr>
+            </w:pPr>
+            <w:r>
+              <w:rPr>
+                <w:b/>
+                <w:bCs/>
+                <w:sz w:val="16"/>
+                <w:szCs w:val="16"/>
+              </w:rPr>
+              <w:t>003</w:t>
+            </w:r>
+          </w:p>
+        </w:tc>
+        <w:tc>
+          <w:tcPr>
+            <w:tcW w:w="7685" w:type="dxa"/>
+            <w:tcBorders>
+              <w:top w:val="outset" w:sz="6" w:space="0" w:color="000000"/>
+              <w:left w:val="outset" w:sz="6" w:space="0" w:color="000000"/>
+              <w:bottom w:val="outset" w:sz="6" w:space="0" w:color="000000"/>
+            </w:tcBorders>
+          </w:tcPr>
+          <w:p>
+            <w:pPr>
+              <w:spacing w:before="100" w:beforeAutospacing="1"/>
+              <w:rPr>
+                <w:sz w:val="16"/>
+                <w:szCs w:val="16"/>
+              </w:rPr>
+            </w:pPr>
+            <w:r>
+              <w:rPr>
+                <w:sz w:val="16"/>
+                <w:szCs w:val="16"/>
+              </w:rPr>
+              <w:t xml:space="preserve">Immagine esercizio (Drag &amp; </w:t>
+            </w:r>
+            <w:proofErr w:type="spellStart"/>
+            <w:r>
+              <w:rPr>
+                <w:sz w:val="16"/>
+                <w:szCs w:val="16"/>
+              </w:rPr>
+              <w:t>Drop</w:t>
+            </w:r>
+            <w:proofErr w:type="spellEnd"/>
+            <w:r>
+              <w:rPr>
+                <w:sz w:val="16"/>
+                <w:szCs w:val="16"/>
+              </w:rPr>
+              <w:t xml:space="preserve"> per semplificare l’UI)</w:t>
             </w:r>
           </w:p>
         </w:tc>
@@ -5080,7 +5341,14 @@
                 <w:sz w:val="16"/>
                 <w:szCs w:val="16"/>
               </w:rPr>
-              <w:t>1.0</w:t>
+              <w:t>1.</w:t>
+            </w:r>
+            <w:r>
+              <w:rPr>
+                <w:sz w:val="16"/>
+                <w:szCs w:val="16"/>
+              </w:rPr>
+              <w:t>1</w:t>
             </w:r>
           </w:p>
         </w:tc>
@@ -5302,6 +5570,36 @@
               </w:rPr>
               <w:t>Definizione esercizi</w:t>
             </w:r>
+            <w:r>
+              <w:rPr>
+                <w:sz w:val="16"/>
+                <w:szCs w:val="16"/>
+              </w:rPr>
+              <w:t xml:space="preserve"> </w:t>
+            </w:r>
+            <w:r>
+              <w:rPr>
+                <w:sz w:val="16"/>
+                <w:szCs w:val="16"/>
+              </w:rPr>
+              <w:t xml:space="preserve">(Drag &amp; </w:t>
+            </w:r>
+            <w:proofErr w:type="spellStart"/>
+            <w:r>
+              <w:rPr>
+                <w:sz w:val="16"/>
+                <w:szCs w:val="16"/>
+              </w:rPr>
+              <w:t>Drop</w:t>
+            </w:r>
+            <w:proofErr w:type="spellEnd"/>
+            <w:r>
+              <w:rPr>
+                <w:sz w:val="16"/>
+                <w:szCs w:val="16"/>
+              </w:rPr>
+              <w:t xml:space="preserve"> per semplificare l’UI)</w:t>
+            </w:r>
           </w:p>
         </w:tc>
       </w:tr>
@@ -5398,23 +5696,38 @@
         <w:pStyle w:val="Titolo2"/>
         <w:ind w:left="578" w:hanging="578"/>
       </w:pPr>
-      <w:bookmarkStart w:id="7" w:name="_Toc19801037"/>
-      <w:r>
-        <w:rPr>
-          <w:noProof/>
-        </w:rPr>
+      <w:bookmarkStart w:id="14" w:name="_Toc20396869"/>
+      <w:bookmarkStart w:id="15" w:name="_Toc20396902"/>
+      <w:r>
         <w:lastRenderedPageBreak/>
+        <w:t>Use case</w:t>
+      </w:r>
+      <w:bookmarkStart w:id="16" w:name="_GoBack"/>
+      <w:bookmarkEnd w:id="14"/>
+      <w:bookmarkEnd w:id="15"/>
+      <w:bookmarkEnd w:id="16"/>
+    </w:p>
+    <w:p>
+      <w:pPr>
+        <w:rPr>
+          <w:lang w:val="it-IT"/>
+        </w:rPr>
+      </w:pPr>
+      <w:r>
+        <w:rPr>
+          <w:noProof/>
+        </w:rPr>
         <w:drawing>
           <wp:anchor distT="0" distB="0" distL="114300" distR="114300" simplePos="0" relativeHeight="251659264" behindDoc="0" locked="0" layoutInCell="1" allowOverlap="1">
             <wp:simplePos x="0" y="0"/>
             <wp:positionH relativeFrom="margin">
-              <wp:align>left</wp:align>
+              <wp:align>center</wp:align>
             </wp:positionH>
             <wp:positionV relativeFrom="paragraph">
-              <wp:posOffset>1653540</wp:posOffset>
+              <wp:posOffset>1180465</wp:posOffset>
             </wp:positionV>
-            <wp:extent cx="8173085" cy="5556885"/>
-            <wp:effectExtent l="0" t="6350" r="0" b="0"/>
+            <wp:extent cx="7355205" cy="5556885"/>
+            <wp:effectExtent l="3810" t="0" r="1905" b="1905"/>
             <wp:wrapTopAndBottom/>
             <wp:docPr id="2" name="Immagine 2"/>
             <wp:cNvGraphicFramePr>
@@ -5442,7 +5755,7 @@
                   <pic:spPr>
                     <a:xfrm rot="16200000">
                       <a:off x="0" y="0"/>
-                      <a:ext cx="8173328" cy="5556885"/>
+                      <a:ext cx="7355205" cy="5556885"/>
                     </a:xfrm>
                     <a:prstGeom prst="rect">
                       <a:avLst/>
@@ -5460,21 +5773,33 @@
           </wp:anchor>
         </w:drawing>
       </w:r>
-      <w:r>
-        <w:t>Use case</w:t>
-      </w:r>
-      <w:bookmarkEnd w:id="7"/>
+    </w:p>
+    <w:p>
+      <w:pPr>
+        <w:rPr>
+          <w:lang w:val="it-IT"/>
+        </w:rPr>
+      </w:pPr>
+    </w:p>
+    <w:p>
+      <w:pPr>
+        <w:rPr>
+          <w:lang w:val="it-IT"/>
+        </w:rPr>
+      </w:pPr>
     </w:p>
     <w:p>
       <w:pPr>
         <w:pStyle w:val="Titolo2"/>
       </w:pPr>
-      <w:bookmarkStart w:id="8" w:name="_Toc19801038"/>
+      <w:bookmarkStart w:id="17" w:name="_Toc20396870"/>
+      <w:bookmarkStart w:id="18" w:name="_Toc20396903"/>
       <w:r>
         <w:lastRenderedPageBreak/>
         <w:t>Pianificazione</w:t>
       </w:r>
-      <w:bookmarkEnd w:id="8"/>
+      <w:bookmarkEnd w:id="17"/>
+      <w:bookmarkEnd w:id="18"/>
     </w:p>
     <w:p>
       <w:r>
@@ -5560,24 +5885,28 @@
       <w:pPr>
         <w:pStyle w:val="Titolo2"/>
       </w:pPr>
-      <w:bookmarkStart w:id="9" w:name="_Toc19801039"/>
+      <w:bookmarkStart w:id="19" w:name="_Toc20396871"/>
+      <w:bookmarkStart w:id="20" w:name="_Toc20396904"/>
       <w:r>
         <w:lastRenderedPageBreak/>
         <w:t>Analisi dei mezzi</w:t>
       </w:r>
-      <w:bookmarkEnd w:id="9"/>
+      <w:bookmarkEnd w:id="19"/>
+      <w:bookmarkEnd w:id="20"/>
     </w:p>
     <w:p>
       <w:pPr>
         <w:pStyle w:val="Titolo3"/>
       </w:pPr>
-      <w:bookmarkStart w:id="10" w:name="_Toc413411419"/>
-      <w:bookmarkStart w:id="11" w:name="_Toc19801040"/>
+      <w:bookmarkStart w:id="21" w:name="_Toc413411419"/>
+      <w:bookmarkStart w:id="22" w:name="_Toc20396872"/>
+      <w:bookmarkStart w:id="23" w:name="_Toc20396905"/>
       <w:r>
         <w:t>Software</w:t>
       </w:r>
-      <w:bookmarkEnd w:id="10"/>
-      <w:bookmarkEnd w:id="11"/>
+      <w:bookmarkEnd w:id="21"/>
+      <w:bookmarkEnd w:id="22"/>
+      <w:bookmarkEnd w:id="23"/>
     </w:p>
     <w:p>
       <w:pPr>
@@ -5817,13 +6146,15 @@
       <w:pPr>
         <w:pStyle w:val="Titolo3"/>
       </w:pPr>
-      <w:bookmarkStart w:id="12" w:name="_Toc413411420"/>
-      <w:bookmarkStart w:id="13" w:name="_Toc19801041"/>
+      <w:bookmarkStart w:id="24" w:name="_Toc413411420"/>
+      <w:bookmarkStart w:id="25" w:name="_Toc20396873"/>
+      <w:bookmarkStart w:id="26" w:name="_Toc20396906"/>
       <w:r>
         <w:t>Hardware</w:t>
       </w:r>
-      <w:bookmarkEnd w:id="12"/>
-      <w:bookmarkEnd w:id="13"/>
+      <w:bookmarkEnd w:id="24"/>
+      <w:bookmarkEnd w:id="25"/>
+      <w:bookmarkEnd w:id="26"/>
     </w:p>
     <w:p>
       <w:pPr>
@@ -5996,26 +6327,30 @@
       <w:pPr>
         <w:pStyle w:val="Titolo1"/>
       </w:pPr>
-      <w:bookmarkStart w:id="14" w:name="_Toc429059808"/>
-      <w:bookmarkStart w:id="15" w:name="_Toc19801042"/>
+      <w:bookmarkStart w:id="27" w:name="_Toc429059808"/>
+      <w:bookmarkStart w:id="28" w:name="_Toc20396874"/>
+      <w:bookmarkStart w:id="29" w:name="_Toc20396907"/>
       <w:r>
         <w:lastRenderedPageBreak/>
         <w:t>Progettazione</w:t>
       </w:r>
-      <w:bookmarkEnd w:id="14"/>
-      <w:bookmarkEnd w:id="15"/>
+      <w:bookmarkEnd w:id="27"/>
+      <w:bookmarkEnd w:id="28"/>
+      <w:bookmarkEnd w:id="29"/>
     </w:p>
     <w:p>
       <w:pPr>
         <w:pStyle w:val="Titolo2"/>
       </w:pPr>
-      <w:bookmarkStart w:id="16" w:name="_Toc429059809"/>
-      <w:bookmarkStart w:id="17" w:name="_Toc19801043"/>
+      <w:bookmarkStart w:id="30" w:name="_Toc429059809"/>
+      <w:bookmarkStart w:id="31" w:name="_Toc20396875"/>
+      <w:bookmarkStart w:id="32" w:name="_Toc20396908"/>
       <w:r>
         <w:t>Design dell’architettura del sistema</w:t>
       </w:r>
-      <w:bookmarkEnd w:id="16"/>
-      <w:bookmarkEnd w:id="17"/>
+      <w:bookmarkEnd w:id="30"/>
+      <w:bookmarkEnd w:id="31"/>
+      <w:bookmarkEnd w:id="32"/>
     </w:p>
     <w:p>
       <w:pPr>
@@ -6611,10 +6946,9 @@
       <w:pPr>
         <w:pStyle w:val="Titolo2"/>
       </w:pPr>
-      <w:bookmarkStart w:id="18" w:name="_Toc429059810"/>
-      <w:bookmarkStart w:id="19" w:name="_Toc19801044"/>
-      <w:bookmarkStart w:id="20" w:name="_GoBack"/>
-      <w:bookmarkEnd w:id="20"/>
+      <w:bookmarkStart w:id="33" w:name="_Toc429059810"/>
+      <w:bookmarkStart w:id="34" w:name="_Toc20396876"/>
+      <w:bookmarkStart w:id="35" w:name="_Toc20396909"/>
       <w:r>
         <w:lastRenderedPageBreak/>
         <w:t>Design dei dati</w:t>
@@ -6622,8 +6956,9 @@
       <w:r>
         <w:t xml:space="preserve"> e database</w:t>
       </w:r>
-      <w:bookmarkEnd w:id="18"/>
-      <w:bookmarkEnd w:id="19"/>
+      <w:bookmarkEnd w:id="33"/>
+      <w:bookmarkEnd w:id="34"/>
+      <w:bookmarkEnd w:id="35"/>
     </w:p>
     <w:p>
       <w:pPr>
@@ -6908,14 +7243,16 @@
       <w:pPr>
         <w:pStyle w:val="Titolo2"/>
       </w:pPr>
-      <w:bookmarkStart w:id="21" w:name="_Toc429059811"/>
-      <w:bookmarkStart w:id="22" w:name="_Toc19801045"/>
+      <w:bookmarkStart w:id="36" w:name="_Toc429059811"/>
+      <w:bookmarkStart w:id="37" w:name="_Toc20396877"/>
+      <w:bookmarkStart w:id="38" w:name="_Toc20396910"/>
       <w:r>
         <w:lastRenderedPageBreak/>
         <w:t>Design delle interfacce</w:t>
       </w:r>
-      <w:bookmarkEnd w:id="21"/>
-      <w:bookmarkEnd w:id="22"/>
+      <w:bookmarkEnd w:id="36"/>
+      <w:bookmarkEnd w:id="37"/>
+      <w:bookmarkEnd w:id="38"/>
     </w:p>
     <w:p>
       <w:pPr>
@@ -6946,11 +7283,13 @@
       <w:pPr>
         <w:pStyle w:val="Titolo3"/>
       </w:pPr>
-      <w:bookmarkStart w:id="23" w:name="_Toc19801046"/>
+      <w:bookmarkStart w:id="39" w:name="_Toc20396878"/>
+      <w:bookmarkStart w:id="40" w:name="_Toc20396911"/>
       <w:r>
         <w:t>Schermata principale</w:t>
       </w:r>
-      <w:bookmarkEnd w:id="23"/>
+      <w:bookmarkEnd w:id="39"/>
+      <w:bookmarkEnd w:id="40"/>
     </w:p>
     <w:p>
       <w:pPr>
@@ -7269,12 +7608,14 @@
       <w:pPr>
         <w:pStyle w:val="Titolo3"/>
       </w:pPr>
-      <w:bookmarkStart w:id="24" w:name="_Toc19801047"/>
+      <w:bookmarkStart w:id="41" w:name="_Toc20396879"/>
+      <w:bookmarkStart w:id="42" w:name="_Toc20396912"/>
       <w:r>
         <w:lastRenderedPageBreak/>
         <w:t>Impostazioni di base</w:t>
       </w:r>
-      <w:bookmarkEnd w:id="24"/>
+      <w:bookmarkEnd w:id="41"/>
+      <w:bookmarkEnd w:id="42"/>
     </w:p>
     <w:p>
       <w:pPr>
@@ -7566,12 +7907,14 @@
       <w:pPr>
         <w:pStyle w:val="Titolo3"/>
       </w:pPr>
-      <w:bookmarkStart w:id="25" w:name="_Toc19801048"/>
+      <w:bookmarkStart w:id="43" w:name="_Toc20396880"/>
+      <w:bookmarkStart w:id="44" w:name="_Toc20396913"/>
       <w:r>
         <w:lastRenderedPageBreak/>
         <w:t>Esercizi</w:t>
       </w:r>
-      <w:bookmarkEnd w:id="25"/>
+      <w:bookmarkEnd w:id="43"/>
+      <w:bookmarkEnd w:id="44"/>
     </w:p>
     <w:p>
       <w:pPr>
@@ -7730,12 +8073,14 @@
       <w:pPr>
         <w:pStyle w:val="Titolo3"/>
       </w:pPr>
-      <w:bookmarkStart w:id="26" w:name="_Toc19801049"/>
+      <w:bookmarkStart w:id="45" w:name="_Toc20396881"/>
+      <w:bookmarkStart w:id="46" w:name="_Toc20396914"/>
       <w:r>
         <w:lastRenderedPageBreak/>
         <w:t>Creazione prova</w:t>
       </w:r>
-      <w:bookmarkEnd w:id="26"/>
+      <w:bookmarkEnd w:id="45"/>
+      <w:bookmarkEnd w:id="46"/>
     </w:p>
     <w:p>
       <w:pPr>
@@ -7954,14 +8299,16 @@
       <w:pPr>
         <w:pStyle w:val="Titolo2"/>
       </w:pPr>
-      <w:bookmarkStart w:id="27" w:name="_Toc429059812"/>
-      <w:bookmarkStart w:id="28" w:name="_Toc19801050"/>
+      <w:bookmarkStart w:id="47" w:name="_Toc429059812"/>
+      <w:bookmarkStart w:id="48" w:name="_Toc20396882"/>
+      <w:bookmarkStart w:id="49" w:name="_Toc20396915"/>
       <w:r>
         <w:lastRenderedPageBreak/>
         <w:t>Design procedurale</w:t>
       </w:r>
-      <w:bookmarkEnd w:id="27"/>
-      <w:bookmarkEnd w:id="28"/>
+      <w:bookmarkEnd w:id="47"/>
+      <w:bookmarkEnd w:id="48"/>
+      <w:bookmarkEnd w:id="49"/>
     </w:p>
     <w:p>
       <w:pPr>
@@ -8078,14 +8425,16 @@
           <w:bottom w:val="single" w:sz="4" w:space="1" w:color="auto"/>
         </w:pBdr>
       </w:pPr>
-      <w:bookmarkStart w:id="29" w:name="_Toc461179222"/>
-      <w:bookmarkStart w:id="30" w:name="_Toc19801051"/>
+      <w:bookmarkStart w:id="50" w:name="_Toc461179222"/>
+      <w:bookmarkStart w:id="51" w:name="_Toc20396883"/>
+      <w:bookmarkStart w:id="52" w:name="_Toc20396916"/>
       <w:r>
         <w:lastRenderedPageBreak/>
         <w:t>Implementazione</w:t>
       </w:r>
-      <w:bookmarkEnd w:id="29"/>
-      <w:bookmarkEnd w:id="30"/>
+      <w:bookmarkEnd w:id="50"/>
+      <w:bookmarkEnd w:id="51"/>
+      <w:bookmarkEnd w:id="52"/>
     </w:p>
     <w:p>
       <w:r>
@@ -8137,8 +8486,9 @@
           <w:lang w:val="it-IT"/>
         </w:rPr>
       </w:pPr>
-      <w:bookmarkStart w:id="31" w:name="_Toc461179223"/>
-      <w:bookmarkStart w:id="32" w:name="_Toc19801052"/>
+      <w:bookmarkStart w:id="53" w:name="_Toc461179223"/>
+      <w:bookmarkStart w:id="54" w:name="_Toc20396884"/>
+      <w:bookmarkStart w:id="55" w:name="_Toc20396917"/>
       <w:r>
         <w:rPr>
           <w:lang w:val="it-IT"/>
@@ -8146,20 +8496,23 @@
         <w:lastRenderedPageBreak/>
         <w:t>Test</w:t>
       </w:r>
-      <w:bookmarkEnd w:id="31"/>
-      <w:bookmarkEnd w:id="32"/>
+      <w:bookmarkEnd w:id="53"/>
+      <w:bookmarkEnd w:id="54"/>
+      <w:bookmarkEnd w:id="55"/>
     </w:p>
     <w:p>
       <w:pPr>
         <w:pStyle w:val="Titolo2"/>
       </w:pPr>
-      <w:bookmarkStart w:id="33" w:name="_Toc461179224"/>
-      <w:bookmarkStart w:id="34" w:name="_Toc19801053"/>
+      <w:bookmarkStart w:id="56" w:name="_Toc461179224"/>
+      <w:bookmarkStart w:id="57" w:name="_Toc20396885"/>
+      <w:bookmarkStart w:id="58" w:name="_Toc20396918"/>
       <w:r>
         <w:t>Protocollo di test</w:t>
       </w:r>
-      <w:bookmarkEnd w:id="33"/>
-      <w:bookmarkEnd w:id="34"/>
+      <w:bookmarkEnd w:id="56"/>
+      <w:bookmarkEnd w:id="57"/>
+      <w:bookmarkEnd w:id="58"/>
     </w:p>
     <w:p>
       <w:pPr>
@@ -9193,13 +9546,15 @@
       <w:pPr>
         <w:pStyle w:val="Titolo2"/>
       </w:pPr>
-      <w:bookmarkStart w:id="35" w:name="_Toc461179225"/>
-      <w:bookmarkStart w:id="36" w:name="_Toc19801054"/>
+      <w:bookmarkStart w:id="59" w:name="_Toc461179225"/>
+      <w:bookmarkStart w:id="60" w:name="_Toc20396886"/>
+      <w:bookmarkStart w:id="61" w:name="_Toc20396919"/>
       <w:r>
         <w:t>Risultati test</w:t>
       </w:r>
-      <w:bookmarkEnd w:id="35"/>
-      <w:bookmarkEnd w:id="36"/>
+      <w:bookmarkEnd w:id="59"/>
+      <w:bookmarkEnd w:id="60"/>
+      <w:bookmarkEnd w:id="61"/>
     </w:p>
     <w:p>
       <w:pPr>
@@ -9218,16 +9573,18 @@
       <w:pPr>
         <w:pStyle w:val="Titolo2"/>
       </w:pPr>
-      <w:bookmarkStart w:id="37" w:name="_Toc461179226"/>
-      <w:bookmarkStart w:id="38" w:name="_Toc19801055"/>
+      <w:bookmarkStart w:id="62" w:name="_Toc461179226"/>
+      <w:bookmarkStart w:id="63" w:name="_Toc20396887"/>
+      <w:bookmarkStart w:id="64" w:name="_Toc20396920"/>
       <w:r>
         <w:t>Mancanze</w:t>
       </w:r>
       <w:r>
         <w:t>/limitazioni conosciute</w:t>
       </w:r>
-      <w:bookmarkEnd w:id="37"/>
-      <w:bookmarkEnd w:id="38"/>
+      <w:bookmarkEnd w:id="62"/>
+      <w:bookmarkEnd w:id="63"/>
+      <w:bookmarkEnd w:id="64"/>
     </w:p>
     <w:p>
       <w:pPr>
@@ -9269,8 +9626,9 @@
           <w:lang w:val="it-IT"/>
         </w:rPr>
       </w:pPr>
-      <w:bookmarkStart w:id="39" w:name="_Toc461179227"/>
-      <w:bookmarkStart w:id="40" w:name="_Toc19801056"/>
+      <w:bookmarkStart w:id="65" w:name="_Toc461179227"/>
+      <w:bookmarkStart w:id="66" w:name="_Toc20396888"/>
+      <w:bookmarkStart w:id="67" w:name="_Toc20396921"/>
       <w:r>
         <w:rPr>
           <w:lang w:val="it-IT"/>
@@ -9278,8 +9636,9 @@
         <w:lastRenderedPageBreak/>
         <w:t>Consuntivo</w:t>
       </w:r>
-      <w:bookmarkEnd w:id="39"/>
-      <w:bookmarkEnd w:id="40"/>
+      <w:bookmarkEnd w:id="65"/>
+      <w:bookmarkEnd w:id="66"/>
+      <w:bookmarkEnd w:id="67"/>
     </w:p>
     <w:p>
       <w:pPr>
@@ -9349,8 +9708,9 @@
           <w:lang w:val="it-IT"/>
         </w:rPr>
       </w:pPr>
-      <w:bookmarkStart w:id="41" w:name="_Toc461179228"/>
-      <w:bookmarkStart w:id="42" w:name="_Toc19801057"/>
+      <w:bookmarkStart w:id="68" w:name="_Toc461179228"/>
+      <w:bookmarkStart w:id="69" w:name="_Toc20396889"/>
+      <w:bookmarkStart w:id="70" w:name="_Toc20396922"/>
       <w:r>
         <w:rPr>
           <w:lang w:val="it-IT"/>
@@ -9358,8 +9718,9 @@
         <w:lastRenderedPageBreak/>
         <w:t>Conclusioni</w:t>
       </w:r>
-      <w:bookmarkEnd w:id="41"/>
-      <w:bookmarkEnd w:id="42"/>
+      <w:bookmarkEnd w:id="68"/>
+      <w:bookmarkEnd w:id="69"/>
+      <w:bookmarkEnd w:id="70"/>
     </w:p>
     <w:p>
       <w:pPr>
@@ -9452,13 +9813,15 @@
       <w:pPr>
         <w:pStyle w:val="Titolo2"/>
       </w:pPr>
-      <w:bookmarkStart w:id="43" w:name="_Toc461179229"/>
-      <w:bookmarkStart w:id="44" w:name="_Toc19801058"/>
+      <w:bookmarkStart w:id="71" w:name="_Toc461179229"/>
+      <w:bookmarkStart w:id="72" w:name="_Toc20396890"/>
+      <w:bookmarkStart w:id="73" w:name="_Toc20396923"/>
       <w:r>
         <w:t>Sviluppi futuri</w:t>
       </w:r>
-      <w:bookmarkEnd w:id="43"/>
-      <w:bookmarkEnd w:id="44"/>
+      <w:bookmarkEnd w:id="71"/>
+      <w:bookmarkEnd w:id="72"/>
+      <w:bookmarkEnd w:id="73"/>
     </w:p>
     <w:p>
       <w:pPr>
@@ -9477,13 +9840,15 @@
       <w:pPr>
         <w:pStyle w:val="Titolo2"/>
       </w:pPr>
-      <w:bookmarkStart w:id="45" w:name="_Toc461179230"/>
-      <w:bookmarkStart w:id="46" w:name="_Toc19801059"/>
+      <w:bookmarkStart w:id="74" w:name="_Toc461179230"/>
+      <w:bookmarkStart w:id="75" w:name="_Toc20396891"/>
+      <w:bookmarkStart w:id="76" w:name="_Toc20396924"/>
       <w:r>
         <w:t>Considerazioni personali</w:t>
       </w:r>
-      <w:bookmarkEnd w:id="45"/>
-      <w:bookmarkEnd w:id="46"/>
+      <w:bookmarkEnd w:id="74"/>
+      <w:bookmarkEnd w:id="75"/>
+      <w:bookmarkEnd w:id="76"/>
     </w:p>
     <w:p>
       <w:pPr>
@@ -9513,29 +9878,33 @@
           <w:lang w:val="it-IT"/>
         </w:rPr>
       </w:pPr>
-      <w:bookmarkStart w:id="47" w:name="_Toc461179231"/>
-      <w:bookmarkStart w:id="48" w:name="_Toc19801060"/>
+      <w:bookmarkStart w:id="77" w:name="_Toc461179231"/>
+      <w:bookmarkStart w:id="78" w:name="_Toc20396892"/>
+      <w:bookmarkStart w:id="79" w:name="_Toc20396925"/>
       <w:r>
         <w:rPr>
           <w:lang w:val="it-IT"/>
         </w:rPr>
         <w:t>Bibliografia</w:t>
       </w:r>
-      <w:bookmarkEnd w:id="47"/>
-      <w:bookmarkEnd w:id="48"/>
+      <w:bookmarkEnd w:id="77"/>
+      <w:bookmarkEnd w:id="78"/>
+      <w:bookmarkEnd w:id="79"/>
     </w:p>
     <w:p>
       <w:pPr>
         <w:pStyle w:val="Titolo2"/>
       </w:pPr>
-      <w:bookmarkStart w:id="49" w:name="_Toc461179234"/>
-      <w:bookmarkStart w:id="50" w:name="_Toc19801061"/>
+      <w:bookmarkStart w:id="80" w:name="_Toc461179234"/>
+      <w:bookmarkStart w:id="81" w:name="_Toc20396893"/>
+      <w:bookmarkStart w:id="82" w:name="_Toc20396926"/>
       <w:proofErr w:type="spellStart"/>
       <w:r>
         <w:t>Sitografia</w:t>
       </w:r>
-      <w:bookmarkEnd w:id="49"/>
-      <w:bookmarkEnd w:id="50"/>
+      <w:bookmarkEnd w:id="80"/>
+      <w:bookmarkEnd w:id="81"/>
+      <w:bookmarkEnd w:id="82"/>
       <w:proofErr w:type="spellEnd"/>
     </w:p>
     <w:p>
@@ -9572,16 +9941,18 @@
           <w:lang w:val="it-IT"/>
         </w:rPr>
       </w:pPr>
-      <w:bookmarkStart w:id="51" w:name="_Toc461179235"/>
-      <w:bookmarkStart w:id="52" w:name="_Toc19801062"/>
+      <w:bookmarkStart w:id="83" w:name="_Toc461179235"/>
+      <w:bookmarkStart w:id="84" w:name="_Toc20396894"/>
+      <w:bookmarkStart w:id="85" w:name="_Toc20396927"/>
       <w:r>
         <w:rPr>
           <w:lang w:val="it-IT"/>
         </w:rPr>
         <w:t>Allegati</w:t>
       </w:r>
-      <w:bookmarkEnd w:id="51"/>
-      <w:bookmarkEnd w:id="52"/>
+      <w:bookmarkEnd w:id="83"/>
+      <w:bookmarkEnd w:id="84"/>
+      <w:bookmarkEnd w:id="85"/>
     </w:p>
     <w:p>
       <w:pPr>
@@ -14943,6 +15314,7 @@
     <w:rsid w:val="00D63F00"/>
     <w:rsid w:val="00D6444F"/>
     <w:rsid w:val="00E67AA7"/>
+    <w:rsid w:val="00F13985"/>
     <w:rsid w:val="00F36E03"/>
     <w:rsid w:val="00F374A1"/>
   </w:rsids>
@@ -15706,7 +16078,7 @@
 </file>
 
 <file path=customXml/itemProps1.xml><?xml version="1.0" encoding="utf-8"?>
-<ds:datastoreItem xmlns:ds="http://schemas.openxmlformats.org/officeDocument/2006/customXml" ds:itemID="{166E9909-A37C-41D2-949B-9D682823F16E}">
+<ds:datastoreItem xmlns:ds="http://schemas.openxmlformats.org/officeDocument/2006/customXml" ds:itemID="{CE91422A-2185-48D8-AE85-7207A039966E}">
   <ds:schemaRefs>
     <ds:schemaRef ds:uri="http://schemas.openxmlformats.org/officeDocument/2006/bibliography"/>
   </ds:schemaRefs>

</xml_diff>

<commit_message>
doc - Conclusione progettazione e inizio implementazione
</commit_message>
<xml_diff>
--- a/Documentazione/Documentazione_GestioneEsercizi.docx
+++ b/Documentazione/Documentazione_GestioneEsercizi.docx
@@ -5702,10 +5702,8 @@
         <w:lastRenderedPageBreak/>
         <w:t>Use case</w:t>
       </w:r>
-      <w:bookmarkStart w:id="16" w:name="_GoBack"/>
       <w:bookmarkEnd w:id="14"/>
       <w:bookmarkEnd w:id="15"/>
-      <w:bookmarkEnd w:id="16"/>
     </w:p>
     <w:p>
       <w:pPr>
@@ -5792,14 +5790,14 @@
       <w:pPr>
         <w:pStyle w:val="Titolo2"/>
       </w:pPr>
-      <w:bookmarkStart w:id="17" w:name="_Toc20396870"/>
-      <w:bookmarkStart w:id="18" w:name="_Toc20396903"/>
+      <w:bookmarkStart w:id="16" w:name="_Toc20396870"/>
+      <w:bookmarkStart w:id="17" w:name="_Toc20396903"/>
       <w:r>
         <w:lastRenderedPageBreak/>
         <w:t>Pianificazione</w:t>
       </w:r>
+      <w:bookmarkEnd w:id="16"/>
       <w:bookmarkEnd w:id="17"/>
-      <w:bookmarkEnd w:id="18"/>
     </w:p>
     <w:p>
       <w:r>
@@ -5885,28 +5883,28 @@
       <w:pPr>
         <w:pStyle w:val="Titolo2"/>
       </w:pPr>
-      <w:bookmarkStart w:id="19" w:name="_Toc20396871"/>
-      <w:bookmarkStart w:id="20" w:name="_Toc20396904"/>
+      <w:bookmarkStart w:id="18" w:name="_Toc20396871"/>
+      <w:bookmarkStart w:id="19" w:name="_Toc20396904"/>
       <w:r>
         <w:lastRenderedPageBreak/>
         <w:t>Analisi dei mezzi</w:t>
       </w:r>
+      <w:bookmarkEnd w:id="18"/>
       <w:bookmarkEnd w:id="19"/>
+    </w:p>
+    <w:p>
+      <w:pPr>
+        <w:pStyle w:val="Titolo3"/>
+      </w:pPr>
+      <w:bookmarkStart w:id="20" w:name="_Toc413411419"/>
+      <w:bookmarkStart w:id="21" w:name="_Toc20396872"/>
+      <w:bookmarkStart w:id="22" w:name="_Toc20396905"/>
+      <w:r>
+        <w:t>Software</w:t>
+      </w:r>
       <w:bookmarkEnd w:id="20"/>
-    </w:p>
-    <w:p>
-      <w:pPr>
-        <w:pStyle w:val="Titolo3"/>
-      </w:pPr>
-      <w:bookmarkStart w:id="21" w:name="_Toc413411419"/>
-      <w:bookmarkStart w:id="22" w:name="_Toc20396872"/>
-      <w:bookmarkStart w:id="23" w:name="_Toc20396905"/>
-      <w:r>
-        <w:t>Software</w:t>
-      </w:r>
       <w:bookmarkEnd w:id="21"/>
       <w:bookmarkEnd w:id="22"/>
-      <w:bookmarkEnd w:id="23"/>
     </w:p>
     <w:p>
       <w:pPr>
@@ -6146,15 +6144,15 @@
       <w:pPr>
         <w:pStyle w:val="Titolo3"/>
       </w:pPr>
-      <w:bookmarkStart w:id="24" w:name="_Toc413411420"/>
-      <w:bookmarkStart w:id="25" w:name="_Toc20396873"/>
-      <w:bookmarkStart w:id="26" w:name="_Toc20396906"/>
+      <w:bookmarkStart w:id="23" w:name="_Toc413411420"/>
+      <w:bookmarkStart w:id="24" w:name="_Toc20396873"/>
+      <w:bookmarkStart w:id="25" w:name="_Toc20396906"/>
       <w:r>
         <w:t>Hardware</w:t>
       </w:r>
+      <w:bookmarkEnd w:id="23"/>
       <w:bookmarkEnd w:id="24"/>
       <w:bookmarkEnd w:id="25"/>
-      <w:bookmarkEnd w:id="26"/>
     </w:p>
     <w:p>
       <w:pPr>
@@ -6327,30 +6325,32 @@
       <w:pPr>
         <w:pStyle w:val="Titolo1"/>
       </w:pPr>
-      <w:bookmarkStart w:id="27" w:name="_Toc429059808"/>
-      <w:bookmarkStart w:id="28" w:name="_Toc20396874"/>
-      <w:bookmarkStart w:id="29" w:name="_Toc20396907"/>
+      <w:bookmarkStart w:id="26" w:name="_Toc429059808"/>
+      <w:bookmarkStart w:id="27" w:name="_Toc20396874"/>
+      <w:bookmarkStart w:id="28" w:name="_Toc20396907"/>
       <w:r>
         <w:lastRenderedPageBreak/>
         <w:t>Progettazione</w:t>
       </w:r>
+      <w:bookmarkEnd w:id="26"/>
       <w:bookmarkEnd w:id="27"/>
       <w:bookmarkEnd w:id="28"/>
+    </w:p>
+    <w:p>
+      <w:pPr>
+        <w:pStyle w:val="Titolo2"/>
+      </w:pPr>
+      <w:bookmarkStart w:id="29" w:name="_Toc429059809"/>
+      <w:bookmarkStart w:id="30" w:name="_Toc20396875"/>
+      <w:bookmarkStart w:id="31" w:name="_Toc20396908"/>
+      <w:bookmarkStart w:id="32" w:name="_Design_dell’architettura_del"/>
+      <w:bookmarkEnd w:id="32"/>
+      <w:r>
+        <w:t>Design dell’architettura del sistema</w:t>
+      </w:r>
       <w:bookmarkEnd w:id="29"/>
-    </w:p>
-    <w:p>
-      <w:pPr>
-        <w:pStyle w:val="Titolo2"/>
-      </w:pPr>
-      <w:bookmarkStart w:id="30" w:name="_Toc429059809"/>
-      <w:bookmarkStart w:id="31" w:name="_Toc20396875"/>
-      <w:bookmarkStart w:id="32" w:name="_Toc20396908"/>
-      <w:r>
-        <w:t>Design dell’architettura del sistema</w:t>
-      </w:r>
       <w:bookmarkEnd w:id="30"/>
       <w:bookmarkEnd w:id="31"/>
-      <w:bookmarkEnd w:id="32"/>
     </w:p>
     <w:p>
       <w:pPr>
@@ -8429,7 +8429,68 @@
       <w:bookmarkStart w:id="51" w:name="_Toc20396883"/>
       <w:bookmarkStart w:id="52" w:name="_Toc20396916"/>
       <w:r>
+        <w:rPr>
+          <w:noProof/>
+          <w:lang w:val="it-IT"/>
+        </w:rPr>
         <w:lastRenderedPageBreak/>
+        <w:drawing>
+          <wp:anchor distT="0" distB="0" distL="114300" distR="114300" simplePos="0" relativeHeight="251670528" behindDoc="0" locked="0" layoutInCell="1" allowOverlap="1">
+            <wp:simplePos x="0" y="0"/>
+            <wp:positionH relativeFrom="margin">
+              <wp:posOffset>1753235</wp:posOffset>
+            </wp:positionH>
+            <wp:positionV relativeFrom="paragraph">
+              <wp:posOffset>469265</wp:posOffset>
+            </wp:positionV>
+            <wp:extent cx="2613025" cy="1798320"/>
+            <wp:effectExtent l="0" t="0" r="0" b="0"/>
+            <wp:wrapTopAndBottom/>
+            <wp:docPr id="10" name="Immagine 10"/>
+            <wp:cNvGraphicFramePr>
+              <a:graphicFrameLocks xmlns:a="http://schemas.openxmlformats.org/drawingml/2006/main" noChangeAspect="1"/>
+            </wp:cNvGraphicFramePr>
+            <a:graphic xmlns:a="http://schemas.openxmlformats.org/drawingml/2006/main">
+              <a:graphicData uri="http://schemas.openxmlformats.org/drawingml/2006/picture">
+                <pic:pic xmlns:pic="http://schemas.openxmlformats.org/drawingml/2006/picture">
+                  <pic:nvPicPr>
+                    <pic:cNvPr id="10" name="VisualStudio.jpg"/>
+                    <pic:cNvPicPr/>
+                  </pic:nvPicPr>
+                  <pic:blipFill>
+                    <a:blip r:embed="rId20" cstate="print">
+                      <a:extLst>
+                        <a:ext uri="{28A0092B-C50C-407E-A947-70E740481C1C}">
+                          <a14:useLocalDpi xmlns:a14="http://schemas.microsoft.com/office/drawing/2010/main" val="0"/>
+                        </a:ext>
+                      </a:extLst>
+                    </a:blip>
+                    <a:stretch>
+                      <a:fillRect/>
+                    </a:stretch>
+                  </pic:blipFill>
+                  <pic:spPr>
+                    <a:xfrm>
+                      <a:off x="0" y="0"/>
+                      <a:ext cx="2613025" cy="1798320"/>
+                    </a:xfrm>
+                    <a:prstGeom prst="rect">
+                      <a:avLst/>
+                    </a:prstGeom>
+                  </pic:spPr>
+                </pic:pic>
+              </a:graphicData>
+            </a:graphic>
+            <wp14:sizeRelH relativeFrom="margin">
+              <wp14:pctWidth>0</wp14:pctWidth>
+            </wp14:sizeRelH>
+            <wp14:sizeRelV relativeFrom="margin">
+              <wp14:pctHeight>0</wp14:pctHeight>
+            </wp14:sizeRelV>
+          </wp:anchor>
+        </w:drawing>
+      </w:r>
+      <w:r>
         <w:t>Implementazione</w:t>
       </w:r>
       <w:bookmarkEnd w:id="50"/>
@@ -8438,41 +8499,291 @@
     </w:p>
     <w:p>
       <w:r>
-        <w:t>In questo capitolo dovrà essere mostrato come è stato realizzato il lavoro. Questa parte può differenziarsi dalla progettazione in quanto il risultato ottenuto non per forza può essere come era stato progettato.</w:t>
-      </w:r>
-    </w:p>
-    <w:p>
-      <w:r>
-        <w:t xml:space="preserve">Sulla base di queste informazioni il lavoro svolto dovrà essere riproducibile. </w:t>
-      </w:r>
-    </w:p>
-    <w:p>
-      <w:r>
-        <w:t>In questa parte è richiesto l’inserimento di codice sorgente/</w:t>
+        <w:t>Nel capitolo di implementazione viene spiegato in dettaglio come il prodotto finale è stato sviluppato.</w:t>
+      </w:r>
+    </w:p>
+    <w:p>
+      <w:pPr>
+        <w:pStyle w:val="Titolo2"/>
+      </w:pPr>
+      <w:r>
+        <w:t>Creazione progetto</w:t>
+      </w:r>
+    </w:p>
+    <w:p>
+      <w:pPr>
+        <w:rPr>
+          <w:lang w:val="it-IT"/>
+        </w:rPr>
+      </w:pPr>
+      <w:r>
+        <w:rPr>
+          <w:noProof/>
+          <w:lang w:val="it-IT"/>
+        </w:rPr>
+        <w:drawing>
+          <wp:anchor distT="0" distB="0" distL="114300" distR="114300" simplePos="0" relativeHeight="251672576" behindDoc="0" locked="0" layoutInCell="1" allowOverlap="1">
+            <wp:simplePos x="0" y="0"/>
+            <wp:positionH relativeFrom="margin">
+              <wp:align>right</wp:align>
+            </wp:positionH>
+            <wp:positionV relativeFrom="paragraph">
+              <wp:posOffset>1125220</wp:posOffset>
+            </wp:positionV>
+            <wp:extent cx="2773920" cy="480102"/>
+            <wp:effectExtent l="0" t="0" r="7620" b="0"/>
+            <wp:wrapTopAndBottom/>
+            <wp:docPr id="14" name="Immagine 14"/>
+            <wp:cNvGraphicFramePr>
+              <a:graphicFrameLocks xmlns:a="http://schemas.openxmlformats.org/drawingml/2006/main" noChangeAspect="1"/>
+            </wp:cNvGraphicFramePr>
+            <a:graphic xmlns:a="http://schemas.openxmlformats.org/drawingml/2006/main">
+              <a:graphicData uri="http://schemas.openxmlformats.org/drawingml/2006/picture">
+                <pic:pic xmlns:pic="http://schemas.openxmlformats.org/drawingml/2006/picture">
+                  <pic:nvPicPr>
+                    <pic:cNvPr id="14" name="Classe.PNG"/>
+                    <pic:cNvPicPr/>
+                  </pic:nvPicPr>
+                  <pic:blipFill>
+                    <a:blip r:embed="rId21">
+                      <a:extLst>
+                        <a:ext uri="{28A0092B-C50C-407E-A947-70E740481C1C}">
+                          <a14:useLocalDpi xmlns:a14="http://schemas.microsoft.com/office/drawing/2010/main" val="0"/>
+                        </a:ext>
+                      </a:extLst>
+                    </a:blip>
+                    <a:stretch>
+                      <a:fillRect/>
+                    </a:stretch>
+                  </pic:blipFill>
+                  <pic:spPr>
+                    <a:xfrm>
+                      <a:off x="0" y="0"/>
+                      <a:ext cx="2773920" cy="480102"/>
+                    </a:xfrm>
+                    <a:prstGeom prst="rect">
+                      <a:avLst/>
+                    </a:prstGeom>
+                  </pic:spPr>
+                </pic:pic>
+              </a:graphicData>
+            </a:graphic>
+          </wp:anchor>
+        </w:drawing>
+      </w:r>
+      <w:r>
+        <w:rPr>
+          <w:lang w:val="it-IT"/>
+        </w:rPr>
+        <w:t xml:space="preserve">Per iniziare si crea una Soluzione Vuota che fungerà da contenitore generale, quindi si inserisce l’unico progetto del sistema, cioè una </w:t>
       </w:r>
       <w:proofErr w:type="spellStart"/>
       <w:r>
-        <w:t>print</w:t>
+        <w:rPr>
+          <w:lang w:val="it-IT"/>
+        </w:rPr>
+        <w:t>App</w:t>
       </w:r>
       <w:proofErr w:type="spellEnd"/>
       <w:r>
-        <w:t xml:space="preserve"> screen di maschere solamente per quei passaggi particolarmente significativi e/o critici.</w:t>
-      </w:r>
-    </w:p>
-    <w:p>
-      <w:r>
-        <w:t>Inoltre dovranno essere descritte eventuali varianti di soluzione o scelte di prodotti con motivazione delle scelte.</w:t>
-      </w:r>
-    </w:p>
-    <w:p>
-      <w:r>
-        <w:t>Non deve apparire nessuna forma di guida d’uso di librerie o di componenti utilizzati. Eventualmente questa va allegata.</w:t>
-      </w:r>
-    </w:p>
-    <w:p>
-      <w:r>
-        <w:t>Per eventuali dettagli si possono inserire riferimenti ai diari.</w:t>
-      </w:r>
+        <w:rPr>
+          <w:lang w:val="it-IT"/>
+        </w:rPr>
+        <w:t xml:space="preserve"> WPF (.NET Framework). Il prossimo passo è l’inserimento delle classi modello tramite </w:t>
+      </w:r>
+      <w:proofErr w:type="spellStart"/>
+      <w:r>
+        <w:rPr>
+          <w:lang w:val="it-IT"/>
+        </w:rPr>
+        <w:t>DevExpressMvvm</w:t>
+      </w:r>
+      <w:proofErr w:type="spellEnd"/>
+      <w:r>
+        <w:rPr>
+          <w:lang w:val="it-IT"/>
+        </w:rPr>
+        <w:t xml:space="preserve"> (come spiegato nel </w:t>
+      </w:r>
+      <w:hyperlink w:anchor="_Design_dell’architettura_del" w:history="1">
+        <w:r>
+          <w:rPr>
+            <w:rStyle w:val="Collegamentoipertestuale"/>
+            <w:lang w:val="it-IT"/>
+          </w:rPr>
+          <w:t>capitolo</w:t>
+        </w:r>
+        <w:r>
+          <w:rPr>
+            <w:rStyle w:val="Collegamentoipertestuale"/>
+            <w:lang w:val="it-IT"/>
+          </w:rPr>
+          <w:t xml:space="preserve"> </w:t>
+        </w:r>
+        <w:r>
+          <w:rPr>
+            <w:rStyle w:val="Collegamentoipertestuale"/>
+            <w:lang w:val="it-IT"/>
+          </w:rPr>
+          <w:t>2.1</w:t>
+        </w:r>
+      </w:hyperlink>
+      <w:r>
+        <w:rPr>
+          <w:lang w:val="it-IT"/>
+        </w:rPr>
+        <w:t>)</w:t>
+      </w:r>
+      <w:r>
+        <w:rPr>
+          <w:lang w:val="it-IT"/>
+        </w:rPr>
+        <w:t xml:space="preserve">. Come base si implementa una classe </w:t>
+      </w:r>
+      <w:proofErr w:type="spellStart"/>
+      <w:r>
+        <w:rPr>
+          <w:lang w:val="it-IT"/>
+        </w:rPr>
+        <w:t>BaseEntity</w:t>
+      </w:r>
+      <w:proofErr w:type="spellEnd"/>
+      <w:r>
+        <w:rPr>
+          <w:lang w:val="it-IT"/>
+        </w:rPr>
+        <w:t xml:space="preserve"> che conterrà solamente la proprietà Id ed essa sarà superclasse di ogni altra entità</w:t>
+      </w:r>
+      <w:r>
+        <w:rPr>
+          <w:lang w:val="it-IT"/>
+        </w:rPr>
+        <w:t xml:space="preserve"> in quanto l’Id è comune in tutto il sistema.</w:t>
+      </w:r>
+    </w:p>
+    <w:p>
+      <w:pPr>
+        <w:rPr>
+          <w:lang w:val="it-IT"/>
+        </w:rPr>
+      </w:pPr>
+      <w:r>
+        <w:rPr>
+          <w:noProof/>
+          <w:lang w:val="it-IT"/>
+        </w:rPr>
+        <w:drawing>
+          <wp:anchor distT="0" distB="0" distL="114300" distR="114300" simplePos="0" relativeHeight="251673600" behindDoc="0" locked="0" layoutInCell="1" allowOverlap="1">
+            <wp:simplePos x="0" y="0"/>
+            <wp:positionH relativeFrom="margin">
+              <wp:posOffset>1536065</wp:posOffset>
+            </wp:positionH>
+            <wp:positionV relativeFrom="paragraph">
+              <wp:posOffset>1087755</wp:posOffset>
+            </wp:positionV>
+            <wp:extent cx="3040380" cy="792480"/>
+            <wp:effectExtent l="0" t="0" r="7620" b="7620"/>
+            <wp:wrapTopAndBottom/>
+            <wp:docPr id="15" name="Immagine 15"/>
+            <wp:cNvGraphicFramePr>
+              <a:graphicFrameLocks xmlns:a="http://schemas.openxmlformats.org/drawingml/2006/main" noChangeAspect="1"/>
+            </wp:cNvGraphicFramePr>
+            <a:graphic xmlns:a="http://schemas.openxmlformats.org/drawingml/2006/main">
+              <a:graphicData uri="http://schemas.openxmlformats.org/drawingml/2006/picture">
+                <pic:pic xmlns:pic="http://schemas.openxmlformats.org/drawingml/2006/picture">
+                  <pic:nvPicPr>
+                    <pic:cNvPr id="15" name="ImpostazioneDiBase.PNG"/>
+                    <pic:cNvPicPr/>
+                  </pic:nvPicPr>
+                  <pic:blipFill>
+                    <a:blip r:embed="rId22">
+                      <a:extLst>
+                        <a:ext uri="{28A0092B-C50C-407E-A947-70E740481C1C}">
+                          <a14:useLocalDpi xmlns:a14="http://schemas.microsoft.com/office/drawing/2010/main" val="0"/>
+                        </a:ext>
+                      </a:extLst>
+                    </a:blip>
+                    <a:stretch>
+                      <a:fillRect/>
+                    </a:stretch>
+                  </pic:blipFill>
+                  <pic:spPr>
+                    <a:xfrm>
+                      <a:off x="0" y="0"/>
+                      <a:ext cx="3040380" cy="792480"/>
+                    </a:xfrm>
+                    <a:prstGeom prst="rect">
+                      <a:avLst/>
+                    </a:prstGeom>
+                  </pic:spPr>
+                </pic:pic>
+              </a:graphicData>
+            </a:graphic>
+          </wp:anchor>
+        </w:drawing>
+      </w:r>
+      <w:r>
+        <w:rPr>
+          <w:noProof/>
+          <w:lang w:val="it-IT"/>
+        </w:rPr>
+        <w:drawing>
+          <wp:anchor distT="0" distB="0" distL="114300" distR="114300" simplePos="0" relativeHeight="251671552" behindDoc="0" locked="0" layoutInCell="1" allowOverlap="1">
+            <wp:simplePos x="0" y="0"/>
+            <wp:positionH relativeFrom="margin">
+              <wp:posOffset>0</wp:posOffset>
+            </wp:positionH>
+            <wp:positionV relativeFrom="paragraph">
+              <wp:posOffset>144145</wp:posOffset>
+            </wp:positionV>
+            <wp:extent cx="2156460" cy="792480"/>
+            <wp:effectExtent l="0" t="0" r="0" b="7620"/>
+            <wp:wrapTopAndBottom/>
+            <wp:docPr id="11" name="Immagine 11"/>
+            <wp:cNvGraphicFramePr>
+              <a:graphicFrameLocks xmlns:a="http://schemas.openxmlformats.org/drawingml/2006/main" noChangeAspect="1"/>
+            </wp:cNvGraphicFramePr>
+            <a:graphic xmlns:a="http://schemas.openxmlformats.org/drawingml/2006/main">
+              <a:graphicData uri="http://schemas.openxmlformats.org/drawingml/2006/picture">
+                <pic:pic xmlns:pic="http://schemas.openxmlformats.org/drawingml/2006/picture">
+                  <pic:nvPicPr>
+                    <pic:cNvPr id="11" name="BaseEntity.PNG"/>
+                    <pic:cNvPicPr/>
+                  </pic:nvPicPr>
+                  <pic:blipFill>
+                    <a:blip r:embed="rId23">
+                      <a:extLst>
+                        <a:ext uri="{28A0092B-C50C-407E-A947-70E740481C1C}">
+                          <a14:useLocalDpi xmlns:a14="http://schemas.microsoft.com/office/drawing/2010/main" val="0"/>
+                        </a:ext>
+                      </a:extLst>
+                    </a:blip>
+                    <a:stretch>
+                      <a:fillRect/>
+                    </a:stretch>
+                  </pic:blipFill>
+                  <pic:spPr>
+                    <a:xfrm>
+                      <a:off x="0" y="0"/>
+                      <a:ext cx="2156460" cy="792480"/>
+                    </a:xfrm>
+                    <a:prstGeom prst="rect">
+                      <a:avLst/>
+                    </a:prstGeom>
+                  </pic:spPr>
+                </pic:pic>
+              </a:graphicData>
+            </a:graphic>
+          </wp:anchor>
+        </w:drawing>
+      </w:r>
+    </w:p>
+    <w:p>
+      <w:r>
+        <w:t xml:space="preserve">In aggiunta esiste la classe che rappresenta le impostazioni di base (classe, modulo, tematica) in quanto esse contengono </w:t>
+      </w:r>
+      <w:bookmarkStart w:id="53" w:name="_GoBack"/>
+      <w:bookmarkEnd w:id="53"/>
     </w:p>
     <w:p>
       <w:r>
@@ -8486,9 +8797,9 @@
           <w:lang w:val="it-IT"/>
         </w:rPr>
       </w:pPr>
-      <w:bookmarkStart w:id="53" w:name="_Toc461179223"/>
-      <w:bookmarkStart w:id="54" w:name="_Toc20396884"/>
-      <w:bookmarkStart w:id="55" w:name="_Toc20396917"/>
+      <w:bookmarkStart w:id="54" w:name="_Toc461179223"/>
+      <w:bookmarkStart w:id="55" w:name="_Toc20396884"/>
+      <w:bookmarkStart w:id="56" w:name="_Toc20396917"/>
       <w:r>
         <w:rPr>
           <w:lang w:val="it-IT"/>
@@ -8496,23 +8807,23 @@
         <w:lastRenderedPageBreak/>
         <w:t>Test</w:t>
       </w:r>
-      <w:bookmarkEnd w:id="53"/>
       <w:bookmarkEnd w:id="54"/>
       <w:bookmarkEnd w:id="55"/>
+      <w:bookmarkEnd w:id="56"/>
     </w:p>
     <w:p>
       <w:pPr>
         <w:pStyle w:val="Titolo2"/>
       </w:pPr>
-      <w:bookmarkStart w:id="56" w:name="_Toc461179224"/>
-      <w:bookmarkStart w:id="57" w:name="_Toc20396885"/>
-      <w:bookmarkStart w:id="58" w:name="_Toc20396918"/>
+      <w:bookmarkStart w:id="57" w:name="_Toc461179224"/>
+      <w:bookmarkStart w:id="58" w:name="_Toc20396885"/>
+      <w:bookmarkStart w:id="59" w:name="_Toc20396918"/>
       <w:r>
         <w:t>Protocollo di test</w:t>
       </w:r>
-      <w:bookmarkEnd w:id="56"/>
       <w:bookmarkEnd w:id="57"/>
       <w:bookmarkEnd w:id="58"/>
+      <w:bookmarkEnd w:id="59"/>
     </w:p>
     <w:p>
       <w:pPr>
@@ -9546,15 +9857,15 @@
       <w:pPr>
         <w:pStyle w:val="Titolo2"/>
       </w:pPr>
-      <w:bookmarkStart w:id="59" w:name="_Toc461179225"/>
-      <w:bookmarkStart w:id="60" w:name="_Toc20396886"/>
-      <w:bookmarkStart w:id="61" w:name="_Toc20396919"/>
+      <w:bookmarkStart w:id="60" w:name="_Toc461179225"/>
+      <w:bookmarkStart w:id="61" w:name="_Toc20396886"/>
+      <w:bookmarkStart w:id="62" w:name="_Toc20396919"/>
       <w:r>
         <w:t>Risultati test</w:t>
       </w:r>
-      <w:bookmarkEnd w:id="59"/>
       <w:bookmarkEnd w:id="60"/>
       <w:bookmarkEnd w:id="61"/>
+      <w:bookmarkEnd w:id="62"/>
     </w:p>
     <w:p>
       <w:pPr>
@@ -9573,18 +9884,18 @@
       <w:pPr>
         <w:pStyle w:val="Titolo2"/>
       </w:pPr>
-      <w:bookmarkStart w:id="62" w:name="_Toc461179226"/>
-      <w:bookmarkStart w:id="63" w:name="_Toc20396887"/>
-      <w:bookmarkStart w:id="64" w:name="_Toc20396920"/>
+      <w:bookmarkStart w:id="63" w:name="_Toc461179226"/>
+      <w:bookmarkStart w:id="64" w:name="_Toc20396887"/>
+      <w:bookmarkStart w:id="65" w:name="_Toc20396920"/>
       <w:r>
         <w:t>Mancanze</w:t>
       </w:r>
       <w:r>
         <w:t>/limitazioni conosciute</w:t>
       </w:r>
-      <w:bookmarkEnd w:id="62"/>
       <w:bookmarkEnd w:id="63"/>
       <w:bookmarkEnd w:id="64"/>
+      <w:bookmarkEnd w:id="65"/>
     </w:p>
     <w:p>
       <w:pPr>
@@ -9626,9 +9937,9 @@
           <w:lang w:val="it-IT"/>
         </w:rPr>
       </w:pPr>
-      <w:bookmarkStart w:id="65" w:name="_Toc461179227"/>
-      <w:bookmarkStart w:id="66" w:name="_Toc20396888"/>
-      <w:bookmarkStart w:id="67" w:name="_Toc20396921"/>
+      <w:bookmarkStart w:id="66" w:name="_Toc461179227"/>
+      <w:bookmarkStart w:id="67" w:name="_Toc20396888"/>
+      <w:bookmarkStart w:id="68" w:name="_Toc20396921"/>
       <w:r>
         <w:rPr>
           <w:lang w:val="it-IT"/>
@@ -9636,9 +9947,9 @@
         <w:lastRenderedPageBreak/>
         <w:t>Consuntivo</w:t>
       </w:r>
-      <w:bookmarkEnd w:id="65"/>
       <w:bookmarkEnd w:id="66"/>
       <w:bookmarkEnd w:id="67"/>
+      <w:bookmarkEnd w:id="68"/>
     </w:p>
     <w:p>
       <w:pPr>
@@ -9708,9 +10019,9 @@
           <w:lang w:val="it-IT"/>
         </w:rPr>
       </w:pPr>
-      <w:bookmarkStart w:id="68" w:name="_Toc461179228"/>
-      <w:bookmarkStart w:id="69" w:name="_Toc20396889"/>
-      <w:bookmarkStart w:id="70" w:name="_Toc20396922"/>
+      <w:bookmarkStart w:id="69" w:name="_Toc461179228"/>
+      <w:bookmarkStart w:id="70" w:name="_Toc20396889"/>
+      <w:bookmarkStart w:id="71" w:name="_Toc20396922"/>
       <w:r>
         <w:rPr>
           <w:lang w:val="it-IT"/>
@@ -9718,9 +10029,9 @@
         <w:lastRenderedPageBreak/>
         <w:t>Conclusioni</w:t>
       </w:r>
-      <w:bookmarkEnd w:id="68"/>
       <w:bookmarkEnd w:id="69"/>
       <w:bookmarkEnd w:id="70"/>
+      <w:bookmarkEnd w:id="71"/>
     </w:p>
     <w:p>
       <w:pPr>
@@ -9813,15 +10124,15 @@
       <w:pPr>
         <w:pStyle w:val="Titolo2"/>
       </w:pPr>
-      <w:bookmarkStart w:id="71" w:name="_Toc461179229"/>
-      <w:bookmarkStart w:id="72" w:name="_Toc20396890"/>
-      <w:bookmarkStart w:id="73" w:name="_Toc20396923"/>
+      <w:bookmarkStart w:id="72" w:name="_Toc461179229"/>
+      <w:bookmarkStart w:id="73" w:name="_Toc20396890"/>
+      <w:bookmarkStart w:id="74" w:name="_Toc20396923"/>
       <w:r>
         <w:t>Sviluppi futuri</w:t>
       </w:r>
-      <w:bookmarkEnd w:id="71"/>
       <w:bookmarkEnd w:id="72"/>
       <w:bookmarkEnd w:id="73"/>
+      <w:bookmarkEnd w:id="74"/>
     </w:p>
     <w:p>
       <w:pPr>
@@ -9840,15 +10151,15 @@
       <w:pPr>
         <w:pStyle w:val="Titolo2"/>
       </w:pPr>
-      <w:bookmarkStart w:id="74" w:name="_Toc461179230"/>
-      <w:bookmarkStart w:id="75" w:name="_Toc20396891"/>
-      <w:bookmarkStart w:id="76" w:name="_Toc20396924"/>
+      <w:bookmarkStart w:id="75" w:name="_Toc461179230"/>
+      <w:bookmarkStart w:id="76" w:name="_Toc20396891"/>
+      <w:bookmarkStart w:id="77" w:name="_Toc20396924"/>
       <w:r>
         <w:t>Considerazioni personali</w:t>
       </w:r>
-      <w:bookmarkEnd w:id="74"/>
       <w:bookmarkEnd w:id="75"/>
       <w:bookmarkEnd w:id="76"/>
+      <w:bookmarkEnd w:id="77"/>
     </w:p>
     <w:p>
       <w:pPr>
@@ -9878,33 +10189,33 @@
           <w:lang w:val="it-IT"/>
         </w:rPr>
       </w:pPr>
-      <w:bookmarkStart w:id="77" w:name="_Toc461179231"/>
-      <w:bookmarkStart w:id="78" w:name="_Toc20396892"/>
-      <w:bookmarkStart w:id="79" w:name="_Toc20396925"/>
+      <w:bookmarkStart w:id="78" w:name="_Toc461179231"/>
+      <w:bookmarkStart w:id="79" w:name="_Toc20396892"/>
+      <w:bookmarkStart w:id="80" w:name="_Toc20396925"/>
       <w:r>
         <w:rPr>
           <w:lang w:val="it-IT"/>
         </w:rPr>
         <w:t>Bibliografia</w:t>
       </w:r>
-      <w:bookmarkEnd w:id="77"/>
       <w:bookmarkEnd w:id="78"/>
       <w:bookmarkEnd w:id="79"/>
+      <w:bookmarkEnd w:id="80"/>
     </w:p>
     <w:p>
       <w:pPr>
         <w:pStyle w:val="Titolo2"/>
       </w:pPr>
-      <w:bookmarkStart w:id="80" w:name="_Toc461179234"/>
-      <w:bookmarkStart w:id="81" w:name="_Toc20396893"/>
-      <w:bookmarkStart w:id="82" w:name="_Toc20396926"/>
+      <w:bookmarkStart w:id="81" w:name="_Toc461179234"/>
+      <w:bookmarkStart w:id="82" w:name="_Toc20396893"/>
+      <w:bookmarkStart w:id="83" w:name="_Toc20396926"/>
       <w:proofErr w:type="spellStart"/>
       <w:r>
         <w:t>Sitografia</w:t>
       </w:r>
-      <w:bookmarkEnd w:id="80"/>
       <w:bookmarkEnd w:id="81"/>
       <w:bookmarkEnd w:id="82"/>
+      <w:bookmarkEnd w:id="83"/>
       <w:proofErr w:type="spellEnd"/>
     </w:p>
     <w:p>
@@ -9918,7 +10229,7 @@
           <w:lang w:val="en-IE"/>
         </w:rPr>
       </w:pPr>
-      <w:hyperlink r:id="rId20" w:history="1">
+      <w:hyperlink r:id="rId24" w:history="1">
         <w:r>
           <w:rPr>
             <w:rStyle w:val="Collegamentoipertestuale"/>
@@ -9941,18 +10252,18 @@
           <w:lang w:val="it-IT"/>
         </w:rPr>
       </w:pPr>
-      <w:bookmarkStart w:id="83" w:name="_Toc461179235"/>
-      <w:bookmarkStart w:id="84" w:name="_Toc20396894"/>
-      <w:bookmarkStart w:id="85" w:name="_Toc20396927"/>
+      <w:bookmarkStart w:id="84" w:name="_Toc461179235"/>
+      <w:bookmarkStart w:id="85" w:name="_Toc20396894"/>
+      <w:bookmarkStart w:id="86" w:name="_Toc20396927"/>
       <w:r>
         <w:rPr>
           <w:lang w:val="it-IT"/>
         </w:rPr>
         <w:t>Allegati</w:t>
       </w:r>
-      <w:bookmarkEnd w:id="83"/>
       <w:bookmarkEnd w:id="84"/>
       <w:bookmarkEnd w:id="85"/>
+      <w:bookmarkEnd w:id="86"/>
     </w:p>
     <w:p>
       <w:pPr>
@@ -10127,10 +10438,10 @@
       </w:pPr>
     </w:p>
     <w:sectPr>
-      <w:headerReference w:type="default" r:id="rId21"/>
-      <w:footerReference w:type="default" r:id="rId22"/>
-      <w:headerReference w:type="first" r:id="rId23"/>
-      <w:footerReference w:type="first" r:id="rId24"/>
+      <w:headerReference w:type="default" r:id="rId25"/>
+      <w:footerReference w:type="default" r:id="rId26"/>
+      <w:headerReference w:type="first" r:id="rId27"/>
+      <w:footerReference w:type="first" r:id="rId28"/>
       <w:pgSz w:w="11906" w:h="16838"/>
       <w:pgMar w:top="1985" w:right="1134" w:bottom="1418" w:left="1134" w:header="567" w:footer="567" w:gutter="0"/>
       <w:pgNumType w:start="1"/>
@@ -15027,6 +15338,18 @@
       <w:color w:val="808080"/>
     </w:rPr>
   </w:style>
+  <w:style w:type="character" w:styleId="Collegamentovisitato">
+    <w:name w:val="FollowedHyperlink"/>
+    <w:basedOn w:val="Carpredefinitoparagrafo"/>
+    <w:uiPriority w:val="99"/>
+    <w:semiHidden/>
+    <w:unhideWhenUsed/>
+    <w:rsid w:val="0071338A"/>
+    <w:rPr>
+      <w:color w:val="954F72" w:themeColor="followedHyperlink"/>
+      <w:u w:val="single"/>
+    </w:rPr>
+  </w:style>
 </w:styles>
 </file>
 
@@ -16078,7 +16401,7 @@
 </file>
 
 <file path=customXml/itemProps1.xml><?xml version="1.0" encoding="utf-8"?>
-<ds:datastoreItem xmlns:ds="http://schemas.openxmlformats.org/officeDocument/2006/customXml" ds:itemID="{CE91422A-2185-48D8-AE85-7207A039966E}">
+<ds:datastoreItem xmlns:ds="http://schemas.openxmlformats.org/officeDocument/2006/customXml" ds:itemID="{D6D9A980-E34E-4287-B492-EF2ED4D20680}">
   <ds:schemaRefs>
     <ds:schemaRef ds:uri="http://schemas.openxmlformats.org/officeDocument/2006/bibliography"/>
   </ds:schemaRefs>

</xml_diff>

<commit_message>
doc - 3.1 aggiornato
</commit_message>
<xml_diff>
--- a/Documentazione/Documentazione_GestioneEsercizi.docx
+++ b/Documentazione/Documentazione_GestioneEsercizi.docx
@@ -25,6 +25,7 @@
         <w:dataBinding w:prefixMappings="xmlns:ns0='http://purl.org/dc/elements/1.1/' xmlns:ns1='http://schemas.openxmlformats.org/package/2006/metadata/core-properties' " w:xpath="/ns1:coreProperties[1]/ns0:title[1]" w:storeItemID="{6C3C8BC8-F283-45AE-878A-BAB7291924A1}"/>
         <w:text/>
       </w:sdtPr>
+      <w:sdtEndPr/>
       <w:sdtContent>
         <w:p>
           <w:pPr>
@@ -2788,6 +2789,7 @@
           <w:dataBinding w:prefixMappings="xmlns:ns0='http://purl.org/dc/elements/1.1/' xmlns:ns1='http://schemas.openxmlformats.org/package/2006/metadata/core-properties' " w:xpath="/ns1:coreProperties[1]/ns0:creator[1]" w:storeItemID="{6C3C8BC8-F283-45AE-878A-BAB7291924A1}"/>
           <w:text/>
         </w:sdtPr>
+        <w:sdtEndPr/>
         <w:sdtContent>
           <w:r>
             <w:rPr>
@@ -5575,14 +5577,7 @@
                 <w:sz w:val="16"/>
                 <w:szCs w:val="16"/>
               </w:rPr>
-              <w:t xml:space="preserve"> </w:t>
-            </w:r>
-            <w:r>
-              <w:rPr>
-                <w:sz w:val="16"/>
-                <w:szCs w:val="16"/>
-              </w:rPr>
-              <w:t xml:space="preserve">(Drag &amp; </w:t>
+              <w:t xml:space="preserve"> (Drag &amp; </w:t>
             </w:r>
             <w:proofErr w:type="spellStart"/>
             <w:r>
@@ -5714,6 +5709,7 @@
       <w:r>
         <w:rPr>
           <w:noProof/>
+          <w:lang w:val="it-IT"/>
         </w:rPr>
         <w:drawing>
           <wp:anchor distT="0" distB="0" distL="114300" distR="114300" simplePos="0" relativeHeight="251659264" behindDoc="0" locked="0" layoutInCell="1" allowOverlap="1">
@@ -6340,17 +6336,17 @@
       <w:pPr>
         <w:pStyle w:val="Titolo2"/>
       </w:pPr>
-      <w:bookmarkStart w:id="29" w:name="_Toc429059809"/>
-      <w:bookmarkStart w:id="30" w:name="_Toc20396875"/>
-      <w:bookmarkStart w:id="31" w:name="_Toc20396908"/>
-      <w:bookmarkStart w:id="32" w:name="_Design_dell’architettura_del"/>
-      <w:bookmarkEnd w:id="32"/>
+      <w:bookmarkStart w:id="29" w:name="_Design_dell’architettura_del"/>
+      <w:bookmarkStart w:id="30" w:name="_Toc429059809"/>
+      <w:bookmarkStart w:id="31" w:name="_Toc20396875"/>
+      <w:bookmarkStart w:id="32" w:name="_Toc20396908"/>
+      <w:bookmarkEnd w:id="29"/>
       <w:r>
         <w:t>Design dell’architettura del sistema</w:t>
       </w:r>
-      <w:bookmarkEnd w:id="29"/>
       <w:bookmarkEnd w:id="30"/>
       <w:bookmarkEnd w:id="31"/>
+      <w:bookmarkEnd w:id="32"/>
     </w:p>
     <w:p>
       <w:pPr>
@@ -8518,22 +8514,141 @@
       </w:pPr>
       <w:r>
         <w:rPr>
+          <w:lang w:val="it-IT"/>
+        </w:rPr>
+        <w:t>Per iniziare si crea una Soluzione Vuota che fungerà da contenito</w:t>
+      </w:r>
+      <w:r>
+        <w:rPr>
+          <w:lang w:val="it-IT"/>
+        </w:rPr>
+        <w:t>re generale, quindi si inseriscono</w:t>
+      </w:r>
+      <w:r>
+        <w:rPr>
+          <w:lang w:val="it-IT"/>
+        </w:rPr>
+        <w:t xml:space="preserve"> </w:t>
+      </w:r>
+      <w:r>
+        <w:rPr>
+          <w:lang w:val="it-IT"/>
+        </w:rPr>
+        <w:t>i progetti</w:t>
+      </w:r>
+      <w:r>
+        <w:rPr>
+          <w:lang w:val="it-IT"/>
+        </w:rPr>
+        <w:t xml:space="preserve"> del sistema</w:t>
+      </w:r>
+      <w:r>
+        <w:rPr>
+          <w:lang w:val="it-IT"/>
+        </w:rPr>
+        <w:t xml:space="preserve"> .NET Core</w:t>
+      </w:r>
+      <w:r>
+        <w:rPr>
+          <w:lang w:val="it-IT"/>
+        </w:rPr>
+        <w:t xml:space="preserve">, cioè una </w:t>
+      </w:r>
+      <w:proofErr w:type="spellStart"/>
+      <w:r>
+        <w:rPr>
+          <w:lang w:val="it-IT"/>
+        </w:rPr>
+        <w:t>App</w:t>
+      </w:r>
+      <w:proofErr w:type="spellEnd"/>
+      <w:r>
+        <w:rPr>
+          <w:lang w:val="it-IT"/>
+        </w:rPr>
+        <w:t xml:space="preserve"> WPF </w:t>
+      </w:r>
+      <w:r>
+        <w:rPr>
+          <w:lang w:val="it-IT"/>
+        </w:rPr>
+        <w:t xml:space="preserve">e una </w:t>
+      </w:r>
+      <w:r>
+        <w:rPr>
+          <w:lang w:val="it-IT"/>
+        </w:rPr>
+        <w:t>L</w:t>
+      </w:r>
+      <w:r>
+        <w:rPr>
+          <w:lang w:val="it-IT"/>
+        </w:rPr>
+        <w:t xml:space="preserve">ibreria di </w:t>
+      </w:r>
+      <w:r>
+        <w:rPr>
+          <w:lang w:val="it-IT"/>
+        </w:rPr>
+        <w:t>C</w:t>
+      </w:r>
+      <w:r>
+        <w:rPr>
+          <w:lang w:val="it-IT"/>
+        </w:rPr>
+        <w:t>lassi</w:t>
+      </w:r>
+      <w:r>
+        <w:rPr>
+          <w:lang w:val="it-IT"/>
+        </w:rPr>
+        <w:t xml:space="preserve">. Il prossimo passo è </w:t>
+      </w:r>
+      <w:r>
+        <w:rPr>
+          <w:lang w:val="it-IT"/>
+        </w:rPr>
+        <w:t xml:space="preserve">l’implementazione dei pacchetti necessari per la gestione dei dati tramite il gestore </w:t>
+      </w:r>
+      <w:proofErr w:type="spellStart"/>
+      <w:r>
+        <w:rPr>
+          <w:lang w:val="it-IT"/>
+        </w:rPr>
+        <w:t>NuGet</w:t>
+      </w:r>
+      <w:proofErr w:type="spellEnd"/>
+      <w:r>
+        <w:rPr>
+          <w:lang w:val="it-IT"/>
+        </w:rPr>
+        <w:t xml:space="preserve">. </w:t>
+      </w:r>
+    </w:p>
+    <w:p>
+      <w:pPr>
+        <w:rPr>
+          <w:lang w:val="it-IT"/>
+        </w:rPr>
+      </w:pPr>
+      <w:r>
+        <w:rPr>
           <w:noProof/>
           <w:lang w:val="it-IT"/>
         </w:rPr>
         <w:drawing>
-          <wp:anchor distT="0" distB="0" distL="114300" distR="114300" simplePos="0" relativeHeight="251672576" behindDoc="0" locked="0" layoutInCell="1" allowOverlap="1">
+          <wp:anchor distT="0" distB="0" distL="114300" distR="114300" simplePos="0" relativeHeight="251674624" behindDoc="0" locked="0" layoutInCell="1" allowOverlap="1">
             <wp:simplePos x="0" y="0"/>
             <wp:positionH relativeFrom="margin">
-              <wp:align>right</wp:align>
+              <wp:posOffset>1383665</wp:posOffset>
             </wp:positionH>
             <wp:positionV relativeFrom="paragraph">
-              <wp:posOffset>1125220</wp:posOffset>
+              <wp:posOffset>145415</wp:posOffset>
             </wp:positionV>
-            <wp:extent cx="2773920" cy="480102"/>
+            <wp:extent cx="3345180" cy="2865120"/>
             <wp:effectExtent l="0" t="0" r="7620" b="0"/>
             <wp:wrapTopAndBottom/>
-            <wp:docPr id="14" name="Immagine 14"/>
+            <wp:docPr id="17" name="Immagine 17"/>
             <wp:cNvGraphicFramePr>
               <a:graphicFrameLocks xmlns:a="http://schemas.openxmlformats.org/drawingml/2006/main" noChangeAspect="1"/>
             </wp:cNvGraphicFramePr>
@@ -8541,7 +8656,7 @@
               <a:graphicData uri="http://schemas.openxmlformats.org/drawingml/2006/picture">
                 <pic:pic xmlns:pic="http://schemas.openxmlformats.org/drawingml/2006/picture">
                   <pic:nvPicPr>
-                    <pic:cNvPr id="14" name="Classe.PNG"/>
+                    <pic:cNvPr id="17" name="StrutturaBase.PNG"/>
                     <pic:cNvPicPr/>
                   </pic:nvPicPr>
                   <pic:blipFill>
@@ -8559,7 +8674,7 @@
                   <pic:spPr>
                     <a:xfrm>
                       <a:off x="0" y="0"/>
-                      <a:ext cx="2773920" cy="480102"/>
+                      <a:ext cx="3345180" cy="2865120"/>
                     </a:xfrm>
                     <a:prstGeom prst="rect">
                       <a:avLst/>
@@ -8571,120 +8686,26 @@
           </wp:anchor>
         </w:drawing>
       </w:r>
-      <w:r>
-        <w:rPr>
-          <w:lang w:val="it-IT"/>
-        </w:rPr>
-        <w:t xml:space="preserve">Per iniziare si crea una Soluzione Vuota che fungerà da contenitore generale, quindi si inserisce l’unico progetto del sistema, cioè una </w:t>
-      </w:r>
-      <w:proofErr w:type="spellStart"/>
-      <w:r>
-        <w:rPr>
-          <w:lang w:val="it-IT"/>
-        </w:rPr>
-        <w:t>App</w:t>
-      </w:r>
-      <w:proofErr w:type="spellEnd"/>
-      <w:r>
-        <w:rPr>
-          <w:lang w:val="it-IT"/>
-        </w:rPr>
-        <w:t xml:space="preserve"> WPF (.NET Framework). Il prossimo passo è l’inserimento delle classi modello tramite </w:t>
-      </w:r>
-      <w:proofErr w:type="spellStart"/>
-      <w:r>
-        <w:rPr>
-          <w:lang w:val="it-IT"/>
-        </w:rPr>
-        <w:t>DevExpressMvvm</w:t>
-      </w:r>
-      <w:proofErr w:type="spellEnd"/>
-      <w:r>
-        <w:rPr>
-          <w:lang w:val="it-IT"/>
-        </w:rPr>
-        <w:t xml:space="preserve"> (come spiegato nel </w:t>
-      </w:r>
-      <w:hyperlink w:anchor="_Design_dell’architettura_del" w:history="1">
-        <w:r>
-          <w:rPr>
-            <w:rStyle w:val="Collegamentoipertestuale"/>
-            <w:lang w:val="it-IT"/>
-          </w:rPr>
-          <w:t>capitolo</w:t>
-        </w:r>
-        <w:r>
-          <w:rPr>
-            <w:rStyle w:val="Collegamentoipertestuale"/>
-            <w:lang w:val="it-IT"/>
-          </w:rPr>
-          <w:t xml:space="preserve"> </w:t>
-        </w:r>
-        <w:r>
-          <w:rPr>
-            <w:rStyle w:val="Collegamentoipertestuale"/>
-            <w:lang w:val="it-IT"/>
-          </w:rPr>
-          <w:t>2.1</w:t>
-        </w:r>
-      </w:hyperlink>
-      <w:r>
-        <w:rPr>
-          <w:lang w:val="it-IT"/>
-        </w:rPr>
-        <w:t>)</w:t>
-      </w:r>
-      <w:r>
-        <w:rPr>
-          <w:lang w:val="it-IT"/>
-        </w:rPr>
-        <w:t xml:space="preserve">. Come base si implementa una classe </w:t>
-      </w:r>
-      <w:proofErr w:type="spellStart"/>
-      <w:r>
-        <w:rPr>
-          <w:lang w:val="it-IT"/>
-        </w:rPr>
-        <w:t>BaseEntity</w:t>
-      </w:r>
-      <w:proofErr w:type="spellEnd"/>
-      <w:r>
-        <w:rPr>
-          <w:lang w:val="it-IT"/>
-        </w:rPr>
-        <w:t xml:space="preserve"> che conterrà solamente la proprietà Id ed essa sarà superclasse di ogni altra entità</w:t>
-      </w:r>
-      <w:r>
-        <w:rPr>
-          <w:lang w:val="it-IT"/>
-        </w:rPr>
-        <w:t xml:space="preserve"> in quanto l’Id è comune in tutto il sistema.</w:t>
-      </w:r>
-    </w:p>
-    <w:p>
-      <w:pPr>
-        <w:rPr>
-          <w:lang w:val="it-IT"/>
-        </w:rPr>
-      </w:pPr>
+    </w:p>
+    <w:p>
       <w:r>
         <w:rPr>
           <w:noProof/>
           <w:lang w:val="it-IT"/>
         </w:rPr>
         <w:drawing>
-          <wp:anchor distT="0" distB="0" distL="114300" distR="114300" simplePos="0" relativeHeight="251673600" behindDoc="0" locked="0" layoutInCell="1" allowOverlap="1">
+          <wp:anchor distT="0" distB="0" distL="114300" distR="114300" simplePos="0" relativeHeight="251675648" behindDoc="0" locked="0" layoutInCell="1" allowOverlap="1">
             <wp:simplePos x="0" y="0"/>
             <wp:positionH relativeFrom="margin">
-              <wp:posOffset>1536065</wp:posOffset>
+              <wp:posOffset>3063240</wp:posOffset>
             </wp:positionH>
             <wp:positionV relativeFrom="paragraph">
-              <wp:posOffset>1087755</wp:posOffset>
+              <wp:posOffset>810895</wp:posOffset>
             </wp:positionV>
-            <wp:extent cx="3040380" cy="792480"/>
-            <wp:effectExtent l="0" t="0" r="7620" b="7620"/>
+            <wp:extent cx="2507197" cy="784928"/>
+            <wp:effectExtent l="0" t="0" r="7620" b="0"/>
             <wp:wrapTopAndBottom/>
-            <wp:docPr id="15" name="Immagine 15"/>
+            <wp:docPr id="18" name="Immagine 18"/>
             <wp:cNvGraphicFramePr>
               <a:graphicFrameLocks xmlns:a="http://schemas.openxmlformats.org/drawingml/2006/main" noChangeAspect="1"/>
             </wp:cNvGraphicFramePr>
@@ -8692,7 +8713,7 @@
               <a:graphicData uri="http://schemas.openxmlformats.org/drawingml/2006/picture">
                 <pic:pic xmlns:pic="http://schemas.openxmlformats.org/drawingml/2006/picture">
                   <pic:nvPicPr>
-                    <pic:cNvPr id="15" name="ImpostazioneDiBase.PNG"/>
+                    <pic:cNvPr id="18" name="Modulo.PNG"/>
                     <pic:cNvPicPr/>
                   </pic:nvPicPr>
                   <pic:blipFill>
@@ -8710,7 +8731,7 @@
                   <pic:spPr>
                     <a:xfrm>
                       <a:off x="0" y="0"/>
-                      <a:ext cx="3040380" cy="792480"/>
+                      <a:ext cx="2507197" cy="784928"/>
                     </a:xfrm>
                     <a:prstGeom prst="rect">
                       <a:avLst/>
@@ -8731,10 +8752,10 @@
           <wp:anchor distT="0" distB="0" distL="114300" distR="114300" simplePos="0" relativeHeight="251671552" behindDoc="0" locked="0" layoutInCell="1" allowOverlap="1">
             <wp:simplePos x="0" y="0"/>
             <wp:positionH relativeFrom="margin">
-              <wp:posOffset>0</wp:posOffset>
+              <wp:align>left</wp:align>
             </wp:positionH>
             <wp:positionV relativeFrom="paragraph">
-              <wp:posOffset>144145</wp:posOffset>
+              <wp:posOffset>812165</wp:posOffset>
             </wp:positionV>
             <wp:extent cx="2156460" cy="792480"/>
             <wp:effectExtent l="0" t="0" r="0" b="7620"/>
@@ -8777,16 +8798,77 @@
           </wp:anchor>
         </w:drawing>
       </w:r>
-    </w:p>
-    <w:p>
-      <w:r>
-        <w:t xml:space="preserve">In aggiunta esiste la classe che rappresenta le impostazioni di base (classe, modulo, tematica) in quanto esse contengono </w:t>
-      </w:r>
+      <w:r>
+        <w:rPr>
+          <w:lang w:val="it-IT"/>
+        </w:rPr>
+        <w:t xml:space="preserve">Come base si implementa una classe </w:t>
+      </w:r>
+      <w:proofErr w:type="spellStart"/>
+      <w:r>
+        <w:rPr>
+          <w:lang w:val="it-IT"/>
+        </w:rPr>
+        <w:t>BaseEntity</w:t>
+      </w:r>
+      <w:proofErr w:type="spellEnd"/>
+      <w:r>
+        <w:rPr>
+          <w:lang w:val="it-IT"/>
+        </w:rPr>
+        <w:t xml:space="preserve"> che conterrà solamente la proprietà Id ed essa sarà superclasse di ogni altra entità</w:t>
+      </w:r>
+      <w:r>
+        <w:rPr>
+          <w:lang w:val="it-IT"/>
+        </w:rPr>
+        <w:t xml:space="preserve"> in quanto l’Id è comune in tutto il sistema.</w:t>
+      </w:r>
+      <w:r>
+        <w:rPr>
+          <w:lang w:val="it-IT"/>
+        </w:rPr>
+        <w:t xml:space="preserve"> </w:t>
+      </w:r>
+      <w:r>
+        <w:t>In</w:t>
+      </w:r>
+      <w:r>
+        <w:t>fine si aggiungono le classi che rappresentano le singole entità delle impostazioni di base (classe, modulo, tematica).</w:t>
+      </w:r>
+    </w:p>
+    <w:p/>
+    <w:p>
+      <w:r>
+        <w:br w:type="page"/>
+      </w:r>
+    </w:p>
+    <w:p>
+      <w:pPr>
+        <w:rPr>
+          <w:lang w:val="it-IT"/>
+        </w:rPr>
+      </w:pPr>
       <w:bookmarkStart w:id="53" w:name="_GoBack"/>
       <w:bookmarkEnd w:id="53"/>
     </w:p>
     <w:p>
-      <w:r>
+      <w:pPr>
+        <w:rPr>
+          <w:lang w:val="it-IT"/>
+        </w:rPr>
+      </w:pPr>
+    </w:p>
+    <w:p>
+      <w:pPr>
+        <w:rPr>
+          <w:lang w:val="it-IT"/>
+        </w:rPr>
+      </w:pPr>
+      <w:r>
+        <w:rPr>
+          <w:lang w:val="it-IT"/>
+        </w:rPr>
         <w:br w:type="page"/>
       </w:r>
     </w:p>
@@ -10247,6 +10329,45 @@
     </w:p>
     <w:p>
       <w:pPr>
+        <w:pStyle w:val="Paragrafoelenco"/>
+        <w:numPr>
+          <w:ilvl w:val="0"/>
+          <w:numId w:val="27"/>
+        </w:numPr>
+        <w:rPr>
+          <w:lang w:val="en-IE"/>
+        </w:rPr>
+      </w:pPr>
+      <w:hyperlink r:id="rId25" w:history="1">
+        <w:r>
+          <w:rPr>
+            <w:rStyle w:val="Collegamentoipertestuale"/>
+            <w:lang w:val="en-IE"/>
+          </w:rPr>
+          <w:t>https://www.c-sharpcorner.com/article/difference-between-net-framework-and-net-core/</w:t>
+        </w:r>
+      </w:hyperlink>
+      <w:r>
+        <w:rPr>
+          <w:lang w:val="en-IE"/>
+        </w:rPr>
+        <w:t xml:space="preserve">, </w:t>
+      </w:r>
+      <w:r>
+        <w:rPr>
+          <w:lang w:val="en-IE"/>
+        </w:rPr>
+        <w:t>Difference Between .NET Framework and .NET Core</w:t>
+      </w:r>
+      <w:r>
+        <w:rPr>
+          <w:lang w:val="en-IE"/>
+        </w:rPr>
+        <w:t>, 27-09-2019</w:t>
+      </w:r>
+    </w:p>
+    <w:p>
+      <w:pPr>
         <w:pStyle w:val="Titolo1"/>
         <w:rPr>
           <w:lang w:val="it-IT"/>
@@ -10438,10 +10559,10 @@
       </w:pPr>
     </w:p>
     <w:sectPr>
-      <w:headerReference w:type="default" r:id="rId25"/>
-      <w:footerReference w:type="default" r:id="rId26"/>
-      <w:headerReference w:type="first" r:id="rId27"/>
-      <w:footerReference w:type="first" r:id="rId28"/>
+      <w:headerReference w:type="default" r:id="rId26"/>
+      <w:footerReference w:type="default" r:id="rId27"/>
+      <w:headerReference w:type="first" r:id="rId28"/>
+      <w:footerReference w:type="first" r:id="rId29"/>
       <w:pgSz w:w="11906" w:h="16838"/>
       <w:pgMar w:top="1985" w:right="1134" w:bottom="1418" w:left="1134" w:header="567" w:footer="567" w:gutter="0"/>
       <w:pgNumType w:start="1"/>
@@ -10488,6 +10609,7 @@
         <w:dataBinding w:prefixMappings="xmlns:ns0='http://purl.org/dc/elements/1.1/' xmlns:ns1='http://schemas.openxmlformats.org/package/2006/metadata/core-properties' " w:xpath="/ns1:coreProperties[1]/ns0:creator[1]" w:storeItemID="{6C3C8BC8-F283-45AE-878A-BAB7291924A1}"/>
         <w:text/>
       </w:sdtPr>
+      <w:sdtEndPr/>
       <w:sdtContent>
         <w:r>
           <w:t>Gabriele Alessi</w:t>
@@ -10508,6 +10630,7 @@
         <w:dataBinding w:prefixMappings="xmlns:ns0='http://purl.org/dc/elements/1.1/' xmlns:ns1='http://schemas.openxmlformats.org/package/2006/metadata/core-properties' " w:xpath="/ns1:coreProperties[1]/ns0:title[1]" w:storeItemID="{6C3C8BC8-F283-45AE-878A-BAB7291924A1}"/>
         <w:text/>
       </w:sdtPr>
+      <w:sdtEndPr/>
       <w:sdtContent>
         <w:r>
           <w:t>Gestione degli esercizi delle prove svolte durante la professione di docente</w:t>
@@ -10569,6 +10692,7 @@
           <w:dataBinding w:prefixMappings="xmlns:ns0='http://purl.org/dc/elements/1.1/' xmlns:ns1='http://schemas.openxmlformats.org/package/2006/metadata/core-properties' " w:xpath="/ns1:coreProperties[1]/ns0:title[1]" w:storeItemID="{6C3C8BC8-F283-45AE-878A-BAB7291924A1}"/>
           <w:text/>
         </w:sdtPr>
+        <w:sdtEndPr/>
         <w:sdtContent>
           <w:tc>
             <w:tcPr>
@@ -10628,6 +10752,7 @@
           <w:dataBinding w:prefixMappings="xmlns:ns0='http://purl.org/dc/elements/1.1/' xmlns:ns1='http://schemas.openxmlformats.org/package/2006/metadata/core-properties' " w:xpath="/ns1:coreProperties[1]/ns0:creator[1]" w:storeItemID="{6C3C8BC8-F283-45AE-878A-BAB7291924A1}"/>
           <w:text/>
         </w:sdtPr>
+        <w:sdtEndPr/>
         <w:sdtContent>
           <w:tc>
             <w:tcPr>
@@ -11023,7 +11148,7 @@
               <w:noProof/>
               <w:snapToGrid w:val="0"/>
             </w:rPr>
-            <w:t>20</w:t>
+            <w:t>18</w:t>
           </w:r>
           <w:r>
             <w:rPr>
@@ -11066,7 +11191,7 @@
               <w:noProof/>
               <w:snapToGrid w:val="0"/>
             </w:rPr>
-            <w:t>20</w:t>
+            <w:t>21</w:t>
           </w:r>
           <w:r>
             <w:rPr>
@@ -11125,6 +11250,7 @@
           <w:dataBinding w:prefixMappings="xmlns:ns0='http://purl.org/dc/elements/1.1/' xmlns:ns1='http://schemas.openxmlformats.org/package/2006/metadata/core-properties' " w:xpath="/ns1:coreProperties[1]/ns0:title[1]" w:storeItemID="{6C3C8BC8-F283-45AE-878A-BAB7291924A1}"/>
           <w:text/>
         </w:sdtPr>
+        <w:sdtEndPr/>
         <w:sdtContent>
           <w:tc>
             <w:tcPr>
@@ -15629,6 +15755,7 @@
     <w:rsidRoot w:val="00F36E03"/>
     <w:rsid w:val="00104E3A"/>
     <w:rsid w:val="0036628C"/>
+    <w:rsid w:val="003B6FE6"/>
     <w:rsid w:val="004A043F"/>
     <w:rsid w:val="00522EDF"/>
     <w:rsid w:val="00644790"/>
@@ -16401,7 +16528,7 @@
 </file>
 
 <file path=customXml/itemProps1.xml><?xml version="1.0" encoding="utf-8"?>
-<ds:datastoreItem xmlns:ds="http://schemas.openxmlformats.org/officeDocument/2006/customXml" ds:itemID="{D6D9A980-E34E-4287-B492-EF2ED4D20680}">
+<ds:datastoreItem xmlns:ds="http://schemas.openxmlformats.org/officeDocument/2006/customXml" ds:itemID="{E9A673CC-4EE2-41D0-B0DB-1C405CE515DC}">
   <ds:schemaRefs>
     <ds:schemaRef ds:uri="http://schemas.openxmlformats.org/officeDocument/2006/bibliography"/>
   </ds:schemaRefs>

</xml_diff>

<commit_message>
doc - definito sottocapitoli implementazione
</commit_message>
<xml_diff>
--- a/Documentazione/Documentazione_GestioneEsercizi.docx
+++ b/Documentazione/Documentazione_GestioneEsercizi.docx
@@ -112,6 +112,8 @@
           <w:lang w:val="it-IT"/>
         </w:rPr>
       </w:pPr>
+      <w:bookmarkStart w:id="0" w:name="_GoBack"/>
+      <w:bookmarkEnd w:id="0"/>
       <w:r>
         <w:rPr>
           <w:noProof/>
@@ -153,7 +155,7 @@
         <w:rPr>
           <w:noProof/>
         </w:rPr>
-        <w:instrText xml:space="preserve"> PAGEREF _Toc20396895 \h </w:instrText>
+        <w:instrText xml:space="preserve"> PAGEREF _Toc20493345 \h </w:instrText>
       </w:r>
       <w:r>
         <w:rPr>
@@ -232,7 +234,7 @@
         <w:rPr>
           <w:noProof/>
         </w:rPr>
-        <w:instrText xml:space="preserve"> PAGEREF _Toc20396896 \h </w:instrText>
+        <w:instrText xml:space="preserve"> PAGEREF _Toc20493346 \h </w:instrText>
       </w:r>
       <w:r>
         <w:rPr>
@@ -311,7 +313,7 @@
         <w:rPr>
           <w:noProof/>
         </w:rPr>
-        <w:instrText xml:space="preserve"> PAGEREF _Toc20396897 \h </w:instrText>
+        <w:instrText xml:space="preserve"> PAGEREF _Toc20493347 \h </w:instrText>
       </w:r>
       <w:r>
         <w:rPr>
@@ -390,7 +392,7 @@
         <w:rPr>
           <w:noProof/>
         </w:rPr>
-        <w:instrText xml:space="preserve"> PAGEREF _Toc20396898 \h </w:instrText>
+        <w:instrText xml:space="preserve"> PAGEREF _Toc20493348 \h </w:instrText>
       </w:r>
       <w:r>
         <w:rPr>
@@ -452,7 +454,7 @@
         <w:rPr>
           <w:noProof/>
         </w:rPr>
-        <w:instrText xml:space="preserve"> PAGEREF _Toc20396899 \h </w:instrText>
+        <w:instrText xml:space="preserve"> PAGEREF _Toc20493349 \h </w:instrText>
       </w:r>
       <w:r>
         <w:rPr>
@@ -531,7 +533,7 @@
         <w:rPr>
           <w:noProof/>
         </w:rPr>
-        <w:instrText xml:space="preserve"> PAGEREF _Toc20396900 \h </w:instrText>
+        <w:instrText xml:space="preserve"> PAGEREF _Toc20493350 \h </w:instrText>
       </w:r>
       <w:r>
         <w:rPr>
@@ -610,7 +612,7 @@
         <w:rPr>
           <w:noProof/>
         </w:rPr>
-        <w:instrText xml:space="preserve"> PAGEREF _Toc20396901 \h </w:instrText>
+        <w:instrText xml:space="preserve"> PAGEREF _Toc20493351 \h </w:instrText>
       </w:r>
       <w:r>
         <w:rPr>
@@ -689,7 +691,7 @@
         <w:rPr>
           <w:noProof/>
         </w:rPr>
-        <w:instrText xml:space="preserve"> PAGEREF _Toc20396902 \h </w:instrText>
+        <w:instrText xml:space="preserve"> PAGEREF _Toc20493352 \h </w:instrText>
       </w:r>
       <w:r>
         <w:rPr>
@@ -768,7 +770,7 @@
         <w:rPr>
           <w:noProof/>
         </w:rPr>
-        <w:instrText xml:space="preserve"> PAGEREF _Toc20396903 \h </w:instrText>
+        <w:instrText xml:space="preserve"> PAGEREF _Toc20493353 \h </w:instrText>
       </w:r>
       <w:r>
         <w:rPr>
@@ -847,7 +849,7 @@
         <w:rPr>
           <w:noProof/>
         </w:rPr>
-        <w:instrText xml:space="preserve"> PAGEREF _Toc20396904 \h </w:instrText>
+        <w:instrText xml:space="preserve"> PAGEREF _Toc20493354 \h </w:instrText>
       </w:r>
       <w:r>
         <w:rPr>
@@ -926,7 +928,7 @@
         <w:rPr>
           <w:noProof/>
         </w:rPr>
-        <w:instrText xml:space="preserve"> PAGEREF _Toc20396905 \h </w:instrText>
+        <w:instrText xml:space="preserve"> PAGEREF _Toc20493355 \h </w:instrText>
       </w:r>
       <w:r>
         <w:rPr>
@@ -1005,7 +1007,7 @@
         <w:rPr>
           <w:noProof/>
         </w:rPr>
-        <w:instrText xml:space="preserve"> PAGEREF _Toc20396906 \h </w:instrText>
+        <w:instrText xml:space="preserve"> PAGEREF _Toc20493356 \h </w:instrText>
       </w:r>
       <w:r>
         <w:rPr>
@@ -1084,7 +1086,7 @@
         <w:rPr>
           <w:noProof/>
         </w:rPr>
-        <w:instrText xml:space="preserve"> PAGEREF _Toc20396907 \h </w:instrText>
+        <w:instrText xml:space="preserve"> PAGEREF _Toc20493357 \h </w:instrText>
       </w:r>
       <w:r>
         <w:rPr>
@@ -1163,7 +1165,7 @@
         <w:rPr>
           <w:noProof/>
         </w:rPr>
-        <w:instrText xml:space="preserve"> PAGEREF _Toc20396908 \h </w:instrText>
+        <w:instrText xml:space="preserve"> PAGEREF _Toc20493358 \h </w:instrText>
       </w:r>
       <w:r>
         <w:rPr>
@@ -1242,7 +1244,7 @@
         <w:rPr>
           <w:noProof/>
         </w:rPr>
-        <w:instrText xml:space="preserve"> PAGEREF _Toc20396909 \h </w:instrText>
+        <w:instrText xml:space="preserve"> PAGEREF _Toc20493359 \h </w:instrText>
       </w:r>
       <w:r>
         <w:rPr>
@@ -1321,7 +1323,7 @@
         <w:rPr>
           <w:noProof/>
         </w:rPr>
-        <w:instrText xml:space="preserve"> PAGEREF _Toc20396910 \h </w:instrText>
+        <w:instrText xml:space="preserve"> PAGEREF _Toc20493360 \h </w:instrText>
       </w:r>
       <w:r>
         <w:rPr>
@@ -1400,7 +1402,7 @@
         <w:rPr>
           <w:noProof/>
         </w:rPr>
-        <w:instrText xml:space="preserve"> PAGEREF _Toc20396911 \h </w:instrText>
+        <w:instrText xml:space="preserve"> PAGEREF _Toc20493361 \h </w:instrText>
       </w:r>
       <w:r>
         <w:rPr>
@@ -1479,7 +1481,7 @@
         <w:rPr>
           <w:noProof/>
         </w:rPr>
-        <w:instrText xml:space="preserve"> PAGEREF _Toc20396912 \h </w:instrText>
+        <w:instrText xml:space="preserve"> PAGEREF _Toc20493362 \h </w:instrText>
       </w:r>
       <w:r>
         <w:rPr>
@@ -1558,7 +1560,7 @@
         <w:rPr>
           <w:noProof/>
         </w:rPr>
-        <w:instrText xml:space="preserve"> PAGEREF _Toc20396913 \h </w:instrText>
+        <w:instrText xml:space="preserve"> PAGEREF _Toc20493363 \h </w:instrText>
       </w:r>
       <w:r>
         <w:rPr>
@@ -1637,7 +1639,7 @@
         <w:rPr>
           <w:noProof/>
         </w:rPr>
-        <w:instrText xml:space="preserve"> PAGEREF _Toc20396914 \h </w:instrText>
+        <w:instrText xml:space="preserve"> PAGEREF _Toc20493364 \h </w:instrText>
       </w:r>
       <w:r>
         <w:rPr>
@@ -1716,7 +1718,7 @@
         <w:rPr>
           <w:noProof/>
         </w:rPr>
-        <w:instrText xml:space="preserve"> PAGEREF _Toc20396915 \h </w:instrText>
+        <w:instrText xml:space="preserve"> PAGEREF _Toc20493365 \h </w:instrText>
       </w:r>
       <w:r>
         <w:rPr>
@@ -1795,7 +1797,7 @@
         <w:rPr>
           <w:noProof/>
         </w:rPr>
-        <w:instrText xml:space="preserve"> PAGEREF _Toc20396916 \h </w:instrText>
+        <w:instrText xml:space="preserve"> PAGEREF _Toc20493366 \h </w:instrText>
       </w:r>
       <w:r>
         <w:rPr>
@@ -1813,6 +1815,243 @@
           <w:noProof/>
         </w:rPr>
         <w:t>17</w:t>
+      </w:r>
+      <w:r>
+        <w:rPr>
+          <w:noProof/>
+        </w:rPr>
+        <w:fldChar w:fldCharType="end"/>
+      </w:r>
+    </w:p>
+    <w:p>
+      <w:pPr>
+        <w:pStyle w:val="Sommario2"/>
+        <w:tabs>
+          <w:tab w:val="left" w:pos="800"/>
+          <w:tab w:val="right" w:leader="dot" w:pos="9628"/>
+        </w:tabs>
+        <w:rPr>
+          <w:rFonts w:asciiTheme="minorHAnsi" w:eastAsiaTheme="minorEastAsia" w:hAnsiTheme="minorHAnsi" w:cstheme="minorBidi"/>
+          <w:noProof/>
+          <w:sz w:val="22"/>
+          <w:szCs w:val="22"/>
+          <w:lang w:val="it-IT"/>
+        </w:rPr>
+      </w:pPr>
+      <w:r>
+        <w:rPr>
+          <w:noProof/>
+        </w:rPr>
+        <w:t>3.1</w:t>
+      </w:r>
+      <w:r>
+        <w:rPr>
+          <w:rFonts w:asciiTheme="minorHAnsi" w:eastAsiaTheme="minorEastAsia" w:hAnsiTheme="minorHAnsi" w:cstheme="minorBidi"/>
+          <w:noProof/>
+          <w:sz w:val="22"/>
+          <w:szCs w:val="22"/>
+          <w:lang w:val="it-IT"/>
+        </w:rPr>
+        <w:tab/>
+      </w:r>
+      <w:r>
+        <w:rPr>
+          <w:noProof/>
+        </w:rPr>
+        <w:t>Creazione progetto</w:t>
+      </w:r>
+      <w:r>
+        <w:rPr>
+          <w:noProof/>
+        </w:rPr>
+        <w:tab/>
+      </w:r>
+      <w:r>
+        <w:rPr>
+          <w:noProof/>
+        </w:rPr>
+        <w:fldChar w:fldCharType="begin"/>
+      </w:r>
+      <w:r>
+        <w:rPr>
+          <w:noProof/>
+        </w:rPr>
+        <w:instrText xml:space="preserve"> PAGEREF _Toc20493367 \h </w:instrText>
+      </w:r>
+      <w:r>
+        <w:rPr>
+          <w:noProof/>
+        </w:rPr>
+      </w:r>
+      <w:r>
+        <w:rPr>
+          <w:noProof/>
+        </w:rPr>
+        <w:fldChar w:fldCharType="separate"/>
+      </w:r>
+      <w:r>
+        <w:rPr>
+          <w:noProof/>
+        </w:rPr>
+        <w:t>17</w:t>
+      </w:r>
+      <w:r>
+        <w:rPr>
+          <w:noProof/>
+        </w:rPr>
+        <w:fldChar w:fldCharType="end"/>
+      </w:r>
+    </w:p>
+    <w:p>
+      <w:pPr>
+        <w:pStyle w:val="Sommario2"/>
+        <w:tabs>
+          <w:tab w:val="left" w:pos="800"/>
+          <w:tab w:val="right" w:leader="dot" w:pos="9628"/>
+        </w:tabs>
+        <w:rPr>
+          <w:rFonts w:asciiTheme="minorHAnsi" w:eastAsiaTheme="minorEastAsia" w:hAnsiTheme="minorHAnsi" w:cstheme="minorBidi"/>
+          <w:noProof/>
+          <w:sz w:val="22"/>
+          <w:szCs w:val="22"/>
+          <w:lang w:val="it-IT"/>
+        </w:rPr>
+      </w:pPr>
+      <w:r>
+        <w:rPr>
+          <w:noProof/>
+        </w:rPr>
+        <w:t>3.2</w:t>
+      </w:r>
+      <w:r>
+        <w:rPr>
+          <w:rFonts w:asciiTheme="minorHAnsi" w:eastAsiaTheme="minorEastAsia" w:hAnsiTheme="minorHAnsi" w:cstheme="minorBidi"/>
+          <w:noProof/>
+          <w:sz w:val="22"/>
+          <w:szCs w:val="22"/>
+          <w:lang w:val="it-IT"/>
+        </w:rPr>
+        <w:tab/>
+      </w:r>
+      <w:r>
+        <w:rPr>
+          <w:noProof/>
+        </w:rPr>
+        <w:t>Libreria di Classi</w:t>
+      </w:r>
+      <w:r>
+        <w:rPr>
+          <w:noProof/>
+        </w:rPr>
+        <w:tab/>
+      </w:r>
+      <w:r>
+        <w:rPr>
+          <w:noProof/>
+        </w:rPr>
+        <w:fldChar w:fldCharType="begin"/>
+      </w:r>
+      <w:r>
+        <w:rPr>
+          <w:noProof/>
+        </w:rPr>
+        <w:instrText xml:space="preserve"> PAGEREF _Toc20493368 \h </w:instrText>
+      </w:r>
+      <w:r>
+        <w:rPr>
+          <w:noProof/>
+        </w:rPr>
+      </w:r>
+      <w:r>
+        <w:rPr>
+          <w:noProof/>
+        </w:rPr>
+        <w:fldChar w:fldCharType="separate"/>
+      </w:r>
+      <w:r>
+        <w:rPr>
+          <w:noProof/>
+        </w:rPr>
+        <w:t>18</w:t>
+      </w:r>
+      <w:r>
+        <w:rPr>
+          <w:noProof/>
+        </w:rPr>
+        <w:fldChar w:fldCharType="end"/>
+      </w:r>
+    </w:p>
+    <w:p>
+      <w:pPr>
+        <w:pStyle w:val="Sommario3"/>
+        <w:tabs>
+          <w:tab w:val="left" w:pos="1200"/>
+          <w:tab w:val="right" w:leader="dot" w:pos="9628"/>
+        </w:tabs>
+        <w:rPr>
+          <w:rFonts w:asciiTheme="minorHAnsi" w:eastAsiaTheme="minorEastAsia" w:hAnsiTheme="minorHAnsi" w:cstheme="minorBidi"/>
+          <w:noProof/>
+          <w:sz w:val="22"/>
+          <w:szCs w:val="22"/>
+          <w:lang w:val="it-IT"/>
+        </w:rPr>
+      </w:pPr>
+      <w:r>
+        <w:rPr>
+          <w:noProof/>
+        </w:rPr>
+        <w:t>3.2.1</w:t>
+      </w:r>
+      <w:r>
+        <w:rPr>
+          <w:rFonts w:asciiTheme="minorHAnsi" w:eastAsiaTheme="minorEastAsia" w:hAnsiTheme="minorHAnsi" w:cstheme="minorBidi"/>
+          <w:noProof/>
+          <w:sz w:val="22"/>
+          <w:szCs w:val="22"/>
+          <w:lang w:val="it-IT"/>
+        </w:rPr>
+        <w:tab/>
+      </w:r>
+      <w:r>
+        <w:rPr>
+          <w:noProof/>
+        </w:rPr>
+        <w:t>Models</w:t>
+      </w:r>
+      <w:r>
+        <w:rPr>
+          <w:noProof/>
+        </w:rPr>
+        <w:tab/>
+      </w:r>
+      <w:r>
+        <w:rPr>
+          <w:noProof/>
+        </w:rPr>
+        <w:fldChar w:fldCharType="begin"/>
+      </w:r>
+      <w:r>
+        <w:rPr>
+          <w:noProof/>
+        </w:rPr>
+        <w:instrText xml:space="preserve"> PAGEREF _Toc20493369 \h </w:instrText>
+      </w:r>
+      <w:r>
+        <w:rPr>
+          <w:noProof/>
+        </w:rPr>
+      </w:r>
+      <w:r>
+        <w:rPr>
+          <w:noProof/>
+        </w:rPr>
+        <w:fldChar w:fldCharType="separate"/>
+      </w:r>
+      <w:r>
+        <w:rPr>
+          <w:noProof/>
+        </w:rPr>
+        <w:t>18</w:t>
       </w:r>
       <w:r>
         <w:rPr>
@@ -1876,7 +2115,7 @@
         <w:rPr>
           <w:noProof/>
         </w:rPr>
-        <w:instrText xml:space="preserve"> PAGEREF _Toc20396917 \h </w:instrText>
+        <w:instrText xml:space="preserve"> PAGEREF _Toc20493370 \h </w:instrText>
       </w:r>
       <w:r>
         <w:rPr>
@@ -1893,7 +2132,7 @@
         <w:rPr>
           <w:noProof/>
         </w:rPr>
-        <w:t>18</w:t>
+        <w:t>19</w:t>
       </w:r>
       <w:r>
         <w:rPr>
@@ -1955,7 +2194,7 @@
         <w:rPr>
           <w:noProof/>
         </w:rPr>
-        <w:instrText xml:space="preserve"> PAGEREF _Toc20396918 \h </w:instrText>
+        <w:instrText xml:space="preserve"> PAGEREF _Toc20493371 \h </w:instrText>
       </w:r>
       <w:r>
         <w:rPr>
@@ -1972,7 +2211,7 @@
         <w:rPr>
           <w:noProof/>
         </w:rPr>
-        <w:t>18</w:t>
+        <w:t>19</w:t>
       </w:r>
       <w:r>
         <w:rPr>
@@ -2034,7 +2273,7 @@
         <w:rPr>
           <w:noProof/>
         </w:rPr>
-        <w:instrText xml:space="preserve"> PAGEREF _Toc20396919 \h </w:instrText>
+        <w:instrText xml:space="preserve"> PAGEREF _Toc20493372 \h </w:instrText>
       </w:r>
       <w:r>
         <w:rPr>
@@ -2051,7 +2290,7 @@
         <w:rPr>
           <w:noProof/>
         </w:rPr>
-        <w:t>18</w:t>
+        <w:t>19</w:t>
       </w:r>
       <w:r>
         <w:rPr>
@@ -2113,7 +2352,7 @@
         <w:rPr>
           <w:noProof/>
         </w:rPr>
-        <w:instrText xml:space="preserve"> PAGEREF _Toc20396920 \h </w:instrText>
+        <w:instrText xml:space="preserve"> PAGEREF _Toc20493373 \h </w:instrText>
       </w:r>
       <w:r>
         <w:rPr>
@@ -2130,7 +2369,7 @@
         <w:rPr>
           <w:noProof/>
         </w:rPr>
-        <w:t>18</w:t>
+        <w:t>19</w:t>
       </w:r>
       <w:r>
         <w:rPr>
@@ -2194,7 +2433,7 @@
         <w:rPr>
           <w:noProof/>
         </w:rPr>
-        <w:instrText xml:space="preserve"> PAGEREF _Toc20396921 \h </w:instrText>
+        <w:instrText xml:space="preserve"> PAGEREF _Toc20493374 \h </w:instrText>
       </w:r>
       <w:r>
         <w:rPr>
@@ -2211,7 +2450,7 @@
         <w:rPr>
           <w:noProof/>
         </w:rPr>
-        <w:t>19</w:t>
+        <w:t>20</w:t>
       </w:r>
       <w:r>
         <w:rPr>
@@ -2275,7 +2514,7 @@
         <w:rPr>
           <w:noProof/>
         </w:rPr>
-        <w:instrText xml:space="preserve"> PAGEREF _Toc20396922 \h </w:instrText>
+        <w:instrText xml:space="preserve"> PAGEREF _Toc20493375 \h </w:instrText>
       </w:r>
       <w:r>
         <w:rPr>
@@ -2292,7 +2531,7 @@
         <w:rPr>
           <w:noProof/>
         </w:rPr>
-        <w:t>20</w:t>
+        <w:t>21</w:t>
       </w:r>
       <w:r>
         <w:rPr>
@@ -2354,7 +2593,7 @@
         <w:rPr>
           <w:noProof/>
         </w:rPr>
-        <w:instrText xml:space="preserve"> PAGEREF _Toc20396923 \h </w:instrText>
+        <w:instrText xml:space="preserve"> PAGEREF _Toc20493376 \h </w:instrText>
       </w:r>
       <w:r>
         <w:rPr>
@@ -2371,7 +2610,7 @@
         <w:rPr>
           <w:noProof/>
         </w:rPr>
-        <w:t>20</w:t>
+        <w:t>21</w:t>
       </w:r>
       <w:r>
         <w:rPr>
@@ -2433,7 +2672,7 @@
         <w:rPr>
           <w:noProof/>
         </w:rPr>
-        <w:instrText xml:space="preserve"> PAGEREF _Toc20396924 \h </w:instrText>
+        <w:instrText xml:space="preserve"> PAGEREF _Toc20493377 \h </w:instrText>
       </w:r>
       <w:r>
         <w:rPr>
@@ -2450,7 +2689,7 @@
         <w:rPr>
           <w:noProof/>
         </w:rPr>
-        <w:t>20</w:t>
+        <w:t>21</w:t>
       </w:r>
       <w:r>
         <w:rPr>
@@ -2514,7 +2753,7 @@
         <w:rPr>
           <w:noProof/>
         </w:rPr>
-        <w:instrText xml:space="preserve"> PAGEREF _Toc20396925 \h </w:instrText>
+        <w:instrText xml:space="preserve"> PAGEREF _Toc20493378 \h </w:instrText>
       </w:r>
       <w:r>
         <w:rPr>
@@ -2531,7 +2770,7 @@
         <w:rPr>
           <w:noProof/>
         </w:rPr>
-        <w:t>20</w:t>
+        <w:t>21</w:t>
       </w:r>
       <w:r>
         <w:rPr>
@@ -2593,7 +2832,7 @@
         <w:rPr>
           <w:noProof/>
         </w:rPr>
-        <w:instrText xml:space="preserve"> PAGEREF _Toc20396926 \h </w:instrText>
+        <w:instrText xml:space="preserve"> PAGEREF _Toc20493379 \h </w:instrText>
       </w:r>
       <w:r>
         <w:rPr>
@@ -2610,7 +2849,7 @@
         <w:rPr>
           <w:noProof/>
         </w:rPr>
-        <w:t>20</w:t>
+        <w:t>21</w:t>
       </w:r>
       <w:r>
         <w:rPr>
@@ -2674,7 +2913,7 @@
         <w:rPr>
           <w:noProof/>
         </w:rPr>
-        <w:instrText xml:space="preserve"> PAGEREF _Toc20396927 \h </w:instrText>
+        <w:instrText xml:space="preserve"> PAGEREF _Toc20493380 \h </w:instrText>
       </w:r>
       <w:r>
         <w:rPr>
@@ -2691,7 +2930,7 @@
         <w:rPr>
           <w:noProof/>
         </w:rPr>
-        <w:t>20</w:t>
+        <w:t>21</w:t>
       </w:r>
       <w:r>
         <w:rPr>
@@ -2731,8 +2970,8 @@
         </w:rPr>
         <w:br w:type="page"/>
       </w:r>
-      <w:bookmarkStart w:id="0" w:name="_Toc20396862"/>
-      <w:bookmarkStart w:id="1" w:name="_Toc20396895"/>
+      <w:bookmarkStart w:id="1" w:name="_Toc20396862"/>
+      <w:bookmarkStart w:id="2" w:name="_Toc20493345"/>
       <w:r>
         <w:rPr>
           <w:lang w:val="it-IT"/>
@@ -2740,20 +2979,20 @@
         <w:lastRenderedPageBreak/>
         <w:t>Introduzione</w:t>
       </w:r>
-      <w:bookmarkEnd w:id="0"/>
       <w:bookmarkEnd w:id="1"/>
+      <w:bookmarkEnd w:id="2"/>
     </w:p>
     <w:p>
       <w:pPr>
         <w:pStyle w:val="Titolo2"/>
       </w:pPr>
-      <w:bookmarkStart w:id="2" w:name="_Toc20396863"/>
-      <w:bookmarkStart w:id="3" w:name="_Toc20396896"/>
+      <w:bookmarkStart w:id="3" w:name="_Toc20396863"/>
+      <w:bookmarkStart w:id="4" w:name="_Toc20493346"/>
       <w:r>
         <w:t>Informazioni sul progetto</w:t>
       </w:r>
-      <w:bookmarkEnd w:id="2"/>
       <w:bookmarkEnd w:id="3"/>
+      <w:bookmarkEnd w:id="4"/>
       <w:r>
         <w:t xml:space="preserve"> </w:t>
       </w:r>
@@ -2885,14 +3124,14 @@
       <w:pPr>
         <w:pStyle w:val="Titolo2"/>
       </w:pPr>
-      <w:bookmarkStart w:id="4" w:name="_Toc20396864"/>
-      <w:bookmarkStart w:id="5" w:name="_Toc20396897"/>
+      <w:bookmarkStart w:id="5" w:name="_Toc20396864"/>
+      <w:bookmarkStart w:id="6" w:name="_Toc20493347"/>
       <w:proofErr w:type="spellStart"/>
       <w:r>
         <w:t>Abstract</w:t>
       </w:r>
-      <w:bookmarkEnd w:id="4"/>
       <w:bookmarkEnd w:id="5"/>
+      <w:bookmarkEnd w:id="6"/>
       <w:proofErr w:type="spellEnd"/>
       <w:r>
         <w:t xml:space="preserve"> </w:t>
@@ -3181,13 +3420,13 @@
       <w:pPr>
         <w:pStyle w:val="Titolo2"/>
       </w:pPr>
-      <w:bookmarkStart w:id="6" w:name="_Toc20396865"/>
-      <w:bookmarkStart w:id="7" w:name="_Toc20396898"/>
+      <w:bookmarkStart w:id="7" w:name="_Toc20396865"/>
+      <w:bookmarkStart w:id="8" w:name="_Toc20493348"/>
       <w:r>
         <w:t>Scopo</w:t>
       </w:r>
-      <w:bookmarkEnd w:id="6"/>
       <w:bookmarkEnd w:id="7"/>
+      <w:bookmarkEnd w:id="8"/>
     </w:p>
     <w:p>
       <w:pPr>
@@ -3300,26 +3539,26 @@
       <w:r>
         <w:br w:type="page"/>
       </w:r>
-      <w:bookmarkStart w:id="8" w:name="_Toc20396866"/>
-      <w:bookmarkStart w:id="9" w:name="_Toc20396899"/>
+      <w:bookmarkStart w:id="9" w:name="_Toc20396866"/>
+      <w:bookmarkStart w:id="10" w:name="_Toc20493349"/>
       <w:r>
         <w:lastRenderedPageBreak/>
         <w:t>Analisi</w:t>
       </w:r>
-      <w:bookmarkEnd w:id="8"/>
       <w:bookmarkEnd w:id="9"/>
+      <w:bookmarkEnd w:id="10"/>
     </w:p>
     <w:p>
       <w:pPr>
         <w:pStyle w:val="Titolo2"/>
       </w:pPr>
-      <w:bookmarkStart w:id="10" w:name="_Toc20396867"/>
-      <w:bookmarkStart w:id="11" w:name="_Toc20396900"/>
+      <w:bookmarkStart w:id="11" w:name="_Toc20396867"/>
+      <w:bookmarkStart w:id="12" w:name="_Toc20493350"/>
       <w:r>
         <w:t>Analisi del dominio</w:t>
       </w:r>
-      <w:bookmarkEnd w:id="10"/>
       <w:bookmarkEnd w:id="11"/>
+      <w:bookmarkEnd w:id="12"/>
     </w:p>
     <w:p>
       <w:pPr>
@@ -3365,8 +3604,8 @@
       <w:pPr>
         <w:pStyle w:val="Titolo2"/>
       </w:pPr>
-      <w:bookmarkStart w:id="12" w:name="_Toc20396868"/>
-      <w:bookmarkStart w:id="13" w:name="_Toc20396901"/>
+      <w:bookmarkStart w:id="13" w:name="_Toc20396868"/>
+      <w:bookmarkStart w:id="14" w:name="_Toc20493351"/>
       <w:r>
         <w:t>Analisi e s</w:t>
       </w:r>
@@ -3379,8 +3618,8 @@
       <w:r>
         <w:t>dei requisiti</w:t>
       </w:r>
-      <w:bookmarkEnd w:id="12"/>
       <w:bookmarkEnd w:id="13"/>
+      <w:bookmarkEnd w:id="14"/>
     </w:p>
     <w:tbl>
       <w:tblPr>
@@ -5691,14 +5930,14 @@
         <w:pStyle w:val="Titolo2"/>
         <w:ind w:left="578" w:hanging="578"/>
       </w:pPr>
-      <w:bookmarkStart w:id="14" w:name="_Toc20396869"/>
-      <w:bookmarkStart w:id="15" w:name="_Toc20396902"/>
+      <w:bookmarkStart w:id="15" w:name="_Toc20396869"/>
+      <w:bookmarkStart w:id="16" w:name="_Toc20493352"/>
       <w:r>
         <w:lastRenderedPageBreak/>
         <w:t>Use case</w:t>
       </w:r>
-      <w:bookmarkEnd w:id="14"/>
       <w:bookmarkEnd w:id="15"/>
+      <w:bookmarkEnd w:id="16"/>
     </w:p>
     <w:p>
       <w:pPr>
@@ -5786,14 +6025,14 @@
       <w:pPr>
         <w:pStyle w:val="Titolo2"/>
       </w:pPr>
-      <w:bookmarkStart w:id="16" w:name="_Toc20396870"/>
-      <w:bookmarkStart w:id="17" w:name="_Toc20396903"/>
+      <w:bookmarkStart w:id="17" w:name="_Toc20396870"/>
+      <w:bookmarkStart w:id="18" w:name="_Toc20493353"/>
       <w:r>
         <w:lastRenderedPageBreak/>
         <w:t>Pianificazione</w:t>
       </w:r>
-      <w:bookmarkEnd w:id="16"/>
       <w:bookmarkEnd w:id="17"/>
+      <w:bookmarkEnd w:id="18"/>
     </w:p>
     <w:p>
       <w:r>
@@ -5879,28 +6118,28 @@
       <w:pPr>
         <w:pStyle w:val="Titolo2"/>
       </w:pPr>
-      <w:bookmarkStart w:id="18" w:name="_Toc20396871"/>
-      <w:bookmarkStart w:id="19" w:name="_Toc20396904"/>
+      <w:bookmarkStart w:id="19" w:name="_Toc20396871"/>
+      <w:bookmarkStart w:id="20" w:name="_Toc20493354"/>
       <w:r>
         <w:lastRenderedPageBreak/>
         <w:t>Analisi dei mezzi</w:t>
       </w:r>
-      <w:bookmarkEnd w:id="18"/>
       <w:bookmarkEnd w:id="19"/>
+      <w:bookmarkEnd w:id="20"/>
     </w:p>
     <w:p>
       <w:pPr>
         <w:pStyle w:val="Titolo3"/>
       </w:pPr>
-      <w:bookmarkStart w:id="20" w:name="_Toc413411419"/>
-      <w:bookmarkStart w:id="21" w:name="_Toc20396872"/>
-      <w:bookmarkStart w:id="22" w:name="_Toc20396905"/>
+      <w:bookmarkStart w:id="21" w:name="_Toc413411419"/>
+      <w:bookmarkStart w:id="22" w:name="_Toc20396872"/>
+      <w:bookmarkStart w:id="23" w:name="_Toc20493355"/>
       <w:r>
         <w:t>Software</w:t>
       </w:r>
-      <w:bookmarkEnd w:id="20"/>
       <w:bookmarkEnd w:id="21"/>
       <w:bookmarkEnd w:id="22"/>
+      <w:bookmarkEnd w:id="23"/>
     </w:p>
     <w:p>
       <w:pPr>
@@ -6140,15 +6379,15 @@
       <w:pPr>
         <w:pStyle w:val="Titolo3"/>
       </w:pPr>
-      <w:bookmarkStart w:id="23" w:name="_Toc413411420"/>
-      <w:bookmarkStart w:id="24" w:name="_Toc20396873"/>
-      <w:bookmarkStart w:id="25" w:name="_Toc20396906"/>
+      <w:bookmarkStart w:id="24" w:name="_Toc413411420"/>
+      <w:bookmarkStart w:id="25" w:name="_Toc20396873"/>
+      <w:bookmarkStart w:id="26" w:name="_Toc20493356"/>
       <w:r>
         <w:t>Hardware</w:t>
       </w:r>
-      <w:bookmarkEnd w:id="23"/>
       <w:bookmarkEnd w:id="24"/>
       <w:bookmarkEnd w:id="25"/>
+      <w:bookmarkEnd w:id="26"/>
     </w:p>
     <w:p>
       <w:pPr>
@@ -6321,32 +6560,32 @@
       <w:pPr>
         <w:pStyle w:val="Titolo1"/>
       </w:pPr>
-      <w:bookmarkStart w:id="26" w:name="_Toc429059808"/>
-      <w:bookmarkStart w:id="27" w:name="_Toc20396874"/>
-      <w:bookmarkStart w:id="28" w:name="_Toc20396907"/>
+      <w:bookmarkStart w:id="27" w:name="_Toc429059808"/>
+      <w:bookmarkStart w:id="28" w:name="_Toc20396874"/>
+      <w:bookmarkStart w:id="29" w:name="_Toc20493357"/>
       <w:r>
         <w:lastRenderedPageBreak/>
         <w:t>Progettazione</w:t>
       </w:r>
-      <w:bookmarkEnd w:id="26"/>
       <w:bookmarkEnd w:id="27"/>
       <w:bookmarkEnd w:id="28"/>
+      <w:bookmarkEnd w:id="29"/>
     </w:p>
     <w:p>
       <w:pPr>
         <w:pStyle w:val="Titolo2"/>
       </w:pPr>
-      <w:bookmarkStart w:id="29" w:name="_Design_dell’architettura_del"/>
-      <w:bookmarkStart w:id="30" w:name="_Toc429059809"/>
-      <w:bookmarkStart w:id="31" w:name="_Toc20396875"/>
-      <w:bookmarkStart w:id="32" w:name="_Toc20396908"/>
-      <w:bookmarkEnd w:id="29"/>
+      <w:bookmarkStart w:id="30" w:name="_Design_dell’architettura_del"/>
+      <w:bookmarkStart w:id="31" w:name="_Toc429059809"/>
+      <w:bookmarkStart w:id="32" w:name="_Toc20396875"/>
+      <w:bookmarkStart w:id="33" w:name="_Toc20493358"/>
+      <w:bookmarkEnd w:id="30"/>
       <w:r>
         <w:t>Design dell’architettura del sistema</w:t>
       </w:r>
-      <w:bookmarkEnd w:id="30"/>
       <w:bookmarkEnd w:id="31"/>
       <w:bookmarkEnd w:id="32"/>
+      <w:bookmarkEnd w:id="33"/>
     </w:p>
     <w:p>
       <w:pPr>
@@ -6942,9 +7181,9 @@
       <w:pPr>
         <w:pStyle w:val="Titolo2"/>
       </w:pPr>
-      <w:bookmarkStart w:id="33" w:name="_Toc429059810"/>
-      <w:bookmarkStart w:id="34" w:name="_Toc20396876"/>
-      <w:bookmarkStart w:id="35" w:name="_Toc20396909"/>
+      <w:bookmarkStart w:id="34" w:name="_Toc429059810"/>
+      <w:bookmarkStart w:id="35" w:name="_Toc20396876"/>
+      <w:bookmarkStart w:id="36" w:name="_Toc20493359"/>
       <w:r>
         <w:lastRenderedPageBreak/>
         <w:t>Design dei dati</w:t>
@@ -6952,9 +7191,9 @@
       <w:r>
         <w:t xml:space="preserve"> e database</w:t>
       </w:r>
-      <w:bookmarkEnd w:id="33"/>
       <w:bookmarkEnd w:id="34"/>
       <w:bookmarkEnd w:id="35"/>
+      <w:bookmarkEnd w:id="36"/>
     </w:p>
     <w:p>
       <w:pPr>
@@ -7239,16 +7478,16 @@
       <w:pPr>
         <w:pStyle w:val="Titolo2"/>
       </w:pPr>
-      <w:bookmarkStart w:id="36" w:name="_Toc429059811"/>
-      <w:bookmarkStart w:id="37" w:name="_Toc20396877"/>
-      <w:bookmarkStart w:id="38" w:name="_Toc20396910"/>
+      <w:bookmarkStart w:id="37" w:name="_Toc429059811"/>
+      <w:bookmarkStart w:id="38" w:name="_Toc20396877"/>
+      <w:bookmarkStart w:id="39" w:name="_Toc20493360"/>
       <w:r>
         <w:lastRenderedPageBreak/>
         <w:t>Design delle interfacce</w:t>
       </w:r>
-      <w:bookmarkEnd w:id="36"/>
       <w:bookmarkEnd w:id="37"/>
       <w:bookmarkEnd w:id="38"/>
+      <w:bookmarkEnd w:id="39"/>
     </w:p>
     <w:p>
       <w:pPr>
@@ -7279,13 +7518,13 @@
       <w:pPr>
         <w:pStyle w:val="Titolo3"/>
       </w:pPr>
-      <w:bookmarkStart w:id="39" w:name="_Toc20396878"/>
-      <w:bookmarkStart w:id="40" w:name="_Toc20396911"/>
+      <w:bookmarkStart w:id="40" w:name="_Toc20396878"/>
+      <w:bookmarkStart w:id="41" w:name="_Toc20493361"/>
       <w:r>
         <w:t>Schermata principale</w:t>
       </w:r>
-      <w:bookmarkEnd w:id="39"/>
       <w:bookmarkEnd w:id="40"/>
+      <w:bookmarkEnd w:id="41"/>
     </w:p>
     <w:p>
       <w:pPr>
@@ -7604,14 +7843,14 @@
       <w:pPr>
         <w:pStyle w:val="Titolo3"/>
       </w:pPr>
-      <w:bookmarkStart w:id="41" w:name="_Toc20396879"/>
-      <w:bookmarkStart w:id="42" w:name="_Toc20396912"/>
+      <w:bookmarkStart w:id="42" w:name="_Toc20396879"/>
+      <w:bookmarkStart w:id="43" w:name="_Toc20493362"/>
       <w:r>
         <w:lastRenderedPageBreak/>
         <w:t>Impostazioni di base</w:t>
       </w:r>
-      <w:bookmarkEnd w:id="41"/>
       <w:bookmarkEnd w:id="42"/>
+      <w:bookmarkEnd w:id="43"/>
     </w:p>
     <w:p>
       <w:pPr>
@@ -7903,14 +8142,14 @@
       <w:pPr>
         <w:pStyle w:val="Titolo3"/>
       </w:pPr>
-      <w:bookmarkStart w:id="43" w:name="_Toc20396880"/>
-      <w:bookmarkStart w:id="44" w:name="_Toc20396913"/>
+      <w:bookmarkStart w:id="44" w:name="_Toc20396880"/>
+      <w:bookmarkStart w:id="45" w:name="_Toc20493363"/>
       <w:r>
         <w:lastRenderedPageBreak/>
         <w:t>Esercizi</w:t>
       </w:r>
-      <w:bookmarkEnd w:id="43"/>
       <w:bookmarkEnd w:id="44"/>
+      <w:bookmarkEnd w:id="45"/>
     </w:p>
     <w:p>
       <w:pPr>
@@ -8069,14 +8308,14 @@
       <w:pPr>
         <w:pStyle w:val="Titolo3"/>
       </w:pPr>
-      <w:bookmarkStart w:id="45" w:name="_Toc20396881"/>
-      <w:bookmarkStart w:id="46" w:name="_Toc20396914"/>
+      <w:bookmarkStart w:id="46" w:name="_Toc20396881"/>
+      <w:bookmarkStart w:id="47" w:name="_Toc20493364"/>
       <w:r>
         <w:lastRenderedPageBreak/>
         <w:t>Creazione prova</w:t>
       </w:r>
-      <w:bookmarkEnd w:id="45"/>
       <w:bookmarkEnd w:id="46"/>
+      <w:bookmarkEnd w:id="47"/>
     </w:p>
     <w:p>
       <w:pPr>
@@ -8295,16 +8534,16 @@
       <w:pPr>
         <w:pStyle w:val="Titolo2"/>
       </w:pPr>
-      <w:bookmarkStart w:id="47" w:name="_Toc429059812"/>
-      <w:bookmarkStart w:id="48" w:name="_Toc20396882"/>
-      <w:bookmarkStart w:id="49" w:name="_Toc20396915"/>
+      <w:bookmarkStart w:id="48" w:name="_Toc429059812"/>
+      <w:bookmarkStart w:id="49" w:name="_Toc20396882"/>
+      <w:bookmarkStart w:id="50" w:name="_Toc20493365"/>
       <w:r>
         <w:lastRenderedPageBreak/>
         <w:t>Design procedurale</w:t>
       </w:r>
-      <w:bookmarkEnd w:id="47"/>
       <w:bookmarkEnd w:id="48"/>
       <w:bookmarkEnd w:id="49"/>
+      <w:bookmarkEnd w:id="50"/>
     </w:p>
     <w:p>
       <w:pPr>
@@ -8421,9 +8660,9 @@
           <w:bottom w:val="single" w:sz="4" w:space="1" w:color="auto"/>
         </w:pBdr>
       </w:pPr>
-      <w:bookmarkStart w:id="50" w:name="_Toc461179222"/>
-      <w:bookmarkStart w:id="51" w:name="_Toc20396883"/>
-      <w:bookmarkStart w:id="52" w:name="_Toc20396916"/>
+      <w:bookmarkStart w:id="51" w:name="_Toc461179222"/>
+      <w:bookmarkStart w:id="52" w:name="_Toc20396883"/>
+      <w:bookmarkStart w:id="53" w:name="_Toc20493366"/>
       <w:r>
         <w:rPr>
           <w:noProof/>
@@ -8489,9 +8728,9 @@
       <w:r>
         <w:t>Implementazione</w:t>
       </w:r>
-      <w:bookmarkEnd w:id="50"/>
       <w:bookmarkEnd w:id="51"/>
       <w:bookmarkEnd w:id="52"/>
+      <w:bookmarkEnd w:id="53"/>
     </w:p>
     <w:p>
       <w:r>
@@ -8502,9 +8741,11 @@
       <w:pPr>
         <w:pStyle w:val="Titolo2"/>
       </w:pPr>
+      <w:bookmarkStart w:id="54" w:name="_Toc20493367"/>
       <w:r>
         <w:t>Creazione progetto</w:t>
       </w:r>
+      <w:bookmarkEnd w:id="54"/>
     </w:p>
     <w:p>
       <w:pPr>
@@ -8845,12 +9086,84 @@
     </w:p>
     <w:p>
       <w:pPr>
-        <w:rPr>
-          <w:lang w:val="it-IT"/>
-        </w:rPr>
-      </w:pPr>
-      <w:bookmarkStart w:id="53" w:name="_GoBack"/>
-      <w:bookmarkEnd w:id="53"/>
+        <w:pStyle w:val="Titolo2"/>
+      </w:pPr>
+      <w:bookmarkStart w:id="55" w:name="_Toc20493368"/>
+      <w:r>
+        <w:lastRenderedPageBreak/>
+        <w:t>Libreria di Classi</w:t>
+      </w:r>
+      <w:bookmarkEnd w:id="55"/>
+    </w:p>
+    <w:p>
+      <w:pPr>
+        <w:rPr>
+          <w:lang w:val="it-IT"/>
+        </w:rPr>
+      </w:pPr>
+      <w:r>
+        <w:rPr>
+          <w:lang w:val="it-IT"/>
+        </w:rPr>
+        <w:t xml:space="preserve">La Libreria di Classi (.NET Core) è uno dei progetti della soluzione Visual Studio e contiene tutto ciò che ha a che fare con la gestione dei dati e </w:t>
+      </w:r>
+      <w:r>
+        <w:rPr>
+          <w:lang w:val="it-IT"/>
+        </w:rPr>
+        <w:t>la definizione del</w:t>
+      </w:r>
+      <w:r>
+        <w:rPr>
+          <w:lang w:val="it-IT"/>
+        </w:rPr>
+        <w:t xml:space="preserve"> database.</w:t>
+      </w:r>
+    </w:p>
+    <w:p>
+      <w:pPr>
+        <w:pStyle w:val="Titolo3"/>
+      </w:pPr>
+      <w:bookmarkStart w:id="56" w:name="_Toc20493369"/>
+      <w:proofErr w:type="spellStart"/>
+      <w:r>
+        <w:t>Models</w:t>
+      </w:r>
+      <w:bookmarkEnd w:id="56"/>
+      <w:proofErr w:type="spellEnd"/>
+    </w:p>
+    <w:p>
+      <w:pPr>
+        <w:rPr>
+          <w:lang w:val="it-IT"/>
+        </w:rPr>
+      </w:pPr>
+      <w:r>
+        <w:rPr>
+          <w:lang w:val="it-IT"/>
+        </w:rPr>
+        <w:t xml:space="preserve">La cartella </w:t>
+      </w:r>
+      <w:proofErr w:type="spellStart"/>
+      <w:r>
+        <w:rPr>
+          <w:lang w:val="it-IT"/>
+        </w:rPr>
+        <w:t>Models</w:t>
+      </w:r>
+      <w:proofErr w:type="spellEnd"/>
+      <w:r>
+        <w:rPr>
+          <w:lang w:val="it-IT"/>
+        </w:rPr>
+        <w:t xml:space="preserve"> contiene le entità di base del sistema, quindi </w:t>
+      </w:r>
+      <w:r>
+        <w:rPr>
+          <w:lang w:val="it-IT"/>
+        </w:rPr>
+        <w:t>classi, moduli, tematiche, anni, esercizi, prove e esercizi delle prove.</w:t>
+      </w:r>
     </w:p>
     <w:p>
       <w:pPr>
@@ -8879,33 +9192,33 @@
           <w:lang w:val="it-IT"/>
         </w:rPr>
       </w:pPr>
-      <w:bookmarkStart w:id="54" w:name="_Toc461179223"/>
-      <w:bookmarkStart w:id="55" w:name="_Toc20396884"/>
-      <w:bookmarkStart w:id="56" w:name="_Toc20396917"/>
+      <w:bookmarkStart w:id="57" w:name="_Toc461179223"/>
+      <w:bookmarkStart w:id="58" w:name="_Toc20396884"/>
+      <w:bookmarkStart w:id="59" w:name="_Toc20493370"/>
       <w:r>
         <w:rPr>
           <w:lang w:val="it-IT"/>
         </w:rPr>
         <w:lastRenderedPageBreak/>
         <w:t>Test</w:t>
-      </w:r>
-      <w:bookmarkEnd w:id="54"/>
-      <w:bookmarkEnd w:id="55"/>
-      <w:bookmarkEnd w:id="56"/>
-    </w:p>
-    <w:p>
-      <w:pPr>
-        <w:pStyle w:val="Titolo2"/>
-      </w:pPr>
-      <w:bookmarkStart w:id="57" w:name="_Toc461179224"/>
-      <w:bookmarkStart w:id="58" w:name="_Toc20396885"/>
-      <w:bookmarkStart w:id="59" w:name="_Toc20396918"/>
-      <w:r>
-        <w:t>Protocollo di test</w:t>
       </w:r>
       <w:bookmarkEnd w:id="57"/>
       <w:bookmarkEnd w:id="58"/>
       <w:bookmarkEnd w:id="59"/>
+    </w:p>
+    <w:p>
+      <w:pPr>
+        <w:pStyle w:val="Titolo2"/>
+      </w:pPr>
+      <w:bookmarkStart w:id="60" w:name="_Toc461179224"/>
+      <w:bookmarkStart w:id="61" w:name="_Toc20396885"/>
+      <w:bookmarkStart w:id="62" w:name="_Toc20493371"/>
+      <w:r>
+        <w:t>Protocollo di test</w:t>
+      </w:r>
+      <w:bookmarkEnd w:id="60"/>
+      <w:bookmarkEnd w:id="61"/>
+      <w:bookmarkEnd w:id="62"/>
     </w:p>
     <w:p>
       <w:pPr>
@@ -9939,41 +10252,11 @@
       <w:pPr>
         <w:pStyle w:val="Titolo2"/>
       </w:pPr>
-      <w:bookmarkStart w:id="60" w:name="_Toc461179225"/>
-      <w:bookmarkStart w:id="61" w:name="_Toc20396886"/>
-      <w:bookmarkStart w:id="62" w:name="_Toc20396919"/>
+      <w:bookmarkStart w:id="63" w:name="_Toc461179225"/>
+      <w:bookmarkStart w:id="64" w:name="_Toc20396886"/>
+      <w:bookmarkStart w:id="65" w:name="_Toc20493372"/>
       <w:r>
         <w:t>Risultati test</w:t>
-      </w:r>
-      <w:bookmarkEnd w:id="60"/>
-      <w:bookmarkEnd w:id="61"/>
-      <w:bookmarkEnd w:id="62"/>
-    </w:p>
-    <w:p>
-      <w:pPr>
-        <w:rPr>
-          <w:lang w:val="it-IT"/>
-        </w:rPr>
-      </w:pPr>
-      <w:r>
-        <w:rPr>
-          <w:lang w:val="it-IT"/>
-        </w:rPr>
-        <w:t>Tabella riassuntiva in cui si inseriscono i test riusciti e non del prodotto finale. Se un test non riesce e viene corretto l’errore, questo dovrà risultare nel documento finale come riuscito (la procedura della correzione apparirà nel diario), altrimenti dovrà essere descritto l’errore con eventuali ipotesi di correzione.</w:t>
-      </w:r>
-    </w:p>
-    <w:p>
-      <w:pPr>
-        <w:pStyle w:val="Titolo2"/>
-      </w:pPr>
-      <w:bookmarkStart w:id="63" w:name="_Toc461179226"/>
-      <w:bookmarkStart w:id="64" w:name="_Toc20396887"/>
-      <w:bookmarkStart w:id="65" w:name="_Toc20396920"/>
-      <w:r>
-        <w:t>Mancanze</w:t>
-      </w:r>
-      <w:r>
-        <w:t>/limitazioni conosciute</w:t>
       </w:r>
       <w:bookmarkEnd w:id="63"/>
       <w:bookmarkEnd w:id="64"/>
@@ -9989,45 +10272,21 @@
         <w:rPr>
           <w:lang w:val="it-IT"/>
         </w:rPr>
-        <w:t>Descrizione con motivazione di eventuali elementi mancanti o non completamente implementati, al di fuori dei test case. Non devono essere riportati gli errori e i problemi riscontrati e poi risolti durante il progetto.</w:t>
-      </w:r>
-    </w:p>
-    <w:p>
-      <w:pPr>
-        <w:rPr>
-          <w:lang w:val="it-IT"/>
-        </w:rPr>
-      </w:pPr>
-    </w:p>
-    <w:p>
-      <w:pPr>
-        <w:rPr>
-          <w:lang w:val="it-IT"/>
-        </w:rPr>
-      </w:pPr>
-      <w:r>
-        <w:rPr>
-          <w:lang w:val="it-IT"/>
-        </w:rPr>
-        <w:br w:type="page"/>
-      </w:r>
-    </w:p>
-    <w:p>
-      <w:pPr>
-        <w:pStyle w:val="Titolo1"/>
-        <w:rPr>
-          <w:lang w:val="it-IT"/>
-        </w:rPr>
-      </w:pPr>
-      <w:bookmarkStart w:id="66" w:name="_Toc461179227"/>
-      <w:bookmarkStart w:id="67" w:name="_Toc20396888"/>
-      <w:bookmarkStart w:id="68" w:name="_Toc20396921"/>
-      <w:r>
-        <w:rPr>
-          <w:lang w:val="it-IT"/>
-        </w:rPr>
-        <w:lastRenderedPageBreak/>
-        <w:t>Consuntivo</w:t>
+        <w:t>Tabella riassuntiva in cui si inseriscono i test riusciti e non del prodotto finale. Se un test non riesce e viene corretto l’errore, questo dovrà risultare nel documento finale come riuscito (la procedura della correzione apparirà nel diario), altrimenti dovrà essere descritto l’errore con eventuali ipotesi di correzione.</w:t>
+      </w:r>
+    </w:p>
+    <w:p>
+      <w:pPr>
+        <w:pStyle w:val="Titolo2"/>
+      </w:pPr>
+      <w:bookmarkStart w:id="66" w:name="_Toc461179226"/>
+      <w:bookmarkStart w:id="67" w:name="_Toc20396887"/>
+      <w:bookmarkStart w:id="68" w:name="_Toc20493373"/>
+      <w:r>
+        <w:t>Mancanze</w:t>
+      </w:r>
+      <w:r>
+        <w:t>/limitazioni conosciute</w:t>
       </w:r>
       <w:bookmarkEnd w:id="66"/>
       <w:bookmarkEnd w:id="67"/>
@@ -10043,35 +10302,7 @@
         <w:rPr>
           <w:lang w:val="it-IT"/>
         </w:rPr>
-        <w:t>Consuntivo del tempo di lavoro effettivo e considerazioni riguardo le differenze rispetto alla pianificazione (</w:t>
-      </w:r>
-      <w:proofErr w:type="spellStart"/>
-      <w:r>
-        <w:rPr>
-          <w:lang w:val="it-IT"/>
-        </w:rPr>
-        <w:t>cap</w:t>
-      </w:r>
-      <w:proofErr w:type="spellEnd"/>
-      <w:r>
-        <w:rPr>
-          <w:lang w:val="it-IT"/>
-        </w:rPr>
-        <w:t xml:space="preserve"> 1.7) (ad esempio </w:t>
-      </w:r>
-      <w:proofErr w:type="spellStart"/>
-      <w:r>
-        <w:rPr>
-          <w:lang w:val="it-IT"/>
-        </w:rPr>
-        <w:t>Gannt</w:t>
-      </w:r>
-      <w:proofErr w:type="spellEnd"/>
-      <w:r>
-        <w:rPr>
-          <w:lang w:val="it-IT"/>
-        </w:rPr>
-        <w:t xml:space="preserve"> consuntivo).</w:t>
+        <w:t>Descrizione con motivazione di eventuali elementi mancanti o non completamente implementati, al di fuori dei test case. Non devono essere riportati gli errori e i problemi riscontrati e poi risolti durante il progetto.</w:t>
       </w:r>
     </w:p>
     <w:p>
@@ -10101,15 +10332,15 @@
           <w:lang w:val="it-IT"/>
         </w:rPr>
       </w:pPr>
-      <w:bookmarkStart w:id="69" w:name="_Toc461179228"/>
-      <w:bookmarkStart w:id="70" w:name="_Toc20396889"/>
-      <w:bookmarkStart w:id="71" w:name="_Toc20396922"/>
+      <w:bookmarkStart w:id="69" w:name="_Toc461179227"/>
+      <w:bookmarkStart w:id="70" w:name="_Toc20396888"/>
+      <w:bookmarkStart w:id="71" w:name="_Toc20493374"/>
       <w:r>
         <w:rPr>
           <w:lang w:val="it-IT"/>
         </w:rPr>
         <w:lastRenderedPageBreak/>
-        <w:t>Conclusioni</w:t>
+        <w:t>Consuntivo</w:t>
       </w:r>
       <w:bookmarkEnd w:id="69"/>
       <w:bookmarkEnd w:id="70"/>
@@ -10125,92 +10356,73 @@
         <w:rPr>
           <w:lang w:val="it-IT"/>
         </w:rPr>
-        <w:t>Quali sono le implicazioni della mia soluzione? Che impatto avrà?</w:t>
-      </w:r>
-      <w:r>
-        <w:rPr>
-          <w:lang w:val="it-IT"/>
-        </w:rPr>
-        <w:t xml:space="preserve"> Cambierà il mondo? È un successo importante? È </w:t>
-      </w:r>
-      <w:r>
-        <w:rPr>
-          <w:lang w:val="it-IT"/>
-        </w:rPr>
-        <w:t>solo un</w:t>
-      </w:r>
-      <w:r>
-        <w:rPr>
-          <w:lang w:val="it-IT"/>
-        </w:rPr>
-        <w:t>’</w:t>
-      </w:r>
-      <w:r>
-        <w:rPr>
-          <w:lang w:val="it-IT"/>
-        </w:rPr>
-        <w:t>aggiunta</w:t>
-      </w:r>
-      <w:r>
-        <w:rPr>
-          <w:lang w:val="it-IT"/>
-        </w:rPr>
-        <w:t xml:space="preserve"> marginale o</w:t>
-      </w:r>
-      <w:r>
-        <w:rPr>
-          <w:lang w:val="it-IT"/>
-        </w:rPr>
-        <w:t xml:space="preserve"> è semplicemente servita per scoprire che questo percorso è</w:t>
-      </w:r>
-      <w:r>
-        <w:rPr>
-          <w:lang w:val="it-IT"/>
-        </w:rPr>
-        <w:t xml:space="preserve"> stato</w:t>
-      </w:r>
-      <w:r>
-        <w:rPr>
-          <w:lang w:val="it-IT"/>
-        </w:rPr>
-        <w:t xml:space="preserve"> una perdita di tempo? I ris</w:t>
-      </w:r>
-      <w:r>
-        <w:rPr>
-          <w:lang w:val="it-IT"/>
-        </w:rPr>
-        <w:t xml:space="preserve">ultati ottenuti sono generali, </w:t>
-      </w:r>
-      <w:r>
-        <w:rPr>
-          <w:lang w:val="it-IT"/>
-        </w:rPr>
-        <w:t>facilmente generalizzabili o sono specifici di un caso particolare?</w:t>
-      </w:r>
-      <w:r>
-        <w:rPr>
-          <w:lang w:val="it-IT"/>
-        </w:rPr>
-        <w:t xml:space="preserve"> </w:t>
+        <w:t>Consuntivo del tempo di lavoro effettivo e considerazioni riguardo le differenze rispetto alla pianificazione (</w:t>
       </w:r>
       <w:proofErr w:type="spellStart"/>
       <w:r>
         <w:rPr>
           <w:lang w:val="it-IT"/>
         </w:rPr>
-        <w:t>ecc</w:t>
+        <w:t>cap</w:t>
       </w:r>
       <w:proofErr w:type="spellEnd"/>
-    </w:p>
-    <w:p>
-      <w:pPr>
-        <w:pStyle w:val="Titolo2"/>
-      </w:pPr>
-      <w:bookmarkStart w:id="72" w:name="_Toc461179229"/>
-      <w:bookmarkStart w:id="73" w:name="_Toc20396890"/>
-      <w:bookmarkStart w:id="74" w:name="_Toc20396923"/>
-      <w:r>
-        <w:t>Sviluppi futuri</w:t>
+      <w:r>
+        <w:rPr>
+          <w:lang w:val="it-IT"/>
+        </w:rPr>
+        <w:t xml:space="preserve"> 1.7) (ad esempio </w:t>
+      </w:r>
+      <w:proofErr w:type="spellStart"/>
+      <w:r>
+        <w:rPr>
+          <w:lang w:val="it-IT"/>
+        </w:rPr>
+        <w:t>Gannt</w:t>
+      </w:r>
+      <w:proofErr w:type="spellEnd"/>
+      <w:r>
+        <w:rPr>
+          <w:lang w:val="it-IT"/>
+        </w:rPr>
+        <w:t xml:space="preserve"> consuntivo).</w:t>
+      </w:r>
+    </w:p>
+    <w:p>
+      <w:pPr>
+        <w:rPr>
+          <w:lang w:val="it-IT"/>
+        </w:rPr>
+      </w:pPr>
+    </w:p>
+    <w:p>
+      <w:pPr>
+        <w:rPr>
+          <w:lang w:val="it-IT"/>
+        </w:rPr>
+      </w:pPr>
+      <w:r>
+        <w:rPr>
+          <w:lang w:val="it-IT"/>
+        </w:rPr>
+        <w:br w:type="page"/>
+      </w:r>
+    </w:p>
+    <w:p>
+      <w:pPr>
+        <w:pStyle w:val="Titolo1"/>
+        <w:rPr>
+          <w:lang w:val="it-IT"/>
+        </w:rPr>
+      </w:pPr>
+      <w:bookmarkStart w:id="72" w:name="_Toc461179228"/>
+      <w:bookmarkStart w:id="73" w:name="_Toc20396889"/>
+      <w:bookmarkStart w:id="74" w:name="_Toc20493375"/>
+      <w:r>
+        <w:rPr>
+          <w:lang w:val="it-IT"/>
+        </w:rPr>
+        <w:lastRenderedPageBreak/>
+        <w:t>Conclusioni</w:t>
       </w:r>
       <w:bookmarkEnd w:id="72"/>
       <w:bookmarkEnd w:id="73"/>
@@ -10226,18 +10438,92 @@
         <w:rPr>
           <w:lang w:val="it-IT"/>
         </w:rPr>
-        <w:t>Migliorie o estensioni che possono essere sviluppate sul prodotto.</w:t>
-      </w:r>
+        <w:t>Quali sono le implicazioni della mia soluzione? Che impatto avrà?</w:t>
+      </w:r>
+      <w:r>
+        <w:rPr>
+          <w:lang w:val="it-IT"/>
+        </w:rPr>
+        <w:t xml:space="preserve"> Cambierà il mondo? È un successo importante? È </w:t>
+      </w:r>
+      <w:r>
+        <w:rPr>
+          <w:lang w:val="it-IT"/>
+        </w:rPr>
+        <w:t>solo un</w:t>
+      </w:r>
+      <w:r>
+        <w:rPr>
+          <w:lang w:val="it-IT"/>
+        </w:rPr>
+        <w:t>’</w:t>
+      </w:r>
+      <w:r>
+        <w:rPr>
+          <w:lang w:val="it-IT"/>
+        </w:rPr>
+        <w:t>aggiunta</w:t>
+      </w:r>
+      <w:r>
+        <w:rPr>
+          <w:lang w:val="it-IT"/>
+        </w:rPr>
+        <w:t xml:space="preserve"> marginale o</w:t>
+      </w:r>
+      <w:r>
+        <w:rPr>
+          <w:lang w:val="it-IT"/>
+        </w:rPr>
+        <w:t xml:space="preserve"> è semplicemente servita per scoprire che questo percorso è</w:t>
+      </w:r>
+      <w:r>
+        <w:rPr>
+          <w:lang w:val="it-IT"/>
+        </w:rPr>
+        <w:t xml:space="preserve"> stato</w:t>
+      </w:r>
+      <w:r>
+        <w:rPr>
+          <w:lang w:val="it-IT"/>
+        </w:rPr>
+        <w:t xml:space="preserve"> una perdita di tempo? I ris</w:t>
+      </w:r>
+      <w:r>
+        <w:rPr>
+          <w:lang w:val="it-IT"/>
+        </w:rPr>
+        <w:t xml:space="preserve">ultati ottenuti sono generali, </w:t>
+      </w:r>
+      <w:r>
+        <w:rPr>
+          <w:lang w:val="it-IT"/>
+        </w:rPr>
+        <w:t>facilmente generalizzabili o sono specifici di un caso particolare?</w:t>
+      </w:r>
+      <w:r>
+        <w:rPr>
+          <w:lang w:val="it-IT"/>
+        </w:rPr>
+        <w:t xml:space="preserve"> </w:t>
+      </w:r>
+      <w:proofErr w:type="spellStart"/>
+      <w:r>
+        <w:rPr>
+          <w:lang w:val="it-IT"/>
+        </w:rPr>
+        <w:t>ecc</w:t>
+      </w:r>
+      <w:proofErr w:type="spellEnd"/>
     </w:p>
     <w:p>
       <w:pPr>
         <w:pStyle w:val="Titolo2"/>
       </w:pPr>
-      <w:bookmarkStart w:id="75" w:name="_Toc461179230"/>
-      <w:bookmarkStart w:id="76" w:name="_Toc20396891"/>
-      <w:bookmarkStart w:id="77" w:name="_Toc20396924"/>
-      <w:r>
-        <w:t>Considerazioni personali</w:t>
+      <w:bookmarkStart w:id="75" w:name="_Toc461179229"/>
+      <w:bookmarkStart w:id="76" w:name="_Toc20396890"/>
+      <w:bookmarkStart w:id="77" w:name="_Toc20493376"/>
+      <w:r>
+        <w:t>Sviluppi futuri</w:t>
       </w:r>
       <w:bookmarkEnd w:id="75"/>
       <w:bookmarkEnd w:id="76"/>
@@ -10253,32 +10539,18 @@
         <w:rPr>
           <w:lang w:val="it-IT"/>
         </w:rPr>
-        <w:t xml:space="preserve">Cosa ho imparato in questo progetto? </w:t>
-      </w:r>
-      <w:proofErr w:type="spellStart"/>
-      <w:r>
-        <w:rPr>
-          <w:lang w:val="it-IT"/>
-        </w:rPr>
-        <w:t>ecc</w:t>
-      </w:r>
-      <w:proofErr w:type="spellEnd"/>
-    </w:p>
-    <w:p>
-      <w:pPr>
-        <w:pStyle w:val="Titolo1"/>
-        <w:rPr>
-          <w:lang w:val="it-IT"/>
-        </w:rPr>
-      </w:pPr>
-      <w:bookmarkStart w:id="78" w:name="_Toc461179231"/>
-      <w:bookmarkStart w:id="79" w:name="_Toc20396892"/>
-      <w:bookmarkStart w:id="80" w:name="_Toc20396925"/>
-      <w:r>
-        <w:rPr>
-          <w:lang w:val="it-IT"/>
-        </w:rPr>
-        <w:t>Bibliografia</w:t>
+        <w:t>Migliorie o estensioni che possono essere sviluppate sul prodotto.</w:t>
+      </w:r>
+    </w:p>
+    <w:p>
+      <w:pPr>
+        <w:pStyle w:val="Titolo2"/>
+      </w:pPr>
+      <w:bookmarkStart w:id="78" w:name="_Toc461179230"/>
+      <w:bookmarkStart w:id="79" w:name="_Toc20396891"/>
+      <w:bookmarkStart w:id="80" w:name="_Toc20493377"/>
+      <w:r>
+        <w:t>Considerazioni personali</w:t>
       </w:r>
       <w:bookmarkEnd w:id="78"/>
       <w:bookmarkEnd w:id="79"/>
@@ -10286,18 +10558,59 @@
     </w:p>
     <w:p>
       <w:pPr>
-        <w:pStyle w:val="Titolo2"/>
-      </w:pPr>
-      <w:bookmarkStart w:id="81" w:name="_Toc461179234"/>
-      <w:bookmarkStart w:id="82" w:name="_Toc20396893"/>
-      <w:bookmarkStart w:id="83" w:name="_Toc20396926"/>
+        <w:rPr>
+          <w:lang w:val="it-IT"/>
+        </w:rPr>
+      </w:pPr>
+      <w:r>
+        <w:rPr>
+          <w:lang w:val="it-IT"/>
+        </w:rPr>
+        <w:t xml:space="preserve">Cosa ho imparato in questo progetto? </w:t>
+      </w:r>
       <w:proofErr w:type="spellStart"/>
       <w:r>
-        <w:t>Sitografia</w:t>
+        <w:rPr>
+          <w:lang w:val="it-IT"/>
+        </w:rPr>
+        <w:t>ecc</w:t>
+      </w:r>
+      <w:proofErr w:type="spellEnd"/>
+    </w:p>
+    <w:p>
+      <w:pPr>
+        <w:pStyle w:val="Titolo1"/>
+        <w:rPr>
+          <w:lang w:val="it-IT"/>
+        </w:rPr>
+      </w:pPr>
+      <w:bookmarkStart w:id="81" w:name="_Toc461179231"/>
+      <w:bookmarkStart w:id="82" w:name="_Toc20396892"/>
+      <w:bookmarkStart w:id="83" w:name="_Toc20493378"/>
+      <w:r>
+        <w:rPr>
+          <w:lang w:val="it-IT"/>
+        </w:rPr>
+        <w:t>Bibliografia</w:t>
       </w:r>
       <w:bookmarkEnd w:id="81"/>
       <w:bookmarkEnd w:id="82"/>
       <w:bookmarkEnd w:id="83"/>
+    </w:p>
+    <w:p>
+      <w:pPr>
+        <w:pStyle w:val="Titolo2"/>
+      </w:pPr>
+      <w:bookmarkStart w:id="84" w:name="_Toc461179234"/>
+      <w:bookmarkStart w:id="85" w:name="_Toc20396893"/>
+      <w:bookmarkStart w:id="86" w:name="_Toc20493379"/>
+      <w:proofErr w:type="spellStart"/>
+      <w:r>
+        <w:t>Sitografia</w:t>
+      </w:r>
+      <w:bookmarkEnd w:id="84"/>
+      <w:bookmarkEnd w:id="85"/>
+      <w:bookmarkEnd w:id="86"/>
       <w:proofErr w:type="spellEnd"/>
     </w:p>
     <w:p>
@@ -10373,18 +10686,18 @@
           <w:lang w:val="it-IT"/>
         </w:rPr>
       </w:pPr>
-      <w:bookmarkStart w:id="84" w:name="_Toc461179235"/>
-      <w:bookmarkStart w:id="85" w:name="_Toc20396894"/>
-      <w:bookmarkStart w:id="86" w:name="_Toc20396927"/>
+      <w:bookmarkStart w:id="87" w:name="_Toc461179235"/>
+      <w:bookmarkStart w:id="88" w:name="_Toc20396894"/>
+      <w:bookmarkStart w:id="89" w:name="_Toc20493380"/>
       <w:r>
         <w:rPr>
           <w:lang w:val="it-IT"/>
         </w:rPr>
         <w:t>Allegati</w:t>
       </w:r>
-      <w:bookmarkEnd w:id="84"/>
-      <w:bookmarkEnd w:id="85"/>
-      <w:bookmarkEnd w:id="86"/>
+      <w:bookmarkEnd w:id="87"/>
+      <w:bookmarkEnd w:id="88"/>
+      <w:bookmarkEnd w:id="89"/>
     </w:p>
     <w:p>
       <w:pPr>
@@ -11148,7 +11461,7 @@
               <w:noProof/>
               <w:snapToGrid w:val="0"/>
             </w:rPr>
-            <w:t>18</w:t>
+            <w:t>21</w:t>
           </w:r>
           <w:r>
             <w:rPr>
@@ -15755,7 +16068,6 @@
     <w:rsidRoot w:val="00F36E03"/>
     <w:rsid w:val="00104E3A"/>
     <w:rsid w:val="0036628C"/>
-    <w:rsid w:val="003B6FE6"/>
     <w:rsid w:val="004A043F"/>
     <w:rsid w:val="00522EDF"/>
     <w:rsid w:val="00644790"/>
@@ -15763,6 +16075,7 @@
     <w:rsid w:val="00CD013D"/>
     <w:rsid w:val="00D63F00"/>
     <w:rsid w:val="00D6444F"/>
+    <w:rsid w:val="00E5783C"/>
     <w:rsid w:val="00E67AA7"/>
     <w:rsid w:val="00F13985"/>
     <w:rsid w:val="00F36E03"/>
@@ -16528,7 +16841,7 @@
 </file>
 
 <file path=customXml/itemProps1.xml><?xml version="1.0" encoding="utf-8"?>
-<ds:datastoreItem xmlns:ds="http://schemas.openxmlformats.org/officeDocument/2006/customXml" ds:itemID="{E9A673CC-4EE2-41D0-B0DB-1C405CE515DC}">
+<ds:datastoreItem xmlns:ds="http://schemas.openxmlformats.org/officeDocument/2006/customXml" ds:itemID="{AC02E9A4-A773-403C-B22F-833C7DA6A4DF}">
   <ds:schemaRefs>
     <ds:schemaRef ds:uri="http://schemas.openxmlformats.org/officeDocument/2006/bibliography"/>
   </ds:schemaRefs>

</xml_diff>

<commit_message>
doc - concluso 3.2.1 Models
</commit_message>
<xml_diff>
--- a/Documentazione/Documentazione_GestioneEsercizi.docx
+++ b/Documentazione/Documentazione_GestioneEsercizi.docx
@@ -10769,19 +10769,11 @@
           <w:lang w:val="it-IT"/>
         </w:rPr>
       </w:pPr>
-      <w:r>
-        <w:rPr>
-          <w:lang w:val="it-IT"/>
-        </w:rPr>
-        <w:br w:type="page"/>
-      </w:r>
     </w:p>
     <w:p>
       <w:pPr>
         <w:pStyle w:val="Titolo4"/>
       </w:pPr>
-      <w:bookmarkStart w:id="56" w:name="_GoBack"/>
-      <w:bookmarkEnd w:id="56"/>
       <w:r>
         <w:lastRenderedPageBreak/>
         <w:t>Anno</w:t>
@@ -13146,6 +13138,7 @@
         <w:t>}</w:t>
       </w:r>
     </w:p>
+    <w:p/>
     <w:p>
       <w:r>
         <w:br w:type="page"/>
@@ -13153,11 +13146,29 @@
     </w:p>
     <w:p>
       <w:pPr>
+        <w:pStyle w:val="Titolo3"/>
+      </w:pPr>
+      <w:r>
+        <w:lastRenderedPageBreak/>
+        <w:t>Services</w:t>
+      </w:r>
+    </w:p>
+    <w:p>
+      <w:pPr>
+        <w:rPr>
+          <w:lang w:val="it-IT"/>
+        </w:rPr>
+      </w:pPr>
+      <w:bookmarkStart w:id="56" w:name="_GoBack"/>
+      <w:bookmarkEnd w:id="56"/>
+    </w:p>
+    <w:p/>
+    <w:p>
+      <w:pPr>
         <w:pStyle w:val="Titolo2"/>
       </w:pPr>
       <w:proofErr w:type="spellStart"/>
       <w:r>
-        <w:lastRenderedPageBreak/>
         <w:t>App</w:t>
       </w:r>
       <w:proofErr w:type="spellEnd"/>
@@ -15464,7 +15475,7 @@
               <w:noProof/>
               <w:snapToGrid w:val="0"/>
             </w:rPr>
-            <w:t>19</w:t>
+            <w:t>22</w:t>
           </w:r>
           <w:r>
             <w:rPr>
@@ -20852,7 +20863,7 @@
 </file>
 
 <file path=customXml/itemProps1.xml><?xml version="1.0" encoding="utf-8"?>
-<ds:datastoreItem xmlns:ds="http://schemas.openxmlformats.org/officeDocument/2006/customXml" ds:itemID="{468A2A7F-1947-46D1-B3EA-F7E3630E8593}">
+<ds:datastoreItem xmlns:ds="http://schemas.openxmlformats.org/officeDocument/2006/customXml" ds:itemID="{AA697794-123B-44D3-9FC9-D64FE215EB35}">
   <ds:schemaRefs>
     <ds:schemaRef ds:uri="http://schemas.openxmlformats.org/officeDocument/2006/bibliography"/>
   </ds:schemaRefs>

</xml_diff>

<commit_message>
doc - concluso DA
</commit_message>
<xml_diff>
--- a/Documentazione/Documentazione_GestioneEsercizi.docx
+++ b/Documentazione/Documentazione_GestioneEsercizi.docx
@@ -25,7 +25,6 @@
         <w:dataBinding w:prefixMappings="xmlns:ns0='http://purl.org/dc/elements/1.1/' xmlns:ns1='http://schemas.openxmlformats.org/package/2006/metadata/core-properties' " w:xpath="/ns1:coreProperties[1]/ns0:title[1]" w:storeItemID="{6C3C8BC8-F283-45AE-878A-BAB7291924A1}"/>
         <w:text/>
       </w:sdtPr>
-      <w:sdtEndPr/>
       <w:sdtContent>
         <w:p>
           <w:pPr>
@@ -5205,7 +5204,6 @@
           <w:dataBinding w:prefixMappings="xmlns:ns0='http://purl.org/dc/elements/1.1/' xmlns:ns1='http://schemas.openxmlformats.org/package/2006/metadata/core-properties' " w:xpath="/ns1:coreProperties[1]/ns0:creator[1]" w:storeItemID="{6C3C8BC8-F283-45AE-878A-BAB7291924A1}"/>
           <w:text/>
         </w:sdtPr>
-        <w:sdtEndPr/>
         <w:sdtContent>
           <w:r>
             <w:rPr>
@@ -24574,7 +24572,7 @@
           <w:color w:val="000000"/>
           <w:sz w:val="19"/>
           <w:szCs w:val="19"/>
-          <w:lang w:val="it-IT"/>
+          <w:lang w:val="en-IE"/>
         </w:rPr>
       </w:pPr>
       <w:r>
@@ -24587,79 +24585,57 @@
         </w:rPr>
         <w:t xml:space="preserve">                                                                  </w:t>
       </w:r>
+      <w:proofErr w:type="gramStart"/>
+      <w:r>
+        <w:rPr>
+          <w:rFonts w:ascii="Consolas" w:hAnsi="Consolas" w:cs="Consolas"/>
+          <w:color w:val="0000FF"/>
+          <w:sz w:val="19"/>
+          <w:szCs w:val="19"/>
+          <w:lang w:val="en-IE"/>
+        </w:rPr>
+        <w:t>where</w:t>
+      </w:r>
+      <w:proofErr w:type="gramEnd"/>
+      <w:r>
+        <w:rPr>
+          <w:rFonts w:ascii="Consolas" w:hAnsi="Consolas" w:cs="Consolas"/>
+          <w:color w:val="000000"/>
+          <w:sz w:val="19"/>
+          <w:szCs w:val="19"/>
+          <w:lang w:val="en-IE"/>
+        </w:rPr>
+        <w:t xml:space="preserve"> C : </w:t>
+      </w:r>
       <w:proofErr w:type="spellStart"/>
       <w:r>
         <w:rPr>
           <w:rFonts w:ascii="Consolas" w:hAnsi="Consolas" w:cs="Consolas"/>
+          <w:color w:val="000000"/>
+          <w:sz w:val="19"/>
+          <w:szCs w:val="19"/>
+          <w:lang w:val="en-IE"/>
+        </w:rPr>
+        <w:t>DbContext</w:t>
+      </w:r>
+      <w:proofErr w:type="spellEnd"/>
+      <w:r>
+        <w:rPr>
+          <w:rFonts w:ascii="Consolas" w:hAnsi="Consolas" w:cs="Consolas"/>
+          <w:color w:val="000000"/>
+          <w:sz w:val="19"/>
+          <w:szCs w:val="19"/>
+          <w:lang w:val="en-IE"/>
+        </w:rPr>
+        <w:t xml:space="preserve">, </w:t>
+      </w:r>
+      <w:r>
+        <w:rPr>
+          <w:rFonts w:ascii="Consolas" w:hAnsi="Consolas" w:cs="Consolas"/>
           <w:color w:val="0000FF"/>
           <w:sz w:val="19"/>
           <w:szCs w:val="19"/>
-          <w:lang w:val="it-IT"/>
-        </w:rPr>
-        <w:t>where</w:t>
-      </w:r>
-      <w:proofErr w:type="spellEnd"/>
-      <w:r>
-        <w:rPr>
-          <w:rFonts w:ascii="Consolas" w:hAnsi="Consolas" w:cs="Consolas"/>
-          <w:color w:val="000000"/>
-          <w:sz w:val="19"/>
-          <w:szCs w:val="19"/>
-          <w:lang w:val="it-IT"/>
-        </w:rPr>
-        <w:t xml:space="preserve"> </w:t>
-      </w:r>
-      <w:proofErr w:type="gramStart"/>
-      <w:r>
-        <w:rPr>
-          <w:rFonts w:ascii="Consolas" w:hAnsi="Consolas" w:cs="Consolas"/>
-          <w:color w:val="000000"/>
-          <w:sz w:val="19"/>
-          <w:szCs w:val="19"/>
-          <w:lang w:val="it-IT"/>
-        </w:rPr>
-        <w:t>C :</w:t>
-      </w:r>
-      <w:proofErr w:type="gramEnd"/>
-      <w:r>
-        <w:rPr>
-          <w:rFonts w:ascii="Consolas" w:hAnsi="Consolas" w:cs="Consolas"/>
-          <w:color w:val="000000"/>
-          <w:sz w:val="19"/>
-          <w:szCs w:val="19"/>
-          <w:lang w:val="it-IT"/>
-        </w:rPr>
-        <w:t xml:space="preserve"> </w:t>
-      </w:r>
-      <w:proofErr w:type="spellStart"/>
-      <w:r>
-        <w:rPr>
-          <w:rFonts w:ascii="Consolas" w:hAnsi="Consolas" w:cs="Consolas"/>
-          <w:color w:val="000000"/>
-          <w:sz w:val="19"/>
-          <w:szCs w:val="19"/>
-          <w:lang w:val="it-IT"/>
-        </w:rPr>
-        <w:t>DbContext</w:t>
-      </w:r>
-      <w:proofErr w:type="spellEnd"/>
-      <w:r>
-        <w:rPr>
-          <w:rFonts w:ascii="Consolas" w:hAnsi="Consolas" w:cs="Consolas"/>
-          <w:color w:val="000000"/>
-          <w:sz w:val="19"/>
-          <w:szCs w:val="19"/>
-          <w:lang w:val="it-IT"/>
-        </w:rPr>
-        <w:t xml:space="preserve">, </w:t>
-      </w:r>
-      <w:r>
-        <w:rPr>
-          <w:rFonts w:ascii="Consolas" w:hAnsi="Consolas" w:cs="Consolas"/>
-          <w:color w:val="0000FF"/>
-          <w:sz w:val="19"/>
-          <w:szCs w:val="19"/>
-          <w:lang w:val="it-IT"/>
+          <w:lang w:val="en-IE"/>
         </w:rPr>
         <w:t>new</w:t>
       </w:r>
@@ -24669,7 +24645,7 @@
           <w:color w:val="000000"/>
           <w:sz w:val="19"/>
           <w:szCs w:val="19"/>
-          <w:lang w:val="it-IT"/>
+          <w:lang w:val="en-IE"/>
         </w:rPr>
         <w:t>()</w:t>
       </w:r>
@@ -24684,16 +24660,16 @@
           <w:color w:val="000000"/>
           <w:sz w:val="19"/>
           <w:szCs w:val="19"/>
-          <w:lang w:val="it-IT"/>
-        </w:rPr>
-      </w:pPr>
-      <w:r>
-        <w:rPr>
-          <w:rFonts w:ascii="Consolas" w:hAnsi="Consolas" w:cs="Consolas"/>
-          <w:color w:val="000000"/>
-          <w:sz w:val="19"/>
-          <w:szCs w:val="19"/>
-          <w:lang w:val="it-IT"/>
+          <w:lang w:val="en-IE"/>
+        </w:rPr>
+      </w:pPr>
+      <w:r>
+        <w:rPr>
+          <w:rFonts w:ascii="Consolas" w:hAnsi="Consolas" w:cs="Consolas"/>
+          <w:color w:val="000000"/>
+          <w:sz w:val="19"/>
+          <w:szCs w:val="19"/>
+          <w:lang w:val="en-IE"/>
         </w:rPr>
         <w:t>{</w:t>
       </w:r>
@@ -24708,62 +24684,40 @@
           <w:color w:val="000000"/>
           <w:sz w:val="19"/>
           <w:szCs w:val="19"/>
-          <w:lang w:val="it-IT"/>
-        </w:rPr>
-      </w:pPr>
-      <w:r>
-        <w:rPr>
-          <w:rFonts w:ascii="Consolas" w:hAnsi="Consolas" w:cs="Consolas"/>
-          <w:color w:val="000000"/>
-          <w:sz w:val="19"/>
-          <w:szCs w:val="19"/>
-          <w:lang w:val="it-IT"/>
+          <w:lang w:val="en-IE"/>
+        </w:rPr>
+      </w:pPr>
+      <w:r>
+        <w:rPr>
+          <w:rFonts w:ascii="Consolas" w:hAnsi="Consolas" w:cs="Consolas"/>
+          <w:color w:val="000000"/>
+          <w:sz w:val="19"/>
+          <w:szCs w:val="19"/>
+          <w:lang w:val="en-IE"/>
         </w:rPr>
         <w:t xml:space="preserve">    </w:t>
       </w:r>
-      <w:proofErr w:type="spellStart"/>
+      <w:proofErr w:type="gramStart"/>
       <w:r>
         <w:rPr>
           <w:rFonts w:ascii="Consolas" w:hAnsi="Consolas" w:cs="Consolas"/>
           <w:color w:val="0000FF"/>
           <w:sz w:val="19"/>
           <w:szCs w:val="19"/>
-          <w:lang w:val="it-IT"/>
+          <w:lang w:val="en-IE"/>
         </w:rPr>
         <w:t>protected</w:t>
       </w:r>
-      <w:proofErr w:type="spellEnd"/>
-      <w:r>
-        <w:rPr>
-          <w:rFonts w:ascii="Consolas" w:hAnsi="Consolas" w:cs="Consolas"/>
-          <w:color w:val="000000"/>
-          <w:sz w:val="19"/>
-          <w:szCs w:val="19"/>
-          <w:lang w:val="it-IT"/>
-        </w:rPr>
-        <w:t xml:space="preserve"> C </w:t>
-      </w:r>
-      <w:proofErr w:type="spellStart"/>
-      <w:r>
-        <w:rPr>
-          <w:rFonts w:ascii="Consolas" w:hAnsi="Consolas" w:cs="Consolas"/>
-          <w:color w:val="000000"/>
-          <w:sz w:val="19"/>
-          <w:szCs w:val="19"/>
-          <w:lang w:val="it-IT"/>
-        </w:rPr>
-        <w:t>context</w:t>
-      </w:r>
-      <w:proofErr w:type="spellEnd"/>
-      <w:r>
-        <w:rPr>
-          <w:rFonts w:ascii="Consolas" w:hAnsi="Consolas" w:cs="Consolas"/>
-          <w:color w:val="000000"/>
-          <w:sz w:val="19"/>
-          <w:szCs w:val="19"/>
-          <w:lang w:val="it-IT"/>
-        </w:rPr>
-        <w:t>;</w:t>
+      <w:proofErr w:type="gramEnd"/>
+      <w:r>
+        <w:rPr>
+          <w:rFonts w:ascii="Consolas" w:hAnsi="Consolas" w:cs="Consolas"/>
+          <w:color w:val="000000"/>
+          <w:sz w:val="19"/>
+          <w:szCs w:val="19"/>
+          <w:lang w:val="en-IE"/>
+        </w:rPr>
+        <w:t xml:space="preserve"> C context;</w:t>
       </w:r>
     </w:p>
     <w:p>
@@ -24776,7 +24730,7 @@
           <w:color w:val="000000"/>
           <w:sz w:val="19"/>
           <w:szCs w:val="19"/>
-          <w:lang w:val="it-IT"/>
+          <w:lang w:val="en-IE"/>
         </w:rPr>
       </w:pPr>
     </w:p>
@@ -25179,7 +25133,7 @@
           <w:color w:val="000000"/>
           <w:sz w:val="19"/>
           <w:szCs w:val="19"/>
-          <w:lang w:val="it-IT"/>
+          <w:lang w:val="en-IE"/>
         </w:rPr>
         <w:t xml:space="preserve">    </w:t>
       </w:r>
@@ -26948,7 +26902,7 @@
           <w:color w:val="000000"/>
           <w:sz w:val="19"/>
           <w:szCs w:val="19"/>
-          <w:lang w:val="en-IE"/>
+          <w:lang w:val="it-IT"/>
         </w:rPr>
         <w:t xml:space="preserve">    </w:t>
       </w:r>
@@ -26987,30 +26941,18 @@
     <w:p>
       <w:pPr>
         <w:rPr>
-          <w:rFonts w:ascii="Consolas" w:hAnsi="Consolas" w:cs="Consolas"/>
-          <w:color w:val="000000"/>
-          <w:sz w:val="19"/>
-          <w:szCs w:val="19"/>
-          <w:lang w:val="it-IT"/>
-        </w:rPr>
-      </w:pPr>
-    </w:p>
-    <w:p>
-      <w:pPr>
-        <w:rPr>
-          <w:rFonts w:ascii="Consolas" w:hAnsi="Consolas" w:cs="Consolas"/>
-          <w:color w:val="000000"/>
-          <w:sz w:val="19"/>
-          <w:szCs w:val="19"/>
-          <w:lang w:val="it-IT"/>
-        </w:rPr>
-      </w:pPr>
-      <w:r>
-        <w:rPr>
-          <w:rFonts w:ascii="Consolas" w:hAnsi="Consolas" w:cs="Consolas"/>
-          <w:color w:val="000000"/>
-          <w:sz w:val="19"/>
-          <w:szCs w:val="19"/>
+          <w:lang w:val="it-IT"/>
+        </w:rPr>
+      </w:pPr>
+    </w:p>
+    <w:p>
+      <w:pPr>
+        <w:rPr>
+          <w:lang w:val="it-IT"/>
+        </w:rPr>
+      </w:pPr>
+      <w:r>
+        <w:rPr>
           <w:lang w:val="it-IT"/>
         </w:rPr>
         <w:br w:type="page"/>
@@ -28528,7 +28470,7 @@
           <w:color w:val="808080"/>
           <w:sz w:val="19"/>
           <w:szCs w:val="19"/>
-          <w:lang w:val="en-IE"/>
+          <w:lang w:val="it-IT"/>
         </w:rPr>
       </w:pPr>
       <w:r>
@@ -28547,7 +28489,7 @@
           <w:color w:val="808080"/>
           <w:sz w:val="19"/>
           <w:szCs w:val="19"/>
-          <w:lang w:val="en-IE"/>
+          <w:lang w:val="it-IT"/>
         </w:rPr>
         <w:t>///</w:t>
       </w:r>
@@ -28557,7 +28499,7 @@
           <w:color w:val="008000"/>
           <w:sz w:val="19"/>
           <w:szCs w:val="19"/>
-          <w:lang w:val="en-IE"/>
+          <w:lang w:val="it-IT"/>
         </w:rPr>
         <w:t xml:space="preserve"> </w:t>
       </w:r>
@@ -28567,9 +28509,31 @@
           <w:color w:val="808080"/>
           <w:sz w:val="19"/>
           <w:szCs w:val="19"/>
-          <w:lang w:val="en-IE"/>
-        </w:rPr>
-        <w:t>&lt;returns&gt;</w:t>
+          <w:lang w:val="it-IT"/>
+        </w:rPr>
+        <w:t>&lt;</w:t>
+      </w:r>
+      <w:proofErr w:type="spellStart"/>
+      <w:r>
+        <w:rPr>
+          <w:rFonts w:ascii="Consolas" w:hAnsi="Consolas" w:cs="Consolas"/>
+          <w:color w:val="808080"/>
+          <w:sz w:val="19"/>
+          <w:szCs w:val="19"/>
+          <w:lang w:val="it-IT"/>
+        </w:rPr>
+        <w:t>returns</w:t>
+      </w:r>
+      <w:proofErr w:type="spellEnd"/>
+      <w:r>
+        <w:rPr>
+          <w:rFonts w:ascii="Consolas" w:hAnsi="Consolas" w:cs="Consolas"/>
+          <w:color w:val="808080"/>
+          <w:sz w:val="19"/>
+          <w:szCs w:val="19"/>
+          <w:lang w:val="it-IT"/>
+        </w:rPr>
+        <w:t>&gt;</w:t>
       </w:r>
       <w:r>
         <w:rPr>
@@ -28577,75 +28541,63 @@
           <w:color w:val="008000"/>
           <w:sz w:val="19"/>
           <w:szCs w:val="19"/>
-          <w:lang w:val="en-IE"/>
-        </w:rPr>
-        <w:t xml:space="preserve">Le </w:t>
+          <w:lang w:val="it-IT"/>
+        </w:rPr>
+        <w:t xml:space="preserve">Le entità ordinate per </w:t>
+      </w:r>
+      <w:proofErr w:type="gramStart"/>
+      <w:r>
+        <w:rPr>
+          <w:rFonts w:ascii="Consolas" w:hAnsi="Consolas" w:cs="Consolas"/>
+          <w:color w:val="008000"/>
+          <w:sz w:val="19"/>
+          <w:szCs w:val="19"/>
+          <w:lang w:val="it-IT"/>
+        </w:rPr>
+        <w:t>nome.</w:t>
+      </w:r>
+      <w:r>
+        <w:rPr>
+          <w:rFonts w:ascii="Consolas" w:hAnsi="Consolas" w:cs="Consolas"/>
+          <w:color w:val="808080"/>
+          <w:sz w:val="19"/>
+          <w:szCs w:val="19"/>
+          <w:lang w:val="it-IT"/>
+        </w:rPr>
+        <w:t>&lt;</w:t>
+      </w:r>
+      <w:proofErr w:type="gramEnd"/>
+      <w:r>
+        <w:rPr>
+          <w:rFonts w:ascii="Consolas" w:hAnsi="Consolas" w:cs="Consolas"/>
+          <w:color w:val="808080"/>
+          <w:sz w:val="19"/>
+          <w:szCs w:val="19"/>
+          <w:lang w:val="it-IT"/>
+        </w:rPr>
+        <w:t>/</w:t>
       </w:r>
       <w:proofErr w:type="spellStart"/>
       <w:r>
         <w:rPr>
           <w:rFonts w:ascii="Consolas" w:hAnsi="Consolas" w:cs="Consolas"/>
-          <w:color w:val="008000"/>
-          <w:sz w:val="19"/>
-          <w:szCs w:val="19"/>
-          <w:lang w:val="en-IE"/>
-        </w:rPr>
-        <w:t>entità</w:t>
+          <w:color w:val="808080"/>
+          <w:sz w:val="19"/>
+          <w:szCs w:val="19"/>
+          <w:lang w:val="it-IT"/>
+        </w:rPr>
+        <w:t>returns</w:t>
       </w:r>
       <w:proofErr w:type="spellEnd"/>
       <w:r>
         <w:rPr>
           <w:rFonts w:ascii="Consolas" w:hAnsi="Consolas" w:cs="Consolas"/>
-          <w:color w:val="008000"/>
-          <w:sz w:val="19"/>
-          <w:szCs w:val="19"/>
-          <w:lang w:val="en-IE"/>
-        </w:rPr>
-        <w:t xml:space="preserve"> ordinate per </w:t>
-      </w:r>
-      <w:proofErr w:type="spellStart"/>
-      <w:r>
-        <w:rPr>
-          <w:rFonts w:ascii="Consolas" w:hAnsi="Consolas" w:cs="Consolas"/>
-          <w:color w:val="008000"/>
-          <w:sz w:val="19"/>
-          <w:szCs w:val="19"/>
-          <w:lang w:val="en-IE"/>
-        </w:rPr>
-        <w:t>nome</w:t>
-      </w:r>
-      <w:proofErr w:type="spellEnd"/>
-      <w:proofErr w:type="gramStart"/>
-      <w:r>
-        <w:rPr>
-          <w:rFonts w:ascii="Consolas" w:hAnsi="Consolas" w:cs="Consolas"/>
-          <w:color w:val="008000"/>
-          <w:sz w:val="19"/>
-          <w:szCs w:val="19"/>
-          <w:lang w:val="en-IE"/>
-        </w:rPr>
-        <w:t>.</w:t>
-      </w:r>
-      <w:r>
-        <w:rPr>
-          <w:rFonts w:ascii="Consolas" w:hAnsi="Consolas" w:cs="Consolas"/>
-          <w:color w:val="808080"/>
-          <w:sz w:val="19"/>
-          <w:szCs w:val="19"/>
-          <w:lang w:val="en-IE"/>
-        </w:rPr>
-        <w:t>&lt;</w:t>
-      </w:r>
-      <w:proofErr w:type="gramEnd"/>
-      <w:r>
-        <w:rPr>
-          <w:rFonts w:ascii="Consolas" w:hAnsi="Consolas" w:cs="Consolas"/>
-          <w:color w:val="808080"/>
-          <w:sz w:val="19"/>
-          <w:szCs w:val="19"/>
-          <w:lang w:val="en-IE"/>
-        </w:rPr>
-        <w:t>/returns&gt;</w:t>
+          <w:color w:val="808080"/>
+          <w:sz w:val="19"/>
+          <w:szCs w:val="19"/>
+          <w:lang w:val="it-IT"/>
+        </w:rPr>
+        <w:t>&gt;</w:t>
       </w:r>
     </w:p>
     <w:p>
@@ -28667,7 +28619,7 @@
           <w:color w:val="000000"/>
           <w:sz w:val="19"/>
           <w:szCs w:val="19"/>
-          <w:lang w:val="en-IE"/>
+          <w:lang w:val="it-IT"/>
         </w:rPr>
         <w:t xml:space="preserve">    </w:t>
       </w:r>
@@ -29002,10 +28954,7 @@
       </w:r>
       <w:proofErr w:type="spellEnd"/>
       <w:r>
-        <w:t xml:space="preserve"> r</w:t>
-      </w:r>
-      <w:r>
-        <w:t>elativa al modello di dati del modulo.</w:t>
+        <w:t xml:space="preserve"> relativa al modello di dati del modulo.</w:t>
       </w:r>
     </w:p>
     <w:p/>
@@ -29297,16 +29246,16 @@
           <w:color w:val="000000"/>
           <w:sz w:val="19"/>
           <w:szCs w:val="19"/>
-          <w:lang w:val="it-IT"/>
-        </w:rPr>
-      </w:pPr>
-      <w:r>
-        <w:rPr>
-          <w:rFonts w:ascii="Consolas" w:hAnsi="Consolas" w:cs="Consolas"/>
-          <w:color w:val="000000"/>
-          <w:sz w:val="19"/>
-          <w:szCs w:val="19"/>
-          <w:lang w:val="it-IT"/>
+          <w:lang w:val="en-IE"/>
+        </w:rPr>
+      </w:pPr>
+      <w:r>
+        <w:rPr>
+          <w:rFonts w:ascii="Consolas" w:hAnsi="Consolas" w:cs="Consolas"/>
+          <w:color w:val="000000"/>
+          <w:sz w:val="19"/>
+          <w:szCs w:val="19"/>
+          <w:lang w:val="en-IE"/>
         </w:rPr>
         <w:t>{</w:t>
       </w:r>
@@ -30467,7 +30416,7 @@
           <w:color w:val="808080"/>
           <w:sz w:val="19"/>
           <w:szCs w:val="19"/>
-          <w:lang w:val="en-IE"/>
+          <w:lang w:val="it-IT"/>
         </w:rPr>
       </w:pPr>
       <w:r>
@@ -30486,7 +30435,7 @@
           <w:color w:val="808080"/>
           <w:sz w:val="19"/>
           <w:szCs w:val="19"/>
-          <w:lang w:val="en-IE"/>
+          <w:lang w:val="it-IT"/>
         </w:rPr>
         <w:t>///</w:t>
       </w:r>
@@ -30496,7 +30445,7 @@
           <w:color w:val="008000"/>
           <w:sz w:val="19"/>
           <w:szCs w:val="19"/>
-          <w:lang w:val="en-IE"/>
+          <w:lang w:val="it-IT"/>
         </w:rPr>
         <w:t xml:space="preserve"> </w:t>
       </w:r>
@@ -30506,9 +30455,31 @@
           <w:color w:val="808080"/>
           <w:sz w:val="19"/>
           <w:szCs w:val="19"/>
-          <w:lang w:val="en-IE"/>
-        </w:rPr>
-        <w:t>&lt;returns&gt;</w:t>
+          <w:lang w:val="it-IT"/>
+        </w:rPr>
+        <w:t>&lt;</w:t>
+      </w:r>
+      <w:proofErr w:type="spellStart"/>
+      <w:r>
+        <w:rPr>
+          <w:rFonts w:ascii="Consolas" w:hAnsi="Consolas" w:cs="Consolas"/>
+          <w:color w:val="808080"/>
+          <w:sz w:val="19"/>
+          <w:szCs w:val="19"/>
+          <w:lang w:val="it-IT"/>
+        </w:rPr>
+        <w:t>returns</w:t>
+      </w:r>
+      <w:proofErr w:type="spellEnd"/>
+      <w:r>
+        <w:rPr>
+          <w:rFonts w:ascii="Consolas" w:hAnsi="Consolas" w:cs="Consolas"/>
+          <w:color w:val="808080"/>
+          <w:sz w:val="19"/>
+          <w:szCs w:val="19"/>
+          <w:lang w:val="it-IT"/>
+        </w:rPr>
+        <w:t>&gt;</w:t>
       </w:r>
       <w:r>
         <w:rPr>
@@ -30516,75 +30487,63 @@
           <w:color w:val="008000"/>
           <w:sz w:val="19"/>
           <w:szCs w:val="19"/>
-          <w:lang w:val="en-IE"/>
-        </w:rPr>
-        <w:t xml:space="preserve">Le </w:t>
+          <w:lang w:val="it-IT"/>
+        </w:rPr>
+        <w:t xml:space="preserve">Le entità ordinate per </w:t>
+      </w:r>
+      <w:proofErr w:type="gramStart"/>
+      <w:r>
+        <w:rPr>
+          <w:rFonts w:ascii="Consolas" w:hAnsi="Consolas" w:cs="Consolas"/>
+          <w:color w:val="008000"/>
+          <w:sz w:val="19"/>
+          <w:szCs w:val="19"/>
+          <w:lang w:val="it-IT"/>
+        </w:rPr>
+        <w:t>nome.</w:t>
+      </w:r>
+      <w:r>
+        <w:rPr>
+          <w:rFonts w:ascii="Consolas" w:hAnsi="Consolas" w:cs="Consolas"/>
+          <w:color w:val="808080"/>
+          <w:sz w:val="19"/>
+          <w:szCs w:val="19"/>
+          <w:lang w:val="it-IT"/>
+        </w:rPr>
+        <w:t>&lt;</w:t>
+      </w:r>
+      <w:proofErr w:type="gramEnd"/>
+      <w:r>
+        <w:rPr>
+          <w:rFonts w:ascii="Consolas" w:hAnsi="Consolas" w:cs="Consolas"/>
+          <w:color w:val="808080"/>
+          <w:sz w:val="19"/>
+          <w:szCs w:val="19"/>
+          <w:lang w:val="it-IT"/>
+        </w:rPr>
+        <w:t>/</w:t>
       </w:r>
       <w:proofErr w:type="spellStart"/>
       <w:r>
         <w:rPr>
           <w:rFonts w:ascii="Consolas" w:hAnsi="Consolas" w:cs="Consolas"/>
-          <w:color w:val="008000"/>
-          <w:sz w:val="19"/>
-          <w:szCs w:val="19"/>
-          <w:lang w:val="en-IE"/>
-        </w:rPr>
-        <w:t>entità</w:t>
+          <w:color w:val="808080"/>
+          <w:sz w:val="19"/>
+          <w:szCs w:val="19"/>
+          <w:lang w:val="it-IT"/>
+        </w:rPr>
+        <w:t>returns</w:t>
       </w:r>
       <w:proofErr w:type="spellEnd"/>
       <w:r>
         <w:rPr>
           <w:rFonts w:ascii="Consolas" w:hAnsi="Consolas" w:cs="Consolas"/>
-          <w:color w:val="008000"/>
-          <w:sz w:val="19"/>
-          <w:szCs w:val="19"/>
-          <w:lang w:val="en-IE"/>
-        </w:rPr>
-        <w:t xml:space="preserve"> ordinate per </w:t>
-      </w:r>
-      <w:proofErr w:type="spellStart"/>
-      <w:r>
-        <w:rPr>
-          <w:rFonts w:ascii="Consolas" w:hAnsi="Consolas" w:cs="Consolas"/>
-          <w:color w:val="008000"/>
-          <w:sz w:val="19"/>
-          <w:szCs w:val="19"/>
-          <w:lang w:val="en-IE"/>
-        </w:rPr>
-        <w:t>nome</w:t>
-      </w:r>
-      <w:proofErr w:type="spellEnd"/>
-      <w:proofErr w:type="gramStart"/>
-      <w:r>
-        <w:rPr>
-          <w:rFonts w:ascii="Consolas" w:hAnsi="Consolas" w:cs="Consolas"/>
-          <w:color w:val="008000"/>
-          <w:sz w:val="19"/>
-          <w:szCs w:val="19"/>
-          <w:lang w:val="en-IE"/>
-        </w:rPr>
-        <w:t>.</w:t>
-      </w:r>
-      <w:r>
-        <w:rPr>
-          <w:rFonts w:ascii="Consolas" w:hAnsi="Consolas" w:cs="Consolas"/>
-          <w:color w:val="808080"/>
-          <w:sz w:val="19"/>
-          <w:szCs w:val="19"/>
-          <w:lang w:val="en-IE"/>
-        </w:rPr>
-        <w:t>&lt;</w:t>
-      </w:r>
-      <w:proofErr w:type="gramEnd"/>
-      <w:r>
-        <w:rPr>
-          <w:rFonts w:ascii="Consolas" w:hAnsi="Consolas" w:cs="Consolas"/>
-          <w:color w:val="808080"/>
-          <w:sz w:val="19"/>
-          <w:szCs w:val="19"/>
-          <w:lang w:val="en-IE"/>
-        </w:rPr>
-        <w:t>/returns&gt;</w:t>
+          <w:color w:val="808080"/>
+          <w:sz w:val="19"/>
+          <w:szCs w:val="19"/>
+          <w:lang w:val="it-IT"/>
+        </w:rPr>
+        <w:t>&gt;</w:t>
       </w:r>
     </w:p>
     <w:p>
@@ -30606,7 +30565,7 @@
           <w:color w:val="000000"/>
           <w:sz w:val="19"/>
           <w:szCs w:val="19"/>
-          <w:lang w:val="en-IE"/>
+          <w:lang w:val="it-IT"/>
         </w:rPr>
         <w:t xml:space="preserve">    </w:t>
       </w:r>
@@ -30925,13 +30884,7 @@
       </w:r>
       <w:proofErr w:type="spellEnd"/>
       <w:r>
-        <w:t xml:space="preserve"> r</w:t>
-      </w:r>
-      <w:r>
-        <w:t>elativa al modello di dati della tematica</w:t>
-      </w:r>
-      <w:r>
-        <w:t>.</w:t>
+        <w:t xml:space="preserve"> relativa al modello di dati della tematica.</w:t>
       </w:r>
     </w:p>
     <w:p/>
@@ -31252,16 +31205,16 @@
           <w:color w:val="000000"/>
           <w:sz w:val="19"/>
           <w:szCs w:val="19"/>
-          <w:lang w:val="it-IT"/>
-        </w:rPr>
-      </w:pPr>
-      <w:r>
-        <w:rPr>
-          <w:rFonts w:ascii="Consolas" w:hAnsi="Consolas" w:cs="Consolas"/>
-          <w:color w:val="000000"/>
-          <w:sz w:val="19"/>
-          <w:szCs w:val="19"/>
-          <w:lang w:val="it-IT"/>
+          <w:lang w:val="en-IE"/>
+        </w:rPr>
+      </w:pPr>
+      <w:r>
+        <w:rPr>
+          <w:rFonts w:ascii="Consolas" w:hAnsi="Consolas" w:cs="Consolas"/>
+          <w:color w:val="000000"/>
+          <w:sz w:val="19"/>
+          <w:szCs w:val="19"/>
+          <w:lang w:val="en-IE"/>
         </w:rPr>
         <w:t>{</w:t>
       </w:r>
@@ -31320,13 +31273,7 @@
       </w:r>
       <w:proofErr w:type="spellEnd"/>
       <w:r>
-        <w:t xml:space="preserve"> relativa al modello di dati della </w:t>
-      </w:r>
-      <w:r>
-        <w:t>tematica</w:t>
-      </w:r>
-      <w:r>
-        <w:t>.</w:t>
+        <w:t xml:space="preserve"> relativa al modello di dati della tematica.</w:t>
       </w:r>
     </w:p>
     <w:p>
@@ -31646,16 +31593,16 @@
           <w:color w:val="000000"/>
           <w:sz w:val="19"/>
           <w:szCs w:val="19"/>
-          <w:lang w:val="it-IT"/>
-        </w:rPr>
-      </w:pPr>
-      <w:r>
-        <w:rPr>
-          <w:rFonts w:ascii="Consolas" w:hAnsi="Consolas" w:cs="Consolas"/>
-          <w:color w:val="000000"/>
-          <w:sz w:val="19"/>
-          <w:szCs w:val="19"/>
-          <w:lang w:val="it-IT"/>
+          <w:lang w:val="en-IE"/>
+        </w:rPr>
+      </w:pPr>
+      <w:r>
+        <w:rPr>
+          <w:rFonts w:ascii="Consolas" w:hAnsi="Consolas" w:cs="Consolas"/>
+          <w:color w:val="000000"/>
+          <w:sz w:val="19"/>
+          <w:szCs w:val="19"/>
+          <w:lang w:val="en-IE"/>
         </w:rPr>
         <w:t>{</w:t>
       </w:r>
@@ -31679,7 +31626,7 @@
           <w:color w:val="000000"/>
           <w:sz w:val="19"/>
           <w:szCs w:val="19"/>
-          <w:lang w:val="it-IT"/>
+          <w:lang w:val="en-IE"/>
         </w:rPr>
         <w:t xml:space="preserve">    </w:t>
       </w:r>
@@ -32450,7 +32397,7 @@
           <w:color w:val="808080"/>
           <w:sz w:val="19"/>
           <w:szCs w:val="19"/>
-          <w:lang w:val="en-IE"/>
+          <w:lang w:val="it-IT"/>
         </w:rPr>
       </w:pPr>
       <w:r>
@@ -32469,7 +32416,7 @@
           <w:color w:val="808080"/>
           <w:sz w:val="19"/>
           <w:szCs w:val="19"/>
-          <w:lang w:val="en-IE"/>
+          <w:lang w:val="it-IT"/>
         </w:rPr>
         <w:t>///</w:t>
       </w:r>
@@ -32479,7 +32426,7 @@
           <w:color w:val="008000"/>
           <w:sz w:val="19"/>
           <w:szCs w:val="19"/>
-          <w:lang w:val="en-IE"/>
+          <w:lang w:val="it-IT"/>
         </w:rPr>
         <w:t xml:space="preserve"> </w:t>
       </w:r>
@@ -32489,9 +32436,31 @@
           <w:color w:val="808080"/>
           <w:sz w:val="19"/>
           <w:szCs w:val="19"/>
-          <w:lang w:val="en-IE"/>
-        </w:rPr>
-        <w:t>&lt;returns&gt;</w:t>
+          <w:lang w:val="it-IT"/>
+        </w:rPr>
+        <w:t>&lt;</w:t>
+      </w:r>
+      <w:proofErr w:type="spellStart"/>
+      <w:r>
+        <w:rPr>
+          <w:rFonts w:ascii="Consolas" w:hAnsi="Consolas" w:cs="Consolas"/>
+          <w:color w:val="808080"/>
+          <w:sz w:val="19"/>
+          <w:szCs w:val="19"/>
+          <w:lang w:val="it-IT"/>
+        </w:rPr>
+        <w:t>returns</w:t>
+      </w:r>
+      <w:proofErr w:type="spellEnd"/>
+      <w:r>
+        <w:rPr>
+          <w:rFonts w:ascii="Consolas" w:hAnsi="Consolas" w:cs="Consolas"/>
+          <w:color w:val="808080"/>
+          <w:sz w:val="19"/>
+          <w:szCs w:val="19"/>
+          <w:lang w:val="it-IT"/>
+        </w:rPr>
+        <w:t>&gt;</w:t>
       </w:r>
       <w:r>
         <w:rPr>
@@ -32499,75 +32468,63 @@
           <w:color w:val="008000"/>
           <w:sz w:val="19"/>
           <w:szCs w:val="19"/>
-          <w:lang w:val="en-IE"/>
-        </w:rPr>
-        <w:t xml:space="preserve">Le </w:t>
+          <w:lang w:val="it-IT"/>
+        </w:rPr>
+        <w:t xml:space="preserve">Le entità ordinate per </w:t>
+      </w:r>
+      <w:proofErr w:type="gramStart"/>
+      <w:r>
+        <w:rPr>
+          <w:rFonts w:ascii="Consolas" w:hAnsi="Consolas" w:cs="Consolas"/>
+          <w:color w:val="008000"/>
+          <w:sz w:val="19"/>
+          <w:szCs w:val="19"/>
+          <w:lang w:val="it-IT"/>
+        </w:rPr>
+        <w:t>nome.</w:t>
+      </w:r>
+      <w:r>
+        <w:rPr>
+          <w:rFonts w:ascii="Consolas" w:hAnsi="Consolas" w:cs="Consolas"/>
+          <w:color w:val="808080"/>
+          <w:sz w:val="19"/>
+          <w:szCs w:val="19"/>
+          <w:lang w:val="it-IT"/>
+        </w:rPr>
+        <w:t>&lt;</w:t>
+      </w:r>
+      <w:proofErr w:type="gramEnd"/>
+      <w:r>
+        <w:rPr>
+          <w:rFonts w:ascii="Consolas" w:hAnsi="Consolas" w:cs="Consolas"/>
+          <w:color w:val="808080"/>
+          <w:sz w:val="19"/>
+          <w:szCs w:val="19"/>
+          <w:lang w:val="it-IT"/>
+        </w:rPr>
+        <w:t>/</w:t>
       </w:r>
       <w:proofErr w:type="spellStart"/>
       <w:r>
         <w:rPr>
           <w:rFonts w:ascii="Consolas" w:hAnsi="Consolas" w:cs="Consolas"/>
-          <w:color w:val="008000"/>
-          <w:sz w:val="19"/>
-          <w:szCs w:val="19"/>
-          <w:lang w:val="en-IE"/>
-        </w:rPr>
-        <w:t>entità</w:t>
+          <w:color w:val="808080"/>
+          <w:sz w:val="19"/>
+          <w:szCs w:val="19"/>
+          <w:lang w:val="it-IT"/>
+        </w:rPr>
+        <w:t>returns</w:t>
       </w:r>
       <w:proofErr w:type="spellEnd"/>
       <w:r>
         <w:rPr>
           <w:rFonts w:ascii="Consolas" w:hAnsi="Consolas" w:cs="Consolas"/>
-          <w:color w:val="008000"/>
-          <w:sz w:val="19"/>
-          <w:szCs w:val="19"/>
-          <w:lang w:val="en-IE"/>
-        </w:rPr>
-        <w:t xml:space="preserve"> ordinate per </w:t>
-      </w:r>
-      <w:proofErr w:type="spellStart"/>
-      <w:r>
-        <w:rPr>
-          <w:rFonts w:ascii="Consolas" w:hAnsi="Consolas" w:cs="Consolas"/>
-          <w:color w:val="008000"/>
-          <w:sz w:val="19"/>
-          <w:szCs w:val="19"/>
-          <w:lang w:val="en-IE"/>
-        </w:rPr>
-        <w:t>nome</w:t>
-      </w:r>
-      <w:proofErr w:type="spellEnd"/>
-      <w:proofErr w:type="gramStart"/>
-      <w:r>
-        <w:rPr>
-          <w:rFonts w:ascii="Consolas" w:hAnsi="Consolas" w:cs="Consolas"/>
-          <w:color w:val="008000"/>
-          <w:sz w:val="19"/>
-          <w:szCs w:val="19"/>
-          <w:lang w:val="en-IE"/>
-        </w:rPr>
-        <w:t>.</w:t>
-      </w:r>
-      <w:r>
-        <w:rPr>
-          <w:rFonts w:ascii="Consolas" w:hAnsi="Consolas" w:cs="Consolas"/>
-          <w:color w:val="808080"/>
-          <w:sz w:val="19"/>
-          <w:szCs w:val="19"/>
-          <w:lang w:val="en-IE"/>
-        </w:rPr>
-        <w:t>&lt;</w:t>
-      </w:r>
-      <w:proofErr w:type="gramEnd"/>
-      <w:r>
-        <w:rPr>
-          <w:rFonts w:ascii="Consolas" w:hAnsi="Consolas" w:cs="Consolas"/>
-          <w:color w:val="808080"/>
-          <w:sz w:val="19"/>
-          <w:szCs w:val="19"/>
-          <w:lang w:val="en-IE"/>
-        </w:rPr>
-        <w:t>/returns&gt;</w:t>
+          <w:color w:val="808080"/>
+          <w:sz w:val="19"/>
+          <w:szCs w:val="19"/>
+          <w:lang w:val="it-IT"/>
+        </w:rPr>
+        <w:t>&gt;</w:t>
       </w:r>
     </w:p>
     <w:p>
@@ -32589,7 +32546,7 @@
           <w:color w:val="000000"/>
           <w:sz w:val="19"/>
           <w:szCs w:val="19"/>
-          <w:lang w:val="en-IE"/>
+          <w:lang w:val="it-IT"/>
         </w:rPr>
         <w:t xml:space="preserve">    </w:t>
       </w:r>
@@ -32930,10 +32887,7 @@
       </w:r>
       <w:proofErr w:type="spellEnd"/>
       <w:r>
-        <w:t xml:space="preserve"> r</w:t>
-      </w:r>
-      <w:r>
-        <w:t>elativa al modello di dati dell’</w:t>
+        <w:t xml:space="preserve"> relativa al modello di dati dell’</w:t>
       </w:r>
       <w:r>
         <w:t>anno</w:t>
@@ -33237,16 +33191,16 @@
           <w:color w:val="000000"/>
           <w:sz w:val="19"/>
           <w:szCs w:val="19"/>
-          <w:lang w:val="it-IT"/>
-        </w:rPr>
-      </w:pPr>
-      <w:r>
-        <w:rPr>
-          <w:rFonts w:ascii="Consolas" w:hAnsi="Consolas" w:cs="Consolas"/>
-          <w:color w:val="000000"/>
-          <w:sz w:val="19"/>
-          <w:szCs w:val="19"/>
-          <w:lang w:val="it-IT"/>
+          <w:lang w:val="en-IE"/>
+        </w:rPr>
+      </w:pPr>
+      <w:r>
+        <w:rPr>
+          <w:rFonts w:ascii="Consolas" w:hAnsi="Consolas" w:cs="Consolas"/>
+          <w:color w:val="000000"/>
+          <w:sz w:val="19"/>
+          <w:szCs w:val="19"/>
+          <w:lang w:val="en-IE"/>
         </w:rPr>
         <w:t>{</w:t>
       </w:r>
@@ -33281,13 +33235,7 @@
         <w:rPr>
           <w:lang w:val="it-IT"/>
         </w:rPr>
-        <w:t>Anno</w:t>
-      </w:r>
-      <w:r>
-        <w:rPr>
-          <w:lang w:val="it-IT"/>
-        </w:rPr>
-        <w:t>DbRepository</w:t>
+        <w:t>AnnoDbRepository</w:t>
       </w:r>
       <w:bookmarkEnd w:id="74"/>
       <w:proofErr w:type="spellEnd"/>
@@ -33307,13 +33255,7 @@
       </w:r>
       <w:proofErr w:type="spellEnd"/>
       <w:r>
-        <w:t xml:space="preserve"> r</w:t>
-      </w:r>
-      <w:r>
-        <w:t>elativa al modello di dati dell’anno</w:t>
-      </w:r>
-      <w:r>
-        <w:t>.</w:t>
+        <w:t xml:space="preserve"> relativa al modello di dati dell’anno.</w:t>
       </w:r>
     </w:p>
     <w:p>
@@ -34415,7 +34357,7 @@
           <w:color w:val="808080"/>
           <w:sz w:val="19"/>
           <w:szCs w:val="19"/>
-          <w:lang w:val="en-IE"/>
+          <w:lang w:val="it-IT"/>
         </w:rPr>
       </w:pPr>
       <w:r>
@@ -34434,7 +34376,7 @@
           <w:color w:val="808080"/>
           <w:sz w:val="19"/>
           <w:szCs w:val="19"/>
-          <w:lang w:val="en-IE"/>
+          <w:lang w:val="it-IT"/>
         </w:rPr>
         <w:t>///</w:t>
       </w:r>
@@ -34444,7 +34386,7 @@
           <w:color w:val="008000"/>
           <w:sz w:val="19"/>
           <w:szCs w:val="19"/>
-          <w:lang w:val="en-IE"/>
+          <w:lang w:val="it-IT"/>
         </w:rPr>
         <w:t xml:space="preserve"> </w:t>
       </w:r>
@@ -34454,9 +34396,31 @@
           <w:color w:val="808080"/>
           <w:sz w:val="19"/>
           <w:szCs w:val="19"/>
-          <w:lang w:val="en-IE"/>
-        </w:rPr>
-        <w:t>&lt;returns&gt;</w:t>
+          <w:lang w:val="it-IT"/>
+        </w:rPr>
+        <w:t>&lt;</w:t>
+      </w:r>
+      <w:proofErr w:type="spellStart"/>
+      <w:r>
+        <w:rPr>
+          <w:rFonts w:ascii="Consolas" w:hAnsi="Consolas" w:cs="Consolas"/>
+          <w:color w:val="808080"/>
+          <w:sz w:val="19"/>
+          <w:szCs w:val="19"/>
+          <w:lang w:val="it-IT"/>
+        </w:rPr>
+        <w:t>returns</w:t>
+      </w:r>
+      <w:proofErr w:type="spellEnd"/>
+      <w:r>
+        <w:rPr>
+          <w:rFonts w:ascii="Consolas" w:hAnsi="Consolas" w:cs="Consolas"/>
+          <w:color w:val="808080"/>
+          <w:sz w:val="19"/>
+          <w:szCs w:val="19"/>
+          <w:lang w:val="it-IT"/>
+        </w:rPr>
+        <w:t>&gt;</w:t>
       </w:r>
       <w:r>
         <w:rPr>
@@ -34464,75 +34428,63 @@
           <w:color w:val="008000"/>
           <w:sz w:val="19"/>
           <w:szCs w:val="19"/>
-          <w:lang w:val="en-IE"/>
-        </w:rPr>
-        <w:t xml:space="preserve">Le </w:t>
+          <w:lang w:val="it-IT"/>
+        </w:rPr>
+        <w:t xml:space="preserve">Le entità ordinate per </w:t>
+      </w:r>
+      <w:proofErr w:type="gramStart"/>
+      <w:r>
+        <w:rPr>
+          <w:rFonts w:ascii="Consolas" w:hAnsi="Consolas" w:cs="Consolas"/>
+          <w:color w:val="008000"/>
+          <w:sz w:val="19"/>
+          <w:szCs w:val="19"/>
+          <w:lang w:val="it-IT"/>
+        </w:rPr>
+        <w:t>annata.</w:t>
+      </w:r>
+      <w:r>
+        <w:rPr>
+          <w:rFonts w:ascii="Consolas" w:hAnsi="Consolas" w:cs="Consolas"/>
+          <w:color w:val="808080"/>
+          <w:sz w:val="19"/>
+          <w:szCs w:val="19"/>
+          <w:lang w:val="it-IT"/>
+        </w:rPr>
+        <w:t>&lt;</w:t>
+      </w:r>
+      <w:proofErr w:type="gramEnd"/>
+      <w:r>
+        <w:rPr>
+          <w:rFonts w:ascii="Consolas" w:hAnsi="Consolas" w:cs="Consolas"/>
+          <w:color w:val="808080"/>
+          <w:sz w:val="19"/>
+          <w:szCs w:val="19"/>
+          <w:lang w:val="it-IT"/>
+        </w:rPr>
+        <w:t>/</w:t>
       </w:r>
       <w:proofErr w:type="spellStart"/>
       <w:r>
         <w:rPr>
           <w:rFonts w:ascii="Consolas" w:hAnsi="Consolas" w:cs="Consolas"/>
-          <w:color w:val="008000"/>
-          <w:sz w:val="19"/>
-          <w:szCs w:val="19"/>
-          <w:lang w:val="en-IE"/>
-        </w:rPr>
-        <w:t>entità</w:t>
+          <w:color w:val="808080"/>
+          <w:sz w:val="19"/>
+          <w:szCs w:val="19"/>
+          <w:lang w:val="it-IT"/>
+        </w:rPr>
+        <w:t>returns</w:t>
       </w:r>
       <w:proofErr w:type="spellEnd"/>
       <w:r>
         <w:rPr>
           <w:rFonts w:ascii="Consolas" w:hAnsi="Consolas" w:cs="Consolas"/>
-          <w:color w:val="008000"/>
-          <w:sz w:val="19"/>
-          <w:szCs w:val="19"/>
-          <w:lang w:val="en-IE"/>
-        </w:rPr>
-        <w:t xml:space="preserve"> ordinate per </w:t>
-      </w:r>
-      <w:proofErr w:type="spellStart"/>
-      <w:r>
-        <w:rPr>
-          <w:rFonts w:ascii="Consolas" w:hAnsi="Consolas" w:cs="Consolas"/>
-          <w:color w:val="008000"/>
-          <w:sz w:val="19"/>
-          <w:szCs w:val="19"/>
-          <w:lang w:val="en-IE"/>
-        </w:rPr>
-        <w:t>annata</w:t>
-      </w:r>
-      <w:proofErr w:type="spellEnd"/>
-      <w:proofErr w:type="gramStart"/>
-      <w:r>
-        <w:rPr>
-          <w:rFonts w:ascii="Consolas" w:hAnsi="Consolas" w:cs="Consolas"/>
-          <w:color w:val="008000"/>
-          <w:sz w:val="19"/>
-          <w:szCs w:val="19"/>
-          <w:lang w:val="en-IE"/>
-        </w:rPr>
-        <w:t>.</w:t>
-      </w:r>
-      <w:r>
-        <w:rPr>
-          <w:rFonts w:ascii="Consolas" w:hAnsi="Consolas" w:cs="Consolas"/>
-          <w:color w:val="808080"/>
-          <w:sz w:val="19"/>
-          <w:szCs w:val="19"/>
-          <w:lang w:val="en-IE"/>
-        </w:rPr>
-        <w:t>&lt;</w:t>
-      </w:r>
-      <w:proofErr w:type="gramEnd"/>
-      <w:r>
-        <w:rPr>
-          <w:rFonts w:ascii="Consolas" w:hAnsi="Consolas" w:cs="Consolas"/>
-          <w:color w:val="808080"/>
-          <w:sz w:val="19"/>
-          <w:szCs w:val="19"/>
-          <w:lang w:val="en-IE"/>
-        </w:rPr>
-        <w:t>/returns&gt;</w:t>
+          <w:color w:val="808080"/>
+          <w:sz w:val="19"/>
+          <w:szCs w:val="19"/>
+          <w:lang w:val="it-IT"/>
+        </w:rPr>
+        <w:t>&gt;</w:t>
       </w:r>
     </w:p>
     <w:p>
@@ -34554,7 +34506,7 @@
           <w:color w:val="000000"/>
           <w:sz w:val="19"/>
           <w:szCs w:val="19"/>
-          <w:lang w:val="en-IE"/>
+          <w:lang w:val="it-IT"/>
         </w:rPr>
         <w:t xml:space="preserve">    </w:t>
       </w:r>
@@ -34858,19 +34810,7 @@
           <w:lang w:val="it-IT"/>
         </w:rPr>
         <w:lastRenderedPageBreak/>
-        <w:t>I</w:t>
-      </w:r>
-      <w:r>
-        <w:rPr>
-          <w:lang w:val="it-IT"/>
-        </w:rPr>
-        <w:t>Esercizio</w:t>
-      </w:r>
-      <w:r>
-        <w:rPr>
-          <w:lang w:val="it-IT"/>
-        </w:rPr>
-        <w:t>Repository</w:t>
+        <w:t>IEsercizioRepository</w:t>
       </w:r>
       <w:bookmarkEnd w:id="75"/>
       <w:proofErr w:type="spellEnd"/>
@@ -35267,13 +35207,7 @@
         <w:rPr>
           <w:lang w:val="it-IT"/>
         </w:rPr>
-        <w:t>Esercizio</w:t>
-      </w:r>
-      <w:r>
-        <w:rPr>
-          <w:lang w:val="it-IT"/>
-        </w:rPr>
-        <w:t>DbRepository</w:t>
+        <w:t>EsercizioDbRepository</w:t>
       </w:r>
       <w:bookmarkEnd w:id="76"/>
       <w:proofErr w:type="spellEnd"/>
@@ -35619,16 +35553,16 @@
           <w:color w:val="000000"/>
           <w:sz w:val="19"/>
           <w:szCs w:val="19"/>
-          <w:lang w:val="it-IT"/>
-        </w:rPr>
-      </w:pPr>
-      <w:r>
-        <w:rPr>
-          <w:rFonts w:ascii="Consolas" w:hAnsi="Consolas" w:cs="Consolas"/>
-          <w:color w:val="000000"/>
-          <w:sz w:val="19"/>
-          <w:szCs w:val="19"/>
-          <w:lang w:val="it-IT"/>
+          <w:lang w:val="en-IE"/>
+        </w:rPr>
+      </w:pPr>
+      <w:r>
+        <w:rPr>
+          <w:rFonts w:ascii="Consolas" w:hAnsi="Consolas" w:cs="Consolas"/>
+          <w:color w:val="000000"/>
+          <w:sz w:val="19"/>
+          <w:szCs w:val="19"/>
+          <w:lang w:val="en-IE"/>
         </w:rPr>
         <w:t>{</w:t>
       </w:r>
@@ -35652,7 +35586,7 @@
           <w:color w:val="000000"/>
           <w:sz w:val="19"/>
           <w:szCs w:val="19"/>
-          <w:lang w:val="it-IT"/>
+          <w:lang w:val="en-IE"/>
         </w:rPr>
         <w:t xml:space="preserve">    </w:t>
       </w:r>
@@ -36423,7 +36357,7 @@
           <w:color w:val="808080"/>
           <w:sz w:val="19"/>
           <w:szCs w:val="19"/>
-          <w:lang w:val="en-IE"/>
+          <w:lang w:val="it-IT"/>
         </w:rPr>
       </w:pPr>
       <w:r>
@@ -36442,7 +36376,7 @@
           <w:color w:val="808080"/>
           <w:sz w:val="19"/>
           <w:szCs w:val="19"/>
-          <w:lang w:val="en-IE"/>
+          <w:lang w:val="it-IT"/>
         </w:rPr>
         <w:t>///</w:t>
       </w:r>
@@ -36452,7 +36386,7 @@
           <w:color w:val="008000"/>
           <w:sz w:val="19"/>
           <w:szCs w:val="19"/>
-          <w:lang w:val="en-IE"/>
+          <w:lang w:val="it-IT"/>
         </w:rPr>
         <w:t xml:space="preserve"> </w:t>
       </w:r>
@@ -36462,9 +36396,31 @@
           <w:color w:val="808080"/>
           <w:sz w:val="19"/>
           <w:szCs w:val="19"/>
-          <w:lang w:val="en-IE"/>
-        </w:rPr>
-        <w:t>&lt;returns&gt;</w:t>
+          <w:lang w:val="it-IT"/>
+        </w:rPr>
+        <w:t>&lt;</w:t>
+      </w:r>
+      <w:proofErr w:type="spellStart"/>
+      <w:r>
+        <w:rPr>
+          <w:rFonts w:ascii="Consolas" w:hAnsi="Consolas" w:cs="Consolas"/>
+          <w:color w:val="808080"/>
+          <w:sz w:val="19"/>
+          <w:szCs w:val="19"/>
+          <w:lang w:val="it-IT"/>
+        </w:rPr>
+        <w:t>returns</w:t>
+      </w:r>
+      <w:proofErr w:type="spellEnd"/>
+      <w:r>
+        <w:rPr>
+          <w:rFonts w:ascii="Consolas" w:hAnsi="Consolas" w:cs="Consolas"/>
+          <w:color w:val="808080"/>
+          <w:sz w:val="19"/>
+          <w:szCs w:val="19"/>
+          <w:lang w:val="it-IT"/>
+        </w:rPr>
+        <w:t>&gt;</w:t>
       </w:r>
       <w:r>
         <w:rPr>
@@ -36472,75 +36428,63 @@
           <w:color w:val="008000"/>
           <w:sz w:val="19"/>
           <w:szCs w:val="19"/>
-          <w:lang w:val="en-IE"/>
-        </w:rPr>
-        <w:t xml:space="preserve">Le </w:t>
+          <w:lang w:val="it-IT"/>
+        </w:rPr>
+        <w:t xml:space="preserve">Le entità ordinate per </w:t>
+      </w:r>
+      <w:proofErr w:type="gramStart"/>
+      <w:r>
+        <w:rPr>
+          <w:rFonts w:ascii="Consolas" w:hAnsi="Consolas" w:cs="Consolas"/>
+          <w:color w:val="008000"/>
+          <w:sz w:val="19"/>
+          <w:szCs w:val="19"/>
+          <w:lang w:val="it-IT"/>
+        </w:rPr>
+        <w:t>titolo.</w:t>
+      </w:r>
+      <w:r>
+        <w:rPr>
+          <w:rFonts w:ascii="Consolas" w:hAnsi="Consolas" w:cs="Consolas"/>
+          <w:color w:val="808080"/>
+          <w:sz w:val="19"/>
+          <w:szCs w:val="19"/>
+          <w:lang w:val="it-IT"/>
+        </w:rPr>
+        <w:t>&lt;</w:t>
+      </w:r>
+      <w:proofErr w:type="gramEnd"/>
+      <w:r>
+        <w:rPr>
+          <w:rFonts w:ascii="Consolas" w:hAnsi="Consolas" w:cs="Consolas"/>
+          <w:color w:val="808080"/>
+          <w:sz w:val="19"/>
+          <w:szCs w:val="19"/>
+          <w:lang w:val="it-IT"/>
+        </w:rPr>
+        <w:t>/</w:t>
       </w:r>
       <w:proofErr w:type="spellStart"/>
       <w:r>
         <w:rPr>
           <w:rFonts w:ascii="Consolas" w:hAnsi="Consolas" w:cs="Consolas"/>
-          <w:color w:val="008000"/>
-          <w:sz w:val="19"/>
-          <w:szCs w:val="19"/>
-          <w:lang w:val="en-IE"/>
-        </w:rPr>
-        <w:t>entità</w:t>
+          <w:color w:val="808080"/>
+          <w:sz w:val="19"/>
+          <w:szCs w:val="19"/>
+          <w:lang w:val="it-IT"/>
+        </w:rPr>
+        <w:t>returns</w:t>
       </w:r>
       <w:proofErr w:type="spellEnd"/>
       <w:r>
         <w:rPr>
           <w:rFonts w:ascii="Consolas" w:hAnsi="Consolas" w:cs="Consolas"/>
-          <w:color w:val="008000"/>
-          <w:sz w:val="19"/>
-          <w:szCs w:val="19"/>
-          <w:lang w:val="en-IE"/>
-        </w:rPr>
-        <w:t xml:space="preserve"> ordinate per </w:t>
-      </w:r>
-      <w:proofErr w:type="spellStart"/>
-      <w:r>
-        <w:rPr>
-          <w:rFonts w:ascii="Consolas" w:hAnsi="Consolas" w:cs="Consolas"/>
-          <w:color w:val="008000"/>
-          <w:sz w:val="19"/>
-          <w:szCs w:val="19"/>
-          <w:lang w:val="en-IE"/>
-        </w:rPr>
-        <w:t>titolo</w:t>
-      </w:r>
-      <w:proofErr w:type="spellEnd"/>
-      <w:proofErr w:type="gramStart"/>
-      <w:r>
-        <w:rPr>
-          <w:rFonts w:ascii="Consolas" w:hAnsi="Consolas" w:cs="Consolas"/>
-          <w:color w:val="008000"/>
-          <w:sz w:val="19"/>
-          <w:szCs w:val="19"/>
-          <w:lang w:val="en-IE"/>
-        </w:rPr>
-        <w:t>.</w:t>
-      </w:r>
-      <w:r>
-        <w:rPr>
-          <w:rFonts w:ascii="Consolas" w:hAnsi="Consolas" w:cs="Consolas"/>
-          <w:color w:val="808080"/>
-          <w:sz w:val="19"/>
-          <w:szCs w:val="19"/>
-          <w:lang w:val="en-IE"/>
-        </w:rPr>
-        <w:t>&lt;</w:t>
-      </w:r>
-      <w:proofErr w:type="gramEnd"/>
-      <w:r>
-        <w:rPr>
-          <w:rFonts w:ascii="Consolas" w:hAnsi="Consolas" w:cs="Consolas"/>
-          <w:color w:val="808080"/>
-          <w:sz w:val="19"/>
-          <w:szCs w:val="19"/>
-          <w:lang w:val="en-IE"/>
-        </w:rPr>
-        <w:t>/returns&gt;</w:t>
+          <w:color w:val="808080"/>
+          <w:sz w:val="19"/>
+          <w:szCs w:val="19"/>
+          <w:lang w:val="it-IT"/>
+        </w:rPr>
+        <w:t>&gt;</w:t>
       </w:r>
     </w:p>
     <w:p>
@@ -36562,7 +36506,7 @@
           <w:color w:val="000000"/>
           <w:sz w:val="19"/>
           <w:szCs w:val="19"/>
-          <w:lang w:val="en-IE"/>
+          <w:lang w:val="it-IT"/>
         </w:rPr>
         <w:t xml:space="preserve">    </w:t>
       </w:r>
@@ -36888,19 +36832,7 @@
           <w:lang w:val="it-IT"/>
         </w:rPr>
         <w:lastRenderedPageBreak/>
-        <w:t>I</w:t>
-      </w:r>
-      <w:r>
-        <w:rPr>
-          <w:lang w:val="it-IT"/>
-        </w:rPr>
-        <w:t>EsercizioProva</w:t>
-      </w:r>
-      <w:r>
-        <w:rPr>
-          <w:lang w:val="it-IT"/>
-        </w:rPr>
-        <w:t>Repository</w:t>
+        <w:t>IEsercizioProvaRepository</w:t>
       </w:r>
       <w:bookmarkEnd w:id="77"/>
       <w:proofErr w:type="spellEnd"/>
@@ -37326,13 +37258,7 @@
         <w:rPr>
           <w:lang w:val="it-IT"/>
         </w:rPr>
-        <w:t>EsercizioProva</w:t>
-      </w:r>
-      <w:r>
-        <w:rPr>
-          <w:lang w:val="it-IT"/>
-        </w:rPr>
-        <w:t>DbRepository</w:t>
+        <w:t>EsercizioProvaDbRepository</w:t>
       </w:r>
       <w:bookmarkEnd w:id="78"/>
       <w:proofErr w:type="spellEnd"/>
@@ -38484,7 +38410,7 @@
           <w:color w:val="808080"/>
           <w:sz w:val="19"/>
           <w:szCs w:val="19"/>
-          <w:lang w:val="en-IE"/>
+          <w:lang w:val="it-IT"/>
         </w:rPr>
       </w:pPr>
       <w:r>
@@ -38503,7 +38429,7 @@
           <w:color w:val="808080"/>
           <w:sz w:val="19"/>
           <w:szCs w:val="19"/>
-          <w:lang w:val="en-IE"/>
+          <w:lang w:val="it-IT"/>
         </w:rPr>
         <w:t>///</w:t>
       </w:r>
@@ -38513,7 +38439,7 @@
           <w:color w:val="008000"/>
           <w:sz w:val="19"/>
           <w:szCs w:val="19"/>
-          <w:lang w:val="en-IE"/>
+          <w:lang w:val="it-IT"/>
         </w:rPr>
         <w:t xml:space="preserve"> </w:t>
       </w:r>
@@ -38523,9 +38449,31 @@
           <w:color w:val="808080"/>
           <w:sz w:val="19"/>
           <w:szCs w:val="19"/>
-          <w:lang w:val="en-IE"/>
-        </w:rPr>
-        <w:t>&lt;returns&gt;</w:t>
+          <w:lang w:val="it-IT"/>
+        </w:rPr>
+        <w:t>&lt;</w:t>
+      </w:r>
+      <w:proofErr w:type="spellStart"/>
+      <w:r>
+        <w:rPr>
+          <w:rFonts w:ascii="Consolas" w:hAnsi="Consolas" w:cs="Consolas"/>
+          <w:color w:val="808080"/>
+          <w:sz w:val="19"/>
+          <w:szCs w:val="19"/>
+          <w:lang w:val="it-IT"/>
+        </w:rPr>
+        <w:t>returns</w:t>
+      </w:r>
+      <w:proofErr w:type="spellEnd"/>
+      <w:r>
+        <w:rPr>
+          <w:rFonts w:ascii="Consolas" w:hAnsi="Consolas" w:cs="Consolas"/>
+          <w:color w:val="808080"/>
+          <w:sz w:val="19"/>
+          <w:szCs w:val="19"/>
+          <w:lang w:val="it-IT"/>
+        </w:rPr>
+        <w:t>&gt;</w:t>
       </w:r>
       <w:r>
         <w:rPr>
@@ -38533,75 +38481,63 @@
           <w:color w:val="008000"/>
           <w:sz w:val="19"/>
           <w:szCs w:val="19"/>
-          <w:lang w:val="en-IE"/>
-        </w:rPr>
-        <w:t xml:space="preserve">Le </w:t>
+          <w:lang w:val="it-IT"/>
+        </w:rPr>
+        <w:t xml:space="preserve">Le entità ordinate per </w:t>
+      </w:r>
+      <w:proofErr w:type="gramStart"/>
+      <w:r>
+        <w:rPr>
+          <w:rFonts w:ascii="Consolas" w:hAnsi="Consolas" w:cs="Consolas"/>
+          <w:color w:val="008000"/>
+          <w:sz w:val="19"/>
+          <w:szCs w:val="19"/>
+          <w:lang w:val="it-IT"/>
+        </w:rPr>
+        <w:t>titolo.</w:t>
+      </w:r>
+      <w:r>
+        <w:rPr>
+          <w:rFonts w:ascii="Consolas" w:hAnsi="Consolas" w:cs="Consolas"/>
+          <w:color w:val="808080"/>
+          <w:sz w:val="19"/>
+          <w:szCs w:val="19"/>
+          <w:lang w:val="it-IT"/>
+        </w:rPr>
+        <w:t>&lt;</w:t>
+      </w:r>
+      <w:proofErr w:type="gramEnd"/>
+      <w:r>
+        <w:rPr>
+          <w:rFonts w:ascii="Consolas" w:hAnsi="Consolas" w:cs="Consolas"/>
+          <w:color w:val="808080"/>
+          <w:sz w:val="19"/>
+          <w:szCs w:val="19"/>
+          <w:lang w:val="it-IT"/>
+        </w:rPr>
+        <w:t>/</w:t>
       </w:r>
       <w:proofErr w:type="spellStart"/>
       <w:r>
         <w:rPr>
           <w:rFonts w:ascii="Consolas" w:hAnsi="Consolas" w:cs="Consolas"/>
-          <w:color w:val="008000"/>
-          <w:sz w:val="19"/>
-          <w:szCs w:val="19"/>
-          <w:lang w:val="en-IE"/>
-        </w:rPr>
-        <w:t>entità</w:t>
+          <w:color w:val="808080"/>
+          <w:sz w:val="19"/>
+          <w:szCs w:val="19"/>
+          <w:lang w:val="it-IT"/>
+        </w:rPr>
+        <w:t>returns</w:t>
       </w:r>
       <w:proofErr w:type="spellEnd"/>
       <w:r>
         <w:rPr>
           <w:rFonts w:ascii="Consolas" w:hAnsi="Consolas" w:cs="Consolas"/>
-          <w:color w:val="008000"/>
-          <w:sz w:val="19"/>
-          <w:szCs w:val="19"/>
-          <w:lang w:val="en-IE"/>
-        </w:rPr>
-        <w:t xml:space="preserve"> ordinate per </w:t>
-      </w:r>
-      <w:proofErr w:type="spellStart"/>
-      <w:r>
-        <w:rPr>
-          <w:rFonts w:ascii="Consolas" w:hAnsi="Consolas" w:cs="Consolas"/>
-          <w:color w:val="008000"/>
-          <w:sz w:val="19"/>
-          <w:szCs w:val="19"/>
-          <w:lang w:val="en-IE"/>
-        </w:rPr>
-        <w:t>titolo</w:t>
-      </w:r>
-      <w:proofErr w:type="spellEnd"/>
-      <w:proofErr w:type="gramStart"/>
-      <w:r>
-        <w:rPr>
-          <w:rFonts w:ascii="Consolas" w:hAnsi="Consolas" w:cs="Consolas"/>
-          <w:color w:val="008000"/>
-          <w:sz w:val="19"/>
-          <w:szCs w:val="19"/>
-          <w:lang w:val="en-IE"/>
-        </w:rPr>
-        <w:t>.</w:t>
-      </w:r>
-      <w:r>
-        <w:rPr>
-          <w:rFonts w:ascii="Consolas" w:hAnsi="Consolas" w:cs="Consolas"/>
-          <w:color w:val="808080"/>
-          <w:sz w:val="19"/>
-          <w:szCs w:val="19"/>
-          <w:lang w:val="en-IE"/>
-        </w:rPr>
-        <w:t>&lt;</w:t>
-      </w:r>
-      <w:proofErr w:type="gramEnd"/>
-      <w:r>
-        <w:rPr>
-          <w:rFonts w:ascii="Consolas" w:hAnsi="Consolas" w:cs="Consolas"/>
-          <w:color w:val="808080"/>
-          <w:sz w:val="19"/>
-          <w:szCs w:val="19"/>
-          <w:lang w:val="en-IE"/>
-        </w:rPr>
-        <w:t>/returns&gt;</w:t>
+          <w:color w:val="808080"/>
+          <w:sz w:val="19"/>
+          <w:szCs w:val="19"/>
+          <w:lang w:val="it-IT"/>
+        </w:rPr>
+        <w:t>&gt;</w:t>
       </w:r>
     </w:p>
     <w:p>
@@ -38623,7 +38559,7 @@
           <w:color w:val="000000"/>
           <w:sz w:val="19"/>
           <w:szCs w:val="19"/>
-          <w:lang w:val="en-IE"/>
+          <w:lang w:val="it-IT"/>
         </w:rPr>
         <w:t xml:space="preserve">    </w:t>
       </w:r>
@@ -38949,19 +38885,7 @@
           <w:lang w:val="it-IT"/>
         </w:rPr>
         <w:lastRenderedPageBreak/>
-        <w:t>I</w:t>
-      </w:r>
-      <w:r>
-        <w:rPr>
-          <w:lang w:val="it-IT"/>
-        </w:rPr>
-        <w:t>Prova</w:t>
-      </w:r>
-      <w:r>
-        <w:rPr>
-          <w:lang w:val="it-IT"/>
-        </w:rPr>
-        <w:t>Repository</w:t>
+        <w:t>IProvaRepository</w:t>
       </w:r>
       <w:bookmarkEnd w:id="79"/>
       <w:proofErr w:type="spellEnd"/>
@@ -39365,13 +39289,7 @@
         <w:rPr>
           <w:lang w:val="it-IT"/>
         </w:rPr>
-        <w:t>Prova</w:t>
-      </w:r>
-      <w:r>
-        <w:rPr>
-          <w:lang w:val="it-IT"/>
-        </w:rPr>
-        <w:t>DbRepository</w:t>
+        <w:t>ProvaDbRepository</w:t>
       </w:r>
       <w:bookmarkEnd w:id="80"/>
       <w:proofErr w:type="spellEnd"/>
@@ -40521,7 +40439,7 @@
           <w:color w:val="808080"/>
           <w:sz w:val="19"/>
           <w:szCs w:val="19"/>
-          <w:lang w:val="en-IE"/>
+          <w:lang w:val="it-IT"/>
         </w:rPr>
       </w:pPr>
       <w:r>
@@ -40540,7 +40458,7 @@
           <w:color w:val="808080"/>
           <w:sz w:val="19"/>
           <w:szCs w:val="19"/>
-          <w:lang w:val="en-IE"/>
+          <w:lang w:val="it-IT"/>
         </w:rPr>
         <w:t>///</w:t>
       </w:r>
@@ -40550,7 +40468,7 @@
           <w:color w:val="008000"/>
           <w:sz w:val="19"/>
           <w:szCs w:val="19"/>
-          <w:lang w:val="en-IE"/>
+          <w:lang w:val="it-IT"/>
         </w:rPr>
         <w:t xml:space="preserve"> </w:t>
       </w:r>
@@ -40560,9 +40478,31 @@
           <w:color w:val="808080"/>
           <w:sz w:val="19"/>
           <w:szCs w:val="19"/>
-          <w:lang w:val="en-IE"/>
-        </w:rPr>
-        <w:t>&lt;returns&gt;</w:t>
+          <w:lang w:val="it-IT"/>
+        </w:rPr>
+        <w:t>&lt;</w:t>
+      </w:r>
+      <w:proofErr w:type="spellStart"/>
+      <w:r>
+        <w:rPr>
+          <w:rFonts w:ascii="Consolas" w:hAnsi="Consolas" w:cs="Consolas"/>
+          <w:color w:val="808080"/>
+          <w:sz w:val="19"/>
+          <w:szCs w:val="19"/>
+          <w:lang w:val="it-IT"/>
+        </w:rPr>
+        <w:t>returns</w:t>
+      </w:r>
+      <w:proofErr w:type="spellEnd"/>
+      <w:r>
+        <w:rPr>
+          <w:rFonts w:ascii="Consolas" w:hAnsi="Consolas" w:cs="Consolas"/>
+          <w:color w:val="808080"/>
+          <w:sz w:val="19"/>
+          <w:szCs w:val="19"/>
+          <w:lang w:val="it-IT"/>
+        </w:rPr>
+        <w:t>&gt;</w:t>
       </w:r>
       <w:r>
         <w:rPr>
@@ -40570,63 +40510,63 @@
           <w:color w:val="008000"/>
           <w:sz w:val="19"/>
           <w:szCs w:val="19"/>
-          <w:lang w:val="en-IE"/>
-        </w:rPr>
-        <w:t xml:space="preserve">Le </w:t>
+          <w:lang w:val="it-IT"/>
+        </w:rPr>
+        <w:t xml:space="preserve">Le entità ordinate per </w:t>
+      </w:r>
+      <w:proofErr w:type="gramStart"/>
+      <w:r>
+        <w:rPr>
+          <w:rFonts w:ascii="Consolas" w:hAnsi="Consolas" w:cs="Consolas"/>
+          <w:color w:val="008000"/>
+          <w:sz w:val="19"/>
+          <w:szCs w:val="19"/>
+          <w:lang w:val="it-IT"/>
+        </w:rPr>
+        <w:t>data.</w:t>
+      </w:r>
+      <w:r>
+        <w:rPr>
+          <w:rFonts w:ascii="Consolas" w:hAnsi="Consolas" w:cs="Consolas"/>
+          <w:color w:val="808080"/>
+          <w:sz w:val="19"/>
+          <w:szCs w:val="19"/>
+          <w:lang w:val="it-IT"/>
+        </w:rPr>
+        <w:t>&lt;</w:t>
+      </w:r>
+      <w:proofErr w:type="gramEnd"/>
+      <w:r>
+        <w:rPr>
+          <w:rFonts w:ascii="Consolas" w:hAnsi="Consolas" w:cs="Consolas"/>
+          <w:color w:val="808080"/>
+          <w:sz w:val="19"/>
+          <w:szCs w:val="19"/>
+          <w:lang w:val="it-IT"/>
+        </w:rPr>
+        <w:t>/</w:t>
       </w:r>
       <w:proofErr w:type="spellStart"/>
       <w:r>
         <w:rPr>
           <w:rFonts w:ascii="Consolas" w:hAnsi="Consolas" w:cs="Consolas"/>
-          <w:color w:val="008000"/>
-          <w:sz w:val="19"/>
-          <w:szCs w:val="19"/>
-          <w:lang w:val="en-IE"/>
-        </w:rPr>
-        <w:t>entità</w:t>
+          <w:color w:val="808080"/>
+          <w:sz w:val="19"/>
+          <w:szCs w:val="19"/>
+          <w:lang w:val="it-IT"/>
+        </w:rPr>
+        <w:t>returns</w:t>
       </w:r>
       <w:proofErr w:type="spellEnd"/>
       <w:r>
         <w:rPr>
           <w:rFonts w:ascii="Consolas" w:hAnsi="Consolas" w:cs="Consolas"/>
-          <w:color w:val="008000"/>
-          <w:sz w:val="19"/>
-          <w:szCs w:val="19"/>
-          <w:lang w:val="en-IE"/>
-        </w:rPr>
-        <w:t xml:space="preserve"> ordinate per data</w:t>
-      </w:r>
-      <w:proofErr w:type="gramStart"/>
-      <w:r>
-        <w:rPr>
-          <w:rFonts w:ascii="Consolas" w:hAnsi="Consolas" w:cs="Consolas"/>
-          <w:color w:val="008000"/>
-          <w:sz w:val="19"/>
-          <w:szCs w:val="19"/>
-          <w:lang w:val="en-IE"/>
-        </w:rPr>
-        <w:t>.</w:t>
-      </w:r>
-      <w:r>
-        <w:rPr>
-          <w:rFonts w:ascii="Consolas" w:hAnsi="Consolas" w:cs="Consolas"/>
-          <w:color w:val="808080"/>
-          <w:sz w:val="19"/>
-          <w:szCs w:val="19"/>
-          <w:lang w:val="en-IE"/>
-        </w:rPr>
-        <w:t>&lt;</w:t>
-      </w:r>
-      <w:proofErr w:type="gramEnd"/>
-      <w:r>
-        <w:rPr>
-          <w:rFonts w:ascii="Consolas" w:hAnsi="Consolas" w:cs="Consolas"/>
-          <w:color w:val="808080"/>
-          <w:sz w:val="19"/>
-          <w:szCs w:val="19"/>
-          <w:lang w:val="en-IE"/>
-        </w:rPr>
-        <w:t>/returns&gt;</w:t>
+          <w:color w:val="808080"/>
+          <w:sz w:val="19"/>
+          <w:szCs w:val="19"/>
+          <w:lang w:val="it-IT"/>
+        </w:rPr>
+        <w:t>&gt;</w:t>
       </w:r>
     </w:p>
     <w:p>
@@ -40648,7 +40588,7 @@
           <w:color w:val="000000"/>
           <w:sz w:val="19"/>
           <w:szCs w:val="19"/>
-          <w:lang w:val="en-IE"/>
+          <w:lang w:val="it-IT"/>
         </w:rPr>
         <w:t xml:space="preserve">    </w:t>
       </w:r>
@@ -42509,7 +42449,7 @@
           <w:color w:val="808080"/>
           <w:sz w:val="19"/>
           <w:szCs w:val="19"/>
-          <w:lang w:val="it-IT"/>
+          <w:lang w:val="en-IE"/>
         </w:rPr>
       </w:pPr>
       <w:r>
@@ -42528,7 +42468,7 @@
           <w:color w:val="808080"/>
           <w:sz w:val="19"/>
           <w:szCs w:val="19"/>
-          <w:lang w:val="it-IT"/>
+          <w:lang w:val="en-IE"/>
         </w:rPr>
         <w:t>///</w:t>
       </w:r>
@@ -42538,7 +42478,7 @@
           <w:color w:val="008000"/>
           <w:sz w:val="19"/>
           <w:szCs w:val="19"/>
-          <w:lang w:val="it-IT"/>
+          <w:lang w:val="en-IE"/>
         </w:rPr>
         <w:t xml:space="preserve"> </w:t>
       </w:r>
@@ -42548,31 +42488,9 @@
           <w:color w:val="808080"/>
           <w:sz w:val="19"/>
           <w:szCs w:val="19"/>
-          <w:lang w:val="it-IT"/>
-        </w:rPr>
-        <w:t>&lt;/</w:t>
-      </w:r>
-      <w:proofErr w:type="spellStart"/>
-      <w:r>
-        <w:rPr>
-          <w:rFonts w:ascii="Consolas" w:hAnsi="Consolas" w:cs="Consolas"/>
-          <w:color w:val="808080"/>
-          <w:sz w:val="19"/>
-          <w:szCs w:val="19"/>
-          <w:lang w:val="it-IT"/>
-        </w:rPr>
-        <w:t>summary</w:t>
-      </w:r>
-      <w:proofErr w:type="spellEnd"/>
-      <w:r>
-        <w:rPr>
-          <w:rFonts w:ascii="Consolas" w:hAnsi="Consolas" w:cs="Consolas"/>
-          <w:color w:val="808080"/>
-          <w:sz w:val="19"/>
-          <w:szCs w:val="19"/>
-          <w:lang w:val="it-IT"/>
-        </w:rPr>
-        <w:t>&gt;</w:t>
+          <w:lang w:val="en-IE"/>
+        </w:rPr>
+        <w:t>&lt;/summary&gt;</w:t>
       </w:r>
     </w:p>
     <w:p>
@@ -42585,7 +42503,7 @@
           <w:color w:val="000000"/>
           <w:sz w:val="19"/>
           <w:szCs w:val="19"/>
-          <w:lang w:val="it-IT"/>
+          <w:lang w:val="en-IE"/>
         </w:rPr>
       </w:pPr>
       <w:r>
@@ -42598,35 +42516,36 @@
         </w:rPr>
         <w:t xml:space="preserve">    </w:t>
       </w:r>
+      <w:proofErr w:type="gramStart"/>
       <w:r>
         <w:rPr>
           <w:rFonts w:ascii="Consolas" w:hAnsi="Consolas" w:cs="Consolas"/>
           <w:color w:val="0000FF"/>
           <w:sz w:val="19"/>
           <w:szCs w:val="19"/>
-          <w:lang w:val="it-IT"/>
+          <w:lang w:val="en-IE"/>
         </w:rPr>
         <w:t>public</w:t>
       </w:r>
-      <w:r>
-        <w:rPr>
-          <w:rFonts w:ascii="Consolas" w:hAnsi="Consolas" w:cs="Consolas"/>
-          <w:color w:val="000000"/>
-          <w:sz w:val="19"/>
-          <w:szCs w:val="19"/>
-          <w:lang w:val="it-IT"/>
+      <w:proofErr w:type="gramEnd"/>
+      <w:r>
+        <w:rPr>
+          <w:rFonts w:ascii="Consolas" w:hAnsi="Consolas" w:cs="Consolas"/>
+          <w:color w:val="000000"/>
+          <w:sz w:val="19"/>
+          <w:szCs w:val="19"/>
+          <w:lang w:val="en-IE"/>
         </w:rPr>
         <w:t xml:space="preserve"> </w:t>
       </w:r>
       <w:proofErr w:type="spellStart"/>
-      <w:proofErr w:type="gramStart"/>
       <w:r>
         <w:rPr>
           <w:rFonts w:ascii="Consolas" w:hAnsi="Consolas" w:cs="Consolas"/>
           <w:color w:val="2B91AF"/>
           <w:sz w:val="19"/>
           <w:szCs w:val="19"/>
-          <w:lang w:val="it-IT"/>
+          <w:lang w:val="en-IE"/>
         </w:rPr>
         <w:t>AppDbContext</w:t>
       </w:r>
@@ -42637,20 +42556,9 @@
           <w:color w:val="000000"/>
           <w:sz w:val="19"/>
           <w:szCs w:val="19"/>
-          <w:lang w:val="it-IT"/>
-        </w:rPr>
-        <w:t>(</w:t>
-      </w:r>
-      <w:proofErr w:type="gramEnd"/>
-      <w:r>
-        <w:rPr>
-          <w:rFonts w:ascii="Consolas" w:hAnsi="Consolas" w:cs="Consolas"/>
-          <w:color w:val="000000"/>
-          <w:sz w:val="19"/>
-          <w:szCs w:val="19"/>
-          <w:lang w:val="it-IT"/>
-        </w:rPr>
-        <w:t xml:space="preserve">) : </w:t>
+          <w:lang w:val="en-IE"/>
+        </w:rPr>
+        <w:t xml:space="preserve">() : </w:t>
       </w:r>
       <w:r>
         <w:rPr>
@@ -42658,7 +42566,7 @@
           <w:color w:val="0000FF"/>
           <w:sz w:val="19"/>
           <w:szCs w:val="19"/>
-          <w:lang w:val="it-IT"/>
+          <w:lang w:val="en-IE"/>
         </w:rPr>
         <w:t>base</w:t>
       </w:r>
@@ -42668,7 +42576,7 @@
           <w:color w:val="000000"/>
           <w:sz w:val="19"/>
           <w:szCs w:val="19"/>
-          <w:lang w:val="it-IT"/>
+          <w:lang w:val="en-IE"/>
         </w:rPr>
         <w:t>()</w:t>
       </w:r>
@@ -42683,16 +42591,16 @@
           <w:color w:val="000000"/>
           <w:sz w:val="19"/>
           <w:szCs w:val="19"/>
-          <w:lang w:val="it-IT"/>
-        </w:rPr>
-      </w:pPr>
-      <w:r>
-        <w:rPr>
-          <w:rFonts w:ascii="Consolas" w:hAnsi="Consolas" w:cs="Consolas"/>
-          <w:color w:val="000000"/>
-          <w:sz w:val="19"/>
-          <w:szCs w:val="19"/>
-          <w:lang w:val="it-IT"/>
+          <w:lang w:val="en-IE"/>
+        </w:rPr>
+      </w:pPr>
+      <w:r>
+        <w:rPr>
+          <w:rFonts w:ascii="Consolas" w:hAnsi="Consolas" w:cs="Consolas"/>
+          <w:color w:val="000000"/>
+          <w:sz w:val="19"/>
+          <w:szCs w:val="19"/>
+          <w:lang w:val="en-IE"/>
         </w:rPr>
         <w:t xml:space="preserve">    {</w:t>
       </w:r>
@@ -42707,16 +42615,16 @@
           <w:color w:val="000000"/>
           <w:sz w:val="19"/>
           <w:szCs w:val="19"/>
-          <w:lang w:val="it-IT"/>
-        </w:rPr>
-      </w:pPr>
-      <w:r>
-        <w:rPr>
-          <w:rFonts w:ascii="Consolas" w:hAnsi="Consolas" w:cs="Consolas"/>
-          <w:color w:val="000000"/>
-          <w:sz w:val="19"/>
-          <w:szCs w:val="19"/>
-          <w:lang w:val="it-IT"/>
+          <w:lang w:val="en-IE"/>
+        </w:rPr>
+      </w:pPr>
+      <w:r>
+        <w:rPr>
+          <w:rFonts w:ascii="Consolas" w:hAnsi="Consolas" w:cs="Consolas"/>
+          <w:color w:val="000000"/>
+          <w:sz w:val="19"/>
+          <w:szCs w:val="19"/>
+          <w:lang w:val="en-IE"/>
         </w:rPr>
         <w:t xml:space="preserve">    }</w:t>
       </w:r>
@@ -42731,7 +42639,7 @@
           <w:color w:val="000000"/>
           <w:sz w:val="19"/>
           <w:szCs w:val="19"/>
-          <w:lang w:val="it-IT"/>
+          <w:lang w:val="en-IE"/>
         </w:rPr>
       </w:pPr>
     </w:p>
@@ -42745,16 +42653,16 @@
           <w:color w:val="808080"/>
           <w:sz w:val="19"/>
           <w:szCs w:val="19"/>
-          <w:lang w:val="it-IT"/>
-        </w:rPr>
-      </w:pPr>
-      <w:r>
-        <w:rPr>
-          <w:rFonts w:ascii="Consolas" w:hAnsi="Consolas" w:cs="Consolas"/>
-          <w:color w:val="000000"/>
-          <w:sz w:val="19"/>
-          <w:szCs w:val="19"/>
-          <w:lang w:val="it-IT"/>
+          <w:lang w:val="en-IE"/>
+        </w:rPr>
+      </w:pPr>
+      <w:r>
+        <w:rPr>
+          <w:rFonts w:ascii="Consolas" w:hAnsi="Consolas" w:cs="Consolas"/>
+          <w:color w:val="000000"/>
+          <w:sz w:val="19"/>
+          <w:szCs w:val="19"/>
+          <w:lang w:val="en-IE"/>
         </w:rPr>
         <w:t xml:space="preserve">    </w:t>
       </w:r>
@@ -42764,7 +42672,7 @@
           <w:color w:val="808080"/>
           <w:sz w:val="19"/>
           <w:szCs w:val="19"/>
-          <w:lang w:val="it-IT"/>
+          <w:lang w:val="en-IE"/>
         </w:rPr>
         <w:t>///</w:t>
       </w:r>
@@ -42774,7 +42682,7 @@
           <w:color w:val="008000"/>
           <w:sz w:val="19"/>
           <w:szCs w:val="19"/>
-          <w:lang w:val="it-IT"/>
+          <w:lang w:val="en-IE"/>
         </w:rPr>
         <w:t xml:space="preserve"> </w:t>
       </w:r>
@@ -42784,31 +42692,9 @@
           <w:color w:val="808080"/>
           <w:sz w:val="19"/>
           <w:szCs w:val="19"/>
-          <w:lang w:val="it-IT"/>
-        </w:rPr>
-        <w:t>&lt;</w:t>
-      </w:r>
-      <w:proofErr w:type="spellStart"/>
-      <w:r>
-        <w:rPr>
-          <w:rFonts w:ascii="Consolas" w:hAnsi="Consolas" w:cs="Consolas"/>
-          <w:color w:val="808080"/>
-          <w:sz w:val="19"/>
-          <w:szCs w:val="19"/>
-          <w:lang w:val="it-IT"/>
-        </w:rPr>
-        <w:t>summary</w:t>
-      </w:r>
-      <w:proofErr w:type="spellEnd"/>
-      <w:r>
-        <w:rPr>
-          <w:rFonts w:ascii="Consolas" w:hAnsi="Consolas" w:cs="Consolas"/>
-          <w:color w:val="808080"/>
-          <w:sz w:val="19"/>
-          <w:szCs w:val="19"/>
-          <w:lang w:val="it-IT"/>
-        </w:rPr>
-        <w:t>&gt;</w:t>
+          <w:lang w:val="en-IE"/>
+        </w:rPr>
+        <w:t>&lt;summary&gt;</w:t>
       </w:r>
     </w:p>
     <w:p>
@@ -42830,7 +42716,7 @@
           <w:color w:val="000000"/>
           <w:sz w:val="19"/>
           <w:szCs w:val="19"/>
-          <w:lang w:val="it-IT"/>
+          <w:lang w:val="en-IE"/>
         </w:rPr>
         <w:t xml:space="preserve">    </w:t>
       </w:r>
@@ -43804,19 +43690,7 @@
           <w:szCs w:val="19"/>
           <w:lang w:val="en-IE"/>
         </w:rPr>
-        <w:t>optionsBuilder.UseSqli</w:t>
-      </w:r>
-      <w:bookmarkStart w:id="82" w:name="_GoBack"/>
-      <w:bookmarkEnd w:id="82"/>
-      <w:r>
-        <w:rPr>
-          <w:rFonts w:ascii="Consolas" w:hAnsi="Consolas" w:cs="Consolas"/>
-          <w:color w:val="000000"/>
-          <w:sz w:val="19"/>
-          <w:szCs w:val="19"/>
-          <w:lang w:val="en-IE"/>
-        </w:rPr>
-        <w:t>te</w:t>
+        <w:t>optionsBuilder.UseSqlite</w:t>
       </w:r>
       <w:proofErr w:type="spellEnd"/>
       <w:r>
@@ -44002,7 +43876,7 @@
       <w:pPr>
         <w:pStyle w:val="Titolo2"/>
       </w:pPr>
-      <w:bookmarkStart w:id="83" w:name="_Toc21095507"/>
+      <w:bookmarkStart w:id="82" w:name="_Toc21095507"/>
       <w:proofErr w:type="spellStart"/>
       <w:r>
         <w:lastRenderedPageBreak/>
@@ -44012,34 +43886,206 @@
       <w:r>
         <w:t xml:space="preserve"> WPF</w:t>
       </w:r>
+      <w:bookmarkEnd w:id="82"/>
+    </w:p>
+    <w:p>
+      <w:pPr>
+        <w:rPr>
+          <w:lang w:val="it-IT"/>
+        </w:rPr>
+      </w:pPr>
+      <w:r>
+        <w:rPr>
+          <w:lang w:val="it-IT"/>
+        </w:rPr>
+        <w:t>L’</w:t>
+      </w:r>
+      <w:proofErr w:type="spellStart"/>
+      <w:r>
+        <w:rPr>
+          <w:lang w:val="it-IT"/>
+        </w:rPr>
+        <w:t>App</w:t>
+      </w:r>
+      <w:proofErr w:type="spellEnd"/>
+      <w:r>
+        <w:rPr>
+          <w:lang w:val="it-IT"/>
+        </w:rPr>
+        <w:t xml:space="preserve"> WPF </w:t>
+      </w:r>
+      <w:r>
+        <w:rPr>
+          <w:lang w:val="it-IT"/>
+        </w:rPr>
+        <w:t xml:space="preserve">(.NET Core) è </w:t>
+      </w:r>
+      <w:r>
+        <w:rPr>
+          <w:lang w:val="it-IT"/>
+        </w:rPr>
+        <w:t>il progetto</w:t>
+      </w:r>
+      <w:r>
+        <w:rPr>
+          <w:lang w:val="it-IT"/>
+        </w:rPr>
+        <w:t xml:space="preserve"> della soluzione Visual Studio </w:t>
+      </w:r>
+      <w:r>
+        <w:rPr>
+          <w:lang w:val="it-IT"/>
+        </w:rPr>
+        <w:t xml:space="preserve">che gestisce i dati della libreria di classi mostrandoli su un’interfaccia grafica </w:t>
+      </w:r>
+      <w:proofErr w:type="spellStart"/>
+      <w:r>
+        <w:rPr>
+          <w:lang w:val="it-IT"/>
+        </w:rPr>
+        <w:t>user-friendly</w:t>
+      </w:r>
+      <w:proofErr w:type="spellEnd"/>
+      <w:r>
+        <w:rPr>
+          <w:lang w:val="it-IT"/>
+        </w:rPr>
+        <w:t xml:space="preserve"> e permettendo di operare appunto sui dati.</w:t>
+      </w:r>
+    </w:p>
+    <w:p>
+      <w:pPr>
+        <w:pStyle w:val="Titolo3"/>
+      </w:pPr>
+      <w:proofErr w:type="spellStart"/>
+      <w:r>
+        <w:t>ViewModels</w:t>
+      </w:r>
+      <w:proofErr w:type="spellEnd"/>
+    </w:p>
+    <w:p>
+      <w:pPr>
+        <w:rPr>
+          <w:lang w:val="it-IT"/>
+        </w:rPr>
+      </w:pPr>
+      <w:r>
+        <w:rPr>
+          <w:lang w:val="it-IT"/>
+        </w:rPr>
+        <w:t xml:space="preserve">La cartella </w:t>
+      </w:r>
+      <w:proofErr w:type="spellStart"/>
+      <w:r>
+        <w:rPr>
+          <w:lang w:val="it-IT"/>
+        </w:rPr>
+        <w:t>View</w:t>
+      </w:r>
+      <w:r>
+        <w:rPr>
+          <w:lang w:val="it-IT"/>
+        </w:rPr>
+        <w:t>Models</w:t>
+      </w:r>
+      <w:proofErr w:type="spellEnd"/>
+      <w:r>
+        <w:rPr>
+          <w:lang w:val="it-IT"/>
+        </w:rPr>
+        <w:t xml:space="preserve"> contiene</w:t>
+      </w:r>
+      <w:r>
+        <w:rPr>
+          <w:lang w:val="it-IT"/>
+        </w:rPr>
+        <w:t xml:space="preserve"> </w:t>
+      </w:r>
+      <w:r>
+        <w:rPr>
+          <w:lang w:val="it-IT"/>
+        </w:rPr>
+        <w:t>le classi che collegano i modelli di dati della libreria di classi con il progetto WPF permettendo di mostrarli nell’interfaccia grafica</w:t>
+      </w:r>
+      <w:r>
+        <w:rPr>
+          <w:lang w:val="it-IT"/>
+        </w:rPr>
+        <w:t>.</w:t>
+      </w:r>
+    </w:p>
+    <w:p>
+      <w:pPr>
+        <w:pStyle w:val="Titolo4"/>
+      </w:pPr>
+      <w:proofErr w:type="spellStart"/>
+      <w:r>
+        <w:t>MainViewModel</w:t>
+      </w:r>
+      <w:proofErr w:type="spellEnd"/>
+    </w:p>
+    <w:p>
+      <w:r>
+        <w:t xml:space="preserve">Questo è il </w:t>
+      </w:r>
+      <w:proofErr w:type="spellStart"/>
+      <w:r>
+        <w:t>ViewModel</w:t>
+      </w:r>
+      <w:proofErr w:type="spellEnd"/>
+      <w:r>
+        <w:t xml:space="preserve"> principale e </w:t>
+      </w:r>
+      <w:r>
+        <w:t xml:space="preserve">il suo compito è quello di gestire gli altri </w:t>
+      </w:r>
+      <w:proofErr w:type="spellStart"/>
+      <w:r>
+        <w:t>ViewModel</w:t>
+      </w:r>
+      <w:proofErr w:type="spellEnd"/>
+      <w:r>
+        <w:t xml:space="preserve"> mostrando quello voluto.</w:t>
+      </w:r>
+      <w:r>
+        <w:t xml:space="preserve"> </w:t>
+      </w:r>
+    </w:p>
+    <w:p>
+      <w:pPr>
+        <w:rPr>
+          <w:lang w:val="it-IT"/>
+        </w:rPr>
+      </w:pPr>
+    </w:p>
+    <w:p>
+      <w:pPr>
+        <w:rPr>
+          <w:lang w:val="it-IT"/>
+        </w:rPr>
+      </w:pPr>
+    </w:p>
+    <w:p>
+      <w:pPr>
+        <w:rPr>
+          <w:lang w:val="it-IT"/>
+        </w:rPr>
+      </w:pPr>
+    </w:p>
+    <w:p>
+      <w:pPr>
+        <w:rPr>
+          <w:lang w:val="it-IT"/>
+        </w:rPr>
+      </w:pPr>
+      <w:r>
+        <w:rPr>
+          <w:lang w:val="it-IT"/>
+        </w:rPr>
+        <w:br w:type="page"/>
+      </w:r>
+      <w:bookmarkStart w:id="83" w:name="_GoBack"/>
       <w:bookmarkEnd w:id="83"/>
-    </w:p>
-    <w:p>
-      <w:pPr>
-        <w:rPr>
-          <w:lang w:val="it-IT"/>
-        </w:rPr>
-      </w:pPr>
-    </w:p>
-    <w:p>
-      <w:pPr>
-        <w:rPr>
-          <w:lang w:val="it-IT"/>
-        </w:rPr>
-      </w:pPr>
-    </w:p>
-    <w:p>
-      <w:pPr>
-        <w:rPr>
-          <w:lang w:val="it-IT"/>
-        </w:rPr>
-      </w:pPr>
-      <w:r>
-        <w:rPr>
-          <w:lang w:val="it-IT"/>
-        </w:rPr>
-        <w:br w:type="page"/>
-      </w:r>
     </w:p>
     <w:p>
       <w:pPr>
@@ -45851,7 +45897,6 @@
         <w:dataBinding w:prefixMappings="xmlns:ns0='http://purl.org/dc/elements/1.1/' xmlns:ns1='http://schemas.openxmlformats.org/package/2006/metadata/core-properties' " w:xpath="/ns1:coreProperties[1]/ns0:creator[1]" w:storeItemID="{6C3C8BC8-F283-45AE-878A-BAB7291924A1}"/>
         <w:text/>
       </w:sdtPr>
-      <w:sdtEndPr/>
       <w:sdtContent>
         <w:r>
           <w:t>Gabriele Alessi</w:t>
@@ -45872,7 +45917,6 @@
         <w:dataBinding w:prefixMappings="xmlns:ns0='http://purl.org/dc/elements/1.1/' xmlns:ns1='http://schemas.openxmlformats.org/package/2006/metadata/core-properties' " w:xpath="/ns1:coreProperties[1]/ns0:title[1]" w:storeItemID="{6C3C8BC8-F283-45AE-878A-BAB7291924A1}"/>
         <w:text/>
       </w:sdtPr>
-      <w:sdtEndPr/>
       <w:sdtContent>
         <w:r>
           <w:t>Gestione degli esercizi delle prove svolte durante la professione di docente</w:t>
@@ -45934,7 +45978,6 @@
           <w:dataBinding w:prefixMappings="xmlns:ns0='http://purl.org/dc/elements/1.1/' xmlns:ns1='http://schemas.openxmlformats.org/package/2006/metadata/core-properties' " w:xpath="/ns1:coreProperties[1]/ns0:title[1]" w:storeItemID="{6C3C8BC8-F283-45AE-878A-BAB7291924A1}"/>
           <w:text/>
         </w:sdtPr>
-        <w:sdtEndPr/>
         <w:sdtContent>
           <w:tc>
             <w:tcPr>
@@ -46001,7 +46044,6 @@
           <w:dataBinding w:prefixMappings="xmlns:ns0='http://purl.org/dc/elements/1.1/' xmlns:ns1='http://schemas.openxmlformats.org/package/2006/metadata/core-properties' " w:xpath="/ns1:coreProperties[1]/ns0:creator[1]" w:storeItemID="{6C3C8BC8-F283-45AE-878A-BAB7291924A1}"/>
           <w:text/>
         </w:sdtPr>
-        <w:sdtEndPr/>
         <w:sdtContent>
           <w:tc>
             <w:tcPr>
@@ -46397,7 +46439,7 @@
               <w:noProof/>
               <w:snapToGrid w:val="0"/>
             </w:rPr>
-            <w:t>33</w:t>
+            <w:t>35</w:t>
           </w:r>
           <w:r>
             <w:rPr>
@@ -46499,7 +46541,6 @@
           <w:dataBinding w:prefixMappings="xmlns:ns0='http://purl.org/dc/elements/1.1/' xmlns:ns1='http://schemas.openxmlformats.org/package/2006/metadata/core-properties' " w:xpath="/ns1:coreProperties[1]/ns0:title[1]" w:storeItemID="{6C3C8BC8-F283-45AE-878A-BAB7291924A1}"/>
           <w:text/>
         </w:sdtPr>
-        <w:sdtEndPr/>
         <w:sdtContent>
           <w:tc>
             <w:tcPr>
@@ -50932,7 +50973,7 @@
     <w:charset w:val="00"/>
     <w:family w:val="roman"/>
     <w:pitch w:val="variable"/>
-    <w:sig w:usb0="E0002AFF" w:usb1="C0007843" w:usb2="00000009" w:usb3="00000000" w:csb0="000001FF" w:csb1="00000000"/>
+    <w:sig w:usb0="E0002EFF" w:usb1="C000785B" w:usb2="00000009" w:usb3="00000000" w:csb0="000001FF" w:csb1="00000000"/>
   </w:font>
   <w:font w:name="Courier New">
     <w:panose1 w:val="02070309020205020404"/>
@@ -50953,7 +50994,7 @@
     <w:charset w:val="00"/>
     <w:family w:val="swiss"/>
     <w:pitch w:val="variable"/>
-    <w:sig w:usb0="E0002AFF" w:usb1="C0007843" w:usb2="00000009" w:usb3="00000000" w:csb0="000001FF" w:csb1="00000000"/>
+    <w:sig w:usb0="E0002EFF" w:usb1="C000785B" w:usb2="00000009" w:usb3="00000000" w:csb0="000001FF" w:csb1="00000000"/>
   </w:font>
   <w:font w:name="Tahoma">
     <w:panose1 w:val="020B0604030504040204"/>
@@ -50967,7 +51008,7 @@
     <w:charset w:val="00"/>
     <w:family w:val="swiss"/>
     <w:pitch w:val="variable"/>
-    <w:sig w:usb0="E00002FF" w:usb1="4000ACFF" w:usb2="00000001" w:usb3="00000000" w:csb0="0000019F" w:csb1="00000000"/>
+    <w:sig w:usb0="E4002EFF" w:usb1="C000247B" w:usb2="00000009" w:usb3="00000000" w:csb0="000001FF" w:csb1="00000000"/>
   </w:font>
   <w:font w:name="Consolas">
     <w:panose1 w:val="020B0609020204030204"/>
@@ -50977,7 +51018,7 @@
     <w:sig w:usb0="E00006FF" w:usb1="0000FCFF" w:usb2="00000001" w:usb3="00000000" w:csb0="0000019F" w:csb1="00000000"/>
   </w:font>
   <w:font w:name="MS Mincho">
-    <w:altName w:val="Yu Gothic UI"/>
+    <w:altName w:val="ＭＳ 明朝"/>
     <w:panose1 w:val="02020609040205080304"/>
     <w:charset w:val="80"/>
     <w:family w:val="roman"/>
@@ -50989,7 +51030,7 @@
     <w:charset w:val="00"/>
     <w:family w:val="swiss"/>
     <w:pitch w:val="variable"/>
-    <w:sig w:usb0="A00002EF" w:usb1="4000207B" w:usb2="00000000" w:usb3="00000000" w:csb0="0000009F" w:csb1="00000000"/>
+    <w:sig w:usb0="E4002EFF" w:usb1="C000247B" w:usb2="00000009" w:usb3="00000000" w:csb0="000001FF" w:csb1="00000000"/>
   </w:font>
 </w:fonts>
 </file>
@@ -51016,6 +51057,7 @@
     <w:rsid w:val="00522EDF"/>
     <w:rsid w:val="00644790"/>
     <w:rsid w:val="00833FD7"/>
+    <w:rsid w:val="00A43969"/>
     <w:rsid w:val="00C33D60"/>
     <w:rsid w:val="00CD013D"/>
     <w:rsid w:val="00D5152B"/>
@@ -51788,7 +51830,7 @@
 </file>
 
 <file path=customXml/itemProps1.xml><?xml version="1.0" encoding="utf-8"?>
-<ds:datastoreItem xmlns:ds="http://schemas.openxmlformats.org/officeDocument/2006/customXml" ds:itemID="{C6DCBFFB-AC52-4861-8E8E-AE718EAE8128}">
+<ds:datastoreItem xmlns:ds="http://schemas.openxmlformats.org/officeDocument/2006/customXml" ds:itemID="{6DE3A93F-5218-472F-8725-1B629E84B64A}">
   <ds:schemaRefs>
     <ds:schemaRef ds:uri="http://schemas.openxmlformats.org/officeDocument/2006/bibliography"/>
   </ds:schemaRefs>

</xml_diff>

<commit_message>
doc - iniziato Views
</commit_message>
<xml_diff>
--- a/Documentazione/Documentazione_GestioneEsercizi.docx
+++ b/Documentazione/Documentazione_GestioneEsercizi.docx
@@ -49592,19 +49592,66 @@
           <w:color w:val="000000"/>
           <w:sz w:val="19"/>
           <w:szCs w:val="19"/>
-          <w:lang w:val="en-IE"/>
-        </w:rPr>
-      </w:pPr>
+        </w:rPr>
+      </w:pPr>
+      <w:r>
+        <w:rPr>
+          <w:rFonts w:ascii="Consolas" w:hAnsi="Consolas" w:cs="Consolas"/>
+          <w:color w:val="0000FF"/>
+          <w:sz w:val="19"/>
+          <w:szCs w:val="19"/>
+        </w:rPr>
+        <w:t>public</w:t>
+      </w:r>
+      <w:r>
+        <w:rPr>
+          <w:rFonts w:ascii="Consolas" w:hAnsi="Consolas" w:cs="Consolas"/>
+          <w:color w:val="000000"/>
+          <w:sz w:val="19"/>
+          <w:szCs w:val="19"/>
+        </w:rPr>
+        <w:t xml:space="preserve"> </w:t>
+      </w:r>
+      <w:proofErr w:type="spellStart"/>
+      <w:r>
+        <w:rPr>
+          <w:rFonts w:ascii="Consolas" w:hAnsi="Consolas" w:cs="Consolas"/>
+          <w:color w:val="0000FF"/>
+          <w:sz w:val="19"/>
+          <w:szCs w:val="19"/>
+        </w:rPr>
+        <w:t>class</w:t>
+      </w:r>
+      <w:proofErr w:type="spellEnd"/>
+      <w:r>
+        <w:rPr>
+          <w:rFonts w:ascii="Consolas" w:hAnsi="Consolas" w:cs="Consolas"/>
+          <w:color w:val="000000"/>
+          <w:sz w:val="19"/>
+          <w:szCs w:val="19"/>
+        </w:rPr>
+        <w:t xml:space="preserve"> </w:t>
+      </w:r>
+      <w:proofErr w:type="spellStart"/>
       <w:proofErr w:type="gramStart"/>
       <w:r>
         <w:rPr>
           <w:rFonts w:ascii="Consolas" w:hAnsi="Consolas" w:cs="Consolas"/>
-          <w:color w:val="0000FF"/>
-          <w:sz w:val="19"/>
-          <w:szCs w:val="19"/>
-          <w:lang w:val="en-IE"/>
-        </w:rPr>
-        <w:t>public</w:t>
+          <w:color w:val="2B91AF"/>
+          <w:sz w:val="19"/>
+          <w:szCs w:val="19"/>
+        </w:rPr>
+        <w:t>EsercizioProvaViewModel</w:t>
+      </w:r>
+      <w:proofErr w:type="spellEnd"/>
+      <w:r>
+        <w:rPr>
+          <w:rFonts w:ascii="Consolas" w:hAnsi="Consolas" w:cs="Consolas"/>
+          <w:color w:val="000000"/>
+          <w:sz w:val="19"/>
+          <w:szCs w:val="19"/>
+        </w:rPr>
+        <w:t xml:space="preserve"> :</w:t>
       </w:r>
       <w:proofErr w:type="gramEnd"/>
       <w:r>
@@ -49613,60 +49660,16 @@
           <w:color w:val="000000"/>
           <w:sz w:val="19"/>
           <w:szCs w:val="19"/>
-          <w:lang w:val="en-IE"/>
         </w:rPr>
         <w:t xml:space="preserve"> </w:t>
       </w:r>
-      <w:r>
-        <w:rPr>
-          <w:rFonts w:ascii="Consolas" w:hAnsi="Consolas" w:cs="Consolas"/>
-          <w:color w:val="0000FF"/>
-          <w:sz w:val="19"/>
-          <w:szCs w:val="19"/>
-          <w:lang w:val="en-IE"/>
-        </w:rPr>
-        <w:t>class</w:t>
-      </w:r>
-      <w:r>
-        <w:rPr>
-          <w:rFonts w:ascii="Consolas" w:hAnsi="Consolas" w:cs="Consolas"/>
-          <w:color w:val="000000"/>
-          <w:sz w:val="19"/>
-          <w:szCs w:val="19"/>
-          <w:lang w:val="en-IE"/>
-        </w:rPr>
-        <w:t xml:space="preserve"> </w:t>
-      </w:r>
-      <w:proofErr w:type="spellStart"/>
-      <w:r>
-        <w:rPr>
-          <w:rFonts w:ascii="Consolas" w:hAnsi="Consolas" w:cs="Consolas"/>
-          <w:color w:val="2B91AF"/>
-          <w:sz w:val="19"/>
-          <w:szCs w:val="19"/>
-          <w:lang w:val="en-IE"/>
-        </w:rPr>
-        <w:t>EsercizioProvaViewModel</w:t>
-      </w:r>
-      <w:proofErr w:type="spellEnd"/>
-      <w:r>
-        <w:rPr>
-          <w:rFonts w:ascii="Consolas" w:hAnsi="Consolas" w:cs="Consolas"/>
-          <w:color w:val="000000"/>
-          <w:sz w:val="19"/>
-          <w:szCs w:val="19"/>
-          <w:lang w:val="en-IE"/>
-        </w:rPr>
-        <w:t xml:space="preserve"> : </w:t>
-      </w:r>
-      <w:proofErr w:type="spellStart"/>
-      <w:r>
-        <w:rPr>
-          <w:rFonts w:ascii="Consolas" w:hAnsi="Consolas" w:cs="Consolas"/>
-          <w:color w:val="000000"/>
-          <w:sz w:val="19"/>
-          <w:szCs w:val="19"/>
-          <w:lang w:val="en-IE"/>
+      <w:proofErr w:type="spellStart"/>
+      <w:r>
+        <w:rPr>
+          <w:rFonts w:ascii="Consolas" w:hAnsi="Consolas" w:cs="Consolas"/>
+          <w:color w:val="000000"/>
+          <w:sz w:val="19"/>
+          <w:szCs w:val="19"/>
         </w:rPr>
         <w:t>BindableBase</w:t>
       </w:r>
@@ -49682,16 +49685,14 @@
           <w:color w:val="000000"/>
           <w:sz w:val="19"/>
           <w:szCs w:val="19"/>
-          <w:lang w:val="en-IE"/>
-        </w:rPr>
-      </w:pPr>
-      <w:r>
-        <w:rPr>
-          <w:rFonts w:ascii="Consolas" w:hAnsi="Consolas" w:cs="Consolas"/>
-          <w:color w:val="000000"/>
-          <w:sz w:val="19"/>
-          <w:szCs w:val="19"/>
-          <w:lang w:val="en-IE"/>
+        </w:rPr>
+      </w:pPr>
+      <w:r>
+        <w:rPr>
+          <w:rFonts w:ascii="Consolas" w:hAnsi="Consolas" w:cs="Consolas"/>
+          <w:color w:val="000000"/>
+          <w:sz w:val="19"/>
+          <w:szCs w:val="19"/>
         </w:rPr>
         <w:t>{</w:t>
       </w:r>
@@ -49706,30 +49707,116 @@
           <w:color w:val="000000"/>
           <w:sz w:val="19"/>
           <w:szCs w:val="19"/>
-          <w:lang w:val="en-IE"/>
-        </w:rPr>
-      </w:pPr>
-      <w:r>
-        <w:rPr>
-          <w:rFonts w:ascii="Consolas" w:hAnsi="Consolas" w:cs="Consolas"/>
-          <w:color w:val="000000"/>
-          <w:sz w:val="19"/>
-          <w:szCs w:val="19"/>
-          <w:lang w:val="en-IE"/>
+        </w:rPr>
+      </w:pPr>
+      <w:r>
+        <w:rPr>
+          <w:rFonts w:ascii="Consolas" w:hAnsi="Consolas" w:cs="Consolas"/>
+          <w:color w:val="000000"/>
+          <w:sz w:val="19"/>
+          <w:szCs w:val="19"/>
         </w:rPr>
         <w:t xml:space="preserve">    </w:t>
       </w:r>
+      <w:r>
+        <w:rPr>
+          <w:rFonts w:ascii="Consolas" w:hAnsi="Consolas" w:cs="Consolas"/>
+          <w:color w:val="0000FF"/>
+          <w:sz w:val="19"/>
+          <w:szCs w:val="19"/>
+        </w:rPr>
+        <w:t>public</w:t>
+      </w:r>
+      <w:r>
+        <w:rPr>
+          <w:rFonts w:ascii="Consolas" w:hAnsi="Consolas" w:cs="Consolas"/>
+          <w:color w:val="000000"/>
+          <w:sz w:val="19"/>
+          <w:szCs w:val="19"/>
+        </w:rPr>
+        <w:t xml:space="preserve"> </w:t>
+      </w:r>
+      <w:proofErr w:type="spellStart"/>
+      <w:r>
+        <w:rPr>
+          <w:rFonts w:ascii="Consolas" w:hAnsi="Consolas" w:cs="Consolas"/>
+          <w:color w:val="000000"/>
+          <w:sz w:val="19"/>
+          <w:szCs w:val="19"/>
+        </w:rPr>
+        <w:t>ObservableCollection</w:t>
+      </w:r>
+      <w:proofErr w:type="spellEnd"/>
+      <w:r>
+        <w:rPr>
+          <w:rFonts w:ascii="Consolas" w:hAnsi="Consolas" w:cs="Consolas"/>
+          <w:color w:val="000000"/>
+          <w:sz w:val="19"/>
+          <w:szCs w:val="19"/>
+        </w:rPr>
+        <w:t>&lt;</w:t>
+      </w:r>
+      <w:proofErr w:type="spellStart"/>
+      <w:r>
+        <w:rPr>
+          <w:rFonts w:ascii="Consolas" w:hAnsi="Consolas" w:cs="Consolas"/>
+          <w:color w:val="000000"/>
+          <w:sz w:val="19"/>
+          <w:szCs w:val="19"/>
+        </w:rPr>
+        <w:t>EsercizioProva</w:t>
+      </w:r>
+      <w:proofErr w:type="spellEnd"/>
+      <w:r>
+        <w:rPr>
+          <w:rFonts w:ascii="Consolas" w:hAnsi="Consolas" w:cs="Consolas"/>
+          <w:color w:val="000000"/>
+          <w:sz w:val="19"/>
+          <w:szCs w:val="19"/>
+        </w:rPr>
+        <w:t xml:space="preserve">&gt; </w:t>
+      </w:r>
+      <w:proofErr w:type="spellStart"/>
+      <w:r>
+        <w:rPr>
+          <w:rFonts w:ascii="Consolas" w:hAnsi="Consolas" w:cs="Consolas"/>
+          <w:color w:val="000000"/>
+          <w:sz w:val="19"/>
+          <w:szCs w:val="19"/>
+        </w:rPr>
+        <w:t>EserciziProva</w:t>
+      </w:r>
+      <w:proofErr w:type="spellEnd"/>
+      <w:r>
+        <w:rPr>
+          <w:rFonts w:ascii="Consolas" w:hAnsi="Consolas" w:cs="Consolas"/>
+          <w:color w:val="000000"/>
+          <w:sz w:val="19"/>
+          <w:szCs w:val="19"/>
+        </w:rPr>
+        <w:t xml:space="preserve"> </w:t>
+      </w:r>
       <w:proofErr w:type="gramStart"/>
       <w:r>
         <w:rPr>
           <w:rFonts w:ascii="Consolas" w:hAnsi="Consolas" w:cs="Consolas"/>
+          <w:color w:val="000000"/>
+          <w:sz w:val="19"/>
+          <w:szCs w:val="19"/>
+        </w:rPr>
+        <w:t xml:space="preserve">{ </w:t>
+      </w:r>
+      <w:proofErr w:type="spellStart"/>
+      <w:r>
+        <w:rPr>
+          <w:rFonts w:ascii="Consolas" w:hAnsi="Consolas" w:cs="Consolas"/>
           <w:color w:val="0000FF"/>
           <w:sz w:val="19"/>
           <w:szCs w:val="19"/>
-          <w:lang w:val="en-IE"/>
-        </w:rPr>
-        <w:t>public</w:t>
-      </w:r>
+        </w:rPr>
+        <w:t>get</w:t>
+      </w:r>
+      <w:proofErr w:type="spellEnd"/>
       <w:proofErr w:type="gramEnd"/>
       <w:r>
         <w:rPr>
@@ -49737,75 +49824,8 @@
           <w:color w:val="000000"/>
           <w:sz w:val="19"/>
           <w:szCs w:val="19"/>
-          <w:lang w:val="en-IE"/>
-        </w:rPr>
-        <w:t xml:space="preserve"> </w:t>
-      </w:r>
-      <w:proofErr w:type="spellStart"/>
-      <w:r>
-        <w:rPr>
-          <w:rFonts w:ascii="Consolas" w:hAnsi="Consolas" w:cs="Consolas"/>
-          <w:color w:val="000000"/>
-          <w:sz w:val="19"/>
-          <w:szCs w:val="19"/>
-          <w:lang w:val="en-IE"/>
-        </w:rPr>
-        <w:t>ObservableCollection</w:t>
-      </w:r>
-      <w:proofErr w:type="spellEnd"/>
-      <w:r>
-        <w:rPr>
-          <w:rFonts w:ascii="Consolas" w:hAnsi="Consolas" w:cs="Consolas"/>
-          <w:color w:val="000000"/>
-          <w:sz w:val="19"/>
-          <w:szCs w:val="19"/>
-          <w:lang w:val="en-IE"/>
-        </w:rPr>
-        <w:t>&lt;</w:t>
-      </w:r>
-      <w:proofErr w:type="spellStart"/>
-      <w:r>
-        <w:rPr>
-          <w:rFonts w:ascii="Consolas" w:hAnsi="Consolas" w:cs="Consolas"/>
-          <w:color w:val="000000"/>
-          <w:sz w:val="19"/>
-          <w:szCs w:val="19"/>
-          <w:lang w:val="en-IE"/>
-        </w:rPr>
-        <w:t>EsercizioProva</w:t>
-      </w:r>
-      <w:proofErr w:type="spellEnd"/>
-      <w:r>
-        <w:rPr>
-          <w:rFonts w:ascii="Consolas" w:hAnsi="Consolas" w:cs="Consolas"/>
-          <w:color w:val="000000"/>
-          <w:sz w:val="19"/>
-          <w:szCs w:val="19"/>
-          <w:lang w:val="en-IE"/>
-        </w:rPr>
-        <w:t xml:space="preserve">&gt; </w:t>
-      </w:r>
-      <w:proofErr w:type="spellStart"/>
-      <w:r>
-        <w:rPr>
-          <w:rFonts w:ascii="Consolas" w:hAnsi="Consolas" w:cs="Consolas"/>
-          <w:color w:val="000000"/>
-          <w:sz w:val="19"/>
-          <w:szCs w:val="19"/>
-          <w:lang w:val="en-IE"/>
-        </w:rPr>
-        <w:t>EserciziProva</w:t>
-      </w:r>
-      <w:proofErr w:type="spellEnd"/>
-      <w:r>
-        <w:rPr>
-          <w:rFonts w:ascii="Consolas" w:hAnsi="Consolas" w:cs="Consolas"/>
-          <w:color w:val="000000"/>
-          <w:sz w:val="19"/>
-          <w:szCs w:val="19"/>
-          <w:lang w:val="en-IE"/>
-        </w:rPr>
-        <w:t xml:space="preserve"> { </w:t>
+        </w:rPr>
+        <w:t xml:space="preserve">; </w:t>
       </w:r>
       <w:r>
         <w:rPr>
@@ -49813,27 +49833,6 @@
           <w:color w:val="0000FF"/>
           <w:sz w:val="19"/>
           <w:szCs w:val="19"/>
-          <w:lang w:val="en-IE"/>
-        </w:rPr>
-        <w:t>get</w:t>
-      </w:r>
-      <w:r>
-        <w:rPr>
-          <w:rFonts w:ascii="Consolas" w:hAnsi="Consolas" w:cs="Consolas"/>
-          <w:color w:val="000000"/>
-          <w:sz w:val="19"/>
-          <w:szCs w:val="19"/>
-          <w:lang w:val="en-IE"/>
-        </w:rPr>
-        <w:t xml:space="preserve">; </w:t>
-      </w:r>
-      <w:r>
-        <w:rPr>
-          <w:rFonts w:ascii="Consolas" w:hAnsi="Consolas" w:cs="Consolas"/>
-          <w:color w:val="0000FF"/>
-          <w:sz w:val="19"/>
-          <w:szCs w:val="19"/>
-          <w:lang w:val="en-IE"/>
         </w:rPr>
         <w:t>set</w:t>
       </w:r>
@@ -49843,7 +49842,6 @@
           <w:color w:val="000000"/>
           <w:sz w:val="19"/>
           <w:szCs w:val="19"/>
-          <w:lang w:val="en-IE"/>
         </w:rPr>
         <w:t>; }</w:t>
       </w:r>
@@ -49858,7 +49856,6 @@
           <w:color w:val="000000"/>
           <w:sz w:val="19"/>
           <w:szCs w:val="19"/>
-          <w:lang w:val="en-IE"/>
         </w:rPr>
       </w:pPr>
     </w:p>
@@ -49872,29 +49869,55 @@
           <w:color w:val="000000"/>
           <w:sz w:val="19"/>
           <w:szCs w:val="19"/>
-          <w:lang w:val="en-IE"/>
-        </w:rPr>
-      </w:pPr>
-      <w:r>
-        <w:rPr>
-          <w:rFonts w:ascii="Consolas" w:hAnsi="Consolas" w:cs="Consolas"/>
-          <w:color w:val="000000"/>
-          <w:sz w:val="19"/>
-          <w:szCs w:val="19"/>
-          <w:lang w:val="en-IE"/>
+        </w:rPr>
+      </w:pPr>
+      <w:r>
+        <w:rPr>
+          <w:rFonts w:ascii="Consolas" w:hAnsi="Consolas" w:cs="Consolas"/>
+          <w:color w:val="000000"/>
+          <w:sz w:val="19"/>
+          <w:szCs w:val="19"/>
         </w:rPr>
         <w:t xml:space="preserve">    </w:t>
       </w:r>
+      <w:r>
+        <w:rPr>
+          <w:rFonts w:ascii="Consolas" w:hAnsi="Consolas" w:cs="Consolas"/>
+          <w:color w:val="0000FF"/>
+          <w:sz w:val="19"/>
+          <w:szCs w:val="19"/>
+        </w:rPr>
+        <w:t>public</w:t>
+      </w:r>
+      <w:r>
+        <w:rPr>
+          <w:rFonts w:ascii="Consolas" w:hAnsi="Consolas" w:cs="Consolas"/>
+          <w:color w:val="000000"/>
+          <w:sz w:val="19"/>
+          <w:szCs w:val="19"/>
+        </w:rPr>
+        <w:t xml:space="preserve"> </w:t>
+      </w:r>
+      <w:proofErr w:type="spellStart"/>
       <w:proofErr w:type="gramStart"/>
       <w:r>
         <w:rPr>
           <w:rFonts w:ascii="Consolas" w:hAnsi="Consolas" w:cs="Consolas"/>
-          <w:color w:val="0000FF"/>
-          <w:sz w:val="19"/>
-          <w:szCs w:val="19"/>
-          <w:lang w:val="en-IE"/>
-        </w:rPr>
-        <w:t>public</w:t>
+          <w:color w:val="2B91AF"/>
+          <w:sz w:val="19"/>
+          <w:szCs w:val="19"/>
+        </w:rPr>
+        <w:t>EsercizioProvaViewModel</w:t>
+      </w:r>
+      <w:proofErr w:type="spellEnd"/>
+      <w:r>
+        <w:rPr>
+          <w:rFonts w:ascii="Consolas" w:hAnsi="Consolas" w:cs="Consolas"/>
+          <w:color w:val="000000"/>
+          <w:sz w:val="19"/>
+          <w:szCs w:val="19"/>
+        </w:rPr>
+        <w:t>(</w:t>
       </w:r>
       <w:proofErr w:type="gramEnd"/>
       <w:r>
@@ -49903,31 +49926,8 @@
           <w:color w:val="000000"/>
           <w:sz w:val="19"/>
           <w:szCs w:val="19"/>
-          <w:lang w:val="en-IE"/>
-        </w:rPr>
-        <w:t xml:space="preserve"> </w:t>
-      </w:r>
-      <w:proofErr w:type="spellStart"/>
-      <w:r>
-        <w:rPr>
-          <w:rFonts w:ascii="Consolas" w:hAnsi="Consolas" w:cs="Consolas"/>
-          <w:color w:val="2B91AF"/>
-          <w:sz w:val="19"/>
-          <w:szCs w:val="19"/>
-          <w:lang w:val="en-IE"/>
-        </w:rPr>
-        <w:t>EsercizioProvaViewModel</w:t>
-      </w:r>
-      <w:proofErr w:type="spellEnd"/>
-      <w:r>
-        <w:rPr>
-          <w:rFonts w:ascii="Consolas" w:hAnsi="Consolas" w:cs="Consolas"/>
-          <w:color w:val="000000"/>
-          <w:sz w:val="19"/>
-          <w:szCs w:val="19"/>
-          <w:lang w:val="en-IE"/>
-        </w:rPr>
-        <w:t>()</w:t>
+        </w:rPr>
+        <w:t>)</w:t>
       </w:r>
     </w:p>
     <w:p>
@@ -49940,16 +49940,14 @@
           <w:color w:val="000000"/>
           <w:sz w:val="19"/>
           <w:szCs w:val="19"/>
-          <w:lang w:val="en-IE"/>
-        </w:rPr>
-      </w:pPr>
-      <w:r>
-        <w:rPr>
-          <w:rFonts w:ascii="Consolas" w:hAnsi="Consolas" w:cs="Consolas"/>
-          <w:color w:val="000000"/>
-          <w:sz w:val="19"/>
-          <w:szCs w:val="19"/>
-          <w:lang w:val="en-IE"/>
+        </w:rPr>
+      </w:pPr>
+      <w:r>
+        <w:rPr>
+          <w:rFonts w:ascii="Consolas" w:hAnsi="Consolas" w:cs="Consolas"/>
+          <w:color w:val="000000"/>
+          <w:sz w:val="19"/>
+          <w:szCs w:val="19"/>
         </w:rPr>
         <w:t xml:space="preserve">    {</w:t>
       </w:r>
@@ -49973,7 +49971,6 @@
           <w:color w:val="000000"/>
           <w:sz w:val="19"/>
           <w:szCs w:val="19"/>
-          <w:lang w:val="en-IE"/>
         </w:rPr>
         <w:t xml:space="preserve">        </w:t>
       </w:r>
@@ -50557,8 +50554,6 @@
           <w:lang w:val="en-IE"/>
         </w:rPr>
       </w:pPr>
-      <w:bookmarkStart w:id="83" w:name="_GoBack"/>
-      <w:bookmarkEnd w:id="83"/>
       <w:r>
         <w:rPr>
           <w:rFonts w:ascii="Consolas" w:hAnsi="Consolas" w:cs="Consolas"/>
@@ -50990,27 +50985,6 @@
           <w:lang w:val="it-IT"/>
         </w:rPr>
       </w:pPr>
-    </w:p>
-    <w:p>
-      <w:pPr>
-        <w:rPr>
-          <w:lang w:val="it-IT"/>
-        </w:rPr>
-      </w:pPr>
-    </w:p>
-    <w:p>
-      <w:pPr>
-        <w:rPr>
-          <w:lang w:val="it-IT"/>
-        </w:rPr>
-      </w:pPr>
-    </w:p>
-    <w:p>
-      <w:pPr>
-        <w:rPr>
-          <w:lang w:val="it-IT"/>
-        </w:rPr>
-      </w:pPr>
       <w:r>
         <w:rPr>
           <w:lang w:val="it-IT"/>
@@ -51020,14 +50994,110 @@
     </w:p>
     <w:p>
       <w:pPr>
+        <w:pStyle w:val="Titolo3"/>
+      </w:pPr>
+      <w:proofErr w:type="spellStart"/>
+      <w:r>
+        <w:lastRenderedPageBreak/>
+        <w:t>Views</w:t>
+      </w:r>
+      <w:proofErr w:type="spellEnd"/>
+    </w:p>
+    <w:p>
+      <w:pPr>
+        <w:rPr>
+          <w:lang w:val="it-IT"/>
+        </w:rPr>
+      </w:pPr>
+      <w:r>
+        <w:rPr>
+          <w:lang w:val="it-IT"/>
+        </w:rPr>
+        <w:t xml:space="preserve">La cartella </w:t>
+      </w:r>
+      <w:proofErr w:type="spellStart"/>
+      <w:r>
+        <w:rPr>
+          <w:lang w:val="it-IT"/>
+        </w:rPr>
+        <w:t>Views</w:t>
+      </w:r>
+      <w:proofErr w:type="spellEnd"/>
+      <w:r>
+        <w:rPr>
+          <w:lang w:val="it-IT"/>
+        </w:rPr>
+        <w:t xml:space="preserve"> </w:t>
+      </w:r>
+      <w:r>
+        <w:rPr>
+          <w:lang w:val="it-IT"/>
+        </w:rPr>
+        <w:t>rappresenta</w:t>
+      </w:r>
+      <w:r>
+        <w:rPr>
+          <w:lang w:val="it-IT"/>
+        </w:rPr>
+        <w:t xml:space="preserve"> </w:t>
+      </w:r>
+      <w:r>
+        <w:rPr>
+          <w:lang w:val="it-IT"/>
+        </w:rPr>
+        <w:t>gli elementi dell’interfaccia utente dell’</w:t>
+      </w:r>
+      <w:r>
+        <w:rPr>
+          <w:lang w:val="it-IT"/>
+        </w:rPr>
+        <w:t xml:space="preserve">applicazione. </w:t>
+      </w:r>
+    </w:p>
+    <w:p>
+      <w:pPr>
+        <w:rPr>
+          <w:lang w:val="it-IT"/>
+        </w:rPr>
+      </w:pPr>
+    </w:p>
+    <w:p>
+      <w:pPr>
+        <w:rPr>
+          <w:lang w:val="it-IT"/>
+        </w:rPr>
+      </w:pPr>
+    </w:p>
+    <w:p>
+      <w:pPr>
+        <w:rPr>
+          <w:lang w:val="it-IT"/>
+        </w:rPr>
+      </w:pPr>
+    </w:p>
+    <w:p>
+      <w:pPr>
+        <w:rPr>
+          <w:lang w:val="it-IT"/>
+        </w:rPr>
+      </w:pPr>
+      <w:r>
+        <w:rPr>
+          <w:lang w:val="it-IT"/>
+        </w:rPr>
+        <w:br w:type="page"/>
+      </w:r>
+    </w:p>
+    <w:p>
+      <w:pPr>
         <w:pStyle w:val="Titolo1"/>
         <w:rPr>
           <w:lang w:val="it-IT"/>
         </w:rPr>
       </w:pPr>
-      <w:bookmarkStart w:id="84" w:name="_Toc461179223"/>
-      <w:bookmarkStart w:id="85" w:name="_Toc20396884"/>
-      <w:bookmarkStart w:id="86" w:name="_Toc21095508"/>
+      <w:bookmarkStart w:id="83" w:name="_Toc461179223"/>
+      <w:bookmarkStart w:id="84" w:name="_Toc20396884"/>
+      <w:bookmarkStart w:id="85" w:name="_Toc21095508"/>
       <w:r>
         <w:rPr>
           <w:lang w:val="it-IT"/>
@@ -51035,23 +51105,23 @@
         <w:lastRenderedPageBreak/>
         <w:t>Test</w:t>
       </w:r>
+      <w:bookmarkEnd w:id="83"/>
       <w:bookmarkEnd w:id="84"/>
       <w:bookmarkEnd w:id="85"/>
+    </w:p>
+    <w:p>
+      <w:pPr>
+        <w:pStyle w:val="Titolo2"/>
+      </w:pPr>
+      <w:bookmarkStart w:id="86" w:name="_Toc461179224"/>
+      <w:bookmarkStart w:id="87" w:name="_Toc20396885"/>
+      <w:bookmarkStart w:id="88" w:name="_Toc21095509"/>
+      <w:r>
+        <w:t>Protocollo di test</w:t>
+      </w:r>
       <w:bookmarkEnd w:id="86"/>
-    </w:p>
-    <w:p>
-      <w:pPr>
-        <w:pStyle w:val="Titolo2"/>
-      </w:pPr>
-      <w:bookmarkStart w:id="87" w:name="_Toc461179224"/>
-      <w:bookmarkStart w:id="88" w:name="_Toc20396885"/>
-      <w:bookmarkStart w:id="89" w:name="_Toc21095509"/>
-      <w:r>
-        <w:t>Protocollo di test</w:t>
-      </w:r>
       <w:bookmarkEnd w:id="87"/>
       <w:bookmarkEnd w:id="88"/>
-      <w:bookmarkEnd w:id="89"/>
     </w:p>
     <w:p>
       <w:pPr>
@@ -52085,45 +52155,45 @@
       <w:pPr>
         <w:pStyle w:val="Titolo2"/>
       </w:pPr>
-      <w:bookmarkStart w:id="90" w:name="_Toc461179225"/>
-      <w:bookmarkStart w:id="91" w:name="_Toc20396886"/>
-      <w:bookmarkStart w:id="92" w:name="_Toc21095510"/>
+      <w:bookmarkStart w:id="89" w:name="_Toc461179225"/>
+      <w:bookmarkStart w:id="90" w:name="_Toc20396886"/>
+      <w:bookmarkStart w:id="91" w:name="_Toc21095510"/>
       <w:r>
         <w:t>Risultati test</w:t>
       </w:r>
+      <w:bookmarkEnd w:id="89"/>
       <w:bookmarkEnd w:id="90"/>
       <w:bookmarkEnd w:id="91"/>
+    </w:p>
+    <w:p>
+      <w:pPr>
+        <w:rPr>
+          <w:lang w:val="it-IT"/>
+        </w:rPr>
+      </w:pPr>
+      <w:r>
+        <w:rPr>
+          <w:lang w:val="it-IT"/>
+        </w:rPr>
+        <w:t>Tabella riassuntiva in cui si inseriscono i test riusciti e non del prodotto finale. Se un test non riesce e viene corretto l’errore, questo dovrà risultare nel documento finale come riuscito (la procedura della correzione apparirà nel diario), altrimenti dovrà essere descritto l’errore con eventuali ipotesi di correzione.</w:t>
+      </w:r>
+    </w:p>
+    <w:p>
+      <w:pPr>
+        <w:pStyle w:val="Titolo2"/>
+      </w:pPr>
+      <w:bookmarkStart w:id="92" w:name="_Toc461179226"/>
+      <w:bookmarkStart w:id="93" w:name="_Toc20396887"/>
+      <w:bookmarkStart w:id="94" w:name="_Toc21095511"/>
+      <w:r>
+        <w:t>Mancanze</w:t>
+      </w:r>
+      <w:r>
+        <w:t>/limitazioni conosciute</w:t>
+      </w:r>
       <w:bookmarkEnd w:id="92"/>
-    </w:p>
-    <w:p>
-      <w:pPr>
-        <w:rPr>
-          <w:lang w:val="it-IT"/>
-        </w:rPr>
-      </w:pPr>
-      <w:r>
-        <w:rPr>
-          <w:lang w:val="it-IT"/>
-        </w:rPr>
-        <w:t>Tabella riassuntiva in cui si inseriscono i test riusciti e non del prodotto finale. Se un test non riesce e viene corretto l’errore, questo dovrà risultare nel documento finale come riuscito (la procedura della correzione apparirà nel diario), altrimenti dovrà essere descritto l’errore con eventuali ipotesi di correzione.</w:t>
-      </w:r>
-    </w:p>
-    <w:p>
-      <w:pPr>
-        <w:pStyle w:val="Titolo2"/>
-      </w:pPr>
-      <w:bookmarkStart w:id="93" w:name="_Toc461179226"/>
-      <w:bookmarkStart w:id="94" w:name="_Toc20396887"/>
-      <w:bookmarkStart w:id="95" w:name="_Toc21095511"/>
-      <w:r>
-        <w:t>Mancanze</w:t>
-      </w:r>
-      <w:r>
-        <w:t>/limitazioni conosciute</w:t>
-      </w:r>
       <w:bookmarkEnd w:id="93"/>
       <w:bookmarkEnd w:id="94"/>
-      <w:bookmarkEnd w:id="95"/>
     </w:p>
     <w:p>
       <w:pPr>
@@ -52165,9 +52235,9 @@
           <w:lang w:val="it-IT"/>
         </w:rPr>
       </w:pPr>
-      <w:bookmarkStart w:id="96" w:name="_Toc461179227"/>
-      <w:bookmarkStart w:id="97" w:name="_Toc20396888"/>
-      <w:bookmarkStart w:id="98" w:name="_Toc21095512"/>
+      <w:bookmarkStart w:id="95" w:name="_Toc461179227"/>
+      <w:bookmarkStart w:id="96" w:name="_Toc20396888"/>
+      <w:bookmarkStart w:id="97" w:name="_Toc21095512"/>
       <w:r>
         <w:rPr>
           <w:lang w:val="it-IT"/>
@@ -52175,9 +52245,9 @@
         <w:lastRenderedPageBreak/>
         <w:t>Consuntivo</w:t>
       </w:r>
+      <w:bookmarkEnd w:id="95"/>
       <w:bookmarkEnd w:id="96"/>
       <w:bookmarkEnd w:id="97"/>
-      <w:bookmarkEnd w:id="98"/>
     </w:p>
     <w:p>
       <w:pPr>
@@ -52247,9 +52317,9 @@
           <w:lang w:val="it-IT"/>
         </w:rPr>
       </w:pPr>
-      <w:bookmarkStart w:id="99" w:name="_Toc461179228"/>
-      <w:bookmarkStart w:id="100" w:name="_Toc20396889"/>
-      <w:bookmarkStart w:id="101" w:name="_Toc21095513"/>
+      <w:bookmarkStart w:id="98" w:name="_Toc461179228"/>
+      <w:bookmarkStart w:id="99" w:name="_Toc20396889"/>
+      <w:bookmarkStart w:id="100" w:name="_Toc21095513"/>
       <w:r>
         <w:rPr>
           <w:lang w:val="it-IT"/>
@@ -52257,193 +52327,193 @@
         <w:lastRenderedPageBreak/>
         <w:t>Conclusioni</w:t>
       </w:r>
+      <w:bookmarkEnd w:id="98"/>
       <w:bookmarkEnd w:id="99"/>
       <w:bookmarkEnd w:id="100"/>
+    </w:p>
+    <w:p>
+      <w:pPr>
+        <w:rPr>
+          <w:lang w:val="it-IT"/>
+        </w:rPr>
+      </w:pPr>
+      <w:r>
+        <w:rPr>
+          <w:lang w:val="it-IT"/>
+        </w:rPr>
+        <w:t>Quali sono le implicazioni della mia soluzione? Che impatto avrà?</w:t>
+      </w:r>
+      <w:r>
+        <w:rPr>
+          <w:lang w:val="it-IT"/>
+        </w:rPr>
+        <w:t xml:space="preserve"> Cambierà il mondo? È un successo importante? È </w:t>
+      </w:r>
+      <w:r>
+        <w:rPr>
+          <w:lang w:val="it-IT"/>
+        </w:rPr>
+        <w:t>solo un</w:t>
+      </w:r>
+      <w:r>
+        <w:rPr>
+          <w:lang w:val="it-IT"/>
+        </w:rPr>
+        <w:t>’</w:t>
+      </w:r>
+      <w:r>
+        <w:rPr>
+          <w:lang w:val="it-IT"/>
+        </w:rPr>
+        <w:t>aggiunta</w:t>
+      </w:r>
+      <w:r>
+        <w:rPr>
+          <w:lang w:val="it-IT"/>
+        </w:rPr>
+        <w:t xml:space="preserve"> marginale o</w:t>
+      </w:r>
+      <w:r>
+        <w:rPr>
+          <w:lang w:val="it-IT"/>
+        </w:rPr>
+        <w:t xml:space="preserve"> è semplicemente servita per scoprire che questo percorso è</w:t>
+      </w:r>
+      <w:r>
+        <w:rPr>
+          <w:lang w:val="it-IT"/>
+        </w:rPr>
+        <w:t xml:space="preserve"> stato</w:t>
+      </w:r>
+      <w:r>
+        <w:rPr>
+          <w:lang w:val="it-IT"/>
+        </w:rPr>
+        <w:t xml:space="preserve"> una perdita di tempo? I ris</w:t>
+      </w:r>
+      <w:r>
+        <w:rPr>
+          <w:lang w:val="it-IT"/>
+        </w:rPr>
+        <w:t xml:space="preserve">ultati ottenuti sono generali, </w:t>
+      </w:r>
+      <w:r>
+        <w:rPr>
+          <w:lang w:val="it-IT"/>
+        </w:rPr>
+        <w:t>facilmente generalizzabili o sono specifici di un caso particolare?</w:t>
+      </w:r>
+      <w:r>
+        <w:rPr>
+          <w:lang w:val="it-IT"/>
+        </w:rPr>
+        <w:t xml:space="preserve"> </w:t>
+      </w:r>
+      <w:proofErr w:type="spellStart"/>
+      <w:r>
+        <w:rPr>
+          <w:lang w:val="it-IT"/>
+        </w:rPr>
+        <w:t>ecc</w:t>
+      </w:r>
+      <w:proofErr w:type="spellEnd"/>
+    </w:p>
+    <w:p>
+      <w:pPr>
+        <w:pStyle w:val="Titolo2"/>
+      </w:pPr>
+      <w:bookmarkStart w:id="101" w:name="_Toc461179229"/>
+      <w:bookmarkStart w:id="102" w:name="_Toc20396890"/>
+      <w:bookmarkStart w:id="103" w:name="_Toc21095514"/>
+      <w:r>
+        <w:t>Sviluppi futuri</w:t>
+      </w:r>
       <w:bookmarkEnd w:id="101"/>
-    </w:p>
-    <w:p>
-      <w:pPr>
-        <w:rPr>
-          <w:lang w:val="it-IT"/>
-        </w:rPr>
-      </w:pPr>
-      <w:r>
-        <w:rPr>
-          <w:lang w:val="it-IT"/>
-        </w:rPr>
-        <w:t>Quali sono le implicazioni della mia soluzione? Che impatto avrà?</w:t>
-      </w:r>
-      <w:r>
-        <w:rPr>
-          <w:lang w:val="it-IT"/>
-        </w:rPr>
-        <w:t xml:space="preserve"> Cambierà il mondo? È un successo importante? È </w:t>
-      </w:r>
-      <w:r>
-        <w:rPr>
-          <w:lang w:val="it-IT"/>
-        </w:rPr>
-        <w:t>solo un</w:t>
-      </w:r>
-      <w:r>
-        <w:rPr>
-          <w:lang w:val="it-IT"/>
-        </w:rPr>
-        <w:t>’</w:t>
-      </w:r>
-      <w:r>
-        <w:rPr>
-          <w:lang w:val="it-IT"/>
-        </w:rPr>
-        <w:t>aggiunta</w:t>
-      </w:r>
-      <w:r>
-        <w:rPr>
-          <w:lang w:val="it-IT"/>
-        </w:rPr>
-        <w:t xml:space="preserve"> marginale o</w:t>
-      </w:r>
-      <w:r>
-        <w:rPr>
-          <w:lang w:val="it-IT"/>
-        </w:rPr>
-        <w:t xml:space="preserve"> è semplicemente servita per scoprire che questo percorso è</w:t>
-      </w:r>
-      <w:r>
-        <w:rPr>
-          <w:lang w:val="it-IT"/>
-        </w:rPr>
-        <w:t xml:space="preserve"> stato</w:t>
-      </w:r>
-      <w:r>
-        <w:rPr>
-          <w:lang w:val="it-IT"/>
-        </w:rPr>
-        <w:t xml:space="preserve"> una perdita di tempo? I ris</w:t>
-      </w:r>
-      <w:r>
-        <w:rPr>
-          <w:lang w:val="it-IT"/>
-        </w:rPr>
-        <w:t xml:space="preserve">ultati ottenuti sono generali, </w:t>
-      </w:r>
-      <w:r>
-        <w:rPr>
-          <w:lang w:val="it-IT"/>
-        </w:rPr>
-        <w:t>facilmente generalizzabili o sono specifici di un caso particolare?</w:t>
-      </w:r>
-      <w:r>
-        <w:rPr>
-          <w:lang w:val="it-IT"/>
-        </w:rPr>
-        <w:t xml:space="preserve"> </w:t>
-      </w:r>
-      <w:proofErr w:type="spellStart"/>
-      <w:r>
-        <w:rPr>
-          <w:lang w:val="it-IT"/>
-        </w:rPr>
-        <w:t>ecc</w:t>
-      </w:r>
-      <w:proofErr w:type="spellEnd"/>
-    </w:p>
-    <w:p>
-      <w:pPr>
-        <w:pStyle w:val="Titolo2"/>
-      </w:pPr>
-      <w:bookmarkStart w:id="102" w:name="_Toc461179229"/>
-      <w:bookmarkStart w:id="103" w:name="_Toc20396890"/>
-      <w:bookmarkStart w:id="104" w:name="_Toc21095514"/>
-      <w:r>
-        <w:t>Sviluppi futuri</w:t>
-      </w:r>
       <w:bookmarkEnd w:id="102"/>
       <w:bookmarkEnd w:id="103"/>
+    </w:p>
+    <w:p>
+      <w:pPr>
+        <w:rPr>
+          <w:lang w:val="it-IT"/>
+        </w:rPr>
+      </w:pPr>
+      <w:r>
+        <w:rPr>
+          <w:lang w:val="it-IT"/>
+        </w:rPr>
+        <w:t>Migliorie o estensioni che possono essere sviluppate sul prodotto.</w:t>
+      </w:r>
+    </w:p>
+    <w:p>
+      <w:pPr>
+        <w:pStyle w:val="Titolo2"/>
+      </w:pPr>
+      <w:bookmarkStart w:id="104" w:name="_Toc461179230"/>
+      <w:bookmarkStart w:id="105" w:name="_Toc20396891"/>
+      <w:bookmarkStart w:id="106" w:name="_Toc21095515"/>
+      <w:r>
+        <w:t>Considerazioni personali</w:t>
+      </w:r>
       <w:bookmarkEnd w:id="104"/>
-    </w:p>
-    <w:p>
-      <w:pPr>
-        <w:rPr>
-          <w:lang w:val="it-IT"/>
-        </w:rPr>
-      </w:pPr>
-      <w:r>
-        <w:rPr>
-          <w:lang w:val="it-IT"/>
-        </w:rPr>
-        <w:t>Migliorie o estensioni che possono essere sviluppate sul prodotto.</w:t>
-      </w:r>
-    </w:p>
-    <w:p>
-      <w:pPr>
-        <w:pStyle w:val="Titolo2"/>
-      </w:pPr>
-      <w:bookmarkStart w:id="105" w:name="_Toc461179230"/>
-      <w:bookmarkStart w:id="106" w:name="_Toc20396891"/>
-      <w:bookmarkStart w:id="107" w:name="_Toc21095515"/>
-      <w:r>
-        <w:t>Considerazioni personali</w:t>
-      </w:r>
       <w:bookmarkEnd w:id="105"/>
       <w:bookmarkEnd w:id="106"/>
+    </w:p>
+    <w:p>
+      <w:pPr>
+        <w:rPr>
+          <w:lang w:val="it-IT"/>
+        </w:rPr>
+      </w:pPr>
+      <w:r>
+        <w:rPr>
+          <w:lang w:val="it-IT"/>
+        </w:rPr>
+        <w:t xml:space="preserve">Cosa ho imparato in questo progetto? </w:t>
+      </w:r>
+      <w:proofErr w:type="spellStart"/>
+      <w:r>
+        <w:rPr>
+          <w:lang w:val="it-IT"/>
+        </w:rPr>
+        <w:t>ecc</w:t>
+      </w:r>
+      <w:proofErr w:type="spellEnd"/>
+    </w:p>
+    <w:p>
+      <w:pPr>
+        <w:pStyle w:val="Titolo1"/>
+        <w:rPr>
+          <w:lang w:val="it-IT"/>
+        </w:rPr>
+      </w:pPr>
+      <w:bookmarkStart w:id="107" w:name="_Toc461179231"/>
+      <w:bookmarkStart w:id="108" w:name="_Toc20396892"/>
+      <w:bookmarkStart w:id="109" w:name="_Toc21095516"/>
+      <w:r>
+        <w:rPr>
+          <w:lang w:val="it-IT"/>
+        </w:rPr>
+        <w:t>Bibliografia</w:t>
+      </w:r>
       <w:bookmarkEnd w:id="107"/>
-    </w:p>
-    <w:p>
-      <w:pPr>
-        <w:rPr>
-          <w:lang w:val="it-IT"/>
-        </w:rPr>
-      </w:pPr>
-      <w:r>
-        <w:rPr>
-          <w:lang w:val="it-IT"/>
-        </w:rPr>
-        <w:t xml:space="preserve">Cosa ho imparato in questo progetto? </w:t>
-      </w:r>
-      <w:proofErr w:type="spellStart"/>
-      <w:r>
-        <w:rPr>
-          <w:lang w:val="it-IT"/>
-        </w:rPr>
-        <w:t>ecc</w:t>
-      </w:r>
-      <w:proofErr w:type="spellEnd"/>
-    </w:p>
-    <w:p>
-      <w:pPr>
-        <w:pStyle w:val="Titolo1"/>
-        <w:rPr>
-          <w:lang w:val="it-IT"/>
-        </w:rPr>
-      </w:pPr>
-      <w:bookmarkStart w:id="108" w:name="_Toc461179231"/>
-      <w:bookmarkStart w:id="109" w:name="_Toc20396892"/>
-      <w:bookmarkStart w:id="110" w:name="_Toc21095516"/>
-      <w:r>
-        <w:rPr>
-          <w:lang w:val="it-IT"/>
-        </w:rPr>
-        <w:t>Bibliografia</w:t>
-      </w:r>
       <w:bookmarkEnd w:id="108"/>
       <w:bookmarkEnd w:id="109"/>
+    </w:p>
+    <w:p>
+      <w:pPr>
+        <w:pStyle w:val="Titolo2"/>
+      </w:pPr>
+      <w:bookmarkStart w:id="110" w:name="_Toc461179234"/>
+      <w:bookmarkStart w:id="111" w:name="_Toc20396893"/>
+      <w:bookmarkStart w:id="112" w:name="_Toc21095517"/>
+      <w:proofErr w:type="spellStart"/>
+      <w:r>
+        <w:t>Sitografia</w:t>
+      </w:r>
       <w:bookmarkEnd w:id="110"/>
-    </w:p>
-    <w:p>
-      <w:pPr>
-        <w:pStyle w:val="Titolo2"/>
-      </w:pPr>
-      <w:bookmarkStart w:id="111" w:name="_Toc461179234"/>
-      <w:bookmarkStart w:id="112" w:name="_Toc20396893"/>
-      <w:bookmarkStart w:id="113" w:name="_Toc21095517"/>
-      <w:proofErr w:type="spellStart"/>
-      <w:r>
-        <w:t>Sitografia</w:t>
-      </w:r>
       <w:bookmarkEnd w:id="111"/>
       <w:bookmarkEnd w:id="112"/>
-      <w:bookmarkEnd w:id="113"/>
       <w:proofErr w:type="spellEnd"/>
     </w:p>
     <w:p>
@@ -52587,6 +52657,165 @@
     </w:p>
     <w:p>
       <w:pPr>
+        <w:pStyle w:val="Paragrafoelenco"/>
+        <w:numPr>
+          <w:ilvl w:val="0"/>
+          <w:numId w:val="27"/>
+        </w:numPr>
+        <w:rPr>
+          <w:lang w:val="en-IE"/>
+        </w:rPr>
+      </w:pPr>
+      <w:hyperlink r:id="rId25" w:history="1">
+        <w:r>
+          <w:rPr>
+            <w:rStyle w:val="Collegamentoipertestuale"/>
+            <w:lang w:val="en-IE"/>
+          </w:rPr>
+          <w:t>https://stackoverflow.com/questions/9936796/create-a-menu-bar-in-wpf</w:t>
+        </w:r>
+      </w:hyperlink>
+      <w:r>
+        <w:rPr>
+          <w:lang w:val="en-IE"/>
+        </w:rPr>
+        <w:t xml:space="preserve">, </w:t>
+      </w:r>
+      <w:r>
+        <w:rPr>
+          <w:lang w:val="en-IE"/>
+        </w:rPr>
+        <w:t>Create a menu Bar in WPF, 15.10.2019</w:t>
+      </w:r>
+    </w:p>
+    <w:p>
+      <w:pPr>
+        <w:pStyle w:val="Paragrafoelenco"/>
+        <w:numPr>
+          <w:ilvl w:val="0"/>
+          <w:numId w:val="27"/>
+        </w:numPr>
+        <w:rPr>
+          <w:lang w:val="en-IE"/>
+        </w:rPr>
+      </w:pPr>
+      <w:hyperlink r:id="rId26" w:history="1">
+        <w:r>
+          <w:rPr>
+            <w:rStyle w:val="Collegamentoipertestuale"/>
+            <w:lang w:val="en-IE"/>
+          </w:rPr>
+          <w:t>https://stackoverflow.com/questions/2820357/how-do-i-exit-a-wpf-application-programmatically</w:t>
+        </w:r>
+      </w:hyperlink>
+      <w:r>
+        <w:rPr>
+          <w:lang w:val="en-IE"/>
+        </w:rPr>
+        <w:t xml:space="preserve">, </w:t>
+      </w:r>
+      <w:r>
+        <w:rPr>
+          <w:lang w:val="en-IE"/>
+        </w:rPr>
+        <w:br/>
+        <w:t>E</w:t>
+      </w:r>
+      <w:r>
+        <w:rPr>
+          <w:lang w:val="en-IE"/>
+        </w:rPr>
+        <w:t>xit a W</w:t>
+      </w:r>
+      <w:r>
+        <w:rPr>
+          <w:lang w:val="en-IE"/>
+        </w:rPr>
+        <w:t>PF application programmatically, 15.10.2019</w:t>
+      </w:r>
+    </w:p>
+    <w:p>
+      <w:pPr>
+        <w:pStyle w:val="Paragrafoelenco"/>
+        <w:numPr>
+          <w:ilvl w:val="0"/>
+          <w:numId w:val="27"/>
+        </w:numPr>
+        <w:rPr>
+          <w:lang w:val="en-IE"/>
+        </w:rPr>
+      </w:pPr>
+      <w:hyperlink r:id="rId27" w:history="1">
+        <w:r>
+          <w:rPr>
+            <w:rStyle w:val="Collegamentoipertestuale"/>
+            <w:lang w:val="en-IE"/>
+          </w:rPr>
+          <w:t>https://stackoverflow.com/questions/11133947/how-do-i-open-a-second-window-from-the-first-window-in-wpf</w:t>
+        </w:r>
+      </w:hyperlink>
+      <w:r>
+        <w:rPr>
+          <w:lang w:val="en-IE"/>
+        </w:rPr>
+        <w:t xml:space="preserve">, </w:t>
+      </w:r>
+      <w:r>
+        <w:rPr>
+          <w:lang w:val="en-IE"/>
+        </w:rPr>
+        <w:t>O</w:t>
+      </w:r>
+      <w:r>
+        <w:rPr>
+          <w:lang w:val="en-IE"/>
+        </w:rPr>
+        <w:t>pen a second wind</w:t>
+      </w:r>
+      <w:r>
+        <w:rPr>
+          <w:lang w:val="en-IE"/>
+        </w:rPr>
+        <w:t>ow from the first window in WPF, 15.10.2019</w:t>
+      </w:r>
+    </w:p>
+    <w:p>
+      <w:pPr>
+        <w:pStyle w:val="Paragrafoelenco"/>
+        <w:numPr>
+          <w:ilvl w:val="0"/>
+          <w:numId w:val="27"/>
+        </w:numPr>
+        <w:rPr>
+          <w:lang w:val="en-IE"/>
+        </w:rPr>
+      </w:pPr>
+      <w:hyperlink r:id="rId28" w:history="1">
+        <w:r>
+          <w:rPr>
+            <w:rStyle w:val="Collegamentoipertestuale"/>
+            <w:lang w:val="en-IE"/>
+          </w:rPr>
+          <w:t>https://stackoverflow.com/questions/3419909/how-do-i-lock-a-wpf-window-so-it-can-not-be-moved-resized-minimized-maximized?rq=1</w:t>
+        </w:r>
+      </w:hyperlink>
+      <w:r>
+        <w:rPr>
+          <w:lang w:val="en-IE"/>
+        </w:rPr>
+        <w:t xml:space="preserve">, </w:t>
+      </w:r>
+      <w:r>
+        <w:rPr>
+          <w:lang w:val="en-IE"/>
+        </w:rPr>
+        <w:t>Lock WPF Window, 15.10.2019</w:t>
+      </w:r>
+      <w:bookmarkStart w:id="113" w:name="_GoBack"/>
+      <w:bookmarkEnd w:id="113"/>
+    </w:p>
+    <w:p>
+      <w:pPr>
         <w:pStyle w:val="Titolo1"/>
         <w:rPr>
           <w:lang w:val="it-IT"/>
@@ -52778,10 +53007,10 @@
       </w:pPr>
     </w:p>
     <w:sectPr>
-      <w:headerReference w:type="default" r:id="rId25"/>
-      <w:footerReference w:type="default" r:id="rId26"/>
-      <w:headerReference w:type="first" r:id="rId27"/>
-      <w:footerReference w:type="first" r:id="rId28"/>
+      <w:headerReference w:type="default" r:id="rId29"/>
+      <w:footerReference w:type="default" r:id="rId30"/>
+      <w:headerReference w:type="first" r:id="rId31"/>
+      <w:footerReference w:type="first" r:id="rId32"/>
       <w:pgSz w:w="11906" w:h="16838"/>
       <w:pgMar w:top="1985" w:right="1134" w:bottom="1418" w:left="1134" w:header="567" w:footer="567" w:gutter="0"/>
       <w:pgNumType w:start="1"/>
@@ -53370,7 +53599,7 @@
               <w:noProof/>
               <w:snapToGrid w:val="0"/>
             </w:rPr>
-            <w:t>38</w:t>
+            <w:t>40</w:t>
           </w:r>
           <w:r>
             <w:rPr>
@@ -53413,7 +53642,7 @@
               <w:noProof/>
               <w:snapToGrid w:val="0"/>
             </w:rPr>
-            <w:t>39</w:t>
+            <w:t>40</w:t>
           </w:r>
           <w:r>
             <w:rPr>
@@ -55392,7 +55621,7 @@
   <w:abstractNum w:abstractNumId="13" w15:restartNumberingAfterBreak="0">
     <w:nsid w:val="57C86EE7"/>
     <w:multiLevelType w:val="multilevel"/>
-    <w:tmpl w:val="781A124E"/>
+    <w:tmpl w:val="FACC1176"/>
     <w:lvl w:ilvl="0">
       <w:start w:val="1"/>
       <w:numFmt w:val="decimal"/>
@@ -55407,6 +55636,7 @@
       </w:pPr>
       <w:rPr>
         <w:rFonts w:hint="default"/>
+        <w:lang w:val="en-IE"/>
       </w:rPr>
     </w:lvl>
     <w:lvl w:ilvl="1">
@@ -57331,6 +57561,7 @@
   <w:style w:type="character" w:default="1" w:styleId="Carpredefinitoparagrafo">
     <w:name w:val="Default Paragraph Font"/>
     <w:uiPriority w:val="1"/>
+    <w:semiHidden/>
     <w:unhideWhenUsed/>
   </w:style>
   <w:style w:type="table" w:default="1" w:styleId="Tabellanormale">
@@ -57903,7 +58134,7 @@
     <w:charset w:val="00"/>
     <w:family w:val="roman"/>
     <w:pitch w:val="variable"/>
-    <w:sig w:usb0="E0002AFF" w:usb1="C0007843" w:usb2="00000009" w:usb3="00000000" w:csb0="000001FF" w:csb1="00000000"/>
+    <w:sig w:usb0="E0002EFF" w:usb1="C000785B" w:usb2="00000009" w:usb3="00000000" w:csb0="000001FF" w:csb1="00000000"/>
   </w:font>
   <w:font w:name="Courier New">
     <w:panose1 w:val="02070309020205020404"/>
@@ -57924,7 +58155,7 @@
     <w:charset w:val="00"/>
     <w:family w:val="swiss"/>
     <w:pitch w:val="variable"/>
-    <w:sig w:usb0="E0002AFF" w:usb1="C0007843" w:usb2="00000009" w:usb3="00000000" w:csb0="000001FF" w:csb1="00000000"/>
+    <w:sig w:usb0="E0002EFF" w:usb1="C000785B" w:usb2="00000009" w:usb3="00000000" w:csb0="000001FF" w:csb1="00000000"/>
   </w:font>
   <w:font w:name="Tahoma">
     <w:panose1 w:val="020B0604030504040204"/>
@@ -57938,7 +58169,7 @@
     <w:charset w:val="00"/>
     <w:family w:val="swiss"/>
     <w:pitch w:val="variable"/>
-    <w:sig w:usb0="E00002FF" w:usb1="4000ACFF" w:usb2="00000001" w:usb3="00000000" w:csb0="0000019F" w:csb1="00000000"/>
+    <w:sig w:usb0="E4002EFF" w:usb1="C000247B" w:usb2="00000009" w:usb3="00000000" w:csb0="000001FF" w:csb1="00000000"/>
   </w:font>
   <w:font w:name="Consolas">
     <w:panose1 w:val="020B0609020204030204"/>
@@ -57948,7 +58179,7 @@
     <w:sig w:usb0="E00006FF" w:usb1="0000FCFF" w:usb2="00000001" w:usb3="00000000" w:csb0="0000019F" w:csb1="00000000"/>
   </w:font>
   <w:font w:name="MS Mincho">
-    <w:altName w:val="Yu Gothic UI"/>
+    <w:altName w:val="ＭＳ 明朝"/>
     <w:panose1 w:val="02020609040205080304"/>
     <w:charset w:val="80"/>
     <w:family w:val="roman"/>
@@ -57960,7 +58191,7 @@
     <w:charset w:val="00"/>
     <w:family w:val="swiss"/>
     <w:pitch w:val="variable"/>
-    <w:sig w:usb0="A00002EF" w:usb1="4000207B" w:usb2="00000000" w:usb3="00000000" w:csb0="0000009F" w:csb1="00000000"/>
+    <w:sig w:usb0="E4002EFF" w:usb1="C000247B" w:usb2="00000009" w:usb3="00000000" w:csb0="000001FF" w:csb1="00000000"/>
   </w:font>
 </w:fonts>
 </file>
@@ -57983,6 +58214,7 @@
     <w:rsidRoot w:val="00F36E03"/>
     <w:rsid w:val="000339F4"/>
     <w:rsid w:val="00104E3A"/>
+    <w:rsid w:val="001F0A7C"/>
     <w:rsid w:val="0036628C"/>
     <w:rsid w:val="004A043F"/>
     <w:rsid w:val="00522EDF"/>
@@ -58761,7 +58993,7 @@
 </file>
 
 <file path=customXml/itemProps1.xml><?xml version="1.0" encoding="utf-8"?>
-<ds:datastoreItem xmlns:ds="http://schemas.openxmlformats.org/officeDocument/2006/customXml" ds:itemID="{31A77672-32AA-43A2-AE5D-2EDC723556C5}">
+<ds:datastoreItem xmlns:ds="http://schemas.openxmlformats.org/officeDocument/2006/customXml" ds:itemID="{96ACD80C-FE67-429D-8EAE-9F1C7D0CED5B}">
   <ds:schemaRefs>
     <ds:schemaRef ds:uri="http://schemas.openxmlformats.org/officeDocument/2006/bibliography"/>
   </ds:schemaRefs>

</xml_diff>

<commit_message>
doc - About e Benvenuto ViewModels
</commit_message>
<xml_diff>
--- a/Documentazione/Documentazione_GestioneEsercizi.docx
+++ b/Documentazione/Documentazione_GestioneEsercizi.docx
@@ -25,6 +25,7 @@
         <w:dataBinding w:prefixMappings="xmlns:ns0='http://purl.org/dc/elements/1.1/' xmlns:ns1='http://schemas.openxmlformats.org/package/2006/metadata/core-properties' " w:xpath="/ns1:coreProperties[1]/ns0:title[1]" w:storeItemID="{6C3C8BC8-F283-45AE-878A-BAB7291924A1}"/>
         <w:text/>
       </w:sdtPr>
+      <w:sdtEndPr/>
       <w:sdtContent>
         <w:p>
           <w:pPr>
@@ -5204,6 +5205,7 @@
           <w:dataBinding w:prefixMappings="xmlns:ns0='http://purl.org/dc/elements/1.1/' xmlns:ns1='http://schemas.openxmlformats.org/package/2006/metadata/core-properties' " w:xpath="/ns1:coreProperties[1]/ns0:creator[1]" w:storeItemID="{6C3C8BC8-F283-45AE-878A-BAB7291924A1}"/>
           <w:text/>
         </w:sdtPr>
+        <w:sdtEndPr/>
         <w:sdtContent>
           <w:r>
             <w:rPr>
@@ -49962,7 +49964,6 @@
           <w:color w:val="000000"/>
           <w:sz w:val="19"/>
           <w:szCs w:val="19"/>
-          <w:lang w:val="en-IE"/>
         </w:rPr>
       </w:pPr>
       <w:r>
@@ -49981,7 +49982,6 @@
           <w:color w:val="000000"/>
           <w:sz w:val="19"/>
           <w:szCs w:val="19"/>
-          <w:lang w:val="en-IE"/>
         </w:rPr>
         <w:t>EsercizioProvaDbRepository</w:t>
       </w:r>
@@ -49992,9 +49992,28 @@
           <w:color w:val="000000"/>
           <w:sz w:val="19"/>
           <w:szCs w:val="19"/>
-          <w:lang w:val="en-IE"/>
-        </w:rPr>
-        <w:t xml:space="preserve"> repo = </w:t>
+        </w:rPr>
+        <w:t xml:space="preserve"> </w:t>
+      </w:r>
+      <w:proofErr w:type="spellStart"/>
+      <w:r>
+        <w:rPr>
+          <w:rFonts w:ascii="Consolas" w:hAnsi="Consolas" w:cs="Consolas"/>
+          <w:color w:val="000000"/>
+          <w:sz w:val="19"/>
+          <w:szCs w:val="19"/>
+        </w:rPr>
+        <w:t>repo</w:t>
+      </w:r>
+      <w:proofErr w:type="spellEnd"/>
+      <w:r>
+        <w:rPr>
+          <w:rFonts w:ascii="Consolas" w:hAnsi="Consolas" w:cs="Consolas"/>
+          <w:color w:val="000000"/>
+          <w:sz w:val="19"/>
+          <w:szCs w:val="19"/>
+        </w:rPr>
+        <w:t xml:space="preserve"> = </w:t>
       </w:r>
       <w:r>
         <w:rPr>
@@ -50002,7 +50021,6 @@
           <w:color w:val="0000FF"/>
           <w:sz w:val="19"/>
           <w:szCs w:val="19"/>
-          <w:lang w:val="en-IE"/>
         </w:rPr>
         <w:t>new</w:t>
       </w:r>
@@ -50012,7 +50030,6 @@
           <w:color w:val="000000"/>
           <w:sz w:val="19"/>
           <w:szCs w:val="19"/>
-          <w:lang w:val="en-IE"/>
         </w:rPr>
         <w:t xml:space="preserve"> </w:t>
       </w:r>
@@ -50024,7 +50041,6 @@
           <w:color w:val="000000"/>
           <w:sz w:val="19"/>
           <w:szCs w:val="19"/>
-          <w:lang w:val="en-IE"/>
         </w:rPr>
         <w:t>EsercizioProvaDbRepository</w:t>
       </w:r>
@@ -50035,7 +50051,6 @@
           <w:color w:val="000000"/>
           <w:sz w:val="19"/>
           <w:szCs w:val="19"/>
-          <w:lang w:val="en-IE"/>
         </w:rPr>
         <w:t>(</w:t>
       </w:r>
@@ -50046,7 +50061,6 @@
           <w:color w:val="0000FF"/>
           <w:sz w:val="19"/>
           <w:szCs w:val="19"/>
-          <w:lang w:val="en-IE"/>
         </w:rPr>
         <w:t>new</w:t>
       </w:r>
@@ -50056,7 +50070,6 @@
           <w:color w:val="000000"/>
           <w:sz w:val="19"/>
           <w:szCs w:val="19"/>
-          <w:lang w:val="en-IE"/>
         </w:rPr>
         <w:t xml:space="preserve"> </w:t>
       </w:r>
@@ -50067,7 +50080,6 @@
           <w:color w:val="000000"/>
           <w:sz w:val="19"/>
           <w:szCs w:val="19"/>
-          <w:lang w:val="en-IE"/>
         </w:rPr>
         <w:t>AppDbContext</w:t>
       </w:r>
@@ -50078,7 +50090,6 @@
           <w:color w:val="000000"/>
           <w:sz w:val="19"/>
           <w:szCs w:val="19"/>
-          <w:lang w:val="en-IE"/>
         </w:rPr>
         <w:t>());</w:t>
       </w:r>
@@ -50102,7 +50113,6 @@
           <w:color w:val="000000"/>
           <w:sz w:val="19"/>
           <w:szCs w:val="19"/>
-          <w:lang w:val="en-IE"/>
         </w:rPr>
         <w:t xml:space="preserve">        </w:t>
       </w:r>
@@ -50934,6 +50944,611 @@
       <w:proofErr w:type="spellStart"/>
       <w:r>
         <w:lastRenderedPageBreak/>
+        <w:t>BenvenutoViewModel</w:t>
+      </w:r>
+      <w:proofErr w:type="spellEnd"/>
+    </w:p>
+    <w:p>
+      <w:proofErr w:type="spellStart"/>
+      <w:r>
+        <w:t>ViewModel</w:t>
+      </w:r>
+      <w:proofErr w:type="spellEnd"/>
+      <w:r>
+        <w:t xml:space="preserve"> relativo alla schermata di benvenuto</w:t>
+      </w:r>
+      <w:r>
+        <w:t>.</w:t>
+      </w:r>
+    </w:p>
+    <w:p/>
+    <w:p>
+      <w:pPr>
+        <w:autoSpaceDE w:val="0"/>
+        <w:autoSpaceDN w:val="0"/>
+        <w:adjustRightInd w:val="0"/>
+        <w:rPr>
+          <w:rFonts w:ascii="Consolas" w:hAnsi="Consolas" w:cs="Consolas"/>
+          <w:color w:val="000000"/>
+          <w:sz w:val="19"/>
+          <w:szCs w:val="19"/>
+          <w:lang w:val="en-IE"/>
+        </w:rPr>
+      </w:pPr>
+      <w:proofErr w:type="gramStart"/>
+      <w:r>
+        <w:rPr>
+          <w:rFonts w:ascii="Consolas" w:hAnsi="Consolas" w:cs="Consolas"/>
+          <w:color w:val="0000FF"/>
+          <w:sz w:val="19"/>
+          <w:szCs w:val="19"/>
+          <w:lang w:val="en-IE"/>
+        </w:rPr>
+        <w:t>public</w:t>
+      </w:r>
+      <w:proofErr w:type="gramEnd"/>
+      <w:r>
+        <w:rPr>
+          <w:rFonts w:ascii="Consolas" w:hAnsi="Consolas" w:cs="Consolas"/>
+          <w:color w:val="000000"/>
+          <w:sz w:val="19"/>
+          <w:szCs w:val="19"/>
+          <w:lang w:val="en-IE"/>
+        </w:rPr>
+        <w:t xml:space="preserve"> </w:t>
+      </w:r>
+      <w:r>
+        <w:rPr>
+          <w:rFonts w:ascii="Consolas" w:hAnsi="Consolas" w:cs="Consolas"/>
+          <w:color w:val="0000FF"/>
+          <w:sz w:val="19"/>
+          <w:szCs w:val="19"/>
+          <w:lang w:val="en-IE"/>
+        </w:rPr>
+        <w:t>class</w:t>
+      </w:r>
+      <w:r>
+        <w:rPr>
+          <w:rFonts w:ascii="Consolas" w:hAnsi="Consolas" w:cs="Consolas"/>
+          <w:color w:val="000000"/>
+          <w:sz w:val="19"/>
+          <w:szCs w:val="19"/>
+          <w:lang w:val="en-IE"/>
+        </w:rPr>
+        <w:t xml:space="preserve"> </w:t>
+      </w:r>
+      <w:proofErr w:type="spellStart"/>
+      <w:r>
+        <w:rPr>
+          <w:rFonts w:ascii="Consolas" w:hAnsi="Consolas" w:cs="Consolas"/>
+          <w:color w:val="2B91AF"/>
+          <w:sz w:val="19"/>
+          <w:szCs w:val="19"/>
+          <w:lang w:val="en-IE"/>
+        </w:rPr>
+        <w:t>Benvenuto</w:t>
+      </w:r>
+      <w:r>
+        <w:rPr>
+          <w:rFonts w:ascii="Consolas" w:hAnsi="Consolas" w:cs="Consolas"/>
+          <w:color w:val="2B91AF"/>
+          <w:sz w:val="19"/>
+          <w:szCs w:val="19"/>
+          <w:lang w:val="en-IE"/>
+        </w:rPr>
+        <w:t>ViewModel</w:t>
+      </w:r>
+      <w:proofErr w:type="spellEnd"/>
+      <w:r>
+        <w:rPr>
+          <w:rFonts w:ascii="Consolas" w:hAnsi="Consolas" w:cs="Consolas"/>
+          <w:color w:val="000000"/>
+          <w:sz w:val="19"/>
+          <w:szCs w:val="19"/>
+          <w:lang w:val="en-IE"/>
+        </w:rPr>
+        <w:t xml:space="preserve"> : </w:t>
+      </w:r>
+      <w:proofErr w:type="spellStart"/>
+      <w:r>
+        <w:rPr>
+          <w:rFonts w:ascii="Consolas" w:hAnsi="Consolas" w:cs="Consolas"/>
+          <w:color w:val="000000"/>
+          <w:sz w:val="19"/>
+          <w:szCs w:val="19"/>
+          <w:lang w:val="en-IE"/>
+        </w:rPr>
+        <w:t>BindableBase</w:t>
+      </w:r>
+      <w:proofErr w:type="spellEnd"/>
+    </w:p>
+    <w:p>
+      <w:pPr>
+        <w:autoSpaceDE w:val="0"/>
+        <w:autoSpaceDN w:val="0"/>
+        <w:adjustRightInd w:val="0"/>
+        <w:rPr>
+          <w:rFonts w:ascii="Consolas" w:hAnsi="Consolas" w:cs="Consolas"/>
+          <w:color w:val="000000"/>
+          <w:sz w:val="19"/>
+          <w:szCs w:val="19"/>
+          <w:lang w:val="en-IE"/>
+        </w:rPr>
+      </w:pPr>
+      <w:r>
+        <w:rPr>
+          <w:rFonts w:ascii="Consolas" w:hAnsi="Consolas" w:cs="Consolas"/>
+          <w:color w:val="000000"/>
+          <w:sz w:val="19"/>
+          <w:szCs w:val="19"/>
+          <w:lang w:val="en-IE"/>
+        </w:rPr>
+        <w:t>{</w:t>
+      </w:r>
+    </w:p>
+    <w:p>
+      <w:pPr>
+        <w:autoSpaceDE w:val="0"/>
+        <w:autoSpaceDN w:val="0"/>
+        <w:adjustRightInd w:val="0"/>
+        <w:rPr>
+          <w:rFonts w:ascii="Consolas" w:hAnsi="Consolas" w:cs="Consolas"/>
+          <w:color w:val="000000"/>
+          <w:sz w:val="19"/>
+          <w:szCs w:val="19"/>
+          <w:lang w:val="en-IE"/>
+        </w:rPr>
+      </w:pPr>
+      <w:r>
+        <w:rPr>
+          <w:rFonts w:ascii="Consolas" w:hAnsi="Consolas" w:cs="Consolas"/>
+          <w:color w:val="000000"/>
+          <w:sz w:val="19"/>
+          <w:szCs w:val="19"/>
+          <w:lang w:val="en-IE"/>
+        </w:rPr>
+        <w:t xml:space="preserve">    </w:t>
+      </w:r>
+      <w:proofErr w:type="gramStart"/>
+      <w:r>
+        <w:rPr>
+          <w:rFonts w:ascii="Consolas" w:hAnsi="Consolas" w:cs="Consolas"/>
+          <w:color w:val="0000FF"/>
+          <w:sz w:val="19"/>
+          <w:szCs w:val="19"/>
+          <w:lang w:val="en-IE"/>
+        </w:rPr>
+        <w:t>public</w:t>
+      </w:r>
+      <w:proofErr w:type="gramEnd"/>
+      <w:r>
+        <w:rPr>
+          <w:rFonts w:ascii="Consolas" w:hAnsi="Consolas" w:cs="Consolas"/>
+          <w:color w:val="000000"/>
+          <w:sz w:val="19"/>
+          <w:szCs w:val="19"/>
+          <w:lang w:val="en-IE"/>
+        </w:rPr>
+        <w:t xml:space="preserve"> </w:t>
+      </w:r>
+      <w:proofErr w:type="spellStart"/>
+      <w:r>
+        <w:rPr>
+          <w:rFonts w:ascii="Consolas" w:hAnsi="Consolas" w:cs="Consolas"/>
+          <w:color w:val="2B91AF"/>
+          <w:sz w:val="19"/>
+          <w:szCs w:val="19"/>
+          <w:lang w:val="en-IE"/>
+        </w:rPr>
+        <w:t>Benvenuto</w:t>
+      </w:r>
+      <w:r>
+        <w:rPr>
+          <w:rFonts w:ascii="Consolas" w:hAnsi="Consolas" w:cs="Consolas"/>
+          <w:color w:val="2B91AF"/>
+          <w:sz w:val="19"/>
+          <w:szCs w:val="19"/>
+          <w:lang w:val="en-IE"/>
+        </w:rPr>
+        <w:t>ViewModel</w:t>
+      </w:r>
+      <w:proofErr w:type="spellEnd"/>
+      <w:r>
+        <w:rPr>
+          <w:rFonts w:ascii="Consolas" w:hAnsi="Consolas" w:cs="Consolas"/>
+          <w:color w:val="000000"/>
+          <w:sz w:val="19"/>
+          <w:szCs w:val="19"/>
+          <w:lang w:val="en-IE"/>
+        </w:rPr>
+        <w:t>()</w:t>
+      </w:r>
+    </w:p>
+    <w:p>
+      <w:pPr>
+        <w:autoSpaceDE w:val="0"/>
+        <w:autoSpaceDN w:val="0"/>
+        <w:adjustRightInd w:val="0"/>
+        <w:rPr>
+          <w:rFonts w:ascii="Consolas" w:hAnsi="Consolas" w:cs="Consolas"/>
+          <w:color w:val="000000"/>
+          <w:sz w:val="19"/>
+          <w:szCs w:val="19"/>
+          <w:lang w:val="en-IE"/>
+        </w:rPr>
+      </w:pPr>
+      <w:r>
+        <w:rPr>
+          <w:rFonts w:ascii="Consolas" w:hAnsi="Consolas" w:cs="Consolas"/>
+          <w:color w:val="000000"/>
+          <w:sz w:val="19"/>
+          <w:szCs w:val="19"/>
+          <w:lang w:val="en-IE"/>
+        </w:rPr>
+        <w:t xml:space="preserve">    {</w:t>
+      </w:r>
+    </w:p>
+    <w:p>
+      <w:pPr>
+        <w:autoSpaceDE w:val="0"/>
+        <w:autoSpaceDN w:val="0"/>
+        <w:adjustRightInd w:val="0"/>
+        <w:rPr>
+          <w:rFonts w:ascii="Consolas" w:hAnsi="Consolas" w:cs="Consolas"/>
+          <w:color w:val="000000"/>
+          <w:sz w:val="19"/>
+          <w:szCs w:val="19"/>
+          <w:lang w:val="it-IT"/>
+        </w:rPr>
+      </w:pPr>
+      <w:r>
+        <w:rPr>
+          <w:rFonts w:ascii="Consolas" w:hAnsi="Consolas" w:cs="Consolas"/>
+          <w:color w:val="000000"/>
+          <w:sz w:val="19"/>
+          <w:szCs w:val="19"/>
+          <w:lang w:val="en-IE"/>
+        </w:rPr>
+        <w:t xml:space="preserve">    </w:t>
+      </w:r>
+      <w:r>
+        <w:rPr>
+          <w:rFonts w:ascii="Consolas" w:hAnsi="Consolas" w:cs="Consolas"/>
+          <w:color w:val="000000"/>
+          <w:sz w:val="19"/>
+          <w:szCs w:val="19"/>
+          <w:lang w:val="it-IT"/>
+        </w:rPr>
+        <w:t>}</w:t>
+      </w:r>
+    </w:p>
+    <w:p>
+      <w:pPr>
+        <w:rPr>
+          <w:rFonts w:ascii="Consolas" w:hAnsi="Consolas" w:cs="Consolas"/>
+          <w:color w:val="000000"/>
+          <w:sz w:val="19"/>
+          <w:szCs w:val="19"/>
+          <w:lang w:val="it-IT"/>
+        </w:rPr>
+      </w:pPr>
+      <w:r>
+        <w:rPr>
+          <w:rFonts w:ascii="Consolas" w:hAnsi="Consolas" w:cs="Consolas"/>
+          <w:color w:val="000000"/>
+          <w:sz w:val="19"/>
+          <w:szCs w:val="19"/>
+          <w:lang w:val="it-IT"/>
+        </w:rPr>
+        <w:t>}</w:t>
+      </w:r>
+    </w:p>
+    <w:p>
+      <w:pPr>
+        <w:pStyle w:val="Titolo4"/>
+      </w:pPr>
+      <w:proofErr w:type="spellStart"/>
+      <w:r>
+        <w:t>AboutViewModel</w:t>
+      </w:r>
+      <w:proofErr w:type="spellEnd"/>
+    </w:p>
+    <w:p>
+      <w:proofErr w:type="spellStart"/>
+      <w:r>
+        <w:t>ViewModel</w:t>
+      </w:r>
+      <w:proofErr w:type="spellEnd"/>
+      <w:r>
+        <w:t xml:space="preserve"> relativo alla schermata di informazioni sul prodotto</w:t>
+      </w:r>
+    </w:p>
+    <w:p/>
+    <w:p>
+      <w:pPr>
+        <w:autoSpaceDE w:val="0"/>
+        <w:autoSpaceDN w:val="0"/>
+        <w:adjustRightInd w:val="0"/>
+        <w:rPr>
+          <w:rFonts w:ascii="Consolas" w:hAnsi="Consolas" w:cs="Consolas"/>
+          <w:color w:val="000000"/>
+          <w:sz w:val="19"/>
+          <w:szCs w:val="19"/>
+          <w:lang w:val="en-IE"/>
+        </w:rPr>
+      </w:pPr>
+      <w:proofErr w:type="gramStart"/>
+      <w:r>
+        <w:rPr>
+          <w:rFonts w:ascii="Consolas" w:hAnsi="Consolas" w:cs="Consolas"/>
+          <w:color w:val="0000FF"/>
+          <w:sz w:val="19"/>
+          <w:szCs w:val="19"/>
+          <w:lang w:val="en-IE"/>
+        </w:rPr>
+        <w:t>public</w:t>
+      </w:r>
+      <w:proofErr w:type="gramEnd"/>
+      <w:r>
+        <w:rPr>
+          <w:rFonts w:ascii="Consolas" w:hAnsi="Consolas" w:cs="Consolas"/>
+          <w:color w:val="000000"/>
+          <w:sz w:val="19"/>
+          <w:szCs w:val="19"/>
+          <w:lang w:val="en-IE"/>
+        </w:rPr>
+        <w:t xml:space="preserve"> </w:t>
+      </w:r>
+      <w:r>
+        <w:rPr>
+          <w:rFonts w:ascii="Consolas" w:hAnsi="Consolas" w:cs="Consolas"/>
+          <w:color w:val="0000FF"/>
+          <w:sz w:val="19"/>
+          <w:szCs w:val="19"/>
+          <w:lang w:val="en-IE"/>
+        </w:rPr>
+        <w:t>class</w:t>
+      </w:r>
+      <w:r>
+        <w:rPr>
+          <w:rFonts w:ascii="Consolas" w:hAnsi="Consolas" w:cs="Consolas"/>
+          <w:color w:val="000000"/>
+          <w:sz w:val="19"/>
+          <w:szCs w:val="19"/>
+          <w:lang w:val="en-IE"/>
+        </w:rPr>
+        <w:t xml:space="preserve"> </w:t>
+      </w:r>
+      <w:proofErr w:type="spellStart"/>
+      <w:r>
+        <w:rPr>
+          <w:rFonts w:ascii="Consolas" w:hAnsi="Consolas" w:cs="Consolas"/>
+          <w:color w:val="2B91AF"/>
+          <w:sz w:val="19"/>
+          <w:szCs w:val="19"/>
+          <w:lang w:val="en-IE"/>
+        </w:rPr>
+        <w:t>About</w:t>
+      </w:r>
+      <w:r>
+        <w:rPr>
+          <w:rFonts w:ascii="Consolas" w:hAnsi="Consolas" w:cs="Consolas"/>
+          <w:color w:val="2B91AF"/>
+          <w:sz w:val="19"/>
+          <w:szCs w:val="19"/>
+          <w:lang w:val="en-IE"/>
+        </w:rPr>
+        <w:t>ViewModel</w:t>
+      </w:r>
+      <w:proofErr w:type="spellEnd"/>
+      <w:r>
+        <w:rPr>
+          <w:rFonts w:ascii="Consolas" w:hAnsi="Consolas" w:cs="Consolas"/>
+          <w:color w:val="000000"/>
+          <w:sz w:val="19"/>
+          <w:szCs w:val="19"/>
+          <w:lang w:val="en-IE"/>
+        </w:rPr>
+        <w:t xml:space="preserve"> : </w:t>
+      </w:r>
+      <w:proofErr w:type="spellStart"/>
+      <w:r>
+        <w:rPr>
+          <w:rFonts w:ascii="Consolas" w:hAnsi="Consolas" w:cs="Consolas"/>
+          <w:color w:val="000000"/>
+          <w:sz w:val="19"/>
+          <w:szCs w:val="19"/>
+          <w:lang w:val="en-IE"/>
+        </w:rPr>
+        <w:t>BindableBase</w:t>
+      </w:r>
+      <w:proofErr w:type="spellEnd"/>
+    </w:p>
+    <w:p>
+      <w:pPr>
+        <w:autoSpaceDE w:val="0"/>
+        <w:autoSpaceDN w:val="0"/>
+        <w:adjustRightInd w:val="0"/>
+        <w:rPr>
+          <w:rFonts w:ascii="Consolas" w:hAnsi="Consolas" w:cs="Consolas"/>
+          <w:color w:val="000000"/>
+          <w:sz w:val="19"/>
+          <w:szCs w:val="19"/>
+          <w:lang w:val="en-IE"/>
+        </w:rPr>
+      </w:pPr>
+      <w:r>
+        <w:rPr>
+          <w:rFonts w:ascii="Consolas" w:hAnsi="Consolas" w:cs="Consolas"/>
+          <w:color w:val="000000"/>
+          <w:sz w:val="19"/>
+          <w:szCs w:val="19"/>
+          <w:lang w:val="en-IE"/>
+        </w:rPr>
+        <w:t>{</w:t>
+      </w:r>
+    </w:p>
+    <w:p>
+      <w:pPr>
+        <w:autoSpaceDE w:val="0"/>
+        <w:autoSpaceDN w:val="0"/>
+        <w:adjustRightInd w:val="0"/>
+        <w:rPr>
+          <w:rFonts w:ascii="Consolas" w:hAnsi="Consolas" w:cs="Consolas"/>
+          <w:color w:val="000000"/>
+          <w:sz w:val="19"/>
+          <w:szCs w:val="19"/>
+          <w:lang w:val="en-IE"/>
+        </w:rPr>
+      </w:pPr>
+      <w:r>
+        <w:rPr>
+          <w:rFonts w:ascii="Consolas" w:hAnsi="Consolas" w:cs="Consolas"/>
+          <w:color w:val="000000"/>
+          <w:sz w:val="19"/>
+          <w:szCs w:val="19"/>
+          <w:lang w:val="en-IE"/>
+        </w:rPr>
+        <w:t xml:space="preserve">    </w:t>
+      </w:r>
+      <w:r>
+        <w:rPr>
+          <w:rFonts w:ascii="Consolas" w:hAnsi="Consolas" w:cs="Consolas"/>
+          <w:color w:val="0000FF"/>
+          <w:sz w:val="19"/>
+          <w:szCs w:val="19"/>
+          <w:lang w:val="en-IE"/>
+        </w:rPr>
+        <w:t>public</w:t>
+      </w:r>
+      <w:r>
+        <w:rPr>
+          <w:rFonts w:ascii="Consolas" w:hAnsi="Consolas" w:cs="Consolas"/>
+          <w:color w:val="000000"/>
+          <w:sz w:val="19"/>
+          <w:szCs w:val="19"/>
+          <w:lang w:val="en-IE"/>
+        </w:rPr>
+        <w:t xml:space="preserve"> </w:t>
+      </w:r>
+      <w:proofErr w:type="spellStart"/>
+      <w:r>
+        <w:rPr>
+          <w:rFonts w:ascii="Consolas" w:hAnsi="Consolas" w:cs="Consolas"/>
+          <w:color w:val="2B91AF"/>
+          <w:sz w:val="19"/>
+          <w:szCs w:val="19"/>
+          <w:lang w:val="en-IE"/>
+        </w:rPr>
+        <w:t>About</w:t>
+      </w:r>
+      <w:bookmarkStart w:id="83" w:name="_GoBack"/>
+      <w:bookmarkEnd w:id="83"/>
+      <w:r>
+        <w:rPr>
+          <w:rFonts w:ascii="Consolas" w:hAnsi="Consolas" w:cs="Consolas"/>
+          <w:color w:val="2B91AF"/>
+          <w:sz w:val="19"/>
+          <w:szCs w:val="19"/>
+          <w:lang w:val="en-IE"/>
+        </w:rPr>
+        <w:t>ViewModel</w:t>
+      </w:r>
+      <w:proofErr w:type="spellEnd"/>
+      <w:r>
+        <w:rPr>
+          <w:rFonts w:ascii="Consolas" w:hAnsi="Consolas" w:cs="Consolas"/>
+          <w:color w:val="000000"/>
+          <w:sz w:val="19"/>
+          <w:szCs w:val="19"/>
+          <w:lang w:val="en-IE"/>
+        </w:rPr>
+        <w:t>()</w:t>
+      </w:r>
+    </w:p>
+    <w:p>
+      <w:pPr>
+        <w:autoSpaceDE w:val="0"/>
+        <w:autoSpaceDN w:val="0"/>
+        <w:adjustRightInd w:val="0"/>
+        <w:rPr>
+          <w:rFonts w:ascii="Consolas" w:hAnsi="Consolas" w:cs="Consolas"/>
+          <w:color w:val="000000"/>
+          <w:sz w:val="19"/>
+          <w:szCs w:val="19"/>
+          <w:lang w:val="en-IE"/>
+        </w:rPr>
+      </w:pPr>
+      <w:r>
+        <w:rPr>
+          <w:rFonts w:ascii="Consolas" w:hAnsi="Consolas" w:cs="Consolas"/>
+          <w:color w:val="000000"/>
+          <w:sz w:val="19"/>
+          <w:szCs w:val="19"/>
+          <w:lang w:val="en-IE"/>
+        </w:rPr>
+        <w:t xml:space="preserve">    {</w:t>
+      </w:r>
+    </w:p>
+    <w:p>
+      <w:pPr>
+        <w:autoSpaceDE w:val="0"/>
+        <w:autoSpaceDN w:val="0"/>
+        <w:adjustRightInd w:val="0"/>
+        <w:rPr>
+          <w:rFonts w:ascii="Consolas" w:hAnsi="Consolas" w:cs="Consolas"/>
+          <w:color w:val="000000"/>
+          <w:sz w:val="19"/>
+          <w:szCs w:val="19"/>
+          <w:lang w:val="it-IT"/>
+        </w:rPr>
+      </w:pPr>
+      <w:r>
+        <w:rPr>
+          <w:rFonts w:ascii="Consolas" w:hAnsi="Consolas" w:cs="Consolas"/>
+          <w:color w:val="000000"/>
+          <w:sz w:val="19"/>
+          <w:szCs w:val="19"/>
+          <w:lang w:val="en-IE"/>
+        </w:rPr>
+        <w:t xml:space="preserve">    </w:t>
+      </w:r>
+      <w:r>
+        <w:rPr>
+          <w:rFonts w:ascii="Consolas" w:hAnsi="Consolas" w:cs="Consolas"/>
+          <w:color w:val="000000"/>
+          <w:sz w:val="19"/>
+          <w:szCs w:val="19"/>
+          <w:lang w:val="it-IT"/>
+        </w:rPr>
+        <w:t>}</w:t>
+      </w:r>
+    </w:p>
+    <w:p>
+      <w:r>
+        <w:rPr>
+          <w:rFonts w:ascii="Consolas" w:hAnsi="Consolas" w:cs="Consolas"/>
+          <w:color w:val="000000"/>
+          <w:sz w:val="19"/>
+          <w:szCs w:val="19"/>
+          <w:lang w:val="it-IT"/>
+        </w:rPr>
+        <w:t>}</w:t>
+      </w:r>
+    </w:p>
+    <w:p/>
+    <w:p>
+      <w:r>
+        <w:br w:type="page"/>
+      </w:r>
+    </w:p>
+    <w:p>
+      <w:pPr>
+        <w:pStyle w:val="Titolo4"/>
+      </w:pPr>
+      <w:proofErr w:type="spellStart"/>
+      <w:r>
+        <w:lastRenderedPageBreak/>
         <w:t>MainViewModel</w:t>
       </w:r>
       <w:proofErr w:type="spellEnd"/>
@@ -51027,25 +51642,7 @@
         <w:rPr>
           <w:lang w:val="it-IT"/>
         </w:rPr>
-        <w:t xml:space="preserve"> </w:t>
-      </w:r>
-      <w:r>
-        <w:rPr>
-          <w:lang w:val="it-IT"/>
-        </w:rPr>
-        <w:t>rappresenta</w:t>
-      </w:r>
-      <w:r>
-        <w:rPr>
-          <w:lang w:val="it-IT"/>
-        </w:rPr>
-        <w:t xml:space="preserve"> </w:t>
-      </w:r>
-      <w:r>
-        <w:rPr>
-          <w:lang w:val="it-IT"/>
-        </w:rPr>
-        <w:t>gli elementi dell’interfaccia utente dell’</w:t>
+        <w:t xml:space="preserve"> rappresenta gli elementi dell’interfaccia utente dell’</w:t>
       </w:r>
       <w:r>
         <w:rPr>
@@ -51095,9 +51692,9 @@
           <w:lang w:val="it-IT"/>
         </w:rPr>
       </w:pPr>
-      <w:bookmarkStart w:id="83" w:name="_Toc461179223"/>
-      <w:bookmarkStart w:id="84" w:name="_Toc20396884"/>
-      <w:bookmarkStart w:id="85" w:name="_Toc21095508"/>
+      <w:bookmarkStart w:id="84" w:name="_Toc461179223"/>
+      <w:bookmarkStart w:id="85" w:name="_Toc20396884"/>
+      <w:bookmarkStart w:id="86" w:name="_Toc21095508"/>
       <w:r>
         <w:rPr>
           <w:lang w:val="it-IT"/>
@@ -51105,23 +51702,23 @@
         <w:lastRenderedPageBreak/>
         <w:t>Test</w:t>
       </w:r>
-      <w:bookmarkEnd w:id="83"/>
       <w:bookmarkEnd w:id="84"/>
       <w:bookmarkEnd w:id="85"/>
+      <w:bookmarkEnd w:id="86"/>
     </w:p>
     <w:p>
       <w:pPr>
         <w:pStyle w:val="Titolo2"/>
       </w:pPr>
-      <w:bookmarkStart w:id="86" w:name="_Toc461179224"/>
-      <w:bookmarkStart w:id="87" w:name="_Toc20396885"/>
-      <w:bookmarkStart w:id="88" w:name="_Toc21095509"/>
+      <w:bookmarkStart w:id="87" w:name="_Toc461179224"/>
+      <w:bookmarkStart w:id="88" w:name="_Toc20396885"/>
+      <w:bookmarkStart w:id="89" w:name="_Toc21095509"/>
       <w:r>
         <w:t>Protocollo di test</w:t>
       </w:r>
-      <w:bookmarkEnd w:id="86"/>
       <w:bookmarkEnd w:id="87"/>
       <w:bookmarkEnd w:id="88"/>
+      <w:bookmarkEnd w:id="89"/>
     </w:p>
     <w:p>
       <w:pPr>
@@ -52155,15 +52752,15 @@
       <w:pPr>
         <w:pStyle w:val="Titolo2"/>
       </w:pPr>
-      <w:bookmarkStart w:id="89" w:name="_Toc461179225"/>
-      <w:bookmarkStart w:id="90" w:name="_Toc20396886"/>
-      <w:bookmarkStart w:id="91" w:name="_Toc21095510"/>
+      <w:bookmarkStart w:id="90" w:name="_Toc461179225"/>
+      <w:bookmarkStart w:id="91" w:name="_Toc20396886"/>
+      <w:bookmarkStart w:id="92" w:name="_Toc21095510"/>
       <w:r>
         <w:t>Risultati test</w:t>
       </w:r>
-      <w:bookmarkEnd w:id="89"/>
       <w:bookmarkEnd w:id="90"/>
       <w:bookmarkEnd w:id="91"/>
+      <w:bookmarkEnd w:id="92"/>
     </w:p>
     <w:p>
       <w:pPr>
@@ -52182,18 +52779,18 @@
       <w:pPr>
         <w:pStyle w:val="Titolo2"/>
       </w:pPr>
-      <w:bookmarkStart w:id="92" w:name="_Toc461179226"/>
-      <w:bookmarkStart w:id="93" w:name="_Toc20396887"/>
-      <w:bookmarkStart w:id="94" w:name="_Toc21095511"/>
+      <w:bookmarkStart w:id="93" w:name="_Toc461179226"/>
+      <w:bookmarkStart w:id="94" w:name="_Toc20396887"/>
+      <w:bookmarkStart w:id="95" w:name="_Toc21095511"/>
       <w:r>
         <w:t>Mancanze</w:t>
       </w:r>
       <w:r>
         <w:t>/limitazioni conosciute</w:t>
       </w:r>
-      <w:bookmarkEnd w:id="92"/>
       <w:bookmarkEnd w:id="93"/>
       <w:bookmarkEnd w:id="94"/>
+      <w:bookmarkEnd w:id="95"/>
     </w:p>
     <w:p>
       <w:pPr>
@@ -52235,9 +52832,9 @@
           <w:lang w:val="it-IT"/>
         </w:rPr>
       </w:pPr>
-      <w:bookmarkStart w:id="95" w:name="_Toc461179227"/>
-      <w:bookmarkStart w:id="96" w:name="_Toc20396888"/>
-      <w:bookmarkStart w:id="97" w:name="_Toc21095512"/>
+      <w:bookmarkStart w:id="96" w:name="_Toc461179227"/>
+      <w:bookmarkStart w:id="97" w:name="_Toc20396888"/>
+      <w:bookmarkStart w:id="98" w:name="_Toc21095512"/>
       <w:r>
         <w:rPr>
           <w:lang w:val="it-IT"/>
@@ -52245,9 +52842,9 @@
         <w:lastRenderedPageBreak/>
         <w:t>Consuntivo</w:t>
       </w:r>
-      <w:bookmarkEnd w:id="95"/>
       <w:bookmarkEnd w:id="96"/>
       <w:bookmarkEnd w:id="97"/>
+      <w:bookmarkEnd w:id="98"/>
     </w:p>
     <w:p>
       <w:pPr>
@@ -52317,9 +52914,9 @@
           <w:lang w:val="it-IT"/>
         </w:rPr>
       </w:pPr>
-      <w:bookmarkStart w:id="98" w:name="_Toc461179228"/>
-      <w:bookmarkStart w:id="99" w:name="_Toc20396889"/>
-      <w:bookmarkStart w:id="100" w:name="_Toc21095513"/>
+      <w:bookmarkStart w:id="99" w:name="_Toc461179228"/>
+      <w:bookmarkStart w:id="100" w:name="_Toc20396889"/>
+      <w:bookmarkStart w:id="101" w:name="_Toc21095513"/>
       <w:r>
         <w:rPr>
           <w:lang w:val="it-IT"/>
@@ -52327,9 +52924,9 @@
         <w:lastRenderedPageBreak/>
         <w:t>Conclusioni</w:t>
       </w:r>
-      <w:bookmarkEnd w:id="98"/>
       <w:bookmarkEnd w:id="99"/>
       <w:bookmarkEnd w:id="100"/>
+      <w:bookmarkEnd w:id="101"/>
     </w:p>
     <w:p>
       <w:pPr>
@@ -52422,15 +53019,15 @@
       <w:pPr>
         <w:pStyle w:val="Titolo2"/>
       </w:pPr>
-      <w:bookmarkStart w:id="101" w:name="_Toc461179229"/>
-      <w:bookmarkStart w:id="102" w:name="_Toc20396890"/>
-      <w:bookmarkStart w:id="103" w:name="_Toc21095514"/>
+      <w:bookmarkStart w:id="102" w:name="_Toc461179229"/>
+      <w:bookmarkStart w:id="103" w:name="_Toc20396890"/>
+      <w:bookmarkStart w:id="104" w:name="_Toc21095514"/>
       <w:r>
         <w:t>Sviluppi futuri</w:t>
       </w:r>
-      <w:bookmarkEnd w:id="101"/>
       <w:bookmarkEnd w:id="102"/>
       <w:bookmarkEnd w:id="103"/>
+      <w:bookmarkEnd w:id="104"/>
     </w:p>
     <w:p>
       <w:pPr>
@@ -52449,15 +53046,15 @@
       <w:pPr>
         <w:pStyle w:val="Titolo2"/>
       </w:pPr>
-      <w:bookmarkStart w:id="104" w:name="_Toc461179230"/>
-      <w:bookmarkStart w:id="105" w:name="_Toc20396891"/>
-      <w:bookmarkStart w:id="106" w:name="_Toc21095515"/>
+      <w:bookmarkStart w:id="105" w:name="_Toc461179230"/>
+      <w:bookmarkStart w:id="106" w:name="_Toc20396891"/>
+      <w:bookmarkStart w:id="107" w:name="_Toc21095515"/>
       <w:r>
         <w:t>Considerazioni personali</w:t>
       </w:r>
-      <w:bookmarkEnd w:id="104"/>
       <w:bookmarkEnd w:id="105"/>
       <w:bookmarkEnd w:id="106"/>
+      <w:bookmarkEnd w:id="107"/>
     </w:p>
     <w:p>
       <w:pPr>
@@ -52487,33 +53084,33 @@
           <w:lang w:val="it-IT"/>
         </w:rPr>
       </w:pPr>
-      <w:bookmarkStart w:id="107" w:name="_Toc461179231"/>
-      <w:bookmarkStart w:id="108" w:name="_Toc20396892"/>
-      <w:bookmarkStart w:id="109" w:name="_Toc21095516"/>
+      <w:bookmarkStart w:id="108" w:name="_Toc461179231"/>
+      <w:bookmarkStart w:id="109" w:name="_Toc20396892"/>
+      <w:bookmarkStart w:id="110" w:name="_Toc21095516"/>
       <w:r>
         <w:rPr>
           <w:lang w:val="it-IT"/>
         </w:rPr>
         <w:t>Bibliografia</w:t>
       </w:r>
-      <w:bookmarkEnd w:id="107"/>
       <w:bookmarkEnd w:id="108"/>
       <w:bookmarkEnd w:id="109"/>
+      <w:bookmarkEnd w:id="110"/>
     </w:p>
     <w:p>
       <w:pPr>
         <w:pStyle w:val="Titolo2"/>
       </w:pPr>
-      <w:bookmarkStart w:id="110" w:name="_Toc461179234"/>
-      <w:bookmarkStart w:id="111" w:name="_Toc20396893"/>
-      <w:bookmarkStart w:id="112" w:name="_Toc21095517"/>
+      <w:bookmarkStart w:id="111" w:name="_Toc461179234"/>
+      <w:bookmarkStart w:id="112" w:name="_Toc20396893"/>
+      <w:bookmarkStart w:id="113" w:name="_Toc21095517"/>
       <w:proofErr w:type="spellStart"/>
       <w:r>
         <w:t>Sitografia</w:t>
       </w:r>
-      <w:bookmarkEnd w:id="110"/>
       <w:bookmarkEnd w:id="111"/>
       <w:bookmarkEnd w:id="112"/>
+      <w:bookmarkEnd w:id="113"/>
       <w:proofErr w:type="spellEnd"/>
     </w:p>
     <w:p>
@@ -52811,8 +53408,6 @@
         </w:rPr>
         <w:t>Lock WPF Window, 15.10.2019</w:t>
       </w:r>
-      <w:bookmarkStart w:id="113" w:name="_GoBack"/>
-      <w:bookmarkEnd w:id="113"/>
     </w:p>
     <w:p>
       <w:pPr>
@@ -53057,6 +53652,7 @@
         <w:dataBinding w:prefixMappings="xmlns:ns0='http://purl.org/dc/elements/1.1/' xmlns:ns1='http://schemas.openxmlformats.org/package/2006/metadata/core-properties' " w:xpath="/ns1:coreProperties[1]/ns0:creator[1]" w:storeItemID="{6C3C8BC8-F283-45AE-878A-BAB7291924A1}"/>
         <w:text/>
       </w:sdtPr>
+      <w:sdtEndPr/>
       <w:sdtContent>
         <w:r>
           <w:t>Gabriele Alessi</w:t>
@@ -53077,6 +53673,7 @@
         <w:dataBinding w:prefixMappings="xmlns:ns0='http://purl.org/dc/elements/1.1/' xmlns:ns1='http://schemas.openxmlformats.org/package/2006/metadata/core-properties' " w:xpath="/ns1:coreProperties[1]/ns0:title[1]" w:storeItemID="{6C3C8BC8-F283-45AE-878A-BAB7291924A1}"/>
         <w:text/>
       </w:sdtPr>
+      <w:sdtEndPr/>
       <w:sdtContent>
         <w:r>
           <w:t>Gestione degli esercizi delle prove svolte durante la professione di docente</w:t>
@@ -53138,6 +53735,7 @@
           <w:dataBinding w:prefixMappings="xmlns:ns0='http://purl.org/dc/elements/1.1/' xmlns:ns1='http://schemas.openxmlformats.org/package/2006/metadata/core-properties' " w:xpath="/ns1:coreProperties[1]/ns0:title[1]" w:storeItemID="{6C3C8BC8-F283-45AE-878A-BAB7291924A1}"/>
           <w:text/>
         </w:sdtPr>
+        <w:sdtEndPr/>
         <w:sdtContent>
           <w:tc>
             <w:tcPr>
@@ -53204,6 +53802,7 @@
           <w:dataBinding w:prefixMappings="xmlns:ns0='http://purl.org/dc/elements/1.1/' xmlns:ns1='http://schemas.openxmlformats.org/package/2006/metadata/core-properties' " w:xpath="/ns1:coreProperties[1]/ns0:creator[1]" w:storeItemID="{6C3C8BC8-F283-45AE-878A-BAB7291924A1}"/>
           <w:text/>
         </w:sdtPr>
+        <w:sdtEndPr/>
         <w:sdtContent>
           <w:tc>
             <w:tcPr>
@@ -53642,7 +54241,7 @@
               <w:noProof/>
               <w:snapToGrid w:val="0"/>
             </w:rPr>
-            <w:t>40</w:t>
+            <w:t>41</w:t>
           </w:r>
           <w:r>
             <w:rPr>
@@ -53701,6 +54300,7 @@
           <w:dataBinding w:prefixMappings="xmlns:ns0='http://purl.org/dc/elements/1.1/' xmlns:ns1='http://schemas.openxmlformats.org/package/2006/metadata/core-properties' " w:xpath="/ns1:coreProperties[1]/ns0:title[1]" w:storeItemID="{6C3C8BC8-F283-45AE-878A-BAB7291924A1}"/>
           <w:text/>
         </w:sdtPr>
+        <w:sdtEndPr/>
         <w:sdtContent>
           <w:tc>
             <w:tcPr>
@@ -58218,6 +58818,7 @@
     <w:rsid w:val="0036628C"/>
     <w:rsid w:val="004A043F"/>
     <w:rsid w:val="00522EDF"/>
+    <w:rsid w:val="005D7F63"/>
     <w:rsid w:val="00644790"/>
     <w:rsid w:val="00833FD7"/>
     <w:rsid w:val="00A43969"/>
@@ -58993,7 +59594,7 @@
 </file>
 
 <file path=customXml/itemProps1.xml><?xml version="1.0" encoding="utf-8"?>
-<ds:datastoreItem xmlns:ds="http://schemas.openxmlformats.org/officeDocument/2006/customXml" ds:itemID="{96ACD80C-FE67-429D-8EAE-9F1C7D0CED5B}">
+<ds:datastoreItem xmlns:ds="http://schemas.openxmlformats.org/officeDocument/2006/customXml" ds:itemID="{1A4FF1BB-72B0-4697-AD12-97FAFAF5B5F0}">
   <ds:schemaRefs>
     <ds:schemaRef ds:uri="http://schemas.openxmlformats.org/officeDocument/2006/bibliography"/>
   </ds:schemaRefs>

</xml_diff>

<commit_message>
Esercizio - EsercizioProva cambiato relazione
</commit_message>
<xml_diff>
--- a/Documentazione/Documentazione_GestioneEsercizi.docx
+++ b/Documentazione/Documentazione_GestioneEsercizi.docx
@@ -25,7 +25,6 @@
         <w:dataBinding w:prefixMappings="xmlns:ns0='http://purl.org/dc/elements/1.1/' xmlns:ns1='http://schemas.openxmlformats.org/package/2006/metadata/core-properties' " w:xpath="/ns1:coreProperties[1]/ns0:title[1]" w:storeItemID="{6C3C8BC8-F283-45AE-878A-BAB7291924A1}"/>
         <w:text/>
       </w:sdtPr>
-      <w:sdtEndPr/>
       <w:sdtContent>
         <w:p>
           <w:pPr>
@@ -4435,8 +4434,6 @@
         </w:rPr>
         <w:t>AboutViewModel</w:t>
       </w:r>
-      <w:bookmarkStart w:id="0" w:name="_GoBack"/>
-      <w:bookmarkEnd w:id="0"/>
       <w:r>
         <w:rPr>
           <w:noProof/>
@@ -4808,12 +4805,13 @@
           <w:noProof/>
           <w:sz w:val="22"/>
           <w:szCs w:val="22"/>
-          <w:lang w:val="it-IT"/>
-        </w:rPr>
-      </w:pPr>
-      <w:r>
-        <w:rPr>
-          <w:noProof/>
+          <w:lang w:val="en-IE"/>
+        </w:rPr>
+      </w:pPr>
+      <w:r>
+        <w:rPr>
+          <w:noProof/>
+          <w:lang w:val="en-IE"/>
         </w:rPr>
         <w:t>3.3.1.7</w:t>
       </w:r>
@@ -4823,19 +4821,21 @@
           <w:noProof/>
           <w:sz w:val="22"/>
           <w:szCs w:val="22"/>
-          <w:lang w:val="it-IT"/>
+          <w:lang w:val="en-IE"/>
         </w:rPr>
         <w:tab/>
       </w:r>
       <w:r>
         <w:rPr>
           <w:noProof/>
+          <w:lang w:val="en-IE"/>
         </w:rPr>
         <w:t>ProvaViewModel</w:t>
       </w:r>
       <w:r>
         <w:rPr>
           <w:noProof/>
+          <w:lang w:val="en-IE"/>
         </w:rPr>
         <w:tab/>
       </w:r>
@@ -4848,6 +4848,7 @@
       <w:r>
         <w:rPr>
           <w:noProof/>
+          <w:lang w:val="en-IE"/>
         </w:rPr>
         <w:instrText xml:space="preserve"> PAGEREF _Toc22307952 \h </w:instrText>
       </w:r>
@@ -4865,6 +4866,7 @@
       <w:r>
         <w:rPr>
           <w:noProof/>
+          <w:lang w:val="en-IE"/>
         </w:rPr>
         <w:t>36</w:t>
       </w:r>
@@ -4887,12 +4889,13 @@
           <w:noProof/>
           <w:sz w:val="22"/>
           <w:szCs w:val="22"/>
-          <w:lang w:val="it-IT"/>
-        </w:rPr>
-      </w:pPr>
-      <w:r>
-        <w:rPr>
-          <w:noProof/>
+          <w:lang w:val="en-IE"/>
+        </w:rPr>
+      </w:pPr>
+      <w:r>
+        <w:rPr>
+          <w:noProof/>
+          <w:lang w:val="en-IE"/>
         </w:rPr>
         <w:t>3.3.1.8</w:t>
       </w:r>
@@ -4902,19 +4905,21 @@
           <w:noProof/>
           <w:sz w:val="22"/>
           <w:szCs w:val="22"/>
-          <w:lang w:val="it-IT"/>
+          <w:lang w:val="en-IE"/>
         </w:rPr>
         <w:tab/>
       </w:r>
       <w:r>
         <w:rPr>
           <w:noProof/>
+          <w:lang w:val="en-IE"/>
         </w:rPr>
         <w:t>MainViewModel</w:t>
       </w:r>
       <w:r>
         <w:rPr>
           <w:noProof/>
+          <w:lang w:val="en-IE"/>
         </w:rPr>
         <w:tab/>
       </w:r>
@@ -4927,6 +4932,7 @@
       <w:r>
         <w:rPr>
           <w:noProof/>
+          <w:lang w:val="en-IE"/>
         </w:rPr>
         <w:instrText xml:space="preserve"> PAGEREF _Toc22307953 \h </w:instrText>
       </w:r>
@@ -4944,6 +4950,7 @@
       <w:r>
         <w:rPr>
           <w:noProof/>
+          <w:lang w:val="en-IE"/>
         </w:rPr>
         <w:t>37</w:t>
       </w:r>
@@ -4966,12 +4973,13 @@
           <w:noProof/>
           <w:sz w:val="22"/>
           <w:szCs w:val="22"/>
-          <w:lang w:val="it-IT"/>
-        </w:rPr>
-      </w:pPr>
-      <w:r>
-        <w:rPr>
-          <w:noProof/>
+          <w:lang w:val="en-IE"/>
+        </w:rPr>
+      </w:pPr>
+      <w:r>
+        <w:rPr>
+          <w:noProof/>
+          <w:lang w:val="en-IE"/>
         </w:rPr>
         <w:t>3.3.2</w:t>
       </w:r>
@@ -4981,19 +4989,21 @@
           <w:noProof/>
           <w:sz w:val="22"/>
           <w:szCs w:val="22"/>
-          <w:lang w:val="it-IT"/>
+          <w:lang w:val="en-IE"/>
         </w:rPr>
         <w:tab/>
       </w:r>
       <w:r>
         <w:rPr>
           <w:noProof/>
+          <w:lang w:val="en-IE"/>
         </w:rPr>
         <w:t>Views</w:t>
       </w:r>
       <w:r>
         <w:rPr>
           <w:noProof/>
+          <w:lang w:val="en-IE"/>
         </w:rPr>
         <w:tab/>
       </w:r>
@@ -5006,6 +5016,7 @@
       <w:r>
         <w:rPr>
           <w:noProof/>
+          <w:lang w:val="en-IE"/>
         </w:rPr>
         <w:instrText xml:space="preserve"> PAGEREF _Toc22307954 \h </w:instrText>
       </w:r>
@@ -5023,6 +5034,7 @@
       <w:r>
         <w:rPr>
           <w:noProof/>
+          <w:lang w:val="en-IE"/>
         </w:rPr>
         <w:t>38</w:t>
       </w:r>
@@ -5045,13 +5057,13 @@
           <w:noProof/>
           <w:sz w:val="22"/>
           <w:szCs w:val="22"/>
-          <w:lang w:val="it-IT"/>
-        </w:rPr>
-      </w:pPr>
-      <w:r>
-        <w:rPr>
-          <w:noProof/>
-          <w:lang w:val="it-IT"/>
+          <w:lang w:val="en-IE"/>
+        </w:rPr>
+      </w:pPr>
+      <w:r>
+        <w:rPr>
+          <w:noProof/>
+          <w:lang w:val="en-IE"/>
         </w:rPr>
         <w:t>3.3.2.1</w:t>
       </w:r>
@@ -5061,20 +5073,21 @@
           <w:noProof/>
           <w:sz w:val="22"/>
           <w:szCs w:val="22"/>
-          <w:lang w:val="it-IT"/>
+          <w:lang w:val="en-IE"/>
         </w:rPr>
         <w:tab/>
       </w:r>
       <w:r>
         <w:rPr>
           <w:noProof/>
-          <w:lang w:val="it-IT"/>
+          <w:lang w:val="en-IE"/>
         </w:rPr>
         <w:t>BenvenutoView</w:t>
       </w:r>
       <w:r>
         <w:rPr>
           <w:noProof/>
+          <w:lang w:val="en-IE"/>
         </w:rPr>
         <w:tab/>
       </w:r>
@@ -5087,6 +5100,7 @@
       <w:r>
         <w:rPr>
           <w:noProof/>
+          <w:lang w:val="en-IE"/>
         </w:rPr>
         <w:instrText xml:space="preserve"> PAGEREF _Toc22307955 \h </w:instrText>
       </w:r>
@@ -5104,6 +5118,7 @@
       <w:r>
         <w:rPr>
           <w:noProof/>
+          <w:lang w:val="en-IE"/>
         </w:rPr>
         <w:t>38</w:t>
       </w:r>
@@ -5210,13 +5225,13 @@
           <w:noProof/>
           <w:sz w:val="22"/>
           <w:szCs w:val="22"/>
-          <w:lang w:val="en-IE"/>
-        </w:rPr>
-      </w:pPr>
-      <w:r>
-        <w:rPr>
-          <w:noProof/>
-          <w:lang w:val="en-IE"/>
+          <w:lang w:val="it-IT"/>
+        </w:rPr>
+      </w:pPr>
+      <w:r>
+        <w:rPr>
+          <w:noProof/>
+          <w:lang w:val="it-IT"/>
         </w:rPr>
         <w:t>4</w:t>
       </w:r>
@@ -5226,21 +5241,21 @@
           <w:noProof/>
           <w:sz w:val="22"/>
           <w:szCs w:val="22"/>
-          <w:lang w:val="en-IE"/>
+          <w:lang w:val="it-IT"/>
         </w:rPr>
         <w:tab/>
       </w:r>
       <w:r>
         <w:rPr>
           <w:noProof/>
-          <w:lang w:val="en-IE"/>
+          <w:lang w:val="it-IT"/>
         </w:rPr>
         <w:t>Test</w:t>
       </w:r>
       <w:r>
         <w:rPr>
           <w:noProof/>
-          <w:lang w:val="en-IE"/>
+          <w:lang w:val="it-IT"/>
         </w:rPr>
         <w:tab/>
       </w:r>
@@ -5253,7 +5268,7 @@
       <w:r>
         <w:rPr>
           <w:noProof/>
-          <w:lang w:val="en-IE"/>
+          <w:lang w:val="it-IT"/>
         </w:rPr>
         <w:instrText xml:space="preserve"> PAGEREF _Toc22307957 \h </w:instrText>
       </w:r>
@@ -5271,7 +5286,7 @@
       <w:r>
         <w:rPr>
           <w:noProof/>
-          <w:lang w:val="en-IE"/>
+          <w:lang w:val="it-IT"/>
         </w:rPr>
         <w:t>39</w:t>
       </w:r>
@@ -5294,13 +5309,13 @@
           <w:noProof/>
           <w:sz w:val="22"/>
           <w:szCs w:val="22"/>
-          <w:lang w:val="en-IE"/>
-        </w:rPr>
-      </w:pPr>
-      <w:r>
-        <w:rPr>
-          <w:noProof/>
-          <w:lang w:val="en-IE"/>
+          <w:lang w:val="it-IT"/>
+        </w:rPr>
+      </w:pPr>
+      <w:r>
+        <w:rPr>
+          <w:noProof/>
+          <w:lang w:val="it-IT"/>
         </w:rPr>
         <w:t>4.1</w:t>
       </w:r>
@@ -5310,21 +5325,21 @@
           <w:noProof/>
           <w:sz w:val="22"/>
           <w:szCs w:val="22"/>
-          <w:lang w:val="en-IE"/>
+          <w:lang w:val="it-IT"/>
         </w:rPr>
         <w:tab/>
       </w:r>
       <w:r>
         <w:rPr>
           <w:noProof/>
-          <w:lang w:val="en-IE"/>
+          <w:lang w:val="it-IT"/>
         </w:rPr>
         <w:t>Protocollo di test</w:t>
       </w:r>
       <w:r>
         <w:rPr>
           <w:noProof/>
-          <w:lang w:val="en-IE"/>
+          <w:lang w:val="it-IT"/>
         </w:rPr>
         <w:tab/>
       </w:r>
@@ -5337,7 +5352,7 @@
       <w:r>
         <w:rPr>
           <w:noProof/>
-          <w:lang w:val="en-IE"/>
+          <w:lang w:val="it-IT"/>
         </w:rPr>
         <w:instrText xml:space="preserve"> PAGEREF _Toc22307958 \h </w:instrText>
       </w:r>
@@ -5355,7 +5370,7 @@
       <w:r>
         <w:rPr>
           <w:noProof/>
-          <w:lang w:val="en-IE"/>
+          <w:lang w:val="it-IT"/>
         </w:rPr>
         <w:t>39</w:t>
       </w:r>
@@ -5862,7 +5877,7 @@
       <w:r>
         <w:rPr>
           <w:noProof/>
-          <w:lang w:val="en-IE"/>
+          <w:lang w:val="it-IT"/>
         </w:rPr>
         <w:t>7</w:t>
       </w:r>
@@ -6116,8 +6131,8 @@
         </w:rPr>
         <w:br w:type="page"/>
       </w:r>
-      <w:bookmarkStart w:id="1" w:name="_Toc20396862"/>
-      <w:bookmarkStart w:id="2" w:name="_Toc22307893"/>
+      <w:bookmarkStart w:id="0" w:name="_Toc20396862"/>
+      <w:bookmarkStart w:id="1" w:name="_Toc22307893"/>
       <w:r>
         <w:rPr>
           <w:lang w:val="it-IT"/>
@@ -6125,20 +6140,20 @@
         <w:lastRenderedPageBreak/>
         <w:t>Introduzione</w:t>
       </w:r>
+      <w:bookmarkEnd w:id="0"/>
       <w:bookmarkEnd w:id="1"/>
+    </w:p>
+    <w:p>
+      <w:pPr>
+        <w:pStyle w:val="Titolo2"/>
+      </w:pPr>
+      <w:bookmarkStart w:id="2" w:name="_Toc20396863"/>
+      <w:bookmarkStart w:id="3" w:name="_Toc22307894"/>
+      <w:r>
+        <w:t>Informazioni sul progetto</w:t>
+      </w:r>
       <w:bookmarkEnd w:id="2"/>
-    </w:p>
-    <w:p>
-      <w:pPr>
-        <w:pStyle w:val="Titolo2"/>
-      </w:pPr>
-      <w:bookmarkStart w:id="3" w:name="_Toc20396863"/>
-      <w:bookmarkStart w:id="4" w:name="_Toc22307894"/>
-      <w:r>
-        <w:t>Informazioni sul progetto</w:t>
-      </w:r>
       <w:bookmarkEnd w:id="3"/>
-      <w:bookmarkEnd w:id="4"/>
       <w:r>
         <w:t xml:space="preserve"> </w:t>
       </w:r>
@@ -6174,7 +6189,6 @@
           <w:dataBinding w:prefixMappings="xmlns:ns0='http://purl.org/dc/elements/1.1/' xmlns:ns1='http://schemas.openxmlformats.org/package/2006/metadata/core-properties' " w:xpath="/ns1:coreProperties[1]/ns0:creator[1]" w:storeItemID="{6C3C8BC8-F283-45AE-878A-BAB7291924A1}"/>
           <w:text/>
         </w:sdtPr>
-        <w:sdtEndPr/>
         <w:sdtContent>
           <w:r>
             <w:rPr>
@@ -6270,14 +6284,14 @@
       <w:pPr>
         <w:pStyle w:val="Titolo2"/>
       </w:pPr>
-      <w:bookmarkStart w:id="5" w:name="_Toc20396864"/>
-      <w:bookmarkStart w:id="6" w:name="_Toc22307895"/>
+      <w:bookmarkStart w:id="4" w:name="_Toc20396864"/>
+      <w:bookmarkStart w:id="5" w:name="_Toc22307895"/>
       <w:proofErr w:type="spellStart"/>
       <w:r>
         <w:t>Abstract</w:t>
       </w:r>
+      <w:bookmarkEnd w:id="4"/>
       <w:bookmarkEnd w:id="5"/>
-      <w:bookmarkEnd w:id="6"/>
       <w:proofErr w:type="spellEnd"/>
       <w:r>
         <w:t xml:space="preserve"> </w:t>
@@ -6566,13 +6580,13 @@
       <w:pPr>
         <w:pStyle w:val="Titolo2"/>
       </w:pPr>
-      <w:bookmarkStart w:id="7" w:name="_Toc20396865"/>
-      <w:bookmarkStart w:id="8" w:name="_Toc22307896"/>
+      <w:bookmarkStart w:id="6" w:name="_Toc20396865"/>
+      <w:bookmarkStart w:id="7" w:name="_Toc22307896"/>
       <w:r>
         <w:t>Scopo</w:t>
       </w:r>
+      <w:bookmarkEnd w:id="6"/>
       <w:bookmarkEnd w:id="7"/>
-      <w:bookmarkEnd w:id="8"/>
     </w:p>
     <w:p>
       <w:pPr>
@@ -6685,26 +6699,26 @@
       <w:r>
         <w:br w:type="page"/>
       </w:r>
-      <w:bookmarkStart w:id="9" w:name="_Toc20396866"/>
-      <w:bookmarkStart w:id="10" w:name="_Toc22307897"/>
+      <w:bookmarkStart w:id="8" w:name="_Toc20396866"/>
+      <w:bookmarkStart w:id="9" w:name="_Toc22307897"/>
       <w:r>
         <w:lastRenderedPageBreak/>
         <w:t>Analisi</w:t>
       </w:r>
+      <w:bookmarkEnd w:id="8"/>
       <w:bookmarkEnd w:id="9"/>
+    </w:p>
+    <w:p>
+      <w:pPr>
+        <w:pStyle w:val="Titolo2"/>
+      </w:pPr>
+      <w:bookmarkStart w:id="10" w:name="_Toc20396867"/>
+      <w:bookmarkStart w:id="11" w:name="_Toc22307898"/>
+      <w:r>
+        <w:t>Analisi del dominio</w:t>
+      </w:r>
       <w:bookmarkEnd w:id="10"/>
-    </w:p>
-    <w:p>
-      <w:pPr>
-        <w:pStyle w:val="Titolo2"/>
-      </w:pPr>
-      <w:bookmarkStart w:id="11" w:name="_Toc20396867"/>
-      <w:bookmarkStart w:id="12" w:name="_Toc22307898"/>
-      <w:r>
-        <w:t>Analisi del dominio</w:t>
-      </w:r>
       <w:bookmarkEnd w:id="11"/>
-      <w:bookmarkEnd w:id="12"/>
     </w:p>
     <w:p>
       <w:pPr>
@@ -6750,8 +6764,8 @@
       <w:pPr>
         <w:pStyle w:val="Titolo2"/>
       </w:pPr>
-      <w:bookmarkStart w:id="13" w:name="_Toc20396868"/>
-      <w:bookmarkStart w:id="14" w:name="_Toc22307899"/>
+      <w:bookmarkStart w:id="12" w:name="_Toc20396868"/>
+      <w:bookmarkStart w:id="13" w:name="_Toc22307899"/>
       <w:r>
         <w:t>Analisi e s</w:t>
       </w:r>
@@ -6764,8 +6778,8 @@
       <w:r>
         <w:t>dei requisiti</w:t>
       </w:r>
+      <w:bookmarkEnd w:id="12"/>
       <w:bookmarkEnd w:id="13"/>
-      <w:bookmarkEnd w:id="14"/>
     </w:p>
     <w:tbl>
       <w:tblPr>
@@ -9076,14 +9090,14 @@
         <w:pStyle w:val="Titolo2"/>
         <w:ind w:left="578" w:hanging="578"/>
       </w:pPr>
-      <w:bookmarkStart w:id="15" w:name="_Toc20396869"/>
-      <w:bookmarkStart w:id="16" w:name="_Toc22307900"/>
+      <w:bookmarkStart w:id="14" w:name="_Toc20396869"/>
+      <w:bookmarkStart w:id="15" w:name="_Toc22307900"/>
       <w:r>
         <w:lastRenderedPageBreak/>
         <w:t>Use case</w:t>
       </w:r>
+      <w:bookmarkEnd w:id="14"/>
       <w:bookmarkEnd w:id="15"/>
-      <w:bookmarkEnd w:id="16"/>
     </w:p>
     <w:p>
       <w:pPr>
@@ -9171,14 +9185,14 @@
       <w:pPr>
         <w:pStyle w:val="Titolo2"/>
       </w:pPr>
-      <w:bookmarkStart w:id="17" w:name="_Toc20396870"/>
-      <w:bookmarkStart w:id="18" w:name="_Toc22307901"/>
+      <w:bookmarkStart w:id="16" w:name="_Toc20396870"/>
+      <w:bookmarkStart w:id="17" w:name="_Toc22307901"/>
       <w:r>
         <w:lastRenderedPageBreak/>
         <w:t>Pianificazione</w:t>
       </w:r>
+      <w:bookmarkEnd w:id="16"/>
       <w:bookmarkEnd w:id="17"/>
-      <w:bookmarkEnd w:id="18"/>
     </w:p>
     <w:p>
       <w:r>
@@ -9264,28 +9278,28 @@
       <w:pPr>
         <w:pStyle w:val="Titolo2"/>
       </w:pPr>
-      <w:bookmarkStart w:id="19" w:name="_Toc20396871"/>
-      <w:bookmarkStart w:id="20" w:name="_Toc22307902"/>
+      <w:bookmarkStart w:id="18" w:name="_Toc20396871"/>
+      <w:bookmarkStart w:id="19" w:name="_Toc22307902"/>
       <w:r>
         <w:lastRenderedPageBreak/>
         <w:t>Analisi dei mezzi</w:t>
       </w:r>
+      <w:bookmarkEnd w:id="18"/>
       <w:bookmarkEnd w:id="19"/>
+    </w:p>
+    <w:p>
+      <w:pPr>
+        <w:pStyle w:val="Titolo3"/>
+      </w:pPr>
+      <w:bookmarkStart w:id="20" w:name="_Toc413411419"/>
+      <w:bookmarkStart w:id="21" w:name="_Toc20396872"/>
+      <w:bookmarkStart w:id="22" w:name="_Toc22307903"/>
+      <w:r>
+        <w:t>Software</w:t>
+      </w:r>
       <w:bookmarkEnd w:id="20"/>
-    </w:p>
-    <w:p>
-      <w:pPr>
-        <w:pStyle w:val="Titolo3"/>
-      </w:pPr>
-      <w:bookmarkStart w:id="21" w:name="_Toc413411419"/>
-      <w:bookmarkStart w:id="22" w:name="_Toc20396872"/>
-      <w:bookmarkStart w:id="23" w:name="_Toc22307903"/>
-      <w:r>
-        <w:t>Software</w:t>
-      </w:r>
       <w:bookmarkEnd w:id="21"/>
       <w:bookmarkEnd w:id="22"/>
-      <w:bookmarkEnd w:id="23"/>
     </w:p>
     <w:p>
       <w:pPr>
@@ -9525,15 +9539,15 @@
       <w:pPr>
         <w:pStyle w:val="Titolo3"/>
       </w:pPr>
-      <w:bookmarkStart w:id="24" w:name="_Toc413411420"/>
-      <w:bookmarkStart w:id="25" w:name="_Toc20396873"/>
-      <w:bookmarkStart w:id="26" w:name="_Toc22307904"/>
+      <w:bookmarkStart w:id="23" w:name="_Toc413411420"/>
+      <w:bookmarkStart w:id="24" w:name="_Toc20396873"/>
+      <w:bookmarkStart w:id="25" w:name="_Toc22307904"/>
       <w:r>
         <w:t>Hardware</w:t>
       </w:r>
+      <w:bookmarkEnd w:id="23"/>
       <w:bookmarkEnd w:id="24"/>
       <w:bookmarkEnd w:id="25"/>
-      <w:bookmarkEnd w:id="26"/>
     </w:p>
     <w:p>
       <w:pPr>
@@ -9706,32 +9720,32 @@
       <w:pPr>
         <w:pStyle w:val="Titolo1"/>
       </w:pPr>
-      <w:bookmarkStart w:id="27" w:name="_Toc429059808"/>
-      <w:bookmarkStart w:id="28" w:name="_Toc20396874"/>
-      <w:bookmarkStart w:id="29" w:name="_Toc22307905"/>
+      <w:bookmarkStart w:id="26" w:name="_Toc429059808"/>
+      <w:bookmarkStart w:id="27" w:name="_Toc20396874"/>
+      <w:bookmarkStart w:id="28" w:name="_Toc22307905"/>
       <w:r>
         <w:lastRenderedPageBreak/>
         <w:t>Progettazione</w:t>
       </w:r>
+      <w:bookmarkEnd w:id="26"/>
       <w:bookmarkEnd w:id="27"/>
       <w:bookmarkEnd w:id="28"/>
+    </w:p>
+    <w:p>
+      <w:pPr>
+        <w:pStyle w:val="Titolo2"/>
+      </w:pPr>
+      <w:bookmarkStart w:id="29" w:name="_Design_dell’architettura_del"/>
+      <w:bookmarkStart w:id="30" w:name="_Toc429059809"/>
+      <w:bookmarkStart w:id="31" w:name="_Toc20396875"/>
+      <w:bookmarkStart w:id="32" w:name="_Toc22307906"/>
       <w:bookmarkEnd w:id="29"/>
-    </w:p>
-    <w:p>
-      <w:pPr>
-        <w:pStyle w:val="Titolo2"/>
-      </w:pPr>
-      <w:bookmarkStart w:id="30" w:name="_Design_dell’architettura_del"/>
-      <w:bookmarkStart w:id="31" w:name="_Toc429059809"/>
-      <w:bookmarkStart w:id="32" w:name="_Toc20396875"/>
-      <w:bookmarkStart w:id="33" w:name="_Toc22307906"/>
+      <w:r>
+        <w:t>Design dell’architettura del sistema</w:t>
+      </w:r>
       <w:bookmarkEnd w:id="30"/>
-      <w:r>
-        <w:t>Design dell’architettura del sistema</w:t>
-      </w:r>
       <w:bookmarkEnd w:id="31"/>
       <w:bookmarkEnd w:id="32"/>
-      <w:bookmarkEnd w:id="33"/>
     </w:p>
     <w:p>
       <w:pPr>
@@ -10327,9 +10341,9 @@
       <w:pPr>
         <w:pStyle w:val="Titolo2"/>
       </w:pPr>
-      <w:bookmarkStart w:id="34" w:name="_Toc429059810"/>
-      <w:bookmarkStart w:id="35" w:name="_Toc20396876"/>
-      <w:bookmarkStart w:id="36" w:name="_Toc22307907"/>
+      <w:bookmarkStart w:id="33" w:name="_Toc429059810"/>
+      <w:bookmarkStart w:id="34" w:name="_Toc20396876"/>
+      <w:bookmarkStart w:id="35" w:name="_Toc22307907"/>
       <w:r>
         <w:lastRenderedPageBreak/>
         <w:t>Design dei dati</w:t>
@@ -10337,9 +10351,9 @@
       <w:r>
         <w:t xml:space="preserve"> e database</w:t>
       </w:r>
+      <w:bookmarkEnd w:id="33"/>
       <w:bookmarkEnd w:id="34"/>
       <w:bookmarkEnd w:id="35"/>
-      <w:bookmarkEnd w:id="36"/>
     </w:p>
     <w:p>
       <w:pPr>
@@ -10624,53 +10638,53 @@
       <w:pPr>
         <w:pStyle w:val="Titolo2"/>
       </w:pPr>
-      <w:bookmarkStart w:id="37" w:name="_Toc429059811"/>
-      <w:bookmarkStart w:id="38" w:name="_Toc20396877"/>
-      <w:bookmarkStart w:id="39" w:name="_Toc22307908"/>
+      <w:bookmarkStart w:id="36" w:name="_Toc429059811"/>
+      <w:bookmarkStart w:id="37" w:name="_Toc20396877"/>
+      <w:bookmarkStart w:id="38" w:name="_Toc22307908"/>
       <w:r>
         <w:lastRenderedPageBreak/>
         <w:t>Design delle interfacce</w:t>
       </w:r>
+      <w:bookmarkEnd w:id="36"/>
       <w:bookmarkEnd w:id="37"/>
       <w:bookmarkEnd w:id="38"/>
+    </w:p>
+    <w:p>
+      <w:pPr>
+        <w:rPr>
+          <w:lang w:val="it-IT"/>
+        </w:rPr>
+      </w:pPr>
+      <w:r>
+        <w:rPr>
+          <w:lang w:val="it-IT"/>
+        </w:rPr>
+        <w:t xml:space="preserve">In questa sezione vengono mostrate e descritte le interfacce dell’applicazione con cui </w:t>
+      </w:r>
+      <w:r>
+        <w:rPr>
+          <w:lang w:val="it-IT"/>
+        </w:rPr>
+        <w:t xml:space="preserve">l’utente </w:t>
+      </w:r>
+      <w:r>
+        <w:rPr>
+          <w:lang w:val="it-IT"/>
+        </w:rPr>
+        <w:t>interagisce.</w:t>
+      </w:r>
+    </w:p>
+    <w:p>
+      <w:pPr>
+        <w:pStyle w:val="Titolo3"/>
+      </w:pPr>
+      <w:bookmarkStart w:id="39" w:name="_Toc20396878"/>
+      <w:bookmarkStart w:id="40" w:name="_Toc22307909"/>
+      <w:r>
+        <w:t>Schermata principale</w:t>
+      </w:r>
       <w:bookmarkEnd w:id="39"/>
-    </w:p>
-    <w:p>
-      <w:pPr>
-        <w:rPr>
-          <w:lang w:val="it-IT"/>
-        </w:rPr>
-      </w:pPr>
-      <w:r>
-        <w:rPr>
-          <w:lang w:val="it-IT"/>
-        </w:rPr>
-        <w:t xml:space="preserve">In questa sezione vengono mostrate e descritte le interfacce dell’applicazione con cui </w:t>
-      </w:r>
-      <w:r>
-        <w:rPr>
-          <w:lang w:val="it-IT"/>
-        </w:rPr>
-        <w:t xml:space="preserve">l’utente </w:t>
-      </w:r>
-      <w:r>
-        <w:rPr>
-          <w:lang w:val="it-IT"/>
-        </w:rPr>
-        <w:t>interagisce.</w:t>
-      </w:r>
-    </w:p>
-    <w:p>
-      <w:pPr>
-        <w:pStyle w:val="Titolo3"/>
-      </w:pPr>
-      <w:bookmarkStart w:id="40" w:name="_Toc20396878"/>
-      <w:bookmarkStart w:id="41" w:name="_Toc22307909"/>
-      <w:r>
-        <w:t>Schermata principale</w:t>
-      </w:r>
       <w:bookmarkEnd w:id="40"/>
-      <w:bookmarkEnd w:id="41"/>
     </w:p>
     <w:p>
       <w:pPr>
@@ -10989,14 +11003,14 @@
       <w:pPr>
         <w:pStyle w:val="Titolo3"/>
       </w:pPr>
-      <w:bookmarkStart w:id="42" w:name="_Toc20396879"/>
-      <w:bookmarkStart w:id="43" w:name="_Toc22307910"/>
+      <w:bookmarkStart w:id="41" w:name="_Toc20396879"/>
+      <w:bookmarkStart w:id="42" w:name="_Toc22307910"/>
       <w:r>
         <w:lastRenderedPageBreak/>
         <w:t>Impostazioni di base</w:t>
       </w:r>
+      <w:bookmarkEnd w:id="41"/>
       <w:bookmarkEnd w:id="42"/>
-      <w:bookmarkEnd w:id="43"/>
     </w:p>
     <w:p>
       <w:pPr>
@@ -11288,14 +11302,14 @@
       <w:pPr>
         <w:pStyle w:val="Titolo3"/>
       </w:pPr>
-      <w:bookmarkStart w:id="44" w:name="_Toc20396880"/>
-      <w:bookmarkStart w:id="45" w:name="_Toc22307911"/>
+      <w:bookmarkStart w:id="43" w:name="_Toc20396880"/>
+      <w:bookmarkStart w:id="44" w:name="_Toc22307911"/>
       <w:r>
         <w:lastRenderedPageBreak/>
         <w:t>Esercizi</w:t>
       </w:r>
+      <w:bookmarkEnd w:id="43"/>
       <w:bookmarkEnd w:id="44"/>
-      <w:bookmarkEnd w:id="45"/>
     </w:p>
     <w:p>
       <w:pPr>
@@ -11454,14 +11468,14 @@
       <w:pPr>
         <w:pStyle w:val="Titolo3"/>
       </w:pPr>
-      <w:bookmarkStart w:id="46" w:name="_Toc20396881"/>
-      <w:bookmarkStart w:id="47" w:name="_Toc22307912"/>
+      <w:bookmarkStart w:id="45" w:name="_Toc20396881"/>
+      <w:bookmarkStart w:id="46" w:name="_Toc22307912"/>
       <w:r>
         <w:lastRenderedPageBreak/>
         <w:t>Creazione prova</w:t>
       </w:r>
+      <w:bookmarkEnd w:id="45"/>
       <w:bookmarkEnd w:id="46"/>
-      <w:bookmarkEnd w:id="47"/>
     </w:p>
     <w:p>
       <w:pPr>
@@ -11680,16 +11694,16 @@
       <w:pPr>
         <w:pStyle w:val="Titolo2"/>
       </w:pPr>
-      <w:bookmarkStart w:id="48" w:name="_Toc429059812"/>
-      <w:bookmarkStart w:id="49" w:name="_Toc20396882"/>
-      <w:bookmarkStart w:id="50" w:name="_Toc22307913"/>
+      <w:bookmarkStart w:id="47" w:name="_Toc429059812"/>
+      <w:bookmarkStart w:id="48" w:name="_Toc20396882"/>
+      <w:bookmarkStart w:id="49" w:name="_Toc22307913"/>
       <w:r>
         <w:lastRenderedPageBreak/>
         <w:t>Design procedurale</w:t>
       </w:r>
+      <w:bookmarkEnd w:id="47"/>
       <w:bookmarkEnd w:id="48"/>
       <w:bookmarkEnd w:id="49"/>
-      <w:bookmarkEnd w:id="50"/>
     </w:p>
     <w:p>
       <w:pPr>
@@ -11806,9 +11820,9 @@
           <w:bottom w:val="single" w:sz="4" w:space="1" w:color="auto"/>
         </w:pBdr>
       </w:pPr>
-      <w:bookmarkStart w:id="51" w:name="_Toc461179222"/>
-      <w:bookmarkStart w:id="52" w:name="_Toc20396883"/>
-      <w:bookmarkStart w:id="53" w:name="_Toc22307914"/>
+      <w:bookmarkStart w:id="50" w:name="_Toc461179222"/>
+      <w:bookmarkStart w:id="51" w:name="_Toc20396883"/>
+      <w:bookmarkStart w:id="52" w:name="_Toc22307914"/>
       <w:r>
         <w:rPr>
           <w:noProof/>
@@ -11874,24 +11888,24 @@
       <w:r>
         <w:t>Implementazione</w:t>
       </w:r>
+      <w:bookmarkEnd w:id="50"/>
       <w:bookmarkEnd w:id="51"/>
       <w:bookmarkEnd w:id="52"/>
+    </w:p>
+    <w:p>
+      <w:r>
+        <w:t>Nel capitolo di implementazione viene spiegato in dettaglio come il prodotto finale è stato sviluppato.</w:t>
+      </w:r>
+    </w:p>
+    <w:p>
+      <w:pPr>
+        <w:pStyle w:val="Titolo2"/>
+      </w:pPr>
+      <w:bookmarkStart w:id="53" w:name="_Toc22307915"/>
+      <w:r>
+        <w:t>Creazione progetto</w:t>
+      </w:r>
       <w:bookmarkEnd w:id="53"/>
-    </w:p>
-    <w:p>
-      <w:r>
-        <w:t>Nel capitolo di implementazione viene spiegato in dettaglio come il prodotto finale è stato sviluppato.</w:t>
-      </w:r>
-    </w:p>
-    <w:p>
-      <w:pPr>
-        <w:pStyle w:val="Titolo2"/>
-      </w:pPr>
-      <w:bookmarkStart w:id="54" w:name="_Toc22307915"/>
-      <w:r>
-        <w:t>Creazione progetto</w:t>
-      </w:r>
-      <w:bookmarkEnd w:id="54"/>
     </w:p>
     <w:p>
       <w:pPr>
@@ -12175,100 +12189,100 @@
       <w:pPr>
         <w:pStyle w:val="Titolo2"/>
       </w:pPr>
-      <w:bookmarkStart w:id="55" w:name="_Toc22307916"/>
+      <w:bookmarkStart w:id="54" w:name="_Toc22307916"/>
       <w:r>
         <w:lastRenderedPageBreak/>
         <w:t>Libreria di Classi</w:t>
       </w:r>
+      <w:bookmarkEnd w:id="54"/>
+    </w:p>
+    <w:p>
+      <w:pPr>
+        <w:rPr>
+          <w:lang w:val="it-IT"/>
+        </w:rPr>
+      </w:pPr>
+      <w:r>
+        <w:rPr>
+          <w:lang w:val="it-IT"/>
+        </w:rPr>
+        <w:t xml:space="preserve">La Libreria di Classi (.NET Core) è uno dei progetti della soluzione Visual Studio e contiene tutto ciò che ha a che fare con la gestione dei dati e </w:t>
+      </w:r>
+      <w:r>
+        <w:rPr>
+          <w:lang w:val="it-IT"/>
+        </w:rPr>
+        <w:t>la definizione del</w:t>
+      </w:r>
+      <w:r>
+        <w:rPr>
+          <w:lang w:val="it-IT"/>
+        </w:rPr>
+        <w:t xml:space="preserve"> database.</w:t>
+      </w:r>
+    </w:p>
+    <w:p>
+      <w:pPr>
+        <w:pStyle w:val="Titolo3"/>
+      </w:pPr>
+      <w:bookmarkStart w:id="55" w:name="_Toc22307917"/>
+      <w:proofErr w:type="spellStart"/>
+      <w:r>
+        <w:t>Models</w:t>
+      </w:r>
       <w:bookmarkEnd w:id="55"/>
-    </w:p>
-    <w:p>
-      <w:pPr>
-        <w:rPr>
-          <w:lang w:val="it-IT"/>
-        </w:rPr>
-      </w:pPr>
-      <w:r>
-        <w:rPr>
-          <w:lang w:val="it-IT"/>
-        </w:rPr>
-        <w:t xml:space="preserve">La Libreria di Classi (.NET Core) è uno dei progetti della soluzione Visual Studio e contiene tutto ciò che ha a che fare con la gestione dei dati e </w:t>
-      </w:r>
-      <w:r>
-        <w:rPr>
-          <w:lang w:val="it-IT"/>
-        </w:rPr>
-        <w:t>la definizione del</w:t>
-      </w:r>
-      <w:r>
-        <w:rPr>
-          <w:lang w:val="it-IT"/>
-        </w:rPr>
-        <w:t xml:space="preserve"> database.</w:t>
-      </w:r>
-    </w:p>
-    <w:p>
-      <w:pPr>
-        <w:pStyle w:val="Titolo3"/>
-      </w:pPr>
-      <w:bookmarkStart w:id="56" w:name="_Toc22307917"/>
-      <w:proofErr w:type="spellStart"/>
-      <w:r>
+      <w:proofErr w:type="spellEnd"/>
+    </w:p>
+    <w:p>
+      <w:r>
+        <w:rPr>
+          <w:lang w:val="it-IT"/>
+        </w:rPr>
+        <w:t xml:space="preserve">La cartella </w:t>
+      </w:r>
+      <w:proofErr w:type="spellStart"/>
+      <w:r>
+        <w:rPr>
+          <w:lang w:val="it-IT"/>
+        </w:rPr>
         <w:t>Models</w:t>
       </w:r>
+      <w:proofErr w:type="spellEnd"/>
+      <w:r>
+        <w:rPr>
+          <w:lang w:val="it-IT"/>
+        </w:rPr>
+        <w:t xml:space="preserve"> contiene</w:t>
+      </w:r>
+      <w:r>
+        <w:rPr>
+          <w:lang w:val="it-IT"/>
+        </w:rPr>
+        <w:t xml:space="preserve"> le entità di base del sistema</w:t>
+      </w:r>
+      <w:r>
+        <w:rPr>
+          <w:lang w:val="it-IT"/>
+        </w:rPr>
+        <w:t xml:space="preserve"> che rappresentano i dati, quindi per fare ciò si fa riferimento al diagramma del database.</w:t>
+      </w:r>
+    </w:p>
+    <w:p>
+      <w:pPr>
+        <w:pStyle w:val="Titolo4"/>
+        <w:rPr>
+          <w:lang w:val="it-IT"/>
+        </w:rPr>
+      </w:pPr>
+      <w:bookmarkStart w:id="56" w:name="_Toc22307918"/>
+      <w:proofErr w:type="spellStart"/>
+      <w:r>
+        <w:rPr>
+          <w:lang w:val="it-IT"/>
+        </w:rPr>
+        <w:t>BaseEntity</w:t>
+      </w:r>
       <w:bookmarkEnd w:id="56"/>
-      <w:proofErr w:type="spellEnd"/>
-    </w:p>
-    <w:p>
-      <w:r>
-        <w:rPr>
-          <w:lang w:val="it-IT"/>
-        </w:rPr>
-        <w:t xml:space="preserve">La cartella </w:t>
-      </w:r>
-      <w:proofErr w:type="spellStart"/>
-      <w:r>
-        <w:rPr>
-          <w:lang w:val="it-IT"/>
-        </w:rPr>
-        <w:t>Models</w:t>
-      </w:r>
-      <w:proofErr w:type="spellEnd"/>
-      <w:r>
-        <w:rPr>
-          <w:lang w:val="it-IT"/>
-        </w:rPr>
-        <w:t xml:space="preserve"> contiene</w:t>
-      </w:r>
-      <w:r>
-        <w:rPr>
-          <w:lang w:val="it-IT"/>
-        </w:rPr>
-        <w:t xml:space="preserve"> le entità di base del sistema</w:t>
-      </w:r>
-      <w:r>
-        <w:rPr>
-          <w:lang w:val="it-IT"/>
-        </w:rPr>
-        <w:t xml:space="preserve"> che rappresentano i dati, quindi per fare ciò si fa riferimento al diagramma del database.</w:t>
-      </w:r>
-    </w:p>
-    <w:p>
-      <w:pPr>
-        <w:pStyle w:val="Titolo4"/>
-        <w:rPr>
-          <w:lang w:val="it-IT"/>
-        </w:rPr>
-      </w:pPr>
-      <w:bookmarkStart w:id="57" w:name="_Toc22307918"/>
-      <w:proofErr w:type="spellStart"/>
-      <w:r>
-        <w:rPr>
-          <w:lang w:val="it-IT"/>
-        </w:rPr>
-        <w:t>BaseEntity</w:t>
-      </w:r>
-      <w:bookmarkEnd w:id="57"/>
       <w:proofErr w:type="spellEnd"/>
     </w:p>
     <w:p>
@@ -12848,11 +12862,11 @@
       <w:pPr>
         <w:pStyle w:val="Titolo4"/>
       </w:pPr>
-      <w:bookmarkStart w:id="58" w:name="_Toc22307919"/>
+      <w:bookmarkStart w:id="57" w:name="_Toc22307919"/>
       <w:r>
         <w:t>Classe</w:t>
       </w:r>
-      <w:bookmarkEnd w:id="58"/>
+      <w:bookmarkEnd w:id="57"/>
     </w:p>
     <w:p>
       <w:r>
@@ -13747,12 +13761,12 @@
       <w:pPr>
         <w:pStyle w:val="Titolo4"/>
       </w:pPr>
-      <w:bookmarkStart w:id="59" w:name="_Toc22307920"/>
+      <w:bookmarkStart w:id="58" w:name="_Toc22307920"/>
       <w:r>
         <w:lastRenderedPageBreak/>
         <w:t>Modulo</w:t>
       </w:r>
-      <w:bookmarkEnd w:id="59"/>
+      <w:bookmarkEnd w:id="58"/>
     </w:p>
     <w:p>
       <w:r>
@@ -15252,11 +15266,11 @@
       <w:pPr>
         <w:pStyle w:val="Titolo4"/>
       </w:pPr>
-      <w:bookmarkStart w:id="60" w:name="_Toc22307921"/>
+      <w:bookmarkStart w:id="59" w:name="_Toc22307921"/>
       <w:r>
         <w:t>Tematica</w:t>
       </w:r>
-      <w:bookmarkEnd w:id="60"/>
+      <w:bookmarkEnd w:id="59"/>
     </w:p>
     <w:p>
       <w:r>
@@ -16151,12 +16165,12 @@
       <w:pPr>
         <w:pStyle w:val="Titolo4"/>
       </w:pPr>
-      <w:bookmarkStart w:id="61" w:name="_Toc22307922"/>
+      <w:bookmarkStart w:id="60" w:name="_Toc22307922"/>
       <w:r>
         <w:lastRenderedPageBreak/>
         <w:t>Anno</w:t>
       </w:r>
-      <w:bookmarkEnd w:id="61"/>
+      <w:bookmarkEnd w:id="60"/>
     </w:p>
     <w:p>
       <w:r>
@@ -17681,11 +17695,11 @@
       <w:pPr>
         <w:pStyle w:val="Titolo4"/>
       </w:pPr>
-      <w:bookmarkStart w:id="62" w:name="_Toc22307923"/>
+      <w:bookmarkStart w:id="61" w:name="_Toc22307923"/>
       <w:r>
         <w:t>Esercizio</w:t>
       </w:r>
-      <w:bookmarkEnd w:id="62"/>
+      <w:bookmarkEnd w:id="61"/>
     </w:p>
     <w:p>
       <w:r>
@@ -17850,7 +17864,6 @@
           <w:lang w:val="en-IE"/>
         </w:rPr>
       </w:pPr>
-      <w:proofErr w:type="gramStart"/>
       <w:r>
         <w:rPr>
           <w:rFonts w:ascii="Consolas" w:hAnsi="Consolas" w:cs="Consolas"/>
@@ -17861,7 +17874,6 @@
         </w:rPr>
         <w:t>public</w:t>
       </w:r>
-      <w:proofErr w:type="gramEnd"/>
       <w:r>
         <w:rPr>
           <w:rFonts w:ascii="Consolas" w:hAnsi="Consolas" w:cs="Consolas"/>
@@ -17892,7 +17904,6 @@
         </w:rPr>
         <w:t xml:space="preserve"> </w:t>
       </w:r>
-      <w:proofErr w:type="spellStart"/>
       <w:r>
         <w:rPr>
           <w:rFonts w:ascii="Consolas" w:hAnsi="Consolas" w:cs="Consolas"/>
@@ -17903,29 +17914,16 @@
         </w:rPr>
         <w:t>Esercizio</w:t>
       </w:r>
-      <w:proofErr w:type="spellEnd"/>
-      <w:r>
-        <w:rPr>
-          <w:rFonts w:ascii="Consolas" w:hAnsi="Consolas" w:cs="Consolas"/>
-          <w:color w:val="000000"/>
-          <w:sz w:val="19"/>
-          <w:szCs w:val="19"/>
-          <w:lang w:val="en-IE"/>
-        </w:rPr>
-        <w:t xml:space="preserve"> : </w:t>
-      </w:r>
-      <w:proofErr w:type="spellStart"/>
-      <w:r>
-        <w:rPr>
-          <w:rFonts w:ascii="Consolas" w:hAnsi="Consolas" w:cs="Consolas"/>
-          <w:color w:val="000000"/>
-          <w:sz w:val="19"/>
-          <w:szCs w:val="19"/>
-          <w:lang w:val="en-IE"/>
-        </w:rPr>
-        <w:t>BaseEntity</w:t>
-      </w:r>
-      <w:proofErr w:type="spellEnd"/>
+      <w:r>
+        <w:rPr>
+          <w:rFonts w:ascii="Consolas" w:hAnsi="Consolas" w:cs="Consolas"/>
+          <w:color w:val="000000"/>
+          <w:sz w:val="19"/>
+          <w:szCs w:val="19"/>
+          <w:lang w:val="en-IE"/>
+        </w:rPr>
+        <w:t xml:space="preserve"> : BaseEntity</w:t>
+      </w:r>
     </w:p>
     <w:p>
       <w:pPr>
@@ -18046,51 +18044,7 @@
           <w:szCs w:val="19"/>
           <w:lang w:val="en-IE"/>
         </w:rPr>
-        <w:t xml:space="preserve"> </w:t>
-      </w:r>
-      <w:proofErr w:type="spellStart"/>
-      <w:r>
-        <w:rPr>
-          <w:rFonts w:ascii="Consolas" w:hAnsi="Consolas" w:cs="Consolas"/>
-          <w:color w:val="008000"/>
-          <w:sz w:val="19"/>
-          <w:szCs w:val="19"/>
-          <w:lang w:val="en-IE"/>
-        </w:rPr>
-        <w:t>Titolo</w:t>
-      </w:r>
-      <w:proofErr w:type="spellEnd"/>
-      <w:r>
-        <w:rPr>
-          <w:rFonts w:ascii="Consolas" w:hAnsi="Consolas" w:cs="Consolas"/>
-          <w:color w:val="008000"/>
-          <w:sz w:val="19"/>
-          <w:szCs w:val="19"/>
-          <w:lang w:val="en-IE"/>
-        </w:rPr>
-        <w:t xml:space="preserve"> </w:t>
-      </w:r>
-      <w:proofErr w:type="spellStart"/>
-      <w:r>
-        <w:rPr>
-          <w:rFonts w:ascii="Consolas" w:hAnsi="Consolas" w:cs="Consolas"/>
-          <w:color w:val="008000"/>
-          <w:sz w:val="19"/>
-          <w:szCs w:val="19"/>
-          <w:lang w:val="en-IE"/>
-        </w:rPr>
-        <w:t>dell'esercizio</w:t>
-      </w:r>
-      <w:proofErr w:type="spellEnd"/>
-      <w:r>
-        <w:rPr>
-          <w:rFonts w:ascii="Consolas" w:hAnsi="Consolas" w:cs="Consolas"/>
-          <w:color w:val="008000"/>
-          <w:sz w:val="19"/>
-          <w:szCs w:val="19"/>
-          <w:lang w:val="en-IE"/>
-        </w:rPr>
-        <w:t>.</w:t>
+        <w:t xml:space="preserve"> Titolo dell'esercizio.</w:t>
       </w:r>
     </w:p>
     <w:p>
@@ -18170,7 +18124,6 @@
         </w:rPr>
         <w:t xml:space="preserve">    </w:t>
       </w:r>
-      <w:proofErr w:type="gramStart"/>
       <w:r>
         <w:rPr>
           <w:rFonts w:ascii="Consolas" w:hAnsi="Consolas" w:cs="Consolas"/>
@@ -18181,7 +18134,6 @@
         </w:rPr>
         <w:t>public</w:t>
       </w:r>
-      <w:proofErr w:type="gramEnd"/>
       <w:r>
         <w:rPr>
           <w:rFonts w:ascii="Consolas" w:hAnsi="Consolas" w:cs="Consolas"/>
@@ -18210,29 +18162,7 @@
           <w:szCs w:val="19"/>
           <w:lang w:val="en-IE"/>
         </w:rPr>
-        <w:t xml:space="preserve"> </w:t>
-      </w:r>
-      <w:proofErr w:type="spellStart"/>
-      <w:r>
-        <w:rPr>
-          <w:rFonts w:ascii="Consolas" w:hAnsi="Consolas" w:cs="Consolas"/>
-          <w:color w:val="000000"/>
-          <w:sz w:val="19"/>
-          <w:szCs w:val="19"/>
-          <w:lang w:val="en-IE"/>
-        </w:rPr>
-        <w:t>Titolo</w:t>
-      </w:r>
-      <w:proofErr w:type="spellEnd"/>
-      <w:r>
-        <w:rPr>
-          <w:rFonts w:ascii="Consolas" w:hAnsi="Consolas" w:cs="Consolas"/>
-          <w:color w:val="000000"/>
-          <w:sz w:val="19"/>
-          <w:szCs w:val="19"/>
-          <w:lang w:val="en-IE"/>
-        </w:rPr>
-        <w:t xml:space="preserve"> { </w:t>
+        <w:t xml:space="preserve"> Titolo { </w:t>
       </w:r>
       <w:r>
         <w:rPr>
@@ -18472,7 +18402,6 @@
         </w:rPr>
         <w:t xml:space="preserve">    </w:t>
       </w:r>
-      <w:proofErr w:type="gramStart"/>
       <w:r>
         <w:rPr>
           <w:rFonts w:ascii="Consolas" w:hAnsi="Consolas" w:cs="Consolas"/>
@@ -18483,7 +18412,6 @@
         </w:rPr>
         <w:t>public</w:t>
       </w:r>
-      <w:proofErr w:type="gramEnd"/>
       <w:r>
         <w:rPr>
           <w:rFonts w:ascii="Consolas" w:hAnsi="Consolas" w:cs="Consolas"/>
@@ -18512,29 +18440,7 @@
           <w:szCs w:val="19"/>
           <w:lang w:val="en-IE"/>
         </w:rPr>
-        <w:t xml:space="preserve"> </w:t>
-      </w:r>
-      <w:proofErr w:type="spellStart"/>
-      <w:r>
-        <w:rPr>
-          <w:rFonts w:ascii="Consolas" w:hAnsi="Consolas" w:cs="Consolas"/>
-          <w:color w:val="000000"/>
-          <w:sz w:val="19"/>
-          <w:szCs w:val="19"/>
-          <w:lang w:val="en-IE"/>
-        </w:rPr>
-        <w:t>Testo</w:t>
-      </w:r>
-      <w:proofErr w:type="spellEnd"/>
-      <w:r>
-        <w:rPr>
-          <w:rFonts w:ascii="Consolas" w:hAnsi="Consolas" w:cs="Consolas"/>
-          <w:color w:val="000000"/>
-          <w:sz w:val="19"/>
-          <w:szCs w:val="19"/>
-          <w:lang w:val="en-IE"/>
-        </w:rPr>
-        <w:t xml:space="preserve"> { </w:t>
+        <w:t xml:space="preserve"> Testo { </w:t>
       </w:r>
       <w:r>
         <w:rPr>
@@ -18796,7 +18702,6 @@
         </w:rPr>
         <w:t xml:space="preserve">    </w:t>
       </w:r>
-      <w:proofErr w:type="gramStart"/>
       <w:r>
         <w:rPr>
           <w:rFonts w:ascii="Consolas" w:hAnsi="Consolas" w:cs="Consolas"/>
@@ -18807,38 +18712,15 @@
         </w:rPr>
         <w:t>public</w:t>
       </w:r>
-      <w:proofErr w:type="gramEnd"/>
-      <w:r>
-        <w:rPr>
-          <w:rFonts w:ascii="Consolas" w:hAnsi="Consolas" w:cs="Consolas"/>
-          <w:color w:val="000000"/>
-          <w:sz w:val="19"/>
-          <w:szCs w:val="19"/>
-          <w:lang w:val="en-IE"/>
-        </w:rPr>
-        <w:t xml:space="preserve"> Modulo </w:t>
-      </w:r>
-      <w:proofErr w:type="spellStart"/>
-      <w:r>
-        <w:rPr>
-          <w:rFonts w:ascii="Consolas" w:hAnsi="Consolas" w:cs="Consolas"/>
-          <w:color w:val="000000"/>
-          <w:sz w:val="19"/>
-          <w:szCs w:val="19"/>
-          <w:lang w:val="en-IE"/>
-        </w:rPr>
-        <w:t>Modulo</w:t>
-      </w:r>
-      <w:proofErr w:type="spellEnd"/>
-      <w:r>
-        <w:rPr>
-          <w:rFonts w:ascii="Consolas" w:hAnsi="Consolas" w:cs="Consolas"/>
-          <w:color w:val="000000"/>
-          <w:sz w:val="19"/>
-          <w:szCs w:val="19"/>
-          <w:lang w:val="en-IE"/>
-        </w:rPr>
-        <w:t xml:space="preserve"> { </w:t>
+      <w:r>
+        <w:rPr>
+          <w:rFonts w:ascii="Consolas" w:hAnsi="Consolas" w:cs="Consolas"/>
+          <w:color w:val="000000"/>
+          <w:sz w:val="19"/>
+          <w:szCs w:val="19"/>
+          <w:lang w:val="en-IE"/>
+        </w:rPr>
+        <w:t xml:space="preserve"> Modulo Modulo { </w:t>
       </w:r>
       <w:r>
         <w:rPr>
@@ -18998,7 +18880,7 @@
           <w:szCs w:val="19"/>
           <w:lang w:val="it-IT"/>
         </w:rPr>
-        <w:t xml:space="preserve"> Esercizio della prova relativo all'esercizio.</w:t>
+        <w:t xml:space="preserve"> Esercizi della prova relativi all'esercizio.</w:t>
       </w:r>
     </w:p>
     <w:p>
@@ -19096,7 +18978,7 @@
           <w:szCs w:val="19"/>
           <w:lang w:val="en-IE"/>
         </w:rPr>
-        <w:t xml:space="preserve"> EsercizioProva EsercizioProva { </w:t>
+        <w:t xml:space="preserve"> ICollection&lt;EsercizioProva&gt; EserciziProva { </w:t>
       </w:r>
       <w:r>
         <w:rPr>
@@ -19184,13 +19066,13 @@
       <w:pPr>
         <w:pStyle w:val="Titolo4"/>
       </w:pPr>
-      <w:bookmarkStart w:id="63" w:name="_Toc22307924"/>
+      <w:bookmarkStart w:id="62" w:name="_Toc22307924"/>
       <w:proofErr w:type="spellStart"/>
       <w:r>
         <w:lastRenderedPageBreak/>
         <w:t>EsercizioProva</w:t>
       </w:r>
-      <w:bookmarkEnd w:id="63"/>
+      <w:bookmarkEnd w:id="62"/>
       <w:proofErr w:type="spellEnd"/>
     </w:p>
     <w:p>
@@ -19757,7 +19639,7 @@
           <w:color w:val="808080"/>
           <w:sz w:val="19"/>
           <w:szCs w:val="19"/>
-          <w:lang w:val="it-IT"/>
+          <w:lang w:val="en-IE"/>
         </w:rPr>
       </w:pPr>
       <w:r>
@@ -19776,7 +19658,7 @@
           <w:color w:val="808080"/>
           <w:sz w:val="19"/>
           <w:szCs w:val="19"/>
-          <w:lang w:val="it-IT"/>
+          <w:lang w:val="en-IE"/>
         </w:rPr>
         <w:t>///</w:t>
       </w:r>
@@ -19786,7 +19668,7 @@
           <w:color w:val="008000"/>
           <w:sz w:val="19"/>
           <w:szCs w:val="19"/>
-          <w:lang w:val="it-IT"/>
+          <w:lang w:val="en-IE"/>
         </w:rPr>
         <w:t xml:space="preserve"> </w:t>
       </w:r>
@@ -19796,7 +19678,7 @@
           <w:color w:val="808080"/>
           <w:sz w:val="19"/>
           <w:szCs w:val="19"/>
-          <w:lang w:val="it-IT"/>
+          <w:lang w:val="en-IE"/>
         </w:rPr>
         <w:t>&lt;summary&gt;</w:t>
       </w:r>
@@ -19820,7 +19702,7 @@
           <w:color w:val="000000"/>
           <w:sz w:val="19"/>
           <w:szCs w:val="19"/>
-          <w:lang w:val="it-IT"/>
+          <w:lang w:val="en-IE"/>
         </w:rPr>
         <w:t xml:space="preserve">    </w:t>
       </w:r>
@@ -20054,11 +19936,11 @@
       <w:pPr>
         <w:pStyle w:val="Titolo4"/>
       </w:pPr>
-      <w:bookmarkStart w:id="64" w:name="_Toc22307925"/>
+      <w:bookmarkStart w:id="63" w:name="_Toc22307925"/>
       <w:r>
         <w:t>Prova</w:t>
       </w:r>
-      <w:bookmarkEnd w:id="64"/>
+      <w:bookmarkEnd w:id="63"/>
     </w:p>
     <w:p>
       <w:r>
@@ -21635,55 +21517,55 @@
       <w:pPr>
         <w:pStyle w:val="Titolo3"/>
       </w:pPr>
-      <w:bookmarkStart w:id="65" w:name="_Toc22307926"/>
+      <w:bookmarkStart w:id="64" w:name="_Toc22307926"/>
       <w:r>
         <w:lastRenderedPageBreak/>
         <w:t>Services</w:t>
       </w:r>
+      <w:bookmarkEnd w:id="64"/>
+    </w:p>
+    <w:p>
+      <w:r>
+        <w:rPr>
+          <w:lang w:val="it-IT"/>
+        </w:rPr>
+        <w:t xml:space="preserve">La cartella </w:t>
+      </w:r>
+      <w:r>
+        <w:rPr>
+          <w:lang w:val="it-IT"/>
+        </w:rPr>
+        <w:t>Services</w:t>
+      </w:r>
+      <w:r>
+        <w:rPr>
+          <w:lang w:val="it-IT"/>
+        </w:rPr>
+        <w:t xml:space="preserve"> contiene</w:t>
+      </w:r>
+      <w:r>
+        <w:rPr>
+          <w:lang w:val="it-IT"/>
+        </w:rPr>
+        <w:t xml:space="preserve"> le interfacce e le classi che sono utili per interagire con il database.</w:t>
+      </w:r>
+      <w:r>
+        <w:rPr>
+          <w:lang w:val="it-IT"/>
+        </w:rPr>
+        <w:t xml:space="preserve"> Infatti in queste classi sono presenti i metodi che permettono di inserire, modificare o eliminare i dati.</w:t>
+      </w:r>
+    </w:p>
+    <w:p>
+      <w:pPr>
+        <w:pStyle w:val="Titolo4"/>
+      </w:pPr>
+      <w:bookmarkStart w:id="65" w:name="_Toc22307927"/>
+      <w:proofErr w:type="spellStart"/>
+      <w:r>
+        <w:t>IDataRepository</w:t>
+      </w:r>
       <w:bookmarkEnd w:id="65"/>
-    </w:p>
-    <w:p>
-      <w:r>
-        <w:rPr>
-          <w:lang w:val="it-IT"/>
-        </w:rPr>
-        <w:t xml:space="preserve">La cartella </w:t>
-      </w:r>
-      <w:r>
-        <w:rPr>
-          <w:lang w:val="it-IT"/>
-        </w:rPr>
-        <w:t>Services</w:t>
-      </w:r>
-      <w:r>
-        <w:rPr>
-          <w:lang w:val="it-IT"/>
-        </w:rPr>
-        <w:t xml:space="preserve"> contiene</w:t>
-      </w:r>
-      <w:r>
-        <w:rPr>
-          <w:lang w:val="it-IT"/>
-        </w:rPr>
-        <w:t xml:space="preserve"> le interfacce e le classi che sono utili per interagire con il database.</w:t>
-      </w:r>
-      <w:r>
-        <w:rPr>
-          <w:lang w:val="it-IT"/>
-        </w:rPr>
-        <w:t xml:space="preserve"> Infatti in queste classi sono presenti i metodi che permettono di inserire, modificare o eliminare i dati.</w:t>
-      </w:r>
-    </w:p>
-    <w:p>
-      <w:pPr>
-        <w:pStyle w:val="Titolo4"/>
-      </w:pPr>
-      <w:bookmarkStart w:id="66" w:name="_Toc22307927"/>
-      <w:proofErr w:type="spellStart"/>
-      <w:r>
-        <w:t>IDataRepository</w:t>
-      </w:r>
-      <w:bookmarkEnd w:id="66"/>
       <w:proofErr w:type="spellEnd"/>
     </w:p>
     <w:p>
@@ -24729,7 +24611,7 @@
       <w:pPr>
         <w:pStyle w:val="Titolo4"/>
       </w:pPr>
-      <w:bookmarkStart w:id="67" w:name="_Toc22307928"/>
+      <w:bookmarkStart w:id="66" w:name="_Toc22307928"/>
       <w:proofErr w:type="spellStart"/>
       <w:r>
         <w:lastRenderedPageBreak/>
@@ -24741,7 +24623,7 @@
       <w:r>
         <w:t>Repository</w:t>
       </w:r>
-      <w:bookmarkEnd w:id="67"/>
+      <w:bookmarkEnd w:id="66"/>
       <w:proofErr w:type="spellEnd"/>
     </w:p>
     <w:p>
@@ -27883,13 +27765,13 @@
       <w:pPr>
         <w:pStyle w:val="Titolo4"/>
       </w:pPr>
-      <w:bookmarkStart w:id="68" w:name="_Toc22307929"/>
+      <w:bookmarkStart w:id="67" w:name="_Toc22307929"/>
       <w:proofErr w:type="spellStart"/>
       <w:r>
         <w:lastRenderedPageBreak/>
         <w:t>IClasseRepository</w:t>
       </w:r>
-      <w:bookmarkEnd w:id="68"/>
+      <w:bookmarkEnd w:id="67"/>
       <w:proofErr w:type="spellEnd"/>
     </w:p>
     <w:p>
@@ -28255,12 +28137,12 @@
       <w:pPr>
         <w:pStyle w:val="Titolo4"/>
       </w:pPr>
-      <w:bookmarkStart w:id="69" w:name="_Toc22307930"/>
+      <w:bookmarkStart w:id="68" w:name="_Toc22307930"/>
       <w:proofErr w:type="spellStart"/>
       <w:r>
         <w:t>ClasseDbRepository</w:t>
       </w:r>
-      <w:bookmarkEnd w:id="69"/>
+      <w:bookmarkEnd w:id="68"/>
       <w:proofErr w:type="spellEnd"/>
     </w:p>
     <w:p>
@@ -29790,13 +29672,13 @@
       <w:pPr>
         <w:pStyle w:val="Titolo4"/>
       </w:pPr>
-      <w:bookmarkStart w:id="70" w:name="_Toc22307931"/>
+      <w:bookmarkStart w:id="69" w:name="_Toc22307931"/>
       <w:proofErr w:type="spellStart"/>
       <w:r>
         <w:lastRenderedPageBreak/>
         <w:t>IModuloRepository</w:t>
       </w:r>
-      <w:bookmarkEnd w:id="70"/>
+      <w:bookmarkEnd w:id="69"/>
       <w:proofErr w:type="spellEnd"/>
     </w:p>
     <w:p>
@@ -30143,7 +30025,7 @@
           <w:lang w:val="it-IT"/>
         </w:rPr>
       </w:pPr>
-      <w:bookmarkStart w:id="71" w:name="_Toc22307932"/>
+      <w:bookmarkStart w:id="70" w:name="_Toc22307932"/>
       <w:proofErr w:type="spellStart"/>
       <w:r>
         <w:rPr>
@@ -30151,7 +30033,7 @@
         </w:rPr>
         <w:t>ModuloDbRepository</w:t>
       </w:r>
-      <w:bookmarkEnd w:id="71"/>
+      <w:bookmarkEnd w:id="70"/>
       <w:proofErr w:type="spellEnd"/>
     </w:p>
     <w:p>
@@ -31651,7 +31533,7 @@
           <w:lang w:val="it-IT"/>
         </w:rPr>
       </w:pPr>
-      <w:bookmarkStart w:id="72" w:name="_Toc22307933"/>
+      <w:bookmarkStart w:id="71" w:name="_Toc22307933"/>
       <w:proofErr w:type="spellStart"/>
       <w:r>
         <w:rPr>
@@ -31660,7 +31542,7 @@
         <w:lastRenderedPageBreak/>
         <w:t>ITematicaRepository</w:t>
       </w:r>
-      <w:bookmarkEnd w:id="72"/>
+      <w:bookmarkEnd w:id="71"/>
       <w:proofErr w:type="spellEnd"/>
     </w:p>
     <w:p>
@@ -32036,7 +31918,7 @@
           <w:lang w:val="it-IT"/>
         </w:rPr>
       </w:pPr>
-      <w:bookmarkStart w:id="73" w:name="_Toc22307934"/>
+      <w:bookmarkStart w:id="72" w:name="_Toc22307934"/>
       <w:proofErr w:type="spellStart"/>
       <w:r>
         <w:rPr>
@@ -32044,7 +31926,7 @@
         </w:rPr>
         <w:t>TematicaDbRepository</w:t>
       </w:r>
-      <w:bookmarkEnd w:id="73"/>
+      <w:bookmarkEnd w:id="72"/>
       <w:proofErr w:type="spellEnd"/>
     </w:p>
     <w:p>
@@ -32382,16 +32264,16 @@
           <w:color w:val="000000"/>
           <w:sz w:val="19"/>
           <w:szCs w:val="19"/>
-          <w:lang w:val="it-IT"/>
-        </w:rPr>
-      </w:pPr>
-      <w:r>
-        <w:rPr>
-          <w:rFonts w:ascii="Consolas" w:hAnsi="Consolas" w:cs="Consolas"/>
-          <w:color w:val="000000"/>
-          <w:sz w:val="19"/>
-          <w:szCs w:val="19"/>
-          <w:lang w:val="it-IT"/>
+          <w:lang w:val="en-IE"/>
+        </w:rPr>
+      </w:pPr>
+      <w:r>
+        <w:rPr>
+          <w:rFonts w:ascii="Consolas" w:hAnsi="Consolas" w:cs="Consolas"/>
+          <w:color w:val="000000"/>
+          <w:sz w:val="19"/>
+          <w:szCs w:val="19"/>
+          <w:lang w:val="en-IE"/>
         </w:rPr>
         <w:t>{</w:t>
       </w:r>
@@ -32415,7 +32297,7 @@
           <w:color w:val="000000"/>
           <w:sz w:val="19"/>
           <w:szCs w:val="19"/>
-          <w:lang w:val="it-IT"/>
+          <w:lang w:val="en-IE"/>
         </w:rPr>
         <w:t xml:space="preserve">    </w:t>
       </w:r>
@@ -33588,7 +33470,7 @@
           <w:lang w:val="it-IT"/>
         </w:rPr>
       </w:pPr>
-      <w:bookmarkStart w:id="74" w:name="_Toc22307935"/>
+      <w:bookmarkStart w:id="73" w:name="_Toc22307935"/>
       <w:proofErr w:type="spellStart"/>
       <w:r>
         <w:rPr>
@@ -33597,7 +33479,7 @@
         <w:lastRenderedPageBreak/>
         <w:t>IAnnoRepository</w:t>
       </w:r>
-      <w:bookmarkEnd w:id="74"/>
+      <w:bookmarkEnd w:id="73"/>
       <w:proofErr w:type="spellEnd"/>
     </w:p>
     <w:p>
@@ -33952,7 +33834,7 @@
           <w:lang w:val="it-IT"/>
         </w:rPr>
       </w:pPr>
-      <w:bookmarkStart w:id="75" w:name="_Toc22307936"/>
+      <w:bookmarkStart w:id="74" w:name="_Toc22307936"/>
       <w:proofErr w:type="spellStart"/>
       <w:r>
         <w:rPr>
@@ -33960,7 +33842,7 @@
         </w:rPr>
         <w:t>AnnoDbRepository</w:t>
       </w:r>
-      <w:bookmarkEnd w:id="75"/>
+      <w:bookmarkEnd w:id="74"/>
       <w:proofErr w:type="spellEnd"/>
     </w:p>
     <w:p>
@@ -35460,7 +35342,7 @@
           <w:lang w:val="it-IT"/>
         </w:rPr>
       </w:pPr>
-      <w:bookmarkStart w:id="76" w:name="_Toc22307937"/>
+      <w:bookmarkStart w:id="75" w:name="_Toc22307937"/>
       <w:proofErr w:type="spellStart"/>
       <w:r>
         <w:rPr>
@@ -35469,7 +35351,7 @@
         <w:lastRenderedPageBreak/>
         <w:t>IEsercizioRepository</w:t>
       </w:r>
-      <w:bookmarkEnd w:id="76"/>
+      <w:bookmarkEnd w:id="75"/>
       <w:proofErr w:type="spellEnd"/>
     </w:p>
     <w:p>
@@ -35858,7 +35740,7 @@
           <w:lang w:val="it-IT"/>
         </w:rPr>
       </w:pPr>
-      <w:bookmarkStart w:id="77" w:name="_Toc22307938"/>
+      <w:bookmarkStart w:id="76" w:name="_Toc22307938"/>
       <w:proofErr w:type="spellStart"/>
       <w:r>
         <w:rPr>
@@ -35866,7 +35748,7 @@
         </w:rPr>
         <w:t>EsercizioDbRepository</w:t>
       </w:r>
-      <w:bookmarkEnd w:id="77"/>
+      <w:bookmarkEnd w:id="76"/>
       <w:proofErr w:type="spellEnd"/>
     </w:p>
     <w:p>
@@ -36210,16 +36092,16 @@
           <w:color w:val="000000"/>
           <w:sz w:val="19"/>
           <w:szCs w:val="19"/>
-          <w:lang w:val="it-IT"/>
-        </w:rPr>
-      </w:pPr>
-      <w:r>
-        <w:rPr>
-          <w:rFonts w:ascii="Consolas" w:hAnsi="Consolas" w:cs="Consolas"/>
-          <w:color w:val="000000"/>
-          <w:sz w:val="19"/>
-          <w:szCs w:val="19"/>
-          <w:lang w:val="it-IT"/>
+          <w:lang w:val="en-IE"/>
+        </w:rPr>
+      </w:pPr>
+      <w:r>
+        <w:rPr>
+          <w:rFonts w:ascii="Consolas" w:hAnsi="Consolas" w:cs="Consolas"/>
+          <w:color w:val="000000"/>
+          <w:sz w:val="19"/>
+          <w:szCs w:val="19"/>
+          <w:lang w:val="en-IE"/>
         </w:rPr>
         <w:t>{</w:t>
       </w:r>
@@ -36243,7 +36125,7 @@
           <w:color w:val="000000"/>
           <w:sz w:val="19"/>
           <w:szCs w:val="19"/>
-          <w:lang w:val="it-IT"/>
+          <w:lang w:val="en-IE"/>
         </w:rPr>
         <w:t xml:space="preserve">    </w:t>
       </w:r>
@@ -37416,7 +37298,7 @@
           <w:lang w:val="it-IT"/>
         </w:rPr>
       </w:pPr>
-      <w:bookmarkStart w:id="78" w:name="_Toc22307939"/>
+      <w:bookmarkStart w:id="77" w:name="_Toc22307939"/>
       <w:proofErr w:type="spellStart"/>
       <w:r>
         <w:rPr>
@@ -37425,7 +37307,7 @@
         <w:lastRenderedPageBreak/>
         <w:t>IEsercizioProvaRepository</w:t>
       </w:r>
-      <w:bookmarkEnd w:id="78"/>
+      <w:bookmarkEnd w:id="77"/>
       <w:proofErr w:type="spellEnd"/>
     </w:p>
     <w:p>
@@ -37843,7 +37725,7 @@
           <w:lang w:val="it-IT"/>
         </w:rPr>
       </w:pPr>
-      <w:bookmarkStart w:id="79" w:name="_Toc22307940"/>
+      <w:bookmarkStart w:id="78" w:name="_Toc22307940"/>
       <w:proofErr w:type="spellStart"/>
       <w:r>
         <w:rPr>
@@ -37851,7 +37733,7 @@
         </w:rPr>
         <w:t>EsercizioProvaDbRepository</w:t>
       </w:r>
-      <w:bookmarkEnd w:id="79"/>
+      <w:bookmarkEnd w:id="78"/>
       <w:proofErr w:type="spellEnd"/>
     </w:p>
     <w:p>
@@ -39403,7 +39285,7 @@
           <w:lang w:val="it-IT"/>
         </w:rPr>
       </w:pPr>
-      <w:bookmarkStart w:id="80" w:name="_Toc22307941"/>
+      <w:bookmarkStart w:id="79" w:name="_Toc22307941"/>
       <w:proofErr w:type="spellStart"/>
       <w:r>
         <w:rPr>
@@ -39412,7 +39294,7 @@
         <w:lastRenderedPageBreak/>
         <w:t>IProvaRepository</w:t>
       </w:r>
-      <w:bookmarkEnd w:id="80"/>
+      <w:bookmarkEnd w:id="79"/>
       <w:proofErr w:type="spellEnd"/>
     </w:p>
     <w:p>
@@ -39808,7 +39690,7 @@
           <w:lang w:val="it-IT"/>
         </w:rPr>
       </w:pPr>
-      <w:bookmarkStart w:id="81" w:name="_Toc22307942"/>
+      <w:bookmarkStart w:id="80" w:name="_Toc22307942"/>
       <w:proofErr w:type="spellStart"/>
       <w:r>
         <w:rPr>
@@ -39816,7 +39698,7 @@
         </w:rPr>
         <w:t>ProvaDbRepository</w:t>
       </w:r>
-      <w:bookmarkEnd w:id="81"/>
+      <w:bookmarkEnd w:id="80"/>
       <w:proofErr w:type="spellEnd"/>
     </w:p>
     <w:p>
@@ -41363,13 +41245,13 @@
       <w:pPr>
         <w:pStyle w:val="Titolo3"/>
       </w:pPr>
-      <w:bookmarkStart w:id="82" w:name="_Toc22307943"/>
+      <w:bookmarkStart w:id="81" w:name="_Toc22307943"/>
       <w:proofErr w:type="spellStart"/>
       <w:r>
         <w:lastRenderedPageBreak/>
         <w:t>AppDbContext</w:t>
       </w:r>
-      <w:bookmarkEnd w:id="82"/>
+      <w:bookmarkEnd w:id="81"/>
       <w:proofErr w:type="spellEnd"/>
     </w:p>
     <w:p>
@@ -44313,7 +44195,7 @@
       <w:pPr>
         <w:pStyle w:val="Titolo2"/>
       </w:pPr>
-      <w:bookmarkStart w:id="83" w:name="_Toc22307944"/>
+      <w:bookmarkStart w:id="82" w:name="_Toc22307944"/>
       <w:proofErr w:type="spellStart"/>
       <w:r>
         <w:lastRenderedPageBreak/>
@@ -44323,83 +44205,83 @@
       <w:r>
         <w:t xml:space="preserve"> WPF</w:t>
       </w:r>
+      <w:bookmarkEnd w:id="82"/>
+    </w:p>
+    <w:p>
+      <w:pPr>
+        <w:rPr>
+          <w:lang w:val="it-IT"/>
+        </w:rPr>
+      </w:pPr>
+      <w:r>
+        <w:rPr>
+          <w:lang w:val="it-IT"/>
+        </w:rPr>
+        <w:t>L’</w:t>
+      </w:r>
+      <w:proofErr w:type="spellStart"/>
+      <w:r>
+        <w:rPr>
+          <w:lang w:val="it-IT"/>
+        </w:rPr>
+        <w:t>App</w:t>
+      </w:r>
+      <w:proofErr w:type="spellEnd"/>
+      <w:r>
+        <w:rPr>
+          <w:lang w:val="it-IT"/>
+        </w:rPr>
+        <w:t xml:space="preserve"> WPF </w:t>
+      </w:r>
+      <w:r>
+        <w:rPr>
+          <w:lang w:val="it-IT"/>
+        </w:rPr>
+        <w:t xml:space="preserve">(.NET Core) è </w:t>
+      </w:r>
+      <w:r>
+        <w:rPr>
+          <w:lang w:val="it-IT"/>
+        </w:rPr>
+        <w:t>il progetto</w:t>
+      </w:r>
+      <w:r>
+        <w:rPr>
+          <w:lang w:val="it-IT"/>
+        </w:rPr>
+        <w:t xml:space="preserve"> della soluzione Visual Studio </w:t>
+      </w:r>
+      <w:r>
+        <w:rPr>
+          <w:lang w:val="it-IT"/>
+        </w:rPr>
+        <w:t xml:space="preserve">che gestisce i dati della libreria di classi mostrandoli su un’interfaccia grafica </w:t>
+      </w:r>
+      <w:proofErr w:type="spellStart"/>
+      <w:r>
+        <w:rPr>
+          <w:lang w:val="it-IT"/>
+        </w:rPr>
+        <w:t>user-friendly</w:t>
+      </w:r>
+      <w:proofErr w:type="spellEnd"/>
+      <w:r>
+        <w:rPr>
+          <w:lang w:val="it-IT"/>
+        </w:rPr>
+        <w:t xml:space="preserve"> e permettendo di operare appunto sui dati.</w:t>
+      </w:r>
+    </w:p>
+    <w:p>
+      <w:pPr>
+        <w:pStyle w:val="Titolo3"/>
+      </w:pPr>
+      <w:bookmarkStart w:id="83" w:name="_Toc22307945"/>
+      <w:proofErr w:type="spellStart"/>
+      <w:r>
+        <w:t>ViewModels</w:t>
+      </w:r>
       <w:bookmarkEnd w:id="83"/>
-    </w:p>
-    <w:p>
-      <w:pPr>
-        <w:rPr>
-          <w:lang w:val="it-IT"/>
-        </w:rPr>
-      </w:pPr>
-      <w:r>
-        <w:rPr>
-          <w:lang w:val="it-IT"/>
-        </w:rPr>
-        <w:t>L’</w:t>
-      </w:r>
-      <w:proofErr w:type="spellStart"/>
-      <w:r>
-        <w:rPr>
-          <w:lang w:val="it-IT"/>
-        </w:rPr>
-        <w:t>App</w:t>
-      </w:r>
-      <w:proofErr w:type="spellEnd"/>
-      <w:r>
-        <w:rPr>
-          <w:lang w:val="it-IT"/>
-        </w:rPr>
-        <w:t xml:space="preserve"> WPF </w:t>
-      </w:r>
-      <w:r>
-        <w:rPr>
-          <w:lang w:val="it-IT"/>
-        </w:rPr>
-        <w:t xml:space="preserve">(.NET Core) è </w:t>
-      </w:r>
-      <w:r>
-        <w:rPr>
-          <w:lang w:val="it-IT"/>
-        </w:rPr>
-        <w:t>il progetto</w:t>
-      </w:r>
-      <w:r>
-        <w:rPr>
-          <w:lang w:val="it-IT"/>
-        </w:rPr>
-        <w:t xml:space="preserve"> della soluzione Visual Studio </w:t>
-      </w:r>
-      <w:r>
-        <w:rPr>
-          <w:lang w:val="it-IT"/>
-        </w:rPr>
-        <w:t xml:space="preserve">che gestisce i dati della libreria di classi mostrandoli su un’interfaccia grafica </w:t>
-      </w:r>
-      <w:proofErr w:type="spellStart"/>
-      <w:r>
-        <w:rPr>
-          <w:lang w:val="it-IT"/>
-        </w:rPr>
-        <w:t>user-friendly</w:t>
-      </w:r>
-      <w:proofErr w:type="spellEnd"/>
-      <w:r>
-        <w:rPr>
-          <w:lang w:val="it-IT"/>
-        </w:rPr>
-        <w:t xml:space="preserve"> e permettendo di operare appunto sui dati.</w:t>
-      </w:r>
-    </w:p>
-    <w:p>
-      <w:pPr>
-        <w:pStyle w:val="Titolo3"/>
-      </w:pPr>
-      <w:bookmarkStart w:id="84" w:name="_Toc22307945"/>
-      <w:proofErr w:type="spellStart"/>
-      <w:r>
-        <w:t>ViewModels</w:t>
-      </w:r>
-      <w:bookmarkEnd w:id="84"/>
       <w:proofErr w:type="spellEnd"/>
     </w:p>
     <w:p>
@@ -46595,13 +46477,13 @@
       <w:pPr>
         <w:pStyle w:val="Titolo4"/>
       </w:pPr>
-      <w:bookmarkStart w:id="85" w:name="_Toc22307946"/>
+      <w:bookmarkStart w:id="84" w:name="_Toc22307946"/>
       <w:proofErr w:type="spellStart"/>
       <w:r>
         <w:lastRenderedPageBreak/>
         <w:t>BenvenutoViewModel</w:t>
       </w:r>
-      <w:bookmarkEnd w:id="85"/>
+      <w:bookmarkEnd w:id="84"/>
       <w:proofErr w:type="spellEnd"/>
     </w:p>
     <w:p>
@@ -46611,10 +46493,7 @@
       </w:r>
       <w:proofErr w:type="spellEnd"/>
       <w:r>
-        <w:t xml:space="preserve"> relativo alla schermata di benvenuto</w:t>
-      </w:r>
-      <w:r>
-        <w:t>.</w:t>
+        <w:t xml:space="preserve"> relativo alla schermata di benvenuto.</w:t>
       </w:r>
     </w:p>
     <w:p/>
@@ -46882,7 +46761,7 @@
           <w:lang w:val="it-IT"/>
         </w:rPr>
       </w:pPr>
-      <w:bookmarkStart w:id="86" w:name="_Toc22307947"/>
+      <w:bookmarkStart w:id="85" w:name="_Toc22307947"/>
       <w:proofErr w:type="spellStart"/>
       <w:r>
         <w:rPr>
@@ -46890,7 +46769,7 @@
         </w:rPr>
         <w:t>AboutViewModel</w:t>
       </w:r>
-      <w:bookmarkEnd w:id="86"/>
+      <w:bookmarkEnd w:id="85"/>
       <w:proofErr w:type="spellEnd"/>
     </w:p>
     <w:p>
@@ -46900,13 +46779,7 @@
       </w:r>
       <w:proofErr w:type="spellEnd"/>
       <w:r>
-        <w:t xml:space="preserve"> relativo alla schermata di </w:t>
-      </w:r>
-      <w:r>
-        <w:t>informazioni sul prodotto</w:t>
-      </w:r>
-      <w:r>
-        <w:t>.</w:t>
+        <w:t xml:space="preserve"> relativo alla schermata di informazioni sul prodotto.</w:t>
       </w:r>
     </w:p>
     <w:p/>
@@ -47171,12 +47044,12 @@
       <w:pPr>
         <w:pStyle w:val="Titolo4"/>
       </w:pPr>
-      <w:bookmarkStart w:id="87" w:name="_Toc22307948"/>
+      <w:bookmarkStart w:id="86" w:name="_Toc22307948"/>
       <w:proofErr w:type="spellStart"/>
       <w:r>
         <w:t>ImpostazioniBaseViewModel</w:t>
       </w:r>
-      <w:bookmarkEnd w:id="87"/>
+      <w:bookmarkEnd w:id="86"/>
       <w:proofErr w:type="spellEnd"/>
     </w:p>
     <w:p>
@@ -47186,13 +47059,7 @@
       </w:r>
       <w:proofErr w:type="spellEnd"/>
       <w:r>
-        <w:t xml:space="preserve"> relativo alla schermata d</w:t>
-      </w:r>
-      <w:r>
-        <w:t>elle impostazioni di base</w:t>
-      </w:r>
-      <w:r>
-        <w:t>.</w:t>
+        <w:t xml:space="preserve"> relativo alla schermata delle impostazioni di base.</w:t>
       </w:r>
     </w:p>
     <w:p/>
@@ -48770,7 +48637,7 @@
       <w:pPr>
         <w:pStyle w:val="Titolo4"/>
       </w:pPr>
-      <w:bookmarkStart w:id="88" w:name="_Toc22307949"/>
+      <w:bookmarkStart w:id="87" w:name="_Toc22307949"/>
       <w:proofErr w:type="spellStart"/>
       <w:r>
         <w:lastRenderedPageBreak/>
@@ -48779,7 +48646,7 @@
       <w:r>
         <w:t>ViewModel</w:t>
       </w:r>
-      <w:bookmarkEnd w:id="88"/>
+      <w:bookmarkEnd w:id="87"/>
       <w:proofErr w:type="spellEnd"/>
     </w:p>
     <w:p>
@@ -49462,7 +49329,7 @@
       <w:pPr>
         <w:pStyle w:val="Titolo4"/>
       </w:pPr>
-      <w:bookmarkStart w:id="89" w:name="_Toc22307950"/>
+      <w:bookmarkStart w:id="88" w:name="_Toc22307950"/>
       <w:proofErr w:type="spellStart"/>
       <w:r>
         <w:t>Esercizio</w:t>
@@ -49470,7 +49337,7 @@
       <w:r>
         <w:t>ViewModel</w:t>
       </w:r>
-      <w:bookmarkEnd w:id="89"/>
+      <w:bookmarkEnd w:id="88"/>
       <w:proofErr w:type="spellEnd"/>
     </w:p>
     <w:p>
@@ -50134,7 +50001,7 @@
       <w:pPr>
         <w:pStyle w:val="Titolo4"/>
       </w:pPr>
-      <w:bookmarkStart w:id="90" w:name="_Toc22307951"/>
+      <w:bookmarkStart w:id="89" w:name="_Toc22307951"/>
       <w:proofErr w:type="spellStart"/>
       <w:r>
         <w:t>EsercizioProva</w:t>
@@ -50142,7 +50009,7 @@
       <w:r>
         <w:t>ViewModel</w:t>
       </w:r>
-      <w:bookmarkEnd w:id="90"/>
+      <w:bookmarkEnd w:id="89"/>
       <w:proofErr w:type="spellEnd"/>
     </w:p>
     <w:p>
@@ -50172,19 +50039,66 @@
           <w:color w:val="000000"/>
           <w:sz w:val="19"/>
           <w:szCs w:val="19"/>
-          <w:lang w:val="en-IE"/>
-        </w:rPr>
-      </w:pPr>
+        </w:rPr>
+      </w:pPr>
+      <w:r>
+        <w:rPr>
+          <w:rFonts w:ascii="Consolas" w:hAnsi="Consolas" w:cs="Consolas"/>
+          <w:color w:val="0000FF"/>
+          <w:sz w:val="19"/>
+          <w:szCs w:val="19"/>
+        </w:rPr>
+        <w:t>public</w:t>
+      </w:r>
+      <w:r>
+        <w:rPr>
+          <w:rFonts w:ascii="Consolas" w:hAnsi="Consolas" w:cs="Consolas"/>
+          <w:color w:val="000000"/>
+          <w:sz w:val="19"/>
+          <w:szCs w:val="19"/>
+        </w:rPr>
+        <w:t xml:space="preserve"> </w:t>
+      </w:r>
+      <w:proofErr w:type="spellStart"/>
+      <w:r>
+        <w:rPr>
+          <w:rFonts w:ascii="Consolas" w:hAnsi="Consolas" w:cs="Consolas"/>
+          <w:color w:val="0000FF"/>
+          <w:sz w:val="19"/>
+          <w:szCs w:val="19"/>
+        </w:rPr>
+        <w:t>class</w:t>
+      </w:r>
+      <w:proofErr w:type="spellEnd"/>
+      <w:r>
+        <w:rPr>
+          <w:rFonts w:ascii="Consolas" w:hAnsi="Consolas" w:cs="Consolas"/>
+          <w:color w:val="000000"/>
+          <w:sz w:val="19"/>
+          <w:szCs w:val="19"/>
+        </w:rPr>
+        <w:t xml:space="preserve"> </w:t>
+      </w:r>
+      <w:proofErr w:type="spellStart"/>
       <w:proofErr w:type="gramStart"/>
       <w:r>
         <w:rPr>
           <w:rFonts w:ascii="Consolas" w:hAnsi="Consolas" w:cs="Consolas"/>
-          <w:color w:val="0000FF"/>
-          <w:sz w:val="19"/>
-          <w:szCs w:val="19"/>
-          <w:lang w:val="en-IE"/>
-        </w:rPr>
-        <w:t>public</w:t>
+          <w:color w:val="2B91AF"/>
+          <w:sz w:val="19"/>
+          <w:szCs w:val="19"/>
+        </w:rPr>
+        <w:t>EsercizioProvaViewModel</w:t>
+      </w:r>
+      <w:proofErr w:type="spellEnd"/>
+      <w:r>
+        <w:rPr>
+          <w:rFonts w:ascii="Consolas" w:hAnsi="Consolas" w:cs="Consolas"/>
+          <w:color w:val="000000"/>
+          <w:sz w:val="19"/>
+          <w:szCs w:val="19"/>
+        </w:rPr>
+        <w:t xml:space="preserve"> :</w:t>
       </w:r>
       <w:proofErr w:type="gramEnd"/>
       <w:r>
@@ -50193,60 +50107,16 @@
           <w:color w:val="000000"/>
           <w:sz w:val="19"/>
           <w:szCs w:val="19"/>
-          <w:lang w:val="en-IE"/>
         </w:rPr>
         <w:t xml:space="preserve"> </w:t>
       </w:r>
-      <w:r>
-        <w:rPr>
-          <w:rFonts w:ascii="Consolas" w:hAnsi="Consolas" w:cs="Consolas"/>
-          <w:color w:val="0000FF"/>
-          <w:sz w:val="19"/>
-          <w:szCs w:val="19"/>
-          <w:lang w:val="en-IE"/>
-        </w:rPr>
-        <w:t>class</w:t>
-      </w:r>
-      <w:r>
-        <w:rPr>
-          <w:rFonts w:ascii="Consolas" w:hAnsi="Consolas" w:cs="Consolas"/>
-          <w:color w:val="000000"/>
-          <w:sz w:val="19"/>
-          <w:szCs w:val="19"/>
-          <w:lang w:val="en-IE"/>
-        </w:rPr>
-        <w:t xml:space="preserve"> </w:t>
-      </w:r>
-      <w:proofErr w:type="spellStart"/>
-      <w:r>
-        <w:rPr>
-          <w:rFonts w:ascii="Consolas" w:hAnsi="Consolas" w:cs="Consolas"/>
-          <w:color w:val="2B91AF"/>
-          <w:sz w:val="19"/>
-          <w:szCs w:val="19"/>
-          <w:lang w:val="en-IE"/>
-        </w:rPr>
-        <w:t>EsercizioProvaViewModel</w:t>
-      </w:r>
-      <w:proofErr w:type="spellEnd"/>
-      <w:r>
-        <w:rPr>
-          <w:rFonts w:ascii="Consolas" w:hAnsi="Consolas" w:cs="Consolas"/>
-          <w:color w:val="000000"/>
-          <w:sz w:val="19"/>
-          <w:szCs w:val="19"/>
-          <w:lang w:val="en-IE"/>
-        </w:rPr>
-        <w:t xml:space="preserve"> : </w:t>
-      </w:r>
-      <w:proofErr w:type="spellStart"/>
-      <w:r>
-        <w:rPr>
-          <w:rFonts w:ascii="Consolas" w:hAnsi="Consolas" w:cs="Consolas"/>
-          <w:color w:val="000000"/>
-          <w:sz w:val="19"/>
-          <w:szCs w:val="19"/>
-          <w:lang w:val="en-IE"/>
+      <w:proofErr w:type="spellStart"/>
+      <w:r>
+        <w:rPr>
+          <w:rFonts w:ascii="Consolas" w:hAnsi="Consolas" w:cs="Consolas"/>
+          <w:color w:val="000000"/>
+          <w:sz w:val="19"/>
+          <w:szCs w:val="19"/>
         </w:rPr>
         <w:t>BindableBase</w:t>
       </w:r>
@@ -50262,16 +50132,14 @@
           <w:color w:val="000000"/>
           <w:sz w:val="19"/>
           <w:szCs w:val="19"/>
-          <w:lang w:val="en-IE"/>
-        </w:rPr>
-      </w:pPr>
-      <w:r>
-        <w:rPr>
-          <w:rFonts w:ascii="Consolas" w:hAnsi="Consolas" w:cs="Consolas"/>
-          <w:color w:val="000000"/>
-          <w:sz w:val="19"/>
-          <w:szCs w:val="19"/>
-          <w:lang w:val="en-IE"/>
+        </w:rPr>
+      </w:pPr>
+      <w:r>
+        <w:rPr>
+          <w:rFonts w:ascii="Consolas" w:hAnsi="Consolas" w:cs="Consolas"/>
+          <w:color w:val="000000"/>
+          <w:sz w:val="19"/>
+          <w:szCs w:val="19"/>
         </w:rPr>
         <w:t>{</w:t>
       </w:r>
@@ -50286,30 +50154,116 @@
           <w:color w:val="000000"/>
           <w:sz w:val="19"/>
           <w:szCs w:val="19"/>
-          <w:lang w:val="en-IE"/>
-        </w:rPr>
-      </w:pPr>
-      <w:r>
-        <w:rPr>
-          <w:rFonts w:ascii="Consolas" w:hAnsi="Consolas" w:cs="Consolas"/>
-          <w:color w:val="000000"/>
-          <w:sz w:val="19"/>
-          <w:szCs w:val="19"/>
-          <w:lang w:val="en-IE"/>
+        </w:rPr>
+      </w:pPr>
+      <w:r>
+        <w:rPr>
+          <w:rFonts w:ascii="Consolas" w:hAnsi="Consolas" w:cs="Consolas"/>
+          <w:color w:val="000000"/>
+          <w:sz w:val="19"/>
+          <w:szCs w:val="19"/>
         </w:rPr>
         <w:t xml:space="preserve">    </w:t>
       </w:r>
+      <w:r>
+        <w:rPr>
+          <w:rFonts w:ascii="Consolas" w:hAnsi="Consolas" w:cs="Consolas"/>
+          <w:color w:val="0000FF"/>
+          <w:sz w:val="19"/>
+          <w:szCs w:val="19"/>
+        </w:rPr>
+        <w:t>public</w:t>
+      </w:r>
+      <w:r>
+        <w:rPr>
+          <w:rFonts w:ascii="Consolas" w:hAnsi="Consolas" w:cs="Consolas"/>
+          <w:color w:val="000000"/>
+          <w:sz w:val="19"/>
+          <w:szCs w:val="19"/>
+        </w:rPr>
+        <w:t xml:space="preserve"> </w:t>
+      </w:r>
+      <w:proofErr w:type="spellStart"/>
+      <w:r>
+        <w:rPr>
+          <w:rFonts w:ascii="Consolas" w:hAnsi="Consolas" w:cs="Consolas"/>
+          <w:color w:val="000000"/>
+          <w:sz w:val="19"/>
+          <w:szCs w:val="19"/>
+        </w:rPr>
+        <w:t>ObservableCollection</w:t>
+      </w:r>
+      <w:proofErr w:type="spellEnd"/>
+      <w:r>
+        <w:rPr>
+          <w:rFonts w:ascii="Consolas" w:hAnsi="Consolas" w:cs="Consolas"/>
+          <w:color w:val="000000"/>
+          <w:sz w:val="19"/>
+          <w:szCs w:val="19"/>
+        </w:rPr>
+        <w:t>&lt;</w:t>
+      </w:r>
+      <w:proofErr w:type="spellStart"/>
+      <w:r>
+        <w:rPr>
+          <w:rFonts w:ascii="Consolas" w:hAnsi="Consolas" w:cs="Consolas"/>
+          <w:color w:val="000000"/>
+          <w:sz w:val="19"/>
+          <w:szCs w:val="19"/>
+        </w:rPr>
+        <w:t>EsercizioProva</w:t>
+      </w:r>
+      <w:proofErr w:type="spellEnd"/>
+      <w:r>
+        <w:rPr>
+          <w:rFonts w:ascii="Consolas" w:hAnsi="Consolas" w:cs="Consolas"/>
+          <w:color w:val="000000"/>
+          <w:sz w:val="19"/>
+          <w:szCs w:val="19"/>
+        </w:rPr>
+        <w:t xml:space="preserve">&gt; </w:t>
+      </w:r>
+      <w:proofErr w:type="spellStart"/>
+      <w:r>
+        <w:rPr>
+          <w:rFonts w:ascii="Consolas" w:hAnsi="Consolas" w:cs="Consolas"/>
+          <w:color w:val="000000"/>
+          <w:sz w:val="19"/>
+          <w:szCs w:val="19"/>
+        </w:rPr>
+        <w:t>EserciziProva</w:t>
+      </w:r>
+      <w:proofErr w:type="spellEnd"/>
+      <w:r>
+        <w:rPr>
+          <w:rFonts w:ascii="Consolas" w:hAnsi="Consolas" w:cs="Consolas"/>
+          <w:color w:val="000000"/>
+          <w:sz w:val="19"/>
+          <w:szCs w:val="19"/>
+        </w:rPr>
+        <w:t xml:space="preserve"> </w:t>
+      </w:r>
       <w:proofErr w:type="gramStart"/>
       <w:r>
         <w:rPr>
           <w:rFonts w:ascii="Consolas" w:hAnsi="Consolas" w:cs="Consolas"/>
+          <w:color w:val="000000"/>
+          <w:sz w:val="19"/>
+          <w:szCs w:val="19"/>
+        </w:rPr>
+        <w:t xml:space="preserve">{ </w:t>
+      </w:r>
+      <w:proofErr w:type="spellStart"/>
+      <w:r>
+        <w:rPr>
+          <w:rFonts w:ascii="Consolas" w:hAnsi="Consolas" w:cs="Consolas"/>
           <w:color w:val="0000FF"/>
           <w:sz w:val="19"/>
           <w:szCs w:val="19"/>
-          <w:lang w:val="en-IE"/>
-        </w:rPr>
-        <w:t>public</w:t>
-      </w:r>
+        </w:rPr>
+        <w:t>get</w:t>
+      </w:r>
+      <w:proofErr w:type="spellEnd"/>
       <w:proofErr w:type="gramEnd"/>
       <w:r>
         <w:rPr>
@@ -50317,75 +50271,8 @@
           <w:color w:val="000000"/>
           <w:sz w:val="19"/>
           <w:szCs w:val="19"/>
-          <w:lang w:val="en-IE"/>
-        </w:rPr>
-        <w:t xml:space="preserve"> </w:t>
-      </w:r>
-      <w:proofErr w:type="spellStart"/>
-      <w:r>
-        <w:rPr>
-          <w:rFonts w:ascii="Consolas" w:hAnsi="Consolas" w:cs="Consolas"/>
-          <w:color w:val="000000"/>
-          <w:sz w:val="19"/>
-          <w:szCs w:val="19"/>
-          <w:lang w:val="en-IE"/>
-        </w:rPr>
-        <w:t>ObservableCollection</w:t>
-      </w:r>
-      <w:proofErr w:type="spellEnd"/>
-      <w:r>
-        <w:rPr>
-          <w:rFonts w:ascii="Consolas" w:hAnsi="Consolas" w:cs="Consolas"/>
-          <w:color w:val="000000"/>
-          <w:sz w:val="19"/>
-          <w:szCs w:val="19"/>
-          <w:lang w:val="en-IE"/>
-        </w:rPr>
-        <w:t>&lt;</w:t>
-      </w:r>
-      <w:proofErr w:type="spellStart"/>
-      <w:r>
-        <w:rPr>
-          <w:rFonts w:ascii="Consolas" w:hAnsi="Consolas" w:cs="Consolas"/>
-          <w:color w:val="000000"/>
-          <w:sz w:val="19"/>
-          <w:szCs w:val="19"/>
-          <w:lang w:val="en-IE"/>
-        </w:rPr>
-        <w:t>EsercizioProva</w:t>
-      </w:r>
-      <w:proofErr w:type="spellEnd"/>
-      <w:r>
-        <w:rPr>
-          <w:rFonts w:ascii="Consolas" w:hAnsi="Consolas" w:cs="Consolas"/>
-          <w:color w:val="000000"/>
-          <w:sz w:val="19"/>
-          <w:szCs w:val="19"/>
-          <w:lang w:val="en-IE"/>
-        </w:rPr>
-        <w:t xml:space="preserve">&gt; </w:t>
-      </w:r>
-      <w:proofErr w:type="spellStart"/>
-      <w:r>
-        <w:rPr>
-          <w:rFonts w:ascii="Consolas" w:hAnsi="Consolas" w:cs="Consolas"/>
-          <w:color w:val="000000"/>
-          <w:sz w:val="19"/>
-          <w:szCs w:val="19"/>
-          <w:lang w:val="en-IE"/>
-        </w:rPr>
-        <w:t>EserciziProva</w:t>
-      </w:r>
-      <w:proofErr w:type="spellEnd"/>
-      <w:r>
-        <w:rPr>
-          <w:rFonts w:ascii="Consolas" w:hAnsi="Consolas" w:cs="Consolas"/>
-          <w:color w:val="000000"/>
-          <w:sz w:val="19"/>
-          <w:szCs w:val="19"/>
-          <w:lang w:val="en-IE"/>
-        </w:rPr>
-        <w:t xml:space="preserve"> { </w:t>
+        </w:rPr>
+        <w:t xml:space="preserve">; </w:t>
       </w:r>
       <w:r>
         <w:rPr>
@@ -50393,27 +50280,6 @@
           <w:color w:val="0000FF"/>
           <w:sz w:val="19"/>
           <w:szCs w:val="19"/>
-          <w:lang w:val="en-IE"/>
-        </w:rPr>
-        <w:t>get</w:t>
-      </w:r>
-      <w:r>
-        <w:rPr>
-          <w:rFonts w:ascii="Consolas" w:hAnsi="Consolas" w:cs="Consolas"/>
-          <w:color w:val="000000"/>
-          <w:sz w:val="19"/>
-          <w:szCs w:val="19"/>
-          <w:lang w:val="en-IE"/>
-        </w:rPr>
-        <w:t xml:space="preserve">; </w:t>
-      </w:r>
-      <w:r>
-        <w:rPr>
-          <w:rFonts w:ascii="Consolas" w:hAnsi="Consolas" w:cs="Consolas"/>
-          <w:color w:val="0000FF"/>
-          <w:sz w:val="19"/>
-          <w:szCs w:val="19"/>
-          <w:lang w:val="en-IE"/>
         </w:rPr>
         <w:t>set</w:t>
       </w:r>
@@ -50423,7 +50289,6 @@
           <w:color w:val="000000"/>
           <w:sz w:val="19"/>
           <w:szCs w:val="19"/>
-          <w:lang w:val="en-IE"/>
         </w:rPr>
         <w:t>; }</w:t>
       </w:r>
@@ -50438,7 +50303,6 @@
           <w:color w:val="000000"/>
           <w:sz w:val="19"/>
           <w:szCs w:val="19"/>
-          <w:lang w:val="en-IE"/>
         </w:rPr>
       </w:pPr>
     </w:p>
@@ -50452,29 +50316,55 @@
           <w:color w:val="000000"/>
           <w:sz w:val="19"/>
           <w:szCs w:val="19"/>
-          <w:lang w:val="en-IE"/>
-        </w:rPr>
-      </w:pPr>
-      <w:r>
-        <w:rPr>
-          <w:rFonts w:ascii="Consolas" w:hAnsi="Consolas" w:cs="Consolas"/>
-          <w:color w:val="000000"/>
-          <w:sz w:val="19"/>
-          <w:szCs w:val="19"/>
-          <w:lang w:val="en-IE"/>
+        </w:rPr>
+      </w:pPr>
+      <w:r>
+        <w:rPr>
+          <w:rFonts w:ascii="Consolas" w:hAnsi="Consolas" w:cs="Consolas"/>
+          <w:color w:val="000000"/>
+          <w:sz w:val="19"/>
+          <w:szCs w:val="19"/>
         </w:rPr>
         <w:t xml:space="preserve">    </w:t>
       </w:r>
+      <w:r>
+        <w:rPr>
+          <w:rFonts w:ascii="Consolas" w:hAnsi="Consolas" w:cs="Consolas"/>
+          <w:color w:val="0000FF"/>
+          <w:sz w:val="19"/>
+          <w:szCs w:val="19"/>
+        </w:rPr>
+        <w:t>public</w:t>
+      </w:r>
+      <w:r>
+        <w:rPr>
+          <w:rFonts w:ascii="Consolas" w:hAnsi="Consolas" w:cs="Consolas"/>
+          <w:color w:val="000000"/>
+          <w:sz w:val="19"/>
+          <w:szCs w:val="19"/>
+        </w:rPr>
+        <w:t xml:space="preserve"> </w:t>
+      </w:r>
+      <w:proofErr w:type="spellStart"/>
       <w:proofErr w:type="gramStart"/>
       <w:r>
         <w:rPr>
           <w:rFonts w:ascii="Consolas" w:hAnsi="Consolas" w:cs="Consolas"/>
-          <w:color w:val="0000FF"/>
-          <w:sz w:val="19"/>
-          <w:szCs w:val="19"/>
-          <w:lang w:val="en-IE"/>
-        </w:rPr>
-        <w:t>public</w:t>
+          <w:color w:val="2B91AF"/>
+          <w:sz w:val="19"/>
+          <w:szCs w:val="19"/>
+        </w:rPr>
+        <w:t>EsercizioProvaViewModel</w:t>
+      </w:r>
+      <w:proofErr w:type="spellEnd"/>
+      <w:r>
+        <w:rPr>
+          <w:rFonts w:ascii="Consolas" w:hAnsi="Consolas" w:cs="Consolas"/>
+          <w:color w:val="000000"/>
+          <w:sz w:val="19"/>
+          <w:szCs w:val="19"/>
+        </w:rPr>
+        <w:t>(</w:t>
       </w:r>
       <w:proofErr w:type="gramEnd"/>
       <w:r>
@@ -50483,31 +50373,8 @@
           <w:color w:val="000000"/>
           <w:sz w:val="19"/>
           <w:szCs w:val="19"/>
-          <w:lang w:val="en-IE"/>
-        </w:rPr>
-        <w:t xml:space="preserve"> </w:t>
-      </w:r>
-      <w:proofErr w:type="spellStart"/>
-      <w:r>
-        <w:rPr>
-          <w:rFonts w:ascii="Consolas" w:hAnsi="Consolas" w:cs="Consolas"/>
-          <w:color w:val="2B91AF"/>
-          <w:sz w:val="19"/>
-          <w:szCs w:val="19"/>
-          <w:lang w:val="en-IE"/>
-        </w:rPr>
-        <w:t>EsercizioProvaViewModel</w:t>
-      </w:r>
-      <w:proofErr w:type="spellEnd"/>
-      <w:r>
-        <w:rPr>
-          <w:rFonts w:ascii="Consolas" w:hAnsi="Consolas" w:cs="Consolas"/>
-          <w:color w:val="000000"/>
-          <w:sz w:val="19"/>
-          <w:szCs w:val="19"/>
-          <w:lang w:val="en-IE"/>
-        </w:rPr>
-        <w:t>()</w:t>
+        </w:rPr>
+        <w:t>)</w:t>
       </w:r>
     </w:p>
     <w:p>
@@ -50520,16 +50387,14 @@
           <w:color w:val="000000"/>
           <w:sz w:val="19"/>
           <w:szCs w:val="19"/>
-          <w:lang w:val="en-IE"/>
-        </w:rPr>
-      </w:pPr>
-      <w:r>
-        <w:rPr>
-          <w:rFonts w:ascii="Consolas" w:hAnsi="Consolas" w:cs="Consolas"/>
-          <w:color w:val="000000"/>
-          <w:sz w:val="19"/>
-          <w:szCs w:val="19"/>
-          <w:lang w:val="en-IE"/>
+        </w:rPr>
+      </w:pPr>
+      <w:r>
+        <w:rPr>
+          <w:rFonts w:ascii="Consolas" w:hAnsi="Consolas" w:cs="Consolas"/>
+          <w:color w:val="000000"/>
+          <w:sz w:val="19"/>
+          <w:szCs w:val="19"/>
         </w:rPr>
         <w:t xml:space="preserve">    {</w:t>
       </w:r>
@@ -50553,7 +50418,6 @@
           <w:color w:val="000000"/>
           <w:sz w:val="19"/>
           <w:szCs w:val="19"/>
-          <w:lang w:val="en-IE"/>
         </w:rPr>
         <w:t xml:space="preserve">        </w:t>
       </w:r>
@@ -50676,7 +50540,7 @@
           <w:color w:val="000000"/>
           <w:sz w:val="19"/>
           <w:szCs w:val="19"/>
-          <w:lang w:val="it-IT"/>
+          <w:lang w:val="en-IE"/>
         </w:rPr>
       </w:pPr>
       <w:r>
@@ -50696,7 +50560,7 @@
           <w:color w:val="000000"/>
           <w:sz w:val="19"/>
           <w:szCs w:val="19"/>
-          <w:lang w:val="it-IT"/>
+          <w:lang w:val="en-IE"/>
         </w:rPr>
         <w:t>EserciziProva</w:t>
       </w:r>
@@ -50707,7 +50571,7 @@
           <w:color w:val="000000"/>
           <w:sz w:val="19"/>
           <w:szCs w:val="19"/>
-          <w:lang w:val="it-IT"/>
+          <w:lang w:val="en-IE"/>
         </w:rPr>
         <w:t xml:space="preserve"> = </w:t>
       </w:r>
@@ -50717,7 +50581,7 @@
           <w:color w:val="0000FF"/>
           <w:sz w:val="19"/>
           <w:szCs w:val="19"/>
-          <w:lang w:val="it-IT"/>
+          <w:lang w:val="en-IE"/>
         </w:rPr>
         <w:t>new</w:t>
       </w:r>
@@ -50727,7 +50591,7 @@
           <w:color w:val="000000"/>
           <w:sz w:val="19"/>
           <w:szCs w:val="19"/>
-          <w:lang w:val="it-IT"/>
+          <w:lang w:val="en-IE"/>
         </w:rPr>
         <w:t xml:space="preserve"> </w:t>
       </w:r>
@@ -50738,7 +50602,7 @@
           <w:color w:val="000000"/>
           <w:sz w:val="19"/>
           <w:szCs w:val="19"/>
-          <w:lang w:val="it-IT"/>
+          <w:lang w:val="en-IE"/>
         </w:rPr>
         <w:t>ObservableCollection</w:t>
       </w:r>
@@ -50749,7 +50613,7 @@
           <w:color w:val="000000"/>
           <w:sz w:val="19"/>
           <w:szCs w:val="19"/>
-          <w:lang w:val="it-IT"/>
+          <w:lang w:val="en-IE"/>
         </w:rPr>
         <w:t>&lt;</w:t>
       </w:r>
@@ -50760,42 +50624,42 @@
           <w:color w:val="000000"/>
           <w:sz w:val="19"/>
           <w:szCs w:val="19"/>
-          <w:lang w:val="it-IT"/>
+          <w:lang w:val="en-IE"/>
         </w:rPr>
         <w:t>EsercizioProva</w:t>
       </w:r>
       <w:proofErr w:type="spellEnd"/>
-      <w:r>
-        <w:rPr>
-          <w:rFonts w:ascii="Consolas" w:hAnsi="Consolas" w:cs="Consolas"/>
-          <w:color w:val="000000"/>
-          <w:sz w:val="19"/>
-          <w:szCs w:val="19"/>
-          <w:lang w:val="it-IT"/>
+      <w:proofErr w:type="gramStart"/>
+      <w:r>
+        <w:rPr>
+          <w:rFonts w:ascii="Consolas" w:hAnsi="Consolas" w:cs="Consolas"/>
+          <w:color w:val="000000"/>
+          <w:sz w:val="19"/>
+          <w:szCs w:val="19"/>
+          <w:lang w:val="en-IE"/>
         </w:rPr>
         <w:t>&gt;(</w:t>
       </w:r>
       <w:proofErr w:type="spellStart"/>
-      <w:proofErr w:type="gramStart"/>
-      <w:r>
-        <w:rPr>
-          <w:rFonts w:ascii="Consolas" w:hAnsi="Consolas" w:cs="Consolas"/>
-          <w:color w:val="000000"/>
-          <w:sz w:val="19"/>
-          <w:szCs w:val="19"/>
-          <w:lang w:val="it-IT"/>
+      <w:proofErr w:type="gramEnd"/>
+      <w:r>
+        <w:rPr>
+          <w:rFonts w:ascii="Consolas" w:hAnsi="Consolas" w:cs="Consolas"/>
+          <w:color w:val="000000"/>
+          <w:sz w:val="19"/>
+          <w:szCs w:val="19"/>
+          <w:lang w:val="en-IE"/>
         </w:rPr>
         <w:t>repo.Get</w:t>
       </w:r>
       <w:proofErr w:type="spellEnd"/>
-      <w:proofErr w:type="gramEnd"/>
-      <w:r>
-        <w:rPr>
-          <w:rFonts w:ascii="Consolas" w:hAnsi="Consolas" w:cs="Consolas"/>
-          <w:color w:val="000000"/>
-          <w:sz w:val="19"/>
-          <w:szCs w:val="19"/>
-          <w:lang w:val="it-IT"/>
+      <w:r>
+        <w:rPr>
+          <w:rFonts w:ascii="Consolas" w:hAnsi="Consolas" w:cs="Consolas"/>
+          <w:color w:val="000000"/>
+          <w:sz w:val="19"/>
+          <w:szCs w:val="19"/>
+          <w:lang w:val="en-IE"/>
         </w:rPr>
         <w:t>());</w:t>
       </w:r>
@@ -50819,21 +50683,10 @@
           <w:color w:val="000000"/>
           <w:sz w:val="19"/>
           <w:szCs w:val="19"/>
-          <w:lang w:val="it-IT"/>
-        </w:rPr>
-        <w:t xml:space="preserve">    }</w:t>
-      </w:r>
-    </w:p>
-    <w:p>
-      <w:pPr>
-        <w:rPr>
-          <w:rFonts w:ascii="Consolas" w:hAnsi="Consolas" w:cs="Consolas"/>
-          <w:color w:val="000000"/>
-          <w:sz w:val="19"/>
-          <w:szCs w:val="19"/>
-          <w:lang w:val="it-IT"/>
-        </w:rPr>
-      </w:pPr>
+          <w:lang w:val="en-IE"/>
+        </w:rPr>
+        <w:t xml:space="preserve">    </w:t>
+      </w:r>
       <w:r>
         <w:rPr>
           <w:rFonts w:ascii="Consolas" w:hAnsi="Consolas" w:cs="Consolas"/>
@@ -50845,6 +50698,27 @@
         <w:t>}</w:t>
       </w:r>
     </w:p>
+    <w:p>
+      <w:pPr>
+        <w:rPr>
+          <w:rFonts w:ascii="Consolas" w:hAnsi="Consolas" w:cs="Consolas"/>
+          <w:color w:val="000000"/>
+          <w:sz w:val="19"/>
+          <w:szCs w:val="19"/>
+          <w:lang w:val="it-IT"/>
+        </w:rPr>
+      </w:pPr>
+      <w:r>
+        <w:rPr>
+          <w:rFonts w:ascii="Consolas" w:hAnsi="Consolas" w:cs="Consolas"/>
+          <w:color w:val="000000"/>
+          <w:sz w:val="19"/>
+          <w:szCs w:val="19"/>
+          <w:lang w:val="it-IT"/>
+        </w:rPr>
+        <w:t>}</w:t>
+      </w:r>
+    </w:p>
     <w:p/>
     <w:p>
       <w:r>
@@ -50855,7 +50729,7 @@
       <w:pPr>
         <w:pStyle w:val="Titolo4"/>
       </w:pPr>
-      <w:bookmarkStart w:id="91" w:name="_Toc22307952"/>
+      <w:bookmarkStart w:id="90" w:name="_Toc22307952"/>
       <w:proofErr w:type="spellStart"/>
       <w:r>
         <w:lastRenderedPageBreak/>
@@ -50864,7 +50738,7 @@
       <w:r>
         <w:t>ViewModel</w:t>
       </w:r>
-      <w:bookmarkEnd w:id="91"/>
+      <w:bookmarkEnd w:id="90"/>
       <w:proofErr w:type="spellEnd"/>
     </w:p>
     <w:p>
@@ -51534,13 +51408,13 @@
       <w:pPr>
         <w:pStyle w:val="Titolo4"/>
       </w:pPr>
-      <w:bookmarkStart w:id="92" w:name="_Toc22307953"/>
+      <w:bookmarkStart w:id="91" w:name="_Toc22307953"/>
       <w:proofErr w:type="spellStart"/>
       <w:r>
         <w:lastRenderedPageBreak/>
         <w:t>MainViewModel</w:t>
       </w:r>
-      <w:bookmarkEnd w:id="92"/>
+      <w:bookmarkEnd w:id="91"/>
       <w:proofErr w:type="spellEnd"/>
     </w:p>
     <w:p>
@@ -51712,7 +51586,7 @@
           <w:color w:val="000000"/>
           <w:sz w:val="19"/>
           <w:szCs w:val="19"/>
-          <w:lang w:val="en-IE"/>
+          <w:lang w:val="it-IT"/>
         </w:rPr>
       </w:pPr>
       <w:r>
@@ -51725,25 +51599,23 @@
         </w:rPr>
         <w:t xml:space="preserve">    </w:t>
       </w:r>
-      <w:proofErr w:type="gramStart"/>
       <w:r>
         <w:rPr>
           <w:rFonts w:ascii="Consolas" w:hAnsi="Consolas" w:cs="Consolas"/>
           <w:color w:val="0000FF"/>
           <w:sz w:val="19"/>
           <w:szCs w:val="19"/>
-          <w:lang w:val="en-IE"/>
+          <w:lang w:val="it-IT"/>
         </w:rPr>
         <w:t>private</w:t>
       </w:r>
-      <w:proofErr w:type="gramEnd"/>
-      <w:r>
-        <w:rPr>
-          <w:rFonts w:ascii="Consolas" w:hAnsi="Consolas" w:cs="Consolas"/>
-          <w:color w:val="000000"/>
-          <w:sz w:val="19"/>
-          <w:szCs w:val="19"/>
-          <w:lang w:val="en-IE"/>
+      <w:r>
+        <w:rPr>
+          <w:rFonts w:ascii="Consolas" w:hAnsi="Consolas" w:cs="Consolas"/>
+          <w:color w:val="000000"/>
+          <w:sz w:val="19"/>
+          <w:szCs w:val="19"/>
+          <w:lang w:val="it-IT"/>
         </w:rPr>
         <w:t xml:space="preserve"> </w:t>
       </w:r>
@@ -51754,7 +51626,7 @@
           <w:color w:val="000000"/>
           <w:sz w:val="19"/>
           <w:szCs w:val="19"/>
-          <w:lang w:val="en-IE"/>
+          <w:lang w:val="it-IT"/>
         </w:rPr>
         <w:t>BenvenutoViewModel</w:t>
       </w:r>
@@ -51765,7 +51637,7 @@
           <w:color w:val="000000"/>
           <w:sz w:val="19"/>
           <w:szCs w:val="19"/>
-          <w:lang w:val="en-IE"/>
+          <w:lang w:val="it-IT"/>
         </w:rPr>
         <w:t xml:space="preserve"> </w:t>
       </w:r>
@@ -51776,7 +51648,7 @@
           <w:color w:val="000000"/>
           <w:sz w:val="19"/>
           <w:szCs w:val="19"/>
-          <w:lang w:val="en-IE"/>
+          <w:lang w:val="it-IT"/>
         </w:rPr>
         <w:t>benvenutovm</w:t>
       </w:r>
@@ -51787,7 +51659,7 @@
           <w:color w:val="000000"/>
           <w:sz w:val="19"/>
           <w:szCs w:val="19"/>
-          <w:lang w:val="en-IE"/>
+          <w:lang w:val="it-IT"/>
         </w:rPr>
         <w:t>;</w:t>
       </w:r>
@@ -51802,38 +51674,36 @@
           <w:color w:val="000000"/>
           <w:sz w:val="19"/>
           <w:szCs w:val="19"/>
-          <w:lang w:val="en-IE"/>
-        </w:rPr>
-      </w:pPr>
-      <w:r>
-        <w:rPr>
-          <w:rFonts w:ascii="Consolas" w:hAnsi="Consolas" w:cs="Consolas"/>
-          <w:color w:val="000000"/>
-          <w:sz w:val="19"/>
-          <w:szCs w:val="19"/>
-          <w:lang w:val="en-IE"/>
+          <w:lang w:val="it-IT"/>
+        </w:rPr>
+      </w:pPr>
+      <w:r>
+        <w:rPr>
+          <w:rFonts w:ascii="Consolas" w:hAnsi="Consolas" w:cs="Consolas"/>
+          <w:color w:val="000000"/>
+          <w:sz w:val="19"/>
+          <w:szCs w:val="19"/>
+          <w:lang w:val="it-IT"/>
         </w:rPr>
         <w:t xml:space="preserve">    </w:t>
       </w:r>
-      <w:proofErr w:type="gramStart"/>
       <w:r>
         <w:rPr>
           <w:rFonts w:ascii="Consolas" w:hAnsi="Consolas" w:cs="Consolas"/>
           <w:color w:val="0000FF"/>
           <w:sz w:val="19"/>
           <w:szCs w:val="19"/>
-          <w:lang w:val="en-IE"/>
+          <w:lang w:val="it-IT"/>
         </w:rPr>
         <w:t>private</w:t>
       </w:r>
-      <w:proofErr w:type="gramEnd"/>
-      <w:r>
-        <w:rPr>
-          <w:rFonts w:ascii="Consolas" w:hAnsi="Consolas" w:cs="Consolas"/>
-          <w:color w:val="000000"/>
-          <w:sz w:val="19"/>
-          <w:szCs w:val="19"/>
-          <w:lang w:val="en-IE"/>
+      <w:r>
+        <w:rPr>
+          <w:rFonts w:ascii="Consolas" w:hAnsi="Consolas" w:cs="Consolas"/>
+          <w:color w:val="000000"/>
+          <w:sz w:val="19"/>
+          <w:szCs w:val="19"/>
+          <w:lang w:val="it-IT"/>
         </w:rPr>
         <w:t xml:space="preserve"> </w:t>
       </w:r>
@@ -51844,7 +51714,7 @@
           <w:color w:val="000000"/>
           <w:sz w:val="19"/>
           <w:szCs w:val="19"/>
-          <w:lang w:val="en-IE"/>
+          <w:lang w:val="it-IT"/>
         </w:rPr>
         <w:t>AboutViewModel</w:t>
       </w:r>
@@ -51855,7 +51725,7 @@
           <w:color w:val="000000"/>
           <w:sz w:val="19"/>
           <w:szCs w:val="19"/>
-          <w:lang w:val="en-IE"/>
+          <w:lang w:val="it-IT"/>
         </w:rPr>
         <w:t xml:space="preserve"> </w:t>
       </w:r>
@@ -51866,7 +51736,7 @@
           <w:color w:val="000000"/>
           <w:sz w:val="19"/>
           <w:szCs w:val="19"/>
-          <w:lang w:val="en-IE"/>
+          <w:lang w:val="it-IT"/>
         </w:rPr>
         <w:t>aboutvm</w:t>
       </w:r>
@@ -51877,7 +51747,7 @@
           <w:color w:val="000000"/>
           <w:sz w:val="19"/>
           <w:szCs w:val="19"/>
-          <w:lang w:val="en-IE"/>
+          <w:lang w:val="it-IT"/>
         </w:rPr>
         <w:t>;</w:t>
       </w:r>
@@ -51892,38 +51762,36 @@
           <w:color w:val="000000"/>
           <w:sz w:val="19"/>
           <w:szCs w:val="19"/>
-          <w:lang w:val="en-IE"/>
-        </w:rPr>
-      </w:pPr>
-      <w:r>
-        <w:rPr>
-          <w:rFonts w:ascii="Consolas" w:hAnsi="Consolas" w:cs="Consolas"/>
-          <w:color w:val="000000"/>
-          <w:sz w:val="19"/>
-          <w:szCs w:val="19"/>
-          <w:lang w:val="en-IE"/>
+          <w:lang w:val="it-IT"/>
+        </w:rPr>
+      </w:pPr>
+      <w:r>
+        <w:rPr>
+          <w:rFonts w:ascii="Consolas" w:hAnsi="Consolas" w:cs="Consolas"/>
+          <w:color w:val="000000"/>
+          <w:sz w:val="19"/>
+          <w:szCs w:val="19"/>
+          <w:lang w:val="it-IT"/>
         </w:rPr>
         <w:t xml:space="preserve">    </w:t>
       </w:r>
-      <w:proofErr w:type="gramStart"/>
       <w:r>
         <w:rPr>
           <w:rFonts w:ascii="Consolas" w:hAnsi="Consolas" w:cs="Consolas"/>
           <w:color w:val="0000FF"/>
           <w:sz w:val="19"/>
           <w:szCs w:val="19"/>
-          <w:lang w:val="en-IE"/>
+          <w:lang w:val="it-IT"/>
         </w:rPr>
         <w:t>private</w:t>
       </w:r>
-      <w:proofErr w:type="gramEnd"/>
-      <w:r>
-        <w:rPr>
-          <w:rFonts w:ascii="Consolas" w:hAnsi="Consolas" w:cs="Consolas"/>
-          <w:color w:val="000000"/>
-          <w:sz w:val="19"/>
-          <w:szCs w:val="19"/>
-          <w:lang w:val="en-IE"/>
+      <w:r>
+        <w:rPr>
+          <w:rFonts w:ascii="Consolas" w:hAnsi="Consolas" w:cs="Consolas"/>
+          <w:color w:val="000000"/>
+          <w:sz w:val="19"/>
+          <w:szCs w:val="19"/>
+          <w:lang w:val="it-IT"/>
         </w:rPr>
         <w:t xml:space="preserve"> </w:t>
       </w:r>
@@ -51934,7 +51802,7 @@
           <w:color w:val="000000"/>
           <w:sz w:val="19"/>
           <w:szCs w:val="19"/>
-          <w:lang w:val="en-IE"/>
+          <w:lang w:val="it-IT"/>
         </w:rPr>
         <w:t>ImpostazioniBaseViewModel</w:t>
       </w:r>
@@ -51945,7 +51813,7 @@
           <w:color w:val="000000"/>
           <w:sz w:val="19"/>
           <w:szCs w:val="19"/>
-          <w:lang w:val="en-IE"/>
+          <w:lang w:val="it-IT"/>
         </w:rPr>
         <w:t xml:space="preserve"> </w:t>
       </w:r>
@@ -51956,7 +51824,7 @@
           <w:color w:val="000000"/>
           <w:sz w:val="19"/>
           <w:szCs w:val="19"/>
-          <w:lang w:val="en-IE"/>
+          <w:lang w:val="it-IT"/>
         </w:rPr>
         <w:t>impostazionibasevm</w:t>
       </w:r>
@@ -51967,7 +51835,7 @@
           <w:color w:val="000000"/>
           <w:sz w:val="19"/>
           <w:szCs w:val="19"/>
-          <w:lang w:val="en-IE"/>
+          <w:lang w:val="it-IT"/>
         </w:rPr>
         <w:t>;</w:t>
       </w:r>
@@ -51982,7 +51850,7 @@
           <w:color w:val="000000"/>
           <w:sz w:val="19"/>
           <w:szCs w:val="19"/>
-          <w:lang w:val="en-IE"/>
+          <w:lang w:val="it-IT"/>
         </w:rPr>
       </w:pPr>
     </w:p>
@@ -52005,7 +51873,7 @@
           <w:color w:val="000000"/>
           <w:sz w:val="19"/>
           <w:szCs w:val="19"/>
-          <w:lang w:val="en-IE"/>
+          <w:lang w:val="it-IT"/>
         </w:rPr>
         <w:t xml:space="preserve">    </w:t>
       </w:r>
@@ -53160,7 +53028,7 @@
           <w:color w:val="000000"/>
           <w:sz w:val="19"/>
           <w:szCs w:val="19"/>
-          <w:lang w:val="en-IE"/>
+          <w:lang w:val="it-IT"/>
         </w:rPr>
       </w:pPr>
       <w:r>
@@ -53174,6 +53042,48 @@
         <w:t xml:space="preserve">        </w:t>
       </w:r>
       <w:proofErr w:type="spellStart"/>
+      <w:r>
+        <w:rPr>
+          <w:rFonts w:ascii="Consolas" w:hAnsi="Consolas" w:cs="Consolas"/>
+          <w:color w:val="000000"/>
+          <w:sz w:val="19"/>
+          <w:szCs w:val="19"/>
+          <w:lang w:val="it-IT"/>
+        </w:rPr>
+        <w:t>impostazionibasevm</w:t>
+      </w:r>
+      <w:proofErr w:type="spellEnd"/>
+      <w:r>
+        <w:rPr>
+          <w:rFonts w:ascii="Consolas" w:hAnsi="Consolas" w:cs="Consolas"/>
+          <w:color w:val="000000"/>
+          <w:sz w:val="19"/>
+          <w:szCs w:val="19"/>
+          <w:lang w:val="it-IT"/>
+        </w:rPr>
+        <w:t xml:space="preserve"> = </w:t>
+      </w:r>
+      <w:r>
+        <w:rPr>
+          <w:rFonts w:ascii="Consolas" w:hAnsi="Consolas" w:cs="Consolas"/>
+          <w:color w:val="0000FF"/>
+          <w:sz w:val="19"/>
+          <w:szCs w:val="19"/>
+          <w:lang w:val="it-IT"/>
+        </w:rPr>
+        <w:t>new</w:t>
+      </w:r>
+      <w:r>
+        <w:rPr>
+          <w:rFonts w:ascii="Consolas" w:hAnsi="Consolas" w:cs="Consolas"/>
+          <w:color w:val="000000"/>
+          <w:sz w:val="19"/>
+          <w:szCs w:val="19"/>
+          <w:lang w:val="it-IT"/>
+        </w:rPr>
+        <w:t xml:space="preserve"> </w:t>
+      </w:r>
+      <w:proofErr w:type="spellStart"/>
       <w:proofErr w:type="gramStart"/>
       <w:r>
         <w:rPr>
@@ -53181,11 +53091,21 @@
           <w:color w:val="000000"/>
           <w:sz w:val="19"/>
           <w:szCs w:val="19"/>
-          <w:lang w:val="en-IE"/>
-        </w:rPr>
-        <w:t>impostazionibasevm</w:t>
-      </w:r>
-      <w:proofErr w:type="spellEnd"/>
+          <w:lang w:val="it-IT"/>
+        </w:rPr>
+        <w:t>ImpostazioniBaseViewModel</w:t>
+      </w:r>
+      <w:proofErr w:type="spellEnd"/>
+      <w:r>
+        <w:rPr>
+          <w:rFonts w:ascii="Consolas" w:hAnsi="Consolas" w:cs="Consolas"/>
+          <w:color w:val="000000"/>
+          <w:sz w:val="19"/>
+          <w:szCs w:val="19"/>
+          <w:lang w:val="it-IT"/>
+        </w:rPr>
+        <w:t>(</w:t>
+      </w:r>
       <w:proofErr w:type="gramEnd"/>
       <w:r>
         <w:rPr>
@@ -53193,51 +53113,9 @@
           <w:color w:val="000000"/>
           <w:sz w:val="19"/>
           <w:szCs w:val="19"/>
-          <w:lang w:val="en-IE"/>
-        </w:rPr>
-        <w:t xml:space="preserve"> = </w:t>
-      </w:r>
-      <w:r>
-        <w:rPr>
-          <w:rFonts w:ascii="Consolas" w:hAnsi="Consolas" w:cs="Consolas"/>
-          <w:color w:val="0000FF"/>
-          <w:sz w:val="19"/>
-          <w:szCs w:val="19"/>
-          <w:lang w:val="en-IE"/>
-        </w:rPr>
-        <w:t>new</w:t>
-      </w:r>
-      <w:r>
-        <w:rPr>
-          <w:rFonts w:ascii="Consolas" w:hAnsi="Consolas" w:cs="Consolas"/>
-          <w:color w:val="000000"/>
-          <w:sz w:val="19"/>
-          <w:szCs w:val="19"/>
-          <w:lang w:val="en-IE"/>
-        </w:rPr>
-        <w:t xml:space="preserve"> </w:t>
-      </w:r>
-      <w:proofErr w:type="spellStart"/>
-      <w:r>
-        <w:rPr>
-          <w:rFonts w:ascii="Consolas" w:hAnsi="Consolas" w:cs="Consolas"/>
-          <w:color w:val="000000"/>
-          <w:sz w:val="19"/>
-          <w:szCs w:val="19"/>
-          <w:lang w:val="en-IE"/>
-        </w:rPr>
-        <w:t>ImpostazioniBaseViewModel</w:t>
-      </w:r>
-      <w:proofErr w:type="spellEnd"/>
-      <w:r>
-        <w:rPr>
-          <w:rFonts w:ascii="Consolas" w:hAnsi="Consolas" w:cs="Consolas"/>
-          <w:color w:val="000000"/>
-          <w:sz w:val="19"/>
-          <w:szCs w:val="19"/>
-          <w:lang w:val="en-IE"/>
-        </w:rPr>
-        <w:t>();</w:t>
+          <w:lang w:val="it-IT"/>
+        </w:rPr>
+        <w:t>);</w:t>
       </w:r>
     </w:p>
     <w:p>
@@ -53250,16 +53128,16 @@
           <w:color w:val="000000"/>
           <w:sz w:val="19"/>
           <w:szCs w:val="19"/>
-          <w:lang w:val="en-IE"/>
-        </w:rPr>
-      </w:pPr>
-      <w:r>
-        <w:rPr>
-          <w:rFonts w:ascii="Consolas" w:hAnsi="Consolas" w:cs="Consolas"/>
-          <w:color w:val="000000"/>
-          <w:sz w:val="19"/>
-          <w:szCs w:val="19"/>
-          <w:lang w:val="en-IE"/>
+          <w:lang w:val="it-IT"/>
+        </w:rPr>
+      </w:pPr>
+      <w:r>
+        <w:rPr>
+          <w:rFonts w:ascii="Consolas" w:hAnsi="Consolas" w:cs="Consolas"/>
+          <w:color w:val="000000"/>
+          <w:sz w:val="19"/>
+          <w:szCs w:val="19"/>
+          <w:lang w:val="it-IT"/>
         </w:rPr>
         <w:t xml:space="preserve">        </w:t>
       </w:r>
@@ -53270,7 +53148,7 @@
           <w:color w:val="000000"/>
           <w:sz w:val="19"/>
           <w:szCs w:val="19"/>
-          <w:lang w:val="en-IE"/>
+          <w:lang w:val="it-IT"/>
         </w:rPr>
         <w:t>CurrentViewModel</w:t>
       </w:r>
@@ -53281,7 +53159,7 @@
           <w:color w:val="000000"/>
           <w:sz w:val="19"/>
           <w:szCs w:val="19"/>
-          <w:lang w:val="en-IE"/>
+          <w:lang w:val="it-IT"/>
         </w:rPr>
         <w:t xml:space="preserve"> = </w:t>
       </w:r>
@@ -53292,7 +53170,7 @@
           <w:color w:val="000000"/>
           <w:sz w:val="19"/>
           <w:szCs w:val="19"/>
-          <w:lang w:val="en-IE"/>
+          <w:lang w:val="it-IT"/>
         </w:rPr>
         <w:t>benvenutovm</w:t>
       </w:r>
@@ -53303,7 +53181,7 @@
           <w:color w:val="000000"/>
           <w:sz w:val="19"/>
           <w:szCs w:val="19"/>
-          <w:lang w:val="en-IE"/>
+          <w:lang w:val="it-IT"/>
         </w:rPr>
         <w:t>;</w:t>
       </w:r>
@@ -53327,9 +53205,19 @@
           <w:color w:val="000000"/>
           <w:sz w:val="19"/>
           <w:szCs w:val="19"/>
-          <w:lang w:val="en-IE"/>
-        </w:rPr>
-        <w:t xml:space="preserve">    }</w:t>
+          <w:lang w:val="it-IT"/>
+        </w:rPr>
+        <w:t xml:space="preserve">    </w:t>
+      </w:r>
+      <w:r>
+        <w:rPr>
+          <w:rFonts w:ascii="Consolas" w:hAnsi="Consolas" w:cs="Consolas"/>
+          <w:color w:val="000000"/>
+          <w:sz w:val="19"/>
+          <w:szCs w:val="19"/>
+          <w:lang w:val="en-IE"/>
+        </w:rPr>
+        <w:t>}</w:t>
       </w:r>
     </w:p>
     <w:p>
@@ -54985,13 +54873,15 @@
       <w:pPr>
         <w:pStyle w:val="Titolo3"/>
       </w:pPr>
-      <w:bookmarkStart w:id="93" w:name="_Toc22307954"/>
+      <w:bookmarkStart w:id="92" w:name="_Toc22307954"/>
+      <w:bookmarkStart w:id="93" w:name="_GoBack"/>
+      <w:bookmarkEnd w:id="93"/>
       <w:proofErr w:type="spellStart"/>
       <w:r>
         <w:lastRenderedPageBreak/>
         <w:t>Views</w:t>
       </w:r>
-      <w:bookmarkEnd w:id="93"/>
+      <w:bookmarkEnd w:id="92"/>
       <w:proofErr w:type="spellEnd"/>
     </w:p>
     <w:p>
@@ -56847,7 +56737,7 @@
           <w:color w:val="0000FF"/>
           <w:sz w:val="19"/>
           <w:szCs w:val="19"/>
-          <w:lang w:val="en-IE"/>
+          <w:lang w:val="it-IT"/>
         </w:rPr>
       </w:pPr>
       <w:r>
@@ -56868,7 +56758,17 @@
           <w:szCs w:val="19"/>
           <w:lang w:val="en-IE"/>
         </w:rPr>
-        <w:t xml:space="preserve"> Content</w:t>
+        <w:t xml:space="preserve"> </w:t>
+      </w:r>
+      <w:r>
+        <w:rPr>
+          <w:rFonts w:ascii="Consolas" w:hAnsi="Consolas" w:cs="Consolas"/>
+          <w:color w:val="FF0000"/>
+          <w:sz w:val="19"/>
+          <w:szCs w:val="19"/>
+          <w:lang w:val="it-IT"/>
+        </w:rPr>
+        <w:t>Content</w:t>
       </w:r>
       <w:r>
         <w:rPr>
@@ -56876,53 +56776,9 @@
           <w:color w:val="0000FF"/>
           <w:sz w:val="19"/>
           <w:szCs w:val="19"/>
-          <w:lang w:val="en-IE"/>
-        </w:rPr>
-        <w:t>="</w:t>
-      </w:r>
-      <w:proofErr w:type="spellStart"/>
-      <w:r>
-        <w:rPr>
-          <w:rFonts w:ascii="Consolas" w:hAnsi="Consolas" w:cs="Consolas"/>
-          <w:color w:val="0000FF"/>
-          <w:sz w:val="19"/>
-          <w:szCs w:val="19"/>
-          <w:lang w:val="en-IE"/>
-        </w:rPr>
-        <w:t>Creazione</w:t>
-      </w:r>
-      <w:proofErr w:type="spellEnd"/>
-      <w:r>
-        <w:rPr>
-          <w:rFonts w:ascii="Consolas" w:hAnsi="Consolas" w:cs="Consolas"/>
-          <w:color w:val="0000FF"/>
-          <w:sz w:val="19"/>
-          <w:szCs w:val="19"/>
-          <w:lang w:val="en-IE"/>
-        </w:rPr>
-        <w:t xml:space="preserve"> </w:t>
-      </w:r>
-      <w:proofErr w:type="spellStart"/>
-      <w:r>
-        <w:rPr>
-          <w:rFonts w:ascii="Consolas" w:hAnsi="Consolas" w:cs="Consolas"/>
-          <w:color w:val="0000FF"/>
-          <w:sz w:val="19"/>
-          <w:szCs w:val="19"/>
-          <w:lang w:val="en-IE"/>
-        </w:rPr>
-        <w:t>Prova</w:t>
-      </w:r>
-      <w:proofErr w:type="spellEnd"/>
-      <w:r>
-        <w:rPr>
-          <w:rFonts w:ascii="Consolas" w:hAnsi="Consolas" w:cs="Consolas"/>
-          <w:color w:val="0000FF"/>
-          <w:sz w:val="19"/>
-          <w:szCs w:val="19"/>
-          <w:lang w:val="en-IE"/>
-        </w:rPr>
-        <w:t>"</w:t>
+          <w:lang w:val="it-IT"/>
+        </w:rPr>
+        <w:t>="Creazione Prova"</w:t>
       </w:r>
     </w:p>
     <w:p>
@@ -56935,16 +56791,16 @@
           <w:color w:val="0000FF"/>
           <w:sz w:val="19"/>
           <w:szCs w:val="19"/>
-          <w:lang w:val="en-IE"/>
-        </w:rPr>
-      </w:pPr>
-      <w:r>
-        <w:rPr>
-          <w:rFonts w:ascii="Consolas" w:hAnsi="Consolas" w:cs="Consolas"/>
-          <w:color w:val="000000"/>
-          <w:sz w:val="19"/>
-          <w:szCs w:val="19"/>
-          <w:lang w:val="en-IE"/>
+          <w:lang w:val="it-IT"/>
+        </w:rPr>
+      </w:pPr>
+      <w:r>
+        <w:rPr>
+          <w:rFonts w:ascii="Consolas" w:hAnsi="Consolas" w:cs="Consolas"/>
+          <w:color w:val="000000"/>
+          <w:sz w:val="19"/>
+          <w:szCs w:val="19"/>
+          <w:lang w:val="it-IT"/>
         </w:rPr>
         <w:t xml:space="preserve">       </w:t>
       </w:r>
@@ -56954,17 +56810,29 @@
           <w:color w:val="FF0000"/>
           <w:sz w:val="19"/>
           <w:szCs w:val="19"/>
-          <w:lang w:val="en-IE"/>
-        </w:rPr>
-        <w:t xml:space="preserve"> Padding</w:t>
-      </w:r>
+          <w:lang w:val="it-IT"/>
+        </w:rPr>
+        <w:t xml:space="preserve"> </w:t>
+      </w:r>
+      <w:proofErr w:type="spellStart"/>
+      <w:r>
+        <w:rPr>
+          <w:rFonts w:ascii="Consolas" w:hAnsi="Consolas" w:cs="Consolas"/>
+          <w:color w:val="FF0000"/>
+          <w:sz w:val="19"/>
+          <w:szCs w:val="19"/>
+          <w:lang w:val="it-IT"/>
+        </w:rPr>
+        <w:t>Padding</w:t>
+      </w:r>
+      <w:proofErr w:type="spellEnd"/>
       <w:r>
         <w:rPr>
           <w:rFonts w:ascii="Consolas" w:hAnsi="Consolas" w:cs="Consolas"/>
           <w:color w:val="0000FF"/>
           <w:sz w:val="19"/>
           <w:szCs w:val="19"/>
-          <w:lang w:val="en-IE"/>
+          <w:lang w:val="it-IT"/>
         </w:rPr>
         <w:t>="10"</w:t>
       </w:r>
@@ -56979,16 +56847,16 @@
           <w:color w:val="0000FF"/>
           <w:sz w:val="19"/>
           <w:szCs w:val="19"/>
-          <w:lang w:val="en-IE"/>
-        </w:rPr>
-      </w:pPr>
-      <w:r>
-        <w:rPr>
-          <w:rFonts w:ascii="Consolas" w:hAnsi="Consolas" w:cs="Consolas"/>
-          <w:color w:val="000000"/>
-          <w:sz w:val="19"/>
-          <w:szCs w:val="19"/>
-          <w:lang w:val="en-IE"/>
+          <w:lang w:val="it-IT"/>
+        </w:rPr>
+      </w:pPr>
+      <w:r>
+        <w:rPr>
+          <w:rFonts w:ascii="Consolas" w:hAnsi="Consolas" w:cs="Consolas"/>
+          <w:color w:val="000000"/>
+          <w:sz w:val="19"/>
+          <w:szCs w:val="19"/>
+          <w:lang w:val="it-IT"/>
         </w:rPr>
         <w:t xml:space="preserve">       </w:t>
       </w:r>
@@ -56998,47 +56866,73 @@
           <w:color w:val="FF0000"/>
           <w:sz w:val="19"/>
           <w:szCs w:val="19"/>
-          <w:lang w:val="en-IE"/>
-        </w:rPr>
-        <w:t xml:space="preserve"> Command</w:t>
-      </w:r>
+          <w:lang w:val="it-IT"/>
+        </w:rPr>
+        <w:t xml:space="preserve"> </w:t>
+      </w:r>
+      <w:proofErr w:type="spellStart"/>
+      <w:r>
+        <w:rPr>
+          <w:rFonts w:ascii="Consolas" w:hAnsi="Consolas" w:cs="Consolas"/>
+          <w:color w:val="FF0000"/>
+          <w:sz w:val="19"/>
+          <w:szCs w:val="19"/>
+          <w:lang w:val="it-IT"/>
+        </w:rPr>
+        <w:t>Command</w:t>
+      </w:r>
+      <w:proofErr w:type="spellEnd"/>
       <w:r>
         <w:rPr>
           <w:rFonts w:ascii="Consolas" w:hAnsi="Consolas" w:cs="Consolas"/>
           <w:color w:val="0000FF"/>
           <w:sz w:val="19"/>
           <w:szCs w:val="19"/>
-          <w:lang w:val="en-IE"/>
+          <w:lang w:val="it-IT"/>
         </w:rPr>
         <w:t>="{</w:t>
       </w:r>
+      <w:proofErr w:type="spellStart"/>
       <w:r>
         <w:rPr>
           <w:rFonts w:ascii="Consolas" w:hAnsi="Consolas" w:cs="Consolas"/>
           <w:color w:val="A31515"/>
           <w:sz w:val="19"/>
           <w:szCs w:val="19"/>
-          <w:lang w:val="en-IE"/>
+          <w:lang w:val="it-IT"/>
         </w:rPr>
         <w:t>Binding</w:t>
       </w:r>
+      <w:proofErr w:type="spellEnd"/>
       <w:r>
         <w:rPr>
           <w:rFonts w:ascii="Consolas" w:hAnsi="Consolas" w:cs="Consolas"/>
           <w:color w:val="FF0000"/>
           <w:sz w:val="19"/>
           <w:szCs w:val="19"/>
-          <w:lang w:val="en-IE"/>
-        </w:rPr>
-        <w:t xml:space="preserve"> Path</w:t>
-      </w:r>
+          <w:lang w:val="it-IT"/>
+        </w:rPr>
+        <w:t xml:space="preserve"> </w:t>
+      </w:r>
+      <w:proofErr w:type="spellStart"/>
+      <w:r>
+        <w:rPr>
+          <w:rFonts w:ascii="Consolas" w:hAnsi="Consolas" w:cs="Consolas"/>
+          <w:color w:val="FF0000"/>
+          <w:sz w:val="19"/>
+          <w:szCs w:val="19"/>
+          <w:lang w:val="it-IT"/>
+        </w:rPr>
+        <w:t>Path</w:t>
+      </w:r>
+      <w:proofErr w:type="spellEnd"/>
       <w:r>
         <w:rPr>
           <w:rFonts w:ascii="Consolas" w:hAnsi="Consolas" w:cs="Consolas"/>
           <w:color w:val="0000FF"/>
           <w:sz w:val="19"/>
           <w:szCs w:val="19"/>
-          <w:lang w:val="en-IE"/>
+          <w:lang w:val="it-IT"/>
         </w:rPr>
         <w:t>=</w:t>
       </w:r>
@@ -57049,7 +56943,7 @@
           <w:color w:val="0000FF"/>
           <w:sz w:val="19"/>
           <w:szCs w:val="19"/>
-          <w:lang w:val="en-IE"/>
+          <w:lang w:val="it-IT"/>
         </w:rPr>
         <w:t>ProvaCommand</w:t>
       </w:r>
@@ -57060,7 +56954,7 @@
           <w:color w:val="0000FF"/>
           <w:sz w:val="19"/>
           <w:szCs w:val="19"/>
-          <w:lang w:val="en-IE"/>
+          <w:lang w:val="it-IT"/>
         </w:rPr>
         <w:t>}"&gt;</w:t>
       </w:r>
@@ -57075,16 +56969,16 @@
           <w:color w:val="0000FF"/>
           <w:sz w:val="19"/>
           <w:szCs w:val="19"/>
-          <w:lang w:val="en-IE"/>
-        </w:rPr>
-      </w:pPr>
-      <w:r>
-        <w:rPr>
-          <w:rFonts w:ascii="Consolas" w:hAnsi="Consolas" w:cs="Consolas"/>
-          <w:color w:val="000000"/>
-          <w:sz w:val="19"/>
-          <w:szCs w:val="19"/>
-          <w:lang w:val="en-IE"/>
+          <w:lang w:val="it-IT"/>
+        </w:rPr>
+      </w:pPr>
+      <w:r>
+        <w:rPr>
+          <w:rFonts w:ascii="Consolas" w:hAnsi="Consolas" w:cs="Consolas"/>
+          <w:color w:val="000000"/>
+          <w:sz w:val="19"/>
+          <w:szCs w:val="19"/>
+          <w:lang w:val="it-IT"/>
         </w:rPr>
         <w:t xml:space="preserve">    </w:t>
       </w:r>
@@ -57094,7 +56988,7 @@
           <w:color w:val="0000FF"/>
           <w:sz w:val="19"/>
           <w:szCs w:val="19"/>
-          <w:lang w:val="en-IE"/>
+          <w:lang w:val="it-IT"/>
         </w:rPr>
         <w:t>&lt;/</w:t>
       </w:r>
@@ -57104,7 +56998,7 @@
           <w:color w:val="A31515"/>
           <w:sz w:val="19"/>
           <w:szCs w:val="19"/>
-          <w:lang w:val="en-IE"/>
+          <w:lang w:val="it-IT"/>
         </w:rPr>
         <w:t>Button</w:t>
       </w:r>
@@ -57114,7 +57008,7 @@
           <w:color w:val="0000FF"/>
           <w:sz w:val="19"/>
           <w:szCs w:val="19"/>
-          <w:lang w:val="en-IE"/>
+          <w:lang w:val="it-IT"/>
         </w:rPr>
         <w:t>&gt;</w:t>
       </w:r>
@@ -57740,7 +57634,7 @@
           <w:color w:val="000000"/>
           <w:sz w:val="19"/>
           <w:szCs w:val="19"/>
-          <w:lang w:val="it-IT"/>
+          <w:lang w:val="en-IE"/>
         </w:rPr>
       </w:pPr>
       <w:r>
@@ -57749,7 +57643,7 @@
           <w:color w:val="0000FF"/>
           <w:sz w:val="19"/>
           <w:szCs w:val="19"/>
-          <w:lang w:val="it-IT"/>
+          <w:lang w:val="en-IE"/>
         </w:rPr>
         <w:t>&lt;</w:t>
       </w:r>
@@ -57759,7 +57653,7 @@
           <w:color w:val="A31515"/>
           <w:sz w:val="19"/>
           <w:szCs w:val="19"/>
-          <w:lang w:val="it-IT"/>
+          <w:lang w:val="en-IE"/>
         </w:rPr>
         <w:t>Button</w:t>
       </w:r>
@@ -57769,30 +57663,73 @@
           <w:color w:val="FF0000"/>
           <w:sz w:val="19"/>
           <w:szCs w:val="19"/>
-          <w:lang w:val="it-IT"/>
+          <w:lang w:val="en-IE"/>
+        </w:rPr>
+        <w:t xml:space="preserve"> x</w:t>
+      </w:r>
+      <w:proofErr w:type="gramStart"/>
+      <w:r>
+        <w:rPr>
+          <w:rFonts w:ascii="Consolas" w:hAnsi="Consolas" w:cs="Consolas"/>
+          <w:color w:val="0000FF"/>
+          <w:sz w:val="19"/>
+          <w:szCs w:val="19"/>
+          <w:lang w:val="en-IE"/>
+        </w:rPr>
+        <w:t>:</w:t>
+      </w:r>
+      <w:r>
+        <w:rPr>
+          <w:rFonts w:ascii="Consolas" w:hAnsi="Consolas" w:cs="Consolas"/>
+          <w:color w:val="FF0000"/>
+          <w:sz w:val="19"/>
+          <w:szCs w:val="19"/>
+          <w:lang w:val="en-IE"/>
+        </w:rPr>
+        <w:t>Name</w:t>
+      </w:r>
+      <w:proofErr w:type="gramEnd"/>
+      <w:r>
+        <w:rPr>
+          <w:rFonts w:ascii="Consolas" w:hAnsi="Consolas" w:cs="Consolas"/>
+          <w:color w:val="0000FF"/>
+          <w:sz w:val="19"/>
+          <w:szCs w:val="19"/>
+          <w:lang w:val="en-IE"/>
+        </w:rPr>
+        <w:t>="bChiudi"</w:t>
+      </w:r>
+      <w:r>
+        <w:rPr>
+          <w:rFonts w:ascii="Consolas" w:hAnsi="Consolas" w:cs="Consolas"/>
+          <w:color w:val="FF0000"/>
+          <w:sz w:val="19"/>
+          <w:szCs w:val="19"/>
+          <w:lang w:val="en-IE"/>
         </w:rPr>
         <w:t xml:space="preserve"> </w:t>
       </w:r>
-      <w:proofErr w:type="gramStart"/>
+      <w:proofErr w:type="spellStart"/>
       <w:r>
         <w:rPr>
           <w:rFonts w:ascii="Consolas" w:hAnsi="Consolas" w:cs="Consolas"/>
           <w:color w:val="FF0000"/>
           <w:sz w:val="19"/>
           <w:szCs w:val="19"/>
-          <w:lang w:val="it-IT"/>
-        </w:rPr>
-        <w:t>x</w:t>
-      </w:r>
+          <w:lang w:val="en-IE"/>
+        </w:rPr>
+        <w:t>Grid.Column</w:t>
+      </w:r>
+      <w:proofErr w:type="spellEnd"/>
       <w:r>
         <w:rPr>
           <w:rFonts w:ascii="Consolas" w:hAnsi="Consolas" w:cs="Consolas"/>
           <w:color w:val="0000FF"/>
           <w:sz w:val="19"/>
           <w:szCs w:val="19"/>
-          <w:lang w:val="it-IT"/>
-        </w:rPr>
-        <w:t>:</w:t>
+          <w:lang w:val="en-IE"/>
+        </w:rPr>
+        <w:t>="2"</w:t>
       </w:r>
       <w:r>
         <w:rPr>
@@ -57800,20 +57737,31 @@
           <w:color w:val="FF0000"/>
           <w:sz w:val="19"/>
           <w:szCs w:val="19"/>
-          <w:lang w:val="it-IT"/>
-        </w:rPr>
-        <w:t>Name</w:t>
-      </w:r>
-      <w:proofErr w:type="gramEnd"/>
+          <w:lang w:val="en-IE"/>
+        </w:rPr>
+        <w:t xml:space="preserve"> </w:t>
+      </w:r>
+      <w:proofErr w:type="spellStart"/>
+      <w:r>
+        <w:rPr>
+          <w:rFonts w:ascii="Consolas" w:hAnsi="Consolas" w:cs="Consolas"/>
+          <w:color w:val="FF0000"/>
+          <w:sz w:val="19"/>
+          <w:szCs w:val="19"/>
+          <w:lang w:val="en-IE"/>
+        </w:rPr>
+        <w:t>Grid.Row</w:t>
+      </w:r>
+      <w:proofErr w:type="spellEnd"/>
       <w:r>
         <w:rPr>
           <w:rFonts w:ascii="Consolas" w:hAnsi="Consolas" w:cs="Consolas"/>
           <w:color w:val="0000FF"/>
           <w:sz w:val="19"/>
           <w:szCs w:val="19"/>
-          <w:lang w:val="it-IT"/>
-        </w:rPr>
-        <w:t>="bChiudi"</w:t>
+          <w:lang w:val="en-IE"/>
+        </w:rPr>
+        <w:t>="2"</w:t>
       </w:r>
       <w:r>
         <w:rPr>
@@ -57821,7 +57769,7 @@
           <w:color w:val="FF0000"/>
           <w:sz w:val="19"/>
           <w:szCs w:val="19"/>
-          <w:lang w:val="it-IT"/>
+          <w:lang w:val="en-IE"/>
         </w:rPr>
         <w:t xml:space="preserve"> </w:t>
       </w:r>
@@ -57832,9 +57780,9 @@
           <w:color w:val="FF0000"/>
           <w:sz w:val="19"/>
           <w:szCs w:val="19"/>
-          <w:lang w:val="it-IT"/>
-        </w:rPr>
-        <w:t>Grid.Column</w:t>
+          <w:lang w:val="en-IE"/>
+        </w:rPr>
+        <w:t>VerticalAlignment</w:t>
       </w:r>
       <w:proofErr w:type="spellEnd"/>
       <w:r>
@@ -57843,9 +57791,36 @@
           <w:color w:val="0000FF"/>
           <w:sz w:val="19"/>
           <w:szCs w:val="19"/>
-          <w:lang w:val="it-IT"/>
-        </w:rPr>
-        <w:t>="2"</w:t>
+          <w:lang w:val="en-IE"/>
+        </w:rPr>
+        <w:t>="Bottom"</w:t>
+      </w:r>
+      <w:r>
+        <w:rPr>
+          <w:rFonts w:ascii="Consolas" w:hAnsi="Consolas" w:cs="Consolas"/>
+          <w:color w:val="000000"/>
+          <w:sz w:val="19"/>
+          <w:szCs w:val="19"/>
+          <w:lang w:val="en-IE"/>
+        </w:rPr>
+        <w:t xml:space="preserve"> </w:t>
+      </w:r>
+    </w:p>
+    <w:p>
+      <w:pPr>
+        <w:rPr>
+          <w:lang w:val="it-IT"/>
+        </w:rPr>
+      </w:pPr>
+      <w:r>
+        <w:rPr>
+          <w:rFonts w:ascii="Consolas" w:hAnsi="Consolas" w:cs="Consolas"/>
+          <w:color w:val="000000"/>
+          <w:sz w:val="19"/>
+          <w:szCs w:val="19"/>
+          <w:lang w:val="en-IE"/>
+        </w:rPr>
+        <w:t xml:space="preserve">       </w:t>
       </w:r>
       <w:r>
         <w:rPr>
@@ -57853,98 +57828,7 @@
           <w:color w:val="FF0000"/>
           <w:sz w:val="19"/>
           <w:szCs w:val="19"/>
-          <w:lang w:val="it-IT"/>
-        </w:rPr>
-        <w:t xml:space="preserve"> </w:t>
-      </w:r>
-      <w:proofErr w:type="spellStart"/>
-      <w:r>
-        <w:rPr>
-          <w:rFonts w:ascii="Consolas" w:hAnsi="Consolas" w:cs="Consolas"/>
-          <w:color w:val="FF0000"/>
-          <w:sz w:val="19"/>
-          <w:szCs w:val="19"/>
-          <w:lang w:val="it-IT"/>
-        </w:rPr>
-        <w:t>Grid.Row</w:t>
-      </w:r>
-      <w:proofErr w:type="spellEnd"/>
-      <w:r>
-        <w:rPr>
-          <w:rFonts w:ascii="Consolas" w:hAnsi="Consolas" w:cs="Consolas"/>
-          <w:color w:val="0000FF"/>
-          <w:sz w:val="19"/>
-          <w:szCs w:val="19"/>
-          <w:lang w:val="it-IT"/>
-        </w:rPr>
-        <w:t>="2"</w:t>
-      </w:r>
-      <w:r>
-        <w:rPr>
-          <w:rFonts w:ascii="Consolas" w:hAnsi="Consolas" w:cs="Consolas"/>
-          <w:color w:val="FF0000"/>
-          <w:sz w:val="19"/>
-          <w:szCs w:val="19"/>
-          <w:lang w:val="it-IT"/>
-        </w:rPr>
-        <w:t xml:space="preserve"> </w:t>
-      </w:r>
-      <w:proofErr w:type="spellStart"/>
-      <w:r>
-        <w:rPr>
-          <w:rFonts w:ascii="Consolas" w:hAnsi="Consolas" w:cs="Consolas"/>
-          <w:color w:val="FF0000"/>
-          <w:sz w:val="19"/>
-          <w:szCs w:val="19"/>
-          <w:lang w:val="it-IT"/>
-        </w:rPr>
-        <w:t>VerticalAlignment</w:t>
-      </w:r>
-      <w:proofErr w:type="spellEnd"/>
-      <w:r>
-        <w:rPr>
-          <w:rFonts w:ascii="Consolas" w:hAnsi="Consolas" w:cs="Consolas"/>
-          <w:color w:val="0000FF"/>
-          <w:sz w:val="19"/>
-          <w:szCs w:val="19"/>
-          <w:lang w:val="it-IT"/>
-        </w:rPr>
-        <w:t>="Bottom"</w:t>
-      </w:r>
-      <w:r>
-        <w:rPr>
-          <w:rFonts w:ascii="Consolas" w:hAnsi="Consolas" w:cs="Consolas"/>
-          <w:color w:val="000000"/>
-          <w:sz w:val="19"/>
-          <w:szCs w:val="19"/>
-          <w:lang w:val="it-IT"/>
-        </w:rPr>
-        <w:t xml:space="preserve"> </w:t>
-      </w:r>
-    </w:p>
-    <w:p>
-      <w:pPr>
-        <w:rPr>
-          <w:lang w:val="it-IT"/>
-        </w:rPr>
-      </w:pPr>
-      <w:r>
-        <w:rPr>
-          <w:rFonts w:ascii="Consolas" w:hAnsi="Consolas" w:cs="Consolas"/>
-          <w:color w:val="000000"/>
-          <w:sz w:val="19"/>
-          <w:szCs w:val="19"/>
-          <w:lang w:val="it-IT"/>
-        </w:rPr>
-        <w:t xml:space="preserve">       </w:t>
-      </w:r>
-      <w:r>
-        <w:rPr>
-          <w:rFonts w:ascii="Consolas" w:hAnsi="Consolas" w:cs="Consolas"/>
-          <w:color w:val="FF0000"/>
-          <w:sz w:val="19"/>
-          <w:szCs w:val="19"/>
-          <w:lang w:val="it-IT"/>
+          <w:lang w:val="en-IE"/>
         </w:rPr>
         <w:t xml:space="preserve"> </w:t>
       </w:r>
@@ -60130,7 +60014,6 @@
         <w:dataBinding w:prefixMappings="xmlns:ns0='http://purl.org/dc/elements/1.1/' xmlns:ns1='http://schemas.openxmlformats.org/package/2006/metadata/core-properties' " w:xpath="/ns1:coreProperties[1]/ns0:creator[1]" w:storeItemID="{6C3C8BC8-F283-45AE-878A-BAB7291924A1}"/>
         <w:text/>
       </w:sdtPr>
-      <w:sdtEndPr/>
       <w:sdtContent>
         <w:r>
           <w:t>Gabriele Alessi</w:t>
@@ -60151,7 +60034,6 @@
         <w:dataBinding w:prefixMappings="xmlns:ns0='http://purl.org/dc/elements/1.1/' xmlns:ns1='http://schemas.openxmlformats.org/package/2006/metadata/core-properties' " w:xpath="/ns1:coreProperties[1]/ns0:title[1]" w:storeItemID="{6C3C8BC8-F283-45AE-878A-BAB7291924A1}"/>
         <w:text/>
       </w:sdtPr>
-      <w:sdtEndPr/>
       <w:sdtContent>
         <w:r>
           <w:t>Gestione degli esercizi delle prove svolte durante la professione di docente</w:t>
@@ -60213,7 +60095,6 @@
           <w:dataBinding w:prefixMappings="xmlns:ns0='http://purl.org/dc/elements/1.1/' xmlns:ns1='http://schemas.openxmlformats.org/package/2006/metadata/core-properties' " w:xpath="/ns1:coreProperties[1]/ns0:title[1]" w:storeItemID="{6C3C8BC8-F283-45AE-878A-BAB7291924A1}"/>
           <w:text/>
         </w:sdtPr>
-        <w:sdtEndPr/>
         <w:sdtContent>
           <w:tc>
             <w:tcPr>
@@ -60280,7 +60161,6 @@
           <w:dataBinding w:prefixMappings="xmlns:ns0='http://purl.org/dc/elements/1.1/' xmlns:ns1='http://schemas.openxmlformats.org/package/2006/metadata/core-properties' " w:xpath="/ns1:coreProperties[1]/ns0:creator[1]" w:storeItemID="{6C3C8BC8-F283-45AE-878A-BAB7291924A1}"/>
           <w:text/>
         </w:sdtPr>
-        <w:sdtEndPr/>
         <w:sdtContent>
           <w:tc>
             <w:tcPr>
@@ -60676,7 +60556,7 @@
               <w:noProof/>
               <w:snapToGrid w:val="0"/>
             </w:rPr>
-            <w:t>3</w:t>
+            <w:t>38</w:t>
           </w:r>
           <w:r>
             <w:rPr>
@@ -60778,7 +60658,6 @@
           <w:dataBinding w:prefixMappings="xmlns:ns0='http://purl.org/dc/elements/1.1/' xmlns:ns1='http://schemas.openxmlformats.org/package/2006/metadata/core-properties' " w:xpath="/ns1:coreProperties[1]/ns0:title[1]" w:storeItemID="{6C3C8BC8-F283-45AE-878A-BAB7291924A1}"/>
           <w:text/>
         </w:sdtPr>
-        <w:sdtEndPr/>
         <w:sdtContent>
           <w:tc>
             <w:tcPr>
@@ -65290,6 +65169,7 @@
   </w:compat>
   <w:rsids>
     <w:rsidRoot w:val="00F36E03"/>
+    <w:rsid w:val="0001620A"/>
     <w:rsid w:val="000339F4"/>
     <w:rsid w:val="00104E3A"/>
     <w:rsid w:val="001F0A7C"/>
@@ -66073,7 +65953,7 @@
 </file>
 
 <file path=customXml/itemProps1.xml><?xml version="1.0" encoding="utf-8"?>
-<ds:datastoreItem xmlns:ds="http://schemas.openxmlformats.org/officeDocument/2006/customXml" ds:itemID="{E7F406D4-F638-4D31-9F9E-753BBD44A261}">
+<ds:datastoreItem xmlns:ds="http://schemas.openxmlformats.org/officeDocument/2006/customXml" ds:itemID="{09C7D612-2732-4954-8716-B8F499E2CA13}">
   <ds:schemaRefs>
     <ds:schemaRef ds:uri="http://schemas.openxmlformats.org/officeDocument/2006/bibliography"/>
   </ds:schemaRefs>

</xml_diff>

<commit_message>
Nascosto colonne in EsercizioListView
</commit_message>
<xml_diff>
--- a/Documentazione/Documentazione_GestioneEsercizi.docx
+++ b/Documentazione/Documentazione_GestioneEsercizi.docx
@@ -19641,7 +19641,7 @@
           <w:color w:val="808080"/>
           <w:sz w:val="19"/>
           <w:szCs w:val="19"/>
-          <w:lang w:val="en-IE"/>
+          <w:lang w:val="it-IT"/>
         </w:rPr>
       </w:pPr>
       <w:r>
@@ -19660,7 +19660,7 @@
           <w:color w:val="808080"/>
           <w:sz w:val="19"/>
           <w:szCs w:val="19"/>
-          <w:lang w:val="en-IE"/>
+          <w:lang w:val="it-IT"/>
         </w:rPr>
         <w:t>///</w:t>
       </w:r>
@@ -19670,7 +19670,7 @@
           <w:color w:val="008000"/>
           <w:sz w:val="19"/>
           <w:szCs w:val="19"/>
-          <w:lang w:val="en-IE"/>
+          <w:lang w:val="it-IT"/>
         </w:rPr>
         <w:t xml:space="preserve"> </w:t>
       </w:r>
@@ -19680,9 +19680,31 @@
           <w:color w:val="808080"/>
           <w:sz w:val="19"/>
           <w:szCs w:val="19"/>
-          <w:lang w:val="en-IE"/>
-        </w:rPr>
-        <w:t>&lt;summary&gt;</w:t>
+          <w:lang w:val="it-IT"/>
+        </w:rPr>
+        <w:t>&lt;</w:t>
+      </w:r>
+      <w:proofErr w:type="spellStart"/>
+      <w:r>
+        <w:rPr>
+          <w:rFonts w:ascii="Consolas" w:hAnsi="Consolas" w:cs="Consolas"/>
+          <w:color w:val="808080"/>
+          <w:sz w:val="19"/>
+          <w:szCs w:val="19"/>
+          <w:lang w:val="it-IT"/>
+        </w:rPr>
+        <w:t>summary</w:t>
+      </w:r>
+      <w:proofErr w:type="spellEnd"/>
+      <w:r>
+        <w:rPr>
+          <w:rFonts w:ascii="Consolas" w:hAnsi="Consolas" w:cs="Consolas"/>
+          <w:color w:val="808080"/>
+          <w:sz w:val="19"/>
+          <w:szCs w:val="19"/>
+          <w:lang w:val="it-IT"/>
+        </w:rPr>
+        <w:t>&gt;</w:t>
       </w:r>
     </w:p>
     <w:p>
@@ -19704,7 +19726,7 @@
           <w:color w:val="000000"/>
           <w:sz w:val="19"/>
           <w:szCs w:val="19"/>
-          <w:lang w:val="en-IE"/>
+          <w:lang w:val="it-IT"/>
         </w:rPr>
         <w:t xml:space="preserve">    </w:t>
       </w:r>
@@ -22665,21 +22687,9 @@
           <w:szCs w:val="19"/>
           <w:lang w:val="en-IE"/>
         </w:rPr>
-        <w:t xml:space="preserve">T </w:t>
-      </w:r>
-      <w:proofErr w:type="gramStart"/>
-      <w:r>
-        <w:rPr>
-          <w:rFonts w:ascii="Consolas" w:hAnsi="Consolas" w:cs="Consolas"/>
-          <w:color w:val="000000"/>
-          <w:sz w:val="19"/>
-          <w:szCs w:val="19"/>
-          <w:lang w:val="en-IE"/>
-        </w:rPr>
-        <w:t>Get(</w:t>
-      </w:r>
-      <w:proofErr w:type="spellStart"/>
-      <w:proofErr w:type="gramEnd"/>
+        <w:t>T Get(</w:t>
+      </w:r>
+      <w:proofErr w:type="spellStart"/>
       <w:r>
         <w:rPr>
           <w:rFonts w:ascii="Consolas" w:hAnsi="Consolas" w:cs="Consolas"/>
@@ -22973,39 +22983,17 @@
           <w:szCs w:val="19"/>
           <w:lang w:val="it-IT"/>
         </w:rPr>
-        <w:t xml:space="preserve">Tutte le entità del modello di dati in </w:t>
-      </w:r>
-      <w:proofErr w:type="gramStart"/>
-      <w:r>
-        <w:rPr>
-          <w:rFonts w:ascii="Consolas" w:hAnsi="Consolas" w:cs="Consolas"/>
-          <w:color w:val="008000"/>
-          <w:sz w:val="19"/>
-          <w:szCs w:val="19"/>
-          <w:lang w:val="it-IT"/>
-        </w:rPr>
-        <w:t>questione.</w:t>
-      </w:r>
-      <w:r>
-        <w:rPr>
-          <w:rFonts w:ascii="Consolas" w:hAnsi="Consolas" w:cs="Consolas"/>
-          <w:color w:val="808080"/>
-          <w:sz w:val="19"/>
-          <w:szCs w:val="19"/>
-          <w:lang w:val="it-IT"/>
-        </w:rPr>
-        <w:t>&lt;</w:t>
-      </w:r>
-      <w:proofErr w:type="gramEnd"/>
-      <w:r>
-        <w:rPr>
-          <w:rFonts w:ascii="Consolas" w:hAnsi="Consolas" w:cs="Consolas"/>
-          <w:color w:val="808080"/>
-          <w:sz w:val="19"/>
-          <w:szCs w:val="19"/>
-          <w:lang w:val="it-IT"/>
-        </w:rPr>
-        <w:t>/</w:t>
+        <w:t>Tutte le entità del modello di dati in questione.</w:t>
+      </w:r>
+      <w:r>
+        <w:rPr>
+          <w:rFonts w:ascii="Consolas" w:hAnsi="Consolas" w:cs="Consolas"/>
+          <w:color w:val="808080"/>
+          <w:sz w:val="19"/>
+          <w:szCs w:val="19"/>
+          <w:lang w:val="it-IT"/>
+        </w:rPr>
+        <w:t>&lt;/</w:t>
       </w:r>
       <w:proofErr w:type="spellStart"/>
       <w:r>
@@ -23073,29 +23061,7 @@
           <w:szCs w:val="19"/>
           <w:lang w:val="it-IT"/>
         </w:rPr>
-        <w:t xml:space="preserve">&lt;T&gt; </w:t>
-      </w:r>
-      <w:proofErr w:type="gramStart"/>
-      <w:r>
-        <w:rPr>
-          <w:rFonts w:ascii="Consolas" w:hAnsi="Consolas" w:cs="Consolas"/>
-          <w:color w:val="000000"/>
-          <w:sz w:val="19"/>
-          <w:szCs w:val="19"/>
-          <w:lang w:val="it-IT"/>
-        </w:rPr>
-        <w:t>Get(</w:t>
-      </w:r>
-      <w:proofErr w:type="gramEnd"/>
-      <w:r>
-        <w:rPr>
-          <w:rFonts w:ascii="Consolas" w:hAnsi="Consolas" w:cs="Consolas"/>
-          <w:color w:val="000000"/>
-          <w:sz w:val="19"/>
-          <w:szCs w:val="19"/>
-          <w:lang w:val="it-IT"/>
-        </w:rPr>
-        <w:t>);</w:t>
+        <w:t>&lt;T&gt; Get();</w:t>
       </w:r>
     </w:p>
     <w:p>
@@ -23435,39 +23401,17 @@
           <w:szCs w:val="19"/>
           <w:lang w:val="it-IT"/>
         </w:rPr>
-        <w:t xml:space="preserve">Entità da </w:t>
-      </w:r>
-      <w:proofErr w:type="gramStart"/>
-      <w:r>
-        <w:rPr>
-          <w:rFonts w:ascii="Consolas" w:hAnsi="Consolas" w:cs="Consolas"/>
-          <w:color w:val="008000"/>
-          <w:sz w:val="19"/>
-          <w:szCs w:val="19"/>
-          <w:lang w:val="it-IT"/>
-        </w:rPr>
-        <w:t>inserire.</w:t>
-      </w:r>
-      <w:r>
-        <w:rPr>
-          <w:rFonts w:ascii="Consolas" w:hAnsi="Consolas" w:cs="Consolas"/>
-          <w:color w:val="808080"/>
-          <w:sz w:val="19"/>
-          <w:szCs w:val="19"/>
-          <w:lang w:val="it-IT"/>
-        </w:rPr>
-        <w:t>&lt;</w:t>
-      </w:r>
-      <w:proofErr w:type="gramEnd"/>
-      <w:r>
-        <w:rPr>
-          <w:rFonts w:ascii="Consolas" w:hAnsi="Consolas" w:cs="Consolas"/>
-          <w:color w:val="808080"/>
-          <w:sz w:val="19"/>
-          <w:szCs w:val="19"/>
-          <w:lang w:val="it-IT"/>
-        </w:rPr>
-        <w:t>/</w:t>
+        <w:t>Entità da inserire.</w:t>
+      </w:r>
+      <w:r>
+        <w:rPr>
+          <w:rFonts w:ascii="Consolas" w:hAnsi="Consolas" w:cs="Consolas"/>
+          <w:color w:val="808080"/>
+          <w:sz w:val="19"/>
+          <w:szCs w:val="19"/>
+          <w:lang w:val="it-IT"/>
+        </w:rPr>
+        <w:t>&lt;/</w:t>
       </w:r>
       <w:proofErr w:type="spellStart"/>
       <w:r>
@@ -23575,39 +23519,17 @@
           <w:szCs w:val="19"/>
           <w:lang w:val="it-IT"/>
         </w:rPr>
-        <w:t xml:space="preserve">Entità appena </w:t>
-      </w:r>
-      <w:proofErr w:type="gramStart"/>
-      <w:r>
-        <w:rPr>
-          <w:rFonts w:ascii="Consolas" w:hAnsi="Consolas" w:cs="Consolas"/>
-          <w:color w:val="008000"/>
-          <w:sz w:val="19"/>
-          <w:szCs w:val="19"/>
-          <w:lang w:val="it-IT"/>
-        </w:rPr>
-        <w:t>inserita.</w:t>
-      </w:r>
-      <w:r>
-        <w:rPr>
-          <w:rFonts w:ascii="Consolas" w:hAnsi="Consolas" w:cs="Consolas"/>
-          <w:color w:val="808080"/>
-          <w:sz w:val="19"/>
-          <w:szCs w:val="19"/>
-          <w:lang w:val="it-IT"/>
-        </w:rPr>
-        <w:t>&lt;</w:t>
-      </w:r>
-      <w:proofErr w:type="gramEnd"/>
-      <w:r>
-        <w:rPr>
-          <w:rFonts w:ascii="Consolas" w:hAnsi="Consolas" w:cs="Consolas"/>
-          <w:color w:val="808080"/>
-          <w:sz w:val="19"/>
-          <w:szCs w:val="19"/>
-          <w:lang w:val="it-IT"/>
-        </w:rPr>
-        <w:t>/</w:t>
+        <w:t>Entità appena inserita.</w:t>
+      </w:r>
+      <w:r>
+        <w:rPr>
+          <w:rFonts w:ascii="Consolas" w:hAnsi="Consolas" w:cs="Consolas"/>
+          <w:color w:val="808080"/>
+          <w:sz w:val="19"/>
+          <w:szCs w:val="19"/>
+          <w:lang w:val="it-IT"/>
+        </w:rPr>
+        <w:t>&lt;/</w:t>
       </w:r>
       <w:proofErr w:type="spellStart"/>
       <w:r>
@@ -23663,29 +23585,7 @@
           <w:szCs w:val="19"/>
           <w:lang w:val="en-IE"/>
         </w:rPr>
-        <w:t xml:space="preserve">T </w:t>
-      </w:r>
-      <w:proofErr w:type="gramStart"/>
-      <w:r>
-        <w:rPr>
-          <w:rFonts w:ascii="Consolas" w:hAnsi="Consolas" w:cs="Consolas"/>
-          <w:color w:val="000000"/>
-          <w:sz w:val="19"/>
-          <w:szCs w:val="19"/>
-          <w:lang w:val="en-IE"/>
-        </w:rPr>
-        <w:t>Insert(</w:t>
-      </w:r>
-      <w:proofErr w:type="gramEnd"/>
-      <w:r>
-        <w:rPr>
-          <w:rFonts w:ascii="Consolas" w:hAnsi="Consolas" w:cs="Consolas"/>
-          <w:color w:val="000000"/>
-          <w:sz w:val="19"/>
-          <w:szCs w:val="19"/>
-          <w:lang w:val="en-IE"/>
-        </w:rPr>
-        <w:t>T entity);</w:t>
+        <w:t>T Insert(T entity);</w:t>
       </w:r>
     </w:p>
     <w:p>
@@ -24003,39 +23903,17 @@
           <w:szCs w:val="19"/>
           <w:lang w:val="it-IT"/>
         </w:rPr>
-        <w:t xml:space="preserve">Entità da </w:t>
-      </w:r>
-      <w:proofErr w:type="gramStart"/>
-      <w:r>
-        <w:rPr>
-          <w:rFonts w:ascii="Consolas" w:hAnsi="Consolas" w:cs="Consolas"/>
-          <w:color w:val="008000"/>
-          <w:sz w:val="19"/>
-          <w:szCs w:val="19"/>
-          <w:lang w:val="it-IT"/>
-        </w:rPr>
-        <w:t>modificare.</w:t>
-      </w:r>
-      <w:r>
-        <w:rPr>
-          <w:rFonts w:ascii="Consolas" w:hAnsi="Consolas" w:cs="Consolas"/>
-          <w:color w:val="808080"/>
-          <w:sz w:val="19"/>
-          <w:szCs w:val="19"/>
-          <w:lang w:val="it-IT"/>
-        </w:rPr>
-        <w:t>&lt;</w:t>
-      </w:r>
-      <w:proofErr w:type="gramEnd"/>
-      <w:r>
-        <w:rPr>
-          <w:rFonts w:ascii="Consolas" w:hAnsi="Consolas" w:cs="Consolas"/>
-          <w:color w:val="808080"/>
-          <w:sz w:val="19"/>
-          <w:szCs w:val="19"/>
-          <w:lang w:val="it-IT"/>
-        </w:rPr>
-        <w:t>/</w:t>
+        <w:t>Entità da modificare.</w:t>
+      </w:r>
+      <w:r>
+        <w:rPr>
+          <w:rFonts w:ascii="Consolas" w:hAnsi="Consolas" w:cs="Consolas"/>
+          <w:color w:val="808080"/>
+          <w:sz w:val="19"/>
+          <w:szCs w:val="19"/>
+          <w:lang w:val="it-IT"/>
+        </w:rPr>
+        <w:t>&lt;/</w:t>
       </w:r>
       <w:proofErr w:type="spellStart"/>
       <w:r>
@@ -24083,7 +23961,6 @@
         </w:rPr>
         <w:t xml:space="preserve">    </w:t>
       </w:r>
-      <w:proofErr w:type="gramStart"/>
       <w:r>
         <w:rPr>
           <w:rFonts w:ascii="Consolas" w:hAnsi="Consolas" w:cs="Consolas"/>
@@ -24094,7 +23971,6 @@
         </w:rPr>
         <w:t>void</w:t>
       </w:r>
-      <w:proofErr w:type="gramEnd"/>
       <w:r>
         <w:rPr>
           <w:rFonts w:ascii="Consolas" w:hAnsi="Consolas" w:cs="Consolas"/>
@@ -24421,39 +24297,17 @@
           <w:szCs w:val="19"/>
           <w:lang w:val="it-IT"/>
         </w:rPr>
-        <w:t xml:space="preserve">Entità da </w:t>
-      </w:r>
-      <w:proofErr w:type="gramStart"/>
-      <w:r>
-        <w:rPr>
-          <w:rFonts w:ascii="Consolas" w:hAnsi="Consolas" w:cs="Consolas"/>
-          <w:color w:val="008000"/>
-          <w:sz w:val="19"/>
-          <w:szCs w:val="19"/>
-          <w:lang w:val="it-IT"/>
-        </w:rPr>
-        <w:t>eliminare.</w:t>
-      </w:r>
-      <w:r>
-        <w:rPr>
-          <w:rFonts w:ascii="Consolas" w:hAnsi="Consolas" w:cs="Consolas"/>
-          <w:color w:val="808080"/>
-          <w:sz w:val="19"/>
-          <w:szCs w:val="19"/>
-          <w:lang w:val="it-IT"/>
-        </w:rPr>
-        <w:t>&lt;</w:t>
-      </w:r>
-      <w:proofErr w:type="gramEnd"/>
-      <w:r>
-        <w:rPr>
-          <w:rFonts w:ascii="Consolas" w:hAnsi="Consolas" w:cs="Consolas"/>
-          <w:color w:val="808080"/>
-          <w:sz w:val="19"/>
-          <w:szCs w:val="19"/>
-          <w:lang w:val="it-IT"/>
-        </w:rPr>
-        <w:t>/</w:t>
+        <w:t>Entità da eliminare.</w:t>
+      </w:r>
+      <w:r>
+        <w:rPr>
+          <w:rFonts w:ascii="Consolas" w:hAnsi="Consolas" w:cs="Consolas"/>
+          <w:color w:val="808080"/>
+          <w:sz w:val="19"/>
+          <w:szCs w:val="19"/>
+          <w:lang w:val="it-IT"/>
+        </w:rPr>
+        <w:t>&lt;/</w:t>
       </w:r>
       <w:proofErr w:type="spellStart"/>
       <w:r>
@@ -24521,29 +24375,7 @@
           <w:szCs w:val="19"/>
           <w:lang w:val="it-IT"/>
         </w:rPr>
-        <w:t xml:space="preserve"> </w:t>
-      </w:r>
-      <w:proofErr w:type="gramStart"/>
-      <w:r>
-        <w:rPr>
-          <w:rFonts w:ascii="Consolas" w:hAnsi="Consolas" w:cs="Consolas"/>
-          <w:color w:val="000000"/>
-          <w:sz w:val="19"/>
-          <w:szCs w:val="19"/>
-          <w:lang w:val="it-IT"/>
-        </w:rPr>
-        <w:t>Delete(</w:t>
-      </w:r>
-      <w:proofErr w:type="gramEnd"/>
-      <w:r>
-        <w:rPr>
-          <w:rFonts w:ascii="Consolas" w:hAnsi="Consolas" w:cs="Consolas"/>
-          <w:color w:val="000000"/>
-          <w:sz w:val="19"/>
-          <w:szCs w:val="19"/>
-          <w:lang w:val="it-IT"/>
-        </w:rPr>
-        <w:t xml:space="preserve">T </w:t>
+        <w:t xml:space="preserve"> Delete(T </w:t>
       </w:r>
       <w:proofErr w:type="spellStart"/>
       <w:r>
@@ -24940,39 +24772,17 @@
           <w:szCs w:val="19"/>
           <w:lang w:val="it-IT"/>
         </w:rPr>
-        <w:t xml:space="preserve">Contesto di dati del </w:t>
-      </w:r>
-      <w:proofErr w:type="gramStart"/>
-      <w:r>
-        <w:rPr>
-          <w:rFonts w:ascii="Consolas" w:hAnsi="Consolas" w:cs="Consolas"/>
-          <w:color w:val="008000"/>
-          <w:sz w:val="19"/>
-          <w:szCs w:val="19"/>
-          <w:lang w:val="it-IT"/>
-        </w:rPr>
-        <w:t>database.</w:t>
-      </w:r>
-      <w:r>
-        <w:rPr>
-          <w:rFonts w:ascii="Consolas" w:hAnsi="Consolas" w:cs="Consolas"/>
-          <w:color w:val="808080"/>
-          <w:sz w:val="19"/>
-          <w:szCs w:val="19"/>
-          <w:lang w:val="it-IT"/>
-        </w:rPr>
-        <w:t>&lt;</w:t>
-      </w:r>
-      <w:proofErr w:type="gramEnd"/>
-      <w:r>
-        <w:rPr>
-          <w:rFonts w:ascii="Consolas" w:hAnsi="Consolas" w:cs="Consolas"/>
-          <w:color w:val="808080"/>
-          <w:sz w:val="19"/>
-          <w:szCs w:val="19"/>
-          <w:lang w:val="it-IT"/>
-        </w:rPr>
-        <w:t>/</w:t>
+        <w:t>Contesto di dati del database.</w:t>
+      </w:r>
+      <w:r>
+        <w:rPr>
+          <w:rFonts w:ascii="Consolas" w:hAnsi="Consolas" w:cs="Consolas"/>
+          <w:color w:val="808080"/>
+          <w:sz w:val="19"/>
+          <w:szCs w:val="19"/>
+          <w:lang w:val="it-IT"/>
+        </w:rPr>
+        <w:t>&lt;/</w:t>
       </w:r>
       <w:proofErr w:type="spellStart"/>
       <w:r>
@@ -25112,39 +24922,17 @@
           <w:szCs w:val="19"/>
           <w:lang w:val="it-IT"/>
         </w:rPr>
-        <w:t xml:space="preserve">Modello di dati di </w:t>
-      </w:r>
-      <w:proofErr w:type="gramStart"/>
-      <w:r>
-        <w:rPr>
-          <w:rFonts w:ascii="Consolas" w:hAnsi="Consolas" w:cs="Consolas"/>
-          <w:color w:val="008000"/>
-          <w:sz w:val="19"/>
-          <w:szCs w:val="19"/>
-          <w:lang w:val="it-IT"/>
-        </w:rPr>
-        <w:t>riferimento.</w:t>
-      </w:r>
-      <w:r>
-        <w:rPr>
-          <w:rFonts w:ascii="Consolas" w:hAnsi="Consolas" w:cs="Consolas"/>
-          <w:color w:val="808080"/>
-          <w:sz w:val="19"/>
-          <w:szCs w:val="19"/>
-          <w:lang w:val="it-IT"/>
-        </w:rPr>
-        <w:t>&lt;</w:t>
-      </w:r>
-      <w:proofErr w:type="gramEnd"/>
-      <w:r>
-        <w:rPr>
-          <w:rFonts w:ascii="Consolas" w:hAnsi="Consolas" w:cs="Consolas"/>
-          <w:color w:val="808080"/>
-          <w:sz w:val="19"/>
-          <w:szCs w:val="19"/>
-          <w:lang w:val="it-IT"/>
-        </w:rPr>
-        <w:t>/</w:t>
+        <w:t>Modello di dati di riferimento.</w:t>
+      </w:r>
+      <w:r>
+        <w:rPr>
+          <w:rFonts w:ascii="Consolas" w:hAnsi="Consolas" w:cs="Consolas"/>
+          <w:color w:val="808080"/>
+          <w:sz w:val="19"/>
+          <w:szCs w:val="19"/>
+          <w:lang w:val="it-IT"/>
+        </w:rPr>
+        <w:t>&lt;/</w:t>
       </w:r>
       <w:proofErr w:type="spellStart"/>
       <w:r>
@@ -25182,7 +24970,6 @@
           <w:lang w:val="en-IE"/>
         </w:rPr>
       </w:pPr>
-      <w:proofErr w:type="gramStart"/>
       <w:r>
         <w:rPr>
           <w:rFonts w:ascii="Consolas" w:hAnsi="Consolas" w:cs="Consolas"/>
@@ -25193,7 +24980,6 @@
         </w:rPr>
         <w:t>public</w:t>
       </w:r>
-      <w:proofErr w:type="gramEnd"/>
       <w:r>
         <w:rPr>
           <w:rFonts w:ascii="Consolas" w:hAnsi="Consolas" w:cs="Consolas"/>
@@ -25404,29 +25190,7 @@
           <w:szCs w:val="19"/>
           <w:lang w:val="it-IT"/>
         </w:rPr>
-        <w:t xml:space="preserve"> </w:t>
-      </w:r>
-      <w:proofErr w:type="gramStart"/>
-      <w:r>
-        <w:rPr>
-          <w:rFonts w:ascii="Consolas" w:hAnsi="Consolas" w:cs="Consolas"/>
-          <w:color w:val="000000"/>
-          <w:sz w:val="19"/>
-          <w:szCs w:val="19"/>
-          <w:lang w:val="it-IT"/>
-        </w:rPr>
-        <w:t>C :</w:t>
-      </w:r>
-      <w:proofErr w:type="gramEnd"/>
-      <w:r>
-        <w:rPr>
-          <w:rFonts w:ascii="Consolas" w:hAnsi="Consolas" w:cs="Consolas"/>
-          <w:color w:val="000000"/>
-          <w:sz w:val="19"/>
-          <w:szCs w:val="19"/>
-          <w:lang w:val="it-IT"/>
-        </w:rPr>
-        <w:t xml:space="preserve"> </w:t>
+        <w:t xml:space="preserve"> C : </w:t>
       </w:r>
       <w:proofErr w:type="spellStart"/>
       <w:r>
@@ -25900,39 +25664,17 @@
           <w:szCs w:val="19"/>
           <w:lang w:val="it-IT"/>
         </w:rPr>
-        <w:t xml:space="preserve">Contesto di dati del </w:t>
-      </w:r>
-      <w:proofErr w:type="gramStart"/>
-      <w:r>
-        <w:rPr>
-          <w:rFonts w:ascii="Consolas" w:hAnsi="Consolas" w:cs="Consolas"/>
-          <w:color w:val="008000"/>
-          <w:sz w:val="19"/>
-          <w:szCs w:val="19"/>
-          <w:lang w:val="it-IT"/>
-        </w:rPr>
-        <w:t>database.</w:t>
-      </w:r>
-      <w:r>
-        <w:rPr>
-          <w:rFonts w:ascii="Consolas" w:hAnsi="Consolas" w:cs="Consolas"/>
-          <w:color w:val="808080"/>
-          <w:sz w:val="19"/>
-          <w:szCs w:val="19"/>
-          <w:lang w:val="it-IT"/>
-        </w:rPr>
-        <w:t>&lt;</w:t>
-      </w:r>
-      <w:proofErr w:type="gramEnd"/>
-      <w:r>
-        <w:rPr>
-          <w:rFonts w:ascii="Consolas" w:hAnsi="Consolas" w:cs="Consolas"/>
-          <w:color w:val="808080"/>
-          <w:sz w:val="19"/>
-          <w:szCs w:val="19"/>
-          <w:lang w:val="it-IT"/>
-        </w:rPr>
-        <w:t>/</w:t>
+        <w:t>Contesto di dati del database.</w:t>
+      </w:r>
+      <w:r>
+        <w:rPr>
+          <w:rFonts w:ascii="Consolas" w:hAnsi="Consolas" w:cs="Consolas"/>
+          <w:color w:val="808080"/>
+          <w:sz w:val="19"/>
+          <w:szCs w:val="19"/>
+          <w:lang w:val="it-IT"/>
+        </w:rPr>
+        <w:t>&lt;/</w:t>
       </w:r>
       <w:proofErr w:type="spellStart"/>
       <w:r>
@@ -25980,7 +25722,6 @@
         </w:rPr>
         <w:t xml:space="preserve">    </w:t>
       </w:r>
-      <w:proofErr w:type="gramStart"/>
       <w:r>
         <w:rPr>
           <w:rFonts w:ascii="Consolas" w:hAnsi="Consolas" w:cs="Consolas"/>
@@ -25991,7 +25732,6 @@
         </w:rPr>
         <w:t>protected</w:t>
       </w:r>
-      <w:proofErr w:type="gramEnd"/>
       <w:r>
         <w:rPr>
           <w:rFonts w:ascii="Consolas" w:hAnsi="Consolas" w:cs="Consolas"/>
@@ -26092,29 +25832,7 @@
           <w:szCs w:val="19"/>
           <w:lang w:val="en-IE"/>
         </w:rPr>
-        <w:t xml:space="preserve">        </w:t>
-      </w:r>
-      <w:proofErr w:type="gramStart"/>
-      <w:r>
-        <w:rPr>
-          <w:rFonts w:ascii="Consolas" w:hAnsi="Consolas" w:cs="Consolas"/>
-          <w:color w:val="000000"/>
-          <w:sz w:val="19"/>
-          <w:szCs w:val="19"/>
-          <w:lang w:val="en-IE"/>
-        </w:rPr>
-        <w:t>context</w:t>
-      </w:r>
-      <w:proofErr w:type="gramEnd"/>
-      <w:r>
-        <w:rPr>
-          <w:rFonts w:ascii="Consolas" w:hAnsi="Consolas" w:cs="Consolas"/>
-          <w:color w:val="000000"/>
-          <w:sz w:val="19"/>
-          <w:szCs w:val="19"/>
-          <w:lang w:val="en-IE"/>
-        </w:rPr>
-        <w:t xml:space="preserve"> = </w:t>
+        <w:t xml:space="preserve">        context = </w:t>
       </w:r>
       <w:proofErr w:type="spellStart"/>
       <w:r>
@@ -26210,7 +25928,6 @@
         </w:rPr>
         <w:t xml:space="preserve">    </w:t>
       </w:r>
-      <w:proofErr w:type="gramStart"/>
       <w:r>
         <w:rPr>
           <w:rFonts w:ascii="Consolas" w:hAnsi="Consolas" w:cs="Consolas"/>
@@ -26221,7 +25938,6 @@
         </w:rPr>
         <w:t>public</w:t>
       </w:r>
-      <w:proofErr w:type="gramEnd"/>
       <w:r>
         <w:rPr>
           <w:rFonts w:ascii="Consolas" w:hAnsi="Consolas" w:cs="Consolas"/>
@@ -26302,7 +26018,6 @@
         </w:rPr>
         <w:t xml:space="preserve">        </w:t>
       </w:r>
-      <w:proofErr w:type="gramStart"/>
       <w:r>
         <w:rPr>
           <w:rFonts w:ascii="Consolas" w:hAnsi="Consolas" w:cs="Consolas"/>
@@ -26313,7 +26028,6 @@
         </w:rPr>
         <w:t>return</w:t>
       </w:r>
-      <w:proofErr w:type="gramEnd"/>
       <w:r>
         <w:rPr>
           <w:rFonts w:ascii="Consolas" w:hAnsi="Consolas" w:cs="Consolas"/>
@@ -26440,7 +26154,6 @@
         </w:rPr>
         <w:t xml:space="preserve">    </w:t>
       </w:r>
-      <w:proofErr w:type="gramStart"/>
       <w:r>
         <w:rPr>
           <w:rFonts w:ascii="Consolas" w:hAnsi="Consolas" w:cs="Consolas"/>
@@ -26451,7 +26164,6 @@
         </w:rPr>
         <w:t>public</w:t>
       </w:r>
-      <w:proofErr w:type="gramEnd"/>
       <w:r>
         <w:rPr>
           <w:rFonts w:ascii="Consolas" w:hAnsi="Consolas" w:cs="Consolas"/>
@@ -26552,7 +26264,6 @@
         </w:rPr>
         <w:t xml:space="preserve">        </w:t>
       </w:r>
-      <w:proofErr w:type="gramStart"/>
       <w:r>
         <w:rPr>
           <w:rFonts w:ascii="Consolas" w:hAnsi="Consolas" w:cs="Consolas"/>
@@ -26563,7 +26274,6 @@
         </w:rPr>
         <w:t>return</w:t>
       </w:r>
-      <w:proofErr w:type="gramEnd"/>
       <w:r>
         <w:rPr>
           <w:rFonts w:ascii="Consolas" w:hAnsi="Consolas" w:cs="Consolas"/>
@@ -26658,7 +26368,6 @@
         </w:rPr>
         <w:t xml:space="preserve">    </w:t>
       </w:r>
-      <w:proofErr w:type="gramStart"/>
       <w:r>
         <w:rPr>
           <w:rFonts w:ascii="Consolas" w:hAnsi="Consolas" w:cs="Consolas"/>
@@ -26669,7 +26378,6 @@
         </w:rPr>
         <w:t>public</w:t>
       </w:r>
-      <w:proofErr w:type="gramEnd"/>
       <w:r>
         <w:rPr>
           <w:rFonts w:ascii="Consolas" w:hAnsi="Consolas" w:cs="Consolas"/>
@@ -26768,29 +26476,7 @@
           <w:szCs w:val="19"/>
           <w:lang w:val="en-IE"/>
         </w:rPr>
-        <w:t>&lt;T</w:t>
-      </w:r>
-      <w:proofErr w:type="gramStart"/>
-      <w:r>
-        <w:rPr>
-          <w:rFonts w:ascii="Consolas" w:hAnsi="Consolas" w:cs="Consolas"/>
-          <w:color w:val="000000"/>
-          <w:sz w:val="19"/>
-          <w:szCs w:val="19"/>
-          <w:lang w:val="en-IE"/>
-        </w:rPr>
-        <w:t>&gt;(</w:t>
-      </w:r>
-      <w:proofErr w:type="gramEnd"/>
-      <w:r>
-        <w:rPr>
-          <w:rFonts w:ascii="Consolas" w:hAnsi="Consolas" w:cs="Consolas"/>
-          <w:color w:val="000000"/>
-          <w:sz w:val="19"/>
-          <w:szCs w:val="19"/>
-          <w:lang w:val="en-IE"/>
-        </w:rPr>
-        <w:t>).Add(entity);</w:t>
+        <w:t>&lt;T&gt;().Add(entity);</w:t>
       </w:r>
     </w:p>
     <w:p>
@@ -26929,7 +26615,6 @@
         </w:rPr>
         <w:t xml:space="preserve">    </w:t>
       </w:r>
-      <w:proofErr w:type="gramStart"/>
       <w:r>
         <w:rPr>
           <w:rFonts w:ascii="Consolas" w:hAnsi="Consolas" w:cs="Consolas"/>
@@ -26940,7 +26625,6 @@
         </w:rPr>
         <w:t>public</w:t>
       </w:r>
-      <w:proofErr w:type="gramEnd"/>
       <w:r>
         <w:rPr>
           <w:rFonts w:ascii="Consolas" w:hAnsi="Consolas" w:cs="Consolas"/>
@@ -27040,7 +26724,6 @@
         <w:t xml:space="preserve">        </w:t>
       </w:r>
       <w:proofErr w:type="spellStart"/>
-      <w:proofErr w:type="gramStart"/>
       <w:r>
         <w:rPr>
           <w:rFonts w:ascii="Consolas" w:hAnsi="Consolas" w:cs="Consolas"/>
@@ -27060,18 +26743,7 @@
           <w:szCs w:val="19"/>
           <w:lang w:val="en-IE"/>
         </w:rPr>
-        <w:t>(</w:t>
-      </w:r>
-      <w:proofErr w:type="gramEnd"/>
-      <w:r>
-        <w:rPr>
-          <w:rFonts w:ascii="Consolas" w:hAnsi="Consolas" w:cs="Consolas"/>
-          <w:color w:val="000000"/>
-          <w:sz w:val="19"/>
-          <w:szCs w:val="19"/>
-          <w:lang w:val="en-IE"/>
-        </w:rPr>
-        <w:t xml:space="preserve">entity).State = </w:t>
+        <w:t xml:space="preserve">(entity).State = </w:t>
       </w:r>
       <w:proofErr w:type="spellStart"/>
       <w:r>
@@ -27120,7 +26792,6 @@
         <w:t xml:space="preserve">        </w:t>
       </w:r>
       <w:proofErr w:type="spellStart"/>
-      <w:proofErr w:type="gramStart"/>
       <w:r>
         <w:rPr>
           <w:rFonts w:ascii="Consolas" w:hAnsi="Consolas" w:cs="Consolas"/>
@@ -27140,18 +26811,7 @@
           <w:szCs w:val="19"/>
           <w:lang w:val="en-IE"/>
         </w:rPr>
-        <w:t>(</w:t>
-      </w:r>
-      <w:proofErr w:type="gramEnd"/>
-      <w:r>
-        <w:rPr>
-          <w:rFonts w:ascii="Consolas" w:hAnsi="Consolas" w:cs="Consolas"/>
-          <w:color w:val="000000"/>
-          <w:sz w:val="19"/>
-          <w:szCs w:val="19"/>
-          <w:lang w:val="en-IE"/>
-        </w:rPr>
-        <w:t>);</w:t>
+        <w:t>();</w:t>
       </w:r>
     </w:p>
     <w:p>
@@ -27215,7 +26875,6 @@
         </w:rPr>
         <w:t xml:space="preserve">    </w:t>
       </w:r>
-      <w:proofErr w:type="gramStart"/>
       <w:r>
         <w:rPr>
           <w:rFonts w:ascii="Consolas" w:hAnsi="Consolas" w:cs="Consolas"/>
@@ -27226,7 +26885,6 @@
         </w:rPr>
         <w:t>public</w:t>
       </w:r>
-      <w:proofErr w:type="gramEnd"/>
       <w:r>
         <w:rPr>
           <w:rFonts w:ascii="Consolas" w:hAnsi="Consolas" w:cs="Consolas"/>
@@ -27345,29 +27003,7 @@
           <w:szCs w:val="19"/>
           <w:lang w:val="en-IE"/>
         </w:rPr>
-        <w:t>&lt;T</w:t>
-      </w:r>
-      <w:proofErr w:type="gramStart"/>
-      <w:r>
-        <w:rPr>
-          <w:rFonts w:ascii="Consolas" w:hAnsi="Consolas" w:cs="Consolas"/>
-          <w:color w:val="000000"/>
-          <w:sz w:val="19"/>
-          <w:szCs w:val="19"/>
-          <w:lang w:val="en-IE"/>
-        </w:rPr>
-        <w:t>&gt;(</w:t>
-      </w:r>
-      <w:proofErr w:type="gramEnd"/>
-      <w:r>
-        <w:rPr>
-          <w:rFonts w:ascii="Consolas" w:hAnsi="Consolas" w:cs="Consolas"/>
-          <w:color w:val="000000"/>
-          <w:sz w:val="19"/>
-          <w:szCs w:val="19"/>
-          <w:lang w:val="en-IE"/>
-        </w:rPr>
-        <w:t>).Remove(entity);</w:t>
+        <w:t>&lt;T&gt;().Remove(entity);</w:t>
       </w:r>
     </w:p>
     <w:p>
@@ -27394,7 +27030,6 @@
         <w:t xml:space="preserve">        </w:t>
       </w:r>
       <w:proofErr w:type="spellStart"/>
-      <w:proofErr w:type="gramStart"/>
       <w:r>
         <w:rPr>
           <w:rFonts w:ascii="Consolas" w:hAnsi="Consolas" w:cs="Consolas"/>
@@ -27414,18 +27049,7 @@
           <w:szCs w:val="19"/>
           <w:lang w:val="en-IE"/>
         </w:rPr>
-        <w:t>(</w:t>
-      </w:r>
-      <w:proofErr w:type="gramEnd"/>
-      <w:r>
-        <w:rPr>
-          <w:rFonts w:ascii="Consolas" w:hAnsi="Consolas" w:cs="Consolas"/>
-          <w:color w:val="000000"/>
-          <w:sz w:val="19"/>
-          <w:szCs w:val="19"/>
-          <w:lang w:val="en-IE"/>
-        </w:rPr>
-        <w:t>);</w:t>
+        <w:t>();</w:t>
       </w:r>
     </w:p>
     <w:p>
@@ -27489,7 +27113,6 @@
         </w:rPr>
         <w:t xml:space="preserve">    </w:t>
       </w:r>
-      <w:proofErr w:type="gramStart"/>
       <w:r>
         <w:rPr>
           <w:rFonts w:ascii="Consolas" w:hAnsi="Consolas" w:cs="Consolas"/>
@@ -27500,7 +27123,6 @@
         </w:rPr>
         <w:t>public</w:t>
       </w:r>
-      <w:proofErr w:type="gramEnd"/>
       <w:r>
         <w:rPr>
           <w:rFonts w:ascii="Consolas" w:hAnsi="Consolas" w:cs="Consolas"/>
@@ -27643,7 +27265,6 @@
         </w:rPr>
         <w:t xml:space="preserve">        </w:t>
       </w:r>
-      <w:proofErr w:type="gramStart"/>
       <w:r>
         <w:rPr>
           <w:rFonts w:ascii="Consolas" w:hAnsi="Consolas" w:cs="Consolas"/>
@@ -27654,7 +27275,6 @@
         </w:rPr>
         <w:t>return</w:t>
       </w:r>
-      <w:proofErr w:type="gramEnd"/>
       <w:r>
         <w:rPr>
           <w:rFonts w:ascii="Consolas" w:hAnsi="Consolas" w:cs="Consolas"/>
@@ -27981,7 +27601,6 @@
           <w:lang w:val="en-IE"/>
         </w:rPr>
       </w:pPr>
-      <w:proofErr w:type="gramStart"/>
       <w:r>
         <w:rPr>
           <w:rFonts w:ascii="Consolas" w:hAnsi="Consolas" w:cs="Consolas"/>
@@ -27992,7 +27611,6 @@
         </w:rPr>
         <w:t>public</w:t>
       </w:r>
-      <w:proofErr w:type="gramEnd"/>
       <w:r>
         <w:rPr>
           <w:rFonts w:ascii="Consolas" w:hAnsi="Consolas" w:cs="Consolas"/>
@@ -28318,7 +27936,6 @@
           <w:lang w:val="en-IE"/>
         </w:rPr>
       </w:pPr>
-      <w:proofErr w:type="gramStart"/>
       <w:r>
         <w:rPr>
           <w:rFonts w:ascii="Consolas" w:hAnsi="Consolas" w:cs="Consolas"/>
@@ -28329,7 +27946,6 @@
         </w:rPr>
         <w:t>public</w:t>
       </w:r>
-      <w:proofErr w:type="gramEnd"/>
       <w:r>
         <w:rPr>
           <w:rFonts w:ascii="Consolas" w:hAnsi="Consolas" w:cs="Consolas"/>
@@ -28808,39 +28424,17 @@
           <w:szCs w:val="19"/>
           <w:lang w:val="it-IT"/>
         </w:rPr>
-        <w:t xml:space="preserve">Contesto di dati del </w:t>
-      </w:r>
-      <w:proofErr w:type="gramStart"/>
-      <w:r>
-        <w:rPr>
-          <w:rFonts w:ascii="Consolas" w:hAnsi="Consolas" w:cs="Consolas"/>
-          <w:color w:val="008000"/>
-          <w:sz w:val="19"/>
-          <w:szCs w:val="19"/>
-          <w:lang w:val="it-IT"/>
-        </w:rPr>
-        <w:t>database.</w:t>
-      </w:r>
-      <w:r>
-        <w:rPr>
-          <w:rFonts w:ascii="Consolas" w:hAnsi="Consolas" w:cs="Consolas"/>
-          <w:color w:val="808080"/>
-          <w:sz w:val="19"/>
-          <w:szCs w:val="19"/>
-          <w:lang w:val="it-IT"/>
-        </w:rPr>
-        <w:t>&lt;</w:t>
-      </w:r>
-      <w:proofErr w:type="gramEnd"/>
-      <w:r>
-        <w:rPr>
-          <w:rFonts w:ascii="Consolas" w:hAnsi="Consolas" w:cs="Consolas"/>
-          <w:color w:val="808080"/>
-          <w:sz w:val="19"/>
-          <w:szCs w:val="19"/>
-          <w:lang w:val="it-IT"/>
-        </w:rPr>
-        <w:t>/</w:t>
+        <w:t>Contesto di dati del database.</w:t>
+      </w:r>
+      <w:r>
+        <w:rPr>
+          <w:rFonts w:ascii="Consolas" w:hAnsi="Consolas" w:cs="Consolas"/>
+          <w:color w:val="808080"/>
+          <w:sz w:val="19"/>
+          <w:szCs w:val="19"/>
+          <w:lang w:val="it-IT"/>
+        </w:rPr>
+        <w:t>&lt;/</w:t>
       </w:r>
       <w:proofErr w:type="spellStart"/>
       <w:r>
@@ -28888,7 +28482,6 @@
         </w:rPr>
         <w:t xml:space="preserve">    </w:t>
       </w:r>
-      <w:proofErr w:type="gramStart"/>
       <w:r>
         <w:rPr>
           <w:rFonts w:ascii="Consolas" w:hAnsi="Consolas" w:cs="Consolas"/>
@@ -28899,7 +28492,6 @@
         </w:rPr>
         <w:t>public</w:t>
       </w:r>
-      <w:proofErr w:type="gramEnd"/>
       <w:r>
         <w:rPr>
           <w:rFonts w:ascii="Consolas" w:hAnsi="Consolas" w:cs="Consolas"/>
@@ -29362,7 +28954,6 @@
         </w:rPr>
         <w:t xml:space="preserve">    </w:t>
       </w:r>
-      <w:proofErr w:type="gramStart"/>
       <w:r>
         <w:rPr>
           <w:rFonts w:ascii="Consolas" w:hAnsi="Consolas" w:cs="Consolas"/>
@@ -29373,7 +28964,6 @@
         </w:rPr>
         <w:t>public</w:t>
       </w:r>
-      <w:proofErr w:type="gramEnd"/>
       <w:r>
         <w:rPr>
           <w:rFonts w:ascii="Consolas" w:hAnsi="Consolas" w:cs="Consolas"/>
@@ -29496,7 +29086,6 @@
         </w:rPr>
         <w:t xml:space="preserve">        </w:t>
       </w:r>
-      <w:proofErr w:type="gramStart"/>
       <w:r>
         <w:rPr>
           <w:rFonts w:ascii="Consolas" w:hAnsi="Consolas" w:cs="Consolas"/>
@@ -29507,7 +29096,6 @@
         </w:rPr>
         <w:t>return</w:t>
       </w:r>
-      <w:proofErr w:type="gramEnd"/>
       <w:r>
         <w:rPr>
           <w:rFonts w:ascii="Consolas" w:hAnsi="Consolas" w:cs="Consolas"/>
@@ -29888,7 +29476,6 @@
           <w:lang w:val="en-IE"/>
         </w:rPr>
       </w:pPr>
-      <w:proofErr w:type="gramStart"/>
       <w:r>
         <w:rPr>
           <w:rFonts w:ascii="Consolas" w:hAnsi="Consolas" w:cs="Consolas"/>
@@ -29899,7 +29486,6 @@
         </w:rPr>
         <w:t>public</w:t>
       </w:r>
-      <w:proofErr w:type="gramEnd"/>
       <w:r>
         <w:rPr>
           <w:rFonts w:ascii="Consolas" w:hAnsi="Consolas" w:cs="Consolas"/>
@@ -30220,7 +29806,6 @@
           <w:lang w:val="en-IE"/>
         </w:rPr>
       </w:pPr>
-      <w:proofErr w:type="gramStart"/>
       <w:r>
         <w:rPr>
           <w:rFonts w:ascii="Consolas" w:hAnsi="Consolas" w:cs="Consolas"/>
@@ -30231,7 +29816,6 @@
         </w:rPr>
         <w:t>public</w:t>
       </w:r>
-      <w:proofErr w:type="gramEnd"/>
       <w:r>
         <w:rPr>
           <w:rFonts w:ascii="Consolas" w:hAnsi="Consolas" w:cs="Consolas"/>
@@ -30688,39 +30272,17 @@
           <w:szCs w:val="19"/>
           <w:lang w:val="it-IT"/>
         </w:rPr>
-        <w:t xml:space="preserve">Contesto di dati del </w:t>
-      </w:r>
-      <w:proofErr w:type="gramStart"/>
-      <w:r>
-        <w:rPr>
-          <w:rFonts w:ascii="Consolas" w:hAnsi="Consolas" w:cs="Consolas"/>
-          <w:color w:val="008000"/>
-          <w:sz w:val="19"/>
-          <w:szCs w:val="19"/>
-          <w:lang w:val="it-IT"/>
-        </w:rPr>
-        <w:t>database.</w:t>
-      </w:r>
-      <w:r>
-        <w:rPr>
-          <w:rFonts w:ascii="Consolas" w:hAnsi="Consolas" w:cs="Consolas"/>
-          <w:color w:val="808080"/>
-          <w:sz w:val="19"/>
-          <w:szCs w:val="19"/>
-          <w:lang w:val="it-IT"/>
-        </w:rPr>
-        <w:t>&lt;</w:t>
-      </w:r>
-      <w:proofErr w:type="gramEnd"/>
-      <w:r>
-        <w:rPr>
-          <w:rFonts w:ascii="Consolas" w:hAnsi="Consolas" w:cs="Consolas"/>
-          <w:color w:val="808080"/>
-          <w:sz w:val="19"/>
-          <w:szCs w:val="19"/>
-          <w:lang w:val="it-IT"/>
-        </w:rPr>
-        <w:t>/</w:t>
+        <w:t>Contesto di dati del database.</w:t>
+      </w:r>
+      <w:r>
+        <w:rPr>
+          <w:rFonts w:ascii="Consolas" w:hAnsi="Consolas" w:cs="Consolas"/>
+          <w:color w:val="808080"/>
+          <w:sz w:val="19"/>
+          <w:szCs w:val="19"/>
+          <w:lang w:val="it-IT"/>
+        </w:rPr>
+        <w:t>&lt;/</w:t>
       </w:r>
       <w:proofErr w:type="spellStart"/>
       <w:r>
@@ -30768,7 +30330,6 @@
         </w:rPr>
         <w:t xml:space="preserve">    </w:t>
       </w:r>
-      <w:proofErr w:type="gramStart"/>
       <w:r>
         <w:rPr>
           <w:rFonts w:ascii="Consolas" w:hAnsi="Consolas" w:cs="Consolas"/>
@@ -30779,7 +30340,6 @@
         </w:rPr>
         <w:t>public</w:t>
       </w:r>
-      <w:proofErr w:type="gramEnd"/>
       <w:r>
         <w:rPr>
           <w:rFonts w:ascii="Consolas" w:hAnsi="Consolas" w:cs="Consolas"/>
@@ -31242,7 +30802,6 @@
         </w:rPr>
         <w:t xml:space="preserve">    </w:t>
       </w:r>
-      <w:proofErr w:type="gramStart"/>
       <w:r>
         <w:rPr>
           <w:rFonts w:ascii="Consolas" w:hAnsi="Consolas" w:cs="Consolas"/>
@@ -31253,7 +30812,6 @@
         </w:rPr>
         <w:t>public</w:t>
       </w:r>
-      <w:proofErr w:type="gramEnd"/>
       <w:r>
         <w:rPr>
           <w:rFonts w:ascii="Consolas" w:hAnsi="Consolas" w:cs="Consolas"/>
@@ -31354,7 +30912,6 @@
         </w:rPr>
         <w:t xml:space="preserve">        </w:t>
       </w:r>
-      <w:proofErr w:type="gramStart"/>
       <w:r>
         <w:rPr>
           <w:rFonts w:ascii="Consolas" w:hAnsi="Consolas" w:cs="Consolas"/>
@@ -31365,7 +30922,6 @@
         </w:rPr>
         <w:t>return</w:t>
       </w:r>
-      <w:proofErr w:type="gramEnd"/>
       <w:r>
         <w:rPr>
           <w:rFonts w:ascii="Consolas" w:hAnsi="Consolas" w:cs="Consolas"/>
@@ -31759,7 +31315,6 @@
           <w:lang w:val="en-IE"/>
         </w:rPr>
       </w:pPr>
-      <w:proofErr w:type="gramStart"/>
       <w:r>
         <w:rPr>
           <w:rFonts w:ascii="Consolas" w:hAnsi="Consolas" w:cs="Consolas"/>
@@ -31770,7 +31325,6 @@
         </w:rPr>
         <w:t>public</w:t>
       </w:r>
-      <w:proofErr w:type="gramEnd"/>
       <w:r>
         <w:rPr>
           <w:rFonts w:ascii="Consolas" w:hAnsi="Consolas" w:cs="Consolas"/>
@@ -32113,7 +31667,6 @@
           <w:lang w:val="en-IE"/>
         </w:rPr>
       </w:pPr>
-      <w:proofErr w:type="gramStart"/>
       <w:r>
         <w:rPr>
           <w:rFonts w:ascii="Consolas" w:hAnsi="Consolas" w:cs="Consolas"/>
@@ -32124,7 +31677,6 @@
         </w:rPr>
         <w:t>public</w:t>
       </w:r>
-      <w:proofErr w:type="gramEnd"/>
       <w:r>
         <w:rPr>
           <w:rFonts w:ascii="Consolas" w:hAnsi="Consolas" w:cs="Consolas"/>
@@ -32266,16 +31818,16 @@
           <w:color w:val="000000"/>
           <w:sz w:val="19"/>
           <w:szCs w:val="19"/>
-          <w:lang w:val="en-IE"/>
-        </w:rPr>
-      </w:pPr>
-      <w:r>
-        <w:rPr>
-          <w:rFonts w:ascii="Consolas" w:hAnsi="Consolas" w:cs="Consolas"/>
-          <w:color w:val="000000"/>
-          <w:sz w:val="19"/>
-          <w:szCs w:val="19"/>
-          <w:lang w:val="en-IE"/>
+          <w:lang w:val="it-IT"/>
+        </w:rPr>
+      </w:pPr>
+      <w:r>
+        <w:rPr>
+          <w:rFonts w:ascii="Consolas" w:hAnsi="Consolas" w:cs="Consolas"/>
+          <w:color w:val="000000"/>
+          <w:sz w:val="19"/>
+          <w:szCs w:val="19"/>
+          <w:lang w:val="it-IT"/>
         </w:rPr>
         <w:t>{</w:t>
       </w:r>
@@ -32299,7 +31851,7 @@
           <w:color w:val="000000"/>
           <w:sz w:val="19"/>
           <w:szCs w:val="19"/>
-          <w:lang w:val="en-IE"/>
+          <w:lang w:val="it-IT"/>
         </w:rPr>
         <w:t xml:space="preserve">    </w:t>
       </w:r>
@@ -32603,39 +32155,17 @@
           <w:szCs w:val="19"/>
           <w:lang w:val="it-IT"/>
         </w:rPr>
-        <w:t xml:space="preserve">Contesto di dati del </w:t>
-      </w:r>
-      <w:proofErr w:type="gramStart"/>
-      <w:r>
-        <w:rPr>
-          <w:rFonts w:ascii="Consolas" w:hAnsi="Consolas" w:cs="Consolas"/>
-          <w:color w:val="008000"/>
-          <w:sz w:val="19"/>
-          <w:szCs w:val="19"/>
-          <w:lang w:val="it-IT"/>
-        </w:rPr>
-        <w:t>database.</w:t>
-      </w:r>
-      <w:r>
-        <w:rPr>
-          <w:rFonts w:ascii="Consolas" w:hAnsi="Consolas" w:cs="Consolas"/>
-          <w:color w:val="808080"/>
-          <w:sz w:val="19"/>
-          <w:szCs w:val="19"/>
-          <w:lang w:val="it-IT"/>
-        </w:rPr>
-        <w:t>&lt;</w:t>
-      </w:r>
-      <w:proofErr w:type="gramEnd"/>
-      <w:r>
-        <w:rPr>
-          <w:rFonts w:ascii="Consolas" w:hAnsi="Consolas" w:cs="Consolas"/>
-          <w:color w:val="808080"/>
-          <w:sz w:val="19"/>
-          <w:szCs w:val="19"/>
-          <w:lang w:val="it-IT"/>
-        </w:rPr>
-        <w:t>/</w:t>
+        <w:t>Contesto di dati del database.</w:t>
+      </w:r>
+      <w:r>
+        <w:rPr>
+          <w:rFonts w:ascii="Consolas" w:hAnsi="Consolas" w:cs="Consolas"/>
+          <w:color w:val="808080"/>
+          <w:sz w:val="19"/>
+          <w:szCs w:val="19"/>
+          <w:lang w:val="it-IT"/>
+        </w:rPr>
+        <w:t>&lt;/</w:t>
       </w:r>
       <w:proofErr w:type="spellStart"/>
       <w:r>
@@ -32683,7 +32213,6 @@
         </w:rPr>
         <w:t xml:space="preserve">    </w:t>
       </w:r>
-      <w:proofErr w:type="gramStart"/>
       <w:r>
         <w:rPr>
           <w:rFonts w:ascii="Consolas" w:hAnsi="Consolas" w:cs="Consolas"/>
@@ -32694,7 +32223,6 @@
         </w:rPr>
         <w:t>public</w:t>
       </w:r>
-      <w:proofErr w:type="gramEnd"/>
       <w:r>
         <w:rPr>
           <w:rFonts w:ascii="Consolas" w:hAnsi="Consolas" w:cs="Consolas"/>
@@ -33157,7 +32685,6 @@
         </w:rPr>
         <w:t xml:space="preserve">    </w:t>
       </w:r>
-      <w:proofErr w:type="gramStart"/>
       <w:r>
         <w:rPr>
           <w:rFonts w:ascii="Consolas" w:hAnsi="Consolas" w:cs="Consolas"/>
@@ -33168,7 +32695,6 @@
         </w:rPr>
         <w:t>public</w:t>
       </w:r>
-      <w:proofErr w:type="gramEnd"/>
       <w:r>
         <w:rPr>
           <w:rFonts w:ascii="Consolas" w:hAnsi="Consolas" w:cs="Consolas"/>
@@ -33291,7 +32817,6 @@
         </w:rPr>
         <w:t xml:space="preserve">        </w:t>
       </w:r>
-      <w:proofErr w:type="gramStart"/>
       <w:r>
         <w:rPr>
           <w:rFonts w:ascii="Consolas" w:hAnsi="Consolas" w:cs="Consolas"/>
@@ -33302,7 +32827,6 @@
         </w:rPr>
         <w:t>return</w:t>
       </w:r>
-      <w:proofErr w:type="gramEnd"/>
       <w:r>
         <w:rPr>
           <w:rFonts w:ascii="Consolas" w:hAnsi="Consolas" w:cs="Consolas"/>
@@ -33701,7 +33225,6 @@
           <w:lang w:val="en-IE"/>
         </w:rPr>
       </w:pPr>
-      <w:proofErr w:type="gramStart"/>
       <w:r>
         <w:rPr>
           <w:rFonts w:ascii="Consolas" w:hAnsi="Consolas" w:cs="Consolas"/>
@@ -33712,7 +33235,6 @@
         </w:rPr>
         <w:t>public</w:t>
       </w:r>
-      <w:proofErr w:type="gramEnd"/>
       <w:r>
         <w:rPr>
           <w:rFonts w:ascii="Consolas" w:hAnsi="Consolas" w:cs="Consolas"/>
@@ -34029,7 +33551,6 @@
           <w:lang w:val="en-IE"/>
         </w:rPr>
       </w:pPr>
-      <w:proofErr w:type="gramStart"/>
       <w:r>
         <w:rPr>
           <w:rFonts w:ascii="Consolas" w:hAnsi="Consolas" w:cs="Consolas"/>
@@ -34040,7 +33561,6 @@
         </w:rPr>
         <w:t>public</w:t>
       </w:r>
-      <w:proofErr w:type="gramEnd"/>
       <w:r>
         <w:rPr>
           <w:rFonts w:ascii="Consolas" w:hAnsi="Consolas" w:cs="Consolas"/>
@@ -34497,39 +34017,17 @@
           <w:szCs w:val="19"/>
           <w:lang w:val="it-IT"/>
         </w:rPr>
-        <w:t xml:space="preserve">Contesto di dati del </w:t>
-      </w:r>
-      <w:proofErr w:type="gramStart"/>
-      <w:r>
-        <w:rPr>
-          <w:rFonts w:ascii="Consolas" w:hAnsi="Consolas" w:cs="Consolas"/>
-          <w:color w:val="008000"/>
-          <w:sz w:val="19"/>
-          <w:szCs w:val="19"/>
-          <w:lang w:val="it-IT"/>
-        </w:rPr>
-        <w:t>database.</w:t>
-      </w:r>
-      <w:r>
-        <w:rPr>
-          <w:rFonts w:ascii="Consolas" w:hAnsi="Consolas" w:cs="Consolas"/>
-          <w:color w:val="808080"/>
-          <w:sz w:val="19"/>
-          <w:szCs w:val="19"/>
-          <w:lang w:val="it-IT"/>
-        </w:rPr>
-        <w:t>&lt;</w:t>
-      </w:r>
-      <w:proofErr w:type="gramEnd"/>
-      <w:r>
-        <w:rPr>
-          <w:rFonts w:ascii="Consolas" w:hAnsi="Consolas" w:cs="Consolas"/>
-          <w:color w:val="808080"/>
-          <w:sz w:val="19"/>
-          <w:szCs w:val="19"/>
-          <w:lang w:val="it-IT"/>
-        </w:rPr>
-        <w:t>/</w:t>
+        <w:t>Contesto di dati del database.</w:t>
+      </w:r>
+      <w:r>
+        <w:rPr>
+          <w:rFonts w:ascii="Consolas" w:hAnsi="Consolas" w:cs="Consolas"/>
+          <w:color w:val="808080"/>
+          <w:sz w:val="19"/>
+          <w:szCs w:val="19"/>
+          <w:lang w:val="it-IT"/>
+        </w:rPr>
+        <w:t>&lt;/</w:t>
       </w:r>
       <w:proofErr w:type="spellStart"/>
       <w:r>
@@ -34577,7 +34075,6 @@
         </w:rPr>
         <w:t xml:space="preserve">    </w:t>
       </w:r>
-      <w:proofErr w:type="gramStart"/>
       <w:r>
         <w:rPr>
           <w:rFonts w:ascii="Consolas" w:hAnsi="Consolas" w:cs="Consolas"/>
@@ -34588,7 +34085,6 @@
         </w:rPr>
         <w:t>public</w:t>
       </w:r>
-      <w:proofErr w:type="gramEnd"/>
       <w:r>
         <w:rPr>
           <w:rFonts w:ascii="Consolas" w:hAnsi="Consolas" w:cs="Consolas"/>
@@ -35051,7 +34547,6 @@
         </w:rPr>
         <w:t xml:space="preserve">    </w:t>
       </w:r>
-      <w:proofErr w:type="gramStart"/>
       <w:r>
         <w:rPr>
           <w:rFonts w:ascii="Consolas" w:hAnsi="Consolas" w:cs="Consolas"/>
@@ -35062,7 +34557,6 @@
         </w:rPr>
         <w:t>public</w:t>
       </w:r>
-      <w:proofErr w:type="gramEnd"/>
       <w:r>
         <w:rPr>
           <w:rFonts w:ascii="Consolas" w:hAnsi="Consolas" w:cs="Consolas"/>
@@ -35163,7 +34657,6 @@
         </w:rPr>
         <w:t xml:space="preserve">        </w:t>
       </w:r>
-      <w:proofErr w:type="gramStart"/>
       <w:r>
         <w:rPr>
           <w:rFonts w:ascii="Consolas" w:hAnsi="Consolas" w:cs="Consolas"/>
@@ -35174,7 +34667,6 @@
         </w:rPr>
         <w:t>return</w:t>
       </w:r>
-      <w:proofErr w:type="gramEnd"/>
       <w:r>
         <w:rPr>
           <w:rFonts w:ascii="Consolas" w:hAnsi="Consolas" w:cs="Consolas"/>
@@ -35638,7 +35130,6 @@
         <w:t xml:space="preserve"> </w:t>
       </w:r>
       <w:proofErr w:type="spellStart"/>
-      <w:proofErr w:type="gramStart"/>
       <w:r>
         <w:rPr>
           <w:rFonts w:ascii="Consolas" w:hAnsi="Consolas" w:cs="Consolas"/>
@@ -35658,18 +35149,7 @@
           <w:szCs w:val="19"/>
           <w:lang w:val="it-IT"/>
         </w:rPr>
-        <w:t xml:space="preserve"> :</w:t>
-      </w:r>
-      <w:proofErr w:type="gramEnd"/>
-      <w:r>
-        <w:rPr>
-          <w:rFonts w:ascii="Consolas" w:hAnsi="Consolas" w:cs="Consolas"/>
-          <w:color w:val="000000"/>
-          <w:sz w:val="19"/>
-          <w:szCs w:val="19"/>
-          <w:lang w:val="it-IT"/>
-        </w:rPr>
-        <w:t xml:space="preserve"> </w:t>
+        <w:t xml:space="preserve"> : </w:t>
       </w:r>
       <w:proofErr w:type="spellStart"/>
       <w:r>
@@ -35941,7 +35421,6 @@
           <w:lang w:val="en-IE"/>
         </w:rPr>
       </w:pPr>
-      <w:proofErr w:type="gramStart"/>
       <w:r>
         <w:rPr>
           <w:rFonts w:ascii="Consolas" w:hAnsi="Consolas" w:cs="Consolas"/>
@@ -35952,7 +35431,6 @@
         </w:rPr>
         <w:t>public</w:t>
       </w:r>
-      <w:proofErr w:type="gramEnd"/>
       <w:r>
         <w:rPr>
           <w:rFonts w:ascii="Consolas" w:hAnsi="Consolas" w:cs="Consolas"/>
@@ -36094,16 +35572,16 @@
           <w:color w:val="000000"/>
           <w:sz w:val="19"/>
           <w:szCs w:val="19"/>
-          <w:lang w:val="en-IE"/>
-        </w:rPr>
-      </w:pPr>
-      <w:r>
-        <w:rPr>
-          <w:rFonts w:ascii="Consolas" w:hAnsi="Consolas" w:cs="Consolas"/>
-          <w:color w:val="000000"/>
-          <w:sz w:val="19"/>
-          <w:szCs w:val="19"/>
-          <w:lang w:val="en-IE"/>
+          <w:lang w:val="it-IT"/>
+        </w:rPr>
+      </w:pPr>
+      <w:r>
+        <w:rPr>
+          <w:rFonts w:ascii="Consolas" w:hAnsi="Consolas" w:cs="Consolas"/>
+          <w:color w:val="000000"/>
+          <w:sz w:val="19"/>
+          <w:szCs w:val="19"/>
+          <w:lang w:val="it-IT"/>
         </w:rPr>
         <w:t>{</w:t>
       </w:r>
@@ -36127,7 +35605,7 @@
           <w:color w:val="000000"/>
           <w:sz w:val="19"/>
           <w:szCs w:val="19"/>
-          <w:lang w:val="en-IE"/>
+          <w:lang w:val="it-IT"/>
         </w:rPr>
         <w:t xml:space="preserve">    </w:t>
       </w:r>
@@ -36431,39 +35909,17 @@
           <w:szCs w:val="19"/>
           <w:lang w:val="it-IT"/>
         </w:rPr>
-        <w:t xml:space="preserve">Contesto di dati del </w:t>
-      </w:r>
-      <w:proofErr w:type="gramStart"/>
-      <w:r>
-        <w:rPr>
-          <w:rFonts w:ascii="Consolas" w:hAnsi="Consolas" w:cs="Consolas"/>
-          <w:color w:val="008000"/>
-          <w:sz w:val="19"/>
-          <w:szCs w:val="19"/>
-          <w:lang w:val="it-IT"/>
-        </w:rPr>
-        <w:t>database.</w:t>
-      </w:r>
-      <w:r>
-        <w:rPr>
-          <w:rFonts w:ascii="Consolas" w:hAnsi="Consolas" w:cs="Consolas"/>
-          <w:color w:val="808080"/>
-          <w:sz w:val="19"/>
-          <w:szCs w:val="19"/>
-          <w:lang w:val="it-IT"/>
-        </w:rPr>
-        <w:t>&lt;</w:t>
-      </w:r>
-      <w:proofErr w:type="gramEnd"/>
-      <w:r>
-        <w:rPr>
-          <w:rFonts w:ascii="Consolas" w:hAnsi="Consolas" w:cs="Consolas"/>
-          <w:color w:val="808080"/>
-          <w:sz w:val="19"/>
-          <w:szCs w:val="19"/>
-          <w:lang w:val="it-IT"/>
-        </w:rPr>
-        <w:t>/</w:t>
+        <w:t>Contesto di dati del database.</w:t>
+      </w:r>
+      <w:r>
+        <w:rPr>
+          <w:rFonts w:ascii="Consolas" w:hAnsi="Consolas" w:cs="Consolas"/>
+          <w:color w:val="808080"/>
+          <w:sz w:val="19"/>
+          <w:szCs w:val="19"/>
+          <w:lang w:val="it-IT"/>
+        </w:rPr>
+        <w:t>&lt;/</w:t>
       </w:r>
       <w:proofErr w:type="spellStart"/>
       <w:r>
@@ -36511,7 +35967,6 @@
         </w:rPr>
         <w:t xml:space="preserve">    </w:t>
       </w:r>
-      <w:proofErr w:type="gramStart"/>
       <w:r>
         <w:rPr>
           <w:rFonts w:ascii="Consolas" w:hAnsi="Consolas" w:cs="Consolas"/>
@@ -36522,7 +35977,6 @@
         </w:rPr>
         <w:t>public</w:t>
       </w:r>
-      <w:proofErr w:type="gramEnd"/>
       <w:r>
         <w:rPr>
           <w:rFonts w:ascii="Consolas" w:hAnsi="Consolas" w:cs="Consolas"/>
@@ -36985,7 +36439,6 @@
         </w:rPr>
         <w:t xml:space="preserve">    </w:t>
       </w:r>
-      <w:proofErr w:type="gramStart"/>
       <w:r>
         <w:rPr>
           <w:rFonts w:ascii="Consolas" w:hAnsi="Consolas" w:cs="Consolas"/>
@@ -36996,7 +36449,6 @@
         </w:rPr>
         <w:t>public</w:t>
       </w:r>
-      <w:proofErr w:type="gramEnd"/>
       <w:r>
         <w:rPr>
           <w:rFonts w:ascii="Consolas" w:hAnsi="Consolas" w:cs="Consolas"/>
@@ -37119,7 +36571,6 @@
         </w:rPr>
         <w:t xml:space="preserve">        </w:t>
       </w:r>
-      <w:proofErr w:type="gramStart"/>
       <w:r>
         <w:rPr>
           <w:rFonts w:ascii="Consolas" w:hAnsi="Consolas" w:cs="Consolas"/>
@@ -37130,7 +36581,6 @@
         </w:rPr>
         <w:t>return</w:t>
       </w:r>
-      <w:proofErr w:type="gramEnd"/>
       <w:r>
         <w:rPr>
           <w:rFonts w:ascii="Consolas" w:hAnsi="Consolas" w:cs="Consolas"/>
@@ -37594,7 +37044,6 @@
         <w:t xml:space="preserve"> </w:t>
       </w:r>
       <w:proofErr w:type="spellStart"/>
-      <w:proofErr w:type="gramStart"/>
       <w:r>
         <w:rPr>
           <w:rFonts w:ascii="Consolas" w:hAnsi="Consolas" w:cs="Consolas"/>
@@ -37614,18 +37063,7 @@
           <w:szCs w:val="19"/>
           <w:lang w:val="it-IT"/>
         </w:rPr>
-        <w:t xml:space="preserve"> :</w:t>
-      </w:r>
-      <w:proofErr w:type="gramEnd"/>
-      <w:r>
-        <w:rPr>
-          <w:rFonts w:ascii="Consolas" w:hAnsi="Consolas" w:cs="Consolas"/>
-          <w:color w:val="000000"/>
-          <w:sz w:val="19"/>
-          <w:szCs w:val="19"/>
-          <w:lang w:val="it-IT"/>
-        </w:rPr>
-        <w:t xml:space="preserve"> </w:t>
+        <w:t xml:space="preserve"> : </w:t>
       </w:r>
       <w:proofErr w:type="spellStart"/>
       <w:r>
@@ -37991,7 +37429,6 @@
         <w:t xml:space="preserve"> </w:t>
       </w:r>
       <w:proofErr w:type="spellStart"/>
-      <w:proofErr w:type="gramStart"/>
       <w:r>
         <w:rPr>
           <w:rFonts w:ascii="Consolas" w:hAnsi="Consolas" w:cs="Consolas"/>
@@ -38011,18 +37448,7 @@
           <w:szCs w:val="19"/>
           <w:lang w:val="it-IT"/>
         </w:rPr>
-        <w:t xml:space="preserve"> :</w:t>
-      </w:r>
-      <w:proofErr w:type="gramEnd"/>
-      <w:r>
-        <w:rPr>
-          <w:rFonts w:ascii="Consolas" w:hAnsi="Consolas" w:cs="Consolas"/>
-          <w:color w:val="000000"/>
-          <w:sz w:val="19"/>
-          <w:szCs w:val="19"/>
-          <w:lang w:val="it-IT"/>
-        </w:rPr>
-        <w:t xml:space="preserve"> </w:t>
+        <w:t xml:space="preserve"> : </w:t>
       </w:r>
       <w:proofErr w:type="spellStart"/>
       <w:r>
@@ -38450,39 +37876,17 @@
           <w:szCs w:val="19"/>
           <w:lang w:val="it-IT"/>
         </w:rPr>
-        <w:t xml:space="preserve">Contesto di dati del </w:t>
-      </w:r>
-      <w:proofErr w:type="gramStart"/>
-      <w:r>
-        <w:rPr>
-          <w:rFonts w:ascii="Consolas" w:hAnsi="Consolas" w:cs="Consolas"/>
-          <w:color w:val="008000"/>
-          <w:sz w:val="19"/>
-          <w:szCs w:val="19"/>
-          <w:lang w:val="it-IT"/>
-        </w:rPr>
-        <w:t>database.</w:t>
-      </w:r>
-      <w:r>
-        <w:rPr>
-          <w:rFonts w:ascii="Consolas" w:hAnsi="Consolas" w:cs="Consolas"/>
-          <w:color w:val="808080"/>
-          <w:sz w:val="19"/>
-          <w:szCs w:val="19"/>
-          <w:lang w:val="it-IT"/>
-        </w:rPr>
-        <w:t>&lt;</w:t>
-      </w:r>
-      <w:proofErr w:type="gramEnd"/>
-      <w:r>
-        <w:rPr>
-          <w:rFonts w:ascii="Consolas" w:hAnsi="Consolas" w:cs="Consolas"/>
-          <w:color w:val="808080"/>
-          <w:sz w:val="19"/>
-          <w:szCs w:val="19"/>
-          <w:lang w:val="it-IT"/>
-        </w:rPr>
-        <w:t>/</w:t>
+        <w:t>Contesto di dati del database.</w:t>
+      </w:r>
+      <w:r>
+        <w:rPr>
+          <w:rFonts w:ascii="Consolas" w:hAnsi="Consolas" w:cs="Consolas"/>
+          <w:color w:val="808080"/>
+          <w:sz w:val="19"/>
+          <w:szCs w:val="19"/>
+          <w:lang w:val="it-IT"/>
+        </w:rPr>
+        <w:t>&lt;/</w:t>
       </w:r>
       <w:proofErr w:type="spellStart"/>
       <w:r>
@@ -38530,7 +37934,6 @@
         </w:rPr>
         <w:t xml:space="preserve">    </w:t>
       </w:r>
-      <w:proofErr w:type="gramStart"/>
       <w:r>
         <w:rPr>
           <w:rFonts w:ascii="Consolas" w:hAnsi="Consolas" w:cs="Consolas"/>
@@ -38541,7 +37944,6 @@
         </w:rPr>
         <w:t>public</w:t>
       </w:r>
-      <w:proofErr w:type="gramEnd"/>
       <w:r>
         <w:rPr>
           <w:rFonts w:ascii="Consolas" w:hAnsi="Consolas" w:cs="Consolas"/>
@@ -38972,7 +38374,6 @@
         </w:rPr>
         <w:t xml:space="preserve">    </w:t>
       </w:r>
-      <w:proofErr w:type="gramStart"/>
       <w:r>
         <w:rPr>
           <w:rFonts w:ascii="Consolas" w:hAnsi="Consolas" w:cs="Consolas"/>
@@ -38983,7 +38384,6 @@
         </w:rPr>
         <w:t>public</w:t>
       </w:r>
-      <w:proofErr w:type="gramEnd"/>
       <w:r>
         <w:rPr>
           <w:rFonts w:ascii="Consolas" w:hAnsi="Consolas" w:cs="Consolas"/>
@@ -39106,7 +38506,6 @@
         </w:rPr>
         <w:t xml:space="preserve">        </w:t>
       </w:r>
-      <w:proofErr w:type="gramStart"/>
       <w:r>
         <w:rPr>
           <w:rFonts w:ascii="Consolas" w:hAnsi="Consolas" w:cs="Consolas"/>
@@ -39117,7 +38516,6 @@
         </w:rPr>
         <w:t>return</w:t>
       </w:r>
-      <w:proofErr w:type="gramEnd"/>
       <w:r>
         <w:rPr>
           <w:rFonts w:ascii="Consolas" w:hAnsi="Consolas" w:cs="Consolas"/>
@@ -39581,7 +38979,6 @@
         <w:t xml:space="preserve"> </w:t>
       </w:r>
       <w:proofErr w:type="spellStart"/>
-      <w:proofErr w:type="gramStart"/>
       <w:r>
         <w:rPr>
           <w:rFonts w:ascii="Consolas" w:hAnsi="Consolas" w:cs="Consolas"/>
@@ -39601,18 +38998,7 @@
           <w:szCs w:val="19"/>
           <w:lang w:val="it-IT"/>
         </w:rPr>
-        <w:t xml:space="preserve"> :</w:t>
-      </w:r>
-      <w:proofErr w:type="gramEnd"/>
-      <w:r>
-        <w:rPr>
-          <w:rFonts w:ascii="Consolas" w:hAnsi="Consolas" w:cs="Consolas"/>
-          <w:color w:val="000000"/>
-          <w:sz w:val="19"/>
-          <w:szCs w:val="19"/>
-          <w:lang w:val="it-IT"/>
-        </w:rPr>
-        <w:t xml:space="preserve"> </w:t>
+        <w:t xml:space="preserve"> : </w:t>
       </w:r>
       <w:proofErr w:type="spellStart"/>
       <w:r>
@@ -39891,7 +39277,6 @@
           <w:lang w:val="en-IE"/>
         </w:rPr>
       </w:pPr>
-      <w:proofErr w:type="gramStart"/>
       <w:r>
         <w:rPr>
           <w:rFonts w:ascii="Consolas" w:hAnsi="Consolas" w:cs="Consolas"/>
@@ -39902,7 +39287,6 @@
         </w:rPr>
         <w:t>public</w:t>
       </w:r>
-      <w:proofErr w:type="gramEnd"/>
       <w:r>
         <w:rPr>
           <w:rFonts w:ascii="Consolas" w:hAnsi="Consolas" w:cs="Consolas"/>
@@ -40381,39 +39765,17 @@
           <w:szCs w:val="19"/>
           <w:lang w:val="it-IT"/>
         </w:rPr>
-        <w:t xml:space="preserve">Contesto di dati del </w:t>
-      </w:r>
-      <w:proofErr w:type="gramStart"/>
-      <w:r>
-        <w:rPr>
-          <w:rFonts w:ascii="Consolas" w:hAnsi="Consolas" w:cs="Consolas"/>
-          <w:color w:val="008000"/>
-          <w:sz w:val="19"/>
-          <w:szCs w:val="19"/>
-          <w:lang w:val="it-IT"/>
-        </w:rPr>
-        <w:t>database.</w:t>
-      </w:r>
-      <w:r>
-        <w:rPr>
-          <w:rFonts w:ascii="Consolas" w:hAnsi="Consolas" w:cs="Consolas"/>
-          <w:color w:val="808080"/>
-          <w:sz w:val="19"/>
-          <w:szCs w:val="19"/>
-          <w:lang w:val="it-IT"/>
-        </w:rPr>
-        <w:t>&lt;</w:t>
-      </w:r>
-      <w:proofErr w:type="gramEnd"/>
-      <w:r>
-        <w:rPr>
-          <w:rFonts w:ascii="Consolas" w:hAnsi="Consolas" w:cs="Consolas"/>
-          <w:color w:val="808080"/>
-          <w:sz w:val="19"/>
-          <w:szCs w:val="19"/>
-          <w:lang w:val="it-IT"/>
-        </w:rPr>
-        <w:t>/</w:t>
+        <w:t>Contesto di dati del database.</w:t>
+      </w:r>
+      <w:r>
+        <w:rPr>
+          <w:rFonts w:ascii="Consolas" w:hAnsi="Consolas" w:cs="Consolas"/>
+          <w:color w:val="808080"/>
+          <w:sz w:val="19"/>
+          <w:szCs w:val="19"/>
+          <w:lang w:val="it-IT"/>
+        </w:rPr>
+        <w:t>&lt;/</w:t>
       </w:r>
       <w:proofErr w:type="spellStart"/>
       <w:r>
@@ -40461,7 +39823,6 @@
         </w:rPr>
         <w:t xml:space="preserve">    </w:t>
       </w:r>
-      <w:proofErr w:type="gramStart"/>
       <w:r>
         <w:rPr>
           <w:rFonts w:ascii="Consolas" w:hAnsi="Consolas" w:cs="Consolas"/>
@@ -40472,7 +39833,6 @@
         </w:rPr>
         <w:t>public</w:t>
       </w:r>
-      <w:proofErr w:type="gramEnd"/>
       <w:r>
         <w:rPr>
           <w:rFonts w:ascii="Consolas" w:hAnsi="Consolas" w:cs="Consolas"/>
@@ -40935,7 +40295,6 @@
         </w:rPr>
         <w:t xml:space="preserve">    </w:t>
       </w:r>
-      <w:proofErr w:type="gramStart"/>
       <w:r>
         <w:rPr>
           <w:rFonts w:ascii="Consolas" w:hAnsi="Consolas" w:cs="Consolas"/>
@@ -40946,7 +40305,6 @@
         </w:rPr>
         <w:t>public</w:t>
       </w:r>
-      <w:proofErr w:type="gramEnd"/>
       <w:r>
         <w:rPr>
           <w:rFonts w:ascii="Consolas" w:hAnsi="Consolas" w:cs="Consolas"/>
@@ -41069,7 +40427,6 @@
         </w:rPr>
         <w:t xml:space="preserve">        </w:t>
       </w:r>
-      <w:proofErr w:type="gramStart"/>
       <w:r>
         <w:rPr>
           <w:rFonts w:ascii="Consolas" w:hAnsi="Consolas" w:cs="Consolas"/>
@@ -41080,7 +40437,6 @@
         </w:rPr>
         <w:t>return</w:t>
       </w:r>
-      <w:proofErr w:type="gramEnd"/>
       <w:r>
         <w:rPr>
           <w:rFonts w:ascii="Consolas" w:hAnsi="Consolas" w:cs="Consolas"/>
@@ -41509,7 +40865,6 @@
           <w:lang w:val="en-IE"/>
         </w:rPr>
       </w:pPr>
-      <w:proofErr w:type="gramStart"/>
       <w:r>
         <w:rPr>
           <w:rFonts w:ascii="Consolas" w:hAnsi="Consolas" w:cs="Consolas"/>
@@ -41520,7 +40875,6 @@
         </w:rPr>
         <w:t>public</w:t>
       </w:r>
-      <w:proofErr w:type="gramEnd"/>
       <w:r>
         <w:rPr>
           <w:rFonts w:ascii="Consolas" w:hAnsi="Consolas" w:cs="Consolas"/>
@@ -41633,7 +40987,6 @@
         </w:rPr>
         <w:t xml:space="preserve">    </w:t>
       </w:r>
-      <w:proofErr w:type="gramStart"/>
       <w:r>
         <w:rPr>
           <w:rFonts w:ascii="Consolas" w:hAnsi="Consolas" w:cs="Consolas"/>
@@ -41644,7 +40997,6 @@
         </w:rPr>
         <w:t>public</w:t>
       </w:r>
-      <w:proofErr w:type="gramEnd"/>
       <w:r>
         <w:rPr>
           <w:rFonts w:ascii="Consolas" w:hAnsi="Consolas" w:cs="Consolas"/>
@@ -41799,7 +41151,6 @@
         </w:rPr>
         <w:t xml:space="preserve">    </w:t>
       </w:r>
-      <w:proofErr w:type="gramStart"/>
       <w:r>
         <w:rPr>
           <w:rFonts w:ascii="Consolas" w:hAnsi="Consolas" w:cs="Consolas"/>
@@ -41810,7 +41161,6 @@
         </w:rPr>
         <w:t>public</w:t>
       </w:r>
-      <w:proofErr w:type="gramEnd"/>
       <w:r>
         <w:rPr>
           <w:rFonts w:ascii="Consolas" w:hAnsi="Consolas" w:cs="Consolas"/>
@@ -41921,7 +41271,6 @@
         </w:rPr>
         <w:t xml:space="preserve">    </w:t>
       </w:r>
-      <w:proofErr w:type="gramStart"/>
       <w:r>
         <w:rPr>
           <w:rFonts w:ascii="Consolas" w:hAnsi="Consolas" w:cs="Consolas"/>
@@ -41932,7 +41281,6 @@
         </w:rPr>
         <w:t>public</w:t>
       </w:r>
-      <w:proofErr w:type="gramEnd"/>
       <w:r>
         <w:rPr>
           <w:rFonts w:ascii="Consolas" w:hAnsi="Consolas" w:cs="Consolas"/>
@@ -42087,7 +41435,6 @@
         </w:rPr>
         <w:t xml:space="preserve">    </w:t>
       </w:r>
-      <w:proofErr w:type="gramStart"/>
       <w:r>
         <w:rPr>
           <w:rFonts w:ascii="Consolas" w:hAnsi="Consolas" w:cs="Consolas"/>
@@ -42098,7 +41445,6 @@
         </w:rPr>
         <w:t>public</w:t>
       </w:r>
-      <w:proofErr w:type="gramEnd"/>
       <w:r>
         <w:rPr>
           <w:rFonts w:ascii="Consolas" w:hAnsi="Consolas" w:cs="Consolas"/>
@@ -42209,7 +41555,6 @@
         </w:rPr>
         <w:t xml:space="preserve">    </w:t>
       </w:r>
-      <w:proofErr w:type="gramStart"/>
       <w:r>
         <w:rPr>
           <w:rFonts w:ascii="Consolas" w:hAnsi="Consolas" w:cs="Consolas"/>
@@ -42220,7 +41565,6 @@
         </w:rPr>
         <w:t>public</w:t>
       </w:r>
-      <w:proofErr w:type="gramEnd"/>
       <w:r>
         <w:rPr>
           <w:rFonts w:ascii="Consolas" w:hAnsi="Consolas" w:cs="Consolas"/>
@@ -42375,7 +41719,6 @@
         </w:rPr>
         <w:t xml:space="preserve">    </w:t>
       </w:r>
-      <w:proofErr w:type="gramStart"/>
       <w:r>
         <w:rPr>
           <w:rFonts w:ascii="Consolas" w:hAnsi="Consolas" w:cs="Consolas"/>
@@ -42386,7 +41729,6 @@
         </w:rPr>
         <w:t>public</w:t>
       </w:r>
-      <w:proofErr w:type="gramEnd"/>
       <w:r>
         <w:rPr>
           <w:rFonts w:ascii="Consolas" w:hAnsi="Consolas" w:cs="Consolas"/>
@@ -42541,7 +41883,6 @@
         </w:rPr>
         <w:t xml:space="preserve">    </w:t>
       </w:r>
-      <w:proofErr w:type="gramStart"/>
       <w:r>
         <w:rPr>
           <w:rFonts w:ascii="Consolas" w:hAnsi="Consolas" w:cs="Consolas"/>
@@ -42552,7 +41893,6 @@
         </w:rPr>
         <w:t>public</w:t>
       </w:r>
-      <w:proofErr w:type="gramEnd"/>
       <w:r>
         <w:rPr>
           <w:rFonts w:ascii="Consolas" w:hAnsi="Consolas" w:cs="Consolas"/>
@@ -42859,7 +42199,6 @@
         </w:rPr>
         <w:t xml:space="preserve">    </w:t>
       </w:r>
-      <w:proofErr w:type="gramStart"/>
       <w:r>
         <w:rPr>
           <w:rFonts w:ascii="Consolas" w:hAnsi="Consolas" w:cs="Consolas"/>
@@ -42870,7 +42209,6 @@
         </w:rPr>
         <w:t>public</w:t>
       </w:r>
-      <w:proofErr w:type="gramEnd"/>
       <w:r>
         <w:rPr>
           <w:rFonts w:ascii="Consolas" w:hAnsi="Consolas" w:cs="Consolas"/>
@@ -43253,39 +42591,17 @@
           <w:szCs w:val="19"/>
           <w:lang w:val="en-IE"/>
         </w:rPr>
-        <w:t xml:space="preserve"> del database</w:t>
-      </w:r>
-      <w:proofErr w:type="gramStart"/>
-      <w:r>
-        <w:rPr>
-          <w:rFonts w:ascii="Consolas" w:hAnsi="Consolas" w:cs="Consolas"/>
-          <w:color w:val="008000"/>
-          <w:sz w:val="19"/>
-          <w:szCs w:val="19"/>
-          <w:lang w:val="en-IE"/>
-        </w:rPr>
-        <w:t>.</w:t>
-      </w:r>
-      <w:r>
-        <w:rPr>
-          <w:rFonts w:ascii="Consolas" w:hAnsi="Consolas" w:cs="Consolas"/>
-          <w:color w:val="808080"/>
-          <w:sz w:val="19"/>
-          <w:szCs w:val="19"/>
-          <w:lang w:val="en-IE"/>
-        </w:rPr>
-        <w:t>&lt;</w:t>
-      </w:r>
-      <w:proofErr w:type="gramEnd"/>
-      <w:r>
-        <w:rPr>
-          <w:rFonts w:ascii="Consolas" w:hAnsi="Consolas" w:cs="Consolas"/>
-          <w:color w:val="808080"/>
-          <w:sz w:val="19"/>
-          <w:szCs w:val="19"/>
-          <w:lang w:val="en-IE"/>
-        </w:rPr>
-        <w:t>/</w:t>
+        <w:t xml:space="preserve"> del database.</w:t>
+      </w:r>
+      <w:r>
+        <w:rPr>
+          <w:rFonts w:ascii="Consolas" w:hAnsi="Consolas" w:cs="Consolas"/>
+          <w:color w:val="808080"/>
+          <w:sz w:val="19"/>
+          <w:szCs w:val="19"/>
+          <w:lang w:val="en-IE"/>
+        </w:rPr>
+        <w:t>&lt;/</w:t>
       </w:r>
       <w:proofErr w:type="spellStart"/>
       <w:r>
@@ -43333,7 +42649,6 @@
         </w:rPr>
         <w:t xml:space="preserve">    </w:t>
       </w:r>
-      <w:proofErr w:type="gramStart"/>
       <w:r>
         <w:rPr>
           <w:rFonts w:ascii="Consolas" w:hAnsi="Consolas" w:cs="Consolas"/>
@@ -43344,7 +42659,6 @@
         </w:rPr>
         <w:t>public</w:t>
       </w:r>
-      <w:proofErr w:type="gramEnd"/>
       <w:r>
         <w:rPr>
           <w:rFonts w:ascii="Consolas" w:hAnsi="Consolas" w:cs="Consolas"/>
@@ -43733,7 +43047,6 @@
         </w:rPr>
         <w:t xml:space="preserve">    </w:t>
       </w:r>
-      <w:proofErr w:type="gramStart"/>
       <w:r>
         <w:rPr>
           <w:rFonts w:ascii="Consolas" w:hAnsi="Consolas" w:cs="Consolas"/>
@@ -43744,7 +43057,6 @@
         </w:rPr>
         <w:t>protected</w:t>
       </w:r>
-      <w:proofErr w:type="gramEnd"/>
       <w:r>
         <w:rPr>
           <w:rFonts w:ascii="Consolas" w:hAnsi="Consolas" w:cs="Consolas"/>
@@ -43909,7 +43221,6 @@
         </w:rPr>
         <w:t xml:space="preserve">        </w:t>
       </w:r>
-      <w:proofErr w:type="gramStart"/>
       <w:r>
         <w:rPr>
           <w:rFonts w:ascii="Consolas" w:hAnsi="Consolas" w:cs="Consolas"/>
@@ -43920,7 +43231,6 @@
         </w:rPr>
         <w:t>if</w:t>
       </w:r>
-      <w:proofErr w:type="gramEnd"/>
       <w:r>
         <w:rPr>
           <w:rFonts w:ascii="Consolas" w:hAnsi="Consolas" w:cs="Consolas"/>
@@ -44002,7 +43312,6 @@
         <w:t xml:space="preserve">            </w:t>
       </w:r>
       <w:proofErr w:type="spellStart"/>
-      <w:proofErr w:type="gramStart"/>
       <w:r>
         <w:rPr>
           <w:rFonts w:ascii="Consolas" w:hAnsi="Consolas" w:cs="Consolas"/>
@@ -44024,7 +43333,6 @@
         </w:rPr>
         <w:t>(</w:t>
       </w:r>
-      <w:proofErr w:type="gramEnd"/>
       <w:r>
         <w:rPr>
           <w:rFonts w:ascii="Consolas" w:hAnsi="Consolas" w:cs="Consolas"/>
@@ -44587,7 +43895,6 @@
           <w:lang w:val="en-IE"/>
         </w:rPr>
       </w:pPr>
-      <w:proofErr w:type="gramStart"/>
       <w:r>
         <w:rPr>
           <w:rFonts w:ascii="Consolas" w:hAnsi="Consolas" w:cs="Consolas"/>
@@ -44598,7 +43905,6 @@
         </w:rPr>
         <w:t>public</w:t>
       </w:r>
-      <w:proofErr w:type="gramEnd"/>
       <w:r>
         <w:rPr>
           <w:rFonts w:ascii="Consolas" w:hAnsi="Consolas" w:cs="Consolas"/>
@@ -44731,7 +44037,6 @@
         </w:rPr>
         <w:t xml:space="preserve">    </w:t>
       </w:r>
-      <w:proofErr w:type="gramStart"/>
       <w:r>
         <w:rPr>
           <w:rFonts w:ascii="Consolas" w:hAnsi="Consolas" w:cs="Consolas"/>
@@ -44742,7 +44047,6 @@
         </w:rPr>
         <w:t>public</w:t>
       </w:r>
-      <w:proofErr w:type="gramEnd"/>
       <w:r>
         <w:rPr>
           <w:rFonts w:ascii="Consolas" w:hAnsi="Consolas" w:cs="Consolas"/>
@@ -44875,7 +44179,6 @@
         </w:rPr>
         <w:t xml:space="preserve">    </w:t>
       </w:r>
-      <w:proofErr w:type="gramStart"/>
       <w:r>
         <w:rPr>
           <w:rFonts w:ascii="Consolas" w:hAnsi="Consolas" w:cs="Consolas"/>
@@ -44886,7 +44189,6 @@
         </w:rPr>
         <w:t>protected</w:t>
       </w:r>
-      <w:proofErr w:type="gramEnd"/>
       <w:r>
         <w:rPr>
           <w:rFonts w:ascii="Consolas" w:hAnsi="Consolas" w:cs="Consolas"/>
@@ -45097,7 +44399,6 @@
         </w:rPr>
         <w:t xml:space="preserve">        </w:t>
       </w:r>
-      <w:proofErr w:type="gramStart"/>
       <w:r>
         <w:rPr>
           <w:rFonts w:ascii="Consolas" w:hAnsi="Consolas" w:cs="Consolas"/>
@@ -45108,7 +44409,6 @@
         </w:rPr>
         <w:t>if</w:t>
       </w:r>
-      <w:proofErr w:type="gramEnd"/>
       <w:r>
         <w:rPr>
           <w:rFonts w:ascii="Consolas" w:hAnsi="Consolas" w:cs="Consolas"/>
@@ -45185,20 +44485,8 @@
           <w:szCs w:val="19"/>
           <w:lang w:val="en-IE"/>
         </w:rPr>
-        <w:t xml:space="preserve">            </w:t>
-      </w:r>
-      <w:proofErr w:type="gramStart"/>
-      <w:r>
-        <w:rPr>
-          <w:rFonts w:ascii="Consolas" w:hAnsi="Consolas" w:cs="Consolas"/>
-          <w:color w:val="000000"/>
-          <w:sz w:val="19"/>
-          <w:szCs w:val="19"/>
-          <w:lang w:val="en-IE"/>
-        </w:rPr>
-        <w:t>handler(</w:t>
-      </w:r>
-      <w:proofErr w:type="gramEnd"/>
+        <w:t xml:space="preserve">            handler(</w:t>
+      </w:r>
       <w:r>
         <w:rPr>
           <w:rFonts w:ascii="Consolas" w:hAnsi="Consolas" w:cs="Consolas"/>
@@ -45369,7 +44657,6 @@
         </w:rPr>
         <w:t xml:space="preserve">    </w:t>
       </w:r>
-      <w:proofErr w:type="gramStart"/>
       <w:r>
         <w:rPr>
           <w:rFonts w:ascii="Consolas" w:hAnsi="Consolas" w:cs="Consolas"/>
@@ -45380,7 +44667,6 @@
         </w:rPr>
         <w:t>protected</w:t>
       </w:r>
-      <w:proofErr w:type="gramEnd"/>
       <w:r>
         <w:rPr>
           <w:rFonts w:ascii="Consolas" w:hAnsi="Consolas" w:cs="Consolas"/>
@@ -45625,7 +44911,6 @@
         </w:rPr>
         <w:t xml:space="preserve">        </w:t>
       </w:r>
-      <w:proofErr w:type="gramStart"/>
       <w:r>
         <w:rPr>
           <w:rFonts w:ascii="Consolas" w:hAnsi="Consolas" w:cs="Consolas"/>
@@ -45636,7 +44921,6 @@
         </w:rPr>
         <w:t>if</w:t>
       </w:r>
-      <w:proofErr w:type="gramEnd"/>
       <w:r>
         <w:rPr>
           <w:rFonts w:ascii="Consolas" w:hAnsi="Consolas" w:cs="Consolas"/>
@@ -45703,7 +44987,6 @@
         </w:rPr>
         <w:t xml:space="preserve">            </w:t>
       </w:r>
-      <w:proofErr w:type="gramStart"/>
       <w:r>
         <w:rPr>
           <w:rFonts w:ascii="Consolas" w:hAnsi="Consolas" w:cs="Consolas"/>
@@ -45714,7 +44997,6 @@
         </w:rPr>
         <w:t>return</w:t>
       </w:r>
-      <w:proofErr w:type="gramEnd"/>
       <w:r>
         <w:rPr>
           <w:rFonts w:ascii="Consolas" w:hAnsi="Consolas" w:cs="Consolas"/>
@@ -45747,29 +45029,7 @@
           <w:szCs w:val="19"/>
           <w:lang w:val="en-IE"/>
         </w:rPr>
-        <w:t xml:space="preserve">        </w:t>
-      </w:r>
-      <w:proofErr w:type="gramStart"/>
-      <w:r>
-        <w:rPr>
-          <w:rFonts w:ascii="Consolas" w:hAnsi="Consolas" w:cs="Consolas"/>
-          <w:color w:val="000000"/>
-          <w:sz w:val="19"/>
-          <w:szCs w:val="19"/>
-          <w:lang w:val="en-IE"/>
-        </w:rPr>
-        <w:t>member</w:t>
-      </w:r>
-      <w:proofErr w:type="gramEnd"/>
-      <w:r>
-        <w:rPr>
-          <w:rFonts w:ascii="Consolas" w:hAnsi="Consolas" w:cs="Consolas"/>
-          <w:color w:val="000000"/>
-          <w:sz w:val="19"/>
-          <w:szCs w:val="19"/>
-          <w:lang w:val="en-IE"/>
-        </w:rPr>
-        <w:t xml:space="preserve"> = value;</w:t>
+        <w:t xml:space="preserve">        member = value;</w:t>
       </w:r>
     </w:p>
     <w:p>
@@ -45796,7 +45056,6 @@
         <w:t xml:space="preserve">        </w:t>
       </w:r>
       <w:proofErr w:type="spellStart"/>
-      <w:proofErr w:type="gramStart"/>
       <w:r>
         <w:rPr>
           <w:rFonts w:ascii="Consolas" w:hAnsi="Consolas" w:cs="Consolas"/>
@@ -45819,7 +45078,6 @@
         <w:t>(</w:t>
       </w:r>
       <w:proofErr w:type="spellStart"/>
-      <w:proofErr w:type="gramEnd"/>
       <w:r>
         <w:rPr>
           <w:rFonts w:ascii="Consolas" w:hAnsi="Consolas" w:cs="Consolas"/>
@@ -45903,7 +45161,6 @@
         </w:rPr>
         <w:t xml:space="preserve">    </w:t>
       </w:r>
-      <w:proofErr w:type="gramStart"/>
       <w:r>
         <w:rPr>
           <w:rFonts w:ascii="Consolas" w:hAnsi="Consolas" w:cs="Consolas"/>
@@ -45914,7 +45171,6 @@
         </w:rPr>
         <w:t>protected</w:t>
       </w:r>
-      <w:proofErr w:type="gramEnd"/>
       <w:r>
         <w:rPr>
           <w:rFonts w:ascii="Consolas" w:hAnsi="Consolas" w:cs="Consolas"/>
@@ -46080,7 +45336,6 @@
         <w:t xml:space="preserve">        </w:t>
       </w:r>
       <w:proofErr w:type="spellStart"/>
-      <w:proofErr w:type="gramStart"/>
       <w:r>
         <w:rPr>
           <w:rFonts w:ascii="Consolas" w:hAnsi="Consolas" w:cs="Consolas"/>
@@ -46092,7 +45347,6 @@
         <w:t>var</w:t>
       </w:r>
       <w:proofErr w:type="spellEnd"/>
-      <w:proofErr w:type="gramEnd"/>
       <w:r>
         <w:rPr>
           <w:rFonts w:ascii="Consolas" w:hAnsi="Consolas" w:cs="Consolas"/>
@@ -46192,7 +45446,6 @@
         <w:t xml:space="preserve">        </w:t>
       </w:r>
       <w:proofErr w:type="spellStart"/>
-      <w:proofErr w:type="gramStart"/>
       <w:r>
         <w:rPr>
           <w:rFonts w:ascii="Consolas" w:hAnsi="Consolas" w:cs="Consolas"/>
@@ -46204,7 +45457,6 @@
         <w:t>var</w:t>
       </w:r>
       <w:proofErr w:type="spellEnd"/>
-      <w:proofErr w:type="gramEnd"/>
       <w:r>
         <w:rPr>
           <w:rFonts w:ascii="Consolas" w:hAnsi="Consolas" w:cs="Consolas"/>
@@ -46304,7 +45556,6 @@
         <w:t xml:space="preserve">        </w:t>
       </w:r>
       <w:proofErr w:type="spellStart"/>
-      <w:proofErr w:type="gramStart"/>
       <w:r>
         <w:rPr>
           <w:rFonts w:ascii="Consolas" w:hAnsi="Consolas" w:cs="Consolas"/>
@@ -46327,7 +45578,6 @@
         <w:t>(</w:t>
       </w:r>
       <w:proofErr w:type="spellStart"/>
-      <w:proofErr w:type="gramEnd"/>
       <w:r>
         <w:rPr>
           <w:rFonts w:ascii="Consolas" w:hAnsi="Consolas" w:cs="Consolas"/>
@@ -46572,7 +45822,6 @@
         <w:t xml:space="preserve"> </w:t>
       </w:r>
       <w:proofErr w:type="spellStart"/>
-      <w:proofErr w:type="gramStart"/>
       <w:r>
         <w:rPr>
           <w:rFonts w:ascii="Consolas" w:hAnsi="Consolas" w:cs="Consolas"/>
@@ -46592,18 +45841,7 @@
           <w:szCs w:val="19"/>
           <w:lang w:val="it-IT"/>
         </w:rPr>
-        <w:t xml:space="preserve"> :</w:t>
-      </w:r>
-      <w:proofErr w:type="gramEnd"/>
-      <w:r>
-        <w:rPr>
-          <w:rFonts w:ascii="Consolas" w:hAnsi="Consolas" w:cs="Consolas"/>
-          <w:color w:val="000000"/>
-          <w:sz w:val="19"/>
-          <w:szCs w:val="19"/>
-          <w:lang w:val="it-IT"/>
-        </w:rPr>
-        <w:t xml:space="preserve"> </w:t>
+        <w:t xml:space="preserve"> : </w:t>
       </w:r>
       <w:proofErr w:type="spellStart"/>
       <w:r>
@@ -46929,7 +46167,6 @@
         </w:rPr>
         <w:t xml:space="preserve">    </w:t>
       </w:r>
-      <w:proofErr w:type="gramStart"/>
       <w:r>
         <w:rPr>
           <w:rFonts w:ascii="Consolas" w:hAnsi="Consolas" w:cs="Consolas"/>
@@ -46940,7 +46177,6 @@
         </w:rPr>
         <w:t>public</w:t>
       </w:r>
-      <w:proofErr w:type="gramEnd"/>
       <w:r>
         <w:rPr>
           <w:rFonts w:ascii="Consolas" w:hAnsi="Consolas" w:cs="Consolas"/>
@@ -47059,7 +46295,6 @@
         </w:rPr>
         <w:t xml:space="preserve">    </w:t>
       </w:r>
-      <w:proofErr w:type="gramStart"/>
       <w:r>
         <w:rPr>
           <w:rFonts w:ascii="Consolas" w:hAnsi="Consolas" w:cs="Consolas"/>
@@ -47070,7 +46305,6 @@
         </w:rPr>
         <w:t>public</w:t>
       </w:r>
-      <w:proofErr w:type="gramEnd"/>
       <w:r>
         <w:rPr>
           <w:rFonts w:ascii="Consolas" w:hAnsi="Consolas" w:cs="Consolas"/>
@@ -47189,7 +46423,6 @@
         </w:rPr>
         <w:t xml:space="preserve">    </w:t>
       </w:r>
-      <w:proofErr w:type="gramStart"/>
       <w:r>
         <w:rPr>
           <w:rFonts w:ascii="Consolas" w:hAnsi="Consolas" w:cs="Consolas"/>
@@ -47200,7 +46433,6 @@
         </w:rPr>
         <w:t>public</w:t>
       </w:r>
-      <w:proofErr w:type="gramEnd"/>
       <w:r>
         <w:rPr>
           <w:rFonts w:ascii="Consolas" w:hAnsi="Consolas" w:cs="Consolas"/>
@@ -47320,7 +46552,7 @@
           <w:color w:val="000000"/>
           <w:sz w:val="19"/>
           <w:szCs w:val="19"/>
-          <w:lang w:val="en-IE"/>
+          <w:lang w:val="it-IT"/>
         </w:rPr>
       </w:pPr>
       <w:r>
@@ -47333,25 +46565,23 @@
         </w:rPr>
         <w:t xml:space="preserve">    </w:t>
       </w:r>
-      <w:proofErr w:type="gramStart"/>
       <w:r>
         <w:rPr>
           <w:rFonts w:ascii="Consolas" w:hAnsi="Consolas" w:cs="Consolas"/>
           <w:color w:val="0000FF"/>
           <w:sz w:val="19"/>
           <w:szCs w:val="19"/>
-          <w:lang w:val="en-IE"/>
+          <w:lang w:val="it-IT"/>
         </w:rPr>
         <w:t>public</w:t>
       </w:r>
-      <w:proofErr w:type="gramEnd"/>
-      <w:r>
-        <w:rPr>
-          <w:rFonts w:ascii="Consolas" w:hAnsi="Consolas" w:cs="Consolas"/>
-          <w:color w:val="000000"/>
-          <w:sz w:val="19"/>
-          <w:szCs w:val="19"/>
-          <w:lang w:val="en-IE"/>
+      <w:r>
+        <w:rPr>
+          <w:rFonts w:ascii="Consolas" w:hAnsi="Consolas" w:cs="Consolas"/>
+          <w:color w:val="000000"/>
+          <w:sz w:val="19"/>
+          <w:szCs w:val="19"/>
+          <w:lang w:val="it-IT"/>
         </w:rPr>
         <w:t xml:space="preserve"> </w:t>
       </w:r>
@@ -47362,7 +46592,7 @@
           <w:color w:val="2B91AF"/>
           <w:sz w:val="19"/>
           <w:szCs w:val="19"/>
-          <w:lang w:val="en-IE"/>
+          <w:lang w:val="it-IT"/>
         </w:rPr>
         <w:t>BenvenutoViewModel</w:t>
       </w:r>
@@ -47373,7 +46603,7 @@
           <w:color w:val="000000"/>
           <w:sz w:val="19"/>
           <w:szCs w:val="19"/>
-          <w:lang w:val="en-IE"/>
+          <w:lang w:val="it-IT"/>
         </w:rPr>
         <w:t xml:space="preserve">() { </w:t>
       </w:r>
@@ -47384,7 +46614,7 @@
           <w:color w:val="000000"/>
           <w:sz w:val="19"/>
           <w:szCs w:val="19"/>
-          <w:lang w:val="en-IE"/>
+          <w:lang w:val="it-IT"/>
         </w:rPr>
         <w:t>RegisterCommands</w:t>
       </w:r>
@@ -47395,7 +46625,7 @@
           <w:color w:val="000000"/>
           <w:sz w:val="19"/>
           <w:szCs w:val="19"/>
-          <w:lang w:val="en-IE"/>
+          <w:lang w:val="it-IT"/>
         </w:rPr>
         <w:t>(); }</w:t>
       </w:r>
@@ -47410,7 +46640,7 @@
           <w:color w:val="000000"/>
           <w:sz w:val="19"/>
           <w:szCs w:val="19"/>
-          <w:lang w:val="en-IE"/>
+          <w:lang w:val="it-IT"/>
         </w:rPr>
       </w:pPr>
     </w:p>
@@ -47480,7 +46710,6 @@
         <w:t xml:space="preserve"> </w:t>
       </w:r>
       <w:proofErr w:type="spellStart"/>
-      <w:proofErr w:type="gramStart"/>
       <w:r>
         <w:rPr>
           <w:rFonts w:ascii="Consolas" w:hAnsi="Consolas" w:cs="Consolas"/>
@@ -47500,18 +46729,7 @@
           <w:szCs w:val="19"/>
           <w:lang w:val="it-IT"/>
         </w:rPr>
-        <w:t>(</w:t>
-      </w:r>
-      <w:proofErr w:type="gramEnd"/>
-      <w:r>
-        <w:rPr>
-          <w:rFonts w:ascii="Consolas" w:hAnsi="Consolas" w:cs="Consolas"/>
-          <w:color w:val="000000"/>
-          <w:sz w:val="19"/>
-          <w:szCs w:val="19"/>
-          <w:lang w:val="it-IT"/>
-        </w:rPr>
-        <w:t>)</w:t>
+        <w:t>()</w:t>
       </w:r>
     </w:p>
     <w:p>
@@ -47604,7 +46822,6 @@
         <w:t xml:space="preserve"> </w:t>
       </w:r>
       <w:proofErr w:type="spellStart"/>
-      <w:proofErr w:type="gramStart"/>
       <w:r>
         <w:rPr>
           <w:rFonts w:ascii="Consolas" w:hAnsi="Consolas" w:cs="Consolas"/>
@@ -47624,18 +46841,7 @@
           <w:szCs w:val="19"/>
           <w:lang w:val="it-IT"/>
         </w:rPr>
-        <w:t>(</w:t>
-      </w:r>
-      <w:proofErr w:type="gramEnd"/>
-      <w:r>
-        <w:rPr>
-          <w:rFonts w:ascii="Consolas" w:hAnsi="Consolas" w:cs="Consolas"/>
-          <w:color w:val="000000"/>
-          <w:sz w:val="19"/>
-          <w:szCs w:val="19"/>
-          <w:lang w:val="it-IT"/>
-        </w:rPr>
-        <w:t>);</w:t>
+        <w:t>();</w:t>
       </w:r>
     </w:p>
     <w:p>
@@ -47704,7 +46910,6 @@
         <w:t xml:space="preserve"> </w:t>
       </w:r>
       <w:proofErr w:type="spellStart"/>
-      <w:proofErr w:type="gramStart"/>
       <w:r>
         <w:rPr>
           <w:rFonts w:ascii="Consolas" w:hAnsi="Consolas" w:cs="Consolas"/>
@@ -47724,18 +46929,7 @@
           <w:szCs w:val="19"/>
           <w:lang w:val="it-IT"/>
         </w:rPr>
-        <w:t>(</w:t>
-      </w:r>
-      <w:proofErr w:type="gramEnd"/>
-      <w:r>
-        <w:rPr>
-          <w:rFonts w:ascii="Consolas" w:hAnsi="Consolas" w:cs="Consolas"/>
-          <w:color w:val="000000"/>
-          <w:sz w:val="19"/>
-          <w:szCs w:val="19"/>
-          <w:lang w:val="it-IT"/>
-        </w:rPr>
-        <w:t>);</w:t>
+        <w:t>();</w:t>
       </w:r>
     </w:p>
     <w:p>
@@ -47804,7 +46998,6 @@
         <w:t xml:space="preserve"> </w:t>
       </w:r>
       <w:proofErr w:type="spellStart"/>
-      <w:proofErr w:type="gramStart"/>
       <w:r>
         <w:rPr>
           <w:rFonts w:ascii="Consolas" w:hAnsi="Consolas" w:cs="Consolas"/>
@@ -47824,18 +47017,7 @@
           <w:szCs w:val="19"/>
           <w:lang w:val="it-IT"/>
         </w:rPr>
-        <w:t>(</w:t>
-      </w:r>
-      <w:proofErr w:type="gramEnd"/>
-      <w:r>
-        <w:rPr>
-          <w:rFonts w:ascii="Consolas" w:hAnsi="Consolas" w:cs="Consolas"/>
-          <w:color w:val="000000"/>
-          <w:sz w:val="19"/>
-          <w:szCs w:val="19"/>
-          <w:lang w:val="it-IT"/>
-        </w:rPr>
-        <w:t>);</w:t>
+        <w:t>();</w:t>
       </w:r>
     </w:p>
     <w:p>
@@ -47904,7 +47086,6 @@
         <w:t xml:space="preserve"> </w:t>
       </w:r>
       <w:proofErr w:type="spellStart"/>
-      <w:proofErr w:type="gramStart"/>
       <w:r>
         <w:rPr>
           <w:rFonts w:ascii="Consolas" w:hAnsi="Consolas" w:cs="Consolas"/>
@@ -47927,7 +47108,6 @@
         <w:t>(</w:t>
       </w:r>
       <w:proofErr w:type="spellStart"/>
-      <w:proofErr w:type="gramEnd"/>
       <w:r>
         <w:rPr>
           <w:rFonts w:ascii="Consolas" w:hAnsi="Consolas" w:cs="Consolas"/>
@@ -48038,7 +47218,6 @@
         <w:t xml:space="preserve"> </w:t>
       </w:r>
       <w:proofErr w:type="spellStart"/>
-      <w:proofErr w:type="gramStart"/>
       <w:r>
         <w:rPr>
           <w:rFonts w:ascii="Consolas" w:hAnsi="Consolas" w:cs="Consolas"/>
@@ -48061,7 +47240,6 @@
         <w:t>(</w:t>
       </w:r>
       <w:proofErr w:type="spellStart"/>
-      <w:proofErr w:type="gramEnd"/>
       <w:r>
         <w:rPr>
           <w:rFonts w:ascii="Consolas" w:hAnsi="Consolas" w:cs="Consolas"/>
@@ -48172,7 +47350,6 @@
         <w:t xml:space="preserve"> </w:t>
       </w:r>
       <w:proofErr w:type="spellStart"/>
-      <w:proofErr w:type="gramStart"/>
       <w:r>
         <w:rPr>
           <w:rFonts w:ascii="Consolas" w:hAnsi="Consolas" w:cs="Consolas"/>
@@ -48195,7 +47372,6 @@
         <w:t>(</w:t>
       </w:r>
       <w:proofErr w:type="spellStart"/>
-      <w:proofErr w:type="gramEnd"/>
       <w:r>
         <w:rPr>
           <w:rFonts w:ascii="Consolas" w:hAnsi="Consolas" w:cs="Consolas"/>
@@ -48344,7 +47520,6 @@
         <w:t xml:space="preserve"> </w:t>
       </w:r>
       <w:proofErr w:type="spellStart"/>
-      <w:proofErr w:type="gramStart"/>
       <w:r>
         <w:rPr>
           <w:rFonts w:ascii="Consolas" w:hAnsi="Consolas" w:cs="Consolas"/>
@@ -48367,7 +47542,6 @@
         <w:t>(</w:t>
       </w:r>
       <w:proofErr w:type="spellStart"/>
-      <w:proofErr w:type="gramEnd"/>
       <w:r>
         <w:rPr>
           <w:rFonts w:ascii="Consolas" w:hAnsi="Consolas" w:cs="Consolas"/>
@@ -48501,7 +47675,6 @@
         </w:rPr>
         <w:t xml:space="preserve">    </w:t>
       </w:r>
-      <w:proofErr w:type="gramStart"/>
       <w:r>
         <w:rPr>
           <w:rFonts w:ascii="Consolas" w:hAnsi="Consolas" w:cs="Consolas"/>
@@ -48512,7 +47685,6 @@
         </w:rPr>
         <w:t>private</w:t>
       </w:r>
-      <w:proofErr w:type="gramEnd"/>
       <w:r>
         <w:rPr>
           <w:rFonts w:ascii="Consolas" w:hAnsi="Consolas" w:cs="Consolas"/>
@@ -48671,7 +47843,6 @@
         </w:rPr>
         <w:t xml:space="preserve">    </w:t>
       </w:r>
-      <w:proofErr w:type="gramStart"/>
       <w:r>
         <w:rPr>
           <w:rFonts w:ascii="Consolas" w:hAnsi="Consolas" w:cs="Consolas"/>
@@ -48682,7 +47853,6 @@
         </w:rPr>
         <w:t>private</w:t>
       </w:r>
-      <w:proofErr w:type="gramEnd"/>
       <w:r>
         <w:rPr>
           <w:rFonts w:ascii="Consolas" w:hAnsi="Consolas" w:cs="Consolas"/>
@@ -48867,7 +48037,6 @@
         </w:rPr>
         <w:t xml:space="preserve">    </w:t>
       </w:r>
-      <w:proofErr w:type="gramStart"/>
       <w:r>
         <w:rPr>
           <w:rFonts w:ascii="Consolas" w:hAnsi="Consolas" w:cs="Consolas"/>
@@ -48878,7 +48047,6 @@
         </w:rPr>
         <w:t>private</w:t>
       </w:r>
-      <w:proofErr w:type="gramEnd"/>
       <w:r>
         <w:rPr>
           <w:rFonts w:ascii="Consolas" w:hAnsi="Consolas" w:cs="Consolas"/>
@@ -49037,7 +48205,6 @@
         </w:rPr>
         <w:t xml:space="preserve">    </w:t>
       </w:r>
-      <w:proofErr w:type="gramStart"/>
       <w:r>
         <w:rPr>
           <w:rFonts w:ascii="Consolas" w:hAnsi="Consolas" w:cs="Consolas"/>
@@ -49048,7 +48215,6 @@
         </w:rPr>
         <w:t>private</w:t>
       </w:r>
-      <w:proofErr w:type="gramEnd"/>
       <w:r>
         <w:rPr>
           <w:rFonts w:ascii="Consolas" w:hAnsi="Consolas" w:cs="Consolas"/>
@@ -49233,7 +48399,6 @@
         </w:rPr>
         <w:t xml:space="preserve">    </w:t>
       </w:r>
-      <w:proofErr w:type="gramStart"/>
       <w:r>
         <w:rPr>
           <w:rFonts w:ascii="Consolas" w:hAnsi="Consolas" w:cs="Consolas"/>
@@ -49244,7 +48409,6 @@
         </w:rPr>
         <w:t>private</w:t>
       </w:r>
-      <w:proofErr w:type="gramEnd"/>
       <w:r>
         <w:rPr>
           <w:rFonts w:ascii="Consolas" w:hAnsi="Consolas" w:cs="Consolas"/>
@@ -49475,7 +48639,6 @@
           <w:lang w:val="en-IE"/>
         </w:rPr>
       </w:pPr>
-      <w:proofErr w:type="gramStart"/>
       <w:r>
         <w:rPr>
           <w:rFonts w:ascii="Consolas" w:hAnsi="Consolas" w:cs="Consolas"/>
@@ -49486,7 +48649,6 @@
         </w:rPr>
         <w:t>public</w:t>
       </w:r>
-      <w:proofErr w:type="gramEnd"/>
       <w:r>
         <w:rPr>
           <w:rFonts w:ascii="Consolas" w:hAnsi="Consolas" w:cs="Consolas"/>
@@ -49599,7 +48761,6 @@
         </w:rPr>
         <w:t xml:space="preserve">    </w:t>
       </w:r>
-      <w:proofErr w:type="gramStart"/>
       <w:r>
         <w:rPr>
           <w:rFonts w:ascii="Consolas" w:hAnsi="Consolas" w:cs="Consolas"/>
@@ -49610,7 +48771,6 @@
         </w:rPr>
         <w:t>private</w:t>
       </w:r>
-      <w:proofErr w:type="gramEnd"/>
       <w:r>
         <w:rPr>
           <w:rFonts w:ascii="Consolas" w:hAnsi="Consolas" w:cs="Consolas"/>
@@ -49689,7 +48849,6 @@
         </w:rPr>
         <w:t xml:space="preserve">    </w:t>
       </w:r>
-      <w:proofErr w:type="gramStart"/>
       <w:r>
         <w:rPr>
           <w:rFonts w:ascii="Consolas" w:hAnsi="Consolas" w:cs="Consolas"/>
@@ -49700,7 +48859,6 @@
         </w:rPr>
         <w:t>public</w:t>
       </w:r>
-      <w:proofErr w:type="gramEnd"/>
       <w:r>
         <w:rPr>
           <w:rFonts w:ascii="Consolas" w:hAnsi="Consolas" w:cs="Consolas"/>
@@ -49833,7 +48991,6 @@
         </w:rPr>
         <w:t xml:space="preserve">    </w:t>
       </w:r>
-      <w:proofErr w:type="gramStart"/>
       <w:r>
         <w:rPr>
           <w:rFonts w:ascii="Consolas" w:hAnsi="Consolas" w:cs="Consolas"/>
@@ -49844,7 +49001,6 @@
         </w:rPr>
         <w:t>public</w:t>
       </w:r>
-      <w:proofErr w:type="gramEnd"/>
       <w:r>
         <w:rPr>
           <w:rFonts w:ascii="Consolas" w:hAnsi="Consolas" w:cs="Consolas"/>
@@ -49927,8 +49083,6 @@
           <w:lang w:val="en-IE"/>
         </w:rPr>
       </w:pPr>
-      <w:bookmarkStart w:id="86" w:name="_GoBack"/>
-      <w:bookmarkEnd w:id="86"/>
       <w:r>
         <w:rPr>
           <w:rFonts w:ascii="Consolas" w:hAnsi="Consolas" w:cs="Consolas"/>
@@ -50050,7 +49204,6 @@
         <w:t xml:space="preserve">        </w:t>
       </w:r>
       <w:proofErr w:type="spellStart"/>
-      <w:proofErr w:type="gramStart"/>
       <w:r>
         <w:rPr>
           <w:rFonts w:ascii="Consolas" w:hAnsi="Consolas" w:cs="Consolas"/>
@@ -50062,7 +49215,6 @@
         <w:t>benvenutoViewModel</w:t>
       </w:r>
       <w:proofErr w:type="spellEnd"/>
-      <w:proofErr w:type="gramEnd"/>
       <w:r>
         <w:rPr>
           <w:rFonts w:ascii="Consolas" w:hAnsi="Consolas" w:cs="Consolas"/>
@@ -50182,7 +49334,6 @@
         <w:t xml:space="preserve"> </w:t>
       </w:r>
       <w:proofErr w:type="spellStart"/>
-      <w:proofErr w:type="gramStart"/>
       <w:r>
         <w:rPr>
           <w:rFonts w:ascii="Consolas" w:hAnsi="Consolas" w:cs="Consolas"/>
@@ -50205,7 +49356,6 @@
         <w:t>(</w:t>
       </w:r>
       <w:proofErr w:type="spellStart"/>
-      <w:proofErr w:type="gramEnd"/>
       <w:r>
         <w:rPr>
           <w:rFonts w:ascii="Consolas" w:hAnsi="Consolas" w:cs="Consolas"/>
@@ -50311,7 +49461,6 @@
         </w:rPr>
         <w:t xml:space="preserve">    </w:t>
       </w:r>
-      <w:proofErr w:type="gramStart"/>
       <w:r>
         <w:rPr>
           <w:rFonts w:ascii="Consolas" w:hAnsi="Consolas" w:cs="Consolas"/>
@@ -50322,7 +49471,6 @@
         </w:rPr>
         <w:t>private</w:t>
       </w:r>
-      <w:proofErr w:type="gramEnd"/>
       <w:r>
         <w:rPr>
           <w:rFonts w:ascii="Consolas" w:hAnsi="Consolas" w:cs="Consolas"/>
@@ -50507,7 +49655,6 @@
         </w:rPr>
         <w:t xml:space="preserve">    </w:t>
       </w:r>
-      <w:proofErr w:type="gramStart"/>
       <w:r>
         <w:rPr>
           <w:rFonts w:ascii="Consolas" w:hAnsi="Consolas" w:cs="Consolas"/>
@@ -50518,7 +49665,6 @@
         </w:rPr>
         <w:t>private</w:t>
       </w:r>
-      <w:proofErr w:type="gramEnd"/>
       <w:r>
         <w:rPr>
           <w:rFonts w:ascii="Consolas" w:hAnsi="Consolas" w:cs="Consolas"/>
@@ -50679,12 +49825,12 @@
       <w:pPr>
         <w:pStyle w:val="Titolo4"/>
       </w:pPr>
-      <w:bookmarkStart w:id="87" w:name="_Toc22307948"/>
+      <w:bookmarkStart w:id="86" w:name="_Toc22307948"/>
       <w:proofErr w:type="spellStart"/>
       <w:r>
         <w:t>ImpostazioniBaseViewModel</w:t>
       </w:r>
-      <w:bookmarkEnd w:id="87"/>
+      <w:bookmarkEnd w:id="86"/>
       <w:proofErr w:type="spellEnd"/>
     </w:p>
     <w:p>
@@ -50777,7 +49923,6 @@
         <w:t xml:space="preserve"> </w:t>
       </w:r>
       <w:proofErr w:type="spellStart"/>
-      <w:proofErr w:type="gramStart"/>
       <w:r>
         <w:rPr>
           <w:rFonts w:ascii="Consolas" w:hAnsi="Consolas" w:cs="Consolas"/>
@@ -50799,7 +49944,6 @@
         </w:rPr>
         <w:t>(</w:t>
       </w:r>
-      <w:proofErr w:type="gramEnd"/>
       <w:r>
         <w:rPr>
           <w:rFonts w:ascii="Consolas" w:hAnsi="Consolas" w:cs="Consolas"/>
@@ -50920,7 +50064,6 @@
         <w:t>Prova</w:t>
       </w:r>
       <w:proofErr w:type="spellEnd"/>
-      <w:proofErr w:type="gramStart"/>
       <w:r>
         <w:rPr>
           <w:rFonts w:ascii="Consolas" w:hAnsi="Consolas" w:cs="Consolas"/>
@@ -50932,7 +50075,6 @@
         <w:t>&gt;(</w:t>
       </w:r>
       <w:proofErr w:type="spellStart"/>
-      <w:proofErr w:type="gramEnd"/>
       <w:r>
         <w:rPr>
           <w:rFonts w:ascii="Consolas" w:hAnsi="Consolas" w:cs="Consolas"/>
@@ -51011,13 +50153,13 @@
       <w:pPr>
         <w:pStyle w:val="Titolo4"/>
       </w:pPr>
-      <w:bookmarkStart w:id="88" w:name="_Toc22307953"/>
+      <w:bookmarkStart w:id="87" w:name="_Toc22307953"/>
       <w:proofErr w:type="spellStart"/>
       <w:r>
         <w:lastRenderedPageBreak/>
         <w:t>MainViewModel</w:t>
       </w:r>
-      <w:bookmarkEnd w:id="88"/>
+      <w:bookmarkEnd w:id="87"/>
       <w:proofErr w:type="spellEnd"/>
     </w:p>
     <w:p>
@@ -51072,7 +50214,7 @@
           <w:color w:val="0000FF"/>
           <w:sz w:val="19"/>
           <w:szCs w:val="19"/>
-          <w:lang w:val="en-IE"/>
+          <w:lang w:val="it-IT"/>
         </w:rPr>
       </w:pPr>
     </w:p>
@@ -51100,64 +50242,64 @@
       <w:pPr>
         <w:pStyle w:val="Titolo3"/>
       </w:pPr>
-      <w:bookmarkStart w:id="89" w:name="_Toc22307954"/>
+      <w:bookmarkStart w:id="88" w:name="_Toc22307954"/>
       <w:proofErr w:type="spellStart"/>
       <w:r>
         <w:lastRenderedPageBreak/>
         <w:t>Views</w:t>
       </w:r>
+      <w:bookmarkEnd w:id="88"/>
+      <w:proofErr w:type="spellEnd"/>
+    </w:p>
+    <w:p>
+      <w:pPr>
+        <w:rPr>
+          <w:lang w:val="it-IT"/>
+        </w:rPr>
+      </w:pPr>
+      <w:r>
+        <w:rPr>
+          <w:lang w:val="it-IT"/>
+        </w:rPr>
+        <w:t xml:space="preserve">La cartella </w:t>
+      </w:r>
+      <w:proofErr w:type="spellStart"/>
+      <w:r>
+        <w:rPr>
+          <w:lang w:val="it-IT"/>
+        </w:rPr>
+        <w:t>Views</w:t>
+      </w:r>
+      <w:proofErr w:type="spellEnd"/>
+      <w:r>
+        <w:rPr>
+          <w:lang w:val="it-IT"/>
+        </w:rPr>
+        <w:t xml:space="preserve"> rappresenta gli elementi dell’interfaccia utente dell’</w:t>
+      </w:r>
+      <w:r>
+        <w:rPr>
+          <w:lang w:val="it-IT"/>
+        </w:rPr>
+        <w:t xml:space="preserve">applicazione. </w:t>
+      </w:r>
+    </w:p>
+    <w:p>
+      <w:pPr>
+        <w:pStyle w:val="Titolo4"/>
+        <w:rPr>
+          <w:lang w:val="it-IT"/>
+        </w:rPr>
+      </w:pPr>
+      <w:bookmarkStart w:id="89" w:name="_Toc22307955"/>
+      <w:proofErr w:type="spellStart"/>
+      <w:r>
+        <w:rPr>
+          <w:lang w:val="it-IT"/>
+        </w:rPr>
+        <w:t>BenvenutoView</w:t>
+      </w:r>
       <w:bookmarkEnd w:id="89"/>
-      <w:proofErr w:type="spellEnd"/>
-    </w:p>
-    <w:p>
-      <w:pPr>
-        <w:rPr>
-          <w:lang w:val="it-IT"/>
-        </w:rPr>
-      </w:pPr>
-      <w:r>
-        <w:rPr>
-          <w:lang w:val="it-IT"/>
-        </w:rPr>
-        <w:t xml:space="preserve">La cartella </w:t>
-      </w:r>
-      <w:proofErr w:type="spellStart"/>
-      <w:r>
-        <w:rPr>
-          <w:lang w:val="it-IT"/>
-        </w:rPr>
-        <w:t>Views</w:t>
-      </w:r>
-      <w:proofErr w:type="spellEnd"/>
-      <w:r>
-        <w:rPr>
-          <w:lang w:val="it-IT"/>
-        </w:rPr>
-        <w:t xml:space="preserve"> rappresenta gli elementi dell’interfaccia utente dell’</w:t>
-      </w:r>
-      <w:r>
-        <w:rPr>
-          <w:lang w:val="it-IT"/>
-        </w:rPr>
-        <w:t xml:space="preserve">applicazione. </w:t>
-      </w:r>
-    </w:p>
-    <w:p>
-      <w:pPr>
-        <w:pStyle w:val="Titolo4"/>
-        <w:rPr>
-          <w:lang w:val="it-IT"/>
-        </w:rPr>
-      </w:pPr>
-      <w:bookmarkStart w:id="90" w:name="_Toc22307955"/>
-      <w:proofErr w:type="spellStart"/>
-      <w:r>
-        <w:rPr>
-          <w:lang w:val="it-IT"/>
-        </w:rPr>
-        <w:t>BenvenutoView</w:t>
-      </w:r>
-      <w:bookmarkEnd w:id="90"/>
       <w:proofErr w:type="spellEnd"/>
     </w:p>
     <w:p>
@@ -53310,7 +52452,7 @@
           <w:lang w:val="it-IT"/>
         </w:rPr>
       </w:pPr>
-      <w:bookmarkStart w:id="91" w:name="_Toc22307956"/>
+      <w:bookmarkStart w:id="90" w:name="_Toc22307956"/>
       <w:proofErr w:type="spellStart"/>
       <w:r>
         <w:rPr>
@@ -53318,7 +52460,7 @@
         </w:rPr>
         <w:t>AboutView</w:t>
       </w:r>
-      <w:bookmarkEnd w:id="91"/>
+      <w:bookmarkEnd w:id="90"/>
       <w:proofErr w:type="spellEnd"/>
     </w:p>
     <w:p>
@@ -53694,7 +52836,6 @@
         </w:rPr>
         <w:t xml:space="preserve"> x</w:t>
       </w:r>
-      <w:proofErr w:type="gramStart"/>
       <w:r>
         <w:rPr>
           <w:rFonts w:ascii="Consolas" w:hAnsi="Consolas" w:cs="Consolas"/>
@@ -53715,7 +52856,6 @@
         </w:rPr>
         <w:t>Name</w:t>
       </w:r>
-      <w:proofErr w:type="gramEnd"/>
       <w:r>
         <w:rPr>
           <w:rFonts w:ascii="Consolas" w:hAnsi="Consolas" w:cs="Consolas"/>
@@ -53865,7 +53005,7 @@
           <w:color w:val="000000"/>
           <w:sz w:val="19"/>
           <w:szCs w:val="19"/>
-          <w:lang w:val="en-IE"/>
+          <w:lang w:val="it-IT"/>
         </w:rPr>
       </w:pPr>
       <w:r>
@@ -53874,7 +53014,7 @@
           <w:color w:val="0000FF"/>
           <w:sz w:val="19"/>
           <w:szCs w:val="19"/>
-          <w:lang w:val="en-IE"/>
+          <w:lang w:val="it-IT"/>
         </w:rPr>
         <w:t>&lt;</w:t>
       </w:r>
@@ -53884,7 +53024,7 @@
           <w:color w:val="A31515"/>
           <w:sz w:val="19"/>
           <w:szCs w:val="19"/>
-          <w:lang w:val="en-IE"/>
+          <w:lang w:val="it-IT"/>
         </w:rPr>
         <w:t>Button</w:t>
       </w:r>
@@ -53894,18 +53034,17 @@
           <w:color w:val="FF0000"/>
           <w:sz w:val="19"/>
           <w:szCs w:val="19"/>
-          <w:lang w:val="en-IE"/>
+          <w:lang w:val="it-IT"/>
         </w:rPr>
         <w:t xml:space="preserve"> x</w:t>
       </w:r>
-      <w:proofErr w:type="gramStart"/>
       <w:r>
         <w:rPr>
           <w:rFonts w:ascii="Consolas" w:hAnsi="Consolas" w:cs="Consolas"/>
           <w:color w:val="0000FF"/>
           <w:sz w:val="19"/>
           <w:szCs w:val="19"/>
-          <w:lang w:val="en-IE"/>
+          <w:lang w:val="it-IT"/>
         </w:rPr>
         <w:t>:</w:t>
       </w:r>
@@ -53915,18 +53054,17 @@
           <w:color w:val="FF0000"/>
           <w:sz w:val="19"/>
           <w:szCs w:val="19"/>
-          <w:lang w:val="en-IE"/>
+          <w:lang w:val="it-IT"/>
         </w:rPr>
         <w:t>Name</w:t>
       </w:r>
-      <w:proofErr w:type="gramEnd"/>
       <w:r>
         <w:rPr>
           <w:rFonts w:ascii="Consolas" w:hAnsi="Consolas" w:cs="Consolas"/>
           <w:color w:val="0000FF"/>
           <w:sz w:val="19"/>
           <w:szCs w:val="19"/>
-          <w:lang w:val="en-IE"/>
+          <w:lang w:val="it-IT"/>
         </w:rPr>
         <w:t>="bChiudi"</w:t>
       </w:r>
@@ -53936,7 +53074,7 @@
           <w:color w:val="FF0000"/>
           <w:sz w:val="19"/>
           <w:szCs w:val="19"/>
-          <w:lang w:val="en-IE"/>
+          <w:lang w:val="it-IT"/>
         </w:rPr>
         <w:t xml:space="preserve"> </w:t>
       </w:r>
@@ -53947,7 +53085,7 @@
           <w:color w:val="FF0000"/>
           <w:sz w:val="19"/>
           <w:szCs w:val="19"/>
-          <w:lang w:val="en-IE"/>
+          <w:lang w:val="it-IT"/>
         </w:rPr>
         <w:t>Grid.Column</w:t>
       </w:r>
@@ -53958,7 +53096,7 @@
           <w:color w:val="0000FF"/>
           <w:sz w:val="19"/>
           <w:szCs w:val="19"/>
-          <w:lang w:val="en-IE"/>
+          <w:lang w:val="it-IT"/>
         </w:rPr>
         <w:t>="2"</w:t>
       </w:r>
@@ -53968,7 +53106,7 @@
           <w:color w:val="FF0000"/>
           <w:sz w:val="19"/>
           <w:szCs w:val="19"/>
-          <w:lang w:val="en-IE"/>
+          <w:lang w:val="it-IT"/>
         </w:rPr>
         <w:t xml:space="preserve"> </w:t>
       </w:r>
@@ -53979,7 +53117,7 @@
           <w:color w:val="FF0000"/>
           <w:sz w:val="19"/>
           <w:szCs w:val="19"/>
-          <w:lang w:val="en-IE"/>
+          <w:lang w:val="it-IT"/>
         </w:rPr>
         <w:t>Grid.Row</w:t>
       </w:r>
@@ -53990,7 +53128,7 @@
           <w:color w:val="0000FF"/>
           <w:sz w:val="19"/>
           <w:szCs w:val="19"/>
-          <w:lang w:val="en-IE"/>
+          <w:lang w:val="it-IT"/>
         </w:rPr>
         <w:t>="2"</w:t>
       </w:r>
@@ -54000,7 +53138,7 @@
           <w:color w:val="FF0000"/>
           <w:sz w:val="19"/>
           <w:szCs w:val="19"/>
-          <w:lang w:val="en-IE"/>
+          <w:lang w:val="it-IT"/>
         </w:rPr>
         <w:t xml:space="preserve"> </w:t>
       </w:r>
@@ -54011,7 +53149,7 @@
           <w:color w:val="FF0000"/>
           <w:sz w:val="19"/>
           <w:szCs w:val="19"/>
-          <w:lang w:val="en-IE"/>
+          <w:lang w:val="it-IT"/>
         </w:rPr>
         <w:t>VerticalAlignment</w:t>
       </w:r>
@@ -54022,7 +53160,7 @@
           <w:color w:val="0000FF"/>
           <w:sz w:val="19"/>
           <w:szCs w:val="19"/>
-          <w:lang w:val="en-IE"/>
+          <w:lang w:val="it-IT"/>
         </w:rPr>
         <w:t>="Bottom"</w:t>
       </w:r>
@@ -54032,7 +53170,7 @@
           <w:color w:val="000000"/>
           <w:sz w:val="19"/>
           <w:szCs w:val="19"/>
-          <w:lang w:val="en-IE"/>
+          <w:lang w:val="it-IT"/>
         </w:rPr>
         <w:t xml:space="preserve"> </w:t>
       </w:r>
@@ -54049,7 +53187,7 @@
           <w:color w:val="000000"/>
           <w:sz w:val="19"/>
           <w:szCs w:val="19"/>
-          <w:lang w:val="en-IE"/>
+          <w:lang w:val="it-IT"/>
         </w:rPr>
         <w:t xml:space="preserve">       </w:t>
       </w:r>
@@ -54059,7 +53197,7 @@
           <w:color w:val="FF0000"/>
           <w:sz w:val="19"/>
           <w:szCs w:val="19"/>
-          <w:lang w:val="en-IE"/>
+          <w:lang w:val="it-IT"/>
         </w:rPr>
         <w:t xml:space="preserve"> </w:t>
       </w:r>
@@ -54285,9 +53423,9 @@
           <w:lang w:val="it-IT"/>
         </w:rPr>
       </w:pPr>
-      <w:bookmarkStart w:id="92" w:name="_Toc461179223"/>
-      <w:bookmarkStart w:id="93" w:name="_Toc20396884"/>
-      <w:bookmarkStart w:id="94" w:name="_Toc22307957"/>
+      <w:bookmarkStart w:id="91" w:name="_Toc461179223"/>
+      <w:bookmarkStart w:id="92" w:name="_Toc20396884"/>
+      <w:bookmarkStart w:id="93" w:name="_Toc22307957"/>
       <w:r>
         <w:rPr>
           <w:lang w:val="it-IT"/>
@@ -54295,23 +53433,23 @@
         <w:lastRenderedPageBreak/>
         <w:t>Test</w:t>
       </w:r>
+      <w:bookmarkEnd w:id="91"/>
       <w:bookmarkEnd w:id="92"/>
       <w:bookmarkEnd w:id="93"/>
+    </w:p>
+    <w:p>
+      <w:pPr>
+        <w:pStyle w:val="Titolo2"/>
+      </w:pPr>
+      <w:bookmarkStart w:id="94" w:name="_Toc461179224"/>
+      <w:bookmarkStart w:id="95" w:name="_Toc20396885"/>
+      <w:bookmarkStart w:id="96" w:name="_Toc22307958"/>
+      <w:r>
+        <w:t>Protocollo di test</w:t>
+      </w:r>
       <w:bookmarkEnd w:id="94"/>
-    </w:p>
-    <w:p>
-      <w:pPr>
-        <w:pStyle w:val="Titolo2"/>
-      </w:pPr>
-      <w:bookmarkStart w:id="95" w:name="_Toc461179224"/>
-      <w:bookmarkStart w:id="96" w:name="_Toc20396885"/>
-      <w:bookmarkStart w:id="97" w:name="_Toc22307958"/>
-      <w:r>
-        <w:t>Protocollo di test</w:t>
-      </w:r>
       <w:bookmarkEnd w:id="95"/>
       <w:bookmarkEnd w:id="96"/>
-      <w:bookmarkEnd w:id="97"/>
     </w:p>
     <w:p>
       <w:pPr>
@@ -55345,45 +54483,45 @@
       <w:pPr>
         <w:pStyle w:val="Titolo2"/>
       </w:pPr>
-      <w:bookmarkStart w:id="98" w:name="_Toc461179225"/>
-      <w:bookmarkStart w:id="99" w:name="_Toc20396886"/>
-      <w:bookmarkStart w:id="100" w:name="_Toc22307959"/>
+      <w:bookmarkStart w:id="97" w:name="_Toc461179225"/>
+      <w:bookmarkStart w:id="98" w:name="_Toc20396886"/>
+      <w:bookmarkStart w:id="99" w:name="_Toc22307959"/>
       <w:r>
         <w:t>Risultati test</w:t>
       </w:r>
+      <w:bookmarkEnd w:id="97"/>
       <w:bookmarkEnd w:id="98"/>
       <w:bookmarkEnd w:id="99"/>
+    </w:p>
+    <w:p>
+      <w:pPr>
+        <w:rPr>
+          <w:lang w:val="it-IT"/>
+        </w:rPr>
+      </w:pPr>
+      <w:r>
+        <w:rPr>
+          <w:lang w:val="it-IT"/>
+        </w:rPr>
+        <w:t>Tabella riassuntiva in cui si inseriscono i test riusciti e non del prodotto finale. Se un test non riesce e viene corretto l’errore, questo dovrà risultare nel documento finale come riuscito (la procedura della correzione apparirà nel diario), altrimenti dovrà essere descritto l’errore con eventuali ipotesi di correzione.</w:t>
+      </w:r>
+    </w:p>
+    <w:p>
+      <w:pPr>
+        <w:pStyle w:val="Titolo2"/>
+      </w:pPr>
+      <w:bookmarkStart w:id="100" w:name="_Toc461179226"/>
+      <w:bookmarkStart w:id="101" w:name="_Toc20396887"/>
+      <w:bookmarkStart w:id="102" w:name="_Toc22307960"/>
+      <w:r>
+        <w:t>Mancanze</w:t>
+      </w:r>
+      <w:r>
+        <w:t>/limitazioni conosciute</w:t>
+      </w:r>
       <w:bookmarkEnd w:id="100"/>
-    </w:p>
-    <w:p>
-      <w:pPr>
-        <w:rPr>
-          <w:lang w:val="it-IT"/>
-        </w:rPr>
-      </w:pPr>
-      <w:r>
-        <w:rPr>
-          <w:lang w:val="it-IT"/>
-        </w:rPr>
-        <w:t>Tabella riassuntiva in cui si inseriscono i test riusciti e non del prodotto finale. Se un test non riesce e viene corretto l’errore, questo dovrà risultare nel documento finale come riuscito (la procedura della correzione apparirà nel diario), altrimenti dovrà essere descritto l’errore con eventuali ipotesi di correzione.</w:t>
-      </w:r>
-    </w:p>
-    <w:p>
-      <w:pPr>
-        <w:pStyle w:val="Titolo2"/>
-      </w:pPr>
-      <w:bookmarkStart w:id="101" w:name="_Toc461179226"/>
-      <w:bookmarkStart w:id="102" w:name="_Toc20396887"/>
-      <w:bookmarkStart w:id="103" w:name="_Toc22307960"/>
-      <w:r>
-        <w:t>Mancanze</w:t>
-      </w:r>
-      <w:r>
-        <w:t>/limitazioni conosciute</w:t>
-      </w:r>
       <w:bookmarkEnd w:id="101"/>
       <w:bookmarkEnd w:id="102"/>
-      <w:bookmarkEnd w:id="103"/>
     </w:p>
     <w:p>
       <w:pPr>
@@ -55425,9 +54563,9 @@
           <w:lang w:val="it-IT"/>
         </w:rPr>
       </w:pPr>
-      <w:bookmarkStart w:id="104" w:name="_Toc461179227"/>
-      <w:bookmarkStart w:id="105" w:name="_Toc20396888"/>
-      <w:bookmarkStart w:id="106" w:name="_Toc22307961"/>
+      <w:bookmarkStart w:id="103" w:name="_Toc461179227"/>
+      <w:bookmarkStart w:id="104" w:name="_Toc20396888"/>
+      <w:bookmarkStart w:id="105" w:name="_Toc22307961"/>
       <w:r>
         <w:rPr>
           <w:lang w:val="it-IT"/>
@@ -55435,9 +54573,9 @@
         <w:lastRenderedPageBreak/>
         <w:t>Consuntivo</w:t>
       </w:r>
+      <w:bookmarkEnd w:id="103"/>
       <w:bookmarkEnd w:id="104"/>
       <w:bookmarkEnd w:id="105"/>
-      <w:bookmarkEnd w:id="106"/>
     </w:p>
     <w:p>
       <w:pPr>
@@ -55507,9 +54645,9 @@
           <w:lang w:val="it-IT"/>
         </w:rPr>
       </w:pPr>
-      <w:bookmarkStart w:id="107" w:name="_Toc461179228"/>
-      <w:bookmarkStart w:id="108" w:name="_Toc20396889"/>
-      <w:bookmarkStart w:id="109" w:name="_Toc22307962"/>
+      <w:bookmarkStart w:id="106" w:name="_Toc461179228"/>
+      <w:bookmarkStart w:id="107" w:name="_Toc20396889"/>
+      <w:bookmarkStart w:id="108" w:name="_Toc22307962"/>
       <w:r>
         <w:rPr>
           <w:lang w:val="it-IT"/>
@@ -55517,193 +54655,193 @@
         <w:lastRenderedPageBreak/>
         <w:t>Conclusioni</w:t>
       </w:r>
+      <w:bookmarkEnd w:id="106"/>
       <w:bookmarkEnd w:id="107"/>
       <w:bookmarkEnd w:id="108"/>
+    </w:p>
+    <w:p>
+      <w:pPr>
+        <w:rPr>
+          <w:lang w:val="it-IT"/>
+        </w:rPr>
+      </w:pPr>
+      <w:r>
+        <w:rPr>
+          <w:lang w:val="it-IT"/>
+        </w:rPr>
+        <w:t>Quali sono le implicazioni della mia soluzione? Che impatto avrà?</w:t>
+      </w:r>
+      <w:r>
+        <w:rPr>
+          <w:lang w:val="it-IT"/>
+        </w:rPr>
+        <w:t xml:space="preserve"> Cambierà il mondo? È un successo importante? È </w:t>
+      </w:r>
+      <w:r>
+        <w:rPr>
+          <w:lang w:val="it-IT"/>
+        </w:rPr>
+        <w:t>solo un</w:t>
+      </w:r>
+      <w:r>
+        <w:rPr>
+          <w:lang w:val="it-IT"/>
+        </w:rPr>
+        <w:t>’</w:t>
+      </w:r>
+      <w:r>
+        <w:rPr>
+          <w:lang w:val="it-IT"/>
+        </w:rPr>
+        <w:t>aggiunta</w:t>
+      </w:r>
+      <w:r>
+        <w:rPr>
+          <w:lang w:val="it-IT"/>
+        </w:rPr>
+        <w:t xml:space="preserve"> marginale o</w:t>
+      </w:r>
+      <w:r>
+        <w:rPr>
+          <w:lang w:val="it-IT"/>
+        </w:rPr>
+        <w:t xml:space="preserve"> è semplicemente servita per scoprire che questo percorso è</w:t>
+      </w:r>
+      <w:r>
+        <w:rPr>
+          <w:lang w:val="it-IT"/>
+        </w:rPr>
+        <w:t xml:space="preserve"> stato</w:t>
+      </w:r>
+      <w:r>
+        <w:rPr>
+          <w:lang w:val="it-IT"/>
+        </w:rPr>
+        <w:t xml:space="preserve"> una perdita di tempo? I ris</w:t>
+      </w:r>
+      <w:r>
+        <w:rPr>
+          <w:lang w:val="it-IT"/>
+        </w:rPr>
+        <w:t xml:space="preserve">ultati ottenuti sono generali, </w:t>
+      </w:r>
+      <w:r>
+        <w:rPr>
+          <w:lang w:val="it-IT"/>
+        </w:rPr>
+        <w:t>facilmente generalizzabili o sono specifici di un caso particolare?</w:t>
+      </w:r>
+      <w:r>
+        <w:rPr>
+          <w:lang w:val="it-IT"/>
+        </w:rPr>
+        <w:t xml:space="preserve"> </w:t>
+      </w:r>
+      <w:proofErr w:type="spellStart"/>
+      <w:r>
+        <w:rPr>
+          <w:lang w:val="it-IT"/>
+        </w:rPr>
+        <w:t>ecc</w:t>
+      </w:r>
+      <w:proofErr w:type="spellEnd"/>
+    </w:p>
+    <w:p>
+      <w:pPr>
+        <w:pStyle w:val="Titolo2"/>
+      </w:pPr>
+      <w:bookmarkStart w:id="109" w:name="_Toc461179229"/>
+      <w:bookmarkStart w:id="110" w:name="_Toc20396890"/>
+      <w:bookmarkStart w:id="111" w:name="_Toc22307963"/>
+      <w:r>
+        <w:t>Sviluppi futuri</w:t>
+      </w:r>
       <w:bookmarkEnd w:id="109"/>
-    </w:p>
-    <w:p>
-      <w:pPr>
-        <w:rPr>
-          <w:lang w:val="it-IT"/>
-        </w:rPr>
-      </w:pPr>
-      <w:r>
-        <w:rPr>
-          <w:lang w:val="it-IT"/>
-        </w:rPr>
-        <w:t>Quali sono le implicazioni della mia soluzione? Che impatto avrà?</w:t>
-      </w:r>
-      <w:r>
-        <w:rPr>
-          <w:lang w:val="it-IT"/>
-        </w:rPr>
-        <w:t xml:space="preserve"> Cambierà il mondo? È un successo importante? È </w:t>
-      </w:r>
-      <w:r>
-        <w:rPr>
-          <w:lang w:val="it-IT"/>
-        </w:rPr>
-        <w:t>solo un</w:t>
-      </w:r>
-      <w:r>
-        <w:rPr>
-          <w:lang w:val="it-IT"/>
-        </w:rPr>
-        <w:t>’</w:t>
-      </w:r>
-      <w:r>
-        <w:rPr>
-          <w:lang w:val="it-IT"/>
-        </w:rPr>
-        <w:t>aggiunta</w:t>
-      </w:r>
-      <w:r>
-        <w:rPr>
-          <w:lang w:val="it-IT"/>
-        </w:rPr>
-        <w:t xml:space="preserve"> marginale o</w:t>
-      </w:r>
-      <w:r>
-        <w:rPr>
-          <w:lang w:val="it-IT"/>
-        </w:rPr>
-        <w:t xml:space="preserve"> è semplicemente servita per scoprire che questo percorso è</w:t>
-      </w:r>
-      <w:r>
-        <w:rPr>
-          <w:lang w:val="it-IT"/>
-        </w:rPr>
-        <w:t xml:space="preserve"> stato</w:t>
-      </w:r>
-      <w:r>
-        <w:rPr>
-          <w:lang w:val="it-IT"/>
-        </w:rPr>
-        <w:t xml:space="preserve"> una perdita di tempo? I ris</w:t>
-      </w:r>
-      <w:r>
-        <w:rPr>
-          <w:lang w:val="it-IT"/>
-        </w:rPr>
-        <w:t xml:space="preserve">ultati ottenuti sono generali, </w:t>
-      </w:r>
-      <w:r>
-        <w:rPr>
-          <w:lang w:val="it-IT"/>
-        </w:rPr>
-        <w:t>facilmente generalizzabili o sono specifici di un caso particolare?</w:t>
-      </w:r>
-      <w:r>
-        <w:rPr>
-          <w:lang w:val="it-IT"/>
-        </w:rPr>
-        <w:t xml:space="preserve"> </w:t>
-      </w:r>
-      <w:proofErr w:type="spellStart"/>
-      <w:r>
-        <w:rPr>
-          <w:lang w:val="it-IT"/>
-        </w:rPr>
-        <w:t>ecc</w:t>
-      </w:r>
-      <w:proofErr w:type="spellEnd"/>
-    </w:p>
-    <w:p>
-      <w:pPr>
-        <w:pStyle w:val="Titolo2"/>
-      </w:pPr>
-      <w:bookmarkStart w:id="110" w:name="_Toc461179229"/>
-      <w:bookmarkStart w:id="111" w:name="_Toc20396890"/>
-      <w:bookmarkStart w:id="112" w:name="_Toc22307963"/>
-      <w:r>
-        <w:t>Sviluppi futuri</w:t>
-      </w:r>
       <w:bookmarkEnd w:id="110"/>
       <w:bookmarkEnd w:id="111"/>
+    </w:p>
+    <w:p>
+      <w:pPr>
+        <w:rPr>
+          <w:lang w:val="it-IT"/>
+        </w:rPr>
+      </w:pPr>
+      <w:r>
+        <w:rPr>
+          <w:lang w:val="it-IT"/>
+        </w:rPr>
+        <w:t>Migliorie o estensioni che possono essere sviluppate sul prodotto.</w:t>
+      </w:r>
+    </w:p>
+    <w:p>
+      <w:pPr>
+        <w:pStyle w:val="Titolo2"/>
+      </w:pPr>
+      <w:bookmarkStart w:id="112" w:name="_Toc461179230"/>
+      <w:bookmarkStart w:id="113" w:name="_Toc20396891"/>
+      <w:bookmarkStart w:id="114" w:name="_Toc22307964"/>
+      <w:r>
+        <w:t>Considerazioni personali</w:t>
+      </w:r>
       <w:bookmarkEnd w:id="112"/>
-    </w:p>
-    <w:p>
-      <w:pPr>
-        <w:rPr>
-          <w:lang w:val="it-IT"/>
-        </w:rPr>
-      </w:pPr>
-      <w:r>
-        <w:rPr>
-          <w:lang w:val="it-IT"/>
-        </w:rPr>
-        <w:t>Migliorie o estensioni che possono essere sviluppate sul prodotto.</w:t>
-      </w:r>
-    </w:p>
-    <w:p>
-      <w:pPr>
-        <w:pStyle w:val="Titolo2"/>
-      </w:pPr>
-      <w:bookmarkStart w:id="113" w:name="_Toc461179230"/>
-      <w:bookmarkStart w:id="114" w:name="_Toc20396891"/>
-      <w:bookmarkStart w:id="115" w:name="_Toc22307964"/>
-      <w:r>
-        <w:t>Considerazioni personali</w:t>
-      </w:r>
       <w:bookmarkEnd w:id="113"/>
       <w:bookmarkEnd w:id="114"/>
+    </w:p>
+    <w:p>
+      <w:pPr>
+        <w:rPr>
+          <w:lang w:val="it-IT"/>
+        </w:rPr>
+      </w:pPr>
+      <w:r>
+        <w:rPr>
+          <w:lang w:val="it-IT"/>
+        </w:rPr>
+        <w:t xml:space="preserve">Cosa ho imparato in questo progetto? </w:t>
+      </w:r>
+      <w:proofErr w:type="spellStart"/>
+      <w:r>
+        <w:rPr>
+          <w:lang w:val="it-IT"/>
+        </w:rPr>
+        <w:t>ecc</w:t>
+      </w:r>
+      <w:proofErr w:type="spellEnd"/>
+    </w:p>
+    <w:p>
+      <w:pPr>
+        <w:pStyle w:val="Titolo1"/>
+        <w:rPr>
+          <w:lang w:val="it-IT"/>
+        </w:rPr>
+      </w:pPr>
+      <w:bookmarkStart w:id="115" w:name="_Toc461179231"/>
+      <w:bookmarkStart w:id="116" w:name="_Toc20396892"/>
+      <w:bookmarkStart w:id="117" w:name="_Toc22307965"/>
+      <w:r>
+        <w:rPr>
+          <w:lang w:val="it-IT"/>
+        </w:rPr>
+        <w:t>Bibliografia</w:t>
+      </w:r>
       <w:bookmarkEnd w:id="115"/>
-    </w:p>
-    <w:p>
-      <w:pPr>
-        <w:rPr>
-          <w:lang w:val="it-IT"/>
-        </w:rPr>
-      </w:pPr>
-      <w:r>
-        <w:rPr>
-          <w:lang w:val="it-IT"/>
-        </w:rPr>
-        <w:t xml:space="preserve">Cosa ho imparato in questo progetto? </w:t>
-      </w:r>
-      <w:proofErr w:type="spellStart"/>
-      <w:r>
-        <w:rPr>
-          <w:lang w:val="it-IT"/>
-        </w:rPr>
-        <w:t>ecc</w:t>
-      </w:r>
-      <w:proofErr w:type="spellEnd"/>
-    </w:p>
-    <w:p>
-      <w:pPr>
-        <w:pStyle w:val="Titolo1"/>
-        <w:rPr>
-          <w:lang w:val="it-IT"/>
-        </w:rPr>
-      </w:pPr>
-      <w:bookmarkStart w:id="116" w:name="_Toc461179231"/>
-      <w:bookmarkStart w:id="117" w:name="_Toc20396892"/>
-      <w:bookmarkStart w:id="118" w:name="_Toc22307965"/>
-      <w:r>
-        <w:rPr>
-          <w:lang w:val="it-IT"/>
-        </w:rPr>
-        <w:t>Bibliografia</w:t>
-      </w:r>
       <w:bookmarkEnd w:id="116"/>
       <w:bookmarkEnd w:id="117"/>
+    </w:p>
+    <w:p>
+      <w:pPr>
+        <w:pStyle w:val="Titolo2"/>
+      </w:pPr>
+      <w:bookmarkStart w:id="118" w:name="_Toc461179234"/>
+      <w:bookmarkStart w:id="119" w:name="_Toc20396893"/>
+      <w:bookmarkStart w:id="120" w:name="_Toc22307966"/>
+      <w:proofErr w:type="spellStart"/>
+      <w:r>
+        <w:t>Sitografia</w:t>
+      </w:r>
       <w:bookmarkEnd w:id="118"/>
-    </w:p>
-    <w:p>
-      <w:pPr>
-        <w:pStyle w:val="Titolo2"/>
-      </w:pPr>
-      <w:bookmarkStart w:id="119" w:name="_Toc461179234"/>
-      <w:bookmarkStart w:id="120" w:name="_Toc20396893"/>
-      <w:bookmarkStart w:id="121" w:name="_Toc22307966"/>
-      <w:proofErr w:type="spellStart"/>
-      <w:r>
-        <w:t>Sitografia</w:t>
-      </w:r>
       <w:bookmarkEnd w:id="119"/>
       <w:bookmarkEnd w:id="120"/>
-      <w:bookmarkEnd w:id="121"/>
       <w:proofErr w:type="spellEnd"/>
     </w:p>
     <w:p>
@@ -56004,6 +55142,41 @@
     </w:p>
     <w:p>
       <w:pPr>
+        <w:pStyle w:val="Paragrafoelenco"/>
+        <w:numPr>
+          <w:ilvl w:val="0"/>
+          <w:numId w:val="27"/>
+        </w:numPr>
+        <w:rPr>
+          <w:lang w:val="en-IE"/>
+        </w:rPr>
+      </w:pPr>
+      <w:hyperlink r:id="rId29" w:history="1">
+        <w:r>
+          <w:rPr>
+            <w:rStyle w:val="Collegamentoipertestuale"/>
+            <w:lang w:val="en-IE"/>
+          </w:rPr>
+          <w:t>https://stackoverflow.com/questions/24485197/relative-path-not-working-while-accessing-a-sqlite-database-through-c-sharp</w:t>
+        </w:r>
+      </w:hyperlink>
+      <w:r>
+        <w:rPr>
+          <w:lang w:val="en-IE"/>
+        </w:rPr>
+        <w:t>,</w:t>
+      </w:r>
+      <w:r>
+        <w:rPr>
+          <w:lang w:val="en-IE"/>
+        </w:rPr>
+        <w:t xml:space="preserve"> Relative Path, 25.10.2019</w:t>
+      </w:r>
+      <w:bookmarkStart w:id="121" w:name="_GoBack"/>
+      <w:bookmarkEnd w:id="121"/>
+    </w:p>
+    <w:p>
+      <w:pPr>
         <w:pStyle w:val="Titolo1"/>
         <w:rPr>
           <w:lang w:val="it-IT"/>
@@ -56195,10 +55368,10 @@
       </w:pPr>
     </w:p>
     <w:sectPr>
-      <w:headerReference w:type="default" r:id="rId29"/>
-      <w:footerReference w:type="default" r:id="rId30"/>
-      <w:headerReference w:type="first" r:id="rId31"/>
-      <w:footerReference w:type="first" r:id="rId32"/>
+      <w:headerReference w:type="default" r:id="rId30"/>
+      <w:footerReference w:type="default" r:id="rId31"/>
+      <w:headerReference w:type="first" r:id="rId32"/>
+      <w:footerReference w:type="first" r:id="rId33"/>
       <w:pgSz w:w="11906" w:h="16838"/>
       <w:pgMar w:top="1985" w:right="1134" w:bottom="1418" w:left="1134" w:header="567" w:footer="567" w:gutter="0"/>
       <w:pgNumType w:start="1"/>
@@ -56791,7 +55964,7 @@
               <w:noProof/>
               <w:snapToGrid w:val="0"/>
             </w:rPr>
-            <w:t>35</w:t>
+            <w:t>40</w:t>
           </w:r>
           <w:r>
             <w:rPr>
@@ -61414,6 +60587,7 @@
     <w:rsid w:val="0036628C"/>
     <w:rsid w:val="004A043F"/>
     <w:rsid w:val="00522EDF"/>
+    <w:rsid w:val="00532B78"/>
     <w:rsid w:val="00533495"/>
     <w:rsid w:val="00644790"/>
     <w:rsid w:val="00833FD7"/>
@@ -62190,7 +61364,7 @@
 </file>
 
 <file path=customXml/itemProps1.xml><?xml version="1.0" encoding="utf-8"?>
-<ds:datastoreItem xmlns:ds="http://schemas.openxmlformats.org/officeDocument/2006/customXml" ds:itemID="{7AB67B9B-1A33-421A-8016-61B5C68D469B}">
+<ds:datastoreItem xmlns:ds="http://schemas.openxmlformats.org/officeDocument/2006/customXml" ds:itemID="{EF07A3EE-86FA-44F7-A9D2-70B51C9F10EC}">
   <ds:schemaRefs>
     <ds:schemaRef ds:uri="http://schemas.openxmlformats.org/officeDocument/2006/bibliography"/>
   </ds:schemaRefs>

</xml_diff>

<commit_message>
Lazy Loading with Proxies
</commit_message>
<xml_diff>
--- a/Documentazione/Documentazione_GestioneEsercizi.docx
+++ b/Documentazione/Documentazione_GestioneEsercizi.docx
@@ -15048,7 +15048,7 @@
           <w:color w:val="000000"/>
           <w:sz w:val="19"/>
           <w:szCs w:val="19"/>
-          <w:lang w:val="it-IT"/>
+          <w:lang w:val="en-IE"/>
         </w:rPr>
         <w:t xml:space="preserve">    </w:t>
       </w:r>
@@ -16386,7 +16386,7 @@
           <w:color w:val="000000"/>
           <w:sz w:val="19"/>
           <w:szCs w:val="19"/>
-          <w:lang w:val="it-IT"/>
+          <w:lang w:val="en-IE"/>
         </w:rPr>
         <w:t xml:space="preserve">    </w:t>
       </w:r>
@@ -19762,60 +19762,59 @@
           <w:color w:val="000000"/>
           <w:sz w:val="19"/>
           <w:szCs w:val="19"/>
-          <w:lang w:val="it-IT"/>
-        </w:rPr>
-      </w:pPr>
-      <w:r>
-        <w:rPr>
-          <w:rFonts w:ascii="Consolas" w:hAnsi="Consolas" w:cs="Consolas"/>
-          <w:color w:val="0000FF"/>
-          <w:sz w:val="19"/>
-          <w:szCs w:val="19"/>
-          <w:lang w:val="it-IT"/>
+          <w:lang w:val="en-IE"/>
+        </w:rPr>
+      </w:pPr>
+      <w:proofErr w:type="gramStart"/>
+      <w:r>
+        <w:rPr>
+          <w:rFonts w:ascii="Consolas" w:hAnsi="Consolas" w:cs="Consolas"/>
+          <w:color w:val="0000FF"/>
+          <w:sz w:val="19"/>
+          <w:szCs w:val="19"/>
+          <w:lang w:val="en-IE"/>
         </w:rPr>
         <w:t>public</w:t>
       </w:r>
-      <w:r>
-        <w:rPr>
-          <w:rFonts w:ascii="Consolas" w:hAnsi="Consolas" w:cs="Consolas"/>
-          <w:color w:val="000000"/>
-          <w:sz w:val="19"/>
-          <w:szCs w:val="19"/>
-          <w:lang w:val="it-IT"/>
+      <w:proofErr w:type="gramEnd"/>
+      <w:r>
+        <w:rPr>
+          <w:rFonts w:ascii="Consolas" w:hAnsi="Consolas" w:cs="Consolas"/>
+          <w:color w:val="000000"/>
+          <w:sz w:val="19"/>
+          <w:szCs w:val="19"/>
+          <w:lang w:val="en-IE"/>
         </w:rPr>
         <w:t xml:space="preserve"> </w:t>
       </w:r>
-      <w:proofErr w:type="spellStart"/>
-      <w:r>
-        <w:rPr>
-          <w:rFonts w:ascii="Consolas" w:hAnsi="Consolas" w:cs="Consolas"/>
-          <w:color w:val="0000FF"/>
-          <w:sz w:val="19"/>
-          <w:szCs w:val="19"/>
-          <w:lang w:val="it-IT"/>
+      <w:r>
+        <w:rPr>
+          <w:rFonts w:ascii="Consolas" w:hAnsi="Consolas" w:cs="Consolas"/>
+          <w:color w:val="0000FF"/>
+          <w:sz w:val="19"/>
+          <w:szCs w:val="19"/>
+          <w:lang w:val="en-IE"/>
         </w:rPr>
         <w:t>class</w:t>
       </w:r>
-      <w:proofErr w:type="spellEnd"/>
-      <w:r>
-        <w:rPr>
-          <w:rFonts w:ascii="Consolas" w:hAnsi="Consolas" w:cs="Consolas"/>
-          <w:color w:val="000000"/>
-          <w:sz w:val="19"/>
-          <w:szCs w:val="19"/>
-          <w:lang w:val="it-IT"/>
+      <w:r>
+        <w:rPr>
+          <w:rFonts w:ascii="Consolas" w:hAnsi="Consolas" w:cs="Consolas"/>
+          <w:color w:val="000000"/>
+          <w:sz w:val="19"/>
+          <w:szCs w:val="19"/>
+          <w:lang w:val="en-IE"/>
         </w:rPr>
         <w:t xml:space="preserve"> </w:t>
       </w:r>
       <w:proofErr w:type="spellStart"/>
-      <w:proofErr w:type="gramStart"/>
       <w:r>
         <w:rPr>
           <w:rFonts w:ascii="Consolas" w:hAnsi="Consolas" w:cs="Consolas"/>
           <w:color w:val="2B91AF"/>
           <w:sz w:val="19"/>
           <w:szCs w:val="19"/>
-          <w:lang w:val="it-IT"/>
+          <w:lang w:val="en-IE"/>
         </w:rPr>
         <w:t>ClasseDbRepository</w:t>
       </w:r>
@@ -19826,29 +19825,18 @@
           <w:color w:val="000000"/>
           <w:sz w:val="19"/>
           <w:szCs w:val="19"/>
-          <w:lang w:val="it-IT"/>
-        </w:rPr>
-        <w:t xml:space="preserve"> :</w:t>
-      </w:r>
-      <w:proofErr w:type="gramEnd"/>
-      <w:r>
-        <w:rPr>
-          <w:rFonts w:ascii="Consolas" w:hAnsi="Consolas" w:cs="Consolas"/>
-          <w:color w:val="000000"/>
-          <w:sz w:val="19"/>
-          <w:szCs w:val="19"/>
-          <w:lang w:val="it-IT"/>
-        </w:rPr>
-        <w:t xml:space="preserve"> </w:t>
-      </w:r>
-      <w:proofErr w:type="spellStart"/>
-      <w:r>
-        <w:rPr>
-          <w:rFonts w:ascii="Consolas" w:hAnsi="Consolas" w:cs="Consolas"/>
-          <w:color w:val="000000"/>
-          <w:sz w:val="19"/>
-          <w:szCs w:val="19"/>
-          <w:lang w:val="it-IT"/>
+          <w:lang w:val="en-IE"/>
+        </w:rPr>
+        <w:t xml:space="preserve"> : </w:t>
+      </w:r>
+      <w:proofErr w:type="spellStart"/>
+      <w:r>
+        <w:rPr>
+          <w:rFonts w:ascii="Consolas" w:hAnsi="Consolas" w:cs="Consolas"/>
+          <w:color w:val="000000"/>
+          <w:sz w:val="19"/>
+          <w:szCs w:val="19"/>
+          <w:lang w:val="en-IE"/>
         </w:rPr>
         <w:t>DbDataRepository</w:t>
       </w:r>
@@ -19859,7 +19847,7 @@
           <w:color w:val="000000"/>
           <w:sz w:val="19"/>
           <w:szCs w:val="19"/>
-          <w:lang w:val="it-IT"/>
+          <w:lang w:val="en-IE"/>
         </w:rPr>
         <w:t>&lt;</w:t>
       </w:r>
@@ -19870,7 +19858,7 @@
           <w:color w:val="000000"/>
           <w:sz w:val="19"/>
           <w:szCs w:val="19"/>
-          <w:lang w:val="it-IT"/>
+          <w:lang w:val="en-IE"/>
         </w:rPr>
         <w:t>AppDbContext</w:t>
       </w:r>
@@ -19881,18 +19869,40 @@
           <w:color w:val="000000"/>
           <w:sz w:val="19"/>
           <w:szCs w:val="19"/>
-          <w:lang w:val="it-IT"/>
-        </w:rPr>
-        <w:t xml:space="preserve">, Classe&gt;, </w:t>
-      </w:r>
-      <w:proofErr w:type="spellStart"/>
-      <w:r>
-        <w:rPr>
-          <w:rFonts w:ascii="Consolas" w:hAnsi="Consolas" w:cs="Consolas"/>
-          <w:color w:val="000000"/>
-          <w:sz w:val="19"/>
-          <w:szCs w:val="19"/>
-          <w:lang w:val="it-IT"/>
+          <w:lang w:val="en-IE"/>
+        </w:rPr>
+        <w:t xml:space="preserve">, </w:t>
+      </w:r>
+      <w:proofErr w:type="spellStart"/>
+      <w:r>
+        <w:rPr>
+          <w:rFonts w:ascii="Consolas" w:hAnsi="Consolas" w:cs="Consolas"/>
+          <w:color w:val="000000"/>
+          <w:sz w:val="19"/>
+          <w:szCs w:val="19"/>
+          <w:lang w:val="en-IE"/>
+        </w:rPr>
+        <w:t>Classe</w:t>
+      </w:r>
+      <w:proofErr w:type="spellEnd"/>
+      <w:r>
+        <w:rPr>
+          <w:rFonts w:ascii="Consolas" w:hAnsi="Consolas" w:cs="Consolas"/>
+          <w:color w:val="000000"/>
+          <w:sz w:val="19"/>
+          <w:szCs w:val="19"/>
+          <w:lang w:val="en-IE"/>
+        </w:rPr>
+        <w:t xml:space="preserve">&gt;, </w:t>
+      </w:r>
+      <w:proofErr w:type="spellStart"/>
+      <w:r>
+        <w:rPr>
+          <w:rFonts w:ascii="Consolas" w:hAnsi="Consolas" w:cs="Consolas"/>
+          <w:color w:val="000000"/>
+          <w:sz w:val="19"/>
+          <w:szCs w:val="19"/>
+          <w:lang w:val="en-IE"/>
         </w:rPr>
         <w:t>IClasseRepository</w:t>
       </w:r>
@@ -19945,35 +19955,36 @@
         </w:rPr>
         <w:t xml:space="preserve">    </w:t>
       </w:r>
-      <w:r>
-        <w:rPr>
-          <w:rFonts w:ascii="Consolas" w:hAnsi="Consolas" w:cs="Consolas"/>
-          <w:color w:val="0000FF"/>
-          <w:sz w:val="19"/>
-          <w:szCs w:val="19"/>
-          <w:lang w:val="it-IT"/>
+      <w:proofErr w:type="gramStart"/>
+      <w:r>
+        <w:rPr>
+          <w:rFonts w:ascii="Consolas" w:hAnsi="Consolas" w:cs="Consolas"/>
+          <w:color w:val="0000FF"/>
+          <w:sz w:val="19"/>
+          <w:szCs w:val="19"/>
+          <w:lang w:val="en-IE"/>
         </w:rPr>
         <w:t>public</w:t>
       </w:r>
-      <w:r>
-        <w:rPr>
-          <w:rFonts w:ascii="Consolas" w:hAnsi="Consolas" w:cs="Consolas"/>
-          <w:color w:val="000000"/>
-          <w:sz w:val="19"/>
-          <w:szCs w:val="19"/>
-          <w:lang w:val="it-IT"/>
+      <w:proofErr w:type="gramEnd"/>
+      <w:r>
+        <w:rPr>
+          <w:rFonts w:ascii="Consolas" w:hAnsi="Consolas" w:cs="Consolas"/>
+          <w:color w:val="000000"/>
+          <w:sz w:val="19"/>
+          <w:szCs w:val="19"/>
+          <w:lang w:val="en-IE"/>
         </w:rPr>
         <w:t xml:space="preserve"> </w:t>
       </w:r>
       <w:proofErr w:type="spellStart"/>
-      <w:proofErr w:type="gramStart"/>
       <w:r>
         <w:rPr>
           <w:rFonts w:ascii="Consolas" w:hAnsi="Consolas" w:cs="Consolas"/>
           <w:color w:val="2B91AF"/>
           <w:sz w:val="19"/>
           <w:szCs w:val="19"/>
-          <w:lang w:val="it-IT"/>
+          <w:lang w:val="en-IE"/>
         </w:rPr>
         <w:t>ClasseDbRepository</w:t>
       </w:r>
@@ -19984,22 +19995,21 @@
           <w:color w:val="000000"/>
           <w:sz w:val="19"/>
           <w:szCs w:val="19"/>
-          <w:lang w:val="it-IT"/>
+          <w:lang w:val="en-IE"/>
         </w:rPr>
         <w:t>(</w:t>
       </w:r>
-      <w:proofErr w:type="gramEnd"/>
-      <w:r>
-        <w:rPr>
-          <w:rFonts w:ascii="Consolas" w:hAnsi="Consolas" w:cs="Consolas"/>
-          <w:color w:val="000000"/>
-          <w:sz w:val="19"/>
-          <w:szCs w:val="19"/>
-          <w:lang w:val="it-IT"/>
+      <w:proofErr w:type="spellStart"/>
+      <w:r>
+        <w:rPr>
+          <w:rFonts w:ascii="Consolas" w:hAnsi="Consolas" w:cs="Consolas"/>
+          <w:color w:val="000000"/>
+          <w:sz w:val="19"/>
+          <w:szCs w:val="19"/>
+          <w:lang w:val="en-IE"/>
         </w:rPr>
         <w:t>A</w:t>
       </w:r>
-      <w:proofErr w:type="spellStart"/>
       <w:r>
         <w:rPr>
           <w:rFonts w:ascii="Consolas" w:hAnsi="Consolas" w:cs="Consolas"/>
@@ -22162,7 +22172,7 @@
           <w:color w:val="000000"/>
           <w:sz w:val="19"/>
           <w:szCs w:val="19"/>
-          <w:lang w:val="it-IT"/>
+          <w:lang w:val="en-IE"/>
         </w:rPr>
       </w:pPr>
       <w:r>
@@ -22175,35 +22185,36 @@
         </w:rPr>
         <w:t xml:space="preserve">    </w:t>
       </w:r>
-      <w:r>
-        <w:rPr>
-          <w:rFonts w:ascii="Consolas" w:hAnsi="Consolas" w:cs="Consolas"/>
-          <w:color w:val="0000FF"/>
-          <w:sz w:val="19"/>
-          <w:szCs w:val="19"/>
-          <w:lang w:val="it-IT"/>
+      <w:proofErr w:type="gramStart"/>
+      <w:r>
+        <w:rPr>
+          <w:rFonts w:ascii="Consolas" w:hAnsi="Consolas" w:cs="Consolas"/>
+          <w:color w:val="0000FF"/>
+          <w:sz w:val="19"/>
+          <w:szCs w:val="19"/>
+          <w:lang w:val="en-IE"/>
         </w:rPr>
         <w:t>public</w:t>
       </w:r>
-      <w:r>
-        <w:rPr>
-          <w:rFonts w:ascii="Consolas" w:hAnsi="Consolas" w:cs="Consolas"/>
-          <w:color w:val="000000"/>
-          <w:sz w:val="19"/>
-          <w:szCs w:val="19"/>
-          <w:lang w:val="it-IT"/>
+      <w:proofErr w:type="gramEnd"/>
+      <w:r>
+        <w:rPr>
+          <w:rFonts w:ascii="Consolas" w:hAnsi="Consolas" w:cs="Consolas"/>
+          <w:color w:val="000000"/>
+          <w:sz w:val="19"/>
+          <w:szCs w:val="19"/>
+          <w:lang w:val="en-IE"/>
         </w:rPr>
         <w:t xml:space="preserve"> </w:t>
       </w:r>
       <w:proofErr w:type="spellStart"/>
-      <w:proofErr w:type="gramStart"/>
       <w:r>
         <w:rPr>
           <w:rFonts w:ascii="Consolas" w:hAnsi="Consolas" w:cs="Consolas"/>
           <w:color w:val="2B91AF"/>
           <w:sz w:val="19"/>
           <w:szCs w:val="19"/>
-          <w:lang w:val="it-IT"/>
+          <w:lang w:val="en-IE"/>
         </w:rPr>
         <w:t>EsercizioDbRepository</w:t>
       </w:r>
@@ -22214,19 +22225,18 @@
           <w:color w:val="000000"/>
           <w:sz w:val="19"/>
           <w:szCs w:val="19"/>
-          <w:lang w:val="it-IT"/>
+          <w:lang w:val="en-IE"/>
         </w:rPr>
         <w:t>(</w:t>
       </w:r>
       <w:proofErr w:type="spellStart"/>
-      <w:proofErr w:type="gramEnd"/>
-      <w:r>
-        <w:rPr>
-          <w:rFonts w:ascii="Consolas" w:hAnsi="Consolas" w:cs="Consolas"/>
-          <w:color w:val="000000"/>
-          <w:sz w:val="19"/>
-          <w:szCs w:val="19"/>
-          <w:lang w:val="it-IT"/>
+      <w:r>
+        <w:rPr>
+          <w:rFonts w:ascii="Consolas" w:hAnsi="Consolas" w:cs="Consolas"/>
+          <w:color w:val="000000"/>
+          <w:sz w:val="19"/>
+          <w:szCs w:val="19"/>
+          <w:lang w:val="en-IE"/>
         </w:rPr>
         <w:t>AppDbContext</w:t>
       </w:r>
@@ -22237,7 +22247,7 @@
           <w:color w:val="000000"/>
           <w:sz w:val="19"/>
           <w:szCs w:val="19"/>
-          <w:lang w:val="it-IT"/>
+          <w:lang w:val="en-IE"/>
         </w:rPr>
         <w:t xml:space="preserve"> </w:t>
       </w:r>
@@ -22248,7 +22258,7 @@
           <w:color w:val="000000"/>
           <w:sz w:val="19"/>
           <w:szCs w:val="19"/>
-          <w:lang w:val="it-IT"/>
+          <w:lang w:val="en-IE"/>
         </w:rPr>
         <w:t>ctx</w:t>
       </w:r>
@@ -22259,7 +22269,7 @@
           <w:color w:val="000000"/>
           <w:sz w:val="19"/>
           <w:szCs w:val="19"/>
-          <w:lang w:val="it-IT"/>
+          <w:lang w:val="en-IE"/>
         </w:rPr>
         <w:t xml:space="preserve">) : </w:t>
       </w:r>
@@ -22269,7 +22279,7 @@
           <w:color w:val="0000FF"/>
           <w:sz w:val="19"/>
           <w:szCs w:val="19"/>
-          <w:lang w:val="it-IT"/>
+          <w:lang w:val="en-IE"/>
         </w:rPr>
         <w:t>base</w:t>
       </w:r>
@@ -22279,7 +22289,7 @@
           <w:color w:val="000000"/>
           <w:sz w:val="19"/>
           <w:szCs w:val="19"/>
-          <w:lang w:val="it-IT"/>
+          <w:lang w:val="en-IE"/>
         </w:rPr>
         <w:t>(</w:t>
       </w:r>
@@ -22290,7 +22300,7 @@
           <w:color w:val="000000"/>
           <w:sz w:val="19"/>
           <w:szCs w:val="19"/>
-          <w:lang w:val="it-IT"/>
+          <w:lang w:val="en-IE"/>
         </w:rPr>
         <w:t>ctx</w:t>
       </w:r>
@@ -22301,7 +22311,7 @@
           <w:color w:val="000000"/>
           <w:sz w:val="19"/>
           <w:szCs w:val="19"/>
-          <w:lang w:val="it-IT"/>
+          <w:lang w:val="en-IE"/>
         </w:rPr>
         <w:t>) { }</w:t>
       </w:r>
@@ -22316,7 +22326,7 @@
           <w:color w:val="000000"/>
           <w:sz w:val="19"/>
           <w:szCs w:val="19"/>
-          <w:lang w:val="it-IT"/>
+          <w:lang w:val="en-IE"/>
         </w:rPr>
       </w:pPr>
     </w:p>
@@ -22738,60 +22748,59 @@
           <w:color w:val="000000"/>
           <w:sz w:val="19"/>
           <w:szCs w:val="19"/>
-          <w:lang w:val="it-IT"/>
-        </w:rPr>
-      </w:pPr>
-      <w:r>
-        <w:rPr>
-          <w:rFonts w:ascii="Consolas" w:hAnsi="Consolas" w:cs="Consolas"/>
-          <w:color w:val="0000FF"/>
-          <w:sz w:val="19"/>
-          <w:szCs w:val="19"/>
-          <w:lang w:val="it-IT"/>
+          <w:lang w:val="en-IE"/>
+        </w:rPr>
+      </w:pPr>
+      <w:proofErr w:type="gramStart"/>
+      <w:r>
+        <w:rPr>
+          <w:rFonts w:ascii="Consolas" w:hAnsi="Consolas" w:cs="Consolas"/>
+          <w:color w:val="0000FF"/>
+          <w:sz w:val="19"/>
+          <w:szCs w:val="19"/>
+          <w:lang w:val="en-IE"/>
         </w:rPr>
         <w:t>public</w:t>
       </w:r>
-      <w:r>
-        <w:rPr>
-          <w:rFonts w:ascii="Consolas" w:hAnsi="Consolas" w:cs="Consolas"/>
-          <w:color w:val="000000"/>
-          <w:sz w:val="19"/>
-          <w:szCs w:val="19"/>
-          <w:lang w:val="it-IT"/>
+      <w:proofErr w:type="gramEnd"/>
+      <w:r>
+        <w:rPr>
+          <w:rFonts w:ascii="Consolas" w:hAnsi="Consolas" w:cs="Consolas"/>
+          <w:color w:val="000000"/>
+          <w:sz w:val="19"/>
+          <w:szCs w:val="19"/>
+          <w:lang w:val="en-IE"/>
         </w:rPr>
         <w:t xml:space="preserve"> </w:t>
       </w:r>
-      <w:proofErr w:type="spellStart"/>
-      <w:r>
-        <w:rPr>
-          <w:rFonts w:ascii="Consolas" w:hAnsi="Consolas" w:cs="Consolas"/>
-          <w:color w:val="0000FF"/>
-          <w:sz w:val="19"/>
-          <w:szCs w:val="19"/>
-          <w:lang w:val="it-IT"/>
+      <w:r>
+        <w:rPr>
+          <w:rFonts w:ascii="Consolas" w:hAnsi="Consolas" w:cs="Consolas"/>
+          <w:color w:val="0000FF"/>
+          <w:sz w:val="19"/>
+          <w:szCs w:val="19"/>
+          <w:lang w:val="en-IE"/>
         </w:rPr>
         <w:t>class</w:t>
       </w:r>
-      <w:proofErr w:type="spellEnd"/>
-      <w:r>
-        <w:rPr>
-          <w:rFonts w:ascii="Consolas" w:hAnsi="Consolas" w:cs="Consolas"/>
-          <w:color w:val="000000"/>
-          <w:sz w:val="19"/>
-          <w:szCs w:val="19"/>
-          <w:lang w:val="it-IT"/>
+      <w:r>
+        <w:rPr>
+          <w:rFonts w:ascii="Consolas" w:hAnsi="Consolas" w:cs="Consolas"/>
+          <w:color w:val="000000"/>
+          <w:sz w:val="19"/>
+          <w:szCs w:val="19"/>
+          <w:lang w:val="en-IE"/>
         </w:rPr>
         <w:t xml:space="preserve"> </w:t>
       </w:r>
       <w:proofErr w:type="spellStart"/>
-      <w:proofErr w:type="gramStart"/>
       <w:r>
         <w:rPr>
           <w:rFonts w:ascii="Consolas" w:hAnsi="Consolas" w:cs="Consolas"/>
           <w:color w:val="2B91AF"/>
           <w:sz w:val="19"/>
           <w:szCs w:val="19"/>
-          <w:lang w:val="it-IT"/>
+          <w:lang w:val="en-IE"/>
         </w:rPr>
         <w:t>ProvaDbRepository</w:t>
       </w:r>
@@ -22802,29 +22811,18 @@
           <w:color w:val="000000"/>
           <w:sz w:val="19"/>
           <w:szCs w:val="19"/>
-          <w:lang w:val="it-IT"/>
-        </w:rPr>
-        <w:t xml:space="preserve"> :</w:t>
-      </w:r>
-      <w:proofErr w:type="gramEnd"/>
-      <w:r>
-        <w:rPr>
-          <w:rFonts w:ascii="Consolas" w:hAnsi="Consolas" w:cs="Consolas"/>
-          <w:color w:val="000000"/>
-          <w:sz w:val="19"/>
-          <w:szCs w:val="19"/>
-          <w:lang w:val="it-IT"/>
-        </w:rPr>
-        <w:t xml:space="preserve"> </w:t>
-      </w:r>
-      <w:proofErr w:type="spellStart"/>
-      <w:r>
-        <w:rPr>
-          <w:rFonts w:ascii="Consolas" w:hAnsi="Consolas" w:cs="Consolas"/>
-          <w:color w:val="000000"/>
-          <w:sz w:val="19"/>
-          <w:szCs w:val="19"/>
-          <w:lang w:val="it-IT"/>
+          <w:lang w:val="en-IE"/>
+        </w:rPr>
+        <w:t xml:space="preserve"> : </w:t>
+      </w:r>
+      <w:proofErr w:type="spellStart"/>
+      <w:r>
+        <w:rPr>
+          <w:rFonts w:ascii="Consolas" w:hAnsi="Consolas" w:cs="Consolas"/>
+          <w:color w:val="000000"/>
+          <w:sz w:val="19"/>
+          <w:szCs w:val="19"/>
+          <w:lang w:val="en-IE"/>
         </w:rPr>
         <w:t>DbDataRepository</w:t>
       </w:r>
@@ -22835,7 +22833,7 @@
           <w:color w:val="000000"/>
           <w:sz w:val="19"/>
           <w:szCs w:val="19"/>
-          <w:lang w:val="it-IT"/>
+          <w:lang w:val="en-IE"/>
         </w:rPr>
         <w:t>&lt;</w:t>
       </w:r>
@@ -22846,7 +22844,7 @@
           <w:color w:val="000000"/>
           <w:sz w:val="19"/>
           <w:szCs w:val="19"/>
-          <w:lang w:val="it-IT"/>
+          <w:lang w:val="en-IE"/>
         </w:rPr>
         <w:t>AppDbContext</w:t>
       </w:r>
@@ -22857,18 +22855,40 @@
           <w:color w:val="000000"/>
           <w:sz w:val="19"/>
           <w:szCs w:val="19"/>
-          <w:lang w:val="it-IT"/>
-        </w:rPr>
-        <w:t xml:space="preserve">, Prova&gt;, </w:t>
-      </w:r>
-      <w:proofErr w:type="spellStart"/>
-      <w:r>
-        <w:rPr>
-          <w:rFonts w:ascii="Consolas" w:hAnsi="Consolas" w:cs="Consolas"/>
-          <w:color w:val="000000"/>
-          <w:sz w:val="19"/>
-          <w:szCs w:val="19"/>
-          <w:lang w:val="it-IT"/>
+          <w:lang w:val="en-IE"/>
+        </w:rPr>
+        <w:t xml:space="preserve">, </w:t>
+      </w:r>
+      <w:proofErr w:type="spellStart"/>
+      <w:r>
+        <w:rPr>
+          <w:rFonts w:ascii="Consolas" w:hAnsi="Consolas" w:cs="Consolas"/>
+          <w:color w:val="000000"/>
+          <w:sz w:val="19"/>
+          <w:szCs w:val="19"/>
+          <w:lang w:val="en-IE"/>
+        </w:rPr>
+        <w:t>Prova</w:t>
+      </w:r>
+      <w:proofErr w:type="spellEnd"/>
+      <w:r>
+        <w:rPr>
+          <w:rFonts w:ascii="Consolas" w:hAnsi="Consolas" w:cs="Consolas"/>
+          <w:color w:val="000000"/>
+          <w:sz w:val="19"/>
+          <w:szCs w:val="19"/>
+          <w:lang w:val="en-IE"/>
+        </w:rPr>
+        <w:t xml:space="preserve">&gt;, </w:t>
+      </w:r>
+      <w:proofErr w:type="spellStart"/>
+      <w:r>
+        <w:rPr>
+          <w:rFonts w:ascii="Consolas" w:hAnsi="Consolas" w:cs="Consolas"/>
+          <w:color w:val="000000"/>
+          <w:sz w:val="19"/>
+          <w:szCs w:val="19"/>
+          <w:lang w:val="en-IE"/>
         </w:rPr>
         <w:t>IProvaRepository</w:t>
       </w:r>
@@ -22921,35 +22941,36 @@
         </w:rPr>
         <w:t xml:space="preserve">    </w:t>
       </w:r>
-      <w:r>
-        <w:rPr>
-          <w:rFonts w:ascii="Consolas" w:hAnsi="Consolas" w:cs="Consolas"/>
-          <w:color w:val="0000FF"/>
-          <w:sz w:val="19"/>
-          <w:szCs w:val="19"/>
-          <w:lang w:val="it-IT"/>
+      <w:proofErr w:type="gramStart"/>
+      <w:r>
+        <w:rPr>
+          <w:rFonts w:ascii="Consolas" w:hAnsi="Consolas" w:cs="Consolas"/>
+          <w:color w:val="0000FF"/>
+          <w:sz w:val="19"/>
+          <w:szCs w:val="19"/>
+          <w:lang w:val="en-IE"/>
         </w:rPr>
         <w:t>public</w:t>
       </w:r>
-      <w:r>
-        <w:rPr>
-          <w:rFonts w:ascii="Consolas" w:hAnsi="Consolas" w:cs="Consolas"/>
-          <w:color w:val="000000"/>
-          <w:sz w:val="19"/>
-          <w:szCs w:val="19"/>
-          <w:lang w:val="it-IT"/>
+      <w:proofErr w:type="gramEnd"/>
+      <w:r>
+        <w:rPr>
+          <w:rFonts w:ascii="Consolas" w:hAnsi="Consolas" w:cs="Consolas"/>
+          <w:color w:val="000000"/>
+          <w:sz w:val="19"/>
+          <w:szCs w:val="19"/>
+          <w:lang w:val="en-IE"/>
         </w:rPr>
         <w:t xml:space="preserve"> </w:t>
       </w:r>
       <w:proofErr w:type="spellStart"/>
-      <w:proofErr w:type="gramStart"/>
       <w:r>
         <w:rPr>
           <w:rFonts w:ascii="Consolas" w:hAnsi="Consolas" w:cs="Consolas"/>
           <w:color w:val="2B91AF"/>
           <w:sz w:val="19"/>
           <w:szCs w:val="19"/>
-          <w:lang w:val="it-IT"/>
+          <w:lang w:val="en-IE"/>
         </w:rPr>
         <w:t>ProvaDbRepository</w:t>
       </w:r>
@@ -22960,32 +22981,41 @@
           <w:color w:val="000000"/>
           <w:sz w:val="19"/>
           <w:szCs w:val="19"/>
-          <w:lang w:val="it-IT"/>
+          <w:lang w:val="en-IE"/>
         </w:rPr>
         <w:t>(</w:t>
       </w:r>
       <w:proofErr w:type="spellStart"/>
-      <w:proofErr w:type="gramEnd"/>
-      <w:r>
-        <w:rPr>
-          <w:rFonts w:ascii="Consolas" w:hAnsi="Consolas" w:cs="Consolas"/>
-          <w:color w:val="000000"/>
-          <w:sz w:val="19"/>
-          <w:szCs w:val="19"/>
-          <w:lang w:val="it-IT"/>
+      <w:r>
+        <w:rPr>
+          <w:rFonts w:ascii="Consolas" w:hAnsi="Consolas" w:cs="Consolas"/>
+          <w:color w:val="000000"/>
+          <w:sz w:val="19"/>
+          <w:szCs w:val="19"/>
+          <w:lang w:val="en-IE"/>
         </w:rPr>
         <w:t>AppDb</w:t>
       </w:r>
-      <w:proofErr w:type="spellEnd"/>
-      <w:r>
-        <w:rPr>
-          <w:rFonts w:ascii="Consolas" w:hAnsi="Consolas" w:cs="Consolas"/>
-          <w:color w:val="000000"/>
-          <w:sz w:val="19"/>
-          <w:szCs w:val="19"/>
-          <w:lang w:val="en-IE"/>
-        </w:rPr>
-        <w:t xml:space="preserve">Context </w:t>
+      <w:r>
+        <w:rPr>
+          <w:rFonts w:ascii="Consolas" w:hAnsi="Consolas" w:cs="Consolas"/>
+          <w:color w:val="000000"/>
+          <w:sz w:val="19"/>
+          <w:szCs w:val="19"/>
+          <w:lang w:val="en-IE"/>
+        </w:rPr>
+        <w:t>Context</w:t>
+      </w:r>
+      <w:proofErr w:type="spellEnd"/>
+      <w:r>
+        <w:rPr>
+          <w:rFonts w:ascii="Consolas" w:hAnsi="Consolas" w:cs="Consolas"/>
+          <w:color w:val="000000"/>
+          <w:sz w:val="19"/>
+          <w:szCs w:val="19"/>
+          <w:lang w:val="en-IE"/>
+        </w:rPr>
+        <w:t xml:space="preserve"> </w:t>
       </w:r>
       <w:proofErr w:type="spellStart"/>
       <w:r>
@@ -25052,7 +25082,7 @@
           <w:color w:val="A31515"/>
           <w:sz w:val="19"/>
           <w:szCs w:val="19"/>
-          <w:lang w:val="it-IT"/>
+          <w:lang w:val="en-IE"/>
         </w:rPr>
       </w:pPr>
       <w:r>
@@ -25071,7 +25101,7 @@
           <w:color w:val="A31515"/>
           <w:sz w:val="19"/>
           <w:szCs w:val="19"/>
-          <w:lang w:val="it-IT"/>
+          <w:lang w:val="en-IE"/>
         </w:rPr>
         <w:t>"D:\\Desktop\\Scuola\\4SAMT\\Progetti\\GestioneEsercizi\\Project"</w:t>
       </w:r>
@@ -25095,9 +25125,19 @@
           <w:color w:val="000000"/>
           <w:sz w:val="19"/>
           <w:szCs w:val="19"/>
-          <w:lang w:val="it-IT"/>
-        </w:rPr>
-        <w:t xml:space="preserve">                + </w:t>
+          <w:lang w:val="en-IE"/>
+        </w:rPr>
+        <w:t xml:space="preserve">                </w:t>
+      </w:r>
+      <w:r>
+        <w:rPr>
+          <w:rFonts w:ascii="Consolas" w:hAnsi="Consolas" w:cs="Consolas"/>
+          <w:color w:val="000000"/>
+          <w:sz w:val="19"/>
+          <w:szCs w:val="19"/>
+          <w:lang w:val="it-IT"/>
+        </w:rPr>
+        <w:t xml:space="preserve">+ </w:t>
       </w:r>
       <w:r>
         <w:rPr>
@@ -25630,7 +25670,7 @@
           <w:color w:val="808080"/>
           <w:sz w:val="19"/>
           <w:szCs w:val="19"/>
-          <w:lang w:val="it-IT"/>
+          <w:lang w:val="en-IE"/>
         </w:rPr>
       </w:pPr>
       <w:r>
@@ -25639,7 +25679,7 @@
           <w:color w:val="808080"/>
           <w:sz w:val="19"/>
           <w:szCs w:val="19"/>
-          <w:lang w:val="it-IT"/>
+          <w:lang w:val="en-IE"/>
         </w:rPr>
         <w:t>///</w:t>
       </w:r>
@@ -25649,7 +25689,7 @@
           <w:color w:val="008000"/>
           <w:sz w:val="19"/>
           <w:szCs w:val="19"/>
-          <w:lang w:val="it-IT"/>
+          <w:lang w:val="en-IE"/>
         </w:rPr>
         <w:t xml:space="preserve"> </w:t>
       </w:r>
@@ -25659,31 +25699,9 @@
           <w:color w:val="808080"/>
           <w:sz w:val="19"/>
           <w:szCs w:val="19"/>
-          <w:lang w:val="it-IT"/>
-        </w:rPr>
-        <w:t>&lt;</w:t>
-      </w:r>
-      <w:proofErr w:type="spellStart"/>
-      <w:r>
-        <w:rPr>
-          <w:rFonts w:ascii="Consolas" w:hAnsi="Consolas" w:cs="Consolas"/>
-          <w:color w:val="808080"/>
-          <w:sz w:val="19"/>
-          <w:szCs w:val="19"/>
-          <w:lang w:val="it-IT"/>
-        </w:rPr>
-        <w:t>summary</w:t>
-      </w:r>
-      <w:proofErr w:type="spellEnd"/>
-      <w:r>
-        <w:rPr>
-          <w:rFonts w:ascii="Consolas" w:hAnsi="Consolas" w:cs="Consolas"/>
-          <w:color w:val="808080"/>
-          <w:sz w:val="19"/>
-          <w:szCs w:val="19"/>
-          <w:lang w:val="it-IT"/>
-        </w:rPr>
-        <w:t>&gt;</w:t>
+          <w:lang w:val="en-IE"/>
+        </w:rPr>
+        <w:t>&lt;summary&gt;</w:t>
       </w:r>
     </w:p>
     <w:p>
@@ -31051,8 +31069,6 @@
         </w:rPr>
         <w:t>();</w:t>
       </w:r>
-      <w:bookmarkStart w:id="82" w:name="_GoBack"/>
-      <w:bookmarkEnd w:id="82"/>
     </w:p>
     <w:p>
       <w:pPr>
@@ -31849,12 +31865,12 @@
       <w:pPr>
         <w:pStyle w:val="Titolo4"/>
       </w:pPr>
-      <w:bookmarkStart w:id="83" w:name="_Toc22307948"/>
+      <w:bookmarkStart w:id="82" w:name="_Toc22307948"/>
       <w:proofErr w:type="spellStart"/>
       <w:r>
         <w:t>ImpostazioniBaseViewModel</w:t>
       </w:r>
-      <w:bookmarkEnd w:id="83"/>
+      <w:bookmarkEnd w:id="82"/>
       <w:proofErr w:type="spellEnd"/>
     </w:p>
     <w:p>
@@ -32177,13 +32193,13 @@
       <w:pPr>
         <w:pStyle w:val="Titolo4"/>
       </w:pPr>
-      <w:bookmarkStart w:id="84" w:name="_Toc22307953"/>
+      <w:bookmarkStart w:id="83" w:name="_Toc22307953"/>
       <w:proofErr w:type="spellStart"/>
       <w:r>
         <w:lastRenderedPageBreak/>
         <w:t>MainViewModel</w:t>
       </w:r>
-      <w:bookmarkEnd w:id="84"/>
+      <w:bookmarkEnd w:id="83"/>
       <w:proofErr w:type="spellEnd"/>
     </w:p>
     <w:p>
@@ -32266,64 +32282,64 @@
       <w:pPr>
         <w:pStyle w:val="Titolo3"/>
       </w:pPr>
-      <w:bookmarkStart w:id="85" w:name="_Toc22307954"/>
+      <w:bookmarkStart w:id="84" w:name="_Toc22307954"/>
       <w:proofErr w:type="spellStart"/>
       <w:r>
         <w:lastRenderedPageBreak/>
         <w:t>Views</w:t>
       </w:r>
+      <w:bookmarkEnd w:id="84"/>
+      <w:proofErr w:type="spellEnd"/>
+    </w:p>
+    <w:p>
+      <w:pPr>
+        <w:rPr>
+          <w:lang w:val="it-IT"/>
+        </w:rPr>
+      </w:pPr>
+      <w:r>
+        <w:rPr>
+          <w:lang w:val="it-IT"/>
+        </w:rPr>
+        <w:t xml:space="preserve">La cartella </w:t>
+      </w:r>
+      <w:proofErr w:type="spellStart"/>
+      <w:r>
+        <w:rPr>
+          <w:lang w:val="it-IT"/>
+        </w:rPr>
+        <w:t>Views</w:t>
+      </w:r>
+      <w:proofErr w:type="spellEnd"/>
+      <w:r>
+        <w:rPr>
+          <w:lang w:val="it-IT"/>
+        </w:rPr>
+        <w:t xml:space="preserve"> rappresenta gli elementi dell’interfaccia utente dell’</w:t>
+      </w:r>
+      <w:r>
+        <w:rPr>
+          <w:lang w:val="it-IT"/>
+        </w:rPr>
+        <w:t xml:space="preserve">applicazione. </w:t>
+      </w:r>
+    </w:p>
+    <w:p>
+      <w:pPr>
+        <w:pStyle w:val="Titolo4"/>
+        <w:rPr>
+          <w:lang w:val="it-IT"/>
+        </w:rPr>
+      </w:pPr>
+      <w:bookmarkStart w:id="85" w:name="_Toc22307955"/>
+      <w:proofErr w:type="spellStart"/>
+      <w:r>
+        <w:rPr>
+          <w:lang w:val="it-IT"/>
+        </w:rPr>
+        <w:t>BenvenutoView</w:t>
+      </w:r>
       <w:bookmarkEnd w:id="85"/>
-      <w:proofErr w:type="spellEnd"/>
-    </w:p>
-    <w:p>
-      <w:pPr>
-        <w:rPr>
-          <w:lang w:val="it-IT"/>
-        </w:rPr>
-      </w:pPr>
-      <w:r>
-        <w:rPr>
-          <w:lang w:val="it-IT"/>
-        </w:rPr>
-        <w:t xml:space="preserve">La cartella </w:t>
-      </w:r>
-      <w:proofErr w:type="spellStart"/>
-      <w:r>
-        <w:rPr>
-          <w:lang w:val="it-IT"/>
-        </w:rPr>
-        <w:t>Views</w:t>
-      </w:r>
-      <w:proofErr w:type="spellEnd"/>
-      <w:r>
-        <w:rPr>
-          <w:lang w:val="it-IT"/>
-        </w:rPr>
-        <w:t xml:space="preserve"> rappresenta gli elementi dell’interfaccia utente dell’</w:t>
-      </w:r>
-      <w:r>
-        <w:rPr>
-          <w:lang w:val="it-IT"/>
-        </w:rPr>
-        <w:t xml:space="preserve">applicazione. </w:t>
-      </w:r>
-    </w:p>
-    <w:p>
-      <w:pPr>
-        <w:pStyle w:val="Titolo4"/>
-        <w:rPr>
-          <w:lang w:val="it-IT"/>
-        </w:rPr>
-      </w:pPr>
-      <w:bookmarkStart w:id="86" w:name="_Toc22307955"/>
-      <w:proofErr w:type="spellStart"/>
-      <w:r>
-        <w:rPr>
-          <w:lang w:val="it-IT"/>
-        </w:rPr>
-        <w:t>BenvenutoView</w:t>
-      </w:r>
-      <w:bookmarkEnd w:id="86"/>
       <w:proofErr w:type="spellEnd"/>
     </w:p>
     <w:p>
@@ -34476,7 +34492,7 @@
           <w:lang w:val="it-IT"/>
         </w:rPr>
       </w:pPr>
-      <w:bookmarkStart w:id="87" w:name="_Toc22307956"/>
+      <w:bookmarkStart w:id="86" w:name="_Toc22307956"/>
       <w:proofErr w:type="spellStart"/>
       <w:r>
         <w:rPr>
@@ -34484,7 +34500,7 @@
         </w:rPr>
         <w:t>AboutView</w:t>
       </w:r>
-      <w:bookmarkEnd w:id="87"/>
+      <w:bookmarkEnd w:id="86"/>
       <w:proofErr w:type="spellEnd"/>
     </w:p>
     <w:p>
@@ -35447,9 +35463,9 @@
           <w:lang w:val="it-IT"/>
         </w:rPr>
       </w:pPr>
-      <w:bookmarkStart w:id="88" w:name="_Toc461179223"/>
-      <w:bookmarkStart w:id="89" w:name="_Toc20396884"/>
-      <w:bookmarkStart w:id="90" w:name="_Toc22307957"/>
+      <w:bookmarkStart w:id="87" w:name="_Toc461179223"/>
+      <w:bookmarkStart w:id="88" w:name="_Toc20396884"/>
+      <w:bookmarkStart w:id="89" w:name="_Toc22307957"/>
       <w:r>
         <w:rPr>
           <w:lang w:val="it-IT"/>
@@ -35457,23 +35473,23 @@
         <w:lastRenderedPageBreak/>
         <w:t>Test</w:t>
       </w:r>
+      <w:bookmarkEnd w:id="87"/>
       <w:bookmarkEnd w:id="88"/>
       <w:bookmarkEnd w:id="89"/>
+    </w:p>
+    <w:p>
+      <w:pPr>
+        <w:pStyle w:val="Titolo2"/>
+      </w:pPr>
+      <w:bookmarkStart w:id="90" w:name="_Toc461179224"/>
+      <w:bookmarkStart w:id="91" w:name="_Toc20396885"/>
+      <w:bookmarkStart w:id="92" w:name="_Toc22307958"/>
+      <w:r>
+        <w:t>Protocollo di test</w:t>
+      </w:r>
       <w:bookmarkEnd w:id="90"/>
-    </w:p>
-    <w:p>
-      <w:pPr>
-        <w:pStyle w:val="Titolo2"/>
-      </w:pPr>
-      <w:bookmarkStart w:id="91" w:name="_Toc461179224"/>
-      <w:bookmarkStart w:id="92" w:name="_Toc20396885"/>
-      <w:bookmarkStart w:id="93" w:name="_Toc22307958"/>
-      <w:r>
-        <w:t>Protocollo di test</w:t>
-      </w:r>
       <w:bookmarkEnd w:id="91"/>
       <w:bookmarkEnd w:id="92"/>
-      <w:bookmarkEnd w:id="93"/>
     </w:p>
     <w:p>
       <w:pPr>
@@ -36507,45 +36523,45 @@
       <w:pPr>
         <w:pStyle w:val="Titolo2"/>
       </w:pPr>
-      <w:bookmarkStart w:id="94" w:name="_Toc461179225"/>
-      <w:bookmarkStart w:id="95" w:name="_Toc20396886"/>
-      <w:bookmarkStart w:id="96" w:name="_Toc22307959"/>
+      <w:bookmarkStart w:id="93" w:name="_Toc461179225"/>
+      <w:bookmarkStart w:id="94" w:name="_Toc20396886"/>
+      <w:bookmarkStart w:id="95" w:name="_Toc22307959"/>
       <w:r>
         <w:t>Risultati test</w:t>
       </w:r>
+      <w:bookmarkEnd w:id="93"/>
       <w:bookmarkEnd w:id="94"/>
       <w:bookmarkEnd w:id="95"/>
+    </w:p>
+    <w:p>
+      <w:pPr>
+        <w:rPr>
+          <w:lang w:val="it-IT"/>
+        </w:rPr>
+      </w:pPr>
+      <w:r>
+        <w:rPr>
+          <w:lang w:val="it-IT"/>
+        </w:rPr>
+        <w:t>Tabella riassuntiva in cui si inseriscono i test riusciti e non del prodotto finale. Se un test non riesce e viene corretto l’errore, questo dovrà risultare nel documento finale come riuscito (la procedura della correzione apparirà nel diario), altrimenti dovrà essere descritto l’errore con eventuali ipotesi di correzione.</w:t>
+      </w:r>
+    </w:p>
+    <w:p>
+      <w:pPr>
+        <w:pStyle w:val="Titolo2"/>
+      </w:pPr>
+      <w:bookmarkStart w:id="96" w:name="_Toc461179226"/>
+      <w:bookmarkStart w:id="97" w:name="_Toc20396887"/>
+      <w:bookmarkStart w:id="98" w:name="_Toc22307960"/>
+      <w:r>
+        <w:t>Mancanze</w:t>
+      </w:r>
+      <w:r>
+        <w:t>/limitazioni conosciute</w:t>
+      </w:r>
       <w:bookmarkEnd w:id="96"/>
-    </w:p>
-    <w:p>
-      <w:pPr>
-        <w:rPr>
-          <w:lang w:val="it-IT"/>
-        </w:rPr>
-      </w:pPr>
-      <w:r>
-        <w:rPr>
-          <w:lang w:val="it-IT"/>
-        </w:rPr>
-        <w:t>Tabella riassuntiva in cui si inseriscono i test riusciti e non del prodotto finale. Se un test non riesce e viene corretto l’errore, questo dovrà risultare nel documento finale come riuscito (la procedura della correzione apparirà nel diario), altrimenti dovrà essere descritto l’errore con eventuali ipotesi di correzione.</w:t>
-      </w:r>
-    </w:p>
-    <w:p>
-      <w:pPr>
-        <w:pStyle w:val="Titolo2"/>
-      </w:pPr>
-      <w:bookmarkStart w:id="97" w:name="_Toc461179226"/>
-      <w:bookmarkStart w:id="98" w:name="_Toc20396887"/>
-      <w:bookmarkStart w:id="99" w:name="_Toc22307960"/>
-      <w:r>
-        <w:t>Mancanze</w:t>
-      </w:r>
-      <w:r>
-        <w:t>/limitazioni conosciute</w:t>
-      </w:r>
       <w:bookmarkEnd w:id="97"/>
       <w:bookmarkEnd w:id="98"/>
-      <w:bookmarkEnd w:id="99"/>
     </w:p>
     <w:p>
       <w:pPr>
@@ -36587,9 +36603,9 @@
           <w:lang w:val="it-IT"/>
         </w:rPr>
       </w:pPr>
-      <w:bookmarkStart w:id="100" w:name="_Toc461179227"/>
-      <w:bookmarkStart w:id="101" w:name="_Toc20396888"/>
-      <w:bookmarkStart w:id="102" w:name="_Toc22307961"/>
+      <w:bookmarkStart w:id="99" w:name="_Toc461179227"/>
+      <w:bookmarkStart w:id="100" w:name="_Toc20396888"/>
+      <w:bookmarkStart w:id="101" w:name="_Toc22307961"/>
       <w:r>
         <w:rPr>
           <w:lang w:val="it-IT"/>
@@ -36597,9 +36613,9 @@
         <w:lastRenderedPageBreak/>
         <w:t>Consuntivo</w:t>
       </w:r>
+      <w:bookmarkEnd w:id="99"/>
       <w:bookmarkEnd w:id="100"/>
       <w:bookmarkEnd w:id="101"/>
-      <w:bookmarkEnd w:id="102"/>
     </w:p>
     <w:p>
       <w:pPr>
@@ -36669,9 +36685,9 @@
           <w:lang w:val="it-IT"/>
         </w:rPr>
       </w:pPr>
-      <w:bookmarkStart w:id="103" w:name="_Toc461179228"/>
-      <w:bookmarkStart w:id="104" w:name="_Toc20396889"/>
-      <w:bookmarkStart w:id="105" w:name="_Toc22307962"/>
+      <w:bookmarkStart w:id="102" w:name="_Toc461179228"/>
+      <w:bookmarkStart w:id="103" w:name="_Toc20396889"/>
+      <w:bookmarkStart w:id="104" w:name="_Toc22307962"/>
       <w:r>
         <w:rPr>
           <w:lang w:val="it-IT"/>
@@ -36679,193 +36695,193 @@
         <w:lastRenderedPageBreak/>
         <w:t>Conclusioni</w:t>
       </w:r>
+      <w:bookmarkEnd w:id="102"/>
       <w:bookmarkEnd w:id="103"/>
       <w:bookmarkEnd w:id="104"/>
+    </w:p>
+    <w:p>
+      <w:pPr>
+        <w:rPr>
+          <w:lang w:val="it-IT"/>
+        </w:rPr>
+      </w:pPr>
+      <w:r>
+        <w:rPr>
+          <w:lang w:val="it-IT"/>
+        </w:rPr>
+        <w:t>Quali sono le implicazioni della mia soluzione? Che impatto avrà?</w:t>
+      </w:r>
+      <w:r>
+        <w:rPr>
+          <w:lang w:val="it-IT"/>
+        </w:rPr>
+        <w:t xml:space="preserve"> Cambierà il mondo? È un successo importante? È </w:t>
+      </w:r>
+      <w:r>
+        <w:rPr>
+          <w:lang w:val="it-IT"/>
+        </w:rPr>
+        <w:t>solo un</w:t>
+      </w:r>
+      <w:r>
+        <w:rPr>
+          <w:lang w:val="it-IT"/>
+        </w:rPr>
+        <w:t>’</w:t>
+      </w:r>
+      <w:r>
+        <w:rPr>
+          <w:lang w:val="it-IT"/>
+        </w:rPr>
+        <w:t>aggiunta</w:t>
+      </w:r>
+      <w:r>
+        <w:rPr>
+          <w:lang w:val="it-IT"/>
+        </w:rPr>
+        <w:t xml:space="preserve"> marginale o</w:t>
+      </w:r>
+      <w:r>
+        <w:rPr>
+          <w:lang w:val="it-IT"/>
+        </w:rPr>
+        <w:t xml:space="preserve"> è semplicemente servita per scoprire che questo percorso è</w:t>
+      </w:r>
+      <w:r>
+        <w:rPr>
+          <w:lang w:val="it-IT"/>
+        </w:rPr>
+        <w:t xml:space="preserve"> stato</w:t>
+      </w:r>
+      <w:r>
+        <w:rPr>
+          <w:lang w:val="it-IT"/>
+        </w:rPr>
+        <w:t xml:space="preserve"> una perdita di tempo? I ris</w:t>
+      </w:r>
+      <w:r>
+        <w:rPr>
+          <w:lang w:val="it-IT"/>
+        </w:rPr>
+        <w:t xml:space="preserve">ultati ottenuti sono generali, </w:t>
+      </w:r>
+      <w:r>
+        <w:rPr>
+          <w:lang w:val="it-IT"/>
+        </w:rPr>
+        <w:t>facilmente generalizzabili o sono specifici di un caso particolare?</w:t>
+      </w:r>
+      <w:r>
+        <w:rPr>
+          <w:lang w:val="it-IT"/>
+        </w:rPr>
+        <w:t xml:space="preserve"> </w:t>
+      </w:r>
+      <w:proofErr w:type="spellStart"/>
+      <w:r>
+        <w:rPr>
+          <w:lang w:val="it-IT"/>
+        </w:rPr>
+        <w:t>ecc</w:t>
+      </w:r>
+      <w:proofErr w:type="spellEnd"/>
+    </w:p>
+    <w:p>
+      <w:pPr>
+        <w:pStyle w:val="Titolo2"/>
+      </w:pPr>
+      <w:bookmarkStart w:id="105" w:name="_Toc461179229"/>
+      <w:bookmarkStart w:id="106" w:name="_Toc20396890"/>
+      <w:bookmarkStart w:id="107" w:name="_Toc22307963"/>
+      <w:r>
+        <w:t>Sviluppi futuri</w:t>
+      </w:r>
       <w:bookmarkEnd w:id="105"/>
-    </w:p>
-    <w:p>
-      <w:pPr>
-        <w:rPr>
-          <w:lang w:val="it-IT"/>
-        </w:rPr>
-      </w:pPr>
-      <w:r>
-        <w:rPr>
-          <w:lang w:val="it-IT"/>
-        </w:rPr>
-        <w:t>Quali sono le implicazioni della mia soluzione? Che impatto avrà?</w:t>
-      </w:r>
-      <w:r>
-        <w:rPr>
-          <w:lang w:val="it-IT"/>
-        </w:rPr>
-        <w:t xml:space="preserve"> Cambierà il mondo? È un successo importante? È </w:t>
-      </w:r>
-      <w:r>
-        <w:rPr>
-          <w:lang w:val="it-IT"/>
-        </w:rPr>
-        <w:t>solo un</w:t>
-      </w:r>
-      <w:r>
-        <w:rPr>
-          <w:lang w:val="it-IT"/>
-        </w:rPr>
-        <w:t>’</w:t>
-      </w:r>
-      <w:r>
-        <w:rPr>
-          <w:lang w:val="it-IT"/>
-        </w:rPr>
-        <w:t>aggiunta</w:t>
-      </w:r>
-      <w:r>
-        <w:rPr>
-          <w:lang w:val="it-IT"/>
-        </w:rPr>
-        <w:t xml:space="preserve"> marginale o</w:t>
-      </w:r>
-      <w:r>
-        <w:rPr>
-          <w:lang w:val="it-IT"/>
-        </w:rPr>
-        <w:t xml:space="preserve"> è semplicemente servita per scoprire che questo percorso è</w:t>
-      </w:r>
-      <w:r>
-        <w:rPr>
-          <w:lang w:val="it-IT"/>
-        </w:rPr>
-        <w:t xml:space="preserve"> stato</w:t>
-      </w:r>
-      <w:r>
-        <w:rPr>
-          <w:lang w:val="it-IT"/>
-        </w:rPr>
-        <w:t xml:space="preserve"> una perdita di tempo? I ris</w:t>
-      </w:r>
-      <w:r>
-        <w:rPr>
-          <w:lang w:val="it-IT"/>
-        </w:rPr>
-        <w:t xml:space="preserve">ultati ottenuti sono generali, </w:t>
-      </w:r>
-      <w:r>
-        <w:rPr>
-          <w:lang w:val="it-IT"/>
-        </w:rPr>
-        <w:t>facilmente generalizzabili o sono specifici di un caso particolare?</w:t>
-      </w:r>
-      <w:r>
-        <w:rPr>
-          <w:lang w:val="it-IT"/>
-        </w:rPr>
-        <w:t xml:space="preserve"> </w:t>
-      </w:r>
-      <w:proofErr w:type="spellStart"/>
-      <w:r>
-        <w:rPr>
-          <w:lang w:val="it-IT"/>
-        </w:rPr>
-        <w:t>ecc</w:t>
-      </w:r>
-      <w:proofErr w:type="spellEnd"/>
-    </w:p>
-    <w:p>
-      <w:pPr>
-        <w:pStyle w:val="Titolo2"/>
-      </w:pPr>
-      <w:bookmarkStart w:id="106" w:name="_Toc461179229"/>
-      <w:bookmarkStart w:id="107" w:name="_Toc20396890"/>
-      <w:bookmarkStart w:id="108" w:name="_Toc22307963"/>
-      <w:r>
-        <w:t>Sviluppi futuri</w:t>
-      </w:r>
       <w:bookmarkEnd w:id="106"/>
       <w:bookmarkEnd w:id="107"/>
+    </w:p>
+    <w:p>
+      <w:pPr>
+        <w:rPr>
+          <w:lang w:val="it-IT"/>
+        </w:rPr>
+      </w:pPr>
+      <w:r>
+        <w:rPr>
+          <w:lang w:val="it-IT"/>
+        </w:rPr>
+        <w:t>Migliorie o estensioni che possono essere sviluppate sul prodotto.</w:t>
+      </w:r>
+    </w:p>
+    <w:p>
+      <w:pPr>
+        <w:pStyle w:val="Titolo2"/>
+      </w:pPr>
+      <w:bookmarkStart w:id="108" w:name="_Toc461179230"/>
+      <w:bookmarkStart w:id="109" w:name="_Toc20396891"/>
+      <w:bookmarkStart w:id="110" w:name="_Toc22307964"/>
+      <w:r>
+        <w:t>Considerazioni personali</w:t>
+      </w:r>
       <w:bookmarkEnd w:id="108"/>
-    </w:p>
-    <w:p>
-      <w:pPr>
-        <w:rPr>
-          <w:lang w:val="it-IT"/>
-        </w:rPr>
-      </w:pPr>
-      <w:r>
-        <w:rPr>
-          <w:lang w:val="it-IT"/>
-        </w:rPr>
-        <w:t>Migliorie o estensioni che possono essere sviluppate sul prodotto.</w:t>
-      </w:r>
-    </w:p>
-    <w:p>
-      <w:pPr>
-        <w:pStyle w:val="Titolo2"/>
-      </w:pPr>
-      <w:bookmarkStart w:id="109" w:name="_Toc461179230"/>
-      <w:bookmarkStart w:id="110" w:name="_Toc20396891"/>
-      <w:bookmarkStart w:id="111" w:name="_Toc22307964"/>
-      <w:r>
-        <w:t>Considerazioni personali</w:t>
-      </w:r>
       <w:bookmarkEnd w:id="109"/>
       <w:bookmarkEnd w:id="110"/>
+    </w:p>
+    <w:p>
+      <w:pPr>
+        <w:rPr>
+          <w:lang w:val="it-IT"/>
+        </w:rPr>
+      </w:pPr>
+      <w:r>
+        <w:rPr>
+          <w:lang w:val="it-IT"/>
+        </w:rPr>
+        <w:t xml:space="preserve">Cosa ho imparato in questo progetto? </w:t>
+      </w:r>
+      <w:proofErr w:type="spellStart"/>
+      <w:r>
+        <w:rPr>
+          <w:lang w:val="it-IT"/>
+        </w:rPr>
+        <w:t>ecc</w:t>
+      </w:r>
+      <w:proofErr w:type="spellEnd"/>
+    </w:p>
+    <w:p>
+      <w:pPr>
+        <w:pStyle w:val="Titolo1"/>
+        <w:rPr>
+          <w:lang w:val="it-IT"/>
+        </w:rPr>
+      </w:pPr>
+      <w:bookmarkStart w:id="111" w:name="_Toc461179231"/>
+      <w:bookmarkStart w:id="112" w:name="_Toc20396892"/>
+      <w:bookmarkStart w:id="113" w:name="_Toc22307965"/>
+      <w:r>
+        <w:rPr>
+          <w:lang w:val="it-IT"/>
+        </w:rPr>
+        <w:t>Bibliografia</w:t>
+      </w:r>
       <w:bookmarkEnd w:id="111"/>
-    </w:p>
-    <w:p>
-      <w:pPr>
-        <w:rPr>
-          <w:lang w:val="it-IT"/>
-        </w:rPr>
-      </w:pPr>
-      <w:r>
-        <w:rPr>
-          <w:lang w:val="it-IT"/>
-        </w:rPr>
-        <w:t xml:space="preserve">Cosa ho imparato in questo progetto? </w:t>
-      </w:r>
-      <w:proofErr w:type="spellStart"/>
-      <w:r>
-        <w:rPr>
-          <w:lang w:val="it-IT"/>
-        </w:rPr>
-        <w:t>ecc</w:t>
-      </w:r>
-      <w:proofErr w:type="spellEnd"/>
-    </w:p>
-    <w:p>
-      <w:pPr>
-        <w:pStyle w:val="Titolo1"/>
-        <w:rPr>
-          <w:lang w:val="it-IT"/>
-        </w:rPr>
-      </w:pPr>
-      <w:bookmarkStart w:id="112" w:name="_Toc461179231"/>
-      <w:bookmarkStart w:id="113" w:name="_Toc20396892"/>
-      <w:bookmarkStart w:id="114" w:name="_Toc22307965"/>
-      <w:r>
-        <w:rPr>
-          <w:lang w:val="it-IT"/>
-        </w:rPr>
-        <w:t>Bibliografia</w:t>
-      </w:r>
       <w:bookmarkEnd w:id="112"/>
       <w:bookmarkEnd w:id="113"/>
+    </w:p>
+    <w:p>
+      <w:pPr>
+        <w:pStyle w:val="Titolo2"/>
+      </w:pPr>
+      <w:bookmarkStart w:id="114" w:name="_Toc461179234"/>
+      <w:bookmarkStart w:id="115" w:name="_Toc20396893"/>
+      <w:bookmarkStart w:id="116" w:name="_Toc22307966"/>
+      <w:proofErr w:type="spellStart"/>
+      <w:r>
+        <w:t>Sitografia</w:t>
+      </w:r>
       <w:bookmarkEnd w:id="114"/>
-    </w:p>
-    <w:p>
-      <w:pPr>
-        <w:pStyle w:val="Titolo2"/>
-      </w:pPr>
-      <w:bookmarkStart w:id="115" w:name="_Toc461179234"/>
-      <w:bookmarkStart w:id="116" w:name="_Toc20396893"/>
-      <w:bookmarkStart w:id="117" w:name="_Toc22307966"/>
-      <w:proofErr w:type="spellStart"/>
-      <w:r>
-        <w:t>Sitografia</w:t>
-      </w:r>
       <w:bookmarkEnd w:id="115"/>
       <w:bookmarkEnd w:id="116"/>
-      <w:bookmarkEnd w:id="117"/>
       <w:proofErr w:type="spellEnd"/>
     </w:p>
     <w:p>
@@ -37265,6 +37281,41 @@
     </w:p>
     <w:p>
       <w:pPr>
+        <w:pStyle w:val="Paragrafoelenco"/>
+        <w:numPr>
+          <w:ilvl w:val="0"/>
+          <w:numId w:val="27"/>
+        </w:numPr>
+        <w:rPr>
+          <w:lang w:val="en-IE"/>
+        </w:rPr>
+      </w:pPr>
+      <w:hyperlink r:id="rId32" w:history="1">
+        <w:r>
+          <w:rPr>
+            <w:rStyle w:val="Collegamentoipertestuale"/>
+            <w:lang w:val="en-IE"/>
+          </w:rPr>
+          <w:t>https://stackoverflow.com/questions/50180326/how-to-make-lazy-loading-work-with-ef-core-2-1-0-and-proxies/52432651</w:t>
+        </w:r>
+      </w:hyperlink>
+      <w:r>
+        <w:rPr>
+          <w:lang w:val="en-IE"/>
+        </w:rPr>
+        <w:t>,</w:t>
+      </w:r>
+      <w:r>
+        <w:rPr>
+          <w:lang w:val="en-IE"/>
+        </w:rPr>
+        <w:t xml:space="preserve"> Lazy Loading with Proxies EF Core, 12.11.2019</w:t>
+      </w:r>
+      <w:bookmarkStart w:id="117" w:name="_GoBack"/>
+      <w:bookmarkEnd w:id="117"/>
+    </w:p>
+    <w:p>
+      <w:pPr>
         <w:pStyle w:val="Titolo1"/>
         <w:rPr>
           <w:lang w:val="it-IT"/>
@@ -37456,10 +37507,10 @@
       </w:pPr>
     </w:p>
     <w:sectPr>
-      <w:headerReference w:type="default" r:id="rId32"/>
-      <w:footerReference w:type="default" r:id="rId33"/>
-      <w:headerReference w:type="first" r:id="rId34"/>
-      <w:footerReference w:type="first" r:id="rId35"/>
+      <w:headerReference w:type="default" r:id="rId33"/>
+      <w:footerReference w:type="default" r:id="rId34"/>
+      <w:headerReference w:type="first" r:id="rId35"/>
+      <w:footerReference w:type="first" r:id="rId36"/>
       <w:pgSz w:w="11906" w:h="16838"/>
       <w:pgMar w:top="1985" w:right="1134" w:bottom="1418" w:left="1134" w:header="567" w:footer="567" w:gutter="0"/>
       <w:pgNumType w:start="1"/>
@@ -38052,7 +38103,7 @@
               <w:noProof/>
               <w:snapToGrid w:val="0"/>
             </w:rPr>
-            <w:t>31</w:t>
+            <w:t>32</w:t>
           </w:r>
           <w:r>
             <w:rPr>
@@ -42704,7 +42755,7 @@
     <w:charset w:val="00"/>
     <w:family w:val="roman"/>
     <w:pitch w:val="variable"/>
-    <w:sig w:usb0="E0002AFF" w:usb1="C0007843" w:usb2="00000009" w:usb3="00000000" w:csb0="000001FF" w:csb1="00000000"/>
+    <w:sig w:usb0="E0002EFF" w:usb1="C000785B" w:usb2="00000009" w:usb3="00000000" w:csb0="000001FF" w:csb1="00000000"/>
   </w:font>
   <w:font w:name="Courier New">
     <w:panose1 w:val="02070309020205020404"/>
@@ -42725,7 +42776,7 @@
     <w:charset w:val="00"/>
     <w:family w:val="swiss"/>
     <w:pitch w:val="variable"/>
-    <w:sig w:usb0="E0002AFF" w:usb1="C0007843" w:usb2="00000009" w:usb3="00000000" w:csb0="000001FF" w:csb1="00000000"/>
+    <w:sig w:usb0="E0002EFF" w:usb1="C000785B" w:usb2="00000009" w:usb3="00000000" w:csb0="000001FF" w:csb1="00000000"/>
   </w:font>
   <w:font w:name="Tahoma">
     <w:panose1 w:val="020B0604030504040204"/>
@@ -42739,7 +42790,7 @@
     <w:charset w:val="00"/>
     <w:family w:val="swiss"/>
     <w:pitch w:val="variable"/>
-    <w:sig w:usb0="E00002FF" w:usb1="4000ACFF" w:usb2="00000001" w:usb3="00000000" w:csb0="0000019F" w:csb1="00000000"/>
+    <w:sig w:usb0="E4002EFF" w:usb1="C000247B" w:usb2="00000009" w:usb3="00000000" w:csb0="000001FF" w:csb1="00000000"/>
   </w:font>
   <w:font w:name="Consolas">
     <w:panose1 w:val="020B0609020204030204"/>
@@ -42749,7 +42800,7 @@
     <w:sig w:usb0="E00006FF" w:usb1="0000FCFF" w:usb2="00000001" w:usb3="00000000" w:csb0="0000019F" w:csb1="00000000"/>
   </w:font>
   <w:font w:name="MS Mincho">
-    <w:altName w:val="Yu Gothic UI"/>
+    <w:altName w:val="ＭＳ 明朝"/>
     <w:panose1 w:val="02020609040205080304"/>
     <w:charset w:val="80"/>
     <w:family w:val="roman"/>
@@ -42761,7 +42812,7 @@
     <w:charset w:val="00"/>
     <w:family w:val="swiss"/>
     <w:pitch w:val="variable"/>
-    <w:sig w:usb0="A00002EF" w:usb1="4000207B" w:usb2="00000000" w:usb3="00000000" w:csb0="0000009F" w:csb1="00000000"/>
+    <w:sig w:usb0="E4002EFF" w:usb1="C000247B" w:usb2="00000009" w:usb3="00000000" w:csb0="000001FF" w:csb1="00000000"/>
   </w:font>
 </w:fonts>
 </file>
@@ -42795,6 +42846,7 @@
     <w:rsid w:val="00532B78"/>
     <w:rsid w:val="00533495"/>
     <w:rsid w:val="00644790"/>
+    <w:rsid w:val="006F29BA"/>
     <w:rsid w:val="00833FD7"/>
     <w:rsid w:val="00A43969"/>
     <w:rsid w:val="00C33D60"/>
@@ -43570,7 +43622,7 @@
 </file>
 
 <file path=customXml/itemProps1.xml><?xml version="1.0" encoding="utf-8"?>
-<ds:datastoreItem xmlns:ds="http://schemas.openxmlformats.org/officeDocument/2006/customXml" ds:itemID="{8BA03AB5-CBC5-4AA3-83A7-77C67FE393EE}">
+<ds:datastoreItem xmlns:ds="http://schemas.openxmlformats.org/officeDocument/2006/customXml" ds:itemID="{3A6E289B-A0D2-430F-83F0-E96610671DCF}">
   <ds:schemaRefs>
     <ds:schemaRef ds:uri="http://schemas.openxmlformats.org/officeDocument/2006/bibliography"/>
   </ds:schemaRefs>

</xml_diff>

<commit_message>
doc - MainView e BenvenutoView
</commit_message>
<xml_diff>
--- a/Documentazione/Documentazione_GestioneEsercizi.docx
+++ b/Documentazione/Documentazione_GestioneEsercizi.docx
@@ -25,6 +25,7 @@
         <w:dataBinding w:prefixMappings="xmlns:ns0='http://purl.org/dc/elements/1.1/' xmlns:ns1='http://schemas.openxmlformats.org/package/2006/metadata/core-properties' " w:xpath="/ns1:coreProperties[1]/ns0:title[1]" w:storeItemID="{6C3C8BC8-F283-45AE-878A-BAB7291924A1}"/>
         <w:text/>
       </w:sdtPr>
+      <w:sdtEndPr/>
       <w:sdtContent>
         <w:p>
           <w:pPr>
@@ -6189,6 +6190,7 @@
           <w:dataBinding w:prefixMappings="xmlns:ns0='http://purl.org/dc/elements/1.1/' xmlns:ns1='http://schemas.openxmlformats.org/package/2006/metadata/core-properties' " w:xpath="/ns1:coreProperties[1]/ns0:creator[1]" w:storeItemID="{6C3C8BC8-F283-45AE-878A-BAB7291924A1}"/>
           <w:text/>
         </w:sdtPr>
+        <w:sdtEndPr/>
         <w:sdtContent>
           <w:r>
             <w:rPr>
@@ -25177,7 +25179,7 @@
           <w:color w:val="000000"/>
           <w:sz w:val="19"/>
           <w:szCs w:val="19"/>
-          <w:lang w:val="en-IE"/>
+          <w:lang w:val="it-IT"/>
         </w:rPr>
         <w:t xml:space="preserve">            </w:t>
       </w:r>
@@ -27986,36 +27988,38 @@
           <w:color w:val="000000"/>
           <w:sz w:val="19"/>
           <w:szCs w:val="19"/>
-          <w:lang w:val="it-IT"/>
-        </w:rPr>
-      </w:pPr>
-      <w:r>
-        <w:rPr>
-          <w:rFonts w:ascii="Consolas" w:hAnsi="Consolas" w:cs="Consolas"/>
-          <w:color w:val="000000"/>
-          <w:sz w:val="19"/>
-          <w:szCs w:val="19"/>
-          <w:lang w:val="it-IT"/>
+          <w:lang w:val="en-IE"/>
+        </w:rPr>
+      </w:pPr>
+      <w:r>
+        <w:rPr>
+          <w:rFonts w:ascii="Consolas" w:hAnsi="Consolas" w:cs="Consolas"/>
+          <w:color w:val="000000"/>
+          <w:sz w:val="19"/>
+          <w:szCs w:val="19"/>
+          <w:lang w:val="en-IE"/>
         </w:rPr>
         <w:t xml:space="preserve">    </w:t>
       </w:r>
-      <w:r>
-        <w:rPr>
-          <w:rFonts w:ascii="Consolas" w:hAnsi="Consolas" w:cs="Consolas"/>
-          <w:color w:val="0000FF"/>
-          <w:sz w:val="19"/>
-          <w:szCs w:val="19"/>
-          <w:lang w:val="it-IT"/>
+      <w:proofErr w:type="gramStart"/>
+      <w:r>
+        <w:rPr>
+          <w:rFonts w:ascii="Consolas" w:hAnsi="Consolas" w:cs="Consolas"/>
+          <w:color w:val="0000FF"/>
+          <w:sz w:val="19"/>
+          <w:szCs w:val="19"/>
+          <w:lang w:val="en-IE"/>
         </w:rPr>
         <w:t>private</w:t>
       </w:r>
-      <w:r>
-        <w:rPr>
-          <w:rFonts w:ascii="Consolas" w:hAnsi="Consolas" w:cs="Consolas"/>
-          <w:color w:val="000000"/>
-          <w:sz w:val="19"/>
-          <w:szCs w:val="19"/>
-          <w:lang w:val="it-IT"/>
+      <w:proofErr w:type="gramEnd"/>
+      <w:r>
+        <w:rPr>
+          <w:rFonts w:ascii="Consolas" w:hAnsi="Consolas" w:cs="Consolas"/>
+          <w:color w:val="000000"/>
+          <w:sz w:val="19"/>
+          <w:szCs w:val="19"/>
+          <w:lang w:val="en-IE"/>
         </w:rPr>
         <w:t xml:space="preserve"> </w:t>
       </w:r>
@@ -28026,7 +28030,7 @@
           <w:color w:val="000000"/>
           <w:sz w:val="19"/>
           <w:szCs w:val="19"/>
-          <w:lang w:val="it-IT"/>
+          <w:lang w:val="en-IE"/>
         </w:rPr>
         <w:t>ViewModel</w:t>
       </w:r>
@@ -28037,7 +28041,7 @@
           <w:color w:val="000000"/>
           <w:sz w:val="19"/>
           <w:szCs w:val="19"/>
-          <w:lang w:val="it-IT"/>
+          <w:lang w:val="en-IE"/>
         </w:rPr>
         <w:t xml:space="preserve"> </w:t>
       </w:r>
@@ -28048,7 +28052,7 @@
           <w:color w:val="000000"/>
           <w:sz w:val="19"/>
           <w:szCs w:val="19"/>
-          <w:lang w:val="it-IT"/>
+          <w:lang w:val="en-IE"/>
         </w:rPr>
         <w:t>vm</w:t>
       </w:r>
@@ -28059,7 +28063,7 @@
           <w:color w:val="000000"/>
           <w:sz w:val="19"/>
           <w:szCs w:val="19"/>
-          <w:lang w:val="it-IT"/>
+          <w:lang w:val="en-IE"/>
         </w:rPr>
         <w:t>;</w:t>
       </w:r>
@@ -28750,29 +28754,61 @@
           <w:color w:val="000000"/>
           <w:sz w:val="19"/>
           <w:szCs w:val="19"/>
-          <w:lang w:val="en-IE"/>
-        </w:rPr>
-      </w:pPr>
-      <w:r>
-        <w:rPr>
-          <w:rFonts w:ascii="Consolas" w:hAnsi="Consolas" w:cs="Consolas"/>
-          <w:color w:val="000000"/>
-          <w:sz w:val="19"/>
-          <w:szCs w:val="19"/>
-          <w:lang w:val="en-IE"/>
+          <w:lang w:val="it-IT"/>
+        </w:rPr>
+      </w:pPr>
+      <w:r>
+        <w:rPr>
+          <w:rFonts w:ascii="Consolas" w:hAnsi="Consolas" w:cs="Consolas"/>
+          <w:color w:val="000000"/>
+          <w:sz w:val="19"/>
+          <w:szCs w:val="19"/>
+          <w:lang w:val="it-IT"/>
         </w:rPr>
         <w:t xml:space="preserve">    </w:t>
       </w:r>
+      <w:r>
+        <w:rPr>
+          <w:rFonts w:ascii="Consolas" w:hAnsi="Consolas" w:cs="Consolas"/>
+          <w:color w:val="0000FF"/>
+          <w:sz w:val="19"/>
+          <w:szCs w:val="19"/>
+          <w:lang w:val="it-IT"/>
+        </w:rPr>
+        <w:t>public</w:t>
+      </w:r>
+      <w:r>
+        <w:rPr>
+          <w:rFonts w:ascii="Consolas" w:hAnsi="Consolas" w:cs="Consolas"/>
+          <w:color w:val="000000"/>
+          <w:sz w:val="19"/>
+          <w:szCs w:val="19"/>
+          <w:lang w:val="it-IT"/>
+        </w:rPr>
+        <w:t xml:space="preserve"> </w:t>
+      </w:r>
+      <w:proofErr w:type="spellStart"/>
       <w:proofErr w:type="gramStart"/>
       <w:r>
         <w:rPr>
           <w:rFonts w:ascii="Consolas" w:hAnsi="Consolas" w:cs="Consolas"/>
-          <w:color w:val="0000FF"/>
-          <w:sz w:val="19"/>
-          <w:szCs w:val="19"/>
-          <w:lang w:val="en-IE"/>
-        </w:rPr>
-        <w:t>public</w:t>
+          <w:color w:val="2B91AF"/>
+          <w:sz w:val="19"/>
+          <w:szCs w:val="19"/>
+          <w:lang w:val="it-IT"/>
+        </w:rPr>
+        <w:t>MainViewModel</w:t>
+      </w:r>
+      <w:proofErr w:type="spellEnd"/>
+      <w:r>
+        <w:rPr>
+          <w:rFonts w:ascii="Consolas" w:hAnsi="Consolas" w:cs="Consolas"/>
+          <w:color w:val="000000"/>
+          <w:sz w:val="19"/>
+          <w:szCs w:val="19"/>
+          <w:lang w:val="it-IT"/>
+        </w:rPr>
+        <w:t>(</w:t>
       </w:r>
       <w:proofErr w:type="gramEnd"/>
       <w:r>
@@ -28781,31 +28817,9 @@
           <w:color w:val="000000"/>
           <w:sz w:val="19"/>
           <w:szCs w:val="19"/>
-          <w:lang w:val="en-IE"/>
-        </w:rPr>
-        <w:t xml:space="preserve"> </w:t>
-      </w:r>
-      <w:proofErr w:type="spellStart"/>
-      <w:r>
-        <w:rPr>
-          <w:rFonts w:ascii="Consolas" w:hAnsi="Consolas" w:cs="Consolas"/>
-          <w:color w:val="2B91AF"/>
-          <w:sz w:val="19"/>
-          <w:szCs w:val="19"/>
-          <w:lang w:val="en-IE"/>
-        </w:rPr>
-        <w:t>MainViewModel</w:t>
-      </w:r>
-      <w:proofErr w:type="spellEnd"/>
-      <w:r>
-        <w:rPr>
-          <w:rFonts w:ascii="Consolas" w:hAnsi="Consolas" w:cs="Consolas"/>
-          <w:color w:val="000000"/>
-          <w:sz w:val="19"/>
-          <w:szCs w:val="19"/>
-          <w:lang w:val="en-IE"/>
-        </w:rPr>
-        <w:t>()</w:t>
+          <w:lang w:val="it-IT"/>
+        </w:rPr>
+        <w:t>)</w:t>
       </w:r>
     </w:p>
     <w:p>
@@ -28818,16 +28832,16 @@
           <w:color w:val="000000"/>
           <w:sz w:val="19"/>
           <w:szCs w:val="19"/>
-          <w:lang w:val="en-IE"/>
-        </w:rPr>
-      </w:pPr>
-      <w:r>
-        <w:rPr>
-          <w:rFonts w:ascii="Consolas" w:hAnsi="Consolas" w:cs="Consolas"/>
-          <w:color w:val="000000"/>
-          <w:sz w:val="19"/>
-          <w:szCs w:val="19"/>
-          <w:lang w:val="en-IE"/>
+          <w:lang w:val="it-IT"/>
+        </w:rPr>
+      </w:pPr>
+      <w:r>
+        <w:rPr>
+          <w:rFonts w:ascii="Consolas" w:hAnsi="Consolas" w:cs="Consolas"/>
+          <w:color w:val="000000"/>
+          <w:sz w:val="19"/>
+          <w:szCs w:val="19"/>
+          <w:lang w:val="it-IT"/>
         </w:rPr>
         <w:t xml:space="preserve">    {</w:t>
       </w:r>
@@ -28842,16 +28856,16 @@
           <w:color w:val="000000"/>
           <w:sz w:val="19"/>
           <w:szCs w:val="19"/>
-          <w:lang w:val="en-IE"/>
-        </w:rPr>
-      </w:pPr>
-      <w:r>
-        <w:rPr>
-          <w:rFonts w:ascii="Consolas" w:hAnsi="Consolas" w:cs="Consolas"/>
-          <w:color w:val="000000"/>
-          <w:sz w:val="19"/>
-          <w:szCs w:val="19"/>
-          <w:lang w:val="en-IE"/>
+          <w:lang w:val="it-IT"/>
+        </w:rPr>
+      </w:pPr>
+      <w:r>
+        <w:rPr>
+          <w:rFonts w:ascii="Consolas" w:hAnsi="Consolas" w:cs="Consolas"/>
+          <w:color w:val="000000"/>
+          <w:sz w:val="19"/>
+          <w:szCs w:val="19"/>
+          <w:lang w:val="it-IT"/>
         </w:rPr>
         <w:t xml:space="preserve">        </w:t>
       </w:r>
@@ -28862,7 +28876,7 @@
           <w:color w:val="000000"/>
           <w:sz w:val="19"/>
           <w:szCs w:val="19"/>
-          <w:lang w:val="en-IE"/>
+          <w:lang w:val="it-IT"/>
         </w:rPr>
         <w:t>ViewModel</w:t>
       </w:r>
@@ -28873,7 +28887,7 @@
           <w:color w:val="000000"/>
           <w:sz w:val="19"/>
           <w:szCs w:val="19"/>
-          <w:lang w:val="en-IE"/>
+          <w:lang w:val="it-IT"/>
         </w:rPr>
         <w:t xml:space="preserve"> = </w:t>
       </w:r>
@@ -28883,7 +28897,7 @@
           <w:color w:val="0000FF"/>
           <w:sz w:val="19"/>
           <w:szCs w:val="19"/>
-          <w:lang w:val="en-IE"/>
+          <w:lang w:val="it-IT"/>
         </w:rPr>
         <w:t>new</w:t>
       </w:r>
@@ -28893,7 +28907,7 @@
           <w:color w:val="000000"/>
           <w:sz w:val="19"/>
           <w:szCs w:val="19"/>
-          <w:lang w:val="en-IE"/>
+          <w:lang w:val="it-IT"/>
         </w:rPr>
         <w:t xml:space="preserve"> </w:t>
       </w:r>
@@ -28905,7 +28919,7 @@
           <w:color w:val="000000"/>
           <w:sz w:val="19"/>
           <w:szCs w:val="19"/>
-          <w:lang w:val="en-IE"/>
+          <w:lang w:val="it-IT"/>
         </w:rPr>
         <w:t>ViewModel</w:t>
       </w:r>
@@ -28916,7 +28930,7 @@
           <w:color w:val="000000"/>
           <w:sz w:val="19"/>
           <w:szCs w:val="19"/>
-          <w:lang w:val="en-IE"/>
+          <w:lang w:val="it-IT"/>
         </w:rPr>
         <w:t>(</w:t>
       </w:r>
@@ -28927,7 +28941,7 @@
           <w:color w:val="000000"/>
           <w:sz w:val="19"/>
           <w:szCs w:val="19"/>
-          <w:lang w:val="en-IE"/>
+          <w:lang w:val="it-IT"/>
         </w:rPr>
         <w:t>);</w:t>
       </w:r>
@@ -28942,16 +28956,16 @@
           <w:color w:val="000000"/>
           <w:sz w:val="19"/>
           <w:szCs w:val="19"/>
-          <w:lang w:val="en-IE"/>
-        </w:rPr>
-      </w:pPr>
-      <w:r>
-        <w:rPr>
-          <w:rFonts w:ascii="Consolas" w:hAnsi="Consolas" w:cs="Consolas"/>
-          <w:color w:val="000000"/>
-          <w:sz w:val="19"/>
-          <w:szCs w:val="19"/>
-          <w:lang w:val="en-IE"/>
+          <w:lang w:val="it-IT"/>
+        </w:rPr>
+      </w:pPr>
+      <w:r>
+        <w:rPr>
+          <w:rFonts w:ascii="Consolas" w:hAnsi="Consolas" w:cs="Consolas"/>
+          <w:color w:val="000000"/>
+          <w:sz w:val="19"/>
+          <w:szCs w:val="19"/>
+          <w:lang w:val="it-IT"/>
         </w:rPr>
         <w:t xml:space="preserve">        </w:t>
       </w:r>
@@ -28962,28 +28976,18 @@
           <w:color w:val="000000"/>
           <w:sz w:val="19"/>
           <w:szCs w:val="19"/>
-          <w:lang w:val="en-IE"/>
-        </w:rPr>
-        <w:t>Altro</w:t>
-      </w:r>
-      <w:r>
-        <w:rPr>
-          <w:rFonts w:ascii="Consolas" w:hAnsi="Consolas" w:cs="Consolas"/>
-          <w:color w:val="000000"/>
-          <w:sz w:val="19"/>
-          <w:szCs w:val="19"/>
-          <w:lang w:val="en-IE"/>
-        </w:rPr>
-        <w:t>ViewModel</w:t>
-      </w:r>
-      <w:proofErr w:type="spellEnd"/>
-      <w:r>
-        <w:rPr>
-          <w:rFonts w:ascii="Consolas" w:hAnsi="Consolas" w:cs="Consolas"/>
-          <w:color w:val="000000"/>
-          <w:sz w:val="19"/>
-          <w:szCs w:val="19"/>
-          <w:lang w:val="en-IE"/>
+          <w:lang w:val="it-IT"/>
+        </w:rPr>
+        <w:t>AltroViewModel</w:t>
+      </w:r>
+      <w:proofErr w:type="spellEnd"/>
+      <w:r>
+        <w:rPr>
+          <w:rFonts w:ascii="Consolas" w:hAnsi="Consolas" w:cs="Consolas"/>
+          <w:color w:val="000000"/>
+          <w:sz w:val="19"/>
+          <w:szCs w:val="19"/>
+          <w:lang w:val="it-IT"/>
         </w:rPr>
         <w:t xml:space="preserve"> = </w:t>
       </w:r>
@@ -28993,7 +28997,7 @@
           <w:color w:val="0000FF"/>
           <w:sz w:val="19"/>
           <w:szCs w:val="19"/>
-          <w:lang w:val="en-IE"/>
+          <w:lang w:val="it-IT"/>
         </w:rPr>
         <w:t>new</w:t>
       </w:r>
@@ -29003,7 +29007,7 @@
           <w:color w:val="000000"/>
           <w:sz w:val="19"/>
           <w:szCs w:val="19"/>
-          <w:lang w:val="en-IE"/>
+          <w:lang w:val="it-IT"/>
         </w:rPr>
         <w:t xml:space="preserve"> </w:t>
       </w:r>
@@ -29015,28 +29019,18 @@
           <w:color w:val="000000"/>
           <w:sz w:val="19"/>
           <w:szCs w:val="19"/>
-          <w:lang w:val="en-IE"/>
-        </w:rPr>
-        <w:t>Altro</w:t>
-      </w:r>
-      <w:r>
-        <w:rPr>
-          <w:rFonts w:ascii="Consolas" w:hAnsi="Consolas" w:cs="Consolas"/>
-          <w:color w:val="000000"/>
-          <w:sz w:val="19"/>
-          <w:szCs w:val="19"/>
-          <w:lang w:val="en-IE"/>
-        </w:rPr>
-        <w:t>ViewModel</w:t>
-      </w:r>
-      <w:proofErr w:type="spellEnd"/>
-      <w:r>
-        <w:rPr>
-          <w:rFonts w:ascii="Consolas" w:hAnsi="Consolas" w:cs="Consolas"/>
-          <w:color w:val="000000"/>
-          <w:sz w:val="19"/>
-          <w:szCs w:val="19"/>
-          <w:lang w:val="en-IE"/>
+          <w:lang w:val="it-IT"/>
+        </w:rPr>
+        <w:t>AltroViewModel</w:t>
+      </w:r>
+      <w:proofErr w:type="spellEnd"/>
+      <w:r>
+        <w:rPr>
+          <w:rFonts w:ascii="Consolas" w:hAnsi="Consolas" w:cs="Consolas"/>
+          <w:color w:val="000000"/>
+          <w:sz w:val="19"/>
+          <w:szCs w:val="19"/>
+          <w:lang w:val="it-IT"/>
         </w:rPr>
         <w:t>(</w:t>
       </w:r>
@@ -29047,7 +29041,7 @@
           <w:color w:val="000000"/>
           <w:sz w:val="19"/>
           <w:szCs w:val="19"/>
-          <w:lang w:val="en-IE"/>
+          <w:lang w:val="it-IT"/>
         </w:rPr>
         <w:t>);</w:t>
       </w:r>
@@ -29062,16 +29056,16 @@
           <w:color w:val="000000"/>
           <w:sz w:val="19"/>
           <w:szCs w:val="19"/>
-          <w:lang w:val="en-IE"/>
-        </w:rPr>
-      </w:pPr>
-      <w:r>
-        <w:rPr>
-          <w:rFonts w:ascii="Consolas" w:hAnsi="Consolas" w:cs="Consolas"/>
-          <w:color w:val="000000"/>
-          <w:sz w:val="19"/>
-          <w:szCs w:val="19"/>
-          <w:lang w:val="en-IE"/>
+          <w:lang w:val="it-IT"/>
+        </w:rPr>
+      </w:pPr>
+      <w:r>
+        <w:rPr>
+          <w:rFonts w:ascii="Consolas" w:hAnsi="Consolas" w:cs="Consolas"/>
+          <w:color w:val="000000"/>
+          <w:sz w:val="19"/>
+          <w:szCs w:val="19"/>
+          <w:lang w:val="it-IT"/>
         </w:rPr>
         <w:t xml:space="preserve">        </w:t>
       </w:r>
@@ -29082,7 +29076,7 @@
           <w:color w:val="000000"/>
           <w:sz w:val="19"/>
           <w:szCs w:val="19"/>
-          <w:lang w:val="en-IE"/>
+          <w:lang w:val="it-IT"/>
         </w:rPr>
         <w:t>CurrentViewModel</w:t>
       </w:r>
@@ -29093,7 +29087,7 @@
           <w:color w:val="000000"/>
           <w:sz w:val="19"/>
           <w:szCs w:val="19"/>
-          <w:lang w:val="en-IE"/>
+          <w:lang w:val="it-IT"/>
         </w:rPr>
         <w:t xml:space="preserve"> = </w:t>
       </w:r>
@@ -29104,7 +29098,7 @@
           <w:color w:val="000000"/>
           <w:sz w:val="19"/>
           <w:szCs w:val="19"/>
-          <w:lang w:val="en-IE"/>
+          <w:lang w:val="it-IT"/>
         </w:rPr>
         <w:t>ViewModel</w:t>
       </w:r>
@@ -29115,7 +29109,7 @@
           <w:color w:val="000000"/>
           <w:sz w:val="19"/>
           <w:szCs w:val="19"/>
-          <w:lang w:val="en-IE"/>
+          <w:lang w:val="it-IT"/>
         </w:rPr>
         <w:t>;</w:t>
       </w:r>
@@ -29130,16 +29124,16 @@
           <w:color w:val="000000"/>
           <w:sz w:val="19"/>
           <w:szCs w:val="19"/>
-          <w:lang w:val="en-IE"/>
-        </w:rPr>
-      </w:pPr>
-      <w:r>
-        <w:rPr>
-          <w:rFonts w:ascii="Consolas" w:hAnsi="Consolas" w:cs="Consolas"/>
-          <w:color w:val="000000"/>
-          <w:sz w:val="19"/>
-          <w:szCs w:val="19"/>
-          <w:lang w:val="en-IE"/>
+          <w:lang w:val="it-IT"/>
+        </w:rPr>
+      </w:pPr>
+      <w:r>
+        <w:rPr>
+          <w:rFonts w:ascii="Consolas" w:hAnsi="Consolas" w:cs="Consolas"/>
+          <w:color w:val="000000"/>
+          <w:sz w:val="19"/>
+          <w:szCs w:val="19"/>
+          <w:lang w:val="it-IT"/>
         </w:rPr>
         <w:t xml:space="preserve">        </w:t>
       </w:r>
@@ -29150,7 +29144,7 @@
           <w:color w:val="000000"/>
           <w:sz w:val="19"/>
           <w:szCs w:val="19"/>
-          <w:lang w:val="en-IE"/>
+          <w:lang w:val="it-IT"/>
         </w:rPr>
         <w:t>Altro</w:t>
       </w:r>
@@ -29160,7 +29154,7 @@
           <w:color w:val="000000"/>
           <w:sz w:val="19"/>
           <w:szCs w:val="19"/>
-          <w:lang w:val="en-IE"/>
+          <w:lang w:val="it-IT"/>
         </w:rPr>
         <w:t>Command</w:t>
       </w:r>
@@ -29171,7 +29165,7 @@
           <w:color w:val="000000"/>
           <w:sz w:val="19"/>
           <w:szCs w:val="19"/>
-          <w:lang w:val="en-IE"/>
+          <w:lang w:val="it-IT"/>
         </w:rPr>
         <w:t xml:space="preserve"> = </w:t>
       </w:r>
@@ -29181,7 +29175,7 @@
           <w:color w:val="0000FF"/>
           <w:sz w:val="19"/>
           <w:szCs w:val="19"/>
-          <w:lang w:val="en-IE"/>
+          <w:lang w:val="it-IT"/>
         </w:rPr>
         <w:t>new</w:t>
       </w:r>
@@ -29191,7 +29185,7 @@
           <w:color w:val="000000"/>
           <w:sz w:val="19"/>
           <w:szCs w:val="19"/>
-          <w:lang w:val="en-IE"/>
+          <w:lang w:val="it-IT"/>
         </w:rPr>
         <w:t xml:space="preserve"> </w:t>
       </w:r>
@@ -29203,7 +29197,7 @@
           <w:color w:val="000000"/>
           <w:sz w:val="19"/>
           <w:szCs w:val="19"/>
-          <w:lang w:val="en-IE"/>
+          <w:lang w:val="it-IT"/>
         </w:rPr>
         <w:t>DelegateCommand</w:t>
       </w:r>
@@ -29214,7 +29208,7 @@
           <w:color w:val="000000"/>
           <w:sz w:val="19"/>
           <w:szCs w:val="19"/>
-          <w:lang w:val="en-IE"/>
+          <w:lang w:val="it-IT"/>
         </w:rPr>
         <w:t>(</w:t>
       </w:r>
@@ -29226,7 +29220,7 @@
           <w:color w:val="000000"/>
           <w:sz w:val="19"/>
           <w:szCs w:val="19"/>
-          <w:lang w:val="en-IE"/>
+          <w:lang w:val="it-IT"/>
         </w:rPr>
         <w:t>On</w:t>
       </w:r>
@@ -29236,7 +29230,7 @@
           <w:color w:val="000000"/>
           <w:sz w:val="19"/>
           <w:szCs w:val="19"/>
-          <w:lang w:val="en-IE"/>
+          <w:lang w:val="it-IT"/>
         </w:rPr>
         <w:t>Altro</w:t>
       </w:r>
@@ -29247,7 +29241,7 @@
           <w:color w:val="000000"/>
           <w:sz w:val="19"/>
           <w:szCs w:val="19"/>
-          <w:lang w:val="en-IE"/>
+          <w:lang w:val="it-IT"/>
         </w:rPr>
         <w:t xml:space="preserve">, </w:t>
       </w:r>
@@ -29258,7 +29252,7 @@
           <w:color w:val="000000"/>
           <w:sz w:val="19"/>
           <w:szCs w:val="19"/>
-          <w:lang w:val="en-IE"/>
+          <w:lang w:val="it-IT"/>
         </w:rPr>
         <w:t>Can</w:t>
       </w:r>
@@ -29268,7 +29262,7 @@
           <w:color w:val="000000"/>
           <w:sz w:val="19"/>
           <w:szCs w:val="19"/>
-          <w:lang w:val="en-IE"/>
+          <w:lang w:val="it-IT"/>
         </w:rPr>
         <w:t>Altro</w:t>
       </w:r>
@@ -29279,7 +29273,7 @@
           <w:color w:val="000000"/>
           <w:sz w:val="19"/>
           <w:szCs w:val="19"/>
-          <w:lang w:val="en-IE"/>
+          <w:lang w:val="it-IT"/>
         </w:rPr>
         <w:t>);</w:t>
       </w:r>
@@ -29303,7 +29297,7 @@
           <w:color w:val="000000"/>
           <w:sz w:val="19"/>
           <w:szCs w:val="19"/>
-          <w:lang w:val="en-IE"/>
+          <w:lang w:val="it-IT"/>
         </w:rPr>
         <w:t xml:space="preserve">        </w:t>
       </w:r>
@@ -30068,8 +30062,6 @@
       <w:r>
         <w:t xml:space="preserve"> da utilizzare.</w:t>
       </w:r>
-      <w:bookmarkStart w:id="81" w:name="_GoBack"/>
-      <w:bookmarkEnd w:id="81"/>
     </w:p>
     <w:p/>
     <w:p>
@@ -32943,7 +32935,7 @@
           <w:lang w:val="it-IT"/>
         </w:rPr>
       </w:pPr>
-      <w:bookmarkStart w:id="82" w:name="_Toc22307947"/>
+      <w:bookmarkStart w:id="81" w:name="_Toc22307947"/>
       <w:proofErr w:type="spellStart"/>
       <w:r>
         <w:rPr>
@@ -32952,7 +32944,7 @@
         <w:lastRenderedPageBreak/>
         <w:t>AboutViewModel</w:t>
       </w:r>
-      <w:bookmarkEnd w:id="82"/>
+      <w:bookmarkEnd w:id="81"/>
       <w:proofErr w:type="spellEnd"/>
     </w:p>
     <w:p>
@@ -34210,12 +34202,12 @@
       <w:pPr>
         <w:pStyle w:val="Titolo4"/>
       </w:pPr>
-      <w:bookmarkStart w:id="83" w:name="_Toc22307948"/>
+      <w:bookmarkStart w:id="82" w:name="_Toc22307948"/>
       <w:proofErr w:type="spellStart"/>
       <w:r>
         <w:t>ImpostazioniBaseViewModel</w:t>
       </w:r>
-      <w:bookmarkEnd w:id="83"/>
+      <w:bookmarkEnd w:id="82"/>
       <w:proofErr w:type="spellEnd"/>
     </w:p>
     <w:p>
@@ -34538,13 +34530,13 @@
       <w:pPr>
         <w:pStyle w:val="Titolo4"/>
       </w:pPr>
-      <w:bookmarkStart w:id="84" w:name="_Toc22307953"/>
+      <w:bookmarkStart w:id="83" w:name="_Toc22307953"/>
       <w:proofErr w:type="spellStart"/>
       <w:r>
         <w:lastRenderedPageBreak/>
         <w:t>MainViewModel</w:t>
       </w:r>
-      <w:bookmarkEnd w:id="84"/>
+      <w:bookmarkEnd w:id="83"/>
       <w:proofErr w:type="spellEnd"/>
     </w:p>
     <w:p>
@@ -34627,13 +34619,13 @@
       <w:pPr>
         <w:pStyle w:val="Titolo3"/>
       </w:pPr>
-      <w:bookmarkStart w:id="85" w:name="_Toc22307954"/>
+      <w:bookmarkStart w:id="84" w:name="_Toc22307954"/>
       <w:proofErr w:type="spellStart"/>
       <w:r>
         <w:lastRenderedPageBreak/>
         <w:t>Views</w:t>
       </w:r>
-      <w:bookmarkEnd w:id="85"/>
+      <w:bookmarkEnd w:id="84"/>
       <w:proofErr w:type="spellEnd"/>
     </w:p>
     <w:p>
@@ -34668,6 +34660,40 @@
         </w:rPr>
         <w:t xml:space="preserve">applicazione. </w:t>
       </w:r>
+      <w:r>
+        <w:rPr>
+          <w:lang w:val="it-IT"/>
+        </w:rPr>
+        <w:t xml:space="preserve">La struttura di base funziona in modo che ogni </w:t>
+      </w:r>
+      <w:proofErr w:type="spellStart"/>
+      <w:r>
+        <w:rPr>
+          <w:lang w:val="it-IT"/>
+        </w:rPr>
+        <w:t>View</w:t>
+      </w:r>
+      <w:proofErr w:type="spellEnd"/>
+      <w:r>
+        <w:rPr>
+          <w:lang w:val="it-IT"/>
+        </w:rPr>
+        <w:t xml:space="preserve"> utilizzi il relativo </w:t>
+      </w:r>
+      <w:proofErr w:type="spellStart"/>
+      <w:r>
+        <w:rPr>
+          <w:lang w:val="it-IT"/>
+        </w:rPr>
+        <w:t>ViewModel</w:t>
+      </w:r>
+      <w:proofErr w:type="spellEnd"/>
+      <w:r>
+        <w:rPr>
+          <w:lang w:val="it-IT"/>
+        </w:rPr>
+        <w:t xml:space="preserve"> come base per i dati passandosi le informazioni tramite il Messenger.</w:t>
+      </w:r>
     </w:p>
     <w:p>
       <w:pPr>
@@ -34676,23 +34702,55 @@
           <w:lang w:val="it-IT"/>
         </w:rPr>
       </w:pPr>
-      <w:bookmarkStart w:id="86" w:name="_Toc22307955"/>
-      <w:proofErr w:type="spellStart"/>
-      <w:r>
-        <w:rPr>
-          <w:lang w:val="it-IT"/>
-        </w:rPr>
-        <w:t>BenvenutoView</w:t>
-      </w:r>
-      <w:bookmarkEnd w:id="86"/>
-      <w:proofErr w:type="spellEnd"/>
-    </w:p>
-    <w:p>
-      <w:pPr>
-        <w:rPr>
-          <w:lang w:val="it-IT"/>
-        </w:rPr>
-      </w:pPr>
+      <w:proofErr w:type="spellStart"/>
+      <w:r>
+        <w:rPr>
+          <w:lang w:val="it-IT"/>
+        </w:rPr>
+        <w:t>MainView</w:t>
+      </w:r>
+      <w:proofErr w:type="spellEnd"/>
+    </w:p>
+    <w:p>
+      <w:pPr>
+        <w:rPr>
+          <w:lang w:val="it-IT"/>
+        </w:rPr>
+      </w:pPr>
+      <w:r>
+        <w:rPr>
+          <w:lang w:val="it-IT"/>
+        </w:rPr>
+        <w:t xml:space="preserve">La </w:t>
+      </w:r>
+      <w:proofErr w:type="spellStart"/>
+      <w:r>
+        <w:rPr>
+          <w:lang w:val="it-IT"/>
+        </w:rPr>
+        <w:t>MainView</w:t>
+      </w:r>
+      <w:proofErr w:type="spellEnd"/>
+      <w:r>
+        <w:rPr>
+          <w:lang w:val="it-IT"/>
+        </w:rPr>
+        <w:t xml:space="preserve"> è l’interfaccia principale e ha il compito di rappresentare il </w:t>
+      </w:r>
+      <w:proofErr w:type="spellStart"/>
+      <w:r>
+        <w:rPr>
+          <w:lang w:val="it-IT"/>
+        </w:rPr>
+        <w:t>MainViewModel</w:t>
+      </w:r>
+      <w:proofErr w:type="spellEnd"/>
+      <w:r>
+        <w:rPr>
+          <w:lang w:val="it-IT"/>
+        </w:rPr>
+        <w:t xml:space="preserve">, quindi viene selezionata la </w:t>
+      </w:r>
       <w:proofErr w:type="spellStart"/>
       <w:r>
         <w:rPr>
@@ -34705,7 +34763,41 @@
         <w:rPr>
           <w:lang w:val="it-IT"/>
         </w:rPr>
-        <w:t xml:space="preserve"> che rappresenta la schermata principale di benvenuto.</w:t>
+        <w:t xml:space="preserve"> da mostrare attraverso i </w:t>
+      </w:r>
+      <w:proofErr w:type="spellStart"/>
+      <w:r>
+        <w:rPr>
+          <w:lang w:val="it-IT"/>
+        </w:rPr>
+        <w:t>Commands</w:t>
+      </w:r>
+      <w:proofErr w:type="spellEnd"/>
+      <w:r>
+        <w:rPr>
+          <w:lang w:val="it-IT"/>
+        </w:rPr>
+        <w:t xml:space="preserve"> e il campo </w:t>
+      </w:r>
+      <w:proofErr w:type="spellStart"/>
+      <w:r>
+        <w:rPr>
+          <w:lang w:val="it-IT"/>
+        </w:rPr>
+        <w:t>CurrentViewModel</w:t>
+      </w:r>
+      <w:proofErr w:type="spellEnd"/>
+      <w:r>
+        <w:rPr>
+          <w:lang w:val="it-IT"/>
+        </w:rPr>
+        <w:t>.</w:t>
+      </w:r>
+      <w:r>
+        <w:rPr>
+          <w:lang w:val="it-IT"/>
+        </w:rPr>
+        <w:t xml:space="preserve"> </w:t>
       </w:r>
     </w:p>
     <w:p>
@@ -34725,48 +34817,40 @@
           <w:color w:val="0000FF"/>
           <w:sz w:val="19"/>
           <w:szCs w:val="19"/>
-          <w:lang w:val="en-IE"/>
-        </w:rPr>
-      </w:pPr>
-      <w:r>
-        <w:rPr>
-          <w:rFonts w:ascii="Consolas" w:hAnsi="Consolas" w:cs="Consolas"/>
-          <w:color w:val="0000FF"/>
-          <w:sz w:val="19"/>
-          <w:szCs w:val="19"/>
-          <w:lang w:val="en-IE"/>
+          <w:lang w:val="it-IT"/>
+        </w:rPr>
+      </w:pPr>
+      <w:r>
+        <w:rPr>
+          <w:rFonts w:ascii="Consolas" w:hAnsi="Consolas" w:cs="Consolas"/>
+          <w:color w:val="0000FF"/>
+          <w:sz w:val="19"/>
+          <w:szCs w:val="19"/>
+          <w:lang w:val="it-IT"/>
         </w:rPr>
         <w:t>&lt;</w:t>
       </w:r>
+      <w:proofErr w:type="spellStart"/>
       <w:r>
         <w:rPr>
           <w:rFonts w:ascii="Consolas" w:hAnsi="Consolas" w:cs="Consolas"/>
           <w:color w:val="A31515"/>
           <w:sz w:val="19"/>
           <w:szCs w:val="19"/>
-          <w:lang w:val="en-IE"/>
-        </w:rPr>
-        <w:t>Grid</w:t>
-      </w:r>
-      <w:r>
-        <w:rPr>
-          <w:rFonts w:ascii="Consolas" w:hAnsi="Consolas" w:cs="Consolas"/>
-          <w:color w:val="FF0000"/>
-          <w:sz w:val="19"/>
-          <w:szCs w:val="19"/>
-          <w:lang w:val="en-IE"/>
-        </w:rPr>
-        <w:t xml:space="preserve"> Margin</w:t>
-      </w:r>
-      <w:r>
-        <w:rPr>
-          <w:rFonts w:ascii="Consolas" w:hAnsi="Consolas" w:cs="Consolas"/>
-          <w:color w:val="0000FF"/>
-          <w:sz w:val="19"/>
-          <w:szCs w:val="19"/>
-          <w:lang w:val="en-IE"/>
-        </w:rPr>
-        <w:t>="50"&gt;</w:t>
+          <w:lang w:val="it-IT"/>
+        </w:rPr>
+        <w:t>UserControl.DataContext</w:t>
+      </w:r>
+      <w:proofErr w:type="spellEnd"/>
+      <w:r>
+        <w:rPr>
+          <w:rFonts w:ascii="Consolas" w:hAnsi="Consolas" w:cs="Consolas"/>
+          <w:color w:val="0000FF"/>
+          <w:sz w:val="19"/>
+          <w:szCs w:val="19"/>
+          <w:lang w:val="it-IT"/>
+        </w:rPr>
+        <w:t>&gt;</w:t>
       </w:r>
     </w:p>
     <w:p>
@@ -34779,16 +34863,16 @@
           <w:color w:val="0000FF"/>
           <w:sz w:val="19"/>
           <w:szCs w:val="19"/>
-          <w:lang w:val="en-IE"/>
-        </w:rPr>
-      </w:pPr>
-      <w:r>
-        <w:rPr>
-          <w:rFonts w:ascii="Consolas" w:hAnsi="Consolas" w:cs="Consolas"/>
-          <w:color w:val="000000"/>
-          <w:sz w:val="19"/>
-          <w:szCs w:val="19"/>
-          <w:lang w:val="en-IE"/>
+          <w:lang w:val="it-IT"/>
+        </w:rPr>
+      </w:pPr>
+      <w:r>
+        <w:rPr>
+          <w:rFonts w:ascii="Consolas" w:hAnsi="Consolas" w:cs="Consolas"/>
+          <w:color w:val="000000"/>
+          <w:sz w:val="19"/>
+          <w:szCs w:val="19"/>
+          <w:lang w:val="it-IT"/>
         </w:rPr>
         <w:t xml:space="preserve">    </w:t>
       </w:r>
@@ -34798,31 +34882,53 @@
           <w:color w:val="0000FF"/>
           <w:sz w:val="19"/>
           <w:szCs w:val="19"/>
-          <w:lang w:val="en-IE"/>
+          <w:lang w:val="it-IT"/>
         </w:rPr>
         <w:t>&lt;</w:t>
       </w:r>
       <w:proofErr w:type="spellStart"/>
+      <w:proofErr w:type="gramStart"/>
       <w:r>
         <w:rPr>
           <w:rFonts w:ascii="Consolas" w:hAnsi="Consolas" w:cs="Consolas"/>
           <w:color w:val="A31515"/>
           <w:sz w:val="19"/>
           <w:szCs w:val="19"/>
-          <w:lang w:val="en-IE"/>
-        </w:rPr>
-        <w:t>Grid.ColumnDefinitions</w:t>
-      </w:r>
-      <w:proofErr w:type="spellEnd"/>
-      <w:r>
-        <w:rPr>
-          <w:rFonts w:ascii="Consolas" w:hAnsi="Consolas" w:cs="Consolas"/>
-          <w:color w:val="0000FF"/>
-          <w:sz w:val="19"/>
-          <w:szCs w:val="19"/>
-          <w:lang w:val="en-IE"/>
-        </w:rPr>
-        <w:t>&gt;</w:t>
+          <w:lang w:val="it-IT"/>
+        </w:rPr>
+        <w:t>viewmodel</w:t>
+      </w:r>
+      <w:r>
+        <w:rPr>
+          <w:rFonts w:ascii="Consolas" w:hAnsi="Consolas" w:cs="Consolas"/>
+          <w:color w:val="0000FF"/>
+          <w:sz w:val="19"/>
+          <w:szCs w:val="19"/>
+          <w:lang w:val="it-IT"/>
+        </w:rPr>
+        <w:t>:</w:t>
+      </w:r>
+      <w:r>
+        <w:rPr>
+          <w:rFonts w:ascii="Consolas" w:hAnsi="Consolas" w:cs="Consolas"/>
+          <w:color w:val="A31515"/>
+          <w:sz w:val="19"/>
+          <w:szCs w:val="19"/>
+          <w:lang w:val="it-IT"/>
+        </w:rPr>
+        <w:t>MainViewModel</w:t>
+      </w:r>
+      <w:proofErr w:type="spellEnd"/>
+      <w:proofErr w:type="gramEnd"/>
+      <w:r>
+        <w:rPr>
+          <w:rFonts w:ascii="Consolas" w:hAnsi="Consolas" w:cs="Consolas"/>
+          <w:color w:val="0000FF"/>
+          <w:sz w:val="19"/>
+          <w:szCs w:val="19"/>
+          <w:lang w:val="it-IT"/>
+        </w:rPr>
+        <w:t>/&gt;</w:t>
       </w:r>
     </w:p>
     <w:p>
@@ -34841,22 +34947,12 @@
       <w:r>
         <w:rPr>
           <w:rFonts w:ascii="Consolas" w:hAnsi="Consolas" w:cs="Consolas"/>
-          <w:color w:val="000000"/>
-          <w:sz w:val="19"/>
-          <w:szCs w:val="19"/>
-          <w:lang w:val="en-IE"/>
-        </w:rPr>
-        <w:t xml:space="preserve">        </w:t>
-      </w:r>
-      <w:r>
-        <w:rPr>
-          <w:rFonts w:ascii="Consolas" w:hAnsi="Consolas" w:cs="Consolas"/>
-          <w:color w:val="0000FF"/>
-          <w:sz w:val="19"/>
-          <w:szCs w:val="19"/>
-          <w:lang w:val="en-IE"/>
-        </w:rPr>
-        <w:t>&lt;</w:t>
+          <w:color w:val="0000FF"/>
+          <w:sz w:val="19"/>
+          <w:szCs w:val="19"/>
+          <w:lang w:val="it-IT"/>
+        </w:rPr>
+        <w:t>&lt;/</w:t>
       </w:r>
       <w:proofErr w:type="spellStart"/>
       <w:r>
@@ -34865,30 +34961,20 @@
           <w:color w:val="A31515"/>
           <w:sz w:val="19"/>
           <w:szCs w:val="19"/>
-          <w:lang w:val="en-IE"/>
-        </w:rPr>
-        <w:t>ColumnDefinition</w:t>
-      </w:r>
-      <w:proofErr w:type="spellEnd"/>
-      <w:r>
-        <w:rPr>
-          <w:rFonts w:ascii="Consolas" w:hAnsi="Consolas" w:cs="Consolas"/>
-          <w:color w:val="FF0000"/>
-          <w:sz w:val="19"/>
-          <w:szCs w:val="19"/>
-          <w:lang w:val="en-IE"/>
-        </w:rPr>
-        <w:t xml:space="preserve"> Width</w:t>
-      </w:r>
-      <w:r>
-        <w:rPr>
-          <w:rFonts w:ascii="Consolas" w:hAnsi="Consolas" w:cs="Consolas"/>
-          <w:color w:val="0000FF"/>
-          <w:sz w:val="19"/>
-          <w:szCs w:val="19"/>
-          <w:lang w:val="en-IE"/>
-        </w:rPr>
-        <w:t>="*"/&gt;</w:t>
+          <w:lang w:val="it-IT"/>
+        </w:rPr>
+        <w:t>UserControl.DataContext</w:t>
+      </w:r>
+      <w:proofErr w:type="spellEnd"/>
+      <w:r>
+        <w:rPr>
+          <w:rFonts w:ascii="Consolas" w:hAnsi="Consolas" w:cs="Consolas"/>
+          <w:color w:val="0000FF"/>
+          <w:sz w:val="19"/>
+          <w:szCs w:val="19"/>
+          <w:lang w:val="it-IT"/>
+        </w:rPr>
+        <w:t>&gt;</w:t>
       </w:r>
     </w:p>
     <w:p>
@@ -34907,16 +34993,6 @@
       <w:r>
         <w:rPr>
           <w:rFonts w:ascii="Consolas" w:hAnsi="Consolas" w:cs="Consolas"/>
-          <w:color w:val="000000"/>
-          <w:sz w:val="19"/>
-          <w:szCs w:val="19"/>
-          <w:lang w:val="en-IE"/>
-        </w:rPr>
-        <w:t xml:space="preserve">        </w:t>
-      </w:r>
-      <w:r>
-        <w:rPr>
-          <w:rFonts w:ascii="Consolas" w:hAnsi="Consolas" w:cs="Consolas"/>
           <w:color w:val="0000FF"/>
           <w:sz w:val="19"/>
           <w:szCs w:val="19"/>
@@ -34924,7 +35000,6 @@
         </w:rPr>
         <w:t>&lt;</w:t>
       </w:r>
-      <w:proofErr w:type="spellStart"/>
       <w:r>
         <w:rPr>
           <w:rFonts w:ascii="Consolas" w:hAnsi="Consolas" w:cs="Consolas"/>
@@ -34933,28 +35008,17 @@
           <w:szCs w:val="19"/>
           <w:lang w:val="en-IE"/>
         </w:rPr>
-        <w:t>ColumnDefinition</w:t>
-      </w:r>
-      <w:proofErr w:type="spellEnd"/>
-      <w:r>
-        <w:rPr>
-          <w:rFonts w:ascii="Consolas" w:hAnsi="Consolas" w:cs="Consolas"/>
-          <w:color w:val="FF0000"/>
-          <w:sz w:val="19"/>
-          <w:szCs w:val="19"/>
-          <w:lang w:val="en-IE"/>
-        </w:rPr>
-        <w:t xml:space="preserve"> Width</w:t>
-      </w:r>
-      <w:r>
-        <w:rPr>
-          <w:rFonts w:ascii="Consolas" w:hAnsi="Consolas" w:cs="Consolas"/>
-          <w:color w:val="0000FF"/>
-          <w:sz w:val="19"/>
-          <w:szCs w:val="19"/>
-          <w:lang w:val="en-IE"/>
-        </w:rPr>
-        <w:t>="*"/&gt;</w:t>
+        <w:t>Grid</w:t>
+      </w:r>
+      <w:r>
+        <w:rPr>
+          <w:rFonts w:ascii="Consolas" w:hAnsi="Consolas" w:cs="Consolas"/>
+          <w:color w:val="0000FF"/>
+          <w:sz w:val="19"/>
+          <w:szCs w:val="19"/>
+          <w:lang w:val="en-IE"/>
+        </w:rPr>
+        <w:t>&gt;</w:t>
       </w:r>
     </w:p>
     <w:p>
@@ -34978,7 +35042,7 @@
           <w:szCs w:val="19"/>
           <w:lang w:val="en-IE"/>
         </w:rPr>
-        <w:t xml:space="preserve">        </w:t>
+        <w:t xml:space="preserve">    </w:t>
       </w:r>
       <w:r>
         <w:rPr>
@@ -34999,28 +35063,18 @@
           <w:szCs w:val="19"/>
           <w:lang w:val="en-IE"/>
         </w:rPr>
-        <w:t>ColumnDefinition</w:t>
-      </w:r>
-      <w:proofErr w:type="spellEnd"/>
-      <w:r>
-        <w:rPr>
-          <w:rFonts w:ascii="Consolas" w:hAnsi="Consolas" w:cs="Consolas"/>
-          <w:color w:val="FF0000"/>
-          <w:sz w:val="19"/>
-          <w:szCs w:val="19"/>
-          <w:lang w:val="en-IE"/>
-        </w:rPr>
-        <w:t xml:space="preserve"> Width</w:t>
-      </w:r>
-      <w:r>
-        <w:rPr>
-          <w:rFonts w:ascii="Consolas" w:hAnsi="Consolas" w:cs="Consolas"/>
-          <w:color w:val="0000FF"/>
-          <w:sz w:val="19"/>
-          <w:szCs w:val="19"/>
-          <w:lang w:val="en-IE"/>
-        </w:rPr>
-        <w:t>="*"/&gt;</w:t>
+        <w:t>DockPanel</w:t>
+      </w:r>
+      <w:proofErr w:type="spellEnd"/>
+      <w:r>
+        <w:rPr>
+          <w:rFonts w:ascii="Consolas" w:hAnsi="Consolas" w:cs="Consolas"/>
+          <w:color w:val="0000FF"/>
+          <w:sz w:val="19"/>
+          <w:szCs w:val="19"/>
+          <w:lang w:val="en-IE"/>
+        </w:rPr>
+        <w:t>&gt;</w:t>
       </w:r>
     </w:p>
     <w:p>
@@ -35044,19 +35098,18 @@
           <w:szCs w:val="19"/>
           <w:lang w:val="en-IE"/>
         </w:rPr>
-        <w:t xml:space="preserve">    </w:t>
-      </w:r>
-      <w:r>
-        <w:rPr>
-          <w:rFonts w:ascii="Consolas" w:hAnsi="Consolas" w:cs="Consolas"/>
-          <w:color w:val="0000FF"/>
-          <w:sz w:val="19"/>
-          <w:szCs w:val="19"/>
-          <w:lang w:val="en-IE"/>
-        </w:rPr>
-        <w:t>&lt;/</w:t>
-      </w:r>
-      <w:proofErr w:type="spellStart"/>
+        <w:t xml:space="preserve">        </w:t>
+      </w:r>
+      <w:r>
+        <w:rPr>
+          <w:rFonts w:ascii="Consolas" w:hAnsi="Consolas" w:cs="Consolas"/>
+          <w:color w:val="0000FF"/>
+          <w:sz w:val="19"/>
+          <w:szCs w:val="19"/>
+          <w:lang w:val="en-IE"/>
+        </w:rPr>
+        <w:t>&lt;</w:t>
+      </w:r>
       <w:r>
         <w:rPr>
           <w:rFonts w:ascii="Consolas" w:hAnsi="Consolas" w:cs="Consolas"/>
@@ -35065,18 +35118,39 @@
           <w:szCs w:val="19"/>
           <w:lang w:val="en-IE"/>
         </w:rPr>
-        <w:t>Grid.ColumnDefinitions</w:t>
-      </w:r>
-      <w:proofErr w:type="spellEnd"/>
-      <w:r>
-        <w:rPr>
-          <w:rFonts w:ascii="Consolas" w:hAnsi="Consolas" w:cs="Consolas"/>
-          <w:color w:val="0000FF"/>
-          <w:sz w:val="19"/>
-          <w:szCs w:val="19"/>
-          <w:lang w:val="en-IE"/>
-        </w:rPr>
-        <w:t>&gt;</w:t>
+        <w:t>Menu</w:t>
+      </w:r>
+      <w:r>
+        <w:rPr>
+          <w:rFonts w:ascii="Consolas" w:hAnsi="Consolas" w:cs="Consolas"/>
+          <w:color w:val="FF0000"/>
+          <w:sz w:val="19"/>
+          <w:szCs w:val="19"/>
+          <w:lang w:val="en-IE"/>
+        </w:rPr>
+        <w:t xml:space="preserve"> </w:t>
+      </w:r>
+      <w:proofErr w:type="spellStart"/>
+      <w:r>
+        <w:rPr>
+          <w:rFonts w:ascii="Consolas" w:hAnsi="Consolas" w:cs="Consolas"/>
+          <w:color w:val="FF0000"/>
+          <w:sz w:val="19"/>
+          <w:szCs w:val="19"/>
+          <w:lang w:val="en-IE"/>
+        </w:rPr>
+        <w:t>DockPanel.Dock</w:t>
+      </w:r>
+      <w:proofErr w:type="spellEnd"/>
+      <w:r>
+        <w:rPr>
+          <w:rFonts w:ascii="Consolas" w:hAnsi="Consolas" w:cs="Consolas"/>
+          <w:color w:val="0000FF"/>
+          <w:sz w:val="19"/>
+          <w:szCs w:val="19"/>
+          <w:lang w:val="en-IE"/>
+        </w:rPr>
+        <w:t>="Top"&gt;</w:t>
       </w:r>
     </w:p>
     <w:p>
@@ -35086,21 +35160,21 @@
         <w:adjustRightInd w:val="0"/>
         <w:rPr>
           <w:rFonts w:ascii="Consolas" w:hAnsi="Consolas" w:cs="Consolas"/>
-          <w:color w:val="000000"/>
-          <w:sz w:val="19"/>
-          <w:szCs w:val="19"/>
-          <w:lang w:val="en-IE"/>
-        </w:rPr>
-      </w:pPr>
-      <w:r>
-        <w:rPr>
-          <w:rFonts w:ascii="Consolas" w:hAnsi="Consolas" w:cs="Consolas"/>
-          <w:color w:val="000000"/>
-          <w:sz w:val="19"/>
-          <w:szCs w:val="19"/>
-          <w:lang w:val="en-IE"/>
-        </w:rPr>
-        <w:t xml:space="preserve">    </w:t>
+          <w:color w:val="0000FF"/>
+          <w:sz w:val="19"/>
+          <w:szCs w:val="19"/>
+          <w:lang w:val="en-IE"/>
+        </w:rPr>
+      </w:pPr>
+      <w:r>
+        <w:rPr>
+          <w:rFonts w:ascii="Consolas" w:hAnsi="Consolas" w:cs="Consolas"/>
+          <w:color w:val="000000"/>
+          <w:sz w:val="19"/>
+          <w:szCs w:val="19"/>
+          <w:lang w:val="en-IE"/>
+        </w:rPr>
+        <w:t xml:space="preserve">            </w:t>
       </w:r>
       <w:r>
         <w:rPr>
@@ -35112,6 +35186,7 @@
         </w:rPr>
         <w:t>&lt;</w:t>
       </w:r>
+      <w:proofErr w:type="spellStart"/>
       <w:r>
         <w:rPr>
           <w:rFonts w:ascii="Consolas" w:hAnsi="Consolas" w:cs="Consolas"/>
@@ -35120,17 +35195,28 @@
           <w:szCs w:val="19"/>
           <w:lang w:val="en-IE"/>
         </w:rPr>
-        <w:t>Button</w:t>
-      </w:r>
-      <w:r>
-        <w:rPr>
-          <w:rFonts w:ascii="Consolas" w:hAnsi="Consolas" w:cs="Consolas"/>
-          <w:color w:val="000000"/>
-          <w:sz w:val="19"/>
-          <w:szCs w:val="19"/>
-          <w:lang w:val="en-IE"/>
-        </w:rPr>
-        <w:t xml:space="preserve">                         </w:t>
+        <w:t>MenuItem</w:t>
+      </w:r>
+      <w:proofErr w:type="spellEnd"/>
+      <w:r>
+        <w:rPr>
+          <w:rFonts w:ascii="Consolas" w:hAnsi="Consolas" w:cs="Consolas"/>
+          <w:color w:val="FF0000"/>
+          <w:sz w:val="19"/>
+          <w:szCs w:val="19"/>
+          <w:lang w:val="en-IE"/>
+        </w:rPr>
+        <w:t xml:space="preserve"> Header</w:t>
+      </w:r>
+      <w:r>
+        <w:rPr>
+          <w:rFonts w:ascii="Consolas" w:hAnsi="Consolas" w:cs="Consolas"/>
+          <w:color w:val="0000FF"/>
+          <w:sz w:val="19"/>
+          <w:szCs w:val="19"/>
+          <w:lang w:val="en-IE"/>
+        </w:rPr>
+        <w:t>="_File"&gt;</w:t>
       </w:r>
     </w:p>
     <w:p>
@@ -35140,22 +35226,44 @@
         <w:adjustRightInd w:val="0"/>
         <w:rPr>
           <w:rFonts w:ascii="Consolas" w:hAnsi="Consolas" w:cs="Consolas"/>
-          <w:color w:val="000000"/>
-          <w:sz w:val="19"/>
-          <w:szCs w:val="19"/>
-          <w:lang w:val="en-IE"/>
-        </w:rPr>
-      </w:pPr>
-      <w:r>
-        <w:rPr>
-          <w:rFonts w:ascii="Consolas" w:hAnsi="Consolas" w:cs="Consolas"/>
-          <w:color w:val="000000"/>
-          <w:sz w:val="19"/>
-          <w:szCs w:val="19"/>
-          <w:lang w:val="en-IE"/>
-        </w:rPr>
-        <w:t xml:space="preserve">       </w:t>
-      </w:r>
+          <w:color w:val="0000FF"/>
+          <w:sz w:val="19"/>
+          <w:szCs w:val="19"/>
+          <w:lang w:val="en-IE"/>
+        </w:rPr>
+      </w:pPr>
+      <w:r>
+        <w:rPr>
+          <w:rFonts w:ascii="Consolas" w:hAnsi="Consolas" w:cs="Consolas"/>
+          <w:color w:val="000000"/>
+          <w:sz w:val="19"/>
+          <w:szCs w:val="19"/>
+          <w:lang w:val="en-IE"/>
+        </w:rPr>
+        <w:t xml:space="preserve">                </w:t>
+      </w:r>
+      <w:r>
+        <w:rPr>
+          <w:rFonts w:ascii="Consolas" w:hAnsi="Consolas" w:cs="Consolas"/>
+          <w:color w:val="0000FF"/>
+          <w:sz w:val="19"/>
+          <w:szCs w:val="19"/>
+          <w:lang w:val="en-IE"/>
+        </w:rPr>
+        <w:t>&lt;</w:t>
+      </w:r>
+      <w:proofErr w:type="spellStart"/>
+      <w:r>
+        <w:rPr>
+          <w:rFonts w:ascii="Consolas" w:hAnsi="Consolas" w:cs="Consolas"/>
+          <w:color w:val="A31515"/>
+          <w:sz w:val="19"/>
+          <w:szCs w:val="19"/>
+          <w:lang w:val="en-IE"/>
+        </w:rPr>
+        <w:t>MenuItem</w:t>
+      </w:r>
+      <w:proofErr w:type="spellEnd"/>
       <w:r>
         <w:rPr>
           <w:rFonts w:ascii="Consolas" w:hAnsi="Consolas" w:cs="Consolas"/>
@@ -35164,9 +35272,40 @@
           <w:szCs w:val="19"/>
           <w:lang w:val="en-IE"/>
         </w:rPr>
-        <w:t xml:space="preserve"> </w:t>
-      </w:r>
-      <w:proofErr w:type="spellStart"/>
+        <w:t xml:space="preserve"> Header</w:t>
+      </w:r>
+      <w:r>
+        <w:rPr>
+          <w:rFonts w:ascii="Consolas" w:hAnsi="Consolas" w:cs="Consolas"/>
+          <w:color w:val="0000FF"/>
+          <w:sz w:val="19"/>
+          <w:szCs w:val="19"/>
+          <w:lang w:val="en-IE"/>
+        </w:rPr>
+        <w:t>="_</w:t>
+      </w:r>
+      <w:proofErr w:type="spellStart"/>
+      <w:r>
+        <w:rPr>
+          <w:rFonts w:ascii="Consolas" w:hAnsi="Consolas" w:cs="Consolas"/>
+          <w:color w:val="0000FF"/>
+          <w:sz w:val="19"/>
+          <w:szCs w:val="19"/>
+          <w:lang w:val="en-IE"/>
+        </w:rPr>
+        <w:t>Esercizi</w:t>
+      </w:r>
+      <w:proofErr w:type="spellEnd"/>
+      <w:r>
+        <w:rPr>
+          <w:rFonts w:ascii="Consolas" w:hAnsi="Consolas" w:cs="Consolas"/>
+          <w:color w:val="0000FF"/>
+          <w:sz w:val="19"/>
+          <w:szCs w:val="19"/>
+          <w:lang w:val="en-IE"/>
+        </w:rPr>
+        <w:t>"</w:t>
+      </w:r>
       <w:r>
         <w:rPr>
           <w:rFonts w:ascii="Consolas" w:hAnsi="Consolas" w:cs="Consolas"/>
@@ -35175,28 +35314,69 @@
           <w:szCs w:val="19"/>
           <w:lang w:val="en-IE"/>
         </w:rPr>
-        <w:t>Grid.Column</w:t>
-      </w:r>
-      <w:proofErr w:type="spellEnd"/>
-      <w:r>
-        <w:rPr>
-          <w:rFonts w:ascii="Consolas" w:hAnsi="Consolas" w:cs="Consolas"/>
-          <w:color w:val="0000FF"/>
-          <w:sz w:val="19"/>
-          <w:szCs w:val="19"/>
-          <w:lang w:val="en-IE"/>
-        </w:rPr>
-        <w:t>="0"</w:t>
-      </w:r>
-      <w:r>
-        <w:rPr>
-          <w:rFonts w:ascii="Consolas" w:hAnsi="Consolas" w:cs="Consolas"/>
-          <w:color w:val="000000"/>
-          <w:sz w:val="19"/>
-          <w:szCs w:val="19"/>
-          <w:lang w:val="en-IE"/>
-        </w:rPr>
-        <w:t xml:space="preserve">             </w:t>
+        <w:t xml:space="preserve"> Command</w:t>
+      </w:r>
+      <w:r>
+        <w:rPr>
+          <w:rFonts w:ascii="Consolas" w:hAnsi="Consolas" w:cs="Consolas"/>
+          <w:color w:val="0000FF"/>
+          <w:sz w:val="19"/>
+          <w:szCs w:val="19"/>
+          <w:lang w:val="en-IE"/>
+        </w:rPr>
+        <w:t>="{</w:t>
+      </w:r>
+      <w:r>
+        <w:rPr>
+          <w:rFonts w:ascii="Consolas" w:hAnsi="Consolas" w:cs="Consolas"/>
+          <w:color w:val="A31515"/>
+          <w:sz w:val="19"/>
+          <w:szCs w:val="19"/>
+          <w:lang w:val="en-IE"/>
+        </w:rPr>
+        <w:t>Binding</w:t>
+      </w:r>
+      <w:r>
+        <w:rPr>
+          <w:rFonts w:ascii="Consolas" w:hAnsi="Consolas" w:cs="Consolas"/>
+          <w:color w:val="FF0000"/>
+          <w:sz w:val="19"/>
+          <w:szCs w:val="19"/>
+          <w:lang w:val="en-IE"/>
+        </w:rPr>
+        <w:t xml:space="preserve"> Path</w:t>
+      </w:r>
+      <w:r>
+        <w:rPr>
+          <w:rFonts w:ascii="Consolas" w:hAnsi="Consolas" w:cs="Consolas"/>
+          <w:color w:val="0000FF"/>
+          <w:sz w:val="19"/>
+          <w:szCs w:val="19"/>
+          <w:lang w:val="en-IE"/>
+        </w:rPr>
+        <w:t>=</w:t>
+      </w:r>
+      <w:proofErr w:type="spellStart"/>
+      <w:r>
+        <w:rPr>
+          <w:rFonts w:ascii="Consolas" w:hAnsi="Consolas" w:cs="Consolas"/>
+          <w:color w:val="0000FF"/>
+          <w:sz w:val="19"/>
+          <w:szCs w:val="19"/>
+          <w:lang w:val="en-IE"/>
+        </w:rPr>
+        <w:t>EsercizioListCommand</w:t>
+      </w:r>
+      <w:proofErr w:type="spellEnd"/>
+      <w:r>
+        <w:rPr>
+          <w:rFonts w:ascii="Consolas" w:hAnsi="Consolas" w:cs="Consolas"/>
+          <w:color w:val="0000FF"/>
+          <w:sz w:val="19"/>
+          <w:szCs w:val="19"/>
+          <w:lang w:val="en-IE"/>
+        </w:rPr>
+        <w:t>}"/&gt;</w:t>
       </w:r>
     </w:p>
     <w:p>
@@ -35206,22 +35386,44 @@
         <w:adjustRightInd w:val="0"/>
         <w:rPr>
           <w:rFonts w:ascii="Consolas" w:hAnsi="Consolas" w:cs="Consolas"/>
-          <w:color w:val="000000"/>
-          <w:sz w:val="19"/>
-          <w:szCs w:val="19"/>
-          <w:lang w:val="en-IE"/>
-        </w:rPr>
-      </w:pPr>
-      <w:r>
-        <w:rPr>
-          <w:rFonts w:ascii="Consolas" w:hAnsi="Consolas" w:cs="Consolas"/>
-          <w:color w:val="000000"/>
-          <w:sz w:val="19"/>
-          <w:szCs w:val="19"/>
-          <w:lang w:val="en-IE"/>
-        </w:rPr>
-        <w:t xml:space="preserve">       </w:t>
-      </w:r>
+          <w:color w:val="0000FF"/>
+          <w:sz w:val="19"/>
+          <w:szCs w:val="19"/>
+          <w:lang w:val="en-IE"/>
+        </w:rPr>
+      </w:pPr>
+      <w:r>
+        <w:rPr>
+          <w:rFonts w:ascii="Consolas" w:hAnsi="Consolas" w:cs="Consolas"/>
+          <w:color w:val="000000"/>
+          <w:sz w:val="19"/>
+          <w:szCs w:val="19"/>
+          <w:lang w:val="en-IE"/>
+        </w:rPr>
+        <w:t xml:space="preserve">                </w:t>
+      </w:r>
+      <w:r>
+        <w:rPr>
+          <w:rFonts w:ascii="Consolas" w:hAnsi="Consolas" w:cs="Consolas"/>
+          <w:color w:val="0000FF"/>
+          <w:sz w:val="19"/>
+          <w:szCs w:val="19"/>
+          <w:lang w:val="en-IE"/>
+        </w:rPr>
+        <w:t>&lt;</w:t>
+      </w:r>
+      <w:proofErr w:type="spellStart"/>
+      <w:r>
+        <w:rPr>
+          <w:rFonts w:ascii="Consolas" w:hAnsi="Consolas" w:cs="Consolas"/>
+          <w:color w:val="A31515"/>
+          <w:sz w:val="19"/>
+          <w:szCs w:val="19"/>
+          <w:lang w:val="en-IE"/>
+        </w:rPr>
+        <w:t>MenuItem</w:t>
+      </w:r>
+      <w:proofErr w:type="spellEnd"/>
       <w:r>
         <w:rPr>
           <w:rFonts w:ascii="Consolas" w:hAnsi="Consolas" w:cs="Consolas"/>
@@ -35230,9 +35432,18 @@
           <w:szCs w:val="19"/>
           <w:lang w:val="en-IE"/>
         </w:rPr>
-        <w:t xml:space="preserve"> </w:t>
-      </w:r>
-      <w:proofErr w:type="spellStart"/>
+        <w:t xml:space="preserve"> Header</w:t>
+      </w:r>
+      <w:r>
+        <w:rPr>
+          <w:rFonts w:ascii="Consolas" w:hAnsi="Consolas" w:cs="Consolas"/>
+          <w:color w:val="0000FF"/>
+          <w:sz w:val="19"/>
+          <w:szCs w:val="19"/>
+          <w:lang w:val="en-IE"/>
+        </w:rPr>
+        <w:t>="_Prove"</w:t>
+      </w:r>
       <w:r>
         <w:rPr>
           <w:rFonts w:ascii="Consolas" w:hAnsi="Consolas" w:cs="Consolas"/>
@@ -35241,50 +35452,69 @@
           <w:szCs w:val="19"/>
           <w:lang w:val="en-IE"/>
         </w:rPr>
-        <w:t>VerticalAlignment</w:t>
-      </w:r>
-      <w:proofErr w:type="spellEnd"/>
-      <w:r>
-        <w:rPr>
-          <w:rFonts w:ascii="Consolas" w:hAnsi="Consolas" w:cs="Consolas"/>
-          <w:color w:val="0000FF"/>
-          <w:sz w:val="19"/>
-          <w:szCs w:val="19"/>
-          <w:lang w:val="en-IE"/>
-        </w:rPr>
-        <w:t>="</w:t>
-      </w:r>
-      <w:proofErr w:type="spellStart"/>
-      <w:r>
-        <w:rPr>
-          <w:rFonts w:ascii="Consolas" w:hAnsi="Consolas" w:cs="Consolas"/>
-          <w:color w:val="0000FF"/>
-          <w:sz w:val="19"/>
-          <w:szCs w:val="19"/>
-          <w:lang w:val="en-IE"/>
-        </w:rPr>
-        <w:t>Center</w:t>
-      </w:r>
-      <w:proofErr w:type="spellEnd"/>
-      <w:r>
-        <w:rPr>
-          <w:rFonts w:ascii="Consolas" w:hAnsi="Consolas" w:cs="Consolas"/>
-          <w:color w:val="0000FF"/>
-          <w:sz w:val="19"/>
-          <w:szCs w:val="19"/>
-          <w:lang w:val="en-IE"/>
-        </w:rPr>
-        <w:t>"</w:t>
-      </w:r>
-      <w:r>
-        <w:rPr>
-          <w:rFonts w:ascii="Consolas" w:hAnsi="Consolas" w:cs="Consolas"/>
-          <w:color w:val="000000"/>
-          <w:sz w:val="19"/>
-          <w:szCs w:val="19"/>
-          <w:lang w:val="en-IE"/>
-        </w:rPr>
-        <w:t xml:space="preserve">  </w:t>
+        <w:t xml:space="preserve"> Command</w:t>
+      </w:r>
+      <w:r>
+        <w:rPr>
+          <w:rFonts w:ascii="Consolas" w:hAnsi="Consolas" w:cs="Consolas"/>
+          <w:color w:val="0000FF"/>
+          <w:sz w:val="19"/>
+          <w:szCs w:val="19"/>
+          <w:lang w:val="en-IE"/>
+        </w:rPr>
+        <w:t>="{</w:t>
+      </w:r>
+      <w:r>
+        <w:rPr>
+          <w:rFonts w:ascii="Consolas" w:hAnsi="Consolas" w:cs="Consolas"/>
+          <w:color w:val="A31515"/>
+          <w:sz w:val="19"/>
+          <w:szCs w:val="19"/>
+          <w:lang w:val="en-IE"/>
+        </w:rPr>
+        <w:t>Binding</w:t>
+      </w:r>
+      <w:r>
+        <w:rPr>
+          <w:rFonts w:ascii="Consolas" w:hAnsi="Consolas" w:cs="Consolas"/>
+          <w:color w:val="FF0000"/>
+          <w:sz w:val="19"/>
+          <w:szCs w:val="19"/>
+          <w:lang w:val="en-IE"/>
+        </w:rPr>
+        <w:t xml:space="preserve"> Path</w:t>
+      </w:r>
+      <w:r>
+        <w:rPr>
+          <w:rFonts w:ascii="Consolas" w:hAnsi="Consolas" w:cs="Consolas"/>
+          <w:color w:val="0000FF"/>
+          <w:sz w:val="19"/>
+          <w:szCs w:val="19"/>
+          <w:lang w:val="en-IE"/>
+        </w:rPr>
+        <w:t>=</w:t>
+      </w:r>
+      <w:proofErr w:type="spellStart"/>
+      <w:r>
+        <w:rPr>
+          <w:rFonts w:ascii="Consolas" w:hAnsi="Consolas" w:cs="Consolas"/>
+          <w:color w:val="0000FF"/>
+          <w:sz w:val="19"/>
+          <w:szCs w:val="19"/>
+          <w:lang w:val="en-IE"/>
+        </w:rPr>
+        <w:t>ProvaListCommand</w:t>
+      </w:r>
+      <w:proofErr w:type="spellEnd"/>
+      <w:r>
+        <w:rPr>
+          <w:rFonts w:ascii="Consolas" w:hAnsi="Consolas" w:cs="Consolas"/>
+          <w:color w:val="0000FF"/>
+          <w:sz w:val="19"/>
+          <w:szCs w:val="19"/>
+          <w:lang w:val="en-IE"/>
+        </w:rPr>
+        <w:t>}"/&gt;</w:t>
       </w:r>
     </w:p>
     <w:p>
@@ -35308,8 +35538,30 @@
           <w:szCs w:val="19"/>
           <w:lang w:val="en-IE"/>
         </w:rPr>
-        <w:t xml:space="preserve">       </w:t>
-      </w:r>
+        <w:t xml:space="preserve">                </w:t>
+      </w:r>
+      <w:r>
+        <w:rPr>
+          <w:rFonts w:ascii="Consolas" w:hAnsi="Consolas" w:cs="Consolas"/>
+          <w:color w:val="0000FF"/>
+          <w:sz w:val="19"/>
+          <w:szCs w:val="19"/>
+          <w:lang w:val="en-IE"/>
+        </w:rPr>
+        <w:t>&lt;</w:t>
+      </w:r>
+      <w:proofErr w:type="spellStart"/>
+      <w:r>
+        <w:rPr>
+          <w:rFonts w:ascii="Consolas" w:hAnsi="Consolas" w:cs="Consolas"/>
+          <w:color w:val="A31515"/>
+          <w:sz w:val="19"/>
+          <w:szCs w:val="19"/>
+          <w:lang w:val="en-IE"/>
+        </w:rPr>
+        <w:t>MenuItem</w:t>
+      </w:r>
+      <w:proofErr w:type="spellEnd"/>
       <w:r>
         <w:rPr>
           <w:rFonts w:ascii="Consolas" w:hAnsi="Consolas" w:cs="Consolas"/>
@@ -35318,9 +35570,19 @@
           <w:szCs w:val="19"/>
           <w:lang w:val="en-IE"/>
         </w:rPr>
-        <w:t xml:space="preserve"> </w:t>
-      </w:r>
-      <w:proofErr w:type="spellStart"/>
+        <w:t xml:space="preserve"> x</w:t>
+      </w:r>
+      <w:proofErr w:type="gramStart"/>
+      <w:r>
+        <w:rPr>
+          <w:rFonts w:ascii="Consolas" w:hAnsi="Consolas" w:cs="Consolas"/>
+          <w:color w:val="0000FF"/>
+          <w:sz w:val="19"/>
+          <w:szCs w:val="19"/>
+          <w:lang w:val="en-IE"/>
+        </w:rPr>
+        <w:t>:</w:t>
+      </w:r>
       <w:r>
         <w:rPr>
           <w:rFonts w:ascii="Consolas" w:hAnsi="Consolas" w:cs="Consolas"/>
@@ -35329,9 +35591,71 @@
           <w:szCs w:val="19"/>
           <w:lang w:val="en-IE"/>
         </w:rPr>
-        <w:t>HorizontalAlignment</w:t>
-      </w:r>
-      <w:proofErr w:type="spellEnd"/>
+        <w:t>Name</w:t>
+      </w:r>
+      <w:proofErr w:type="gramEnd"/>
+      <w:r>
+        <w:rPr>
+          <w:rFonts w:ascii="Consolas" w:hAnsi="Consolas" w:cs="Consolas"/>
+          <w:color w:val="0000FF"/>
+          <w:sz w:val="19"/>
+          <w:szCs w:val="19"/>
+          <w:lang w:val="en-IE"/>
+        </w:rPr>
+        <w:t>="miEsci"</w:t>
+      </w:r>
+      <w:r>
+        <w:rPr>
+          <w:rFonts w:ascii="Consolas" w:hAnsi="Consolas" w:cs="Consolas"/>
+          <w:color w:val="FF0000"/>
+          <w:sz w:val="19"/>
+          <w:szCs w:val="19"/>
+          <w:lang w:val="en-IE"/>
+        </w:rPr>
+        <w:t xml:space="preserve"> Header</w:t>
+      </w:r>
+      <w:r>
+        <w:rPr>
+          <w:rFonts w:ascii="Consolas" w:hAnsi="Consolas" w:cs="Consolas"/>
+          <w:color w:val="0000FF"/>
+          <w:sz w:val="19"/>
+          <w:szCs w:val="19"/>
+          <w:lang w:val="en-IE"/>
+        </w:rPr>
+        <w:t>="_</w:t>
+      </w:r>
+      <w:proofErr w:type="spellStart"/>
+      <w:r>
+        <w:rPr>
+          <w:rFonts w:ascii="Consolas" w:hAnsi="Consolas" w:cs="Consolas"/>
+          <w:color w:val="0000FF"/>
+          <w:sz w:val="19"/>
+          <w:szCs w:val="19"/>
+          <w:lang w:val="en-IE"/>
+        </w:rPr>
+        <w:t>Esci</w:t>
+      </w:r>
+      <w:proofErr w:type="spellEnd"/>
+      <w:r>
+        <w:rPr>
+          <w:rFonts w:ascii="Consolas" w:hAnsi="Consolas" w:cs="Consolas"/>
+          <w:color w:val="0000FF"/>
+          <w:sz w:val="19"/>
+          <w:szCs w:val="19"/>
+          <w:lang w:val="en-IE"/>
+        </w:rPr>
+        <w:t>"</w:t>
+      </w:r>
+      <w:r>
+        <w:rPr>
+          <w:rFonts w:ascii="Consolas" w:hAnsi="Consolas" w:cs="Consolas"/>
+          <w:color w:val="FF0000"/>
+          <w:sz w:val="19"/>
+          <w:szCs w:val="19"/>
+          <w:lang w:val="en-IE"/>
+        </w:rPr>
+        <w:t xml:space="preserve"> Click</w:t>
+      </w:r>
       <w:r>
         <w:rPr>
           <w:rFonts w:ascii="Consolas" w:hAnsi="Consolas" w:cs="Consolas"/>
@@ -35351,18 +35675,18 @@
           <w:szCs w:val="19"/>
           <w:lang w:val="en-IE"/>
         </w:rPr>
-        <w:t>Center</w:t>
-      </w:r>
-      <w:proofErr w:type="spellEnd"/>
-      <w:r>
-        <w:rPr>
-          <w:rFonts w:ascii="Consolas" w:hAnsi="Consolas" w:cs="Consolas"/>
-          <w:color w:val="0000FF"/>
-          <w:sz w:val="19"/>
-          <w:szCs w:val="19"/>
-          <w:lang w:val="en-IE"/>
-        </w:rPr>
-        <w:t>"</w:t>
+        <w:t>miEsci_Click</w:t>
+      </w:r>
+      <w:proofErr w:type="spellEnd"/>
+      <w:r>
+        <w:rPr>
+          <w:rFonts w:ascii="Consolas" w:hAnsi="Consolas" w:cs="Consolas"/>
+          <w:color w:val="0000FF"/>
+          <w:sz w:val="19"/>
+          <w:szCs w:val="19"/>
+          <w:lang w:val="en-IE"/>
+        </w:rPr>
+        <w:t>"/&gt;</w:t>
       </w:r>
     </w:p>
     <w:p>
@@ -35375,48 +35699,50 @@
           <w:color w:val="0000FF"/>
           <w:sz w:val="19"/>
           <w:szCs w:val="19"/>
-          <w:lang w:val="it-IT"/>
-        </w:rPr>
-      </w:pPr>
-      <w:r>
-        <w:rPr>
-          <w:rFonts w:ascii="Consolas" w:hAnsi="Consolas" w:cs="Consolas"/>
-          <w:color w:val="000000"/>
-          <w:sz w:val="19"/>
-          <w:szCs w:val="19"/>
-          <w:lang w:val="en-IE"/>
-        </w:rPr>
-        <w:t xml:space="preserve">       </w:t>
-      </w:r>
-      <w:r>
-        <w:rPr>
-          <w:rFonts w:ascii="Consolas" w:hAnsi="Consolas" w:cs="Consolas"/>
-          <w:color w:val="FF0000"/>
-          <w:sz w:val="19"/>
-          <w:szCs w:val="19"/>
-          <w:lang w:val="en-IE"/>
-        </w:rPr>
-        <w:t xml:space="preserve"> </w:t>
-      </w:r>
-      <w:r>
-        <w:rPr>
-          <w:rFonts w:ascii="Consolas" w:hAnsi="Consolas" w:cs="Consolas"/>
-          <w:color w:val="FF0000"/>
-          <w:sz w:val="19"/>
-          <w:szCs w:val="19"/>
-          <w:lang w:val="it-IT"/>
-        </w:rPr>
-        <w:t>Content</w:t>
-      </w:r>
-      <w:r>
-        <w:rPr>
-          <w:rFonts w:ascii="Consolas" w:hAnsi="Consolas" w:cs="Consolas"/>
-          <w:color w:val="0000FF"/>
-          <w:sz w:val="19"/>
-          <w:szCs w:val="19"/>
-          <w:lang w:val="it-IT"/>
-        </w:rPr>
-        <w:t>="Impostazioni di Base"</w:t>
+          <w:lang w:val="en-IE"/>
+        </w:rPr>
+      </w:pPr>
+      <w:r>
+        <w:rPr>
+          <w:rFonts w:ascii="Consolas" w:hAnsi="Consolas" w:cs="Consolas"/>
+          <w:color w:val="000000"/>
+          <w:sz w:val="19"/>
+          <w:szCs w:val="19"/>
+          <w:lang w:val="en-IE"/>
+        </w:rPr>
+        <w:t xml:space="preserve">            </w:t>
+      </w:r>
+      <w:r>
+        <w:rPr>
+          <w:rFonts w:ascii="Consolas" w:hAnsi="Consolas" w:cs="Consolas"/>
+          <w:color w:val="0000FF"/>
+          <w:sz w:val="19"/>
+          <w:szCs w:val="19"/>
+          <w:lang w:val="en-IE"/>
+        </w:rPr>
+        <w:t>&lt;/</w:t>
+      </w:r>
+      <w:proofErr w:type="spellStart"/>
+      <w:r>
+        <w:rPr>
+          <w:rFonts w:ascii="Consolas" w:hAnsi="Consolas" w:cs="Consolas"/>
+          <w:color w:val="A31515"/>
+          <w:sz w:val="19"/>
+          <w:szCs w:val="19"/>
+          <w:lang w:val="en-IE"/>
+        </w:rPr>
+        <w:t>MenuItem</w:t>
+      </w:r>
+      <w:proofErr w:type="spellEnd"/>
+      <w:r>
+        <w:rPr>
+          <w:rFonts w:ascii="Consolas" w:hAnsi="Consolas" w:cs="Consolas"/>
+          <w:color w:val="0000FF"/>
+          <w:sz w:val="19"/>
+          <w:szCs w:val="19"/>
+          <w:lang w:val="en-IE"/>
+        </w:rPr>
+        <w:t>&gt;</w:t>
       </w:r>
     </w:p>
     <w:p>
@@ -35426,63 +35752,63 @@
         <w:adjustRightInd w:val="0"/>
         <w:rPr>
           <w:rFonts w:ascii="Consolas" w:hAnsi="Consolas" w:cs="Consolas"/>
-          <w:color w:val="000000"/>
-          <w:sz w:val="19"/>
-          <w:szCs w:val="19"/>
-          <w:lang w:val="it-IT"/>
-        </w:rPr>
-      </w:pPr>
-      <w:r>
-        <w:rPr>
-          <w:rFonts w:ascii="Consolas" w:hAnsi="Consolas" w:cs="Consolas"/>
-          <w:color w:val="000000"/>
-          <w:sz w:val="19"/>
-          <w:szCs w:val="19"/>
-          <w:lang w:val="it-IT"/>
-        </w:rPr>
-        <w:t xml:space="preserve">       </w:t>
-      </w:r>
+          <w:color w:val="0000FF"/>
+          <w:sz w:val="19"/>
+          <w:szCs w:val="19"/>
+          <w:lang w:val="en-IE"/>
+        </w:rPr>
+      </w:pPr>
+      <w:r>
+        <w:rPr>
+          <w:rFonts w:ascii="Consolas" w:hAnsi="Consolas" w:cs="Consolas"/>
+          <w:color w:val="000000"/>
+          <w:sz w:val="19"/>
+          <w:szCs w:val="19"/>
+          <w:lang w:val="en-IE"/>
+        </w:rPr>
+        <w:t xml:space="preserve">            </w:t>
+      </w:r>
+      <w:r>
+        <w:rPr>
+          <w:rFonts w:ascii="Consolas" w:hAnsi="Consolas" w:cs="Consolas"/>
+          <w:color w:val="0000FF"/>
+          <w:sz w:val="19"/>
+          <w:szCs w:val="19"/>
+          <w:lang w:val="en-IE"/>
+        </w:rPr>
+        <w:t>&lt;</w:t>
+      </w:r>
+      <w:proofErr w:type="spellStart"/>
+      <w:r>
+        <w:rPr>
+          <w:rFonts w:ascii="Consolas" w:hAnsi="Consolas" w:cs="Consolas"/>
+          <w:color w:val="A31515"/>
+          <w:sz w:val="19"/>
+          <w:szCs w:val="19"/>
+          <w:lang w:val="en-IE"/>
+        </w:rPr>
+        <w:t>MenuItem</w:t>
+      </w:r>
+      <w:proofErr w:type="spellEnd"/>
       <w:r>
         <w:rPr>
           <w:rFonts w:ascii="Consolas" w:hAnsi="Consolas" w:cs="Consolas"/>
           <w:color w:val="FF0000"/>
           <w:sz w:val="19"/>
           <w:szCs w:val="19"/>
-          <w:lang w:val="it-IT"/>
-        </w:rPr>
-        <w:t xml:space="preserve"> </w:t>
-      </w:r>
-      <w:proofErr w:type="spellStart"/>
-      <w:r>
-        <w:rPr>
-          <w:rFonts w:ascii="Consolas" w:hAnsi="Consolas" w:cs="Consolas"/>
-          <w:color w:val="FF0000"/>
-          <w:sz w:val="19"/>
-          <w:szCs w:val="19"/>
-          <w:lang w:val="it-IT"/>
-        </w:rPr>
-        <w:t>Padding</w:t>
-      </w:r>
-      <w:proofErr w:type="spellEnd"/>
-      <w:r>
-        <w:rPr>
-          <w:rFonts w:ascii="Consolas" w:hAnsi="Consolas" w:cs="Consolas"/>
-          <w:color w:val="0000FF"/>
-          <w:sz w:val="19"/>
-          <w:szCs w:val="19"/>
-          <w:lang w:val="it-IT"/>
-        </w:rPr>
-        <w:t>="10"</w:t>
-      </w:r>
-      <w:r>
-        <w:rPr>
-          <w:rFonts w:ascii="Consolas" w:hAnsi="Consolas" w:cs="Consolas"/>
-          <w:color w:val="000000"/>
-          <w:sz w:val="19"/>
-          <w:szCs w:val="19"/>
-          <w:lang w:val="it-IT"/>
-        </w:rPr>
-        <w:t xml:space="preserve"> </w:t>
+          <w:lang w:val="en-IE"/>
+        </w:rPr>
+        <w:t xml:space="preserve"> Header</w:t>
+      </w:r>
+      <w:r>
+        <w:rPr>
+          <w:rFonts w:ascii="Consolas" w:hAnsi="Consolas" w:cs="Consolas"/>
+          <w:color w:val="0000FF"/>
+          <w:sz w:val="19"/>
+          <w:szCs w:val="19"/>
+          <w:lang w:val="en-IE"/>
+        </w:rPr>
+        <w:t>="_Info"&gt;</w:t>
       </w:r>
     </w:p>
     <w:p>
@@ -35504,19 +35830,73 @@
           <w:color w:val="000000"/>
           <w:sz w:val="19"/>
           <w:szCs w:val="19"/>
-          <w:lang w:val="it-IT"/>
-        </w:rPr>
-        <w:t xml:space="preserve">       </w:t>
-      </w:r>
+          <w:lang w:val="en-IE"/>
+        </w:rPr>
+        <w:t xml:space="preserve">                </w:t>
+      </w:r>
+      <w:r>
+        <w:rPr>
+          <w:rFonts w:ascii="Consolas" w:hAnsi="Consolas" w:cs="Consolas"/>
+          <w:color w:val="0000FF"/>
+          <w:sz w:val="19"/>
+          <w:szCs w:val="19"/>
+          <w:lang w:val="en-IE"/>
+        </w:rPr>
+        <w:t>&lt;</w:t>
+      </w:r>
+      <w:proofErr w:type="spellStart"/>
+      <w:r>
+        <w:rPr>
+          <w:rFonts w:ascii="Consolas" w:hAnsi="Consolas" w:cs="Consolas"/>
+          <w:color w:val="A31515"/>
+          <w:sz w:val="19"/>
+          <w:szCs w:val="19"/>
+          <w:lang w:val="en-IE"/>
+        </w:rPr>
+        <w:t>MenuItem</w:t>
+      </w:r>
+      <w:proofErr w:type="spellEnd"/>
       <w:r>
         <w:rPr>
           <w:rFonts w:ascii="Consolas" w:hAnsi="Consolas" w:cs="Consolas"/>
           <w:color w:val="FF0000"/>
           <w:sz w:val="19"/>
           <w:szCs w:val="19"/>
-          <w:lang w:val="it-IT"/>
-        </w:rPr>
-        <w:t xml:space="preserve"> </w:t>
+          <w:lang w:val="en-IE"/>
+        </w:rPr>
+        <w:t xml:space="preserve"> Header</w:t>
+      </w:r>
+      <w:r>
+        <w:rPr>
+          <w:rFonts w:ascii="Consolas" w:hAnsi="Consolas" w:cs="Consolas"/>
+          <w:color w:val="0000FF"/>
+          <w:sz w:val="19"/>
+          <w:szCs w:val="19"/>
+          <w:lang w:val="en-IE"/>
+        </w:rPr>
+        <w:t>="_</w:t>
+      </w:r>
+      <w:proofErr w:type="spellStart"/>
+      <w:r>
+        <w:rPr>
+          <w:rFonts w:ascii="Consolas" w:hAnsi="Consolas" w:cs="Consolas"/>
+          <w:color w:val="0000FF"/>
+          <w:sz w:val="19"/>
+          <w:szCs w:val="19"/>
+          <w:lang w:val="en-IE"/>
+        </w:rPr>
+        <w:t>Guida</w:t>
+      </w:r>
+      <w:proofErr w:type="spellEnd"/>
+      <w:r>
+        <w:rPr>
+          <w:rFonts w:ascii="Consolas" w:hAnsi="Consolas" w:cs="Consolas"/>
+          <w:color w:val="0000FF"/>
+          <w:sz w:val="19"/>
+          <w:szCs w:val="19"/>
+          <w:lang w:val="en-IE"/>
+        </w:rPr>
+        <w:t>"</w:t>
       </w:r>
       <w:r>
         <w:rPr>
@@ -35526,7 +35906,7 @@
           <w:szCs w:val="19"/>
           <w:lang w:val="en-IE"/>
         </w:rPr>
-        <w:t>Command</w:t>
+        <w:t xml:space="preserve"> Command</w:t>
       </w:r>
       <w:r>
         <w:rPr>
@@ -35577,18 +35957,18 @@
           <w:szCs w:val="19"/>
           <w:lang w:val="en-IE"/>
         </w:rPr>
-        <w:t>ImpostazioniBaseCommand</w:t>
-      </w:r>
-      <w:proofErr w:type="spellEnd"/>
-      <w:r>
-        <w:rPr>
-          <w:rFonts w:ascii="Consolas" w:hAnsi="Consolas" w:cs="Consolas"/>
-          <w:color w:val="0000FF"/>
-          <w:sz w:val="19"/>
-          <w:szCs w:val="19"/>
-          <w:lang w:val="en-IE"/>
-        </w:rPr>
-        <w:t>}"&gt;</w:t>
+        <w:t>GuidaCommand</w:t>
+      </w:r>
+      <w:proofErr w:type="spellEnd"/>
+      <w:r>
+        <w:rPr>
+          <w:rFonts w:ascii="Consolas" w:hAnsi="Consolas" w:cs="Consolas"/>
+          <w:color w:val="0000FF"/>
+          <w:sz w:val="19"/>
+          <w:szCs w:val="19"/>
+          <w:lang w:val="en-IE"/>
+        </w:rPr>
+        <w:t>}"/&gt;</w:t>
       </w:r>
     </w:p>
     <w:p>
@@ -35612,18 +35992,19 @@
           <w:szCs w:val="19"/>
           <w:lang w:val="en-IE"/>
         </w:rPr>
-        <w:t xml:space="preserve">    </w:t>
-      </w:r>
-      <w:r>
-        <w:rPr>
-          <w:rFonts w:ascii="Consolas" w:hAnsi="Consolas" w:cs="Consolas"/>
-          <w:color w:val="0000FF"/>
-          <w:sz w:val="19"/>
-          <w:szCs w:val="19"/>
-          <w:lang w:val="en-IE"/>
-        </w:rPr>
-        <w:t>&lt;/</w:t>
-      </w:r>
+        <w:t xml:space="preserve">                </w:t>
+      </w:r>
+      <w:r>
+        <w:rPr>
+          <w:rFonts w:ascii="Consolas" w:hAnsi="Consolas" w:cs="Consolas"/>
+          <w:color w:val="0000FF"/>
+          <w:sz w:val="19"/>
+          <w:szCs w:val="19"/>
+          <w:lang w:val="en-IE"/>
+        </w:rPr>
+        <w:t>&lt;</w:t>
+      </w:r>
+      <w:proofErr w:type="spellStart"/>
       <w:r>
         <w:rPr>
           <w:rFonts w:ascii="Consolas" w:hAnsi="Consolas" w:cs="Consolas"/>
@@ -35632,17 +36013,100 @@
           <w:szCs w:val="19"/>
           <w:lang w:val="en-IE"/>
         </w:rPr>
-        <w:t>Button</w:t>
-      </w:r>
-      <w:r>
-        <w:rPr>
-          <w:rFonts w:ascii="Consolas" w:hAnsi="Consolas" w:cs="Consolas"/>
-          <w:color w:val="0000FF"/>
-          <w:sz w:val="19"/>
-          <w:szCs w:val="19"/>
-          <w:lang w:val="en-IE"/>
-        </w:rPr>
-        <w:t>&gt;</w:t>
+        <w:t>MenuItem</w:t>
+      </w:r>
+      <w:proofErr w:type="spellEnd"/>
+      <w:r>
+        <w:rPr>
+          <w:rFonts w:ascii="Consolas" w:hAnsi="Consolas" w:cs="Consolas"/>
+          <w:color w:val="FF0000"/>
+          <w:sz w:val="19"/>
+          <w:szCs w:val="19"/>
+          <w:lang w:val="en-IE"/>
+        </w:rPr>
+        <w:t xml:space="preserve"> Header</w:t>
+      </w:r>
+      <w:r>
+        <w:rPr>
+          <w:rFonts w:ascii="Consolas" w:hAnsi="Consolas" w:cs="Consolas"/>
+          <w:color w:val="0000FF"/>
+          <w:sz w:val="19"/>
+          <w:szCs w:val="19"/>
+          <w:lang w:val="en-IE"/>
+        </w:rPr>
+        <w:t>="_About"</w:t>
+      </w:r>
+      <w:r>
+        <w:rPr>
+          <w:rFonts w:ascii="Consolas" w:hAnsi="Consolas" w:cs="Consolas"/>
+          <w:color w:val="FF0000"/>
+          <w:sz w:val="19"/>
+          <w:szCs w:val="19"/>
+          <w:lang w:val="en-IE"/>
+        </w:rPr>
+        <w:t xml:space="preserve"> Command</w:t>
+      </w:r>
+      <w:r>
+        <w:rPr>
+          <w:rFonts w:ascii="Consolas" w:hAnsi="Consolas" w:cs="Consolas"/>
+          <w:color w:val="0000FF"/>
+          <w:sz w:val="19"/>
+          <w:szCs w:val="19"/>
+          <w:lang w:val="en-IE"/>
+        </w:rPr>
+        <w:t>="{</w:t>
+      </w:r>
+      <w:r>
+        <w:rPr>
+          <w:rFonts w:ascii="Consolas" w:hAnsi="Consolas" w:cs="Consolas"/>
+          <w:color w:val="A31515"/>
+          <w:sz w:val="19"/>
+          <w:szCs w:val="19"/>
+          <w:lang w:val="en-IE"/>
+        </w:rPr>
+        <w:t>Binding</w:t>
+      </w:r>
+      <w:r>
+        <w:rPr>
+          <w:rFonts w:ascii="Consolas" w:hAnsi="Consolas" w:cs="Consolas"/>
+          <w:color w:val="FF0000"/>
+          <w:sz w:val="19"/>
+          <w:szCs w:val="19"/>
+          <w:lang w:val="en-IE"/>
+        </w:rPr>
+        <w:t xml:space="preserve"> Path</w:t>
+      </w:r>
+      <w:r>
+        <w:rPr>
+          <w:rFonts w:ascii="Consolas" w:hAnsi="Consolas" w:cs="Consolas"/>
+          <w:color w:val="0000FF"/>
+          <w:sz w:val="19"/>
+          <w:szCs w:val="19"/>
+          <w:lang w:val="en-IE"/>
+        </w:rPr>
+        <w:t>=</w:t>
+      </w:r>
+      <w:proofErr w:type="spellStart"/>
+      <w:r>
+        <w:rPr>
+          <w:rFonts w:ascii="Consolas" w:hAnsi="Consolas" w:cs="Consolas"/>
+          <w:color w:val="0000FF"/>
+          <w:sz w:val="19"/>
+          <w:szCs w:val="19"/>
+          <w:lang w:val="en-IE"/>
+        </w:rPr>
+        <w:t>AboutCommand</w:t>
+      </w:r>
+      <w:proofErr w:type="spellEnd"/>
+      <w:r>
+        <w:rPr>
+          <w:rFonts w:ascii="Consolas" w:hAnsi="Consolas" w:cs="Consolas"/>
+          <w:color w:val="0000FF"/>
+          <w:sz w:val="19"/>
+          <w:szCs w:val="19"/>
+          <w:lang w:val="en-IE"/>
+        </w:rPr>
+        <w:t>}"/&gt;</w:t>
       </w:r>
     </w:p>
     <w:p>
@@ -35652,32 +36116,33 @@
         <w:adjustRightInd w:val="0"/>
         <w:rPr>
           <w:rFonts w:ascii="Consolas" w:hAnsi="Consolas" w:cs="Consolas"/>
-          <w:color w:val="000000"/>
-          <w:sz w:val="19"/>
-          <w:szCs w:val="19"/>
-          <w:lang w:val="en-IE"/>
-        </w:rPr>
-      </w:pPr>
-      <w:r>
-        <w:rPr>
-          <w:rFonts w:ascii="Consolas" w:hAnsi="Consolas" w:cs="Consolas"/>
-          <w:color w:val="000000"/>
-          <w:sz w:val="19"/>
-          <w:szCs w:val="19"/>
-          <w:lang w:val="en-IE"/>
-        </w:rPr>
-        <w:t xml:space="preserve">    </w:t>
-      </w:r>
-      <w:r>
-        <w:rPr>
-          <w:rFonts w:ascii="Consolas" w:hAnsi="Consolas" w:cs="Consolas"/>
-          <w:color w:val="0000FF"/>
-          <w:sz w:val="19"/>
-          <w:szCs w:val="19"/>
-          <w:lang w:val="en-IE"/>
-        </w:rPr>
-        <w:t>&lt;</w:t>
-      </w:r>
+          <w:color w:val="0000FF"/>
+          <w:sz w:val="19"/>
+          <w:szCs w:val="19"/>
+          <w:lang w:val="en-IE"/>
+        </w:rPr>
+      </w:pPr>
+      <w:r>
+        <w:rPr>
+          <w:rFonts w:ascii="Consolas" w:hAnsi="Consolas" w:cs="Consolas"/>
+          <w:color w:val="000000"/>
+          <w:sz w:val="19"/>
+          <w:szCs w:val="19"/>
+          <w:lang w:val="en-IE"/>
+        </w:rPr>
+        <w:t xml:space="preserve">            </w:t>
+      </w:r>
+      <w:r>
+        <w:rPr>
+          <w:rFonts w:ascii="Consolas" w:hAnsi="Consolas" w:cs="Consolas"/>
+          <w:color w:val="0000FF"/>
+          <w:sz w:val="19"/>
+          <w:szCs w:val="19"/>
+          <w:lang w:val="en-IE"/>
+        </w:rPr>
+        <w:t>&lt;/</w:t>
+      </w:r>
+      <w:proofErr w:type="spellStart"/>
       <w:r>
         <w:rPr>
           <w:rFonts w:ascii="Consolas" w:hAnsi="Consolas" w:cs="Consolas"/>
@@ -35686,17 +36151,18 @@
           <w:szCs w:val="19"/>
           <w:lang w:val="en-IE"/>
         </w:rPr>
-        <w:t>Button</w:t>
-      </w:r>
-      <w:r>
-        <w:rPr>
-          <w:rFonts w:ascii="Consolas" w:hAnsi="Consolas" w:cs="Consolas"/>
-          <w:color w:val="000000"/>
-          <w:sz w:val="19"/>
-          <w:szCs w:val="19"/>
-          <w:lang w:val="en-IE"/>
-        </w:rPr>
-        <w:t xml:space="preserve"> </w:t>
+        <w:t>MenuItem</w:t>
+      </w:r>
+      <w:proofErr w:type="spellEnd"/>
+      <w:r>
+        <w:rPr>
+          <w:rFonts w:ascii="Consolas" w:hAnsi="Consolas" w:cs="Consolas"/>
+          <w:color w:val="0000FF"/>
+          <w:sz w:val="19"/>
+          <w:szCs w:val="19"/>
+          <w:lang w:val="en-IE"/>
+        </w:rPr>
+        <w:t>&gt;</w:t>
       </w:r>
     </w:p>
     <w:p>
@@ -35720,39 +36186,37 @@
           <w:szCs w:val="19"/>
           <w:lang w:val="en-IE"/>
         </w:rPr>
-        <w:t xml:space="preserve">       </w:t>
-      </w:r>
-      <w:r>
-        <w:rPr>
-          <w:rFonts w:ascii="Consolas" w:hAnsi="Consolas" w:cs="Consolas"/>
-          <w:color w:val="FF0000"/>
-          <w:sz w:val="19"/>
-          <w:szCs w:val="19"/>
-          <w:lang w:val="en-IE"/>
-        </w:rPr>
-        <w:t xml:space="preserve"> </w:t>
-      </w:r>
-      <w:proofErr w:type="spellStart"/>
-      <w:r>
-        <w:rPr>
-          <w:rFonts w:ascii="Consolas" w:hAnsi="Consolas" w:cs="Consolas"/>
-          <w:color w:val="FF0000"/>
-          <w:sz w:val="19"/>
-          <w:szCs w:val="19"/>
-          <w:lang w:val="en-IE"/>
-        </w:rPr>
-        <w:t>Grid.Column</w:t>
-      </w:r>
-      <w:proofErr w:type="spellEnd"/>
-      <w:r>
-        <w:rPr>
-          <w:rFonts w:ascii="Consolas" w:hAnsi="Consolas" w:cs="Consolas"/>
-          <w:color w:val="0000FF"/>
-          <w:sz w:val="19"/>
-          <w:szCs w:val="19"/>
-          <w:lang w:val="en-IE"/>
-        </w:rPr>
-        <w:t>="1"</w:t>
+        <w:t xml:space="preserve">        </w:t>
+      </w:r>
+      <w:r>
+        <w:rPr>
+          <w:rFonts w:ascii="Consolas" w:hAnsi="Consolas" w:cs="Consolas"/>
+          <w:color w:val="0000FF"/>
+          <w:sz w:val="19"/>
+          <w:szCs w:val="19"/>
+          <w:lang w:val="en-IE"/>
+        </w:rPr>
+        <w:t>&lt;/</w:t>
+      </w:r>
+      <w:r>
+        <w:rPr>
+          <w:rFonts w:ascii="Consolas" w:hAnsi="Consolas" w:cs="Consolas"/>
+          <w:color w:val="A31515"/>
+          <w:sz w:val="19"/>
+          <w:szCs w:val="19"/>
+          <w:lang w:val="en-IE"/>
+        </w:rPr>
+        <w:t>Menu</w:t>
+      </w:r>
+      <w:r>
+        <w:rPr>
+          <w:rFonts w:ascii="Consolas" w:hAnsi="Consolas" w:cs="Consolas"/>
+          <w:color w:val="0000FF"/>
+          <w:sz w:val="19"/>
+          <w:szCs w:val="19"/>
+          <w:lang w:val="en-IE"/>
+        </w:rPr>
+        <w:t>&gt;</w:t>
       </w:r>
     </w:p>
     <w:p>
@@ -35762,85 +36226,53 @@
         <w:adjustRightInd w:val="0"/>
         <w:rPr>
           <w:rFonts w:ascii="Consolas" w:hAnsi="Consolas" w:cs="Consolas"/>
-          <w:color w:val="000000"/>
-          <w:sz w:val="19"/>
-          <w:szCs w:val="19"/>
-          <w:lang w:val="en-IE"/>
-        </w:rPr>
-      </w:pPr>
-      <w:r>
-        <w:rPr>
-          <w:rFonts w:ascii="Consolas" w:hAnsi="Consolas" w:cs="Consolas"/>
-          <w:color w:val="000000"/>
-          <w:sz w:val="19"/>
-          <w:szCs w:val="19"/>
-          <w:lang w:val="en-IE"/>
-        </w:rPr>
-        <w:t xml:space="preserve">       </w:t>
-      </w:r>
-      <w:r>
-        <w:rPr>
-          <w:rFonts w:ascii="Consolas" w:hAnsi="Consolas" w:cs="Consolas"/>
-          <w:color w:val="FF0000"/>
-          <w:sz w:val="19"/>
-          <w:szCs w:val="19"/>
-          <w:lang w:val="en-IE"/>
-        </w:rPr>
-        <w:t xml:space="preserve"> </w:t>
-      </w:r>
-      <w:proofErr w:type="spellStart"/>
-      <w:r>
-        <w:rPr>
-          <w:rFonts w:ascii="Consolas" w:hAnsi="Consolas" w:cs="Consolas"/>
-          <w:color w:val="FF0000"/>
-          <w:sz w:val="19"/>
-          <w:szCs w:val="19"/>
-          <w:lang w:val="en-IE"/>
-        </w:rPr>
-        <w:t>VerticalAlignment</w:t>
-      </w:r>
-      <w:proofErr w:type="spellEnd"/>
-      <w:r>
-        <w:rPr>
-          <w:rFonts w:ascii="Consolas" w:hAnsi="Consolas" w:cs="Consolas"/>
-          <w:color w:val="0000FF"/>
-          <w:sz w:val="19"/>
-          <w:szCs w:val="19"/>
-          <w:lang w:val="en-IE"/>
-        </w:rPr>
-        <w:t>="</w:t>
-      </w:r>
-      <w:proofErr w:type="spellStart"/>
-      <w:r>
-        <w:rPr>
-          <w:rFonts w:ascii="Consolas" w:hAnsi="Consolas" w:cs="Consolas"/>
-          <w:color w:val="0000FF"/>
-          <w:sz w:val="19"/>
-          <w:szCs w:val="19"/>
-          <w:lang w:val="en-IE"/>
-        </w:rPr>
-        <w:t>Center</w:t>
-      </w:r>
-      <w:proofErr w:type="spellEnd"/>
-      <w:r>
-        <w:rPr>
-          <w:rFonts w:ascii="Consolas" w:hAnsi="Consolas" w:cs="Consolas"/>
-          <w:color w:val="0000FF"/>
-          <w:sz w:val="19"/>
-          <w:szCs w:val="19"/>
-          <w:lang w:val="en-IE"/>
-        </w:rPr>
-        <w:t>"</w:t>
-      </w:r>
-      <w:r>
-        <w:rPr>
-          <w:rFonts w:ascii="Consolas" w:hAnsi="Consolas" w:cs="Consolas"/>
-          <w:color w:val="000000"/>
-          <w:sz w:val="19"/>
-          <w:szCs w:val="19"/>
-          <w:lang w:val="en-IE"/>
-        </w:rPr>
-        <w:t xml:space="preserve"> </w:t>
+          <w:color w:val="0000FF"/>
+          <w:sz w:val="19"/>
+          <w:szCs w:val="19"/>
+          <w:lang w:val="en-IE"/>
+        </w:rPr>
+      </w:pPr>
+      <w:r>
+        <w:rPr>
+          <w:rFonts w:ascii="Consolas" w:hAnsi="Consolas" w:cs="Consolas"/>
+          <w:color w:val="000000"/>
+          <w:sz w:val="19"/>
+          <w:szCs w:val="19"/>
+          <w:lang w:val="en-IE"/>
+        </w:rPr>
+        <w:t xml:space="preserve">    </w:t>
+      </w:r>
+      <w:r>
+        <w:rPr>
+          <w:rFonts w:ascii="Consolas" w:hAnsi="Consolas" w:cs="Consolas"/>
+          <w:color w:val="0000FF"/>
+          <w:sz w:val="19"/>
+          <w:szCs w:val="19"/>
+          <w:lang w:val="en-IE"/>
+        </w:rPr>
+        <w:t>&lt;/</w:t>
+      </w:r>
+      <w:proofErr w:type="spellStart"/>
+      <w:r>
+        <w:rPr>
+          <w:rFonts w:ascii="Consolas" w:hAnsi="Consolas" w:cs="Consolas"/>
+          <w:color w:val="A31515"/>
+          <w:sz w:val="19"/>
+          <w:szCs w:val="19"/>
+          <w:lang w:val="en-IE"/>
+        </w:rPr>
+        <w:t>DockPanel</w:t>
+      </w:r>
+      <w:proofErr w:type="spellEnd"/>
+      <w:r>
+        <w:rPr>
+          <w:rFonts w:ascii="Consolas" w:hAnsi="Consolas" w:cs="Consolas"/>
+          <w:color w:val="0000FF"/>
+          <w:sz w:val="19"/>
+          <w:szCs w:val="19"/>
+          <w:lang w:val="en-IE"/>
+        </w:rPr>
+        <w:t>&gt;</w:t>
       </w:r>
     </w:p>
     <w:p>
@@ -35864,8 +36296,30 @@
           <w:szCs w:val="19"/>
           <w:lang w:val="en-IE"/>
         </w:rPr>
-        <w:t xml:space="preserve">       </w:t>
-      </w:r>
+        <w:t xml:space="preserve">    </w:t>
+      </w:r>
+      <w:r>
+        <w:rPr>
+          <w:rFonts w:ascii="Consolas" w:hAnsi="Consolas" w:cs="Consolas"/>
+          <w:color w:val="0000FF"/>
+          <w:sz w:val="19"/>
+          <w:szCs w:val="19"/>
+          <w:lang w:val="en-IE"/>
+        </w:rPr>
+        <w:t>&lt;</w:t>
+      </w:r>
+      <w:proofErr w:type="spellStart"/>
+      <w:r>
+        <w:rPr>
+          <w:rFonts w:ascii="Consolas" w:hAnsi="Consolas" w:cs="Consolas"/>
+          <w:color w:val="A31515"/>
+          <w:sz w:val="19"/>
+          <w:szCs w:val="19"/>
+          <w:lang w:val="en-IE"/>
+        </w:rPr>
+        <w:t>ContentControl</w:t>
+      </w:r>
+      <w:proofErr w:type="spellEnd"/>
       <w:r>
         <w:rPr>
           <w:rFonts w:ascii="Consolas" w:hAnsi="Consolas" w:cs="Consolas"/>
@@ -35874,9 +36328,28 @@
           <w:szCs w:val="19"/>
           <w:lang w:val="en-IE"/>
         </w:rPr>
-        <w:t xml:space="preserve"> </w:t>
-      </w:r>
-      <w:proofErr w:type="spellStart"/>
+        <w:t xml:space="preserve"> Content</w:t>
+      </w:r>
+      <w:r>
+        <w:rPr>
+          <w:rFonts w:ascii="Consolas" w:hAnsi="Consolas" w:cs="Consolas"/>
+          <w:color w:val="0000FF"/>
+          <w:sz w:val="19"/>
+          <w:szCs w:val="19"/>
+          <w:lang w:val="en-IE"/>
+        </w:rPr>
+        <w:t>="{</w:t>
+      </w:r>
+      <w:r>
+        <w:rPr>
+          <w:rFonts w:ascii="Consolas" w:hAnsi="Consolas" w:cs="Consolas"/>
+          <w:color w:val="A31515"/>
+          <w:sz w:val="19"/>
+          <w:szCs w:val="19"/>
+          <w:lang w:val="en-IE"/>
+        </w:rPr>
+        <w:t>Binding</w:t>
+      </w:r>
       <w:r>
         <w:rPr>
           <w:rFonts w:ascii="Consolas" w:hAnsi="Consolas" w:cs="Consolas"/>
@@ -35885,41 +36358,138 @@
           <w:szCs w:val="19"/>
           <w:lang w:val="en-IE"/>
         </w:rPr>
-        <w:t>HorizontalAlignment</w:t>
-      </w:r>
-      <w:proofErr w:type="spellEnd"/>
-      <w:r>
-        <w:rPr>
-          <w:rFonts w:ascii="Consolas" w:hAnsi="Consolas" w:cs="Consolas"/>
-          <w:color w:val="0000FF"/>
-          <w:sz w:val="19"/>
-          <w:szCs w:val="19"/>
-          <w:lang w:val="en-IE"/>
-        </w:rPr>
-        <w:t>="</w:t>
-      </w:r>
-      <w:proofErr w:type="spellStart"/>
-      <w:r>
-        <w:rPr>
-          <w:rFonts w:ascii="Consolas" w:hAnsi="Consolas" w:cs="Consolas"/>
-          <w:color w:val="0000FF"/>
-          <w:sz w:val="19"/>
-          <w:szCs w:val="19"/>
-          <w:lang w:val="en-IE"/>
-        </w:rPr>
-        <w:t>Center</w:t>
-      </w:r>
-      <w:proofErr w:type="spellEnd"/>
-      <w:r>
-        <w:rPr>
-          <w:rFonts w:ascii="Consolas" w:hAnsi="Consolas" w:cs="Consolas"/>
-          <w:color w:val="0000FF"/>
-          <w:sz w:val="19"/>
-          <w:szCs w:val="19"/>
-          <w:lang w:val="en-IE"/>
-        </w:rPr>
-        <w:t>"</w:t>
-      </w:r>
+        <w:t xml:space="preserve"> Path</w:t>
+      </w:r>
+      <w:r>
+        <w:rPr>
+          <w:rFonts w:ascii="Consolas" w:hAnsi="Consolas" w:cs="Consolas"/>
+          <w:color w:val="0000FF"/>
+          <w:sz w:val="19"/>
+          <w:szCs w:val="19"/>
+          <w:lang w:val="en-IE"/>
+        </w:rPr>
+        <w:t>=</w:t>
+      </w:r>
+      <w:proofErr w:type="spellStart"/>
+      <w:r>
+        <w:rPr>
+          <w:rFonts w:ascii="Consolas" w:hAnsi="Consolas" w:cs="Consolas"/>
+          <w:color w:val="0000FF"/>
+          <w:sz w:val="19"/>
+          <w:szCs w:val="19"/>
+          <w:lang w:val="en-IE"/>
+        </w:rPr>
+        <w:t>CurrentViewModel</w:t>
+      </w:r>
+      <w:proofErr w:type="spellEnd"/>
+      <w:r>
+        <w:rPr>
+          <w:rFonts w:ascii="Consolas" w:hAnsi="Consolas" w:cs="Consolas"/>
+          <w:color w:val="0000FF"/>
+          <w:sz w:val="19"/>
+          <w:szCs w:val="19"/>
+          <w:lang w:val="en-IE"/>
+        </w:rPr>
+        <w:t>}"/&gt;</w:t>
+      </w:r>
+    </w:p>
+    <w:p>
+      <w:pPr>
+        <w:rPr>
+          <w:rFonts w:ascii="Consolas" w:hAnsi="Consolas" w:cs="Consolas"/>
+          <w:color w:val="0000FF"/>
+          <w:sz w:val="19"/>
+          <w:szCs w:val="19"/>
+          <w:lang w:val="it-IT"/>
+        </w:rPr>
+      </w:pPr>
+      <w:r>
+        <w:rPr>
+          <w:rFonts w:ascii="Consolas" w:hAnsi="Consolas" w:cs="Consolas"/>
+          <w:color w:val="0000FF"/>
+          <w:sz w:val="19"/>
+          <w:szCs w:val="19"/>
+          <w:lang w:val="it-IT"/>
+        </w:rPr>
+        <w:t>&lt;/</w:t>
+      </w:r>
+      <w:proofErr w:type="spellStart"/>
+      <w:r>
+        <w:rPr>
+          <w:rFonts w:ascii="Consolas" w:hAnsi="Consolas" w:cs="Consolas"/>
+          <w:color w:val="A31515"/>
+          <w:sz w:val="19"/>
+          <w:szCs w:val="19"/>
+          <w:lang w:val="it-IT"/>
+        </w:rPr>
+        <w:t>Grid</w:t>
+      </w:r>
+      <w:proofErr w:type="spellEnd"/>
+      <w:r>
+        <w:rPr>
+          <w:rFonts w:ascii="Consolas" w:hAnsi="Consolas" w:cs="Consolas"/>
+          <w:color w:val="0000FF"/>
+          <w:sz w:val="19"/>
+          <w:szCs w:val="19"/>
+          <w:lang w:val="it-IT"/>
+        </w:rPr>
+        <w:t>&gt;</w:t>
+      </w:r>
+    </w:p>
+    <w:p>
+      <w:pPr>
+        <w:rPr>
+          <w:lang w:val="it-IT"/>
+        </w:rPr>
+      </w:pPr>
+    </w:p>
+    <w:p>
+      <w:pPr>
+        <w:rPr>
+          <w:lang w:val="it-IT"/>
+        </w:rPr>
+      </w:pPr>
+      <w:r>
+        <w:rPr>
+          <w:lang w:val="it-IT"/>
+        </w:rPr>
+        <w:t xml:space="preserve">Sono inoltre presenti i riferimenti di tutti gli altri </w:t>
+      </w:r>
+      <w:proofErr w:type="spellStart"/>
+      <w:r>
+        <w:rPr>
+          <w:lang w:val="it-IT"/>
+        </w:rPr>
+        <w:t>ViewModels</w:t>
+      </w:r>
+      <w:proofErr w:type="spellEnd"/>
+      <w:r>
+        <w:rPr>
+          <w:lang w:val="it-IT"/>
+        </w:rPr>
+        <w:t xml:space="preserve"> e le rispettive </w:t>
+      </w:r>
+      <w:proofErr w:type="spellStart"/>
+      <w:r>
+        <w:rPr>
+          <w:lang w:val="it-IT"/>
+        </w:rPr>
+        <w:t>Views</w:t>
+      </w:r>
+      <w:proofErr w:type="spellEnd"/>
+      <w:r>
+        <w:rPr>
+          <w:lang w:val="it-IT"/>
+        </w:rPr>
+        <w:t xml:space="preserve"> nella sezione delle risorse.</w:t>
+      </w:r>
+    </w:p>
+    <w:p>
+      <w:pPr>
+        <w:rPr>
+          <w:lang w:val="it-IT"/>
+        </w:rPr>
+      </w:pPr>
     </w:p>
     <w:p>
       <w:pPr>
@@ -35937,76 +36507,34 @@
       <w:r>
         <w:rPr>
           <w:rFonts w:ascii="Consolas" w:hAnsi="Consolas" w:cs="Consolas"/>
-          <w:color w:val="000000"/>
-          <w:sz w:val="19"/>
-          <w:szCs w:val="19"/>
-          <w:lang w:val="en-IE"/>
-        </w:rPr>
-        <w:t xml:space="preserve">       </w:t>
-      </w:r>
-      <w:r>
-        <w:rPr>
-          <w:rFonts w:ascii="Consolas" w:hAnsi="Consolas" w:cs="Consolas"/>
-          <w:color w:val="FF0000"/>
-          <w:sz w:val="19"/>
-          <w:szCs w:val="19"/>
-          <w:lang w:val="en-IE"/>
-        </w:rPr>
-        <w:t xml:space="preserve"> Content</w:t>
-      </w:r>
-      <w:r>
-        <w:rPr>
-          <w:rFonts w:ascii="Consolas" w:hAnsi="Consolas" w:cs="Consolas"/>
-          <w:color w:val="0000FF"/>
-          <w:sz w:val="19"/>
-          <w:szCs w:val="19"/>
-          <w:lang w:val="en-IE"/>
-        </w:rPr>
-        <w:t>="</w:t>
-      </w:r>
-      <w:proofErr w:type="spellStart"/>
-      <w:r>
-        <w:rPr>
-          <w:rFonts w:ascii="Consolas" w:hAnsi="Consolas" w:cs="Consolas"/>
-          <w:color w:val="0000FF"/>
-          <w:sz w:val="19"/>
-          <w:szCs w:val="19"/>
-          <w:lang w:val="en-IE"/>
-        </w:rPr>
-        <w:t>Nuovo</w:t>
-      </w:r>
-      <w:proofErr w:type="spellEnd"/>
-      <w:r>
-        <w:rPr>
-          <w:rFonts w:ascii="Consolas" w:hAnsi="Consolas" w:cs="Consolas"/>
-          <w:color w:val="0000FF"/>
-          <w:sz w:val="19"/>
-          <w:szCs w:val="19"/>
-          <w:lang w:val="en-IE"/>
-        </w:rPr>
-        <w:t xml:space="preserve"> </w:t>
-      </w:r>
-      <w:proofErr w:type="spellStart"/>
-      <w:r>
-        <w:rPr>
-          <w:rFonts w:ascii="Consolas" w:hAnsi="Consolas" w:cs="Consolas"/>
-          <w:color w:val="0000FF"/>
-          <w:sz w:val="19"/>
-          <w:szCs w:val="19"/>
-          <w:lang w:val="en-IE"/>
-        </w:rPr>
-        <w:t>Esercizio</w:t>
-      </w:r>
-      <w:proofErr w:type="spellEnd"/>
-      <w:r>
-        <w:rPr>
-          <w:rFonts w:ascii="Consolas" w:hAnsi="Consolas" w:cs="Consolas"/>
-          <w:color w:val="0000FF"/>
-          <w:sz w:val="19"/>
-          <w:szCs w:val="19"/>
-          <w:lang w:val="en-IE"/>
-        </w:rPr>
-        <w:t>"</w:t>
+          <w:color w:val="0000FF"/>
+          <w:sz w:val="19"/>
+          <w:szCs w:val="19"/>
+          <w:lang w:val="en-IE"/>
+        </w:rPr>
+        <w:t>&lt;</w:t>
+      </w:r>
+      <w:proofErr w:type="spellStart"/>
+      <w:r>
+        <w:rPr>
+          <w:rFonts w:ascii="Consolas" w:hAnsi="Consolas" w:cs="Consolas"/>
+          <w:color w:val="A31515"/>
+          <w:sz w:val="19"/>
+          <w:szCs w:val="19"/>
+          <w:lang w:val="en-IE"/>
+        </w:rPr>
+        <w:t>UserControl.Resources</w:t>
+      </w:r>
+      <w:proofErr w:type="spellEnd"/>
+      <w:r>
+        <w:rPr>
+          <w:rFonts w:ascii="Consolas" w:hAnsi="Consolas" w:cs="Consolas"/>
+          <w:color w:val="0000FF"/>
+          <w:sz w:val="19"/>
+          <w:szCs w:val="19"/>
+          <w:lang w:val="en-IE"/>
+        </w:rPr>
+        <w:t>&gt;</w:t>
       </w:r>
     </w:p>
     <w:p>
@@ -36030,8 +36558,30 @@
           <w:szCs w:val="19"/>
           <w:lang w:val="en-IE"/>
         </w:rPr>
-        <w:t xml:space="preserve">       </w:t>
-      </w:r>
+        <w:t xml:space="preserve">    </w:t>
+      </w:r>
+      <w:r>
+        <w:rPr>
+          <w:rFonts w:ascii="Consolas" w:hAnsi="Consolas" w:cs="Consolas"/>
+          <w:color w:val="0000FF"/>
+          <w:sz w:val="19"/>
+          <w:szCs w:val="19"/>
+          <w:lang w:val="en-IE"/>
+        </w:rPr>
+        <w:t>&lt;</w:t>
+      </w:r>
+      <w:proofErr w:type="spellStart"/>
+      <w:r>
+        <w:rPr>
+          <w:rFonts w:ascii="Consolas" w:hAnsi="Consolas" w:cs="Consolas"/>
+          <w:color w:val="A31515"/>
+          <w:sz w:val="19"/>
+          <w:szCs w:val="19"/>
+          <w:lang w:val="en-IE"/>
+        </w:rPr>
+        <w:t>DataTemplate</w:t>
+      </w:r>
+      <w:proofErr w:type="spellEnd"/>
       <w:r>
         <w:rPr>
           <w:rFonts w:ascii="Consolas" w:hAnsi="Consolas" w:cs="Consolas"/>
@@ -36040,17 +36590,115 @@
           <w:szCs w:val="19"/>
           <w:lang w:val="en-IE"/>
         </w:rPr>
-        <w:t xml:space="preserve"> Padding</w:t>
-      </w:r>
-      <w:r>
-        <w:rPr>
-          <w:rFonts w:ascii="Consolas" w:hAnsi="Consolas" w:cs="Consolas"/>
-          <w:color w:val="0000FF"/>
-          <w:sz w:val="19"/>
-          <w:szCs w:val="19"/>
-          <w:lang w:val="en-IE"/>
-        </w:rPr>
-        <w:t>="10"</w:t>
+        <w:t xml:space="preserve"> </w:t>
+      </w:r>
+      <w:proofErr w:type="spellStart"/>
+      <w:r>
+        <w:rPr>
+          <w:rFonts w:ascii="Consolas" w:hAnsi="Consolas" w:cs="Consolas"/>
+          <w:color w:val="FF0000"/>
+          <w:sz w:val="19"/>
+          <w:szCs w:val="19"/>
+          <w:lang w:val="en-IE"/>
+        </w:rPr>
+        <w:t>DataType</w:t>
+      </w:r>
+      <w:proofErr w:type="spellEnd"/>
+      <w:r>
+        <w:rPr>
+          <w:rFonts w:ascii="Consolas" w:hAnsi="Consolas" w:cs="Consolas"/>
+          <w:color w:val="0000FF"/>
+          <w:sz w:val="19"/>
+          <w:szCs w:val="19"/>
+          <w:lang w:val="en-IE"/>
+        </w:rPr>
+        <w:t>="{</w:t>
+      </w:r>
+      <w:proofErr w:type="spellStart"/>
+      <w:r>
+        <w:rPr>
+          <w:rFonts w:ascii="Consolas" w:hAnsi="Consolas" w:cs="Consolas"/>
+          <w:color w:val="A31515"/>
+          <w:sz w:val="19"/>
+          <w:szCs w:val="19"/>
+          <w:lang w:val="en-IE"/>
+        </w:rPr>
+        <w:t>x</w:t>
+      </w:r>
+      <w:proofErr w:type="gramStart"/>
+      <w:r>
+        <w:rPr>
+          <w:rFonts w:ascii="Consolas" w:hAnsi="Consolas" w:cs="Consolas"/>
+          <w:color w:val="0000FF"/>
+          <w:sz w:val="19"/>
+          <w:szCs w:val="19"/>
+          <w:lang w:val="en-IE"/>
+        </w:rPr>
+        <w:t>:</w:t>
+      </w:r>
+      <w:r>
+        <w:rPr>
+          <w:rFonts w:ascii="Consolas" w:hAnsi="Consolas" w:cs="Consolas"/>
+          <w:color w:val="A31515"/>
+          <w:sz w:val="19"/>
+          <w:szCs w:val="19"/>
+          <w:lang w:val="en-IE"/>
+        </w:rPr>
+        <w:t>Type</w:t>
+      </w:r>
+      <w:proofErr w:type="spellEnd"/>
+      <w:proofErr w:type="gramEnd"/>
+      <w:r>
+        <w:rPr>
+          <w:rFonts w:ascii="Consolas" w:hAnsi="Consolas" w:cs="Consolas"/>
+          <w:color w:val="FF0000"/>
+          <w:sz w:val="19"/>
+          <w:szCs w:val="19"/>
+          <w:lang w:val="en-IE"/>
+        </w:rPr>
+        <w:t xml:space="preserve"> </w:t>
+      </w:r>
+      <w:proofErr w:type="spellStart"/>
+      <w:r>
+        <w:rPr>
+          <w:rFonts w:ascii="Consolas" w:hAnsi="Consolas" w:cs="Consolas"/>
+          <w:color w:val="FF0000"/>
+          <w:sz w:val="19"/>
+          <w:szCs w:val="19"/>
+          <w:lang w:val="en-IE"/>
+        </w:rPr>
+        <w:t>viewmodel</w:t>
+      </w:r>
+      <w:r>
+        <w:rPr>
+          <w:rFonts w:ascii="Consolas" w:hAnsi="Consolas" w:cs="Consolas"/>
+          <w:color w:val="0000FF"/>
+          <w:sz w:val="19"/>
+          <w:szCs w:val="19"/>
+          <w:lang w:val="en-IE"/>
+        </w:rPr>
+        <w:t>:</w:t>
+      </w:r>
+      <w:r>
+        <w:rPr>
+          <w:rFonts w:ascii="Consolas" w:hAnsi="Consolas" w:cs="Consolas"/>
+          <w:color w:val="FF0000"/>
+          <w:sz w:val="19"/>
+          <w:szCs w:val="19"/>
+          <w:lang w:val="en-IE"/>
+        </w:rPr>
+        <w:t>BenvenutoViewModel</w:t>
+      </w:r>
+      <w:proofErr w:type="spellEnd"/>
+      <w:r>
+        <w:rPr>
+          <w:rFonts w:ascii="Consolas" w:hAnsi="Consolas" w:cs="Consolas"/>
+          <w:color w:val="0000FF"/>
+          <w:sz w:val="19"/>
+          <w:szCs w:val="19"/>
+          <w:lang w:val="en-IE"/>
+        </w:rPr>
+        <w:t>}"&gt;</w:t>
       </w:r>
     </w:p>
     <w:p>
@@ -36074,28 +36722,19 @@
           <w:szCs w:val="19"/>
           <w:lang w:val="en-IE"/>
         </w:rPr>
-        <w:t xml:space="preserve">       </w:t>
-      </w:r>
-      <w:r>
-        <w:rPr>
-          <w:rFonts w:ascii="Consolas" w:hAnsi="Consolas" w:cs="Consolas"/>
-          <w:color w:val="FF0000"/>
-          <w:sz w:val="19"/>
-          <w:szCs w:val="19"/>
-          <w:lang w:val="en-IE"/>
-        </w:rPr>
-        <w:t xml:space="preserve"> Command</w:t>
-      </w:r>
-      <w:r>
-        <w:rPr>
-          <w:rFonts w:ascii="Consolas" w:hAnsi="Consolas" w:cs="Consolas"/>
-          <w:color w:val="0000FF"/>
-          <w:sz w:val="19"/>
-          <w:szCs w:val="19"/>
-          <w:lang w:val="en-IE"/>
-        </w:rPr>
-        <w:t>="{</w:t>
-      </w:r>
+        <w:t xml:space="preserve">        </w:t>
+      </w:r>
+      <w:r>
+        <w:rPr>
+          <w:rFonts w:ascii="Consolas" w:hAnsi="Consolas" w:cs="Consolas"/>
+          <w:color w:val="0000FF"/>
+          <w:sz w:val="19"/>
+          <w:szCs w:val="19"/>
+          <w:lang w:val="en-IE"/>
+        </w:rPr>
+        <w:t>&lt;</w:t>
+      </w:r>
+      <w:proofErr w:type="spellStart"/>
       <w:r>
         <w:rPr>
           <w:rFonts w:ascii="Consolas" w:hAnsi="Consolas" w:cs="Consolas"/>
@@ -36104,50 +36743,157 @@
           <w:szCs w:val="19"/>
           <w:lang w:val="en-IE"/>
         </w:rPr>
-        <w:t>Binding</w:t>
-      </w:r>
-      <w:r>
-        <w:rPr>
-          <w:rFonts w:ascii="Consolas" w:hAnsi="Consolas" w:cs="Consolas"/>
-          <w:color w:val="FF0000"/>
-          <w:sz w:val="19"/>
-          <w:szCs w:val="19"/>
-          <w:lang w:val="en-IE"/>
-        </w:rPr>
-        <w:t xml:space="preserve"> Path</w:t>
-      </w:r>
-      <w:r>
-        <w:rPr>
-          <w:rFonts w:ascii="Consolas" w:hAnsi="Consolas" w:cs="Consolas"/>
-          <w:color w:val="0000FF"/>
-          <w:sz w:val="19"/>
-          <w:szCs w:val="19"/>
-          <w:lang w:val="en-IE"/>
-        </w:rPr>
-        <w:t>=</w:t>
-      </w:r>
-      <w:proofErr w:type="spellStart"/>
-      <w:r>
-        <w:rPr>
-          <w:rFonts w:ascii="Consolas" w:hAnsi="Consolas" w:cs="Consolas"/>
-          <w:color w:val="0000FF"/>
-          <w:sz w:val="19"/>
-          <w:szCs w:val="19"/>
-          <w:lang w:val="en-IE"/>
-        </w:rPr>
-        <w:t>EsercizioCommand</w:t>
-      </w:r>
-      <w:proofErr w:type="spellEnd"/>
-      <w:r>
-        <w:rPr>
-          <w:rFonts w:ascii="Consolas" w:hAnsi="Consolas" w:cs="Consolas"/>
-          <w:color w:val="0000FF"/>
-          <w:sz w:val="19"/>
-          <w:szCs w:val="19"/>
-          <w:lang w:val="en-IE"/>
-        </w:rPr>
-        <w:t>}"&gt;</w:t>
-      </w:r>
+        <w:t>local</w:t>
+      </w:r>
+      <w:proofErr w:type="gramStart"/>
+      <w:r>
+        <w:rPr>
+          <w:rFonts w:ascii="Consolas" w:hAnsi="Consolas" w:cs="Consolas"/>
+          <w:color w:val="0000FF"/>
+          <w:sz w:val="19"/>
+          <w:szCs w:val="19"/>
+          <w:lang w:val="en-IE"/>
+        </w:rPr>
+        <w:t>:</w:t>
+      </w:r>
+      <w:r>
+        <w:rPr>
+          <w:rFonts w:ascii="Consolas" w:hAnsi="Consolas" w:cs="Consolas"/>
+          <w:color w:val="A31515"/>
+          <w:sz w:val="19"/>
+          <w:szCs w:val="19"/>
+          <w:lang w:val="en-IE"/>
+        </w:rPr>
+        <w:t>BenvenutoView</w:t>
+      </w:r>
+      <w:proofErr w:type="spellEnd"/>
+      <w:proofErr w:type="gramEnd"/>
+      <w:r>
+        <w:rPr>
+          <w:rFonts w:ascii="Consolas" w:hAnsi="Consolas" w:cs="Consolas"/>
+          <w:color w:val="0000FF"/>
+          <w:sz w:val="19"/>
+          <w:szCs w:val="19"/>
+          <w:lang w:val="en-IE"/>
+        </w:rPr>
+        <w:t>/&gt;</w:t>
+      </w:r>
+    </w:p>
+    <w:p>
+      <w:pPr>
+        <w:rPr>
+          <w:lang w:val="it-IT"/>
+        </w:rPr>
+      </w:pPr>
+      <w:r>
+        <w:rPr>
+          <w:rFonts w:ascii="Consolas" w:hAnsi="Consolas" w:cs="Consolas"/>
+          <w:color w:val="000000"/>
+          <w:sz w:val="19"/>
+          <w:szCs w:val="19"/>
+          <w:lang w:val="en-IE"/>
+        </w:rPr>
+        <w:t xml:space="preserve">    </w:t>
+      </w:r>
+      <w:r>
+        <w:rPr>
+          <w:rFonts w:ascii="Consolas" w:hAnsi="Consolas" w:cs="Consolas"/>
+          <w:color w:val="0000FF"/>
+          <w:sz w:val="19"/>
+          <w:szCs w:val="19"/>
+          <w:lang w:val="it-IT"/>
+        </w:rPr>
+        <w:t>&lt;/</w:t>
+      </w:r>
+      <w:proofErr w:type="spellStart"/>
+      <w:r>
+        <w:rPr>
+          <w:rFonts w:ascii="Consolas" w:hAnsi="Consolas" w:cs="Consolas"/>
+          <w:color w:val="A31515"/>
+          <w:sz w:val="19"/>
+          <w:szCs w:val="19"/>
+          <w:lang w:val="it-IT"/>
+        </w:rPr>
+        <w:t>DataTemplate</w:t>
+      </w:r>
+      <w:proofErr w:type="spellEnd"/>
+      <w:r>
+        <w:rPr>
+          <w:rFonts w:ascii="Consolas" w:hAnsi="Consolas" w:cs="Consolas"/>
+          <w:color w:val="0000FF"/>
+          <w:sz w:val="19"/>
+          <w:szCs w:val="19"/>
+          <w:lang w:val="it-IT"/>
+        </w:rPr>
+        <w:t>&gt;</w:t>
+      </w:r>
+    </w:p>
+    <w:p>
+      <w:pPr>
+        <w:rPr>
+          <w:lang w:val="it-IT"/>
+        </w:rPr>
+      </w:pPr>
+    </w:p>
+    <w:p>
+      <w:pPr>
+        <w:rPr>
+          <w:lang w:val="it-IT"/>
+        </w:rPr>
+      </w:pPr>
+      <w:r>
+        <w:rPr>
+          <w:lang w:val="it-IT"/>
+        </w:rPr>
+        <w:t xml:space="preserve">Questa </w:t>
+      </w:r>
+      <w:proofErr w:type="spellStart"/>
+      <w:r>
+        <w:rPr>
+          <w:lang w:val="it-IT"/>
+        </w:rPr>
+        <w:t>View</w:t>
+      </w:r>
+      <w:proofErr w:type="spellEnd"/>
+      <w:r>
+        <w:rPr>
+          <w:lang w:val="it-IT"/>
+        </w:rPr>
+        <w:t xml:space="preserve"> sarà l’unico contenuto presente nella finestra </w:t>
+      </w:r>
+      <w:r>
+        <w:rPr>
+          <w:lang w:val="it-IT"/>
+        </w:rPr>
+        <w:t>princi</w:t>
+      </w:r>
+      <w:r>
+        <w:rPr>
+          <w:lang w:val="it-IT"/>
+        </w:rPr>
+        <w:t xml:space="preserve">pale del progetto, cioè </w:t>
+      </w:r>
+      <w:proofErr w:type="spellStart"/>
+      <w:r>
+        <w:rPr>
+          <w:lang w:val="it-IT"/>
+        </w:rPr>
+        <w:t>MainWindow</w:t>
+      </w:r>
+      <w:proofErr w:type="spellEnd"/>
+      <w:r>
+        <w:rPr>
+          <w:lang w:val="it-IT"/>
+        </w:rPr>
+        <w:t>.</w:t>
+      </w:r>
+    </w:p>
+    <w:p>
+      <w:pPr>
+        <w:rPr>
+          <w:lang w:val="it-IT"/>
+        </w:rPr>
+      </w:pPr>
     </w:p>
     <w:p>
       <w:pPr>
@@ -36165,22 +36911,12 @@
       <w:r>
         <w:rPr>
           <w:rFonts w:ascii="Consolas" w:hAnsi="Consolas" w:cs="Consolas"/>
-          <w:color w:val="000000"/>
-          <w:sz w:val="19"/>
-          <w:szCs w:val="19"/>
-          <w:lang w:val="en-IE"/>
-        </w:rPr>
-        <w:t xml:space="preserve">    </w:t>
-      </w:r>
-      <w:r>
-        <w:rPr>
-          <w:rFonts w:ascii="Consolas" w:hAnsi="Consolas" w:cs="Consolas"/>
-          <w:color w:val="0000FF"/>
-          <w:sz w:val="19"/>
-          <w:szCs w:val="19"/>
-          <w:lang w:val="en-IE"/>
-        </w:rPr>
-        <w:t>&lt;/</w:t>
+          <w:color w:val="0000FF"/>
+          <w:sz w:val="19"/>
+          <w:szCs w:val="19"/>
+          <w:lang w:val="en-IE"/>
+        </w:rPr>
+        <w:t>&lt;</w:t>
       </w:r>
       <w:r>
         <w:rPr>
@@ -36190,17 +36926,49 @@
           <w:szCs w:val="19"/>
           <w:lang w:val="en-IE"/>
         </w:rPr>
-        <w:t>Button</w:t>
-      </w:r>
-      <w:r>
-        <w:rPr>
-          <w:rFonts w:ascii="Consolas" w:hAnsi="Consolas" w:cs="Consolas"/>
-          <w:color w:val="0000FF"/>
-          <w:sz w:val="19"/>
-          <w:szCs w:val="19"/>
-          <w:lang w:val="en-IE"/>
-        </w:rPr>
-        <w:t>&gt;</w:t>
+        <w:t>Window</w:t>
+      </w:r>
+      <w:r>
+        <w:rPr>
+          <w:rFonts w:ascii="Consolas" w:hAnsi="Consolas" w:cs="Consolas"/>
+          <w:color w:val="FF0000"/>
+          <w:sz w:val="19"/>
+          <w:szCs w:val="19"/>
+          <w:lang w:val="en-IE"/>
+        </w:rPr>
+        <w:t xml:space="preserve"> x</w:t>
+      </w:r>
+      <w:proofErr w:type="gramStart"/>
+      <w:r>
+        <w:rPr>
+          <w:rFonts w:ascii="Consolas" w:hAnsi="Consolas" w:cs="Consolas"/>
+          <w:color w:val="0000FF"/>
+          <w:sz w:val="19"/>
+          <w:szCs w:val="19"/>
+          <w:lang w:val="en-IE"/>
+        </w:rPr>
+        <w:t>:</w:t>
+      </w:r>
+      <w:r>
+        <w:rPr>
+          <w:rFonts w:ascii="Consolas" w:hAnsi="Consolas" w:cs="Consolas"/>
+          <w:color w:val="FF0000"/>
+          <w:sz w:val="19"/>
+          <w:szCs w:val="19"/>
+          <w:lang w:val="en-IE"/>
+        </w:rPr>
+        <w:t>Class</w:t>
+      </w:r>
+      <w:proofErr w:type="gramEnd"/>
+      <w:r>
+        <w:rPr>
+          <w:rFonts w:ascii="Consolas" w:hAnsi="Consolas" w:cs="Consolas"/>
+          <w:color w:val="0000FF"/>
+          <w:sz w:val="19"/>
+          <w:szCs w:val="19"/>
+          <w:lang w:val="en-IE"/>
+        </w:rPr>
+        <w:t>="GestioneEsercizi.MainWindow"</w:t>
       </w:r>
     </w:p>
     <w:p>
@@ -36210,51 +36978,105 @@
         <w:adjustRightInd w:val="0"/>
         <w:rPr>
           <w:rFonts w:ascii="Consolas" w:hAnsi="Consolas" w:cs="Consolas"/>
-          <w:color w:val="000000"/>
-          <w:sz w:val="19"/>
-          <w:szCs w:val="19"/>
-          <w:lang w:val="en-IE"/>
-        </w:rPr>
-      </w:pPr>
-      <w:r>
-        <w:rPr>
-          <w:rFonts w:ascii="Consolas" w:hAnsi="Consolas" w:cs="Consolas"/>
-          <w:color w:val="000000"/>
-          <w:sz w:val="19"/>
-          <w:szCs w:val="19"/>
-          <w:lang w:val="en-IE"/>
-        </w:rPr>
-        <w:t xml:space="preserve">    </w:t>
-      </w:r>
-      <w:r>
-        <w:rPr>
-          <w:rFonts w:ascii="Consolas" w:hAnsi="Consolas" w:cs="Consolas"/>
-          <w:color w:val="0000FF"/>
-          <w:sz w:val="19"/>
-          <w:szCs w:val="19"/>
-          <w:lang w:val="en-IE"/>
-        </w:rPr>
-        <w:t>&lt;</w:t>
-      </w:r>
-      <w:r>
-        <w:rPr>
-          <w:rFonts w:ascii="Consolas" w:hAnsi="Consolas" w:cs="Consolas"/>
-          <w:color w:val="A31515"/>
-          <w:sz w:val="19"/>
-          <w:szCs w:val="19"/>
-          <w:lang w:val="en-IE"/>
-        </w:rPr>
-        <w:t>Button</w:t>
-      </w:r>
-      <w:r>
-        <w:rPr>
-          <w:rFonts w:ascii="Consolas" w:hAnsi="Consolas" w:cs="Consolas"/>
-          <w:color w:val="000000"/>
+          <w:color w:val="0000FF"/>
+          <w:sz w:val="19"/>
+          <w:szCs w:val="19"/>
+          <w:lang w:val="en-IE"/>
+        </w:rPr>
+      </w:pPr>
+      <w:r>
+        <w:rPr>
+          <w:rFonts w:ascii="Consolas" w:hAnsi="Consolas" w:cs="Consolas"/>
+          <w:color w:val="000000"/>
+          <w:sz w:val="19"/>
+          <w:szCs w:val="19"/>
+          <w:lang w:val="en-IE"/>
+        </w:rPr>
+        <w:t xml:space="preserve">       </w:t>
+      </w:r>
+      <w:r>
+        <w:rPr>
+          <w:rFonts w:ascii="Consolas" w:hAnsi="Consolas" w:cs="Consolas"/>
+          <w:color w:val="FF0000"/>
+          <w:sz w:val="19"/>
+          <w:szCs w:val="19"/>
+          <w:lang w:val="en-IE"/>
+        </w:rPr>
+        <w:t xml:space="preserve"> Title</w:t>
+      </w:r>
+      <w:r>
+        <w:rPr>
+          <w:rFonts w:ascii="Consolas" w:hAnsi="Consolas" w:cs="Consolas"/>
+          <w:color w:val="0000FF"/>
+          <w:sz w:val="19"/>
+          <w:szCs w:val="19"/>
+          <w:lang w:val="en-IE"/>
+        </w:rPr>
+        <w:t>="</w:t>
+      </w:r>
+      <w:proofErr w:type="spellStart"/>
+      <w:r>
+        <w:rPr>
+          <w:rFonts w:ascii="Consolas" w:hAnsi="Consolas" w:cs="Consolas"/>
+          <w:color w:val="0000FF"/>
+          <w:sz w:val="19"/>
+          <w:szCs w:val="19"/>
+          <w:lang w:val="en-IE"/>
+        </w:rPr>
+        <w:t>Gestione</w:t>
+      </w:r>
+      <w:proofErr w:type="spellEnd"/>
+      <w:r>
+        <w:rPr>
+          <w:rFonts w:ascii="Consolas" w:hAnsi="Consolas" w:cs="Consolas"/>
+          <w:color w:val="0000FF"/>
           <w:sz w:val="19"/>
           <w:szCs w:val="19"/>
           <w:lang w:val="en-IE"/>
         </w:rPr>
         <w:t xml:space="preserve"> </w:t>
+      </w:r>
+      <w:proofErr w:type="spellStart"/>
+      <w:r>
+        <w:rPr>
+          <w:rFonts w:ascii="Consolas" w:hAnsi="Consolas" w:cs="Consolas"/>
+          <w:color w:val="0000FF"/>
+          <w:sz w:val="19"/>
+          <w:szCs w:val="19"/>
+          <w:lang w:val="en-IE"/>
+        </w:rPr>
+        <w:t>Esercizi</w:t>
+      </w:r>
+      <w:proofErr w:type="spellEnd"/>
+      <w:r>
+        <w:rPr>
+          <w:rFonts w:ascii="Consolas" w:hAnsi="Consolas" w:cs="Consolas"/>
+          <w:color w:val="0000FF"/>
+          <w:sz w:val="19"/>
+          <w:szCs w:val="19"/>
+          <w:lang w:val="en-IE"/>
+        </w:rPr>
+        <w:t>"</w:t>
+      </w:r>
+      <w:r>
+        <w:rPr>
+          <w:rFonts w:ascii="Consolas" w:hAnsi="Consolas" w:cs="Consolas"/>
+          <w:color w:val="FF0000"/>
+          <w:sz w:val="19"/>
+          <w:szCs w:val="19"/>
+          <w:lang w:val="en-IE"/>
+        </w:rPr>
+        <w:t xml:space="preserve"> Height</w:t>
+      </w:r>
+      <w:r>
+        <w:rPr>
+          <w:rFonts w:ascii="Consolas" w:hAnsi="Consolas" w:cs="Consolas"/>
+          <w:color w:val="0000FF"/>
+          <w:sz w:val="19"/>
+          <w:szCs w:val="19"/>
+          <w:lang w:val="en-IE"/>
+        </w:rPr>
+        <w:t>="500</w:t>
       </w:r>
     </w:p>
     <w:p>
@@ -36278,39 +37100,37 @@
           <w:szCs w:val="19"/>
           <w:lang w:val="en-IE"/>
         </w:rPr>
-        <w:t xml:space="preserve">       </w:t>
-      </w:r>
-      <w:r>
-        <w:rPr>
-          <w:rFonts w:ascii="Consolas" w:hAnsi="Consolas" w:cs="Consolas"/>
-          <w:color w:val="FF0000"/>
-          <w:sz w:val="19"/>
-          <w:szCs w:val="19"/>
-          <w:lang w:val="en-IE"/>
-        </w:rPr>
-        <w:t xml:space="preserve"> </w:t>
-      </w:r>
-      <w:proofErr w:type="spellStart"/>
-      <w:r>
-        <w:rPr>
-          <w:rFonts w:ascii="Consolas" w:hAnsi="Consolas" w:cs="Consolas"/>
-          <w:color w:val="FF0000"/>
-          <w:sz w:val="19"/>
-          <w:szCs w:val="19"/>
-          <w:lang w:val="en-IE"/>
-        </w:rPr>
-        <w:t>Grid.Column</w:t>
-      </w:r>
-      <w:proofErr w:type="spellEnd"/>
-      <w:r>
-        <w:rPr>
-          <w:rFonts w:ascii="Consolas" w:hAnsi="Consolas" w:cs="Consolas"/>
-          <w:color w:val="0000FF"/>
-          <w:sz w:val="19"/>
-          <w:szCs w:val="19"/>
-          <w:lang w:val="en-IE"/>
-        </w:rPr>
-        <w:t>="2"</w:t>
+        <w:t xml:space="preserve">    </w:t>
+      </w:r>
+      <w:r>
+        <w:rPr>
+          <w:rFonts w:ascii="Consolas" w:hAnsi="Consolas" w:cs="Consolas"/>
+          <w:color w:val="0000FF"/>
+          <w:sz w:val="19"/>
+          <w:szCs w:val="19"/>
+          <w:lang w:val="en-IE"/>
+        </w:rPr>
+        <w:t>&lt;</w:t>
+      </w:r>
+      <w:r>
+        <w:rPr>
+          <w:rFonts w:ascii="Consolas" w:hAnsi="Consolas" w:cs="Consolas"/>
+          <w:color w:val="A31515"/>
+          <w:sz w:val="19"/>
+          <w:szCs w:val="19"/>
+          <w:lang w:val="en-IE"/>
+        </w:rPr>
+        <w:t>Grid</w:t>
+      </w:r>
+      <w:r>
+        <w:rPr>
+          <w:rFonts w:ascii="Consolas" w:hAnsi="Consolas" w:cs="Consolas"/>
+          <w:color w:val="0000FF"/>
+          <w:sz w:val="19"/>
+          <w:szCs w:val="19"/>
+          <w:lang w:val="en-IE"/>
+        </w:rPr>
+        <w:t>&gt;</w:t>
       </w:r>
     </w:p>
     <w:p>
@@ -36320,85 +37140,75 @@
         <w:adjustRightInd w:val="0"/>
         <w:rPr>
           <w:rFonts w:ascii="Consolas" w:hAnsi="Consolas" w:cs="Consolas"/>
-          <w:color w:val="000000"/>
-          <w:sz w:val="19"/>
-          <w:szCs w:val="19"/>
-          <w:lang w:val="en-IE"/>
-        </w:rPr>
-      </w:pPr>
-      <w:r>
-        <w:rPr>
-          <w:rFonts w:ascii="Consolas" w:hAnsi="Consolas" w:cs="Consolas"/>
-          <w:color w:val="000000"/>
-          <w:sz w:val="19"/>
-          <w:szCs w:val="19"/>
-          <w:lang w:val="en-IE"/>
-        </w:rPr>
-        <w:t xml:space="preserve">       </w:t>
-      </w:r>
-      <w:r>
-        <w:rPr>
-          <w:rFonts w:ascii="Consolas" w:hAnsi="Consolas" w:cs="Consolas"/>
-          <w:color w:val="FF0000"/>
-          <w:sz w:val="19"/>
-          <w:szCs w:val="19"/>
-          <w:lang w:val="en-IE"/>
-        </w:rPr>
-        <w:t xml:space="preserve"> </w:t>
-      </w:r>
-      <w:proofErr w:type="spellStart"/>
-      <w:r>
-        <w:rPr>
-          <w:rFonts w:ascii="Consolas" w:hAnsi="Consolas" w:cs="Consolas"/>
-          <w:color w:val="FF0000"/>
-          <w:sz w:val="19"/>
-          <w:szCs w:val="19"/>
-          <w:lang w:val="en-IE"/>
-        </w:rPr>
-        <w:t>VerticalAlignment</w:t>
-      </w:r>
-      <w:proofErr w:type="spellEnd"/>
-      <w:r>
-        <w:rPr>
-          <w:rFonts w:ascii="Consolas" w:hAnsi="Consolas" w:cs="Consolas"/>
-          <w:color w:val="0000FF"/>
-          <w:sz w:val="19"/>
-          <w:szCs w:val="19"/>
-          <w:lang w:val="en-IE"/>
-        </w:rPr>
-        <w:t>="</w:t>
-      </w:r>
-      <w:proofErr w:type="spellStart"/>
-      <w:r>
-        <w:rPr>
-          <w:rFonts w:ascii="Consolas" w:hAnsi="Consolas" w:cs="Consolas"/>
-          <w:color w:val="0000FF"/>
-          <w:sz w:val="19"/>
-          <w:szCs w:val="19"/>
-          <w:lang w:val="en-IE"/>
-        </w:rPr>
-        <w:t>Center</w:t>
-      </w:r>
-      <w:proofErr w:type="spellEnd"/>
-      <w:r>
-        <w:rPr>
-          <w:rFonts w:ascii="Consolas" w:hAnsi="Consolas" w:cs="Consolas"/>
-          <w:color w:val="0000FF"/>
-          <w:sz w:val="19"/>
-          <w:szCs w:val="19"/>
-          <w:lang w:val="en-IE"/>
-        </w:rPr>
-        <w:t>"</w:t>
-      </w:r>
-      <w:r>
-        <w:rPr>
-          <w:rFonts w:ascii="Consolas" w:hAnsi="Consolas" w:cs="Consolas"/>
-          <w:color w:val="000000"/>
-          <w:sz w:val="19"/>
-          <w:szCs w:val="19"/>
-          <w:lang w:val="en-IE"/>
-        </w:rPr>
-        <w:t xml:space="preserve"> </w:t>
+          <w:color w:val="0000FF"/>
+          <w:sz w:val="19"/>
+          <w:szCs w:val="19"/>
+          <w:lang w:val="en-IE"/>
+        </w:rPr>
+      </w:pPr>
+      <w:r>
+        <w:rPr>
+          <w:rFonts w:ascii="Consolas" w:hAnsi="Consolas" w:cs="Consolas"/>
+          <w:color w:val="000000"/>
+          <w:sz w:val="19"/>
+          <w:szCs w:val="19"/>
+          <w:lang w:val="en-IE"/>
+        </w:rPr>
+        <w:t xml:space="preserve">        </w:t>
+      </w:r>
+      <w:r>
+        <w:rPr>
+          <w:rFonts w:ascii="Consolas" w:hAnsi="Consolas" w:cs="Consolas"/>
+          <w:color w:val="0000FF"/>
+          <w:sz w:val="19"/>
+          <w:szCs w:val="19"/>
+          <w:lang w:val="en-IE"/>
+        </w:rPr>
+        <w:t>&lt;</w:t>
+      </w:r>
+      <w:proofErr w:type="spellStart"/>
+      <w:r>
+        <w:rPr>
+          <w:rFonts w:ascii="Consolas" w:hAnsi="Consolas" w:cs="Consolas"/>
+          <w:color w:val="A31515"/>
+          <w:sz w:val="19"/>
+          <w:szCs w:val="19"/>
+          <w:lang w:val="en-IE"/>
+        </w:rPr>
+        <w:t>view</w:t>
+      </w:r>
+      <w:proofErr w:type="gramStart"/>
+      <w:r>
+        <w:rPr>
+          <w:rFonts w:ascii="Consolas" w:hAnsi="Consolas" w:cs="Consolas"/>
+          <w:color w:val="0000FF"/>
+          <w:sz w:val="19"/>
+          <w:szCs w:val="19"/>
+          <w:lang w:val="en-IE"/>
+        </w:rPr>
+        <w:t>:</w:t>
+      </w:r>
+      <w:r>
+        <w:rPr>
+          <w:rFonts w:ascii="Consolas" w:hAnsi="Consolas" w:cs="Consolas"/>
+          <w:color w:val="A31515"/>
+          <w:sz w:val="19"/>
+          <w:szCs w:val="19"/>
+          <w:lang w:val="en-IE"/>
+        </w:rPr>
+        <w:t>MainView</w:t>
+      </w:r>
+      <w:proofErr w:type="spellEnd"/>
+      <w:proofErr w:type="gramEnd"/>
+      <w:r>
+        <w:rPr>
+          <w:rFonts w:ascii="Consolas" w:hAnsi="Consolas" w:cs="Consolas"/>
+          <w:color w:val="0000FF"/>
+          <w:sz w:val="19"/>
+          <w:szCs w:val="19"/>
+          <w:lang w:val="en-IE"/>
+        </w:rPr>
+        <w:t>/&gt;</w:t>
       </w:r>
     </w:p>
     <w:p>
@@ -36411,73 +37221,140 @@
           <w:color w:val="0000FF"/>
           <w:sz w:val="19"/>
           <w:szCs w:val="19"/>
-          <w:lang w:val="en-IE"/>
-        </w:rPr>
-      </w:pPr>
-      <w:r>
-        <w:rPr>
-          <w:rFonts w:ascii="Consolas" w:hAnsi="Consolas" w:cs="Consolas"/>
-          <w:color w:val="000000"/>
-          <w:sz w:val="19"/>
-          <w:szCs w:val="19"/>
-          <w:lang w:val="en-IE"/>
-        </w:rPr>
-        <w:t xml:space="preserve">       </w:t>
-      </w:r>
-      <w:r>
-        <w:rPr>
-          <w:rFonts w:ascii="Consolas" w:hAnsi="Consolas" w:cs="Consolas"/>
-          <w:color w:val="FF0000"/>
-          <w:sz w:val="19"/>
-          <w:szCs w:val="19"/>
-          <w:lang w:val="en-IE"/>
-        </w:rPr>
-        <w:t xml:space="preserve"> </w:t>
-      </w:r>
-      <w:proofErr w:type="spellStart"/>
-      <w:r>
-        <w:rPr>
-          <w:rFonts w:ascii="Consolas" w:hAnsi="Consolas" w:cs="Consolas"/>
-          <w:color w:val="FF0000"/>
-          <w:sz w:val="19"/>
-          <w:szCs w:val="19"/>
-          <w:lang w:val="en-IE"/>
-        </w:rPr>
-        <w:t>HorizontalAlignment</w:t>
-      </w:r>
-      <w:proofErr w:type="spellEnd"/>
-      <w:r>
-        <w:rPr>
-          <w:rFonts w:ascii="Consolas" w:hAnsi="Consolas" w:cs="Consolas"/>
-          <w:color w:val="0000FF"/>
-          <w:sz w:val="19"/>
-          <w:szCs w:val="19"/>
-          <w:lang w:val="en-IE"/>
-        </w:rPr>
-        <w:t>="</w:t>
-      </w:r>
-      <w:proofErr w:type="spellStart"/>
-      <w:r>
-        <w:rPr>
-          <w:rFonts w:ascii="Consolas" w:hAnsi="Consolas" w:cs="Consolas"/>
-          <w:color w:val="0000FF"/>
-          <w:sz w:val="19"/>
-          <w:szCs w:val="19"/>
-          <w:lang w:val="en-IE"/>
-        </w:rPr>
-        <w:t>Center</w:t>
-      </w:r>
-      <w:proofErr w:type="spellEnd"/>
-      <w:r>
-        <w:rPr>
-          <w:rFonts w:ascii="Consolas" w:hAnsi="Consolas" w:cs="Consolas"/>
-          <w:color w:val="0000FF"/>
-          <w:sz w:val="19"/>
-          <w:szCs w:val="19"/>
-          <w:lang w:val="en-IE"/>
-        </w:rPr>
-        <w:t>"</w:t>
-      </w:r>
+          <w:lang w:val="it-IT"/>
+        </w:rPr>
+      </w:pPr>
+      <w:r>
+        <w:rPr>
+          <w:rFonts w:ascii="Consolas" w:hAnsi="Consolas" w:cs="Consolas"/>
+          <w:color w:val="000000"/>
+          <w:sz w:val="19"/>
+          <w:szCs w:val="19"/>
+          <w:lang w:val="en-IE"/>
+        </w:rPr>
+        <w:t xml:space="preserve">    </w:t>
+      </w:r>
+      <w:r>
+        <w:rPr>
+          <w:rFonts w:ascii="Consolas" w:hAnsi="Consolas" w:cs="Consolas"/>
+          <w:color w:val="0000FF"/>
+          <w:sz w:val="19"/>
+          <w:szCs w:val="19"/>
+          <w:lang w:val="it-IT"/>
+        </w:rPr>
+        <w:t>&lt;/</w:t>
+      </w:r>
+      <w:proofErr w:type="spellStart"/>
+      <w:r>
+        <w:rPr>
+          <w:rFonts w:ascii="Consolas" w:hAnsi="Consolas" w:cs="Consolas"/>
+          <w:color w:val="A31515"/>
+          <w:sz w:val="19"/>
+          <w:szCs w:val="19"/>
+          <w:lang w:val="it-IT"/>
+        </w:rPr>
+        <w:t>Grid</w:t>
+      </w:r>
+      <w:proofErr w:type="spellEnd"/>
+      <w:r>
+        <w:rPr>
+          <w:rFonts w:ascii="Consolas" w:hAnsi="Consolas" w:cs="Consolas"/>
+          <w:color w:val="0000FF"/>
+          <w:sz w:val="19"/>
+          <w:szCs w:val="19"/>
+          <w:lang w:val="it-IT"/>
+        </w:rPr>
+        <w:t>&gt;</w:t>
+      </w:r>
+    </w:p>
+    <w:p>
+      <w:pPr>
+        <w:rPr>
+          <w:rFonts w:ascii="Consolas" w:hAnsi="Consolas" w:cs="Consolas"/>
+          <w:color w:val="0000FF"/>
+          <w:sz w:val="19"/>
+          <w:szCs w:val="19"/>
+          <w:lang w:val="it-IT"/>
+        </w:rPr>
+      </w:pPr>
+      <w:r>
+        <w:rPr>
+          <w:rFonts w:ascii="Consolas" w:hAnsi="Consolas" w:cs="Consolas"/>
+          <w:color w:val="0000FF"/>
+          <w:sz w:val="19"/>
+          <w:szCs w:val="19"/>
+          <w:lang w:val="it-IT"/>
+        </w:rPr>
+        <w:t>&lt;/</w:t>
+      </w:r>
+      <w:proofErr w:type="spellStart"/>
+      <w:r>
+        <w:rPr>
+          <w:rFonts w:ascii="Consolas" w:hAnsi="Consolas" w:cs="Consolas"/>
+          <w:color w:val="A31515"/>
+          <w:sz w:val="19"/>
+          <w:szCs w:val="19"/>
+          <w:lang w:val="it-IT"/>
+        </w:rPr>
+        <w:t>Window</w:t>
+      </w:r>
+      <w:proofErr w:type="spellEnd"/>
+      <w:r>
+        <w:rPr>
+          <w:rFonts w:ascii="Consolas" w:hAnsi="Consolas" w:cs="Consolas"/>
+          <w:color w:val="0000FF"/>
+          <w:sz w:val="19"/>
+          <w:szCs w:val="19"/>
+          <w:lang w:val="it-IT"/>
+        </w:rPr>
+        <w:t>&gt;</w:t>
+      </w:r>
+    </w:p>
+    <w:p>
+      <w:pPr>
+        <w:pStyle w:val="Titolo4"/>
+        <w:rPr>
+          <w:lang w:val="it-IT"/>
+        </w:rPr>
+      </w:pPr>
+      <w:bookmarkStart w:id="85" w:name="_Toc22307955"/>
+      <w:proofErr w:type="spellStart"/>
+      <w:r>
+        <w:rPr>
+          <w:lang w:val="it-IT"/>
+        </w:rPr>
+        <w:t>BenvenutoView</w:t>
+      </w:r>
+      <w:bookmarkEnd w:id="85"/>
+      <w:proofErr w:type="spellEnd"/>
+    </w:p>
+    <w:p>
+      <w:pPr>
+        <w:rPr>
+          <w:lang w:val="it-IT"/>
+        </w:rPr>
+      </w:pPr>
+      <w:proofErr w:type="spellStart"/>
+      <w:r>
+        <w:rPr>
+          <w:lang w:val="it-IT"/>
+        </w:rPr>
+        <w:t>View</w:t>
+      </w:r>
+      <w:proofErr w:type="spellEnd"/>
+      <w:r>
+        <w:rPr>
+          <w:lang w:val="it-IT"/>
+        </w:rPr>
+        <w:t xml:space="preserve"> che rappresenta la schermata principale di benvenuto.</w:t>
+      </w:r>
+    </w:p>
+    <w:p>
+      <w:pPr>
+        <w:rPr>
+          <w:lang w:val="it-IT"/>
+        </w:rPr>
+      </w:pPr>
     </w:p>
     <w:p>
       <w:pPr>
@@ -36486,21 +37363,31 @@
         <w:adjustRightInd w:val="0"/>
         <w:rPr>
           <w:rFonts w:ascii="Consolas" w:hAnsi="Consolas" w:cs="Consolas"/>
-          <w:color w:val="0000FF"/>
-          <w:sz w:val="19"/>
-          <w:szCs w:val="19"/>
-          <w:lang w:val="en-IE"/>
-        </w:rPr>
-      </w:pPr>
-      <w:r>
-        <w:rPr>
-          <w:rFonts w:ascii="Consolas" w:hAnsi="Consolas" w:cs="Consolas"/>
-          <w:color w:val="000000"/>
-          <w:sz w:val="19"/>
-          <w:szCs w:val="19"/>
-          <w:lang w:val="en-IE"/>
-        </w:rPr>
-        <w:t xml:space="preserve">       </w:t>
+          <w:color w:val="000000"/>
+          <w:sz w:val="19"/>
+          <w:szCs w:val="19"/>
+          <w:lang w:val="en-IE"/>
+        </w:rPr>
+      </w:pPr>
+      <w:r>
+        <w:rPr>
+          <w:rFonts w:ascii="Consolas" w:hAnsi="Consolas" w:cs="Consolas"/>
+          <w:color w:val="0000FF"/>
+          <w:sz w:val="19"/>
+          <w:szCs w:val="19"/>
+          <w:lang w:val="en-IE"/>
+        </w:rPr>
+        <w:t>&lt;</w:t>
+      </w:r>
+      <w:r>
+        <w:rPr>
+          <w:rFonts w:ascii="Consolas" w:hAnsi="Consolas" w:cs="Consolas"/>
+          <w:color w:val="A31515"/>
+          <w:sz w:val="19"/>
+          <w:szCs w:val="19"/>
+          <w:lang w:val="en-IE"/>
+        </w:rPr>
+        <w:t>Button</w:t>
       </w:r>
       <w:r>
         <w:rPr>
@@ -36512,6 +37399,7 @@
         </w:rPr>
         <w:t xml:space="preserve"> </w:t>
       </w:r>
+      <w:proofErr w:type="spellStart"/>
       <w:r>
         <w:rPr>
           <w:rFonts w:ascii="Consolas" w:hAnsi="Consolas" w:cs="Consolas"/>
@@ -36520,61 +37408,28 @@
           <w:szCs w:val="19"/>
           <w:lang w:val="en-IE"/>
         </w:rPr>
-        <w:t>Content</w:t>
-      </w:r>
-      <w:r>
-        <w:rPr>
-          <w:rFonts w:ascii="Consolas" w:hAnsi="Consolas" w:cs="Consolas"/>
-          <w:color w:val="0000FF"/>
-          <w:sz w:val="19"/>
-          <w:szCs w:val="19"/>
-          <w:lang w:val="en-IE"/>
-        </w:rPr>
-        <w:t>="</w:t>
-      </w:r>
-      <w:proofErr w:type="spellStart"/>
-      <w:r>
-        <w:rPr>
-          <w:rFonts w:ascii="Consolas" w:hAnsi="Consolas" w:cs="Consolas"/>
-          <w:color w:val="0000FF"/>
-          <w:sz w:val="19"/>
-          <w:szCs w:val="19"/>
-          <w:lang w:val="en-IE"/>
-        </w:rPr>
-        <w:t>Creazione</w:t>
-      </w:r>
-      <w:proofErr w:type="spellEnd"/>
-      <w:r>
-        <w:rPr>
-          <w:rFonts w:ascii="Consolas" w:hAnsi="Consolas" w:cs="Consolas"/>
-          <w:color w:val="0000FF"/>
+        <w:t>Grid.Column</w:t>
+      </w:r>
+      <w:proofErr w:type="spellEnd"/>
+      <w:r>
+        <w:rPr>
+          <w:rFonts w:ascii="Consolas" w:hAnsi="Consolas" w:cs="Consolas"/>
+          <w:color w:val="0000FF"/>
+          <w:sz w:val="19"/>
+          <w:szCs w:val="19"/>
+          <w:lang w:val="en-IE"/>
+        </w:rPr>
+        <w:t>="1"</w:t>
+      </w:r>
+      <w:r>
+        <w:rPr>
+          <w:rFonts w:ascii="Consolas" w:hAnsi="Consolas" w:cs="Consolas"/>
+          <w:color w:val="000000"/>
           <w:sz w:val="19"/>
           <w:szCs w:val="19"/>
           <w:lang w:val="en-IE"/>
         </w:rPr>
         <w:t xml:space="preserve"> </w:t>
-      </w:r>
-      <w:proofErr w:type="spellStart"/>
-      <w:r>
-        <w:rPr>
-          <w:rFonts w:ascii="Consolas" w:hAnsi="Consolas" w:cs="Consolas"/>
-          <w:color w:val="0000FF"/>
-          <w:sz w:val="19"/>
-          <w:szCs w:val="19"/>
-          <w:lang w:val="en-IE"/>
-        </w:rPr>
-        <w:t>Prova</w:t>
-      </w:r>
-      <w:proofErr w:type="spellEnd"/>
-      <w:r>
-        <w:rPr>
-          <w:rFonts w:ascii="Consolas" w:hAnsi="Consolas" w:cs="Consolas"/>
-          <w:color w:val="0000FF"/>
-          <w:sz w:val="19"/>
-          <w:szCs w:val="19"/>
-          <w:lang w:val="en-IE"/>
-        </w:rPr>
-        <w:t>"</w:t>
       </w:r>
     </w:p>
     <w:p>
@@ -36608,17 +37463,105 @@
           <w:szCs w:val="19"/>
           <w:lang w:val="en-IE"/>
         </w:rPr>
-        <w:t xml:space="preserve"> Padding</w:t>
-      </w:r>
-      <w:r>
-        <w:rPr>
-          <w:rFonts w:ascii="Consolas" w:hAnsi="Consolas" w:cs="Consolas"/>
-          <w:color w:val="0000FF"/>
-          <w:sz w:val="19"/>
-          <w:szCs w:val="19"/>
-          <w:lang w:val="en-IE"/>
-        </w:rPr>
-        <w:t>="10"</w:t>
+        <w:t xml:space="preserve"> </w:t>
+      </w:r>
+      <w:proofErr w:type="spellStart"/>
+      <w:r>
+        <w:rPr>
+          <w:rFonts w:ascii="Consolas" w:hAnsi="Consolas" w:cs="Consolas"/>
+          <w:color w:val="FF0000"/>
+          <w:sz w:val="19"/>
+          <w:szCs w:val="19"/>
+          <w:lang w:val="en-IE"/>
+        </w:rPr>
+        <w:t>VerticalAlignment</w:t>
+      </w:r>
+      <w:proofErr w:type="spellEnd"/>
+      <w:r>
+        <w:rPr>
+          <w:rFonts w:ascii="Consolas" w:hAnsi="Consolas" w:cs="Consolas"/>
+          <w:color w:val="0000FF"/>
+          <w:sz w:val="19"/>
+          <w:szCs w:val="19"/>
+          <w:lang w:val="en-IE"/>
+        </w:rPr>
+        <w:t>="</w:t>
+      </w:r>
+      <w:proofErr w:type="spellStart"/>
+      <w:r>
+        <w:rPr>
+          <w:rFonts w:ascii="Consolas" w:hAnsi="Consolas" w:cs="Consolas"/>
+          <w:color w:val="0000FF"/>
+          <w:sz w:val="19"/>
+          <w:szCs w:val="19"/>
+          <w:lang w:val="en-IE"/>
+        </w:rPr>
+        <w:t>Center</w:t>
+      </w:r>
+      <w:proofErr w:type="spellEnd"/>
+      <w:r>
+        <w:rPr>
+          <w:rFonts w:ascii="Consolas" w:hAnsi="Consolas" w:cs="Consolas"/>
+          <w:color w:val="0000FF"/>
+          <w:sz w:val="19"/>
+          <w:szCs w:val="19"/>
+          <w:lang w:val="en-IE"/>
+        </w:rPr>
+        <w:t>"</w:t>
+      </w:r>
+      <w:r>
+        <w:rPr>
+          <w:rFonts w:ascii="Consolas" w:hAnsi="Consolas" w:cs="Consolas"/>
+          <w:color w:val="FF0000"/>
+          <w:sz w:val="19"/>
+          <w:szCs w:val="19"/>
+          <w:lang w:val="en-IE"/>
+        </w:rPr>
+        <w:t xml:space="preserve"> </w:t>
+      </w:r>
+      <w:proofErr w:type="spellStart"/>
+      <w:r>
+        <w:rPr>
+          <w:rFonts w:ascii="Consolas" w:hAnsi="Consolas" w:cs="Consolas"/>
+          <w:color w:val="FF0000"/>
+          <w:sz w:val="19"/>
+          <w:szCs w:val="19"/>
+          <w:lang w:val="en-IE"/>
+        </w:rPr>
+        <w:t>HorizontalAlignment</w:t>
+      </w:r>
+      <w:proofErr w:type="spellEnd"/>
+      <w:r>
+        <w:rPr>
+          <w:rFonts w:ascii="Consolas" w:hAnsi="Consolas" w:cs="Consolas"/>
+          <w:color w:val="0000FF"/>
+          <w:sz w:val="19"/>
+          <w:szCs w:val="19"/>
+          <w:lang w:val="en-IE"/>
+        </w:rPr>
+        <w:t>="</w:t>
+      </w:r>
+      <w:proofErr w:type="spellStart"/>
+      <w:r>
+        <w:rPr>
+          <w:rFonts w:ascii="Consolas" w:hAnsi="Consolas" w:cs="Consolas"/>
+          <w:color w:val="0000FF"/>
+          <w:sz w:val="19"/>
+          <w:szCs w:val="19"/>
+          <w:lang w:val="en-IE"/>
+        </w:rPr>
+        <w:t>Center</w:t>
+      </w:r>
+      <w:proofErr w:type="spellEnd"/>
+      <w:r>
+        <w:rPr>
+          <w:rFonts w:ascii="Consolas" w:hAnsi="Consolas" w:cs="Consolas"/>
+          <w:color w:val="0000FF"/>
+          <w:sz w:val="19"/>
+          <w:szCs w:val="19"/>
+          <w:lang w:val="en-IE"/>
+        </w:rPr>
+        <w:t>"</w:t>
       </w:r>
     </w:p>
     <w:p>
@@ -36631,7 +37574,7 @@
           <w:color w:val="0000FF"/>
           <w:sz w:val="19"/>
           <w:szCs w:val="19"/>
-          <w:lang w:val="en-IE"/>
+          <w:lang w:val="it-IT"/>
         </w:rPr>
       </w:pPr>
       <w:r>
@@ -36652,27 +37595,7 @@
           <w:szCs w:val="19"/>
           <w:lang w:val="en-IE"/>
         </w:rPr>
-        <w:t xml:space="preserve"> Command</w:t>
-      </w:r>
-      <w:r>
-        <w:rPr>
-          <w:rFonts w:ascii="Consolas" w:hAnsi="Consolas" w:cs="Consolas"/>
-          <w:color w:val="0000FF"/>
-          <w:sz w:val="19"/>
-          <w:szCs w:val="19"/>
-          <w:lang w:val="en-IE"/>
-        </w:rPr>
-        <w:t>="{</w:t>
-      </w:r>
-      <w:r>
-        <w:rPr>
-          <w:rFonts w:ascii="Consolas" w:hAnsi="Consolas" w:cs="Consolas"/>
-          <w:color w:val="A31515"/>
-          <w:sz w:val="19"/>
-          <w:szCs w:val="19"/>
-          <w:lang w:val="en-IE"/>
-        </w:rPr>
-        <w:t>Binding</w:t>
+        <w:t xml:space="preserve"> </w:t>
       </w:r>
       <w:r>
         <w:rPr>
@@ -36680,41 +37603,51 @@
           <w:color w:val="FF0000"/>
           <w:sz w:val="19"/>
           <w:szCs w:val="19"/>
-          <w:lang w:val="en-IE"/>
-        </w:rPr>
-        <w:t xml:space="preserve"> Path</w:t>
-      </w:r>
-      <w:r>
-        <w:rPr>
-          <w:rFonts w:ascii="Consolas" w:hAnsi="Consolas" w:cs="Consolas"/>
-          <w:color w:val="0000FF"/>
-          <w:sz w:val="19"/>
-          <w:szCs w:val="19"/>
-          <w:lang w:val="en-IE"/>
-        </w:rPr>
-        <w:t>=</w:t>
-      </w:r>
-      <w:proofErr w:type="spellStart"/>
-      <w:r>
-        <w:rPr>
-          <w:rFonts w:ascii="Consolas" w:hAnsi="Consolas" w:cs="Consolas"/>
-          <w:color w:val="0000FF"/>
-          <w:sz w:val="19"/>
-          <w:szCs w:val="19"/>
-          <w:lang w:val="en-IE"/>
-        </w:rPr>
-        <w:t>ProvaCommand</w:t>
-      </w:r>
-      <w:proofErr w:type="spellEnd"/>
-      <w:r>
-        <w:rPr>
-          <w:rFonts w:ascii="Consolas" w:hAnsi="Consolas" w:cs="Consolas"/>
-          <w:color w:val="0000FF"/>
-          <w:sz w:val="19"/>
-          <w:szCs w:val="19"/>
-          <w:lang w:val="en-IE"/>
-        </w:rPr>
-        <w:t>}"&gt;</w:t>
+          <w:lang w:val="it-IT"/>
+        </w:rPr>
+        <w:t>Content</w:t>
+      </w:r>
+      <w:r>
+        <w:rPr>
+          <w:rFonts w:ascii="Consolas" w:hAnsi="Consolas" w:cs="Consolas"/>
+          <w:color w:val="0000FF"/>
+          <w:sz w:val="19"/>
+          <w:szCs w:val="19"/>
+          <w:lang w:val="it-IT"/>
+        </w:rPr>
+        <w:t>="Nuovo Esercizio"</w:t>
+      </w:r>
+      <w:r>
+        <w:rPr>
+          <w:rFonts w:ascii="Consolas" w:hAnsi="Consolas" w:cs="Consolas"/>
+          <w:color w:val="FF0000"/>
+          <w:sz w:val="19"/>
+          <w:szCs w:val="19"/>
+          <w:lang w:val="it-IT"/>
+        </w:rPr>
+        <w:t xml:space="preserve"> </w:t>
+      </w:r>
+      <w:proofErr w:type="spellStart"/>
+      <w:r>
+        <w:rPr>
+          <w:rFonts w:ascii="Consolas" w:hAnsi="Consolas" w:cs="Consolas"/>
+          <w:color w:val="FF0000"/>
+          <w:sz w:val="19"/>
+          <w:szCs w:val="19"/>
+          <w:lang w:val="it-IT"/>
+        </w:rPr>
+        <w:t>Padding</w:t>
+      </w:r>
+      <w:proofErr w:type="spellEnd"/>
+      <w:r>
+        <w:rPr>
+          <w:rFonts w:ascii="Consolas" w:hAnsi="Consolas" w:cs="Consolas"/>
+          <w:color w:val="0000FF"/>
+          <w:sz w:val="19"/>
+          <w:szCs w:val="19"/>
+          <w:lang w:val="it-IT"/>
+        </w:rPr>
+        <w:t>="10"</w:t>
       </w:r>
     </w:p>
     <w:p>
@@ -36727,108 +37660,155 @@
           <w:color w:val="0000FF"/>
           <w:sz w:val="19"/>
           <w:szCs w:val="19"/>
-          <w:lang w:val="en-IE"/>
-        </w:rPr>
-      </w:pPr>
-      <w:r>
-        <w:rPr>
-          <w:rFonts w:ascii="Consolas" w:hAnsi="Consolas" w:cs="Consolas"/>
-          <w:color w:val="000000"/>
-          <w:sz w:val="19"/>
-          <w:szCs w:val="19"/>
-          <w:lang w:val="en-IE"/>
-        </w:rPr>
-        <w:t xml:space="preserve">    </w:t>
-      </w:r>
-      <w:r>
-        <w:rPr>
-          <w:rFonts w:ascii="Consolas" w:hAnsi="Consolas" w:cs="Consolas"/>
-          <w:color w:val="0000FF"/>
-          <w:sz w:val="19"/>
-          <w:szCs w:val="19"/>
-          <w:lang w:val="en-IE"/>
-        </w:rPr>
-        <w:t>&lt;/</w:t>
-      </w:r>
+          <w:lang w:val="it-IT"/>
+        </w:rPr>
+      </w:pPr>
+      <w:r>
+        <w:rPr>
+          <w:rFonts w:ascii="Consolas" w:hAnsi="Consolas" w:cs="Consolas"/>
+          <w:color w:val="000000"/>
+          <w:sz w:val="19"/>
+          <w:szCs w:val="19"/>
+          <w:lang w:val="it-IT"/>
+        </w:rPr>
+        <w:t xml:space="preserve">       </w:t>
+      </w:r>
+      <w:r>
+        <w:rPr>
+          <w:rFonts w:ascii="Consolas" w:hAnsi="Consolas" w:cs="Consolas"/>
+          <w:color w:val="FF0000"/>
+          <w:sz w:val="19"/>
+          <w:szCs w:val="19"/>
+          <w:lang w:val="it-IT"/>
+        </w:rPr>
+        <w:t xml:space="preserve"> </w:t>
+      </w:r>
+      <w:proofErr w:type="spellStart"/>
+      <w:r>
+        <w:rPr>
+          <w:rFonts w:ascii="Consolas" w:hAnsi="Consolas" w:cs="Consolas"/>
+          <w:color w:val="FF0000"/>
+          <w:sz w:val="19"/>
+          <w:szCs w:val="19"/>
+          <w:lang w:val="it-IT"/>
+        </w:rPr>
+        <w:t>Command</w:t>
+      </w:r>
+      <w:proofErr w:type="spellEnd"/>
+      <w:r>
+        <w:rPr>
+          <w:rFonts w:ascii="Consolas" w:hAnsi="Consolas" w:cs="Consolas"/>
+          <w:color w:val="0000FF"/>
+          <w:sz w:val="19"/>
+          <w:szCs w:val="19"/>
+          <w:lang w:val="it-IT"/>
+        </w:rPr>
+        <w:t>="{</w:t>
+      </w:r>
+      <w:proofErr w:type="spellStart"/>
       <w:r>
         <w:rPr>
           <w:rFonts w:ascii="Consolas" w:hAnsi="Consolas" w:cs="Consolas"/>
           <w:color w:val="A31515"/>
           <w:sz w:val="19"/>
           <w:szCs w:val="19"/>
-          <w:lang w:val="en-IE"/>
-        </w:rPr>
-        <w:t>Button</w:t>
-      </w:r>
-      <w:r>
-        <w:rPr>
-          <w:rFonts w:ascii="Consolas" w:hAnsi="Consolas" w:cs="Consolas"/>
-          <w:color w:val="0000FF"/>
-          <w:sz w:val="19"/>
-          <w:szCs w:val="19"/>
-          <w:lang w:val="en-IE"/>
-        </w:rPr>
-        <w:t>&gt;</w:t>
-      </w:r>
-    </w:p>
-    <w:p>
-      <w:pPr>
-        <w:rPr>
-          <w:lang w:val="it-IT"/>
-        </w:rPr>
-      </w:pPr>
-      <w:r>
-        <w:rPr>
-          <w:rFonts w:ascii="Consolas" w:hAnsi="Consolas" w:cs="Consolas"/>
-          <w:color w:val="0000FF"/>
-          <w:sz w:val="19"/>
-          <w:szCs w:val="19"/>
-          <w:lang w:val="it-IT"/>
-        </w:rPr>
-        <w:t>&lt;/</w:t>
-      </w:r>
-      <w:proofErr w:type="spellStart"/>
-      <w:r>
-        <w:rPr>
-          <w:rFonts w:ascii="Consolas" w:hAnsi="Consolas" w:cs="Consolas"/>
-          <w:color w:val="A31515"/>
-          <w:sz w:val="19"/>
-          <w:szCs w:val="19"/>
-          <w:lang w:val="it-IT"/>
-        </w:rPr>
-        <w:t>Grid</w:t>
-      </w:r>
-      <w:proofErr w:type="spellEnd"/>
-      <w:r>
-        <w:rPr>
-          <w:rFonts w:ascii="Consolas" w:hAnsi="Consolas" w:cs="Consolas"/>
-          <w:color w:val="0000FF"/>
-          <w:sz w:val="19"/>
-          <w:szCs w:val="19"/>
-          <w:lang w:val="it-IT"/>
-        </w:rPr>
-        <w:t>&gt;</w:t>
-      </w:r>
-    </w:p>
-    <w:p>
-      <w:pPr>
-        <w:rPr>
-          <w:lang w:val="it-IT"/>
-        </w:rPr>
-      </w:pPr>
-    </w:p>
-    <w:p>
-      <w:pPr>
-        <w:rPr>
-          <w:lang w:val="it-IT"/>
-        </w:rPr>
-      </w:pPr>
-      <w:r>
-        <w:rPr>
-          <w:lang w:val="it-IT"/>
-        </w:rPr>
-        <w:t>Sono presenti i tre pulsanti che permettono di aprire le schermate relative alle operazioni principali, quindi la gestione delle impostazioni di base, la creazione di un nuovo esercizio e la creazione di una nuova prova.</w:t>
-      </w:r>
+          <w:lang w:val="it-IT"/>
+        </w:rPr>
+        <w:t>Binding</w:t>
+      </w:r>
+      <w:proofErr w:type="spellEnd"/>
+      <w:r>
+        <w:rPr>
+          <w:rFonts w:ascii="Consolas" w:hAnsi="Consolas" w:cs="Consolas"/>
+          <w:color w:val="FF0000"/>
+          <w:sz w:val="19"/>
+          <w:szCs w:val="19"/>
+          <w:lang w:val="it-IT"/>
+        </w:rPr>
+        <w:t xml:space="preserve"> </w:t>
+      </w:r>
+      <w:proofErr w:type="spellStart"/>
+      <w:r>
+        <w:rPr>
+          <w:rFonts w:ascii="Consolas" w:hAnsi="Consolas" w:cs="Consolas"/>
+          <w:color w:val="FF0000"/>
+          <w:sz w:val="19"/>
+          <w:szCs w:val="19"/>
+          <w:lang w:val="it-IT"/>
+        </w:rPr>
+        <w:t>Path</w:t>
+      </w:r>
+      <w:proofErr w:type="spellEnd"/>
+      <w:r>
+        <w:rPr>
+          <w:rFonts w:ascii="Consolas" w:hAnsi="Consolas" w:cs="Consolas"/>
+          <w:color w:val="0000FF"/>
+          <w:sz w:val="19"/>
+          <w:szCs w:val="19"/>
+          <w:lang w:val="it-IT"/>
+        </w:rPr>
+        <w:t>=</w:t>
+      </w:r>
+      <w:proofErr w:type="spellStart"/>
+      <w:r>
+        <w:rPr>
+          <w:rFonts w:ascii="Consolas" w:hAnsi="Consolas" w:cs="Consolas"/>
+          <w:color w:val="0000FF"/>
+          <w:sz w:val="19"/>
+          <w:szCs w:val="19"/>
+          <w:lang w:val="it-IT"/>
+        </w:rPr>
+        <w:t>EsercizioCommand</w:t>
+      </w:r>
+      <w:proofErr w:type="spellEnd"/>
+      <w:r>
+        <w:rPr>
+          <w:rFonts w:ascii="Consolas" w:hAnsi="Consolas" w:cs="Consolas"/>
+          <w:color w:val="0000FF"/>
+          <w:sz w:val="19"/>
+          <w:szCs w:val="19"/>
+          <w:lang w:val="it-IT"/>
+        </w:rPr>
+        <w:t>}"</w:t>
+      </w:r>
+      <w:r>
+        <w:rPr>
+          <w:rFonts w:ascii="Consolas" w:hAnsi="Consolas" w:cs="Consolas"/>
+          <w:color w:val="0000FF"/>
+          <w:sz w:val="19"/>
+          <w:szCs w:val="19"/>
+          <w:lang w:val="it-IT"/>
+        </w:rPr>
+        <w:t>/&gt;</w:t>
+      </w:r>
+    </w:p>
+    <w:p>
+      <w:pPr>
+        <w:rPr>
+          <w:lang w:val="it-IT"/>
+        </w:rPr>
+      </w:pPr>
+    </w:p>
+    <w:p>
+      <w:pPr>
+        <w:rPr>
+          <w:lang w:val="it-IT"/>
+        </w:rPr>
+      </w:pPr>
+      <w:r>
+        <w:rPr>
+          <w:lang w:val="it-IT"/>
+        </w:rPr>
+        <w:t>Sono presenti i tre pulsanti che permettono di aprire le schermate relative alle operazioni principali, quindi la gestione delle impostazioni di base, la creazione di un nuovo esercizio e la creazione di una nuo</w:t>
+      </w:r>
+      <w:r>
+        <w:rPr>
+          <w:lang w:val="it-IT"/>
+        </w:rPr>
+        <w:t>va prova.</w:t>
+      </w:r>
+      <w:bookmarkStart w:id="86" w:name="_GoBack"/>
+      <w:bookmarkEnd w:id="86"/>
     </w:p>
     <w:p>
       <w:pPr>
@@ -36843,6 +37823,7 @@
         <w:rPr>
           <w:lang w:val="it-IT"/>
         </w:rPr>
+        <w:lastRenderedPageBreak/>
         <w:t>AboutView</w:t>
       </w:r>
       <w:bookmarkEnd w:id="87"/>
@@ -39900,6 +40881,7 @@
         <w:dataBinding w:prefixMappings="xmlns:ns0='http://purl.org/dc/elements/1.1/' xmlns:ns1='http://schemas.openxmlformats.org/package/2006/metadata/core-properties' " w:xpath="/ns1:coreProperties[1]/ns0:creator[1]" w:storeItemID="{6C3C8BC8-F283-45AE-878A-BAB7291924A1}"/>
         <w:text/>
       </w:sdtPr>
+      <w:sdtEndPr/>
       <w:sdtContent>
         <w:r>
           <w:t>Gabriele Alessi</w:t>
@@ -39920,6 +40902,7 @@
         <w:dataBinding w:prefixMappings="xmlns:ns0='http://purl.org/dc/elements/1.1/' xmlns:ns1='http://schemas.openxmlformats.org/package/2006/metadata/core-properties' " w:xpath="/ns1:coreProperties[1]/ns0:title[1]" w:storeItemID="{6C3C8BC8-F283-45AE-878A-BAB7291924A1}"/>
         <w:text/>
       </w:sdtPr>
+      <w:sdtEndPr/>
       <w:sdtContent>
         <w:r>
           <w:t>Gestione degli esercizi delle prove svolte durante la professione di docente</w:t>
@@ -39981,6 +40964,7 @@
           <w:dataBinding w:prefixMappings="xmlns:ns0='http://purl.org/dc/elements/1.1/' xmlns:ns1='http://schemas.openxmlformats.org/package/2006/metadata/core-properties' " w:xpath="/ns1:coreProperties[1]/ns0:title[1]" w:storeItemID="{6C3C8BC8-F283-45AE-878A-BAB7291924A1}"/>
           <w:text/>
         </w:sdtPr>
+        <w:sdtEndPr/>
         <w:sdtContent>
           <w:tc>
             <w:tcPr>
@@ -40047,6 +41031,7 @@
           <w:dataBinding w:prefixMappings="xmlns:ns0='http://purl.org/dc/elements/1.1/' xmlns:ns1='http://schemas.openxmlformats.org/package/2006/metadata/core-properties' " w:xpath="/ns1:coreProperties[1]/ns0:creator[1]" w:storeItemID="{6C3C8BC8-F283-45AE-878A-BAB7291924A1}"/>
           <w:text/>
         </w:sdtPr>
+        <w:sdtEndPr/>
         <w:sdtContent>
           <w:tc>
             <w:tcPr>
@@ -40442,7 +41427,7 @@
               <w:noProof/>
               <w:snapToGrid w:val="0"/>
             </w:rPr>
-            <w:t>26</w:t>
+            <w:t>31</w:t>
           </w:r>
           <w:r>
             <w:rPr>
@@ -40485,7 +41470,7 @@
               <w:noProof/>
               <w:snapToGrid w:val="0"/>
             </w:rPr>
-            <w:t>33</w:t>
+            <w:t>34</w:t>
           </w:r>
           <w:r>
             <w:rPr>
@@ -40544,6 +41529,7 @@
           <w:dataBinding w:prefixMappings="xmlns:ns0='http://purl.org/dc/elements/1.1/' xmlns:ns1='http://schemas.openxmlformats.org/package/2006/metadata/core-properties' " w:xpath="/ns1:coreProperties[1]/ns0:title[1]" w:storeItemID="{6C3C8BC8-F283-45AE-878A-BAB7291924A1}"/>
           <w:text/>
         </w:sdtPr>
+        <w:sdtEndPr/>
         <w:sdtContent>
           <w:tc>
             <w:tcPr>
@@ -44520,7 +45506,6 @@
   <w:style w:type="character" w:default="1" w:styleId="Carpredefinitoparagrafo">
     <w:name w:val="Default Paragraph Font"/>
     <w:uiPriority w:val="1"/>
-    <w:semiHidden/>
     <w:unhideWhenUsed/>
   </w:style>
   <w:style w:type="table" w:default="1" w:styleId="Tabellanormale">
@@ -45179,6 +46164,7 @@
     <w:rsid w:val="0022067C"/>
     <w:rsid w:val="00294D8F"/>
     <w:rsid w:val="002A1B08"/>
+    <w:rsid w:val="00311C60"/>
     <w:rsid w:val="0036628C"/>
     <w:rsid w:val="004A043F"/>
     <w:rsid w:val="00522EDF"/>
@@ -45961,7 +46947,7 @@
 </file>
 
 <file path=customXml/itemProps1.xml><?xml version="1.0" encoding="utf-8"?>
-<ds:datastoreItem xmlns:ds="http://schemas.openxmlformats.org/officeDocument/2006/customXml" ds:itemID="{22B7E343-9CA2-4A9C-A2AE-3A15A29F0108}">
+<ds:datastoreItem xmlns:ds="http://schemas.openxmlformats.org/officeDocument/2006/customXml" ds:itemID="{8E239445-3C5A-495E-8D5F-AB2384ACB7C0}">
   <ds:schemaRefs>
     <ds:schemaRef ds:uri="http://schemas.openxmlformats.org/officeDocument/2006/bibliography"/>
   </ds:schemaRefs>

</xml_diff>

<commit_message>
pulizia doc fino a capitolo 3
</commit_message>
<xml_diff>
--- a/Documentazione/Documentazione_GestioneEsercizi.docx
+++ b/Documentazione/Documentazione_GestioneEsercizi.docx
@@ -9,6 +9,41 @@
           <w:tab w:val="left" w:pos="351"/>
           <w:tab w:val="right" w:leader="dot" w:pos="9628"/>
         </w:tabs>
+        <w:rPr>
+          <w:lang w:val="it-IT"/>
+        </w:rPr>
+      </w:pPr>
+    </w:p>
+    <w:p>
+      <w:pPr>
+        <w:rPr>
+          <w:lang w:val="it-IT"/>
+        </w:rPr>
+      </w:pPr>
+    </w:p>
+    <w:p>
+      <w:pPr>
+        <w:rPr>
+          <w:lang w:val="it-IT"/>
+        </w:rPr>
+      </w:pPr>
+    </w:p>
+    <w:p>
+      <w:pPr>
+        <w:rPr>
+          <w:lang w:val="it-IT"/>
+        </w:rPr>
+      </w:pPr>
+    </w:p>
+    <w:p>
+      <w:pPr>
+        <w:rPr>
+          <w:lang w:val="it-IT"/>
+        </w:rPr>
+      </w:pPr>
+    </w:p>
+    <w:p>
+      <w:pPr>
         <w:rPr>
           <w:lang w:val="it-IT"/>
         </w:rPr>
@@ -25,6 +60,7 @@
         <w:dataBinding w:prefixMappings="xmlns:ns0='http://purl.org/dc/elements/1.1/' xmlns:ns1='http://schemas.openxmlformats.org/package/2006/metadata/core-properties' " w:xpath="/ns1:coreProperties[1]/ns0:title[1]" w:storeItemID="{6C3C8BC8-F283-45AE-878A-BAB7291924A1}"/>
         <w:text/>
       </w:sdtPr>
+      <w:sdtEndPr/>
       <w:sdtContent>
         <w:p>
           <w:pPr>
@@ -7486,6 +7522,7 @@
           <w:dataBinding w:prefixMappings="xmlns:ns0='http://purl.org/dc/elements/1.1/' xmlns:ns1='http://schemas.openxmlformats.org/package/2006/metadata/core-properties' " w:xpath="/ns1:coreProperties[1]/ns0:creator[1]" w:storeItemID="{6C3C8BC8-F283-45AE-878A-BAB7291924A1}"/>
           <w:text/>
         </w:sdtPr>
+        <w:sdtEndPr/>
         <w:sdtContent>
           <w:r>
             <w:rPr>
@@ -11001,13 +11038,13 @@
           <wp:anchor distT="0" distB="0" distL="114300" distR="114300" simplePos="0" relativeHeight="251666432" behindDoc="0" locked="0" layoutInCell="1" allowOverlap="1">
             <wp:simplePos x="0" y="0"/>
             <wp:positionH relativeFrom="margin">
-              <wp:posOffset>1755140</wp:posOffset>
+              <wp:posOffset>1184910</wp:posOffset>
             </wp:positionH>
             <wp:positionV relativeFrom="paragraph">
-              <wp:posOffset>140970</wp:posOffset>
+              <wp:posOffset>256540</wp:posOffset>
             </wp:positionV>
-            <wp:extent cx="2606040" cy="2306320"/>
-            <wp:effectExtent l="0" t="0" r="3810" b="0"/>
+            <wp:extent cx="3177540" cy="2811780"/>
+            <wp:effectExtent l="0" t="0" r="3810" b="7620"/>
             <wp:wrapTopAndBottom/>
             <wp:docPr id="8" name="Immagine 8"/>
             <wp:cNvGraphicFramePr>
@@ -11035,7 +11072,7 @@
                   <pic:spPr>
                     <a:xfrm>
                       <a:off x="0" y="0"/>
-                      <a:ext cx="2606040" cy="2306320"/>
+                      <a:ext cx="3177540" cy="2811780"/>
                     </a:xfrm>
                     <a:prstGeom prst="rect">
                       <a:avLst/>
@@ -11060,6 +11097,20 @@
           <w:lang w:val="it-IT"/>
         </w:rPr>
       </w:pPr>
+    </w:p>
+    <w:p>
+      <w:pPr>
+        <w:rPr>
+          <w:lang w:val="it-IT"/>
+        </w:rPr>
+      </w:pPr>
+    </w:p>
+    <w:p>
+      <w:pPr>
+        <w:rPr>
+          <w:lang w:val="it-IT"/>
+        </w:rPr>
+      </w:pPr>
       <w:r>
         <w:rPr>
           <w:lang w:val="it-IT"/>
@@ -11082,13 +11133,13 @@
           <wp:anchor distT="0" distB="0" distL="114300" distR="114300" simplePos="0" relativeHeight="251667456" behindDoc="0" locked="0" layoutInCell="1" allowOverlap="1">
             <wp:simplePos x="0" y="0"/>
             <wp:positionH relativeFrom="margin">
-              <wp:posOffset>846455</wp:posOffset>
+              <wp:posOffset>605790</wp:posOffset>
             </wp:positionH>
             <wp:positionV relativeFrom="paragraph">
-              <wp:posOffset>145415</wp:posOffset>
+              <wp:posOffset>237490</wp:posOffset>
             </wp:positionV>
-            <wp:extent cx="4427220" cy="2179320"/>
-            <wp:effectExtent l="0" t="0" r="0" b="0"/>
+            <wp:extent cx="4831080" cy="2378075"/>
+            <wp:effectExtent l="0" t="0" r="7620" b="3175"/>
             <wp:wrapTopAndBottom/>
             <wp:docPr id="9" name="Immagine 9"/>
             <wp:cNvGraphicFramePr>
@@ -11116,7 +11167,7 @@
                   <pic:spPr>
                     <a:xfrm>
                       <a:off x="0" y="0"/>
-                      <a:ext cx="4427220" cy="2179320"/>
+                      <a:ext cx="4831080" cy="2378075"/>
                     </a:xfrm>
                     <a:prstGeom prst="rect">
                       <a:avLst/>
@@ -11125,9 +11176,29 @@
                 </pic:pic>
               </a:graphicData>
             </a:graphic>
+            <wp14:sizeRelH relativeFrom="margin">
+              <wp14:pctWidth>0</wp14:pctWidth>
+            </wp14:sizeRelH>
+            <wp14:sizeRelV relativeFrom="margin">
+              <wp14:pctHeight>0</wp14:pctHeight>
+            </wp14:sizeRelV>
           </wp:anchor>
         </w:drawing>
       </w:r>
+    </w:p>
+    <w:p>
+      <w:pPr>
+        <w:rPr>
+          <w:lang w:val="it-IT"/>
+        </w:rPr>
+      </w:pPr>
+    </w:p>
+    <w:p>
+      <w:pPr>
+        <w:rPr>
+          <w:lang w:val="it-IT"/>
+        </w:rPr>
+      </w:pPr>
     </w:p>
     <w:p>
       <w:pPr>
@@ -11195,13 +11266,13 @@
           <wp:anchor distT="0" distB="0" distL="114300" distR="114300" simplePos="0" relativeHeight="251668480" behindDoc="0" locked="0" layoutInCell="1" allowOverlap="1">
             <wp:simplePos x="0" y="0"/>
             <wp:positionH relativeFrom="margin">
-              <wp:posOffset>650240</wp:posOffset>
+              <wp:posOffset>476250</wp:posOffset>
             </wp:positionH>
             <wp:positionV relativeFrom="paragraph">
-              <wp:posOffset>145415</wp:posOffset>
+              <wp:posOffset>153035</wp:posOffset>
             </wp:positionV>
-            <wp:extent cx="4815840" cy="4831080"/>
-            <wp:effectExtent l="0" t="0" r="3810" b="7620"/>
+            <wp:extent cx="5059680" cy="5075555"/>
+            <wp:effectExtent l="0" t="0" r="7620" b="0"/>
             <wp:wrapTopAndBottom/>
             <wp:docPr id="12" name="Immagine 12"/>
             <wp:cNvGraphicFramePr>
@@ -11229,7 +11300,7 @@
                   <pic:spPr>
                     <a:xfrm>
                       <a:off x="0" y="0"/>
-                      <a:ext cx="4815840" cy="4831080"/>
+                      <a:ext cx="5059680" cy="5075555"/>
                     </a:xfrm>
                     <a:prstGeom prst="rect">
                       <a:avLst/>
@@ -11238,9 +11309,22 @@
                 </pic:pic>
               </a:graphicData>
             </a:graphic>
+            <wp14:sizeRelH relativeFrom="margin">
+              <wp14:pctWidth>0</wp14:pctWidth>
+            </wp14:sizeRelH>
+            <wp14:sizeRelV relativeFrom="margin">
+              <wp14:pctHeight>0</wp14:pctHeight>
+            </wp14:sizeRelV>
           </wp:anchor>
         </w:drawing>
       </w:r>
+    </w:p>
+    <w:p>
+      <w:pPr>
+        <w:rPr>
+          <w:lang w:val="it-IT"/>
+        </w:rPr>
+      </w:pPr>
     </w:p>
     <w:p>
       <w:pPr>
@@ -11301,13 +11385,13 @@
           <wp:anchor distT="0" distB="0" distL="114300" distR="114300" simplePos="0" relativeHeight="251669504" behindDoc="0" locked="0" layoutInCell="1" allowOverlap="1">
             <wp:simplePos x="0" y="0"/>
             <wp:positionH relativeFrom="margin">
-              <wp:posOffset>1116965</wp:posOffset>
+              <wp:posOffset>880110</wp:posOffset>
             </wp:positionH>
             <wp:positionV relativeFrom="paragraph">
-              <wp:posOffset>139065</wp:posOffset>
+              <wp:posOffset>298450</wp:posOffset>
             </wp:positionV>
-            <wp:extent cx="3878580" cy="1303020"/>
-            <wp:effectExtent l="0" t="0" r="7620" b="0"/>
+            <wp:extent cx="4366260" cy="1465580"/>
+            <wp:effectExtent l="0" t="0" r="0" b="1270"/>
             <wp:wrapTopAndBottom/>
             <wp:docPr id="13" name="Immagine 13"/>
             <wp:cNvGraphicFramePr>
@@ -11335,7 +11419,7 @@
                   <pic:spPr>
                     <a:xfrm>
                       <a:off x="0" y="0"/>
-                      <a:ext cx="3878580" cy="1303020"/>
+                      <a:ext cx="4366260" cy="1465580"/>
                     </a:xfrm>
                     <a:prstGeom prst="rect">
                       <a:avLst/>
@@ -11344,6 +11428,12 @@
                 </pic:pic>
               </a:graphicData>
             </a:graphic>
+            <wp14:sizeRelH relativeFrom="margin">
+              <wp14:pctWidth>0</wp14:pctWidth>
+            </wp14:sizeRelH>
+            <wp14:sizeRelV relativeFrom="margin">
+              <wp14:pctHeight>0</wp14:pctHeight>
+            </wp14:sizeRelV>
           </wp:anchor>
         </w:drawing>
       </w:r>
@@ -11354,24 +11444,25 @@
           <w:lang w:val="it-IT"/>
         </w:rPr>
       </w:pPr>
+    </w:p>
+    <w:p>
+      <w:pPr>
+        <w:rPr>
+          <w:lang w:val="it-IT"/>
+        </w:rPr>
+      </w:pPr>
+    </w:p>
+    <w:p>
+      <w:pPr>
+        <w:rPr>
+          <w:lang w:val="it-IT"/>
+        </w:rPr>
+      </w:pPr>
       <w:r>
         <w:rPr>
           <w:lang w:val="it-IT"/>
         </w:rPr>
         <w:t>Per il database verrà usato SQLite visto che funziona in modo facile e utilizza semplicemente un file per la memorizzazione dei dati.</w:t>
-      </w:r>
-    </w:p>
-    <w:p>
-      <w:pPr>
-        <w:rPr>
-          <w:lang w:val="it-IT"/>
-        </w:rPr>
-      </w:pPr>
-      <w:r>
-        <w:rPr>
-          <w:lang w:val="it-IT"/>
-        </w:rPr>
-        <w:br w:type="page"/>
       </w:r>
     </w:p>
     <w:p>
@@ -11426,10 +11517,10 @@
           <wp:anchor distT="0" distB="0" distL="114300" distR="114300" simplePos="0" relativeHeight="251660288" behindDoc="0" locked="0" layoutInCell="1" allowOverlap="1">
             <wp:simplePos x="0" y="0"/>
             <wp:positionH relativeFrom="margin">
-              <wp:align>center</wp:align>
+              <wp:posOffset>-469900</wp:posOffset>
             </wp:positionH>
             <wp:positionV relativeFrom="paragraph">
-              <wp:posOffset>1233805</wp:posOffset>
+              <wp:posOffset>1236980</wp:posOffset>
             </wp:positionV>
             <wp:extent cx="7051040" cy="4887595"/>
             <wp:effectExtent l="0" t="4128" r="0" b="0"/>
@@ -11469,6 +11560,9 @@
                 </pic:pic>
               </a:graphicData>
             </a:graphic>
+            <wp14:sizeRelH relativeFrom="margin">
+              <wp14:pctWidth>0</wp14:pctWidth>
+            </wp14:sizeRelH>
           </wp:anchor>
         </w:drawing>
       </w:r>
@@ -11735,6 +11829,13 @@
         </w:rPr>
         <w:t>La prima schermata è molto semplice e presenta solamente tre pulsanti che rappresentano le tre azioni principali del programma.</w:t>
       </w:r>
+    </w:p>
+    <w:p>
+      <w:pPr>
+        <w:rPr>
+          <w:lang w:val="it-IT"/>
+        </w:rPr>
+      </w:pPr>
     </w:p>
     <w:p>
       <w:pPr>
@@ -11751,13 +11852,13 @@
           <wp:anchor distT="0" distB="0" distL="114300" distR="114300" simplePos="0" relativeHeight="251661312" behindDoc="0" locked="0" layoutInCell="1" allowOverlap="1">
             <wp:simplePos x="0" y="0"/>
             <wp:positionH relativeFrom="margin">
-              <wp:posOffset>793115</wp:posOffset>
+              <wp:posOffset>605790</wp:posOffset>
             </wp:positionH>
             <wp:positionV relativeFrom="paragraph">
-              <wp:posOffset>142875</wp:posOffset>
+              <wp:posOffset>143510</wp:posOffset>
             </wp:positionV>
-            <wp:extent cx="4533900" cy="3086100"/>
-            <wp:effectExtent l="0" t="0" r="0" b="0"/>
+            <wp:extent cx="4815840" cy="3277870"/>
+            <wp:effectExtent l="0" t="0" r="3810" b="0"/>
             <wp:wrapTopAndBottom/>
             <wp:docPr id="3" name="Immagine 3"/>
             <wp:cNvGraphicFramePr>
@@ -11785,7 +11886,7 @@
                   <pic:spPr>
                     <a:xfrm>
                       <a:off x="0" y="0"/>
-                      <a:ext cx="4533900" cy="3086100"/>
+                      <a:ext cx="4815840" cy="3277870"/>
                     </a:xfrm>
                     <a:prstGeom prst="rect">
                       <a:avLst/>
@@ -11794,9 +11895,22 @@
                 </pic:pic>
               </a:graphicData>
             </a:graphic>
+            <wp14:sizeRelH relativeFrom="margin">
+              <wp14:pctWidth>0</wp14:pctWidth>
+            </wp14:sizeRelH>
+            <wp14:sizeRelV relativeFrom="margin">
+              <wp14:pctHeight>0</wp14:pctHeight>
+            </wp14:sizeRelV>
           </wp:anchor>
         </w:drawing>
       </w:r>
+    </w:p>
+    <w:p>
+      <w:pPr>
+        <w:rPr>
+          <w:lang w:val="it-IT"/>
+        </w:rPr>
+      </w:pPr>
     </w:p>
     <w:p>
       <w:pPr>
@@ -12057,6 +12171,44 @@
       </w:pPr>
       <w:r>
         <w:rPr>
+          <w:lang w:val="it-IT"/>
+        </w:rPr>
+        <w:t xml:space="preserve">Le impostazioni di base sono una parte molto importante per il corretto funzionamento e uso del sistema. Infatti </w:t>
+      </w:r>
+      <w:r>
+        <w:rPr>
+          <w:lang w:val="it-IT"/>
+        </w:rPr>
+        <w:t xml:space="preserve">definendole sarà possibile creare gli esercizi per le specifiche classi che svolgono i moduli e seguono delle </w:t>
+      </w:r>
+      <w:r>
+        <w:rPr>
+          <w:lang w:val="it-IT"/>
+        </w:rPr>
+        <w:t xml:space="preserve">precise </w:t>
+      </w:r>
+      <w:r>
+        <w:rPr>
+          <w:lang w:val="it-IT"/>
+        </w:rPr>
+        <w:t>tematiche.</w:t>
+      </w:r>
+    </w:p>
+    <w:p>
+      <w:pPr>
+        <w:rPr>
+          <w:lang w:val="it-IT"/>
+        </w:rPr>
+      </w:pPr>
+    </w:p>
+    <w:p>
+      <w:pPr>
+        <w:rPr>
+          <w:lang w:val="it-IT"/>
+        </w:rPr>
+      </w:pPr>
+      <w:r>
+        <w:rPr>
           <w:noProof/>
           <w:lang w:val="it-IT"/>
         </w:rPr>
@@ -12064,13 +12216,13 @@
           <wp:anchor distT="0" distB="0" distL="114300" distR="114300" simplePos="0" relativeHeight="251662336" behindDoc="0" locked="0" layoutInCell="1" allowOverlap="1">
             <wp:simplePos x="0" y="0"/>
             <wp:positionH relativeFrom="margin">
-              <wp:posOffset>796290</wp:posOffset>
+              <wp:posOffset>608330</wp:posOffset>
             </wp:positionH>
             <wp:positionV relativeFrom="paragraph">
-              <wp:posOffset>582295</wp:posOffset>
+              <wp:posOffset>142875</wp:posOffset>
             </wp:positionV>
-            <wp:extent cx="4532630" cy="3085465"/>
-            <wp:effectExtent l="0" t="0" r="1270" b="635"/>
+            <wp:extent cx="4902835" cy="3337560"/>
+            <wp:effectExtent l="0" t="0" r="0" b="0"/>
             <wp:wrapTopAndBottom/>
             <wp:docPr id="4" name="Immagine 4"/>
             <wp:cNvGraphicFramePr>
@@ -12098,7 +12250,7 @@
                   <pic:spPr>
                     <a:xfrm>
                       <a:off x="0" y="0"/>
-                      <a:ext cx="4532630" cy="3085465"/>
+                      <a:ext cx="4902835" cy="3337560"/>
                     </a:xfrm>
                     <a:prstGeom prst="rect">
                       <a:avLst/>
@@ -12107,32 +12259,14 @@
                 </pic:pic>
               </a:graphicData>
             </a:graphic>
+            <wp14:sizeRelH relativeFrom="margin">
+              <wp14:pctWidth>0</wp14:pctWidth>
+            </wp14:sizeRelH>
+            <wp14:sizeRelV relativeFrom="margin">
+              <wp14:pctHeight>0</wp14:pctHeight>
+            </wp14:sizeRelV>
           </wp:anchor>
         </w:drawing>
-      </w:r>
-      <w:r>
-        <w:rPr>
-          <w:lang w:val="it-IT"/>
-        </w:rPr>
-        <w:t xml:space="preserve">Le impostazioni di base sono una parte molto importante per il corretto funzionamento e uso del sistema. Infatti </w:t>
-      </w:r>
-      <w:r>
-        <w:rPr>
-          <w:lang w:val="it-IT"/>
-        </w:rPr>
-        <w:t xml:space="preserve">definendole sarà possibile creare gli esercizi per le specifiche classi che svolgono i moduli e seguono delle </w:t>
-      </w:r>
-      <w:r>
-        <w:rPr>
-          <w:lang w:val="it-IT"/>
-        </w:rPr>
-        <w:t xml:space="preserve">precise </w:t>
-      </w:r>
-      <w:r>
-        <w:rPr>
-          <w:lang w:val="it-IT"/>
-        </w:rPr>
-        <w:t>tematiche.</w:t>
       </w:r>
     </w:p>
     <w:p>
@@ -12367,6 +12501,13 @@
           <w:lang w:val="it-IT"/>
         </w:rPr>
       </w:pPr>
+    </w:p>
+    <w:p>
+      <w:pPr>
+        <w:rPr>
+          <w:lang w:val="it-IT"/>
+        </w:rPr>
+      </w:pPr>
       <w:r>
         <w:rPr>
           <w:noProof/>
@@ -12376,13 +12517,13 @@
           <wp:anchor distT="0" distB="0" distL="114300" distR="114300" simplePos="0" relativeHeight="251663360" behindDoc="0" locked="0" layoutInCell="1" allowOverlap="1">
             <wp:simplePos x="0" y="0"/>
             <wp:positionH relativeFrom="margin">
-              <wp:posOffset>793115</wp:posOffset>
+              <wp:posOffset>552450</wp:posOffset>
             </wp:positionH>
             <wp:positionV relativeFrom="paragraph">
               <wp:posOffset>145415</wp:posOffset>
             </wp:positionV>
-            <wp:extent cx="4533900" cy="5471160"/>
-            <wp:effectExtent l="0" t="0" r="0" b="0"/>
+            <wp:extent cx="5067300" cy="6114415"/>
+            <wp:effectExtent l="0" t="0" r="0" b="635"/>
             <wp:wrapTopAndBottom/>
             <wp:docPr id="5" name="Immagine 5"/>
             <wp:cNvGraphicFramePr>
@@ -12410,7 +12551,7 @@
                   <pic:spPr>
                     <a:xfrm>
                       <a:off x="0" y="0"/>
-                      <a:ext cx="4533900" cy="5471160"/>
+                      <a:ext cx="5067300" cy="6114415"/>
                     </a:xfrm>
                     <a:prstGeom prst="rect">
                       <a:avLst/>
@@ -12419,6 +12560,12 @@
                 </pic:pic>
               </a:graphicData>
             </a:graphic>
+            <wp14:sizeRelH relativeFrom="margin">
+              <wp14:pctWidth>0</wp14:pctWidth>
+            </wp14:sizeRelH>
+            <wp14:sizeRelV relativeFrom="margin">
+              <wp14:pctHeight>0</wp14:pctHeight>
+            </wp14:sizeRelV>
           </wp:anchor>
         </w:drawing>
       </w:r>
@@ -12429,6 +12576,13 @@
           <w:lang w:val="it-IT"/>
         </w:rPr>
       </w:pPr>
+    </w:p>
+    <w:p>
+      <w:pPr>
+        <w:rPr>
+          <w:lang w:val="it-IT"/>
+        </w:rPr>
+      </w:pPr>
       <w:r>
         <w:rPr>
           <w:lang w:val="it-IT"/>
@@ -12518,6 +12672,13 @@
         </w:rPr>
         <w:t>vengono dapprima definiti i campi fondamentali (più o meno come negli esercizi) e infine vengono selezionati gli esercizi da inserire.</w:t>
       </w:r>
+    </w:p>
+    <w:p>
+      <w:pPr>
+        <w:rPr>
+          <w:lang w:val="it-IT"/>
+        </w:rPr>
+      </w:pPr>
     </w:p>
     <w:p>
       <w:pPr>
@@ -12534,13 +12695,13 @@
           <wp:anchor distT="0" distB="0" distL="114300" distR="114300" simplePos="0" relativeHeight="251664384" behindDoc="0" locked="0" layoutInCell="1" allowOverlap="1">
             <wp:simplePos x="0" y="0"/>
             <wp:positionH relativeFrom="margin">
-              <wp:posOffset>793115</wp:posOffset>
+              <wp:posOffset>605790</wp:posOffset>
             </wp:positionH>
             <wp:positionV relativeFrom="paragraph">
-              <wp:posOffset>142875</wp:posOffset>
+              <wp:posOffset>144145</wp:posOffset>
             </wp:positionV>
-            <wp:extent cx="4533900" cy="3086100"/>
-            <wp:effectExtent l="0" t="0" r="0" b="0"/>
+            <wp:extent cx="5204460" cy="3542030"/>
+            <wp:effectExtent l="0" t="0" r="0" b="1270"/>
             <wp:wrapTopAndBottom/>
             <wp:docPr id="6" name="Immagine 6"/>
             <wp:cNvGraphicFramePr>
@@ -12568,7 +12729,7 @@
                   <pic:spPr>
                     <a:xfrm>
                       <a:off x="0" y="0"/>
-                      <a:ext cx="4533900" cy="3086100"/>
+                      <a:ext cx="5204460" cy="3542030"/>
                     </a:xfrm>
                     <a:prstGeom prst="rect">
                       <a:avLst/>
@@ -12577,9 +12738,22 @@
                 </pic:pic>
               </a:graphicData>
             </a:graphic>
+            <wp14:sizeRelH relativeFrom="margin">
+              <wp14:pctWidth>0</wp14:pctWidth>
+            </wp14:sizeRelH>
+            <wp14:sizeRelV relativeFrom="margin">
+              <wp14:pctHeight>0</wp14:pctHeight>
+            </wp14:sizeRelV>
           </wp:anchor>
         </w:drawing>
       </w:r>
+    </w:p>
+    <w:p>
+      <w:pPr>
+        <w:rPr>
+          <w:lang w:val="it-IT"/>
+        </w:rPr>
+      </w:pPr>
     </w:p>
     <w:p>
       <w:pPr>
@@ -12742,13 +12916,13 @@
           <wp:anchor distT="0" distB="0" distL="114300" distR="114300" simplePos="0" relativeHeight="251665408" behindDoc="0" locked="0" layoutInCell="1" allowOverlap="1">
             <wp:simplePos x="0" y="0"/>
             <wp:positionH relativeFrom="margin">
-              <wp:align>center</wp:align>
+              <wp:posOffset>-429895</wp:posOffset>
             </wp:positionH>
             <wp:positionV relativeFrom="paragraph">
-              <wp:posOffset>2612390</wp:posOffset>
+              <wp:posOffset>2656205</wp:posOffset>
             </wp:positionV>
-            <wp:extent cx="6872605" cy="2122170"/>
-            <wp:effectExtent l="0" t="6032" r="0" b="0"/>
+            <wp:extent cx="6951345" cy="2146300"/>
+            <wp:effectExtent l="2223" t="0" r="4127" b="4128"/>
             <wp:wrapTopAndBottom/>
             <wp:docPr id="7" name="Immagine 7"/>
             <wp:cNvGraphicFramePr>
@@ -12776,7 +12950,7 @@
                   <pic:spPr>
                     <a:xfrm rot="16200000">
                       <a:off x="0" y="0"/>
-                      <a:ext cx="6872605" cy="2122170"/>
+                      <a:ext cx="6951345" cy="2146300"/>
                     </a:xfrm>
                     <a:prstGeom prst="rect">
                       <a:avLst/>
@@ -12833,22 +13007,30 @@
       <w:bookmarkStart w:id="51" w:name="_Toc20396883"/>
       <w:bookmarkStart w:id="52" w:name="_Toc27054219"/>
       <w:r>
-        <w:rPr>
-          <w:noProof/>
-          <w:lang w:val="it-IT"/>
-        </w:rPr>
         <w:lastRenderedPageBreak/>
+        <w:t>Implementazione</w:t>
+      </w:r>
+      <w:bookmarkEnd w:id="50"/>
+      <w:bookmarkEnd w:id="51"/>
+      <w:bookmarkEnd w:id="52"/>
+    </w:p>
+    <w:p>
+      <w:r>
+        <w:rPr>
+          <w:noProof/>
+          <w:lang w:val="it-IT"/>
+        </w:rPr>
         <w:drawing>
           <wp:anchor distT="0" distB="0" distL="114300" distR="114300" simplePos="0" relativeHeight="251670528" behindDoc="0" locked="0" layoutInCell="1" allowOverlap="1">
             <wp:simplePos x="0" y="0"/>
             <wp:positionH relativeFrom="margin">
-              <wp:posOffset>1753235</wp:posOffset>
+              <wp:posOffset>1558290</wp:posOffset>
             </wp:positionH>
             <wp:positionV relativeFrom="paragraph">
-              <wp:posOffset>469265</wp:posOffset>
+              <wp:posOffset>265430</wp:posOffset>
             </wp:positionV>
-            <wp:extent cx="2613025" cy="1798320"/>
-            <wp:effectExtent l="0" t="0" r="0" b="0"/>
+            <wp:extent cx="2811145" cy="1934210"/>
+            <wp:effectExtent l="0" t="0" r="8255" b="8890"/>
             <wp:wrapTopAndBottom/>
             <wp:docPr id="10" name="Immagine 10"/>
             <wp:cNvGraphicFramePr>
@@ -12876,7 +13058,7 @@
                   <pic:spPr>
                     <a:xfrm>
                       <a:off x="0" y="0"/>
-                      <a:ext cx="2613025" cy="1798320"/>
+                      <a:ext cx="2811145" cy="1934210"/>
                     </a:xfrm>
                     <a:prstGeom prst="rect">
                       <a:avLst/>
@@ -12895,14 +13077,6 @@
         </w:drawing>
       </w:r>
       <w:r>
-        <w:t>Implementazione</w:t>
-      </w:r>
-      <w:bookmarkEnd w:id="50"/>
-      <w:bookmarkEnd w:id="51"/>
-      <w:bookmarkEnd w:id="52"/>
-    </w:p>
-    <w:p>
-      <w:r>
         <w:t>Nel capitolo di implementazione viene spiegato in dettaglio come il prodotto finale è stato sviluppato.</w:t>
       </w:r>
     </w:p>
@@ -13059,13 +13233,13 @@
           <wp:anchor distT="0" distB="0" distL="114300" distR="114300" simplePos="0" relativeHeight="251674624" behindDoc="0" locked="0" layoutInCell="1" allowOverlap="1">
             <wp:simplePos x="0" y="0"/>
             <wp:positionH relativeFrom="margin">
-              <wp:posOffset>1391285</wp:posOffset>
+              <wp:posOffset>1009650</wp:posOffset>
             </wp:positionH>
             <wp:positionV relativeFrom="paragraph">
-              <wp:posOffset>145415</wp:posOffset>
+              <wp:posOffset>138430</wp:posOffset>
             </wp:positionV>
-            <wp:extent cx="3337560" cy="3544570"/>
-            <wp:effectExtent l="0" t="0" r="0" b="0"/>
+            <wp:extent cx="3886200" cy="4126865"/>
+            <wp:effectExtent l="0" t="0" r="0" b="6985"/>
             <wp:wrapTopAndBottom/>
             <wp:docPr id="17" name="Immagine 17"/>
             <wp:cNvGraphicFramePr>
@@ -13093,7 +13267,7 @@
                   <pic:spPr>
                     <a:xfrm>
                       <a:off x="0" y="0"/>
-                      <a:ext cx="3337560" cy="3544570"/>
+                      <a:ext cx="3886200" cy="4126865"/>
                     </a:xfrm>
                     <a:prstGeom prst="rect">
                       <a:avLst/>
@@ -13140,26 +13314,6 @@
     </w:p>
     <w:p>
       <w:pPr>
-        <w:rPr>
-          <w:lang w:val="it-IT"/>
-        </w:rPr>
-      </w:pPr>
-    </w:p>
-    <w:p>
-      <w:pPr>
-        <w:rPr>
-          <w:lang w:val="it-IT"/>
-        </w:rPr>
-      </w:pPr>
-      <w:r>
-        <w:rPr>
-          <w:lang w:val="it-IT"/>
-        </w:rPr>
-        <w:br w:type="page"/>
-      </w:r>
-    </w:p>
-    <w:p>
-      <w:pPr>
         <w:pStyle w:val="Titolo2"/>
       </w:pPr>
       <w:bookmarkStart w:id="54" w:name="_Toc27054221"/>
@@ -13205,6 +13359,11 @@
       <w:bookmarkEnd w:id="55"/>
     </w:p>
     <w:p>
+      <w:pPr>
+        <w:rPr>
+          <w:lang w:val="it-IT"/>
+        </w:rPr>
+      </w:pPr>
       <w:r>
         <w:rPr>
           <w:lang w:val="it-IT"/>
@@ -13279,11 +13438,13 @@
         </w:rPr>
         <w:t>.</w:t>
       </w:r>
-      <w:r>
-        <w:rPr>
-          <w:lang w:val="it-IT"/>
-        </w:rPr>
-        <w:t xml:space="preserve"> Infine si può </w:t>
+    </w:p>
+    <w:p>
+      <w:r>
+        <w:rPr>
+          <w:lang w:val="it-IT"/>
+        </w:rPr>
+        <w:t xml:space="preserve">Infine si può </w:t>
       </w:r>
       <w:r>
         <w:rPr>
@@ -13318,7 +13479,9 @@
         </w:rPr>
         <w:t>BaseEntity</w:t>
       </w:r>
+      <w:bookmarkStart w:id="57" w:name="_GoBack"/>
       <w:bookmarkEnd w:id="56"/>
+      <w:bookmarkEnd w:id="57"/>
     </w:p>
     <w:p>
       <w:r>
@@ -13553,11 +13716,11 @@
       <w:pPr>
         <w:pStyle w:val="Titolo4"/>
       </w:pPr>
-      <w:bookmarkStart w:id="57" w:name="_Toc27054224"/>
+      <w:bookmarkStart w:id="58" w:name="_Toc27054224"/>
       <w:r>
         <w:t>Classe</w:t>
       </w:r>
-      <w:bookmarkEnd w:id="57"/>
+      <w:bookmarkEnd w:id="58"/>
     </w:p>
     <w:p>
       <w:r>
@@ -14376,11 +14539,11 @@
       <w:pPr>
         <w:pStyle w:val="Titolo4"/>
       </w:pPr>
-      <w:bookmarkStart w:id="58" w:name="_Toc27054225"/>
+      <w:bookmarkStart w:id="59" w:name="_Toc27054225"/>
       <w:r>
         <w:t>Modulo</w:t>
       </w:r>
-      <w:bookmarkEnd w:id="58"/>
+      <w:bookmarkEnd w:id="59"/>
     </w:p>
     <w:p>
       <w:r>
@@ -14882,12 +15045,12 @@
       <w:pPr>
         <w:pStyle w:val="Titolo4"/>
       </w:pPr>
-      <w:bookmarkStart w:id="59" w:name="_Toc27054226"/>
+      <w:bookmarkStart w:id="60" w:name="_Toc27054226"/>
       <w:r>
         <w:lastRenderedPageBreak/>
         <w:t>Tematica</w:t>
       </w:r>
-      <w:bookmarkEnd w:id="59"/>
+      <w:bookmarkEnd w:id="60"/>
     </w:p>
     <w:p>
       <w:r>
@@ -15123,11 +15286,11 @@
       <w:pPr>
         <w:pStyle w:val="Titolo4"/>
       </w:pPr>
-      <w:bookmarkStart w:id="60" w:name="_Toc27054227"/>
+      <w:bookmarkStart w:id="61" w:name="_Toc27054227"/>
       <w:r>
         <w:t>Anno</w:t>
       </w:r>
-      <w:bookmarkEnd w:id="60"/>
+      <w:bookmarkEnd w:id="61"/>
     </w:p>
     <w:p>
       <w:r>
@@ -15435,11 +15598,11 @@
       <w:pPr>
         <w:pStyle w:val="Titolo4"/>
       </w:pPr>
-      <w:bookmarkStart w:id="61" w:name="_Toc27054228"/>
+      <w:bookmarkStart w:id="62" w:name="_Toc27054228"/>
       <w:r>
         <w:t>Esercizio</w:t>
       </w:r>
-      <w:bookmarkEnd w:id="61"/>
+      <w:bookmarkEnd w:id="62"/>
     </w:p>
     <w:p>
       <w:r>
@@ -15958,11 +16121,11 @@
       <w:pPr>
         <w:pStyle w:val="Titolo4"/>
       </w:pPr>
-      <w:bookmarkStart w:id="62" w:name="_Toc27054229"/>
+      <w:bookmarkStart w:id="63" w:name="_Toc27054229"/>
       <w:r>
         <w:t>EsercizioProva</w:t>
       </w:r>
-      <w:bookmarkEnd w:id="62"/>
+      <w:bookmarkEnd w:id="63"/>
     </w:p>
     <w:p>
       <w:r>
@@ -16344,11 +16507,11 @@
       <w:pPr>
         <w:pStyle w:val="Titolo4"/>
       </w:pPr>
-      <w:bookmarkStart w:id="63" w:name="_Toc27054230"/>
+      <w:bookmarkStart w:id="64" w:name="_Toc27054230"/>
       <w:r>
         <w:t>Prova</w:t>
       </w:r>
-      <w:bookmarkEnd w:id="63"/>
+      <w:bookmarkEnd w:id="64"/>
     </w:p>
     <w:p>
       <w:r>
@@ -16664,7 +16827,7 @@
       <w:pPr>
         <w:pStyle w:val="Titolo3"/>
       </w:pPr>
-      <w:bookmarkStart w:id="64" w:name="_Toc27054231"/>
+      <w:bookmarkStart w:id="65" w:name="_Toc27054231"/>
       <w:r>
         <w:lastRenderedPageBreak/>
         <w:t>Service</w:t>
@@ -16672,7 +16835,7 @@
       <w:r>
         <w:t>s</w:t>
       </w:r>
-      <w:bookmarkEnd w:id="64"/>
+      <w:bookmarkEnd w:id="65"/>
     </w:p>
     <w:p>
       <w:r>
@@ -16722,11 +16885,11 @@
       <w:pPr>
         <w:pStyle w:val="Titolo4"/>
       </w:pPr>
-      <w:bookmarkStart w:id="65" w:name="_Toc27054232"/>
+      <w:bookmarkStart w:id="66" w:name="_Toc27054232"/>
       <w:r>
         <w:t>IDataRepository</w:t>
       </w:r>
-      <w:bookmarkEnd w:id="65"/>
+      <w:bookmarkEnd w:id="66"/>
     </w:p>
     <w:p>
       <w:r>
@@ -17266,7 +17429,7 @@
       <w:pPr>
         <w:pStyle w:val="Titolo4"/>
       </w:pPr>
-      <w:bookmarkStart w:id="66" w:name="_Toc27054233"/>
+      <w:bookmarkStart w:id="67" w:name="_Toc27054233"/>
       <w:r>
         <w:t>Db</w:t>
       </w:r>
@@ -17276,7 +17439,7 @@
       <w:r>
         <w:t>Repository</w:t>
       </w:r>
-      <w:bookmarkEnd w:id="66"/>
+      <w:bookmarkEnd w:id="67"/>
     </w:p>
     <w:p>
       <w:r>
@@ -18597,12 +18760,12 @@
       <w:pPr>
         <w:pStyle w:val="Titolo4"/>
       </w:pPr>
-      <w:bookmarkStart w:id="67" w:name="_Toc27054234"/>
+      <w:bookmarkStart w:id="68" w:name="_Toc27054234"/>
       <w:r>
         <w:lastRenderedPageBreak/>
         <w:t>IClasseRepository</w:t>
       </w:r>
-      <w:bookmarkEnd w:id="67"/>
+      <w:bookmarkEnd w:id="68"/>
     </w:p>
     <w:p>
       <w:r>
@@ -18697,11 +18860,11 @@
       <w:pPr>
         <w:pStyle w:val="Titolo4"/>
       </w:pPr>
-      <w:bookmarkStart w:id="68" w:name="_Toc27054235"/>
+      <w:bookmarkStart w:id="69" w:name="_Toc27054235"/>
       <w:r>
         <w:t>ClasseDbRepository</w:t>
       </w:r>
-      <w:bookmarkEnd w:id="68"/>
+      <w:bookmarkEnd w:id="69"/>
     </w:p>
     <w:p>
       <w:r>
@@ -19039,11 +19202,11 @@
       <w:pPr>
         <w:pStyle w:val="Titolo4"/>
       </w:pPr>
-      <w:bookmarkStart w:id="69" w:name="_Toc27054236"/>
+      <w:bookmarkStart w:id="70" w:name="_Toc27054236"/>
       <w:r>
         <w:t>IModuloRepository</w:t>
       </w:r>
-      <w:bookmarkEnd w:id="69"/>
+      <w:bookmarkEnd w:id="70"/>
     </w:p>
     <w:p>
       <w:r>
@@ -19141,14 +19304,14 @@
           <w:lang w:val="it-IT"/>
         </w:rPr>
       </w:pPr>
-      <w:bookmarkStart w:id="70" w:name="_Toc27054237"/>
+      <w:bookmarkStart w:id="71" w:name="_Toc27054237"/>
       <w:r>
         <w:rPr>
           <w:lang w:val="it-IT"/>
         </w:rPr>
         <w:t>ModuloDbRepository</w:t>
       </w:r>
-      <w:bookmarkEnd w:id="70"/>
+      <w:bookmarkEnd w:id="71"/>
     </w:p>
     <w:p>
       <w:pPr>
@@ -19484,14 +19647,14 @@
           <w:lang w:val="it-IT"/>
         </w:rPr>
       </w:pPr>
-      <w:bookmarkStart w:id="71" w:name="_Toc27054238"/>
+      <w:bookmarkStart w:id="72" w:name="_Toc27054238"/>
       <w:r>
         <w:rPr>
           <w:lang w:val="it-IT"/>
         </w:rPr>
         <w:t>ITematicaRepository</w:t>
       </w:r>
-      <w:bookmarkEnd w:id="71"/>
+      <w:bookmarkEnd w:id="72"/>
     </w:p>
     <w:p>
       <w:r>
@@ -19595,14 +19758,14 @@
           <w:lang w:val="it-IT"/>
         </w:rPr>
       </w:pPr>
-      <w:bookmarkStart w:id="72" w:name="_Toc27054239"/>
+      <w:bookmarkStart w:id="73" w:name="_Toc27054239"/>
       <w:r>
         <w:rPr>
           <w:lang w:val="it-IT"/>
         </w:rPr>
         <w:t>TematicaDbRepository</w:t>
       </w:r>
-      <w:bookmarkEnd w:id="72"/>
+      <w:bookmarkEnd w:id="73"/>
     </w:p>
     <w:p>
       <w:pPr>
@@ -19976,7 +20139,7 @@
           <w:lang w:val="it-IT"/>
         </w:rPr>
       </w:pPr>
-      <w:bookmarkStart w:id="73" w:name="_Toc27054240"/>
+      <w:bookmarkStart w:id="74" w:name="_Toc27054240"/>
       <w:r>
         <w:rPr>
           <w:lang w:val="it-IT"/>
@@ -19984,7 +20147,7 @@
         <w:lastRenderedPageBreak/>
         <w:t>IAnnoRepository</w:t>
       </w:r>
-      <w:bookmarkEnd w:id="73"/>
+      <w:bookmarkEnd w:id="74"/>
     </w:p>
     <w:p>
       <w:r>
@@ -20082,14 +20245,14 @@
           <w:lang w:val="it-IT"/>
         </w:rPr>
       </w:pPr>
-      <w:bookmarkStart w:id="74" w:name="_Toc27054241"/>
+      <w:bookmarkStart w:id="75" w:name="_Toc27054241"/>
       <w:r>
         <w:rPr>
           <w:lang w:val="it-IT"/>
         </w:rPr>
         <w:t>AnnoDbRepository</w:t>
       </w:r>
-      <w:bookmarkEnd w:id="74"/>
+      <w:bookmarkEnd w:id="75"/>
     </w:p>
     <w:p>
       <w:r>
@@ -20441,14 +20604,14 @@
           <w:lang w:val="it-IT"/>
         </w:rPr>
       </w:pPr>
-      <w:bookmarkStart w:id="75" w:name="_Toc27054242"/>
+      <w:bookmarkStart w:id="76" w:name="_Toc27054242"/>
       <w:r>
         <w:rPr>
           <w:lang w:val="it-IT"/>
         </w:rPr>
         <w:t>IEsercizioRepository</w:t>
       </w:r>
-      <w:bookmarkEnd w:id="75"/>
+      <w:bookmarkEnd w:id="76"/>
     </w:p>
     <w:p>
       <w:r>
@@ -20554,14 +20717,14 @@
           <w:lang w:val="it-IT"/>
         </w:rPr>
       </w:pPr>
-      <w:bookmarkStart w:id="76" w:name="_Toc27054243"/>
+      <w:bookmarkStart w:id="77" w:name="_Toc27054243"/>
       <w:r>
         <w:rPr>
           <w:lang w:val="it-IT"/>
         </w:rPr>
         <w:t>EsercizioDbRepository</w:t>
       </w:r>
-      <w:bookmarkEnd w:id="76"/>
+      <w:bookmarkEnd w:id="77"/>
     </w:p>
     <w:p>
       <w:pPr>
@@ -20913,14 +21076,14 @@
           <w:lang w:val="it-IT"/>
         </w:rPr>
       </w:pPr>
-      <w:bookmarkStart w:id="77" w:name="_Toc27054244"/>
+      <w:bookmarkStart w:id="78" w:name="_Toc27054244"/>
       <w:r>
         <w:rPr>
           <w:lang w:val="it-IT"/>
         </w:rPr>
         <w:t>IEsercizioProvaDbRepository</w:t>
       </w:r>
-      <w:bookmarkEnd w:id="77"/>
+      <w:bookmarkEnd w:id="78"/>
     </w:p>
     <w:p>
       <w:pPr>
@@ -21032,14 +21195,14 @@
           <w:lang w:val="it-IT"/>
         </w:rPr>
       </w:pPr>
-      <w:bookmarkStart w:id="78" w:name="_Toc27054245"/>
+      <w:bookmarkStart w:id="79" w:name="_Toc27054245"/>
       <w:r>
         <w:rPr>
           <w:lang w:val="it-IT"/>
         </w:rPr>
         <w:t>EsercizioProvaDbRepository</w:t>
       </w:r>
-      <w:bookmarkEnd w:id="78"/>
+      <w:bookmarkEnd w:id="79"/>
     </w:p>
     <w:p>
       <w:pPr>
@@ -21291,14 +21454,14 @@
           <w:lang w:val="it-IT"/>
         </w:rPr>
       </w:pPr>
-      <w:bookmarkStart w:id="79" w:name="_Toc27054246"/>
+      <w:bookmarkStart w:id="80" w:name="_Toc27054246"/>
       <w:r>
         <w:rPr>
           <w:lang w:val="it-IT"/>
         </w:rPr>
         <w:t>IProvaRepository</w:t>
       </w:r>
-      <w:bookmarkEnd w:id="79"/>
+      <w:bookmarkEnd w:id="80"/>
     </w:p>
     <w:p>
       <w:r>
@@ -21404,7 +21567,7 @@
           <w:lang w:val="it-IT"/>
         </w:rPr>
       </w:pPr>
-      <w:bookmarkStart w:id="80" w:name="_Toc27054247"/>
+      <w:bookmarkStart w:id="81" w:name="_Toc27054247"/>
       <w:r>
         <w:rPr>
           <w:lang w:val="it-IT"/>
@@ -21412,7 +21575,7 @@
         <w:lastRenderedPageBreak/>
         <w:t>ProvaDbRepository</w:t>
       </w:r>
-      <w:bookmarkEnd w:id="80"/>
+      <w:bookmarkEnd w:id="81"/>
     </w:p>
     <w:p>
       <w:pPr>
@@ -21758,11 +21921,11 @@
       <w:pPr>
         <w:pStyle w:val="Titolo3"/>
       </w:pPr>
-      <w:bookmarkStart w:id="81" w:name="_Toc27054248"/>
+      <w:bookmarkStart w:id="82" w:name="_Toc27054248"/>
       <w:r>
         <w:t>AppDbContext</w:t>
       </w:r>
-      <w:bookmarkEnd w:id="81"/>
+      <w:bookmarkEnd w:id="82"/>
     </w:p>
     <w:p>
       <w:pPr>
@@ -23447,7 +23610,7 @@
           <w:lang w:val="it-IT"/>
         </w:rPr>
       </w:pPr>
-      <w:bookmarkStart w:id="82" w:name="_Toc27054249"/>
+      <w:bookmarkStart w:id="83" w:name="_Toc27054249"/>
       <w:r>
         <w:rPr>
           <w:lang w:val="it-IT"/>
@@ -23455,7 +23618,7 @@
         <w:lastRenderedPageBreak/>
         <w:t>Database</w:t>
       </w:r>
-      <w:bookmarkEnd w:id="82"/>
+      <w:bookmarkEnd w:id="83"/>
     </w:p>
     <w:p>
       <w:pPr>
@@ -23576,12 +23739,12 @@
       <w:pPr>
         <w:pStyle w:val="Titolo2"/>
       </w:pPr>
-      <w:bookmarkStart w:id="83" w:name="_Toc27054250"/>
+      <w:bookmarkStart w:id="84" w:name="_Toc27054250"/>
       <w:r>
         <w:lastRenderedPageBreak/>
         <w:t>App WPF</w:t>
       </w:r>
-      <w:bookmarkEnd w:id="83"/>
+      <w:bookmarkEnd w:id="84"/>
     </w:p>
     <w:p>
       <w:pPr>
@@ -23624,14 +23787,14 @@
       <w:pPr>
         <w:pStyle w:val="Titolo3"/>
       </w:pPr>
-      <w:bookmarkStart w:id="84" w:name="_Toc27054251"/>
+      <w:bookmarkStart w:id="85" w:name="_Toc27054251"/>
       <w:r>
         <w:t>ViewModel</w:t>
       </w:r>
       <w:r>
         <w:t>s</w:t>
       </w:r>
-      <w:bookmarkEnd w:id="84"/>
+      <w:bookmarkEnd w:id="85"/>
     </w:p>
     <w:p>
       <w:pPr>
@@ -25291,12 +25454,12 @@
       <w:pPr>
         <w:pStyle w:val="Titolo4"/>
       </w:pPr>
-      <w:bookmarkStart w:id="85" w:name="_Toc27054252"/>
+      <w:bookmarkStart w:id="86" w:name="_Toc27054252"/>
       <w:r>
         <w:lastRenderedPageBreak/>
         <w:t>MainViewModel</w:t>
       </w:r>
-      <w:bookmarkEnd w:id="85"/>
+      <w:bookmarkEnd w:id="86"/>
     </w:p>
     <w:p>
       <w:r>
@@ -25423,7 +25586,7 @@
           <w:color w:val="000000"/>
           <w:sz w:val="19"/>
           <w:szCs w:val="19"/>
-          <w:lang w:val="it-IT"/>
+          <w:lang w:val="en-IE"/>
         </w:rPr>
       </w:pPr>
       <w:r>
@@ -25436,23 +25599,25 @@
         </w:rPr>
         <w:t xml:space="preserve">    </w:t>
       </w:r>
-      <w:r>
-        <w:rPr>
-          <w:rFonts w:ascii="Consolas" w:hAnsi="Consolas" w:cs="Consolas"/>
-          <w:color w:val="0000FF"/>
-          <w:sz w:val="19"/>
-          <w:szCs w:val="19"/>
-          <w:lang w:val="it-IT"/>
+      <w:proofErr w:type="gramStart"/>
+      <w:r>
+        <w:rPr>
+          <w:rFonts w:ascii="Consolas" w:hAnsi="Consolas" w:cs="Consolas"/>
+          <w:color w:val="0000FF"/>
+          <w:sz w:val="19"/>
+          <w:szCs w:val="19"/>
+          <w:lang w:val="en-IE"/>
         </w:rPr>
         <w:t>private</w:t>
       </w:r>
-      <w:r>
-        <w:rPr>
-          <w:rFonts w:ascii="Consolas" w:hAnsi="Consolas" w:cs="Consolas"/>
-          <w:color w:val="000000"/>
-          <w:sz w:val="19"/>
-          <w:szCs w:val="19"/>
-          <w:lang w:val="it-IT"/>
+      <w:proofErr w:type="gramEnd"/>
+      <w:r>
+        <w:rPr>
+          <w:rFonts w:ascii="Consolas" w:hAnsi="Consolas" w:cs="Consolas"/>
+          <w:color w:val="000000"/>
+          <w:sz w:val="19"/>
+          <w:szCs w:val="19"/>
+          <w:lang w:val="en-IE"/>
         </w:rPr>
         <w:t xml:space="preserve"> ViewModel </w:t>
       </w:r>
@@ -25462,7 +25627,7 @@
           <w:color w:val="000000"/>
           <w:sz w:val="19"/>
           <w:szCs w:val="19"/>
-          <w:lang w:val="it-IT"/>
+          <w:lang w:val="en-IE"/>
         </w:rPr>
         <w:t>vm</w:t>
       </w:r>
@@ -25472,7 +25637,7 @@
           <w:color w:val="000000"/>
           <w:sz w:val="19"/>
           <w:szCs w:val="19"/>
-          <w:lang w:val="it-IT"/>
+          <w:lang w:val="en-IE"/>
         </w:rPr>
         <w:t>;</w:t>
       </w:r>
@@ -25487,7 +25652,7 @@
           <w:color w:val="000000"/>
           <w:sz w:val="19"/>
           <w:szCs w:val="19"/>
-          <w:lang w:val="it-IT"/>
+          <w:lang w:val="en-IE"/>
         </w:rPr>
       </w:pPr>
     </w:p>
@@ -25510,7 +25675,7 @@
           <w:color w:val="000000"/>
           <w:sz w:val="19"/>
           <w:szCs w:val="19"/>
-          <w:lang w:val="it-IT"/>
+          <w:lang w:val="en-IE"/>
         </w:rPr>
         <w:t xml:space="preserve">    </w:t>
       </w:r>
@@ -26958,12 +27123,12 @@
       <w:pPr>
         <w:pStyle w:val="Titolo4"/>
       </w:pPr>
-      <w:bookmarkStart w:id="86" w:name="_Toc27054253"/>
+      <w:bookmarkStart w:id="87" w:name="_Toc27054253"/>
       <w:r>
         <w:lastRenderedPageBreak/>
         <w:t>BenvenutoViewModel</w:t>
       </w:r>
-      <w:bookmarkEnd w:id="86"/>
+      <w:bookmarkEnd w:id="87"/>
     </w:p>
     <w:p>
       <w:r>
@@ -27448,14 +27613,14 @@
           <w:lang w:val="it-IT"/>
         </w:rPr>
       </w:pPr>
-      <w:bookmarkStart w:id="87" w:name="_Toc27054254"/>
+      <w:bookmarkStart w:id="88" w:name="_Toc27054254"/>
       <w:r>
         <w:rPr>
           <w:lang w:val="it-IT"/>
         </w:rPr>
         <w:t>AboutViewModel</w:t>
       </w:r>
-      <w:bookmarkEnd w:id="87"/>
+      <w:bookmarkEnd w:id="88"/>
     </w:p>
     <w:p>
       <w:r>
@@ -27967,14 +28132,14 @@
       <w:pPr>
         <w:pStyle w:val="Titolo4"/>
       </w:pPr>
-      <w:bookmarkStart w:id="88" w:name="_Toc27054255"/>
+      <w:bookmarkStart w:id="89" w:name="_Toc27054255"/>
       <w:r>
         <w:t>Guida</w:t>
       </w:r>
       <w:r>
         <w:t>ViewModel</w:t>
       </w:r>
-      <w:bookmarkEnd w:id="88"/>
+      <w:bookmarkEnd w:id="89"/>
     </w:p>
     <w:p>
       <w:r>
@@ -28160,11 +28325,11 @@
       <w:pPr>
         <w:pStyle w:val="Titolo4"/>
       </w:pPr>
-      <w:bookmarkStart w:id="89" w:name="_Toc27054256"/>
+      <w:bookmarkStart w:id="90" w:name="_Toc27054256"/>
       <w:r>
         <w:t>EsercizioListViewModel</w:t>
       </w:r>
-      <w:bookmarkEnd w:id="89"/>
+      <w:bookmarkEnd w:id="90"/>
     </w:p>
     <w:p>
       <w:r>
@@ -28685,12 +28850,12 @@
       <w:pPr>
         <w:pStyle w:val="Titolo4"/>
       </w:pPr>
-      <w:bookmarkStart w:id="90" w:name="_Toc27054257"/>
+      <w:bookmarkStart w:id="91" w:name="_Toc27054257"/>
       <w:r>
         <w:lastRenderedPageBreak/>
         <w:t>ProvaListViewModel</w:t>
       </w:r>
-      <w:bookmarkEnd w:id="90"/>
+      <w:bookmarkEnd w:id="91"/>
     </w:p>
     <w:p>
       <w:r>
@@ -28936,11 +29101,11 @@
       <w:pPr>
         <w:pStyle w:val="Titolo4"/>
       </w:pPr>
-      <w:bookmarkStart w:id="91" w:name="_Toc27054258"/>
+      <w:bookmarkStart w:id="92" w:name="_Toc27054258"/>
       <w:r>
         <w:t>ImpostazioniBaseViewModel</w:t>
       </w:r>
-      <w:bookmarkEnd w:id="91"/>
+      <w:bookmarkEnd w:id="92"/>
     </w:p>
     <w:p>
       <w:r>
@@ -29820,11 +29985,11 @@
       <w:pPr>
         <w:pStyle w:val="Titolo4"/>
       </w:pPr>
-      <w:bookmarkStart w:id="92" w:name="_Toc27054259"/>
+      <w:bookmarkStart w:id="93" w:name="_Toc27054259"/>
       <w:r>
         <w:t>ClasseViewModel</w:t>
       </w:r>
-      <w:bookmarkEnd w:id="92"/>
+      <w:bookmarkEnd w:id="93"/>
     </w:p>
     <w:p>
       <w:r>
@@ -30733,12 +30898,12 @@
       <w:pPr>
         <w:pStyle w:val="Titolo4"/>
       </w:pPr>
-      <w:bookmarkStart w:id="93" w:name="_Toc27054260"/>
+      <w:bookmarkStart w:id="94" w:name="_Toc27054260"/>
       <w:r>
         <w:lastRenderedPageBreak/>
         <w:t>ModuloViewModel</w:t>
       </w:r>
-      <w:bookmarkEnd w:id="93"/>
+      <w:bookmarkEnd w:id="94"/>
     </w:p>
     <w:p>
       <w:r>
@@ -31622,11 +31787,11 @@
       <w:pPr>
         <w:pStyle w:val="Titolo4"/>
       </w:pPr>
-      <w:bookmarkStart w:id="94" w:name="_Toc27054261"/>
+      <w:bookmarkStart w:id="95" w:name="_Toc27054261"/>
       <w:r>
         <w:t>TematicaViewModel</w:t>
       </w:r>
-      <w:bookmarkEnd w:id="94"/>
+      <w:bookmarkEnd w:id="95"/>
     </w:p>
     <w:p>
       <w:r>
@@ -32119,11 +32284,11 @@
       <w:pPr>
         <w:pStyle w:val="Titolo4"/>
       </w:pPr>
-      <w:bookmarkStart w:id="95" w:name="_Toc27054262"/>
+      <w:bookmarkStart w:id="96" w:name="_Toc27054262"/>
       <w:r>
         <w:t>EsercizioViewModel</w:t>
       </w:r>
-      <w:bookmarkEnd w:id="95"/>
+      <w:bookmarkEnd w:id="96"/>
     </w:p>
     <w:p>
       <w:r>
@@ -33160,11 +33325,11 @@
       <w:pPr>
         <w:pStyle w:val="Titolo4"/>
       </w:pPr>
-      <w:bookmarkStart w:id="96" w:name="_Toc27054263"/>
+      <w:bookmarkStart w:id="97" w:name="_Toc27054263"/>
       <w:r>
         <w:t>ProvaViewModel</w:t>
       </w:r>
-      <w:bookmarkEnd w:id="96"/>
+      <w:bookmarkEnd w:id="97"/>
     </w:p>
     <w:p>
       <w:r>
@@ -34694,12 +34859,12 @@
       <w:pPr>
         <w:pStyle w:val="Titolo3"/>
       </w:pPr>
-      <w:bookmarkStart w:id="97" w:name="_Toc27054264"/>
+      <w:bookmarkStart w:id="98" w:name="_Toc27054264"/>
       <w:r>
         <w:lastRenderedPageBreak/>
         <w:t>Views</w:t>
       </w:r>
-      <w:bookmarkEnd w:id="97"/>
+      <w:bookmarkEnd w:id="98"/>
     </w:p>
     <w:p>
       <w:pPr>
@@ -34733,14 +34898,14 @@
           <w:lang w:val="it-IT"/>
         </w:rPr>
       </w:pPr>
-      <w:bookmarkStart w:id="98" w:name="_Toc27054265"/>
+      <w:bookmarkStart w:id="99" w:name="_Toc27054265"/>
       <w:r>
         <w:rPr>
           <w:lang w:val="it-IT"/>
         </w:rPr>
         <w:t>MainView</w:t>
       </w:r>
-      <w:bookmarkEnd w:id="98"/>
+      <w:bookmarkEnd w:id="99"/>
     </w:p>
     <w:p>
       <w:pPr>
@@ -36706,14 +36871,14 @@
           <w:lang w:val="it-IT"/>
         </w:rPr>
       </w:pPr>
-      <w:bookmarkStart w:id="99" w:name="_Toc27054266"/>
+      <w:bookmarkStart w:id="100" w:name="_Toc27054266"/>
       <w:r>
         <w:rPr>
           <w:lang w:val="it-IT"/>
         </w:rPr>
         <w:t>BenvenutoView</w:t>
       </w:r>
-      <w:bookmarkEnd w:id="99"/>
+      <w:bookmarkEnd w:id="100"/>
     </w:p>
     <w:p>
       <w:pPr>
@@ -37067,7 +37232,7 @@
           <w:lang w:val="it-IT"/>
         </w:rPr>
       </w:pPr>
-      <w:bookmarkStart w:id="100" w:name="_Toc27054267"/>
+      <w:bookmarkStart w:id="101" w:name="_Toc27054267"/>
       <w:r>
         <w:rPr>
           <w:lang w:val="it-IT"/>
@@ -37075,7 +37240,7 @@
         <w:lastRenderedPageBreak/>
         <w:t>AboutView</w:t>
       </w:r>
-      <w:bookmarkEnd w:id="100"/>
+      <w:bookmarkEnd w:id="101"/>
     </w:p>
     <w:p>
       <w:pPr>
@@ -37718,14 +37883,14 @@
           <w:lang w:val="it-IT"/>
         </w:rPr>
       </w:pPr>
-      <w:bookmarkStart w:id="101" w:name="_Toc27054268"/>
+      <w:bookmarkStart w:id="102" w:name="_Toc27054268"/>
       <w:r>
         <w:rPr>
           <w:lang w:val="it-IT"/>
         </w:rPr>
         <w:t>GuidaView</w:t>
       </w:r>
-      <w:bookmarkEnd w:id="101"/>
+      <w:bookmarkEnd w:id="102"/>
     </w:p>
     <w:p>
       <w:pPr>
@@ -38281,7 +38446,7 @@
           <w:lang w:val="it-IT"/>
         </w:rPr>
       </w:pPr>
-      <w:bookmarkStart w:id="102" w:name="_Toc27054269"/>
+      <w:bookmarkStart w:id="103" w:name="_Toc27054269"/>
       <w:r>
         <w:rPr>
           <w:lang w:val="it-IT"/>
@@ -38289,7 +38454,7 @@
         <w:lastRenderedPageBreak/>
         <w:t>EsercizioListView</w:t>
       </w:r>
-      <w:bookmarkEnd w:id="102"/>
+      <w:bookmarkEnd w:id="103"/>
     </w:p>
     <w:p>
       <w:pPr>
@@ -38974,14 +39139,14 @@
           <w:lang w:val="it-IT"/>
         </w:rPr>
       </w:pPr>
-      <w:bookmarkStart w:id="103" w:name="_Toc27054270"/>
+      <w:bookmarkStart w:id="104" w:name="_Toc27054270"/>
       <w:r>
         <w:rPr>
           <w:lang w:val="it-IT"/>
         </w:rPr>
         <w:t>ProvaListView</w:t>
       </w:r>
-      <w:bookmarkEnd w:id="103"/>
+      <w:bookmarkEnd w:id="104"/>
     </w:p>
     <w:p>
       <w:pPr>
@@ -39723,14 +39888,14 @@
           <w:lang w:val="it-IT"/>
         </w:rPr>
       </w:pPr>
-      <w:bookmarkStart w:id="104" w:name="_Toc27054271"/>
+      <w:bookmarkStart w:id="105" w:name="_Toc27054271"/>
       <w:r>
         <w:rPr>
           <w:lang w:val="it-IT"/>
         </w:rPr>
         <w:t>ImpostazioniBaseView</w:t>
       </w:r>
-      <w:bookmarkEnd w:id="104"/>
+      <w:bookmarkEnd w:id="105"/>
     </w:p>
     <w:p>
       <w:pPr>
@@ -40666,14 +40831,14 @@
           <w:lang w:val="en-IE"/>
         </w:rPr>
       </w:pPr>
-      <w:bookmarkStart w:id="105" w:name="_Toc27054272"/>
+      <w:bookmarkStart w:id="106" w:name="_Toc27054272"/>
       <w:r>
         <w:rPr>
           <w:lang w:val="en-IE"/>
         </w:rPr>
         <w:t>ClasseView</w:t>
       </w:r>
-      <w:bookmarkEnd w:id="105"/>
+      <w:bookmarkEnd w:id="106"/>
     </w:p>
     <w:p>
       <w:pPr>
@@ -41437,7 +41602,7 @@
           <w:lang w:val="it-IT"/>
         </w:rPr>
       </w:pPr>
-      <w:bookmarkStart w:id="106" w:name="_Toc27054273"/>
+      <w:bookmarkStart w:id="107" w:name="_Toc27054273"/>
       <w:r>
         <w:rPr>
           <w:lang w:val="it-IT"/>
@@ -41445,7 +41610,7 @@
         <w:lastRenderedPageBreak/>
         <w:t>ModuloView</w:t>
       </w:r>
-      <w:bookmarkEnd w:id="106"/>
+      <w:bookmarkEnd w:id="107"/>
     </w:p>
     <w:p>
       <w:pPr>
@@ -41708,14 +41873,14 @@
           <w:lang w:val="it-IT"/>
         </w:rPr>
       </w:pPr>
-      <w:bookmarkStart w:id="107" w:name="_Toc27054274"/>
+      <w:bookmarkStart w:id="108" w:name="_Toc27054274"/>
       <w:r>
         <w:rPr>
           <w:lang w:val="it-IT"/>
         </w:rPr>
         <w:t>TematicaView</w:t>
       </w:r>
-      <w:bookmarkEnd w:id="107"/>
+      <w:bookmarkEnd w:id="108"/>
     </w:p>
     <w:p>
       <w:pPr>
@@ -42062,14 +42227,14 @@
           <w:lang w:val="it-IT"/>
         </w:rPr>
       </w:pPr>
-      <w:bookmarkStart w:id="108" w:name="_Toc27054275"/>
+      <w:bookmarkStart w:id="109" w:name="_Toc27054275"/>
       <w:r>
         <w:rPr>
           <w:lang w:val="it-IT"/>
         </w:rPr>
         <w:t>EsercizioView</w:t>
       </w:r>
-      <w:bookmarkEnd w:id="108"/>
+      <w:bookmarkEnd w:id="109"/>
     </w:p>
     <w:p>
       <w:pPr>
@@ -44790,7 +44955,7 @@
           <w:lang w:val="it-IT"/>
         </w:rPr>
       </w:pPr>
-      <w:bookmarkStart w:id="109" w:name="_Toc27054276"/>
+      <w:bookmarkStart w:id="110" w:name="_Toc27054276"/>
       <w:r>
         <w:rPr>
           <w:lang w:val="it-IT"/>
@@ -44798,7 +44963,7 @@
         <w:lastRenderedPageBreak/>
         <w:t>ProvaView</w:t>
       </w:r>
-      <w:bookmarkEnd w:id="109"/>
+      <w:bookmarkEnd w:id="110"/>
     </w:p>
     <w:p>
       <w:pPr>
@@ -46335,9 +46500,9 @@
           <w:lang w:val="it-IT"/>
         </w:rPr>
       </w:pPr>
-      <w:bookmarkStart w:id="110" w:name="_Toc461179223"/>
-      <w:bookmarkStart w:id="111" w:name="_Toc20396884"/>
-      <w:bookmarkStart w:id="112" w:name="_Toc27054277"/>
+      <w:bookmarkStart w:id="111" w:name="_Toc461179223"/>
+      <w:bookmarkStart w:id="112" w:name="_Toc20396884"/>
+      <w:bookmarkStart w:id="113" w:name="_Toc27054277"/>
       <w:r>
         <w:rPr>
           <w:lang w:val="it-IT"/>
@@ -46345,23 +46510,23 @@
         <w:lastRenderedPageBreak/>
         <w:t>Test</w:t>
       </w:r>
-      <w:bookmarkEnd w:id="110"/>
       <w:bookmarkEnd w:id="111"/>
       <w:bookmarkEnd w:id="112"/>
+      <w:bookmarkEnd w:id="113"/>
     </w:p>
     <w:p>
       <w:pPr>
         <w:pStyle w:val="Titolo2"/>
       </w:pPr>
-      <w:bookmarkStart w:id="113" w:name="_Toc461179224"/>
-      <w:bookmarkStart w:id="114" w:name="_Toc20396885"/>
-      <w:bookmarkStart w:id="115" w:name="_Toc27054278"/>
+      <w:bookmarkStart w:id="114" w:name="_Toc461179224"/>
+      <w:bookmarkStart w:id="115" w:name="_Toc20396885"/>
+      <w:bookmarkStart w:id="116" w:name="_Toc27054278"/>
       <w:r>
         <w:t>Protocollo di test</w:t>
       </w:r>
-      <w:bookmarkEnd w:id="113"/>
       <w:bookmarkEnd w:id="114"/>
       <w:bookmarkEnd w:id="115"/>
+      <w:bookmarkEnd w:id="116"/>
     </w:p>
     <w:tbl>
       <w:tblPr>
@@ -48705,14 +48870,7 @@
                 <w:sz w:val="18"/>
                 <w:szCs w:val="18"/>
               </w:rPr>
-              <w:t xml:space="preserve">Inserimento </w:t>
-            </w:r>
-            <w:r>
-              <w:rPr>
-                <w:sz w:val="18"/>
-                <w:szCs w:val="18"/>
-              </w:rPr>
-              <w:t>modulo</w:t>
+              <w:t>Inserimento modulo</w:t>
             </w:r>
           </w:p>
         </w:tc>
@@ -50486,9 +50644,9 @@
       <w:pPr>
         <w:pStyle w:val="Titolo2"/>
       </w:pPr>
-      <w:bookmarkStart w:id="116" w:name="_Toc461179225"/>
-      <w:bookmarkStart w:id="117" w:name="_Toc20396886"/>
-      <w:bookmarkStart w:id="118" w:name="_Toc27054279"/>
+      <w:bookmarkStart w:id="117" w:name="_Toc461179225"/>
+      <w:bookmarkStart w:id="118" w:name="_Toc20396886"/>
+      <w:bookmarkStart w:id="119" w:name="_Toc27054279"/>
       <w:r>
         <w:lastRenderedPageBreak/>
         <w:t>R</w:t>
@@ -50496,9 +50654,9 @@
       <w:r>
         <w:t>isultati test</w:t>
       </w:r>
-      <w:bookmarkEnd w:id="116"/>
       <w:bookmarkEnd w:id="117"/>
       <w:bookmarkEnd w:id="118"/>
+      <w:bookmarkEnd w:id="119"/>
     </w:p>
     <w:tbl>
       <w:tblPr>
@@ -51110,18 +51268,18 @@
       <w:pPr>
         <w:pStyle w:val="Titolo2"/>
       </w:pPr>
-      <w:bookmarkStart w:id="119" w:name="_Toc461179226"/>
-      <w:bookmarkStart w:id="120" w:name="_Toc20396887"/>
-      <w:bookmarkStart w:id="121" w:name="_Toc27054280"/>
+      <w:bookmarkStart w:id="120" w:name="_Toc461179226"/>
+      <w:bookmarkStart w:id="121" w:name="_Toc20396887"/>
+      <w:bookmarkStart w:id="122" w:name="_Toc27054280"/>
       <w:r>
         <w:t>Mancanze</w:t>
       </w:r>
       <w:r>
         <w:t>/limitazioni conosciute</w:t>
       </w:r>
-      <w:bookmarkEnd w:id="119"/>
       <w:bookmarkEnd w:id="120"/>
       <w:bookmarkEnd w:id="121"/>
+      <w:bookmarkEnd w:id="122"/>
     </w:p>
     <w:p>
       <w:pPr>
@@ -51141,25 +51299,7 @@
         <w:rPr>
           <w:lang w:val="it-IT"/>
         </w:rPr>
-        <w:t>Per quanto riguarda le impostazioni di base ritengo non ci siano particolari implementazioni incomplete</w:t>
-      </w:r>
-      <w:r>
-        <w:rPr>
-          <w:lang w:val="it-IT"/>
-        </w:rPr>
-        <w:t xml:space="preserve"> secondo i requisiti</w:t>
-      </w:r>
-      <w:r>
-        <w:rPr>
-          <w:lang w:val="it-IT"/>
-        </w:rPr>
-        <w:t>.</w:t>
-      </w:r>
-      <w:r>
-        <w:rPr>
-          <w:lang w:val="it-IT"/>
-        </w:rPr>
-        <w:t xml:space="preserve"> Tuttavia n</w:t>
+        <w:t>Per quanto riguarda le impostazioni di base ritengo non ci siano particolari implementazioni incomplete secondo i requisiti. Tuttavia n</w:t>
       </w:r>
       <w:r>
         <w:rPr>
@@ -51225,9 +51365,9 @@
           <w:lang w:val="it-IT"/>
         </w:rPr>
       </w:pPr>
-      <w:bookmarkStart w:id="122" w:name="_Toc461179227"/>
-      <w:bookmarkStart w:id="123" w:name="_Toc20396888"/>
-      <w:bookmarkStart w:id="124" w:name="_Toc27054281"/>
+      <w:bookmarkStart w:id="123" w:name="_Toc461179227"/>
+      <w:bookmarkStart w:id="124" w:name="_Toc20396888"/>
+      <w:bookmarkStart w:id="125" w:name="_Toc27054281"/>
       <w:r>
         <w:rPr>
           <w:noProof/>
@@ -51303,9 +51443,9 @@
         </w:rPr>
         <w:t>Consuntivo</w:t>
       </w:r>
-      <w:bookmarkEnd w:id="122"/>
       <w:bookmarkEnd w:id="123"/>
       <w:bookmarkEnd w:id="124"/>
+      <w:bookmarkEnd w:id="125"/>
     </w:p>
     <w:p>
       <w:pPr>
@@ -51314,9 +51454,9 @@
           <w:lang w:val="it-IT"/>
         </w:rPr>
       </w:pPr>
-      <w:bookmarkStart w:id="125" w:name="_Toc461179228"/>
-      <w:bookmarkStart w:id="126" w:name="_Toc20396889"/>
-      <w:bookmarkStart w:id="127" w:name="_Toc27054282"/>
+      <w:bookmarkStart w:id="126" w:name="_Toc461179228"/>
+      <w:bookmarkStart w:id="127" w:name="_Toc20396889"/>
+      <w:bookmarkStart w:id="128" w:name="_Toc27054282"/>
       <w:r>
         <w:rPr>
           <w:lang w:val="it-IT"/>
@@ -51324,9 +51464,9 @@
         <w:lastRenderedPageBreak/>
         <w:t>Conclusioni</w:t>
       </w:r>
-      <w:bookmarkEnd w:id="125"/>
       <w:bookmarkEnd w:id="126"/>
       <w:bookmarkEnd w:id="127"/>
+      <w:bookmarkEnd w:id="128"/>
     </w:p>
     <w:p>
       <w:pPr>
@@ -51376,15 +51516,15 @@
       <w:pPr>
         <w:pStyle w:val="Titolo2"/>
       </w:pPr>
-      <w:bookmarkStart w:id="128" w:name="_Toc461179229"/>
-      <w:bookmarkStart w:id="129" w:name="_Toc20396890"/>
-      <w:bookmarkStart w:id="130" w:name="_Toc27054283"/>
+      <w:bookmarkStart w:id="129" w:name="_Toc461179229"/>
+      <w:bookmarkStart w:id="130" w:name="_Toc20396890"/>
+      <w:bookmarkStart w:id="131" w:name="_Toc27054283"/>
       <w:r>
         <w:t>Sviluppi futuri</w:t>
       </w:r>
-      <w:bookmarkEnd w:id="128"/>
       <w:bookmarkEnd w:id="129"/>
       <w:bookmarkEnd w:id="130"/>
+      <w:bookmarkEnd w:id="131"/>
     </w:p>
     <w:p>
       <w:pPr>
@@ -51446,8 +51586,6 @@
         </w:rPr>
         <w:br/>
       </w:r>
-      <w:bookmarkStart w:id="131" w:name="_GoBack"/>
-      <w:bookmarkEnd w:id="131"/>
       <w:r>
         <w:rPr>
           <w:lang w:val="it-IT"/>
@@ -52310,6 +52448,7 @@
         <w:dataBinding w:prefixMappings="xmlns:ns0='http://purl.org/dc/elements/1.1/' xmlns:ns1='http://schemas.openxmlformats.org/package/2006/metadata/core-properties' " w:xpath="/ns1:coreProperties[1]/ns0:creator[1]" w:storeItemID="{6C3C8BC8-F283-45AE-878A-BAB7291924A1}"/>
         <w:text/>
       </w:sdtPr>
+      <w:sdtEndPr/>
       <w:sdtContent>
         <w:r>
           <w:t>Gabriele Alessi</w:t>
@@ -52330,6 +52469,7 @@
         <w:dataBinding w:prefixMappings="xmlns:ns0='http://purl.org/dc/elements/1.1/' xmlns:ns1='http://schemas.openxmlformats.org/package/2006/metadata/core-properties' " w:xpath="/ns1:coreProperties[1]/ns0:title[1]" w:storeItemID="{6C3C8BC8-F283-45AE-878A-BAB7291924A1}"/>
         <w:text/>
       </w:sdtPr>
+      <w:sdtEndPr/>
       <w:sdtContent>
         <w:r>
           <w:t>Gestione degli esercizi delle prove svolte durante la professione di docente</w:t>
@@ -52391,6 +52531,7 @@
           <w:dataBinding w:prefixMappings="xmlns:ns0='http://purl.org/dc/elements/1.1/' xmlns:ns1='http://schemas.openxmlformats.org/package/2006/metadata/core-properties' " w:xpath="/ns1:coreProperties[1]/ns0:title[1]" w:storeItemID="{6C3C8BC8-F283-45AE-878A-BAB7291924A1}"/>
           <w:text/>
         </w:sdtPr>
+        <w:sdtEndPr/>
         <w:sdtContent>
           <w:tc>
             <w:tcPr>
@@ -52457,6 +52598,7 @@
           <w:dataBinding w:prefixMappings="xmlns:ns0='http://purl.org/dc/elements/1.1/' xmlns:ns1='http://schemas.openxmlformats.org/package/2006/metadata/core-properties' " w:xpath="/ns1:coreProperties[1]/ns0:creator[1]" w:storeItemID="{6C3C8BC8-F283-45AE-878A-BAB7291924A1}"/>
           <w:text/>
         </w:sdtPr>
+        <w:sdtEndPr/>
         <w:sdtContent>
           <w:tc>
             <w:tcPr>
@@ -52844,7 +52986,7 @@
               <w:noProof/>
               <w:snapToGrid w:val="0"/>
             </w:rPr>
-            <w:t>45</w:t>
+            <w:t>19</w:t>
           </w:r>
           <w:r>
             <w:rPr>
@@ -52946,6 +53088,7 @@
           <w:dataBinding w:prefixMappings="xmlns:ns0='http://purl.org/dc/elements/1.1/' xmlns:ns1='http://schemas.openxmlformats.org/package/2006/metadata/core-properties' " w:xpath="/ns1:coreProperties[1]/ns0:title[1]" w:storeItemID="{6C3C8BC8-F283-45AE-878A-BAB7291924A1}"/>
           <w:text/>
         </w:sdtPr>
+        <w:sdtEndPr/>
         <w:sdtContent>
           <w:tc>
             <w:tcPr>
@@ -58503,6 +58646,7 @@
     <w:rsid w:val="009A58E1"/>
     <w:rsid w:val="009C128B"/>
     <w:rsid w:val="00A43969"/>
+    <w:rsid w:val="00AD2BF8"/>
     <w:rsid w:val="00B207F3"/>
     <w:rsid w:val="00BD0FD3"/>
     <w:rsid w:val="00C33D60"/>
@@ -59280,7 +59424,7 @@
 </file>
 
 <file path=customXml/itemProps1.xml><?xml version="1.0" encoding="utf-8"?>
-<ds:datastoreItem xmlns:ds="http://schemas.openxmlformats.org/officeDocument/2006/customXml" ds:itemID="{31777EB5-89BC-4222-BEF4-03F9FB59D3E4}">
+<ds:datastoreItem xmlns:ds="http://schemas.openxmlformats.org/officeDocument/2006/customXml" ds:itemID="{EC676A63-A11E-4CA7-B9E1-FF72F3CE3A91}">
   <ds:schemaRefs>
     <ds:schemaRef ds:uri="http://schemas.openxmlformats.org/officeDocument/2006/bibliography"/>
   </ds:schemaRefs>

</xml_diff>

<commit_message>
doc - concluso MainView
</commit_message>
<xml_diff>
--- a/Documentazione/Documentazione_GestioneEsercizi.docx
+++ b/Documentazione/Documentazione_GestioneEsercizi.docx
@@ -34345,7 +34345,16 @@
     <w:p/>
     <w:p>
       <w:r>
-        <w:t>Dopodiché c’è il metodo che implementa il salvataggio della prova.</w:t>
+        <w:t>Dopodiché c’è il metodo che implem</w:t>
+      </w:r>
+      <w:r>
+        <w:t>enta il salvataggio della prova aggiungendo anche gli esercizi</w:t>
+      </w:r>
+      <w:r>
+        <w:t xml:space="preserve"> prova</w:t>
+      </w:r>
+      <w:r>
+        <w:t>.</w:t>
       </w:r>
     </w:p>
     <w:p/>
@@ -35266,60 +35275,65 @@
         </w:rPr>
         <w:t>}</w:t>
       </w:r>
-      <w:bookmarkStart w:id="97" w:name="_GoBack"/>
-      <w:bookmarkEnd w:id="97"/>
     </w:p>
     <w:p>
       <w:pPr>
         <w:pStyle w:val="Titolo3"/>
       </w:pPr>
-      <w:bookmarkStart w:id="98" w:name="_Toc27054264"/>
+      <w:bookmarkStart w:id="97" w:name="_Toc27054264"/>
       <w:r>
         <w:lastRenderedPageBreak/>
         <w:t>Views</w:t>
       </w:r>
+      <w:bookmarkEnd w:id="97"/>
+    </w:p>
+    <w:p>
+      <w:pPr>
+        <w:rPr>
+          <w:lang w:val="it-IT"/>
+        </w:rPr>
+      </w:pPr>
+      <w:r>
+        <w:rPr>
+          <w:lang w:val="it-IT"/>
+        </w:rPr>
+        <w:t>La cartella Views rappresenta gli elementi dell’interfaccia utente dell’</w:t>
+      </w:r>
+      <w:r>
+        <w:rPr>
+          <w:lang w:val="it-IT"/>
+        </w:rPr>
+        <w:t>applicazione.</w:t>
+      </w:r>
+    </w:p>
+    <w:p>
+      <w:pPr>
+        <w:rPr>
+          <w:lang w:val="it-IT"/>
+        </w:rPr>
+      </w:pPr>
+      <w:r>
+        <w:rPr>
+          <w:lang w:val="it-IT"/>
+        </w:rPr>
+        <w:t>La struttura di base funziona in modo che ogni View utilizzi il relativo ViewModel come base per i dati passandosi le informazioni tramite il Messenger.</w:t>
+      </w:r>
+    </w:p>
+    <w:p>
+      <w:pPr>
+        <w:pStyle w:val="Titolo4"/>
+        <w:rPr>
+          <w:lang w:val="it-IT"/>
+        </w:rPr>
+      </w:pPr>
+      <w:bookmarkStart w:id="98" w:name="_Toc27054265"/>
+      <w:r>
+        <w:rPr>
+          <w:lang w:val="it-IT"/>
+        </w:rPr>
+        <w:t>MainView</w:t>
+      </w:r>
       <w:bookmarkEnd w:id="98"/>
-    </w:p>
-    <w:p>
-      <w:pPr>
-        <w:rPr>
-          <w:lang w:val="it-IT"/>
-        </w:rPr>
-      </w:pPr>
-      <w:r>
-        <w:rPr>
-          <w:lang w:val="it-IT"/>
-        </w:rPr>
-        <w:t>La cartella Views rappresenta gli elementi dell’interfaccia utente dell’</w:t>
-      </w:r>
-      <w:r>
-        <w:rPr>
-          <w:lang w:val="it-IT"/>
-        </w:rPr>
-        <w:t xml:space="preserve">applicazione. </w:t>
-      </w:r>
-      <w:r>
-        <w:rPr>
-          <w:lang w:val="it-IT"/>
-        </w:rPr>
-        <w:t>La struttura di base funziona in modo che ogni View utilizzi il relativo ViewModel come base per i dati passandosi le informazioni tramite il Messenger.</w:t>
-      </w:r>
-    </w:p>
-    <w:p>
-      <w:pPr>
-        <w:pStyle w:val="Titolo4"/>
-        <w:rPr>
-          <w:lang w:val="it-IT"/>
-        </w:rPr>
-      </w:pPr>
-      <w:bookmarkStart w:id="99" w:name="_Toc27054265"/>
-      <w:r>
-        <w:rPr>
-          <w:lang w:val="it-IT"/>
-        </w:rPr>
-        <w:t>MainView</w:t>
-      </w:r>
-      <w:bookmarkEnd w:id="99"/>
     </w:p>
     <w:p>
       <w:pPr>
@@ -35527,6 +35541,19 @@
     </w:p>
     <w:p>
       <w:pPr>
+        <w:rPr>
+          <w:lang w:val="it-IT"/>
+        </w:rPr>
+      </w:pPr>
+      <w:r>
+        <w:rPr>
+          <w:lang w:val="it-IT"/>
+        </w:rPr>
+        <w:t>Il contenuto principale del controllo utente è il menu e lo spazio che mostra il ViewModel.</w:t>
+      </w:r>
+    </w:p>
+    <w:p>
+      <w:pPr>
         <w:autoSpaceDE w:val="0"/>
         <w:autoSpaceDN w:val="0"/>
         <w:adjustRightInd w:val="0"/>
@@ -35535,49 +35562,9 @@
           <w:color w:val="0000FF"/>
           <w:sz w:val="19"/>
           <w:szCs w:val="19"/>
-          <w:lang w:val="en-IE"/>
-        </w:rPr>
-      </w:pPr>
-      <w:r>
-        <w:rPr>
-          <w:rFonts w:ascii="Consolas" w:hAnsi="Consolas" w:cs="Consolas"/>
-          <w:color w:val="0000FF"/>
-          <w:sz w:val="19"/>
-          <w:szCs w:val="19"/>
-          <w:lang w:val="en-IE"/>
-        </w:rPr>
-        <w:t>&lt;</w:t>
-      </w:r>
-      <w:r>
-        <w:rPr>
-          <w:rFonts w:ascii="Consolas" w:hAnsi="Consolas" w:cs="Consolas"/>
-          <w:color w:val="A31515"/>
-          <w:sz w:val="19"/>
-          <w:szCs w:val="19"/>
-          <w:lang w:val="en-IE"/>
-        </w:rPr>
-        <w:t>Menu</w:t>
-      </w:r>
-      <w:r>
-        <w:rPr>
-          <w:rFonts w:ascii="Consolas" w:hAnsi="Consolas" w:cs="Consolas"/>
-          <w:color w:val="FF0000"/>
-          <w:sz w:val="19"/>
-          <w:szCs w:val="19"/>
-          <w:lang w:val="en-IE"/>
-        </w:rPr>
-        <w:t xml:space="preserve"> Grid.Row</w:t>
-      </w:r>
-      <w:r>
-        <w:rPr>
-          <w:rFonts w:ascii="Consolas" w:hAnsi="Consolas" w:cs="Consolas"/>
-          <w:color w:val="0000FF"/>
-          <w:sz w:val="19"/>
-          <w:szCs w:val="19"/>
-          <w:lang w:val="en-IE"/>
-        </w:rPr>
-        <w:t>="0"&gt;</w:t>
-      </w:r>
+          <w:lang w:val="it-IT"/>
+        </w:rPr>
+      </w:pPr>
     </w:p>
     <w:p>
       <w:pPr>
@@ -35595,16 +35582,6 @@
       <w:r>
         <w:rPr>
           <w:rFonts w:ascii="Consolas" w:hAnsi="Consolas" w:cs="Consolas"/>
-          <w:color w:val="000000"/>
-          <w:sz w:val="19"/>
-          <w:szCs w:val="19"/>
-          <w:lang w:val="en-IE"/>
-        </w:rPr>
-        <w:t xml:space="preserve">    </w:t>
-      </w:r>
-      <w:r>
-        <w:rPr>
-          <w:rFonts w:ascii="Consolas" w:hAnsi="Consolas" w:cs="Consolas"/>
           <w:color w:val="0000FF"/>
           <w:sz w:val="19"/>
           <w:szCs w:val="19"/>
@@ -35620,27 +35597,17 @@
           <w:szCs w:val="19"/>
           <w:lang w:val="en-IE"/>
         </w:rPr>
-        <w:t>MenuItem</w:t>
-      </w:r>
-      <w:r>
-        <w:rPr>
-          <w:rFonts w:ascii="Consolas" w:hAnsi="Consolas" w:cs="Consolas"/>
-          <w:color w:val="FF0000"/>
-          <w:sz w:val="19"/>
-          <w:szCs w:val="19"/>
-          <w:lang w:val="en-IE"/>
-        </w:rPr>
-        <w:t xml:space="preserve"> Header</w:t>
-      </w:r>
-      <w:r>
-        <w:rPr>
-          <w:rFonts w:ascii="Consolas" w:hAnsi="Consolas" w:cs="Consolas"/>
-          <w:color w:val="0000FF"/>
-          <w:sz w:val="19"/>
-          <w:szCs w:val="19"/>
-          <w:lang w:val="en-IE"/>
-        </w:rPr>
-        <w:t>="_File"&gt;</w:t>
+        <w:t>Menu</w:t>
+      </w:r>
+      <w:r>
+        <w:rPr>
+          <w:rFonts w:ascii="Consolas" w:hAnsi="Consolas" w:cs="Consolas"/>
+          <w:color w:val="0000FF"/>
+          <w:sz w:val="19"/>
+          <w:szCs w:val="19"/>
+          <w:lang w:val="en-IE"/>
+        </w:rPr>
+        <w:t>&gt;</w:t>
       </w:r>
     </w:p>
     <w:p>
@@ -35664,7 +35631,7 @@
           <w:szCs w:val="19"/>
           <w:lang w:val="en-IE"/>
         </w:rPr>
-        <w:t xml:space="preserve">        </w:t>
+        <w:t xml:space="preserve">    </w:t>
       </w:r>
       <w:r>
         <w:rPr>
@@ -35704,57 +35671,7 @@
           <w:szCs w:val="19"/>
           <w:lang w:val="en-IE"/>
         </w:rPr>
-        <w:t>="_Esercizi"</w:t>
-      </w:r>
-      <w:r>
-        <w:rPr>
-          <w:rFonts w:ascii="Consolas" w:hAnsi="Consolas" w:cs="Consolas"/>
-          <w:color w:val="FF0000"/>
-          <w:sz w:val="19"/>
-          <w:szCs w:val="19"/>
-          <w:lang w:val="en-IE"/>
-        </w:rPr>
-        <w:t xml:space="preserve"> Command</w:t>
-      </w:r>
-      <w:r>
-        <w:rPr>
-          <w:rFonts w:ascii="Consolas" w:hAnsi="Consolas" w:cs="Consolas"/>
-          <w:color w:val="0000FF"/>
-          <w:sz w:val="19"/>
-          <w:szCs w:val="19"/>
-          <w:lang w:val="en-IE"/>
-        </w:rPr>
-        <w:t>="{</w:t>
-      </w:r>
-      <w:r>
-        <w:rPr>
-          <w:rFonts w:ascii="Consolas" w:hAnsi="Consolas" w:cs="Consolas"/>
-          <w:color w:val="A31515"/>
-          <w:sz w:val="19"/>
-          <w:szCs w:val="19"/>
-          <w:lang w:val="en-IE"/>
-        </w:rPr>
-        <w:t>Binding</w:t>
-      </w:r>
-      <w:r>
-        <w:rPr>
-          <w:rFonts w:ascii="Consolas" w:hAnsi="Consolas" w:cs="Consolas"/>
-          <w:color w:val="FF0000"/>
-          <w:sz w:val="19"/>
-          <w:szCs w:val="19"/>
-          <w:lang w:val="en-IE"/>
-        </w:rPr>
-        <w:t xml:space="preserve"> Path</w:t>
-      </w:r>
-      <w:r>
-        <w:rPr>
-          <w:rFonts w:ascii="Consolas" w:hAnsi="Consolas" w:cs="Consolas"/>
-          <w:color w:val="0000FF"/>
-          <w:sz w:val="19"/>
-          <w:szCs w:val="19"/>
-          <w:lang w:val="en-IE"/>
-        </w:rPr>
-        <w:t>=EsercizioListCommand}"/&gt;</w:t>
+        <w:t>="_File"&gt;</w:t>
       </w:r>
     </w:p>
     <w:p>
@@ -35818,7 +35735,7 @@
           <w:szCs w:val="19"/>
           <w:lang w:val="en-IE"/>
         </w:rPr>
-        <w:t>="_Prove"</w:t>
+        <w:t>="_Esercizi"</w:t>
       </w:r>
       <w:r>
         <w:rPr>
@@ -35868,7 +35785,7 @@
           <w:szCs w:val="19"/>
           <w:lang w:val="en-IE"/>
         </w:rPr>
-        <w:t>=ProvaListCommand}"/&gt;</w:t>
+        <w:t>=EsercizioListCommand}"/&gt;</w:t>
       </w:r>
     </w:p>
     <w:p>
@@ -35922,18 +35839,17 @@
           <w:szCs w:val="19"/>
           <w:lang w:val="en-IE"/>
         </w:rPr>
-        <w:t xml:space="preserve"> x</w:t>
-      </w:r>
-      <w:proofErr w:type="gramStart"/>
-      <w:r>
-        <w:rPr>
-          <w:rFonts w:ascii="Consolas" w:hAnsi="Consolas" w:cs="Consolas"/>
-          <w:color w:val="0000FF"/>
-          <w:sz w:val="19"/>
-          <w:szCs w:val="19"/>
-          <w:lang w:val="en-IE"/>
-        </w:rPr>
-        <w:t>:</w:t>
+        <w:t xml:space="preserve"> Header</w:t>
+      </w:r>
+      <w:r>
+        <w:rPr>
+          <w:rFonts w:ascii="Consolas" w:hAnsi="Consolas" w:cs="Consolas"/>
+          <w:color w:val="0000FF"/>
+          <w:sz w:val="19"/>
+          <w:szCs w:val="19"/>
+          <w:lang w:val="en-IE"/>
+        </w:rPr>
+        <w:t>="_Prove"</w:t>
       </w:r>
       <w:r>
         <w:rPr>
@@ -35943,18 +35859,27 @@
           <w:szCs w:val="19"/>
           <w:lang w:val="en-IE"/>
         </w:rPr>
-        <w:t>Name</w:t>
-      </w:r>
-      <w:proofErr w:type="gramEnd"/>
-      <w:r>
-        <w:rPr>
-          <w:rFonts w:ascii="Consolas" w:hAnsi="Consolas" w:cs="Consolas"/>
-          <w:color w:val="0000FF"/>
-          <w:sz w:val="19"/>
-          <w:szCs w:val="19"/>
-          <w:lang w:val="en-IE"/>
-        </w:rPr>
-        <w:t>="miEsci"</w:t>
+        <w:t xml:space="preserve"> Command</w:t>
+      </w:r>
+      <w:r>
+        <w:rPr>
+          <w:rFonts w:ascii="Consolas" w:hAnsi="Consolas" w:cs="Consolas"/>
+          <w:color w:val="0000FF"/>
+          <w:sz w:val="19"/>
+          <w:szCs w:val="19"/>
+          <w:lang w:val="en-IE"/>
+        </w:rPr>
+        <w:t>="{</w:t>
+      </w:r>
+      <w:r>
+        <w:rPr>
+          <w:rFonts w:ascii="Consolas" w:hAnsi="Consolas" w:cs="Consolas"/>
+          <w:color w:val="A31515"/>
+          <w:sz w:val="19"/>
+          <w:szCs w:val="19"/>
+          <w:lang w:val="en-IE"/>
+        </w:rPr>
+        <w:t>Binding</w:t>
       </w:r>
       <w:r>
         <w:rPr>
@@ -35964,37 +35889,17 @@
           <w:szCs w:val="19"/>
           <w:lang w:val="en-IE"/>
         </w:rPr>
-        <w:t xml:space="preserve"> Header</w:t>
-      </w:r>
-      <w:r>
-        <w:rPr>
-          <w:rFonts w:ascii="Consolas" w:hAnsi="Consolas" w:cs="Consolas"/>
-          <w:color w:val="0000FF"/>
-          <w:sz w:val="19"/>
-          <w:szCs w:val="19"/>
-          <w:lang w:val="en-IE"/>
-        </w:rPr>
-        <w:t>="_Esci"</w:t>
-      </w:r>
-      <w:r>
-        <w:rPr>
-          <w:rFonts w:ascii="Consolas" w:hAnsi="Consolas" w:cs="Consolas"/>
-          <w:color w:val="FF0000"/>
-          <w:sz w:val="19"/>
-          <w:szCs w:val="19"/>
-          <w:lang w:val="en-IE"/>
-        </w:rPr>
-        <w:t xml:space="preserve"> Click</w:t>
-      </w:r>
-      <w:r>
-        <w:rPr>
-          <w:rFonts w:ascii="Consolas" w:hAnsi="Consolas" w:cs="Consolas"/>
-          <w:color w:val="0000FF"/>
-          <w:sz w:val="19"/>
-          <w:szCs w:val="19"/>
-          <w:lang w:val="en-IE"/>
-        </w:rPr>
-        <w:t>="miEsci_Click"/&gt;</w:t>
+        <w:t xml:space="preserve"> Path</w:t>
+      </w:r>
+      <w:r>
+        <w:rPr>
+          <w:rFonts w:ascii="Consolas" w:hAnsi="Consolas" w:cs="Consolas"/>
+          <w:color w:val="0000FF"/>
+          <w:sz w:val="19"/>
+          <w:szCs w:val="19"/>
+          <w:lang w:val="en-IE"/>
+        </w:rPr>
+        <w:t>=ProvaListCommand}"/&gt;</w:t>
       </w:r>
     </w:p>
     <w:p>
@@ -36018,17 +35923,17 @@
           <w:szCs w:val="19"/>
           <w:lang w:val="en-IE"/>
         </w:rPr>
-        <w:t xml:space="preserve">    </w:t>
-      </w:r>
-      <w:r>
-        <w:rPr>
-          <w:rFonts w:ascii="Consolas" w:hAnsi="Consolas" w:cs="Consolas"/>
-          <w:color w:val="0000FF"/>
-          <w:sz w:val="19"/>
-          <w:szCs w:val="19"/>
-          <w:lang w:val="en-IE"/>
-        </w:rPr>
-        <w:t>&lt;/</w:t>
+        <w:t xml:space="preserve">        </w:t>
+      </w:r>
+      <w:r>
+        <w:rPr>
+          <w:rFonts w:ascii="Consolas" w:hAnsi="Consolas" w:cs="Consolas"/>
+          <w:color w:val="0000FF"/>
+          <w:sz w:val="19"/>
+          <w:szCs w:val="19"/>
+          <w:lang w:val="en-IE"/>
+        </w:rPr>
+        <w:t>&lt;</w:t>
       </w:r>
       <w:r>
         <w:rPr>
@@ -36043,12 +35948,52 @@
       <w:r>
         <w:rPr>
           <w:rFonts w:ascii="Consolas" w:hAnsi="Consolas" w:cs="Consolas"/>
-          <w:color w:val="0000FF"/>
-          <w:sz w:val="19"/>
-          <w:szCs w:val="19"/>
-          <w:lang w:val="en-IE"/>
-        </w:rPr>
-        <w:t>&gt;</w:t>
+          <w:color w:val="FF0000"/>
+          <w:sz w:val="19"/>
+          <w:szCs w:val="19"/>
+          <w:lang w:val="en-IE"/>
+        </w:rPr>
+        <w:t xml:space="preserve"> Header</w:t>
+      </w:r>
+      <w:r>
+        <w:rPr>
+          <w:rFonts w:ascii="Consolas" w:hAnsi="Consolas" w:cs="Consolas"/>
+          <w:color w:val="0000FF"/>
+          <w:sz w:val="19"/>
+          <w:szCs w:val="19"/>
+          <w:lang w:val="en-IE"/>
+        </w:rPr>
+        <w:t>="_Esci"</w:t>
+      </w:r>
+      <w:r>
+        <w:rPr>
+          <w:rFonts w:ascii="Consolas" w:hAnsi="Consolas" w:cs="Consolas"/>
+          <w:color w:val="FF0000"/>
+          <w:sz w:val="19"/>
+          <w:szCs w:val="19"/>
+          <w:lang w:val="en-IE"/>
+        </w:rPr>
+        <w:t xml:space="preserve"> Click</w:t>
+      </w:r>
+      <w:r>
+        <w:rPr>
+          <w:rFonts w:ascii="Consolas" w:hAnsi="Consolas" w:cs="Consolas"/>
+          <w:color w:val="0000FF"/>
+          <w:sz w:val="19"/>
+          <w:szCs w:val="19"/>
+          <w:lang w:val="en-IE"/>
+        </w:rPr>
+        <w:t>="E</w:t>
+      </w:r>
+      <w:r>
+        <w:rPr>
+          <w:rFonts w:ascii="Consolas" w:hAnsi="Consolas" w:cs="Consolas"/>
+          <w:color w:val="0000FF"/>
+          <w:sz w:val="19"/>
+          <w:szCs w:val="19"/>
+          <w:lang w:val="en-IE"/>
+        </w:rPr>
+        <w:t>xit"/&gt;</w:t>
       </w:r>
     </w:p>
     <w:p>
@@ -36082,7 +36027,7 @@
           <w:szCs w:val="19"/>
           <w:lang w:val="en-IE"/>
         </w:rPr>
-        <w:t>&lt;</w:t>
+        <w:t>&lt;/</w:t>
       </w:r>
       <w:r>
         <w:rPr>
@@ -36097,22 +36042,12 @@
       <w:r>
         <w:rPr>
           <w:rFonts w:ascii="Consolas" w:hAnsi="Consolas" w:cs="Consolas"/>
-          <w:color w:val="FF0000"/>
-          <w:sz w:val="19"/>
-          <w:szCs w:val="19"/>
-          <w:lang w:val="en-IE"/>
-        </w:rPr>
-        <w:t xml:space="preserve"> Header</w:t>
-      </w:r>
-      <w:r>
-        <w:rPr>
-          <w:rFonts w:ascii="Consolas" w:hAnsi="Consolas" w:cs="Consolas"/>
-          <w:color w:val="0000FF"/>
-          <w:sz w:val="19"/>
-          <w:szCs w:val="19"/>
-          <w:lang w:val="en-IE"/>
-        </w:rPr>
-        <w:t>="_Info"&gt;</w:t>
+          <w:color w:val="0000FF"/>
+          <w:sz w:val="19"/>
+          <w:szCs w:val="19"/>
+          <w:lang w:val="en-IE"/>
+        </w:rPr>
+        <w:t>&gt;</w:t>
       </w:r>
     </w:p>
     <w:p>
@@ -36128,106 +36063,6 @@
           <w:lang w:val="en-IE"/>
         </w:rPr>
       </w:pPr>
-      <w:r>
-        <w:rPr>
-          <w:rFonts w:ascii="Consolas" w:hAnsi="Consolas" w:cs="Consolas"/>
-          <w:color w:val="000000"/>
-          <w:sz w:val="19"/>
-          <w:szCs w:val="19"/>
-          <w:lang w:val="en-IE"/>
-        </w:rPr>
-        <w:t xml:space="preserve">        </w:t>
-      </w:r>
-      <w:r>
-        <w:rPr>
-          <w:rFonts w:ascii="Consolas" w:hAnsi="Consolas" w:cs="Consolas"/>
-          <w:color w:val="0000FF"/>
-          <w:sz w:val="19"/>
-          <w:szCs w:val="19"/>
-          <w:lang w:val="en-IE"/>
-        </w:rPr>
-        <w:t>&lt;</w:t>
-      </w:r>
-      <w:r>
-        <w:rPr>
-          <w:rFonts w:ascii="Consolas" w:hAnsi="Consolas" w:cs="Consolas"/>
-          <w:color w:val="A31515"/>
-          <w:sz w:val="19"/>
-          <w:szCs w:val="19"/>
-          <w:lang w:val="en-IE"/>
-        </w:rPr>
-        <w:t>MenuItem</w:t>
-      </w:r>
-      <w:r>
-        <w:rPr>
-          <w:rFonts w:ascii="Consolas" w:hAnsi="Consolas" w:cs="Consolas"/>
-          <w:color w:val="FF0000"/>
-          <w:sz w:val="19"/>
-          <w:szCs w:val="19"/>
-          <w:lang w:val="en-IE"/>
-        </w:rPr>
-        <w:t xml:space="preserve"> Header</w:t>
-      </w:r>
-      <w:r>
-        <w:rPr>
-          <w:rFonts w:ascii="Consolas" w:hAnsi="Consolas" w:cs="Consolas"/>
-          <w:color w:val="0000FF"/>
-          <w:sz w:val="19"/>
-          <w:szCs w:val="19"/>
-          <w:lang w:val="en-IE"/>
-        </w:rPr>
-        <w:t>="_Guida"</w:t>
-      </w:r>
-      <w:r>
-        <w:rPr>
-          <w:rFonts w:ascii="Consolas" w:hAnsi="Consolas" w:cs="Consolas"/>
-          <w:color w:val="FF0000"/>
-          <w:sz w:val="19"/>
-          <w:szCs w:val="19"/>
-          <w:lang w:val="en-IE"/>
-        </w:rPr>
-        <w:t xml:space="preserve"> Command</w:t>
-      </w:r>
-      <w:r>
-        <w:rPr>
-          <w:rFonts w:ascii="Consolas" w:hAnsi="Consolas" w:cs="Consolas"/>
-          <w:color w:val="0000FF"/>
-          <w:sz w:val="19"/>
-          <w:szCs w:val="19"/>
-          <w:lang w:val="en-IE"/>
-        </w:rPr>
-        <w:t>="{</w:t>
-      </w:r>
-      <w:r>
-        <w:rPr>
-          <w:rFonts w:ascii="Consolas" w:hAnsi="Consolas" w:cs="Consolas"/>
-          <w:color w:val="A31515"/>
-          <w:sz w:val="19"/>
-          <w:szCs w:val="19"/>
-          <w:lang w:val="en-IE"/>
-        </w:rPr>
-        <w:t>Binding</w:t>
-      </w:r>
-      <w:r>
-        <w:rPr>
-          <w:rFonts w:ascii="Consolas" w:hAnsi="Consolas" w:cs="Consolas"/>
-          <w:color w:val="FF0000"/>
-          <w:sz w:val="19"/>
-          <w:szCs w:val="19"/>
-          <w:lang w:val="en-IE"/>
-        </w:rPr>
-        <w:t xml:space="preserve"> Path</w:t>
-      </w:r>
-      <w:r>
-        <w:rPr>
-          <w:rFonts w:ascii="Consolas" w:hAnsi="Consolas" w:cs="Consolas"/>
-          <w:color w:val="0000FF"/>
-          <w:sz w:val="19"/>
-          <w:szCs w:val="19"/>
-          <w:lang w:val="en-IE"/>
-        </w:rPr>
-        <w:t>=GuidaCommand}"/&gt;</w:t>
-      </w:r>
     </w:p>
     <w:p>
       <w:pPr>
@@ -36250,7 +36085,7 @@
           <w:szCs w:val="19"/>
           <w:lang w:val="en-IE"/>
         </w:rPr>
-        <w:t xml:space="preserve">        </w:t>
+        <w:t xml:space="preserve">    </w:t>
       </w:r>
       <w:r>
         <w:rPr>
@@ -36290,57 +36125,7 @@
           <w:szCs w:val="19"/>
           <w:lang w:val="en-IE"/>
         </w:rPr>
-        <w:t>="_About"</w:t>
-      </w:r>
-      <w:r>
-        <w:rPr>
-          <w:rFonts w:ascii="Consolas" w:hAnsi="Consolas" w:cs="Consolas"/>
-          <w:color w:val="FF0000"/>
-          <w:sz w:val="19"/>
-          <w:szCs w:val="19"/>
-          <w:lang w:val="en-IE"/>
-        </w:rPr>
-        <w:t xml:space="preserve"> Command</w:t>
-      </w:r>
-      <w:r>
-        <w:rPr>
-          <w:rFonts w:ascii="Consolas" w:hAnsi="Consolas" w:cs="Consolas"/>
-          <w:color w:val="0000FF"/>
-          <w:sz w:val="19"/>
-          <w:szCs w:val="19"/>
-          <w:lang w:val="en-IE"/>
-        </w:rPr>
-        <w:t>="{</w:t>
-      </w:r>
-      <w:r>
-        <w:rPr>
-          <w:rFonts w:ascii="Consolas" w:hAnsi="Consolas" w:cs="Consolas"/>
-          <w:color w:val="A31515"/>
-          <w:sz w:val="19"/>
-          <w:szCs w:val="19"/>
-          <w:lang w:val="en-IE"/>
-        </w:rPr>
-        <w:t>Binding</w:t>
-      </w:r>
-      <w:r>
-        <w:rPr>
-          <w:rFonts w:ascii="Consolas" w:hAnsi="Consolas" w:cs="Consolas"/>
-          <w:color w:val="FF0000"/>
-          <w:sz w:val="19"/>
-          <w:szCs w:val="19"/>
-          <w:lang w:val="en-IE"/>
-        </w:rPr>
-        <w:t xml:space="preserve"> Path</w:t>
-      </w:r>
-      <w:r>
-        <w:rPr>
-          <w:rFonts w:ascii="Consolas" w:hAnsi="Consolas" w:cs="Consolas"/>
-          <w:color w:val="0000FF"/>
-          <w:sz w:val="19"/>
-          <w:szCs w:val="19"/>
-          <w:lang w:val="en-IE"/>
-        </w:rPr>
-        <w:t>=AboutCommand}"/&gt;</w:t>
+        <w:t>="_Info"&gt;</w:t>
       </w:r>
     </w:p>
     <w:p>
@@ -36364,17 +36149,17 @@
           <w:szCs w:val="19"/>
           <w:lang w:val="en-IE"/>
         </w:rPr>
-        <w:t xml:space="preserve">    </w:t>
-      </w:r>
-      <w:r>
-        <w:rPr>
-          <w:rFonts w:ascii="Consolas" w:hAnsi="Consolas" w:cs="Consolas"/>
-          <w:color w:val="0000FF"/>
-          <w:sz w:val="19"/>
-          <w:szCs w:val="19"/>
-          <w:lang w:val="en-IE"/>
-        </w:rPr>
-        <w:t>&lt;/</w:t>
+        <w:t xml:space="preserve">        </w:t>
+      </w:r>
+      <w:r>
+        <w:rPr>
+          <w:rFonts w:ascii="Consolas" w:hAnsi="Consolas" w:cs="Consolas"/>
+          <w:color w:val="0000FF"/>
+          <w:sz w:val="19"/>
+          <w:szCs w:val="19"/>
+          <w:lang w:val="en-IE"/>
+        </w:rPr>
+        <w:t>&lt;</w:t>
       </w:r>
       <w:r>
         <w:rPr>
@@ -36389,12 +36174,72 @@
       <w:r>
         <w:rPr>
           <w:rFonts w:ascii="Consolas" w:hAnsi="Consolas" w:cs="Consolas"/>
-          <w:color w:val="0000FF"/>
-          <w:sz w:val="19"/>
-          <w:szCs w:val="19"/>
-          <w:lang w:val="en-IE"/>
-        </w:rPr>
-        <w:t>&gt;</w:t>
+          <w:color w:val="FF0000"/>
+          <w:sz w:val="19"/>
+          <w:szCs w:val="19"/>
+          <w:lang w:val="en-IE"/>
+        </w:rPr>
+        <w:t xml:space="preserve"> Header</w:t>
+      </w:r>
+      <w:r>
+        <w:rPr>
+          <w:rFonts w:ascii="Consolas" w:hAnsi="Consolas" w:cs="Consolas"/>
+          <w:color w:val="0000FF"/>
+          <w:sz w:val="19"/>
+          <w:szCs w:val="19"/>
+          <w:lang w:val="en-IE"/>
+        </w:rPr>
+        <w:t>="_Guida"</w:t>
+      </w:r>
+      <w:r>
+        <w:rPr>
+          <w:rFonts w:ascii="Consolas" w:hAnsi="Consolas" w:cs="Consolas"/>
+          <w:color w:val="FF0000"/>
+          <w:sz w:val="19"/>
+          <w:szCs w:val="19"/>
+          <w:lang w:val="en-IE"/>
+        </w:rPr>
+        <w:t xml:space="preserve"> Command</w:t>
+      </w:r>
+      <w:r>
+        <w:rPr>
+          <w:rFonts w:ascii="Consolas" w:hAnsi="Consolas" w:cs="Consolas"/>
+          <w:color w:val="0000FF"/>
+          <w:sz w:val="19"/>
+          <w:szCs w:val="19"/>
+          <w:lang w:val="en-IE"/>
+        </w:rPr>
+        <w:t>="{</w:t>
+      </w:r>
+      <w:r>
+        <w:rPr>
+          <w:rFonts w:ascii="Consolas" w:hAnsi="Consolas" w:cs="Consolas"/>
+          <w:color w:val="A31515"/>
+          <w:sz w:val="19"/>
+          <w:szCs w:val="19"/>
+          <w:lang w:val="en-IE"/>
+        </w:rPr>
+        <w:t>Binding</w:t>
+      </w:r>
+      <w:r>
+        <w:rPr>
+          <w:rFonts w:ascii="Consolas" w:hAnsi="Consolas" w:cs="Consolas"/>
+          <w:color w:val="FF0000"/>
+          <w:sz w:val="19"/>
+          <w:szCs w:val="19"/>
+          <w:lang w:val="en-IE"/>
+        </w:rPr>
+        <w:t xml:space="preserve"> Path</w:t>
+      </w:r>
+      <w:r>
+        <w:rPr>
+          <w:rFonts w:ascii="Consolas" w:hAnsi="Consolas" w:cs="Consolas"/>
+          <w:color w:val="0000FF"/>
+          <w:sz w:val="19"/>
+          <w:szCs w:val="19"/>
+          <w:lang w:val="en-IE"/>
+        </w:rPr>
+        <w:t>=GuidaCommand}"/&gt;</w:t>
       </w:r>
     </w:p>
     <w:p>
@@ -36413,12 +36258,22 @@
       <w:r>
         <w:rPr>
           <w:rFonts w:ascii="Consolas" w:hAnsi="Consolas" w:cs="Consolas"/>
-          <w:color w:val="0000FF"/>
-          <w:sz w:val="19"/>
-          <w:szCs w:val="19"/>
-          <w:lang w:val="en-IE"/>
-        </w:rPr>
-        <w:t>&lt;/</w:t>
+          <w:color w:val="000000"/>
+          <w:sz w:val="19"/>
+          <w:szCs w:val="19"/>
+          <w:lang w:val="en-IE"/>
+        </w:rPr>
+        <w:t xml:space="preserve">        </w:t>
+      </w:r>
+      <w:r>
+        <w:rPr>
+          <w:rFonts w:ascii="Consolas" w:hAnsi="Consolas" w:cs="Consolas"/>
+          <w:color w:val="0000FF"/>
+          <w:sz w:val="19"/>
+          <w:szCs w:val="19"/>
+          <w:lang w:val="en-IE"/>
+        </w:rPr>
+        <w:t>&lt;</w:t>
       </w:r>
       <w:r>
         <w:rPr>
@@ -36428,17 +36283,77 @@
           <w:szCs w:val="19"/>
           <w:lang w:val="en-IE"/>
         </w:rPr>
-        <w:t>Menu</w:t>
-      </w:r>
-      <w:r>
-        <w:rPr>
-          <w:rFonts w:ascii="Consolas" w:hAnsi="Consolas" w:cs="Consolas"/>
-          <w:color w:val="0000FF"/>
-          <w:sz w:val="19"/>
-          <w:szCs w:val="19"/>
-          <w:lang w:val="en-IE"/>
-        </w:rPr>
-        <w:t>&gt;</w:t>
+        <w:t>MenuItem</w:t>
+      </w:r>
+      <w:r>
+        <w:rPr>
+          <w:rFonts w:ascii="Consolas" w:hAnsi="Consolas" w:cs="Consolas"/>
+          <w:color w:val="FF0000"/>
+          <w:sz w:val="19"/>
+          <w:szCs w:val="19"/>
+          <w:lang w:val="en-IE"/>
+        </w:rPr>
+        <w:t xml:space="preserve"> Header</w:t>
+      </w:r>
+      <w:r>
+        <w:rPr>
+          <w:rFonts w:ascii="Consolas" w:hAnsi="Consolas" w:cs="Consolas"/>
+          <w:color w:val="0000FF"/>
+          <w:sz w:val="19"/>
+          <w:szCs w:val="19"/>
+          <w:lang w:val="en-IE"/>
+        </w:rPr>
+        <w:t>="_About"</w:t>
+      </w:r>
+      <w:r>
+        <w:rPr>
+          <w:rFonts w:ascii="Consolas" w:hAnsi="Consolas" w:cs="Consolas"/>
+          <w:color w:val="FF0000"/>
+          <w:sz w:val="19"/>
+          <w:szCs w:val="19"/>
+          <w:lang w:val="en-IE"/>
+        </w:rPr>
+        <w:t xml:space="preserve"> Command</w:t>
+      </w:r>
+      <w:r>
+        <w:rPr>
+          <w:rFonts w:ascii="Consolas" w:hAnsi="Consolas" w:cs="Consolas"/>
+          <w:color w:val="0000FF"/>
+          <w:sz w:val="19"/>
+          <w:szCs w:val="19"/>
+          <w:lang w:val="en-IE"/>
+        </w:rPr>
+        <w:t>="{</w:t>
+      </w:r>
+      <w:r>
+        <w:rPr>
+          <w:rFonts w:ascii="Consolas" w:hAnsi="Consolas" w:cs="Consolas"/>
+          <w:color w:val="A31515"/>
+          <w:sz w:val="19"/>
+          <w:szCs w:val="19"/>
+          <w:lang w:val="en-IE"/>
+        </w:rPr>
+        <w:t>Binding</w:t>
+      </w:r>
+      <w:r>
+        <w:rPr>
+          <w:rFonts w:ascii="Consolas" w:hAnsi="Consolas" w:cs="Consolas"/>
+          <w:color w:val="FF0000"/>
+          <w:sz w:val="19"/>
+          <w:szCs w:val="19"/>
+          <w:lang w:val="en-IE"/>
+        </w:rPr>
+        <w:t xml:space="preserve"> Path</w:t>
+      </w:r>
+      <w:r>
+        <w:rPr>
+          <w:rFonts w:ascii="Consolas" w:hAnsi="Consolas" w:cs="Consolas"/>
+          <w:color w:val="0000FF"/>
+          <w:sz w:val="19"/>
+          <w:szCs w:val="19"/>
+          <w:lang w:val="en-IE"/>
+        </w:rPr>
+        <w:t>=AboutCommand}"/&gt;</w:t>
       </w:r>
     </w:p>
     <w:p>
@@ -36451,29 +36366,28 @@
           <w:color w:val="0000FF"/>
           <w:sz w:val="19"/>
           <w:szCs w:val="19"/>
-          <w:lang w:val="en-IE"/>
-        </w:rPr>
-      </w:pPr>
-    </w:p>
-    <w:p>
-      <w:pPr>
-        <w:rPr>
-          <w:rFonts w:ascii="Consolas" w:hAnsi="Consolas" w:cs="Consolas"/>
-          <w:color w:val="0000FF"/>
-          <w:sz w:val="19"/>
-          <w:szCs w:val="19"/>
-          <w:lang w:val="en-IE"/>
-        </w:rPr>
-      </w:pPr>
-      <w:r>
-        <w:rPr>
-          <w:rFonts w:ascii="Consolas" w:hAnsi="Consolas" w:cs="Consolas"/>
-          <w:color w:val="0000FF"/>
-          <w:sz w:val="19"/>
-          <w:szCs w:val="19"/>
-          <w:lang w:val="en-IE"/>
-        </w:rPr>
-        <w:t>&lt;</w:t>
+          <w:lang w:val="it-IT"/>
+        </w:rPr>
+      </w:pPr>
+      <w:r>
+        <w:rPr>
+          <w:rFonts w:ascii="Consolas" w:hAnsi="Consolas" w:cs="Consolas"/>
+          <w:color w:val="000000"/>
+          <w:sz w:val="19"/>
+          <w:szCs w:val="19"/>
+          <w:lang w:val="en-IE"/>
+        </w:rPr>
+        <w:t xml:space="preserve">    </w:t>
+      </w:r>
+      <w:r>
+        <w:rPr>
+          <w:rFonts w:ascii="Consolas" w:hAnsi="Consolas" w:cs="Consolas"/>
+          <w:color w:val="0000FF"/>
+          <w:sz w:val="19"/>
+          <w:szCs w:val="19"/>
+          <w:lang w:val="it-IT"/>
+        </w:rPr>
+        <w:t>&lt;/</w:t>
       </w:r>
       <w:r>
         <w:rPr>
@@ -36481,107 +36395,20 @@
           <w:color w:val="A31515"/>
           <w:sz w:val="19"/>
           <w:szCs w:val="19"/>
-          <w:lang w:val="en-IE"/>
-        </w:rPr>
-        <w:t>ContentControl</w:t>
-      </w:r>
-      <w:r>
-        <w:rPr>
-          <w:rFonts w:ascii="Consolas" w:hAnsi="Consolas" w:cs="Consolas"/>
-          <w:color w:val="FF0000"/>
-          <w:sz w:val="19"/>
-          <w:szCs w:val="19"/>
-          <w:lang w:val="en-IE"/>
-        </w:rPr>
-        <w:t xml:space="preserve"> Grid.Row</w:t>
-      </w:r>
-      <w:r>
-        <w:rPr>
-          <w:rFonts w:ascii="Consolas" w:hAnsi="Consolas" w:cs="Consolas"/>
-          <w:color w:val="0000FF"/>
-          <w:sz w:val="19"/>
-          <w:szCs w:val="19"/>
-          <w:lang w:val="en-IE"/>
-        </w:rPr>
-        <w:t>="1"</w:t>
-      </w:r>
-      <w:r>
-        <w:rPr>
-          <w:rFonts w:ascii="Consolas" w:hAnsi="Consolas" w:cs="Consolas"/>
-          <w:color w:val="FF0000"/>
-          <w:sz w:val="19"/>
-          <w:szCs w:val="19"/>
-          <w:lang w:val="en-IE"/>
-        </w:rPr>
-        <w:t xml:space="preserve"> Content</w:t>
-      </w:r>
-      <w:r>
-        <w:rPr>
-          <w:rFonts w:ascii="Consolas" w:hAnsi="Consolas" w:cs="Consolas"/>
-          <w:color w:val="0000FF"/>
-          <w:sz w:val="19"/>
-          <w:szCs w:val="19"/>
-          <w:lang w:val="en-IE"/>
-        </w:rPr>
-        <w:t>="{</w:t>
-      </w:r>
-      <w:r>
-        <w:rPr>
-          <w:rFonts w:ascii="Consolas" w:hAnsi="Consolas" w:cs="Consolas"/>
-          <w:color w:val="A31515"/>
-          <w:sz w:val="19"/>
-          <w:szCs w:val="19"/>
-          <w:lang w:val="en-IE"/>
-        </w:rPr>
-        <w:t>Binding</w:t>
-      </w:r>
-      <w:r>
-        <w:rPr>
-          <w:rFonts w:ascii="Consolas" w:hAnsi="Consolas" w:cs="Consolas"/>
-          <w:color w:val="FF0000"/>
-          <w:sz w:val="19"/>
-          <w:szCs w:val="19"/>
-          <w:lang w:val="en-IE"/>
-        </w:rPr>
-        <w:t xml:space="preserve"> Path</w:t>
-      </w:r>
-      <w:r>
-        <w:rPr>
-          <w:rFonts w:ascii="Consolas" w:hAnsi="Consolas" w:cs="Consolas"/>
-          <w:color w:val="0000FF"/>
-          <w:sz w:val="19"/>
-          <w:szCs w:val="19"/>
-          <w:lang w:val="en-IE"/>
-        </w:rPr>
-        <w:t>=CurrentViewModel}"/&gt;</w:t>
-      </w:r>
-    </w:p>
-    <w:p>
-      <w:pPr>
-        <w:rPr>
-          <w:lang w:val="en-IE"/>
-        </w:rPr>
-      </w:pPr>
-    </w:p>
-    <w:p>
-      <w:pPr>
-        <w:rPr>
-          <w:lang w:val="it-IT"/>
-        </w:rPr>
-      </w:pPr>
-      <w:r>
-        <w:rPr>
-          <w:lang w:val="it-IT"/>
-        </w:rPr>
-        <w:t>Sono inoltre presenti i riferimenti di tutti gli altri ViewModels e le rispettive Views nella sezione delle risorse.</w:t>
-      </w:r>
-    </w:p>
-    <w:p>
-      <w:pPr>
-        <w:rPr>
-          <w:lang w:val="it-IT"/>
-        </w:rPr>
-      </w:pPr>
+          <w:lang w:val="it-IT"/>
+        </w:rPr>
+        <w:t>MenuItem</w:t>
+      </w:r>
+      <w:r>
+        <w:rPr>
+          <w:rFonts w:ascii="Consolas" w:hAnsi="Consolas" w:cs="Consolas"/>
+          <w:color w:val="0000FF"/>
+          <w:sz w:val="19"/>
+          <w:szCs w:val="19"/>
+          <w:lang w:val="it-IT"/>
+        </w:rPr>
+        <w:t>&gt;</w:t>
+      </w:r>
     </w:p>
     <w:p>
       <w:pPr>
@@ -36593,6 +36420,58 @@
           <w:color w:val="0000FF"/>
           <w:sz w:val="19"/>
           <w:szCs w:val="19"/>
+          <w:lang w:val="it-IT"/>
+        </w:rPr>
+      </w:pPr>
+      <w:r>
+        <w:rPr>
+          <w:rFonts w:ascii="Consolas" w:hAnsi="Consolas" w:cs="Consolas"/>
+          <w:color w:val="0000FF"/>
+          <w:sz w:val="19"/>
+          <w:szCs w:val="19"/>
+          <w:lang w:val="it-IT"/>
+        </w:rPr>
+        <w:t>&lt;/</w:t>
+      </w:r>
+      <w:r>
+        <w:rPr>
+          <w:rFonts w:ascii="Consolas" w:hAnsi="Consolas" w:cs="Consolas"/>
+          <w:color w:val="A31515"/>
+          <w:sz w:val="19"/>
+          <w:szCs w:val="19"/>
+          <w:lang w:val="it-IT"/>
+        </w:rPr>
+        <w:t>Menu</w:t>
+      </w:r>
+      <w:r>
+        <w:rPr>
+          <w:rFonts w:ascii="Consolas" w:hAnsi="Consolas" w:cs="Consolas"/>
+          <w:color w:val="0000FF"/>
+          <w:sz w:val="19"/>
+          <w:szCs w:val="19"/>
+          <w:lang w:val="it-IT"/>
+        </w:rPr>
+        <w:t>&gt;</w:t>
+      </w:r>
+    </w:p>
+    <w:p>
+      <w:pPr>
+        <w:rPr>
+          <w:rFonts w:ascii="Consolas" w:hAnsi="Consolas" w:cs="Consolas"/>
+          <w:color w:val="008000"/>
+          <w:sz w:val="19"/>
+          <w:szCs w:val="19"/>
+          <w:lang w:val="it-IT"/>
+        </w:rPr>
+      </w:pPr>
+    </w:p>
+    <w:p>
+      <w:pPr>
+        <w:rPr>
+          <w:rFonts w:ascii="Consolas" w:hAnsi="Consolas" w:cs="Consolas"/>
+          <w:color w:val="0000FF"/>
+          <w:sz w:val="19"/>
+          <w:szCs w:val="19"/>
           <w:lang w:val="en-IE"/>
         </w:rPr>
       </w:pPr>
@@ -36614,18 +36493,85 @@
           <w:szCs w:val="19"/>
           <w:lang w:val="en-IE"/>
         </w:rPr>
-        <w:t>UserControl.Resources</w:t>
-      </w:r>
-      <w:r>
-        <w:rPr>
-          <w:rFonts w:ascii="Consolas" w:hAnsi="Consolas" w:cs="Consolas"/>
-          <w:color w:val="0000FF"/>
-          <w:sz w:val="19"/>
-          <w:szCs w:val="19"/>
-          <w:lang w:val="en-IE"/>
-        </w:rPr>
-        <w:t>&gt;</w:t>
-      </w:r>
+        <w:t>ContentControl</w:t>
+      </w:r>
+      <w:r>
+        <w:rPr>
+          <w:rFonts w:ascii="Consolas" w:hAnsi="Consolas" w:cs="Consolas"/>
+          <w:color w:val="FF0000"/>
+          <w:sz w:val="19"/>
+          <w:szCs w:val="19"/>
+          <w:lang w:val="en-IE"/>
+        </w:rPr>
+        <w:t xml:space="preserve"> Content</w:t>
+      </w:r>
+      <w:r>
+        <w:rPr>
+          <w:rFonts w:ascii="Consolas" w:hAnsi="Consolas" w:cs="Consolas"/>
+          <w:color w:val="0000FF"/>
+          <w:sz w:val="19"/>
+          <w:szCs w:val="19"/>
+          <w:lang w:val="en-IE"/>
+        </w:rPr>
+        <w:t>="{</w:t>
+      </w:r>
+      <w:r>
+        <w:rPr>
+          <w:rFonts w:ascii="Consolas" w:hAnsi="Consolas" w:cs="Consolas"/>
+          <w:color w:val="A31515"/>
+          <w:sz w:val="19"/>
+          <w:szCs w:val="19"/>
+          <w:lang w:val="en-IE"/>
+        </w:rPr>
+        <w:t>Binding</w:t>
+      </w:r>
+      <w:r>
+        <w:rPr>
+          <w:rFonts w:ascii="Consolas" w:hAnsi="Consolas" w:cs="Consolas"/>
+          <w:color w:val="FF0000"/>
+          <w:sz w:val="19"/>
+          <w:szCs w:val="19"/>
+          <w:lang w:val="en-IE"/>
+        </w:rPr>
+        <w:t xml:space="preserve"> Path</w:t>
+      </w:r>
+      <w:r>
+        <w:rPr>
+          <w:rFonts w:ascii="Consolas" w:hAnsi="Consolas" w:cs="Consolas"/>
+          <w:color w:val="0000FF"/>
+          <w:sz w:val="19"/>
+          <w:szCs w:val="19"/>
+          <w:lang w:val="en-IE"/>
+        </w:rPr>
+        <w:t>=CurrentViewModel}"/&gt;</w:t>
+      </w:r>
+    </w:p>
+    <w:p>
+      <w:pPr>
+        <w:rPr>
+          <w:lang w:val="en-IE"/>
+        </w:rPr>
+      </w:pPr>
+    </w:p>
+    <w:p>
+      <w:pPr>
+        <w:rPr>
+          <w:lang w:val="it-IT"/>
+        </w:rPr>
+      </w:pPr>
+      <w:r>
+        <w:rPr>
+          <w:lang w:val="it-IT"/>
+        </w:rPr>
+        <w:t>Sono inoltre presenti i riferimenti di tutti gli altri ViewModels e le rispettive Views nella sezione delle risorse.</w:t>
+      </w:r>
+    </w:p>
+    <w:p>
+      <w:pPr>
+        <w:rPr>
+          <w:lang w:val="it-IT"/>
+        </w:rPr>
+      </w:pPr>
     </w:p>
     <w:p>
       <w:pPr>
@@ -36643,16 +36589,6 @@
       <w:r>
         <w:rPr>
           <w:rFonts w:ascii="Consolas" w:hAnsi="Consolas" w:cs="Consolas"/>
-          <w:color w:val="000000"/>
-          <w:sz w:val="19"/>
-          <w:szCs w:val="19"/>
-          <w:lang w:val="en-IE"/>
-        </w:rPr>
-        <w:t xml:space="preserve">    </w:t>
-      </w:r>
-      <w:r>
-        <w:rPr>
-          <w:rFonts w:ascii="Consolas" w:hAnsi="Consolas" w:cs="Consolas"/>
           <w:color w:val="0000FF"/>
           <w:sz w:val="19"/>
           <w:szCs w:val="19"/>
@@ -36668,99 +36604,17 @@
           <w:szCs w:val="19"/>
           <w:lang w:val="en-IE"/>
         </w:rPr>
-        <w:t>DataTemplate</w:t>
-      </w:r>
-      <w:r>
-        <w:rPr>
-          <w:rFonts w:ascii="Consolas" w:hAnsi="Consolas" w:cs="Consolas"/>
-          <w:color w:val="FF0000"/>
-          <w:sz w:val="19"/>
-          <w:szCs w:val="19"/>
-          <w:lang w:val="en-IE"/>
-        </w:rPr>
-        <w:t xml:space="preserve"> DataType</w:t>
-      </w:r>
-      <w:r>
-        <w:rPr>
-          <w:rFonts w:ascii="Consolas" w:hAnsi="Consolas" w:cs="Consolas"/>
-          <w:color w:val="0000FF"/>
-          <w:sz w:val="19"/>
-          <w:szCs w:val="19"/>
-          <w:lang w:val="en-IE"/>
-        </w:rPr>
-        <w:t>="{</w:t>
-      </w:r>
-      <w:r>
-        <w:rPr>
-          <w:rFonts w:ascii="Consolas" w:hAnsi="Consolas" w:cs="Consolas"/>
-          <w:color w:val="A31515"/>
-          <w:sz w:val="19"/>
-          <w:szCs w:val="19"/>
-          <w:lang w:val="en-IE"/>
-        </w:rPr>
-        <w:t>x</w:t>
-      </w:r>
-      <w:proofErr w:type="gramStart"/>
-      <w:r>
-        <w:rPr>
-          <w:rFonts w:ascii="Consolas" w:hAnsi="Consolas" w:cs="Consolas"/>
-          <w:color w:val="0000FF"/>
-          <w:sz w:val="19"/>
-          <w:szCs w:val="19"/>
-          <w:lang w:val="en-IE"/>
-        </w:rPr>
-        <w:t>:</w:t>
-      </w:r>
-      <w:r>
-        <w:rPr>
-          <w:rFonts w:ascii="Consolas" w:hAnsi="Consolas" w:cs="Consolas"/>
-          <w:color w:val="A31515"/>
-          <w:sz w:val="19"/>
-          <w:szCs w:val="19"/>
-          <w:lang w:val="en-IE"/>
-        </w:rPr>
-        <w:t>Type</w:t>
-      </w:r>
-      <w:proofErr w:type="gramEnd"/>
-      <w:r>
-        <w:rPr>
-          <w:rFonts w:ascii="Consolas" w:hAnsi="Consolas" w:cs="Consolas"/>
-          <w:color w:val="FF0000"/>
-          <w:sz w:val="19"/>
-          <w:szCs w:val="19"/>
-          <w:lang w:val="en-IE"/>
-        </w:rPr>
-        <w:t xml:space="preserve"> viewmodel</w:t>
-      </w:r>
-      <w:r>
-        <w:rPr>
-          <w:rFonts w:ascii="Consolas" w:hAnsi="Consolas" w:cs="Consolas"/>
-          <w:color w:val="0000FF"/>
-          <w:sz w:val="19"/>
-          <w:szCs w:val="19"/>
-          <w:lang w:val="en-IE"/>
-        </w:rPr>
-        <w:t>:</w:t>
-      </w:r>
-      <w:r>
-        <w:rPr>
-          <w:rFonts w:ascii="Consolas" w:hAnsi="Consolas" w:cs="Consolas"/>
-          <w:color w:val="FF0000"/>
-          <w:sz w:val="19"/>
-          <w:szCs w:val="19"/>
-          <w:lang w:val="en-IE"/>
-        </w:rPr>
-        <w:t>BenvenutoViewModel</w:t>
-      </w:r>
-      <w:r>
-        <w:rPr>
-          <w:rFonts w:ascii="Consolas" w:hAnsi="Consolas" w:cs="Consolas"/>
-          <w:color w:val="0000FF"/>
-          <w:sz w:val="19"/>
-          <w:szCs w:val="19"/>
-          <w:lang w:val="en-IE"/>
-        </w:rPr>
-        <w:t>}"&gt;</w:t>
+        <w:t>UserControl.Resources</w:t>
+      </w:r>
+      <w:r>
+        <w:rPr>
+          <w:rFonts w:ascii="Consolas" w:hAnsi="Consolas" w:cs="Consolas"/>
+          <w:color w:val="0000FF"/>
+          <w:sz w:val="19"/>
+          <w:szCs w:val="19"/>
+          <w:lang w:val="en-IE"/>
+        </w:rPr>
+        <w:t>&gt;</w:t>
       </w:r>
     </w:p>
     <w:p>
@@ -36784,7 +36638,7 @@
           <w:szCs w:val="19"/>
           <w:lang w:val="en-IE"/>
         </w:rPr>
-        <w:t xml:space="preserve">        </w:t>
+        <w:t xml:space="preserve">    </w:t>
       </w:r>
       <w:r>
         <w:rPr>
@@ -36804,7 +36658,37 @@
           <w:szCs w:val="19"/>
           <w:lang w:val="en-IE"/>
         </w:rPr>
-        <w:t>local</w:t>
+        <w:t>DataTemplate</w:t>
+      </w:r>
+      <w:r>
+        <w:rPr>
+          <w:rFonts w:ascii="Consolas" w:hAnsi="Consolas" w:cs="Consolas"/>
+          <w:color w:val="FF0000"/>
+          <w:sz w:val="19"/>
+          <w:szCs w:val="19"/>
+          <w:lang w:val="en-IE"/>
+        </w:rPr>
+        <w:t xml:space="preserve"> DataType</w:t>
+      </w:r>
+      <w:r>
+        <w:rPr>
+          <w:rFonts w:ascii="Consolas" w:hAnsi="Consolas" w:cs="Consolas"/>
+          <w:color w:val="0000FF"/>
+          <w:sz w:val="19"/>
+          <w:szCs w:val="19"/>
+          <w:lang w:val="en-IE"/>
+        </w:rPr>
+        <w:t>="{</w:t>
+      </w:r>
+      <w:r>
+        <w:rPr>
+          <w:rFonts w:ascii="Consolas" w:hAnsi="Consolas" w:cs="Consolas"/>
+          <w:color w:val="A31515"/>
+          <w:sz w:val="19"/>
+          <w:szCs w:val="19"/>
+          <w:lang w:val="en-IE"/>
+        </w:rPr>
+        <w:t>x</w:t>
       </w:r>
       <w:proofErr w:type="gramStart"/>
       <w:r>
@@ -36825,93 +36709,59 @@
           <w:szCs w:val="19"/>
           <w:lang w:val="en-IE"/>
         </w:rPr>
-        <w:t>BenvenutoView</w:t>
+        <w:t>Type</w:t>
       </w:r>
       <w:proofErr w:type="gramEnd"/>
       <w:r>
         <w:rPr>
           <w:rFonts w:ascii="Consolas" w:hAnsi="Consolas" w:cs="Consolas"/>
-          <w:color w:val="0000FF"/>
-          <w:sz w:val="19"/>
-          <w:szCs w:val="19"/>
-          <w:lang w:val="en-IE"/>
-        </w:rPr>
-        <w:t>/&gt;</w:t>
-      </w:r>
-    </w:p>
-    <w:p>
-      <w:pPr>
-        <w:rPr>
-          <w:lang w:val="en-IE"/>
-        </w:rPr>
-      </w:pPr>
-      <w:r>
-        <w:rPr>
-          <w:rFonts w:ascii="Consolas" w:hAnsi="Consolas" w:cs="Consolas"/>
-          <w:color w:val="000000"/>
-          <w:sz w:val="19"/>
-          <w:szCs w:val="19"/>
-          <w:lang w:val="en-IE"/>
-        </w:rPr>
-        <w:t xml:space="preserve">    </w:t>
-      </w:r>
-      <w:r>
-        <w:rPr>
-          <w:rFonts w:ascii="Consolas" w:hAnsi="Consolas" w:cs="Consolas"/>
-          <w:color w:val="0000FF"/>
-          <w:sz w:val="19"/>
-          <w:szCs w:val="19"/>
-          <w:lang w:val="en-IE"/>
-        </w:rPr>
-        <w:t>&lt;/</w:t>
-      </w:r>
-      <w:r>
-        <w:rPr>
-          <w:rFonts w:ascii="Consolas" w:hAnsi="Consolas" w:cs="Consolas"/>
-          <w:color w:val="A31515"/>
-          <w:sz w:val="19"/>
-          <w:szCs w:val="19"/>
-          <w:lang w:val="en-IE"/>
-        </w:rPr>
-        <w:t>DataTemplate</w:t>
-      </w:r>
-      <w:r>
-        <w:rPr>
-          <w:rFonts w:ascii="Consolas" w:hAnsi="Consolas" w:cs="Consolas"/>
-          <w:color w:val="0000FF"/>
-          <w:sz w:val="19"/>
-          <w:szCs w:val="19"/>
-          <w:lang w:val="en-IE"/>
-        </w:rPr>
-        <w:t>&gt;</w:t>
-      </w:r>
-    </w:p>
-    <w:p>
-      <w:pPr>
-        <w:rPr>
-          <w:lang w:val="en-IE"/>
-        </w:rPr>
-      </w:pPr>
-    </w:p>
-    <w:p>
-      <w:pPr>
-        <w:rPr>
-          <w:lang w:val="it-IT"/>
-        </w:rPr>
-      </w:pPr>
-      <w:r>
-        <w:rPr>
-          <w:lang w:val="it-IT"/>
-        </w:rPr>
-        <w:t>Questa View sarà l’unico contenuto presente nella finestra principale del progetto, cioè MainWindow.</w:t>
-      </w:r>
-    </w:p>
-    <w:p>
-      <w:pPr>
-        <w:rPr>
-          <w:lang w:val="it-IT"/>
-        </w:rPr>
-      </w:pPr>
+          <w:color w:val="FF0000"/>
+          <w:sz w:val="19"/>
+          <w:szCs w:val="19"/>
+          <w:lang w:val="en-IE"/>
+        </w:rPr>
+        <w:t xml:space="preserve"> viewmodel</w:t>
+      </w:r>
+      <w:r>
+        <w:rPr>
+          <w:rFonts w:ascii="Consolas" w:hAnsi="Consolas" w:cs="Consolas"/>
+          <w:color w:val="0000FF"/>
+          <w:sz w:val="19"/>
+          <w:szCs w:val="19"/>
+          <w:lang w:val="en-IE"/>
+        </w:rPr>
+        <w:t>:</w:t>
+      </w:r>
+      <w:r>
+        <w:rPr>
+          <w:rFonts w:ascii="Consolas" w:hAnsi="Consolas" w:cs="Consolas"/>
+          <w:color w:val="FF0000"/>
+          <w:sz w:val="19"/>
+          <w:szCs w:val="19"/>
+          <w:lang w:val="en-IE"/>
+        </w:rPr>
+        <w:t>Altro</w:t>
+      </w:r>
+      <w:r>
+        <w:rPr>
+          <w:rFonts w:ascii="Consolas" w:hAnsi="Consolas" w:cs="Consolas"/>
+          <w:color w:val="FF0000"/>
+          <w:sz w:val="19"/>
+          <w:szCs w:val="19"/>
+          <w:lang w:val="en-IE"/>
+        </w:rPr>
+        <w:t>ViewModel</w:t>
+      </w:r>
+      <w:r>
+        <w:rPr>
+          <w:rFonts w:ascii="Consolas" w:hAnsi="Consolas" w:cs="Consolas"/>
+          <w:color w:val="0000FF"/>
+          <w:sz w:val="19"/>
+          <w:szCs w:val="19"/>
+          <w:lang w:val="en-IE"/>
+        </w:rPr>
+        <w:t>}"&gt;</w:t>
+      </w:r>
     </w:p>
     <w:p>
       <w:pPr>
@@ -36929,6 +36779,16 @@
       <w:r>
         <w:rPr>
           <w:rFonts w:ascii="Consolas" w:hAnsi="Consolas" w:cs="Consolas"/>
+          <w:color w:val="000000"/>
+          <w:sz w:val="19"/>
+          <w:szCs w:val="19"/>
+          <w:lang w:val="en-IE"/>
+        </w:rPr>
+        <w:t xml:space="preserve">        </w:t>
+      </w:r>
+      <w:r>
+        <w:rPr>
+          <w:rFonts w:ascii="Consolas" w:hAnsi="Consolas" w:cs="Consolas"/>
           <w:color w:val="0000FF"/>
           <w:sz w:val="19"/>
           <w:szCs w:val="19"/>
@@ -36944,17 +36804,7 @@
           <w:szCs w:val="19"/>
           <w:lang w:val="en-IE"/>
         </w:rPr>
-        <w:t>Window</w:t>
-      </w:r>
-      <w:r>
-        <w:rPr>
-          <w:rFonts w:ascii="Consolas" w:hAnsi="Consolas" w:cs="Consolas"/>
-          <w:color w:val="FF0000"/>
-          <w:sz w:val="19"/>
-          <w:szCs w:val="19"/>
-          <w:lang w:val="en-IE"/>
-        </w:rPr>
-        <w:t xml:space="preserve"> x</w:t>
+        <w:t>local</w:t>
       </w:r>
       <w:proofErr w:type="gramStart"/>
       <w:r>
@@ -36970,12 +36820,12 @@
       <w:r>
         <w:rPr>
           <w:rFonts w:ascii="Consolas" w:hAnsi="Consolas" w:cs="Consolas"/>
-          <w:color w:val="FF0000"/>
-          <w:sz w:val="19"/>
-          <w:szCs w:val="19"/>
-          <w:lang w:val="en-IE"/>
-        </w:rPr>
-        <w:t>Class</w:t>
+          <w:color w:val="A31515"/>
+          <w:sz w:val="19"/>
+          <w:szCs w:val="19"/>
+          <w:lang w:val="en-IE"/>
+        </w:rPr>
+        <w:t>BenvenutoView</w:t>
       </w:r>
       <w:proofErr w:type="gramEnd"/>
       <w:r>
@@ -36986,8 +36836,104 @@
           <w:szCs w:val="19"/>
           <w:lang w:val="en-IE"/>
         </w:rPr>
-        <w:t>="GestioneEsercizi.MainWindow"</w:t>
-      </w:r>
+        <w:t>/&gt;</w:t>
+      </w:r>
+    </w:p>
+    <w:p>
+      <w:pPr>
+        <w:rPr>
+          <w:rFonts w:ascii="Consolas" w:hAnsi="Consolas" w:cs="Consolas"/>
+          <w:color w:val="0000FF"/>
+          <w:sz w:val="19"/>
+          <w:szCs w:val="19"/>
+          <w:lang w:val="en-IE"/>
+        </w:rPr>
+      </w:pPr>
+      <w:r>
+        <w:rPr>
+          <w:rFonts w:ascii="Consolas" w:hAnsi="Consolas" w:cs="Consolas"/>
+          <w:color w:val="000000"/>
+          <w:sz w:val="19"/>
+          <w:szCs w:val="19"/>
+          <w:lang w:val="en-IE"/>
+        </w:rPr>
+        <w:t xml:space="preserve">    </w:t>
+      </w:r>
+      <w:r>
+        <w:rPr>
+          <w:rFonts w:ascii="Consolas" w:hAnsi="Consolas" w:cs="Consolas"/>
+          <w:color w:val="0000FF"/>
+          <w:sz w:val="19"/>
+          <w:szCs w:val="19"/>
+          <w:lang w:val="en-IE"/>
+        </w:rPr>
+        <w:t>&lt;/</w:t>
+      </w:r>
+      <w:r>
+        <w:rPr>
+          <w:rFonts w:ascii="Consolas" w:hAnsi="Consolas" w:cs="Consolas"/>
+          <w:color w:val="A31515"/>
+          <w:sz w:val="19"/>
+          <w:szCs w:val="19"/>
+          <w:lang w:val="en-IE"/>
+        </w:rPr>
+        <w:t>DataTemplate</w:t>
+      </w:r>
+      <w:r>
+        <w:rPr>
+          <w:rFonts w:ascii="Consolas" w:hAnsi="Consolas" w:cs="Consolas"/>
+          <w:color w:val="0000FF"/>
+          <w:sz w:val="19"/>
+          <w:szCs w:val="19"/>
+          <w:lang w:val="en-IE"/>
+        </w:rPr>
+        <w:t>&gt;</w:t>
+      </w:r>
+    </w:p>
+    <w:p>
+      <w:pPr>
+        <w:rPr>
+          <w:lang w:val="en-IE"/>
+        </w:rPr>
+      </w:pPr>
+    </w:p>
+    <w:p>
+      <w:pPr>
+        <w:rPr>
+          <w:lang w:val="it-IT"/>
+        </w:rPr>
+      </w:pPr>
+      <w:r>
+        <w:rPr>
+          <w:lang w:val="it-IT"/>
+        </w:rPr>
+        <w:t xml:space="preserve">Nel code-behind si implementa la funzione </w:t>
+      </w:r>
+      <w:r>
+        <w:rPr>
+          <w:lang w:val="it-IT"/>
+        </w:rPr>
+        <w:t>che chiude l’applicazione</w:t>
+      </w:r>
+      <w:r>
+        <w:rPr>
+          <w:lang w:val="it-IT"/>
+        </w:rPr>
+        <w:t xml:space="preserve"> quando si clicca l’apposito pulsante dal menu</w:t>
+      </w:r>
+      <w:r>
+        <w:rPr>
+          <w:lang w:val="it-IT"/>
+        </w:rPr>
+        <w:t>.</w:t>
+      </w:r>
+    </w:p>
+    <w:p>
+      <w:pPr>
+        <w:rPr>
+          <w:lang w:val="it-IT"/>
+        </w:rPr>
+      </w:pPr>
     </w:p>
     <w:p>
       <w:pPr>
@@ -36996,62 +36942,154 @@
         <w:adjustRightInd w:val="0"/>
         <w:rPr>
           <w:rFonts w:ascii="Consolas" w:hAnsi="Consolas" w:cs="Consolas"/>
-          <w:color w:val="0000FF"/>
-          <w:sz w:val="19"/>
-          <w:szCs w:val="19"/>
-          <w:lang w:val="en-IE"/>
-        </w:rPr>
-      </w:pPr>
-      <w:r>
-        <w:rPr>
-          <w:rFonts w:ascii="Consolas" w:hAnsi="Consolas" w:cs="Consolas"/>
-          <w:color w:val="000000"/>
-          <w:sz w:val="19"/>
-          <w:szCs w:val="19"/>
-          <w:lang w:val="en-IE"/>
-        </w:rPr>
-        <w:t xml:space="preserve">       </w:t>
-      </w:r>
-      <w:r>
-        <w:rPr>
-          <w:rFonts w:ascii="Consolas" w:hAnsi="Consolas" w:cs="Consolas"/>
-          <w:color w:val="FF0000"/>
-          <w:sz w:val="19"/>
-          <w:szCs w:val="19"/>
-          <w:lang w:val="en-IE"/>
-        </w:rPr>
-        <w:t xml:space="preserve"> Title</w:t>
-      </w:r>
-      <w:r>
-        <w:rPr>
-          <w:rFonts w:ascii="Consolas" w:hAnsi="Consolas" w:cs="Consolas"/>
-          <w:color w:val="0000FF"/>
-          <w:sz w:val="19"/>
-          <w:szCs w:val="19"/>
-          <w:lang w:val="en-IE"/>
-        </w:rPr>
-        <w:t>="Gestione Esercizi"</w:t>
-      </w:r>
-      <w:r>
-        <w:rPr>
-          <w:rFonts w:ascii="Consolas" w:hAnsi="Consolas" w:cs="Consolas"/>
-          <w:color w:val="FF0000"/>
-          <w:sz w:val="19"/>
-          <w:szCs w:val="19"/>
-          <w:lang w:val="en-IE"/>
-        </w:rPr>
-        <w:t xml:space="preserve"> Height</w:t>
-      </w:r>
-      <w:r>
-        <w:rPr>
-          <w:rFonts w:ascii="Consolas" w:hAnsi="Consolas" w:cs="Consolas"/>
-          <w:color w:val="0000FF"/>
-          <w:sz w:val="19"/>
-          <w:szCs w:val="19"/>
-          <w:lang w:val="en-IE"/>
-        </w:rPr>
-        <w:t>="500</w:t>
-      </w:r>
+          <w:color w:val="000000"/>
+          <w:sz w:val="19"/>
+          <w:szCs w:val="19"/>
+          <w:lang w:val="en-IE"/>
+        </w:rPr>
+      </w:pPr>
+      <w:proofErr w:type="gramStart"/>
+      <w:r>
+        <w:rPr>
+          <w:rFonts w:ascii="Consolas" w:hAnsi="Consolas" w:cs="Consolas"/>
+          <w:color w:val="0000FF"/>
+          <w:sz w:val="19"/>
+          <w:szCs w:val="19"/>
+          <w:lang w:val="en-IE"/>
+        </w:rPr>
+        <w:t>private</w:t>
+      </w:r>
+      <w:proofErr w:type="gramEnd"/>
+      <w:r>
+        <w:rPr>
+          <w:rFonts w:ascii="Consolas" w:hAnsi="Consolas" w:cs="Consolas"/>
+          <w:color w:val="000000"/>
+          <w:sz w:val="19"/>
+          <w:szCs w:val="19"/>
+          <w:lang w:val="en-IE"/>
+        </w:rPr>
+        <w:t xml:space="preserve"> </w:t>
+      </w:r>
+      <w:r>
+        <w:rPr>
+          <w:rFonts w:ascii="Consolas" w:hAnsi="Consolas" w:cs="Consolas"/>
+          <w:color w:val="0000FF"/>
+          <w:sz w:val="19"/>
+          <w:szCs w:val="19"/>
+          <w:lang w:val="en-IE"/>
+        </w:rPr>
+        <w:t>void</w:t>
+      </w:r>
+      <w:r>
+        <w:rPr>
+          <w:rFonts w:ascii="Consolas" w:hAnsi="Consolas" w:cs="Consolas"/>
+          <w:color w:val="000000"/>
+          <w:sz w:val="19"/>
+          <w:szCs w:val="19"/>
+          <w:lang w:val="en-IE"/>
+        </w:rPr>
+        <w:t xml:space="preserve"> Exit(</w:t>
+      </w:r>
+      <w:r>
+        <w:rPr>
+          <w:rFonts w:ascii="Consolas" w:hAnsi="Consolas" w:cs="Consolas"/>
+          <w:color w:val="0000FF"/>
+          <w:sz w:val="19"/>
+          <w:szCs w:val="19"/>
+          <w:lang w:val="en-IE"/>
+        </w:rPr>
+        <w:t>object</w:t>
+      </w:r>
+      <w:r>
+        <w:rPr>
+          <w:rFonts w:ascii="Consolas" w:hAnsi="Consolas" w:cs="Consolas"/>
+          <w:color w:val="000000"/>
+          <w:sz w:val="19"/>
+          <w:szCs w:val="19"/>
+          <w:lang w:val="en-IE"/>
+        </w:rPr>
+        <w:t xml:space="preserve"> sender, RoutedEventArgs e)</w:t>
+      </w:r>
+    </w:p>
+    <w:p>
+      <w:pPr>
+        <w:rPr>
+          <w:lang w:val="en-IE"/>
+        </w:rPr>
+      </w:pPr>
+      <w:r>
+        <w:rPr>
+          <w:rFonts w:ascii="Consolas" w:hAnsi="Consolas" w:cs="Consolas"/>
+          <w:color w:val="000000"/>
+          <w:sz w:val="19"/>
+          <w:szCs w:val="19"/>
+          <w:lang w:val="en-IE"/>
+        </w:rPr>
+        <w:t xml:space="preserve">    =&gt; </w:t>
+      </w:r>
+      <w:proofErr w:type="gramStart"/>
+      <w:r>
+        <w:rPr>
+          <w:rFonts w:ascii="Consolas" w:hAnsi="Consolas" w:cs="Consolas"/>
+          <w:color w:val="000000"/>
+          <w:sz w:val="19"/>
+          <w:szCs w:val="19"/>
+          <w:lang w:val="en-IE"/>
+        </w:rPr>
+        <w:t>System.Windows.Application.Current.Shutdown(</w:t>
+      </w:r>
+      <w:proofErr w:type="gramEnd"/>
+      <w:r>
+        <w:rPr>
+          <w:rFonts w:ascii="Consolas" w:hAnsi="Consolas" w:cs="Consolas"/>
+          <w:color w:val="000000"/>
+          <w:sz w:val="19"/>
+          <w:szCs w:val="19"/>
+          <w:lang w:val="en-IE"/>
+        </w:rPr>
+        <w:t>);</w:t>
+      </w:r>
+    </w:p>
+    <w:p>
+      <w:pPr>
+        <w:rPr>
+          <w:lang w:val="en-IE"/>
+        </w:rPr>
+      </w:pPr>
+    </w:p>
+    <w:p>
+      <w:pPr>
+        <w:rPr>
+          <w:lang w:val="it-IT"/>
+        </w:rPr>
+      </w:pPr>
+      <w:r>
+        <w:rPr>
+          <w:lang w:val="it-IT"/>
+        </w:rPr>
+        <w:t xml:space="preserve">Questa View sarà l’unico contenuto presente nella finestra principale del progetto, cioè </w:t>
+      </w:r>
+      <w:r>
+        <w:rPr>
+          <w:lang w:val="it-IT"/>
+        </w:rPr>
+        <w:t xml:space="preserve">la </w:t>
+      </w:r>
+      <w:bookmarkStart w:id="99" w:name="_GoBack"/>
+      <w:bookmarkEnd w:id="99"/>
+      <w:r>
+        <w:rPr>
+          <w:lang w:val="it-IT"/>
+        </w:rPr>
+        <w:t>MainWindow.</w:t>
+      </w:r>
+    </w:p>
+    <w:p>
+      <w:pPr>
+        <w:rPr>
+          <w:lang w:val="it-IT"/>
+        </w:rPr>
+      </w:pPr>
     </w:p>
     <w:p>
       <w:pPr>
@@ -37069,16 +37107,6 @@
       <w:r>
         <w:rPr>
           <w:rFonts w:ascii="Consolas" w:hAnsi="Consolas" w:cs="Consolas"/>
-          <w:color w:val="000000"/>
-          <w:sz w:val="19"/>
-          <w:szCs w:val="19"/>
-          <w:lang w:val="en-IE"/>
-        </w:rPr>
-        <w:t xml:space="preserve">    </w:t>
-      </w:r>
-      <w:r>
-        <w:rPr>
-          <w:rFonts w:ascii="Consolas" w:hAnsi="Consolas" w:cs="Consolas"/>
           <w:color w:val="0000FF"/>
           <w:sz w:val="19"/>
           <w:szCs w:val="19"/>
@@ -37094,17 +37122,49 @@
           <w:szCs w:val="19"/>
           <w:lang w:val="en-IE"/>
         </w:rPr>
-        <w:t>Grid</w:t>
-      </w:r>
-      <w:r>
-        <w:rPr>
-          <w:rFonts w:ascii="Consolas" w:hAnsi="Consolas" w:cs="Consolas"/>
-          <w:color w:val="0000FF"/>
-          <w:sz w:val="19"/>
-          <w:szCs w:val="19"/>
-          <w:lang w:val="en-IE"/>
-        </w:rPr>
-        <w:t>&gt;</w:t>
+        <w:t>Window</w:t>
+      </w:r>
+      <w:r>
+        <w:rPr>
+          <w:rFonts w:ascii="Consolas" w:hAnsi="Consolas" w:cs="Consolas"/>
+          <w:color w:val="FF0000"/>
+          <w:sz w:val="19"/>
+          <w:szCs w:val="19"/>
+          <w:lang w:val="en-IE"/>
+        </w:rPr>
+        <w:t xml:space="preserve"> x</w:t>
+      </w:r>
+      <w:proofErr w:type="gramStart"/>
+      <w:r>
+        <w:rPr>
+          <w:rFonts w:ascii="Consolas" w:hAnsi="Consolas" w:cs="Consolas"/>
+          <w:color w:val="0000FF"/>
+          <w:sz w:val="19"/>
+          <w:szCs w:val="19"/>
+          <w:lang w:val="en-IE"/>
+        </w:rPr>
+        <w:t>:</w:t>
+      </w:r>
+      <w:r>
+        <w:rPr>
+          <w:rFonts w:ascii="Consolas" w:hAnsi="Consolas" w:cs="Consolas"/>
+          <w:color w:val="FF0000"/>
+          <w:sz w:val="19"/>
+          <w:szCs w:val="19"/>
+          <w:lang w:val="en-IE"/>
+        </w:rPr>
+        <w:t>Class</w:t>
+      </w:r>
+      <w:proofErr w:type="gramEnd"/>
+      <w:r>
+        <w:rPr>
+          <w:rFonts w:ascii="Consolas" w:hAnsi="Consolas" w:cs="Consolas"/>
+          <w:color w:val="0000FF"/>
+          <w:sz w:val="19"/>
+          <w:szCs w:val="19"/>
+          <w:lang w:val="en-IE"/>
+        </w:rPr>
+        <w:t>="GestioneEsercizi.MainWindow"</w:t>
       </w:r>
     </w:p>
     <w:p>
@@ -37123,64 +37183,54 @@
       <w:r>
         <w:rPr>
           <w:rFonts w:ascii="Consolas" w:hAnsi="Consolas" w:cs="Consolas"/>
-          <w:color w:val="000000"/>
+          <w:color w:val="0000FF"/>
           <w:sz w:val="19"/>
           <w:szCs w:val="19"/>
           <w:lang w:val="en-IE"/>
         </w:rPr>
         <w:t xml:space="preserve">        </w:t>
       </w:r>
-      <w:r>
-        <w:rPr>
-          <w:rFonts w:ascii="Consolas" w:hAnsi="Consolas" w:cs="Consolas"/>
-          <w:color w:val="0000FF"/>
-          <w:sz w:val="19"/>
-          <w:szCs w:val="19"/>
-          <w:lang w:val="en-IE"/>
-        </w:rPr>
-        <w:t>&lt;</w:t>
-      </w:r>
-      <w:r>
-        <w:rPr>
-          <w:rFonts w:ascii="Consolas" w:hAnsi="Consolas" w:cs="Consolas"/>
-          <w:color w:val="A31515"/>
+      <w:proofErr w:type="gramStart"/>
+      <w:r>
+        <w:rPr>
+          <w:rFonts w:ascii="Consolas" w:hAnsi="Consolas" w:cs="Consolas"/>
+          <w:color w:val="FF0000"/>
+          <w:sz w:val="19"/>
+          <w:szCs w:val="19"/>
+          <w:lang w:val="en-IE"/>
+        </w:rPr>
+        <w:t>xmlns</w:t>
+      </w:r>
+      <w:r>
+        <w:rPr>
+          <w:rFonts w:ascii="Consolas" w:hAnsi="Consolas" w:cs="Consolas"/>
+          <w:color w:val="0000FF"/>
+          <w:sz w:val="19"/>
+          <w:szCs w:val="19"/>
+          <w:lang w:val="en-IE"/>
+        </w:rPr>
+        <w:t>:</w:t>
+      </w:r>
+      <w:proofErr w:type="gramEnd"/>
+      <w:r>
+        <w:rPr>
+          <w:rFonts w:ascii="Consolas" w:hAnsi="Consolas" w:cs="Consolas"/>
+          <w:color w:val="FF0000"/>
           <w:sz w:val="19"/>
           <w:szCs w:val="19"/>
           <w:lang w:val="en-IE"/>
         </w:rPr>
         <w:t>view</w:t>
       </w:r>
-      <w:proofErr w:type="gramStart"/>
-      <w:r>
-        <w:rPr>
-          <w:rFonts w:ascii="Consolas" w:hAnsi="Consolas" w:cs="Consolas"/>
-          <w:color w:val="0000FF"/>
-          <w:sz w:val="19"/>
-          <w:szCs w:val="19"/>
-          <w:lang w:val="en-IE"/>
-        </w:rPr>
-        <w:t>:</w:t>
-      </w:r>
-      <w:r>
-        <w:rPr>
-          <w:rFonts w:ascii="Consolas" w:hAnsi="Consolas" w:cs="Consolas"/>
-          <w:color w:val="A31515"/>
-          <w:sz w:val="19"/>
-          <w:szCs w:val="19"/>
-          <w:lang w:val="en-IE"/>
-        </w:rPr>
-        <w:t>MainView</w:t>
-      </w:r>
-      <w:proofErr w:type="gramEnd"/>
-      <w:r>
-        <w:rPr>
-          <w:rFonts w:ascii="Consolas" w:hAnsi="Consolas" w:cs="Consolas"/>
-          <w:color w:val="0000FF"/>
-          <w:sz w:val="19"/>
-          <w:szCs w:val="19"/>
-          <w:lang w:val="en-IE"/>
-        </w:rPr>
-        <w:t>/&gt;</w:t>
+      <w:r>
+        <w:rPr>
+          <w:rFonts w:ascii="Consolas" w:hAnsi="Consolas" w:cs="Consolas"/>
+          <w:color w:val="0000FF"/>
+          <w:sz w:val="19"/>
+          <w:szCs w:val="19"/>
+          <w:lang w:val="en-IE"/>
+        </w:rPr>
+        <w:t>="clr-namespace:GestioneEsercizi.Views"</w:t>
       </w:r>
     </w:p>
     <w:p>
@@ -37190,129 +37240,62 @@
         <w:adjustRightInd w:val="0"/>
         <w:rPr>
           <w:rFonts w:ascii="Consolas" w:hAnsi="Consolas" w:cs="Consolas"/>
-          <w:color w:val="0000FF"/>
-          <w:sz w:val="19"/>
-          <w:szCs w:val="19"/>
-          <w:lang w:val="en-IE"/>
-        </w:rPr>
-      </w:pPr>
-      <w:r>
-        <w:rPr>
-          <w:rFonts w:ascii="Consolas" w:hAnsi="Consolas" w:cs="Consolas"/>
-          <w:color w:val="000000"/>
-          <w:sz w:val="19"/>
-          <w:szCs w:val="19"/>
-          <w:lang w:val="en-IE"/>
-        </w:rPr>
-        <w:t xml:space="preserve">    </w:t>
-      </w:r>
-      <w:r>
-        <w:rPr>
-          <w:rFonts w:ascii="Consolas" w:hAnsi="Consolas" w:cs="Consolas"/>
-          <w:color w:val="0000FF"/>
-          <w:sz w:val="19"/>
-          <w:szCs w:val="19"/>
-          <w:lang w:val="en-IE"/>
-        </w:rPr>
-        <w:t>&lt;/</w:t>
-      </w:r>
-      <w:r>
-        <w:rPr>
-          <w:rFonts w:ascii="Consolas" w:hAnsi="Consolas" w:cs="Consolas"/>
-          <w:color w:val="A31515"/>
-          <w:sz w:val="19"/>
-          <w:szCs w:val="19"/>
-          <w:lang w:val="en-IE"/>
-        </w:rPr>
-        <w:t>Grid</w:t>
-      </w:r>
-      <w:r>
-        <w:rPr>
-          <w:rFonts w:ascii="Consolas" w:hAnsi="Consolas" w:cs="Consolas"/>
-          <w:color w:val="0000FF"/>
-          <w:sz w:val="19"/>
-          <w:szCs w:val="19"/>
-          <w:lang w:val="en-IE"/>
-        </w:rPr>
-        <w:t>&gt;</w:t>
-      </w:r>
-    </w:p>
-    <w:p>
-      <w:pPr>
-        <w:rPr>
-          <w:rFonts w:ascii="Consolas" w:hAnsi="Consolas" w:cs="Consolas"/>
-          <w:color w:val="0000FF"/>
-          <w:sz w:val="19"/>
-          <w:szCs w:val="19"/>
-          <w:lang w:val="it-IT"/>
-        </w:rPr>
-      </w:pPr>
-      <w:r>
-        <w:rPr>
-          <w:rFonts w:ascii="Consolas" w:hAnsi="Consolas" w:cs="Consolas"/>
-          <w:color w:val="0000FF"/>
-          <w:sz w:val="19"/>
-          <w:szCs w:val="19"/>
-          <w:lang w:val="it-IT"/>
-        </w:rPr>
-        <w:t>&lt;/</w:t>
-      </w:r>
-      <w:r>
-        <w:rPr>
-          <w:rFonts w:ascii="Consolas" w:hAnsi="Consolas" w:cs="Consolas"/>
-          <w:color w:val="A31515"/>
-          <w:sz w:val="19"/>
-          <w:szCs w:val="19"/>
-          <w:lang w:val="it-IT"/>
-        </w:rPr>
-        <w:t>Window</w:t>
-      </w:r>
-      <w:r>
-        <w:rPr>
-          <w:rFonts w:ascii="Consolas" w:hAnsi="Consolas" w:cs="Consolas"/>
-          <w:color w:val="0000FF"/>
-          <w:sz w:val="19"/>
-          <w:szCs w:val="19"/>
-          <w:lang w:val="it-IT"/>
-        </w:rPr>
-        <w:t>&gt;</w:t>
-      </w:r>
-    </w:p>
-    <w:p>
-      <w:pPr>
-        <w:pStyle w:val="Titolo4"/>
-        <w:rPr>
-          <w:lang w:val="it-IT"/>
-        </w:rPr>
-      </w:pPr>
-      <w:bookmarkStart w:id="100" w:name="_Toc27054266"/>
-      <w:r>
-        <w:rPr>
-          <w:lang w:val="it-IT"/>
-        </w:rPr>
-        <w:t>BenvenutoView</w:t>
-      </w:r>
-      <w:bookmarkEnd w:id="100"/>
-    </w:p>
-    <w:p>
-      <w:pPr>
-        <w:rPr>
-          <w:lang w:val="it-IT"/>
-        </w:rPr>
-      </w:pPr>
-      <w:r>
-        <w:rPr>
-          <w:lang w:val="it-IT"/>
-        </w:rPr>
-        <w:t>View che rappresenta la schermata principale di benvenuto.</w:t>
-      </w:r>
-    </w:p>
-    <w:p>
-      <w:pPr>
-        <w:rPr>
-          <w:lang w:val="it-IT"/>
-        </w:rPr>
-      </w:pPr>
+          <w:color w:val="000000"/>
+          <w:sz w:val="19"/>
+          <w:szCs w:val="19"/>
+          <w:lang w:val="it-IT"/>
+        </w:rPr>
+      </w:pPr>
+      <w:r>
+        <w:rPr>
+          <w:rFonts w:ascii="Consolas" w:hAnsi="Consolas" w:cs="Consolas"/>
+          <w:color w:val="000000"/>
+          <w:sz w:val="19"/>
+          <w:szCs w:val="19"/>
+          <w:lang w:val="en-IE"/>
+        </w:rPr>
+        <w:t xml:space="preserve">       </w:t>
+      </w:r>
+      <w:r>
+        <w:rPr>
+          <w:rFonts w:ascii="Consolas" w:hAnsi="Consolas" w:cs="Consolas"/>
+          <w:color w:val="FF0000"/>
+          <w:sz w:val="19"/>
+          <w:szCs w:val="19"/>
+          <w:lang w:val="en-IE"/>
+        </w:rPr>
+        <w:t xml:space="preserve"> </w:t>
+      </w:r>
+      <w:r>
+        <w:rPr>
+          <w:rFonts w:ascii="Consolas" w:hAnsi="Consolas" w:cs="Consolas"/>
+          <w:color w:val="FF0000"/>
+          <w:sz w:val="19"/>
+          <w:szCs w:val="19"/>
+          <w:lang w:val="it-IT"/>
+        </w:rPr>
+        <w:t>Title</w:t>
+      </w:r>
+      <w:r>
+        <w:rPr>
+          <w:rFonts w:ascii="Consolas" w:hAnsi="Consolas" w:cs="Consolas"/>
+          <w:color w:val="0000FF"/>
+          <w:sz w:val="19"/>
+          <w:szCs w:val="19"/>
+          <w:lang w:val="it-IT"/>
+        </w:rPr>
+        <w:t>="Gestione Esercizi"</w:t>
+      </w:r>
+      <w:r>
+        <w:rPr>
+          <w:rFonts w:ascii="Consolas" w:hAnsi="Consolas" w:cs="Consolas"/>
+          <w:color w:val="000000"/>
+          <w:sz w:val="19"/>
+          <w:szCs w:val="19"/>
+          <w:lang w:val="it-IT"/>
+        </w:rPr>
+        <w:t xml:space="preserve"> </w:t>
+      </w:r>
     </w:p>
     <w:p>
       <w:pPr>
@@ -37321,31 +37304,21 @@
         <w:adjustRightInd w:val="0"/>
         <w:rPr>
           <w:rFonts w:ascii="Consolas" w:hAnsi="Consolas" w:cs="Consolas"/>
-          <w:color w:val="000000"/>
-          <w:sz w:val="19"/>
-          <w:szCs w:val="19"/>
-          <w:lang w:val="en-IE"/>
-        </w:rPr>
-      </w:pPr>
-      <w:r>
-        <w:rPr>
-          <w:rFonts w:ascii="Consolas" w:hAnsi="Consolas" w:cs="Consolas"/>
-          <w:color w:val="0000FF"/>
-          <w:sz w:val="19"/>
-          <w:szCs w:val="19"/>
-          <w:lang w:val="en-IE"/>
-        </w:rPr>
-        <w:t>&lt;</w:t>
-      </w:r>
-      <w:r>
-        <w:rPr>
-          <w:rFonts w:ascii="Consolas" w:hAnsi="Consolas" w:cs="Consolas"/>
-          <w:color w:val="A31515"/>
-          <w:sz w:val="19"/>
-          <w:szCs w:val="19"/>
-          <w:lang w:val="en-IE"/>
-        </w:rPr>
-        <w:t>Button</w:t>
+          <w:color w:val="0000FF"/>
+          <w:sz w:val="19"/>
+          <w:szCs w:val="19"/>
+          <w:lang w:val="en-IE"/>
+        </w:rPr>
+      </w:pPr>
+      <w:r>
+        <w:rPr>
+          <w:rFonts w:ascii="Consolas" w:hAnsi="Consolas" w:cs="Consolas"/>
+          <w:color w:val="000000"/>
+          <w:sz w:val="19"/>
+          <w:szCs w:val="19"/>
+          <w:lang w:val="it-IT"/>
+        </w:rPr>
+        <w:t xml:space="preserve">       </w:t>
       </w:r>
       <w:r>
         <w:rPr>
@@ -37353,29 +37326,79 @@
           <w:color w:val="FF0000"/>
           <w:sz w:val="19"/>
           <w:szCs w:val="19"/>
-          <w:lang w:val="en-IE"/>
-        </w:rPr>
-        <w:t xml:space="preserve"> Grid.Column</w:t>
-      </w:r>
-      <w:r>
-        <w:rPr>
-          <w:rFonts w:ascii="Consolas" w:hAnsi="Consolas" w:cs="Consolas"/>
-          <w:color w:val="0000FF"/>
-          <w:sz w:val="19"/>
-          <w:szCs w:val="19"/>
-          <w:lang w:val="en-IE"/>
-        </w:rPr>
-        <w:t>="1"</w:t>
-      </w:r>
-      <w:r>
-        <w:rPr>
-          <w:rFonts w:ascii="Consolas" w:hAnsi="Consolas" w:cs="Consolas"/>
-          <w:color w:val="000000"/>
-          <w:sz w:val="19"/>
-          <w:szCs w:val="19"/>
-          <w:lang w:val="en-IE"/>
-        </w:rPr>
-        <w:t xml:space="preserve"> </w:t>
+          <w:lang w:val="it-IT"/>
+        </w:rPr>
+        <w:t xml:space="preserve"> Height</w:t>
+      </w:r>
+      <w:r>
+        <w:rPr>
+          <w:rFonts w:ascii="Consolas" w:hAnsi="Consolas" w:cs="Consolas"/>
+          <w:color w:val="0000FF"/>
+          <w:sz w:val="19"/>
+          <w:szCs w:val="19"/>
+          <w:lang w:val="it-IT"/>
+        </w:rPr>
+        <w:t>="500"</w:t>
+      </w:r>
+      <w:r>
+        <w:rPr>
+          <w:rFonts w:ascii="Consolas" w:hAnsi="Consolas" w:cs="Consolas"/>
+          <w:color w:val="FF0000"/>
+          <w:sz w:val="19"/>
+          <w:szCs w:val="19"/>
+          <w:lang w:val="it-IT"/>
+        </w:rPr>
+        <w:t xml:space="preserve"> Width</w:t>
+      </w:r>
+      <w:r>
+        <w:rPr>
+          <w:rFonts w:ascii="Consolas" w:hAnsi="Consolas" w:cs="Consolas"/>
+          <w:color w:val="0000FF"/>
+          <w:sz w:val="19"/>
+          <w:szCs w:val="19"/>
+          <w:lang w:val="it-IT"/>
+        </w:rPr>
+        <w:t>="800"</w:t>
+      </w:r>
+      <w:r>
+        <w:rPr>
+          <w:rFonts w:ascii="Consolas" w:hAnsi="Consolas" w:cs="Consolas"/>
+          <w:color w:val="FF0000"/>
+          <w:sz w:val="19"/>
+          <w:szCs w:val="19"/>
+          <w:lang w:val="it-IT"/>
+        </w:rPr>
+        <w:t xml:space="preserve"> MinHeight</w:t>
+      </w:r>
+      <w:r>
+        <w:rPr>
+          <w:rFonts w:ascii="Consolas" w:hAnsi="Consolas" w:cs="Consolas"/>
+          <w:color w:val="0000FF"/>
+          <w:sz w:val="19"/>
+          <w:szCs w:val="19"/>
+          <w:lang w:val="it-IT"/>
+        </w:rPr>
+        <w:t>="200"</w:t>
+      </w:r>
+      <w:r>
+        <w:rPr>
+          <w:rFonts w:ascii="Consolas" w:hAnsi="Consolas" w:cs="Consolas"/>
+          <w:color w:val="FF0000"/>
+          <w:sz w:val="19"/>
+          <w:szCs w:val="19"/>
+          <w:lang w:val="it-IT"/>
+        </w:rPr>
+        <w:t xml:space="preserve"> MinWidth</w:t>
+      </w:r>
+      <w:r>
+        <w:rPr>
+          <w:rFonts w:ascii="Consolas" w:hAnsi="Consolas" w:cs="Consolas"/>
+          <w:color w:val="0000FF"/>
+          <w:sz w:val="19"/>
+          <w:szCs w:val="19"/>
+          <w:lang w:val="it-IT"/>
+        </w:rPr>
+        <w:t>="400"</w:t>
       </w:r>
     </w:p>
     <w:p>
@@ -37399,47 +37422,37 @@
           <w:szCs w:val="19"/>
           <w:lang w:val="en-IE"/>
         </w:rPr>
-        <w:t xml:space="preserve">       </w:t>
-      </w:r>
-      <w:r>
-        <w:rPr>
-          <w:rFonts w:ascii="Consolas" w:hAnsi="Consolas" w:cs="Consolas"/>
-          <w:color w:val="FF0000"/>
-          <w:sz w:val="19"/>
-          <w:szCs w:val="19"/>
-          <w:lang w:val="en-IE"/>
-        </w:rPr>
-        <w:t xml:space="preserve"> VerticalAlignment</w:t>
-      </w:r>
-      <w:r>
-        <w:rPr>
-          <w:rFonts w:ascii="Consolas" w:hAnsi="Consolas" w:cs="Consolas"/>
-          <w:color w:val="0000FF"/>
-          <w:sz w:val="19"/>
-          <w:szCs w:val="19"/>
-          <w:lang w:val="en-IE"/>
-        </w:rPr>
-        <w:t>="Center"</w:t>
-      </w:r>
-      <w:r>
-        <w:rPr>
-          <w:rFonts w:ascii="Consolas" w:hAnsi="Consolas" w:cs="Consolas"/>
-          <w:color w:val="FF0000"/>
-          <w:sz w:val="19"/>
-          <w:szCs w:val="19"/>
-          <w:lang w:val="en-IE"/>
-        </w:rPr>
-        <w:t xml:space="preserve"> HorizontalAlignment</w:t>
-      </w:r>
-      <w:r>
-        <w:rPr>
-          <w:rFonts w:ascii="Consolas" w:hAnsi="Consolas" w:cs="Consolas"/>
-          <w:color w:val="0000FF"/>
-          <w:sz w:val="19"/>
-          <w:szCs w:val="19"/>
-          <w:lang w:val="en-IE"/>
-        </w:rPr>
-        <w:t>="Center"</w:t>
+        <w:t xml:space="preserve">    </w:t>
+      </w:r>
+      <w:r>
+        <w:rPr>
+          <w:rFonts w:ascii="Consolas" w:hAnsi="Consolas" w:cs="Consolas"/>
+          <w:color w:val="0000FF"/>
+          <w:sz w:val="19"/>
+          <w:szCs w:val="19"/>
+          <w:lang w:val="en-IE"/>
+        </w:rPr>
+        <w:t>&lt;</w:t>
+      </w:r>
+      <w:r>
+        <w:rPr>
+          <w:rFonts w:ascii="Consolas" w:hAnsi="Consolas" w:cs="Consolas"/>
+          <w:color w:val="A31515"/>
+          <w:sz w:val="19"/>
+          <w:szCs w:val="19"/>
+          <w:lang w:val="en-IE"/>
+        </w:rPr>
+        <w:t>Grid</w:t>
+      </w:r>
+      <w:r>
+        <w:rPr>
+          <w:rFonts w:ascii="Consolas" w:hAnsi="Consolas" w:cs="Consolas"/>
+          <w:color w:val="0000FF"/>
+          <w:sz w:val="19"/>
+          <w:szCs w:val="19"/>
+          <w:lang w:val="en-IE"/>
+        </w:rPr>
+        <w:t>&gt;</w:t>
       </w:r>
     </w:p>
     <w:p>
@@ -37452,68 +37465,70 @@
           <w:color w:val="0000FF"/>
           <w:sz w:val="19"/>
           <w:szCs w:val="19"/>
-          <w:lang w:val="it-IT"/>
-        </w:rPr>
-      </w:pPr>
-      <w:r>
-        <w:rPr>
-          <w:rFonts w:ascii="Consolas" w:hAnsi="Consolas" w:cs="Consolas"/>
-          <w:color w:val="000000"/>
-          <w:sz w:val="19"/>
-          <w:szCs w:val="19"/>
-          <w:lang w:val="en-IE"/>
-        </w:rPr>
-        <w:t xml:space="preserve">       </w:t>
-      </w:r>
-      <w:r>
-        <w:rPr>
-          <w:rFonts w:ascii="Consolas" w:hAnsi="Consolas" w:cs="Consolas"/>
-          <w:color w:val="FF0000"/>
-          <w:sz w:val="19"/>
-          <w:szCs w:val="19"/>
-          <w:lang w:val="en-IE"/>
-        </w:rPr>
-        <w:t xml:space="preserve"> </w:t>
-      </w:r>
-      <w:r>
-        <w:rPr>
-          <w:rFonts w:ascii="Consolas" w:hAnsi="Consolas" w:cs="Consolas"/>
-          <w:color w:val="FF0000"/>
-          <w:sz w:val="19"/>
-          <w:szCs w:val="19"/>
-          <w:lang w:val="it-IT"/>
-        </w:rPr>
-        <w:t>Content</w:t>
-      </w:r>
-      <w:r>
-        <w:rPr>
-          <w:rFonts w:ascii="Consolas" w:hAnsi="Consolas" w:cs="Consolas"/>
-          <w:color w:val="0000FF"/>
-          <w:sz w:val="19"/>
-          <w:szCs w:val="19"/>
-          <w:lang w:val="it-IT"/>
-        </w:rPr>
-        <w:t>="Nuovo Esercizio"</w:t>
-      </w:r>
-      <w:r>
-        <w:rPr>
-          <w:rFonts w:ascii="Consolas" w:hAnsi="Consolas" w:cs="Consolas"/>
-          <w:color w:val="FF0000"/>
-          <w:sz w:val="19"/>
-          <w:szCs w:val="19"/>
-          <w:lang w:val="it-IT"/>
-        </w:rPr>
-        <w:t xml:space="preserve"> Padding</w:t>
-      </w:r>
-      <w:r>
-        <w:rPr>
-          <w:rFonts w:ascii="Consolas" w:hAnsi="Consolas" w:cs="Consolas"/>
-          <w:color w:val="0000FF"/>
-          <w:sz w:val="19"/>
-          <w:szCs w:val="19"/>
-          <w:lang w:val="it-IT"/>
-        </w:rPr>
-        <w:t>="10"</w:t>
+          <w:lang w:val="en-IE"/>
+        </w:rPr>
+      </w:pPr>
+      <w:r>
+        <w:rPr>
+          <w:rFonts w:ascii="Consolas" w:hAnsi="Consolas" w:cs="Consolas"/>
+          <w:color w:val="000000"/>
+          <w:sz w:val="19"/>
+          <w:szCs w:val="19"/>
+          <w:lang w:val="en-IE"/>
+        </w:rPr>
+        <w:t xml:space="preserve">        </w:t>
+      </w:r>
+      <w:r>
+        <w:rPr>
+          <w:rFonts w:ascii="Consolas" w:hAnsi="Consolas" w:cs="Consolas"/>
+          <w:color w:val="0000FF"/>
+          <w:sz w:val="19"/>
+          <w:szCs w:val="19"/>
+          <w:lang w:val="en-IE"/>
+        </w:rPr>
+        <w:t>&lt;</w:t>
+      </w:r>
+      <w:r>
+        <w:rPr>
+          <w:rFonts w:ascii="Consolas" w:hAnsi="Consolas" w:cs="Consolas"/>
+          <w:color w:val="A31515"/>
+          <w:sz w:val="19"/>
+          <w:szCs w:val="19"/>
+          <w:lang w:val="en-IE"/>
+        </w:rPr>
+        <w:t>view</w:t>
+      </w:r>
+      <w:proofErr w:type="gramStart"/>
+      <w:r>
+        <w:rPr>
+          <w:rFonts w:ascii="Consolas" w:hAnsi="Consolas" w:cs="Consolas"/>
+          <w:color w:val="0000FF"/>
+          <w:sz w:val="19"/>
+          <w:szCs w:val="19"/>
+          <w:lang w:val="en-IE"/>
+        </w:rPr>
+        <w:t>:</w:t>
+      </w:r>
+      <w:r>
+        <w:rPr>
+          <w:rFonts w:ascii="Consolas" w:hAnsi="Consolas" w:cs="Consolas"/>
+          <w:color w:val="A31515"/>
+          <w:sz w:val="19"/>
+          <w:szCs w:val="19"/>
+          <w:lang w:val="en-IE"/>
+        </w:rPr>
+        <w:t>MainView</w:t>
+      </w:r>
+      <w:proofErr w:type="gramEnd"/>
+      <w:r>
+        <w:rPr>
+          <w:rFonts w:ascii="Consolas" w:hAnsi="Consolas" w:cs="Consolas"/>
+          <w:color w:val="0000FF"/>
+          <w:sz w:val="19"/>
+          <w:szCs w:val="19"/>
+          <w:lang w:val="en-IE"/>
+        </w:rPr>
+        <w:t>/&gt;</w:t>
       </w:r>
     </w:p>
     <w:p>
@@ -37526,16 +37541,225 @@
           <w:color w:val="0000FF"/>
           <w:sz w:val="19"/>
           <w:szCs w:val="19"/>
-          <w:lang w:val="it-IT"/>
-        </w:rPr>
-      </w:pPr>
-      <w:r>
-        <w:rPr>
-          <w:rFonts w:ascii="Consolas" w:hAnsi="Consolas" w:cs="Consolas"/>
-          <w:color w:val="000000"/>
-          <w:sz w:val="19"/>
-          <w:szCs w:val="19"/>
-          <w:lang w:val="it-IT"/>
+          <w:lang w:val="en-IE"/>
+        </w:rPr>
+      </w:pPr>
+      <w:r>
+        <w:rPr>
+          <w:rFonts w:ascii="Consolas" w:hAnsi="Consolas" w:cs="Consolas"/>
+          <w:color w:val="000000"/>
+          <w:sz w:val="19"/>
+          <w:szCs w:val="19"/>
+          <w:lang w:val="en-IE"/>
+        </w:rPr>
+        <w:t xml:space="preserve">    </w:t>
+      </w:r>
+      <w:r>
+        <w:rPr>
+          <w:rFonts w:ascii="Consolas" w:hAnsi="Consolas" w:cs="Consolas"/>
+          <w:color w:val="0000FF"/>
+          <w:sz w:val="19"/>
+          <w:szCs w:val="19"/>
+          <w:lang w:val="en-IE"/>
+        </w:rPr>
+        <w:t>&lt;/</w:t>
+      </w:r>
+      <w:r>
+        <w:rPr>
+          <w:rFonts w:ascii="Consolas" w:hAnsi="Consolas" w:cs="Consolas"/>
+          <w:color w:val="A31515"/>
+          <w:sz w:val="19"/>
+          <w:szCs w:val="19"/>
+          <w:lang w:val="en-IE"/>
+        </w:rPr>
+        <w:t>Grid</w:t>
+      </w:r>
+      <w:r>
+        <w:rPr>
+          <w:rFonts w:ascii="Consolas" w:hAnsi="Consolas" w:cs="Consolas"/>
+          <w:color w:val="0000FF"/>
+          <w:sz w:val="19"/>
+          <w:szCs w:val="19"/>
+          <w:lang w:val="en-IE"/>
+        </w:rPr>
+        <w:t>&gt;</w:t>
+      </w:r>
+    </w:p>
+    <w:p>
+      <w:pPr>
+        <w:rPr>
+          <w:rFonts w:ascii="Consolas" w:hAnsi="Consolas" w:cs="Consolas"/>
+          <w:color w:val="0000FF"/>
+          <w:sz w:val="19"/>
+          <w:szCs w:val="19"/>
+          <w:lang w:val="it-IT"/>
+        </w:rPr>
+      </w:pPr>
+      <w:r>
+        <w:rPr>
+          <w:rFonts w:ascii="Consolas" w:hAnsi="Consolas" w:cs="Consolas"/>
+          <w:color w:val="0000FF"/>
+          <w:sz w:val="19"/>
+          <w:szCs w:val="19"/>
+          <w:lang w:val="it-IT"/>
+        </w:rPr>
+        <w:t>&lt;/</w:t>
+      </w:r>
+      <w:r>
+        <w:rPr>
+          <w:rFonts w:ascii="Consolas" w:hAnsi="Consolas" w:cs="Consolas"/>
+          <w:color w:val="A31515"/>
+          <w:sz w:val="19"/>
+          <w:szCs w:val="19"/>
+          <w:lang w:val="it-IT"/>
+        </w:rPr>
+        <w:t>Window</w:t>
+      </w:r>
+      <w:r>
+        <w:rPr>
+          <w:rFonts w:ascii="Consolas" w:hAnsi="Consolas" w:cs="Consolas"/>
+          <w:color w:val="0000FF"/>
+          <w:sz w:val="19"/>
+          <w:szCs w:val="19"/>
+          <w:lang w:val="it-IT"/>
+        </w:rPr>
+        <w:t>&gt;</w:t>
+      </w:r>
+    </w:p>
+    <w:p>
+      <w:pPr>
+        <w:rPr>
+          <w:lang w:val="it-IT"/>
+        </w:rPr>
+      </w:pPr>
+      <w:r>
+        <w:rPr>
+          <w:lang w:val="it-IT"/>
+        </w:rPr>
+        <w:br w:type="page"/>
+      </w:r>
+    </w:p>
+    <w:p>
+      <w:pPr>
+        <w:pStyle w:val="Titolo4"/>
+        <w:rPr>
+          <w:lang w:val="it-IT"/>
+        </w:rPr>
+      </w:pPr>
+      <w:bookmarkStart w:id="100" w:name="_Toc27054266"/>
+      <w:r>
+        <w:rPr>
+          <w:lang w:val="it-IT"/>
+        </w:rPr>
+        <w:lastRenderedPageBreak/>
+        <w:t>BenvenutoView</w:t>
+      </w:r>
+      <w:bookmarkEnd w:id="100"/>
+    </w:p>
+    <w:p>
+      <w:pPr>
+        <w:rPr>
+          <w:lang w:val="it-IT"/>
+        </w:rPr>
+      </w:pPr>
+      <w:r>
+        <w:rPr>
+          <w:lang w:val="it-IT"/>
+        </w:rPr>
+        <w:t>View che rappresenta la schermata principale di benvenuto.</w:t>
+      </w:r>
+    </w:p>
+    <w:p>
+      <w:pPr>
+        <w:rPr>
+          <w:lang w:val="it-IT"/>
+        </w:rPr>
+      </w:pPr>
+    </w:p>
+    <w:p>
+      <w:pPr>
+        <w:autoSpaceDE w:val="0"/>
+        <w:autoSpaceDN w:val="0"/>
+        <w:adjustRightInd w:val="0"/>
+        <w:rPr>
+          <w:rFonts w:ascii="Consolas" w:hAnsi="Consolas" w:cs="Consolas"/>
+          <w:color w:val="000000"/>
+          <w:sz w:val="19"/>
+          <w:szCs w:val="19"/>
+          <w:lang w:val="en-IE"/>
+        </w:rPr>
+      </w:pPr>
+      <w:r>
+        <w:rPr>
+          <w:rFonts w:ascii="Consolas" w:hAnsi="Consolas" w:cs="Consolas"/>
+          <w:color w:val="0000FF"/>
+          <w:sz w:val="19"/>
+          <w:szCs w:val="19"/>
+          <w:lang w:val="en-IE"/>
+        </w:rPr>
+        <w:t>&lt;</w:t>
+      </w:r>
+      <w:r>
+        <w:rPr>
+          <w:rFonts w:ascii="Consolas" w:hAnsi="Consolas" w:cs="Consolas"/>
+          <w:color w:val="A31515"/>
+          <w:sz w:val="19"/>
+          <w:szCs w:val="19"/>
+          <w:lang w:val="en-IE"/>
+        </w:rPr>
+        <w:t>Button</w:t>
+      </w:r>
+      <w:r>
+        <w:rPr>
+          <w:rFonts w:ascii="Consolas" w:hAnsi="Consolas" w:cs="Consolas"/>
+          <w:color w:val="FF0000"/>
+          <w:sz w:val="19"/>
+          <w:szCs w:val="19"/>
+          <w:lang w:val="en-IE"/>
+        </w:rPr>
+        <w:t xml:space="preserve"> Grid.Column</w:t>
+      </w:r>
+      <w:r>
+        <w:rPr>
+          <w:rFonts w:ascii="Consolas" w:hAnsi="Consolas" w:cs="Consolas"/>
+          <w:color w:val="0000FF"/>
+          <w:sz w:val="19"/>
+          <w:szCs w:val="19"/>
+          <w:lang w:val="en-IE"/>
+        </w:rPr>
+        <w:t>="1"</w:t>
+      </w:r>
+      <w:r>
+        <w:rPr>
+          <w:rFonts w:ascii="Consolas" w:hAnsi="Consolas" w:cs="Consolas"/>
+          <w:color w:val="000000"/>
+          <w:sz w:val="19"/>
+          <w:szCs w:val="19"/>
+          <w:lang w:val="en-IE"/>
+        </w:rPr>
+        <w:t xml:space="preserve"> </w:t>
+      </w:r>
+    </w:p>
+    <w:p>
+      <w:pPr>
+        <w:autoSpaceDE w:val="0"/>
+        <w:autoSpaceDN w:val="0"/>
+        <w:adjustRightInd w:val="0"/>
+        <w:rPr>
+          <w:rFonts w:ascii="Consolas" w:hAnsi="Consolas" w:cs="Consolas"/>
+          <w:color w:val="0000FF"/>
+          <w:sz w:val="19"/>
+          <w:szCs w:val="19"/>
+          <w:lang w:val="en-IE"/>
+        </w:rPr>
+      </w:pPr>
+      <w:r>
+        <w:rPr>
+          <w:rFonts w:ascii="Consolas" w:hAnsi="Consolas" w:cs="Consolas"/>
+          <w:color w:val="000000"/>
+          <w:sz w:val="19"/>
+          <w:szCs w:val="19"/>
+          <w:lang w:val="en-IE"/>
         </w:rPr>
         <w:t xml:space="preserve">       </w:t>
       </w:r>
@@ -37545,6 +37769,144 @@
           <w:color w:val="FF0000"/>
           <w:sz w:val="19"/>
           <w:szCs w:val="19"/>
+          <w:lang w:val="en-IE"/>
+        </w:rPr>
+        <w:t xml:space="preserve"> VerticalAlignment</w:t>
+      </w:r>
+      <w:r>
+        <w:rPr>
+          <w:rFonts w:ascii="Consolas" w:hAnsi="Consolas" w:cs="Consolas"/>
+          <w:color w:val="0000FF"/>
+          <w:sz w:val="19"/>
+          <w:szCs w:val="19"/>
+          <w:lang w:val="en-IE"/>
+        </w:rPr>
+        <w:t>="Center"</w:t>
+      </w:r>
+      <w:r>
+        <w:rPr>
+          <w:rFonts w:ascii="Consolas" w:hAnsi="Consolas" w:cs="Consolas"/>
+          <w:color w:val="FF0000"/>
+          <w:sz w:val="19"/>
+          <w:szCs w:val="19"/>
+          <w:lang w:val="en-IE"/>
+        </w:rPr>
+        <w:t xml:space="preserve"> HorizontalAlignment</w:t>
+      </w:r>
+      <w:r>
+        <w:rPr>
+          <w:rFonts w:ascii="Consolas" w:hAnsi="Consolas" w:cs="Consolas"/>
+          <w:color w:val="0000FF"/>
+          <w:sz w:val="19"/>
+          <w:szCs w:val="19"/>
+          <w:lang w:val="en-IE"/>
+        </w:rPr>
+        <w:t>="Center"</w:t>
+      </w:r>
+    </w:p>
+    <w:p>
+      <w:pPr>
+        <w:autoSpaceDE w:val="0"/>
+        <w:autoSpaceDN w:val="0"/>
+        <w:adjustRightInd w:val="0"/>
+        <w:rPr>
+          <w:rFonts w:ascii="Consolas" w:hAnsi="Consolas" w:cs="Consolas"/>
+          <w:color w:val="0000FF"/>
+          <w:sz w:val="19"/>
+          <w:szCs w:val="19"/>
+          <w:lang w:val="it-IT"/>
+        </w:rPr>
+      </w:pPr>
+      <w:r>
+        <w:rPr>
+          <w:rFonts w:ascii="Consolas" w:hAnsi="Consolas" w:cs="Consolas"/>
+          <w:color w:val="000000"/>
+          <w:sz w:val="19"/>
+          <w:szCs w:val="19"/>
+          <w:lang w:val="en-IE"/>
+        </w:rPr>
+        <w:t xml:space="preserve">       </w:t>
+      </w:r>
+      <w:r>
+        <w:rPr>
+          <w:rFonts w:ascii="Consolas" w:hAnsi="Consolas" w:cs="Consolas"/>
+          <w:color w:val="FF0000"/>
+          <w:sz w:val="19"/>
+          <w:szCs w:val="19"/>
+          <w:lang w:val="en-IE"/>
+        </w:rPr>
+        <w:t xml:space="preserve"> </w:t>
+      </w:r>
+      <w:r>
+        <w:rPr>
+          <w:rFonts w:ascii="Consolas" w:hAnsi="Consolas" w:cs="Consolas"/>
+          <w:color w:val="FF0000"/>
+          <w:sz w:val="19"/>
+          <w:szCs w:val="19"/>
+          <w:lang w:val="it-IT"/>
+        </w:rPr>
+        <w:t>Content</w:t>
+      </w:r>
+      <w:r>
+        <w:rPr>
+          <w:rFonts w:ascii="Consolas" w:hAnsi="Consolas" w:cs="Consolas"/>
+          <w:color w:val="0000FF"/>
+          <w:sz w:val="19"/>
+          <w:szCs w:val="19"/>
+          <w:lang w:val="it-IT"/>
+        </w:rPr>
+        <w:t>="Nuovo Esercizio"</w:t>
+      </w:r>
+      <w:r>
+        <w:rPr>
+          <w:rFonts w:ascii="Consolas" w:hAnsi="Consolas" w:cs="Consolas"/>
+          <w:color w:val="FF0000"/>
+          <w:sz w:val="19"/>
+          <w:szCs w:val="19"/>
+          <w:lang w:val="it-IT"/>
+        </w:rPr>
+        <w:t xml:space="preserve"> Padding</w:t>
+      </w:r>
+      <w:r>
+        <w:rPr>
+          <w:rFonts w:ascii="Consolas" w:hAnsi="Consolas" w:cs="Consolas"/>
+          <w:color w:val="0000FF"/>
+          <w:sz w:val="19"/>
+          <w:szCs w:val="19"/>
+          <w:lang w:val="it-IT"/>
+        </w:rPr>
+        <w:t>="10"</w:t>
+      </w:r>
+    </w:p>
+    <w:p>
+      <w:pPr>
+        <w:autoSpaceDE w:val="0"/>
+        <w:autoSpaceDN w:val="0"/>
+        <w:adjustRightInd w:val="0"/>
+        <w:rPr>
+          <w:rFonts w:ascii="Consolas" w:hAnsi="Consolas" w:cs="Consolas"/>
+          <w:color w:val="0000FF"/>
+          <w:sz w:val="19"/>
+          <w:szCs w:val="19"/>
+          <w:lang w:val="it-IT"/>
+        </w:rPr>
+      </w:pPr>
+      <w:r>
+        <w:rPr>
+          <w:rFonts w:ascii="Consolas" w:hAnsi="Consolas" w:cs="Consolas"/>
+          <w:color w:val="000000"/>
+          <w:sz w:val="19"/>
+          <w:szCs w:val="19"/>
+          <w:lang w:val="it-IT"/>
+        </w:rPr>
+        <w:t xml:space="preserve">       </w:t>
+      </w:r>
+      <w:r>
+        <w:rPr>
+          <w:rFonts w:ascii="Consolas" w:hAnsi="Consolas" w:cs="Consolas"/>
+          <w:color w:val="FF0000"/>
+          <w:sz w:val="19"/>
+          <w:szCs w:val="19"/>
           <w:lang w:val="it-IT"/>
         </w:rPr>
         <w:t xml:space="preserve"> Command</w:t>
@@ -37651,7 +38013,6 @@
         <w:rPr>
           <w:lang w:val="it-IT"/>
         </w:rPr>
-        <w:lastRenderedPageBreak/>
         <w:t>AboutView</w:t>
       </w:r>
       <w:bookmarkEnd w:id="101"/>
@@ -38790,6 +39151,7 @@
           <w:noProof/>
           <w:lang w:val="it-IT"/>
         </w:rPr>
+        <w:lastRenderedPageBreak/>
         <w:drawing>
           <wp:anchor distT="0" distB="0" distL="114300" distR="114300" simplePos="0" relativeHeight="251683840" behindDoc="0" locked="0" layoutInCell="1" allowOverlap="1">
             <wp:simplePos x="0" y="0"/>
@@ -38865,7 +39227,6 @@
         <w:rPr>
           <w:lang w:val="it-IT"/>
         </w:rPr>
-        <w:lastRenderedPageBreak/>
         <w:t>EsercizioListView</w:t>
       </w:r>
       <w:bookmarkEnd w:id="103"/>
@@ -40221,6 +40582,7 @@
           <w:szCs w:val="19"/>
           <w:lang w:val="en-IE"/>
         </w:rPr>
+        <w:lastRenderedPageBreak/>
         <w:t xml:space="preserve">    </w:t>
       </w:r>
       <w:r>
@@ -53400,7 +53762,7 @@
               <w:noProof/>
               <w:snapToGrid w:val="0"/>
             </w:rPr>
-            <w:t>40</w:t>
+            <w:t>33</w:t>
           </w:r>
           <w:r>
             <w:rPr>
@@ -53443,7 +53805,7 @@
               <w:noProof/>
               <w:snapToGrid w:val="0"/>
             </w:rPr>
-            <w:t>45</w:t>
+            <w:t>46</w:t>
           </w:r>
           <w:r>
             <w:rPr>
@@ -59072,11 +59434,11 @@
     <w:rsid w:val="00DD51DC"/>
     <w:rsid w:val="00E5783C"/>
     <w:rsid w:val="00E67AA7"/>
+    <w:rsid w:val="00EC54E8"/>
     <w:rsid w:val="00EE1DAE"/>
     <w:rsid w:val="00F13985"/>
     <w:rsid w:val="00F36E03"/>
     <w:rsid w:val="00F374A1"/>
-    <w:rsid w:val="00FD2F4A"/>
   </w:rsids>
   <m:mathPr>
     <m:mathFont m:val="Cambria Math"/>
@@ -59838,7 +60200,7 @@
 </file>
 
 <file path=customXml/itemProps1.xml><?xml version="1.0" encoding="utf-8"?>
-<ds:datastoreItem xmlns:ds="http://schemas.openxmlformats.org/officeDocument/2006/customXml" ds:itemID="{2D2F3F38-A9D2-460D-A8C0-64AC957278A4}">
+<ds:datastoreItem xmlns:ds="http://schemas.openxmlformats.org/officeDocument/2006/customXml" ds:itemID="{2EE7A1F3-62B3-4850-A375-7D06D2F10D40}">
   <ds:schemaRefs>
     <ds:schemaRef ds:uri="http://schemas.openxmlformats.org/officeDocument/2006/bibliography"/>
   </ds:schemaRefs>

</xml_diff>